<commit_message>
Se documenta la primera interface de usuario
</commit_message>
<xml_diff>
--- a/plantilla documento de requerimientos curso aydsc.docx
+++ b/plantilla documento de requerimientos curso aydsc.docx
@@ -620,21 +620,7 @@
                 <w:rStyle w:val="Hipervnculo"/>
                 <w:noProof/>
               </w:rPr>
-              <w:t>3.1 Lista de casos de u</w:t>
-            </w:r>
-            <w:r>
-              <w:rPr>
-                <w:rStyle w:val="Hipervnculo"/>
-                <w:noProof/>
-              </w:rPr>
-              <w:t>s</w:t>
-            </w:r>
-            <w:r>
-              <w:rPr>
-                <w:rStyle w:val="Hipervnculo"/>
-                <w:noProof/>
-              </w:rPr>
-              <w:t>o</w:t>
+              <w:t>3.1 Lista de casos de uso</w:t>
             </w:r>
             <w:r>
               <w:rPr>
@@ -844,21 +830,7 @@
                 <w:rStyle w:val="Hipervnculo"/>
                 <w:noProof/>
               </w:rPr>
-              <w:t xml:space="preserve">4 Descripciones de casos de </w:t>
-            </w:r>
-            <w:r>
-              <w:rPr>
-                <w:rStyle w:val="Hipervnculo"/>
-                <w:noProof/>
-              </w:rPr>
-              <w:t>u</w:t>
-            </w:r>
-            <w:r>
-              <w:rPr>
-                <w:rStyle w:val="Hipervnculo"/>
-                <w:noProof/>
-              </w:rPr>
-              <w:t>so</w:t>
+              <w:t>4 Descripciones de casos de uso</w:t>
             </w:r>
             <w:r>
               <w:rPr>
@@ -1865,6 +1837,11 @@
       </w:r>
       <w:bookmarkEnd w:id="6"/>
     </w:p>
+    <w:p>
+      <w:r>
+        <w:t>En las siguientes tablas se detalla cada caso de uso, desde su creador, los actores, sus posibles flujos, condiciones, prioridad, entre otros detalles.</w:t>
+      </w:r>
+    </w:p>
     <w:tbl>
       <w:tblPr>
         <w:tblStyle w:val="Cuadrculaclara-nfasis4"/>
@@ -2183,7 +2160,15 @@
                 <w:rFonts w:ascii="Arial" w:hAnsi="Arial" w:cs="Arial"/>
                 <w:sz w:val="28"/>
               </w:rPr>
-              <w:t>Un actor, el cual puede ser un posible comprador o uno de los vendedores, al entrar al sistema le pedirá ingresar su usuario y contraseña con la que se habría registrado anteriormente, o registrarse en caso de no tener una cuenta.</w:t>
+              <w:t xml:space="preserve">Un actor, el cual puede ser un posible comprador o uno de los vendedores, al entrar al sistema le pedirá ingresar su usuario y contraseña con la que se habría </w:t>
+            </w:r>
+            <w:r>
+              <w:rPr>
+                <w:rFonts w:ascii="Arial" w:hAnsi="Arial" w:cs="Arial"/>
+                <w:sz w:val="28"/>
+              </w:rPr>
+              <w:lastRenderedPageBreak/>
+              <w:t>registrado anteriormente, o registrarse en caso de no tener una cuenta.</w:t>
             </w:r>
           </w:p>
         </w:tc>
@@ -2806,6 +2791,7 @@
                 <w:rFonts w:ascii="Arial" w:hAnsi="Arial" w:cs="Arial"/>
                 <w:sz w:val="28"/>
               </w:rPr>
+              <w:lastRenderedPageBreak/>
               <w:t>Flujo Alternativo:</w:t>
             </w:r>
           </w:p>
@@ -2851,15 +2837,7 @@
                 <w:rFonts w:ascii="Arial" w:hAnsi="Arial" w:cs="Arial"/>
                 <w:sz w:val="28"/>
               </w:rPr>
-              <w:t xml:space="preserve">1.1.2.- El usuario escribe su correo en el </w:t>
-            </w:r>
-            <w:r>
-              <w:rPr>
-                <w:rFonts w:ascii="Arial" w:hAnsi="Arial" w:cs="Arial"/>
-                <w:sz w:val="28"/>
-              </w:rPr>
-              <w:lastRenderedPageBreak/>
-              <w:t>campo “Correo”</w:t>
+              <w:t>1.1.2.- El usuario escribe su correo en el campo “Correo”</w:t>
             </w:r>
           </w:p>
           <w:p>
@@ -2991,7 +2969,6 @@
                 <w:rFonts w:ascii="Arial" w:hAnsi="Arial" w:cs="Arial"/>
                 <w:sz w:val="28"/>
               </w:rPr>
-              <w:lastRenderedPageBreak/>
               <w:t>Prioridad:</w:t>
             </w:r>
           </w:p>
@@ -3491,7 +3468,15 @@
                 <w:rFonts w:ascii="Arial" w:hAnsi="Arial" w:cs="Arial"/>
                 <w:sz w:val="28"/>
               </w:rPr>
-              <w:t>Pre-02 El comprador paga los productos elegidos.</w:t>
+              <w:t xml:space="preserve">Pre-02 El comprador paga los productos </w:t>
+            </w:r>
+            <w:r>
+              <w:rPr>
+                <w:rFonts w:ascii="Arial" w:hAnsi="Arial" w:cs="Arial"/>
+                <w:sz w:val="28"/>
+              </w:rPr>
+              <w:lastRenderedPageBreak/>
+              <w:t>elegidos.</w:t>
             </w:r>
           </w:p>
           <w:p>
@@ -4195,6 +4180,7 @@
                 <w:rFonts w:ascii="Arial" w:hAnsi="Arial" w:cs="Arial"/>
                 <w:sz w:val="28"/>
               </w:rPr>
+              <w:lastRenderedPageBreak/>
               <w:t>Creado por:</w:t>
             </w:r>
           </w:p>
@@ -4245,7 +4231,6 @@
                 <w:rFonts w:ascii="Arial" w:hAnsi="Arial" w:cs="Arial"/>
                 <w:sz w:val="28"/>
               </w:rPr>
-              <w:lastRenderedPageBreak/>
               <w:t>Fecha de creación:</w:t>
             </w:r>
           </w:p>
@@ -4976,6 +4961,7 @@
                 <w:rFonts w:ascii="Arial" w:hAnsi="Arial" w:cs="Arial"/>
                 <w:sz w:val="28"/>
               </w:rPr>
+              <w:lastRenderedPageBreak/>
               <w:t>Frecuencia de uso:</w:t>
             </w:r>
           </w:p>
@@ -4998,15 +4984,7 @@
                 <w:rFonts w:ascii="Arial" w:hAnsi="Arial" w:cs="Arial"/>
                 <w:sz w:val="28"/>
               </w:rPr>
-              <w:t xml:space="preserve">Siempre que finalice su compra se le preguntara si desea calificar un producto o </w:t>
-            </w:r>
-            <w:r>
-              <w:rPr>
-                <w:rFonts w:ascii="Arial" w:hAnsi="Arial" w:cs="Arial"/>
-                <w:sz w:val="28"/>
-              </w:rPr>
-              <w:lastRenderedPageBreak/>
-              <w:t>ya sea al ingresar con su cuenta ir directamente de la página principal a calificar el producto.</w:t>
+              <w:t>Siempre que finalice su compra se le preguntara si desea calificar un producto o ya sea al ingresar con su cuenta ir directamente de la página principal a calificar el producto.</w:t>
             </w:r>
           </w:p>
         </w:tc>
@@ -5699,6 +5677,7 @@
                 <w:rFonts w:ascii="Arial" w:hAnsi="Arial" w:cs="Arial"/>
                 <w:sz w:val="28"/>
               </w:rPr>
+              <w:lastRenderedPageBreak/>
               <w:t>El sistema lo redirige a la página principal.</w:t>
             </w:r>
           </w:p>
@@ -6441,6 +6420,7 @@
                 <w:rFonts w:ascii="Arial" w:hAnsi="Arial" w:cs="Arial"/>
                 <w:sz w:val="28"/>
               </w:rPr>
+              <w:lastRenderedPageBreak/>
               <w:t>Pos</w:t>
             </w:r>
             <w:proofErr w:type="spellEnd"/>
@@ -7252,7 +7232,15 @@
                 <w:rFonts w:ascii="Arial" w:hAnsi="Arial" w:cs="Arial"/>
                 <w:sz w:val="28"/>
               </w:rPr>
-              <w:t>El administrador por medio de su cuenta, se le otorgara disposición a realizar consultas (por medio de un botón).</w:t>
+              <w:t xml:space="preserve">El administrador por medio de su cuenta, se le otorgara disposición a realizar consultas </w:t>
+            </w:r>
+            <w:r>
+              <w:rPr>
+                <w:rFonts w:ascii="Arial" w:hAnsi="Arial" w:cs="Arial"/>
+                <w:sz w:val="28"/>
+              </w:rPr>
+              <w:lastRenderedPageBreak/>
+              <w:t>(por medio de un botón).</w:t>
             </w:r>
           </w:p>
         </w:tc>
@@ -8034,6 +8022,7 @@
                 <w:rFonts w:ascii="Arial" w:hAnsi="Arial" w:cs="Arial"/>
                 <w:sz w:val="28"/>
               </w:rPr>
+              <w:lastRenderedPageBreak/>
               <w:t>Actores secundarios:</w:t>
             </w:r>
           </w:p>
@@ -8084,7 +8073,6 @@
                 <w:rFonts w:ascii="Arial" w:hAnsi="Arial" w:cs="Arial"/>
                 <w:sz w:val="28"/>
               </w:rPr>
-              <w:lastRenderedPageBreak/>
               <w:t>Descripción:</w:t>
             </w:r>
           </w:p>
@@ -8836,6 +8824,7 @@
                 <w:rFonts w:ascii="Arial" w:hAnsi="Arial" w:cs="Arial"/>
                 <w:sz w:val="28"/>
               </w:rPr>
+              <w:lastRenderedPageBreak/>
               <w:t>Eliminar</w:t>
             </w:r>
           </w:p>
@@ -8865,7 +8854,6 @@
                 <w:rFonts w:ascii="Arial" w:hAnsi="Arial" w:cs="Arial"/>
                 <w:sz w:val="28"/>
               </w:rPr>
-              <w:lastRenderedPageBreak/>
               <w:t>textbox</w:t>
             </w:r>
             <w:proofErr w:type="spellEnd"/>
@@ -9277,25 +9265,71 @@
     </w:p>
     <w:p>
       <w:r>
-        <w:t>Aquí poner las interfaces en Balsamiq de al menos 3 casos de uso. Bien detalladas. No solo pones los pantallazos y ya.</w:t>
+        <w:t>Aquí van las</w:t>
+      </w:r>
+      <w:r>
+        <w:t xml:space="preserve"> in</w:t>
+      </w:r>
+      <w:r>
+        <w:t xml:space="preserve">terfaces hechas en </w:t>
+      </w:r>
+      <w:proofErr w:type="spellStart"/>
+      <w:r>
+        <w:t>Balsamiq</w:t>
+      </w:r>
+      <w:proofErr w:type="spellEnd"/>
+      <w:r>
+        <w:t xml:space="preserve"> de</w:t>
+      </w:r>
+      <w:r>
+        <w:t xml:space="preserve"> 3 casos de uso</w:t>
+      </w:r>
+      <w:r>
+        <w:t>, de cómo deberían quedar estos 3 casos, los cuales son de mayor importancia.</w:t>
       </w:r>
     </w:p>
     <w:p>
+      <w:pPr>
+        <w:pStyle w:val="Prrafodelista"/>
+        <w:numPr>
+          <w:ilvl w:val="0"/>
+          <w:numId w:val="20"/>
+        </w:numPr>
+      </w:pPr>
       <w:r>
-        <w:t>1.-</w:t>
+        <w:t xml:space="preserve">Ven-1 ingresar/registrar usuario: </w:t>
+      </w:r>
+      <w:bookmarkStart w:id="9" w:name="_GoBack"/>
+      <w:bookmarkEnd w:id="9"/>
+    </w:p>
+    <w:p>
+      <w:pPr>
+        <w:pStyle w:val="Prrafodelista"/>
+      </w:pPr>
+      <w:r>
+        <w:t>E</w:t>
+      </w:r>
+      <w:r>
+        <w:t>sta interface es la primera que se vería al iniciar el sistema, donde ped</w:t>
+      </w:r>
+      <w:r>
+        <w:t>irá un correo y una contraseña de un actor, así como poder registrarse o recuperar la contraseña de su cuenta. Es importante aclarar que debe haber una cuenta anteriormente registrada para los administradores.</w:t>
       </w:r>
     </w:p>
     <w:p>
+      <w:pPr>
+        <w:ind w:left="360"/>
+      </w:pPr>
       <w:r>
         <w:rPr>
           <w:noProof/>
           <w:lang w:eastAsia="ja-JP"/>
         </w:rPr>
         <w:drawing>
-          <wp:inline distT="0" distB="0" distL="0" distR="0" wp14:anchorId="540796AB" wp14:editId="422BEF91">
-            <wp:extent cx="5082268" cy="3714750"/>
-            <wp:effectExtent l="0" t="0" r="4445" b="0"/>
-            <wp:docPr id="1" name="Imagen 1"/>
+          <wp:inline distT="0" distB="0" distL="0" distR="0" wp14:anchorId="53046836" wp14:editId="76679925">
+            <wp:extent cx="5076825" cy="3863245"/>
+            <wp:effectExtent l="0" t="0" r="0" b="4445"/>
+            <wp:docPr id="4" name="Imagen 4"/>
             <wp:cNvGraphicFramePr>
               <a:graphicFrameLocks xmlns:a="http://schemas.openxmlformats.org/drawingml/2006/main" noChangeAspect="1"/>
             </wp:cNvGraphicFramePr>
@@ -9308,13 +9342,13 @@
                   </pic:nvPicPr>
                   <pic:blipFill rotWithShape="1">
                     <a:blip r:embed="rId7"/>
-                    <a:srcRect l="23950" t="33233" r="33755" b="11782"/>
+                    <a:srcRect l="23780" t="32326" r="33586" b="9970"/>
                     <a:stretch/>
                   </pic:blipFill>
                   <pic:spPr bwMode="auto">
                     <a:xfrm>
                       <a:off x="0" y="0"/>
-                      <a:ext cx="5088826" cy="3719543"/>
+                      <a:ext cx="5080916" cy="3866358"/>
                     </a:xfrm>
                     <a:prstGeom prst="rect">
                       <a:avLst/>
@@ -9333,6 +9367,25 @@
             </a:graphic>
           </wp:inline>
         </w:drawing>
+      </w:r>
+    </w:p>
+    <w:p>
+      <w:r>
+        <w:t>En caso de no tener una cuenta debe presionar el botón registrarse, el cual enviará a la siguiente ventana, donde podrá registrarse llenando todos los campos solicitados, e</w:t>
+      </w:r>
+      <w:r>
+        <w:t xml:space="preserve">s </w:t>
+      </w:r>
+      <w:r>
+        <w:t>importante que el correo sea válido por si llega a ol</w:t>
+      </w:r>
+      <w:r>
+        <w:t>vidar su contraseña. Una vez llenados los campos debe presionar el botón crear cuenta y podrá ingresar a la ventana principal.</w:t>
+      </w:r>
+    </w:p>
+    <w:p>
+      <w:r>
+        <w:t>También está la opción de regresar para ingresar con una cuenta creada anteriormente, solo debe presionar el botón ingresar usuario que podría ser cancelar o regresar si es que ayuda a ser más intuitivo.</w:t>
       </w:r>
     </w:p>
     <w:p>
@@ -9388,14 +9441,24 @@
     </w:p>
     <w:p>
       <w:r>
+        <w:t xml:space="preserve">En caso de presionar el botón olvidé mi contraseña que está en la ventana iniciar sesión le enviará a la siguiente ventana donde pide un correo y debe presionar enviar correo para enviar un mensaje con la contraseña que se tenga registrada en el sistema y le saldrá un mensaje emergente diciéndole se le envió el correo. </w:t>
+      </w:r>
+    </w:p>
+    <w:p>
+      <w:r>
+        <w:t>También puede presionar cancelar para volver a la ventana iniciar sesión.</w:t>
+      </w:r>
+    </w:p>
+    <w:p>
+      <w:r>
         <w:rPr>
           <w:noProof/>
           <w:lang w:eastAsia="ja-JP"/>
         </w:rPr>
         <w:drawing>
-          <wp:inline distT="0" distB="0" distL="0" distR="0" wp14:anchorId="71202CB1" wp14:editId="7A5F7F34">
-            <wp:extent cx="5305425" cy="3536950"/>
-            <wp:effectExtent l="0" t="0" r="9525" b="6350"/>
+          <wp:inline distT="0" distB="0" distL="0" distR="0" wp14:anchorId="71202CB1" wp14:editId="6B183691">
+            <wp:extent cx="4886325" cy="3257549"/>
+            <wp:effectExtent l="0" t="0" r="0" b="635"/>
             <wp:docPr id="3" name="Imagen 3"/>
             <wp:cNvGraphicFramePr>
               <a:graphicFrameLocks xmlns:a="http://schemas.openxmlformats.org/drawingml/2006/main" noChangeAspect="1"/>
@@ -9415,7 +9478,7 @@
                   <pic:spPr bwMode="auto">
                     <a:xfrm>
                       <a:off x="0" y="0"/>
-                      <a:ext cx="5309700" cy="3539800"/>
+                      <a:ext cx="4894657" cy="3263103"/>
                     </a:xfrm>
                     <a:prstGeom prst="rect">
                       <a:avLst/>
@@ -9438,11 +9501,24 @@
     </w:p>
     <w:p>
       <w:r>
+        <w:lastRenderedPageBreak/>
+        <w:t xml:space="preserve">La siguiente ventana es la ventana principal, en caso de haber ingresado con la cuenta de administrador podrá ingresar a las opciones consultar pedidos de cliente y administrar productos, en caso de que no sea cuenta de administrador estos botones </w:t>
+      </w:r>
+      <w:proofErr w:type="gramStart"/>
+      <w:r>
+        <w:t>estarán</w:t>
+      </w:r>
+      <w:proofErr w:type="gramEnd"/>
+      <w:r>
+        <w:t xml:space="preserve"> bloqueados.</w:t>
+      </w:r>
+    </w:p>
+    <w:p>
+      <w:r>
         <w:rPr>
           <w:noProof/>
           <w:lang w:eastAsia="ja-JP"/>
         </w:rPr>
-        <w:lastRenderedPageBreak/>
         <w:drawing>
           <wp:inline distT="0" distB="0" distL="0" distR="0" wp14:anchorId="304F73B2" wp14:editId="7E350641">
             <wp:extent cx="5095875" cy="3280101"/>
@@ -9486,8 +9562,6 @@
           </wp:inline>
         </w:drawing>
       </w:r>
-      <w:bookmarkStart w:id="9" w:name="_GoBack"/>
-      <w:bookmarkEnd w:id="9"/>
     </w:p>
     <w:p/>
     <w:p/>
@@ -9495,13 +9569,27 @@
       <w:r>
         <w:t>2.-</w:t>
       </w:r>
+      <w:r>
+        <w:rPr>
+          <w:sz w:val="24"/>
+        </w:rPr>
+        <w:t xml:space="preserve"> </w:t>
+      </w:r>
+      <w:r>
+        <w:t xml:space="preserve">Ven-2 </w:t>
+      </w:r>
+      <w:r>
+        <w:t>Elegir bebidas, botanas o promociones</w:t>
+      </w:r>
     </w:p>
+    <w:p/>
     <w:p>
       <w:r>
         <w:rPr>
           <w:noProof/>
           <w:lang w:eastAsia="ja-JP"/>
         </w:rPr>
+        <w:lastRenderedPageBreak/>
         <w:drawing>
           <wp:inline distT="0" distB="0" distL="0" distR="0" wp14:anchorId="517E10F5" wp14:editId="6C5D76DF">
             <wp:extent cx="5010150" cy="4310046"/>
@@ -9552,7 +9640,6 @@
           <w:noProof/>
           <w:lang w:eastAsia="ja-JP"/>
         </w:rPr>
-        <w:lastRenderedPageBreak/>
         <w:drawing>
           <wp:inline distT="0" distB="0" distL="0" distR="0" wp14:anchorId="58A62A1E" wp14:editId="79AAAA52">
             <wp:extent cx="5010150" cy="3669988"/>
@@ -9603,6 +9690,7 @@
           <w:noProof/>
           <w:lang w:eastAsia="ja-JP"/>
         </w:rPr>
+        <w:lastRenderedPageBreak/>
         <w:drawing>
           <wp:inline distT="0" distB="0" distL="0" distR="0" wp14:anchorId="2354FB6F" wp14:editId="0E3E9DAE">
             <wp:extent cx="5410200" cy="4026673"/>
@@ -9653,7 +9741,6 @@
           <w:noProof/>
           <w:lang w:eastAsia="ja-JP"/>
         </w:rPr>
-        <w:lastRenderedPageBreak/>
         <w:drawing>
           <wp:inline distT="0" distB="0" distL="0" distR="0" wp14:anchorId="1333D336" wp14:editId="463A7E88">
             <wp:extent cx="5276850" cy="4602715"/>
@@ -9704,6 +9791,7 @@
           <w:noProof/>
           <w:lang w:eastAsia="ja-JP"/>
         </w:rPr>
+        <w:lastRenderedPageBreak/>
         <w:drawing>
           <wp:inline distT="0" distB="0" distL="0" distR="0" wp14:anchorId="4D14FEEC" wp14:editId="39848392">
             <wp:extent cx="5638800" cy="4110728"/>
@@ -9750,7 +9838,6 @@
     </w:p>
     <w:p>
       <w:r>
-        <w:lastRenderedPageBreak/>
         <w:t>8.-</w:t>
       </w:r>
     </w:p>
@@ -9810,6 +9897,7 @@
           <w:noProof/>
           <w:lang w:eastAsia="ja-JP"/>
         </w:rPr>
+        <w:lastRenderedPageBreak/>
         <w:drawing>
           <wp:inline distT="0" distB="0" distL="0" distR="0" wp14:anchorId="4139FC24" wp14:editId="3DA0F0B0">
             <wp:extent cx="5219700" cy="3292093"/>
@@ -11597,6 +11685,95 @@
     </w:lvl>
   </w:abstractNum>
   <w:abstractNum w:abstractNumId="18">
+    <w:nsid w:val="7D8A668E"/>
+    <w:multiLevelType w:val="hybridMultilevel"/>
+    <w:tmpl w:val="1602BFBA"/>
+    <w:lvl w:ilvl="0" w:tplc="080A000F">
+      <w:start w:val="1"/>
+      <w:numFmt w:val="decimal"/>
+      <w:lvlText w:val="%1."/>
+      <w:lvlJc w:val="left"/>
+      <w:pPr>
+        <w:ind w:left="720" w:hanging="360"/>
+      </w:pPr>
+      <w:rPr>
+        <w:rFonts w:hint="default"/>
+      </w:rPr>
+    </w:lvl>
+    <w:lvl w:ilvl="1" w:tplc="080A0019" w:tentative="1">
+      <w:start w:val="1"/>
+      <w:numFmt w:val="lowerLetter"/>
+      <w:lvlText w:val="%2."/>
+      <w:lvlJc w:val="left"/>
+      <w:pPr>
+        <w:ind w:left="1440" w:hanging="360"/>
+      </w:pPr>
+    </w:lvl>
+    <w:lvl w:ilvl="2" w:tplc="080A001B" w:tentative="1">
+      <w:start w:val="1"/>
+      <w:numFmt w:val="lowerRoman"/>
+      <w:lvlText w:val="%3."/>
+      <w:lvlJc w:val="right"/>
+      <w:pPr>
+        <w:ind w:left="2160" w:hanging="180"/>
+      </w:pPr>
+    </w:lvl>
+    <w:lvl w:ilvl="3" w:tplc="080A000F" w:tentative="1">
+      <w:start w:val="1"/>
+      <w:numFmt w:val="decimal"/>
+      <w:lvlText w:val="%4."/>
+      <w:lvlJc w:val="left"/>
+      <w:pPr>
+        <w:ind w:left="2880" w:hanging="360"/>
+      </w:pPr>
+    </w:lvl>
+    <w:lvl w:ilvl="4" w:tplc="080A0019" w:tentative="1">
+      <w:start w:val="1"/>
+      <w:numFmt w:val="lowerLetter"/>
+      <w:lvlText w:val="%5."/>
+      <w:lvlJc w:val="left"/>
+      <w:pPr>
+        <w:ind w:left="3600" w:hanging="360"/>
+      </w:pPr>
+    </w:lvl>
+    <w:lvl w:ilvl="5" w:tplc="080A001B" w:tentative="1">
+      <w:start w:val="1"/>
+      <w:numFmt w:val="lowerRoman"/>
+      <w:lvlText w:val="%6."/>
+      <w:lvlJc w:val="right"/>
+      <w:pPr>
+        <w:ind w:left="4320" w:hanging="180"/>
+      </w:pPr>
+    </w:lvl>
+    <w:lvl w:ilvl="6" w:tplc="080A000F" w:tentative="1">
+      <w:start w:val="1"/>
+      <w:numFmt w:val="decimal"/>
+      <w:lvlText w:val="%7."/>
+      <w:lvlJc w:val="left"/>
+      <w:pPr>
+        <w:ind w:left="5040" w:hanging="360"/>
+      </w:pPr>
+    </w:lvl>
+    <w:lvl w:ilvl="7" w:tplc="080A0019" w:tentative="1">
+      <w:start w:val="1"/>
+      <w:numFmt w:val="lowerLetter"/>
+      <w:lvlText w:val="%8."/>
+      <w:lvlJc w:val="left"/>
+      <w:pPr>
+        <w:ind w:left="5760" w:hanging="360"/>
+      </w:pPr>
+    </w:lvl>
+    <w:lvl w:ilvl="8" w:tplc="080A001B" w:tentative="1">
+      <w:start w:val="1"/>
+      <w:numFmt w:val="lowerRoman"/>
+      <w:lvlText w:val="%9."/>
+      <w:lvlJc w:val="right"/>
+      <w:pPr>
+        <w:ind w:left="6480" w:hanging="180"/>
+      </w:pPr>
+    </w:lvl>
+  </w:abstractNum>
+  <w:abstractNum w:abstractNumId="19">
     <w:nsid w:val="7ECB7B17"/>
     <w:multiLevelType w:val="multilevel"/>
     <w:tmpl w:val="0E9E2760"/>
@@ -11806,7 +11983,7 @@
     <w:abstractNumId w:val="4"/>
   </w:num>
   <w:num w:numId="15">
-    <w:abstractNumId w:val="18"/>
+    <w:abstractNumId w:val="19"/>
   </w:num>
   <w:num w:numId="16">
     <w:abstractNumId w:val="10"/>
@@ -11819,6 +11996,9 @@
   </w:num>
   <w:num w:numId="19">
     <w:abstractNumId w:val="9"/>
+  </w:num>
+  <w:num w:numId="20">
+    <w:abstractNumId w:val="18"/>
   </w:num>
 </w:numbering>
 </file>
@@ -13408,7 +13588,7 @@
   <a:extraClrSchemeLst/>
   <a:extLst>
     <a:ext uri="{05A4C25C-085E-4340-85A3-A5531E510DB2}">
-      <thm15:themeFamily xmlns:thm15="http://schemas.microsoft.com/office/thememl/2012/main" xmlns="" name="Office Theme" id="{62F939B6-93AF-4DB8-9C6B-D6C7DFDC589F}" vid="{4A3C46E8-61CC-4603-A589-7422A47A8E4A}"/>
+      <thm15:themeFamily xmlns="" xmlns:thm15="http://schemas.microsoft.com/office/thememl/2012/main" name="Office Theme" id="{62F939B6-93AF-4DB8-9C6B-D6C7DFDC589F}" vid="{4A3C46E8-61CC-4603-A589-7422A47A8E4A}"/>
     </a:ext>
   </a:extLst>
 </a:theme>
@@ -13419,7 +13599,7 @@
 </file>
 
 <file path=customXml/itemProps1.xml><?xml version="1.0" encoding="utf-8"?>
-<ds:datastoreItem xmlns:ds="http://schemas.openxmlformats.org/officeDocument/2006/customXml" ds:itemID="{497377DF-2110-4F54-ADD7-6ADE2C3C6B92}">
+<ds:datastoreItem xmlns:ds="http://schemas.openxmlformats.org/officeDocument/2006/customXml" ds:itemID="{4E87ABB4-92E2-4E31-8C66-FE09D5EA2F5C}">
   <ds:schemaRefs>
     <ds:schemaRef ds:uri="http://schemas.openxmlformats.org/officeDocument/2006/bibliography"/>
   </ds:schemaRefs>

</xml_diff>

<commit_message>
Agregue las imagenes del caso de uso 3 actualizadas
</commit_message>
<xml_diff>
--- a/plantilla documento de requerimientos curso aydsc.docx
+++ b/plantilla documento de requerimientos curso aydsc.docx
@@ -1,6 +1,6 @@
 
 <file path=word/document.xml><?xml version="1.0" encoding="utf-8"?>
-<w:document xmlns:wpc="http://schemas.microsoft.com/office/word/2010/wordprocessingCanvas" xmlns:mc="http://schemas.openxmlformats.org/markup-compatibility/2006" xmlns:o="urn:schemas-microsoft-com:office:office" xmlns:r="http://schemas.openxmlformats.org/officeDocument/2006/relationships" xmlns:m="http://schemas.openxmlformats.org/officeDocument/2006/math" xmlns:v="urn:schemas-microsoft-com:vml" xmlns:wp14="http://schemas.microsoft.com/office/word/2010/wordprocessingDrawing" xmlns:wp="http://schemas.openxmlformats.org/drawingml/2006/wordprocessingDrawing" xmlns:w10="urn:schemas-microsoft-com:office:word" xmlns:w="http://schemas.openxmlformats.org/wordprocessingml/2006/main" xmlns:w14="http://schemas.microsoft.com/office/word/2010/wordml" xmlns:wpg="http://schemas.microsoft.com/office/word/2010/wordprocessingGroup" xmlns:wpi="http://schemas.microsoft.com/office/word/2010/wordprocessingInk" xmlns:wne="http://schemas.microsoft.com/office/word/2006/wordml" xmlns:wps="http://schemas.microsoft.com/office/word/2010/wordprocessingShape" mc:Ignorable="w14 wp14">
+<w:document xmlns:wpc="http://schemas.microsoft.com/office/word/2010/wordprocessingCanvas" xmlns:mc="http://schemas.openxmlformats.org/markup-compatibility/2006" xmlns:o="urn:schemas-microsoft-com:office:office" xmlns:r="http://schemas.openxmlformats.org/officeDocument/2006/relationships" xmlns:m="http://schemas.openxmlformats.org/officeDocument/2006/math" xmlns:v="urn:schemas-microsoft-com:vml" xmlns:wp14="http://schemas.microsoft.com/office/word/2010/wordprocessingDrawing" xmlns:wp="http://schemas.openxmlformats.org/drawingml/2006/wordprocessingDrawing" xmlns:w10="urn:schemas-microsoft-com:office:word" xmlns:w="http://schemas.openxmlformats.org/wordprocessingml/2006/main" xmlns:w14="http://schemas.microsoft.com/office/word/2010/wordml" xmlns:w15="http://schemas.microsoft.com/office/word/2012/wordml" xmlns:wpg="http://schemas.microsoft.com/office/word/2010/wordprocessingGroup" xmlns:wpi="http://schemas.microsoft.com/office/word/2010/wordprocessingInk" xmlns:wne="http://schemas.microsoft.com/office/word/2006/wordml" xmlns:wps="http://schemas.microsoft.com/office/word/2010/wordprocessingShape" mc:Ignorable="w14 w15 wp14">
   <w:body>
     <w:p>
       <w:pPr>
@@ -121,45 +121,10 @@
       <w:r>
         <w:rPr>
           <w:b/>
-          <w:bCs/>
-          <w:sz w:val="56"/>
-          <w:szCs w:val="56"/>
-        </w:rPr>
-        <w:t>&lt;</w:t>
-      </w:r>
-      <w:r>
-        <w:rPr>
-          <w:b/>
-          <w:sz w:val="56"/>
-          <w:szCs w:val="56"/>
-        </w:rPr>
-        <w:t xml:space="preserve"> </w:t>
-      </w:r>
-      <w:r>
-        <w:rPr>
-          <w:b/>
           <w:sz w:val="56"/>
           <w:szCs w:val="56"/>
         </w:rPr>
         <w:t>SISTEMA DE COMPRA PARA CINE</w:t>
-      </w:r>
-      <w:r>
-        <w:rPr>
-          <w:b/>
-          <w:bCs/>
-          <w:sz w:val="56"/>
-          <w:szCs w:val="56"/>
-        </w:rPr>
-        <w:t xml:space="preserve"> </w:t>
-      </w:r>
-      <w:r>
-        <w:rPr>
-          <w:b/>
-          <w:bCs/>
-          <w:sz w:val="56"/>
-          <w:szCs w:val="56"/>
-        </w:rPr>
-        <w:t>&gt;</w:t>
       </w:r>
     </w:p>
     <w:p>
@@ -256,16 +221,14 @@
         </w:rPr>
         <w:t xml:space="preserve">Rubio Lucas </w:t>
       </w:r>
-      <w:proofErr w:type="spellStart"/>
       <w:r>
         <w:rPr>
           <w:b/>
           <w:sz w:val="28"/>
           <w:szCs w:val="28"/>
         </w:rPr>
-        <w:t>Ivan</w:t>
+        <w:t>Iván</w:t>
       </w:r>
-      <w:proofErr w:type="spellEnd"/>
       <w:r>
         <w:rPr>
           <w:b/>
@@ -310,16 +273,14 @@
         </w:rPr>
         <w:t xml:space="preserve">Uribe Jalpa </w:t>
       </w:r>
-      <w:proofErr w:type="spellStart"/>
       <w:r>
         <w:rPr>
           <w:b/>
           <w:sz w:val="28"/>
           <w:szCs w:val="28"/>
         </w:rPr>
-        <w:t>Victor</w:t>
+        <w:t>Víctor</w:t>
       </w:r>
-      <w:proofErr w:type="spellEnd"/>
     </w:p>
     <w:p>
       <w:pPr>
@@ -9295,12 +9256,22 @@
           <w:ilvl w:val="0"/>
           <w:numId w:val="20"/>
         </w:numPr>
+        <w:rPr>
+          <w:b/>
+        </w:rPr>
       </w:pPr>
       <w:r>
-        <w:t xml:space="preserve">Ven-1 ingresar/registrar usuario: </w:t>
+        <w:rPr>
+          <w:b/>
+        </w:rPr>
+        <w:t>Ven-1 I</w:t>
       </w:r>
-      <w:bookmarkStart w:id="9" w:name="_GoBack"/>
-      <w:bookmarkEnd w:id="9"/>
+      <w:r>
+        <w:rPr>
+          <w:b/>
+        </w:rPr>
+        <w:t xml:space="preserve">ngresar/registrar usuario: </w:t>
+      </w:r>
     </w:p>
     <w:p>
       <w:pPr>
@@ -9319,11 +9290,12 @@
     <w:p>
       <w:pPr>
         <w:ind w:left="360"/>
+        <w:jc w:val="center"/>
       </w:pPr>
       <w:r>
         <w:rPr>
           <w:noProof/>
-          <w:lang w:eastAsia="ja-JP"/>
+          <w:lang w:eastAsia="es-MX"/>
         </w:rPr>
         <w:drawing>
           <wp:inline distT="0" distB="0" distL="0" distR="0" wp14:anchorId="53046836" wp14:editId="76679925">
@@ -9341,7 +9313,7 @@
                     <pic:cNvPicPr/>
                   </pic:nvPicPr>
                   <pic:blipFill rotWithShape="1">
-                    <a:blip r:embed="rId7"/>
+                    <a:blip r:embed="rId6"/>
                     <a:srcRect l="23780" t="32326" r="33586" b="9970"/>
                     <a:stretch/>
                   </pic:blipFill>
@@ -9389,10 +9361,13 @@
       </w:r>
     </w:p>
     <w:p>
+      <w:pPr>
+        <w:jc w:val="center"/>
+      </w:pPr>
       <w:r>
         <w:rPr>
           <w:noProof/>
-          <w:lang w:eastAsia="ja-JP"/>
+          <w:lang w:eastAsia="es-MX"/>
         </w:rPr>
         <w:lastRenderedPageBreak/>
         <w:drawing>
@@ -9411,7 +9386,7 @@
                     <pic:cNvPicPr/>
                   </pic:nvPicPr>
                   <pic:blipFill rotWithShape="1">
-                    <a:blip r:embed="rId8"/>
+                    <a:blip r:embed="rId7"/>
                     <a:srcRect l="30235" t="32931" r="34774" b="10272"/>
                     <a:stretch/>
                   </pic:blipFill>
@@ -9450,10 +9425,13 @@
       </w:r>
     </w:p>
     <w:p>
+      <w:pPr>
+        <w:jc w:val="center"/>
+      </w:pPr>
       <w:r>
         <w:rPr>
           <w:noProof/>
-          <w:lang w:eastAsia="ja-JP"/>
+          <w:lang w:eastAsia="es-MX"/>
         </w:rPr>
         <w:drawing>
           <wp:inline distT="0" distB="0" distL="0" distR="0" wp14:anchorId="71202CB1" wp14:editId="6B183691">
@@ -9471,7 +9449,7 @@
                     <pic:cNvPicPr/>
                   </pic:nvPicPr>
                   <pic:blipFill rotWithShape="1">
-                    <a:blip r:embed="rId9"/>
+                    <a:blip r:embed="rId8"/>
                     <a:srcRect l="18684" t="34442" r="35454" b="11178"/>
                     <a:stretch/>
                   </pic:blipFill>
@@ -9514,16 +9492,19 @@
       </w:r>
     </w:p>
     <w:p>
+      <w:pPr>
+        <w:jc w:val="center"/>
+      </w:pPr>
       <w:r>
         <w:rPr>
           <w:noProof/>
-          <w:lang w:eastAsia="ja-JP"/>
+          <w:lang w:eastAsia="es-MX"/>
         </w:rPr>
         <w:drawing>
-          <wp:inline distT="0" distB="0" distL="0" distR="0" wp14:anchorId="304F73B2" wp14:editId="7E350641">
-            <wp:extent cx="5095875" cy="3280101"/>
-            <wp:effectExtent l="0" t="0" r="0" b="0"/>
-            <wp:docPr id="13" name="Imagen 13"/>
+          <wp:inline distT="0" distB="0" distL="0" distR="0" wp14:anchorId="7E06EB57" wp14:editId="4CDE528F">
+            <wp:extent cx="5671185" cy="3503930"/>
+            <wp:effectExtent l="0" t="0" r="5715" b="1270"/>
+            <wp:docPr id="1" name="Imagen 1"/>
             <wp:cNvGraphicFramePr>
               <a:graphicFrameLocks xmlns:a="http://schemas.openxmlformats.org/drawingml/2006/main" noChangeAspect="1"/>
             </wp:cNvGraphicFramePr>
@@ -9531,30 +9512,23 @@
               <a:graphicData uri="http://schemas.openxmlformats.org/drawingml/2006/picture">
                 <pic:pic xmlns:pic="http://schemas.openxmlformats.org/drawingml/2006/picture">
                   <pic:nvPicPr>
-                    <pic:cNvPr id="0" name=""/>
+                    <pic:cNvPr id="1" name=""/>
                     <pic:cNvPicPr/>
                   </pic:nvPicPr>
-                  <pic:blipFill rotWithShape="1">
-                    <a:blip r:embed="rId10"/>
-                    <a:srcRect l="19874" t="33233" r="35794" b="16012"/>
-                    <a:stretch/>
+                  <pic:blipFill>
+                    <a:blip r:embed="rId9"/>
+                    <a:stretch>
+                      <a:fillRect/>
+                    </a:stretch>
                   </pic:blipFill>
-                  <pic:spPr bwMode="auto">
+                  <pic:spPr>
                     <a:xfrm>
                       <a:off x="0" y="0"/>
-                      <a:ext cx="5099981" cy="3282744"/>
+                      <a:ext cx="5671185" cy="3503930"/>
                     </a:xfrm>
                     <a:prstGeom prst="rect">
                       <a:avLst/>
                     </a:prstGeom>
-                    <a:ln>
-                      <a:noFill/>
-                    </a:ln>
-                    <a:extLst>
-                      <a:ext uri="{53640926-AAD7-44D8-BBD7-CCE9431645EC}">
-                        <a14:shadowObscured xmlns:a14="http://schemas.microsoft.com/office/drawing/2010/main"/>
-                      </a:ext>
-                    </a:extLst>
                   </pic:spPr>
                 </pic:pic>
               </a:graphicData>
@@ -9563,38 +9537,41 @@
         </w:drawing>
       </w:r>
     </w:p>
-    <w:p/>
-    <w:p/>
     <w:p>
+      <w:pPr>
+        <w:pStyle w:val="Prrafodelista"/>
+        <w:numPr>
+          <w:ilvl w:val="0"/>
+          <w:numId w:val="20"/>
+        </w:numPr>
+        <w:rPr>
+          <w:b/>
+        </w:rPr>
+      </w:pPr>
       <w:r>
-        <w:t>2.-</w:t>
+        <w:rPr>
+          <w:b/>
+        </w:rPr>
+        <w:t>Ven-2 Elegir bebidas, botanas o promociones</w:t>
       </w:r>
       <w:r>
         <w:rPr>
-          <w:sz w:val="24"/>
+          <w:b/>
         </w:rPr>
-        <w:t xml:space="preserve"> </w:t>
-      </w:r>
-      <w:r>
-        <w:t xml:space="preserve">Ven-2 </w:t>
-      </w:r>
-      <w:r>
-        <w:t>Elegir bebidas, botanas o promociones</w:t>
+        <w:t>:</w:t>
       </w:r>
     </w:p>
-    <w:p/>
     <w:p>
       <w:r>
         <w:rPr>
           <w:noProof/>
-          <w:lang w:eastAsia="ja-JP"/>
+          <w:lang w:eastAsia="es-MX"/>
         </w:rPr>
-        <w:lastRenderedPageBreak/>
         <w:drawing>
-          <wp:inline distT="0" distB="0" distL="0" distR="0" wp14:anchorId="517E10F5" wp14:editId="6C5D76DF">
-            <wp:extent cx="5010150" cy="4310046"/>
-            <wp:effectExtent l="0" t="0" r="0" b="0"/>
-            <wp:docPr id="5" name="Imagen 5"/>
+          <wp:inline distT="0" distB="0" distL="0" distR="0" wp14:anchorId="36CD85B0" wp14:editId="506CD6D0">
+            <wp:extent cx="5671185" cy="3503930"/>
+            <wp:effectExtent l="0" t="0" r="5715" b="1270"/>
+            <wp:docPr id="10" name="Imagen 10"/>
             <wp:cNvGraphicFramePr>
               <a:graphicFrameLocks xmlns:a="http://schemas.openxmlformats.org/drawingml/2006/main" noChangeAspect="1"/>
             </wp:cNvGraphicFramePr>
@@ -9602,30 +9579,304 @@
               <a:graphicData uri="http://schemas.openxmlformats.org/drawingml/2006/picture">
                 <pic:pic xmlns:pic="http://schemas.openxmlformats.org/drawingml/2006/picture">
                   <pic:nvPicPr>
-                    <pic:cNvPr id="0" name=""/>
+                    <pic:cNvPr id="1" name=""/>
                     <pic:cNvPicPr/>
                   </pic:nvPicPr>
-                  <pic:blipFill rotWithShape="1">
-                    <a:blip r:embed="rId11"/>
-                    <a:srcRect l="19195" t="31420" r="41908" b="9063"/>
-                    <a:stretch/>
+                  <pic:blipFill>
+                    <a:blip r:embed="rId9"/>
+                    <a:stretch>
+                      <a:fillRect/>
+                    </a:stretch>
                   </pic:blipFill>
-                  <pic:spPr bwMode="auto">
+                  <pic:spPr>
                     <a:xfrm>
                       <a:off x="0" y="0"/>
-                      <a:ext cx="5014187" cy="4313519"/>
+                      <a:ext cx="5671185" cy="3503930"/>
                     </a:xfrm>
                     <a:prstGeom prst="rect">
                       <a:avLst/>
                     </a:prstGeom>
-                    <a:ln>
-                      <a:noFill/>
-                    </a:ln>
-                    <a:extLst>
-                      <a:ext uri="{53640926-AAD7-44D8-BBD7-CCE9431645EC}">
-                        <a14:shadowObscured xmlns:a14="http://schemas.microsoft.com/office/drawing/2010/main"/>
-                      </a:ext>
-                    </a:extLst>
+                  </pic:spPr>
+                </pic:pic>
+              </a:graphicData>
+            </a:graphic>
+          </wp:inline>
+        </w:drawing>
+      </w:r>
+    </w:p>
+    <w:p>
+      <w:pPr>
+        <w:jc w:val="center"/>
+      </w:pPr>
+      <w:r>
+        <w:rPr>
+          <w:noProof/>
+          <w:lang w:eastAsia="es-MX"/>
+        </w:rPr>
+        <w:lastRenderedPageBreak/>
+        <w:drawing>
+          <wp:inline distT="0" distB="0" distL="0" distR="0" wp14:anchorId="0ABF535E" wp14:editId="4A20C9BB">
+            <wp:extent cx="4811614" cy="4638675"/>
+            <wp:effectExtent l="0" t="0" r="8255" b="0"/>
+            <wp:docPr id="14" name="Imagen 14"/>
+            <wp:cNvGraphicFramePr>
+              <a:graphicFrameLocks xmlns:a="http://schemas.openxmlformats.org/drawingml/2006/main" noChangeAspect="1"/>
+            </wp:cNvGraphicFramePr>
+            <a:graphic xmlns:a="http://schemas.openxmlformats.org/drawingml/2006/main">
+              <a:graphicData uri="http://schemas.openxmlformats.org/drawingml/2006/picture">
+                <pic:pic xmlns:pic="http://schemas.openxmlformats.org/drawingml/2006/picture">
+                  <pic:nvPicPr>
+                    <pic:cNvPr id="1" name=""/>
+                    <pic:cNvPicPr/>
+                  </pic:nvPicPr>
+                  <pic:blipFill>
+                    <a:blip r:embed="rId10"/>
+                    <a:stretch>
+                      <a:fillRect/>
+                    </a:stretch>
+                  </pic:blipFill>
+                  <pic:spPr>
+                    <a:xfrm>
+                      <a:off x="0" y="0"/>
+                      <a:ext cx="4816914" cy="4643785"/>
+                    </a:xfrm>
+                    <a:prstGeom prst="rect">
+                      <a:avLst/>
+                    </a:prstGeom>
+                  </pic:spPr>
+                </pic:pic>
+              </a:graphicData>
+            </a:graphic>
+          </wp:inline>
+        </w:drawing>
+      </w:r>
+    </w:p>
+    <w:p>
+      <w:pPr>
+        <w:jc w:val="center"/>
+      </w:pPr>
+      <w:r>
+        <w:rPr>
+          <w:noProof/>
+          <w:lang w:eastAsia="es-MX"/>
+        </w:rPr>
+        <w:drawing>
+          <wp:inline distT="0" distB="0" distL="0" distR="0" wp14:anchorId="4BE11A24" wp14:editId="1773B6DA">
+            <wp:extent cx="4754245" cy="4113316"/>
+            <wp:effectExtent l="0" t="0" r="8255" b="1905"/>
+            <wp:docPr id="15" name="Imagen 15"/>
+            <wp:cNvGraphicFramePr>
+              <a:graphicFrameLocks xmlns:a="http://schemas.openxmlformats.org/drawingml/2006/main" noChangeAspect="1"/>
+            </wp:cNvGraphicFramePr>
+            <a:graphic xmlns:a="http://schemas.openxmlformats.org/drawingml/2006/main">
+              <a:graphicData uri="http://schemas.openxmlformats.org/drawingml/2006/picture">
+                <pic:pic xmlns:pic="http://schemas.openxmlformats.org/drawingml/2006/picture">
+                  <pic:nvPicPr>
+                    <pic:cNvPr id="1" name=""/>
+                    <pic:cNvPicPr/>
+                  </pic:nvPicPr>
+                  <pic:blipFill>
+                    <a:blip r:embed="rId11"/>
+                    <a:stretch>
+                      <a:fillRect/>
+                    </a:stretch>
+                  </pic:blipFill>
+                  <pic:spPr>
+                    <a:xfrm>
+                      <a:off x="0" y="0"/>
+                      <a:ext cx="4765736" cy="4123258"/>
+                    </a:xfrm>
+                    <a:prstGeom prst="rect">
+                      <a:avLst/>
+                    </a:prstGeom>
+                  </pic:spPr>
+                </pic:pic>
+              </a:graphicData>
+            </a:graphic>
+          </wp:inline>
+        </w:drawing>
+      </w:r>
+    </w:p>
+    <w:p>
+      <w:pPr>
+        <w:jc w:val="center"/>
+      </w:pPr>
+      <w:r>
+        <w:rPr>
+          <w:noProof/>
+          <w:lang w:eastAsia="es-MX"/>
+        </w:rPr>
+        <w:lastRenderedPageBreak/>
+        <w:drawing>
+          <wp:inline distT="0" distB="0" distL="0" distR="0" wp14:anchorId="5BF156F1" wp14:editId="1EC12C20">
+            <wp:extent cx="5019675" cy="4360952"/>
+            <wp:effectExtent l="0" t="0" r="0" b="1905"/>
+            <wp:docPr id="16" name="Imagen 16"/>
+            <wp:cNvGraphicFramePr>
+              <a:graphicFrameLocks xmlns:a="http://schemas.openxmlformats.org/drawingml/2006/main" noChangeAspect="1"/>
+            </wp:cNvGraphicFramePr>
+            <a:graphic xmlns:a="http://schemas.openxmlformats.org/drawingml/2006/main">
+              <a:graphicData uri="http://schemas.openxmlformats.org/drawingml/2006/picture">
+                <pic:pic xmlns:pic="http://schemas.openxmlformats.org/drawingml/2006/picture">
+                  <pic:nvPicPr>
+                    <pic:cNvPr id="1" name=""/>
+                    <pic:cNvPicPr/>
+                  </pic:nvPicPr>
+                  <pic:blipFill>
+                    <a:blip r:embed="rId12"/>
+                    <a:stretch>
+                      <a:fillRect/>
+                    </a:stretch>
+                  </pic:blipFill>
+                  <pic:spPr>
+                    <a:xfrm>
+                      <a:off x="0" y="0"/>
+                      <a:ext cx="5022087" cy="4363047"/>
+                    </a:xfrm>
+                    <a:prstGeom prst="rect">
+                      <a:avLst/>
+                    </a:prstGeom>
+                  </pic:spPr>
+                </pic:pic>
+              </a:graphicData>
+            </a:graphic>
+          </wp:inline>
+        </w:drawing>
+      </w:r>
+    </w:p>
+    <w:p>
+      <w:pPr>
+        <w:jc w:val="center"/>
+      </w:pPr>
+      <w:r>
+        <w:rPr>
+          <w:noProof/>
+          <w:lang w:eastAsia="es-MX"/>
+        </w:rPr>
+        <w:drawing>
+          <wp:inline distT="0" distB="0" distL="0" distR="0" wp14:anchorId="28886C45" wp14:editId="4B3BD3B5">
+            <wp:extent cx="5038725" cy="4379194"/>
+            <wp:effectExtent l="0" t="0" r="0" b="2540"/>
+            <wp:docPr id="17" name="Imagen 17"/>
+            <wp:cNvGraphicFramePr>
+              <a:graphicFrameLocks xmlns:a="http://schemas.openxmlformats.org/drawingml/2006/main" noChangeAspect="1"/>
+            </wp:cNvGraphicFramePr>
+            <a:graphic xmlns:a="http://schemas.openxmlformats.org/drawingml/2006/main">
+              <a:graphicData uri="http://schemas.openxmlformats.org/drawingml/2006/picture">
+                <pic:pic xmlns:pic="http://schemas.openxmlformats.org/drawingml/2006/picture">
+                  <pic:nvPicPr>
+                    <pic:cNvPr id="1" name=""/>
+                    <pic:cNvPicPr/>
+                  </pic:nvPicPr>
+                  <pic:blipFill>
+                    <a:blip r:embed="rId13"/>
+                    <a:stretch>
+                      <a:fillRect/>
+                    </a:stretch>
+                  </pic:blipFill>
+                  <pic:spPr>
+                    <a:xfrm>
+                      <a:off x="0" y="0"/>
+                      <a:ext cx="5067617" cy="4404304"/>
+                    </a:xfrm>
+                    <a:prstGeom prst="rect">
+                      <a:avLst/>
+                    </a:prstGeom>
+                  </pic:spPr>
+                </pic:pic>
+              </a:graphicData>
+            </a:graphic>
+          </wp:inline>
+        </w:drawing>
+      </w:r>
+    </w:p>
+    <w:p>
+      <w:pPr>
+        <w:jc w:val="center"/>
+      </w:pPr>
+      <w:bookmarkStart w:id="9" w:name="_GoBack"/>
+      <w:r>
+        <w:rPr>
+          <w:noProof/>
+          <w:lang w:eastAsia="es-MX"/>
+        </w:rPr>
+        <w:lastRenderedPageBreak/>
+        <w:drawing>
+          <wp:inline distT="0" distB="0" distL="0" distR="0" wp14:anchorId="1F12E02E" wp14:editId="481F7DA1">
+            <wp:extent cx="5339520" cy="4743450"/>
+            <wp:effectExtent l="0" t="0" r="0" b="0"/>
+            <wp:docPr id="18" name="Imagen 18"/>
+            <wp:cNvGraphicFramePr>
+              <a:graphicFrameLocks xmlns:a="http://schemas.openxmlformats.org/drawingml/2006/main" noChangeAspect="1"/>
+            </wp:cNvGraphicFramePr>
+            <a:graphic xmlns:a="http://schemas.openxmlformats.org/drawingml/2006/main">
+              <a:graphicData uri="http://schemas.openxmlformats.org/drawingml/2006/picture">
+                <pic:pic xmlns:pic="http://schemas.openxmlformats.org/drawingml/2006/picture">
+                  <pic:nvPicPr>
+                    <pic:cNvPr id="1" name=""/>
+                    <pic:cNvPicPr/>
+                  </pic:nvPicPr>
+                  <pic:blipFill>
+                    <a:blip r:embed="rId14"/>
+                    <a:stretch>
+                      <a:fillRect/>
+                    </a:stretch>
+                  </pic:blipFill>
+                  <pic:spPr>
+                    <a:xfrm>
+                      <a:off x="0" y="0"/>
+                      <a:ext cx="5342892" cy="4746446"/>
+                    </a:xfrm>
+                    <a:prstGeom prst="rect">
+                      <a:avLst/>
+                    </a:prstGeom>
+                  </pic:spPr>
+                </pic:pic>
+              </a:graphicData>
+            </a:graphic>
+          </wp:inline>
+        </w:drawing>
+      </w:r>
+      <w:bookmarkEnd w:id="9"/>
+    </w:p>
+    <w:p>
+      <w:pPr>
+        <w:jc w:val="center"/>
+      </w:pPr>
+      <w:r>
+        <w:rPr>
+          <w:noProof/>
+          <w:lang w:eastAsia="es-MX"/>
+        </w:rPr>
+        <w:drawing>
+          <wp:inline distT="0" distB="0" distL="0" distR="0" wp14:anchorId="26F6BEF4" wp14:editId="0C4C98EC">
+            <wp:extent cx="5781575" cy="3914588"/>
+            <wp:effectExtent l="0" t="0" r="0" b="0"/>
+            <wp:docPr id="19" name="Imagen 19"/>
+            <wp:cNvGraphicFramePr>
+              <a:graphicFrameLocks xmlns:a="http://schemas.openxmlformats.org/drawingml/2006/main" noChangeAspect="1"/>
+            </wp:cNvGraphicFramePr>
+            <a:graphic xmlns:a="http://schemas.openxmlformats.org/drawingml/2006/main">
+              <a:graphicData uri="http://schemas.openxmlformats.org/drawingml/2006/picture">
+                <pic:pic xmlns:pic="http://schemas.openxmlformats.org/drawingml/2006/picture">
+                  <pic:nvPicPr>
+                    <pic:cNvPr id="1" name=""/>
+                    <pic:cNvPicPr/>
+                  </pic:nvPicPr>
+                  <pic:blipFill>
+                    <a:blip r:embed="rId15"/>
+                    <a:stretch>
+                      <a:fillRect/>
+                    </a:stretch>
+                  </pic:blipFill>
+                  <pic:spPr>
+                    <a:xfrm>
+                      <a:off x="0" y="0"/>
+                      <a:ext cx="5787853" cy="3918838"/>
+                    </a:xfrm>
+                    <a:prstGeom prst="rect">
+                      <a:avLst/>
+                    </a:prstGeom>
                   </pic:spPr>
                 </pic:pic>
               </a:graphicData>
@@ -9636,208 +9887,7 @@
     </w:p>
     <w:p>
       <w:r>
-        <w:rPr>
-          <w:noProof/>
-          <w:lang w:eastAsia="ja-JP"/>
-        </w:rPr>
-        <w:drawing>
-          <wp:inline distT="0" distB="0" distL="0" distR="0" wp14:anchorId="58A62A1E" wp14:editId="79AAAA52">
-            <wp:extent cx="5010150" cy="3669988"/>
-            <wp:effectExtent l="0" t="0" r="0" b="6985"/>
-            <wp:docPr id="6" name="Imagen 6"/>
-            <wp:cNvGraphicFramePr>
-              <a:graphicFrameLocks xmlns:a="http://schemas.openxmlformats.org/drawingml/2006/main" noChangeAspect="1"/>
-            </wp:cNvGraphicFramePr>
-            <a:graphic xmlns:a="http://schemas.openxmlformats.org/drawingml/2006/main">
-              <a:graphicData uri="http://schemas.openxmlformats.org/drawingml/2006/picture">
-                <pic:pic xmlns:pic="http://schemas.openxmlformats.org/drawingml/2006/picture">
-                  <pic:nvPicPr>
-                    <pic:cNvPr id="0" name=""/>
-                    <pic:cNvPicPr/>
-                  </pic:nvPicPr>
-                  <pic:blipFill rotWithShape="1">
-                    <a:blip r:embed="rId12"/>
-                    <a:srcRect l="18515" t="32629" r="40209" b="13595"/>
-                    <a:stretch/>
-                  </pic:blipFill>
-                  <pic:spPr bwMode="auto">
-                    <a:xfrm>
-                      <a:off x="0" y="0"/>
-                      <a:ext cx="5014187" cy="3672945"/>
-                    </a:xfrm>
-                    <a:prstGeom prst="rect">
-                      <a:avLst/>
-                    </a:prstGeom>
-                    <a:ln>
-                      <a:noFill/>
-                    </a:ln>
-                    <a:extLst>
-                      <a:ext uri="{53640926-AAD7-44D8-BBD7-CCE9431645EC}">
-                        <a14:shadowObscured xmlns:a14="http://schemas.microsoft.com/office/drawing/2010/main"/>
-                      </a:ext>
-                    </a:extLst>
-                  </pic:spPr>
-                </pic:pic>
-              </a:graphicData>
-            </a:graphic>
-          </wp:inline>
-        </w:drawing>
-      </w:r>
-    </w:p>
-    <w:p>
-      <w:r>
-        <w:rPr>
-          <w:noProof/>
-          <w:lang w:eastAsia="ja-JP"/>
-        </w:rPr>
         <w:lastRenderedPageBreak/>
-        <w:drawing>
-          <wp:inline distT="0" distB="0" distL="0" distR="0" wp14:anchorId="2354FB6F" wp14:editId="0E3E9DAE">
-            <wp:extent cx="5410200" cy="4026673"/>
-            <wp:effectExtent l="0" t="0" r="0" b="0"/>
-            <wp:docPr id="7" name="Imagen 7"/>
-            <wp:cNvGraphicFramePr>
-              <a:graphicFrameLocks xmlns:a="http://schemas.openxmlformats.org/drawingml/2006/main" noChangeAspect="1"/>
-            </wp:cNvGraphicFramePr>
-            <a:graphic xmlns:a="http://schemas.openxmlformats.org/drawingml/2006/main">
-              <a:graphicData uri="http://schemas.openxmlformats.org/drawingml/2006/picture">
-                <pic:pic xmlns:pic="http://schemas.openxmlformats.org/drawingml/2006/picture">
-                  <pic:nvPicPr>
-                    <pic:cNvPr id="0" name=""/>
-                    <pic:cNvPicPr/>
-                  </pic:nvPicPr>
-                  <pic:blipFill rotWithShape="1">
-                    <a:blip r:embed="rId13"/>
-                    <a:srcRect l="18175" t="32327" r="37322" b="8761"/>
-                    <a:stretch/>
-                  </pic:blipFill>
-                  <pic:spPr bwMode="auto">
-                    <a:xfrm>
-                      <a:off x="0" y="0"/>
-                      <a:ext cx="5414560" cy="4029918"/>
-                    </a:xfrm>
-                    <a:prstGeom prst="rect">
-                      <a:avLst/>
-                    </a:prstGeom>
-                    <a:ln>
-                      <a:noFill/>
-                    </a:ln>
-                    <a:extLst>
-                      <a:ext uri="{53640926-AAD7-44D8-BBD7-CCE9431645EC}">
-                        <a14:shadowObscured xmlns:a14="http://schemas.microsoft.com/office/drawing/2010/main"/>
-                      </a:ext>
-                    </a:extLst>
-                  </pic:spPr>
-                </pic:pic>
-              </a:graphicData>
-            </a:graphic>
-          </wp:inline>
-        </w:drawing>
-      </w:r>
-    </w:p>
-    <w:p>
-      <w:r>
-        <w:rPr>
-          <w:noProof/>
-          <w:lang w:eastAsia="ja-JP"/>
-        </w:rPr>
-        <w:drawing>
-          <wp:inline distT="0" distB="0" distL="0" distR="0" wp14:anchorId="1333D336" wp14:editId="463A7E88">
-            <wp:extent cx="5276850" cy="4602715"/>
-            <wp:effectExtent l="0" t="0" r="0" b="7620"/>
-            <wp:docPr id="8" name="Imagen 8"/>
-            <wp:cNvGraphicFramePr>
-              <a:graphicFrameLocks xmlns:a="http://schemas.openxmlformats.org/drawingml/2006/main" noChangeAspect="1"/>
-            </wp:cNvGraphicFramePr>
-            <a:graphic xmlns:a="http://schemas.openxmlformats.org/drawingml/2006/main">
-              <a:graphicData uri="http://schemas.openxmlformats.org/drawingml/2006/picture">
-                <pic:pic xmlns:pic="http://schemas.openxmlformats.org/drawingml/2006/picture">
-                  <pic:nvPicPr>
-                    <pic:cNvPr id="0" name=""/>
-                    <pic:cNvPicPr/>
-                  </pic:nvPicPr>
-                  <pic:blipFill rotWithShape="1">
-                    <a:blip r:embed="rId14"/>
-                    <a:srcRect l="18174" t="31722" r="43268" b="8459"/>
-                    <a:stretch/>
-                  </pic:blipFill>
-                  <pic:spPr bwMode="auto">
-                    <a:xfrm>
-                      <a:off x="0" y="0"/>
-                      <a:ext cx="5281101" cy="4606423"/>
-                    </a:xfrm>
-                    <a:prstGeom prst="rect">
-                      <a:avLst/>
-                    </a:prstGeom>
-                    <a:ln>
-                      <a:noFill/>
-                    </a:ln>
-                    <a:extLst>
-                      <a:ext uri="{53640926-AAD7-44D8-BBD7-CCE9431645EC}">
-                        <a14:shadowObscured xmlns:a14="http://schemas.microsoft.com/office/drawing/2010/main"/>
-                      </a:ext>
-                    </a:extLst>
-                  </pic:spPr>
-                </pic:pic>
-              </a:graphicData>
-            </a:graphic>
-          </wp:inline>
-        </w:drawing>
-      </w:r>
-    </w:p>
-    <w:p>
-      <w:r>
-        <w:rPr>
-          <w:noProof/>
-          <w:lang w:eastAsia="ja-JP"/>
-        </w:rPr>
-        <w:lastRenderedPageBreak/>
-        <w:drawing>
-          <wp:inline distT="0" distB="0" distL="0" distR="0" wp14:anchorId="4D14FEEC" wp14:editId="39848392">
-            <wp:extent cx="5638800" cy="4110728"/>
-            <wp:effectExtent l="0" t="0" r="0" b="4445"/>
-            <wp:docPr id="9" name="Imagen 9"/>
-            <wp:cNvGraphicFramePr>
-              <a:graphicFrameLocks xmlns:a="http://schemas.openxmlformats.org/drawingml/2006/main" noChangeAspect="1"/>
-            </wp:cNvGraphicFramePr>
-            <a:graphic xmlns:a="http://schemas.openxmlformats.org/drawingml/2006/main">
-              <a:graphicData uri="http://schemas.openxmlformats.org/drawingml/2006/picture">
-                <pic:pic xmlns:pic="http://schemas.openxmlformats.org/drawingml/2006/picture">
-                  <pic:nvPicPr>
-                    <pic:cNvPr id="0" name=""/>
-                    <pic:cNvPicPr/>
-                  </pic:nvPicPr>
-                  <pic:blipFill rotWithShape="1">
-                    <a:blip r:embed="rId15"/>
-                    <a:srcRect l="20043" t="33233" r="35454" b="9063"/>
-                    <a:stretch/>
-                  </pic:blipFill>
-                  <pic:spPr bwMode="auto">
-                    <a:xfrm>
-                      <a:off x="0" y="0"/>
-                      <a:ext cx="5643344" cy="4114041"/>
-                    </a:xfrm>
-                    <a:prstGeom prst="rect">
-                      <a:avLst/>
-                    </a:prstGeom>
-                    <a:ln>
-                      <a:noFill/>
-                    </a:ln>
-                    <a:extLst>
-                      <a:ext uri="{53640926-AAD7-44D8-BBD7-CCE9431645EC}">
-                        <a14:shadowObscured xmlns:a14="http://schemas.microsoft.com/office/drawing/2010/main"/>
-                      </a:ext>
-                    </a:extLst>
-                  </pic:spPr>
-                </pic:pic>
-              </a:graphicData>
-            </a:graphic>
-          </wp:inline>
-        </w:drawing>
-      </w:r>
-    </w:p>
-    <w:p>
-      <w:r>
         <w:t>8.-</w:t>
       </w:r>
     </w:p>
@@ -9845,7 +9895,7 @@
       <w:r>
         <w:rPr>
           <w:noProof/>
-          <w:lang w:eastAsia="ja-JP"/>
+          <w:lang w:eastAsia="es-MX"/>
         </w:rPr>
         <w:drawing>
           <wp:inline distT="0" distB="0" distL="0" distR="0" wp14:anchorId="61DAD9C0" wp14:editId="6EE3FFE9">
@@ -9895,9 +9945,8 @@
       <w:r>
         <w:rPr>
           <w:noProof/>
-          <w:lang w:eastAsia="ja-JP"/>
+          <w:lang w:eastAsia="es-MX"/>
         </w:rPr>
-        <w:lastRenderedPageBreak/>
         <w:drawing>
           <wp:inline distT="0" distB="0" distL="0" distR="0" wp14:anchorId="4139FC24" wp14:editId="3DA0F0B0">
             <wp:extent cx="5219700" cy="3292093"/>
@@ -9967,7 +10016,7 @@
 </file>
 
 <file path=word/numbering.xml><?xml version="1.0" encoding="utf-8"?>
-<w:numbering xmlns:wpc="http://schemas.microsoft.com/office/word/2010/wordprocessingCanvas" xmlns:mc="http://schemas.openxmlformats.org/markup-compatibility/2006" xmlns:o="urn:schemas-microsoft-com:office:office" xmlns:r="http://schemas.openxmlformats.org/officeDocument/2006/relationships" xmlns:m="http://schemas.openxmlformats.org/officeDocument/2006/math" xmlns:v="urn:schemas-microsoft-com:vml" xmlns:wp14="http://schemas.microsoft.com/office/word/2010/wordprocessingDrawing" xmlns:wp="http://schemas.openxmlformats.org/drawingml/2006/wordprocessingDrawing" xmlns:w10="urn:schemas-microsoft-com:office:word" xmlns:w="http://schemas.openxmlformats.org/wordprocessingml/2006/main" xmlns:w14="http://schemas.microsoft.com/office/word/2010/wordml" xmlns:wpg="http://schemas.microsoft.com/office/word/2010/wordprocessingGroup" xmlns:wpi="http://schemas.microsoft.com/office/word/2010/wordprocessingInk" xmlns:wne="http://schemas.microsoft.com/office/word/2006/wordml" xmlns:wps="http://schemas.microsoft.com/office/word/2010/wordprocessingShape" mc:Ignorable="w14 wp14">
+<w:numbering xmlns:wpc="http://schemas.microsoft.com/office/word/2010/wordprocessingCanvas" xmlns:mc="http://schemas.openxmlformats.org/markup-compatibility/2006" xmlns:o="urn:schemas-microsoft-com:office:office" xmlns:r="http://schemas.openxmlformats.org/officeDocument/2006/relationships" xmlns:m="http://schemas.openxmlformats.org/officeDocument/2006/math" xmlns:v="urn:schemas-microsoft-com:vml" xmlns:wp14="http://schemas.microsoft.com/office/word/2010/wordprocessingDrawing" xmlns:wp="http://schemas.openxmlformats.org/drawingml/2006/wordprocessingDrawing" xmlns:w10="urn:schemas-microsoft-com:office:word" xmlns:w="http://schemas.openxmlformats.org/wordprocessingml/2006/main" xmlns:w14="http://schemas.microsoft.com/office/word/2010/wordml" xmlns:w15="http://schemas.microsoft.com/office/word/2012/wordml" xmlns:wpg="http://schemas.microsoft.com/office/word/2010/wordprocessingGroup" xmlns:wpi="http://schemas.microsoft.com/office/word/2010/wordprocessingInk" xmlns:wne="http://schemas.microsoft.com/office/word/2006/wordml" xmlns:wps="http://schemas.microsoft.com/office/word/2010/wordprocessingShape" mc:Ignorable="w14 w15 wp14">
   <w:abstractNum w:abstractNumId="0">
     <w:nsid w:val="023D1B13"/>
     <w:multiLevelType w:val="hybridMultilevel"/>
@@ -11687,8 +11736,8 @@
   <w:abstractNum w:abstractNumId="18">
     <w:nsid w:val="7D8A668E"/>
     <w:multiLevelType w:val="hybridMultilevel"/>
-    <w:tmpl w:val="1602BFBA"/>
-    <w:lvl w:ilvl="0" w:tplc="080A000F">
+    <w:tmpl w:val="77768F9A"/>
+    <w:lvl w:ilvl="0" w:tplc="8AA8DB0A">
       <w:start w:val="1"/>
       <w:numFmt w:val="decimal"/>
       <w:lvlText w:val="%1."/>
@@ -11698,6 +11747,7 @@
       </w:pPr>
       <w:rPr>
         <w:rFonts w:hint="default"/>
+        <w:b/>
       </w:rPr>
     </w:lvl>
     <w:lvl w:ilvl="1" w:tplc="080A0019" w:tentative="1">
@@ -12004,7 +12054,7 @@
 </file>
 
 <file path=word/styles.xml><?xml version="1.0" encoding="utf-8"?>
-<w:styles xmlns:mc="http://schemas.openxmlformats.org/markup-compatibility/2006" xmlns:r="http://schemas.openxmlformats.org/officeDocument/2006/relationships" xmlns:w="http://schemas.openxmlformats.org/wordprocessingml/2006/main" xmlns:w14="http://schemas.microsoft.com/office/word/2010/wordml" mc:Ignorable="w14">
+<w:styles xmlns:mc="http://schemas.openxmlformats.org/markup-compatibility/2006" xmlns:r="http://schemas.openxmlformats.org/officeDocument/2006/relationships" xmlns:w="http://schemas.openxmlformats.org/wordprocessingml/2006/main" xmlns:w14="http://schemas.microsoft.com/office/word/2010/wordml" xmlns:w15="http://schemas.microsoft.com/office/word/2012/wordml" mc:Ignorable="w14 w15">
   <w:docDefaults>
     <w:rPrDefault>
       <w:rPr>
@@ -12021,144 +12071,378 @@
       </w:pPr>
     </w:pPrDefault>
   </w:docDefaults>
-  <w:latentStyles w:defLockedState="0" w:defUIPriority="99" w:defSemiHidden="1" w:defUnhideWhenUsed="1" w:defQFormat="0" w:count="267">
-    <w:lsdException w:name="Normal" w:semiHidden="0" w:uiPriority="0" w:unhideWhenUsed="0" w:qFormat="1"/>
-    <w:lsdException w:name="heading 1" w:semiHidden="0" w:uiPriority="9" w:unhideWhenUsed="0" w:qFormat="1"/>
-    <w:lsdException w:name="heading 2" w:uiPriority="9" w:qFormat="1"/>
-    <w:lsdException w:name="heading 3" w:uiPriority="9" w:qFormat="1"/>
-    <w:lsdException w:name="heading 4" w:uiPriority="9" w:qFormat="1"/>
-    <w:lsdException w:name="heading 5" w:uiPriority="9" w:qFormat="1"/>
-    <w:lsdException w:name="heading 6" w:uiPriority="9" w:qFormat="1"/>
-    <w:lsdException w:name="heading 7" w:uiPriority="9" w:qFormat="1"/>
-    <w:lsdException w:name="heading 8" w:uiPriority="9" w:qFormat="1"/>
-    <w:lsdException w:name="heading 9" w:uiPriority="9" w:qFormat="1"/>
-    <w:lsdException w:name="toc 1" w:uiPriority="39"/>
-    <w:lsdException w:name="toc 2" w:uiPriority="39"/>
-    <w:lsdException w:name="toc 3" w:uiPriority="39"/>
-    <w:lsdException w:name="toc 4" w:uiPriority="39"/>
-    <w:lsdException w:name="toc 5" w:uiPriority="39"/>
-    <w:lsdException w:name="toc 6" w:uiPriority="39"/>
-    <w:lsdException w:name="toc 7" w:uiPriority="39"/>
-    <w:lsdException w:name="toc 8" w:uiPriority="39"/>
-    <w:lsdException w:name="toc 9" w:uiPriority="39"/>
-    <w:lsdException w:name="caption" w:uiPriority="35" w:qFormat="1"/>
-    <w:lsdException w:name="Title" w:semiHidden="0" w:uiPriority="10" w:unhideWhenUsed="0" w:qFormat="1"/>
-    <w:lsdException w:name="Default Paragraph Font" w:uiPriority="1"/>
-    <w:lsdException w:name="Subtitle" w:semiHidden="0" w:uiPriority="11" w:unhideWhenUsed="0" w:qFormat="1"/>
-    <w:lsdException w:name="Strong" w:semiHidden="0" w:uiPriority="22" w:unhideWhenUsed="0" w:qFormat="1"/>
-    <w:lsdException w:name="Emphasis" w:semiHidden="0" w:uiPriority="20" w:unhideWhenUsed="0" w:qFormat="1"/>
-    <w:lsdException w:name="Table Grid" w:semiHidden="0" w:uiPriority="39" w:unhideWhenUsed="0"/>
-    <w:lsdException w:name="Placeholder Text" w:unhideWhenUsed="0"/>
-    <w:lsdException w:name="No Spacing" w:semiHidden="0" w:uiPriority="1" w:unhideWhenUsed="0" w:qFormat="1"/>
-    <w:lsdException w:name="Light Shading" w:semiHidden="0" w:uiPriority="60" w:unhideWhenUsed="0"/>
-    <w:lsdException w:name="Light List" w:semiHidden="0" w:uiPriority="61" w:unhideWhenUsed="0"/>
-    <w:lsdException w:name="Light Grid" w:semiHidden="0" w:uiPriority="62" w:unhideWhenUsed="0"/>
-    <w:lsdException w:name="Medium Shading 1" w:semiHidden="0" w:uiPriority="63" w:unhideWhenUsed="0"/>
-    <w:lsdException w:name="Medium Shading 2" w:semiHidden="0" w:uiPriority="64" w:unhideWhenUsed="0"/>
-    <w:lsdException w:name="Medium List 1" w:semiHidden="0" w:uiPriority="65" w:unhideWhenUsed="0"/>
-    <w:lsdException w:name="Medium List 2" w:semiHidden="0" w:uiPriority="66" w:unhideWhenUsed="0"/>
-    <w:lsdException w:name="Medium Grid 1" w:semiHidden="0" w:uiPriority="67" w:unhideWhenUsed="0"/>
-    <w:lsdException w:name="Medium Grid 2" w:semiHidden="0" w:uiPriority="68" w:unhideWhenUsed="0"/>
-    <w:lsdException w:name="Medium Grid 3" w:semiHidden="0" w:uiPriority="69" w:unhideWhenUsed="0"/>
-    <w:lsdException w:name="Dark List" w:semiHidden="0" w:uiPriority="70" w:unhideWhenUsed="0"/>
-    <w:lsdException w:name="Colorful Shading" w:semiHidden="0" w:uiPriority="71" w:unhideWhenUsed="0"/>
-    <w:lsdException w:name="Colorful List" w:semiHidden="0" w:uiPriority="72" w:unhideWhenUsed="0"/>
-    <w:lsdException w:name="Colorful Grid" w:semiHidden="0" w:uiPriority="73" w:unhideWhenUsed="0"/>
-    <w:lsdException w:name="Light Shading Accent 1" w:semiHidden="0" w:uiPriority="60" w:unhideWhenUsed="0"/>
-    <w:lsdException w:name="Light List Accent 1" w:semiHidden="0" w:uiPriority="61" w:unhideWhenUsed="0"/>
-    <w:lsdException w:name="Light Grid Accent 1" w:semiHidden="0" w:uiPriority="62" w:unhideWhenUsed="0"/>
-    <w:lsdException w:name="Medium Shading 1 Accent 1" w:semiHidden="0" w:uiPriority="63" w:unhideWhenUsed="0"/>
-    <w:lsdException w:name="Medium Shading 2 Accent 1" w:semiHidden="0" w:uiPriority="64" w:unhideWhenUsed="0"/>
-    <w:lsdException w:name="Medium List 1 Accent 1" w:semiHidden="0" w:uiPriority="65" w:unhideWhenUsed="0"/>
-    <w:lsdException w:name="Revision" w:unhideWhenUsed="0"/>
-    <w:lsdException w:name="List Paragraph" w:semiHidden="0" w:uiPriority="34" w:unhideWhenUsed="0" w:qFormat="1"/>
-    <w:lsdException w:name="Quote" w:semiHidden="0" w:uiPriority="29" w:unhideWhenUsed="0" w:qFormat="1"/>
-    <w:lsdException w:name="Intense Quote" w:semiHidden="0" w:uiPriority="30" w:unhideWhenUsed="0" w:qFormat="1"/>
-    <w:lsdException w:name="Medium List 2 Accent 1" w:semiHidden="0" w:uiPriority="66" w:unhideWhenUsed="0"/>
-    <w:lsdException w:name="Medium Grid 1 Accent 1" w:semiHidden="0" w:uiPriority="67" w:unhideWhenUsed="0"/>
-    <w:lsdException w:name="Medium Grid 2 Accent 1" w:semiHidden="0" w:uiPriority="68" w:unhideWhenUsed="0"/>
-    <w:lsdException w:name="Medium Grid 3 Accent 1" w:semiHidden="0" w:uiPriority="69" w:unhideWhenUsed="0"/>
-    <w:lsdException w:name="Dark List Accent 1" w:semiHidden="0" w:uiPriority="70" w:unhideWhenUsed="0"/>
-    <w:lsdException w:name="Colorful Shading Accent 1" w:semiHidden="0" w:uiPriority="71" w:unhideWhenUsed="0"/>
-    <w:lsdException w:name="Colorful List Accent 1" w:semiHidden="0" w:uiPriority="72" w:unhideWhenUsed="0"/>
-    <w:lsdException w:name="Colorful Grid Accent 1" w:semiHidden="0" w:uiPriority="73" w:unhideWhenUsed="0"/>
-    <w:lsdException w:name="Light Shading Accent 2" w:semiHidden="0" w:uiPriority="60" w:unhideWhenUsed="0"/>
-    <w:lsdException w:name="Light List Accent 2" w:semiHidden="0" w:uiPriority="61" w:unhideWhenUsed="0"/>
-    <w:lsdException w:name="Light Grid Accent 2" w:semiHidden="0" w:uiPriority="62" w:unhideWhenUsed="0"/>
-    <w:lsdException w:name="Medium Shading 1 Accent 2" w:semiHidden="0" w:uiPriority="63" w:unhideWhenUsed="0"/>
-    <w:lsdException w:name="Medium Shading 2 Accent 2" w:semiHidden="0" w:uiPriority="64" w:unhideWhenUsed="0"/>
-    <w:lsdException w:name="Medium List 1 Accent 2" w:semiHidden="0" w:uiPriority="65" w:unhideWhenUsed="0"/>
-    <w:lsdException w:name="Medium List 2 Accent 2" w:semiHidden="0" w:uiPriority="66" w:unhideWhenUsed="0"/>
-    <w:lsdException w:name="Medium Grid 1 Accent 2" w:semiHidden="0" w:uiPriority="67" w:unhideWhenUsed="0"/>
-    <w:lsdException w:name="Medium Grid 2 Accent 2" w:semiHidden="0" w:uiPriority="68" w:unhideWhenUsed="0"/>
-    <w:lsdException w:name="Medium Grid 3 Accent 2" w:semiHidden="0" w:uiPriority="69" w:unhideWhenUsed="0"/>
-    <w:lsdException w:name="Dark List Accent 2" w:semiHidden="0" w:uiPriority="70" w:unhideWhenUsed="0"/>
-    <w:lsdException w:name="Colorful Shading Accent 2" w:semiHidden="0" w:uiPriority="71" w:unhideWhenUsed="0"/>
-    <w:lsdException w:name="Colorful List Accent 2" w:semiHidden="0" w:uiPriority="72" w:unhideWhenUsed="0"/>
-    <w:lsdException w:name="Colorful Grid Accent 2" w:semiHidden="0" w:uiPriority="73" w:unhideWhenUsed="0"/>
-    <w:lsdException w:name="Light Shading Accent 3" w:semiHidden="0" w:uiPriority="60" w:unhideWhenUsed="0"/>
-    <w:lsdException w:name="Light List Accent 3" w:semiHidden="0" w:uiPriority="61" w:unhideWhenUsed="0"/>
-    <w:lsdException w:name="Light Grid Accent 3" w:semiHidden="0" w:uiPriority="62" w:unhideWhenUsed="0"/>
-    <w:lsdException w:name="Medium Shading 1 Accent 3" w:semiHidden="0" w:uiPriority="63" w:unhideWhenUsed="0"/>
-    <w:lsdException w:name="Medium Shading 2 Accent 3" w:semiHidden="0" w:uiPriority="64" w:unhideWhenUsed="0"/>
-    <w:lsdException w:name="Medium List 1 Accent 3" w:semiHidden="0" w:uiPriority="65" w:unhideWhenUsed="0"/>
-    <w:lsdException w:name="Medium List 2 Accent 3" w:semiHidden="0" w:uiPriority="66" w:unhideWhenUsed="0"/>
-    <w:lsdException w:name="Medium Grid 1 Accent 3" w:semiHidden="0" w:uiPriority="67" w:unhideWhenUsed="0"/>
-    <w:lsdException w:name="Medium Grid 2 Accent 3" w:semiHidden="0" w:uiPriority="68" w:unhideWhenUsed="0"/>
-    <w:lsdException w:name="Medium Grid 3 Accent 3" w:semiHidden="0" w:uiPriority="69" w:unhideWhenUsed="0"/>
-    <w:lsdException w:name="Dark List Accent 3" w:semiHidden="0" w:uiPriority="70" w:unhideWhenUsed="0"/>
-    <w:lsdException w:name="Colorful Shading Accent 3" w:semiHidden="0" w:uiPriority="71" w:unhideWhenUsed="0"/>
-    <w:lsdException w:name="Colorful List Accent 3" w:semiHidden="0" w:uiPriority="72" w:unhideWhenUsed="0"/>
-    <w:lsdException w:name="Colorful Grid Accent 3" w:semiHidden="0" w:uiPriority="73" w:unhideWhenUsed="0"/>
-    <w:lsdException w:name="Light Shading Accent 4" w:semiHidden="0" w:uiPriority="60" w:unhideWhenUsed="0"/>
-    <w:lsdException w:name="Light List Accent 4" w:semiHidden="0" w:uiPriority="61" w:unhideWhenUsed="0"/>
-    <w:lsdException w:name="Light Grid Accent 4" w:semiHidden="0" w:uiPriority="62" w:unhideWhenUsed="0"/>
-    <w:lsdException w:name="Medium Shading 1 Accent 4" w:semiHidden="0" w:uiPriority="63" w:unhideWhenUsed="0"/>
-    <w:lsdException w:name="Medium Shading 2 Accent 4" w:semiHidden="0" w:uiPriority="64" w:unhideWhenUsed="0"/>
-    <w:lsdException w:name="Medium List 1 Accent 4" w:semiHidden="0" w:uiPriority="65" w:unhideWhenUsed="0"/>
-    <w:lsdException w:name="Medium List 2 Accent 4" w:semiHidden="0" w:uiPriority="66" w:unhideWhenUsed="0"/>
-    <w:lsdException w:name="Medium Grid 1 Accent 4" w:semiHidden="0" w:uiPriority="67" w:unhideWhenUsed="0"/>
-    <w:lsdException w:name="Medium Grid 2 Accent 4" w:semiHidden="0" w:uiPriority="68" w:unhideWhenUsed="0"/>
-    <w:lsdException w:name="Medium Grid 3 Accent 4" w:semiHidden="0" w:uiPriority="69" w:unhideWhenUsed="0"/>
-    <w:lsdException w:name="Dark List Accent 4" w:semiHidden="0" w:uiPriority="70" w:unhideWhenUsed="0"/>
-    <w:lsdException w:name="Colorful Shading Accent 4" w:semiHidden="0" w:uiPriority="71" w:unhideWhenUsed="0"/>
-    <w:lsdException w:name="Colorful List Accent 4" w:semiHidden="0" w:uiPriority="72" w:unhideWhenUsed="0"/>
-    <w:lsdException w:name="Colorful Grid Accent 4" w:semiHidden="0" w:uiPriority="73" w:unhideWhenUsed="0"/>
-    <w:lsdException w:name="Light Shading Accent 5" w:semiHidden="0" w:uiPriority="60" w:unhideWhenUsed="0"/>
-    <w:lsdException w:name="Light List Accent 5" w:semiHidden="0" w:uiPriority="61" w:unhideWhenUsed="0"/>
-    <w:lsdException w:name="Light Grid Accent 5" w:semiHidden="0" w:uiPriority="62" w:unhideWhenUsed="0"/>
-    <w:lsdException w:name="Medium Shading 1 Accent 5" w:semiHidden="0" w:uiPriority="63" w:unhideWhenUsed="0"/>
-    <w:lsdException w:name="Medium Shading 2 Accent 5" w:semiHidden="0" w:uiPriority="64" w:unhideWhenUsed="0"/>
-    <w:lsdException w:name="Medium List 1 Accent 5" w:semiHidden="0" w:uiPriority="65" w:unhideWhenUsed="0"/>
-    <w:lsdException w:name="Medium List 2 Accent 5" w:semiHidden="0" w:uiPriority="66" w:unhideWhenUsed="0"/>
-    <w:lsdException w:name="Medium Grid 1 Accent 5" w:semiHidden="0" w:uiPriority="67" w:unhideWhenUsed="0"/>
-    <w:lsdException w:name="Medium Grid 2 Accent 5" w:semiHidden="0" w:uiPriority="68" w:unhideWhenUsed="0"/>
-    <w:lsdException w:name="Medium Grid 3 Accent 5" w:semiHidden="0" w:uiPriority="69" w:unhideWhenUsed="0"/>
-    <w:lsdException w:name="Dark List Accent 5" w:semiHidden="0" w:uiPriority="70" w:unhideWhenUsed="0"/>
-    <w:lsdException w:name="Colorful Shading Accent 5" w:semiHidden="0" w:uiPriority="71" w:unhideWhenUsed="0"/>
-    <w:lsdException w:name="Colorful List Accent 5" w:semiHidden="0" w:uiPriority="72" w:unhideWhenUsed="0"/>
-    <w:lsdException w:name="Colorful Grid Accent 5" w:semiHidden="0" w:uiPriority="73" w:unhideWhenUsed="0"/>
-    <w:lsdException w:name="Light Shading Accent 6" w:semiHidden="0" w:uiPriority="60" w:unhideWhenUsed="0"/>
-    <w:lsdException w:name="Light List Accent 6" w:semiHidden="0" w:uiPriority="61" w:unhideWhenUsed="0"/>
-    <w:lsdException w:name="Light Grid Accent 6" w:semiHidden="0" w:uiPriority="62" w:unhideWhenUsed="0"/>
-    <w:lsdException w:name="Medium Shading 1 Accent 6" w:semiHidden="0" w:uiPriority="63" w:unhideWhenUsed="0"/>
-    <w:lsdException w:name="Medium Shading 2 Accent 6" w:semiHidden="0" w:uiPriority="64" w:unhideWhenUsed="0"/>
-    <w:lsdException w:name="Medium List 1 Accent 6" w:semiHidden="0" w:uiPriority="65" w:unhideWhenUsed="0"/>
-    <w:lsdException w:name="Medium List 2 Accent 6" w:semiHidden="0" w:uiPriority="66" w:unhideWhenUsed="0"/>
-    <w:lsdException w:name="Medium Grid 1 Accent 6" w:semiHidden="0" w:uiPriority="67" w:unhideWhenUsed="0"/>
-    <w:lsdException w:name="Medium Grid 2 Accent 6" w:semiHidden="0" w:uiPriority="68" w:unhideWhenUsed="0"/>
-    <w:lsdException w:name="Medium Grid 3 Accent 6" w:semiHidden="0" w:uiPriority="69" w:unhideWhenUsed="0"/>
-    <w:lsdException w:name="Dark List Accent 6" w:semiHidden="0" w:uiPriority="70" w:unhideWhenUsed="0"/>
-    <w:lsdException w:name="Colorful Shading Accent 6" w:semiHidden="0" w:uiPriority="71" w:unhideWhenUsed="0"/>
-    <w:lsdException w:name="Colorful List Accent 6" w:semiHidden="0" w:uiPriority="72" w:unhideWhenUsed="0"/>
-    <w:lsdException w:name="Colorful Grid Accent 6" w:semiHidden="0" w:uiPriority="73" w:unhideWhenUsed="0"/>
-    <w:lsdException w:name="Subtle Emphasis" w:semiHidden="0" w:uiPriority="19" w:unhideWhenUsed="0" w:qFormat="1"/>
-    <w:lsdException w:name="Intense Emphasis" w:semiHidden="0" w:uiPriority="21" w:unhideWhenUsed="0" w:qFormat="1"/>
-    <w:lsdException w:name="Subtle Reference" w:semiHidden="0" w:uiPriority="31" w:unhideWhenUsed="0" w:qFormat="1"/>
-    <w:lsdException w:name="Intense Reference" w:semiHidden="0" w:uiPriority="32" w:unhideWhenUsed="0" w:qFormat="1"/>
-    <w:lsdException w:name="Book Title" w:semiHidden="0" w:uiPriority="33" w:unhideWhenUsed="0" w:qFormat="1"/>
-    <w:lsdException w:name="Bibliography" w:uiPriority="37"/>
-    <w:lsdException w:name="TOC Heading" w:uiPriority="39" w:qFormat="1"/>
+  <w:latentStyles w:defLockedState="0" w:defUIPriority="99" w:defSemiHidden="0" w:defUnhideWhenUsed="0" w:defQFormat="0" w:count="371">
+    <w:lsdException w:name="Normal" w:uiPriority="0" w:qFormat="1"/>
+    <w:lsdException w:name="heading 1" w:uiPriority="9" w:qFormat="1"/>
+    <w:lsdException w:name="heading 2" w:semiHidden="1" w:uiPriority="9" w:unhideWhenUsed="1" w:qFormat="1"/>
+    <w:lsdException w:name="heading 3" w:semiHidden="1" w:uiPriority="9" w:unhideWhenUsed="1" w:qFormat="1"/>
+    <w:lsdException w:name="heading 4" w:semiHidden="1" w:uiPriority="9" w:unhideWhenUsed="1" w:qFormat="1"/>
+    <w:lsdException w:name="heading 5" w:semiHidden="1" w:uiPriority="9" w:unhideWhenUsed="1" w:qFormat="1"/>
+    <w:lsdException w:name="heading 6" w:semiHidden="1" w:uiPriority="9" w:unhideWhenUsed="1" w:qFormat="1"/>
+    <w:lsdException w:name="heading 7" w:semiHidden="1" w:uiPriority="9" w:unhideWhenUsed="1" w:qFormat="1"/>
+    <w:lsdException w:name="heading 8" w:semiHidden="1" w:uiPriority="9" w:unhideWhenUsed="1" w:qFormat="1"/>
+    <w:lsdException w:name="heading 9" w:semiHidden="1" w:uiPriority="9" w:unhideWhenUsed="1" w:qFormat="1"/>
+    <w:lsdException w:name="index 1" w:semiHidden="1" w:unhideWhenUsed="1"/>
+    <w:lsdException w:name="index 2" w:semiHidden="1" w:unhideWhenUsed="1"/>
+    <w:lsdException w:name="index 3" w:semiHidden="1" w:unhideWhenUsed="1"/>
+    <w:lsdException w:name="index 4" w:semiHidden="1" w:unhideWhenUsed="1"/>
+    <w:lsdException w:name="index 5" w:semiHidden="1" w:unhideWhenUsed="1"/>
+    <w:lsdException w:name="index 6" w:semiHidden="1" w:unhideWhenUsed="1"/>
+    <w:lsdException w:name="index 7" w:semiHidden="1" w:unhideWhenUsed="1"/>
+    <w:lsdException w:name="index 8" w:semiHidden="1" w:unhideWhenUsed="1"/>
+    <w:lsdException w:name="index 9" w:semiHidden="1" w:unhideWhenUsed="1"/>
+    <w:lsdException w:name="toc 1" w:semiHidden="1" w:uiPriority="39" w:unhideWhenUsed="1"/>
+    <w:lsdException w:name="toc 2" w:semiHidden="1" w:uiPriority="39" w:unhideWhenUsed="1"/>
+    <w:lsdException w:name="toc 3" w:semiHidden="1" w:uiPriority="39" w:unhideWhenUsed="1"/>
+    <w:lsdException w:name="toc 4" w:semiHidden="1" w:uiPriority="39" w:unhideWhenUsed="1"/>
+    <w:lsdException w:name="toc 5" w:semiHidden="1" w:uiPriority="39" w:unhideWhenUsed="1"/>
+    <w:lsdException w:name="toc 6" w:semiHidden="1" w:uiPriority="39" w:unhideWhenUsed="1"/>
+    <w:lsdException w:name="toc 7" w:semiHidden="1" w:uiPriority="39" w:unhideWhenUsed="1"/>
+    <w:lsdException w:name="toc 8" w:semiHidden="1" w:uiPriority="39" w:unhideWhenUsed="1"/>
+    <w:lsdException w:name="toc 9" w:semiHidden="1" w:uiPriority="39" w:unhideWhenUsed="1"/>
+    <w:lsdException w:name="Normal Indent" w:semiHidden="1" w:unhideWhenUsed="1"/>
+    <w:lsdException w:name="footnote text" w:semiHidden="1" w:unhideWhenUsed="1"/>
+    <w:lsdException w:name="annotation text" w:semiHidden="1" w:unhideWhenUsed="1"/>
+    <w:lsdException w:name="header" w:semiHidden="1" w:unhideWhenUsed="1"/>
+    <w:lsdException w:name="footer" w:semiHidden="1" w:unhideWhenUsed="1"/>
+    <w:lsdException w:name="index heading" w:semiHidden="1" w:unhideWhenUsed="1"/>
+    <w:lsdException w:name="caption" w:semiHidden="1" w:uiPriority="35" w:unhideWhenUsed="1" w:qFormat="1"/>
+    <w:lsdException w:name="table of figures" w:semiHidden="1" w:unhideWhenUsed="1"/>
+    <w:lsdException w:name="envelope address" w:semiHidden="1" w:unhideWhenUsed="1"/>
+    <w:lsdException w:name="envelope return" w:semiHidden="1" w:unhideWhenUsed="1"/>
+    <w:lsdException w:name="footnote reference" w:semiHidden="1" w:unhideWhenUsed="1"/>
+    <w:lsdException w:name="annotation reference" w:semiHidden="1" w:unhideWhenUsed="1"/>
+    <w:lsdException w:name="line number" w:semiHidden="1" w:unhideWhenUsed="1"/>
+    <w:lsdException w:name="page number" w:semiHidden="1" w:unhideWhenUsed="1"/>
+    <w:lsdException w:name="endnote reference" w:semiHidden="1" w:unhideWhenUsed="1"/>
+    <w:lsdException w:name="endnote text" w:semiHidden="1" w:unhideWhenUsed="1"/>
+    <w:lsdException w:name="table of authorities" w:semiHidden="1" w:unhideWhenUsed="1"/>
+    <w:lsdException w:name="macro" w:semiHidden="1" w:unhideWhenUsed="1"/>
+    <w:lsdException w:name="toa heading" w:semiHidden="1" w:unhideWhenUsed="1"/>
+    <w:lsdException w:name="List" w:semiHidden="1" w:unhideWhenUsed="1"/>
+    <w:lsdException w:name="List Bullet" w:semiHidden="1" w:unhideWhenUsed="1"/>
+    <w:lsdException w:name="List Number" w:semiHidden="1" w:unhideWhenUsed="1"/>
+    <w:lsdException w:name="List 2" w:semiHidden="1" w:unhideWhenUsed="1"/>
+    <w:lsdException w:name="List 3" w:semiHidden="1" w:unhideWhenUsed="1"/>
+    <w:lsdException w:name="List 4" w:semiHidden="1" w:unhideWhenUsed="1"/>
+    <w:lsdException w:name="List 5" w:semiHidden="1" w:unhideWhenUsed="1"/>
+    <w:lsdException w:name="List Bullet 2" w:semiHidden="1" w:unhideWhenUsed="1"/>
+    <w:lsdException w:name="List Bullet 3" w:semiHidden="1" w:unhideWhenUsed="1"/>
+    <w:lsdException w:name="List Bullet 4" w:semiHidden="1" w:unhideWhenUsed="1"/>
+    <w:lsdException w:name="List Bullet 5" w:semiHidden="1" w:unhideWhenUsed="1"/>
+    <w:lsdException w:name="List Number 2" w:semiHidden="1" w:unhideWhenUsed="1"/>
+    <w:lsdException w:name="List Number 3" w:semiHidden="1" w:unhideWhenUsed="1"/>
+    <w:lsdException w:name="List Number 4" w:semiHidden="1" w:unhideWhenUsed="1"/>
+    <w:lsdException w:name="List Number 5" w:semiHidden="1" w:unhideWhenUsed="1"/>
+    <w:lsdException w:name="Title" w:uiPriority="10" w:qFormat="1"/>
+    <w:lsdException w:name="Closing" w:semiHidden="1" w:unhideWhenUsed="1"/>
+    <w:lsdException w:name="Signature" w:semiHidden="1" w:unhideWhenUsed="1"/>
+    <w:lsdException w:name="Default Paragraph Font" w:semiHidden="1" w:uiPriority="1" w:unhideWhenUsed="1"/>
+    <w:lsdException w:name="Body Text" w:semiHidden="1" w:unhideWhenUsed="1"/>
+    <w:lsdException w:name="Body Text Indent" w:semiHidden="1" w:unhideWhenUsed="1"/>
+    <w:lsdException w:name="List Continue" w:semiHidden="1" w:unhideWhenUsed="1"/>
+    <w:lsdException w:name="List Continue 2" w:semiHidden="1" w:unhideWhenUsed="1"/>
+    <w:lsdException w:name="List Continue 3" w:semiHidden="1" w:unhideWhenUsed="1"/>
+    <w:lsdException w:name="List Continue 4" w:semiHidden="1" w:unhideWhenUsed="1"/>
+    <w:lsdException w:name="List Continue 5" w:semiHidden="1" w:unhideWhenUsed="1"/>
+    <w:lsdException w:name="Message Header" w:semiHidden="1" w:unhideWhenUsed="1"/>
+    <w:lsdException w:name="Subtitle" w:uiPriority="11" w:qFormat="1"/>
+    <w:lsdException w:name="Salutation" w:semiHidden="1" w:unhideWhenUsed="1"/>
+    <w:lsdException w:name="Date" w:semiHidden="1" w:unhideWhenUsed="1"/>
+    <w:lsdException w:name="Body Text First Indent" w:semiHidden="1" w:unhideWhenUsed="1"/>
+    <w:lsdException w:name="Body Text First Indent 2" w:semiHidden="1" w:unhideWhenUsed="1"/>
+    <w:lsdException w:name="Note Heading" w:semiHidden="1" w:unhideWhenUsed="1"/>
+    <w:lsdException w:name="Body Text 2" w:semiHidden="1" w:unhideWhenUsed="1"/>
+    <w:lsdException w:name="Body Text 3" w:semiHidden="1" w:unhideWhenUsed="1"/>
+    <w:lsdException w:name="Body Text Indent 2" w:semiHidden="1" w:unhideWhenUsed="1"/>
+    <w:lsdException w:name="Body Text Indent 3" w:semiHidden="1" w:unhideWhenUsed="1"/>
+    <w:lsdException w:name="Block Text" w:semiHidden="1" w:unhideWhenUsed="1"/>
+    <w:lsdException w:name="Hyperlink" w:semiHidden="1" w:unhideWhenUsed="1"/>
+    <w:lsdException w:name="FollowedHyperlink" w:semiHidden="1" w:unhideWhenUsed="1"/>
+    <w:lsdException w:name="Strong" w:uiPriority="22" w:qFormat="1"/>
+    <w:lsdException w:name="Emphasis" w:uiPriority="20" w:qFormat="1"/>
+    <w:lsdException w:name="Document Map" w:semiHidden="1" w:unhideWhenUsed="1"/>
+    <w:lsdException w:name="Plain Text" w:semiHidden="1" w:unhideWhenUsed="1"/>
+    <w:lsdException w:name="E-mail Signature" w:semiHidden="1" w:unhideWhenUsed="1"/>
+    <w:lsdException w:name="HTML Top of Form" w:semiHidden="1" w:unhideWhenUsed="1"/>
+    <w:lsdException w:name="HTML Bottom of Form" w:semiHidden="1" w:unhideWhenUsed="1"/>
+    <w:lsdException w:name="Normal (Web)" w:semiHidden="1" w:unhideWhenUsed="1"/>
+    <w:lsdException w:name="HTML Acronym" w:semiHidden="1" w:unhideWhenUsed="1"/>
+    <w:lsdException w:name="HTML Address" w:semiHidden="1" w:unhideWhenUsed="1"/>
+    <w:lsdException w:name="HTML Cite" w:semiHidden="1" w:unhideWhenUsed="1"/>
+    <w:lsdException w:name="HTML Code" w:semiHidden="1" w:unhideWhenUsed="1"/>
+    <w:lsdException w:name="HTML Definition" w:semiHidden="1" w:unhideWhenUsed="1"/>
+    <w:lsdException w:name="HTML Keyboard" w:semiHidden="1" w:unhideWhenUsed="1"/>
+    <w:lsdException w:name="HTML Preformatted" w:semiHidden="1" w:unhideWhenUsed="1"/>
+    <w:lsdException w:name="HTML Sample" w:semiHidden="1" w:unhideWhenUsed="1"/>
+    <w:lsdException w:name="HTML Typewriter" w:semiHidden="1" w:unhideWhenUsed="1"/>
+    <w:lsdException w:name="HTML Variable" w:semiHidden="1" w:unhideWhenUsed="1"/>
+    <w:lsdException w:name="Normal Table" w:semiHidden="1" w:unhideWhenUsed="1"/>
+    <w:lsdException w:name="annotation subject" w:semiHidden="1" w:unhideWhenUsed="1"/>
+    <w:lsdException w:name="No List" w:semiHidden="1" w:unhideWhenUsed="1"/>
+    <w:lsdException w:name="Outline List 1" w:semiHidden="1" w:unhideWhenUsed="1"/>
+    <w:lsdException w:name="Outline List 2" w:semiHidden="1" w:unhideWhenUsed="1"/>
+    <w:lsdException w:name="Outline List 3" w:semiHidden="1" w:unhideWhenUsed="1"/>
+    <w:lsdException w:name="Table Simple 1" w:semiHidden="1" w:unhideWhenUsed="1"/>
+    <w:lsdException w:name="Table Simple 2" w:semiHidden="1" w:unhideWhenUsed="1"/>
+    <w:lsdException w:name="Table Simple 3" w:semiHidden="1" w:unhideWhenUsed="1"/>
+    <w:lsdException w:name="Table Classic 1" w:semiHidden="1" w:unhideWhenUsed="1"/>
+    <w:lsdException w:name="Table Classic 2" w:semiHidden="1" w:unhideWhenUsed="1"/>
+    <w:lsdException w:name="Table Classic 3" w:semiHidden="1" w:unhideWhenUsed="1"/>
+    <w:lsdException w:name="Table Classic 4" w:semiHidden="1" w:unhideWhenUsed="1"/>
+    <w:lsdException w:name="Table Colorful 1" w:semiHidden="1" w:unhideWhenUsed="1"/>
+    <w:lsdException w:name="Table Colorful 2" w:semiHidden="1" w:unhideWhenUsed="1"/>
+    <w:lsdException w:name="Table Colorful 3" w:semiHidden="1" w:unhideWhenUsed="1"/>
+    <w:lsdException w:name="Table Columns 1" w:semiHidden="1" w:unhideWhenUsed="1"/>
+    <w:lsdException w:name="Table Columns 2" w:semiHidden="1" w:unhideWhenUsed="1"/>
+    <w:lsdException w:name="Table Columns 3" w:semiHidden="1" w:unhideWhenUsed="1"/>
+    <w:lsdException w:name="Table Columns 4" w:semiHidden="1" w:unhideWhenUsed="1"/>
+    <w:lsdException w:name="Table Columns 5" w:semiHidden="1" w:unhideWhenUsed="1"/>
+    <w:lsdException w:name="Table Grid 1" w:semiHidden="1" w:unhideWhenUsed="1"/>
+    <w:lsdException w:name="Table Grid 2" w:semiHidden="1" w:unhideWhenUsed="1"/>
+    <w:lsdException w:name="Table Grid 3" w:semiHidden="1" w:unhideWhenUsed="1"/>
+    <w:lsdException w:name="Table Grid 4" w:semiHidden="1" w:unhideWhenUsed="1"/>
+    <w:lsdException w:name="Table Grid 5" w:semiHidden="1" w:unhideWhenUsed="1"/>
+    <w:lsdException w:name="Table Grid 6" w:semiHidden="1" w:unhideWhenUsed="1"/>
+    <w:lsdException w:name="Table Grid 7" w:semiHidden="1" w:unhideWhenUsed="1"/>
+    <w:lsdException w:name="Table Grid 8" w:semiHidden="1" w:unhideWhenUsed="1"/>
+    <w:lsdException w:name="Table List 1" w:semiHidden="1" w:unhideWhenUsed="1"/>
+    <w:lsdException w:name="Table List 2" w:semiHidden="1" w:unhideWhenUsed="1"/>
+    <w:lsdException w:name="Table List 3" w:semiHidden="1" w:unhideWhenUsed="1"/>
+    <w:lsdException w:name="Table List 4" w:semiHidden="1" w:unhideWhenUsed="1"/>
+    <w:lsdException w:name="Table List 5" w:semiHidden="1" w:unhideWhenUsed="1"/>
+    <w:lsdException w:name="Table List 6" w:semiHidden="1" w:unhideWhenUsed="1"/>
+    <w:lsdException w:name="Table List 7" w:semiHidden="1" w:unhideWhenUsed="1"/>
+    <w:lsdException w:name="Table List 8" w:semiHidden="1" w:unhideWhenUsed="1"/>
+    <w:lsdException w:name="Table 3D effects 1" w:semiHidden="1" w:unhideWhenUsed="1"/>
+    <w:lsdException w:name="Table 3D effects 2" w:semiHidden="1" w:unhideWhenUsed="1"/>
+    <w:lsdException w:name="Table 3D effects 3" w:semiHidden="1" w:unhideWhenUsed="1"/>
+    <w:lsdException w:name="Table Contemporary" w:semiHidden="1" w:unhideWhenUsed="1"/>
+    <w:lsdException w:name="Table Elegant" w:semiHidden="1" w:unhideWhenUsed="1"/>
+    <w:lsdException w:name="Table Professional" w:semiHidden="1" w:unhideWhenUsed="1"/>
+    <w:lsdException w:name="Table Subtle 1" w:semiHidden="1" w:unhideWhenUsed="1"/>
+    <w:lsdException w:name="Table Subtle 2" w:semiHidden="1" w:unhideWhenUsed="1"/>
+    <w:lsdException w:name="Table Web 1" w:semiHidden="1" w:unhideWhenUsed="1"/>
+    <w:lsdException w:name="Table Web 2" w:semiHidden="1" w:unhideWhenUsed="1"/>
+    <w:lsdException w:name="Table Web 3" w:semiHidden="1" w:unhideWhenUsed="1"/>
+    <w:lsdException w:name="Balloon Text" w:semiHidden="1" w:unhideWhenUsed="1"/>
+    <w:lsdException w:name="Table Grid" w:uiPriority="39"/>
+    <w:lsdException w:name="Table Theme" w:semiHidden="1" w:unhideWhenUsed="1"/>
+    <w:lsdException w:name="Placeholder Text" w:semiHidden="1"/>
+    <w:lsdException w:name="No Spacing" w:uiPriority="1" w:qFormat="1"/>
+    <w:lsdException w:name="Light Shading" w:uiPriority="60"/>
+    <w:lsdException w:name="Light List" w:uiPriority="61"/>
+    <w:lsdException w:name="Light Grid" w:uiPriority="62"/>
+    <w:lsdException w:name="Medium Shading 1" w:uiPriority="63"/>
+    <w:lsdException w:name="Medium Shading 2" w:uiPriority="64"/>
+    <w:lsdException w:name="Medium List 1" w:uiPriority="65"/>
+    <w:lsdException w:name="Medium List 2" w:uiPriority="66"/>
+    <w:lsdException w:name="Medium Grid 1" w:uiPriority="67"/>
+    <w:lsdException w:name="Medium Grid 2" w:uiPriority="68"/>
+    <w:lsdException w:name="Medium Grid 3" w:uiPriority="69"/>
+    <w:lsdException w:name="Dark List" w:uiPriority="70"/>
+    <w:lsdException w:name="Colorful Shading" w:uiPriority="71"/>
+    <w:lsdException w:name="Colorful List" w:uiPriority="72"/>
+    <w:lsdException w:name="Colorful Grid" w:uiPriority="73"/>
+    <w:lsdException w:name="Light Shading Accent 1" w:uiPriority="60"/>
+    <w:lsdException w:name="Light List Accent 1" w:uiPriority="61"/>
+    <w:lsdException w:name="Light Grid Accent 1" w:uiPriority="62"/>
+    <w:lsdException w:name="Medium Shading 1 Accent 1" w:uiPriority="63"/>
+    <w:lsdException w:name="Medium Shading 2 Accent 1" w:uiPriority="64"/>
+    <w:lsdException w:name="Medium List 1 Accent 1" w:uiPriority="65"/>
+    <w:lsdException w:name="Revision" w:semiHidden="1"/>
+    <w:lsdException w:name="List Paragraph" w:uiPriority="34" w:qFormat="1"/>
+    <w:lsdException w:name="Quote" w:uiPriority="29" w:qFormat="1"/>
+    <w:lsdException w:name="Intense Quote" w:uiPriority="30" w:qFormat="1"/>
+    <w:lsdException w:name="Medium List 2 Accent 1" w:uiPriority="66"/>
+    <w:lsdException w:name="Medium Grid 1 Accent 1" w:uiPriority="67"/>
+    <w:lsdException w:name="Medium Grid 2 Accent 1" w:uiPriority="68"/>
+    <w:lsdException w:name="Medium Grid 3 Accent 1" w:uiPriority="69"/>
+    <w:lsdException w:name="Dark List Accent 1" w:uiPriority="70"/>
+    <w:lsdException w:name="Colorful Shading Accent 1" w:uiPriority="71"/>
+    <w:lsdException w:name="Colorful List Accent 1" w:uiPriority="72"/>
+    <w:lsdException w:name="Colorful Grid Accent 1" w:uiPriority="73"/>
+    <w:lsdException w:name="Light Shading Accent 2" w:uiPriority="60"/>
+    <w:lsdException w:name="Light List Accent 2" w:uiPriority="61"/>
+    <w:lsdException w:name="Light Grid Accent 2" w:uiPriority="62"/>
+    <w:lsdException w:name="Medium Shading 1 Accent 2" w:uiPriority="63"/>
+    <w:lsdException w:name="Medium Shading 2 Accent 2" w:uiPriority="64"/>
+    <w:lsdException w:name="Medium List 1 Accent 2" w:uiPriority="65"/>
+    <w:lsdException w:name="Medium List 2 Accent 2" w:uiPriority="66"/>
+    <w:lsdException w:name="Medium Grid 1 Accent 2" w:uiPriority="67"/>
+    <w:lsdException w:name="Medium Grid 2 Accent 2" w:uiPriority="68"/>
+    <w:lsdException w:name="Medium Grid 3 Accent 2" w:uiPriority="69"/>
+    <w:lsdException w:name="Dark List Accent 2" w:uiPriority="70"/>
+    <w:lsdException w:name="Colorful Shading Accent 2" w:uiPriority="71"/>
+    <w:lsdException w:name="Colorful List Accent 2" w:uiPriority="72"/>
+    <w:lsdException w:name="Colorful Grid Accent 2" w:uiPriority="73"/>
+    <w:lsdException w:name="Light Shading Accent 3" w:uiPriority="60"/>
+    <w:lsdException w:name="Light List Accent 3" w:uiPriority="61"/>
+    <w:lsdException w:name="Light Grid Accent 3" w:uiPriority="62"/>
+    <w:lsdException w:name="Medium Shading 1 Accent 3" w:uiPriority="63"/>
+    <w:lsdException w:name="Medium Shading 2 Accent 3" w:uiPriority="64"/>
+    <w:lsdException w:name="Medium List 1 Accent 3" w:uiPriority="65"/>
+    <w:lsdException w:name="Medium List 2 Accent 3" w:uiPriority="66"/>
+    <w:lsdException w:name="Medium Grid 1 Accent 3" w:uiPriority="67"/>
+    <w:lsdException w:name="Medium Grid 2 Accent 3" w:uiPriority="68"/>
+    <w:lsdException w:name="Medium Grid 3 Accent 3" w:uiPriority="69"/>
+    <w:lsdException w:name="Dark List Accent 3" w:uiPriority="70"/>
+    <w:lsdException w:name="Colorful Shading Accent 3" w:uiPriority="71"/>
+    <w:lsdException w:name="Colorful List Accent 3" w:uiPriority="72"/>
+    <w:lsdException w:name="Colorful Grid Accent 3" w:uiPriority="73"/>
+    <w:lsdException w:name="Light Shading Accent 4" w:uiPriority="60"/>
+    <w:lsdException w:name="Light List Accent 4" w:uiPriority="61"/>
+    <w:lsdException w:name="Light Grid Accent 4" w:uiPriority="62"/>
+    <w:lsdException w:name="Medium Shading 1 Accent 4" w:uiPriority="63"/>
+    <w:lsdException w:name="Medium Shading 2 Accent 4" w:uiPriority="64"/>
+    <w:lsdException w:name="Medium List 1 Accent 4" w:uiPriority="65"/>
+    <w:lsdException w:name="Medium List 2 Accent 4" w:uiPriority="66"/>
+    <w:lsdException w:name="Medium Grid 1 Accent 4" w:uiPriority="67"/>
+    <w:lsdException w:name="Medium Grid 2 Accent 4" w:uiPriority="68"/>
+    <w:lsdException w:name="Medium Grid 3 Accent 4" w:uiPriority="69"/>
+    <w:lsdException w:name="Dark List Accent 4" w:uiPriority="70"/>
+    <w:lsdException w:name="Colorful Shading Accent 4" w:uiPriority="71"/>
+    <w:lsdException w:name="Colorful List Accent 4" w:uiPriority="72"/>
+    <w:lsdException w:name="Colorful Grid Accent 4" w:uiPriority="73"/>
+    <w:lsdException w:name="Light Shading Accent 5" w:uiPriority="60"/>
+    <w:lsdException w:name="Light List Accent 5" w:uiPriority="61"/>
+    <w:lsdException w:name="Light Grid Accent 5" w:uiPriority="62"/>
+    <w:lsdException w:name="Medium Shading 1 Accent 5" w:uiPriority="63"/>
+    <w:lsdException w:name="Medium Shading 2 Accent 5" w:uiPriority="64"/>
+    <w:lsdException w:name="Medium List 1 Accent 5" w:uiPriority="65"/>
+    <w:lsdException w:name="Medium List 2 Accent 5" w:uiPriority="66"/>
+    <w:lsdException w:name="Medium Grid 1 Accent 5" w:uiPriority="67"/>
+    <w:lsdException w:name="Medium Grid 2 Accent 5" w:uiPriority="68"/>
+    <w:lsdException w:name="Medium Grid 3 Accent 5" w:uiPriority="69"/>
+    <w:lsdException w:name="Dark List Accent 5" w:uiPriority="70"/>
+    <w:lsdException w:name="Colorful Shading Accent 5" w:uiPriority="71"/>
+    <w:lsdException w:name="Colorful List Accent 5" w:uiPriority="72"/>
+    <w:lsdException w:name="Colorful Grid Accent 5" w:uiPriority="73"/>
+    <w:lsdException w:name="Light Shading Accent 6" w:uiPriority="60"/>
+    <w:lsdException w:name="Light List Accent 6" w:uiPriority="61"/>
+    <w:lsdException w:name="Light Grid Accent 6" w:uiPriority="62"/>
+    <w:lsdException w:name="Medium Shading 1 Accent 6" w:uiPriority="63"/>
+    <w:lsdException w:name="Medium Shading 2 Accent 6" w:uiPriority="64"/>
+    <w:lsdException w:name="Medium List 1 Accent 6" w:uiPriority="65"/>
+    <w:lsdException w:name="Medium List 2 Accent 6" w:uiPriority="66"/>
+    <w:lsdException w:name="Medium Grid 1 Accent 6" w:uiPriority="67"/>
+    <w:lsdException w:name="Medium Grid 2 Accent 6" w:uiPriority="68"/>
+    <w:lsdException w:name="Medium Grid 3 Accent 6" w:uiPriority="69"/>
+    <w:lsdException w:name="Dark List Accent 6" w:uiPriority="70"/>
+    <w:lsdException w:name="Colorful Shading Accent 6" w:uiPriority="71"/>
+    <w:lsdException w:name="Colorful List Accent 6" w:uiPriority="72"/>
+    <w:lsdException w:name="Colorful Grid Accent 6" w:uiPriority="73"/>
+    <w:lsdException w:name="Subtle Emphasis" w:uiPriority="19" w:qFormat="1"/>
+    <w:lsdException w:name="Intense Emphasis" w:uiPriority="21" w:qFormat="1"/>
+    <w:lsdException w:name="Subtle Reference" w:uiPriority="31" w:qFormat="1"/>
+    <w:lsdException w:name="Intense Reference" w:uiPriority="32" w:qFormat="1"/>
+    <w:lsdException w:name="Book Title" w:uiPriority="33" w:qFormat="1"/>
+    <w:lsdException w:name="Bibliography" w:semiHidden="1" w:uiPriority="37" w:unhideWhenUsed="1"/>
+    <w:lsdException w:name="TOC Heading" w:semiHidden="1" w:uiPriority="39" w:unhideWhenUsed="1" w:qFormat="1"/>
+    <w:lsdException w:name="Plain Table 1" w:uiPriority="41"/>
+    <w:lsdException w:name="Plain Table 2" w:uiPriority="42"/>
+    <w:lsdException w:name="Plain Table 3" w:uiPriority="43"/>
+    <w:lsdException w:name="Plain Table 4" w:uiPriority="44"/>
+    <w:lsdException w:name="Plain Table 5" w:uiPriority="45"/>
+    <w:lsdException w:name="Grid Table Light" w:uiPriority="40"/>
+    <w:lsdException w:name="Grid Table 1 Light" w:uiPriority="46"/>
+    <w:lsdException w:name="Grid Table 2" w:uiPriority="47"/>
+    <w:lsdException w:name="Grid Table 3" w:uiPriority="48"/>
+    <w:lsdException w:name="Grid Table 4" w:uiPriority="49"/>
+    <w:lsdException w:name="Grid Table 5 Dark" w:uiPriority="50"/>
+    <w:lsdException w:name="Grid Table 6 Colorful" w:uiPriority="51"/>
+    <w:lsdException w:name="Grid Table 7 Colorful" w:uiPriority="52"/>
+    <w:lsdException w:name="Grid Table 1 Light Accent 1" w:uiPriority="46"/>
+    <w:lsdException w:name="Grid Table 2 Accent 1" w:uiPriority="47"/>
+    <w:lsdException w:name="Grid Table 3 Accent 1" w:uiPriority="48"/>
+    <w:lsdException w:name="Grid Table 4 Accent 1" w:uiPriority="49"/>
+    <w:lsdException w:name="Grid Table 5 Dark Accent 1" w:uiPriority="50"/>
+    <w:lsdException w:name="Grid Table 6 Colorful Accent 1" w:uiPriority="51"/>
+    <w:lsdException w:name="Grid Table 7 Colorful Accent 1" w:uiPriority="52"/>
+    <w:lsdException w:name="Grid Table 1 Light Accent 2" w:uiPriority="46"/>
+    <w:lsdException w:name="Grid Table 2 Accent 2" w:uiPriority="47"/>
+    <w:lsdException w:name="Grid Table 3 Accent 2" w:uiPriority="48"/>
+    <w:lsdException w:name="Grid Table 4 Accent 2" w:uiPriority="49"/>
+    <w:lsdException w:name="Grid Table 5 Dark Accent 2" w:uiPriority="50"/>
+    <w:lsdException w:name="Grid Table 6 Colorful Accent 2" w:uiPriority="51"/>
+    <w:lsdException w:name="Grid Table 7 Colorful Accent 2" w:uiPriority="52"/>
+    <w:lsdException w:name="Grid Table 1 Light Accent 3" w:uiPriority="46"/>
+    <w:lsdException w:name="Grid Table 2 Accent 3" w:uiPriority="47"/>
+    <w:lsdException w:name="Grid Table 3 Accent 3" w:uiPriority="48"/>
+    <w:lsdException w:name="Grid Table 4 Accent 3" w:uiPriority="49"/>
+    <w:lsdException w:name="Grid Table 5 Dark Accent 3" w:uiPriority="50"/>
+    <w:lsdException w:name="Grid Table 6 Colorful Accent 3" w:uiPriority="51"/>
+    <w:lsdException w:name="Grid Table 7 Colorful Accent 3" w:uiPriority="52"/>
+    <w:lsdException w:name="Grid Table 1 Light Accent 4" w:uiPriority="46"/>
+    <w:lsdException w:name="Grid Table 2 Accent 4" w:uiPriority="47"/>
+    <w:lsdException w:name="Grid Table 3 Accent 4" w:uiPriority="48"/>
+    <w:lsdException w:name="Grid Table 4 Accent 4" w:uiPriority="49"/>
+    <w:lsdException w:name="Grid Table 5 Dark Accent 4" w:uiPriority="50"/>
+    <w:lsdException w:name="Grid Table 6 Colorful Accent 4" w:uiPriority="51"/>
+    <w:lsdException w:name="Grid Table 7 Colorful Accent 4" w:uiPriority="52"/>
+    <w:lsdException w:name="Grid Table 1 Light Accent 5" w:uiPriority="46"/>
+    <w:lsdException w:name="Grid Table 2 Accent 5" w:uiPriority="47"/>
+    <w:lsdException w:name="Grid Table 3 Accent 5" w:uiPriority="48"/>
+    <w:lsdException w:name="Grid Table 4 Accent 5" w:uiPriority="49"/>
+    <w:lsdException w:name="Grid Table 5 Dark Accent 5" w:uiPriority="50"/>
+    <w:lsdException w:name="Grid Table 6 Colorful Accent 5" w:uiPriority="51"/>
+    <w:lsdException w:name="Grid Table 7 Colorful Accent 5" w:uiPriority="52"/>
+    <w:lsdException w:name="Grid Table 1 Light Accent 6" w:uiPriority="46"/>
+    <w:lsdException w:name="Grid Table 2 Accent 6" w:uiPriority="47"/>
+    <w:lsdException w:name="Grid Table 3 Accent 6" w:uiPriority="48"/>
+    <w:lsdException w:name="Grid Table 4 Accent 6" w:uiPriority="49"/>
+    <w:lsdException w:name="Grid Table 5 Dark Accent 6" w:uiPriority="50"/>
+    <w:lsdException w:name="Grid Table 6 Colorful Accent 6" w:uiPriority="51"/>
+    <w:lsdException w:name="Grid Table 7 Colorful Accent 6" w:uiPriority="52"/>
+    <w:lsdException w:name="List Table 1 Light" w:uiPriority="46"/>
+    <w:lsdException w:name="List Table 2" w:uiPriority="47"/>
+    <w:lsdException w:name="List Table 3" w:uiPriority="48"/>
+    <w:lsdException w:name="List Table 4" w:uiPriority="49"/>
+    <w:lsdException w:name="List Table 5 Dark" w:uiPriority="50"/>
+    <w:lsdException w:name="List Table 6 Colorful" w:uiPriority="51"/>
+    <w:lsdException w:name="List Table 7 Colorful" w:uiPriority="52"/>
+    <w:lsdException w:name="List Table 1 Light Accent 1" w:uiPriority="46"/>
+    <w:lsdException w:name="List Table 2 Accent 1" w:uiPriority="47"/>
+    <w:lsdException w:name="List Table 3 Accent 1" w:uiPriority="48"/>
+    <w:lsdException w:name="List Table 4 Accent 1" w:uiPriority="49"/>
+    <w:lsdException w:name="List Table 5 Dark Accent 1" w:uiPriority="50"/>
+    <w:lsdException w:name="List Table 6 Colorful Accent 1" w:uiPriority="51"/>
+    <w:lsdException w:name="List Table 7 Colorful Accent 1" w:uiPriority="52"/>
+    <w:lsdException w:name="List Table 1 Light Accent 2" w:uiPriority="46"/>
+    <w:lsdException w:name="List Table 2 Accent 2" w:uiPriority="47"/>
+    <w:lsdException w:name="List Table 3 Accent 2" w:uiPriority="48"/>
+    <w:lsdException w:name="List Table 4 Accent 2" w:uiPriority="49"/>
+    <w:lsdException w:name="List Table 5 Dark Accent 2" w:uiPriority="50"/>
+    <w:lsdException w:name="List Table 6 Colorful Accent 2" w:uiPriority="51"/>
+    <w:lsdException w:name="List Table 7 Colorful Accent 2" w:uiPriority="52"/>
+    <w:lsdException w:name="List Table 1 Light Accent 3" w:uiPriority="46"/>
+    <w:lsdException w:name="List Table 2 Accent 3" w:uiPriority="47"/>
+    <w:lsdException w:name="List Table 3 Accent 3" w:uiPriority="48"/>
+    <w:lsdException w:name="List Table 4 Accent 3" w:uiPriority="49"/>
+    <w:lsdException w:name="List Table 5 Dark Accent 3" w:uiPriority="50"/>
+    <w:lsdException w:name="List Table 6 Colorful Accent 3" w:uiPriority="51"/>
+    <w:lsdException w:name="List Table 7 Colorful Accent 3" w:uiPriority="52"/>
+    <w:lsdException w:name="List Table 1 Light Accent 4" w:uiPriority="46"/>
+    <w:lsdException w:name="List Table 2 Accent 4" w:uiPriority="47"/>
+    <w:lsdException w:name="List Table 3 Accent 4" w:uiPriority="48"/>
+    <w:lsdException w:name="List Table 4 Accent 4" w:uiPriority="49"/>
+    <w:lsdException w:name="List Table 5 Dark Accent 4" w:uiPriority="50"/>
+    <w:lsdException w:name="List Table 6 Colorful Accent 4" w:uiPriority="51"/>
+    <w:lsdException w:name="List Table 7 Colorful Accent 4" w:uiPriority="52"/>
+    <w:lsdException w:name="List Table 1 Light Accent 5" w:uiPriority="46"/>
+    <w:lsdException w:name="List Table 2 Accent 5" w:uiPriority="47"/>
+    <w:lsdException w:name="List Table 3 Accent 5" w:uiPriority="48"/>
+    <w:lsdException w:name="List Table 4 Accent 5" w:uiPriority="49"/>
+    <w:lsdException w:name="List Table 5 Dark Accent 5" w:uiPriority="50"/>
+    <w:lsdException w:name="List Table 6 Colorful Accent 5" w:uiPriority="51"/>
+    <w:lsdException w:name="List Table 7 Colorful Accent 5" w:uiPriority="52"/>
+    <w:lsdException w:name="List Table 1 Light Accent 6" w:uiPriority="46"/>
+    <w:lsdException w:name="List Table 2 Accent 6" w:uiPriority="47"/>
+    <w:lsdException w:name="List Table 3 Accent 6" w:uiPriority="48"/>
+    <w:lsdException w:name="List Table 4 Accent 6" w:uiPriority="49"/>
+    <w:lsdException w:name="List Table 5 Dark Accent 6" w:uiPriority="50"/>
+    <w:lsdException w:name="List Table 6 Colorful Accent 6" w:uiPriority="51"/>
+    <w:lsdException w:name="List Table 7 Colorful Accent 6" w:uiPriority="52"/>
   </w:latentStyles>
   <w:style w:type="paragraph" w:default="1" w:styleId="Normal">
     <w:name w:val="Normal"/>
@@ -12243,6 +12527,7 @@
       <w:spacing w:after="0" w:line="240" w:lineRule="auto"/>
     </w:pPr>
     <w:tblPr>
+      <w:tblInd w:w="0" w:type="dxa"/>
       <w:tblBorders>
         <w:top w:val="single" w:sz="4" w:space="0" w:color="auto"/>
         <w:left w:val="single" w:sz="4" w:space="0" w:color="auto"/>
@@ -12251,6 +12536,12 @@
         <w:insideH w:val="single" w:sz="4" w:space="0" w:color="auto"/>
         <w:insideV w:val="single" w:sz="4" w:space="0" w:color="auto"/>
       </w:tblBorders>
+      <w:tblCellMar>
+        <w:top w:w="0" w:type="dxa"/>
+        <w:left w:w="108" w:type="dxa"/>
+        <w:bottom w:w="0" w:type="dxa"/>
+        <w:right w:w="108" w:type="dxa"/>
+      </w:tblCellMar>
     </w:tblPr>
   </w:style>
   <w:style w:type="paragraph" w:styleId="Prrafodelista">
@@ -12264,11 +12555,11 @@
       <w:contextualSpacing/>
     </w:pPr>
   </w:style>
-  <w:style w:type="paragraph" w:styleId="Ttulo">
+  <w:style w:type="paragraph" w:styleId="Puesto">
     <w:name w:val="Title"/>
     <w:basedOn w:val="Normal"/>
     <w:next w:val="Normal"/>
-    <w:link w:val="TtuloCar"/>
+    <w:link w:val="PuestoCar"/>
     <w:uiPriority w:val="10"/>
     <w:qFormat/>
     <w:rsid w:val="00DD455B"/>
@@ -12284,10 +12575,10 @@
       <w:szCs w:val="56"/>
     </w:rPr>
   </w:style>
-  <w:style w:type="character" w:customStyle="1" w:styleId="TtuloCar">
-    <w:name w:val="Título Car"/>
+  <w:style w:type="character" w:customStyle="1" w:styleId="PuestoCar">
+    <w:name w:val="Puesto Car"/>
     <w:basedOn w:val="Fuentedeprrafopredeter"/>
-    <w:link w:val="Ttulo"/>
+    <w:link w:val="Puesto"/>
     <w:uiPriority w:val="10"/>
     <w:rsid w:val="00DD455B"/>
     <w:rPr>
@@ -12376,8 +12667,8 @@
       <w:ind w:left="220"/>
     </w:pPr>
   </w:style>
-  <w:style w:type="table" w:customStyle="1" w:styleId="GridTable1LightAccent5">
-    <w:name w:val="Grid Table 1 Light Accent 5"/>
+  <w:style w:type="table" w:customStyle="1" w:styleId="Tabladecuadrcula1clara-nfasis51">
+    <w:name w:val="Tabla de cuadrícula 1 clara - Énfasis 51"/>
     <w:basedOn w:val="Tablanormal"/>
     <w:uiPriority w:val="46"/>
     <w:rsid w:val="00161E86"/>
@@ -12387,6 +12678,7 @@
     <w:tblPr>
       <w:tblStyleRowBandSize w:val="1"/>
       <w:tblStyleColBandSize w:val="1"/>
+      <w:tblInd w:w="0" w:type="dxa"/>
       <w:tblBorders>
         <w:top w:val="single" w:sz="4" w:space="0" w:color="BDD6EE" w:themeColor="accent5" w:themeTint="66"/>
         <w:left w:val="single" w:sz="4" w:space="0" w:color="BDD6EE" w:themeColor="accent5" w:themeTint="66"/>
@@ -12395,6 +12687,12 @@
         <w:insideH w:val="single" w:sz="4" w:space="0" w:color="BDD6EE" w:themeColor="accent5" w:themeTint="66"/>
         <w:insideV w:val="single" w:sz="4" w:space="0" w:color="BDD6EE" w:themeColor="accent5" w:themeTint="66"/>
       </w:tblBorders>
+      <w:tblCellMar>
+        <w:top w:w="0" w:type="dxa"/>
+        <w:left w:w="108" w:type="dxa"/>
+        <w:bottom w:w="0" w:type="dxa"/>
+        <w:right w:w="108" w:type="dxa"/>
+      </w:tblCellMar>
     </w:tblPr>
     <w:tblStylePr w:type="firstRow">
       <w:rPr>
@@ -12433,8 +12731,8 @@
       </w:rPr>
     </w:tblStylePr>
   </w:style>
-  <w:style w:type="table" w:customStyle="1" w:styleId="GridTable1LightAccent6">
-    <w:name w:val="Grid Table 1 Light Accent 6"/>
+  <w:style w:type="table" w:customStyle="1" w:styleId="Tabladecuadrcula1clara-nfasis61">
+    <w:name w:val="Tabla de cuadrícula 1 clara - Énfasis 61"/>
     <w:basedOn w:val="Tablanormal"/>
     <w:uiPriority w:val="46"/>
     <w:rsid w:val="00161E86"/>
@@ -12444,6 +12742,7 @@
     <w:tblPr>
       <w:tblStyleRowBandSize w:val="1"/>
       <w:tblStyleColBandSize w:val="1"/>
+      <w:tblInd w:w="0" w:type="dxa"/>
       <w:tblBorders>
         <w:top w:val="single" w:sz="4" w:space="0" w:color="C5E0B3" w:themeColor="accent6" w:themeTint="66"/>
         <w:left w:val="single" w:sz="4" w:space="0" w:color="C5E0B3" w:themeColor="accent6" w:themeTint="66"/>
@@ -12452,6 +12751,12 @@
         <w:insideH w:val="single" w:sz="4" w:space="0" w:color="C5E0B3" w:themeColor="accent6" w:themeTint="66"/>
         <w:insideV w:val="single" w:sz="4" w:space="0" w:color="C5E0B3" w:themeColor="accent6" w:themeTint="66"/>
       </w:tblBorders>
+      <w:tblCellMar>
+        <w:top w:w="0" w:type="dxa"/>
+        <w:left w:w="108" w:type="dxa"/>
+        <w:bottom w:w="0" w:type="dxa"/>
+        <w:right w:w="108" w:type="dxa"/>
+      </w:tblCellMar>
     </w:tblPr>
     <w:tblStylePr w:type="firstRow">
       <w:rPr>
@@ -12536,6 +12841,7 @@
     <w:tblPr>
       <w:tblStyleRowBandSize w:val="1"/>
       <w:tblStyleColBandSize w:val="1"/>
+      <w:tblInd w:w="0" w:type="dxa"/>
       <w:tblBorders>
         <w:top w:val="single" w:sz="8" w:space="0" w:color="FFC000" w:themeColor="accent4"/>
         <w:left w:val="single" w:sz="8" w:space="0" w:color="FFC000" w:themeColor="accent4"/>
@@ -12544,654 +12850,12 @@
         <w:insideH w:val="single" w:sz="8" w:space="0" w:color="FFC000" w:themeColor="accent4"/>
         <w:insideV w:val="single" w:sz="8" w:space="0" w:color="FFC000" w:themeColor="accent4"/>
       </w:tblBorders>
-    </w:tblPr>
-    <w:tblStylePr w:type="firstRow">
-      <w:pPr>
-        <w:spacing w:before="0" w:after="0" w:line="240" w:lineRule="auto"/>
-      </w:pPr>
-      <w:rPr>
-        <w:rFonts w:asciiTheme="majorHAnsi" w:eastAsiaTheme="majorEastAsia" w:hAnsiTheme="majorHAnsi" w:cstheme="majorBidi"/>
-        <w:b/>
-        <w:bCs/>
-      </w:rPr>
-      <w:tblPr/>
-      <w:tcPr>
-        <w:tcBorders>
-          <w:top w:val="single" w:sz="8" w:space="0" w:color="FFC000" w:themeColor="accent4"/>
-          <w:left w:val="single" w:sz="8" w:space="0" w:color="FFC000" w:themeColor="accent4"/>
-          <w:bottom w:val="single" w:sz="18" w:space="0" w:color="FFC000" w:themeColor="accent4"/>
-          <w:right w:val="single" w:sz="8" w:space="0" w:color="FFC000" w:themeColor="accent4"/>
-          <w:insideH w:val="nil"/>
-          <w:insideV w:val="single" w:sz="8" w:space="0" w:color="FFC000" w:themeColor="accent4"/>
-        </w:tcBorders>
-      </w:tcPr>
-    </w:tblStylePr>
-    <w:tblStylePr w:type="lastRow">
-      <w:pPr>
-        <w:spacing w:before="0" w:after="0" w:line="240" w:lineRule="auto"/>
-      </w:pPr>
-      <w:rPr>
-        <w:rFonts w:asciiTheme="majorHAnsi" w:eastAsiaTheme="majorEastAsia" w:hAnsiTheme="majorHAnsi" w:cstheme="majorBidi"/>
-        <w:b/>
-        <w:bCs/>
-      </w:rPr>
-      <w:tblPr/>
-      <w:tcPr>
-        <w:tcBorders>
-          <w:top w:val="double" w:sz="6" w:space="0" w:color="FFC000" w:themeColor="accent4"/>
-          <w:left w:val="single" w:sz="8" w:space="0" w:color="FFC000" w:themeColor="accent4"/>
-          <w:bottom w:val="single" w:sz="8" w:space="0" w:color="FFC000" w:themeColor="accent4"/>
-          <w:right w:val="single" w:sz="8" w:space="0" w:color="FFC000" w:themeColor="accent4"/>
-          <w:insideH w:val="nil"/>
-          <w:insideV w:val="single" w:sz="8" w:space="0" w:color="FFC000" w:themeColor="accent4"/>
-        </w:tcBorders>
-      </w:tcPr>
-    </w:tblStylePr>
-    <w:tblStylePr w:type="firstCol">
-      <w:rPr>
-        <w:rFonts w:asciiTheme="majorHAnsi" w:eastAsiaTheme="majorEastAsia" w:hAnsiTheme="majorHAnsi" w:cstheme="majorBidi"/>
-        <w:b/>
-        <w:bCs/>
-      </w:rPr>
-    </w:tblStylePr>
-    <w:tblStylePr w:type="lastCol">
-      <w:rPr>
-        <w:rFonts w:asciiTheme="majorHAnsi" w:eastAsiaTheme="majorEastAsia" w:hAnsiTheme="majorHAnsi" w:cstheme="majorBidi"/>
-        <w:b/>
-        <w:bCs/>
-      </w:rPr>
-      <w:tblPr/>
-      <w:tcPr>
-        <w:tcBorders>
-          <w:top w:val="single" w:sz="8" w:space="0" w:color="FFC000" w:themeColor="accent4"/>
-          <w:left w:val="single" w:sz="8" w:space="0" w:color="FFC000" w:themeColor="accent4"/>
-          <w:bottom w:val="single" w:sz="8" w:space="0" w:color="FFC000" w:themeColor="accent4"/>
-          <w:right w:val="single" w:sz="8" w:space="0" w:color="FFC000" w:themeColor="accent4"/>
-        </w:tcBorders>
-      </w:tcPr>
-    </w:tblStylePr>
-    <w:tblStylePr w:type="band1Vert">
-      <w:tblPr/>
-      <w:tcPr>
-        <w:tcBorders>
-          <w:top w:val="single" w:sz="8" w:space="0" w:color="FFC000" w:themeColor="accent4"/>
-          <w:left w:val="single" w:sz="8" w:space="0" w:color="FFC000" w:themeColor="accent4"/>
-          <w:bottom w:val="single" w:sz="8" w:space="0" w:color="FFC000" w:themeColor="accent4"/>
-          <w:right w:val="single" w:sz="8" w:space="0" w:color="FFC000" w:themeColor="accent4"/>
-        </w:tcBorders>
-        <w:shd w:val="clear" w:color="auto" w:fill="FFEFC0" w:themeFill="accent4" w:themeFillTint="3F"/>
-      </w:tcPr>
-    </w:tblStylePr>
-    <w:tblStylePr w:type="band1Horz">
-      <w:tblPr/>
-      <w:tcPr>
-        <w:tcBorders>
-          <w:top w:val="single" w:sz="8" w:space="0" w:color="FFC000" w:themeColor="accent4"/>
-          <w:left w:val="single" w:sz="8" w:space="0" w:color="FFC000" w:themeColor="accent4"/>
-          <w:bottom w:val="single" w:sz="8" w:space="0" w:color="FFC000" w:themeColor="accent4"/>
-          <w:right w:val="single" w:sz="8" w:space="0" w:color="FFC000" w:themeColor="accent4"/>
-          <w:insideV w:val="single" w:sz="8" w:space="0" w:color="FFC000" w:themeColor="accent4"/>
-        </w:tcBorders>
-        <w:shd w:val="clear" w:color="auto" w:fill="FFEFC0" w:themeFill="accent4" w:themeFillTint="3F"/>
-      </w:tcPr>
-    </w:tblStylePr>
-    <w:tblStylePr w:type="band2Horz">
-      <w:tblPr/>
-      <w:tcPr>
-        <w:tcBorders>
-          <w:top w:val="single" w:sz="8" w:space="0" w:color="FFC000" w:themeColor="accent4"/>
-          <w:left w:val="single" w:sz="8" w:space="0" w:color="FFC000" w:themeColor="accent4"/>
-          <w:bottom w:val="single" w:sz="8" w:space="0" w:color="FFC000" w:themeColor="accent4"/>
-          <w:right w:val="single" w:sz="8" w:space="0" w:color="FFC000" w:themeColor="accent4"/>
-          <w:insideV w:val="single" w:sz="8" w:space="0" w:color="FFC000" w:themeColor="accent4"/>
-        </w:tcBorders>
-      </w:tcPr>
-    </w:tblStylePr>
-  </w:style>
-</w:styles>
-</file>
-
-<file path=word/stylesWithEffects.xml><?xml version="1.0" encoding="utf-8"?>
-<w:styles xmlns:wpc="http://schemas.microsoft.com/office/word/2010/wordprocessingCanvas" xmlns:mc="http://schemas.openxmlformats.org/markup-compatibility/2006" xmlns:o="urn:schemas-microsoft-com:office:office" xmlns:r="http://schemas.openxmlformats.org/officeDocument/2006/relationships" xmlns:m="http://schemas.openxmlformats.org/officeDocument/2006/math" xmlns:v="urn:schemas-microsoft-com:vml" xmlns:wp14="http://schemas.microsoft.com/office/word/2010/wordprocessingDrawing" xmlns:wp="http://schemas.openxmlformats.org/drawingml/2006/wordprocessingDrawing" xmlns:w10="urn:schemas-microsoft-com:office:word" xmlns:w="http://schemas.openxmlformats.org/wordprocessingml/2006/main" xmlns:w14="http://schemas.microsoft.com/office/word/2010/wordml" xmlns:wpg="http://schemas.microsoft.com/office/word/2010/wordprocessingGroup" xmlns:wpi="http://schemas.microsoft.com/office/word/2010/wordprocessingInk" xmlns:wne="http://schemas.microsoft.com/office/word/2006/wordml" xmlns:wps="http://schemas.microsoft.com/office/word/2010/wordprocessingShape" mc:Ignorable="w14 wp14">
-  <w:docDefaults>
-    <w:rPrDefault>
-      <w:rPr>
-        <w:rFonts w:ascii="Arial" w:eastAsiaTheme="minorHAnsi" w:hAnsi="Arial" w:cstheme="minorBidi"/>
-        <w:sz w:val="22"/>
-        <w:szCs w:val="22"/>
-        <w:lang w:val="es-MX" w:eastAsia="en-US" w:bidi="ar-SA"/>
-      </w:rPr>
-    </w:rPrDefault>
-    <w:pPrDefault>
-      <w:pPr>
-        <w:spacing w:after="160" w:line="259" w:lineRule="auto"/>
-        <w:jc w:val="both"/>
-      </w:pPr>
-    </w:pPrDefault>
-  </w:docDefaults>
-  <w:latentStyles w:defLockedState="0" w:defUIPriority="99" w:defSemiHidden="1" w:defUnhideWhenUsed="1" w:defQFormat="0" w:count="267">
-    <w:lsdException w:name="Normal" w:semiHidden="0" w:uiPriority="0" w:unhideWhenUsed="0" w:qFormat="1"/>
-    <w:lsdException w:name="heading 1" w:semiHidden="0" w:uiPriority="9" w:unhideWhenUsed="0" w:qFormat="1"/>
-    <w:lsdException w:name="heading 2" w:uiPriority="9" w:qFormat="1"/>
-    <w:lsdException w:name="heading 3" w:uiPriority="9" w:qFormat="1"/>
-    <w:lsdException w:name="heading 4" w:uiPriority="9" w:qFormat="1"/>
-    <w:lsdException w:name="heading 5" w:uiPriority="9" w:qFormat="1"/>
-    <w:lsdException w:name="heading 6" w:uiPriority="9" w:qFormat="1"/>
-    <w:lsdException w:name="heading 7" w:uiPriority="9" w:qFormat="1"/>
-    <w:lsdException w:name="heading 8" w:uiPriority="9" w:qFormat="1"/>
-    <w:lsdException w:name="heading 9" w:uiPriority="9" w:qFormat="1"/>
-    <w:lsdException w:name="toc 1" w:uiPriority="39"/>
-    <w:lsdException w:name="toc 2" w:uiPriority="39"/>
-    <w:lsdException w:name="toc 3" w:uiPriority="39"/>
-    <w:lsdException w:name="toc 4" w:uiPriority="39"/>
-    <w:lsdException w:name="toc 5" w:uiPriority="39"/>
-    <w:lsdException w:name="toc 6" w:uiPriority="39"/>
-    <w:lsdException w:name="toc 7" w:uiPriority="39"/>
-    <w:lsdException w:name="toc 8" w:uiPriority="39"/>
-    <w:lsdException w:name="toc 9" w:uiPriority="39"/>
-    <w:lsdException w:name="caption" w:uiPriority="35" w:qFormat="1"/>
-    <w:lsdException w:name="Title" w:semiHidden="0" w:uiPriority="10" w:unhideWhenUsed="0" w:qFormat="1"/>
-    <w:lsdException w:name="Default Paragraph Font" w:uiPriority="1"/>
-    <w:lsdException w:name="Subtitle" w:semiHidden="0" w:uiPriority="11" w:unhideWhenUsed="0" w:qFormat="1"/>
-    <w:lsdException w:name="Strong" w:semiHidden="0" w:uiPriority="22" w:unhideWhenUsed="0" w:qFormat="1"/>
-    <w:lsdException w:name="Emphasis" w:semiHidden="0" w:uiPriority="20" w:unhideWhenUsed="0" w:qFormat="1"/>
-    <w:lsdException w:name="Table Grid" w:semiHidden="0" w:uiPriority="39" w:unhideWhenUsed="0"/>
-    <w:lsdException w:name="Placeholder Text" w:unhideWhenUsed="0"/>
-    <w:lsdException w:name="No Spacing" w:semiHidden="0" w:uiPriority="1" w:unhideWhenUsed="0" w:qFormat="1"/>
-    <w:lsdException w:name="Light Shading" w:semiHidden="0" w:uiPriority="60" w:unhideWhenUsed="0"/>
-    <w:lsdException w:name="Light List" w:semiHidden="0" w:uiPriority="61" w:unhideWhenUsed="0"/>
-    <w:lsdException w:name="Light Grid" w:semiHidden="0" w:uiPriority="62" w:unhideWhenUsed="0"/>
-    <w:lsdException w:name="Medium Shading 1" w:semiHidden="0" w:uiPriority="63" w:unhideWhenUsed="0"/>
-    <w:lsdException w:name="Medium Shading 2" w:semiHidden="0" w:uiPriority="64" w:unhideWhenUsed="0"/>
-    <w:lsdException w:name="Medium List 1" w:semiHidden="0" w:uiPriority="65" w:unhideWhenUsed="0"/>
-    <w:lsdException w:name="Medium List 2" w:semiHidden="0" w:uiPriority="66" w:unhideWhenUsed="0"/>
-    <w:lsdException w:name="Medium Grid 1" w:semiHidden="0" w:uiPriority="67" w:unhideWhenUsed="0"/>
-    <w:lsdException w:name="Medium Grid 2" w:semiHidden="0" w:uiPriority="68" w:unhideWhenUsed="0"/>
-    <w:lsdException w:name="Medium Grid 3" w:semiHidden="0" w:uiPriority="69" w:unhideWhenUsed="0"/>
-    <w:lsdException w:name="Dark List" w:semiHidden="0" w:uiPriority="70" w:unhideWhenUsed="0"/>
-    <w:lsdException w:name="Colorful Shading" w:semiHidden="0" w:uiPriority="71" w:unhideWhenUsed="0"/>
-    <w:lsdException w:name="Colorful List" w:semiHidden="0" w:uiPriority="72" w:unhideWhenUsed="0"/>
-    <w:lsdException w:name="Colorful Grid" w:semiHidden="0" w:uiPriority="73" w:unhideWhenUsed="0"/>
-    <w:lsdException w:name="Light Shading Accent 1" w:semiHidden="0" w:uiPriority="60" w:unhideWhenUsed="0"/>
-    <w:lsdException w:name="Light List Accent 1" w:semiHidden="0" w:uiPriority="61" w:unhideWhenUsed="0"/>
-    <w:lsdException w:name="Light Grid Accent 1" w:semiHidden="0" w:uiPriority="62" w:unhideWhenUsed="0"/>
-    <w:lsdException w:name="Medium Shading 1 Accent 1" w:semiHidden="0" w:uiPriority="63" w:unhideWhenUsed="0"/>
-    <w:lsdException w:name="Medium Shading 2 Accent 1" w:semiHidden="0" w:uiPriority="64" w:unhideWhenUsed="0"/>
-    <w:lsdException w:name="Medium List 1 Accent 1" w:semiHidden="0" w:uiPriority="65" w:unhideWhenUsed="0"/>
-    <w:lsdException w:name="Revision" w:unhideWhenUsed="0"/>
-    <w:lsdException w:name="List Paragraph" w:semiHidden="0" w:uiPriority="34" w:unhideWhenUsed="0" w:qFormat="1"/>
-    <w:lsdException w:name="Quote" w:semiHidden="0" w:uiPriority="29" w:unhideWhenUsed="0" w:qFormat="1"/>
-    <w:lsdException w:name="Intense Quote" w:semiHidden="0" w:uiPriority="30" w:unhideWhenUsed="0" w:qFormat="1"/>
-    <w:lsdException w:name="Medium List 2 Accent 1" w:semiHidden="0" w:uiPriority="66" w:unhideWhenUsed="0"/>
-    <w:lsdException w:name="Medium Grid 1 Accent 1" w:semiHidden="0" w:uiPriority="67" w:unhideWhenUsed="0"/>
-    <w:lsdException w:name="Medium Grid 2 Accent 1" w:semiHidden="0" w:uiPriority="68" w:unhideWhenUsed="0"/>
-    <w:lsdException w:name="Medium Grid 3 Accent 1" w:semiHidden="0" w:uiPriority="69" w:unhideWhenUsed="0"/>
-    <w:lsdException w:name="Dark List Accent 1" w:semiHidden="0" w:uiPriority="70" w:unhideWhenUsed="0"/>
-    <w:lsdException w:name="Colorful Shading Accent 1" w:semiHidden="0" w:uiPriority="71" w:unhideWhenUsed="0"/>
-    <w:lsdException w:name="Colorful List Accent 1" w:semiHidden="0" w:uiPriority="72" w:unhideWhenUsed="0"/>
-    <w:lsdException w:name="Colorful Grid Accent 1" w:semiHidden="0" w:uiPriority="73" w:unhideWhenUsed="0"/>
-    <w:lsdException w:name="Light Shading Accent 2" w:semiHidden="0" w:uiPriority="60" w:unhideWhenUsed="0"/>
-    <w:lsdException w:name="Light List Accent 2" w:semiHidden="0" w:uiPriority="61" w:unhideWhenUsed="0"/>
-    <w:lsdException w:name="Light Grid Accent 2" w:semiHidden="0" w:uiPriority="62" w:unhideWhenUsed="0"/>
-    <w:lsdException w:name="Medium Shading 1 Accent 2" w:semiHidden="0" w:uiPriority="63" w:unhideWhenUsed="0"/>
-    <w:lsdException w:name="Medium Shading 2 Accent 2" w:semiHidden="0" w:uiPriority="64" w:unhideWhenUsed="0"/>
-    <w:lsdException w:name="Medium List 1 Accent 2" w:semiHidden="0" w:uiPriority="65" w:unhideWhenUsed="0"/>
-    <w:lsdException w:name="Medium List 2 Accent 2" w:semiHidden="0" w:uiPriority="66" w:unhideWhenUsed="0"/>
-    <w:lsdException w:name="Medium Grid 1 Accent 2" w:semiHidden="0" w:uiPriority="67" w:unhideWhenUsed="0"/>
-    <w:lsdException w:name="Medium Grid 2 Accent 2" w:semiHidden="0" w:uiPriority="68" w:unhideWhenUsed="0"/>
-    <w:lsdException w:name="Medium Grid 3 Accent 2" w:semiHidden="0" w:uiPriority="69" w:unhideWhenUsed="0"/>
-    <w:lsdException w:name="Dark List Accent 2" w:semiHidden="0" w:uiPriority="70" w:unhideWhenUsed="0"/>
-    <w:lsdException w:name="Colorful Shading Accent 2" w:semiHidden="0" w:uiPriority="71" w:unhideWhenUsed="0"/>
-    <w:lsdException w:name="Colorful List Accent 2" w:semiHidden="0" w:uiPriority="72" w:unhideWhenUsed="0"/>
-    <w:lsdException w:name="Colorful Grid Accent 2" w:semiHidden="0" w:uiPriority="73" w:unhideWhenUsed="0"/>
-    <w:lsdException w:name="Light Shading Accent 3" w:semiHidden="0" w:uiPriority="60" w:unhideWhenUsed="0"/>
-    <w:lsdException w:name="Light List Accent 3" w:semiHidden="0" w:uiPriority="61" w:unhideWhenUsed="0"/>
-    <w:lsdException w:name="Light Grid Accent 3" w:semiHidden="0" w:uiPriority="62" w:unhideWhenUsed="0"/>
-    <w:lsdException w:name="Medium Shading 1 Accent 3" w:semiHidden="0" w:uiPriority="63" w:unhideWhenUsed="0"/>
-    <w:lsdException w:name="Medium Shading 2 Accent 3" w:semiHidden="0" w:uiPriority="64" w:unhideWhenUsed="0"/>
-    <w:lsdException w:name="Medium List 1 Accent 3" w:semiHidden="0" w:uiPriority="65" w:unhideWhenUsed="0"/>
-    <w:lsdException w:name="Medium List 2 Accent 3" w:semiHidden="0" w:uiPriority="66" w:unhideWhenUsed="0"/>
-    <w:lsdException w:name="Medium Grid 1 Accent 3" w:semiHidden="0" w:uiPriority="67" w:unhideWhenUsed="0"/>
-    <w:lsdException w:name="Medium Grid 2 Accent 3" w:semiHidden="0" w:uiPriority="68" w:unhideWhenUsed="0"/>
-    <w:lsdException w:name="Medium Grid 3 Accent 3" w:semiHidden="0" w:uiPriority="69" w:unhideWhenUsed="0"/>
-    <w:lsdException w:name="Dark List Accent 3" w:semiHidden="0" w:uiPriority="70" w:unhideWhenUsed="0"/>
-    <w:lsdException w:name="Colorful Shading Accent 3" w:semiHidden="0" w:uiPriority="71" w:unhideWhenUsed="0"/>
-    <w:lsdException w:name="Colorful List Accent 3" w:semiHidden="0" w:uiPriority="72" w:unhideWhenUsed="0"/>
-    <w:lsdException w:name="Colorful Grid Accent 3" w:semiHidden="0" w:uiPriority="73" w:unhideWhenUsed="0"/>
-    <w:lsdException w:name="Light Shading Accent 4" w:semiHidden="0" w:uiPriority="60" w:unhideWhenUsed="0"/>
-    <w:lsdException w:name="Light List Accent 4" w:semiHidden="0" w:uiPriority="61" w:unhideWhenUsed="0"/>
-    <w:lsdException w:name="Light Grid Accent 4" w:semiHidden="0" w:uiPriority="62" w:unhideWhenUsed="0"/>
-    <w:lsdException w:name="Medium Shading 1 Accent 4" w:semiHidden="0" w:uiPriority="63" w:unhideWhenUsed="0"/>
-    <w:lsdException w:name="Medium Shading 2 Accent 4" w:semiHidden="0" w:uiPriority="64" w:unhideWhenUsed="0"/>
-    <w:lsdException w:name="Medium List 1 Accent 4" w:semiHidden="0" w:uiPriority="65" w:unhideWhenUsed="0"/>
-    <w:lsdException w:name="Medium List 2 Accent 4" w:semiHidden="0" w:uiPriority="66" w:unhideWhenUsed="0"/>
-    <w:lsdException w:name="Medium Grid 1 Accent 4" w:semiHidden="0" w:uiPriority="67" w:unhideWhenUsed="0"/>
-    <w:lsdException w:name="Medium Grid 2 Accent 4" w:semiHidden="0" w:uiPriority="68" w:unhideWhenUsed="0"/>
-    <w:lsdException w:name="Medium Grid 3 Accent 4" w:semiHidden="0" w:uiPriority="69" w:unhideWhenUsed="0"/>
-    <w:lsdException w:name="Dark List Accent 4" w:semiHidden="0" w:uiPriority="70" w:unhideWhenUsed="0"/>
-    <w:lsdException w:name="Colorful Shading Accent 4" w:semiHidden="0" w:uiPriority="71" w:unhideWhenUsed="0"/>
-    <w:lsdException w:name="Colorful List Accent 4" w:semiHidden="0" w:uiPriority="72" w:unhideWhenUsed="0"/>
-    <w:lsdException w:name="Colorful Grid Accent 4" w:semiHidden="0" w:uiPriority="73" w:unhideWhenUsed="0"/>
-    <w:lsdException w:name="Light Shading Accent 5" w:semiHidden="0" w:uiPriority="60" w:unhideWhenUsed="0"/>
-    <w:lsdException w:name="Light List Accent 5" w:semiHidden="0" w:uiPriority="61" w:unhideWhenUsed="0"/>
-    <w:lsdException w:name="Light Grid Accent 5" w:semiHidden="0" w:uiPriority="62" w:unhideWhenUsed="0"/>
-    <w:lsdException w:name="Medium Shading 1 Accent 5" w:semiHidden="0" w:uiPriority="63" w:unhideWhenUsed="0"/>
-    <w:lsdException w:name="Medium Shading 2 Accent 5" w:semiHidden="0" w:uiPriority="64" w:unhideWhenUsed="0"/>
-    <w:lsdException w:name="Medium List 1 Accent 5" w:semiHidden="0" w:uiPriority="65" w:unhideWhenUsed="0"/>
-    <w:lsdException w:name="Medium List 2 Accent 5" w:semiHidden="0" w:uiPriority="66" w:unhideWhenUsed="0"/>
-    <w:lsdException w:name="Medium Grid 1 Accent 5" w:semiHidden="0" w:uiPriority="67" w:unhideWhenUsed="0"/>
-    <w:lsdException w:name="Medium Grid 2 Accent 5" w:semiHidden="0" w:uiPriority="68" w:unhideWhenUsed="0"/>
-    <w:lsdException w:name="Medium Grid 3 Accent 5" w:semiHidden="0" w:uiPriority="69" w:unhideWhenUsed="0"/>
-    <w:lsdException w:name="Dark List Accent 5" w:semiHidden="0" w:uiPriority="70" w:unhideWhenUsed="0"/>
-    <w:lsdException w:name="Colorful Shading Accent 5" w:semiHidden="0" w:uiPriority="71" w:unhideWhenUsed="0"/>
-    <w:lsdException w:name="Colorful List Accent 5" w:semiHidden="0" w:uiPriority="72" w:unhideWhenUsed="0"/>
-    <w:lsdException w:name="Colorful Grid Accent 5" w:semiHidden="0" w:uiPriority="73" w:unhideWhenUsed="0"/>
-    <w:lsdException w:name="Light Shading Accent 6" w:semiHidden="0" w:uiPriority="60" w:unhideWhenUsed="0"/>
-    <w:lsdException w:name="Light List Accent 6" w:semiHidden="0" w:uiPriority="61" w:unhideWhenUsed="0"/>
-    <w:lsdException w:name="Light Grid Accent 6" w:semiHidden="0" w:uiPriority="62" w:unhideWhenUsed="0"/>
-    <w:lsdException w:name="Medium Shading 1 Accent 6" w:semiHidden="0" w:uiPriority="63" w:unhideWhenUsed="0"/>
-    <w:lsdException w:name="Medium Shading 2 Accent 6" w:semiHidden="0" w:uiPriority="64" w:unhideWhenUsed="0"/>
-    <w:lsdException w:name="Medium List 1 Accent 6" w:semiHidden="0" w:uiPriority="65" w:unhideWhenUsed="0"/>
-    <w:lsdException w:name="Medium List 2 Accent 6" w:semiHidden="0" w:uiPriority="66" w:unhideWhenUsed="0"/>
-    <w:lsdException w:name="Medium Grid 1 Accent 6" w:semiHidden="0" w:uiPriority="67" w:unhideWhenUsed="0"/>
-    <w:lsdException w:name="Medium Grid 2 Accent 6" w:semiHidden="0" w:uiPriority="68" w:unhideWhenUsed="0"/>
-    <w:lsdException w:name="Medium Grid 3 Accent 6" w:semiHidden="0" w:uiPriority="69" w:unhideWhenUsed="0"/>
-    <w:lsdException w:name="Dark List Accent 6" w:semiHidden="0" w:uiPriority="70" w:unhideWhenUsed="0"/>
-    <w:lsdException w:name="Colorful Shading Accent 6" w:semiHidden="0" w:uiPriority="71" w:unhideWhenUsed="0"/>
-    <w:lsdException w:name="Colorful List Accent 6" w:semiHidden="0" w:uiPriority="72" w:unhideWhenUsed="0"/>
-    <w:lsdException w:name="Colorful Grid Accent 6" w:semiHidden="0" w:uiPriority="73" w:unhideWhenUsed="0"/>
-    <w:lsdException w:name="Subtle Emphasis" w:semiHidden="0" w:uiPriority="19" w:unhideWhenUsed="0" w:qFormat="1"/>
-    <w:lsdException w:name="Intense Emphasis" w:semiHidden="0" w:uiPriority="21" w:unhideWhenUsed="0" w:qFormat="1"/>
-    <w:lsdException w:name="Subtle Reference" w:semiHidden="0" w:uiPriority="31" w:unhideWhenUsed="0" w:qFormat="1"/>
-    <w:lsdException w:name="Intense Reference" w:semiHidden="0" w:uiPriority="32" w:unhideWhenUsed="0" w:qFormat="1"/>
-    <w:lsdException w:name="Book Title" w:semiHidden="0" w:uiPriority="33" w:unhideWhenUsed="0" w:qFormat="1"/>
-    <w:lsdException w:name="Bibliography" w:uiPriority="37"/>
-    <w:lsdException w:name="TOC Heading" w:uiPriority="39" w:qFormat="1"/>
-  </w:latentStyles>
-  <w:style w:type="paragraph" w:default="1" w:styleId="Normal">
-    <w:name w:val="Normal"/>
-    <w:qFormat/>
-  </w:style>
-  <w:style w:type="paragraph" w:styleId="Ttulo1">
-    <w:name w:val="heading 1"/>
-    <w:basedOn w:val="Normal"/>
-    <w:next w:val="Normal"/>
-    <w:link w:val="Ttulo1Car"/>
-    <w:uiPriority w:val="9"/>
-    <w:qFormat/>
-    <w:rsid w:val="00DD455B"/>
-    <w:pPr>
-      <w:keepNext/>
-      <w:keepLines/>
-      <w:spacing w:before="240" w:after="0"/>
-      <w:outlineLvl w:val="0"/>
-    </w:pPr>
-    <w:rPr>
-      <w:rFonts w:asciiTheme="majorHAnsi" w:eastAsiaTheme="majorEastAsia" w:hAnsiTheme="majorHAnsi" w:cstheme="majorBidi"/>
-      <w:color w:val="2F5496" w:themeColor="accent1" w:themeShade="BF"/>
-      <w:sz w:val="32"/>
-      <w:szCs w:val="32"/>
-    </w:rPr>
-  </w:style>
-  <w:style w:type="paragraph" w:styleId="Ttulo2">
-    <w:name w:val="heading 2"/>
-    <w:basedOn w:val="Normal"/>
-    <w:next w:val="Normal"/>
-    <w:link w:val="Ttulo2Car"/>
-    <w:uiPriority w:val="9"/>
-    <w:unhideWhenUsed/>
-    <w:qFormat/>
-    <w:rsid w:val="00DD455B"/>
-    <w:pPr>
-      <w:keepNext/>
-      <w:keepLines/>
-      <w:spacing w:before="40" w:after="0"/>
-      <w:outlineLvl w:val="1"/>
-    </w:pPr>
-    <w:rPr>
-      <w:rFonts w:asciiTheme="majorHAnsi" w:eastAsiaTheme="majorEastAsia" w:hAnsiTheme="majorHAnsi" w:cstheme="majorBidi"/>
-      <w:color w:val="2F5496" w:themeColor="accent1" w:themeShade="BF"/>
-      <w:sz w:val="26"/>
-      <w:szCs w:val="26"/>
-    </w:rPr>
-  </w:style>
-  <w:style w:type="character" w:default="1" w:styleId="Fuentedeprrafopredeter">
-    <w:name w:val="Default Paragraph Font"/>
-    <w:uiPriority w:val="1"/>
-    <w:semiHidden/>
-    <w:unhideWhenUsed/>
-  </w:style>
-  <w:style w:type="table" w:default="1" w:styleId="Tablanormal">
-    <w:name w:val="Normal Table"/>
-    <w:uiPriority w:val="99"/>
-    <w:semiHidden/>
-    <w:unhideWhenUsed/>
-    <w:tblPr>
-      <w:tblInd w:w="0" w:type="dxa"/>
       <w:tblCellMar>
         <w:top w:w="0" w:type="dxa"/>
         <w:left w:w="108" w:type="dxa"/>
         <w:bottom w:w="0" w:type="dxa"/>
         <w:right w:w="108" w:type="dxa"/>
       </w:tblCellMar>
-    </w:tblPr>
-  </w:style>
-  <w:style w:type="numbering" w:default="1" w:styleId="Sinlista">
-    <w:name w:val="No List"/>
-    <w:uiPriority w:val="99"/>
-    <w:semiHidden/>
-    <w:unhideWhenUsed/>
-  </w:style>
-  <w:style w:type="table" w:styleId="Tablaconcuadrcula">
-    <w:name w:val="Table Grid"/>
-    <w:basedOn w:val="Tablanormal"/>
-    <w:uiPriority w:val="39"/>
-    <w:rsid w:val="00067A96"/>
-    <w:pPr>
-      <w:spacing w:after="0" w:line="240" w:lineRule="auto"/>
-    </w:pPr>
-    <w:tblPr>
-      <w:tblBorders>
-        <w:top w:val="single" w:sz="4" w:space="0" w:color="auto"/>
-        <w:left w:val="single" w:sz="4" w:space="0" w:color="auto"/>
-        <w:bottom w:val="single" w:sz="4" w:space="0" w:color="auto"/>
-        <w:right w:val="single" w:sz="4" w:space="0" w:color="auto"/>
-        <w:insideH w:val="single" w:sz="4" w:space="0" w:color="auto"/>
-        <w:insideV w:val="single" w:sz="4" w:space="0" w:color="auto"/>
-      </w:tblBorders>
-    </w:tblPr>
-  </w:style>
-  <w:style w:type="paragraph" w:styleId="Prrafodelista">
-    <w:name w:val="List Paragraph"/>
-    <w:basedOn w:val="Normal"/>
-    <w:uiPriority w:val="34"/>
-    <w:qFormat/>
-    <w:rsid w:val="00067A96"/>
-    <w:pPr>
-      <w:ind w:left="720"/>
-      <w:contextualSpacing/>
-    </w:pPr>
-  </w:style>
-  <w:style w:type="paragraph" w:styleId="Ttulo">
-    <w:name w:val="Title"/>
-    <w:basedOn w:val="Normal"/>
-    <w:next w:val="Normal"/>
-    <w:link w:val="TtuloCar"/>
-    <w:uiPriority w:val="10"/>
-    <w:qFormat/>
-    <w:rsid w:val="00DD455B"/>
-    <w:pPr>
-      <w:spacing w:after="0" w:line="240" w:lineRule="auto"/>
-      <w:contextualSpacing/>
-    </w:pPr>
-    <w:rPr>
-      <w:rFonts w:asciiTheme="majorHAnsi" w:eastAsiaTheme="majorEastAsia" w:hAnsiTheme="majorHAnsi" w:cstheme="majorBidi"/>
-      <w:spacing w:val="-10"/>
-      <w:kern w:val="28"/>
-      <w:sz w:val="56"/>
-      <w:szCs w:val="56"/>
-    </w:rPr>
-  </w:style>
-  <w:style w:type="character" w:customStyle="1" w:styleId="TtuloCar">
-    <w:name w:val="Título Car"/>
-    <w:basedOn w:val="Fuentedeprrafopredeter"/>
-    <w:link w:val="Ttulo"/>
-    <w:uiPriority w:val="10"/>
-    <w:rsid w:val="00DD455B"/>
-    <w:rPr>
-      <w:rFonts w:asciiTheme="majorHAnsi" w:eastAsiaTheme="majorEastAsia" w:hAnsiTheme="majorHAnsi" w:cstheme="majorBidi"/>
-      <w:spacing w:val="-10"/>
-      <w:kern w:val="28"/>
-      <w:sz w:val="56"/>
-      <w:szCs w:val="56"/>
-    </w:rPr>
-  </w:style>
-  <w:style w:type="character" w:customStyle="1" w:styleId="Ttulo1Car">
-    <w:name w:val="Título 1 Car"/>
-    <w:basedOn w:val="Fuentedeprrafopredeter"/>
-    <w:link w:val="Ttulo1"/>
-    <w:uiPriority w:val="9"/>
-    <w:rsid w:val="00DD455B"/>
-    <w:rPr>
-      <w:rFonts w:asciiTheme="majorHAnsi" w:eastAsiaTheme="majorEastAsia" w:hAnsiTheme="majorHAnsi" w:cstheme="majorBidi"/>
-      <w:color w:val="2F5496" w:themeColor="accent1" w:themeShade="BF"/>
-      <w:sz w:val="32"/>
-      <w:szCs w:val="32"/>
-    </w:rPr>
-  </w:style>
-  <w:style w:type="paragraph" w:styleId="TtulodeTDC">
-    <w:name w:val="TOC Heading"/>
-    <w:basedOn w:val="Ttulo1"/>
-    <w:next w:val="Normal"/>
-    <w:uiPriority w:val="39"/>
-    <w:unhideWhenUsed/>
-    <w:qFormat/>
-    <w:rsid w:val="00DD455B"/>
-    <w:pPr>
-      <w:jc w:val="left"/>
-      <w:outlineLvl w:val="9"/>
-    </w:pPr>
-    <w:rPr>
-      <w:lang w:eastAsia="es-MX"/>
-    </w:rPr>
-  </w:style>
-  <w:style w:type="paragraph" w:styleId="TDC1">
-    <w:name w:val="toc 1"/>
-    <w:basedOn w:val="Normal"/>
-    <w:next w:val="Normal"/>
-    <w:autoRedefine/>
-    <w:uiPriority w:val="39"/>
-    <w:unhideWhenUsed/>
-    <w:rsid w:val="00DD455B"/>
-    <w:pPr>
-      <w:spacing w:after="100"/>
-    </w:pPr>
-  </w:style>
-  <w:style w:type="character" w:styleId="Hipervnculo">
-    <w:name w:val="Hyperlink"/>
-    <w:basedOn w:val="Fuentedeprrafopredeter"/>
-    <w:uiPriority w:val="99"/>
-    <w:unhideWhenUsed/>
-    <w:rsid w:val="00DD455B"/>
-    <w:rPr>
-      <w:color w:val="0563C1" w:themeColor="hyperlink"/>
-      <w:u w:val="single"/>
-    </w:rPr>
-  </w:style>
-  <w:style w:type="character" w:customStyle="1" w:styleId="Ttulo2Car">
-    <w:name w:val="Título 2 Car"/>
-    <w:basedOn w:val="Fuentedeprrafopredeter"/>
-    <w:link w:val="Ttulo2"/>
-    <w:uiPriority w:val="9"/>
-    <w:rsid w:val="00DD455B"/>
-    <w:rPr>
-      <w:rFonts w:asciiTheme="majorHAnsi" w:eastAsiaTheme="majorEastAsia" w:hAnsiTheme="majorHAnsi" w:cstheme="majorBidi"/>
-      <w:color w:val="2F5496" w:themeColor="accent1" w:themeShade="BF"/>
-      <w:sz w:val="26"/>
-      <w:szCs w:val="26"/>
-    </w:rPr>
-  </w:style>
-  <w:style w:type="paragraph" w:styleId="TDC2">
-    <w:name w:val="toc 2"/>
-    <w:basedOn w:val="Normal"/>
-    <w:next w:val="Normal"/>
-    <w:autoRedefine/>
-    <w:uiPriority w:val="39"/>
-    <w:unhideWhenUsed/>
-    <w:rsid w:val="00DD455B"/>
-    <w:pPr>
-      <w:spacing w:after="100"/>
-      <w:ind w:left="220"/>
-    </w:pPr>
-  </w:style>
-  <w:style w:type="table" w:customStyle="1" w:styleId="GridTable1LightAccent5">
-    <w:name w:val="Grid Table 1 Light Accent 5"/>
-    <w:basedOn w:val="Tablanormal"/>
-    <w:uiPriority w:val="46"/>
-    <w:rsid w:val="00161E86"/>
-    <w:pPr>
-      <w:spacing w:after="0" w:line="240" w:lineRule="auto"/>
-    </w:pPr>
-    <w:tblPr>
-      <w:tblStyleRowBandSize w:val="1"/>
-      <w:tblStyleColBandSize w:val="1"/>
-      <w:tblBorders>
-        <w:top w:val="single" w:sz="4" w:space="0" w:color="BDD6EE" w:themeColor="accent5" w:themeTint="66"/>
-        <w:left w:val="single" w:sz="4" w:space="0" w:color="BDD6EE" w:themeColor="accent5" w:themeTint="66"/>
-        <w:bottom w:val="single" w:sz="4" w:space="0" w:color="BDD6EE" w:themeColor="accent5" w:themeTint="66"/>
-        <w:right w:val="single" w:sz="4" w:space="0" w:color="BDD6EE" w:themeColor="accent5" w:themeTint="66"/>
-        <w:insideH w:val="single" w:sz="4" w:space="0" w:color="BDD6EE" w:themeColor="accent5" w:themeTint="66"/>
-        <w:insideV w:val="single" w:sz="4" w:space="0" w:color="BDD6EE" w:themeColor="accent5" w:themeTint="66"/>
-      </w:tblBorders>
-    </w:tblPr>
-    <w:tblStylePr w:type="firstRow">
-      <w:rPr>
-        <w:b/>
-        <w:bCs/>
-      </w:rPr>
-      <w:tblPr/>
-      <w:tcPr>
-        <w:tcBorders>
-          <w:bottom w:val="single" w:sz="12" w:space="0" w:color="9CC2E5" w:themeColor="accent5" w:themeTint="99"/>
-        </w:tcBorders>
-      </w:tcPr>
-    </w:tblStylePr>
-    <w:tblStylePr w:type="lastRow">
-      <w:rPr>
-        <w:b/>
-        <w:bCs/>
-      </w:rPr>
-      <w:tblPr/>
-      <w:tcPr>
-        <w:tcBorders>
-          <w:top w:val="double" w:sz="2" w:space="0" w:color="9CC2E5" w:themeColor="accent5" w:themeTint="99"/>
-        </w:tcBorders>
-      </w:tcPr>
-    </w:tblStylePr>
-    <w:tblStylePr w:type="firstCol">
-      <w:rPr>
-        <w:b/>
-        <w:bCs/>
-      </w:rPr>
-    </w:tblStylePr>
-    <w:tblStylePr w:type="lastCol">
-      <w:rPr>
-        <w:b/>
-        <w:bCs/>
-      </w:rPr>
-    </w:tblStylePr>
-  </w:style>
-  <w:style w:type="table" w:customStyle="1" w:styleId="GridTable1LightAccent6">
-    <w:name w:val="Grid Table 1 Light Accent 6"/>
-    <w:basedOn w:val="Tablanormal"/>
-    <w:uiPriority w:val="46"/>
-    <w:rsid w:val="00161E86"/>
-    <w:pPr>
-      <w:spacing w:after="0" w:line="240" w:lineRule="auto"/>
-    </w:pPr>
-    <w:tblPr>
-      <w:tblStyleRowBandSize w:val="1"/>
-      <w:tblStyleColBandSize w:val="1"/>
-      <w:tblBorders>
-        <w:top w:val="single" w:sz="4" w:space="0" w:color="C5E0B3" w:themeColor="accent6" w:themeTint="66"/>
-        <w:left w:val="single" w:sz="4" w:space="0" w:color="C5E0B3" w:themeColor="accent6" w:themeTint="66"/>
-        <w:bottom w:val="single" w:sz="4" w:space="0" w:color="C5E0B3" w:themeColor="accent6" w:themeTint="66"/>
-        <w:right w:val="single" w:sz="4" w:space="0" w:color="C5E0B3" w:themeColor="accent6" w:themeTint="66"/>
-        <w:insideH w:val="single" w:sz="4" w:space="0" w:color="C5E0B3" w:themeColor="accent6" w:themeTint="66"/>
-        <w:insideV w:val="single" w:sz="4" w:space="0" w:color="C5E0B3" w:themeColor="accent6" w:themeTint="66"/>
-      </w:tblBorders>
-    </w:tblPr>
-    <w:tblStylePr w:type="firstRow">
-      <w:rPr>
-        <w:b/>
-        <w:bCs/>
-      </w:rPr>
-      <w:tblPr/>
-      <w:tcPr>
-        <w:tcBorders>
-          <w:bottom w:val="single" w:sz="12" w:space="0" w:color="A8D08D" w:themeColor="accent6" w:themeTint="99"/>
-        </w:tcBorders>
-      </w:tcPr>
-    </w:tblStylePr>
-    <w:tblStylePr w:type="lastRow">
-      <w:rPr>
-        <w:b/>
-        <w:bCs/>
-      </w:rPr>
-      <w:tblPr/>
-      <w:tcPr>
-        <w:tcBorders>
-          <w:top w:val="double" w:sz="2" w:space="0" w:color="A8D08D" w:themeColor="accent6" w:themeTint="99"/>
-        </w:tcBorders>
-      </w:tcPr>
-    </w:tblStylePr>
-    <w:tblStylePr w:type="firstCol">
-      <w:rPr>
-        <w:b/>
-        <w:bCs/>
-      </w:rPr>
-    </w:tblStylePr>
-    <w:tblStylePr w:type="lastCol">
-      <w:rPr>
-        <w:b/>
-        <w:bCs/>
-      </w:rPr>
-    </w:tblStylePr>
-  </w:style>
-  <w:style w:type="paragraph" w:styleId="Textodeglobo">
-    <w:name w:val="Balloon Text"/>
-    <w:basedOn w:val="Normal"/>
-    <w:link w:val="TextodegloboCar"/>
-    <w:uiPriority w:val="99"/>
-    <w:semiHidden/>
-    <w:unhideWhenUsed/>
-    <w:rsid w:val="00172722"/>
-    <w:pPr>
-      <w:spacing w:after="0" w:line="240" w:lineRule="auto"/>
-    </w:pPr>
-    <w:rPr>
-      <w:rFonts w:ascii="Tahoma" w:hAnsi="Tahoma" w:cs="Tahoma"/>
-      <w:sz w:val="16"/>
-      <w:szCs w:val="16"/>
-    </w:rPr>
-  </w:style>
-  <w:style w:type="character" w:customStyle="1" w:styleId="TextodegloboCar">
-    <w:name w:val="Texto de globo Car"/>
-    <w:basedOn w:val="Fuentedeprrafopredeter"/>
-    <w:link w:val="Textodeglobo"/>
-    <w:uiPriority w:val="99"/>
-    <w:semiHidden/>
-    <w:rsid w:val="00172722"/>
-    <w:rPr>
-      <w:rFonts w:ascii="Tahoma" w:hAnsi="Tahoma" w:cs="Tahoma"/>
-      <w:sz w:val="16"/>
-      <w:szCs w:val="16"/>
-    </w:rPr>
-  </w:style>
-  <w:style w:type="table" w:styleId="Cuadrculaclara-nfasis4">
-    <w:name w:val="Light Grid Accent 4"/>
-    <w:basedOn w:val="Tablanormal"/>
-    <w:uiPriority w:val="62"/>
-    <w:rsid w:val="00172722"/>
-    <w:pPr>
-      <w:spacing w:after="0" w:line="240" w:lineRule="auto"/>
-      <w:jc w:val="left"/>
-    </w:pPr>
-    <w:rPr>
-      <w:rFonts w:asciiTheme="minorHAnsi" w:eastAsiaTheme="minorEastAsia" w:hAnsiTheme="minorHAnsi"/>
-      <w:lang w:eastAsia="ja-JP"/>
-    </w:rPr>
-    <w:tblPr>
-      <w:tblStyleRowBandSize w:val="1"/>
-      <w:tblStyleColBandSize w:val="1"/>
-      <w:tblBorders>
-        <w:top w:val="single" w:sz="8" w:space="0" w:color="FFC000" w:themeColor="accent4"/>
-        <w:left w:val="single" w:sz="8" w:space="0" w:color="FFC000" w:themeColor="accent4"/>
-        <w:bottom w:val="single" w:sz="8" w:space="0" w:color="FFC000" w:themeColor="accent4"/>
-        <w:right w:val="single" w:sz="8" w:space="0" w:color="FFC000" w:themeColor="accent4"/>
-        <w:insideH w:val="single" w:sz="8" w:space="0" w:color="FFC000" w:themeColor="accent4"/>
-        <w:insideV w:val="single" w:sz="8" w:space="0" w:color="FFC000" w:themeColor="accent4"/>
-      </w:tblBorders>
     </w:tblPr>
     <w:tblStylePr w:type="firstRow">
       <w:pPr>
@@ -13588,7 +13252,7 @@
   <a:extraClrSchemeLst/>
   <a:extLst>
     <a:ext uri="{05A4C25C-085E-4340-85A3-A5531E510DB2}">
-      <thm15:themeFamily xmlns="" xmlns:thm15="http://schemas.microsoft.com/office/thememl/2012/main" name="Office Theme" id="{62F939B6-93AF-4DB8-9C6B-D6C7DFDC589F}" vid="{4A3C46E8-61CC-4603-A589-7422A47A8E4A}"/>
+      <thm15:themeFamily xmlns:thm15="http://schemas.microsoft.com/office/thememl/2012/main" name="Office Theme" id="{62F939B6-93AF-4DB8-9C6B-D6C7DFDC589F}" vid="{4A3C46E8-61CC-4603-A589-7422A47A8E4A}"/>
     </a:ext>
   </a:extLst>
 </a:theme>
@@ -13599,7 +13263,7 @@
 </file>
 
 <file path=customXml/itemProps1.xml><?xml version="1.0" encoding="utf-8"?>
-<ds:datastoreItem xmlns:ds="http://schemas.openxmlformats.org/officeDocument/2006/customXml" ds:itemID="{4E87ABB4-92E2-4E31-8C66-FE09D5EA2F5C}">
+<ds:datastoreItem xmlns:ds="http://schemas.openxmlformats.org/officeDocument/2006/customXml" ds:itemID="{F54131E8-1A7A-4FD3-A337-5137DA08FD62}">
   <ds:schemaRefs>
     <ds:schemaRef ds:uri="http://schemas.openxmlformats.org/officeDocument/2006/bibliography"/>
   </ds:schemaRefs>

</xml_diff>

<commit_message>
Cambie una imagen del Balsamiq
</commit_message>
<xml_diff>
--- a/plantilla documento de requerimientos curso aydsc.docx
+++ b/plantilla documento de requerimientos curso aydsc.docx
@@ -9501,10 +9501,10 @@
           <w:lang w:eastAsia="es-MX"/>
         </w:rPr>
         <w:drawing>
-          <wp:inline distT="0" distB="0" distL="0" distR="0" wp14:anchorId="7E06EB57" wp14:editId="4CDE528F">
-            <wp:extent cx="5671185" cy="3503930"/>
-            <wp:effectExtent l="0" t="0" r="5715" b="1270"/>
-            <wp:docPr id="1" name="Imagen 1"/>
+          <wp:inline distT="0" distB="0" distL="0" distR="0" wp14:anchorId="12536154" wp14:editId="24B4CDE2">
+            <wp:extent cx="5671185" cy="3511550"/>
+            <wp:effectExtent l="0" t="0" r="5715" b="0"/>
+            <wp:docPr id="5" name="Imagen 5"/>
             <wp:cNvGraphicFramePr>
               <a:graphicFrameLocks xmlns:a="http://schemas.openxmlformats.org/drawingml/2006/main" noChangeAspect="1"/>
             </wp:cNvGraphicFramePr>
@@ -9524,7 +9524,7 @@
                   <pic:spPr>
                     <a:xfrm>
                       <a:off x="0" y="0"/>
-                      <a:ext cx="5671185" cy="3503930"/>
+                      <a:ext cx="5671185" cy="3511550"/>
                     </a:xfrm>
                     <a:prstGeom prst="rect">
                       <a:avLst/>
@@ -9562,6 +9562,74 @@
       </w:r>
     </w:p>
     <w:p>
+      <w:r>
+        <w:rPr>
+          <w:noProof/>
+          <w:lang w:eastAsia="es-MX"/>
+        </w:rPr>
+        <w:drawing>
+          <wp:anchor distT="0" distB="0" distL="114300" distR="114300" simplePos="0" relativeHeight="251657216" behindDoc="0" locked="0" layoutInCell="1" allowOverlap="1" wp14:anchorId="12E15DA6" wp14:editId="434E66AC">
+            <wp:simplePos x="0" y="0"/>
+            <wp:positionH relativeFrom="column">
+              <wp:posOffset>4032223</wp:posOffset>
+            </wp:positionH>
+            <wp:positionV relativeFrom="paragraph">
+              <wp:posOffset>2917935</wp:posOffset>
+            </wp:positionV>
+            <wp:extent cx="974725" cy="189865"/>
+            <wp:effectExtent l="0" t="0" r="0" b="635"/>
+            <wp:wrapNone/>
+            <wp:docPr id="1" name="Imagen 1"/>
+            <wp:cNvGraphicFramePr>
+              <a:graphicFrameLocks xmlns:a="http://schemas.openxmlformats.org/drawingml/2006/main" noChangeAspect="1"/>
+            </wp:cNvGraphicFramePr>
+            <a:graphic xmlns:a="http://schemas.openxmlformats.org/drawingml/2006/main">
+              <a:graphicData uri="http://schemas.openxmlformats.org/drawingml/2006/picture">
+                <pic:pic xmlns:pic="http://schemas.openxmlformats.org/drawingml/2006/picture">
+                  <pic:nvPicPr>
+                    <pic:cNvPr id="1" name=""/>
+                    <pic:cNvPicPr/>
+                  </pic:nvPicPr>
+                  <pic:blipFill rotWithShape="1">
+                    <a:blip r:embed="rId9">
+                      <a:extLst>
+                        <a:ext uri="{28A0092B-C50C-407E-A947-70E740481C1C}">
+                          <a14:useLocalDpi xmlns:a14="http://schemas.microsoft.com/office/drawing/2010/main" val="0"/>
+                        </a:ext>
+                      </a:extLst>
+                    </a:blip>
+                    <a:srcRect l="70761" t="83544" r="12044" b="11031"/>
+                    <a:stretch/>
+                  </pic:blipFill>
+                  <pic:spPr bwMode="auto">
+                    <a:xfrm>
+                      <a:off x="0" y="0"/>
+                      <a:ext cx="974725" cy="189865"/>
+                    </a:xfrm>
+                    <a:prstGeom prst="rect">
+                      <a:avLst/>
+                    </a:prstGeom>
+                    <a:ln>
+                      <a:noFill/>
+                    </a:ln>
+                    <a:extLst>
+                      <a:ext uri="{53640926-AAD7-44D8-BBD7-CCE9431645EC}">
+                        <a14:shadowObscured xmlns:a14="http://schemas.microsoft.com/office/drawing/2010/main"/>
+                      </a:ext>
+                    </a:extLst>
+                  </pic:spPr>
+                </pic:pic>
+              </a:graphicData>
+            </a:graphic>
+            <wp14:sizeRelH relativeFrom="page">
+              <wp14:pctWidth>0</wp14:pctWidth>
+            </wp14:sizeRelH>
+            <wp14:sizeRelV relativeFrom="page">
+              <wp14:pctHeight>0</wp14:pctHeight>
+            </wp14:sizeRelV>
+          </wp:anchor>
+        </w:drawing>
+      </w:r>
       <w:r>
         <w:rPr>
           <w:noProof/>
@@ -9583,7 +9651,7 @@
                     <pic:cNvPicPr/>
                   </pic:nvPicPr>
                   <pic:blipFill>
-                    <a:blip r:embed="rId9"/>
+                    <a:blip r:embed="rId10"/>
                     <a:stretch>
                       <a:fillRect/>
                     </a:stretch>
@@ -9603,6 +9671,8 @@
           </wp:inline>
         </w:drawing>
       </w:r>
+      <w:bookmarkStart w:id="9" w:name="_GoBack"/>
+      <w:bookmarkEnd w:id="9"/>
     </w:p>
     <w:p>
       <w:pPr>
@@ -9630,7 +9700,7 @@
                     <pic:cNvPicPr/>
                   </pic:nvPicPr>
                   <pic:blipFill>
-                    <a:blip r:embed="rId10"/>
+                    <a:blip r:embed="rId11"/>
                     <a:stretch>
                       <a:fillRect/>
                     </a:stretch>
@@ -9676,7 +9746,7 @@
                     <pic:cNvPicPr/>
                   </pic:nvPicPr>
                   <pic:blipFill>
-                    <a:blip r:embed="rId11"/>
+                    <a:blip r:embed="rId12"/>
                     <a:stretch>
                       <a:fillRect/>
                     </a:stretch>
@@ -9723,7 +9793,7 @@
                     <pic:cNvPicPr/>
                   </pic:nvPicPr>
                   <pic:blipFill>
-                    <a:blip r:embed="rId12"/>
+                    <a:blip r:embed="rId13"/>
                     <a:stretch>
                       <a:fillRect/>
                     </a:stretch>
@@ -9769,7 +9839,7 @@
                     <pic:cNvPicPr/>
                   </pic:nvPicPr>
                   <pic:blipFill>
-                    <a:blip r:embed="rId13"/>
+                    <a:blip r:embed="rId14"/>
                     <a:stretch>
                       <a:fillRect/>
                     </a:stretch>
@@ -9794,7 +9864,6 @@
       <w:pPr>
         <w:jc w:val="center"/>
       </w:pPr>
-      <w:bookmarkStart w:id="9" w:name="_GoBack"/>
       <w:r>
         <w:rPr>
           <w:noProof/>
@@ -9817,7 +9886,7 @@
                     <pic:cNvPicPr/>
                   </pic:nvPicPr>
                   <pic:blipFill>
-                    <a:blip r:embed="rId14"/>
+                    <a:blip r:embed="rId15"/>
                     <a:stretch>
                       <a:fillRect/>
                     </a:stretch>
@@ -9837,7 +9906,6 @@
           </wp:inline>
         </w:drawing>
       </w:r>
-      <w:bookmarkEnd w:id="9"/>
     </w:p>
     <w:p>
       <w:pPr>
@@ -9864,7 +9932,7 @@
                     <pic:cNvPicPr/>
                   </pic:nvPicPr>
                   <pic:blipFill>
-                    <a:blip r:embed="rId15"/>
+                    <a:blip r:embed="rId16"/>
                     <a:stretch>
                       <a:fillRect/>
                     </a:stretch>
@@ -9913,7 +9981,7 @@
                     <pic:cNvPicPr/>
                   </pic:nvPicPr>
                   <pic:blipFill rotWithShape="1">
-                    <a:blip r:embed="rId16"/>
+                    <a:blip r:embed="rId17"/>
                     <a:srcRect l="24120" t="36858" r="33586" b="10272"/>
                     <a:stretch/>
                   </pic:blipFill>
@@ -9963,7 +10031,7 @@
                     <pic:cNvPicPr/>
                   </pic:nvPicPr>
                   <pic:blipFill rotWithShape="1">
-                    <a:blip r:embed="rId17"/>
+                    <a:blip r:embed="rId18"/>
                     <a:srcRect l="26159" t="33837" r="32906" b="20241"/>
                     <a:stretch/>
                   </pic:blipFill>
@@ -13263,7 +13331,7 @@
 </file>
 
 <file path=customXml/itemProps1.xml><?xml version="1.0" encoding="utf-8"?>
-<ds:datastoreItem xmlns:ds="http://schemas.openxmlformats.org/officeDocument/2006/customXml" ds:itemID="{F54131E8-1A7A-4FD3-A337-5137DA08FD62}">
+<ds:datastoreItem xmlns:ds="http://schemas.openxmlformats.org/officeDocument/2006/customXml" ds:itemID="{E6300FE0-4A79-43D5-8111-EBEB7B2A61D9}">
   <ds:schemaRefs>
     <ds:schemaRef ds:uri="http://schemas.openxmlformats.org/officeDocument/2006/bibliography"/>
   </ds:schemaRefs>

</xml_diff>

<commit_message>
Se documenta la interface 2
</commit_message>
<xml_diff>
--- a/plantilla documento de requerimientos curso aydsc.docx
+++ b/plantilla documento de requerimientos curso aydsc.docx
@@ -1,6 +1,6 @@
 
 <file path=word/document.xml><?xml version="1.0" encoding="utf-8"?>
-<w:document xmlns:wpc="http://schemas.microsoft.com/office/word/2010/wordprocessingCanvas" xmlns:mc="http://schemas.openxmlformats.org/markup-compatibility/2006" xmlns:o="urn:schemas-microsoft-com:office:office" xmlns:r="http://schemas.openxmlformats.org/officeDocument/2006/relationships" xmlns:m="http://schemas.openxmlformats.org/officeDocument/2006/math" xmlns:v="urn:schemas-microsoft-com:vml" xmlns:wp14="http://schemas.microsoft.com/office/word/2010/wordprocessingDrawing" xmlns:wp="http://schemas.openxmlformats.org/drawingml/2006/wordprocessingDrawing" xmlns:w10="urn:schemas-microsoft-com:office:word" xmlns:w="http://schemas.openxmlformats.org/wordprocessingml/2006/main" xmlns:w14="http://schemas.microsoft.com/office/word/2010/wordml" xmlns:w15="http://schemas.microsoft.com/office/word/2012/wordml" xmlns:wpg="http://schemas.microsoft.com/office/word/2010/wordprocessingGroup" xmlns:wpi="http://schemas.microsoft.com/office/word/2010/wordprocessingInk" xmlns:wne="http://schemas.microsoft.com/office/word/2006/wordml" xmlns:wps="http://schemas.microsoft.com/office/word/2010/wordprocessingShape" mc:Ignorable="w14 w15 wp14">
+<w:document xmlns:wpc="http://schemas.microsoft.com/office/word/2010/wordprocessingCanvas" xmlns:mc="http://schemas.openxmlformats.org/markup-compatibility/2006" xmlns:o="urn:schemas-microsoft-com:office:office" xmlns:r="http://schemas.openxmlformats.org/officeDocument/2006/relationships" xmlns:m="http://schemas.openxmlformats.org/officeDocument/2006/math" xmlns:v="urn:schemas-microsoft-com:vml" xmlns:wp14="http://schemas.microsoft.com/office/word/2010/wordprocessingDrawing" xmlns:wp="http://schemas.openxmlformats.org/drawingml/2006/wordprocessingDrawing" xmlns:w10="urn:schemas-microsoft-com:office:word" xmlns:w="http://schemas.openxmlformats.org/wordprocessingml/2006/main" xmlns:w14="http://schemas.microsoft.com/office/word/2010/wordml" xmlns:wpg="http://schemas.microsoft.com/office/word/2010/wordprocessingGroup" xmlns:wpi="http://schemas.microsoft.com/office/word/2010/wordprocessingInk" xmlns:wne="http://schemas.microsoft.com/office/word/2006/wordml" xmlns:wps="http://schemas.microsoft.com/office/word/2010/wordprocessingShape" mc:Ignorable="w14 wp14">
   <w:body>
     <w:p>
       <w:pPr>
@@ -9295,7 +9295,7 @@
       <w:r>
         <w:rPr>
           <w:noProof/>
-          <w:lang w:eastAsia="es-MX"/>
+          <w:lang w:eastAsia="ja-JP"/>
         </w:rPr>
         <w:drawing>
           <wp:inline distT="0" distB="0" distL="0" distR="0" wp14:anchorId="53046836" wp14:editId="76679925">
@@ -9313,7 +9313,7 @@
                     <pic:cNvPicPr/>
                   </pic:nvPicPr>
                   <pic:blipFill rotWithShape="1">
-                    <a:blip r:embed="rId6"/>
+                    <a:blip r:embed="rId7"/>
                     <a:srcRect l="23780" t="32326" r="33586" b="9970"/>
                     <a:stretch/>
                   </pic:blipFill>
@@ -9367,7 +9367,7 @@
       <w:r>
         <w:rPr>
           <w:noProof/>
-          <w:lang w:eastAsia="es-MX"/>
+          <w:lang w:eastAsia="ja-JP"/>
         </w:rPr>
         <w:lastRenderedPageBreak/>
         <w:drawing>
@@ -9386,7 +9386,7 @@
                     <pic:cNvPicPr/>
                   </pic:nvPicPr>
                   <pic:blipFill rotWithShape="1">
-                    <a:blip r:embed="rId7"/>
+                    <a:blip r:embed="rId8"/>
                     <a:srcRect l="30235" t="32931" r="34774" b="10272"/>
                     <a:stretch/>
                   </pic:blipFill>
@@ -9431,7 +9431,7 @@
       <w:r>
         <w:rPr>
           <w:noProof/>
-          <w:lang w:eastAsia="es-MX"/>
+          <w:lang w:eastAsia="ja-JP"/>
         </w:rPr>
         <w:drawing>
           <wp:inline distT="0" distB="0" distL="0" distR="0" wp14:anchorId="71202CB1" wp14:editId="6B183691">
@@ -9449,7 +9449,7 @@
                     <pic:cNvPicPr/>
                   </pic:nvPicPr>
                   <pic:blipFill rotWithShape="1">
-                    <a:blip r:embed="rId8"/>
+                    <a:blip r:embed="rId9"/>
                     <a:srcRect l="18684" t="34442" r="35454" b="11178"/>
                     <a:stretch/>
                   </pic:blipFill>
@@ -9498,148 +9498,13 @@
       <w:r>
         <w:rPr>
           <w:noProof/>
-          <w:lang w:eastAsia="es-MX"/>
+          <w:lang w:eastAsia="ja-JP"/>
         </w:rPr>
         <w:drawing>
-          <wp:inline distT="0" distB="0" distL="0" distR="0" wp14:anchorId="12536154" wp14:editId="24B4CDE2">
-            <wp:extent cx="5671185" cy="3511550"/>
-            <wp:effectExtent l="0" t="0" r="5715" b="0"/>
+          <wp:inline distT="0" distB="0" distL="0" distR="0" wp14:anchorId="12536154" wp14:editId="0CE4617C">
+            <wp:extent cx="4778734" cy="2958951"/>
+            <wp:effectExtent l="0" t="0" r="3175" b="0"/>
             <wp:docPr id="5" name="Imagen 5"/>
-            <wp:cNvGraphicFramePr>
-              <a:graphicFrameLocks xmlns:a="http://schemas.openxmlformats.org/drawingml/2006/main" noChangeAspect="1"/>
-            </wp:cNvGraphicFramePr>
-            <a:graphic xmlns:a="http://schemas.openxmlformats.org/drawingml/2006/main">
-              <a:graphicData uri="http://schemas.openxmlformats.org/drawingml/2006/picture">
-                <pic:pic xmlns:pic="http://schemas.openxmlformats.org/drawingml/2006/picture">
-                  <pic:nvPicPr>
-                    <pic:cNvPr id="1" name=""/>
-                    <pic:cNvPicPr/>
-                  </pic:nvPicPr>
-                  <pic:blipFill>
-                    <a:blip r:embed="rId9"/>
-                    <a:stretch>
-                      <a:fillRect/>
-                    </a:stretch>
-                  </pic:blipFill>
-                  <pic:spPr>
-                    <a:xfrm>
-                      <a:off x="0" y="0"/>
-                      <a:ext cx="5671185" cy="3511550"/>
-                    </a:xfrm>
-                    <a:prstGeom prst="rect">
-                      <a:avLst/>
-                    </a:prstGeom>
-                  </pic:spPr>
-                </pic:pic>
-              </a:graphicData>
-            </a:graphic>
-          </wp:inline>
-        </w:drawing>
-      </w:r>
-    </w:p>
-    <w:p>
-      <w:pPr>
-        <w:pStyle w:val="Prrafodelista"/>
-        <w:numPr>
-          <w:ilvl w:val="0"/>
-          <w:numId w:val="20"/>
-        </w:numPr>
-        <w:rPr>
-          <w:b/>
-        </w:rPr>
-      </w:pPr>
-      <w:r>
-        <w:rPr>
-          <w:b/>
-        </w:rPr>
-        <w:t>Ven-2 Elegir bebidas, botanas o promociones</w:t>
-      </w:r>
-      <w:r>
-        <w:rPr>
-          <w:b/>
-        </w:rPr>
-        <w:t>:</w:t>
-      </w:r>
-    </w:p>
-    <w:p>
-      <w:r>
-        <w:rPr>
-          <w:noProof/>
-          <w:lang w:eastAsia="es-MX"/>
-        </w:rPr>
-        <w:drawing>
-          <wp:anchor distT="0" distB="0" distL="114300" distR="114300" simplePos="0" relativeHeight="251657216" behindDoc="0" locked="0" layoutInCell="1" allowOverlap="1" wp14:anchorId="12E15DA6" wp14:editId="434E66AC">
-            <wp:simplePos x="0" y="0"/>
-            <wp:positionH relativeFrom="column">
-              <wp:posOffset>4032223</wp:posOffset>
-            </wp:positionH>
-            <wp:positionV relativeFrom="paragraph">
-              <wp:posOffset>2917935</wp:posOffset>
-            </wp:positionV>
-            <wp:extent cx="974725" cy="189865"/>
-            <wp:effectExtent l="0" t="0" r="0" b="635"/>
-            <wp:wrapNone/>
-            <wp:docPr id="1" name="Imagen 1"/>
-            <wp:cNvGraphicFramePr>
-              <a:graphicFrameLocks xmlns:a="http://schemas.openxmlformats.org/drawingml/2006/main" noChangeAspect="1"/>
-            </wp:cNvGraphicFramePr>
-            <a:graphic xmlns:a="http://schemas.openxmlformats.org/drawingml/2006/main">
-              <a:graphicData uri="http://schemas.openxmlformats.org/drawingml/2006/picture">
-                <pic:pic xmlns:pic="http://schemas.openxmlformats.org/drawingml/2006/picture">
-                  <pic:nvPicPr>
-                    <pic:cNvPr id="1" name=""/>
-                    <pic:cNvPicPr/>
-                  </pic:nvPicPr>
-                  <pic:blipFill rotWithShape="1">
-                    <a:blip r:embed="rId9">
-                      <a:extLst>
-                        <a:ext uri="{28A0092B-C50C-407E-A947-70E740481C1C}">
-                          <a14:useLocalDpi xmlns:a14="http://schemas.microsoft.com/office/drawing/2010/main" val="0"/>
-                        </a:ext>
-                      </a:extLst>
-                    </a:blip>
-                    <a:srcRect l="70761" t="83544" r="12044" b="11031"/>
-                    <a:stretch/>
-                  </pic:blipFill>
-                  <pic:spPr bwMode="auto">
-                    <a:xfrm>
-                      <a:off x="0" y="0"/>
-                      <a:ext cx="974725" cy="189865"/>
-                    </a:xfrm>
-                    <a:prstGeom prst="rect">
-                      <a:avLst/>
-                    </a:prstGeom>
-                    <a:ln>
-                      <a:noFill/>
-                    </a:ln>
-                    <a:extLst>
-                      <a:ext uri="{53640926-AAD7-44D8-BBD7-CCE9431645EC}">
-                        <a14:shadowObscured xmlns:a14="http://schemas.microsoft.com/office/drawing/2010/main"/>
-                      </a:ext>
-                    </a:extLst>
-                  </pic:spPr>
-                </pic:pic>
-              </a:graphicData>
-            </a:graphic>
-            <wp14:sizeRelH relativeFrom="page">
-              <wp14:pctWidth>0</wp14:pctWidth>
-            </wp14:sizeRelH>
-            <wp14:sizeRelV relativeFrom="page">
-              <wp14:pctHeight>0</wp14:pctHeight>
-            </wp14:sizeRelV>
-          </wp:anchor>
-        </w:drawing>
-      </w:r>
-      <w:r>
-        <w:rPr>
-          <w:noProof/>
-          <w:lang w:eastAsia="es-MX"/>
-        </w:rPr>
-        <w:drawing>
-          <wp:inline distT="0" distB="0" distL="0" distR="0" wp14:anchorId="36CD85B0" wp14:editId="506CD6D0">
-            <wp:extent cx="5671185" cy="3503930"/>
-            <wp:effectExtent l="0" t="0" r="5715" b="1270"/>
-            <wp:docPr id="10" name="Imagen 10"/>
             <wp:cNvGraphicFramePr>
               <a:graphicFrameLocks xmlns:a="http://schemas.openxmlformats.org/drawingml/2006/main" noChangeAspect="1"/>
             </wp:cNvGraphicFramePr>
@@ -9659,7 +9524,7 @@
                   <pic:spPr>
                     <a:xfrm>
                       <a:off x="0" y="0"/>
-                      <a:ext cx="5671185" cy="3503930"/>
+                      <a:ext cx="4785842" cy="2963352"/>
                     </a:xfrm>
                     <a:prstGeom prst="rect">
                       <a:avLst/>
@@ -9671,23 +9536,109 @@
           </wp:inline>
         </w:drawing>
       </w:r>
-      <w:bookmarkStart w:id="9" w:name="_GoBack"/>
-      <w:bookmarkEnd w:id="9"/>
     </w:p>
     <w:p>
       <w:pPr>
-        <w:jc w:val="center"/>
-      </w:pPr>
+        <w:pStyle w:val="Prrafodelista"/>
+        <w:numPr>
+          <w:ilvl w:val="0"/>
+          <w:numId w:val="20"/>
+        </w:numPr>
+        <w:rPr>
+          <w:b/>
+        </w:rPr>
+      </w:pPr>
+      <w:r>
+        <w:rPr>
+          <w:b/>
+        </w:rPr>
+        <w:t>Ven-2 Elegir bebidas, botanas o promociones</w:t>
+      </w:r>
+      <w:r>
+        <w:rPr>
+          <w:b/>
+        </w:rPr>
+        <w:t>:</w:t>
+      </w:r>
       <w:r>
         <w:rPr>
           <w:noProof/>
-          <w:lang w:eastAsia="es-MX"/>
+          <w:lang w:eastAsia="ja-JP"/>
         </w:rPr>
-        <w:lastRenderedPageBreak/>
+        <w:t xml:space="preserve"> </w:t>
+      </w:r>
+    </w:p>
+    <w:p>
+      <w:pPr>
+        <w:ind w:left="360"/>
+      </w:pPr>
+      <w:r>
+        <w:t>Al dar clic en un</w:t>
+      </w:r>
+      <w:r>
+        <w:t xml:space="preserve"> botón</w:t>
+      </w:r>
+      <w:r>
+        <w:t>, en este caso es</w:t>
+      </w:r>
+      <w:r>
+        <w:t xml:space="preserve"> bebidas</w:t>
+      </w:r>
+      <w:r>
+        <w:t>,</w:t>
+      </w:r>
+      <w:r>
+        <w:t xml:space="preserve"> de la v</w:t>
+      </w:r>
+      <w:r>
+        <w:t>entana principal se mostrará una</w:t>
+      </w:r>
+      <w:r>
+        <w:t xml:space="preserve"> ventana en la cual se podrá visualizar una imagen del producto, elegir sabor y cantidad, pudiendo agregarlo al carrito si presiona agregar o cancelar</w:t>
+      </w:r>
+      <w:r>
+        <w:t>/regresar para ir</w:t>
+      </w:r>
+      <w:r>
+        <w:t xml:space="preserve"> a la página principal si presiona </w:t>
+      </w:r>
+      <w:r>
+        <w:t>su</w:t>
+      </w:r>
+      <w:r>
+        <w:t xml:space="preserve"> botón</w:t>
+      </w:r>
+      <w:r>
+        <w:t xml:space="preserve"> </w:t>
+      </w:r>
+      <w:r>
+        <w:t>(en ambos casos se mostrara una ventana de confirmación).</w:t>
+      </w:r>
+    </w:p>
+    <w:p>
+      <w:pPr>
+        <w:pStyle w:val="Prrafodelista"/>
+        <w:rPr>
+          <w:b/>
+        </w:rPr>
+      </w:pPr>
+    </w:p>
+    <w:p>
+      <w:pPr>
+        <w:pStyle w:val="Prrafodelista"/>
+        <w:rPr>
+          <w:b/>
+        </w:rPr>
+      </w:pPr>
+      <w:r>
+        <w:rPr>
+          <w:noProof/>
+          <w:lang w:eastAsia="ja-JP"/>
+        </w:rPr>
         <w:drawing>
-          <wp:inline distT="0" distB="0" distL="0" distR="0" wp14:anchorId="0ABF535E" wp14:editId="4A20C9BB">
-            <wp:extent cx="4811614" cy="4638675"/>
-            <wp:effectExtent l="0" t="0" r="8255" b="0"/>
+          <wp:inline distT="0" distB="0" distL="0" distR="0" wp14:anchorId="769C9F27" wp14:editId="4223FCAF">
+            <wp:extent cx="3729161" cy="3595127"/>
+            <wp:effectExtent l="0" t="0" r="5080" b="5715"/>
             <wp:docPr id="14" name="Imagen 14"/>
             <wp:cNvGraphicFramePr>
               <a:graphicFrameLocks xmlns:a="http://schemas.openxmlformats.org/drawingml/2006/main" noChangeAspect="1"/>
@@ -9708,7 +9659,7 @@
                   <pic:spPr>
                     <a:xfrm>
                       <a:off x="0" y="0"/>
-                      <a:ext cx="4816914" cy="4643785"/>
+                      <a:ext cx="3738479" cy="3604110"/>
                     </a:xfrm>
                     <a:prstGeom prst="rect">
                       <a:avLst/>
@@ -9722,18 +9673,30 @@
       </w:r>
     </w:p>
     <w:p>
+      <w:r>
+        <w:lastRenderedPageBreak/>
+        <w:t>En la ventana principal, en la ventana bebidas y en la ventana otros podrá ir al apartado palomitas</w:t>
+      </w:r>
+      <w:r>
+        <w:t xml:space="preserve">, parte de elegir </w:t>
+      </w:r>
+      <w:r>
+        <w:t>también podrá regresar al menú si presiona cancelar o presiona menú, aunque puede volver a la ventana bebidas o a la ventana otros si presiona su respectivo botón.</w:t>
+      </w:r>
+    </w:p>
+    <w:p>
       <w:pPr>
         <w:jc w:val="center"/>
       </w:pPr>
       <w:r>
         <w:rPr>
           <w:noProof/>
-          <w:lang w:eastAsia="es-MX"/>
+          <w:lang w:eastAsia="ja-JP"/>
         </w:rPr>
         <w:drawing>
-          <wp:inline distT="0" distB="0" distL="0" distR="0" wp14:anchorId="4BE11A24" wp14:editId="1773B6DA">
-            <wp:extent cx="4754245" cy="4113316"/>
-            <wp:effectExtent l="0" t="0" r="8255" b="1905"/>
+          <wp:inline distT="0" distB="0" distL="0" distR="0" wp14:anchorId="4BE11A24" wp14:editId="3EF7BFE8">
+            <wp:extent cx="4492487" cy="3886847"/>
+            <wp:effectExtent l="0" t="0" r="3810" b="0"/>
             <wp:docPr id="15" name="Imagen 15"/>
             <wp:cNvGraphicFramePr>
               <a:graphicFrameLocks xmlns:a="http://schemas.openxmlformats.org/drawingml/2006/main" noChangeAspect="1"/>
@@ -9754,7 +9717,7 @@
                   <pic:spPr>
                     <a:xfrm>
                       <a:off x="0" y="0"/>
-                      <a:ext cx="4765736" cy="4123258"/>
+                      <a:ext cx="4502744" cy="3895721"/>
                     </a:xfrm>
                     <a:prstGeom prst="rect">
                       <a:avLst/>
@@ -9768,19 +9731,47 @@
       </w:r>
     </w:p>
     <w:p>
+      <w:r>
+        <w:t xml:space="preserve">En la ventana otros </w:t>
+      </w:r>
+      <w:r>
+        <w:t>podrán</w:t>
+      </w:r>
+      <w:r>
+        <w:t xml:space="preserve"> ver</w:t>
+      </w:r>
+      <w:r>
+        <w:t xml:space="preserve"> los snacks,</w:t>
+      </w:r>
+      <w:r>
+        <w:t xml:space="preserve"> ir a la dulcería</w:t>
+      </w:r>
+      <w:r>
+        <w:t xml:space="preserve"> o menú</w:t>
+      </w:r>
+      <w:r>
+        <w:t xml:space="preserve"> </w:t>
+      </w:r>
+      <w:r>
+        <w:t>si presiona su botón</w:t>
+      </w:r>
+      <w:r>
+        <w:t>.</w:t>
+      </w:r>
+    </w:p>
+    <w:p>
       <w:pPr>
         <w:jc w:val="center"/>
       </w:pPr>
       <w:r>
         <w:rPr>
           <w:noProof/>
-          <w:lang w:eastAsia="es-MX"/>
+          <w:lang w:eastAsia="ja-JP"/>
         </w:rPr>
-        <w:lastRenderedPageBreak/>
         <w:drawing>
-          <wp:inline distT="0" distB="0" distL="0" distR="0" wp14:anchorId="5BF156F1" wp14:editId="1EC12C20">
-            <wp:extent cx="5019675" cy="4360952"/>
-            <wp:effectExtent l="0" t="0" r="0" b="1905"/>
+          <wp:inline distT="0" distB="0" distL="0" distR="0" wp14:anchorId="5BF156F1" wp14:editId="474A65AE">
+            <wp:extent cx="4373217" cy="3799327"/>
+            <wp:effectExtent l="0" t="0" r="8890" b="0"/>
             <wp:docPr id="16" name="Imagen 16"/>
             <wp:cNvGraphicFramePr>
               <a:graphicFrameLocks xmlns:a="http://schemas.openxmlformats.org/drawingml/2006/main" noChangeAspect="1"/>
@@ -9801,7 +9792,7 @@
                   <pic:spPr>
                     <a:xfrm>
                       <a:off x="0" y="0"/>
-                      <a:ext cx="5022087" cy="4363047"/>
+                      <a:ext cx="4377413" cy="3802972"/>
                     </a:xfrm>
                     <a:prstGeom prst="rect">
                       <a:avLst/>
@@ -9815,18 +9806,36 @@
       </w:r>
     </w:p>
     <w:p>
+      <w:r>
+        <w:lastRenderedPageBreak/>
+        <w:t>En la ventana dulcería podrá eleg</w:t>
+      </w:r>
+      <w:r>
+        <w:t>ir productos, ir a snacks,</w:t>
+      </w:r>
+      <w:r>
+        <w:t xml:space="preserve"> promociones</w:t>
+      </w:r>
+      <w:r>
+        <w:t xml:space="preserve"> o menú</w:t>
+      </w:r>
+      <w:r>
+        <w:t>.</w:t>
+      </w:r>
+    </w:p>
+    <w:p>
       <w:pPr>
         <w:jc w:val="center"/>
       </w:pPr>
       <w:r>
         <w:rPr>
           <w:noProof/>
-          <w:lang w:eastAsia="es-MX"/>
+          <w:lang w:eastAsia="ja-JP"/>
         </w:rPr>
         <w:drawing>
-          <wp:inline distT="0" distB="0" distL="0" distR="0" wp14:anchorId="28886C45" wp14:editId="4B3BD3B5">
-            <wp:extent cx="5038725" cy="4379194"/>
-            <wp:effectExtent l="0" t="0" r="0" b="2540"/>
+          <wp:inline distT="0" distB="0" distL="0" distR="0" wp14:anchorId="28886C45" wp14:editId="64C5FBE0">
+            <wp:extent cx="4603805" cy="4001200"/>
+            <wp:effectExtent l="0" t="0" r="6350" b="0"/>
             <wp:docPr id="17" name="Imagen 17"/>
             <wp:cNvGraphicFramePr>
               <a:graphicFrameLocks xmlns:a="http://schemas.openxmlformats.org/drawingml/2006/main" noChangeAspect="1"/>
@@ -9847,7 +9856,7 @@
                   <pic:spPr>
                     <a:xfrm>
                       <a:off x="0" y="0"/>
-                      <a:ext cx="5067617" cy="4404304"/>
+                      <a:ext cx="4633096" cy="4026657"/>
                     </a:xfrm>
                     <a:prstGeom prst="rect">
                       <a:avLst/>
@@ -9861,19 +9870,29 @@
       </w:r>
     </w:p>
     <w:p>
+      <w:r>
+        <w:t>En la ventana promociones podrá introducir un código para tener descuentos y se mostrarán los combos</w:t>
+      </w:r>
+      <w:r>
+        <w:t>, podrá regresar a menú o a otros</w:t>
+      </w:r>
+      <w:r>
+        <w:t>.</w:t>
+      </w:r>
+    </w:p>
+    <w:p>
       <w:pPr>
         <w:jc w:val="center"/>
       </w:pPr>
       <w:r>
         <w:rPr>
           <w:noProof/>
-          <w:lang w:eastAsia="es-MX"/>
+          <w:lang w:eastAsia="ja-JP"/>
         </w:rPr>
-        <w:lastRenderedPageBreak/>
         <w:drawing>
-          <wp:inline distT="0" distB="0" distL="0" distR="0" wp14:anchorId="1F12E02E" wp14:editId="481F7DA1">
-            <wp:extent cx="5339520" cy="4743450"/>
-            <wp:effectExtent l="0" t="0" r="0" b="0"/>
+          <wp:inline distT="0" distB="0" distL="0" distR="0" wp14:anchorId="1F12E02E" wp14:editId="4878C4B9">
+            <wp:extent cx="4540195" cy="4033358"/>
+            <wp:effectExtent l="0" t="0" r="0" b="5715"/>
             <wp:docPr id="18" name="Imagen 18"/>
             <wp:cNvGraphicFramePr>
               <a:graphicFrameLocks xmlns:a="http://schemas.openxmlformats.org/drawingml/2006/main" noChangeAspect="1"/>
@@ -9894,7 +9913,7 @@
                   <pic:spPr>
                     <a:xfrm>
                       <a:off x="0" y="0"/>
-                      <a:ext cx="5342892" cy="4746446"/>
+                      <a:ext cx="4556247" cy="4047618"/>
                     </a:xfrm>
                     <a:prstGeom prst="rect">
                       <a:avLst/>
@@ -9908,13 +9927,31 @@
       </w:r>
     </w:p>
     <w:p>
+      <w:r>
+        <w:lastRenderedPageBreak/>
+        <w:t xml:space="preserve">Al finalizar de </w:t>
+      </w:r>
+      <w:r>
+        <w:t>elegir</w:t>
+      </w:r>
+      <w:r>
+        <w:t xml:space="preserve"> podrá ir a la ventana carrito de compras desde la ventana principal, ahí podrá modificar la cantidad de los artículos, eliminar, actualizar el carrito para volver a hacer los cálculos del pago, presionar “seguir comprando” para volver a la página principal o pagar</w:t>
+      </w:r>
+      <w:r>
+        <w:t>, donde se mostrará cuanto debería pagar en total</w:t>
+      </w:r>
+      <w:r>
+        <w:t>.</w:t>
+      </w:r>
+    </w:p>
+    <w:p>
       <w:pPr>
         <w:jc w:val="center"/>
       </w:pPr>
       <w:r>
         <w:rPr>
           <w:noProof/>
-          <w:lang w:eastAsia="es-MX"/>
+          <w:lang w:eastAsia="ja-JP"/>
         </w:rPr>
         <w:drawing>
           <wp:inline distT="0" distB="0" distL="0" distR="0" wp14:anchorId="26F6BEF4" wp14:editId="0C4C98EC">
@@ -9955,15 +9992,16 @@
     </w:p>
     <w:p>
       <w:r>
-        <w:lastRenderedPageBreak/>
         <w:t>8.-</w:t>
       </w:r>
+      <w:bookmarkStart w:id="9" w:name="_GoBack"/>
+      <w:bookmarkEnd w:id="9"/>
     </w:p>
     <w:p>
       <w:r>
         <w:rPr>
           <w:noProof/>
-          <w:lang w:eastAsia="es-MX"/>
+          <w:lang w:eastAsia="ja-JP"/>
         </w:rPr>
         <w:drawing>
           <wp:inline distT="0" distB="0" distL="0" distR="0" wp14:anchorId="61DAD9C0" wp14:editId="6EE3FFE9">
@@ -10013,8 +10051,9 @@
       <w:r>
         <w:rPr>
           <w:noProof/>
-          <w:lang w:eastAsia="es-MX"/>
+          <w:lang w:eastAsia="ja-JP"/>
         </w:rPr>
+        <w:lastRenderedPageBreak/>
         <w:drawing>
           <wp:inline distT="0" distB="0" distL="0" distR="0" wp14:anchorId="4139FC24" wp14:editId="3DA0F0B0">
             <wp:extent cx="5219700" cy="3292093"/>
@@ -10084,7 +10123,7 @@
 </file>
 
 <file path=word/numbering.xml><?xml version="1.0" encoding="utf-8"?>
-<w:numbering xmlns:wpc="http://schemas.microsoft.com/office/word/2010/wordprocessingCanvas" xmlns:mc="http://schemas.openxmlformats.org/markup-compatibility/2006" xmlns:o="urn:schemas-microsoft-com:office:office" xmlns:r="http://schemas.openxmlformats.org/officeDocument/2006/relationships" xmlns:m="http://schemas.openxmlformats.org/officeDocument/2006/math" xmlns:v="urn:schemas-microsoft-com:vml" xmlns:wp14="http://schemas.microsoft.com/office/word/2010/wordprocessingDrawing" xmlns:wp="http://schemas.openxmlformats.org/drawingml/2006/wordprocessingDrawing" xmlns:w10="urn:schemas-microsoft-com:office:word" xmlns:w="http://schemas.openxmlformats.org/wordprocessingml/2006/main" xmlns:w14="http://schemas.microsoft.com/office/word/2010/wordml" xmlns:w15="http://schemas.microsoft.com/office/word/2012/wordml" xmlns:wpg="http://schemas.microsoft.com/office/word/2010/wordprocessingGroup" xmlns:wpi="http://schemas.microsoft.com/office/word/2010/wordprocessingInk" xmlns:wne="http://schemas.microsoft.com/office/word/2006/wordml" xmlns:wps="http://schemas.microsoft.com/office/word/2010/wordprocessingShape" mc:Ignorable="w14 w15 wp14">
+<w:numbering xmlns:wpc="http://schemas.microsoft.com/office/word/2010/wordprocessingCanvas" xmlns:mc="http://schemas.openxmlformats.org/markup-compatibility/2006" xmlns:o="urn:schemas-microsoft-com:office:office" xmlns:r="http://schemas.openxmlformats.org/officeDocument/2006/relationships" xmlns:m="http://schemas.openxmlformats.org/officeDocument/2006/math" xmlns:v="urn:schemas-microsoft-com:vml" xmlns:wp14="http://schemas.microsoft.com/office/word/2010/wordprocessingDrawing" xmlns:wp="http://schemas.openxmlformats.org/drawingml/2006/wordprocessingDrawing" xmlns:w10="urn:schemas-microsoft-com:office:word" xmlns:w="http://schemas.openxmlformats.org/wordprocessingml/2006/main" xmlns:w14="http://schemas.microsoft.com/office/word/2010/wordml" xmlns:wpg="http://schemas.microsoft.com/office/word/2010/wordprocessingGroup" xmlns:wpi="http://schemas.microsoft.com/office/word/2010/wordprocessingInk" xmlns:wne="http://schemas.microsoft.com/office/word/2006/wordml" xmlns:wps="http://schemas.microsoft.com/office/word/2010/wordprocessingShape" mc:Ignorable="w14 wp14">
   <w:abstractNum w:abstractNumId="0">
     <w:nsid w:val="023D1B13"/>
     <w:multiLevelType w:val="hybridMultilevel"/>
@@ -12122,7 +12161,7 @@
 </file>
 
 <file path=word/styles.xml><?xml version="1.0" encoding="utf-8"?>
-<w:styles xmlns:mc="http://schemas.openxmlformats.org/markup-compatibility/2006" xmlns:r="http://schemas.openxmlformats.org/officeDocument/2006/relationships" xmlns:w="http://schemas.openxmlformats.org/wordprocessingml/2006/main" xmlns:w14="http://schemas.microsoft.com/office/word/2010/wordml" xmlns:w15="http://schemas.microsoft.com/office/word/2012/wordml" mc:Ignorable="w14 w15">
+<w:styles xmlns:mc="http://schemas.openxmlformats.org/markup-compatibility/2006" xmlns:r="http://schemas.openxmlformats.org/officeDocument/2006/relationships" xmlns:w="http://schemas.openxmlformats.org/wordprocessingml/2006/main" xmlns:w14="http://schemas.microsoft.com/office/word/2010/wordml" mc:Ignorable="w14">
   <w:docDefaults>
     <w:rPrDefault>
       <w:rPr>
@@ -12139,378 +12178,144 @@
       </w:pPr>
     </w:pPrDefault>
   </w:docDefaults>
-  <w:latentStyles w:defLockedState="0" w:defUIPriority="99" w:defSemiHidden="0" w:defUnhideWhenUsed="0" w:defQFormat="0" w:count="371">
-    <w:lsdException w:name="Normal" w:uiPriority="0" w:qFormat="1"/>
-    <w:lsdException w:name="heading 1" w:uiPriority="9" w:qFormat="1"/>
-    <w:lsdException w:name="heading 2" w:semiHidden="1" w:uiPriority="9" w:unhideWhenUsed="1" w:qFormat="1"/>
-    <w:lsdException w:name="heading 3" w:semiHidden="1" w:uiPriority="9" w:unhideWhenUsed="1" w:qFormat="1"/>
-    <w:lsdException w:name="heading 4" w:semiHidden="1" w:uiPriority="9" w:unhideWhenUsed="1" w:qFormat="1"/>
-    <w:lsdException w:name="heading 5" w:semiHidden="1" w:uiPriority="9" w:unhideWhenUsed="1" w:qFormat="1"/>
-    <w:lsdException w:name="heading 6" w:semiHidden="1" w:uiPriority="9" w:unhideWhenUsed="1" w:qFormat="1"/>
-    <w:lsdException w:name="heading 7" w:semiHidden="1" w:uiPriority="9" w:unhideWhenUsed="1" w:qFormat="1"/>
-    <w:lsdException w:name="heading 8" w:semiHidden="1" w:uiPriority="9" w:unhideWhenUsed="1" w:qFormat="1"/>
-    <w:lsdException w:name="heading 9" w:semiHidden="1" w:uiPriority="9" w:unhideWhenUsed="1" w:qFormat="1"/>
-    <w:lsdException w:name="index 1" w:semiHidden="1" w:unhideWhenUsed="1"/>
-    <w:lsdException w:name="index 2" w:semiHidden="1" w:unhideWhenUsed="1"/>
-    <w:lsdException w:name="index 3" w:semiHidden="1" w:unhideWhenUsed="1"/>
-    <w:lsdException w:name="index 4" w:semiHidden="1" w:unhideWhenUsed="1"/>
-    <w:lsdException w:name="index 5" w:semiHidden="1" w:unhideWhenUsed="1"/>
-    <w:lsdException w:name="index 6" w:semiHidden="1" w:unhideWhenUsed="1"/>
-    <w:lsdException w:name="index 7" w:semiHidden="1" w:unhideWhenUsed="1"/>
-    <w:lsdException w:name="index 8" w:semiHidden="1" w:unhideWhenUsed="1"/>
-    <w:lsdException w:name="index 9" w:semiHidden="1" w:unhideWhenUsed="1"/>
-    <w:lsdException w:name="toc 1" w:semiHidden="1" w:uiPriority="39" w:unhideWhenUsed="1"/>
-    <w:lsdException w:name="toc 2" w:semiHidden="1" w:uiPriority="39" w:unhideWhenUsed="1"/>
-    <w:lsdException w:name="toc 3" w:semiHidden="1" w:uiPriority="39" w:unhideWhenUsed="1"/>
-    <w:lsdException w:name="toc 4" w:semiHidden="1" w:uiPriority="39" w:unhideWhenUsed="1"/>
-    <w:lsdException w:name="toc 5" w:semiHidden="1" w:uiPriority="39" w:unhideWhenUsed="1"/>
-    <w:lsdException w:name="toc 6" w:semiHidden="1" w:uiPriority="39" w:unhideWhenUsed="1"/>
-    <w:lsdException w:name="toc 7" w:semiHidden="1" w:uiPriority="39" w:unhideWhenUsed="1"/>
-    <w:lsdException w:name="toc 8" w:semiHidden="1" w:uiPriority="39" w:unhideWhenUsed="1"/>
-    <w:lsdException w:name="toc 9" w:semiHidden="1" w:uiPriority="39" w:unhideWhenUsed="1"/>
-    <w:lsdException w:name="Normal Indent" w:semiHidden="1" w:unhideWhenUsed="1"/>
-    <w:lsdException w:name="footnote text" w:semiHidden="1" w:unhideWhenUsed="1"/>
-    <w:lsdException w:name="annotation text" w:semiHidden="1" w:unhideWhenUsed="1"/>
-    <w:lsdException w:name="header" w:semiHidden="1" w:unhideWhenUsed="1"/>
-    <w:lsdException w:name="footer" w:semiHidden="1" w:unhideWhenUsed="1"/>
-    <w:lsdException w:name="index heading" w:semiHidden="1" w:unhideWhenUsed="1"/>
-    <w:lsdException w:name="caption" w:semiHidden="1" w:uiPriority="35" w:unhideWhenUsed="1" w:qFormat="1"/>
-    <w:lsdException w:name="table of figures" w:semiHidden="1" w:unhideWhenUsed="1"/>
-    <w:lsdException w:name="envelope address" w:semiHidden="1" w:unhideWhenUsed="1"/>
-    <w:lsdException w:name="envelope return" w:semiHidden="1" w:unhideWhenUsed="1"/>
-    <w:lsdException w:name="footnote reference" w:semiHidden="1" w:unhideWhenUsed="1"/>
-    <w:lsdException w:name="annotation reference" w:semiHidden="1" w:unhideWhenUsed="1"/>
-    <w:lsdException w:name="line number" w:semiHidden="1" w:unhideWhenUsed="1"/>
-    <w:lsdException w:name="page number" w:semiHidden="1" w:unhideWhenUsed="1"/>
-    <w:lsdException w:name="endnote reference" w:semiHidden="1" w:unhideWhenUsed="1"/>
-    <w:lsdException w:name="endnote text" w:semiHidden="1" w:unhideWhenUsed="1"/>
-    <w:lsdException w:name="table of authorities" w:semiHidden="1" w:unhideWhenUsed="1"/>
-    <w:lsdException w:name="macro" w:semiHidden="1" w:unhideWhenUsed="1"/>
-    <w:lsdException w:name="toa heading" w:semiHidden="1" w:unhideWhenUsed="1"/>
-    <w:lsdException w:name="List" w:semiHidden="1" w:unhideWhenUsed="1"/>
-    <w:lsdException w:name="List Bullet" w:semiHidden="1" w:unhideWhenUsed="1"/>
-    <w:lsdException w:name="List Number" w:semiHidden="1" w:unhideWhenUsed="1"/>
-    <w:lsdException w:name="List 2" w:semiHidden="1" w:unhideWhenUsed="1"/>
-    <w:lsdException w:name="List 3" w:semiHidden="1" w:unhideWhenUsed="1"/>
-    <w:lsdException w:name="List 4" w:semiHidden="1" w:unhideWhenUsed="1"/>
-    <w:lsdException w:name="List 5" w:semiHidden="1" w:unhideWhenUsed="1"/>
-    <w:lsdException w:name="List Bullet 2" w:semiHidden="1" w:unhideWhenUsed="1"/>
-    <w:lsdException w:name="List Bullet 3" w:semiHidden="1" w:unhideWhenUsed="1"/>
-    <w:lsdException w:name="List Bullet 4" w:semiHidden="1" w:unhideWhenUsed="1"/>
-    <w:lsdException w:name="List Bullet 5" w:semiHidden="1" w:unhideWhenUsed="1"/>
-    <w:lsdException w:name="List Number 2" w:semiHidden="1" w:unhideWhenUsed="1"/>
-    <w:lsdException w:name="List Number 3" w:semiHidden="1" w:unhideWhenUsed="1"/>
-    <w:lsdException w:name="List Number 4" w:semiHidden="1" w:unhideWhenUsed="1"/>
-    <w:lsdException w:name="List Number 5" w:semiHidden="1" w:unhideWhenUsed="1"/>
-    <w:lsdException w:name="Title" w:uiPriority="10" w:qFormat="1"/>
-    <w:lsdException w:name="Closing" w:semiHidden="1" w:unhideWhenUsed="1"/>
-    <w:lsdException w:name="Signature" w:semiHidden="1" w:unhideWhenUsed="1"/>
-    <w:lsdException w:name="Default Paragraph Font" w:semiHidden="1" w:uiPriority="1" w:unhideWhenUsed="1"/>
-    <w:lsdException w:name="Body Text" w:semiHidden="1" w:unhideWhenUsed="1"/>
-    <w:lsdException w:name="Body Text Indent" w:semiHidden="1" w:unhideWhenUsed="1"/>
-    <w:lsdException w:name="List Continue" w:semiHidden="1" w:unhideWhenUsed="1"/>
-    <w:lsdException w:name="List Continue 2" w:semiHidden="1" w:unhideWhenUsed="1"/>
-    <w:lsdException w:name="List Continue 3" w:semiHidden="1" w:unhideWhenUsed="1"/>
-    <w:lsdException w:name="List Continue 4" w:semiHidden="1" w:unhideWhenUsed="1"/>
-    <w:lsdException w:name="List Continue 5" w:semiHidden="1" w:unhideWhenUsed="1"/>
-    <w:lsdException w:name="Message Header" w:semiHidden="1" w:unhideWhenUsed="1"/>
-    <w:lsdException w:name="Subtitle" w:uiPriority="11" w:qFormat="1"/>
-    <w:lsdException w:name="Salutation" w:semiHidden="1" w:unhideWhenUsed="1"/>
-    <w:lsdException w:name="Date" w:semiHidden="1" w:unhideWhenUsed="1"/>
-    <w:lsdException w:name="Body Text First Indent" w:semiHidden="1" w:unhideWhenUsed="1"/>
-    <w:lsdException w:name="Body Text First Indent 2" w:semiHidden="1" w:unhideWhenUsed="1"/>
-    <w:lsdException w:name="Note Heading" w:semiHidden="1" w:unhideWhenUsed="1"/>
-    <w:lsdException w:name="Body Text 2" w:semiHidden="1" w:unhideWhenUsed="1"/>
-    <w:lsdException w:name="Body Text 3" w:semiHidden="1" w:unhideWhenUsed="1"/>
-    <w:lsdException w:name="Body Text Indent 2" w:semiHidden="1" w:unhideWhenUsed="1"/>
-    <w:lsdException w:name="Body Text Indent 3" w:semiHidden="1" w:unhideWhenUsed="1"/>
-    <w:lsdException w:name="Block Text" w:semiHidden="1" w:unhideWhenUsed="1"/>
-    <w:lsdException w:name="Hyperlink" w:semiHidden="1" w:unhideWhenUsed="1"/>
-    <w:lsdException w:name="FollowedHyperlink" w:semiHidden="1" w:unhideWhenUsed="1"/>
-    <w:lsdException w:name="Strong" w:uiPriority="22" w:qFormat="1"/>
-    <w:lsdException w:name="Emphasis" w:uiPriority="20" w:qFormat="1"/>
-    <w:lsdException w:name="Document Map" w:semiHidden="1" w:unhideWhenUsed="1"/>
-    <w:lsdException w:name="Plain Text" w:semiHidden="1" w:unhideWhenUsed="1"/>
-    <w:lsdException w:name="E-mail Signature" w:semiHidden="1" w:unhideWhenUsed="1"/>
-    <w:lsdException w:name="HTML Top of Form" w:semiHidden="1" w:unhideWhenUsed="1"/>
-    <w:lsdException w:name="HTML Bottom of Form" w:semiHidden="1" w:unhideWhenUsed="1"/>
-    <w:lsdException w:name="Normal (Web)" w:semiHidden="1" w:unhideWhenUsed="1"/>
-    <w:lsdException w:name="HTML Acronym" w:semiHidden="1" w:unhideWhenUsed="1"/>
-    <w:lsdException w:name="HTML Address" w:semiHidden="1" w:unhideWhenUsed="1"/>
-    <w:lsdException w:name="HTML Cite" w:semiHidden="1" w:unhideWhenUsed="1"/>
-    <w:lsdException w:name="HTML Code" w:semiHidden="1" w:unhideWhenUsed="1"/>
-    <w:lsdException w:name="HTML Definition" w:semiHidden="1" w:unhideWhenUsed="1"/>
-    <w:lsdException w:name="HTML Keyboard" w:semiHidden="1" w:unhideWhenUsed="1"/>
-    <w:lsdException w:name="HTML Preformatted" w:semiHidden="1" w:unhideWhenUsed="1"/>
-    <w:lsdException w:name="HTML Sample" w:semiHidden="1" w:unhideWhenUsed="1"/>
-    <w:lsdException w:name="HTML Typewriter" w:semiHidden="1" w:unhideWhenUsed="1"/>
-    <w:lsdException w:name="HTML Variable" w:semiHidden="1" w:unhideWhenUsed="1"/>
-    <w:lsdException w:name="Normal Table" w:semiHidden="1" w:unhideWhenUsed="1"/>
-    <w:lsdException w:name="annotation subject" w:semiHidden="1" w:unhideWhenUsed="1"/>
-    <w:lsdException w:name="No List" w:semiHidden="1" w:unhideWhenUsed="1"/>
-    <w:lsdException w:name="Outline List 1" w:semiHidden="1" w:unhideWhenUsed="1"/>
-    <w:lsdException w:name="Outline List 2" w:semiHidden="1" w:unhideWhenUsed="1"/>
-    <w:lsdException w:name="Outline List 3" w:semiHidden="1" w:unhideWhenUsed="1"/>
-    <w:lsdException w:name="Table Simple 1" w:semiHidden="1" w:unhideWhenUsed="1"/>
-    <w:lsdException w:name="Table Simple 2" w:semiHidden="1" w:unhideWhenUsed="1"/>
-    <w:lsdException w:name="Table Simple 3" w:semiHidden="1" w:unhideWhenUsed="1"/>
-    <w:lsdException w:name="Table Classic 1" w:semiHidden="1" w:unhideWhenUsed="1"/>
-    <w:lsdException w:name="Table Classic 2" w:semiHidden="1" w:unhideWhenUsed="1"/>
-    <w:lsdException w:name="Table Classic 3" w:semiHidden="1" w:unhideWhenUsed="1"/>
-    <w:lsdException w:name="Table Classic 4" w:semiHidden="1" w:unhideWhenUsed="1"/>
-    <w:lsdException w:name="Table Colorful 1" w:semiHidden="1" w:unhideWhenUsed="1"/>
-    <w:lsdException w:name="Table Colorful 2" w:semiHidden="1" w:unhideWhenUsed="1"/>
-    <w:lsdException w:name="Table Colorful 3" w:semiHidden="1" w:unhideWhenUsed="1"/>
-    <w:lsdException w:name="Table Columns 1" w:semiHidden="1" w:unhideWhenUsed="1"/>
-    <w:lsdException w:name="Table Columns 2" w:semiHidden="1" w:unhideWhenUsed="1"/>
-    <w:lsdException w:name="Table Columns 3" w:semiHidden="1" w:unhideWhenUsed="1"/>
-    <w:lsdException w:name="Table Columns 4" w:semiHidden="1" w:unhideWhenUsed="1"/>
-    <w:lsdException w:name="Table Columns 5" w:semiHidden="1" w:unhideWhenUsed="1"/>
-    <w:lsdException w:name="Table Grid 1" w:semiHidden="1" w:unhideWhenUsed="1"/>
-    <w:lsdException w:name="Table Grid 2" w:semiHidden="1" w:unhideWhenUsed="1"/>
-    <w:lsdException w:name="Table Grid 3" w:semiHidden="1" w:unhideWhenUsed="1"/>
-    <w:lsdException w:name="Table Grid 4" w:semiHidden="1" w:unhideWhenUsed="1"/>
-    <w:lsdException w:name="Table Grid 5" w:semiHidden="1" w:unhideWhenUsed="1"/>
-    <w:lsdException w:name="Table Grid 6" w:semiHidden="1" w:unhideWhenUsed="1"/>
-    <w:lsdException w:name="Table Grid 7" w:semiHidden="1" w:unhideWhenUsed="1"/>
-    <w:lsdException w:name="Table Grid 8" w:semiHidden="1" w:unhideWhenUsed="1"/>
-    <w:lsdException w:name="Table List 1" w:semiHidden="1" w:unhideWhenUsed="1"/>
-    <w:lsdException w:name="Table List 2" w:semiHidden="1" w:unhideWhenUsed="1"/>
-    <w:lsdException w:name="Table List 3" w:semiHidden="1" w:unhideWhenUsed="1"/>
-    <w:lsdException w:name="Table List 4" w:semiHidden="1" w:unhideWhenUsed="1"/>
-    <w:lsdException w:name="Table List 5" w:semiHidden="1" w:unhideWhenUsed="1"/>
-    <w:lsdException w:name="Table List 6" w:semiHidden="1" w:unhideWhenUsed="1"/>
-    <w:lsdException w:name="Table List 7" w:semiHidden="1" w:unhideWhenUsed="1"/>
-    <w:lsdException w:name="Table List 8" w:semiHidden="1" w:unhideWhenUsed="1"/>
-    <w:lsdException w:name="Table 3D effects 1" w:semiHidden="1" w:unhideWhenUsed="1"/>
-    <w:lsdException w:name="Table 3D effects 2" w:semiHidden="1" w:unhideWhenUsed="1"/>
-    <w:lsdException w:name="Table 3D effects 3" w:semiHidden="1" w:unhideWhenUsed="1"/>
-    <w:lsdException w:name="Table Contemporary" w:semiHidden="1" w:unhideWhenUsed="1"/>
-    <w:lsdException w:name="Table Elegant" w:semiHidden="1" w:unhideWhenUsed="1"/>
-    <w:lsdException w:name="Table Professional" w:semiHidden="1" w:unhideWhenUsed="1"/>
-    <w:lsdException w:name="Table Subtle 1" w:semiHidden="1" w:unhideWhenUsed="1"/>
-    <w:lsdException w:name="Table Subtle 2" w:semiHidden="1" w:unhideWhenUsed="1"/>
-    <w:lsdException w:name="Table Web 1" w:semiHidden="1" w:unhideWhenUsed="1"/>
-    <w:lsdException w:name="Table Web 2" w:semiHidden="1" w:unhideWhenUsed="1"/>
-    <w:lsdException w:name="Table Web 3" w:semiHidden="1" w:unhideWhenUsed="1"/>
-    <w:lsdException w:name="Balloon Text" w:semiHidden="1" w:unhideWhenUsed="1"/>
-    <w:lsdException w:name="Table Grid" w:uiPriority="39"/>
-    <w:lsdException w:name="Table Theme" w:semiHidden="1" w:unhideWhenUsed="1"/>
-    <w:lsdException w:name="Placeholder Text" w:semiHidden="1"/>
-    <w:lsdException w:name="No Spacing" w:uiPriority="1" w:qFormat="1"/>
-    <w:lsdException w:name="Light Shading" w:uiPriority="60"/>
-    <w:lsdException w:name="Light List" w:uiPriority="61"/>
-    <w:lsdException w:name="Light Grid" w:uiPriority="62"/>
-    <w:lsdException w:name="Medium Shading 1" w:uiPriority="63"/>
-    <w:lsdException w:name="Medium Shading 2" w:uiPriority="64"/>
-    <w:lsdException w:name="Medium List 1" w:uiPriority="65"/>
-    <w:lsdException w:name="Medium List 2" w:uiPriority="66"/>
-    <w:lsdException w:name="Medium Grid 1" w:uiPriority="67"/>
-    <w:lsdException w:name="Medium Grid 2" w:uiPriority="68"/>
-    <w:lsdException w:name="Medium Grid 3" w:uiPriority="69"/>
-    <w:lsdException w:name="Dark List" w:uiPriority="70"/>
-    <w:lsdException w:name="Colorful Shading" w:uiPriority="71"/>
-    <w:lsdException w:name="Colorful List" w:uiPriority="72"/>
-    <w:lsdException w:name="Colorful Grid" w:uiPriority="73"/>
-    <w:lsdException w:name="Light Shading Accent 1" w:uiPriority="60"/>
-    <w:lsdException w:name="Light List Accent 1" w:uiPriority="61"/>
-    <w:lsdException w:name="Light Grid Accent 1" w:uiPriority="62"/>
-    <w:lsdException w:name="Medium Shading 1 Accent 1" w:uiPriority="63"/>
-    <w:lsdException w:name="Medium Shading 2 Accent 1" w:uiPriority="64"/>
-    <w:lsdException w:name="Medium List 1 Accent 1" w:uiPriority="65"/>
-    <w:lsdException w:name="Revision" w:semiHidden="1"/>
-    <w:lsdException w:name="List Paragraph" w:uiPriority="34" w:qFormat="1"/>
-    <w:lsdException w:name="Quote" w:uiPriority="29" w:qFormat="1"/>
-    <w:lsdException w:name="Intense Quote" w:uiPriority="30" w:qFormat="1"/>
-    <w:lsdException w:name="Medium List 2 Accent 1" w:uiPriority="66"/>
-    <w:lsdException w:name="Medium Grid 1 Accent 1" w:uiPriority="67"/>
-    <w:lsdException w:name="Medium Grid 2 Accent 1" w:uiPriority="68"/>
-    <w:lsdException w:name="Medium Grid 3 Accent 1" w:uiPriority="69"/>
-    <w:lsdException w:name="Dark List Accent 1" w:uiPriority="70"/>
-    <w:lsdException w:name="Colorful Shading Accent 1" w:uiPriority="71"/>
-    <w:lsdException w:name="Colorful List Accent 1" w:uiPriority="72"/>
-    <w:lsdException w:name="Colorful Grid Accent 1" w:uiPriority="73"/>
-    <w:lsdException w:name="Light Shading Accent 2" w:uiPriority="60"/>
-    <w:lsdException w:name="Light List Accent 2" w:uiPriority="61"/>
-    <w:lsdException w:name="Light Grid Accent 2" w:uiPriority="62"/>
-    <w:lsdException w:name="Medium Shading 1 Accent 2" w:uiPriority="63"/>
-    <w:lsdException w:name="Medium Shading 2 Accent 2" w:uiPriority="64"/>
-    <w:lsdException w:name="Medium List 1 Accent 2" w:uiPriority="65"/>
-    <w:lsdException w:name="Medium List 2 Accent 2" w:uiPriority="66"/>
-    <w:lsdException w:name="Medium Grid 1 Accent 2" w:uiPriority="67"/>
-    <w:lsdException w:name="Medium Grid 2 Accent 2" w:uiPriority="68"/>
-    <w:lsdException w:name="Medium Grid 3 Accent 2" w:uiPriority="69"/>
-    <w:lsdException w:name="Dark List Accent 2" w:uiPriority="70"/>
-    <w:lsdException w:name="Colorful Shading Accent 2" w:uiPriority="71"/>
-    <w:lsdException w:name="Colorful List Accent 2" w:uiPriority="72"/>
-    <w:lsdException w:name="Colorful Grid Accent 2" w:uiPriority="73"/>
-    <w:lsdException w:name="Light Shading Accent 3" w:uiPriority="60"/>
-    <w:lsdException w:name="Light List Accent 3" w:uiPriority="61"/>
-    <w:lsdException w:name="Light Grid Accent 3" w:uiPriority="62"/>
-    <w:lsdException w:name="Medium Shading 1 Accent 3" w:uiPriority="63"/>
-    <w:lsdException w:name="Medium Shading 2 Accent 3" w:uiPriority="64"/>
-    <w:lsdException w:name="Medium List 1 Accent 3" w:uiPriority="65"/>
-    <w:lsdException w:name="Medium List 2 Accent 3" w:uiPriority="66"/>
-    <w:lsdException w:name="Medium Grid 1 Accent 3" w:uiPriority="67"/>
-    <w:lsdException w:name="Medium Grid 2 Accent 3" w:uiPriority="68"/>
-    <w:lsdException w:name="Medium Grid 3 Accent 3" w:uiPriority="69"/>
-    <w:lsdException w:name="Dark List Accent 3" w:uiPriority="70"/>
-    <w:lsdException w:name="Colorful Shading Accent 3" w:uiPriority="71"/>
-    <w:lsdException w:name="Colorful List Accent 3" w:uiPriority="72"/>
-    <w:lsdException w:name="Colorful Grid Accent 3" w:uiPriority="73"/>
-    <w:lsdException w:name="Light Shading Accent 4" w:uiPriority="60"/>
-    <w:lsdException w:name="Light List Accent 4" w:uiPriority="61"/>
-    <w:lsdException w:name="Light Grid Accent 4" w:uiPriority="62"/>
-    <w:lsdException w:name="Medium Shading 1 Accent 4" w:uiPriority="63"/>
-    <w:lsdException w:name="Medium Shading 2 Accent 4" w:uiPriority="64"/>
-    <w:lsdException w:name="Medium List 1 Accent 4" w:uiPriority="65"/>
-    <w:lsdException w:name="Medium List 2 Accent 4" w:uiPriority="66"/>
-    <w:lsdException w:name="Medium Grid 1 Accent 4" w:uiPriority="67"/>
-    <w:lsdException w:name="Medium Grid 2 Accent 4" w:uiPriority="68"/>
-    <w:lsdException w:name="Medium Grid 3 Accent 4" w:uiPriority="69"/>
-    <w:lsdException w:name="Dark List Accent 4" w:uiPriority="70"/>
-    <w:lsdException w:name="Colorful Shading Accent 4" w:uiPriority="71"/>
-    <w:lsdException w:name="Colorful List Accent 4" w:uiPriority="72"/>
-    <w:lsdException w:name="Colorful Grid Accent 4" w:uiPriority="73"/>
-    <w:lsdException w:name="Light Shading Accent 5" w:uiPriority="60"/>
-    <w:lsdException w:name="Light List Accent 5" w:uiPriority="61"/>
-    <w:lsdException w:name="Light Grid Accent 5" w:uiPriority="62"/>
-    <w:lsdException w:name="Medium Shading 1 Accent 5" w:uiPriority="63"/>
-    <w:lsdException w:name="Medium Shading 2 Accent 5" w:uiPriority="64"/>
-    <w:lsdException w:name="Medium List 1 Accent 5" w:uiPriority="65"/>
-    <w:lsdException w:name="Medium List 2 Accent 5" w:uiPriority="66"/>
-    <w:lsdException w:name="Medium Grid 1 Accent 5" w:uiPriority="67"/>
-    <w:lsdException w:name="Medium Grid 2 Accent 5" w:uiPriority="68"/>
-    <w:lsdException w:name="Medium Grid 3 Accent 5" w:uiPriority="69"/>
-    <w:lsdException w:name="Dark List Accent 5" w:uiPriority="70"/>
-    <w:lsdException w:name="Colorful Shading Accent 5" w:uiPriority="71"/>
-    <w:lsdException w:name="Colorful List Accent 5" w:uiPriority="72"/>
-    <w:lsdException w:name="Colorful Grid Accent 5" w:uiPriority="73"/>
-    <w:lsdException w:name="Light Shading Accent 6" w:uiPriority="60"/>
-    <w:lsdException w:name="Light List Accent 6" w:uiPriority="61"/>
-    <w:lsdException w:name="Light Grid Accent 6" w:uiPriority="62"/>
-    <w:lsdException w:name="Medium Shading 1 Accent 6" w:uiPriority="63"/>
-    <w:lsdException w:name="Medium Shading 2 Accent 6" w:uiPriority="64"/>
-    <w:lsdException w:name="Medium List 1 Accent 6" w:uiPriority="65"/>
-    <w:lsdException w:name="Medium List 2 Accent 6" w:uiPriority="66"/>
-    <w:lsdException w:name="Medium Grid 1 Accent 6" w:uiPriority="67"/>
-    <w:lsdException w:name="Medium Grid 2 Accent 6" w:uiPriority="68"/>
-    <w:lsdException w:name="Medium Grid 3 Accent 6" w:uiPriority="69"/>
-    <w:lsdException w:name="Dark List Accent 6" w:uiPriority="70"/>
-    <w:lsdException w:name="Colorful Shading Accent 6" w:uiPriority="71"/>
-    <w:lsdException w:name="Colorful List Accent 6" w:uiPriority="72"/>
-    <w:lsdException w:name="Colorful Grid Accent 6" w:uiPriority="73"/>
-    <w:lsdException w:name="Subtle Emphasis" w:uiPriority="19" w:qFormat="1"/>
-    <w:lsdException w:name="Intense Emphasis" w:uiPriority="21" w:qFormat="1"/>
-    <w:lsdException w:name="Subtle Reference" w:uiPriority="31" w:qFormat="1"/>
-    <w:lsdException w:name="Intense Reference" w:uiPriority="32" w:qFormat="1"/>
-    <w:lsdException w:name="Book Title" w:uiPriority="33" w:qFormat="1"/>
-    <w:lsdException w:name="Bibliography" w:semiHidden="1" w:uiPriority="37" w:unhideWhenUsed="1"/>
-    <w:lsdException w:name="TOC Heading" w:semiHidden="1" w:uiPriority="39" w:unhideWhenUsed="1" w:qFormat="1"/>
-    <w:lsdException w:name="Plain Table 1" w:uiPriority="41"/>
-    <w:lsdException w:name="Plain Table 2" w:uiPriority="42"/>
-    <w:lsdException w:name="Plain Table 3" w:uiPriority="43"/>
-    <w:lsdException w:name="Plain Table 4" w:uiPriority="44"/>
-    <w:lsdException w:name="Plain Table 5" w:uiPriority="45"/>
-    <w:lsdException w:name="Grid Table Light" w:uiPriority="40"/>
-    <w:lsdException w:name="Grid Table 1 Light" w:uiPriority="46"/>
-    <w:lsdException w:name="Grid Table 2" w:uiPriority="47"/>
-    <w:lsdException w:name="Grid Table 3" w:uiPriority="48"/>
-    <w:lsdException w:name="Grid Table 4" w:uiPriority="49"/>
-    <w:lsdException w:name="Grid Table 5 Dark" w:uiPriority="50"/>
-    <w:lsdException w:name="Grid Table 6 Colorful" w:uiPriority="51"/>
-    <w:lsdException w:name="Grid Table 7 Colorful" w:uiPriority="52"/>
-    <w:lsdException w:name="Grid Table 1 Light Accent 1" w:uiPriority="46"/>
-    <w:lsdException w:name="Grid Table 2 Accent 1" w:uiPriority="47"/>
-    <w:lsdException w:name="Grid Table 3 Accent 1" w:uiPriority="48"/>
-    <w:lsdException w:name="Grid Table 4 Accent 1" w:uiPriority="49"/>
-    <w:lsdException w:name="Grid Table 5 Dark Accent 1" w:uiPriority="50"/>
-    <w:lsdException w:name="Grid Table 6 Colorful Accent 1" w:uiPriority="51"/>
-    <w:lsdException w:name="Grid Table 7 Colorful Accent 1" w:uiPriority="52"/>
-    <w:lsdException w:name="Grid Table 1 Light Accent 2" w:uiPriority="46"/>
-    <w:lsdException w:name="Grid Table 2 Accent 2" w:uiPriority="47"/>
-    <w:lsdException w:name="Grid Table 3 Accent 2" w:uiPriority="48"/>
-    <w:lsdException w:name="Grid Table 4 Accent 2" w:uiPriority="49"/>
-    <w:lsdException w:name="Grid Table 5 Dark Accent 2" w:uiPriority="50"/>
-    <w:lsdException w:name="Grid Table 6 Colorful Accent 2" w:uiPriority="51"/>
-    <w:lsdException w:name="Grid Table 7 Colorful Accent 2" w:uiPriority="52"/>
-    <w:lsdException w:name="Grid Table 1 Light Accent 3" w:uiPriority="46"/>
-    <w:lsdException w:name="Grid Table 2 Accent 3" w:uiPriority="47"/>
-    <w:lsdException w:name="Grid Table 3 Accent 3" w:uiPriority="48"/>
-    <w:lsdException w:name="Grid Table 4 Accent 3" w:uiPriority="49"/>
-    <w:lsdException w:name="Grid Table 5 Dark Accent 3" w:uiPriority="50"/>
-    <w:lsdException w:name="Grid Table 6 Colorful Accent 3" w:uiPriority="51"/>
-    <w:lsdException w:name="Grid Table 7 Colorful Accent 3" w:uiPriority="52"/>
-    <w:lsdException w:name="Grid Table 1 Light Accent 4" w:uiPriority="46"/>
-    <w:lsdException w:name="Grid Table 2 Accent 4" w:uiPriority="47"/>
-    <w:lsdException w:name="Grid Table 3 Accent 4" w:uiPriority="48"/>
-    <w:lsdException w:name="Grid Table 4 Accent 4" w:uiPriority="49"/>
-    <w:lsdException w:name="Grid Table 5 Dark Accent 4" w:uiPriority="50"/>
-    <w:lsdException w:name="Grid Table 6 Colorful Accent 4" w:uiPriority="51"/>
-    <w:lsdException w:name="Grid Table 7 Colorful Accent 4" w:uiPriority="52"/>
-    <w:lsdException w:name="Grid Table 1 Light Accent 5" w:uiPriority="46"/>
-    <w:lsdException w:name="Grid Table 2 Accent 5" w:uiPriority="47"/>
-    <w:lsdException w:name="Grid Table 3 Accent 5" w:uiPriority="48"/>
-    <w:lsdException w:name="Grid Table 4 Accent 5" w:uiPriority="49"/>
-    <w:lsdException w:name="Grid Table 5 Dark Accent 5" w:uiPriority="50"/>
-    <w:lsdException w:name="Grid Table 6 Colorful Accent 5" w:uiPriority="51"/>
-    <w:lsdException w:name="Grid Table 7 Colorful Accent 5" w:uiPriority="52"/>
-    <w:lsdException w:name="Grid Table 1 Light Accent 6" w:uiPriority="46"/>
-    <w:lsdException w:name="Grid Table 2 Accent 6" w:uiPriority="47"/>
-    <w:lsdException w:name="Grid Table 3 Accent 6" w:uiPriority="48"/>
-    <w:lsdException w:name="Grid Table 4 Accent 6" w:uiPriority="49"/>
-    <w:lsdException w:name="Grid Table 5 Dark Accent 6" w:uiPriority="50"/>
-    <w:lsdException w:name="Grid Table 6 Colorful Accent 6" w:uiPriority="51"/>
-    <w:lsdException w:name="Grid Table 7 Colorful Accent 6" w:uiPriority="52"/>
-    <w:lsdException w:name="List Table 1 Light" w:uiPriority="46"/>
-    <w:lsdException w:name="List Table 2" w:uiPriority="47"/>
-    <w:lsdException w:name="List Table 3" w:uiPriority="48"/>
-    <w:lsdException w:name="List Table 4" w:uiPriority="49"/>
-    <w:lsdException w:name="List Table 5 Dark" w:uiPriority="50"/>
-    <w:lsdException w:name="List Table 6 Colorful" w:uiPriority="51"/>
-    <w:lsdException w:name="List Table 7 Colorful" w:uiPriority="52"/>
-    <w:lsdException w:name="List Table 1 Light Accent 1" w:uiPriority="46"/>
-    <w:lsdException w:name="List Table 2 Accent 1" w:uiPriority="47"/>
-    <w:lsdException w:name="List Table 3 Accent 1" w:uiPriority="48"/>
-    <w:lsdException w:name="List Table 4 Accent 1" w:uiPriority="49"/>
-    <w:lsdException w:name="List Table 5 Dark Accent 1" w:uiPriority="50"/>
-    <w:lsdException w:name="List Table 6 Colorful Accent 1" w:uiPriority="51"/>
-    <w:lsdException w:name="List Table 7 Colorful Accent 1" w:uiPriority="52"/>
-    <w:lsdException w:name="List Table 1 Light Accent 2" w:uiPriority="46"/>
-    <w:lsdException w:name="List Table 2 Accent 2" w:uiPriority="47"/>
-    <w:lsdException w:name="List Table 3 Accent 2" w:uiPriority="48"/>
-    <w:lsdException w:name="List Table 4 Accent 2" w:uiPriority="49"/>
-    <w:lsdException w:name="List Table 5 Dark Accent 2" w:uiPriority="50"/>
-    <w:lsdException w:name="List Table 6 Colorful Accent 2" w:uiPriority="51"/>
-    <w:lsdException w:name="List Table 7 Colorful Accent 2" w:uiPriority="52"/>
-    <w:lsdException w:name="List Table 1 Light Accent 3" w:uiPriority="46"/>
-    <w:lsdException w:name="List Table 2 Accent 3" w:uiPriority="47"/>
-    <w:lsdException w:name="List Table 3 Accent 3" w:uiPriority="48"/>
-    <w:lsdException w:name="List Table 4 Accent 3" w:uiPriority="49"/>
-    <w:lsdException w:name="List Table 5 Dark Accent 3" w:uiPriority="50"/>
-    <w:lsdException w:name="List Table 6 Colorful Accent 3" w:uiPriority="51"/>
-    <w:lsdException w:name="List Table 7 Colorful Accent 3" w:uiPriority="52"/>
-    <w:lsdException w:name="List Table 1 Light Accent 4" w:uiPriority="46"/>
-    <w:lsdException w:name="List Table 2 Accent 4" w:uiPriority="47"/>
-    <w:lsdException w:name="List Table 3 Accent 4" w:uiPriority="48"/>
-    <w:lsdException w:name="List Table 4 Accent 4" w:uiPriority="49"/>
-    <w:lsdException w:name="List Table 5 Dark Accent 4" w:uiPriority="50"/>
-    <w:lsdException w:name="List Table 6 Colorful Accent 4" w:uiPriority="51"/>
-    <w:lsdException w:name="List Table 7 Colorful Accent 4" w:uiPriority="52"/>
-    <w:lsdException w:name="List Table 1 Light Accent 5" w:uiPriority="46"/>
-    <w:lsdException w:name="List Table 2 Accent 5" w:uiPriority="47"/>
-    <w:lsdException w:name="List Table 3 Accent 5" w:uiPriority="48"/>
-    <w:lsdException w:name="List Table 4 Accent 5" w:uiPriority="49"/>
-    <w:lsdException w:name="List Table 5 Dark Accent 5" w:uiPriority="50"/>
-    <w:lsdException w:name="List Table 6 Colorful Accent 5" w:uiPriority="51"/>
-    <w:lsdException w:name="List Table 7 Colorful Accent 5" w:uiPriority="52"/>
-    <w:lsdException w:name="List Table 1 Light Accent 6" w:uiPriority="46"/>
-    <w:lsdException w:name="List Table 2 Accent 6" w:uiPriority="47"/>
-    <w:lsdException w:name="List Table 3 Accent 6" w:uiPriority="48"/>
-    <w:lsdException w:name="List Table 4 Accent 6" w:uiPriority="49"/>
-    <w:lsdException w:name="List Table 5 Dark Accent 6" w:uiPriority="50"/>
-    <w:lsdException w:name="List Table 6 Colorful Accent 6" w:uiPriority="51"/>
-    <w:lsdException w:name="List Table 7 Colorful Accent 6" w:uiPriority="52"/>
+  <w:latentStyles w:defLockedState="0" w:defUIPriority="99" w:defSemiHidden="1" w:defUnhideWhenUsed="1" w:defQFormat="0" w:count="267">
+    <w:lsdException w:name="Normal" w:semiHidden="0" w:uiPriority="0" w:unhideWhenUsed="0" w:qFormat="1"/>
+    <w:lsdException w:name="heading 1" w:semiHidden="0" w:uiPriority="9" w:unhideWhenUsed="0" w:qFormat="1"/>
+    <w:lsdException w:name="heading 2" w:uiPriority="9" w:qFormat="1"/>
+    <w:lsdException w:name="heading 3" w:uiPriority="9" w:qFormat="1"/>
+    <w:lsdException w:name="heading 4" w:uiPriority="9" w:qFormat="1"/>
+    <w:lsdException w:name="heading 5" w:uiPriority="9" w:qFormat="1"/>
+    <w:lsdException w:name="heading 6" w:uiPriority="9" w:qFormat="1"/>
+    <w:lsdException w:name="heading 7" w:uiPriority="9" w:qFormat="1"/>
+    <w:lsdException w:name="heading 8" w:uiPriority="9" w:qFormat="1"/>
+    <w:lsdException w:name="heading 9" w:uiPriority="9" w:qFormat="1"/>
+    <w:lsdException w:name="toc 1" w:uiPriority="39"/>
+    <w:lsdException w:name="toc 2" w:uiPriority="39"/>
+    <w:lsdException w:name="toc 3" w:uiPriority="39"/>
+    <w:lsdException w:name="toc 4" w:uiPriority="39"/>
+    <w:lsdException w:name="toc 5" w:uiPriority="39"/>
+    <w:lsdException w:name="toc 6" w:uiPriority="39"/>
+    <w:lsdException w:name="toc 7" w:uiPriority="39"/>
+    <w:lsdException w:name="toc 8" w:uiPriority="39"/>
+    <w:lsdException w:name="toc 9" w:uiPriority="39"/>
+    <w:lsdException w:name="caption" w:uiPriority="35" w:qFormat="1"/>
+    <w:lsdException w:name="Title" w:semiHidden="0" w:uiPriority="10" w:unhideWhenUsed="0" w:qFormat="1"/>
+    <w:lsdException w:name="Default Paragraph Font" w:uiPriority="1"/>
+    <w:lsdException w:name="Subtitle" w:semiHidden="0" w:uiPriority="11" w:unhideWhenUsed="0" w:qFormat="1"/>
+    <w:lsdException w:name="Strong" w:semiHidden="0" w:uiPriority="22" w:unhideWhenUsed="0" w:qFormat="1"/>
+    <w:lsdException w:name="Emphasis" w:semiHidden="0" w:uiPriority="20" w:unhideWhenUsed="0" w:qFormat="1"/>
+    <w:lsdException w:name="Table Grid" w:semiHidden="0" w:uiPriority="39" w:unhideWhenUsed="0"/>
+    <w:lsdException w:name="Placeholder Text" w:unhideWhenUsed="0"/>
+    <w:lsdException w:name="No Spacing" w:semiHidden="0" w:uiPriority="1" w:unhideWhenUsed="0" w:qFormat="1"/>
+    <w:lsdException w:name="Light Shading" w:semiHidden="0" w:uiPriority="60" w:unhideWhenUsed="0"/>
+    <w:lsdException w:name="Light List" w:semiHidden="0" w:uiPriority="61" w:unhideWhenUsed="0"/>
+    <w:lsdException w:name="Light Grid" w:semiHidden="0" w:uiPriority="62" w:unhideWhenUsed="0"/>
+    <w:lsdException w:name="Medium Shading 1" w:semiHidden="0" w:uiPriority="63" w:unhideWhenUsed="0"/>
+    <w:lsdException w:name="Medium Shading 2" w:semiHidden="0" w:uiPriority="64" w:unhideWhenUsed="0"/>
+    <w:lsdException w:name="Medium List 1" w:semiHidden="0" w:uiPriority="65" w:unhideWhenUsed="0"/>
+    <w:lsdException w:name="Medium List 2" w:semiHidden="0" w:uiPriority="66" w:unhideWhenUsed="0"/>
+    <w:lsdException w:name="Medium Grid 1" w:semiHidden="0" w:uiPriority="67" w:unhideWhenUsed="0"/>
+    <w:lsdException w:name="Medium Grid 2" w:semiHidden="0" w:uiPriority="68" w:unhideWhenUsed="0"/>
+    <w:lsdException w:name="Medium Grid 3" w:semiHidden="0" w:uiPriority="69" w:unhideWhenUsed="0"/>
+    <w:lsdException w:name="Dark List" w:semiHidden="0" w:uiPriority="70" w:unhideWhenUsed="0"/>
+    <w:lsdException w:name="Colorful Shading" w:semiHidden="0" w:uiPriority="71" w:unhideWhenUsed="0"/>
+    <w:lsdException w:name="Colorful List" w:semiHidden="0" w:uiPriority="72" w:unhideWhenUsed="0"/>
+    <w:lsdException w:name="Colorful Grid" w:semiHidden="0" w:uiPriority="73" w:unhideWhenUsed="0"/>
+    <w:lsdException w:name="Light Shading Accent 1" w:semiHidden="0" w:uiPriority="60" w:unhideWhenUsed="0"/>
+    <w:lsdException w:name="Light List Accent 1" w:semiHidden="0" w:uiPriority="61" w:unhideWhenUsed="0"/>
+    <w:lsdException w:name="Light Grid Accent 1" w:semiHidden="0" w:uiPriority="62" w:unhideWhenUsed="0"/>
+    <w:lsdException w:name="Medium Shading 1 Accent 1" w:semiHidden="0" w:uiPriority="63" w:unhideWhenUsed="0"/>
+    <w:lsdException w:name="Medium Shading 2 Accent 1" w:semiHidden="0" w:uiPriority="64" w:unhideWhenUsed="0"/>
+    <w:lsdException w:name="Medium List 1 Accent 1" w:semiHidden="0" w:uiPriority="65" w:unhideWhenUsed="0"/>
+    <w:lsdException w:name="Revision" w:unhideWhenUsed="0"/>
+    <w:lsdException w:name="List Paragraph" w:semiHidden="0" w:uiPriority="34" w:unhideWhenUsed="0" w:qFormat="1"/>
+    <w:lsdException w:name="Quote" w:semiHidden="0" w:uiPriority="29" w:unhideWhenUsed="0" w:qFormat="1"/>
+    <w:lsdException w:name="Intense Quote" w:semiHidden="0" w:uiPriority="30" w:unhideWhenUsed="0" w:qFormat="1"/>
+    <w:lsdException w:name="Medium List 2 Accent 1" w:semiHidden="0" w:uiPriority="66" w:unhideWhenUsed="0"/>
+    <w:lsdException w:name="Medium Grid 1 Accent 1" w:semiHidden="0" w:uiPriority="67" w:unhideWhenUsed="0"/>
+    <w:lsdException w:name="Medium Grid 2 Accent 1" w:semiHidden="0" w:uiPriority="68" w:unhideWhenUsed="0"/>
+    <w:lsdException w:name="Medium Grid 3 Accent 1" w:semiHidden="0" w:uiPriority="69" w:unhideWhenUsed="0"/>
+    <w:lsdException w:name="Dark List Accent 1" w:semiHidden="0" w:uiPriority="70" w:unhideWhenUsed="0"/>
+    <w:lsdException w:name="Colorful Shading Accent 1" w:semiHidden="0" w:uiPriority="71" w:unhideWhenUsed="0"/>
+    <w:lsdException w:name="Colorful List Accent 1" w:semiHidden="0" w:uiPriority="72" w:unhideWhenUsed="0"/>
+    <w:lsdException w:name="Colorful Grid Accent 1" w:semiHidden="0" w:uiPriority="73" w:unhideWhenUsed="0"/>
+    <w:lsdException w:name="Light Shading Accent 2" w:semiHidden="0" w:uiPriority="60" w:unhideWhenUsed="0"/>
+    <w:lsdException w:name="Light List Accent 2" w:semiHidden="0" w:uiPriority="61" w:unhideWhenUsed="0"/>
+    <w:lsdException w:name="Light Grid Accent 2" w:semiHidden="0" w:uiPriority="62" w:unhideWhenUsed="0"/>
+    <w:lsdException w:name="Medium Shading 1 Accent 2" w:semiHidden="0" w:uiPriority="63" w:unhideWhenUsed="0"/>
+    <w:lsdException w:name="Medium Shading 2 Accent 2" w:semiHidden="0" w:uiPriority="64" w:unhideWhenUsed="0"/>
+    <w:lsdException w:name="Medium List 1 Accent 2" w:semiHidden="0" w:uiPriority="65" w:unhideWhenUsed="0"/>
+    <w:lsdException w:name="Medium List 2 Accent 2" w:semiHidden="0" w:uiPriority="66" w:unhideWhenUsed="0"/>
+    <w:lsdException w:name="Medium Grid 1 Accent 2" w:semiHidden="0" w:uiPriority="67" w:unhideWhenUsed="0"/>
+    <w:lsdException w:name="Medium Grid 2 Accent 2" w:semiHidden="0" w:uiPriority="68" w:unhideWhenUsed="0"/>
+    <w:lsdException w:name="Medium Grid 3 Accent 2" w:semiHidden="0" w:uiPriority="69" w:unhideWhenUsed="0"/>
+    <w:lsdException w:name="Dark List Accent 2" w:semiHidden="0" w:uiPriority="70" w:unhideWhenUsed="0"/>
+    <w:lsdException w:name="Colorful Shading Accent 2" w:semiHidden="0" w:uiPriority="71" w:unhideWhenUsed="0"/>
+    <w:lsdException w:name="Colorful List Accent 2" w:semiHidden="0" w:uiPriority="72" w:unhideWhenUsed="0"/>
+    <w:lsdException w:name="Colorful Grid Accent 2" w:semiHidden="0" w:uiPriority="73" w:unhideWhenUsed="0"/>
+    <w:lsdException w:name="Light Shading Accent 3" w:semiHidden="0" w:uiPriority="60" w:unhideWhenUsed="0"/>
+    <w:lsdException w:name="Light List Accent 3" w:semiHidden="0" w:uiPriority="61" w:unhideWhenUsed="0"/>
+    <w:lsdException w:name="Light Grid Accent 3" w:semiHidden="0" w:uiPriority="62" w:unhideWhenUsed="0"/>
+    <w:lsdException w:name="Medium Shading 1 Accent 3" w:semiHidden="0" w:uiPriority="63" w:unhideWhenUsed="0"/>
+    <w:lsdException w:name="Medium Shading 2 Accent 3" w:semiHidden="0" w:uiPriority="64" w:unhideWhenUsed="0"/>
+    <w:lsdException w:name="Medium List 1 Accent 3" w:semiHidden="0" w:uiPriority="65" w:unhideWhenUsed="0"/>
+    <w:lsdException w:name="Medium List 2 Accent 3" w:semiHidden="0" w:uiPriority="66" w:unhideWhenUsed="0"/>
+    <w:lsdException w:name="Medium Grid 1 Accent 3" w:semiHidden="0" w:uiPriority="67" w:unhideWhenUsed="0"/>
+    <w:lsdException w:name="Medium Grid 2 Accent 3" w:semiHidden="0" w:uiPriority="68" w:unhideWhenUsed="0"/>
+    <w:lsdException w:name="Medium Grid 3 Accent 3" w:semiHidden="0" w:uiPriority="69" w:unhideWhenUsed="0"/>
+    <w:lsdException w:name="Dark List Accent 3" w:semiHidden="0" w:uiPriority="70" w:unhideWhenUsed="0"/>
+    <w:lsdException w:name="Colorful Shading Accent 3" w:semiHidden="0" w:uiPriority="71" w:unhideWhenUsed="0"/>
+    <w:lsdException w:name="Colorful List Accent 3" w:semiHidden="0" w:uiPriority="72" w:unhideWhenUsed="0"/>
+    <w:lsdException w:name="Colorful Grid Accent 3" w:semiHidden="0" w:uiPriority="73" w:unhideWhenUsed="0"/>
+    <w:lsdException w:name="Light Shading Accent 4" w:semiHidden="0" w:uiPriority="60" w:unhideWhenUsed="0"/>
+    <w:lsdException w:name="Light List Accent 4" w:semiHidden="0" w:uiPriority="61" w:unhideWhenUsed="0"/>
+    <w:lsdException w:name="Light Grid Accent 4" w:semiHidden="0" w:uiPriority="62" w:unhideWhenUsed="0"/>
+    <w:lsdException w:name="Medium Shading 1 Accent 4" w:semiHidden="0" w:uiPriority="63" w:unhideWhenUsed="0"/>
+    <w:lsdException w:name="Medium Shading 2 Accent 4" w:semiHidden="0" w:uiPriority="64" w:unhideWhenUsed="0"/>
+    <w:lsdException w:name="Medium List 1 Accent 4" w:semiHidden="0" w:uiPriority="65" w:unhideWhenUsed="0"/>
+    <w:lsdException w:name="Medium List 2 Accent 4" w:semiHidden="0" w:uiPriority="66" w:unhideWhenUsed="0"/>
+    <w:lsdException w:name="Medium Grid 1 Accent 4" w:semiHidden="0" w:uiPriority="67" w:unhideWhenUsed="0"/>
+    <w:lsdException w:name="Medium Grid 2 Accent 4" w:semiHidden="0" w:uiPriority="68" w:unhideWhenUsed="0"/>
+    <w:lsdException w:name="Medium Grid 3 Accent 4" w:semiHidden="0" w:uiPriority="69" w:unhideWhenUsed="0"/>
+    <w:lsdException w:name="Dark List Accent 4" w:semiHidden="0" w:uiPriority="70" w:unhideWhenUsed="0"/>
+    <w:lsdException w:name="Colorful Shading Accent 4" w:semiHidden="0" w:uiPriority="71" w:unhideWhenUsed="0"/>
+    <w:lsdException w:name="Colorful List Accent 4" w:semiHidden="0" w:uiPriority="72" w:unhideWhenUsed="0"/>
+    <w:lsdException w:name="Colorful Grid Accent 4" w:semiHidden="0" w:uiPriority="73" w:unhideWhenUsed="0"/>
+    <w:lsdException w:name="Light Shading Accent 5" w:semiHidden="0" w:uiPriority="60" w:unhideWhenUsed="0"/>
+    <w:lsdException w:name="Light List Accent 5" w:semiHidden="0" w:uiPriority="61" w:unhideWhenUsed="0"/>
+    <w:lsdException w:name="Light Grid Accent 5" w:semiHidden="0" w:uiPriority="62" w:unhideWhenUsed="0"/>
+    <w:lsdException w:name="Medium Shading 1 Accent 5" w:semiHidden="0" w:uiPriority="63" w:unhideWhenUsed="0"/>
+    <w:lsdException w:name="Medium Shading 2 Accent 5" w:semiHidden="0" w:uiPriority="64" w:unhideWhenUsed="0"/>
+    <w:lsdException w:name="Medium List 1 Accent 5" w:semiHidden="0" w:uiPriority="65" w:unhideWhenUsed="0"/>
+    <w:lsdException w:name="Medium List 2 Accent 5" w:semiHidden="0" w:uiPriority="66" w:unhideWhenUsed="0"/>
+    <w:lsdException w:name="Medium Grid 1 Accent 5" w:semiHidden="0" w:uiPriority="67" w:unhideWhenUsed="0"/>
+    <w:lsdException w:name="Medium Grid 2 Accent 5" w:semiHidden="0" w:uiPriority="68" w:unhideWhenUsed="0"/>
+    <w:lsdException w:name="Medium Grid 3 Accent 5" w:semiHidden="0" w:uiPriority="69" w:unhideWhenUsed="0"/>
+    <w:lsdException w:name="Dark List Accent 5" w:semiHidden="0" w:uiPriority="70" w:unhideWhenUsed="0"/>
+    <w:lsdException w:name="Colorful Shading Accent 5" w:semiHidden="0" w:uiPriority="71" w:unhideWhenUsed="0"/>
+    <w:lsdException w:name="Colorful List Accent 5" w:semiHidden="0" w:uiPriority="72" w:unhideWhenUsed="0"/>
+    <w:lsdException w:name="Colorful Grid Accent 5" w:semiHidden="0" w:uiPriority="73" w:unhideWhenUsed="0"/>
+    <w:lsdException w:name="Light Shading Accent 6" w:semiHidden="0" w:uiPriority="60" w:unhideWhenUsed="0"/>
+    <w:lsdException w:name="Light List Accent 6" w:semiHidden="0" w:uiPriority="61" w:unhideWhenUsed="0"/>
+    <w:lsdException w:name="Light Grid Accent 6" w:semiHidden="0" w:uiPriority="62" w:unhideWhenUsed="0"/>
+    <w:lsdException w:name="Medium Shading 1 Accent 6" w:semiHidden="0" w:uiPriority="63" w:unhideWhenUsed="0"/>
+    <w:lsdException w:name="Medium Shading 2 Accent 6" w:semiHidden="0" w:uiPriority="64" w:unhideWhenUsed="0"/>
+    <w:lsdException w:name="Medium List 1 Accent 6" w:semiHidden="0" w:uiPriority="65" w:unhideWhenUsed="0"/>
+    <w:lsdException w:name="Medium List 2 Accent 6" w:semiHidden="0" w:uiPriority="66" w:unhideWhenUsed="0"/>
+    <w:lsdException w:name="Medium Grid 1 Accent 6" w:semiHidden="0" w:uiPriority="67" w:unhideWhenUsed="0"/>
+    <w:lsdException w:name="Medium Grid 2 Accent 6" w:semiHidden="0" w:uiPriority="68" w:unhideWhenUsed="0"/>
+    <w:lsdException w:name="Medium Grid 3 Accent 6" w:semiHidden="0" w:uiPriority="69" w:unhideWhenUsed="0"/>
+    <w:lsdException w:name="Dark List Accent 6" w:semiHidden="0" w:uiPriority="70" w:unhideWhenUsed="0"/>
+    <w:lsdException w:name="Colorful Shading Accent 6" w:semiHidden="0" w:uiPriority="71" w:unhideWhenUsed="0"/>
+    <w:lsdException w:name="Colorful List Accent 6" w:semiHidden="0" w:uiPriority="72" w:unhideWhenUsed="0"/>
+    <w:lsdException w:name="Colorful Grid Accent 6" w:semiHidden="0" w:uiPriority="73" w:unhideWhenUsed="0"/>
+    <w:lsdException w:name="Subtle Emphasis" w:semiHidden="0" w:uiPriority="19" w:unhideWhenUsed="0" w:qFormat="1"/>
+    <w:lsdException w:name="Intense Emphasis" w:semiHidden="0" w:uiPriority="21" w:unhideWhenUsed="0" w:qFormat="1"/>
+    <w:lsdException w:name="Subtle Reference" w:semiHidden="0" w:uiPriority="31" w:unhideWhenUsed="0" w:qFormat="1"/>
+    <w:lsdException w:name="Intense Reference" w:semiHidden="0" w:uiPriority="32" w:unhideWhenUsed="0" w:qFormat="1"/>
+    <w:lsdException w:name="Book Title" w:semiHidden="0" w:uiPriority="33" w:unhideWhenUsed="0" w:qFormat="1"/>
+    <w:lsdException w:name="Bibliography" w:uiPriority="37"/>
+    <w:lsdException w:name="TOC Heading" w:uiPriority="39" w:qFormat="1"/>
   </w:latentStyles>
   <w:style w:type="paragraph" w:default="1" w:styleId="Normal">
     <w:name w:val="Normal"/>
@@ -12595,7 +12400,6 @@
       <w:spacing w:after="0" w:line="240" w:lineRule="auto"/>
     </w:pPr>
     <w:tblPr>
-      <w:tblInd w:w="0" w:type="dxa"/>
       <w:tblBorders>
         <w:top w:val="single" w:sz="4" w:space="0" w:color="auto"/>
         <w:left w:val="single" w:sz="4" w:space="0" w:color="auto"/>
@@ -12604,12 +12408,6 @@
         <w:insideH w:val="single" w:sz="4" w:space="0" w:color="auto"/>
         <w:insideV w:val="single" w:sz="4" w:space="0" w:color="auto"/>
       </w:tblBorders>
-      <w:tblCellMar>
-        <w:top w:w="0" w:type="dxa"/>
-        <w:left w:w="108" w:type="dxa"/>
-        <w:bottom w:w="0" w:type="dxa"/>
-        <w:right w:w="108" w:type="dxa"/>
-      </w:tblCellMar>
     </w:tblPr>
   </w:style>
   <w:style w:type="paragraph" w:styleId="Prrafodelista">
@@ -12623,11 +12421,11 @@
       <w:contextualSpacing/>
     </w:pPr>
   </w:style>
-  <w:style w:type="paragraph" w:styleId="Puesto">
+  <w:style w:type="paragraph" w:styleId="Ttulo">
     <w:name w:val="Title"/>
     <w:basedOn w:val="Normal"/>
     <w:next w:val="Normal"/>
-    <w:link w:val="PuestoCar"/>
+    <w:link w:val="TtuloCar"/>
     <w:uiPriority w:val="10"/>
     <w:qFormat/>
     <w:rsid w:val="00DD455B"/>
@@ -12643,10 +12441,10 @@
       <w:szCs w:val="56"/>
     </w:rPr>
   </w:style>
-  <w:style w:type="character" w:customStyle="1" w:styleId="PuestoCar">
-    <w:name w:val="Puesto Car"/>
+  <w:style w:type="character" w:customStyle="1" w:styleId="TtuloCar">
+    <w:name w:val="Título Car"/>
     <w:basedOn w:val="Fuentedeprrafopredeter"/>
-    <w:link w:val="Puesto"/>
+    <w:link w:val="Ttulo"/>
     <w:uiPriority w:val="10"/>
     <w:rsid w:val="00DD455B"/>
     <w:rPr>
@@ -12746,7 +12544,6 @@
     <w:tblPr>
       <w:tblStyleRowBandSize w:val="1"/>
       <w:tblStyleColBandSize w:val="1"/>
-      <w:tblInd w:w="0" w:type="dxa"/>
       <w:tblBorders>
         <w:top w:val="single" w:sz="4" w:space="0" w:color="BDD6EE" w:themeColor="accent5" w:themeTint="66"/>
         <w:left w:val="single" w:sz="4" w:space="0" w:color="BDD6EE" w:themeColor="accent5" w:themeTint="66"/>
@@ -12755,12 +12552,6 @@
         <w:insideH w:val="single" w:sz="4" w:space="0" w:color="BDD6EE" w:themeColor="accent5" w:themeTint="66"/>
         <w:insideV w:val="single" w:sz="4" w:space="0" w:color="BDD6EE" w:themeColor="accent5" w:themeTint="66"/>
       </w:tblBorders>
-      <w:tblCellMar>
-        <w:top w:w="0" w:type="dxa"/>
-        <w:left w:w="108" w:type="dxa"/>
-        <w:bottom w:w="0" w:type="dxa"/>
-        <w:right w:w="108" w:type="dxa"/>
-      </w:tblCellMar>
     </w:tblPr>
     <w:tblStylePr w:type="firstRow">
       <w:rPr>
@@ -12810,7 +12601,6 @@
     <w:tblPr>
       <w:tblStyleRowBandSize w:val="1"/>
       <w:tblStyleColBandSize w:val="1"/>
-      <w:tblInd w:w="0" w:type="dxa"/>
       <w:tblBorders>
         <w:top w:val="single" w:sz="4" w:space="0" w:color="C5E0B3" w:themeColor="accent6" w:themeTint="66"/>
         <w:left w:val="single" w:sz="4" w:space="0" w:color="C5E0B3" w:themeColor="accent6" w:themeTint="66"/>
@@ -12819,12 +12609,6 @@
         <w:insideH w:val="single" w:sz="4" w:space="0" w:color="C5E0B3" w:themeColor="accent6" w:themeTint="66"/>
         <w:insideV w:val="single" w:sz="4" w:space="0" w:color="C5E0B3" w:themeColor="accent6" w:themeTint="66"/>
       </w:tblBorders>
-      <w:tblCellMar>
-        <w:top w:w="0" w:type="dxa"/>
-        <w:left w:w="108" w:type="dxa"/>
-        <w:bottom w:w="0" w:type="dxa"/>
-        <w:right w:w="108" w:type="dxa"/>
-      </w:tblCellMar>
     </w:tblPr>
     <w:tblStylePr w:type="firstRow">
       <w:rPr>
@@ -12909,7 +12693,6 @@
     <w:tblPr>
       <w:tblStyleRowBandSize w:val="1"/>
       <w:tblStyleColBandSize w:val="1"/>
-      <w:tblInd w:w="0" w:type="dxa"/>
       <w:tblBorders>
         <w:top w:val="single" w:sz="8" w:space="0" w:color="FFC000" w:themeColor="accent4"/>
         <w:left w:val="single" w:sz="8" w:space="0" w:color="FFC000" w:themeColor="accent4"/>
@@ -12918,12 +12701,654 @@
         <w:insideH w:val="single" w:sz="8" w:space="0" w:color="FFC000" w:themeColor="accent4"/>
         <w:insideV w:val="single" w:sz="8" w:space="0" w:color="FFC000" w:themeColor="accent4"/>
       </w:tblBorders>
+    </w:tblPr>
+    <w:tblStylePr w:type="firstRow">
+      <w:pPr>
+        <w:spacing w:before="0" w:after="0" w:line="240" w:lineRule="auto"/>
+      </w:pPr>
+      <w:rPr>
+        <w:rFonts w:asciiTheme="majorHAnsi" w:eastAsiaTheme="majorEastAsia" w:hAnsiTheme="majorHAnsi" w:cstheme="majorBidi"/>
+        <w:b/>
+        <w:bCs/>
+      </w:rPr>
+      <w:tblPr/>
+      <w:tcPr>
+        <w:tcBorders>
+          <w:top w:val="single" w:sz="8" w:space="0" w:color="FFC000" w:themeColor="accent4"/>
+          <w:left w:val="single" w:sz="8" w:space="0" w:color="FFC000" w:themeColor="accent4"/>
+          <w:bottom w:val="single" w:sz="18" w:space="0" w:color="FFC000" w:themeColor="accent4"/>
+          <w:right w:val="single" w:sz="8" w:space="0" w:color="FFC000" w:themeColor="accent4"/>
+          <w:insideH w:val="nil"/>
+          <w:insideV w:val="single" w:sz="8" w:space="0" w:color="FFC000" w:themeColor="accent4"/>
+        </w:tcBorders>
+      </w:tcPr>
+    </w:tblStylePr>
+    <w:tblStylePr w:type="lastRow">
+      <w:pPr>
+        <w:spacing w:before="0" w:after="0" w:line="240" w:lineRule="auto"/>
+      </w:pPr>
+      <w:rPr>
+        <w:rFonts w:asciiTheme="majorHAnsi" w:eastAsiaTheme="majorEastAsia" w:hAnsiTheme="majorHAnsi" w:cstheme="majorBidi"/>
+        <w:b/>
+        <w:bCs/>
+      </w:rPr>
+      <w:tblPr/>
+      <w:tcPr>
+        <w:tcBorders>
+          <w:top w:val="double" w:sz="6" w:space="0" w:color="FFC000" w:themeColor="accent4"/>
+          <w:left w:val="single" w:sz="8" w:space="0" w:color="FFC000" w:themeColor="accent4"/>
+          <w:bottom w:val="single" w:sz="8" w:space="0" w:color="FFC000" w:themeColor="accent4"/>
+          <w:right w:val="single" w:sz="8" w:space="0" w:color="FFC000" w:themeColor="accent4"/>
+          <w:insideH w:val="nil"/>
+          <w:insideV w:val="single" w:sz="8" w:space="0" w:color="FFC000" w:themeColor="accent4"/>
+        </w:tcBorders>
+      </w:tcPr>
+    </w:tblStylePr>
+    <w:tblStylePr w:type="firstCol">
+      <w:rPr>
+        <w:rFonts w:asciiTheme="majorHAnsi" w:eastAsiaTheme="majorEastAsia" w:hAnsiTheme="majorHAnsi" w:cstheme="majorBidi"/>
+        <w:b/>
+        <w:bCs/>
+      </w:rPr>
+    </w:tblStylePr>
+    <w:tblStylePr w:type="lastCol">
+      <w:rPr>
+        <w:rFonts w:asciiTheme="majorHAnsi" w:eastAsiaTheme="majorEastAsia" w:hAnsiTheme="majorHAnsi" w:cstheme="majorBidi"/>
+        <w:b/>
+        <w:bCs/>
+      </w:rPr>
+      <w:tblPr/>
+      <w:tcPr>
+        <w:tcBorders>
+          <w:top w:val="single" w:sz="8" w:space="0" w:color="FFC000" w:themeColor="accent4"/>
+          <w:left w:val="single" w:sz="8" w:space="0" w:color="FFC000" w:themeColor="accent4"/>
+          <w:bottom w:val="single" w:sz="8" w:space="0" w:color="FFC000" w:themeColor="accent4"/>
+          <w:right w:val="single" w:sz="8" w:space="0" w:color="FFC000" w:themeColor="accent4"/>
+        </w:tcBorders>
+      </w:tcPr>
+    </w:tblStylePr>
+    <w:tblStylePr w:type="band1Vert">
+      <w:tblPr/>
+      <w:tcPr>
+        <w:tcBorders>
+          <w:top w:val="single" w:sz="8" w:space="0" w:color="FFC000" w:themeColor="accent4"/>
+          <w:left w:val="single" w:sz="8" w:space="0" w:color="FFC000" w:themeColor="accent4"/>
+          <w:bottom w:val="single" w:sz="8" w:space="0" w:color="FFC000" w:themeColor="accent4"/>
+          <w:right w:val="single" w:sz="8" w:space="0" w:color="FFC000" w:themeColor="accent4"/>
+        </w:tcBorders>
+        <w:shd w:val="clear" w:color="auto" w:fill="FFEFC0" w:themeFill="accent4" w:themeFillTint="3F"/>
+      </w:tcPr>
+    </w:tblStylePr>
+    <w:tblStylePr w:type="band1Horz">
+      <w:tblPr/>
+      <w:tcPr>
+        <w:tcBorders>
+          <w:top w:val="single" w:sz="8" w:space="0" w:color="FFC000" w:themeColor="accent4"/>
+          <w:left w:val="single" w:sz="8" w:space="0" w:color="FFC000" w:themeColor="accent4"/>
+          <w:bottom w:val="single" w:sz="8" w:space="0" w:color="FFC000" w:themeColor="accent4"/>
+          <w:right w:val="single" w:sz="8" w:space="0" w:color="FFC000" w:themeColor="accent4"/>
+          <w:insideV w:val="single" w:sz="8" w:space="0" w:color="FFC000" w:themeColor="accent4"/>
+        </w:tcBorders>
+        <w:shd w:val="clear" w:color="auto" w:fill="FFEFC0" w:themeFill="accent4" w:themeFillTint="3F"/>
+      </w:tcPr>
+    </w:tblStylePr>
+    <w:tblStylePr w:type="band2Horz">
+      <w:tblPr/>
+      <w:tcPr>
+        <w:tcBorders>
+          <w:top w:val="single" w:sz="8" w:space="0" w:color="FFC000" w:themeColor="accent4"/>
+          <w:left w:val="single" w:sz="8" w:space="0" w:color="FFC000" w:themeColor="accent4"/>
+          <w:bottom w:val="single" w:sz="8" w:space="0" w:color="FFC000" w:themeColor="accent4"/>
+          <w:right w:val="single" w:sz="8" w:space="0" w:color="FFC000" w:themeColor="accent4"/>
+          <w:insideV w:val="single" w:sz="8" w:space="0" w:color="FFC000" w:themeColor="accent4"/>
+        </w:tcBorders>
+      </w:tcPr>
+    </w:tblStylePr>
+  </w:style>
+</w:styles>
+</file>
+
+<file path=word/stylesWithEffects.xml><?xml version="1.0" encoding="utf-8"?>
+<w:styles xmlns:wpc="http://schemas.microsoft.com/office/word/2010/wordprocessingCanvas" xmlns:mc="http://schemas.openxmlformats.org/markup-compatibility/2006" xmlns:o="urn:schemas-microsoft-com:office:office" xmlns:r="http://schemas.openxmlformats.org/officeDocument/2006/relationships" xmlns:m="http://schemas.openxmlformats.org/officeDocument/2006/math" xmlns:v="urn:schemas-microsoft-com:vml" xmlns:wp14="http://schemas.microsoft.com/office/word/2010/wordprocessingDrawing" xmlns:wp="http://schemas.openxmlformats.org/drawingml/2006/wordprocessingDrawing" xmlns:w10="urn:schemas-microsoft-com:office:word" xmlns:w="http://schemas.openxmlformats.org/wordprocessingml/2006/main" xmlns:w14="http://schemas.microsoft.com/office/word/2010/wordml" xmlns:wpg="http://schemas.microsoft.com/office/word/2010/wordprocessingGroup" xmlns:wpi="http://schemas.microsoft.com/office/word/2010/wordprocessingInk" xmlns:wne="http://schemas.microsoft.com/office/word/2006/wordml" xmlns:wps="http://schemas.microsoft.com/office/word/2010/wordprocessingShape" mc:Ignorable="w14 wp14">
+  <w:docDefaults>
+    <w:rPrDefault>
+      <w:rPr>
+        <w:rFonts w:ascii="Arial" w:eastAsiaTheme="minorHAnsi" w:hAnsi="Arial" w:cstheme="minorBidi"/>
+        <w:sz w:val="22"/>
+        <w:szCs w:val="22"/>
+        <w:lang w:val="es-MX" w:eastAsia="en-US" w:bidi="ar-SA"/>
+      </w:rPr>
+    </w:rPrDefault>
+    <w:pPrDefault>
+      <w:pPr>
+        <w:spacing w:after="160" w:line="259" w:lineRule="auto"/>
+        <w:jc w:val="both"/>
+      </w:pPr>
+    </w:pPrDefault>
+  </w:docDefaults>
+  <w:latentStyles w:defLockedState="0" w:defUIPriority="99" w:defSemiHidden="1" w:defUnhideWhenUsed="1" w:defQFormat="0" w:count="267">
+    <w:lsdException w:name="Normal" w:semiHidden="0" w:uiPriority="0" w:unhideWhenUsed="0" w:qFormat="1"/>
+    <w:lsdException w:name="heading 1" w:semiHidden="0" w:uiPriority="9" w:unhideWhenUsed="0" w:qFormat="1"/>
+    <w:lsdException w:name="heading 2" w:uiPriority="9" w:qFormat="1"/>
+    <w:lsdException w:name="heading 3" w:uiPriority="9" w:qFormat="1"/>
+    <w:lsdException w:name="heading 4" w:uiPriority="9" w:qFormat="1"/>
+    <w:lsdException w:name="heading 5" w:uiPriority="9" w:qFormat="1"/>
+    <w:lsdException w:name="heading 6" w:uiPriority="9" w:qFormat="1"/>
+    <w:lsdException w:name="heading 7" w:uiPriority="9" w:qFormat="1"/>
+    <w:lsdException w:name="heading 8" w:uiPriority="9" w:qFormat="1"/>
+    <w:lsdException w:name="heading 9" w:uiPriority="9" w:qFormat="1"/>
+    <w:lsdException w:name="toc 1" w:uiPriority="39"/>
+    <w:lsdException w:name="toc 2" w:uiPriority="39"/>
+    <w:lsdException w:name="toc 3" w:uiPriority="39"/>
+    <w:lsdException w:name="toc 4" w:uiPriority="39"/>
+    <w:lsdException w:name="toc 5" w:uiPriority="39"/>
+    <w:lsdException w:name="toc 6" w:uiPriority="39"/>
+    <w:lsdException w:name="toc 7" w:uiPriority="39"/>
+    <w:lsdException w:name="toc 8" w:uiPriority="39"/>
+    <w:lsdException w:name="toc 9" w:uiPriority="39"/>
+    <w:lsdException w:name="caption" w:uiPriority="35" w:qFormat="1"/>
+    <w:lsdException w:name="Title" w:semiHidden="0" w:uiPriority="10" w:unhideWhenUsed="0" w:qFormat="1"/>
+    <w:lsdException w:name="Default Paragraph Font" w:uiPriority="1"/>
+    <w:lsdException w:name="Subtitle" w:semiHidden="0" w:uiPriority="11" w:unhideWhenUsed="0" w:qFormat="1"/>
+    <w:lsdException w:name="Strong" w:semiHidden="0" w:uiPriority="22" w:unhideWhenUsed="0" w:qFormat="1"/>
+    <w:lsdException w:name="Emphasis" w:semiHidden="0" w:uiPriority="20" w:unhideWhenUsed="0" w:qFormat="1"/>
+    <w:lsdException w:name="Table Grid" w:semiHidden="0" w:uiPriority="39" w:unhideWhenUsed="0"/>
+    <w:lsdException w:name="Placeholder Text" w:unhideWhenUsed="0"/>
+    <w:lsdException w:name="No Spacing" w:semiHidden="0" w:uiPriority="1" w:unhideWhenUsed="0" w:qFormat="1"/>
+    <w:lsdException w:name="Light Shading" w:semiHidden="0" w:uiPriority="60" w:unhideWhenUsed="0"/>
+    <w:lsdException w:name="Light List" w:semiHidden="0" w:uiPriority="61" w:unhideWhenUsed="0"/>
+    <w:lsdException w:name="Light Grid" w:semiHidden="0" w:uiPriority="62" w:unhideWhenUsed="0"/>
+    <w:lsdException w:name="Medium Shading 1" w:semiHidden="0" w:uiPriority="63" w:unhideWhenUsed="0"/>
+    <w:lsdException w:name="Medium Shading 2" w:semiHidden="0" w:uiPriority="64" w:unhideWhenUsed="0"/>
+    <w:lsdException w:name="Medium List 1" w:semiHidden="0" w:uiPriority="65" w:unhideWhenUsed="0"/>
+    <w:lsdException w:name="Medium List 2" w:semiHidden="0" w:uiPriority="66" w:unhideWhenUsed="0"/>
+    <w:lsdException w:name="Medium Grid 1" w:semiHidden="0" w:uiPriority="67" w:unhideWhenUsed="0"/>
+    <w:lsdException w:name="Medium Grid 2" w:semiHidden="0" w:uiPriority="68" w:unhideWhenUsed="0"/>
+    <w:lsdException w:name="Medium Grid 3" w:semiHidden="0" w:uiPriority="69" w:unhideWhenUsed="0"/>
+    <w:lsdException w:name="Dark List" w:semiHidden="0" w:uiPriority="70" w:unhideWhenUsed="0"/>
+    <w:lsdException w:name="Colorful Shading" w:semiHidden="0" w:uiPriority="71" w:unhideWhenUsed="0"/>
+    <w:lsdException w:name="Colorful List" w:semiHidden="0" w:uiPriority="72" w:unhideWhenUsed="0"/>
+    <w:lsdException w:name="Colorful Grid" w:semiHidden="0" w:uiPriority="73" w:unhideWhenUsed="0"/>
+    <w:lsdException w:name="Light Shading Accent 1" w:semiHidden="0" w:uiPriority="60" w:unhideWhenUsed="0"/>
+    <w:lsdException w:name="Light List Accent 1" w:semiHidden="0" w:uiPriority="61" w:unhideWhenUsed="0"/>
+    <w:lsdException w:name="Light Grid Accent 1" w:semiHidden="0" w:uiPriority="62" w:unhideWhenUsed="0"/>
+    <w:lsdException w:name="Medium Shading 1 Accent 1" w:semiHidden="0" w:uiPriority="63" w:unhideWhenUsed="0"/>
+    <w:lsdException w:name="Medium Shading 2 Accent 1" w:semiHidden="0" w:uiPriority="64" w:unhideWhenUsed="0"/>
+    <w:lsdException w:name="Medium List 1 Accent 1" w:semiHidden="0" w:uiPriority="65" w:unhideWhenUsed="0"/>
+    <w:lsdException w:name="Revision" w:unhideWhenUsed="0"/>
+    <w:lsdException w:name="List Paragraph" w:semiHidden="0" w:uiPriority="34" w:unhideWhenUsed="0" w:qFormat="1"/>
+    <w:lsdException w:name="Quote" w:semiHidden="0" w:uiPriority="29" w:unhideWhenUsed="0" w:qFormat="1"/>
+    <w:lsdException w:name="Intense Quote" w:semiHidden="0" w:uiPriority="30" w:unhideWhenUsed="0" w:qFormat="1"/>
+    <w:lsdException w:name="Medium List 2 Accent 1" w:semiHidden="0" w:uiPriority="66" w:unhideWhenUsed="0"/>
+    <w:lsdException w:name="Medium Grid 1 Accent 1" w:semiHidden="0" w:uiPriority="67" w:unhideWhenUsed="0"/>
+    <w:lsdException w:name="Medium Grid 2 Accent 1" w:semiHidden="0" w:uiPriority="68" w:unhideWhenUsed="0"/>
+    <w:lsdException w:name="Medium Grid 3 Accent 1" w:semiHidden="0" w:uiPriority="69" w:unhideWhenUsed="0"/>
+    <w:lsdException w:name="Dark List Accent 1" w:semiHidden="0" w:uiPriority="70" w:unhideWhenUsed="0"/>
+    <w:lsdException w:name="Colorful Shading Accent 1" w:semiHidden="0" w:uiPriority="71" w:unhideWhenUsed="0"/>
+    <w:lsdException w:name="Colorful List Accent 1" w:semiHidden="0" w:uiPriority="72" w:unhideWhenUsed="0"/>
+    <w:lsdException w:name="Colorful Grid Accent 1" w:semiHidden="0" w:uiPriority="73" w:unhideWhenUsed="0"/>
+    <w:lsdException w:name="Light Shading Accent 2" w:semiHidden="0" w:uiPriority="60" w:unhideWhenUsed="0"/>
+    <w:lsdException w:name="Light List Accent 2" w:semiHidden="0" w:uiPriority="61" w:unhideWhenUsed="0"/>
+    <w:lsdException w:name="Light Grid Accent 2" w:semiHidden="0" w:uiPriority="62" w:unhideWhenUsed="0"/>
+    <w:lsdException w:name="Medium Shading 1 Accent 2" w:semiHidden="0" w:uiPriority="63" w:unhideWhenUsed="0"/>
+    <w:lsdException w:name="Medium Shading 2 Accent 2" w:semiHidden="0" w:uiPriority="64" w:unhideWhenUsed="0"/>
+    <w:lsdException w:name="Medium List 1 Accent 2" w:semiHidden="0" w:uiPriority="65" w:unhideWhenUsed="0"/>
+    <w:lsdException w:name="Medium List 2 Accent 2" w:semiHidden="0" w:uiPriority="66" w:unhideWhenUsed="0"/>
+    <w:lsdException w:name="Medium Grid 1 Accent 2" w:semiHidden="0" w:uiPriority="67" w:unhideWhenUsed="0"/>
+    <w:lsdException w:name="Medium Grid 2 Accent 2" w:semiHidden="0" w:uiPriority="68" w:unhideWhenUsed="0"/>
+    <w:lsdException w:name="Medium Grid 3 Accent 2" w:semiHidden="0" w:uiPriority="69" w:unhideWhenUsed="0"/>
+    <w:lsdException w:name="Dark List Accent 2" w:semiHidden="0" w:uiPriority="70" w:unhideWhenUsed="0"/>
+    <w:lsdException w:name="Colorful Shading Accent 2" w:semiHidden="0" w:uiPriority="71" w:unhideWhenUsed="0"/>
+    <w:lsdException w:name="Colorful List Accent 2" w:semiHidden="0" w:uiPriority="72" w:unhideWhenUsed="0"/>
+    <w:lsdException w:name="Colorful Grid Accent 2" w:semiHidden="0" w:uiPriority="73" w:unhideWhenUsed="0"/>
+    <w:lsdException w:name="Light Shading Accent 3" w:semiHidden="0" w:uiPriority="60" w:unhideWhenUsed="0"/>
+    <w:lsdException w:name="Light List Accent 3" w:semiHidden="0" w:uiPriority="61" w:unhideWhenUsed="0"/>
+    <w:lsdException w:name="Light Grid Accent 3" w:semiHidden="0" w:uiPriority="62" w:unhideWhenUsed="0"/>
+    <w:lsdException w:name="Medium Shading 1 Accent 3" w:semiHidden="0" w:uiPriority="63" w:unhideWhenUsed="0"/>
+    <w:lsdException w:name="Medium Shading 2 Accent 3" w:semiHidden="0" w:uiPriority="64" w:unhideWhenUsed="0"/>
+    <w:lsdException w:name="Medium List 1 Accent 3" w:semiHidden="0" w:uiPriority="65" w:unhideWhenUsed="0"/>
+    <w:lsdException w:name="Medium List 2 Accent 3" w:semiHidden="0" w:uiPriority="66" w:unhideWhenUsed="0"/>
+    <w:lsdException w:name="Medium Grid 1 Accent 3" w:semiHidden="0" w:uiPriority="67" w:unhideWhenUsed="0"/>
+    <w:lsdException w:name="Medium Grid 2 Accent 3" w:semiHidden="0" w:uiPriority="68" w:unhideWhenUsed="0"/>
+    <w:lsdException w:name="Medium Grid 3 Accent 3" w:semiHidden="0" w:uiPriority="69" w:unhideWhenUsed="0"/>
+    <w:lsdException w:name="Dark List Accent 3" w:semiHidden="0" w:uiPriority="70" w:unhideWhenUsed="0"/>
+    <w:lsdException w:name="Colorful Shading Accent 3" w:semiHidden="0" w:uiPriority="71" w:unhideWhenUsed="0"/>
+    <w:lsdException w:name="Colorful List Accent 3" w:semiHidden="0" w:uiPriority="72" w:unhideWhenUsed="0"/>
+    <w:lsdException w:name="Colorful Grid Accent 3" w:semiHidden="0" w:uiPriority="73" w:unhideWhenUsed="0"/>
+    <w:lsdException w:name="Light Shading Accent 4" w:semiHidden="0" w:uiPriority="60" w:unhideWhenUsed="0"/>
+    <w:lsdException w:name="Light List Accent 4" w:semiHidden="0" w:uiPriority="61" w:unhideWhenUsed="0"/>
+    <w:lsdException w:name="Light Grid Accent 4" w:semiHidden="0" w:uiPriority="62" w:unhideWhenUsed="0"/>
+    <w:lsdException w:name="Medium Shading 1 Accent 4" w:semiHidden="0" w:uiPriority="63" w:unhideWhenUsed="0"/>
+    <w:lsdException w:name="Medium Shading 2 Accent 4" w:semiHidden="0" w:uiPriority="64" w:unhideWhenUsed="0"/>
+    <w:lsdException w:name="Medium List 1 Accent 4" w:semiHidden="0" w:uiPriority="65" w:unhideWhenUsed="0"/>
+    <w:lsdException w:name="Medium List 2 Accent 4" w:semiHidden="0" w:uiPriority="66" w:unhideWhenUsed="0"/>
+    <w:lsdException w:name="Medium Grid 1 Accent 4" w:semiHidden="0" w:uiPriority="67" w:unhideWhenUsed="0"/>
+    <w:lsdException w:name="Medium Grid 2 Accent 4" w:semiHidden="0" w:uiPriority="68" w:unhideWhenUsed="0"/>
+    <w:lsdException w:name="Medium Grid 3 Accent 4" w:semiHidden="0" w:uiPriority="69" w:unhideWhenUsed="0"/>
+    <w:lsdException w:name="Dark List Accent 4" w:semiHidden="0" w:uiPriority="70" w:unhideWhenUsed="0"/>
+    <w:lsdException w:name="Colorful Shading Accent 4" w:semiHidden="0" w:uiPriority="71" w:unhideWhenUsed="0"/>
+    <w:lsdException w:name="Colorful List Accent 4" w:semiHidden="0" w:uiPriority="72" w:unhideWhenUsed="0"/>
+    <w:lsdException w:name="Colorful Grid Accent 4" w:semiHidden="0" w:uiPriority="73" w:unhideWhenUsed="0"/>
+    <w:lsdException w:name="Light Shading Accent 5" w:semiHidden="0" w:uiPriority="60" w:unhideWhenUsed="0"/>
+    <w:lsdException w:name="Light List Accent 5" w:semiHidden="0" w:uiPriority="61" w:unhideWhenUsed="0"/>
+    <w:lsdException w:name="Light Grid Accent 5" w:semiHidden="0" w:uiPriority="62" w:unhideWhenUsed="0"/>
+    <w:lsdException w:name="Medium Shading 1 Accent 5" w:semiHidden="0" w:uiPriority="63" w:unhideWhenUsed="0"/>
+    <w:lsdException w:name="Medium Shading 2 Accent 5" w:semiHidden="0" w:uiPriority="64" w:unhideWhenUsed="0"/>
+    <w:lsdException w:name="Medium List 1 Accent 5" w:semiHidden="0" w:uiPriority="65" w:unhideWhenUsed="0"/>
+    <w:lsdException w:name="Medium List 2 Accent 5" w:semiHidden="0" w:uiPriority="66" w:unhideWhenUsed="0"/>
+    <w:lsdException w:name="Medium Grid 1 Accent 5" w:semiHidden="0" w:uiPriority="67" w:unhideWhenUsed="0"/>
+    <w:lsdException w:name="Medium Grid 2 Accent 5" w:semiHidden="0" w:uiPriority="68" w:unhideWhenUsed="0"/>
+    <w:lsdException w:name="Medium Grid 3 Accent 5" w:semiHidden="0" w:uiPriority="69" w:unhideWhenUsed="0"/>
+    <w:lsdException w:name="Dark List Accent 5" w:semiHidden="0" w:uiPriority="70" w:unhideWhenUsed="0"/>
+    <w:lsdException w:name="Colorful Shading Accent 5" w:semiHidden="0" w:uiPriority="71" w:unhideWhenUsed="0"/>
+    <w:lsdException w:name="Colorful List Accent 5" w:semiHidden="0" w:uiPriority="72" w:unhideWhenUsed="0"/>
+    <w:lsdException w:name="Colorful Grid Accent 5" w:semiHidden="0" w:uiPriority="73" w:unhideWhenUsed="0"/>
+    <w:lsdException w:name="Light Shading Accent 6" w:semiHidden="0" w:uiPriority="60" w:unhideWhenUsed="0"/>
+    <w:lsdException w:name="Light List Accent 6" w:semiHidden="0" w:uiPriority="61" w:unhideWhenUsed="0"/>
+    <w:lsdException w:name="Light Grid Accent 6" w:semiHidden="0" w:uiPriority="62" w:unhideWhenUsed="0"/>
+    <w:lsdException w:name="Medium Shading 1 Accent 6" w:semiHidden="0" w:uiPriority="63" w:unhideWhenUsed="0"/>
+    <w:lsdException w:name="Medium Shading 2 Accent 6" w:semiHidden="0" w:uiPriority="64" w:unhideWhenUsed="0"/>
+    <w:lsdException w:name="Medium List 1 Accent 6" w:semiHidden="0" w:uiPriority="65" w:unhideWhenUsed="0"/>
+    <w:lsdException w:name="Medium List 2 Accent 6" w:semiHidden="0" w:uiPriority="66" w:unhideWhenUsed="0"/>
+    <w:lsdException w:name="Medium Grid 1 Accent 6" w:semiHidden="0" w:uiPriority="67" w:unhideWhenUsed="0"/>
+    <w:lsdException w:name="Medium Grid 2 Accent 6" w:semiHidden="0" w:uiPriority="68" w:unhideWhenUsed="0"/>
+    <w:lsdException w:name="Medium Grid 3 Accent 6" w:semiHidden="0" w:uiPriority="69" w:unhideWhenUsed="0"/>
+    <w:lsdException w:name="Dark List Accent 6" w:semiHidden="0" w:uiPriority="70" w:unhideWhenUsed="0"/>
+    <w:lsdException w:name="Colorful Shading Accent 6" w:semiHidden="0" w:uiPriority="71" w:unhideWhenUsed="0"/>
+    <w:lsdException w:name="Colorful List Accent 6" w:semiHidden="0" w:uiPriority="72" w:unhideWhenUsed="0"/>
+    <w:lsdException w:name="Colorful Grid Accent 6" w:semiHidden="0" w:uiPriority="73" w:unhideWhenUsed="0"/>
+    <w:lsdException w:name="Subtle Emphasis" w:semiHidden="0" w:uiPriority="19" w:unhideWhenUsed="0" w:qFormat="1"/>
+    <w:lsdException w:name="Intense Emphasis" w:semiHidden="0" w:uiPriority="21" w:unhideWhenUsed="0" w:qFormat="1"/>
+    <w:lsdException w:name="Subtle Reference" w:semiHidden="0" w:uiPriority="31" w:unhideWhenUsed="0" w:qFormat="1"/>
+    <w:lsdException w:name="Intense Reference" w:semiHidden="0" w:uiPriority="32" w:unhideWhenUsed="0" w:qFormat="1"/>
+    <w:lsdException w:name="Book Title" w:semiHidden="0" w:uiPriority="33" w:unhideWhenUsed="0" w:qFormat="1"/>
+    <w:lsdException w:name="Bibliography" w:uiPriority="37"/>
+    <w:lsdException w:name="TOC Heading" w:uiPriority="39" w:qFormat="1"/>
+  </w:latentStyles>
+  <w:style w:type="paragraph" w:default="1" w:styleId="Normal">
+    <w:name w:val="Normal"/>
+    <w:qFormat/>
+  </w:style>
+  <w:style w:type="paragraph" w:styleId="Ttulo1">
+    <w:name w:val="heading 1"/>
+    <w:basedOn w:val="Normal"/>
+    <w:next w:val="Normal"/>
+    <w:link w:val="Ttulo1Car"/>
+    <w:uiPriority w:val="9"/>
+    <w:qFormat/>
+    <w:rsid w:val="00DD455B"/>
+    <w:pPr>
+      <w:keepNext/>
+      <w:keepLines/>
+      <w:spacing w:before="240" w:after="0"/>
+      <w:outlineLvl w:val="0"/>
+    </w:pPr>
+    <w:rPr>
+      <w:rFonts w:asciiTheme="majorHAnsi" w:eastAsiaTheme="majorEastAsia" w:hAnsiTheme="majorHAnsi" w:cstheme="majorBidi"/>
+      <w:color w:val="2F5496" w:themeColor="accent1" w:themeShade="BF"/>
+      <w:sz w:val="32"/>
+      <w:szCs w:val="32"/>
+    </w:rPr>
+  </w:style>
+  <w:style w:type="paragraph" w:styleId="Ttulo2">
+    <w:name w:val="heading 2"/>
+    <w:basedOn w:val="Normal"/>
+    <w:next w:val="Normal"/>
+    <w:link w:val="Ttulo2Car"/>
+    <w:uiPriority w:val="9"/>
+    <w:unhideWhenUsed/>
+    <w:qFormat/>
+    <w:rsid w:val="00DD455B"/>
+    <w:pPr>
+      <w:keepNext/>
+      <w:keepLines/>
+      <w:spacing w:before="40" w:after="0"/>
+      <w:outlineLvl w:val="1"/>
+    </w:pPr>
+    <w:rPr>
+      <w:rFonts w:asciiTheme="majorHAnsi" w:eastAsiaTheme="majorEastAsia" w:hAnsiTheme="majorHAnsi" w:cstheme="majorBidi"/>
+      <w:color w:val="2F5496" w:themeColor="accent1" w:themeShade="BF"/>
+      <w:sz w:val="26"/>
+      <w:szCs w:val="26"/>
+    </w:rPr>
+  </w:style>
+  <w:style w:type="character" w:default="1" w:styleId="Fuentedeprrafopredeter">
+    <w:name w:val="Default Paragraph Font"/>
+    <w:uiPriority w:val="1"/>
+    <w:semiHidden/>
+    <w:unhideWhenUsed/>
+  </w:style>
+  <w:style w:type="table" w:default="1" w:styleId="Tablanormal">
+    <w:name w:val="Normal Table"/>
+    <w:uiPriority w:val="99"/>
+    <w:semiHidden/>
+    <w:unhideWhenUsed/>
+    <w:tblPr>
+      <w:tblInd w:w="0" w:type="dxa"/>
       <w:tblCellMar>
         <w:top w:w="0" w:type="dxa"/>
         <w:left w:w="108" w:type="dxa"/>
         <w:bottom w:w="0" w:type="dxa"/>
         <w:right w:w="108" w:type="dxa"/>
       </w:tblCellMar>
+    </w:tblPr>
+  </w:style>
+  <w:style w:type="numbering" w:default="1" w:styleId="Sinlista">
+    <w:name w:val="No List"/>
+    <w:uiPriority w:val="99"/>
+    <w:semiHidden/>
+    <w:unhideWhenUsed/>
+  </w:style>
+  <w:style w:type="table" w:styleId="Tablaconcuadrcula">
+    <w:name w:val="Table Grid"/>
+    <w:basedOn w:val="Tablanormal"/>
+    <w:uiPriority w:val="39"/>
+    <w:rsid w:val="00067A96"/>
+    <w:pPr>
+      <w:spacing w:after="0" w:line="240" w:lineRule="auto"/>
+    </w:pPr>
+    <w:tblPr>
+      <w:tblBorders>
+        <w:top w:val="single" w:sz="4" w:space="0" w:color="auto"/>
+        <w:left w:val="single" w:sz="4" w:space="0" w:color="auto"/>
+        <w:bottom w:val="single" w:sz="4" w:space="0" w:color="auto"/>
+        <w:right w:val="single" w:sz="4" w:space="0" w:color="auto"/>
+        <w:insideH w:val="single" w:sz="4" w:space="0" w:color="auto"/>
+        <w:insideV w:val="single" w:sz="4" w:space="0" w:color="auto"/>
+      </w:tblBorders>
+    </w:tblPr>
+  </w:style>
+  <w:style w:type="paragraph" w:styleId="Prrafodelista">
+    <w:name w:val="List Paragraph"/>
+    <w:basedOn w:val="Normal"/>
+    <w:uiPriority w:val="34"/>
+    <w:qFormat/>
+    <w:rsid w:val="00067A96"/>
+    <w:pPr>
+      <w:ind w:left="720"/>
+      <w:contextualSpacing/>
+    </w:pPr>
+  </w:style>
+  <w:style w:type="paragraph" w:styleId="Ttulo">
+    <w:name w:val="Title"/>
+    <w:basedOn w:val="Normal"/>
+    <w:next w:val="Normal"/>
+    <w:link w:val="TtuloCar"/>
+    <w:uiPriority w:val="10"/>
+    <w:qFormat/>
+    <w:rsid w:val="00DD455B"/>
+    <w:pPr>
+      <w:spacing w:after="0" w:line="240" w:lineRule="auto"/>
+      <w:contextualSpacing/>
+    </w:pPr>
+    <w:rPr>
+      <w:rFonts w:asciiTheme="majorHAnsi" w:eastAsiaTheme="majorEastAsia" w:hAnsiTheme="majorHAnsi" w:cstheme="majorBidi"/>
+      <w:spacing w:val="-10"/>
+      <w:kern w:val="28"/>
+      <w:sz w:val="56"/>
+      <w:szCs w:val="56"/>
+    </w:rPr>
+  </w:style>
+  <w:style w:type="character" w:customStyle="1" w:styleId="TtuloCar">
+    <w:name w:val="Título Car"/>
+    <w:basedOn w:val="Fuentedeprrafopredeter"/>
+    <w:link w:val="Ttulo"/>
+    <w:uiPriority w:val="10"/>
+    <w:rsid w:val="00DD455B"/>
+    <w:rPr>
+      <w:rFonts w:asciiTheme="majorHAnsi" w:eastAsiaTheme="majorEastAsia" w:hAnsiTheme="majorHAnsi" w:cstheme="majorBidi"/>
+      <w:spacing w:val="-10"/>
+      <w:kern w:val="28"/>
+      <w:sz w:val="56"/>
+      <w:szCs w:val="56"/>
+    </w:rPr>
+  </w:style>
+  <w:style w:type="character" w:customStyle="1" w:styleId="Ttulo1Car">
+    <w:name w:val="Título 1 Car"/>
+    <w:basedOn w:val="Fuentedeprrafopredeter"/>
+    <w:link w:val="Ttulo1"/>
+    <w:uiPriority w:val="9"/>
+    <w:rsid w:val="00DD455B"/>
+    <w:rPr>
+      <w:rFonts w:asciiTheme="majorHAnsi" w:eastAsiaTheme="majorEastAsia" w:hAnsiTheme="majorHAnsi" w:cstheme="majorBidi"/>
+      <w:color w:val="2F5496" w:themeColor="accent1" w:themeShade="BF"/>
+      <w:sz w:val="32"/>
+      <w:szCs w:val="32"/>
+    </w:rPr>
+  </w:style>
+  <w:style w:type="paragraph" w:styleId="TtulodeTDC">
+    <w:name w:val="TOC Heading"/>
+    <w:basedOn w:val="Ttulo1"/>
+    <w:next w:val="Normal"/>
+    <w:uiPriority w:val="39"/>
+    <w:unhideWhenUsed/>
+    <w:qFormat/>
+    <w:rsid w:val="00DD455B"/>
+    <w:pPr>
+      <w:jc w:val="left"/>
+      <w:outlineLvl w:val="9"/>
+    </w:pPr>
+    <w:rPr>
+      <w:lang w:eastAsia="es-MX"/>
+    </w:rPr>
+  </w:style>
+  <w:style w:type="paragraph" w:styleId="TDC1">
+    <w:name w:val="toc 1"/>
+    <w:basedOn w:val="Normal"/>
+    <w:next w:val="Normal"/>
+    <w:autoRedefine/>
+    <w:uiPriority w:val="39"/>
+    <w:unhideWhenUsed/>
+    <w:rsid w:val="00DD455B"/>
+    <w:pPr>
+      <w:spacing w:after="100"/>
+    </w:pPr>
+  </w:style>
+  <w:style w:type="character" w:styleId="Hipervnculo">
+    <w:name w:val="Hyperlink"/>
+    <w:basedOn w:val="Fuentedeprrafopredeter"/>
+    <w:uiPriority w:val="99"/>
+    <w:unhideWhenUsed/>
+    <w:rsid w:val="00DD455B"/>
+    <w:rPr>
+      <w:color w:val="0563C1" w:themeColor="hyperlink"/>
+      <w:u w:val="single"/>
+    </w:rPr>
+  </w:style>
+  <w:style w:type="character" w:customStyle="1" w:styleId="Ttulo2Car">
+    <w:name w:val="Título 2 Car"/>
+    <w:basedOn w:val="Fuentedeprrafopredeter"/>
+    <w:link w:val="Ttulo2"/>
+    <w:uiPriority w:val="9"/>
+    <w:rsid w:val="00DD455B"/>
+    <w:rPr>
+      <w:rFonts w:asciiTheme="majorHAnsi" w:eastAsiaTheme="majorEastAsia" w:hAnsiTheme="majorHAnsi" w:cstheme="majorBidi"/>
+      <w:color w:val="2F5496" w:themeColor="accent1" w:themeShade="BF"/>
+      <w:sz w:val="26"/>
+      <w:szCs w:val="26"/>
+    </w:rPr>
+  </w:style>
+  <w:style w:type="paragraph" w:styleId="TDC2">
+    <w:name w:val="toc 2"/>
+    <w:basedOn w:val="Normal"/>
+    <w:next w:val="Normal"/>
+    <w:autoRedefine/>
+    <w:uiPriority w:val="39"/>
+    <w:unhideWhenUsed/>
+    <w:rsid w:val="00DD455B"/>
+    <w:pPr>
+      <w:spacing w:after="100"/>
+      <w:ind w:left="220"/>
+    </w:pPr>
+  </w:style>
+  <w:style w:type="table" w:customStyle="1" w:styleId="Tabladecuadrcula1clara-nfasis51">
+    <w:name w:val="Tabla de cuadrícula 1 clara - Énfasis 51"/>
+    <w:basedOn w:val="Tablanormal"/>
+    <w:uiPriority w:val="46"/>
+    <w:rsid w:val="00161E86"/>
+    <w:pPr>
+      <w:spacing w:after="0" w:line="240" w:lineRule="auto"/>
+    </w:pPr>
+    <w:tblPr>
+      <w:tblStyleRowBandSize w:val="1"/>
+      <w:tblStyleColBandSize w:val="1"/>
+      <w:tblBorders>
+        <w:top w:val="single" w:sz="4" w:space="0" w:color="BDD6EE" w:themeColor="accent5" w:themeTint="66"/>
+        <w:left w:val="single" w:sz="4" w:space="0" w:color="BDD6EE" w:themeColor="accent5" w:themeTint="66"/>
+        <w:bottom w:val="single" w:sz="4" w:space="0" w:color="BDD6EE" w:themeColor="accent5" w:themeTint="66"/>
+        <w:right w:val="single" w:sz="4" w:space="0" w:color="BDD6EE" w:themeColor="accent5" w:themeTint="66"/>
+        <w:insideH w:val="single" w:sz="4" w:space="0" w:color="BDD6EE" w:themeColor="accent5" w:themeTint="66"/>
+        <w:insideV w:val="single" w:sz="4" w:space="0" w:color="BDD6EE" w:themeColor="accent5" w:themeTint="66"/>
+      </w:tblBorders>
+    </w:tblPr>
+    <w:tblStylePr w:type="firstRow">
+      <w:rPr>
+        <w:b/>
+        <w:bCs/>
+      </w:rPr>
+      <w:tblPr/>
+      <w:tcPr>
+        <w:tcBorders>
+          <w:bottom w:val="single" w:sz="12" w:space="0" w:color="9CC2E5" w:themeColor="accent5" w:themeTint="99"/>
+        </w:tcBorders>
+      </w:tcPr>
+    </w:tblStylePr>
+    <w:tblStylePr w:type="lastRow">
+      <w:rPr>
+        <w:b/>
+        <w:bCs/>
+      </w:rPr>
+      <w:tblPr/>
+      <w:tcPr>
+        <w:tcBorders>
+          <w:top w:val="double" w:sz="2" w:space="0" w:color="9CC2E5" w:themeColor="accent5" w:themeTint="99"/>
+        </w:tcBorders>
+      </w:tcPr>
+    </w:tblStylePr>
+    <w:tblStylePr w:type="firstCol">
+      <w:rPr>
+        <w:b/>
+        <w:bCs/>
+      </w:rPr>
+    </w:tblStylePr>
+    <w:tblStylePr w:type="lastCol">
+      <w:rPr>
+        <w:b/>
+        <w:bCs/>
+      </w:rPr>
+    </w:tblStylePr>
+  </w:style>
+  <w:style w:type="table" w:customStyle="1" w:styleId="Tabladecuadrcula1clara-nfasis61">
+    <w:name w:val="Tabla de cuadrícula 1 clara - Énfasis 61"/>
+    <w:basedOn w:val="Tablanormal"/>
+    <w:uiPriority w:val="46"/>
+    <w:rsid w:val="00161E86"/>
+    <w:pPr>
+      <w:spacing w:after="0" w:line="240" w:lineRule="auto"/>
+    </w:pPr>
+    <w:tblPr>
+      <w:tblStyleRowBandSize w:val="1"/>
+      <w:tblStyleColBandSize w:val="1"/>
+      <w:tblBorders>
+        <w:top w:val="single" w:sz="4" w:space="0" w:color="C5E0B3" w:themeColor="accent6" w:themeTint="66"/>
+        <w:left w:val="single" w:sz="4" w:space="0" w:color="C5E0B3" w:themeColor="accent6" w:themeTint="66"/>
+        <w:bottom w:val="single" w:sz="4" w:space="0" w:color="C5E0B3" w:themeColor="accent6" w:themeTint="66"/>
+        <w:right w:val="single" w:sz="4" w:space="0" w:color="C5E0B3" w:themeColor="accent6" w:themeTint="66"/>
+        <w:insideH w:val="single" w:sz="4" w:space="0" w:color="C5E0B3" w:themeColor="accent6" w:themeTint="66"/>
+        <w:insideV w:val="single" w:sz="4" w:space="0" w:color="C5E0B3" w:themeColor="accent6" w:themeTint="66"/>
+      </w:tblBorders>
+    </w:tblPr>
+    <w:tblStylePr w:type="firstRow">
+      <w:rPr>
+        <w:b/>
+        <w:bCs/>
+      </w:rPr>
+      <w:tblPr/>
+      <w:tcPr>
+        <w:tcBorders>
+          <w:bottom w:val="single" w:sz="12" w:space="0" w:color="A8D08D" w:themeColor="accent6" w:themeTint="99"/>
+        </w:tcBorders>
+      </w:tcPr>
+    </w:tblStylePr>
+    <w:tblStylePr w:type="lastRow">
+      <w:rPr>
+        <w:b/>
+        <w:bCs/>
+      </w:rPr>
+      <w:tblPr/>
+      <w:tcPr>
+        <w:tcBorders>
+          <w:top w:val="double" w:sz="2" w:space="0" w:color="A8D08D" w:themeColor="accent6" w:themeTint="99"/>
+        </w:tcBorders>
+      </w:tcPr>
+    </w:tblStylePr>
+    <w:tblStylePr w:type="firstCol">
+      <w:rPr>
+        <w:b/>
+        <w:bCs/>
+      </w:rPr>
+    </w:tblStylePr>
+    <w:tblStylePr w:type="lastCol">
+      <w:rPr>
+        <w:b/>
+        <w:bCs/>
+      </w:rPr>
+    </w:tblStylePr>
+  </w:style>
+  <w:style w:type="paragraph" w:styleId="Textodeglobo">
+    <w:name w:val="Balloon Text"/>
+    <w:basedOn w:val="Normal"/>
+    <w:link w:val="TextodegloboCar"/>
+    <w:uiPriority w:val="99"/>
+    <w:semiHidden/>
+    <w:unhideWhenUsed/>
+    <w:rsid w:val="00172722"/>
+    <w:pPr>
+      <w:spacing w:after="0" w:line="240" w:lineRule="auto"/>
+    </w:pPr>
+    <w:rPr>
+      <w:rFonts w:ascii="Tahoma" w:hAnsi="Tahoma" w:cs="Tahoma"/>
+      <w:sz w:val="16"/>
+      <w:szCs w:val="16"/>
+    </w:rPr>
+  </w:style>
+  <w:style w:type="character" w:customStyle="1" w:styleId="TextodegloboCar">
+    <w:name w:val="Texto de globo Car"/>
+    <w:basedOn w:val="Fuentedeprrafopredeter"/>
+    <w:link w:val="Textodeglobo"/>
+    <w:uiPriority w:val="99"/>
+    <w:semiHidden/>
+    <w:rsid w:val="00172722"/>
+    <w:rPr>
+      <w:rFonts w:ascii="Tahoma" w:hAnsi="Tahoma" w:cs="Tahoma"/>
+      <w:sz w:val="16"/>
+      <w:szCs w:val="16"/>
+    </w:rPr>
+  </w:style>
+  <w:style w:type="table" w:styleId="Cuadrculaclara-nfasis4">
+    <w:name w:val="Light Grid Accent 4"/>
+    <w:basedOn w:val="Tablanormal"/>
+    <w:uiPriority w:val="62"/>
+    <w:rsid w:val="00172722"/>
+    <w:pPr>
+      <w:spacing w:after="0" w:line="240" w:lineRule="auto"/>
+      <w:jc w:val="left"/>
+    </w:pPr>
+    <w:rPr>
+      <w:rFonts w:asciiTheme="minorHAnsi" w:eastAsiaTheme="minorEastAsia" w:hAnsiTheme="minorHAnsi"/>
+      <w:lang w:eastAsia="ja-JP"/>
+    </w:rPr>
+    <w:tblPr>
+      <w:tblStyleRowBandSize w:val="1"/>
+      <w:tblStyleColBandSize w:val="1"/>
+      <w:tblBorders>
+        <w:top w:val="single" w:sz="8" w:space="0" w:color="FFC000" w:themeColor="accent4"/>
+        <w:left w:val="single" w:sz="8" w:space="0" w:color="FFC000" w:themeColor="accent4"/>
+        <w:bottom w:val="single" w:sz="8" w:space="0" w:color="FFC000" w:themeColor="accent4"/>
+        <w:right w:val="single" w:sz="8" w:space="0" w:color="FFC000" w:themeColor="accent4"/>
+        <w:insideH w:val="single" w:sz="8" w:space="0" w:color="FFC000" w:themeColor="accent4"/>
+        <w:insideV w:val="single" w:sz="8" w:space="0" w:color="FFC000" w:themeColor="accent4"/>
+      </w:tblBorders>
     </w:tblPr>
     <w:tblStylePr w:type="firstRow">
       <w:pPr>
@@ -13320,7 +13745,7 @@
   <a:extraClrSchemeLst/>
   <a:extLst>
     <a:ext uri="{05A4C25C-085E-4340-85A3-A5531E510DB2}">
-      <thm15:themeFamily xmlns:thm15="http://schemas.microsoft.com/office/thememl/2012/main" name="Office Theme" id="{62F939B6-93AF-4DB8-9C6B-D6C7DFDC589F}" vid="{4A3C46E8-61CC-4603-A589-7422A47A8E4A}"/>
+      <thm15:themeFamily xmlns:thm15="http://schemas.microsoft.com/office/thememl/2012/main" xmlns="" name="Office Theme" id="{62F939B6-93AF-4DB8-9C6B-D6C7DFDC589F}" vid="{4A3C46E8-61CC-4603-A589-7422A47A8E4A}"/>
     </a:ext>
   </a:extLst>
 </a:theme>
@@ -13331,7 +13756,7 @@
 </file>
 
 <file path=customXml/itemProps1.xml><?xml version="1.0" encoding="utf-8"?>
-<ds:datastoreItem xmlns:ds="http://schemas.openxmlformats.org/officeDocument/2006/customXml" ds:itemID="{E6300FE0-4A79-43D5-8111-EBEB7B2A61D9}">
+<ds:datastoreItem xmlns:ds="http://schemas.openxmlformats.org/officeDocument/2006/customXml" ds:itemID="{20FECAB2-A744-4985-9828-A81CEEF72C2B}">
   <ds:schemaRefs>
     <ds:schemaRef ds:uri="http://schemas.openxmlformats.org/officeDocument/2006/bibliography"/>
   </ds:schemaRefs>

</xml_diff>

<commit_message>
se documentó la tercera parte de las interfaces de uso
</commit_message>
<xml_diff>
--- a/plantilla documento de requerimientos curso aydsc.docx
+++ b/plantilla documento de requerimientos curso aydsc.docx
@@ -9954,9 +9954,9 @@
           <w:lang w:eastAsia="ja-JP"/>
         </w:rPr>
         <w:drawing>
-          <wp:inline distT="0" distB="0" distL="0" distR="0" wp14:anchorId="26F6BEF4" wp14:editId="0C4C98EC">
-            <wp:extent cx="5781575" cy="3914588"/>
-            <wp:effectExtent l="0" t="0" r="0" b="0"/>
+          <wp:inline distT="0" distB="0" distL="0" distR="0" wp14:anchorId="26F6BEF4" wp14:editId="01C54BA5">
+            <wp:extent cx="4508390" cy="3052539"/>
+            <wp:effectExtent l="0" t="0" r="6985" b="0"/>
             <wp:docPr id="19" name="Imagen 19"/>
             <wp:cNvGraphicFramePr>
               <a:graphicFrameLocks xmlns:a="http://schemas.openxmlformats.org/drawingml/2006/main" noChangeAspect="1"/>
@@ -9977,7 +9977,7 @@
                   <pic:spPr>
                     <a:xfrm>
                       <a:off x="0" y="0"/>
-                      <a:ext cx="5787853" cy="3918838"/>
+                      <a:ext cx="4517397" cy="3058638"/>
                     </a:xfrm>
                     <a:prstGeom prst="rect">
                       <a:avLst/>
@@ -9994,8 +9994,11 @@
       <w:r>
         <w:t>8.-</w:t>
       </w:r>
-      <w:bookmarkStart w:id="9" w:name="_GoBack"/>
-      <w:bookmarkEnd w:id="9"/>
+    </w:p>
+    <w:p>
+      <w:r>
+        <w:t>En la ventana principal podrá presionar consultar pedidos de clientes si tiene una cuenta de administrador, ahí se mostrará una tabla por cada pedido, donde se tiene toda la información de los artículos que ha pedido y del usuario, así como la hora a la cual se debe entregar el pedido, también podrá ordenarlos o buscarlos por precio, nombre o id del pedido. Al presionar el botón inicial lo llevará a la ventana principal.</w:t>
+      </w:r>
     </w:p>
     <w:p>
       <w:r>
@@ -10004,9 +10007,9 @@
           <w:lang w:eastAsia="ja-JP"/>
         </w:rPr>
         <w:drawing>
-          <wp:inline distT="0" distB="0" distL="0" distR="0" wp14:anchorId="61DAD9C0" wp14:editId="6EE3FFE9">
-            <wp:extent cx="5267325" cy="3701935"/>
-            <wp:effectExtent l="0" t="0" r="0" b="0"/>
+          <wp:inline distT="0" distB="0" distL="0" distR="0" wp14:anchorId="61DAD9C0" wp14:editId="105A31C0">
+            <wp:extent cx="5136543" cy="3610020"/>
+            <wp:effectExtent l="0" t="0" r="6985" b="9525"/>
             <wp:docPr id="11" name="Imagen 11"/>
             <wp:cNvGraphicFramePr>
               <a:graphicFrameLocks xmlns:a="http://schemas.openxmlformats.org/drawingml/2006/main" noChangeAspect="1"/>
@@ -10026,7 +10029,7 @@
                   <pic:spPr bwMode="auto">
                     <a:xfrm>
                       <a:off x="0" y="0"/>
-                      <a:ext cx="5271569" cy="3704918"/>
+                      <a:ext cx="5158454" cy="3625419"/>
                     </a:xfrm>
                     <a:prstGeom prst="rect">
                       <a:avLst/>
@@ -10049,11 +10052,16 @@
     </w:p>
     <w:p>
       <w:r>
+        <w:lastRenderedPageBreak/>
+        <w:t>En caso de presionar un artículo, por ejemplo palomitas, podrá ver una imagen del artículo, su ID, tamaño, unidades, costo, valoración, descripción y una gráfica de las compras hechas al día, al mes y al año.</w:t>
+      </w:r>
+    </w:p>
+    <w:p>
+      <w:r>
         <w:rPr>
           <w:noProof/>
           <w:lang w:eastAsia="ja-JP"/>
         </w:rPr>
-        <w:lastRenderedPageBreak/>
         <w:drawing>
           <wp:inline distT="0" distB="0" distL="0" distR="0" wp14:anchorId="4139FC24" wp14:editId="3DA0F0B0">
             <wp:extent cx="5219700" cy="3292093"/>
@@ -10098,7 +10106,10 @@
         </w:drawing>
       </w:r>
     </w:p>
-    <w:p/>
+    <w:p>
+      <w:bookmarkStart w:id="9" w:name="_GoBack"/>
+      <w:bookmarkEnd w:id="9"/>
+    </w:p>
     <w:p>
       <w:pPr>
         <w:pStyle w:val="Ttulo1"/>
@@ -13745,7 +13756,7 @@
   <a:extraClrSchemeLst/>
   <a:extLst>
     <a:ext uri="{05A4C25C-085E-4340-85A3-A5531E510DB2}">
-      <thm15:themeFamily xmlns:thm15="http://schemas.microsoft.com/office/thememl/2012/main" xmlns="" name="Office Theme" id="{62F939B6-93AF-4DB8-9C6B-D6C7DFDC589F}" vid="{4A3C46E8-61CC-4603-A589-7422A47A8E4A}"/>
+      <thm15:themeFamily xmlns="" xmlns:thm15="http://schemas.microsoft.com/office/thememl/2012/main" name="Office Theme" id="{62F939B6-93AF-4DB8-9C6B-D6C7DFDC589F}" vid="{4A3C46E8-61CC-4603-A589-7422A47A8E4A}"/>
     </a:ext>
   </a:extLst>
 </a:theme>
@@ -13756,7 +13767,7 @@
 </file>
 
 <file path=customXml/itemProps1.xml><?xml version="1.0" encoding="utf-8"?>
-<ds:datastoreItem xmlns:ds="http://schemas.openxmlformats.org/officeDocument/2006/customXml" ds:itemID="{20FECAB2-A744-4985-9828-A81CEEF72C2B}">
+<ds:datastoreItem xmlns:ds="http://schemas.openxmlformats.org/officeDocument/2006/customXml" ds:itemID="{E8B9DE2B-6D9C-4083-8AE8-ACB868A84BAD}">
   <ds:schemaRefs>
     <ds:schemaRef ds:uri="http://schemas.openxmlformats.org/officeDocument/2006/bibliography"/>
   </ds:schemaRefs>

</xml_diff>

<commit_message>
Se agrega clasificacion de casos de uso
</commit_message>
<xml_diff>
--- a/plantilla documento de requerimientos curso aydsc.docx
+++ b/plantilla documento de requerimientos curso aydsc.docx
@@ -1776,27 +1776,80 @@
       <w:bookmarkEnd w:id="4"/>
     </w:p>
     <w:p>
-      <w:pPr>
-        <w:pStyle w:val="Ttulo2"/>
-      </w:pPr>
-      <w:bookmarkStart w:id="5" w:name="_Toc90040881"/>
       <w:r>
-        <w:t>3.3 Diagramas de casos de uso</w:t>
+        <w:rPr>
+          <w:noProof/>
+          <w:lang w:eastAsia="ja-JP"/>
+        </w:rPr>
+        <w:drawing>
+          <wp:inline distT="0" distB="0" distL="0" distR="0" wp14:anchorId="1AF0EACA" wp14:editId="181CF547">
+            <wp:extent cx="4206240" cy="4139685"/>
+            <wp:effectExtent l="0" t="0" r="3810" b="0"/>
+            <wp:docPr id="1" name="Imagen 1"/>
+            <wp:cNvGraphicFramePr>
+              <a:graphicFrameLocks xmlns:a="http://schemas.openxmlformats.org/drawingml/2006/main" noChangeAspect="1"/>
+            </wp:cNvGraphicFramePr>
+            <a:graphic xmlns:a="http://schemas.openxmlformats.org/drawingml/2006/main">
+              <a:graphicData uri="http://schemas.openxmlformats.org/drawingml/2006/picture">
+                <pic:pic xmlns:pic="http://schemas.openxmlformats.org/drawingml/2006/picture">
+                  <pic:nvPicPr>
+                    <pic:cNvPr id="0" name=""/>
+                    <pic:cNvPicPr/>
+                  </pic:nvPicPr>
+                  <pic:blipFill rotWithShape="1">
+                    <a:blip r:embed="rId7"/>
+                    <a:srcRect l="24788" t="12345" r="30453" b="9305"/>
+                    <a:stretch/>
+                  </pic:blipFill>
+                  <pic:spPr bwMode="auto">
+                    <a:xfrm>
+                      <a:off x="0" y="0"/>
+                      <a:ext cx="4215441" cy="4148741"/>
+                    </a:xfrm>
+                    <a:prstGeom prst="rect">
+                      <a:avLst/>
+                    </a:prstGeom>
+                    <a:ln>
+                      <a:noFill/>
+                    </a:ln>
+                    <a:extLst>
+                      <a:ext uri="{53640926-AAD7-44D8-BBD7-CCE9431645EC}">
+                        <a14:shadowObscured xmlns:a14="http://schemas.microsoft.com/office/drawing/2010/main"/>
+                      </a:ext>
+                    </a:extLst>
+                  </pic:spPr>
+                </pic:pic>
+              </a:graphicData>
+            </a:graphic>
+          </wp:inline>
+        </w:drawing>
       </w:r>
+      <w:bookmarkStart w:id="5" w:name="_GoBack"/>
       <w:bookmarkEnd w:id="5"/>
     </w:p>
     <w:p>
       <w:pPr>
+        <w:pStyle w:val="Ttulo2"/>
+      </w:pPr>
+      <w:bookmarkStart w:id="6" w:name="_Toc90040881"/>
+      <w:r>
+        <w:lastRenderedPageBreak/>
+        <w:t>3.3 Diagramas de casos de uso</w:t>
+      </w:r>
+      <w:bookmarkEnd w:id="6"/>
+    </w:p>
+    <w:p>
+      <w:pPr>
         <w:pStyle w:val="Ttulo1"/>
       </w:pPr>
-      <w:bookmarkStart w:id="6" w:name="_Toc90040882"/>
+      <w:bookmarkStart w:id="7" w:name="_Toc90040882"/>
       <w:r>
         <w:t xml:space="preserve">4 </w:t>
       </w:r>
       <w:r>
         <w:t>Descripciones de casos de uso</w:t>
       </w:r>
-      <w:bookmarkEnd w:id="6"/>
+      <w:bookmarkEnd w:id="7"/>
     </w:p>
     <w:p>
       <w:r>
@@ -2121,15 +2174,7 @@
                 <w:rFonts w:ascii="Arial" w:hAnsi="Arial" w:cs="Arial"/>
                 <w:sz w:val="28"/>
               </w:rPr>
-              <w:t xml:space="preserve">Un actor, el cual puede ser un posible comprador o uno de los vendedores, al entrar al sistema le pedirá ingresar su usuario y contraseña con la que se habría </w:t>
-            </w:r>
-            <w:r>
-              <w:rPr>
-                <w:rFonts w:ascii="Arial" w:hAnsi="Arial" w:cs="Arial"/>
-                <w:sz w:val="28"/>
-              </w:rPr>
-              <w:lastRenderedPageBreak/>
-              <w:t>registrado anteriormente, o registrarse en caso de no tener una cuenta.</w:t>
+              <w:t>Un actor, el cual puede ser un posible comprador o uno de los vendedores, al entrar al sistema le pedirá ingresar su usuario y contraseña con la que se habría registrado anteriormente, o registrarse en caso de no tener una cuenta.</w:t>
             </w:r>
           </w:p>
         </w:tc>
@@ -2156,7 +2201,6 @@
                 <w:rFonts w:ascii="Arial" w:hAnsi="Arial" w:cs="Arial"/>
                 <w:sz w:val="28"/>
               </w:rPr>
-              <w:lastRenderedPageBreak/>
               <w:t xml:space="preserve">Disparador – </w:t>
             </w:r>
             <w:proofErr w:type="spellStart"/>
@@ -2492,6 +2536,7 @@
                 <w:rFonts w:ascii="Arial" w:hAnsi="Arial" w:cs="Arial"/>
                 <w:sz w:val="28"/>
               </w:rPr>
+              <w:lastRenderedPageBreak/>
               <w:t>Ingresar:</w:t>
             </w:r>
           </w:p>
@@ -3040,6 +3085,7 @@
                 <w:rFonts w:ascii="Arial" w:hAnsi="Arial" w:cs="Arial"/>
                 <w:sz w:val="28"/>
               </w:rPr>
+              <w:lastRenderedPageBreak/>
               <w:t>ID y Nombre:</w:t>
             </w:r>
           </w:p>
@@ -3429,15 +3475,7 @@
                 <w:rFonts w:ascii="Arial" w:hAnsi="Arial" w:cs="Arial"/>
                 <w:sz w:val="28"/>
               </w:rPr>
-              <w:t xml:space="preserve">Pre-02 El comprador paga los productos </w:t>
-            </w:r>
-            <w:r>
-              <w:rPr>
-                <w:rFonts w:ascii="Arial" w:hAnsi="Arial" w:cs="Arial"/>
-                <w:sz w:val="28"/>
-              </w:rPr>
-              <w:lastRenderedPageBreak/>
-              <w:t>elegidos.</w:t>
+              <w:t>Pre-02 El comprador paga los productos elegidos.</w:t>
             </w:r>
           </w:p>
           <w:p>
@@ -3481,7 +3519,6 @@
                 <w:rFonts w:ascii="Arial" w:hAnsi="Arial" w:cs="Arial"/>
                 <w:sz w:val="28"/>
               </w:rPr>
-              <w:lastRenderedPageBreak/>
               <w:t>Pos</w:t>
             </w:r>
             <w:proofErr w:type="spellEnd"/>
@@ -3872,7 +3909,15 @@
                 <w:rFonts w:ascii="Arial" w:hAnsi="Arial" w:cs="Arial"/>
                 <w:sz w:val="28"/>
               </w:rPr>
-              <w:t>5.3. El comprador elige el producto a calificar.</w:t>
+              <w:t xml:space="preserve">5.3. El comprador elige el producto a </w:t>
+            </w:r>
+            <w:r>
+              <w:rPr>
+                <w:rFonts w:ascii="Arial" w:hAnsi="Arial" w:cs="Arial"/>
+                <w:sz w:val="28"/>
+              </w:rPr>
+              <w:lastRenderedPageBreak/>
+              <w:t>calificar.</w:t>
             </w:r>
           </w:p>
           <w:p>
@@ -3977,6 +4022,7 @@
                 <w:rFonts w:ascii="Arial" w:hAnsi="Arial" w:cs="Arial"/>
                 <w:sz w:val="28"/>
               </w:rPr>
+              <w:lastRenderedPageBreak/>
               <w:t>Prioridad:</w:t>
             </w:r>
           </w:p>
@@ -4141,7 +4187,6 @@
                 <w:rFonts w:ascii="Arial" w:hAnsi="Arial" w:cs="Arial"/>
                 <w:sz w:val="28"/>
               </w:rPr>
-              <w:lastRenderedPageBreak/>
               <w:t>Creado por:</w:t>
             </w:r>
           </w:p>
@@ -4640,7 +4685,15 @@
                 <w:rFonts w:ascii="Arial" w:hAnsi="Arial" w:cs="Arial"/>
                 <w:sz w:val="28"/>
               </w:rPr>
-              <w:t>El sistema le muestra una lista de todos los productos que puede calificar.</w:t>
+              <w:t xml:space="preserve">El sistema le muestra una lista de todos los productos que puede </w:t>
+            </w:r>
+            <w:r>
+              <w:rPr>
+                <w:rFonts w:ascii="Arial" w:hAnsi="Arial" w:cs="Arial"/>
+                <w:sz w:val="28"/>
+              </w:rPr>
+              <w:lastRenderedPageBreak/>
+              <w:t>calificar.</w:t>
             </w:r>
           </w:p>
           <w:p>
@@ -4772,6 +4825,7 @@
                 <w:rFonts w:ascii="Arial" w:hAnsi="Arial" w:cs="Arial"/>
                 <w:sz w:val="28"/>
               </w:rPr>
+              <w:lastRenderedPageBreak/>
               <w:t>Flujo Alternativo:</w:t>
             </w:r>
           </w:p>
@@ -4922,7 +4976,6 @@
                 <w:rFonts w:ascii="Arial" w:hAnsi="Arial" w:cs="Arial"/>
                 <w:sz w:val="28"/>
               </w:rPr>
-              <w:lastRenderedPageBreak/>
               <w:t>Frecuencia de uso:</w:t>
             </w:r>
           </w:p>
@@ -5365,6 +5418,7 @@
                 <w:rFonts w:ascii="Arial" w:hAnsi="Arial" w:cs="Arial"/>
                 <w:sz w:val="28"/>
               </w:rPr>
+              <w:lastRenderedPageBreak/>
               <w:t>Pre-Condiciones:</w:t>
             </w:r>
           </w:p>
@@ -5638,7 +5692,6 @@
                 <w:rFonts w:ascii="Arial" w:hAnsi="Arial" w:cs="Arial"/>
                 <w:sz w:val="28"/>
               </w:rPr>
-              <w:lastRenderedPageBreak/>
               <w:t>El sistema lo redirige a la página principal.</w:t>
             </w:r>
           </w:p>
@@ -5666,7 +5719,6 @@
                 <w:rFonts w:ascii="Arial" w:hAnsi="Arial" w:cs="Arial"/>
                 <w:sz w:val="28"/>
               </w:rPr>
-              <w:lastRenderedPageBreak/>
               <w:t>Flujo Alternativo:</w:t>
             </w:r>
           </w:p>
@@ -5957,6 +6009,7 @@
                 <w:rFonts w:ascii="Arial" w:hAnsi="Arial" w:cs="Arial"/>
                 <w:sz w:val="28"/>
               </w:rPr>
+              <w:lastRenderedPageBreak/>
               <w:t>Creado por:</w:t>
             </w:r>
           </w:p>
@@ -6381,7 +6434,6 @@
                 <w:rFonts w:ascii="Arial" w:hAnsi="Arial" w:cs="Arial"/>
                 <w:sz w:val="28"/>
               </w:rPr>
-              <w:lastRenderedPageBreak/>
               <w:t>Pos</w:t>
             </w:r>
             <w:proofErr w:type="spellEnd"/>
@@ -6417,7 +6469,6 @@
                 <w:rFonts w:ascii="Arial" w:hAnsi="Arial" w:cs="Arial"/>
                 <w:sz w:val="28"/>
               </w:rPr>
-              <w:lastRenderedPageBreak/>
               <w:t>Flujo Principal</w:t>
             </w:r>
           </w:p>
@@ -6726,6 +6777,7 @@
                 <w:rFonts w:ascii="Arial" w:hAnsi="Arial" w:cs="Arial"/>
                 <w:sz w:val="28"/>
               </w:rPr>
+              <w:lastRenderedPageBreak/>
               <w:t>Frecuencia de uso:</w:t>
             </w:r>
           </w:p>
@@ -7193,15 +7245,7 @@
                 <w:rFonts w:ascii="Arial" w:hAnsi="Arial" w:cs="Arial"/>
                 <w:sz w:val="28"/>
               </w:rPr>
-              <w:t xml:space="preserve">El administrador por medio de su cuenta, se le otorgara disposición a realizar consultas </w:t>
-            </w:r>
-            <w:r>
-              <w:rPr>
-                <w:rFonts w:ascii="Arial" w:hAnsi="Arial" w:cs="Arial"/>
-                <w:sz w:val="28"/>
-              </w:rPr>
-              <w:lastRenderedPageBreak/>
-              <w:t>(por medio de un botón).</w:t>
+              <w:t>El administrador por medio de su cuenta, se le otorgara disposición a realizar consultas (por medio de un botón).</w:t>
             </w:r>
           </w:p>
         </w:tc>
@@ -7230,7 +7274,6 @@
                 <w:rFonts w:ascii="Arial" w:hAnsi="Arial" w:cs="Arial"/>
                 <w:sz w:val="28"/>
               </w:rPr>
-              <w:lastRenderedPageBreak/>
               <w:t>Pre-Condiciones:</w:t>
             </w:r>
           </w:p>
@@ -7598,7 +7641,15 @@
                 <w:rFonts w:ascii="Arial" w:hAnsi="Arial" w:cs="Arial"/>
                 <w:sz w:val="28"/>
               </w:rPr>
-              <w:t>El administrador presiona el objeto, este abrirá un panel con la información del producto.</w:t>
+              <w:t xml:space="preserve">El administrador presiona el objeto, </w:t>
+            </w:r>
+            <w:r>
+              <w:rPr>
+                <w:rFonts w:ascii="Arial" w:hAnsi="Arial" w:cs="Arial"/>
+                <w:sz w:val="28"/>
+              </w:rPr>
+              <w:lastRenderedPageBreak/>
+              <w:t>este abrirá un panel con la información del producto.</w:t>
             </w:r>
           </w:p>
         </w:tc>
@@ -7627,6 +7678,7 @@
                 <w:rFonts w:ascii="Arial" w:hAnsi="Arial" w:cs="Arial"/>
                 <w:sz w:val="28"/>
               </w:rPr>
+              <w:lastRenderedPageBreak/>
               <w:t>Prioridad:</w:t>
             </w:r>
           </w:p>
@@ -7983,7 +8035,6 @@
                 <w:rFonts w:ascii="Arial" w:hAnsi="Arial" w:cs="Arial"/>
                 <w:sz w:val="28"/>
               </w:rPr>
-              <w:lastRenderedPageBreak/>
               <w:t>Actores secundarios:</w:t>
             </w:r>
           </w:p>
@@ -8495,7 +8546,15 @@
                 <w:rFonts w:ascii="Arial" w:hAnsi="Arial" w:cs="Arial"/>
                 <w:sz w:val="28"/>
               </w:rPr>
-              <w:t>Al terminar de rellenar todo lo necesario, se habilita un botón de aplicar.</w:t>
+              <w:t xml:space="preserve">Al terminar de rellenar todo lo necesario, se habilita un botón de </w:t>
+            </w:r>
+            <w:r>
+              <w:rPr>
+                <w:rFonts w:ascii="Arial" w:hAnsi="Arial" w:cs="Arial"/>
+                <w:sz w:val="28"/>
+              </w:rPr>
+              <w:lastRenderedPageBreak/>
+              <w:t>aplicar.</w:t>
             </w:r>
           </w:p>
           <w:p>
@@ -8632,6 +8691,7 @@
                 <w:rFonts w:ascii="Arial" w:hAnsi="Arial" w:cs="Arial"/>
                 <w:sz w:val="28"/>
               </w:rPr>
+              <w:lastRenderedPageBreak/>
               <w:t>Flujo Alternativo:</w:t>
             </w:r>
           </w:p>
@@ -8785,7 +8845,6 @@
                 <w:rFonts w:ascii="Arial" w:hAnsi="Arial" w:cs="Arial"/>
                 <w:sz w:val="28"/>
               </w:rPr>
-              <w:lastRenderedPageBreak/>
               <w:t>Eliminar</w:t>
             </w:r>
           </w:p>
@@ -9018,7 +9077,15 @@
                 <w:rFonts w:ascii="Arial" w:hAnsi="Arial" w:cs="Arial"/>
                 <w:sz w:val="28"/>
               </w:rPr>
-              <w:t>En el caso de no ser la información buscada.</w:t>
+              <w:t xml:space="preserve">En el caso de no ser la información </w:t>
+            </w:r>
+            <w:r>
+              <w:rPr>
+                <w:rFonts w:ascii="Arial" w:hAnsi="Arial" w:cs="Arial"/>
+                <w:sz w:val="28"/>
+              </w:rPr>
+              <w:lastRenderedPageBreak/>
+              <w:t>buscada.</w:t>
             </w:r>
           </w:p>
           <w:p>
@@ -9205,12 +9272,11 @@
           <w:numId w:val="15"/>
         </w:numPr>
       </w:pPr>
-      <w:bookmarkStart w:id="7" w:name="_Toc90040883"/>
+      <w:bookmarkStart w:id="8" w:name="_Toc90040883"/>
       <w:r>
-        <w:lastRenderedPageBreak/>
         <w:t>Diagramas de flujo de casos de uso</w:t>
       </w:r>
-      <w:bookmarkEnd w:id="7"/>
+      <w:bookmarkEnd w:id="8"/>
     </w:p>
     <w:p/>
     <w:p/>
@@ -9218,11 +9284,11 @@
       <w:pPr>
         <w:pStyle w:val="Ttulo1"/>
       </w:pPr>
-      <w:bookmarkStart w:id="8" w:name="_Toc90040884"/>
+      <w:bookmarkStart w:id="9" w:name="_Toc90040884"/>
       <w:r>
         <w:t>Apéndice A: Interfaces de casos de uso</w:t>
       </w:r>
-      <w:bookmarkEnd w:id="8"/>
+      <w:bookmarkEnd w:id="9"/>
     </w:p>
     <w:p>
       <w:r>
@@ -9297,6 +9363,7 @@
           <w:noProof/>
           <w:lang w:eastAsia="ja-JP"/>
         </w:rPr>
+        <w:lastRenderedPageBreak/>
         <w:drawing>
           <wp:inline distT="0" distB="0" distL="0" distR="0" wp14:anchorId="53046836" wp14:editId="76679925">
             <wp:extent cx="5076825" cy="3863245"/>
@@ -9313,7 +9380,7 @@
                     <pic:cNvPicPr/>
                   </pic:nvPicPr>
                   <pic:blipFill rotWithShape="1">
-                    <a:blip r:embed="rId7"/>
+                    <a:blip r:embed="rId8"/>
                     <a:srcRect l="23780" t="32326" r="33586" b="9970"/>
                     <a:stretch/>
                   </pic:blipFill>
@@ -9386,7 +9453,7 @@
                     <pic:cNvPicPr/>
                   </pic:nvPicPr>
                   <pic:blipFill rotWithShape="1">
-                    <a:blip r:embed="rId8"/>
+                    <a:blip r:embed="rId9"/>
                     <a:srcRect l="30235" t="32931" r="34774" b="10272"/>
                     <a:stretch/>
                   </pic:blipFill>
@@ -9449,7 +9516,7 @@
                     <pic:cNvPicPr/>
                   </pic:nvPicPr>
                   <pic:blipFill rotWithShape="1">
-                    <a:blip r:embed="rId9"/>
+                    <a:blip r:embed="rId10"/>
                     <a:srcRect l="18684" t="34442" r="35454" b="11178"/>
                     <a:stretch/>
                   </pic:blipFill>
@@ -9516,7 +9583,7 @@
                     <pic:cNvPicPr/>
                   </pic:nvPicPr>
                   <pic:blipFill>
-                    <a:blip r:embed="rId10"/>
+                    <a:blip r:embed="rId11"/>
                     <a:stretch>
                       <a:fillRect/>
                     </a:stretch>
@@ -9651,7 +9718,7 @@
                     <pic:cNvPicPr/>
                   </pic:nvPicPr>
                   <pic:blipFill>
-                    <a:blip r:embed="rId11"/>
+                    <a:blip r:embed="rId12"/>
                     <a:stretch>
                       <a:fillRect/>
                     </a:stretch>
@@ -9709,7 +9776,7 @@
                     <pic:cNvPicPr/>
                   </pic:nvPicPr>
                   <pic:blipFill>
-                    <a:blip r:embed="rId12"/>
+                    <a:blip r:embed="rId13"/>
                     <a:stretch>
                       <a:fillRect/>
                     </a:stretch>
@@ -9784,7 +9851,7 @@
                     <pic:cNvPicPr/>
                   </pic:nvPicPr>
                   <pic:blipFill>
-                    <a:blip r:embed="rId13"/>
+                    <a:blip r:embed="rId14"/>
                     <a:stretch>
                       <a:fillRect/>
                     </a:stretch>
@@ -9848,7 +9915,7 @@
                     <pic:cNvPicPr/>
                   </pic:nvPicPr>
                   <pic:blipFill>
-                    <a:blip r:embed="rId14"/>
+                    <a:blip r:embed="rId15"/>
                     <a:stretch>
                       <a:fillRect/>
                     </a:stretch>
@@ -9905,7 +9972,7 @@
                     <pic:cNvPicPr/>
                   </pic:nvPicPr>
                   <pic:blipFill>
-                    <a:blip r:embed="rId15"/>
+                    <a:blip r:embed="rId16"/>
                     <a:stretch>
                       <a:fillRect/>
                     </a:stretch>
@@ -9969,7 +10036,7 @@
                     <pic:cNvPicPr/>
                   </pic:nvPicPr>
                   <pic:blipFill>
-                    <a:blip r:embed="rId16"/>
+                    <a:blip r:embed="rId17"/>
                     <a:stretch>
                       <a:fillRect/>
                     </a:stretch>
@@ -10022,7 +10089,7 @@
                     <pic:cNvPicPr/>
                   </pic:nvPicPr>
                   <pic:blipFill rotWithShape="1">
-                    <a:blip r:embed="rId17"/>
+                    <a:blip r:embed="rId18"/>
                     <a:srcRect l="24120" t="36858" r="33586" b="10272"/>
                     <a:stretch/>
                   </pic:blipFill>
@@ -10078,7 +10145,7 @@
                     <pic:cNvPicPr/>
                   </pic:nvPicPr>
                   <pic:blipFill rotWithShape="1">
-                    <a:blip r:embed="rId18"/>
+                    <a:blip r:embed="rId19"/>
                     <a:srcRect l="26159" t="33837" r="32906" b="20241"/>
                     <a:stretch/>
                   </pic:blipFill>
@@ -10106,10 +10173,7 @@
         </w:drawing>
       </w:r>
     </w:p>
-    <w:p>
-      <w:bookmarkStart w:id="9" w:name="_GoBack"/>
-      <w:bookmarkEnd w:id="9"/>
-    </w:p>
+    <w:p/>
     <w:p>
       <w:pPr>
         <w:pStyle w:val="Ttulo1"/>
@@ -13756,7 +13820,7 @@
   <a:extraClrSchemeLst/>
   <a:extLst>
     <a:ext uri="{05A4C25C-085E-4340-85A3-A5531E510DB2}">
-      <thm15:themeFamily xmlns="" xmlns:thm15="http://schemas.microsoft.com/office/thememl/2012/main" name="Office Theme" id="{62F939B6-93AF-4DB8-9C6B-D6C7DFDC589F}" vid="{4A3C46E8-61CC-4603-A589-7422A47A8E4A}"/>
+      <thm15:themeFamily xmlns:thm15="http://schemas.microsoft.com/office/thememl/2012/main" xmlns="" name="Office Theme" id="{62F939B6-93AF-4DB8-9C6B-D6C7DFDC589F}" vid="{4A3C46E8-61CC-4603-A589-7422A47A8E4A}"/>
     </a:ext>
   </a:extLst>
 </a:theme>
@@ -13767,7 +13831,7 @@
 </file>
 
 <file path=customXml/itemProps1.xml><?xml version="1.0" encoding="utf-8"?>
-<ds:datastoreItem xmlns:ds="http://schemas.openxmlformats.org/officeDocument/2006/customXml" ds:itemID="{E8B9DE2B-6D9C-4083-8AE8-ACB868A84BAD}">
+<ds:datastoreItem xmlns:ds="http://schemas.openxmlformats.org/officeDocument/2006/customXml" ds:itemID="{25C6CDC3-F3F6-41D8-9A47-C3B8504BD822}">
   <ds:schemaRefs>
     <ds:schemaRef ds:uri="http://schemas.openxmlformats.org/officeDocument/2006/bibliography"/>
   </ds:schemaRefs>

</xml_diff>

<commit_message>
Actualice una imagen de las interfaces de Balsamiq
</commit_message>
<xml_diff>
--- a/plantilla documento de requerimientos curso aydsc.docx
+++ b/plantilla documento de requerimientos curso aydsc.docx
@@ -1,6 +1,6 @@
 
 <file path=word/document.xml><?xml version="1.0" encoding="utf-8"?>
-<w:document xmlns:wpc="http://schemas.microsoft.com/office/word/2010/wordprocessingCanvas" xmlns:mc="http://schemas.openxmlformats.org/markup-compatibility/2006" xmlns:o="urn:schemas-microsoft-com:office:office" xmlns:r="http://schemas.openxmlformats.org/officeDocument/2006/relationships" xmlns:m="http://schemas.openxmlformats.org/officeDocument/2006/math" xmlns:v="urn:schemas-microsoft-com:vml" xmlns:wp14="http://schemas.microsoft.com/office/word/2010/wordprocessingDrawing" xmlns:wp="http://schemas.openxmlformats.org/drawingml/2006/wordprocessingDrawing" xmlns:w10="urn:schemas-microsoft-com:office:word" xmlns:w="http://schemas.openxmlformats.org/wordprocessingml/2006/main" xmlns:w14="http://schemas.microsoft.com/office/word/2010/wordml" xmlns:wpg="http://schemas.microsoft.com/office/word/2010/wordprocessingGroup" xmlns:wpi="http://schemas.microsoft.com/office/word/2010/wordprocessingInk" xmlns:wne="http://schemas.microsoft.com/office/word/2006/wordml" xmlns:wps="http://schemas.microsoft.com/office/word/2010/wordprocessingShape" mc:Ignorable="w14 wp14">
+<w:document xmlns:wpc="http://schemas.microsoft.com/office/word/2010/wordprocessingCanvas" xmlns:mc="http://schemas.openxmlformats.org/markup-compatibility/2006" xmlns:o="urn:schemas-microsoft-com:office:office" xmlns:r="http://schemas.openxmlformats.org/officeDocument/2006/relationships" xmlns:m="http://schemas.openxmlformats.org/officeDocument/2006/math" xmlns:v="urn:schemas-microsoft-com:vml" xmlns:wp14="http://schemas.microsoft.com/office/word/2010/wordprocessingDrawing" xmlns:wp="http://schemas.openxmlformats.org/drawingml/2006/wordprocessingDrawing" xmlns:w10="urn:schemas-microsoft-com:office:word" xmlns:w="http://schemas.openxmlformats.org/wordprocessingml/2006/main" xmlns:w14="http://schemas.microsoft.com/office/word/2010/wordml" xmlns:w15="http://schemas.microsoft.com/office/word/2012/wordml" xmlns:wpg="http://schemas.microsoft.com/office/word/2010/wordprocessingGroup" xmlns:wpi="http://schemas.microsoft.com/office/word/2010/wordprocessingInk" xmlns:wne="http://schemas.microsoft.com/office/word/2006/wordml" xmlns:wps="http://schemas.microsoft.com/office/word/2010/wordprocessingShape" mc:Ignorable="w14 w15 wp14">
   <w:body>
     <w:p>
       <w:pPr>
@@ -1779,7 +1779,7 @@
       <w:r>
         <w:rPr>
           <w:noProof/>
-          <w:lang w:eastAsia="ja-JP"/>
+          <w:lang w:eastAsia="es-MX"/>
         </w:rPr>
         <w:drawing>
           <wp:inline distT="0" distB="0" distL="0" distR="0" wp14:anchorId="1AF0EACA" wp14:editId="181CF547">
@@ -1797,7 +1797,7 @@
                     <pic:cNvPicPr/>
                   </pic:nvPicPr>
                   <pic:blipFill rotWithShape="1">
-                    <a:blip r:embed="rId7"/>
+                    <a:blip r:embed="rId6"/>
                     <a:srcRect l="24788" t="12345" r="30453" b="9305"/>
                     <a:stretch/>
                   </pic:blipFill>
@@ -1824,32 +1824,30 @@
           </wp:inline>
         </w:drawing>
       </w:r>
-      <w:bookmarkStart w:id="5" w:name="_GoBack"/>
-      <w:bookmarkEnd w:id="5"/>
     </w:p>
     <w:p>
       <w:pPr>
         <w:pStyle w:val="Ttulo2"/>
       </w:pPr>
-      <w:bookmarkStart w:id="6" w:name="_Toc90040881"/>
+      <w:bookmarkStart w:id="5" w:name="_Toc90040881"/>
       <w:r>
         <w:lastRenderedPageBreak/>
         <w:t>3.3 Diagramas de casos de uso</w:t>
       </w:r>
-      <w:bookmarkEnd w:id="6"/>
+      <w:bookmarkEnd w:id="5"/>
     </w:p>
     <w:p>
       <w:pPr>
         <w:pStyle w:val="Ttulo1"/>
       </w:pPr>
-      <w:bookmarkStart w:id="7" w:name="_Toc90040882"/>
+      <w:bookmarkStart w:id="6" w:name="_Toc90040882"/>
       <w:r>
         <w:t xml:space="preserve">4 </w:t>
       </w:r>
       <w:r>
         <w:t>Descripciones de casos de uso</w:t>
       </w:r>
-      <w:bookmarkEnd w:id="7"/>
+      <w:bookmarkEnd w:id="6"/>
     </w:p>
     <w:p>
       <w:r>
@@ -9272,11 +9270,11 @@
           <w:numId w:val="15"/>
         </w:numPr>
       </w:pPr>
-      <w:bookmarkStart w:id="8" w:name="_Toc90040883"/>
+      <w:bookmarkStart w:id="7" w:name="_Toc90040883"/>
       <w:r>
         <w:t>Diagramas de flujo de casos de uso</w:t>
       </w:r>
-      <w:bookmarkEnd w:id="8"/>
+      <w:bookmarkEnd w:id="7"/>
     </w:p>
     <w:p/>
     <w:p/>
@@ -9284,11 +9282,11 @@
       <w:pPr>
         <w:pStyle w:val="Ttulo1"/>
       </w:pPr>
-      <w:bookmarkStart w:id="9" w:name="_Toc90040884"/>
+      <w:bookmarkStart w:id="8" w:name="_Toc90040884"/>
       <w:r>
         <w:t>Apéndice A: Interfaces de casos de uso</w:t>
       </w:r>
-      <w:bookmarkEnd w:id="9"/>
+      <w:bookmarkEnd w:id="8"/>
     </w:p>
     <w:p>
       <w:r>
@@ -9361,7 +9359,7 @@
       <w:r>
         <w:rPr>
           <w:noProof/>
-          <w:lang w:eastAsia="ja-JP"/>
+          <w:lang w:eastAsia="es-MX"/>
         </w:rPr>
         <w:lastRenderedPageBreak/>
         <w:drawing>
@@ -9380,7 +9378,7 @@
                     <pic:cNvPicPr/>
                   </pic:nvPicPr>
                   <pic:blipFill rotWithShape="1">
-                    <a:blip r:embed="rId8"/>
+                    <a:blip r:embed="rId7"/>
                     <a:srcRect l="23780" t="32326" r="33586" b="9970"/>
                     <a:stretch/>
                   </pic:blipFill>
@@ -9434,7 +9432,7 @@
       <w:r>
         <w:rPr>
           <w:noProof/>
-          <w:lang w:eastAsia="ja-JP"/>
+          <w:lang w:eastAsia="es-MX"/>
         </w:rPr>
         <w:lastRenderedPageBreak/>
         <w:drawing>
@@ -9453,7 +9451,7 @@
                     <pic:cNvPicPr/>
                   </pic:nvPicPr>
                   <pic:blipFill rotWithShape="1">
-                    <a:blip r:embed="rId9"/>
+                    <a:blip r:embed="rId8"/>
                     <a:srcRect l="30235" t="32931" r="34774" b="10272"/>
                     <a:stretch/>
                   </pic:blipFill>
@@ -9498,7 +9496,7 @@
       <w:r>
         <w:rPr>
           <w:noProof/>
-          <w:lang w:eastAsia="ja-JP"/>
+          <w:lang w:eastAsia="es-MX"/>
         </w:rPr>
         <w:drawing>
           <wp:inline distT="0" distB="0" distL="0" distR="0" wp14:anchorId="71202CB1" wp14:editId="6B183691">
@@ -9516,7 +9514,7 @@
                     <pic:cNvPicPr/>
                   </pic:nvPicPr>
                   <pic:blipFill rotWithShape="1">
-                    <a:blip r:embed="rId10"/>
+                    <a:blip r:embed="rId9"/>
                     <a:srcRect l="18684" t="34442" r="35454" b="11178"/>
                     <a:stretch/>
                   </pic:blipFill>
@@ -9565,7 +9563,7 @@
       <w:r>
         <w:rPr>
           <w:noProof/>
-          <w:lang w:eastAsia="ja-JP"/>
+          <w:lang w:eastAsia="es-MX"/>
         </w:rPr>
         <w:drawing>
           <wp:inline distT="0" distB="0" distL="0" distR="0" wp14:anchorId="12536154" wp14:editId="0CE4617C">
@@ -9583,7 +9581,7 @@
                     <pic:cNvPicPr/>
                   </pic:nvPicPr>
                   <pic:blipFill>
-                    <a:blip r:embed="rId11"/>
+                    <a:blip r:embed="rId10"/>
                     <a:stretch>
                       <a:fillRect/>
                     </a:stretch>
@@ -9700,7 +9698,7 @@
       <w:r>
         <w:rPr>
           <w:noProof/>
-          <w:lang w:eastAsia="ja-JP"/>
+          <w:lang w:eastAsia="es-MX"/>
         </w:rPr>
         <w:drawing>
           <wp:inline distT="0" distB="0" distL="0" distR="0" wp14:anchorId="769C9F27" wp14:editId="4223FCAF">
@@ -9718,7 +9716,7 @@
                     <pic:cNvPicPr/>
                   </pic:nvPicPr>
                   <pic:blipFill>
-                    <a:blip r:embed="rId12"/>
+                    <a:blip r:embed="rId11"/>
                     <a:stretch>
                       <a:fillRect/>
                     </a:stretch>
@@ -9758,7 +9756,7 @@
       <w:r>
         <w:rPr>
           <w:noProof/>
-          <w:lang w:eastAsia="ja-JP"/>
+          <w:lang w:eastAsia="es-MX"/>
         </w:rPr>
         <w:drawing>
           <wp:inline distT="0" distB="0" distL="0" distR="0" wp14:anchorId="4BE11A24" wp14:editId="3EF7BFE8">
@@ -9776,7 +9774,7 @@
                     <pic:cNvPicPr/>
                   </pic:nvPicPr>
                   <pic:blipFill>
-                    <a:blip r:embed="rId13"/>
+                    <a:blip r:embed="rId12"/>
                     <a:stretch>
                       <a:fillRect/>
                     </a:stretch>
@@ -9833,7 +9831,7 @@
       <w:r>
         <w:rPr>
           <w:noProof/>
-          <w:lang w:eastAsia="ja-JP"/>
+          <w:lang w:eastAsia="es-MX"/>
         </w:rPr>
         <w:drawing>
           <wp:inline distT="0" distB="0" distL="0" distR="0" wp14:anchorId="5BF156F1" wp14:editId="474A65AE">
@@ -9851,7 +9849,7 @@
                     <pic:cNvPicPr/>
                   </pic:nvPicPr>
                   <pic:blipFill>
-                    <a:blip r:embed="rId14"/>
+                    <a:blip r:embed="rId13"/>
                     <a:stretch>
                       <a:fillRect/>
                     </a:stretch>
@@ -9897,7 +9895,7 @@
       <w:r>
         <w:rPr>
           <w:noProof/>
-          <w:lang w:eastAsia="ja-JP"/>
+          <w:lang w:eastAsia="es-MX"/>
         </w:rPr>
         <w:drawing>
           <wp:inline distT="0" distB="0" distL="0" distR="0" wp14:anchorId="28886C45" wp14:editId="64C5FBE0">
@@ -9915,7 +9913,7 @@
                     <pic:cNvPicPr/>
                   </pic:nvPicPr>
                   <pic:blipFill>
-                    <a:blip r:embed="rId15"/>
+                    <a:blip r:embed="rId14"/>
                     <a:stretch>
                       <a:fillRect/>
                     </a:stretch>
@@ -9954,7 +9952,7 @@
       <w:r>
         <w:rPr>
           <w:noProof/>
-          <w:lang w:eastAsia="ja-JP"/>
+          <w:lang w:eastAsia="es-MX"/>
         </w:rPr>
         <w:drawing>
           <wp:inline distT="0" distB="0" distL="0" distR="0" wp14:anchorId="1F12E02E" wp14:editId="4878C4B9">
@@ -9972,7 +9970,7 @@
                     <pic:cNvPicPr/>
                   </pic:nvPicPr>
                   <pic:blipFill>
-                    <a:blip r:embed="rId16"/>
+                    <a:blip r:embed="rId15"/>
                     <a:stretch>
                       <a:fillRect/>
                     </a:stretch>
@@ -10018,13 +10016,13 @@
       <w:r>
         <w:rPr>
           <w:noProof/>
-          <w:lang w:eastAsia="ja-JP"/>
+          <w:lang w:eastAsia="es-MX"/>
         </w:rPr>
         <w:drawing>
-          <wp:inline distT="0" distB="0" distL="0" distR="0" wp14:anchorId="26F6BEF4" wp14:editId="01C54BA5">
-            <wp:extent cx="4508390" cy="3052539"/>
-            <wp:effectExtent l="0" t="0" r="6985" b="0"/>
-            <wp:docPr id="19" name="Imagen 19"/>
+          <wp:inline distT="0" distB="0" distL="0" distR="0" wp14:anchorId="591C2F46" wp14:editId="045EEA24">
+            <wp:extent cx="4651513" cy="3114029"/>
+            <wp:effectExtent l="0" t="0" r="0" b="0"/>
+            <wp:docPr id="6" name="Imagen 6"/>
             <wp:cNvGraphicFramePr>
               <a:graphicFrameLocks xmlns:a="http://schemas.openxmlformats.org/drawingml/2006/main" noChangeAspect="1"/>
             </wp:cNvGraphicFramePr>
@@ -10036,7 +10034,7 @@
                     <pic:cNvPicPr/>
                   </pic:nvPicPr>
                   <pic:blipFill>
-                    <a:blip r:embed="rId17"/>
+                    <a:blip r:embed="rId16"/>
                     <a:stretch>
                       <a:fillRect/>
                     </a:stretch>
@@ -10044,7 +10042,7 @@
                   <pic:spPr>
                     <a:xfrm>
                       <a:off x="0" y="0"/>
-                      <a:ext cx="4517397" cy="3058638"/>
+                      <a:ext cx="4663023" cy="3121735"/>
                     </a:xfrm>
                     <a:prstGeom prst="rect">
                       <a:avLst/>
@@ -10056,6 +10054,8 @@
           </wp:inline>
         </w:drawing>
       </w:r>
+      <w:bookmarkStart w:id="9" w:name="_GoBack"/>
+      <w:bookmarkEnd w:id="9"/>
     </w:p>
     <w:p>
       <w:r>
@@ -10071,7 +10071,7 @@
       <w:r>
         <w:rPr>
           <w:noProof/>
-          <w:lang w:eastAsia="ja-JP"/>
+          <w:lang w:eastAsia="es-MX"/>
         </w:rPr>
         <w:drawing>
           <wp:inline distT="0" distB="0" distL="0" distR="0" wp14:anchorId="61DAD9C0" wp14:editId="105A31C0">
@@ -10089,7 +10089,7 @@
                     <pic:cNvPicPr/>
                   </pic:nvPicPr>
                   <pic:blipFill rotWithShape="1">
-                    <a:blip r:embed="rId18"/>
+                    <a:blip r:embed="rId17"/>
                     <a:srcRect l="24120" t="36858" r="33586" b="10272"/>
                     <a:stretch/>
                   </pic:blipFill>
@@ -10127,7 +10127,7 @@
       <w:r>
         <w:rPr>
           <w:noProof/>
-          <w:lang w:eastAsia="ja-JP"/>
+          <w:lang w:eastAsia="es-MX"/>
         </w:rPr>
         <w:drawing>
           <wp:inline distT="0" distB="0" distL="0" distR="0" wp14:anchorId="4139FC24" wp14:editId="3DA0F0B0">
@@ -10145,7 +10145,7 @@
                     <pic:cNvPicPr/>
                   </pic:nvPicPr>
                   <pic:blipFill rotWithShape="1">
-                    <a:blip r:embed="rId19"/>
+                    <a:blip r:embed="rId18"/>
                     <a:srcRect l="26159" t="33837" r="32906" b="20241"/>
                     <a:stretch/>
                   </pic:blipFill>
@@ -10198,7 +10198,7 @@
 </file>
 
 <file path=word/numbering.xml><?xml version="1.0" encoding="utf-8"?>
-<w:numbering xmlns:wpc="http://schemas.microsoft.com/office/word/2010/wordprocessingCanvas" xmlns:mc="http://schemas.openxmlformats.org/markup-compatibility/2006" xmlns:o="urn:schemas-microsoft-com:office:office" xmlns:r="http://schemas.openxmlformats.org/officeDocument/2006/relationships" xmlns:m="http://schemas.openxmlformats.org/officeDocument/2006/math" xmlns:v="urn:schemas-microsoft-com:vml" xmlns:wp14="http://schemas.microsoft.com/office/word/2010/wordprocessingDrawing" xmlns:wp="http://schemas.openxmlformats.org/drawingml/2006/wordprocessingDrawing" xmlns:w10="urn:schemas-microsoft-com:office:word" xmlns:w="http://schemas.openxmlformats.org/wordprocessingml/2006/main" xmlns:w14="http://schemas.microsoft.com/office/word/2010/wordml" xmlns:wpg="http://schemas.microsoft.com/office/word/2010/wordprocessingGroup" xmlns:wpi="http://schemas.microsoft.com/office/word/2010/wordprocessingInk" xmlns:wne="http://schemas.microsoft.com/office/word/2006/wordml" xmlns:wps="http://schemas.microsoft.com/office/word/2010/wordprocessingShape" mc:Ignorable="w14 wp14">
+<w:numbering xmlns:wpc="http://schemas.microsoft.com/office/word/2010/wordprocessingCanvas" xmlns:mc="http://schemas.openxmlformats.org/markup-compatibility/2006" xmlns:o="urn:schemas-microsoft-com:office:office" xmlns:r="http://schemas.openxmlformats.org/officeDocument/2006/relationships" xmlns:m="http://schemas.openxmlformats.org/officeDocument/2006/math" xmlns:v="urn:schemas-microsoft-com:vml" xmlns:wp14="http://schemas.microsoft.com/office/word/2010/wordprocessingDrawing" xmlns:wp="http://schemas.openxmlformats.org/drawingml/2006/wordprocessingDrawing" xmlns:w10="urn:schemas-microsoft-com:office:word" xmlns:w="http://schemas.openxmlformats.org/wordprocessingml/2006/main" xmlns:w14="http://schemas.microsoft.com/office/word/2010/wordml" xmlns:w15="http://schemas.microsoft.com/office/word/2012/wordml" xmlns:wpg="http://schemas.microsoft.com/office/word/2010/wordprocessingGroup" xmlns:wpi="http://schemas.microsoft.com/office/word/2010/wordprocessingInk" xmlns:wne="http://schemas.microsoft.com/office/word/2006/wordml" xmlns:wps="http://schemas.microsoft.com/office/word/2010/wordprocessingShape" mc:Ignorable="w14 w15 wp14">
   <w:abstractNum w:abstractNumId="0">
     <w:nsid w:val="023D1B13"/>
     <w:multiLevelType w:val="hybridMultilevel"/>
@@ -12236,7 +12236,7 @@
 </file>
 
 <file path=word/styles.xml><?xml version="1.0" encoding="utf-8"?>
-<w:styles xmlns:mc="http://schemas.openxmlformats.org/markup-compatibility/2006" xmlns:r="http://schemas.openxmlformats.org/officeDocument/2006/relationships" xmlns:w="http://schemas.openxmlformats.org/wordprocessingml/2006/main" xmlns:w14="http://schemas.microsoft.com/office/word/2010/wordml" mc:Ignorable="w14">
+<w:styles xmlns:mc="http://schemas.openxmlformats.org/markup-compatibility/2006" xmlns:r="http://schemas.openxmlformats.org/officeDocument/2006/relationships" xmlns:w="http://schemas.openxmlformats.org/wordprocessingml/2006/main" xmlns:w14="http://schemas.microsoft.com/office/word/2010/wordml" xmlns:w15="http://schemas.microsoft.com/office/word/2012/wordml" mc:Ignorable="w14 w15">
   <w:docDefaults>
     <w:rPrDefault>
       <w:rPr>
@@ -12253,144 +12253,378 @@
       </w:pPr>
     </w:pPrDefault>
   </w:docDefaults>
-  <w:latentStyles w:defLockedState="0" w:defUIPriority="99" w:defSemiHidden="1" w:defUnhideWhenUsed="1" w:defQFormat="0" w:count="267">
-    <w:lsdException w:name="Normal" w:semiHidden="0" w:uiPriority="0" w:unhideWhenUsed="0" w:qFormat="1"/>
-    <w:lsdException w:name="heading 1" w:semiHidden="0" w:uiPriority="9" w:unhideWhenUsed="0" w:qFormat="1"/>
-    <w:lsdException w:name="heading 2" w:uiPriority="9" w:qFormat="1"/>
-    <w:lsdException w:name="heading 3" w:uiPriority="9" w:qFormat="1"/>
-    <w:lsdException w:name="heading 4" w:uiPriority="9" w:qFormat="1"/>
-    <w:lsdException w:name="heading 5" w:uiPriority="9" w:qFormat="1"/>
-    <w:lsdException w:name="heading 6" w:uiPriority="9" w:qFormat="1"/>
-    <w:lsdException w:name="heading 7" w:uiPriority="9" w:qFormat="1"/>
-    <w:lsdException w:name="heading 8" w:uiPriority="9" w:qFormat="1"/>
-    <w:lsdException w:name="heading 9" w:uiPriority="9" w:qFormat="1"/>
-    <w:lsdException w:name="toc 1" w:uiPriority="39"/>
-    <w:lsdException w:name="toc 2" w:uiPriority="39"/>
-    <w:lsdException w:name="toc 3" w:uiPriority="39"/>
-    <w:lsdException w:name="toc 4" w:uiPriority="39"/>
-    <w:lsdException w:name="toc 5" w:uiPriority="39"/>
-    <w:lsdException w:name="toc 6" w:uiPriority="39"/>
-    <w:lsdException w:name="toc 7" w:uiPriority="39"/>
-    <w:lsdException w:name="toc 8" w:uiPriority="39"/>
-    <w:lsdException w:name="toc 9" w:uiPriority="39"/>
-    <w:lsdException w:name="caption" w:uiPriority="35" w:qFormat="1"/>
-    <w:lsdException w:name="Title" w:semiHidden="0" w:uiPriority="10" w:unhideWhenUsed="0" w:qFormat="1"/>
-    <w:lsdException w:name="Default Paragraph Font" w:uiPriority="1"/>
-    <w:lsdException w:name="Subtitle" w:semiHidden="0" w:uiPriority="11" w:unhideWhenUsed="0" w:qFormat="1"/>
-    <w:lsdException w:name="Strong" w:semiHidden="0" w:uiPriority="22" w:unhideWhenUsed="0" w:qFormat="1"/>
-    <w:lsdException w:name="Emphasis" w:semiHidden="0" w:uiPriority="20" w:unhideWhenUsed="0" w:qFormat="1"/>
-    <w:lsdException w:name="Table Grid" w:semiHidden="0" w:uiPriority="39" w:unhideWhenUsed="0"/>
-    <w:lsdException w:name="Placeholder Text" w:unhideWhenUsed="0"/>
-    <w:lsdException w:name="No Spacing" w:semiHidden="0" w:uiPriority="1" w:unhideWhenUsed="0" w:qFormat="1"/>
-    <w:lsdException w:name="Light Shading" w:semiHidden="0" w:uiPriority="60" w:unhideWhenUsed="0"/>
-    <w:lsdException w:name="Light List" w:semiHidden="0" w:uiPriority="61" w:unhideWhenUsed="0"/>
-    <w:lsdException w:name="Light Grid" w:semiHidden="0" w:uiPriority="62" w:unhideWhenUsed="0"/>
-    <w:lsdException w:name="Medium Shading 1" w:semiHidden="0" w:uiPriority="63" w:unhideWhenUsed="0"/>
-    <w:lsdException w:name="Medium Shading 2" w:semiHidden="0" w:uiPriority="64" w:unhideWhenUsed="0"/>
-    <w:lsdException w:name="Medium List 1" w:semiHidden="0" w:uiPriority="65" w:unhideWhenUsed="0"/>
-    <w:lsdException w:name="Medium List 2" w:semiHidden="0" w:uiPriority="66" w:unhideWhenUsed="0"/>
-    <w:lsdException w:name="Medium Grid 1" w:semiHidden="0" w:uiPriority="67" w:unhideWhenUsed="0"/>
-    <w:lsdException w:name="Medium Grid 2" w:semiHidden="0" w:uiPriority="68" w:unhideWhenUsed="0"/>
-    <w:lsdException w:name="Medium Grid 3" w:semiHidden="0" w:uiPriority="69" w:unhideWhenUsed="0"/>
-    <w:lsdException w:name="Dark List" w:semiHidden="0" w:uiPriority="70" w:unhideWhenUsed="0"/>
-    <w:lsdException w:name="Colorful Shading" w:semiHidden="0" w:uiPriority="71" w:unhideWhenUsed="0"/>
-    <w:lsdException w:name="Colorful List" w:semiHidden="0" w:uiPriority="72" w:unhideWhenUsed="0"/>
-    <w:lsdException w:name="Colorful Grid" w:semiHidden="0" w:uiPriority="73" w:unhideWhenUsed="0"/>
-    <w:lsdException w:name="Light Shading Accent 1" w:semiHidden="0" w:uiPriority="60" w:unhideWhenUsed="0"/>
-    <w:lsdException w:name="Light List Accent 1" w:semiHidden="0" w:uiPriority="61" w:unhideWhenUsed="0"/>
-    <w:lsdException w:name="Light Grid Accent 1" w:semiHidden="0" w:uiPriority="62" w:unhideWhenUsed="0"/>
-    <w:lsdException w:name="Medium Shading 1 Accent 1" w:semiHidden="0" w:uiPriority="63" w:unhideWhenUsed="0"/>
-    <w:lsdException w:name="Medium Shading 2 Accent 1" w:semiHidden="0" w:uiPriority="64" w:unhideWhenUsed="0"/>
-    <w:lsdException w:name="Medium List 1 Accent 1" w:semiHidden="0" w:uiPriority="65" w:unhideWhenUsed="0"/>
-    <w:lsdException w:name="Revision" w:unhideWhenUsed="0"/>
-    <w:lsdException w:name="List Paragraph" w:semiHidden="0" w:uiPriority="34" w:unhideWhenUsed="0" w:qFormat="1"/>
-    <w:lsdException w:name="Quote" w:semiHidden="0" w:uiPriority="29" w:unhideWhenUsed="0" w:qFormat="1"/>
-    <w:lsdException w:name="Intense Quote" w:semiHidden="0" w:uiPriority="30" w:unhideWhenUsed="0" w:qFormat="1"/>
-    <w:lsdException w:name="Medium List 2 Accent 1" w:semiHidden="0" w:uiPriority="66" w:unhideWhenUsed="0"/>
-    <w:lsdException w:name="Medium Grid 1 Accent 1" w:semiHidden="0" w:uiPriority="67" w:unhideWhenUsed="0"/>
-    <w:lsdException w:name="Medium Grid 2 Accent 1" w:semiHidden="0" w:uiPriority="68" w:unhideWhenUsed="0"/>
-    <w:lsdException w:name="Medium Grid 3 Accent 1" w:semiHidden="0" w:uiPriority="69" w:unhideWhenUsed="0"/>
-    <w:lsdException w:name="Dark List Accent 1" w:semiHidden="0" w:uiPriority="70" w:unhideWhenUsed="0"/>
-    <w:lsdException w:name="Colorful Shading Accent 1" w:semiHidden="0" w:uiPriority="71" w:unhideWhenUsed="0"/>
-    <w:lsdException w:name="Colorful List Accent 1" w:semiHidden="0" w:uiPriority="72" w:unhideWhenUsed="0"/>
-    <w:lsdException w:name="Colorful Grid Accent 1" w:semiHidden="0" w:uiPriority="73" w:unhideWhenUsed="0"/>
-    <w:lsdException w:name="Light Shading Accent 2" w:semiHidden="0" w:uiPriority="60" w:unhideWhenUsed="0"/>
-    <w:lsdException w:name="Light List Accent 2" w:semiHidden="0" w:uiPriority="61" w:unhideWhenUsed="0"/>
-    <w:lsdException w:name="Light Grid Accent 2" w:semiHidden="0" w:uiPriority="62" w:unhideWhenUsed="0"/>
-    <w:lsdException w:name="Medium Shading 1 Accent 2" w:semiHidden="0" w:uiPriority="63" w:unhideWhenUsed="0"/>
-    <w:lsdException w:name="Medium Shading 2 Accent 2" w:semiHidden="0" w:uiPriority="64" w:unhideWhenUsed="0"/>
-    <w:lsdException w:name="Medium List 1 Accent 2" w:semiHidden="0" w:uiPriority="65" w:unhideWhenUsed="0"/>
-    <w:lsdException w:name="Medium List 2 Accent 2" w:semiHidden="0" w:uiPriority="66" w:unhideWhenUsed="0"/>
-    <w:lsdException w:name="Medium Grid 1 Accent 2" w:semiHidden="0" w:uiPriority="67" w:unhideWhenUsed="0"/>
-    <w:lsdException w:name="Medium Grid 2 Accent 2" w:semiHidden="0" w:uiPriority="68" w:unhideWhenUsed="0"/>
-    <w:lsdException w:name="Medium Grid 3 Accent 2" w:semiHidden="0" w:uiPriority="69" w:unhideWhenUsed="0"/>
-    <w:lsdException w:name="Dark List Accent 2" w:semiHidden="0" w:uiPriority="70" w:unhideWhenUsed="0"/>
-    <w:lsdException w:name="Colorful Shading Accent 2" w:semiHidden="0" w:uiPriority="71" w:unhideWhenUsed="0"/>
-    <w:lsdException w:name="Colorful List Accent 2" w:semiHidden="0" w:uiPriority="72" w:unhideWhenUsed="0"/>
-    <w:lsdException w:name="Colorful Grid Accent 2" w:semiHidden="0" w:uiPriority="73" w:unhideWhenUsed="0"/>
-    <w:lsdException w:name="Light Shading Accent 3" w:semiHidden="0" w:uiPriority="60" w:unhideWhenUsed="0"/>
-    <w:lsdException w:name="Light List Accent 3" w:semiHidden="0" w:uiPriority="61" w:unhideWhenUsed="0"/>
-    <w:lsdException w:name="Light Grid Accent 3" w:semiHidden="0" w:uiPriority="62" w:unhideWhenUsed="0"/>
-    <w:lsdException w:name="Medium Shading 1 Accent 3" w:semiHidden="0" w:uiPriority="63" w:unhideWhenUsed="0"/>
-    <w:lsdException w:name="Medium Shading 2 Accent 3" w:semiHidden="0" w:uiPriority="64" w:unhideWhenUsed="0"/>
-    <w:lsdException w:name="Medium List 1 Accent 3" w:semiHidden="0" w:uiPriority="65" w:unhideWhenUsed="0"/>
-    <w:lsdException w:name="Medium List 2 Accent 3" w:semiHidden="0" w:uiPriority="66" w:unhideWhenUsed="0"/>
-    <w:lsdException w:name="Medium Grid 1 Accent 3" w:semiHidden="0" w:uiPriority="67" w:unhideWhenUsed="0"/>
-    <w:lsdException w:name="Medium Grid 2 Accent 3" w:semiHidden="0" w:uiPriority="68" w:unhideWhenUsed="0"/>
-    <w:lsdException w:name="Medium Grid 3 Accent 3" w:semiHidden="0" w:uiPriority="69" w:unhideWhenUsed="0"/>
-    <w:lsdException w:name="Dark List Accent 3" w:semiHidden="0" w:uiPriority="70" w:unhideWhenUsed="0"/>
-    <w:lsdException w:name="Colorful Shading Accent 3" w:semiHidden="0" w:uiPriority="71" w:unhideWhenUsed="0"/>
-    <w:lsdException w:name="Colorful List Accent 3" w:semiHidden="0" w:uiPriority="72" w:unhideWhenUsed="0"/>
-    <w:lsdException w:name="Colorful Grid Accent 3" w:semiHidden="0" w:uiPriority="73" w:unhideWhenUsed="0"/>
-    <w:lsdException w:name="Light Shading Accent 4" w:semiHidden="0" w:uiPriority="60" w:unhideWhenUsed="0"/>
-    <w:lsdException w:name="Light List Accent 4" w:semiHidden="0" w:uiPriority="61" w:unhideWhenUsed="0"/>
-    <w:lsdException w:name="Light Grid Accent 4" w:semiHidden="0" w:uiPriority="62" w:unhideWhenUsed="0"/>
-    <w:lsdException w:name="Medium Shading 1 Accent 4" w:semiHidden="0" w:uiPriority="63" w:unhideWhenUsed="0"/>
-    <w:lsdException w:name="Medium Shading 2 Accent 4" w:semiHidden="0" w:uiPriority="64" w:unhideWhenUsed="0"/>
-    <w:lsdException w:name="Medium List 1 Accent 4" w:semiHidden="0" w:uiPriority="65" w:unhideWhenUsed="0"/>
-    <w:lsdException w:name="Medium List 2 Accent 4" w:semiHidden="0" w:uiPriority="66" w:unhideWhenUsed="0"/>
-    <w:lsdException w:name="Medium Grid 1 Accent 4" w:semiHidden="0" w:uiPriority="67" w:unhideWhenUsed="0"/>
-    <w:lsdException w:name="Medium Grid 2 Accent 4" w:semiHidden="0" w:uiPriority="68" w:unhideWhenUsed="0"/>
-    <w:lsdException w:name="Medium Grid 3 Accent 4" w:semiHidden="0" w:uiPriority="69" w:unhideWhenUsed="0"/>
-    <w:lsdException w:name="Dark List Accent 4" w:semiHidden="0" w:uiPriority="70" w:unhideWhenUsed="0"/>
-    <w:lsdException w:name="Colorful Shading Accent 4" w:semiHidden="0" w:uiPriority="71" w:unhideWhenUsed="0"/>
-    <w:lsdException w:name="Colorful List Accent 4" w:semiHidden="0" w:uiPriority="72" w:unhideWhenUsed="0"/>
-    <w:lsdException w:name="Colorful Grid Accent 4" w:semiHidden="0" w:uiPriority="73" w:unhideWhenUsed="0"/>
-    <w:lsdException w:name="Light Shading Accent 5" w:semiHidden="0" w:uiPriority="60" w:unhideWhenUsed="0"/>
-    <w:lsdException w:name="Light List Accent 5" w:semiHidden="0" w:uiPriority="61" w:unhideWhenUsed="0"/>
-    <w:lsdException w:name="Light Grid Accent 5" w:semiHidden="0" w:uiPriority="62" w:unhideWhenUsed="0"/>
-    <w:lsdException w:name="Medium Shading 1 Accent 5" w:semiHidden="0" w:uiPriority="63" w:unhideWhenUsed="0"/>
-    <w:lsdException w:name="Medium Shading 2 Accent 5" w:semiHidden="0" w:uiPriority="64" w:unhideWhenUsed="0"/>
-    <w:lsdException w:name="Medium List 1 Accent 5" w:semiHidden="0" w:uiPriority="65" w:unhideWhenUsed="0"/>
-    <w:lsdException w:name="Medium List 2 Accent 5" w:semiHidden="0" w:uiPriority="66" w:unhideWhenUsed="0"/>
-    <w:lsdException w:name="Medium Grid 1 Accent 5" w:semiHidden="0" w:uiPriority="67" w:unhideWhenUsed="0"/>
-    <w:lsdException w:name="Medium Grid 2 Accent 5" w:semiHidden="0" w:uiPriority="68" w:unhideWhenUsed="0"/>
-    <w:lsdException w:name="Medium Grid 3 Accent 5" w:semiHidden="0" w:uiPriority="69" w:unhideWhenUsed="0"/>
-    <w:lsdException w:name="Dark List Accent 5" w:semiHidden="0" w:uiPriority="70" w:unhideWhenUsed="0"/>
-    <w:lsdException w:name="Colorful Shading Accent 5" w:semiHidden="0" w:uiPriority="71" w:unhideWhenUsed="0"/>
-    <w:lsdException w:name="Colorful List Accent 5" w:semiHidden="0" w:uiPriority="72" w:unhideWhenUsed="0"/>
-    <w:lsdException w:name="Colorful Grid Accent 5" w:semiHidden="0" w:uiPriority="73" w:unhideWhenUsed="0"/>
-    <w:lsdException w:name="Light Shading Accent 6" w:semiHidden="0" w:uiPriority="60" w:unhideWhenUsed="0"/>
-    <w:lsdException w:name="Light List Accent 6" w:semiHidden="0" w:uiPriority="61" w:unhideWhenUsed="0"/>
-    <w:lsdException w:name="Light Grid Accent 6" w:semiHidden="0" w:uiPriority="62" w:unhideWhenUsed="0"/>
-    <w:lsdException w:name="Medium Shading 1 Accent 6" w:semiHidden="0" w:uiPriority="63" w:unhideWhenUsed="0"/>
-    <w:lsdException w:name="Medium Shading 2 Accent 6" w:semiHidden="0" w:uiPriority="64" w:unhideWhenUsed="0"/>
-    <w:lsdException w:name="Medium List 1 Accent 6" w:semiHidden="0" w:uiPriority="65" w:unhideWhenUsed="0"/>
-    <w:lsdException w:name="Medium List 2 Accent 6" w:semiHidden="0" w:uiPriority="66" w:unhideWhenUsed="0"/>
-    <w:lsdException w:name="Medium Grid 1 Accent 6" w:semiHidden="0" w:uiPriority="67" w:unhideWhenUsed="0"/>
-    <w:lsdException w:name="Medium Grid 2 Accent 6" w:semiHidden="0" w:uiPriority="68" w:unhideWhenUsed="0"/>
-    <w:lsdException w:name="Medium Grid 3 Accent 6" w:semiHidden="0" w:uiPriority="69" w:unhideWhenUsed="0"/>
-    <w:lsdException w:name="Dark List Accent 6" w:semiHidden="0" w:uiPriority="70" w:unhideWhenUsed="0"/>
-    <w:lsdException w:name="Colorful Shading Accent 6" w:semiHidden="0" w:uiPriority="71" w:unhideWhenUsed="0"/>
-    <w:lsdException w:name="Colorful List Accent 6" w:semiHidden="0" w:uiPriority="72" w:unhideWhenUsed="0"/>
-    <w:lsdException w:name="Colorful Grid Accent 6" w:semiHidden="0" w:uiPriority="73" w:unhideWhenUsed="0"/>
-    <w:lsdException w:name="Subtle Emphasis" w:semiHidden="0" w:uiPriority="19" w:unhideWhenUsed="0" w:qFormat="1"/>
-    <w:lsdException w:name="Intense Emphasis" w:semiHidden="0" w:uiPriority="21" w:unhideWhenUsed="0" w:qFormat="1"/>
-    <w:lsdException w:name="Subtle Reference" w:semiHidden="0" w:uiPriority="31" w:unhideWhenUsed="0" w:qFormat="1"/>
-    <w:lsdException w:name="Intense Reference" w:semiHidden="0" w:uiPriority="32" w:unhideWhenUsed="0" w:qFormat="1"/>
-    <w:lsdException w:name="Book Title" w:semiHidden="0" w:uiPriority="33" w:unhideWhenUsed="0" w:qFormat="1"/>
-    <w:lsdException w:name="Bibliography" w:uiPriority="37"/>
-    <w:lsdException w:name="TOC Heading" w:uiPriority="39" w:qFormat="1"/>
+  <w:latentStyles w:defLockedState="0" w:defUIPriority="99" w:defSemiHidden="0" w:defUnhideWhenUsed="0" w:defQFormat="0" w:count="371">
+    <w:lsdException w:name="Normal" w:uiPriority="0" w:qFormat="1"/>
+    <w:lsdException w:name="heading 1" w:uiPriority="9" w:qFormat="1"/>
+    <w:lsdException w:name="heading 2" w:semiHidden="1" w:uiPriority="9" w:unhideWhenUsed="1" w:qFormat="1"/>
+    <w:lsdException w:name="heading 3" w:semiHidden="1" w:uiPriority="9" w:unhideWhenUsed="1" w:qFormat="1"/>
+    <w:lsdException w:name="heading 4" w:semiHidden="1" w:uiPriority="9" w:unhideWhenUsed="1" w:qFormat="1"/>
+    <w:lsdException w:name="heading 5" w:semiHidden="1" w:uiPriority="9" w:unhideWhenUsed="1" w:qFormat="1"/>
+    <w:lsdException w:name="heading 6" w:semiHidden="1" w:uiPriority="9" w:unhideWhenUsed="1" w:qFormat="1"/>
+    <w:lsdException w:name="heading 7" w:semiHidden="1" w:uiPriority="9" w:unhideWhenUsed="1" w:qFormat="1"/>
+    <w:lsdException w:name="heading 8" w:semiHidden="1" w:uiPriority="9" w:unhideWhenUsed="1" w:qFormat="1"/>
+    <w:lsdException w:name="heading 9" w:semiHidden="1" w:uiPriority="9" w:unhideWhenUsed="1" w:qFormat="1"/>
+    <w:lsdException w:name="index 1" w:semiHidden="1" w:unhideWhenUsed="1"/>
+    <w:lsdException w:name="index 2" w:semiHidden="1" w:unhideWhenUsed="1"/>
+    <w:lsdException w:name="index 3" w:semiHidden="1" w:unhideWhenUsed="1"/>
+    <w:lsdException w:name="index 4" w:semiHidden="1" w:unhideWhenUsed="1"/>
+    <w:lsdException w:name="index 5" w:semiHidden="1" w:unhideWhenUsed="1"/>
+    <w:lsdException w:name="index 6" w:semiHidden="1" w:unhideWhenUsed="1"/>
+    <w:lsdException w:name="index 7" w:semiHidden="1" w:unhideWhenUsed="1"/>
+    <w:lsdException w:name="index 8" w:semiHidden="1" w:unhideWhenUsed="1"/>
+    <w:lsdException w:name="index 9" w:semiHidden="1" w:unhideWhenUsed="1"/>
+    <w:lsdException w:name="toc 1" w:semiHidden="1" w:uiPriority="39" w:unhideWhenUsed="1"/>
+    <w:lsdException w:name="toc 2" w:semiHidden="1" w:uiPriority="39" w:unhideWhenUsed="1"/>
+    <w:lsdException w:name="toc 3" w:semiHidden="1" w:uiPriority="39" w:unhideWhenUsed="1"/>
+    <w:lsdException w:name="toc 4" w:semiHidden="1" w:uiPriority="39" w:unhideWhenUsed="1"/>
+    <w:lsdException w:name="toc 5" w:semiHidden="1" w:uiPriority="39" w:unhideWhenUsed="1"/>
+    <w:lsdException w:name="toc 6" w:semiHidden="1" w:uiPriority="39" w:unhideWhenUsed="1"/>
+    <w:lsdException w:name="toc 7" w:semiHidden="1" w:uiPriority="39" w:unhideWhenUsed="1"/>
+    <w:lsdException w:name="toc 8" w:semiHidden="1" w:uiPriority="39" w:unhideWhenUsed="1"/>
+    <w:lsdException w:name="toc 9" w:semiHidden="1" w:uiPriority="39" w:unhideWhenUsed="1"/>
+    <w:lsdException w:name="Normal Indent" w:semiHidden="1" w:unhideWhenUsed="1"/>
+    <w:lsdException w:name="footnote text" w:semiHidden="1" w:unhideWhenUsed="1"/>
+    <w:lsdException w:name="annotation text" w:semiHidden="1" w:unhideWhenUsed="1"/>
+    <w:lsdException w:name="header" w:semiHidden="1" w:unhideWhenUsed="1"/>
+    <w:lsdException w:name="footer" w:semiHidden="1" w:unhideWhenUsed="1"/>
+    <w:lsdException w:name="index heading" w:semiHidden="1" w:unhideWhenUsed="1"/>
+    <w:lsdException w:name="caption" w:semiHidden="1" w:uiPriority="35" w:unhideWhenUsed="1" w:qFormat="1"/>
+    <w:lsdException w:name="table of figures" w:semiHidden="1" w:unhideWhenUsed="1"/>
+    <w:lsdException w:name="envelope address" w:semiHidden="1" w:unhideWhenUsed="1"/>
+    <w:lsdException w:name="envelope return" w:semiHidden="1" w:unhideWhenUsed="1"/>
+    <w:lsdException w:name="footnote reference" w:semiHidden="1" w:unhideWhenUsed="1"/>
+    <w:lsdException w:name="annotation reference" w:semiHidden="1" w:unhideWhenUsed="1"/>
+    <w:lsdException w:name="line number" w:semiHidden="1" w:unhideWhenUsed="1"/>
+    <w:lsdException w:name="page number" w:semiHidden="1" w:unhideWhenUsed="1"/>
+    <w:lsdException w:name="endnote reference" w:semiHidden="1" w:unhideWhenUsed="1"/>
+    <w:lsdException w:name="endnote text" w:semiHidden="1" w:unhideWhenUsed="1"/>
+    <w:lsdException w:name="table of authorities" w:semiHidden="1" w:unhideWhenUsed="1"/>
+    <w:lsdException w:name="macro" w:semiHidden="1" w:unhideWhenUsed="1"/>
+    <w:lsdException w:name="toa heading" w:semiHidden="1" w:unhideWhenUsed="1"/>
+    <w:lsdException w:name="List" w:semiHidden="1" w:unhideWhenUsed="1"/>
+    <w:lsdException w:name="List Bullet" w:semiHidden="1" w:unhideWhenUsed="1"/>
+    <w:lsdException w:name="List Number" w:semiHidden="1" w:unhideWhenUsed="1"/>
+    <w:lsdException w:name="List 2" w:semiHidden="1" w:unhideWhenUsed="1"/>
+    <w:lsdException w:name="List 3" w:semiHidden="1" w:unhideWhenUsed="1"/>
+    <w:lsdException w:name="List 4" w:semiHidden="1" w:unhideWhenUsed="1"/>
+    <w:lsdException w:name="List 5" w:semiHidden="1" w:unhideWhenUsed="1"/>
+    <w:lsdException w:name="List Bullet 2" w:semiHidden="1" w:unhideWhenUsed="1"/>
+    <w:lsdException w:name="List Bullet 3" w:semiHidden="1" w:unhideWhenUsed="1"/>
+    <w:lsdException w:name="List Bullet 4" w:semiHidden="1" w:unhideWhenUsed="1"/>
+    <w:lsdException w:name="List Bullet 5" w:semiHidden="1" w:unhideWhenUsed="1"/>
+    <w:lsdException w:name="List Number 2" w:semiHidden="1" w:unhideWhenUsed="1"/>
+    <w:lsdException w:name="List Number 3" w:semiHidden="1" w:unhideWhenUsed="1"/>
+    <w:lsdException w:name="List Number 4" w:semiHidden="1" w:unhideWhenUsed="1"/>
+    <w:lsdException w:name="List Number 5" w:semiHidden="1" w:unhideWhenUsed="1"/>
+    <w:lsdException w:name="Title" w:uiPriority="10" w:qFormat="1"/>
+    <w:lsdException w:name="Closing" w:semiHidden="1" w:unhideWhenUsed="1"/>
+    <w:lsdException w:name="Signature" w:semiHidden="1" w:unhideWhenUsed="1"/>
+    <w:lsdException w:name="Default Paragraph Font" w:semiHidden="1" w:uiPriority="1" w:unhideWhenUsed="1"/>
+    <w:lsdException w:name="Body Text" w:semiHidden="1" w:unhideWhenUsed="1"/>
+    <w:lsdException w:name="Body Text Indent" w:semiHidden="1" w:unhideWhenUsed="1"/>
+    <w:lsdException w:name="List Continue" w:semiHidden="1" w:unhideWhenUsed="1"/>
+    <w:lsdException w:name="List Continue 2" w:semiHidden="1" w:unhideWhenUsed="1"/>
+    <w:lsdException w:name="List Continue 3" w:semiHidden="1" w:unhideWhenUsed="1"/>
+    <w:lsdException w:name="List Continue 4" w:semiHidden="1" w:unhideWhenUsed="1"/>
+    <w:lsdException w:name="List Continue 5" w:semiHidden="1" w:unhideWhenUsed="1"/>
+    <w:lsdException w:name="Message Header" w:semiHidden="1" w:unhideWhenUsed="1"/>
+    <w:lsdException w:name="Subtitle" w:uiPriority="11" w:qFormat="1"/>
+    <w:lsdException w:name="Salutation" w:semiHidden="1" w:unhideWhenUsed="1"/>
+    <w:lsdException w:name="Date" w:semiHidden="1" w:unhideWhenUsed="1"/>
+    <w:lsdException w:name="Body Text First Indent" w:semiHidden="1" w:unhideWhenUsed="1"/>
+    <w:lsdException w:name="Body Text First Indent 2" w:semiHidden="1" w:unhideWhenUsed="1"/>
+    <w:lsdException w:name="Note Heading" w:semiHidden="1" w:unhideWhenUsed="1"/>
+    <w:lsdException w:name="Body Text 2" w:semiHidden="1" w:unhideWhenUsed="1"/>
+    <w:lsdException w:name="Body Text 3" w:semiHidden="1" w:unhideWhenUsed="1"/>
+    <w:lsdException w:name="Body Text Indent 2" w:semiHidden="1" w:unhideWhenUsed="1"/>
+    <w:lsdException w:name="Body Text Indent 3" w:semiHidden="1" w:unhideWhenUsed="1"/>
+    <w:lsdException w:name="Block Text" w:semiHidden="1" w:unhideWhenUsed="1"/>
+    <w:lsdException w:name="Hyperlink" w:semiHidden="1" w:unhideWhenUsed="1"/>
+    <w:lsdException w:name="FollowedHyperlink" w:semiHidden="1" w:unhideWhenUsed="1"/>
+    <w:lsdException w:name="Strong" w:uiPriority="22" w:qFormat="1"/>
+    <w:lsdException w:name="Emphasis" w:uiPriority="20" w:qFormat="1"/>
+    <w:lsdException w:name="Document Map" w:semiHidden="1" w:unhideWhenUsed="1"/>
+    <w:lsdException w:name="Plain Text" w:semiHidden="1" w:unhideWhenUsed="1"/>
+    <w:lsdException w:name="E-mail Signature" w:semiHidden="1" w:unhideWhenUsed="1"/>
+    <w:lsdException w:name="HTML Top of Form" w:semiHidden="1" w:unhideWhenUsed="1"/>
+    <w:lsdException w:name="HTML Bottom of Form" w:semiHidden="1" w:unhideWhenUsed="1"/>
+    <w:lsdException w:name="Normal (Web)" w:semiHidden="1" w:unhideWhenUsed="1"/>
+    <w:lsdException w:name="HTML Acronym" w:semiHidden="1" w:unhideWhenUsed="1"/>
+    <w:lsdException w:name="HTML Address" w:semiHidden="1" w:unhideWhenUsed="1"/>
+    <w:lsdException w:name="HTML Cite" w:semiHidden="1" w:unhideWhenUsed="1"/>
+    <w:lsdException w:name="HTML Code" w:semiHidden="1" w:unhideWhenUsed="1"/>
+    <w:lsdException w:name="HTML Definition" w:semiHidden="1" w:unhideWhenUsed="1"/>
+    <w:lsdException w:name="HTML Keyboard" w:semiHidden="1" w:unhideWhenUsed="1"/>
+    <w:lsdException w:name="HTML Preformatted" w:semiHidden="1" w:unhideWhenUsed="1"/>
+    <w:lsdException w:name="HTML Sample" w:semiHidden="1" w:unhideWhenUsed="1"/>
+    <w:lsdException w:name="HTML Typewriter" w:semiHidden="1" w:unhideWhenUsed="1"/>
+    <w:lsdException w:name="HTML Variable" w:semiHidden="1" w:unhideWhenUsed="1"/>
+    <w:lsdException w:name="Normal Table" w:semiHidden="1" w:unhideWhenUsed="1"/>
+    <w:lsdException w:name="annotation subject" w:semiHidden="1" w:unhideWhenUsed="1"/>
+    <w:lsdException w:name="No List" w:semiHidden="1" w:unhideWhenUsed="1"/>
+    <w:lsdException w:name="Outline List 1" w:semiHidden="1" w:unhideWhenUsed="1"/>
+    <w:lsdException w:name="Outline List 2" w:semiHidden="1" w:unhideWhenUsed="1"/>
+    <w:lsdException w:name="Outline List 3" w:semiHidden="1" w:unhideWhenUsed="1"/>
+    <w:lsdException w:name="Table Simple 1" w:semiHidden="1" w:unhideWhenUsed="1"/>
+    <w:lsdException w:name="Table Simple 2" w:semiHidden="1" w:unhideWhenUsed="1"/>
+    <w:lsdException w:name="Table Simple 3" w:semiHidden="1" w:unhideWhenUsed="1"/>
+    <w:lsdException w:name="Table Classic 1" w:semiHidden="1" w:unhideWhenUsed="1"/>
+    <w:lsdException w:name="Table Classic 2" w:semiHidden="1" w:unhideWhenUsed="1"/>
+    <w:lsdException w:name="Table Classic 3" w:semiHidden="1" w:unhideWhenUsed="1"/>
+    <w:lsdException w:name="Table Classic 4" w:semiHidden="1" w:unhideWhenUsed="1"/>
+    <w:lsdException w:name="Table Colorful 1" w:semiHidden="1" w:unhideWhenUsed="1"/>
+    <w:lsdException w:name="Table Colorful 2" w:semiHidden="1" w:unhideWhenUsed="1"/>
+    <w:lsdException w:name="Table Colorful 3" w:semiHidden="1" w:unhideWhenUsed="1"/>
+    <w:lsdException w:name="Table Columns 1" w:semiHidden="1" w:unhideWhenUsed="1"/>
+    <w:lsdException w:name="Table Columns 2" w:semiHidden="1" w:unhideWhenUsed="1"/>
+    <w:lsdException w:name="Table Columns 3" w:semiHidden="1" w:unhideWhenUsed="1"/>
+    <w:lsdException w:name="Table Columns 4" w:semiHidden="1" w:unhideWhenUsed="1"/>
+    <w:lsdException w:name="Table Columns 5" w:semiHidden="1" w:unhideWhenUsed="1"/>
+    <w:lsdException w:name="Table Grid 1" w:semiHidden="1" w:unhideWhenUsed="1"/>
+    <w:lsdException w:name="Table Grid 2" w:semiHidden="1" w:unhideWhenUsed="1"/>
+    <w:lsdException w:name="Table Grid 3" w:semiHidden="1" w:unhideWhenUsed="1"/>
+    <w:lsdException w:name="Table Grid 4" w:semiHidden="1" w:unhideWhenUsed="1"/>
+    <w:lsdException w:name="Table Grid 5" w:semiHidden="1" w:unhideWhenUsed="1"/>
+    <w:lsdException w:name="Table Grid 6" w:semiHidden="1" w:unhideWhenUsed="1"/>
+    <w:lsdException w:name="Table Grid 7" w:semiHidden="1" w:unhideWhenUsed="1"/>
+    <w:lsdException w:name="Table Grid 8" w:semiHidden="1" w:unhideWhenUsed="1"/>
+    <w:lsdException w:name="Table List 1" w:semiHidden="1" w:unhideWhenUsed="1"/>
+    <w:lsdException w:name="Table List 2" w:semiHidden="1" w:unhideWhenUsed="1"/>
+    <w:lsdException w:name="Table List 3" w:semiHidden="1" w:unhideWhenUsed="1"/>
+    <w:lsdException w:name="Table List 4" w:semiHidden="1" w:unhideWhenUsed="1"/>
+    <w:lsdException w:name="Table List 5" w:semiHidden="1" w:unhideWhenUsed="1"/>
+    <w:lsdException w:name="Table List 6" w:semiHidden="1" w:unhideWhenUsed="1"/>
+    <w:lsdException w:name="Table List 7" w:semiHidden="1" w:unhideWhenUsed="1"/>
+    <w:lsdException w:name="Table List 8" w:semiHidden="1" w:unhideWhenUsed="1"/>
+    <w:lsdException w:name="Table 3D effects 1" w:semiHidden="1" w:unhideWhenUsed="1"/>
+    <w:lsdException w:name="Table 3D effects 2" w:semiHidden="1" w:unhideWhenUsed="1"/>
+    <w:lsdException w:name="Table 3D effects 3" w:semiHidden="1" w:unhideWhenUsed="1"/>
+    <w:lsdException w:name="Table Contemporary" w:semiHidden="1" w:unhideWhenUsed="1"/>
+    <w:lsdException w:name="Table Elegant" w:semiHidden="1" w:unhideWhenUsed="1"/>
+    <w:lsdException w:name="Table Professional" w:semiHidden="1" w:unhideWhenUsed="1"/>
+    <w:lsdException w:name="Table Subtle 1" w:semiHidden="1" w:unhideWhenUsed="1"/>
+    <w:lsdException w:name="Table Subtle 2" w:semiHidden="1" w:unhideWhenUsed="1"/>
+    <w:lsdException w:name="Table Web 1" w:semiHidden="1" w:unhideWhenUsed="1"/>
+    <w:lsdException w:name="Table Web 2" w:semiHidden="1" w:unhideWhenUsed="1"/>
+    <w:lsdException w:name="Table Web 3" w:semiHidden="1" w:unhideWhenUsed="1"/>
+    <w:lsdException w:name="Balloon Text" w:semiHidden="1" w:unhideWhenUsed="1"/>
+    <w:lsdException w:name="Table Grid" w:uiPriority="39"/>
+    <w:lsdException w:name="Table Theme" w:semiHidden="1" w:unhideWhenUsed="1"/>
+    <w:lsdException w:name="Placeholder Text" w:semiHidden="1"/>
+    <w:lsdException w:name="No Spacing" w:uiPriority="1" w:qFormat="1"/>
+    <w:lsdException w:name="Light Shading" w:uiPriority="60"/>
+    <w:lsdException w:name="Light List" w:uiPriority="61"/>
+    <w:lsdException w:name="Light Grid" w:uiPriority="62"/>
+    <w:lsdException w:name="Medium Shading 1" w:uiPriority="63"/>
+    <w:lsdException w:name="Medium Shading 2" w:uiPriority="64"/>
+    <w:lsdException w:name="Medium List 1" w:uiPriority="65"/>
+    <w:lsdException w:name="Medium List 2" w:uiPriority="66"/>
+    <w:lsdException w:name="Medium Grid 1" w:uiPriority="67"/>
+    <w:lsdException w:name="Medium Grid 2" w:uiPriority="68"/>
+    <w:lsdException w:name="Medium Grid 3" w:uiPriority="69"/>
+    <w:lsdException w:name="Dark List" w:uiPriority="70"/>
+    <w:lsdException w:name="Colorful Shading" w:uiPriority="71"/>
+    <w:lsdException w:name="Colorful List" w:uiPriority="72"/>
+    <w:lsdException w:name="Colorful Grid" w:uiPriority="73"/>
+    <w:lsdException w:name="Light Shading Accent 1" w:uiPriority="60"/>
+    <w:lsdException w:name="Light List Accent 1" w:uiPriority="61"/>
+    <w:lsdException w:name="Light Grid Accent 1" w:uiPriority="62"/>
+    <w:lsdException w:name="Medium Shading 1 Accent 1" w:uiPriority="63"/>
+    <w:lsdException w:name="Medium Shading 2 Accent 1" w:uiPriority="64"/>
+    <w:lsdException w:name="Medium List 1 Accent 1" w:uiPriority="65"/>
+    <w:lsdException w:name="Revision" w:semiHidden="1"/>
+    <w:lsdException w:name="List Paragraph" w:uiPriority="34" w:qFormat="1"/>
+    <w:lsdException w:name="Quote" w:uiPriority="29" w:qFormat="1"/>
+    <w:lsdException w:name="Intense Quote" w:uiPriority="30" w:qFormat="1"/>
+    <w:lsdException w:name="Medium List 2 Accent 1" w:uiPriority="66"/>
+    <w:lsdException w:name="Medium Grid 1 Accent 1" w:uiPriority="67"/>
+    <w:lsdException w:name="Medium Grid 2 Accent 1" w:uiPriority="68"/>
+    <w:lsdException w:name="Medium Grid 3 Accent 1" w:uiPriority="69"/>
+    <w:lsdException w:name="Dark List Accent 1" w:uiPriority="70"/>
+    <w:lsdException w:name="Colorful Shading Accent 1" w:uiPriority="71"/>
+    <w:lsdException w:name="Colorful List Accent 1" w:uiPriority="72"/>
+    <w:lsdException w:name="Colorful Grid Accent 1" w:uiPriority="73"/>
+    <w:lsdException w:name="Light Shading Accent 2" w:uiPriority="60"/>
+    <w:lsdException w:name="Light List Accent 2" w:uiPriority="61"/>
+    <w:lsdException w:name="Light Grid Accent 2" w:uiPriority="62"/>
+    <w:lsdException w:name="Medium Shading 1 Accent 2" w:uiPriority="63"/>
+    <w:lsdException w:name="Medium Shading 2 Accent 2" w:uiPriority="64"/>
+    <w:lsdException w:name="Medium List 1 Accent 2" w:uiPriority="65"/>
+    <w:lsdException w:name="Medium List 2 Accent 2" w:uiPriority="66"/>
+    <w:lsdException w:name="Medium Grid 1 Accent 2" w:uiPriority="67"/>
+    <w:lsdException w:name="Medium Grid 2 Accent 2" w:uiPriority="68"/>
+    <w:lsdException w:name="Medium Grid 3 Accent 2" w:uiPriority="69"/>
+    <w:lsdException w:name="Dark List Accent 2" w:uiPriority="70"/>
+    <w:lsdException w:name="Colorful Shading Accent 2" w:uiPriority="71"/>
+    <w:lsdException w:name="Colorful List Accent 2" w:uiPriority="72"/>
+    <w:lsdException w:name="Colorful Grid Accent 2" w:uiPriority="73"/>
+    <w:lsdException w:name="Light Shading Accent 3" w:uiPriority="60"/>
+    <w:lsdException w:name="Light List Accent 3" w:uiPriority="61"/>
+    <w:lsdException w:name="Light Grid Accent 3" w:uiPriority="62"/>
+    <w:lsdException w:name="Medium Shading 1 Accent 3" w:uiPriority="63"/>
+    <w:lsdException w:name="Medium Shading 2 Accent 3" w:uiPriority="64"/>
+    <w:lsdException w:name="Medium List 1 Accent 3" w:uiPriority="65"/>
+    <w:lsdException w:name="Medium List 2 Accent 3" w:uiPriority="66"/>
+    <w:lsdException w:name="Medium Grid 1 Accent 3" w:uiPriority="67"/>
+    <w:lsdException w:name="Medium Grid 2 Accent 3" w:uiPriority="68"/>
+    <w:lsdException w:name="Medium Grid 3 Accent 3" w:uiPriority="69"/>
+    <w:lsdException w:name="Dark List Accent 3" w:uiPriority="70"/>
+    <w:lsdException w:name="Colorful Shading Accent 3" w:uiPriority="71"/>
+    <w:lsdException w:name="Colorful List Accent 3" w:uiPriority="72"/>
+    <w:lsdException w:name="Colorful Grid Accent 3" w:uiPriority="73"/>
+    <w:lsdException w:name="Light Shading Accent 4" w:uiPriority="60"/>
+    <w:lsdException w:name="Light List Accent 4" w:uiPriority="61"/>
+    <w:lsdException w:name="Light Grid Accent 4" w:uiPriority="62"/>
+    <w:lsdException w:name="Medium Shading 1 Accent 4" w:uiPriority="63"/>
+    <w:lsdException w:name="Medium Shading 2 Accent 4" w:uiPriority="64"/>
+    <w:lsdException w:name="Medium List 1 Accent 4" w:uiPriority="65"/>
+    <w:lsdException w:name="Medium List 2 Accent 4" w:uiPriority="66"/>
+    <w:lsdException w:name="Medium Grid 1 Accent 4" w:uiPriority="67"/>
+    <w:lsdException w:name="Medium Grid 2 Accent 4" w:uiPriority="68"/>
+    <w:lsdException w:name="Medium Grid 3 Accent 4" w:uiPriority="69"/>
+    <w:lsdException w:name="Dark List Accent 4" w:uiPriority="70"/>
+    <w:lsdException w:name="Colorful Shading Accent 4" w:uiPriority="71"/>
+    <w:lsdException w:name="Colorful List Accent 4" w:uiPriority="72"/>
+    <w:lsdException w:name="Colorful Grid Accent 4" w:uiPriority="73"/>
+    <w:lsdException w:name="Light Shading Accent 5" w:uiPriority="60"/>
+    <w:lsdException w:name="Light List Accent 5" w:uiPriority="61"/>
+    <w:lsdException w:name="Light Grid Accent 5" w:uiPriority="62"/>
+    <w:lsdException w:name="Medium Shading 1 Accent 5" w:uiPriority="63"/>
+    <w:lsdException w:name="Medium Shading 2 Accent 5" w:uiPriority="64"/>
+    <w:lsdException w:name="Medium List 1 Accent 5" w:uiPriority="65"/>
+    <w:lsdException w:name="Medium List 2 Accent 5" w:uiPriority="66"/>
+    <w:lsdException w:name="Medium Grid 1 Accent 5" w:uiPriority="67"/>
+    <w:lsdException w:name="Medium Grid 2 Accent 5" w:uiPriority="68"/>
+    <w:lsdException w:name="Medium Grid 3 Accent 5" w:uiPriority="69"/>
+    <w:lsdException w:name="Dark List Accent 5" w:uiPriority="70"/>
+    <w:lsdException w:name="Colorful Shading Accent 5" w:uiPriority="71"/>
+    <w:lsdException w:name="Colorful List Accent 5" w:uiPriority="72"/>
+    <w:lsdException w:name="Colorful Grid Accent 5" w:uiPriority="73"/>
+    <w:lsdException w:name="Light Shading Accent 6" w:uiPriority="60"/>
+    <w:lsdException w:name="Light List Accent 6" w:uiPriority="61"/>
+    <w:lsdException w:name="Light Grid Accent 6" w:uiPriority="62"/>
+    <w:lsdException w:name="Medium Shading 1 Accent 6" w:uiPriority="63"/>
+    <w:lsdException w:name="Medium Shading 2 Accent 6" w:uiPriority="64"/>
+    <w:lsdException w:name="Medium List 1 Accent 6" w:uiPriority="65"/>
+    <w:lsdException w:name="Medium List 2 Accent 6" w:uiPriority="66"/>
+    <w:lsdException w:name="Medium Grid 1 Accent 6" w:uiPriority="67"/>
+    <w:lsdException w:name="Medium Grid 2 Accent 6" w:uiPriority="68"/>
+    <w:lsdException w:name="Medium Grid 3 Accent 6" w:uiPriority="69"/>
+    <w:lsdException w:name="Dark List Accent 6" w:uiPriority="70"/>
+    <w:lsdException w:name="Colorful Shading Accent 6" w:uiPriority="71"/>
+    <w:lsdException w:name="Colorful List Accent 6" w:uiPriority="72"/>
+    <w:lsdException w:name="Colorful Grid Accent 6" w:uiPriority="73"/>
+    <w:lsdException w:name="Subtle Emphasis" w:uiPriority="19" w:qFormat="1"/>
+    <w:lsdException w:name="Intense Emphasis" w:uiPriority="21" w:qFormat="1"/>
+    <w:lsdException w:name="Subtle Reference" w:uiPriority="31" w:qFormat="1"/>
+    <w:lsdException w:name="Intense Reference" w:uiPriority="32" w:qFormat="1"/>
+    <w:lsdException w:name="Book Title" w:uiPriority="33" w:qFormat="1"/>
+    <w:lsdException w:name="Bibliography" w:semiHidden="1" w:uiPriority="37" w:unhideWhenUsed="1"/>
+    <w:lsdException w:name="TOC Heading" w:semiHidden="1" w:uiPriority="39" w:unhideWhenUsed="1" w:qFormat="1"/>
+    <w:lsdException w:name="Plain Table 1" w:uiPriority="41"/>
+    <w:lsdException w:name="Plain Table 2" w:uiPriority="42"/>
+    <w:lsdException w:name="Plain Table 3" w:uiPriority="43"/>
+    <w:lsdException w:name="Plain Table 4" w:uiPriority="44"/>
+    <w:lsdException w:name="Plain Table 5" w:uiPriority="45"/>
+    <w:lsdException w:name="Grid Table Light" w:uiPriority="40"/>
+    <w:lsdException w:name="Grid Table 1 Light" w:uiPriority="46"/>
+    <w:lsdException w:name="Grid Table 2" w:uiPriority="47"/>
+    <w:lsdException w:name="Grid Table 3" w:uiPriority="48"/>
+    <w:lsdException w:name="Grid Table 4" w:uiPriority="49"/>
+    <w:lsdException w:name="Grid Table 5 Dark" w:uiPriority="50"/>
+    <w:lsdException w:name="Grid Table 6 Colorful" w:uiPriority="51"/>
+    <w:lsdException w:name="Grid Table 7 Colorful" w:uiPriority="52"/>
+    <w:lsdException w:name="Grid Table 1 Light Accent 1" w:uiPriority="46"/>
+    <w:lsdException w:name="Grid Table 2 Accent 1" w:uiPriority="47"/>
+    <w:lsdException w:name="Grid Table 3 Accent 1" w:uiPriority="48"/>
+    <w:lsdException w:name="Grid Table 4 Accent 1" w:uiPriority="49"/>
+    <w:lsdException w:name="Grid Table 5 Dark Accent 1" w:uiPriority="50"/>
+    <w:lsdException w:name="Grid Table 6 Colorful Accent 1" w:uiPriority="51"/>
+    <w:lsdException w:name="Grid Table 7 Colorful Accent 1" w:uiPriority="52"/>
+    <w:lsdException w:name="Grid Table 1 Light Accent 2" w:uiPriority="46"/>
+    <w:lsdException w:name="Grid Table 2 Accent 2" w:uiPriority="47"/>
+    <w:lsdException w:name="Grid Table 3 Accent 2" w:uiPriority="48"/>
+    <w:lsdException w:name="Grid Table 4 Accent 2" w:uiPriority="49"/>
+    <w:lsdException w:name="Grid Table 5 Dark Accent 2" w:uiPriority="50"/>
+    <w:lsdException w:name="Grid Table 6 Colorful Accent 2" w:uiPriority="51"/>
+    <w:lsdException w:name="Grid Table 7 Colorful Accent 2" w:uiPriority="52"/>
+    <w:lsdException w:name="Grid Table 1 Light Accent 3" w:uiPriority="46"/>
+    <w:lsdException w:name="Grid Table 2 Accent 3" w:uiPriority="47"/>
+    <w:lsdException w:name="Grid Table 3 Accent 3" w:uiPriority="48"/>
+    <w:lsdException w:name="Grid Table 4 Accent 3" w:uiPriority="49"/>
+    <w:lsdException w:name="Grid Table 5 Dark Accent 3" w:uiPriority="50"/>
+    <w:lsdException w:name="Grid Table 6 Colorful Accent 3" w:uiPriority="51"/>
+    <w:lsdException w:name="Grid Table 7 Colorful Accent 3" w:uiPriority="52"/>
+    <w:lsdException w:name="Grid Table 1 Light Accent 4" w:uiPriority="46"/>
+    <w:lsdException w:name="Grid Table 2 Accent 4" w:uiPriority="47"/>
+    <w:lsdException w:name="Grid Table 3 Accent 4" w:uiPriority="48"/>
+    <w:lsdException w:name="Grid Table 4 Accent 4" w:uiPriority="49"/>
+    <w:lsdException w:name="Grid Table 5 Dark Accent 4" w:uiPriority="50"/>
+    <w:lsdException w:name="Grid Table 6 Colorful Accent 4" w:uiPriority="51"/>
+    <w:lsdException w:name="Grid Table 7 Colorful Accent 4" w:uiPriority="52"/>
+    <w:lsdException w:name="Grid Table 1 Light Accent 5" w:uiPriority="46"/>
+    <w:lsdException w:name="Grid Table 2 Accent 5" w:uiPriority="47"/>
+    <w:lsdException w:name="Grid Table 3 Accent 5" w:uiPriority="48"/>
+    <w:lsdException w:name="Grid Table 4 Accent 5" w:uiPriority="49"/>
+    <w:lsdException w:name="Grid Table 5 Dark Accent 5" w:uiPriority="50"/>
+    <w:lsdException w:name="Grid Table 6 Colorful Accent 5" w:uiPriority="51"/>
+    <w:lsdException w:name="Grid Table 7 Colorful Accent 5" w:uiPriority="52"/>
+    <w:lsdException w:name="Grid Table 1 Light Accent 6" w:uiPriority="46"/>
+    <w:lsdException w:name="Grid Table 2 Accent 6" w:uiPriority="47"/>
+    <w:lsdException w:name="Grid Table 3 Accent 6" w:uiPriority="48"/>
+    <w:lsdException w:name="Grid Table 4 Accent 6" w:uiPriority="49"/>
+    <w:lsdException w:name="Grid Table 5 Dark Accent 6" w:uiPriority="50"/>
+    <w:lsdException w:name="Grid Table 6 Colorful Accent 6" w:uiPriority="51"/>
+    <w:lsdException w:name="Grid Table 7 Colorful Accent 6" w:uiPriority="52"/>
+    <w:lsdException w:name="List Table 1 Light" w:uiPriority="46"/>
+    <w:lsdException w:name="List Table 2" w:uiPriority="47"/>
+    <w:lsdException w:name="List Table 3" w:uiPriority="48"/>
+    <w:lsdException w:name="List Table 4" w:uiPriority="49"/>
+    <w:lsdException w:name="List Table 5 Dark" w:uiPriority="50"/>
+    <w:lsdException w:name="List Table 6 Colorful" w:uiPriority="51"/>
+    <w:lsdException w:name="List Table 7 Colorful" w:uiPriority="52"/>
+    <w:lsdException w:name="List Table 1 Light Accent 1" w:uiPriority="46"/>
+    <w:lsdException w:name="List Table 2 Accent 1" w:uiPriority="47"/>
+    <w:lsdException w:name="List Table 3 Accent 1" w:uiPriority="48"/>
+    <w:lsdException w:name="List Table 4 Accent 1" w:uiPriority="49"/>
+    <w:lsdException w:name="List Table 5 Dark Accent 1" w:uiPriority="50"/>
+    <w:lsdException w:name="List Table 6 Colorful Accent 1" w:uiPriority="51"/>
+    <w:lsdException w:name="List Table 7 Colorful Accent 1" w:uiPriority="52"/>
+    <w:lsdException w:name="List Table 1 Light Accent 2" w:uiPriority="46"/>
+    <w:lsdException w:name="List Table 2 Accent 2" w:uiPriority="47"/>
+    <w:lsdException w:name="List Table 3 Accent 2" w:uiPriority="48"/>
+    <w:lsdException w:name="List Table 4 Accent 2" w:uiPriority="49"/>
+    <w:lsdException w:name="List Table 5 Dark Accent 2" w:uiPriority="50"/>
+    <w:lsdException w:name="List Table 6 Colorful Accent 2" w:uiPriority="51"/>
+    <w:lsdException w:name="List Table 7 Colorful Accent 2" w:uiPriority="52"/>
+    <w:lsdException w:name="List Table 1 Light Accent 3" w:uiPriority="46"/>
+    <w:lsdException w:name="List Table 2 Accent 3" w:uiPriority="47"/>
+    <w:lsdException w:name="List Table 3 Accent 3" w:uiPriority="48"/>
+    <w:lsdException w:name="List Table 4 Accent 3" w:uiPriority="49"/>
+    <w:lsdException w:name="List Table 5 Dark Accent 3" w:uiPriority="50"/>
+    <w:lsdException w:name="List Table 6 Colorful Accent 3" w:uiPriority="51"/>
+    <w:lsdException w:name="List Table 7 Colorful Accent 3" w:uiPriority="52"/>
+    <w:lsdException w:name="List Table 1 Light Accent 4" w:uiPriority="46"/>
+    <w:lsdException w:name="List Table 2 Accent 4" w:uiPriority="47"/>
+    <w:lsdException w:name="List Table 3 Accent 4" w:uiPriority="48"/>
+    <w:lsdException w:name="List Table 4 Accent 4" w:uiPriority="49"/>
+    <w:lsdException w:name="List Table 5 Dark Accent 4" w:uiPriority="50"/>
+    <w:lsdException w:name="List Table 6 Colorful Accent 4" w:uiPriority="51"/>
+    <w:lsdException w:name="List Table 7 Colorful Accent 4" w:uiPriority="52"/>
+    <w:lsdException w:name="List Table 1 Light Accent 5" w:uiPriority="46"/>
+    <w:lsdException w:name="List Table 2 Accent 5" w:uiPriority="47"/>
+    <w:lsdException w:name="List Table 3 Accent 5" w:uiPriority="48"/>
+    <w:lsdException w:name="List Table 4 Accent 5" w:uiPriority="49"/>
+    <w:lsdException w:name="List Table 5 Dark Accent 5" w:uiPriority="50"/>
+    <w:lsdException w:name="List Table 6 Colorful Accent 5" w:uiPriority="51"/>
+    <w:lsdException w:name="List Table 7 Colorful Accent 5" w:uiPriority="52"/>
+    <w:lsdException w:name="List Table 1 Light Accent 6" w:uiPriority="46"/>
+    <w:lsdException w:name="List Table 2 Accent 6" w:uiPriority="47"/>
+    <w:lsdException w:name="List Table 3 Accent 6" w:uiPriority="48"/>
+    <w:lsdException w:name="List Table 4 Accent 6" w:uiPriority="49"/>
+    <w:lsdException w:name="List Table 5 Dark Accent 6" w:uiPriority="50"/>
+    <w:lsdException w:name="List Table 6 Colorful Accent 6" w:uiPriority="51"/>
+    <w:lsdException w:name="List Table 7 Colorful Accent 6" w:uiPriority="52"/>
   </w:latentStyles>
   <w:style w:type="paragraph" w:default="1" w:styleId="Normal">
     <w:name w:val="Normal"/>
@@ -12475,6 +12709,7 @@
       <w:spacing w:after="0" w:line="240" w:lineRule="auto"/>
     </w:pPr>
     <w:tblPr>
+      <w:tblInd w:w="0" w:type="dxa"/>
       <w:tblBorders>
         <w:top w:val="single" w:sz="4" w:space="0" w:color="auto"/>
         <w:left w:val="single" w:sz="4" w:space="0" w:color="auto"/>
@@ -12483,6 +12718,12 @@
         <w:insideH w:val="single" w:sz="4" w:space="0" w:color="auto"/>
         <w:insideV w:val="single" w:sz="4" w:space="0" w:color="auto"/>
       </w:tblBorders>
+      <w:tblCellMar>
+        <w:top w:w="0" w:type="dxa"/>
+        <w:left w:w="108" w:type="dxa"/>
+        <w:bottom w:w="0" w:type="dxa"/>
+        <w:right w:w="108" w:type="dxa"/>
+      </w:tblCellMar>
     </w:tblPr>
   </w:style>
   <w:style w:type="paragraph" w:styleId="Prrafodelista">
@@ -12496,11 +12737,11 @@
       <w:contextualSpacing/>
     </w:pPr>
   </w:style>
-  <w:style w:type="paragraph" w:styleId="Ttulo">
+  <w:style w:type="paragraph" w:styleId="Puesto">
     <w:name w:val="Title"/>
     <w:basedOn w:val="Normal"/>
     <w:next w:val="Normal"/>
-    <w:link w:val="TtuloCar"/>
+    <w:link w:val="PuestoCar"/>
     <w:uiPriority w:val="10"/>
     <w:qFormat/>
     <w:rsid w:val="00DD455B"/>
@@ -12516,10 +12757,10 @@
       <w:szCs w:val="56"/>
     </w:rPr>
   </w:style>
-  <w:style w:type="character" w:customStyle="1" w:styleId="TtuloCar">
-    <w:name w:val="Título Car"/>
+  <w:style w:type="character" w:customStyle="1" w:styleId="PuestoCar">
+    <w:name w:val="Puesto Car"/>
     <w:basedOn w:val="Fuentedeprrafopredeter"/>
-    <w:link w:val="Ttulo"/>
+    <w:link w:val="Puesto"/>
     <w:uiPriority w:val="10"/>
     <w:rsid w:val="00DD455B"/>
     <w:rPr>
@@ -12619,6 +12860,7 @@
     <w:tblPr>
       <w:tblStyleRowBandSize w:val="1"/>
       <w:tblStyleColBandSize w:val="1"/>
+      <w:tblInd w:w="0" w:type="dxa"/>
       <w:tblBorders>
         <w:top w:val="single" w:sz="4" w:space="0" w:color="BDD6EE" w:themeColor="accent5" w:themeTint="66"/>
         <w:left w:val="single" w:sz="4" w:space="0" w:color="BDD6EE" w:themeColor="accent5" w:themeTint="66"/>
@@ -12627,6 +12869,12 @@
         <w:insideH w:val="single" w:sz="4" w:space="0" w:color="BDD6EE" w:themeColor="accent5" w:themeTint="66"/>
         <w:insideV w:val="single" w:sz="4" w:space="0" w:color="BDD6EE" w:themeColor="accent5" w:themeTint="66"/>
       </w:tblBorders>
+      <w:tblCellMar>
+        <w:top w:w="0" w:type="dxa"/>
+        <w:left w:w="108" w:type="dxa"/>
+        <w:bottom w:w="0" w:type="dxa"/>
+        <w:right w:w="108" w:type="dxa"/>
+      </w:tblCellMar>
     </w:tblPr>
     <w:tblStylePr w:type="firstRow">
       <w:rPr>
@@ -12676,6 +12924,7 @@
     <w:tblPr>
       <w:tblStyleRowBandSize w:val="1"/>
       <w:tblStyleColBandSize w:val="1"/>
+      <w:tblInd w:w="0" w:type="dxa"/>
       <w:tblBorders>
         <w:top w:val="single" w:sz="4" w:space="0" w:color="C5E0B3" w:themeColor="accent6" w:themeTint="66"/>
         <w:left w:val="single" w:sz="4" w:space="0" w:color="C5E0B3" w:themeColor="accent6" w:themeTint="66"/>
@@ -12684,6 +12933,12 @@
         <w:insideH w:val="single" w:sz="4" w:space="0" w:color="C5E0B3" w:themeColor="accent6" w:themeTint="66"/>
         <w:insideV w:val="single" w:sz="4" w:space="0" w:color="C5E0B3" w:themeColor="accent6" w:themeTint="66"/>
       </w:tblBorders>
+      <w:tblCellMar>
+        <w:top w:w="0" w:type="dxa"/>
+        <w:left w:w="108" w:type="dxa"/>
+        <w:bottom w:w="0" w:type="dxa"/>
+        <w:right w:w="108" w:type="dxa"/>
+      </w:tblCellMar>
     </w:tblPr>
     <w:tblStylePr w:type="firstRow">
       <w:rPr>
@@ -12768,6 +13023,7 @@
     <w:tblPr>
       <w:tblStyleRowBandSize w:val="1"/>
       <w:tblStyleColBandSize w:val="1"/>
+      <w:tblInd w:w="0" w:type="dxa"/>
       <w:tblBorders>
         <w:top w:val="single" w:sz="8" w:space="0" w:color="FFC000" w:themeColor="accent4"/>
         <w:left w:val="single" w:sz="8" w:space="0" w:color="FFC000" w:themeColor="accent4"/>
@@ -12776,654 +13032,12 @@
         <w:insideH w:val="single" w:sz="8" w:space="0" w:color="FFC000" w:themeColor="accent4"/>
         <w:insideV w:val="single" w:sz="8" w:space="0" w:color="FFC000" w:themeColor="accent4"/>
       </w:tblBorders>
-    </w:tblPr>
-    <w:tblStylePr w:type="firstRow">
-      <w:pPr>
-        <w:spacing w:before="0" w:after="0" w:line="240" w:lineRule="auto"/>
-      </w:pPr>
-      <w:rPr>
-        <w:rFonts w:asciiTheme="majorHAnsi" w:eastAsiaTheme="majorEastAsia" w:hAnsiTheme="majorHAnsi" w:cstheme="majorBidi"/>
-        <w:b/>
-        <w:bCs/>
-      </w:rPr>
-      <w:tblPr/>
-      <w:tcPr>
-        <w:tcBorders>
-          <w:top w:val="single" w:sz="8" w:space="0" w:color="FFC000" w:themeColor="accent4"/>
-          <w:left w:val="single" w:sz="8" w:space="0" w:color="FFC000" w:themeColor="accent4"/>
-          <w:bottom w:val="single" w:sz="18" w:space="0" w:color="FFC000" w:themeColor="accent4"/>
-          <w:right w:val="single" w:sz="8" w:space="0" w:color="FFC000" w:themeColor="accent4"/>
-          <w:insideH w:val="nil"/>
-          <w:insideV w:val="single" w:sz="8" w:space="0" w:color="FFC000" w:themeColor="accent4"/>
-        </w:tcBorders>
-      </w:tcPr>
-    </w:tblStylePr>
-    <w:tblStylePr w:type="lastRow">
-      <w:pPr>
-        <w:spacing w:before="0" w:after="0" w:line="240" w:lineRule="auto"/>
-      </w:pPr>
-      <w:rPr>
-        <w:rFonts w:asciiTheme="majorHAnsi" w:eastAsiaTheme="majorEastAsia" w:hAnsiTheme="majorHAnsi" w:cstheme="majorBidi"/>
-        <w:b/>
-        <w:bCs/>
-      </w:rPr>
-      <w:tblPr/>
-      <w:tcPr>
-        <w:tcBorders>
-          <w:top w:val="double" w:sz="6" w:space="0" w:color="FFC000" w:themeColor="accent4"/>
-          <w:left w:val="single" w:sz="8" w:space="0" w:color="FFC000" w:themeColor="accent4"/>
-          <w:bottom w:val="single" w:sz="8" w:space="0" w:color="FFC000" w:themeColor="accent4"/>
-          <w:right w:val="single" w:sz="8" w:space="0" w:color="FFC000" w:themeColor="accent4"/>
-          <w:insideH w:val="nil"/>
-          <w:insideV w:val="single" w:sz="8" w:space="0" w:color="FFC000" w:themeColor="accent4"/>
-        </w:tcBorders>
-      </w:tcPr>
-    </w:tblStylePr>
-    <w:tblStylePr w:type="firstCol">
-      <w:rPr>
-        <w:rFonts w:asciiTheme="majorHAnsi" w:eastAsiaTheme="majorEastAsia" w:hAnsiTheme="majorHAnsi" w:cstheme="majorBidi"/>
-        <w:b/>
-        <w:bCs/>
-      </w:rPr>
-    </w:tblStylePr>
-    <w:tblStylePr w:type="lastCol">
-      <w:rPr>
-        <w:rFonts w:asciiTheme="majorHAnsi" w:eastAsiaTheme="majorEastAsia" w:hAnsiTheme="majorHAnsi" w:cstheme="majorBidi"/>
-        <w:b/>
-        <w:bCs/>
-      </w:rPr>
-      <w:tblPr/>
-      <w:tcPr>
-        <w:tcBorders>
-          <w:top w:val="single" w:sz="8" w:space="0" w:color="FFC000" w:themeColor="accent4"/>
-          <w:left w:val="single" w:sz="8" w:space="0" w:color="FFC000" w:themeColor="accent4"/>
-          <w:bottom w:val="single" w:sz="8" w:space="0" w:color="FFC000" w:themeColor="accent4"/>
-          <w:right w:val="single" w:sz="8" w:space="0" w:color="FFC000" w:themeColor="accent4"/>
-        </w:tcBorders>
-      </w:tcPr>
-    </w:tblStylePr>
-    <w:tblStylePr w:type="band1Vert">
-      <w:tblPr/>
-      <w:tcPr>
-        <w:tcBorders>
-          <w:top w:val="single" w:sz="8" w:space="0" w:color="FFC000" w:themeColor="accent4"/>
-          <w:left w:val="single" w:sz="8" w:space="0" w:color="FFC000" w:themeColor="accent4"/>
-          <w:bottom w:val="single" w:sz="8" w:space="0" w:color="FFC000" w:themeColor="accent4"/>
-          <w:right w:val="single" w:sz="8" w:space="0" w:color="FFC000" w:themeColor="accent4"/>
-        </w:tcBorders>
-        <w:shd w:val="clear" w:color="auto" w:fill="FFEFC0" w:themeFill="accent4" w:themeFillTint="3F"/>
-      </w:tcPr>
-    </w:tblStylePr>
-    <w:tblStylePr w:type="band1Horz">
-      <w:tblPr/>
-      <w:tcPr>
-        <w:tcBorders>
-          <w:top w:val="single" w:sz="8" w:space="0" w:color="FFC000" w:themeColor="accent4"/>
-          <w:left w:val="single" w:sz="8" w:space="0" w:color="FFC000" w:themeColor="accent4"/>
-          <w:bottom w:val="single" w:sz="8" w:space="0" w:color="FFC000" w:themeColor="accent4"/>
-          <w:right w:val="single" w:sz="8" w:space="0" w:color="FFC000" w:themeColor="accent4"/>
-          <w:insideV w:val="single" w:sz="8" w:space="0" w:color="FFC000" w:themeColor="accent4"/>
-        </w:tcBorders>
-        <w:shd w:val="clear" w:color="auto" w:fill="FFEFC0" w:themeFill="accent4" w:themeFillTint="3F"/>
-      </w:tcPr>
-    </w:tblStylePr>
-    <w:tblStylePr w:type="band2Horz">
-      <w:tblPr/>
-      <w:tcPr>
-        <w:tcBorders>
-          <w:top w:val="single" w:sz="8" w:space="0" w:color="FFC000" w:themeColor="accent4"/>
-          <w:left w:val="single" w:sz="8" w:space="0" w:color="FFC000" w:themeColor="accent4"/>
-          <w:bottom w:val="single" w:sz="8" w:space="0" w:color="FFC000" w:themeColor="accent4"/>
-          <w:right w:val="single" w:sz="8" w:space="0" w:color="FFC000" w:themeColor="accent4"/>
-          <w:insideV w:val="single" w:sz="8" w:space="0" w:color="FFC000" w:themeColor="accent4"/>
-        </w:tcBorders>
-      </w:tcPr>
-    </w:tblStylePr>
-  </w:style>
-</w:styles>
-</file>
-
-<file path=word/stylesWithEffects.xml><?xml version="1.0" encoding="utf-8"?>
-<w:styles xmlns:wpc="http://schemas.microsoft.com/office/word/2010/wordprocessingCanvas" xmlns:mc="http://schemas.openxmlformats.org/markup-compatibility/2006" xmlns:o="urn:schemas-microsoft-com:office:office" xmlns:r="http://schemas.openxmlformats.org/officeDocument/2006/relationships" xmlns:m="http://schemas.openxmlformats.org/officeDocument/2006/math" xmlns:v="urn:schemas-microsoft-com:vml" xmlns:wp14="http://schemas.microsoft.com/office/word/2010/wordprocessingDrawing" xmlns:wp="http://schemas.openxmlformats.org/drawingml/2006/wordprocessingDrawing" xmlns:w10="urn:schemas-microsoft-com:office:word" xmlns:w="http://schemas.openxmlformats.org/wordprocessingml/2006/main" xmlns:w14="http://schemas.microsoft.com/office/word/2010/wordml" xmlns:wpg="http://schemas.microsoft.com/office/word/2010/wordprocessingGroup" xmlns:wpi="http://schemas.microsoft.com/office/word/2010/wordprocessingInk" xmlns:wne="http://schemas.microsoft.com/office/word/2006/wordml" xmlns:wps="http://schemas.microsoft.com/office/word/2010/wordprocessingShape" mc:Ignorable="w14 wp14">
-  <w:docDefaults>
-    <w:rPrDefault>
-      <w:rPr>
-        <w:rFonts w:ascii="Arial" w:eastAsiaTheme="minorHAnsi" w:hAnsi="Arial" w:cstheme="minorBidi"/>
-        <w:sz w:val="22"/>
-        <w:szCs w:val="22"/>
-        <w:lang w:val="es-MX" w:eastAsia="en-US" w:bidi="ar-SA"/>
-      </w:rPr>
-    </w:rPrDefault>
-    <w:pPrDefault>
-      <w:pPr>
-        <w:spacing w:after="160" w:line="259" w:lineRule="auto"/>
-        <w:jc w:val="both"/>
-      </w:pPr>
-    </w:pPrDefault>
-  </w:docDefaults>
-  <w:latentStyles w:defLockedState="0" w:defUIPriority="99" w:defSemiHidden="1" w:defUnhideWhenUsed="1" w:defQFormat="0" w:count="267">
-    <w:lsdException w:name="Normal" w:semiHidden="0" w:uiPriority="0" w:unhideWhenUsed="0" w:qFormat="1"/>
-    <w:lsdException w:name="heading 1" w:semiHidden="0" w:uiPriority="9" w:unhideWhenUsed="0" w:qFormat="1"/>
-    <w:lsdException w:name="heading 2" w:uiPriority="9" w:qFormat="1"/>
-    <w:lsdException w:name="heading 3" w:uiPriority="9" w:qFormat="1"/>
-    <w:lsdException w:name="heading 4" w:uiPriority="9" w:qFormat="1"/>
-    <w:lsdException w:name="heading 5" w:uiPriority="9" w:qFormat="1"/>
-    <w:lsdException w:name="heading 6" w:uiPriority="9" w:qFormat="1"/>
-    <w:lsdException w:name="heading 7" w:uiPriority="9" w:qFormat="1"/>
-    <w:lsdException w:name="heading 8" w:uiPriority="9" w:qFormat="1"/>
-    <w:lsdException w:name="heading 9" w:uiPriority="9" w:qFormat="1"/>
-    <w:lsdException w:name="toc 1" w:uiPriority="39"/>
-    <w:lsdException w:name="toc 2" w:uiPriority="39"/>
-    <w:lsdException w:name="toc 3" w:uiPriority="39"/>
-    <w:lsdException w:name="toc 4" w:uiPriority="39"/>
-    <w:lsdException w:name="toc 5" w:uiPriority="39"/>
-    <w:lsdException w:name="toc 6" w:uiPriority="39"/>
-    <w:lsdException w:name="toc 7" w:uiPriority="39"/>
-    <w:lsdException w:name="toc 8" w:uiPriority="39"/>
-    <w:lsdException w:name="toc 9" w:uiPriority="39"/>
-    <w:lsdException w:name="caption" w:uiPriority="35" w:qFormat="1"/>
-    <w:lsdException w:name="Title" w:semiHidden="0" w:uiPriority="10" w:unhideWhenUsed="0" w:qFormat="1"/>
-    <w:lsdException w:name="Default Paragraph Font" w:uiPriority="1"/>
-    <w:lsdException w:name="Subtitle" w:semiHidden="0" w:uiPriority="11" w:unhideWhenUsed="0" w:qFormat="1"/>
-    <w:lsdException w:name="Strong" w:semiHidden="0" w:uiPriority="22" w:unhideWhenUsed="0" w:qFormat="1"/>
-    <w:lsdException w:name="Emphasis" w:semiHidden="0" w:uiPriority="20" w:unhideWhenUsed="0" w:qFormat="1"/>
-    <w:lsdException w:name="Table Grid" w:semiHidden="0" w:uiPriority="39" w:unhideWhenUsed="0"/>
-    <w:lsdException w:name="Placeholder Text" w:unhideWhenUsed="0"/>
-    <w:lsdException w:name="No Spacing" w:semiHidden="0" w:uiPriority="1" w:unhideWhenUsed="0" w:qFormat="1"/>
-    <w:lsdException w:name="Light Shading" w:semiHidden="0" w:uiPriority="60" w:unhideWhenUsed="0"/>
-    <w:lsdException w:name="Light List" w:semiHidden="0" w:uiPriority="61" w:unhideWhenUsed="0"/>
-    <w:lsdException w:name="Light Grid" w:semiHidden="0" w:uiPriority="62" w:unhideWhenUsed="0"/>
-    <w:lsdException w:name="Medium Shading 1" w:semiHidden="0" w:uiPriority="63" w:unhideWhenUsed="0"/>
-    <w:lsdException w:name="Medium Shading 2" w:semiHidden="0" w:uiPriority="64" w:unhideWhenUsed="0"/>
-    <w:lsdException w:name="Medium List 1" w:semiHidden="0" w:uiPriority="65" w:unhideWhenUsed="0"/>
-    <w:lsdException w:name="Medium List 2" w:semiHidden="0" w:uiPriority="66" w:unhideWhenUsed="0"/>
-    <w:lsdException w:name="Medium Grid 1" w:semiHidden="0" w:uiPriority="67" w:unhideWhenUsed="0"/>
-    <w:lsdException w:name="Medium Grid 2" w:semiHidden="0" w:uiPriority="68" w:unhideWhenUsed="0"/>
-    <w:lsdException w:name="Medium Grid 3" w:semiHidden="0" w:uiPriority="69" w:unhideWhenUsed="0"/>
-    <w:lsdException w:name="Dark List" w:semiHidden="0" w:uiPriority="70" w:unhideWhenUsed="0"/>
-    <w:lsdException w:name="Colorful Shading" w:semiHidden="0" w:uiPriority="71" w:unhideWhenUsed="0"/>
-    <w:lsdException w:name="Colorful List" w:semiHidden="0" w:uiPriority="72" w:unhideWhenUsed="0"/>
-    <w:lsdException w:name="Colorful Grid" w:semiHidden="0" w:uiPriority="73" w:unhideWhenUsed="0"/>
-    <w:lsdException w:name="Light Shading Accent 1" w:semiHidden="0" w:uiPriority="60" w:unhideWhenUsed="0"/>
-    <w:lsdException w:name="Light List Accent 1" w:semiHidden="0" w:uiPriority="61" w:unhideWhenUsed="0"/>
-    <w:lsdException w:name="Light Grid Accent 1" w:semiHidden="0" w:uiPriority="62" w:unhideWhenUsed="0"/>
-    <w:lsdException w:name="Medium Shading 1 Accent 1" w:semiHidden="0" w:uiPriority="63" w:unhideWhenUsed="0"/>
-    <w:lsdException w:name="Medium Shading 2 Accent 1" w:semiHidden="0" w:uiPriority="64" w:unhideWhenUsed="0"/>
-    <w:lsdException w:name="Medium List 1 Accent 1" w:semiHidden="0" w:uiPriority="65" w:unhideWhenUsed="0"/>
-    <w:lsdException w:name="Revision" w:unhideWhenUsed="0"/>
-    <w:lsdException w:name="List Paragraph" w:semiHidden="0" w:uiPriority="34" w:unhideWhenUsed="0" w:qFormat="1"/>
-    <w:lsdException w:name="Quote" w:semiHidden="0" w:uiPriority="29" w:unhideWhenUsed="0" w:qFormat="1"/>
-    <w:lsdException w:name="Intense Quote" w:semiHidden="0" w:uiPriority="30" w:unhideWhenUsed="0" w:qFormat="1"/>
-    <w:lsdException w:name="Medium List 2 Accent 1" w:semiHidden="0" w:uiPriority="66" w:unhideWhenUsed="0"/>
-    <w:lsdException w:name="Medium Grid 1 Accent 1" w:semiHidden="0" w:uiPriority="67" w:unhideWhenUsed="0"/>
-    <w:lsdException w:name="Medium Grid 2 Accent 1" w:semiHidden="0" w:uiPriority="68" w:unhideWhenUsed="0"/>
-    <w:lsdException w:name="Medium Grid 3 Accent 1" w:semiHidden="0" w:uiPriority="69" w:unhideWhenUsed="0"/>
-    <w:lsdException w:name="Dark List Accent 1" w:semiHidden="0" w:uiPriority="70" w:unhideWhenUsed="0"/>
-    <w:lsdException w:name="Colorful Shading Accent 1" w:semiHidden="0" w:uiPriority="71" w:unhideWhenUsed="0"/>
-    <w:lsdException w:name="Colorful List Accent 1" w:semiHidden="0" w:uiPriority="72" w:unhideWhenUsed="0"/>
-    <w:lsdException w:name="Colorful Grid Accent 1" w:semiHidden="0" w:uiPriority="73" w:unhideWhenUsed="0"/>
-    <w:lsdException w:name="Light Shading Accent 2" w:semiHidden="0" w:uiPriority="60" w:unhideWhenUsed="0"/>
-    <w:lsdException w:name="Light List Accent 2" w:semiHidden="0" w:uiPriority="61" w:unhideWhenUsed="0"/>
-    <w:lsdException w:name="Light Grid Accent 2" w:semiHidden="0" w:uiPriority="62" w:unhideWhenUsed="0"/>
-    <w:lsdException w:name="Medium Shading 1 Accent 2" w:semiHidden="0" w:uiPriority="63" w:unhideWhenUsed="0"/>
-    <w:lsdException w:name="Medium Shading 2 Accent 2" w:semiHidden="0" w:uiPriority="64" w:unhideWhenUsed="0"/>
-    <w:lsdException w:name="Medium List 1 Accent 2" w:semiHidden="0" w:uiPriority="65" w:unhideWhenUsed="0"/>
-    <w:lsdException w:name="Medium List 2 Accent 2" w:semiHidden="0" w:uiPriority="66" w:unhideWhenUsed="0"/>
-    <w:lsdException w:name="Medium Grid 1 Accent 2" w:semiHidden="0" w:uiPriority="67" w:unhideWhenUsed="0"/>
-    <w:lsdException w:name="Medium Grid 2 Accent 2" w:semiHidden="0" w:uiPriority="68" w:unhideWhenUsed="0"/>
-    <w:lsdException w:name="Medium Grid 3 Accent 2" w:semiHidden="0" w:uiPriority="69" w:unhideWhenUsed="0"/>
-    <w:lsdException w:name="Dark List Accent 2" w:semiHidden="0" w:uiPriority="70" w:unhideWhenUsed="0"/>
-    <w:lsdException w:name="Colorful Shading Accent 2" w:semiHidden="0" w:uiPriority="71" w:unhideWhenUsed="0"/>
-    <w:lsdException w:name="Colorful List Accent 2" w:semiHidden="0" w:uiPriority="72" w:unhideWhenUsed="0"/>
-    <w:lsdException w:name="Colorful Grid Accent 2" w:semiHidden="0" w:uiPriority="73" w:unhideWhenUsed="0"/>
-    <w:lsdException w:name="Light Shading Accent 3" w:semiHidden="0" w:uiPriority="60" w:unhideWhenUsed="0"/>
-    <w:lsdException w:name="Light List Accent 3" w:semiHidden="0" w:uiPriority="61" w:unhideWhenUsed="0"/>
-    <w:lsdException w:name="Light Grid Accent 3" w:semiHidden="0" w:uiPriority="62" w:unhideWhenUsed="0"/>
-    <w:lsdException w:name="Medium Shading 1 Accent 3" w:semiHidden="0" w:uiPriority="63" w:unhideWhenUsed="0"/>
-    <w:lsdException w:name="Medium Shading 2 Accent 3" w:semiHidden="0" w:uiPriority="64" w:unhideWhenUsed="0"/>
-    <w:lsdException w:name="Medium List 1 Accent 3" w:semiHidden="0" w:uiPriority="65" w:unhideWhenUsed="0"/>
-    <w:lsdException w:name="Medium List 2 Accent 3" w:semiHidden="0" w:uiPriority="66" w:unhideWhenUsed="0"/>
-    <w:lsdException w:name="Medium Grid 1 Accent 3" w:semiHidden="0" w:uiPriority="67" w:unhideWhenUsed="0"/>
-    <w:lsdException w:name="Medium Grid 2 Accent 3" w:semiHidden="0" w:uiPriority="68" w:unhideWhenUsed="0"/>
-    <w:lsdException w:name="Medium Grid 3 Accent 3" w:semiHidden="0" w:uiPriority="69" w:unhideWhenUsed="0"/>
-    <w:lsdException w:name="Dark List Accent 3" w:semiHidden="0" w:uiPriority="70" w:unhideWhenUsed="0"/>
-    <w:lsdException w:name="Colorful Shading Accent 3" w:semiHidden="0" w:uiPriority="71" w:unhideWhenUsed="0"/>
-    <w:lsdException w:name="Colorful List Accent 3" w:semiHidden="0" w:uiPriority="72" w:unhideWhenUsed="0"/>
-    <w:lsdException w:name="Colorful Grid Accent 3" w:semiHidden="0" w:uiPriority="73" w:unhideWhenUsed="0"/>
-    <w:lsdException w:name="Light Shading Accent 4" w:semiHidden="0" w:uiPriority="60" w:unhideWhenUsed="0"/>
-    <w:lsdException w:name="Light List Accent 4" w:semiHidden="0" w:uiPriority="61" w:unhideWhenUsed="0"/>
-    <w:lsdException w:name="Light Grid Accent 4" w:semiHidden="0" w:uiPriority="62" w:unhideWhenUsed="0"/>
-    <w:lsdException w:name="Medium Shading 1 Accent 4" w:semiHidden="0" w:uiPriority="63" w:unhideWhenUsed="0"/>
-    <w:lsdException w:name="Medium Shading 2 Accent 4" w:semiHidden="0" w:uiPriority="64" w:unhideWhenUsed="0"/>
-    <w:lsdException w:name="Medium List 1 Accent 4" w:semiHidden="0" w:uiPriority="65" w:unhideWhenUsed="0"/>
-    <w:lsdException w:name="Medium List 2 Accent 4" w:semiHidden="0" w:uiPriority="66" w:unhideWhenUsed="0"/>
-    <w:lsdException w:name="Medium Grid 1 Accent 4" w:semiHidden="0" w:uiPriority="67" w:unhideWhenUsed="0"/>
-    <w:lsdException w:name="Medium Grid 2 Accent 4" w:semiHidden="0" w:uiPriority="68" w:unhideWhenUsed="0"/>
-    <w:lsdException w:name="Medium Grid 3 Accent 4" w:semiHidden="0" w:uiPriority="69" w:unhideWhenUsed="0"/>
-    <w:lsdException w:name="Dark List Accent 4" w:semiHidden="0" w:uiPriority="70" w:unhideWhenUsed="0"/>
-    <w:lsdException w:name="Colorful Shading Accent 4" w:semiHidden="0" w:uiPriority="71" w:unhideWhenUsed="0"/>
-    <w:lsdException w:name="Colorful List Accent 4" w:semiHidden="0" w:uiPriority="72" w:unhideWhenUsed="0"/>
-    <w:lsdException w:name="Colorful Grid Accent 4" w:semiHidden="0" w:uiPriority="73" w:unhideWhenUsed="0"/>
-    <w:lsdException w:name="Light Shading Accent 5" w:semiHidden="0" w:uiPriority="60" w:unhideWhenUsed="0"/>
-    <w:lsdException w:name="Light List Accent 5" w:semiHidden="0" w:uiPriority="61" w:unhideWhenUsed="0"/>
-    <w:lsdException w:name="Light Grid Accent 5" w:semiHidden="0" w:uiPriority="62" w:unhideWhenUsed="0"/>
-    <w:lsdException w:name="Medium Shading 1 Accent 5" w:semiHidden="0" w:uiPriority="63" w:unhideWhenUsed="0"/>
-    <w:lsdException w:name="Medium Shading 2 Accent 5" w:semiHidden="0" w:uiPriority="64" w:unhideWhenUsed="0"/>
-    <w:lsdException w:name="Medium List 1 Accent 5" w:semiHidden="0" w:uiPriority="65" w:unhideWhenUsed="0"/>
-    <w:lsdException w:name="Medium List 2 Accent 5" w:semiHidden="0" w:uiPriority="66" w:unhideWhenUsed="0"/>
-    <w:lsdException w:name="Medium Grid 1 Accent 5" w:semiHidden="0" w:uiPriority="67" w:unhideWhenUsed="0"/>
-    <w:lsdException w:name="Medium Grid 2 Accent 5" w:semiHidden="0" w:uiPriority="68" w:unhideWhenUsed="0"/>
-    <w:lsdException w:name="Medium Grid 3 Accent 5" w:semiHidden="0" w:uiPriority="69" w:unhideWhenUsed="0"/>
-    <w:lsdException w:name="Dark List Accent 5" w:semiHidden="0" w:uiPriority="70" w:unhideWhenUsed="0"/>
-    <w:lsdException w:name="Colorful Shading Accent 5" w:semiHidden="0" w:uiPriority="71" w:unhideWhenUsed="0"/>
-    <w:lsdException w:name="Colorful List Accent 5" w:semiHidden="0" w:uiPriority="72" w:unhideWhenUsed="0"/>
-    <w:lsdException w:name="Colorful Grid Accent 5" w:semiHidden="0" w:uiPriority="73" w:unhideWhenUsed="0"/>
-    <w:lsdException w:name="Light Shading Accent 6" w:semiHidden="0" w:uiPriority="60" w:unhideWhenUsed="0"/>
-    <w:lsdException w:name="Light List Accent 6" w:semiHidden="0" w:uiPriority="61" w:unhideWhenUsed="0"/>
-    <w:lsdException w:name="Light Grid Accent 6" w:semiHidden="0" w:uiPriority="62" w:unhideWhenUsed="0"/>
-    <w:lsdException w:name="Medium Shading 1 Accent 6" w:semiHidden="0" w:uiPriority="63" w:unhideWhenUsed="0"/>
-    <w:lsdException w:name="Medium Shading 2 Accent 6" w:semiHidden="0" w:uiPriority="64" w:unhideWhenUsed="0"/>
-    <w:lsdException w:name="Medium List 1 Accent 6" w:semiHidden="0" w:uiPriority="65" w:unhideWhenUsed="0"/>
-    <w:lsdException w:name="Medium List 2 Accent 6" w:semiHidden="0" w:uiPriority="66" w:unhideWhenUsed="0"/>
-    <w:lsdException w:name="Medium Grid 1 Accent 6" w:semiHidden="0" w:uiPriority="67" w:unhideWhenUsed="0"/>
-    <w:lsdException w:name="Medium Grid 2 Accent 6" w:semiHidden="0" w:uiPriority="68" w:unhideWhenUsed="0"/>
-    <w:lsdException w:name="Medium Grid 3 Accent 6" w:semiHidden="0" w:uiPriority="69" w:unhideWhenUsed="0"/>
-    <w:lsdException w:name="Dark List Accent 6" w:semiHidden="0" w:uiPriority="70" w:unhideWhenUsed="0"/>
-    <w:lsdException w:name="Colorful Shading Accent 6" w:semiHidden="0" w:uiPriority="71" w:unhideWhenUsed="0"/>
-    <w:lsdException w:name="Colorful List Accent 6" w:semiHidden="0" w:uiPriority="72" w:unhideWhenUsed="0"/>
-    <w:lsdException w:name="Colorful Grid Accent 6" w:semiHidden="0" w:uiPriority="73" w:unhideWhenUsed="0"/>
-    <w:lsdException w:name="Subtle Emphasis" w:semiHidden="0" w:uiPriority="19" w:unhideWhenUsed="0" w:qFormat="1"/>
-    <w:lsdException w:name="Intense Emphasis" w:semiHidden="0" w:uiPriority="21" w:unhideWhenUsed="0" w:qFormat="1"/>
-    <w:lsdException w:name="Subtle Reference" w:semiHidden="0" w:uiPriority="31" w:unhideWhenUsed="0" w:qFormat="1"/>
-    <w:lsdException w:name="Intense Reference" w:semiHidden="0" w:uiPriority="32" w:unhideWhenUsed="0" w:qFormat="1"/>
-    <w:lsdException w:name="Book Title" w:semiHidden="0" w:uiPriority="33" w:unhideWhenUsed="0" w:qFormat="1"/>
-    <w:lsdException w:name="Bibliography" w:uiPriority="37"/>
-    <w:lsdException w:name="TOC Heading" w:uiPriority="39" w:qFormat="1"/>
-  </w:latentStyles>
-  <w:style w:type="paragraph" w:default="1" w:styleId="Normal">
-    <w:name w:val="Normal"/>
-    <w:qFormat/>
-  </w:style>
-  <w:style w:type="paragraph" w:styleId="Ttulo1">
-    <w:name w:val="heading 1"/>
-    <w:basedOn w:val="Normal"/>
-    <w:next w:val="Normal"/>
-    <w:link w:val="Ttulo1Car"/>
-    <w:uiPriority w:val="9"/>
-    <w:qFormat/>
-    <w:rsid w:val="00DD455B"/>
-    <w:pPr>
-      <w:keepNext/>
-      <w:keepLines/>
-      <w:spacing w:before="240" w:after="0"/>
-      <w:outlineLvl w:val="0"/>
-    </w:pPr>
-    <w:rPr>
-      <w:rFonts w:asciiTheme="majorHAnsi" w:eastAsiaTheme="majorEastAsia" w:hAnsiTheme="majorHAnsi" w:cstheme="majorBidi"/>
-      <w:color w:val="2F5496" w:themeColor="accent1" w:themeShade="BF"/>
-      <w:sz w:val="32"/>
-      <w:szCs w:val="32"/>
-    </w:rPr>
-  </w:style>
-  <w:style w:type="paragraph" w:styleId="Ttulo2">
-    <w:name w:val="heading 2"/>
-    <w:basedOn w:val="Normal"/>
-    <w:next w:val="Normal"/>
-    <w:link w:val="Ttulo2Car"/>
-    <w:uiPriority w:val="9"/>
-    <w:unhideWhenUsed/>
-    <w:qFormat/>
-    <w:rsid w:val="00DD455B"/>
-    <w:pPr>
-      <w:keepNext/>
-      <w:keepLines/>
-      <w:spacing w:before="40" w:after="0"/>
-      <w:outlineLvl w:val="1"/>
-    </w:pPr>
-    <w:rPr>
-      <w:rFonts w:asciiTheme="majorHAnsi" w:eastAsiaTheme="majorEastAsia" w:hAnsiTheme="majorHAnsi" w:cstheme="majorBidi"/>
-      <w:color w:val="2F5496" w:themeColor="accent1" w:themeShade="BF"/>
-      <w:sz w:val="26"/>
-      <w:szCs w:val="26"/>
-    </w:rPr>
-  </w:style>
-  <w:style w:type="character" w:default="1" w:styleId="Fuentedeprrafopredeter">
-    <w:name w:val="Default Paragraph Font"/>
-    <w:uiPriority w:val="1"/>
-    <w:semiHidden/>
-    <w:unhideWhenUsed/>
-  </w:style>
-  <w:style w:type="table" w:default="1" w:styleId="Tablanormal">
-    <w:name w:val="Normal Table"/>
-    <w:uiPriority w:val="99"/>
-    <w:semiHidden/>
-    <w:unhideWhenUsed/>
-    <w:tblPr>
-      <w:tblInd w:w="0" w:type="dxa"/>
       <w:tblCellMar>
         <w:top w:w="0" w:type="dxa"/>
         <w:left w:w="108" w:type="dxa"/>
         <w:bottom w:w="0" w:type="dxa"/>
         <w:right w:w="108" w:type="dxa"/>
       </w:tblCellMar>
-    </w:tblPr>
-  </w:style>
-  <w:style w:type="numbering" w:default="1" w:styleId="Sinlista">
-    <w:name w:val="No List"/>
-    <w:uiPriority w:val="99"/>
-    <w:semiHidden/>
-    <w:unhideWhenUsed/>
-  </w:style>
-  <w:style w:type="table" w:styleId="Tablaconcuadrcula">
-    <w:name w:val="Table Grid"/>
-    <w:basedOn w:val="Tablanormal"/>
-    <w:uiPriority w:val="39"/>
-    <w:rsid w:val="00067A96"/>
-    <w:pPr>
-      <w:spacing w:after="0" w:line="240" w:lineRule="auto"/>
-    </w:pPr>
-    <w:tblPr>
-      <w:tblBorders>
-        <w:top w:val="single" w:sz="4" w:space="0" w:color="auto"/>
-        <w:left w:val="single" w:sz="4" w:space="0" w:color="auto"/>
-        <w:bottom w:val="single" w:sz="4" w:space="0" w:color="auto"/>
-        <w:right w:val="single" w:sz="4" w:space="0" w:color="auto"/>
-        <w:insideH w:val="single" w:sz="4" w:space="0" w:color="auto"/>
-        <w:insideV w:val="single" w:sz="4" w:space="0" w:color="auto"/>
-      </w:tblBorders>
-    </w:tblPr>
-  </w:style>
-  <w:style w:type="paragraph" w:styleId="Prrafodelista">
-    <w:name w:val="List Paragraph"/>
-    <w:basedOn w:val="Normal"/>
-    <w:uiPriority w:val="34"/>
-    <w:qFormat/>
-    <w:rsid w:val="00067A96"/>
-    <w:pPr>
-      <w:ind w:left="720"/>
-      <w:contextualSpacing/>
-    </w:pPr>
-  </w:style>
-  <w:style w:type="paragraph" w:styleId="Ttulo">
-    <w:name w:val="Title"/>
-    <w:basedOn w:val="Normal"/>
-    <w:next w:val="Normal"/>
-    <w:link w:val="TtuloCar"/>
-    <w:uiPriority w:val="10"/>
-    <w:qFormat/>
-    <w:rsid w:val="00DD455B"/>
-    <w:pPr>
-      <w:spacing w:after="0" w:line="240" w:lineRule="auto"/>
-      <w:contextualSpacing/>
-    </w:pPr>
-    <w:rPr>
-      <w:rFonts w:asciiTheme="majorHAnsi" w:eastAsiaTheme="majorEastAsia" w:hAnsiTheme="majorHAnsi" w:cstheme="majorBidi"/>
-      <w:spacing w:val="-10"/>
-      <w:kern w:val="28"/>
-      <w:sz w:val="56"/>
-      <w:szCs w:val="56"/>
-    </w:rPr>
-  </w:style>
-  <w:style w:type="character" w:customStyle="1" w:styleId="TtuloCar">
-    <w:name w:val="Título Car"/>
-    <w:basedOn w:val="Fuentedeprrafopredeter"/>
-    <w:link w:val="Ttulo"/>
-    <w:uiPriority w:val="10"/>
-    <w:rsid w:val="00DD455B"/>
-    <w:rPr>
-      <w:rFonts w:asciiTheme="majorHAnsi" w:eastAsiaTheme="majorEastAsia" w:hAnsiTheme="majorHAnsi" w:cstheme="majorBidi"/>
-      <w:spacing w:val="-10"/>
-      <w:kern w:val="28"/>
-      <w:sz w:val="56"/>
-      <w:szCs w:val="56"/>
-    </w:rPr>
-  </w:style>
-  <w:style w:type="character" w:customStyle="1" w:styleId="Ttulo1Car">
-    <w:name w:val="Título 1 Car"/>
-    <w:basedOn w:val="Fuentedeprrafopredeter"/>
-    <w:link w:val="Ttulo1"/>
-    <w:uiPriority w:val="9"/>
-    <w:rsid w:val="00DD455B"/>
-    <w:rPr>
-      <w:rFonts w:asciiTheme="majorHAnsi" w:eastAsiaTheme="majorEastAsia" w:hAnsiTheme="majorHAnsi" w:cstheme="majorBidi"/>
-      <w:color w:val="2F5496" w:themeColor="accent1" w:themeShade="BF"/>
-      <w:sz w:val="32"/>
-      <w:szCs w:val="32"/>
-    </w:rPr>
-  </w:style>
-  <w:style w:type="paragraph" w:styleId="TtulodeTDC">
-    <w:name w:val="TOC Heading"/>
-    <w:basedOn w:val="Ttulo1"/>
-    <w:next w:val="Normal"/>
-    <w:uiPriority w:val="39"/>
-    <w:unhideWhenUsed/>
-    <w:qFormat/>
-    <w:rsid w:val="00DD455B"/>
-    <w:pPr>
-      <w:jc w:val="left"/>
-      <w:outlineLvl w:val="9"/>
-    </w:pPr>
-    <w:rPr>
-      <w:lang w:eastAsia="es-MX"/>
-    </w:rPr>
-  </w:style>
-  <w:style w:type="paragraph" w:styleId="TDC1">
-    <w:name w:val="toc 1"/>
-    <w:basedOn w:val="Normal"/>
-    <w:next w:val="Normal"/>
-    <w:autoRedefine/>
-    <w:uiPriority w:val="39"/>
-    <w:unhideWhenUsed/>
-    <w:rsid w:val="00DD455B"/>
-    <w:pPr>
-      <w:spacing w:after="100"/>
-    </w:pPr>
-  </w:style>
-  <w:style w:type="character" w:styleId="Hipervnculo">
-    <w:name w:val="Hyperlink"/>
-    <w:basedOn w:val="Fuentedeprrafopredeter"/>
-    <w:uiPriority w:val="99"/>
-    <w:unhideWhenUsed/>
-    <w:rsid w:val="00DD455B"/>
-    <w:rPr>
-      <w:color w:val="0563C1" w:themeColor="hyperlink"/>
-      <w:u w:val="single"/>
-    </w:rPr>
-  </w:style>
-  <w:style w:type="character" w:customStyle="1" w:styleId="Ttulo2Car">
-    <w:name w:val="Título 2 Car"/>
-    <w:basedOn w:val="Fuentedeprrafopredeter"/>
-    <w:link w:val="Ttulo2"/>
-    <w:uiPriority w:val="9"/>
-    <w:rsid w:val="00DD455B"/>
-    <w:rPr>
-      <w:rFonts w:asciiTheme="majorHAnsi" w:eastAsiaTheme="majorEastAsia" w:hAnsiTheme="majorHAnsi" w:cstheme="majorBidi"/>
-      <w:color w:val="2F5496" w:themeColor="accent1" w:themeShade="BF"/>
-      <w:sz w:val="26"/>
-      <w:szCs w:val="26"/>
-    </w:rPr>
-  </w:style>
-  <w:style w:type="paragraph" w:styleId="TDC2">
-    <w:name w:val="toc 2"/>
-    <w:basedOn w:val="Normal"/>
-    <w:next w:val="Normal"/>
-    <w:autoRedefine/>
-    <w:uiPriority w:val="39"/>
-    <w:unhideWhenUsed/>
-    <w:rsid w:val="00DD455B"/>
-    <w:pPr>
-      <w:spacing w:after="100"/>
-      <w:ind w:left="220"/>
-    </w:pPr>
-  </w:style>
-  <w:style w:type="table" w:customStyle="1" w:styleId="Tabladecuadrcula1clara-nfasis51">
-    <w:name w:val="Tabla de cuadrícula 1 clara - Énfasis 51"/>
-    <w:basedOn w:val="Tablanormal"/>
-    <w:uiPriority w:val="46"/>
-    <w:rsid w:val="00161E86"/>
-    <w:pPr>
-      <w:spacing w:after="0" w:line="240" w:lineRule="auto"/>
-    </w:pPr>
-    <w:tblPr>
-      <w:tblStyleRowBandSize w:val="1"/>
-      <w:tblStyleColBandSize w:val="1"/>
-      <w:tblBorders>
-        <w:top w:val="single" w:sz="4" w:space="0" w:color="BDD6EE" w:themeColor="accent5" w:themeTint="66"/>
-        <w:left w:val="single" w:sz="4" w:space="0" w:color="BDD6EE" w:themeColor="accent5" w:themeTint="66"/>
-        <w:bottom w:val="single" w:sz="4" w:space="0" w:color="BDD6EE" w:themeColor="accent5" w:themeTint="66"/>
-        <w:right w:val="single" w:sz="4" w:space="0" w:color="BDD6EE" w:themeColor="accent5" w:themeTint="66"/>
-        <w:insideH w:val="single" w:sz="4" w:space="0" w:color="BDD6EE" w:themeColor="accent5" w:themeTint="66"/>
-        <w:insideV w:val="single" w:sz="4" w:space="0" w:color="BDD6EE" w:themeColor="accent5" w:themeTint="66"/>
-      </w:tblBorders>
-    </w:tblPr>
-    <w:tblStylePr w:type="firstRow">
-      <w:rPr>
-        <w:b/>
-        <w:bCs/>
-      </w:rPr>
-      <w:tblPr/>
-      <w:tcPr>
-        <w:tcBorders>
-          <w:bottom w:val="single" w:sz="12" w:space="0" w:color="9CC2E5" w:themeColor="accent5" w:themeTint="99"/>
-        </w:tcBorders>
-      </w:tcPr>
-    </w:tblStylePr>
-    <w:tblStylePr w:type="lastRow">
-      <w:rPr>
-        <w:b/>
-        <w:bCs/>
-      </w:rPr>
-      <w:tblPr/>
-      <w:tcPr>
-        <w:tcBorders>
-          <w:top w:val="double" w:sz="2" w:space="0" w:color="9CC2E5" w:themeColor="accent5" w:themeTint="99"/>
-        </w:tcBorders>
-      </w:tcPr>
-    </w:tblStylePr>
-    <w:tblStylePr w:type="firstCol">
-      <w:rPr>
-        <w:b/>
-        <w:bCs/>
-      </w:rPr>
-    </w:tblStylePr>
-    <w:tblStylePr w:type="lastCol">
-      <w:rPr>
-        <w:b/>
-        <w:bCs/>
-      </w:rPr>
-    </w:tblStylePr>
-  </w:style>
-  <w:style w:type="table" w:customStyle="1" w:styleId="Tabladecuadrcula1clara-nfasis61">
-    <w:name w:val="Tabla de cuadrícula 1 clara - Énfasis 61"/>
-    <w:basedOn w:val="Tablanormal"/>
-    <w:uiPriority w:val="46"/>
-    <w:rsid w:val="00161E86"/>
-    <w:pPr>
-      <w:spacing w:after="0" w:line="240" w:lineRule="auto"/>
-    </w:pPr>
-    <w:tblPr>
-      <w:tblStyleRowBandSize w:val="1"/>
-      <w:tblStyleColBandSize w:val="1"/>
-      <w:tblBorders>
-        <w:top w:val="single" w:sz="4" w:space="0" w:color="C5E0B3" w:themeColor="accent6" w:themeTint="66"/>
-        <w:left w:val="single" w:sz="4" w:space="0" w:color="C5E0B3" w:themeColor="accent6" w:themeTint="66"/>
-        <w:bottom w:val="single" w:sz="4" w:space="0" w:color="C5E0B3" w:themeColor="accent6" w:themeTint="66"/>
-        <w:right w:val="single" w:sz="4" w:space="0" w:color="C5E0B3" w:themeColor="accent6" w:themeTint="66"/>
-        <w:insideH w:val="single" w:sz="4" w:space="0" w:color="C5E0B3" w:themeColor="accent6" w:themeTint="66"/>
-        <w:insideV w:val="single" w:sz="4" w:space="0" w:color="C5E0B3" w:themeColor="accent6" w:themeTint="66"/>
-      </w:tblBorders>
-    </w:tblPr>
-    <w:tblStylePr w:type="firstRow">
-      <w:rPr>
-        <w:b/>
-        <w:bCs/>
-      </w:rPr>
-      <w:tblPr/>
-      <w:tcPr>
-        <w:tcBorders>
-          <w:bottom w:val="single" w:sz="12" w:space="0" w:color="A8D08D" w:themeColor="accent6" w:themeTint="99"/>
-        </w:tcBorders>
-      </w:tcPr>
-    </w:tblStylePr>
-    <w:tblStylePr w:type="lastRow">
-      <w:rPr>
-        <w:b/>
-        <w:bCs/>
-      </w:rPr>
-      <w:tblPr/>
-      <w:tcPr>
-        <w:tcBorders>
-          <w:top w:val="double" w:sz="2" w:space="0" w:color="A8D08D" w:themeColor="accent6" w:themeTint="99"/>
-        </w:tcBorders>
-      </w:tcPr>
-    </w:tblStylePr>
-    <w:tblStylePr w:type="firstCol">
-      <w:rPr>
-        <w:b/>
-        <w:bCs/>
-      </w:rPr>
-    </w:tblStylePr>
-    <w:tblStylePr w:type="lastCol">
-      <w:rPr>
-        <w:b/>
-        <w:bCs/>
-      </w:rPr>
-    </w:tblStylePr>
-  </w:style>
-  <w:style w:type="paragraph" w:styleId="Textodeglobo">
-    <w:name w:val="Balloon Text"/>
-    <w:basedOn w:val="Normal"/>
-    <w:link w:val="TextodegloboCar"/>
-    <w:uiPriority w:val="99"/>
-    <w:semiHidden/>
-    <w:unhideWhenUsed/>
-    <w:rsid w:val="00172722"/>
-    <w:pPr>
-      <w:spacing w:after="0" w:line="240" w:lineRule="auto"/>
-    </w:pPr>
-    <w:rPr>
-      <w:rFonts w:ascii="Tahoma" w:hAnsi="Tahoma" w:cs="Tahoma"/>
-      <w:sz w:val="16"/>
-      <w:szCs w:val="16"/>
-    </w:rPr>
-  </w:style>
-  <w:style w:type="character" w:customStyle="1" w:styleId="TextodegloboCar">
-    <w:name w:val="Texto de globo Car"/>
-    <w:basedOn w:val="Fuentedeprrafopredeter"/>
-    <w:link w:val="Textodeglobo"/>
-    <w:uiPriority w:val="99"/>
-    <w:semiHidden/>
-    <w:rsid w:val="00172722"/>
-    <w:rPr>
-      <w:rFonts w:ascii="Tahoma" w:hAnsi="Tahoma" w:cs="Tahoma"/>
-      <w:sz w:val="16"/>
-      <w:szCs w:val="16"/>
-    </w:rPr>
-  </w:style>
-  <w:style w:type="table" w:styleId="Cuadrculaclara-nfasis4">
-    <w:name w:val="Light Grid Accent 4"/>
-    <w:basedOn w:val="Tablanormal"/>
-    <w:uiPriority w:val="62"/>
-    <w:rsid w:val="00172722"/>
-    <w:pPr>
-      <w:spacing w:after="0" w:line="240" w:lineRule="auto"/>
-      <w:jc w:val="left"/>
-    </w:pPr>
-    <w:rPr>
-      <w:rFonts w:asciiTheme="minorHAnsi" w:eastAsiaTheme="minorEastAsia" w:hAnsiTheme="minorHAnsi"/>
-      <w:lang w:eastAsia="ja-JP"/>
-    </w:rPr>
-    <w:tblPr>
-      <w:tblStyleRowBandSize w:val="1"/>
-      <w:tblStyleColBandSize w:val="1"/>
-      <w:tblBorders>
-        <w:top w:val="single" w:sz="8" w:space="0" w:color="FFC000" w:themeColor="accent4"/>
-        <w:left w:val="single" w:sz="8" w:space="0" w:color="FFC000" w:themeColor="accent4"/>
-        <w:bottom w:val="single" w:sz="8" w:space="0" w:color="FFC000" w:themeColor="accent4"/>
-        <w:right w:val="single" w:sz="8" w:space="0" w:color="FFC000" w:themeColor="accent4"/>
-        <w:insideH w:val="single" w:sz="8" w:space="0" w:color="FFC000" w:themeColor="accent4"/>
-        <w:insideV w:val="single" w:sz="8" w:space="0" w:color="FFC000" w:themeColor="accent4"/>
-      </w:tblBorders>
     </w:tblPr>
     <w:tblStylePr w:type="firstRow">
       <w:pPr>
@@ -13820,7 +13434,7 @@
   <a:extraClrSchemeLst/>
   <a:extLst>
     <a:ext uri="{05A4C25C-085E-4340-85A3-A5531E510DB2}">
-      <thm15:themeFamily xmlns:thm15="http://schemas.microsoft.com/office/thememl/2012/main" xmlns="" name="Office Theme" id="{62F939B6-93AF-4DB8-9C6B-D6C7DFDC589F}" vid="{4A3C46E8-61CC-4603-A589-7422A47A8E4A}"/>
+      <thm15:themeFamily xmlns:thm15="http://schemas.microsoft.com/office/thememl/2012/main" name="Office Theme" id="{62F939B6-93AF-4DB8-9C6B-D6C7DFDC589F}" vid="{4A3C46E8-61CC-4603-A589-7422A47A8E4A}"/>
     </a:ext>
   </a:extLst>
 </a:theme>
@@ -13831,7 +13445,7 @@
 </file>
 
 <file path=customXml/itemProps1.xml><?xml version="1.0" encoding="utf-8"?>
-<ds:datastoreItem xmlns:ds="http://schemas.openxmlformats.org/officeDocument/2006/customXml" ds:itemID="{25C6CDC3-F3F6-41D8-9A47-C3B8504BD822}">
+<ds:datastoreItem xmlns:ds="http://schemas.openxmlformats.org/officeDocument/2006/customXml" ds:itemID="{DDDD9281-442C-46BB-9B4D-216CFC71C1C9}">
   <ds:schemaRefs>
     <ds:schemaRef ds:uri="http://schemas.openxmlformats.org/officeDocument/2006/bibliography"/>
   </ds:schemaRefs>

</xml_diff>

<commit_message>
agregado primer diagrama de actividad
</commit_message>
<xml_diff>
--- a/plantilla documento de requerimientos curso aydsc.docx
+++ b/plantilla documento de requerimientos curso aydsc.docx
@@ -1,6 +1,6 @@
 
 <file path=word/document.xml><?xml version="1.0" encoding="utf-8"?>
-<w:document xmlns:wpc="http://schemas.microsoft.com/office/word/2010/wordprocessingCanvas" xmlns:mc="http://schemas.openxmlformats.org/markup-compatibility/2006" xmlns:o="urn:schemas-microsoft-com:office:office" xmlns:r="http://schemas.openxmlformats.org/officeDocument/2006/relationships" xmlns:m="http://schemas.openxmlformats.org/officeDocument/2006/math" xmlns:v="urn:schemas-microsoft-com:vml" xmlns:wp14="http://schemas.microsoft.com/office/word/2010/wordprocessingDrawing" xmlns:wp="http://schemas.openxmlformats.org/drawingml/2006/wordprocessingDrawing" xmlns:w10="urn:schemas-microsoft-com:office:word" xmlns:w="http://schemas.openxmlformats.org/wordprocessingml/2006/main" xmlns:w14="http://schemas.microsoft.com/office/word/2010/wordml" xmlns:w15="http://schemas.microsoft.com/office/word/2012/wordml" xmlns:wpg="http://schemas.microsoft.com/office/word/2010/wordprocessingGroup" xmlns:wpi="http://schemas.microsoft.com/office/word/2010/wordprocessingInk" xmlns:wne="http://schemas.microsoft.com/office/word/2006/wordml" xmlns:wps="http://schemas.microsoft.com/office/word/2010/wordprocessingShape" mc:Ignorable="w14 w15 wp14">
+<w:document xmlns:wpc="http://schemas.microsoft.com/office/word/2010/wordprocessingCanvas" xmlns:mc="http://schemas.openxmlformats.org/markup-compatibility/2006" xmlns:o="urn:schemas-microsoft-com:office:office" xmlns:r="http://schemas.openxmlformats.org/officeDocument/2006/relationships" xmlns:m="http://schemas.openxmlformats.org/officeDocument/2006/math" xmlns:v="urn:schemas-microsoft-com:vml" xmlns:wp14="http://schemas.microsoft.com/office/word/2010/wordprocessingDrawing" xmlns:wp="http://schemas.openxmlformats.org/drawingml/2006/wordprocessingDrawing" xmlns:w10="urn:schemas-microsoft-com:office:word" xmlns:w="http://schemas.openxmlformats.org/wordprocessingml/2006/main" xmlns:w14="http://schemas.microsoft.com/office/word/2010/wordml" xmlns:wpg="http://schemas.microsoft.com/office/word/2010/wordprocessingGroup" xmlns:wpi="http://schemas.microsoft.com/office/word/2010/wordprocessingInk" xmlns:wne="http://schemas.microsoft.com/office/word/2006/wordml" xmlns:wps="http://schemas.microsoft.com/office/word/2010/wordprocessingShape" mc:Ignorable="w14 wp14">
   <w:body>
     <w:p>
       <w:pPr>
@@ -1321,30 +1321,60 @@
       </w:r>
       <w:bookmarkEnd w:id="1"/>
     </w:p>
-    <w:p/>
     <w:p>
+      <w:bookmarkStart w:id="2" w:name="_GoBack"/>
+      <w:bookmarkEnd w:id="2"/>
+      <w:r>
+        <w:pict w14:anchorId="652661C9">
+          <v:shapetype id="_x0000_t75" coordsize="21600,21600" o:spt="75" o:preferrelative="t" path="m@4@5l@4@11@9@11@9@5xe" filled="f" stroked="f">
+            <v:stroke joinstyle="miter"/>
+            <v:formulas>
+              <v:f eqn="if lineDrawn pixelLineWidth 0"/>
+              <v:f eqn="sum @0 1 0"/>
+              <v:f eqn="sum 0 0 @1"/>
+              <v:f eqn="prod @2 1 2"/>
+              <v:f eqn="prod @3 21600 pixelWidth"/>
+              <v:f eqn="prod @3 21600 pixelHeight"/>
+              <v:f eqn="sum @0 0 1"/>
+              <v:f eqn="prod @6 1 2"/>
+              <v:f eqn="prod @7 21600 pixelWidth"/>
+              <v:f eqn="sum @8 21600 0"/>
+              <v:f eqn="prod @7 21600 pixelHeight"/>
+              <v:f eqn="sum @10 21600 0"/>
+            </v:formulas>
+            <v:path o:extrusionok="f" gradientshapeok="t" o:connecttype="rect"/>
+            <o:lock v:ext="edit" aspectratio="t"/>
+          </v:shapetype>
+          <v:shape id="_x0000_i1025" type="#_x0000_t75" style="width:446.4pt;height:542.8pt">
+            <v:imagedata r:id="rId7" o:title="ActivityDiagram1"/>
+          </v:shape>
+        </w:pict>
+      </w:r>
+    </w:p>
+    <w:p>
       <w:pPr>
         <w:pStyle w:val="Ttulo1"/>
       </w:pPr>
-      <w:bookmarkStart w:id="2" w:name="_Toc90040878"/>
+      <w:bookmarkStart w:id="3" w:name="_Toc90040878"/>
       <w:r>
         <w:t xml:space="preserve">3 </w:t>
       </w:r>
       <w:r>
         <w:t>Diagramas y clasificación de casos de uso</w:t>
       </w:r>
-      <w:bookmarkEnd w:id="2"/>
+      <w:bookmarkEnd w:id="3"/>
     </w:p>
     <w:p/>
     <w:p>
       <w:pPr>
         <w:pStyle w:val="Ttulo2"/>
       </w:pPr>
-      <w:bookmarkStart w:id="3" w:name="_Toc90040879"/>
+      <w:bookmarkStart w:id="4" w:name="_Toc90040879"/>
       <w:r>
+        <w:lastRenderedPageBreak/>
         <w:t>3.1 Lista de casos de uso</w:t>
       </w:r>
-      <w:bookmarkEnd w:id="3"/>
+      <w:bookmarkEnd w:id="4"/>
     </w:p>
     <w:p>
       <w:r>
@@ -1769,17 +1799,17 @@
       <w:pPr>
         <w:pStyle w:val="Ttulo2"/>
       </w:pPr>
-      <w:bookmarkStart w:id="4" w:name="_Toc90040880"/>
+      <w:bookmarkStart w:id="5" w:name="_Toc90040880"/>
       <w:r>
         <w:t>3.2 Clasificación de casos de uso</w:t>
       </w:r>
-      <w:bookmarkEnd w:id="4"/>
+      <w:bookmarkEnd w:id="5"/>
     </w:p>
     <w:p>
       <w:r>
         <w:rPr>
           <w:noProof/>
-          <w:lang w:eastAsia="es-MX"/>
+          <w:lang w:eastAsia="ja-JP"/>
         </w:rPr>
         <w:drawing>
           <wp:inline distT="0" distB="0" distL="0" distR="0" wp14:anchorId="1AF0EACA" wp14:editId="181CF547">
@@ -1797,7 +1827,7 @@
                     <pic:cNvPicPr/>
                   </pic:nvPicPr>
                   <pic:blipFill rotWithShape="1">
-                    <a:blip r:embed="rId6"/>
+                    <a:blip r:embed="rId8"/>
                     <a:srcRect l="24788" t="12345" r="30453" b="9305"/>
                     <a:stretch/>
                   </pic:blipFill>
@@ -1829,25 +1859,24 @@
       <w:pPr>
         <w:pStyle w:val="Ttulo2"/>
       </w:pPr>
-      <w:bookmarkStart w:id="5" w:name="_Toc90040881"/>
+      <w:bookmarkStart w:id="6" w:name="_Toc90040881"/>
       <w:r>
-        <w:lastRenderedPageBreak/>
         <w:t>3.3 Diagramas de casos de uso</w:t>
       </w:r>
-      <w:bookmarkEnd w:id="5"/>
+      <w:bookmarkEnd w:id="6"/>
     </w:p>
     <w:p>
       <w:pPr>
         <w:pStyle w:val="Ttulo1"/>
       </w:pPr>
-      <w:bookmarkStart w:id="6" w:name="_Toc90040882"/>
+      <w:bookmarkStart w:id="7" w:name="_Toc90040882"/>
       <w:r>
         <w:t xml:space="preserve">4 </w:t>
       </w:r>
       <w:r>
         <w:t>Descripciones de casos de uso</w:t>
       </w:r>
-      <w:bookmarkEnd w:id="6"/>
+      <w:bookmarkEnd w:id="7"/>
     </w:p>
     <w:p>
       <w:r>
@@ -1934,6 +1963,7 @@
                 <w:rFonts w:ascii="Arial" w:hAnsi="Arial" w:cs="Arial"/>
                 <w:sz w:val="28"/>
               </w:rPr>
+              <w:lastRenderedPageBreak/>
               <w:t>Creado por:</w:t>
             </w:r>
           </w:p>
@@ -2534,7 +2564,6 @@
                 <w:rFonts w:ascii="Arial" w:hAnsi="Arial" w:cs="Arial"/>
                 <w:sz w:val="28"/>
               </w:rPr>
-              <w:lastRenderedPageBreak/>
               <w:t>Ingresar:</w:t>
             </w:r>
           </w:p>
@@ -2683,6 +2712,7 @@
                 <w:rFonts w:ascii="Arial" w:hAnsi="Arial" w:cs="Arial"/>
                 <w:sz w:val="28"/>
               </w:rPr>
+              <w:lastRenderedPageBreak/>
               <w:t>2.3.- El actor ingresa su apellido en el campo “apellido”</w:t>
             </w:r>
           </w:p>
@@ -3083,7 +3113,6 @@
                 <w:rFonts w:ascii="Arial" w:hAnsi="Arial" w:cs="Arial"/>
                 <w:sz w:val="28"/>
               </w:rPr>
-              <w:lastRenderedPageBreak/>
               <w:t>ID y Nombre:</w:t>
             </w:r>
           </w:p>
@@ -3228,6 +3257,7 @@
                 <w:rFonts w:ascii="Arial" w:hAnsi="Arial" w:cs="Arial"/>
                 <w:sz w:val="28"/>
               </w:rPr>
+              <w:lastRenderedPageBreak/>
               <w:t>Actor primario:</w:t>
             </w:r>
           </w:p>
@@ -3907,7 +3937,69 @@
                 <w:rFonts w:ascii="Arial" w:hAnsi="Arial" w:cs="Arial"/>
                 <w:sz w:val="28"/>
               </w:rPr>
-              <w:t xml:space="preserve">5.3. El comprador elige el producto a </w:t>
+              <w:t>5.3. El comprador elige el producto a calificar.</w:t>
+            </w:r>
+          </w:p>
+          <w:p>
+            <w:pPr>
+              <w:cnfStyle w:val="000000010000" w:firstRow="0" w:lastRow="0" w:firstColumn="0" w:lastColumn="0" w:oddVBand="0" w:evenVBand="0" w:oddHBand="0" w:evenHBand="1" w:firstRowFirstColumn="0" w:firstRowLastColumn="0" w:lastRowFirstColumn="0" w:lastRowLastColumn="0"/>
+              <w:rPr>
+                <w:rFonts w:ascii="Arial" w:hAnsi="Arial" w:cs="Arial"/>
+                <w:sz w:val="28"/>
+              </w:rPr>
+            </w:pPr>
+            <w:r>
+              <w:rPr>
+                <w:rFonts w:ascii="Arial" w:hAnsi="Arial" w:cs="Arial"/>
+                <w:sz w:val="28"/>
+              </w:rPr>
+              <w:t xml:space="preserve">5.4. </w:t>
+            </w:r>
+            <w:r>
+              <w:rPr>
+                <w:rFonts w:ascii="Arial" w:hAnsi="Arial" w:cs="Arial"/>
+                <w:sz w:val="28"/>
+              </w:rPr>
+              <w:t>El sistema le muestra los criterios a evaluar, además de poder dejar un comentario.</w:t>
+            </w:r>
+          </w:p>
+          <w:p>
+            <w:pPr>
+              <w:cnfStyle w:val="000000010000" w:firstRow="0" w:lastRow="0" w:firstColumn="0" w:lastColumn="0" w:oddVBand="0" w:evenVBand="0" w:oddHBand="0" w:evenHBand="1" w:firstRowFirstColumn="0" w:firstRowLastColumn="0" w:lastRowFirstColumn="0" w:lastRowLastColumn="0"/>
+              <w:rPr>
+                <w:rFonts w:ascii="Arial" w:hAnsi="Arial" w:cs="Arial"/>
+                <w:sz w:val="28"/>
+              </w:rPr>
+            </w:pPr>
+            <w:r>
+              <w:rPr>
+                <w:rFonts w:ascii="Arial" w:hAnsi="Arial" w:cs="Arial"/>
+                <w:sz w:val="28"/>
+              </w:rPr>
+              <w:t xml:space="preserve">5.6. </w:t>
+            </w:r>
+            <w:r>
+              <w:rPr>
+                <w:rFonts w:ascii="Arial" w:hAnsi="Arial" w:cs="Arial"/>
+                <w:sz w:val="28"/>
+              </w:rPr>
+              <w:t>El comprador presiona el botón enviar.</w:t>
+            </w:r>
+          </w:p>
+          <w:p>
+            <w:pPr>
+              <w:cnfStyle w:val="000000010000" w:firstRow="0" w:lastRow="0" w:firstColumn="0" w:lastColumn="0" w:oddVBand="0" w:evenVBand="0" w:oddHBand="0" w:evenHBand="1" w:firstRowFirstColumn="0" w:firstRowLastColumn="0" w:lastRowFirstColumn="0" w:lastRowLastColumn="0"/>
+              <w:rPr>
+                <w:rFonts w:ascii="Arial" w:hAnsi="Arial" w:cs="Arial"/>
+                <w:sz w:val="28"/>
+              </w:rPr>
+            </w:pPr>
+            <w:r>
+              <w:rPr>
+                <w:rFonts w:ascii="Arial" w:hAnsi="Arial" w:cs="Arial"/>
+                <w:sz w:val="28"/>
+              </w:rPr>
+              <w:t xml:space="preserve">5.7. El sistema le muestra un mensaje de </w:t>
             </w:r>
             <w:r>
               <w:rPr>
@@ -3915,69 +4007,7 @@
                 <w:sz w:val="28"/>
               </w:rPr>
               <w:lastRenderedPageBreak/>
-              <w:t>calificar.</w:t>
-            </w:r>
-          </w:p>
-          <w:p>
-            <w:pPr>
-              <w:cnfStyle w:val="000000010000" w:firstRow="0" w:lastRow="0" w:firstColumn="0" w:lastColumn="0" w:oddVBand="0" w:evenVBand="0" w:oddHBand="0" w:evenHBand="1" w:firstRowFirstColumn="0" w:firstRowLastColumn="0" w:lastRowFirstColumn="0" w:lastRowLastColumn="0"/>
-              <w:rPr>
-                <w:rFonts w:ascii="Arial" w:hAnsi="Arial" w:cs="Arial"/>
-                <w:sz w:val="28"/>
-              </w:rPr>
-            </w:pPr>
-            <w:r>
-              <w:rPr>
-                <w:rFonts w:ascii="Arial" w:hAnsi="Arial" w:cs="Arial"/>
-                <w:sz w:val="28"/>
-              </w:rPr>
-              <w:t xml:space="preserve">5.4. </w:t>
-            </w:r>
-            <w:r>
-              <w:rPr>
-                <w:rFonts w:ascii="Arial" w:hAnsi="Arial" w:cs="Arial"/>
-                <w:sz w:val="28"/>
-              </w:rPr>
-              <w:t>El sistema le muestra los criterios a evaluar, además de poder dejar un comentario.</w:t>
-            </w:r>
-          </w:p>
-          <w:p>
-            <w:pPr>
-              <w:cnfStyle w:val="000000010000" w:firstRow="0" w:lastRow="0" w:firstColumn="0" w:lastColumn="0" w:oddVBand="0" w:evenVBand="0" w:oddHBand="0" w:evenHBand="1" w:firstRowFirstColumn="0" w:firstRowLastColumn="0" w:lastRowFirstColumn="0" w:lastRowLastColumn="0"/>
-              <w:rPr>
-                <w:rFonts w:ascii="Arial" w:hAnsi="Arial" w:cs="Arial"/>
-                <w:sz w:val="28"/>
-              </w:rPr>
-            </w:pPr>
-            <w:r>
-              <w:rPr>
-                <w:rFonts w:ascii="Arial" w:hAnsi="Arial" w:cs="Arial"/>
-                <w:sz w:val="28"/>
-              </w:rPr>
-              <w:t xml:space="preserve">5.6. </w:t>
-            </w:r>
-            <w:r>
-              <w:rPr>
-                <w:rFonts w:ascii="Arial" w:hAnsi="Arial" w:cs="Arial"/>
-                <w:sz w:val="28"/>
-              </w:rPr>
-              <w:t>El comprador presiona el botón enviar.</w:t>
-            </w:r>
-          </w:p>
-          <w:p>
-            <w:pPr>
-              <w:cnfStyle w:val="000000010000" w:firstRow="0" w:lastRow="0" w:firstColumn="0" w:lastColumn="0" w:oddVBand="0" w:evenVBand="0" w:oddHBand="0" w:evenHBand="1" w:firstRowFirstColumn="0" w:firstRowLastColumn="0" w:lastRowFirstColumn="0" w:lastRowLastColumn="0"/>
-              <w:rPr>
-                <w:rFonts w:ascii="Arial" w:hAnsi="Arial" w:cs="Arial"/>
-                <w:sz w:val="28"/>
-              </w:rPr>
-            </w:pPr>
-            <w:r>
-              <w:rPr>
-                <w:rFonts w:ascii="Arial" w:hAnsi="Arial" w:cs="Arial"/>
-                <w:sz w:val="28"/>
-              </w:rPr>
-              <w:t>5.7. El sistema le muestra un mensaje de agradecimiento.</w:t>
+              <w:t>agradecimiento.</w:t>
             </w:r>
           </w:p>
           <w:p>
@@ -4683,15 +4713,7 @@
                 <w:rFonts w:ascii="Arial" w:hAnsi="Arial" w:cs="Arial"/>
                 <w:sz w:val="28"/>
               </w:rPr>
-              <w:t xml:space="preserve">El sistema le muestra una lista de todos los productos que puede </w:t>
-            </w:r>
-            <w:r>
-              <w:rPr>
-                <w:rFonts w:ascii="Arial" w:hAnsi="Arial" w:cs="Arial"/>
-                <w:sz w:val="28"/>
-              </w:rPr>
-              <w:lastRenderedPageBreak/>
-              <w:t>calificar.</w:t>
+              <w:t>El sistema le muestra una lista de todos los productos que puede calificar.</w:t>
             </w:r>
           </w:p>
           <w:p>
@@ -4754,6 +4776,7 @@
                 <w:rFonts w:ascii="Arial" w:hAnsi="Arial" w:cs="Arial"/>
                 <w:sz w:val="28"/>
               </w:rPr>
+              <w:lastRenderedPageBreak/>
               <w:t>El comprador presiona el botón enviar.</w:t>
             </w:r>
           </w:p>
@@ -5416,7 +5439,6 @@
                 <w:rFonts w:ascii="Arial" w:hAnsi="Arial" w:cs="Arial"/>
                 <w:sz w:val="28"/>
               </w:rPr>
-              <w:lastRenderedPageBreak/>
               <w:t>Pre-Condiciones:</w:t>
             </w:r>
           </w:p>
@@ -5551,6 +5573,7 @@
                 <w:rFonts w:ascii="Arial" w:hAnsi="Arial" w:cs="Arial"/>
                 <w:sz w:val="28"/>
               </w:rPr>
+              <w:lastRenderedPageBreak/>
               <w:t>Flujo Principal</w:t>
             </w:r>
           </w:p>
@@ -6007,7 +6030,6 @@
                 <w:rFonts w:ascii="Arial" w:hAnsi="Arial" w:cs="Arial"/>
                 <w:sz w:val="28"/>
               </w:rPr>
-              <w:lastRenderedPageBreak/>
               <w:t>Creado por:</w:t>
             </w:r>
           </w:p>
@@ -6152,6 +6174,7 @@
                 <w:rFonts w:ascii="Arial" w:hAnsi="Arial" w:cs="Arial"/>
                 <w:sz w:val="28"/>
               </w:rPr>
+              <w:lastRenderedPageBreak/>
               <w:t>Actores secundarios:</w:t>
             </w:r>
           </w:p>
@@ -6775,7 +6798,6 @@
                 <w:rFonts w:ascii="Arial" w:hAnsi="Arial" w:cs="Arial"/>
                 <w:sz w:val="28"/>
               </w:rPr>
-              <w:lastRenderedPageBreak/>
               <w:t>Frecuencia de uso:</w:t>
             </w:r>
           </w:p>
@@ -6904,6 +6926,7 @@
                 <w:rFonts w:ascii="Arial" w:hAnsi="Arial" w:cs="Arial"/>
                 <w:sz w:val="28"/>
               </w:rPr>
+              <w:lastRenderedPageBreak/>
               <w:t>Creado por:</w:t>
             </w:r>
           </w:p>
@@ -7639,15 +7662,7 @@
                 <w:rFonts w:ascii="Arial" w:hAnsi="Arial" w:cs="Arial"/>
                 <w:sz w:val="28"/>
               </w:rPr>
-              <w:t xml:space="preserve">El administrador presiona el objeto, </w:t>
-            </w:r>
-            <w:r>
-              <w:rPr>
-                <w:rFonts w:ascii="Arial" w:hAnsi="Arial" w:cs="Arial"/>
-                <w:sz w:val="28"/>
-              </w:rPr>
-              <w:lastRenderedPageBreak/>
-              <w:t>este abrirá un panel con la información del producto.</w:t>
+              <w:t>El administrador presiona el objeto, este abrirá un panel con la información del producto.</w:t>
             </w:r>
           </w:p>
         </w:tc>
@@ -7676,7 +7691,6 @@
                 <w:rFonts w:ascii="Arial" w:hAnsi="Arial" w:cs="Arial"/>
                 <w:sz w:val="28"/>
               </w:rPr>
-              <w:lastRenderedPageBreak/>
               <w:t>Prioridad:</w:t>
             </w:r>
           </w:p>
@@ -8544,15 +8558,7 @@
                 <w:rFonts w:ascii="Arial" w:hAnsi="Arial" w:cs="Arial"/>
                 <w:sz w:val="28"/>
               </w:rPr>
-              <w:t xml:space="preserve">Al terminar de rellenar todo lo necesario, se habilita un botón de </w:t>
-            </w:r>
-            <w:r>
-              <w:rPr>
-                <w:rFonts w:ascii="Arial" w:hAnsi="Arial" w:cs="Arial"/>
-                <w:sz w:val="28"/>
-              </w:rPr>
-              <w:lastRenderedPageBreak/>
-              <w:t>aplicar.</w:t>
+              <w:t>Al terminar de rellenar todo lo necesario, se habilita un botón de aplicar.</w:t>
             </w:r>
           </w:p>
           <w:p>
@@ -8640,7 +8646,15 @@
                 <w:rFonts w:ascii="Arial" w:hAnsi="Arial" w:cs="Arial"/>
                 <w:sz w:val="28"/>
               </w:rPr>
-              <w:t>Se desplegara un panel diciendo “Objeto añadido/eliminado/alterado con éxito”</w:t>
+              <w:t xml:space="preserve">Se desplegara un panel diciendo “Objeto añadido/eliminado/alterado </w:t>
+            </w:r>
+            <w:r>
+              <w:rPr>
+                <w:rFonts w:ascii="Arial" w:hAnsi="Arial" w:cs="Arial"/>
+                <w:sz w:val="28"/>
+              </w:rPr>
+              <w:lastRenderedPageBreak/>
+              <w:t>con éxito”</w:t>
             </w:r>
           </w:p>
           <w:p>
@@ -9075,15 +9089,7 @@
                 <w:rFonts w:ascii="Arial" w:hAnsi="Arial" w:cs="Arial"/>
                 <w:sz w:val="28"/>
               </w:rPr>
-              <w:t xml:space="preserve">En el caso de no ser la información </w:t>
-            </w:r>
-            <w:r>
-              <w:rPr>
-                <w:rFonts w:ascii="Arial" w:hAnsi="Arial" w:cs="Arial"/>
-                <w:sz w:val="28"/>
-              </w:rPr>
-              <w:lastRenderedPageBreak/>
-              <w:t>buscada.</w:t>
+              <w:t>En el caso de no ser la información buscada.</w:t>
             </w:r>
           </w:p>
           <w:p>
@@ -9175,7 +9181,6 @@
                 <w:rFonts w:ascii="Arial" w:hAnsi="Arial" w:cs="Arial"/>
                 <w:sz w:val="28"/>
               </w:rPr>
-              <w:lastRenderedPageBreak/>
               <w:t>Prioridad:</w:t>
             </w:r>
           </w:p>
@@ -9270,11 +9275,11 @@
           <w:numId w:val="15"/>
         </w:numPr>
       </w:pPr>
-      <w:bookmarkStart w:id="7" w:name="_Toc90040883"/>
+      <w:bookmarkStart w:id="8" w:name="_Toc90040883"/>
       <w:r>
         <w:t>Diagramas de flujo de casos de uso</w:t>
       </w:r>
-      <w:bookmarkEnd w:id="7"/>
+      <w:bookmarkEnd w:id="8"/>
     </w:p>
     <w:p/>
     <w:p/>
@@ -9282,11 +9287,11 @@
       <w:pPr>
         <w:pStyle w:val="Ttulo1"/>
       </w:pPr>
-      <w:bookmarkStart w:id="8" w:name="_Toc90040884"/>
+      <w:bookmarkStart w:id="9" w:name="_Toc90040884"/>
       <w:r>
         <w:t>Apéndice A: Interfaces de casos de uso</w:t>
       </w:r>
-      <w:bookmarkEnd w:id="8"/>
+      <w:bookmarkEnd w:id="9"/>
     </w:p>
     <w:p>
       <w:r>
@@ -9359,9 +9364,8 @@
       <w:r>
         <w:rPr>
           <w:noProof/>
-          <w:lang w:eastAsia="es-MX"/>
+          <w:lang w:eastAsia="ja-JP"/>
         </w:rPr>
-        <w:lastRenderedPageBreak/>
         <w:drawing>
           <wp:inline distT="0" distB="0" distL="0" distR="0" wp14:anchorId="53046836" wp14:editId="76679925">
             <wp:extent cx="5076825" cy="3863245"/>
@@ -9378,7 +9382,7 @@
                     <pic:cNvPicPr/>
                   </pic:nvPicPr>
                   <pic:blipFill rotWithShape="1">
-                    <a:blip r:embed="rId7"/>
+                    <a:blip r:embed="rId9"/>
                     <a:srcRect l="23780" t="32326" r="33586" b="9970"/>
                     <a:stretch/>
                   </pic:blipFill>
@@ -9414,6 +9418,7 @@
         <w:t xml:space="preserve">s </w:t>
       </w:r>
       <w:r>
+        <w:lastRenderedPageBreak/>
         <w:t>importante que el correo sea válido por si llega a ol</w:t>
       </w:r>
       <w:r>
@@ -9432,9 +9437,8 @@
       <w:r>
         <w:rPr>
           <w:noProof/>
-          <w:lang w:eastAsia="es-MX"/>
+          <w:lang w:eastAsia="ja-JP"/>
         </w:rPr>
-        <w:lastRenderedPageBreak/>
         <w:drawing>
           <wp:inline distT="0" distB="0" distL="0" distR="0" wp14:anchorId="2A927886" wp14:editId="50268744">
             <wp:extent cx="4842752" cy="4419600"/>
@@ -9451,7 +9455,7 @@
                     <pic:cNvPicPr/>
                   </pic:nvPicPr>
                   <pic:blipFill rotWithShape="1">
-                    <a:blip r:embed="rId8"/>
+                    <a:blip r:embed="rId10"/>
                     <a:srcRect l="30235" t="32931" r="34774" b="10272"/>
                     <a:stretch/>
                   </pic:blipFill>
@@ -9496,8 +9500,9 @@
       <w:r>
         <w:rPr>
           <w:noProof/>
-          <w:lang w:eastAsia="es-MX"/>
+          <w:lang w:eastAsia="ja-JP"/>
         </w:rPr>
+        <w:lastRenderedPageBreak/>
         <w:drawing>
           <wp:inline distT="0" distB="0" distL="0" distR="0" wp14:anchorId="71202CB1" wp14:editId="6B183691">
             <wp:extent cx="4886325" cy="3257549"/>
@@ -9514,7 +9519,7 @@
                     <pic:cNvPicPr/>
                   </pic:nvPicPr>
                   <pic:blipFill rotWithShape="1">
-                    <a:blip r:embed="rId9"/>
+                    <a:blip r:embed="rId11"/>
                     <a:srcRect l="18684" t="34442" r="35454" b="11178"/>
                     <a:stretch/>
                   </pic:blipFill>
@@ -9544,7 +9549,6 @@
     </w:p>
     <w:p>
       <w:r>
-        <w:lastRenderedPageBreak/>
         <w:t xml:space="preserve">La siguiente ventana es la ventana principal, en caso de haber ingresado con la cuenta de administrador podrá ingresar a las opciones consultar pedidos de cliente y administrar productos, en caso de que no sea cuenta de administrador estos botones </w:t>
       </w:r>
       <w:proofErr w:type="gramStart"/>
@@ -9563,7 +9567,7 @@
       <w:r>
         <w:rPr>
           <w:noProof/>
-          <w:lang w:eastAsia="es-MX"/>
+          <w:lang w:eastAsia="ja-JP"/>
         </w:rPr>
         <w:drawing>
           <wp:inline distT="0" distB="0" distL="0" distR="0" wp14:anchorId="12536154" wp14:editId="0CE4617C">
@@ -9581,7 +9585,7 @@
                     <pic:cNvPicPr/>
                   </pic:nvPicPr>
                   <pic:blipFill>
-                    <a:blip r:embed="rId10"/>
+                    <a:blip r:embed="rId12"/>
                     <a:stretch>
                       <a:fillRect/>
                     </a:stretch>
@@ -9698,8 +9702,9 @@
       <w:r>
         <w:rPr>
           <w:noProof/>
-          <w:lang w:eastAsia="es-MX"/>
+          <w:lang w:eastAsia="ja-JP"/>
         </w:rPr>
+        <w:lastRenderedPageBreak/>
         <w:drawing>
           <wp:inline distT="0" distB="0" distL="0" distR="0" wp14:anchorId="769C9F27" wp14:editId="4223FCAF">
             <wp:extent cx="3729161" cy="3595127"/>
@@ -9716,7 +9721,7 @@
                     <pic:cNvPicPr/>
                   </pic:nvPicPr>
                   <pic:blipFill>
-                    <a:blip r:embed="rId11"/>
+                    <a:blip r:embed="rId13"/>
                     <a:stretch>
                       <a:fillRect/>
                     </a:stretch>
@@ -9739,7 +9744,6 @@
     </w:p>
     <w:p>
       <w:r>
-        <w:lastRenderedPageBreak/>
         <w:t>En la ventana principal, en la ventana bebidas y en la ventana otros podrá ir al apartado palomitas</w:t>
       </w:r>
       <w:r>
@@ -9756,7 +9760,7 @@
       <w:r>
         <w:rPr>
           <w:noProof/>
-          <w:lang w:eastAsia="es-MX"/>
+          <w:lang w:eastAsia="ja-JP"/>
         </w:rPr>
         <w:drawing>
           <wp:inline distT="0" distB="0" distL="0" distR="0" wp14:anchorId="4BE11A24" wp14:editId="3EF7BFE8">
@@ -9774,7 +9778,7 @@
                     <pic:cNvPicPr/>
                   </pic:nvPicPr>
                   <pic:blipFill>
-                    <a:blip r:embed="rId12"/>
+                    <a:blip r:embed="rId14"/>
                     <a:stretch>
                       <a:fillRect/>
                     </a:stretch>
@@ -9831,8 +9835,9 @@
       <w:r>
         <w:rPr>
           <w:noProof/>
-          <w:lang w:eastAsia="es-MX"/>
+          <w:lang w:eastAsia="ja-JP"/>
         </w:rPr>
+        <w:lastRenderedPageBreak/>
         <w:drawing>
           <wp:inline distT="0" distB="0" distL="0" distR="0" wp14:anchorId="5BF156F1" wp14:editId="474A65AE">
             <wp:extent cx="4373217" cy="3799327"/>
@@ -9849,7 +9854,7 @@
                     <pic:cNvPicPr/>
                   </pic:nvPicPr>
                   <pic:blipFill>
-                    <a:blip r:embed="rId13"/>
+                    <a:blip r:embed="rId15"/>
                     <a:stretch>
                       <a:fillRect/>
                     </a:stretch>
@@ -9872,7 +9877,6 @@
     </w:p>
     <w:p>
       <w:r>
-        <w:lastRenderedPageBreak/>
         <w:t>En la ventana dulcería podrá eleg</w:t>
       </w:r>
       <w:r>
@@ -9895,7 +9899,7 @@
       <w:r>
         <w:rPr>
           <w:noProof/>
-          <w:lang w:eastAsia="es-MX"/>
+          <w:lang w:eastAsia="ja-JP"/>
         </w:rPr>
         <w:drawing>
           <wp:inline distT="0" distB="0" distL="0" distR="0" wp14:anchorId="28886C45" wp14:editId="64C5FBE0">
@@ -9913,7 +9917,7 @@
                     <pic:cNvPicPr/>
                   </pic:nvPicPr>
                   <pic:blipFill>
-                    <a:blip r:embed="rId14"/>
+                    <a:blip r:embed="rId16"/>
                     <a:stretch>
                       <a:fillRect/>
                     </a:stretch>
@@ -9952,8 +9956,9 @@
       <w:r>
         <w:rPr>
           <w:noProof/>
-          <w:lang w:eastAsia="es-MX"/>
+          <w:lang w:eastAsia="ja-JP"/>
         </w:rPr>
+        <w:lastRenderedPageBreak/>
         <w:drawing>
           <wp:inline distT="0" distB="0" distL="0" distR="0" wp14:anchorId="1F12E02E" wp14:editId="4878C4B9">
             <wp:extent cx="4540195" cy="4033358"/>
@@ -9970,7 +9975,7 @@
                     <pic:cNvPicPr/>
                   </pic:nvPicPr>
                   <pic:blipFill>
-                    <a:blip r:embed="rId15"/>
+                    <a:blip r:embed="rId17"/>
                     <a:stretch>
                       <a:fillRect/>
                     </a:stretch>
@@ -9993,7 +9998,6 @@
     </w:p>
     <w:p>
       <w:r>
-        <w:lastRenderedPageBreak/>
         <w:t xml:space="preserve">Al finalizar de </w:t>
       </w:r>
       <w:r>
@@ -10016,7 +10020,7 @@
       <w:r>
         <w:rPr>
           <w:noProof/>
-          <w:lang w:eastAsia="es-MX"/>
+          <w:lang w:eastAsia="ja-JP"/>
         </w:rPr>
         <w:drawing>
           <wp:inline distT="0" distB="0" distL="0" distR="0" wp14:anchorId="591C2F46" wp14:editId="045EEA24">
@@ -10034,7 +10038,7 @@
                     <pic:cNvPicPr/>
                   </pic:nvPicPr>
                   <pic:blipFill>
-                    <a:blip r:embed="rId16"/>
+                    <a:blip r:embed="rId18"/>
                     <a:stretch>
                       <a:fillRect/>
                     </a:stretch>
@@ -10054,8 +10058,6 @@
           </wp:inline>
         </w:drawing>
       </w:r>
-      <w:bookmarkStart w:id="9" w:name="_GoBack"/>
-      <w:bookmarkEnd w:id="9"/>
     </w:p>
     <w:p>
       <w:r>
@@ -10064,14 +10066,18 @@
     </w:p>
     <w:p>
       <w:r>
-        <w:t>En la ventana principal podrá presionar consultar pedidos de clientes si tiene una cuenta de administrador, ahí se mostrará una tabla por cada pedido, donde se tiene toda la información de los artículos que ha pedido y del usuario, así como la hora a la cual se debe entregar el pedido, también podrá ordenarlos o buscarlos por precio, nombre o id del pedido. Al presionar el botón inicial lo llevará a la ventana principal.</w:t>
+        <w:t xml:space="preserve">En la ventana principal podrá presionar consultar pedidos de clientes si tiene una cuenta de administrador, ahí se mostrará una tabla por cada pedido, donde se tiene toda la </w:t>
+      </w:r>
+      <w:r>
+        <w:lastRenderedPageBreak/>
+        <w:t>información de los artículos que ha pedido y del usuario, así como la hora a la cual se debe entregar el pedido, también podrá ordenarlos o buscarlos por precio, nombre o id del pedido. Al presionar el botón inicial lo llevará a la ventana principal.</w:t>
       </w:r>
     </w:p>
     <w:p>
       <w:r>
         <w:rPr>
           <w:noProof/>
-          <w:lang w:eastAsia="es-MX"/>
+          <w:lang w:eastAsia="ja-JP"/>
         </w:rPr>
         <w:drawing>
           <wp:inline distT="0" distB="0" distL="0" distR="0" wp14:anchorId="61DAD9C0" wp14:editId="105A31C0">
@@ -10089,7 +10095,7 @@
                     <pic:cNvPicPr/>
                   </pic:nvPicPr>
                   <pic:blipFill rotWithShape="1">
-                    <a:blip r:embed="rId17"/>
+                    <a:blip r:embed="rId19"/>
                     <a:srcRect l="24120" t="36858" r="33586" b="10272"/>
                     <a:stretch/>
                   </pic:blipFill>
@@ -10119,7 +10125,6 @@
     </w:p>
     <w:p>
       <w:r>
-        <w:lastRenderedPageBreak/>
         <w:t>En caso de presionar un artículo, por ejemplo palomitas, podrá ver una imagen del artículo, su ID, tamaño, unidades, costo, valoración, descripción y una gráfica de las compras hechas al día, al mes y al año.</w:t>
       </w:r>
     </w:p>
@@ -10127,7 +10132,7 @@
       <w:r>
         <w:rPr>
           <w:noProof/>
-          <w:lang w:eastAsia="es-MX"/>
+          <w:lang w:eastAsia="ja-JP"/>
         </w:rPr>
         <w:drawing>
           <wp:inline distT="0" distB="0" distL="0" distR="0" wp14:anchorId="4139FC24" wp14:editId="3DA0F0B0">
@@ -10145,7 +10150,7 @@
                     <pic:cNvPicPr/>
                   </pic:nvPicPr>
                   <pic:blipFill rotWithShape="1">
-                    <a:blip r:embed="rId18"/>
+                    <a:blip r:embed="rId20"/>
                     <a:srcRect l="26159" t="33837" r="32906" b="20241"/>
                     <a:stretch/>
                   </pic:blipFill>
@@ -10180,6 +10185,7 @@
       </w:pPr>
       <w:bookmarkStart w:id="10" w:name="_Toc90040885"/>
       <w:r>
+        <w:lastRenderedPageBreak/>
         <w:t>Referencias</w:t>
       </w:r>
       <w:bookmarkEnd w:id="10"/>
@@ -10198,7 +10204,7 @@
 </file>
 
 <file path=word/numbering.xml><?xml version="1.0" encoding="utf-8"?>
-<w:numbering xmlns:wpc="http://schemas.microsoft.com/office/word/2010/wordprocessingCanvas" xmlns:mc="http://schemas.openxmlformats.org/markup-compatibility/2006" xmlns:o="urn:schemas-microsoft-com:office:office" xmlns:r="http://schemas.openxmlformats.org/officeDocument/2006/relationships" xmlns:m="http://schemas.openxmlformats.org/officeDocument/2006/math" xmlns:v="urn:schemas-microsoft-com:vml" xmlns:wp14="http://schemas.microsoft.com/office/word/2010/wordprocessingDrawing" xmlns:wp="http://schemas.openxmlformats.org/drawingml/2006/wordprocessingDrawing" xmlns:w10="urn:schemas-microsoft-com:office:word" xmlns:w="http://schemas.openxmlformats.org/wordprocessingml/2006/main" xmlns:w14="http://schemas.microsoft.com/office/word/2010/wordml" xmlns:w15="http://schemas.microsoft.com/office/word/2012/wordml" xmlns:wpg="http://schemas.microsoft.com/office/word/2010/wordprocessingGroup" xmlns:wpi="http://schemas.microsoft.com/office/word/2010/wordprocessingInk" xmlns:wne="http://schemas.microsoft.com/office/word/2006/wordml" xmlns:wps="http://schemas.microsoft.com/office/word/2010/wordprocessingShape" mc:Ignorable="w14 w15 wp14">
+<w:numbering xmlns:wpc="http://schemas.microsoft.com/office/word/2010/wordprocessingCanvas" xmlns:mc="http://schemas.openxmlformats.org/markup-compatibility/2006" xmlns:o="urn:schemas-microsoft-com:office:office" xmlns:r="http://schemas.openxmlformats.org/officeDocument/2006/relationships" xmlns:m="http://schemas.openxmlformats.org/officeDocument/2006/math" xmlns:v="urn:schemas-microsoft-com:vml" xmlns:wp14="http://schemas.microsoft.com/office/word/2010/wordprocessingDrawing" xmlns:wp="http://schemas.openxmlformats.org/drawingml/2006/wordprocessingDrawing" xmlns:w10="urn:schemas-microsoft-com:office:word" xmlns:w="http://schemas.openxmlformats.org/wordprocessingml/2006/main" xmlns:w14="http://schemas.microsoft.com/office/word/2010/wordml" xmlns:wpg="http://schemas.microsoft.com/office/word/2010/wordprocessingGroup" xmlns:wpi="http://schemas.microsoft.com/office/word/2010/wordprocessingInk" xmlns:wne="http://schemas.microsoft.com/office/word/2006/wordml" xmlns:wps="http://schemas.microsoft.com/office/word/2010/wordprocessingShape" mc:Ignorable="w14 wp14">
   <w:abstractNum w:abstractNumId="0">
     <w:nsid w:val="023D1B13"/>
     <w:multiLevelType w:val="hybridMultilevel"/>
@@ -12236,7 +12242,7 @@
 </file>
 
 <file path=word/styles.xml><?xml version="1.0" encoding="utf-8"?>
-<w:styles xmlns:mc="http://schemas.openxmlformats.org/markup-compatibility/2006" xmlns:r="http://schemas.openxmlformats.org/officeDocument/2006/relationships" xmlns:w="http://schemas.openxmlformats.org/wordprocessingml/2006/main" xmlns:w14="http://schemas.microsoft.com/office/word/2010/wordml" xmlns:w15="http://schemas.microsoft.com/office/word/2012/wordml" mc:Ignorable="w14 w15">
+<w:styles xmlns:mc="http://schemas.openxmlformats.org/markup-compatibility/2006" xmlns:r="http://schemas.openxmlformats.org/officeDocument/2006/relationships" xmlns:w="http://schemas.openxmlformats.org/wordprocessingml/2006/main" xmlns:w14="http://schemas.microsoft.com/office/word/2010/wordml" mc:Ignorable="w14">
   <w:docDefaults>
     <w:rPrDefault>
       <w:rPr>
@@ -12253,378 +12259,144 @@
       </w:pPr>
     </w:pPrDefault>
   </w:docDefaults>
-  <w:latentStyles w:defLockedState="0" w:defUIPriority="99" w:defSemiHidden="0" w:defUnhideWhenUsed="0" w:defQFormat="0" w:count="371">
-    <w:lsdException w:name="Normal" w:uiPriority="0" w:qFormat="1"/>
-    <w:lsdException w:name="heading 1" w:uiPriority="9" w:qFormat="1"/>
-    <w:lsdException w:name="heading 2" w:semiHidden="1" w:uiPriority="9" w:unhideWhenUsed="1" w:qFormat="1"/>
-    <w:lsdException w:name="heading 3" w:semiHidden="1" w:uiPriority="9" w:unhideWhenUsed="1" w:qFormat="1"/>
-    <w:lsdException w:name="heading 4" w:semiHidden="1" w:uiPriority="9" w:unhideWhenUsed="1" w:qFormat="1"/>
-    <w:lsdException w:name="heading 5" w:semiHidden="1" w:uiPriority="9" w:unhideWhenUsed="1" w:qFormat="1"/>
-    <w:lsdException w:name="heading 6" w:semiHidden="1" w:uiPriority="9" w:unhideWhenUsed="1" w:qFormat="1"/>
-    <w:lsdException w:name="heading 7" w:semiHidden="1" w:uiPriority="9" w:unhideWhenUsed="1" w:qFormat="1"/>
-    <w:lsdException w:name="heading 8" w:semiHidden="1" w:uiPriority="9" w:unhideWhenUsed="1" w:qFormat="1"/>
-    <w:lsdException w:name="heading 9" w:semiHidden="1" w:uiPriority="9" w:unhideWhenUsed="1" w:qFormat="1"/>
-    <w:lsdException w:name="index 1" w:semiHidden="1" w:unhideWhenUsed="1"/>
-    <w:lsdException w:name="index 2" w:semiHidden="1" w:unhideWhenUsed="1"/>
-    <w:lsdException w:name="index 3" w:semiHidden="1" w:unhideWhenUsed="1"/>
-    <w:lsdException w:name="index 4" w:semiHidden="1" w:unhideWhenUsed="1"/>
-    <w:lsdException w:name="index 5" w:semiHidden="1" w:unhideWhenUsed="1"/>
-    <w:lsdException w:name="index 6" w:semiHidden="1" w:unhideWhenUsed="1"/>
-    <w:lsdException w:name="index 7" w:semiHidden="1" w:unhideWhenUsed="1"/>
-    <w:lsdException w:name="index 8" w:semiHidden="1" w:unhideWhenUsed="1"/>
-    <w:lsdException w:name="index 9" w:semiHidden="1" w:unhideWhenUsed="1"/>
-    <w:lsdException w:name="toc 1" w:semiHidden="1" w:uiPriority="39" w:unhideWhenUsed="1"/>
-    <w:lsdException w:name="toc 2" w:semiHidden="1" w:uiPriority="39" w:unhideWhenUsed="1"/>
-    <w:lsdException w:name="toc 3" w:semiHidden="1" w:uiPriority="39" w:unhideWhenUsed="1"/>
-    <w:lsdException w:name="toc 4" w:semiHidden="1" w:uiPriority="39" w:unhideWhenUsed="1"/>
-    <w:lsdException w:name="toc 5" w:semiHidden="1" w:uiPriority="39" w:unhideWhenUsed="1"/>
-    <w:lsdException w:name="toc 6" w:semiHidden="1" w:uiPriority="39" w:unhideWhenUsed="1"/>
-    <w:lsdException w:name="toc 7" w:semiHidden="1" w:uiPriority="39" w:unhideWhenUsed="1"/>
-    <w:lsdException w:name="toc 8" w:semiHidden="1" w:uiPriority="39" w:unhideWhenUsed="1"/>
-    <w:lsdException w:name="toc 9" w:semiHidden="1" w:uiPriority="39" w:unhideWhenUsed="1"/>
-    <w:lsdException w:name="Normal Indent" w:semiHidden="1" w:unhideWhenUsed="1"/>
-    <w:lsdException w:name="footnote text" w:semiHidden="1" w:unhideWhenUsed="1"/>
-    <w:lsdException w:name="annotation text" w:semiHidden="1" w:unhideWhenUsed="1"/>
-    <w:lsdException w:name="header" w:semiHidden="1" w:unhideWhenUsed="1"/>
-    <w:lsdException w:name="footer" w:semiHidden="1" w:unhideWhenUsed="1"/>
-    <w:lsdException w:name="index heading" w:semiHidden="1" w:unhideWhenUsed="1"/>
-    <w:lsdException w:name="caption" w:semiHidden="1" w:uiPriority="35" w:unhideWhenUsed="1" w:qFormat="1"/>
-    <w:lsdException w:name="table of figures" w:semiHidden="1" w:unhideWhenUsed="1"/>
-    <w:lsdException w:name="envelope address" w:semiHidden="1" w:unhideWhenUsed="1"/>
-    <w:lsdException w:name="envelope return" w:semiHidden="1" w:unhideWhenUsed="1"/>
-    <w:lsdException w:name="footnote reference" w:semiHidden="1" w:unhideWhenUsed="1"/>
-    <w:lsdException w:name="annotation reference" w:semiHidden="1" w:unhideWhenUsed="1"/>
-    <w:lsdException w:name="line number" w:semiHidden="1" w:unhideWhenUsed="1"/>
-    <w:lsdException w:name="page number" w:semiHidden="1" w:unhideWhenUsed="1"/>
-    <w:lsdException w:name="endnote reference" w:semiHidden="1" w:unhideWhenUsed="1"/>
-    <w:lsdException w:name="endnote text" w:semiHidden="1" w:unhideWhenUsed="1"/>
-    <w:lsdException w:name="table of authorities" w:semiHidden="1" w:unhideWhenUsed="1"/>
-    <w:lsdException w:name="macro" w:semiHidden="1" w:unhideWhenUsed="1"/>
-    <w:lsdException w:name="toa heading" w:semiHidden="1" w:unhideWhenUsed="1"/>
-    <w:lsdException w:name="List" w:semiHidden="1" w:unhideWhenUsed="1"/>
-    <w:lsdException w:name="List Bullet" w:semiHidden="1" w:unhideWhenUsed="1"/>
-    <w:lsdException w:name="List Number" w:semiHidden="1" w:unhideWhenUsed="1"/>
-    <w:lsdException w:name="List 2" w:semiHidden="1" w:unhideWhenUsed="1"/>
-    <w:lsdException w:name="List 3" w:semiHidden="1" w:unhideWhenUsed="1"/>
-    <w:lsdException w:name="List 4" w:semiHidden="1" w:unhideWhenUsed="1"/>
-    <w:lsdException w:name="List 5" w:semiHidden="1" w:unhideWhenUsed="1"/>
-    <w:lsdException w:name="List Bullet 2" w:semiHidden="1" w:unhideWhenUsed="1"/>
-    <w:lsdException w:name="List Bullet 3" w:semiHidden="1" w:unhideWhenUsed="1"/>
-    <w:lsdException w:name="List Bullet 4" w:semiHidden="1" w:unhideWhenUsed="1"/>
-    <w:lsdException w:name="List Bullet 5" w:semiHidden="1" w:unhideWhenUsed="1"/>
-    <w:lsdException w:name="List Number 2" w:semiHidden="1" w:unhideWhenUsed="1"/>
-    <w:lsdException w:name="List Number 3" w:semiHidden="1" w:unhideWhenUsed="1"/>
-    <w:lsdException w:name="List Number 4" w:semiHidden="1" w:unhideWhenUsed="1"/>
-    <w:lsdException w:name="List Number 5" w:semiHidden="1" w:unhideWhenUsed="1"/>
-    <w:lsdException w:name="Title" w:uiPriority="10" w:qFormat="1"/>
-    <w:lsdException w:name="Closing" w:semiHidden="1" w:unhideWhenUsed="1"/>
-    <w:lsdException w:name="Signature" w:semiHidden="1" w:unhideWhenUsed="1"/>
-    <w:lsdException w:name="Default Paragraph Font" w:semiHidden="1" w:uiPriority="1" w:unhideWhenUsed="1"/>
-    <w:lsdException w:name="Body Text" w:semiHidden="1" w:unhideWhenUsed="1"/>
-    <w:lsdException w:name="Body Text Indent" w:semiHidden="1" w:unhideWhenUsed="1"/>
-    <w:lsdException w:name="List Continue" w:semiHidden="1" w:unhideWhenUsed="1"/>
-    <w:lsdException w:name="List Continue 2" w:semiHidden="1" w:unhideWhenUsed="1"/>
-    <w:lsdException w:name="List Continue 3" w:semiHidden="1" w:unhideWhenUsed="1"/>
-    <w:lsdException w:name="List Continue 4" w:semiHidden="1" w:unhideWhenUsed="1"/>
-    <w:lsdException w:name="List Continue 5" w:semiHidden="1" w:unhideWhenUsed="1"/>
-    <w:lsdException w:name="Message Header" w:semiHidden="1" w:unhideWhenUsed="1"/>
-    <w:lsdException w:name="Subtitle" w:uiPriority="11" w:qFormat="1"/>
-    <w:lsdException w:name="Salutation" w:semiHidden="1" w:unhideWhenUsed="1"/>
-    <w:lsdException w:name="Date" w:semiHidden="1" w:unhideWhenUsed="1"/>
-    <w:lsdException w:name="Body Text First Indent" w:semiHidden="1" w:unhideWhenUsed="1"/>
-    <w:lsdException w:name="Body Text First Indent 2" w:semiHidden="1" w:unhideWhenUsed="1"/>
-    <w:lsdException w:name="Note Heading" w:semiHidden="1" w:unhideWhenUsed="1"/>
-    <w:lsdException w:name="Body Text 2" w:semiHidden="1" w:unhideWhenUsed="1"/>
-    <w:lsdException w:name="Body Text 3" w:semiHidden="1" w:unhideWhenUsed="1"/>
-    <w:lsdException w:name="Body Text Indent 2" w:semiHidden="1" w:unhideWhenUsed="1"/>
-    <w:lsdException w:name="Body Text Indent 3" w:semiHidden="1" w:unhideWhenUsed="1"/>
-    <w:lsdException w:name="Block Text" w:semiHidden="1" w:unhideWhenUsed="1"/>
-    <w:lsdException w:name="Hyperlink" w:semiHidden="1" w:unhideWhenUsed="1"/>
-    <w:lsdException w:name="FollowedHyperlink" w:semiHidden="1" w:unhideWhenUsed="1"/>
-    <w:lsdException w:name="Strong" w:uiPriority="22" w:qFormat="1"/>
-    <w:lsdException w:name="Emphasis" w:uiPriority="20" w:qFormat="1"/>
-    <w:lsdException w:name="Document Map" w:semiHidden="1" w:unhideWhenUsed="1"/>
-    <w:lsdException w:name="Plain Text" w:semiHidden="1" w:unhideWhenUsed="1"/>
-    <w:lsdException w:name="E-mail Signature" w:semiHidden="1" w:unhideWhenUsed="1"/>
-    <w:lsdException w:name="HTML Top of Form" w:semiHidden="1" w:unhideWhenUsed="1"/>
-    <w:lsdException w:name="HTML Bottom of Form" w:semiHidden="1" w:unhideWhenUsed="1"/>
-    <w:lsdException w:name="Normal (Web)" w:semiHidden="1" w:unhideWhenUsed="1"/>
-    <w:lsdException w:name="HTML Acronym" w:semiHidden="1" w:unhideWhenUsed="1"/>
-    <w:lsdException w:name="HTML Address" w:semiHidden="1" w:unhideWhenUsed="1"/>
-    <w:lsdException w:name="HTML Cite" w:semiHidden="1" w:unhideWhenUsed="1"/>
-    <w:lsdException w:name="HTML Code" w:semiHidden="1" w:unhideWhenUsed="1"/>
-    <w:lsdException w:name="HTML Definition" w:semiHidden="1" w:unhideWhenUsed="1"/>
-    <w:lsdException w:name="HTML Keyboard" w:semiHidden="1" w:unhideWhenUsed="1"/>
-    <w:lsdException w:name="HTML Preformatted" w:semiHidden="1" w:unhideWhenUsed="1"/>
-    <w:lsdException w:name="HTML Sample" w:semiHidden="1" w:unhideWhenUsed="1"/>
-    <w:lsdException w:name="HTML Typewriter" w:semiHidden="1" w:unhideWhenUsed="1"/>
-    <w:lsdException w:name="HTML Variable" w:semiHidden="1" w:unhideWhenUsed="1"/>
-    <w:lsdException w:name="Normal Table" w:semiHidden="1" w:unhideWhenUsed="1"/>
-    <w:lsdException w:name="annotation subject" w:semiHidden="1" w:unhideWhenUsed="1"/>
-    <w:lsdException w:name="No List" w:semiHidden="1" w:unhideWhenUsed="1"/>
-    <w:lsdException w:name="Outline List 1" w:semiHidden="1" w:unhideWhenUsed="1"/>
-    <w:lsdException w:name="Outline List 2" w:semiHidden="1" w:unhideWhenUsed="1"/>
-    <w:lsdException w:name="Outline List 3" w:semiHidden="1" w:unhideWhenUsed="1"/>
-    <w:lsdException w:name="Table Simple 1" w:semiHidden="1" w:unhideWhenUsed="1"/>
-    <w:lsdException w:name="Table Simple 2" w:semiHidden="1" w:unhideWhenUsed="1"/>
-    <w:lsdException w:name="Table Simple 3" w:semiHidden="1" w:unhideWhenUsed="1"/>
-    <w:lsdException w:name="Table Classic 1" w:semiHidden="1" w:unhideWhenUsed="1"/>
-    <w:lsdException w:name="Table Classic 2" w:semiHidden="1" w:unhideWhenUsed="1"/>
-    <w:lsdException w:name="Table Classic 3" w:semiHidden="1" w:unhideWhenUsed="1"/>
-    <w:lsdException w:name="Table Classic 4" w:semiHidden="1" w:unhideWhenUsed="1"/>
-    <w:lsdException w:name="Table Colorful 1" w:semiHidden="1" w:unhideWhenUsed="1"/>
-    <w:lsdException w:name="Table Colorful 2" w:semiHidden="1" w:unhideWhenUsed="1"/>
-    <w:lsdException w:name="Table Colorful 3" w:semiHidden="1" w:unhideWhenUsed="1"/>
-    <w:lsdException w:name="Table Columns 1" w:semiHidden="1" w:unhideWhenUsed="1"/>
-    <w:lsdException w:name="Table Columns 2" w:semiHidden="1" w:unhideWhenUsed="1"/>
-    <w:lsdException w:name="Table Columns 3" w:semiHidden="1" w:unhideWhenUsed="1"/>
-    <w:lsdException w:name="Table Columns 4" w:semiHidden="1" w:unhideWhenUsed="1"/>
-    <w:lsdException w:name="Table Columns 5" w:semiHidden="1" w:unhideWhenUsed="1"/>
-    <w:lsdException w:name="Table Grid 1" w:semiHidden="1" w:unhideWhenUsed="1"/>
-    <w:lsdException w:name="Table Grid 2" w:semiHidden="1" w:unhideWhenUsed="1"/>
-    <w:lsdException w:name="Table Grid 3" w:semiHidden="1" w:unhideWhenUsed="1"/>
-    <w:lsdException w:name="Table Grid 4" w:semiHidden="1" w:unhideWhenUsed="1"/>
-    <w:lsdException w:name="Table Grid 5" w:semiHidden="1" w:unhideWhenUsed="1"/>
-    <w:lsdException w:name="Table Grid 6" w:semiHidden="1" w:unhideWhenUsed="1"/>
-    <w:lsdException w:name="Table Grid 7" w:semiHidden="1" w:unhideWhenUsed="1"/>
-    <w:lsdException w:name="Table Grid 8" w:semiHidden="1" w:unhideWhenUsed="1"/>
-    <w:lsdException w:name="Table List 1" w:semiHidden="1" w:unhideWhenUsed="1"/>
-    <w:lsdException w:name="Table List 2" w:semiHidden="1" w:unhideWhenUsed="1"/>
-    <w:lsdException w:name="Table List 3" w:semiHidden="1" w:unhideWhenUsed="1"/>
-    <w:lsdException w:name="Table List 4" w:semiHidden="1" w:unhideWhenUsed="1"/>
-    <w:lsdException w:name="Table List 5" w:semiHidden="1" w:unhideWhenUsed="1"/>
-    <w:lsdException w:name="Table List 6" w:semiHidden="1" w:unhideWhenUsed="1"/>
-    <w:lsdException w:name="Table List 7" w:semiHidden="1" w:unhideWhenUsed="1"/>
-    <w:lsdException w:name="Table List 8" w:semiHidden="1" w:unhideWhenUsed="1"/>
-    <w:lsdException w:name="Table 3D effects 1" w:semiHidden="1" w:unhideWhenUsed="1"/>
-    <w:lsdException w:name="Table 3D effects 2" w:semiHidden="1" w:unhideWhenUsed="1"/>
-    <w:lsdException w:name="Table 3D effects 3" w:semiHidden="1" w:unhideWhenUsed="1"/>
-    <w:lsdException w:name="Table Contemporary" w:semiHidden="1" w:unhideWhenUsed="1"/>
-    <w:lsdException w:name="Table Elegant" w:semiHidden="1" w:unhideWhenUsed="1"/>
-    <w:lsdException w:name="Table Professional" w:semiHidden="1" w:unhideWhenUsed="1"/>
-    <w:lsdException w:name="Table Subtle 1" w:semiHidden="1" w:unhideWhenUsed="1"/>
-    <w:lsdException w:name="Table Subtle 2" w:semiHidden="1" w:unhideWhenUsed="1"/>
-    <w:lsdException w:name="Table Web 1" w:semiHidden="1" w:unhideWhenUsed="1"/>
-    <w:lsdException w:name="Table Web 2" w:semiHidden="1" w:unhideWhenUsed="1"/>
-    <w:lsdException w:name="Table Web 3" w:semiHidden="1" w:unhideWhenUsed="1"/>
-    <w:lsdException w:name="Balloon Text" w:semiHidden="1" w:unhideWhenUsed="1"/>
-    <w:lsdException w:name="Table Grid" w:uiPriority="39"/>
-    <w:lsdException w:name="Table Theme" w:semiHidden="1" w:unhideWhenUsed="1"/>
-    <w:lsdException w:name="Placeholder Text" w:semiHidden="1"/>
-    <w:lsdException w:name="No Spacing" w:uiPriority="1" w:qFormat="1"/>
-    <w:lsdException w:name="Light Shading" w:uiPriority="60"/>
-    <w:lsdException w:name="Light List" w:uiPriority="61"/>
-    <w:lsdException w:name="Light Grid" w:uiPriority="62"/>
-    <w:lsdException w:name="Medium Shading 1" w:uiPriority="63"/>
-    <w:lsdException w:name="Medium Shading 2" w:uiPriority="64"/>
-    <w:lsdException w:name="Medium List 1" w:uiPriority="65"/>
-    <w:lsdException w:name="Medium List 2" w:uiPriority="66"/>
-    <w:lsdException w:name="Medium Grid 1" w:uiPriority="67"/>
-    <w:lsdException w:name="Medium Grid 2" w:uiPriority="68"/>
-    <w:lsdException w:name="Medium Grid 3" w:uiPriority="69"/>
-    <w:lsdException w:name="Dark List" w:uiPriority="70"/>
-    <w:lsdException w:name="Colorful Shading" w:uiPriority="71"/>
-    <w:lsdException w:name="Colorful List" w:uiPriority="72"/>
-    <w:lsdException w:name="Colorful Grid" w:uiPriority="73"/>
-    <w:lsdException w:name="Light Shading Accent 1" w:uiPriority="60"/>
-    <w:lsdException w:name="Light List Accent 1" w:uiPriority="61"/>
-    <w:lsdException w:name="Light Grid Accent 1" w:uiPriority="62"/>
-    <w:lsdException w:name="Medium Shading 1 Accent 1" w:uiPriority="63"/>
-    <w:lsdException w:name="Medium Shading 2 Accent 1" w:uiPriority="64"/>
-    <w:lsdException w:name="Medium List 1 Accent 1" w:uiPriority="65"/>
-    <w:lsdException w:name="Revision" w:semiHidden="1"/>
-    <w:lsdException w:name="List Paragraph" w:uiPriority="34" w:qFormat="1"/>
-    <w:lsdException w:name="Quote" w:uiPriority="29" w:qFormat="1"/>
-    <w:lsdException w:name="Intense Quote" w:uiPriority="30" w:qFormat="1"/>
-    <w:lsdException w:name="Medium List 2 Accent 1" w:uiPriority="66"/>
-    <w:lsdException w:name="Medium Grid 1 Accent 1" w:uiPriority="67"/>
-    <w:lsdException w:name="Medium Grid 2 Accent 1" w:uiPriority="68"/>
-    <w:lsdException w:name="Medium Grid 3 Accent 1" w:uiPriority="69"/>
-    <w:lsdException w:name="Dark List Accent 1" w:uiPriority="70"/>
-    <w:lsdException w:name="Colorful Shading Accent 1" w:uiPriority="71"/>
-    <w:lsdException w:name="Colorful List Accent 1" w:uiPriority="72"/>
-    <w:lsdException w:name="Colorful Grid Accent 1" w:uiPriority="73"/>
-    <w:lsdException w:name="Light Shading Accent 2" w:uiPriority="60"/>
-    <w:lsdException w:name="Light List Accent 2" w:uiPriority="61"/>
-    <w:lsdException w:name="Light Grid Accent 2" w:uiPriority="62"/>
-    <w:lsdException w:name="Medium Shading 1 Accent 2" w:uiPriority="63"/>
-    <w:lsdException w:name="Medium Shading 2 Accent 2" w:uiPriority="64"/>
-    <w:lsdException w:name="Medium List 1 Accent 2" w:uiPriority="65"/>
-    <w:lsdException w:name="Medium List 2 Accent 2" w:uiPriority="66"/>
-    <w:lsdException w:name="Medium Grid 1 Accent 2" w:uiPriority="67"/>
-    <w:lsdException w:name="Medium Grid 2 Accent 2" w:uiPriority="68"/>
-    <w:lsdException w:name="Medium Grid 3 Accent 2" w:uiPriority="69"/>
-    <w:lsdException w:name="Dark List Accent 2" w:uiPriority="70"/>
-    <w:lsdException w:name="Colorful Shading Accent 2" w:uiPriority="71"/>
-    <w:lsdException w:name="Colorful List Accent 2" w:uiPriority="72"/>
-    <w:lsdException w:name="Colorful Grid Accent 2" w:uiPriority="73"/>
-    <w:lsdException w:name="Light Shading Accent 3" w:uiPriority="60"/>
-    <w:lsdException w:name="Light List Accent 3" w:uiPriority="61"/>
-    <w:lsdException w:name="Light Grid Accent 3" w:uiPriority="62"/>
-    <w:lsdException w:name="Medium Shading 1 Accent 3" w:uiPriority="63"/>
-    <w:lsdException w:name="Medium Shading 2 Accent 3" w:uiPriority="64"/>
-    <w:lsdException w:name="Medium List 1 Accent 3" w:uiPriority="65"/>
-    <w:lsdException w:name="Medium List 2 Accent 3" w:uiPriority="66"/>
-    <w:lsdException w:name="Medium Grid 1 Accent 3" w:uiPriority="67"/>
-    <w:lsdException w:name="Medium Grid 2 Accent 3" w:uiPriority="68"/>
-    <w:lsdException w:name="Medium Grid 3 Accent 3" w:uiPriority="69"/>
-    <w:lsdException w:name="Dark List Accent 3" w:uiPriority="70"/>
-    <w:lsdException w:name="Colorful Shading Accent 3" w:uiPriority="71"/>
-    <w:lsdException w:name="Colorful List Accent 3" w:uiPriority="72"/>
-    <w:lsdException w:name="Colorful Grid Accent 3" w:uiPriority="73"/>
-    <w:lsdException w:name="Light Shading Accent 4" w:uiPriority="60"/>
-    <w:lsdException w:name="Light List Accent 4" w:uiPriority="61"/>
-    <w:lsdException w:name="Light Grid Accent 4" w:uiPriority="62"/>
-    <w:lsdException w:name="Medium Shading 1 Accent 4" w:uiPriority="63"/>
-    <w:lsdException w:name="Medium Shading 2 Accent 4" w:uiPriority="64"/>
-    <w:lsdException w:name="Medium List 1 Accent 4" w:uiPriority="65"/>
-    <w:lsdException w:name="Medium List 2 Accent 4" w:uiPriority="66"/>
-    <w:lsdException w:name="Medium Grid 1 Accent 4" w:uiPriority="67"/>
-    <w:lsdException w:name="Medium Grid 2 Accent 4" w:uiPriority="68"/>
-    <w:lsdException w:name="Medium Grid 3 Accent 4" w:uiPriority="69"/>
-    <w:lsdException w:name="Dark List Accent 4" w:uiPriority="70"/>
-    <w:lsdException w:name="Colorful Shading Accent 4" w:uiPriority="71"/>
-    <w:lsdException w:name="Colorful List Accent 4" w:uiPriority="72"/>
-    <w:lsdException w:name="Colorful Grid Accent 4" w:uiPriority="73"/>
-    <w:lsdException w:name="Light Shading Accent 5" w:uiPriority="60"/>
-    <w:lsdException w:name="Light List Accent 5" w:uiPriority="61"/>
-    <w:lsdException w:name="Light Grid Accent 5" w:uiPriority="62"/>
-    <w:lsdException w:name="Medium Shading 1 Accent 5" w:uiPriority="63"/>
-    <w:lsdException w:name="Medium Shading 2 Accent 5" w:uiPriority="64"/>
-    <w:lsdException w:name="Medium List 1 Accent 5" w:uiPriority="65"/>
-    <w:lsdException w:name="Medium List 2 Accent 5" w:uiPriority="66"/>
-    <w:lsdException w:name="Medium Grid 1 Accent 5" w:uiPriority="67"/>
-    <w:lsdException w:name="Medium Grid 2 Accent 5" w:uiPriority="68"/>
-    <w:lsdException w:name="Medium Grid 3 Accent 5" w:uiPriority="69"/>
-    <w:lsdException w:name="Dark List Accent 5" w:uiPriority="70"/>
-    <w:lsdException w:name="Colorful Shading Accent 5" w:uiPriority="71"/>
-    <w:lsdException w:name="Colorful List Accent 5" w:uiPriority="72"/>
-    <w:lsdException w:name="Colorful Grid Accent 5" w:uiPriority="73"/>
-    <w:lsdException w:name="Light Shading Accent 6" w:uiPriority="60"/>
-    <w:lsdException w:name="Light List Accent 6" w:uiPriority="61"/>
-    <w:lsdException w:name="Light Grid Accent 6" w:uiPriority="62"/>
-    <w:lsdException w:name="Medium Shading 1 Accent 6" w:uiPriority="63"/>
-    <w:lsdException w:name="Medium Shading 2 Accent 6" w:uiPriority="64"/>
-    <w:lsdException w:name="Medium List 1 Accent 6" w:uiPriority="65"/>
-    <w:lsdException w:name="Medium List 2 Accent 6" w:uiPriority="66"/>
-    <w:lsdException w:name="Medium Grid 1 Accent 6" w:uiPriority="67"/>
-    <w:lsdException w:name="Medium Grid 2 Accent 6" w:uiPriority="68"/>
-    <w:lsdException w:name="Medium Grid 3 Accent 6" w:uiPriority="69"/>
-    <w:lsdException w:name="Dark List Accent 6" w:uiPriority="70"/>
-    <w:lsdException w:name="Colorful Shading Accent 6" w:uiPriority="71"/>
-    <w:lsdException w:name="Colorful List Accent 6" w:uiPriority="72"/>
-    <w:lsdException w:name="Colorful Grid Accent 6" w:uiPriority="73"/>
-    <w:lsdException w:name="Subtle Emphasis" w:uiPriority="19" w:qFormat="1"/>
-    <w:lsdException w:name="Intense Emphasis" w:uiPriority="21" w:qFormat="1"/>
-    <w:lsdException w:name="Subtle Reference" w:uiPriority="31" w:qFormat="1"/>
-    <w:lsdException w:name="Intense Reference" w:uiPriority="32" w:qFormat="1"/>
-    <w:lsdException w:name="Book Title" w:uiPriority="33" w:qFormat="1"/>
-    <w:lsdException w:name="Bibliography" w:semiHidden="1" w:uiPriority="37" w:unhideWhenUsed="1"/>
-    <w:lsdException w:name="TOC Heading" w:semiHidden="1" w:uiPriority="39" w:unhideWhenUsed="1" w:qFormat="1"/>
-    <w:lsdException w:name="Plain Table 1" w:uiPriority="41"/>
-    <w:lsdException w:name="Plain Table 2" w:uiPriority="42"/>
-    <w:lsdException w:name="Plain Table 3" w:uiPriority="43"/>
-    <w:lsdException w:name="Plain Table 4" w:uiPriority="44"/>
-    <w:lsdException w:name="Plain Table 5" w:uiPriority="45"/>
-    <w:lsdException w:name="Grid Table Light" w:uiPriority="40"/>
-    <w:lsdException w:name="Grid Table 1 Light" w:uiPriority="46"/>
-    <w:lsdException w:name="Grid Table 2" w:uiPriority="47"/>
-    <w:lsdException w:name="Grid Table 3" w:uiPriority="48"/>
-    <w:lsdException w:name="Grid Table 4" w:uiPriority="49"/>
-    <w:lsdException w:name="Grid Table 5 Dark" w:uiPriority="50"/>
-    <w:lsdException w:name="Grid Table 6 Colorful" w:uiPriority="51"/>
-    <w:lsdException w:name="Grid Table 7 Colorful" w:uiPriority="52"/>
-    <w:lsdException w:name="Grid Table 1 Light Accent 1" w:uiPriority="46"/>
-    <w:lsdException w:name="Grid Table 2 Accent 1" w:uiPriority="47"/>
-    <w:lsdException w:name="Grid Table 3 Accent 1" w:uiPriority="48"/>
-    <w:lsdException w:name="Grid Table 4 Accent 1" w:uiPriority="49"/>
-    <w:lsdException w:name="Grid Table 5 Dark Accent 1" w:uiPriority="50"/>
-    <w:lsdException w:name="Grid Table 6 Colorful Accent 1" w:uiPriority="51"/>
-    <w:lsdException w:name="Grid Table 7 Colorful Accent 1" w:uiPriority="52"/>
-    <w:lsdException w:name="Grid Table 1 Light Accent 2" w:uiPriority="46"/>
-    <w:lsdException w:name="Grid Table 2 Accent 2" w:uiPriority="47"/>
-    <w:lsdException w:name="Grid Table 3 Accent 2" w:uiPriority="48"/>
-    <w:lsdException w:name="Grid Table 4 Accent 2" w:uiPriority="49"/>
-    <w:lsdException w:name="Grid Table 5 Dark Accent 2" w:uiPriority="50"/>
-    <w:lsdException w:name="Grid Table 6 Colorful Accent 2" w:uiPriority="51"/>
-    <w:lsdException w:name="Grid Table 7 Colorful Accent 2" w:uiPriority="52"/>
-    <w:lsdException w:name="Grid Table 1 Light Accent 3" w:uiPriority="46"/>
-    <w:lsdException w:name="Grid Table 2 Accent 3" w:uiPriority="47"/>
-    <w:lsdException w:name="Grid Table 3 Accent 3" w:uiPriority="48"/>
-    <w:lsdException w:name="Grid Table 4 Accent 3" w:uiPriority="49"/>
-    <w:lsdException w:name="Grid Table 5 Dark Accent 3" w:uiPriority="50"/>
-    <w:lsdException w:name="Grid Table 6 Colorful Accent 3" w:uiPriority="51"/>
-    <w:lsdException w:name="Grid Table 7 Colorful Accent 3" w:uiPriority="52"/>
-    <w:lsdException w:name="Grid Table 1 Light Accent 4" w:uiPriority="46"/>
-    <w:lsdException w:name="Grid Table 2 Accent 4" w:uiPriority="47"/>
-    <w:lsdException w:name="Grid Table 3 Accent 4" w:uiPriority="48"/>
-    <w:lsdException w:name="Grid Table 4 Accent 4" w:uiPriority="49"/>
-    <w:lsdException w:name="Grid Table 5 Dark Accent 4" w:uiPriority="50"/>
-    <w:lsdException w:name="Grid Table 6 Colorful Accent 4" w:uiPriority="51"/>
-    <w:lsdException w:name="Grid Table 7 Colorful Accent 4" w:uiPriority="52"/>
-    <w:lsdException w:name="Grid Table 1 Light Accent 5" w:uiPriority="46"/>
-    <w:lsdException w:name="Grid Table 2 Accent 5" w:uiPriority="47"/>
-    <w:lsdException w:name="Grid Table 3 Accent 5" w:uiPriority="48"/>
-    <w:lsdException w:name="Grid Table 4 Accent 5" w:uiPriority="49"/>
-    <w:lsdException w:name="Grid Table 5 Dark Accent 5" w:uiPriority="50"/>
-    <w:lsdException w:name="Grid Table 6 Colorful Accent 5" w:uiPriority="51"/>
-    <w:lsdException w:name="Grid Table 7 Colorful Accent 5" w:uiPriority="52"/>
-    <w:lsdException w:name="Grid Table 1 Light Accent 6" w:uiPriority="46"/>
-    <w:lsdException w:name="Grid Table 2 Accent 6" w:uiPriority="47"/>
-    <w:lsdException w:name="Grid Table 3 Accent 6" w:uiPriority="48"/>
-    <w:lsdException w:name="Grid Table 4 Accent 6" w:uiPriority="49"/>
-    <w:lsdException w:name="Grid Table 5 Dark Accent 6" w:uiPriority="50"/>
-    <w:lsdException w:name="Grid Table 6 Colorful Accent 6" w:uiPriority="51"/>
-    <w:lsdException w:name="Grid Table 7 Colorful Accent 6" w:uiPriority="52"/>
-    <w:lsdException w:name="List Table 1 Light" w:uiPriority="46"/>
-    <w:lsdException w:name="List Table 2" w:uiPriority="47"/>
-    <w:lsdException w:name="List Table 3" w:uiPriority="48"/>
-    <w:lsdException w:name="List Table 4" w:uiPriority="49"/>
-    <w:lsdException w:name="List Table 5 Dark" w:uiPriority="50"/>
-    <w:lsdException w:name="List Table 6 Colorful" w:uiPriority="51"/>
-    <w:lsdException w:name="List Table 7 Colorful" w:uiPriority="52"/>
-    <w:lsdException w:name="List Table 1 Light Accent 1" w:uiPriority="46"/>
-    <w:lsdException w:name="List Table 2 Accent 1" w:uiPriority="47"/>
-    <w:lsdException w:name="List Table 3 Accent 1" w:uiPriority="48"/>
-    <w:lsdException w:name="List Table 4 Accent 1" w:uiPriority="49"/>
-    <w:lsdException w:name="List Table 5 Dark Accent 1" w:uiPriority="50"/>
-    <w:lsdException w:name="List Table 6 Colorful Accent 1" w:uiPriority="51"/>
-    <w:lsdException w:name="List Table 7 Colorful Accent 1" w:uiPriority="52"/>
-    <w:lsdException w:name="List Table 1 Light Accent 2" w:uiPriority="46"/>
-    <w:lsdException w:name="List Table 2 Accent 2" w:uiPriority="47"/>
-    <w:lsdException w:name="List Table 3 Accent 2" w:uiPriority="48"/>
-    <w:lsdException w:name="List Table 4 Accent 2" w:uiPriority="49"/>
-    <w:lsdException w:name="List Table 5 Dark Accent 2" w:uiPriority="50"/>
-    <w:lsdException w:name="List Table 6 Colorful Accent 2" w:uiPriority="51"/>
-    <w:lsdException w:name="List Table 7 Colorful Accent 2" w:uiPriority="52"/>
-    <w:lsdException w:name="List Table 1 Light Accent 3" w:uiPriority="46"/>
-    <w:lsdException w:name="List Table 2 Accent 3" w:uiPriority="47"/>
-    <w:lsdException w:name="List Table 3 Accent 3" w:uiPriority="48"/>
-    <w:lsdException w:name="List Table 4 Accent 3" w:uiPriority="49"/>
-    <w:lsdException w:name="List Table 5 Dark Accent 3" w:uiPriority="50"/>
-    <w:lsdException w:name="List Table 6 Colorful Accent 3" w:uiPriority="51"/>
-    <w:lsdException w:name="List Table 7 Colorful Accent 3" w:uiPriority="52"/>
-    <w:lsdException w:name="List Table 1 Light Accent 4" w:uiPriority="46"/>
-    <w:lsdException w:name="List Table 2 Accent 4" w:uiPriority="47"/>
-    <w:lsdException w:name="List Table 3 Accent 4" w:uiPriority="48"/>
-    <w:lsdException w:name="List Table 4 Accent 4" w:uiPriority="49"/>
-    <w:lsdException w:name="List Table 5 Dark Accent 4" w:uiPriority="50"/>
-    <w:lsdException w:name="List Table 6 Colorful Accent 4" w:uiPriority="51"/>
-    <w:lsdException w:name="List Table 7 Colorful Accent 4" w:uiPriority="52"/>
-    <w:lsdException w:name="List Table 1 Light Accent 5" w:uiPriority="46"/>
-    <w:lsdException w:name="List Table 2 Accent 5" w:uiPriority="47"/>
-    <w:lsdException w:name="List Table 3 Accent 5" w:uiPriority="48"/>
-    <w:lsdException w:name="List Table 4 Accent 5" w:uiPriority="49"/>
-    <w:lsdException w:name="List Table 5 Dark Accent 5" w:uiPriority="50"/>
-    <w:lsdException w:name="List Table 6 Colorful Accent 5" w:uiPriority="51"/>
-    <w:lsdException w:name="List Table 7 Colorful Accent 5" w:uiPriority="52"/>
-    <w:lsdException w:name="List Table 1 Light Accent 6" w:uiPriority="46"/>
-    <w:lsdException w:name="List Table 2 Accent 6" w:uiPriority="47"/>
-    <w:lsdException w:name="List Table 3 Accent 6" w:uiPriority="48"/>
-    <w:lsdException w:name="List Table 4 Accent 6" w:uiPriority="49"/>
-    <w:lsdException w:name="List Table 5 Dark Accent 6" w:uiPriority="50"/>
-    <w:lsdException w:name="List Table 6 Colorful Accent 6" w:uiPriority="51"/>
-    <w:lsdException w:name="List Table 7 Colorful Accent 6" w:uiPriority="52"/>
+  <w:latentStyles w:defLockedState="0" w:defUIPriority="99" w:defSemiHidden="1" w:defUnhideWhenUsed="1" w:defQFormat="0" w:count="267">
+    <w:lsdException w:name="Normal" w:semiHidden="0" w:uiPriority="0" w:unhideWhenUsed="0" w:qFormat="1"/>
+    <w:lsdException w:name="heading 1" w:semiHidden="0" w:uiPriority="9" w:unhideWhenUsed="0" w:qFormat="1"/>
+    <w:lsdException w:name="heading 2" w:uiPriority="9" w:qFormat="1"/>
+    <w:lsdException w:name="heading 3" w:uiPriority="9" w:qFormat="1"/>
+    <w:lsdException w:name="heading 4" w:uiPriority="9" w:qFormat="1"/>
+    <w:lsdException w:name="heading 5" w:uiPriority="9" w:qFormat="1"/>
+    <w:lsdException w:name="heading 6" w:uiPriority="9" w:qFormat="1"/>
+    <w:lsdException w:name="heading 7" w:uiPriority="9" w:qFormat="1"/>
+    <w:lsdException w:name="heading 8" w:uiPriority="9" w:qFormat="1"/>
+    <w:lsdException w:name="heading 9" w:uiPriority="9" w:qFormat="1"/>
+    <w:lsdException w:name="toc 1" w:uiPriority="39"/>
+    <w:lsdException w:name="toc 2" w:uiPriority="39"/>
+    <w:lsdException w:name="toc 3" w:uiPriority="39"/>
+    <w:lsdException w:name="toc 4" w:uiPriority="39"/>
+    <w:lsdException w:name="toc 5" w:uiPriority="39"/>
+    <w:lsdException w:name="toc 6" w:uiPriority="39"/>
+    <w:lsdException w:name="toc 7" w:uiPriority="39"/>
+    <w:lsdException w:name="toc 8" w:uiPriority="39"/>
+    <w:lsdException w:name="toc 9" w:uiPriority="39"/>
+    <w:lsdException w:name="caption" w:uiPriority="35" w:qFormat="1"/>
+    <w:lsdException w:name="Title" w:semiHidden="0" w:uiPriority="10" w:unhideWhenUsed="0" w:qFormat="1"/>
+    <w:lsdException w:name="Default Paragraph Font" w:uiPriority="1"/>
+    <w:lsdException w:name="Subtitle" w:semiHidden="0" w:uiPriority="11" w:unhideWhenUsed="0" w:qFormat="1"/>
+    <w:lsdException w:name="Strong" w:semiHidden="0" w:uiPriority="22" w:unhideWhenUsed="0" w:qFormat="1"/>
+    <w:lsdException w:name="Emphasis" w:semiHidden="0" w:uiPriority="20" w:unhideWhenUsed="0" w:qFormat="1"/>
+    <w:lsdException w:name="Table Grid" w:semiHidden="0" w:uiPriority="39" w:unhideWhenUsed="0"/>
+    <w:lsdException w:name="Placeholder Text" w:unhideWhenUsed="0"/>
+    <w:lsdException w:name="No Spacing" w:semiHidden="0" w:uiPriority="1" w:unhideWhenUsed="0" w:qFormat="1"/>
+    <w:lsdException w:name="Light Shading" w:semiHidden="0" w:uiPriority="60" w:unhideWhenUsed="0"/>
+    <w:lsdException w:name="Light List" w:semiHidden="0" w:uiPriority="61" w:unhideWhenUsed="0"/>
+    <w:lsdException w:name="Light Grid" w:semiHidden="0" w:uiPriority="62" w:unhideWhenUsed="0"/>
+    <w:lsdException w:name="Medium Shading 1" w:semiHidden="0" w:uiPriority="63" w:unhideWhenUsed="0"/>
+    <w:lsdException w:name="Medium Shading 2" w:semiHidden="0" w:uiPriority="64" w:unhideWhenUsed="0"/>
+    <w:lsdException w:name="Medium List 1" w:semiHidden="0" w:uiPriority="65" w:unhideWhenUsed="0"/>
+    <w:lsdException w:name="Medium List 2" w:semiHidden="0" w:uiPriority="66" w:unhideWhenUsed="0"/>
+    <w:lsdException w:name="Medium Grid 1" w:semiHidden="0" w:uiPriority="67" w:unhideWhenUsed="0"/>
+    <w:lsdException w:name="Medium Grid 2" w:semiHidden="0" w:uiPriority="68" w:unhideWhenUsed="0"/>
+    <w:lsdException w:name="Medium Grid 3" w:semiHidden="0" w:uiPriority="69" w:unhideWhenUsed="0"/>
+    <w:lsdException w:name="Dark List" w:semiHidden="0" w:uiPriority="70" w:unhideWhenUsed="0"/>
+    <w:lsdException w:name="Colorful Shading" w:semiHidden="0" w:uiPriority="71" w:unhideWhenUsed="0"/>
+    <w:lsdException w:name="Colorful List" w:semiHidden="0" w:uiPriority="72" w:unhideWhenUsed="0"/>
+    <w:lsdException w:name="Colorful Grid" w:semiHidden="0" w:uiPriority="73" w:unhideWhenUsed="0"/>
+    <w:lsdException w:name="Light Shading Accent 1" w:semiHidden="0" w:uiPriority="60" w:unhideWhenUsed="0"/>
+    <w:lsdException w:name="Light List Accent 1" w:semiHidden="0" w:uiPriority="61" w:unhideWhenUsed="0"/>
+    <w:lsdException w:name="Light Grid Accent 1" w:semiHidden="0" w:uiPriority="62" w:unhideWhenUsed="0"/>
+    <w:lsdException w:name="Medium Shading 1 Accent 1" w:semiHidden="0" w:uiPriority="63" w:unhideWhenUsed="0"/>
+    <w:lsdException w:name="Medium Shading 2 Accent 1" w:semiHidden="0" w:uiPriority="64" w:unhideWhenUsed="0"/>
+    <w:lsdException w:name="Medium List 1 Accent 1" w:semiHidden="0" w:uiPriority="65" w:unhideWhenUsed="0"/>
+    <w:lsdException w:name="Revision" w:unhideWhenUsed="0"/>
+    <w:lsdException w:name="List Paragraph" w:semiHidden="0" w:uiPriority="34" w:unhideWhenUsed="0" w:qFormat="1"/>
+    <w:lsdException w:name="Quote" w:semiHidden="0" w:uiPriority="29" w:unhideWhenUsed="0" w:qFormat="1"/>
+    <w:lsdException w:name="Intense Quote" w:semiHidden="0" w:uiPriority="30" w:unhideWhenUsed="0" w:qFormat="1"/>
+    <w:lsdException w:name="Medium List 2 Accent 1" w:semiHidden="0" w:uiPriority="66" w:unhideWhenUsed="0"/>
+    <w:lsdException w:name="Medium Grid 1 Accent 1" w:semiHidden="0" w:uiPriority="67" w:unhideWhenUsed="0"/>
+    <w:lsdException w:name="Medium Grid 2 Accent 1" w:semiHidden="0" w:uiPriority="68" w:unhideWhenUsed="0"/>
+    <w:lsdException w:name="Medium Grid 3 Accent 1" w:semiHidden="0" w:uiPriority="69" w:unhideWhenUsed="0"/>
+    <w:lsdException w:name="Dark List Accent 1" w:semiHidden="0" w:uiPriority="70" w:unhideWhenUsed="0"/>
+    <w:lsdException w:name="Colorful Shading Accent 1" w:semiHidden="0" w:uiPriority="71" w:unhideWhenUsed="0"/>
+    <w:lsdException w:name="Colorful List Accent 1" w:semiHidden="0" w:uiPriority="72" w:unhideWhenUsed="0"/>
+    <w:lsdException w:name="Colorful Grid Accent 1" w:semiHidden="0" w:uiPriority="73" w:unhideWhenUsed="0"/>
+    <w:lsdException w:name="Light Shading Accent 2" w:semiHidden="0" w:uiPriority="60" w:unhideWhenUsed="0"/>
+    <w:lsdException w:name="Light List Accent 2" w:semiHidden="0" w:uiPriority="61" w:unhideWhenUsed="0"/>
+    <w:lsdException w:name="Light Grid Accent 2" w:semiHidden="0" w:uiPriority="62" w:unhideWhenUsed="0"/>
+    <w:lsdException w:name="Medium Shading 1 Accent 2" w:semiHidden="0" w:uiPriority="63" w:unhideWhenUsed="0"/>
+    <w:lsdException w:name="Medium Shading 2 Accent 2" w:semiHidden="0" w:uiPriority="64" w:unhideWhenUsed="0"/>
+    <w:lsdException w:name="Medium List 1 Accent 2" w:semiHidden="0" w:uiPriority="65" w:unhideWhenUsed="0"/>
+    <w:lsdException w:name="Medium List 2 Accent 2" w:semiHidden="0" w:uiPriority="66" w:unhideWhenUsed="0"/>
+    <w:lsdException w:name="Medium Grid 1 Accent 2" w:semiHidden="0" w:uiPriority="67" w:unhideWhenUsed="0"/>
+    <w:lsdException w:name="Medium Grid 2 Accent 2" w:semiHidden="0" w:uiPriority="68" w:unhideWhenUsed="0"/>
+    <w:lsdException w:name="Medium Grid 3 Accent 2" w:semiHidden="0" w:uiPriority="69" w:unhideWhenUsed="0"/>
+    <w:lsdException w:name="Dark List Accent 2" w:semiHidden="0" w:uiPriority="70" w:unhideWhenUsed="0"/>
+    <w:lsdException w:name="Colorful Shading Accent 2" w:semiHidden="0" w:uiPriority="71" w:unhideWhenUsed="0"/>
+    <w:lsdException w:name="Colorful List Accent 2" w:semiHidden="0" w:uiPriority="72" w:unhideWhenUsed="0"/>
+    <w:lsdException w:name="Colorful Grid Accent 2" w:semiHidden="0" w:uiPriority="73" w:unhideWhenUsed="0"/>
+    <w:lsdException w:name="Light Shading Accent 3" w:semiHidden="0" w:uiPriority="60" w:unhideWhenUsed="0"/>
+    <w:lsdException w:name="Light List Accent 3" w:semiHidden="0" w:uiPriority="61" w:unhideWhenUsed="0"/>
+    <w:lsdException w:name="Light Grid Accent 3" w:semiHidden="0" w:uiPriority="62" w:unhideWhenUsed="0"/>
+    <w:lsdException w:name="Medium Shading 1 Accent 3" w:semiHidden="0" w:uiPriority="63" w:unhideWhenUsed="0"/>
+    <w:lsdException w:name="Medium Shading 2 Accent 3" w:semiHidden="0" w:uiPriority="64" w:unhideWhenUsed="0"/>
+    <w:lsdException w:name="Medium List 1 Accent 3" w:semiHidden="0" w:uiPriority="65" w:unhideWhenUsed="0"/>
+    <w:lsdException w:name="Medium List 2 Accent 3" w:semiHidden="0" w:uiPriority="66" w:unhideWhenUsed="0"/>
+    <w:lsdException w:name="Medium Grid 1 Accent 3" w:semiHidden="0" w:uiPriority="67" w:unhideWhenUsed="0"/>
+    <w:lsdException w:name="Medium Grid 2 Accent 3" w:semiHidden="0" w:uiPriority="68" w:unhideWhenUsed="0"/>
+    <w:lsdException w:name="Medium Grid 3 Accent 3" w:semiHidden="0" w:uiPriority="69" w:unhideWhenUsed="0"/>
+    <w:lsdException w:name="Dark List Accent 3" w:semiHidden="0" w:uiPriority="70" w:unhideWhenUsed="0"/>
+    <w:lsdException w:name="Colorful Shading Accent 3" w:semiHidden="0" w:uiPriority="71" w:unhideWhenUsed="0"/>
+    <w:lsdException w:name="Colorful List Accent 3" w:semiHidden="0" w:uiPriority="72" w:unhideWhenUsed="0"/>
+    <w:lsdException w:name="Colorful Grid Accent 3" w:semiHidden="0" w:uiPriority="73" w:unhideWhenUsed="0"/>
+    <w:lsdException w:name="Light Shading Accent 4" w:semiHidden="0" w:uiPriority="60" w:unhideWhenUsed="0"/>
+    <w:lsdException w:name="Light List Accent 4" w:semiHidden="0" w:uiPriority="61" w:unhideWhenUsed="0"/>
+    <w:lsdException w:name="Light Grid Accent 4" w:semiHidden="0" w:uiPriority="62" w:unhideWhenUsed="0"/>
+    <w:lsdException w:name="Medium Shading 1 Accent 4" w:semiHidden="0" w:uiPriority="63" w:unhideWhenUsed="0"/>
+    <w:lsdException w:name="Medium Shading 2 Accent 4" w:semiHidden="0" w:uiPriority="64" w:unhideWhenUsed="0"/>
+    <w:lsdException w:name="Medium List 1 Accent 4" w:semiHidden="0" w:uiPriority="65" w:unhideWhenUsed="0"/>
+    <w:lsdException w:name="Medium List 2 Accent 4" w:semiHidden="0" w:uiPriority="66" w:unhideWhenUsed="0"/>
+    <w:lsdException w:name="Medium Grid 1 Accent 4" w:semiHidden="0" w:uiPriority="67" w:unhideWhenUsed="0"/>
+    <w:lsdException w:name="Medium Grid 2 Accent 4" w:semiHidden="0" w:uiPriority="68" w:unhideWhenUsed="0"/>
+    <w:lsdException w:name="Medium Grid 3 Accent 4" w:semiHidden="0" w:uiPriority="69" w:unhideWhenUsed="0"/>
+    <w:lsdException w:name="Dark List Accent 4" w:semiHidden="0" w:uiPriority="70" w:unhideWhenUsed="0"/>
+    <w:lsdException w:name="Colorful Shading Accent 4" w:semiHidden="0" w:uiPriority="71" w:unhideWhenUsed="0"/>
+    <w:lsdException w:name="Colorful List Accent 4" w:semiHidden="0" w:uiPriority="72" w:unhideWhenUsed="0"/>
+    <w:lsdException w:name="Colorful Grid Accent 4" w:semiHidden="0" w:uiPriority="73" w:unhideWhenUsed="0"/>
+    <w:lsdException w:name="Light Shading Accent 5" w:semiHidden="0" w:uiPriority="60" w:unhideWhenUsed="0"/>
+    <w:lsdException w:name="Light List Accent 5" w:semiHidden="0" w:uiPriority="61" w:unhideWhenUsed="0"/>
+    <w:lsdException w:name="Light Grid Accent 5" w:semiHidden="0" w:uiPriority="62" w:unhideWhenUsed="0"/>
+    <w:lsdException w:name="Medium Shading 1 Accent 5" w:semiHidden="0" w:uiPriority="63" w:unhideWhenUsed="0"/>
+    <w:lsdException w:name="Medium Shading 2 Accent 5" w:semiHidden="0" w:uiPriority="64" w:unhideWhenUsed="0"/>
+    <w:lsdException w:name="Medium List 1 Accent 5" w:semiHidden="0" w:uiPriority="65" w:unhideWhenUsed="0"/>
+    <w:lsdException w:name="Medium List 2 Accent 5" w:semiHidden="0" w:uiPriority="66" w:unhideWhenUsed="0"/>
+    <w:lsdException w:name="Medium Grid 1 Accent 5" w:semiHidden="0" w:uiPriority="67" w:unhideWhenUsed="0"/>
+    <w:lsdException w:name="Medium Grid 2 Accent 5" w:semiHidden="0" w:uiPriority="68" w:unhideWhenUsed="0"/>
+    <w:lsdException w:name="Medium Grid 3 Accent 5" w:semiHidden="0" w:uiPriority="69" w:unhideWhenUsed="0"/>
+    <w:lsdException w:name="Dark List Accent 5" w:semiHidden="0" w:uiPriority="70" w:unhideWhenUsed="0"/>
+    <w:lsdException w:name="Colorful Shading Accent 5" w:semiHidden="0" w:uiPriority="71" w:unhideWhenUsed="0"/>
+    <w:lsdException w:name="Colorful List Accent 5" w:semiHidden="0" w:uiPriority="72" w:unhideWhenUsed="0"/>
+    <w:lsdException w:name="Colorful Grid Accent 5" w:semiHidden="0" w:uiPriority="73" w:unhideWhenUsed="0"/>
+    <w:lsdException w:name="Light Shading Accent 6" w:semiHidden="0" w:uiPriority="60" w:unhideWhenUsed="0"/>
+    <w:lsdException w:name="Light List Accent 6" w:semiHidden="0" w:uiPriority="61" w:unhideWhenUsed="0"/>
+    <w:lsdException w:name="Light Grid Accent 6" w:semiHidden="0" w:uiPriority="62" w:unhideWhenUsed="0"/>
+    <w:lsdException w:name="Medium Shading 1 Accent 6" w:semiHidden="0" w:uiPriority="63" w:unhideWhenUsed="0"/>
+    <w:lsdException w:name="Medium Shading 2 Accent 6" w:semiHidden="0" w:uiPriority="64" w:unhideWhenUsed="0"/>
+    <w:lsdException w:name="Medium List 1 Accent 6" w:semiHidden="0" w:uiPriority="65" w:unhideWhenUsed="0"/>
+    <w:lsdException w:name="Medium List 2 Accent 6" w:semiHidden="0" w:uiPriority="66" w:unhideWhenUsed="0"/>
+    <w:lsdException w:name="Medium Grid 1 Accent 6" w:semiHidden="0" w:uiPriority="67" w:unhideWhenUsed="0"/>
+    <w:lsdException w:name="Medium Grid 2 Accent 6" w:semiHidden="0" w:uiPriority="68" w:unhideWhenUsed="0"/>
+    <w:lsdException w:name="Medium Grid 3 Accent 6" w:semiHidden="0" w:uiPriority="69" w:unhideWhenUsed="0"/>
+    <w:lsdException w:name="Dark List Accent 6" w:semiHidden="0" w:uiPriority="70" w:unhideWhenUsed="0"/>
+    <w:lsdException w:name="Colorful Shading Accent 6" w:semiHidden="0" w:uiPriority="71" w:unhideWhenUsed="0"/>
+    <w:lsdException w:name="Colorful List Accent 6" w:semiHidden="0" w:uiPriority="72" w:unhideWhenUsed="0"/>
+    <w:lsdException w:name="Colorful Grid Accent 6" w:semiHidden="0" w:uiPriority="73" w:unhideWhenUsed="0"/>
+    <w:lsdException w:name="Subtle Emphasis" w:semiHidden="0" w:uiPriority="19" w:unhideWhenUsed="0" w:qFormat="1"/>
+    <w:lsdException w:name="Intense Emphasis" w:semiHidden="0" w:uiPriority="21" w:unhideWhenUsed="0" w:qFormat="1"/>
+    <w:lsdException w:name="Subtle Reference" w:semiHidden="0" w:uiPriority="31" w:unhideWhenUsed="0" w:qFormat="1"/>
+    <w:lsdException w:name="Intense Reference" w:semiHidden="0" w:uiPriority="32" w:unhideWhenUsed="0" w:qFormat="1"/>
+    <w:lsdException w:name="Book Title" w:semiHidden="0" w:uiPriority="33" w:unhideWhenUsed="0" w:qFormat="1"/>
+    <w:lsdException w:name="Bibliography" w:uiPriority="37"/>
+    <w:lsdException w:name="TOC Heading" w:uiPriority="39" w:qFormat="1"/>
   </w:latentStyles>
   <w:style w:type="paragraph" w:default="1" w:styleId="Normal">
     <w:name w:val="Normal"/>
@@ -12709,7 +12481,6 @@
       <w:spacing w:after="0" w:line="240" w:lineRule="auto"/>
     </w:pPr>
     <w:tblPr>
-      <w:tblInd w:w="0" w:type="dxa"/>
       <w:tblBorders>
         <w:top w:val="single" w:sz="4" w:space="0" w:color="auto"/>
         <w:left w:val="single" w:sz="4" w:space="0" w:color="auto"/>
@@ -12718,12 +12489,6 @@
         <w:insideH w:val="single" w:sz="4" w:space="0" w:color="auto"/>
         <w:insideV w:val="single" w:sz="4" w:space="0" w:color="auto"/>
       </w:tblBorders>
-      <w:tblCellMar>
-        <w:top w:w="0" w:type="dxa"/>
-        <w:left w:w="108" w:type="dxa"/>
-        <w:bottom w:w="0" w:type="dxa"/>
-        <w:right w:w="108" w:type="dxa"/>
-      </w:tblCellMar>
     </w:tblPr>
   </w:style>
   <w:style w:type="paragraph" w:styleId="Prrafodelista">
@@ -12737,11 +12502,11 @@
       <w:contextualSpacing/>
     </w:pPr>
   </w:style>
-  <w:style w:type="paragraph" w:styleId="Puesto">
+  <w:style w:type="paragraph" w:styleId="Ttulo">
     <w:name w:val="Title"/>
     <w:basedOn w:val="Normal"/>
     <w:next w:val="Normal"/>
-    <w:link w:val="PuestoCar"/>
+    <w:link w:val="TtuloCar"/>
     <w:uiPriority w:val="10"/>
     <w:qFormat/>
     <w:rsid w:val="00DD455B"/>
@@ -12757,10 +12522,10 @@
       <w:szCs w:val="56"/>
     </w:rPr>
   </w:style>
-  <w:style w:type="character" w:customStyle="1" w:styleId="PuestoCar">
-    <w:name w:val="Puesto Car"/>
+  <w:style w:type="character" w:customStyle="1" w:styleId="TtuloCar">
+    <w:name w:val="Título Car"/>
     <w:basedOn w:val="Fuentedeprrafopredeter"/>
-    <w:link w:val="Puesto"/>
+    <w:link w:val="Ttulo"/>
     <w:uiPriority w:val="10"/>
     <w:rsid w:val="00DD455B"/>
     <w:rPr>
@@ -12860,7 +12625,6 @@
     <w:tblPr>
       <w:tblStyleRowBandSize w:val="1"/>
       <w:tblStyleColBandSize w:val="1"/>
-      <w:tblInd w:w="0" w:type="dxa"/>
       <w:tblBorders>
         <w:top w:val="single" w:sz="4" w:space="0" w:color="BDD6EE" w:themeColor="accent5" w:themeTint="66"/>
         <w:left w:val="single" w:sz="4" w:space="0" w:color="BDD6EE" w:themeColor="accent5" w:themeTint="66"/>
@@ -12869,12 +12633,6 @@
         <w:insideH w:val="single" w:sz="4" w:space="0" w:color="BDD6EE" w:themeColor="accent5" w:themeTint="66"/>
         <w:insideV w:val="single" w:sz="4" w:space="0" w:color="BDD6EE" w:themeColor="accent5" w:themeTint="66"/>
       </w:tblBorders>
-      <w:tblCellMar>
-        <w:top w:w="0" w:type="dxa"/>
-        <w:left w:w="108" w:type="dxa"/>
-        <w:bottom w:w="0" w:type="dxa"/>
-        <w:right w:w="108" w:type="dxa"/>
-      </w:tblCellMar>
     </w:tblPr>
     <w:tblStylePr w:type="firstRow">
       <w:rPr>
@@ -12924,7 +12682,6 @@
     <w:tblPr>
       <w:tblStyleRowBandSize w:val="1"/>
       <w:tblStyleColBandSize w:val="1"/>
-      <w:tblInd w:w="0" w:type="dxa"/>
       <w:tblBorders>
         <w:top w:val="single" w:sz="4" w:space="0" w:color="C5E0B3" w:themeColor="accent6" w:themeTint="66"/>
         <w:left w:val="single" w:sz="4" w:space="0" w:color="C5E0B3" w:themeColor="accent6" w:themeTint="66"/>
@@ -12933,12 +12690,6 @@
         <w:insideH w:val="single" w:sz="4" w:space="0" w:color="C5E0B3" w:themeColor="accent6" w:themeTint="66"/>
         <w:insideV w:val="single" w:sz="4" w:space="0" w:color="C5E0B3" w:themeColor="accent6" w:themeTint="66"/>
       </w:tblBorders>
-      <w:tblCellMar>
-        <w:top w:w="0" w:type="dxa"/>
-        <w:left w:w="108" w:type="dxa"/>
-        <w:bottom w:w="0" w:type="dxa"/>
-        <w:right w:w="108" w:type="dxa"/>
-      </w:tblCellMar>
     </w:tblPr>
     <w:tblStylePr w:type="firstRow">
       <w:rPr>
@@ -13023,7 +12774,6 @@
     <w:tblPr>
       <w:tblStyleRowBandSize w:val="1"/>
       <w:tblStyleColBandSize w:val="1"/>
-      <w:tblInd w:w="0" w:type="dxa"/>
       <w:tblBorders>
         <w:top w:val="single" w:sz="8" w:space="0" w:color="FFC000" w:themeColor="accent4"/>
         <w:left w:val="single" w:sz="8" w:space="0" w:color="FFC000" w:themeColor="accent4"/>
@@ -13032,12 +12782,654 @@
         <w:insideH w:val="single" w:sz="8" w:space="0" w:color="FFC000" w:themeColor="accent4"/>
         <w:insideV w:val="single" w:sz="8" w:space="0" w:color="FFC000" w:themeColor="accent4"/>
       </w:tblBorders>
+    </w:tblPr>
+    <w:tblStylePr w:type="firstRow">
+      <w:pPr>
+        <w:spacing w:before="0" w:after="0" w:line="240" w:lineRule="auto"/>
+      </w:pPr>
+      <w:rPr>
+        <w:rFonts w:asciiTheme="majorHAnsi" w:eastAsiaTheme="majorEastAsia" w:hAnsiTheme="majorHAnsi" w:cstheme="majorBidi"/>
+        <w:b/>
+        <w:bCs/>
+      </w:rPr>
+      <w:tblPr/>
+      <w:tcPr>
+        <w:tcBorders>
+          <w:top w:val="single" w:sz="8" w:space="0" w:color="FFC000" w:themeColor="accent4"/>
+          <w:left w:val="single" w:sz="8" w:space="0" w:color="FFC000" w:themeColor="accent4"/>
+          <w:bottom w:val="single" w:sz="18" w:space="0" w:color="FFC000" w:themeColor="accent4"/>
+          <w:right w:val="single" w:sz="8" w:space="0" w:color="FFC000" w:themeColor="accent4"/>
+          <w:insideH w:val="nil"/>
+          <w:insideV w:val="single" w:sz="8" w:space="0" w:color="FFC000" w:themeColor="accent4"/>
+        </w:tcBorders>
+      </w:tcPr>
+    </w:tblStylePr>
+    <w:tblStylePr w:type="lastRow">
+      <w:pPr>
+        <w:spacing w:before="0" w:after="0" w:line="240" w:lineRule="auto"/>
+      </w:pPr>
+      <w:rPr>
+        <w:rFonts w:asciiTheme="majorHAnsi" w:eastAsiaTheme="majorEastAsia" w:hAnsiTheme="majorHAnsi" w:cstheme="majorBidi"/>
+        <w:b/>
+        <w:bCs/>
+      </w:rPr>
+      <w:tblPr/>
+      <w:tcPr>
+        <w:tcBorders>
+          <w:top w:val="double" w:sz="6" w:space="0" w:color="FFC000" w:themeColor="accent4"/>
+          <w:left w:val="single" w:sz="8" w:space="0" w:color="FFC000" w:themeColor="accent4"/>
+          <w:bottom w:val="single" w:sz="8" w:space="0" w:color="FFC000" w:themeColor="accent4"/>
+          <w:right w:val="single" w:sz="8" w:space="0" w:color="FFC000" w:themeColor="accent4"/>
+          <w:insideH w:val="nil"/>
+          <w:insideV w:val="single" w:sz="8" w:space="0" w:color="FFC000" w:themeColor="accent4"/>
+        </w:tcBorders>
+      </w:tcPr>
+    </w:tblStylePr>
+    <w:tblStylePr w:type="firstCol">
+      <w:rPr>
+        <w:rFonts w:asciiTheme="majorHAnsi" w:eastAsiaTheme="majorEastAsia" w:hAnsiTheme="majorHAnsi" w:cstheme="majorBidi"/>
+        <w:b/>
+        <w:bCs/>
+      </w:rPr>
+    </w:tblStylePr>
+    <w:tblStylePr w:type="lastCol">
+      <w:rPr>
+        <w:rFonts w:asciiTheme="majorHAnsi" w:eastAsiaTheme="majorEastAsia" w:hAnsiTheme="majorHAnsi" w:cstheme="majorBidi"/>
+        <w:b/>
+        <w:bCs/>
+      </w:rPr>
+      <w:tblPr/>
+      <w:tcPr>
+        <w:tcBorders>
+          <w:top w:val="single" w:sz="8" w:space="0" w:color="FFC000" w:themeColor="accent4"/>
+          <w:left w:val="single" w:sz="8" w:space="0" w:color="FFC000" w:themeColor="accent4"/>
+          <w:bottom w:val="single" w:sz="8" w:space="0" w:color="FFC000" w:themeColor="accent4"/>
+          <w:right w:val="single" w:sz="8" w:space="0" w:color="FFC000" w:themeColor="accent4"/>
+        </w:tcBorders>
+      </w:tcPr>
+    </w:tblStylePr>
+    <w:tblStylePr w:type="band1Vert">
+      <w:tblPr/>
+      <w:tcPr>
+        <w:tcBorders>
+          <w:top w:val="single" w:sz="8" w:space="0" w:color="FFC000" w:themeColor="accent4"/>
+          <w:left w:val="single" w:sz="8" w:space="0" w:color="FFC000" w:themeColor="accent4"/>
+          <w:bottom w:val="single" w:sz="8" w:space="0" w:color="FFC000" w:themeColor="accent4"/>
+          <w:right w:val="single" w:sz="8" w:space="0" w:color="FFC000" w:themeColor="accent4"/>
+        </w:tcBorders>
+        <w:shd w:val="clear" w:color="auto" w:fill="FFEFC0" w:themeFill="accent4" w:themeFillTint="3F"/>
+      </w:tcPr>
+    </w:tblStylePr>
+    <w:tblStylePr w:type="band1Horz">
+      <w:tblPr/>
+      <w:tcPr>
+        <w:tcBorders>
+          <w:top w:val="single" w:sz="8" w:space="0" w:color="FFC000" w:themeColor="accent4"/>
+          <w:left w:val="single" w:sz="8" w:space="0" w:color="FFC000" w:themeColor="accent4"/>
+          <w:bottom w:val="single" w:sz="8" w:space="0" w:color="FFC000" w:themeColor="accent4"/>
+          <w:right w:val="single" w:sz="8" w:space="0" w:color="FFC000" w:themeColor="accent4"/>
+          <w:insideV w:val="single" w:sz="8" w:space="0" w:color="FFC000" w:themeColor="accent4"/>
+        </w:tcBorders>
+        <w:shd w:val="clear" w:color="auto" w:fill="FFEFC0" w:themeFill="accent4" w:themeFillTint="3F"/>
+      </w:tcPr>
+    </w:tblStylePr>
+    <w:tblStylePr w:type="band2Horz">
+      <w:tblPr/>
+      <w:tcPr>
+        <w:tcBorders>
+          <w:top w:val="single" w:sz="8" w:space="0" w:color="FFC000" w:themeColor="accent4"/>
+          <w:left w:val="single" w:sz="8" w:space="0" w:color="FFC000" w:themeColor="accent4"/>
+          <w:bottom w:val="single" w:sz="8" w:space="0" w:color="FFC000" w:themeColor="accent4"/>
+          <w:right w:val="single" w:sz="8" w:space="0" w:color="FFC000" w:themeColor="accent4"/>
+          <w:insideV w:val="single" w:sz="8" w:space="0" w:color="FFC000" w:themeColor="accent4"/>
+        </w:tcBorders>
+      </w:tcPr>
+    </w:tblStylePr>
+  </w:style>
+</w:styles>
+</file>
+
+<file path=word/stylesWithEffects.xml><?xml version="1.0" encoding="utf-8"?>
+<w:styles xmlns:wpc="http://schemas.microsoft.com/office/word/2010/wordprocessingCanvas" xmlns:mc="http://schemas.openxmlformats.org/markup-compatibility/2006" xmlns:o="urn:schemas-microsoft-com:office:office" xmlns:r="http://schemas.openxmlformats.org/officeDocument/2006/relationships" xmlns:m="http://schemas.openxmlformats.org/officeDocument/2006/math" xmlns:v="urn:schemas-microsoft-com:vml" xmlns:wp14="http://schemas.microsoft.com/office/word/2010/wordprocessingDrawing" xmlns:wp="http://schemas.openxmlformats.org/drawingml/2006/wordprocessingDrawing" xmlns:w10="urn:schemas-microsoft-com:office:word" xmlns:w="http://schemas.openxmlformats.org/wordprocessingml/2006/main" xmlns:w14="http://schemas.microsoft.com/office/word/2010/wordml" xmlns:wpg="http://schemas.microsoft.com/office/word/2010/wordprocessingGroup" xmlns:wpi="http://schemas.microsoft.com/office/word/2010/wordprocessingInk" xmlns:wne="http://schemas.microsoft.com/office/word/2006/wordml" xmlns:wps="http://schemas.microsoft.com/office/word/2010/wordprocessingShape" mc:Ignorable="w14 wp14">
+  <w:docDefaults>
+    <w:rPrDefault>
+      <w:rPr>
+        <w:rFonts w:ascii="Arial" w:eastAsiaTheme="minorHAnsi" w:hAnsi="Arial" w:cstheme="minorBidi"/>
+        <w:sz w:val="22"/>
+        <w:szCs w:val="22"/>
+        <w:lang w:val="es-MX" w:eastAsia="en-US" w:bidi="ar-SA"/>
+      </w:rPr>
+    </w:rPrDefault>
+    <w:pPrDefault>
+      <w:pPr>
+        <w:spacing w:after="160" w:line="259" w:lineRule="auto"/>
+        <w:jc w:val="both"/>
+      </w:pPr>
+    </w:pPrDefault>
+  </w:docDefaults>
+  <w:latentStyles w:defLockedState="0" w:defUIPriority="99" w:defSemiHidden="1" w:defUnhideWhenUsed="1" w:defQFormat="0" w:count="267">
+    <w:lsdException w:name="Normal" w:semiHidden="0" w:uiPriority="0" w:unhideWhenUsed="0" w:qFormat="1"/>
+    <w:lsdException w:name="heading 1" w:semiHidden="0" w:uiPriority="9" w:unhideWhenUsed="0" w:qFormat="1"/>
+    <w:lsdException w:name="heading 2" w:uiPriority="9" w:qFormat="1"/>
+    <w:lsdException w:name="heading 3" w:uiPriority="9" w:qFormat="1"/>
+    <w:lsdException w:name="heading 4" w:uiPriority="9" w:qFormat="1"/>
+    <w:lsdException w:name="heading 5" w:uiPriority="9" w:qFormat="1"/>
+    <w:lsdException w:name="heading 6" w:uiPriority="9" w:qFormat="1"/>
+    <w:lsdException w:name="heading 7" w:uiPriority="9" w:qFormat="1"/>
+    <w:lsdException w:name="heading 8" w:uiPriority="9" w:qFormat="1"/>
+    <w:lsdException w:name="heading 9" w:uiPriority="9" w:qFormat="1"/>
+    <w:lsdException w:name="toc 1" w:uiPriority="39"/>
+    <w:lsdException w:name="toc 2" w:uiPriority="39"/>
+    <w:lsdException w:name="toc 3" w:uiPriority="39"/>
+    <w:lsdException w:name="toc 4" w:uiPriority="39"/>
+    <w:lsdException w:name="toc 5" w:uiPriority="39"/>
+    <w:lsdException w:name="toc 6" w:uiPriority="39"/>
+    <w:lsdException w:name="toc 7" w:uiPriority="39"/>
+    <w:lsdException w:name="toc 8" w:uiPriority="39"/>
+    <w:lsdException w:name="toc 9" w:uiPriority="39"/>
+    <w:lsdException w:name="caption" w:uiPriority="35" w:qFormat="1"/>
+    <w:lsdException w:name="Title" w:semiHidden="0" w:uiPriority="10" w:unhideWhenUsed="0" w:qFormat="1"/>
+    <w:lsdException w:name="Default Paragraph Font" w:uiPriority="1"/>
+    <w:lsdException w:name="Subtitle" w:semiHidden="0" w:uiPriority="11" w:unhideWhenUsed="0" w:qFormat="1"/>
+    <w:lsdException w:name="Strong" w:semiHidden="0" w:uiPriority="22" w:unhideWhenUsed="0" w:qFormat="1"/>
+    <w:lsdException w:name="Emphasis" w:semiHidden="0" w:uiPriority="20" w:unhideWhenUsed="0" w:qFormat="1"/>
+    <w:lsdException w:name="Table Grid" w:semiHidden="0" w:uiPriority="39" w:unhideWhenUsed="0"/>
+    <w:lsdException w:name="Placeholder Text" w:unhideWhenUsed="0"/>
+    <w:lsdException w:name="No Spacing" w:semiHidden="0" w:uiPriority="1" w:unhideWhenUsed="0" w:qFormat="1"/>
+    <w:lsdException w:name="Light Shading" w:semiHidden="0" w:uiPriority="60" w:unhideWhenUsed="0"/>
+    <w:lsdException w:name="Light List" w:semiHidden="0" w:uiPriority="61" w:unhideWhenUsed="0"/>
+    <w:lsdException w:name="Light Grid" w:semiHidden="0" w:uiPriority="62" w:unhideWhenUsed="0"/>
+    <w:lsdException w:name="Medium Shading 1" w:semiHidden="0" w:uiPriority="63" w:unhideWhenUsed="0"/>
+    <w:lsdException w:name="Medium Shading 2" w:semiHidden="0" w:uiPriority="64" w:unhideWhenUsed="0"/>
+    <w:lsdException w:name="Medium List 1" w:semiHidden="0" w:uiPriority="65" w:unhideWhenUsed="0"/>
+    <w:lsdException w:name="Medium List 2" w:semiHidden="0" w:uiPriority="66" w:unhideWhenUsed="0"/>
+    <w:lsdException w:name="Medium Grid 1" w:semiHidden="0" w:uiPriority="67" w:unhideWhenUsed="0"/>
+    <w:lsdException w:name="Medium Grid 2" w:semiHidden="0" w:uiPriority="68" w:unhideWhenUsed="0"/>
+    <w:lsdException w:name="Medium Grid 3" w:semiHidden="0" w:uiPriority="69" w:unhideWhenUsed="0"/>
+    <w:lsdException w:name="Dark List" w:semiHidden="0" w:uiPriority="70" w:unhideWhenUsed="0"/>
+    <w:lsdException w:name="Colorful Shading" w:semiHidden="0" w:uiPriority="71" w:unhideWhenUsed="0"/>
+    <w:lsdException w:name="Colorful List" w:semiHidden="0" w:uiPriority="72" w:unhideWhenUsed="0"/>
+    <w:lsdException w:name="Colorful Grid" w:semiHidden="0" w:uiPriority="73" w:unhideWhenUsed="0"/>
+    <w:lsdException w:name="Light Shading Accent 1" w:semiHidden="0" w:uiPriority="60" w:unhideWhenUsed="0"/>
+    <w:lsdException w:name="Light List Accent 1" w:semiHidden="0" w:uiPriority="61" w:unhideWhenUsed="0"/>
+    <w:lsdException w:name="Light Grid Accent 1" w:semiHidden="0" w:uiPriority="62" w:unhideWhenUsed="0"/>
+    <w:lsdException w:name="Medium Shading 1 Accent 1" w:semiHidden="0" w:uiPriority="63" w:unhideWhenUsed="0"/>
+    <w:lsdException w:name="Medium Shading 2 Accent 1" w:semiHidden="0" w:uiPriority="64" w:unhideWhenUsed="0"/>
+    <w:lsdException w:name="Medium List 1 Accent 1" w:semiHidden="0" w:uiPriority="65" w:unhideWhenUsed="0"/>
+    <w:lsdException w:name="Revision" w:unhideWhenUsed="0"/>
+    <w:lsdException w:name="List Paragraph" w:semiHidden="0" w:uiPriority="34" w:unhideWhenUsed="0" w:qFormat="1"/>
+    <w:lsdException w:name="Quote" w:semiHidden="0" w:uiPriority="29" w:unhideWhenUsed="0" w:qFormat="1"/>
+    <w:lsdException w:name="Intense Quote" w:semiHidden="0" w:uiPriority="30" w:unhideWhenUsed="0" w:qFormat="1"/>
+    <w:lsdException w:name="Medium List 2 Accent 1" w:semiHidden="0" w:uiPriority="66" w:unhideWhenUsed="0"/>
+    <w:lsdException w:name="Medium Grid 1 Accent 1" w:semiHidden="0" w:uiPriority="67" w:unhideWhenUsed="0"/>
+    <w:lsdException w:name="Medium Grid 2 Accent 1" w:semiHidden="0" w:uiPriority="68" w:unhideWhenUsed="0"/>
+    <w:lsdException w:name="Medium Grid 3 Accent 1" w:semiHidden="0" w:uiPriority="69" w:unhideWhenUsed="0"/>
+    <w:lsdException w:name="Dark List Accent 1" w:semiHidden="0" w:uiPriority="70" w:unhideWhenUsed="0"/>
+    <w:lsdException w:name="Colorful Shading Accent 1" w:semiHidden="0" w:uiPriority="71" w:unhideWhenUsed="0"/>
+    <w:lsdException w:name="Colorful List Accent 1" w:semiHidden="0" w:uiPriority="72" w:unhideWhenUsed="0"/>
+    <w:lsdException w:name="Colorful Grid Accent 1" w:semiHidden="0" w:uiPriority="73" w:unhideWhenUsed="0"/>
+    <w:lsdException w:name="Light Shading Accent 2" w:semiHidden="0" w:uiPriority="60" w:unhideWhenUsed="0"/>
+    <w:lsdException w:name="Light List Accent 2" w:semiHidden="0" w:uiPriority="61" w:unhideWhenUsed="0"/>
+    <w:lsdException w:name="Light Grid Accent 2" w:semiHidden="0" w:uiPriority="62" w:unhideWhenUsed="0"/>
+    <w:lsdException w:name="Medium Shading 1 Accent 2" w:semiHidden="0" w:uiPriority="63" w:unhideWhenUsed="0"/>
+    <w:lsdException w:name="Medium Shading 2 Accent 2" w:semiHidden="0" w:uiPriority="64" w:unhideWhenUsed="0"/>
+    <w:lsdException w:name="Medium List 1 Accent 2" w:semiHidden="0" w:uiPriority="65" w:unhideWhenUsed="0"/>
+    <w:lsdException w:name="Medium List 2 Accent 2" w:semiHidden="0" w:uiPriority="66" w:unhideWhenUsed="0"/>
+    <w:lsdException w:name="Medium Grid 1 Accent 2" w:semiHidden="0" w:uiPriority="67" w:unhideWhenUsed="0"/>
+    <w:lsdException w:name="Medium Grid 2 Accent 2" w:semiHidden="0" w:uiPriority="68" w:unhideWhenUsed="0"/>
+    <w:lsdException w:name="Medium Grid 3 Accent 2" w:semiHidden="0" w:uiPriority="69" w:unhideWhenUsed="0"/>
+    <w:lsdException w:name="Dark List Accent 2" w:semiHidden="0" w:uiPriority="70" w:unhideWhenUsed="0"/>
+    <w:lsdException w:name="Colorful Shading Accent 2" w:semiHidden="0" w:uiPriority="71" w:unhideWhenUsed="0"/>
+    <w:lsdException w:name="Colorful List Accent 2" w:semiHidden="0" w:uiPriority="72" w:unhideWhenUsed="0"/>
+    <w:lsdException w:name="Colorful Grid Accent 2" w:semiHidden="0" w:uiPriority="73" w:unhideWhenUsed="0"/>
+    <w:lsdException w:name="Light Shading Accent 3" w:semiHidden="0" w:uiPriority="60" w:unhideWhenUsed="0"/>
+    <w:lsdException w:name="Light List Accent 3" w:semiHidden="0" w:uiPriority="61" w:unhideWhenUsed="0"/>
+    <w:lsdException w:name="Light Grid Accent 3" w:semiHidden="0" w:uiPriority="62" w:unhideWhenUsed="0"/>
+    <w:lsdException w:name="Medium Shading 1 Accent 3" w:semiHidden="0" w:uiPriority="63" w:unhideWhenUsed="0"/>
+    <w:lsdException w:name="Medium Shading 2 Accent 3" w:semiHidden="0" w:uiPriority="64" w:unhideWhenUsed="0"/>
+    <w:lsdException w:name="Medium List 1 Accent 3" w:semiHidden="0" w:uiPriority="65" w:unhideWhenUsed="0"/>
+    <w:lsdException w:name="Medium List 2 Accent 3" w:semiHidden="0" w:uiPriority="66" w:unhideWhenUsed="0"/>
+    <w:lsdException w:name="Medium Grid 1 Accent 3" w:semiHidden="0" w:uiPriority="67" w:unhideWhenUsed="0"/>
+    <w:lsdException w:name="Medium Grid 2 Accent 3" w:semiHidden="0" w:uiPriority="68" w:unhideWhenUsed="0"/>
+    <w:lsdException w:name="Medium Grid 3 Accent 3" w:semiHidden="0" w:uiPriority="69" w:unhideWhenUsed="0"/>
+    <w:lsdException w:name="Dark List Accent 3" w:semiHidden="0" w:uiPriority="70" w:unhideWhenUsed="0"/>
+    <w:lsdException w:name="Colorful Shading Accent 3" w:semiHidden="0" w:uiPriority="71" w:unhideWhenUsed="0"/>
+    <w:lsdException w:name="Colorful List Accent 3" w:semiHidden="0" w:uiPriority="72" w:unhideWhenUsed="0"/>
+    <w:lsdException w:name="Colorful Grid Accent 3" w:semiHidden="0" w:uiPriority="73" w:unhideWhenUsed="0"/>
+    <w:lsdException w:name="Light Shading Accent 4" w:semiHidden="0" w:uiPriority="60" w:unhideWhenUsed="0"/>
+    <w:lsdException w:name="Light List Accent 4" w:semiHidden="0" w:uiPriority="61" w:unhideWhenUsed="0"/>
+    <w:lsdException w:name="Light Grid Accent 4" w:semiHidden="0" w:uiPriority="62" w:unhideWhenUsed="0"/>
+    <w:lsdException w:name="Medium Shading 1 Accent 4" w:semiHidden="0" w:uiPriority="63" w:unhideWhenUsed="0"/>
+    <w:lsdException w:name="Medium Shading 2 Accent 4" w:semiHidden="0" w:uiPriority="64" w:unhideWhenUsed="0"/>
+    <w:lsdException w:name="Medium List 1 Accent 4" w:semiHidden="0" w:uiPriority="65" w:unhideWhenUsed="0"/>
+    <w:lsdException w:name="Medium List 2 Accent 4" w:semiHidden="0" w:uiPriority="66" w:unhideWhenUsed="0"/>
+    <w:lsdException w:name="Medium Grid 1 Accent 4" w:semiHidden="0" w:uiPriority="67" w:unhideWhenUsed="0"/>
+    <w:lsdException w:name="Medium Grid 2 Accent 4" w:semiHidden="0" w:uiPriority="68" w:unhideWhenUsed="0"/>
+    <w:lsdException w:name="Medium Grid 3 Accent 4" w:semiHidden="0" w:uiPriority="69" w:unhideWhenUsed="0"/>
+    <w:lsdException w:name="Dark List Accent 4" w:semiHidden="0" w:uiPriority="70" w:unhideWhenUsed="0"/>
+    <w:lsdException w:name="Colorful Shading Accent 4" w:semiHidden="0" w:uiPriority="71" w:unhideWhenUsed="0"/>
+    <w:lsdException w:name="Colorful List Accent 4" w:semiHidden="0" w:uiPriority="72" w:unhideWhenUsed="0"/>
+    <w:lsdException w:name="Colorful Grid Accent 4" w:semiHidden="0" w:uiPriority="73" w:unhideWhenUsed="0"/>
+    <w:lsdException w:name="Light Shading Accent 5" w:semiHidden="0" w:uiPriority="60" w:unhideWhenUsed="0"/>
+    <w:lsdException w:name="Light List Accent 5" w:semiHidden="0" w:uiPriority="61" w:unhideWhenUsed="0"/>
+    <w:lsdException w:name="Light Grid Accent 5" w:semiHidden="0" w:uiPriority="62" w:unhideWhenUsed="0"/>
+    <w:lsdException w:name="Medium Shading 1 Accent 5" w:semiHidden="0" w:uiPriority="63" w:unhideWhenUsed="0"/>
+    <w:lsdException w:name="Medium Shading 2 Accent 5" w:semiHidden="0" w:uiPriority="64" w:unhideWhenUsed="0"/>
+    <w:lsdException w:name="Medium List 1 Accent 5" w:semiHidden="0" w:uiPriority="65" w:unhideWhenUsed="0"/>
+    <w:lsdException w:name="Medium List 2 Accent 5" w:semiHidden="0" w:uiPriority="66" w:unhideWhenUsed="0"/>
+    <w:lsdException w:name="Medium Grid 1 Accent 5" w:semiHidden="0" w:uiPriority="67" w:unhideWhenUsed="0"/>
+    <w:lsdException w:name="Medium Grid 2 Accent 5" w:semiHidden="0" w:uiPriority="68" w:unhideWhenUsed="0"/>
+    <w:lsdException w:name="Medium Grid 3 Accent 5" w:semiHidden="0" w:uiPriority="69" w:unhideWhenUsed="0"/>
+    <w:lsdException w:name="Dark List Accent 5" w:semiHidden="0" w:uiPriority="70" w:unhideWhenUsed="0"/>
+    <w:lsdException w:name="Colorful Shading Accent 5" w:semiHidden="0" w:uiPriority="71" w:unhideWhenUsed="0"/>
+    <w:lsdException w:name="Colorful List Accent 5" w:semiHidden="0" w:uiPriority="72" w:unhideWhenUsed="0"/>
+    <w:lsdException w:name="Colorful Grid Accent 5" w:semiHidden="0" w:uiPriority="73" w:unhideWhenUsed="0"/>
+    <w:lsdException w:name="Light Shading Accent 6" w:semiHidden="0" w:uiPriority="60" w:unhideWhenUsed="0"/>
+    <w:lsdException w:name="Light List Accent 6" w:semiHidden="0" w:uiPriority="61" w:unhideWhenUsed="0"/>
+    <w:lsdException w:name="Light Grid Accent 6" w:semiHidden="0" w:uiPriority="62" w:unhideWhenUsed="0"/>
+    <w:lsdException w:name="Medium Shading 1 Accent 6" w:semiHidden="0" w:uiPriority="63" w:unhideWhenUsed="0"/>
+    <w:lsdException w:name="Medium Shading 2 Accent 6" w:semiHidden="0" w:uiPriority="64" w:unhideWhenUsed="0"/>
+    <w:lsdException w:name="Medium List 1 Accent 6" w:semiHidden="0" w:uiPriority="65" w:unhideWhenUsed="0"/>
+    <w:lsdException w:name="Medium List 2 Accent 6" w:semiHidden="0" w:uiPriority="66" w:unhideWhenUsed="0"/>
+    <w:lsdException w:name="Medium Grid 1 Accent 6" w:semiHidden="0" w:uiPriority="67" w:unhideWhenUsed="0"/>
+    <w:lsdException w:name="Medium Grid 2 Accent 6" w:semiHidden="0" w:uiPriority="68" w:unhideWhenUsed="0"/>
+    <w:lsdException w:name="Medium Grid 3 Accent 6" w:semiHidden="0" w:uiPriority="69" w:unhideWhenUsed="0"/>
+    <w:lsdException w:name="Dark List Accent 6" w:semiHidden="0" w:uiPriority="70" w:unhideWhenUsed="0"/>
+    <w:lsdException w:name="Colorful Shading Accent 6" w:semiHidden="0" w:uiPriority="71" w:unhideWhenUsed="0"/>
+    <w:lsdException w:name="Colorful List Accent 6" w:semiHidden="0" w:uiPriority="72" w:unhideWhenUsed="0"/>
+    <w:lsdException w:name="Colorful Grid Accent 6" w:semiHidden="0" w:uiPriority="73" w:unhideWhenUsed="0"/>
+    <w:lsdException w:name="Subtle Emphasis" w:semiHidden="0" w:uiPriority="19" w:unhideWhenUsed="0" w:qFormat="1"/>
+    <w:lsdException w:name="Intense Emphasis" w:semiHidden="0" w:uiPriority="21" w:unhideWhenUsed="0" w:qFormat="1"/>
+    <w:lsdException w:name="Subtle Reference" w:semiHidden="0" w:uiPriority="31" w:unhideWhenUsed="0" w:qFormat="1"/>
+    <w:lsdException w:name="Intense Reference" w:semiHidden="0" w:uiPriority="32" w:unhideWhenUsed="0" w:qFormat="1"/>
+    <w:lsdException w:name="Book Title" w:semiHidden="0" w:uiPriority="33" w:unhideWhenUsed="0" w:qFormat="1"/>
+    <w:lsdException w:name="Bibliography" w:uiPriority="37"/>
+    <w:lsdException w:name="TOC Heading" w:uiPriority="39" w:qFormat="1"/>
+  </w:latentStyles>
+  <w:style w:type="paragraph" w:default="1" w:styleId="Normal">
+    <w:name w:val="Normal"/>
+    <w:qFormat/>
+  </w:style>
+  <w:style w:type="paragraph" w:styleId="Ttulo1">
+    <w:name w:val="heading 1"/>
+    <w:basedOn w:val="Normal"/>
+    <w:next w:val="Normal"/>
+    <w:link w:val="Ttulo1Car"/>
+    <w:uiPriority w:val="9"/>
+    <w:qFormat/>
+    <w:rsid w:val="00DD455B"/>
+    <w:pPr>
+      <w:keepNext/>
+      <w:keepLines/>
+      <w:spacing w:before="240" w:after="0"/>
+      <w:outlineLvl w:val="0"/>
+    </w:pPr>
+    <w:rPr>
+      <w:rFonts w:asciiTheme="majorHAnsi" w:eastAsiaTheme="majorEastAsia" w:hAnsiTheme="majorHAnsi" w:cstheme="majorBidi"/>
+      <w:color w:val="2F5496" w:themeColor="accent1" w:themeShade="BF"/>
+      <w:sz w:val="32"/>
+      <w:szCs w:val="32"/>
+    </w:rPr>
+  </w:style>
+  <w:style w:type="paragraph" w:styleId="Ttulo2">
+    <w:name w:val="heading 2"/>
+    <w:basedOn w:val="Normal"/>
+    <w:next w:val="Normal"/>
+    <w:link w:val="Ttulo2Car"/>
+    <w:uiPriority w:val="9"/>
+    <w:unhideWhenUsed/>
+    <w:qFormat/>
+    <w:rsid w:val="00DD455B"/>
+    <w:pPr>
+      <w:keepNext/>
+      <w:keepLines/>
+      <w:spacing w:before="40" w:after="0"/>
+      <w:outlineLvl w:val="1"/>
+    </w:pPr>
+    <w:rPr>
+      <w:rFonts w:asciiTheme="majorHAnsi" w:eastAsiaTheme="majorEastAsia" w:hAnsiTheme="majorHAnsi" w:cstheme="majorBidi"/>
+      <w:color w:val="2F5496" w:themeColor="accent1" w:themeShade="BF"/>
+      <w:sz w:val="26"/>
+      <w:szCs w:val="26"/>
+    </w:rPr>
+  </w:style>
+  <w:style w:type="character" w:default="1" w:styleId="Fuentedeprrafopredeter">
+    <w:name w:val="Default Paragraph Font"/>
+    <w:uiPriority w:val="1"/>
+    <w:semiHidden/>
+    <w:unhideWhenUsed/>
+  </w:style>
+  <w:style w:type="table" w:default="1" w:styleId="Tablanormal">
+    <w:name w:val="Normal Table"/>
+    <w:uiPriority w:val="99"/>
+    <w:semiHidden/>
+    <w:unhideWhenUsed/>
+    <w:tblPr>
+      <w:tblInd w:w="0" w:type="dxa"/>
       <w:tblCellMar>
         <w:top w:w="0" w:type="dxa"/>
         <w:left w:w="108" w:type="dxa"/>
         <w:bottom w:w="0" w:type="dxa"/>
         <w:right w:w="108" w:type="dxa"/>
       </w:tblCellMar>
+    </w:tblPr>
+  </w:style>
+  <w:style w:type="numbering" w:default="1" w:styleId="Sinlista">
+    <w:name w:val="No List"/>
+    <w:uiPriority w:val="99"/>
+    <w:semiHidden/>
+    <w:unhideWhenUsed/>
+  </w:style>
+  <w:style w:type="table" w:styleId="Tablaconcuadrcula">
+    <w:name w:val="Table Grid"/>
+    <w:basedOn w:val="Tablanormal"/>
+    <w:uiPriority w:val="39"/>
+    <w:rsid w:val="00067A96"/>
+    <w:pPr>
+      <w:spacing w:after="0" w:line="240" w:lineRule="auto"/>
+    </w:pPr>
+    <w:tblPr>
+      <w:tblBorders>
+        <w:top w:val="single" w:sz="4" w:space="0" w:color="auto"/>
+        <w:left w:val="single" w:sz="4" w:space="0" w:color="auto"/>
+        <w:bottom w:val="single" w:sz="4" w:space="0" w:color="auto"/>
+        <w:right w:val="single" w:sz="4" w:space="0" w:color="auto"/>
+        <w:insideH w:val="single" w:sz="4" w:space="0" w:color="auto"/>
+        <w:insideV w:val="single" w:sz="4" w:space="0" w:color="auto"/>
+      </w:tblBorders>
+    </w:tblPr>
+  </w:style>
+  <w:style w:type="paragraph" w:styleId="Prrafodelista">
+    <w:name w:val="List Paragraph"/>
+    <w:basedOn w:val="Normal"/>
+    <w:uiPriority w:val="34"/>
+    <w:qFormat/>
+    <w:rsid w:val="00067A96"/>
+    <w:pPr>
+      <w:ind w:left="720"/>
+      <w:contextualSpacing/>
+    </w:pPr>
+  </w:style>
+  <w:style w:type="paragraph" w:styleId="Ttulo">
+    <w:name w:val="Title"/>
+    <w:basedOn w:val="Normal"/>
+    <w:next w:val="Normal"/>
+    <w:link w:val="TtuloCar"/>
+    <w:uiPriority w:val="10"/>
+    <w:qFormat/>
+    <w:rsid w:val="00DD455B"/>
+    <w:pPr>
+      <w:spacing w:after="0" w:line="240" w:lineRule="auto"/>
+      <w:contextualSpacing/>
+    </w:pPr>
+    <w:rPr>
+      <w:rFonts w:asciiTheme="majorHAnsi" w:eastAsiaTheme="majorEastAsia" w:hAnsiTheme="majorHAnsi" w:cstheme="majorBidi"/>
+      <w:spacing w:val="-10"/>
+      <w:kern w:val="28"/>
+      <w:sz w:val="56"/>
+      <w:szCs w:val="56"/>
+    </w:rPr>
+  </w:style>
+  <w:style w:type="character" w:customStyle="1" w:styleId="TtuloCar">
+    <w:name w:val="Título Car"/>
+    <w:basedOn w:val="Fuentedeprrafopredeter"/>
+    <w:link w:val="Ttulo"/>
+    <w:uiPriority w:val="10"/>
+    <w:rsid w:val="00DD455B"/>
+    <w:rPr>
+      <w:rFonts w:asciiTheme="majorHAnsi" w:eastAsiaTheme="majorEastAsia" w:hAnsiTheme="majorHAnsi" w:cstheme="majorBidi"/>
+      <w:spacing w:val="-10"/>
+      <w:kern w:val="28"/>
+      <w:sz w:val="56"/>
+      <w:szCs w:val="56"/>
+    </w:rPr>
+  </w:style>
+  <w:style w:type="character" w:customStyle="1" w:styleId="Ttulo1Car">
+    <w:name w:val="Título 1 Car"/>
+    <w:basedOn w:val="Fuentedeprrafopredeter"/>
+    <w:link w:val="Ttulo1"/>
+    <w:uiPriority w:val="9"/>
+    <w:rsid w:val="00DD455B"/>
+    <w:rPr>
+      <w:rFonts w:asciiTheme="majorHAnsi" w:eastAsiaTheme="majorEastAsia" w:hAnsiTheme="majorHAnsi" w:cstheme="majorBidi"/>
+      <w:color w:val="2F5496" w:themeColor="accent1" w:themeShade="BF"/>
+      <w:sz w:val="32"/>
+      <w:szCs w:val="32"/>
+    </w:rPr>
+  </w:style>
+  <w:style w:type="paragraph" w:styleId="TtulodeTDC">
+    <w:name w:val="TOC Heading"/>
+    <w:basedOn w:val="Ttulo1"/>
+    <w:next w:val="Normal"/>
+    <w:uiPriority w:val="39"/>
+    <w:unhideWhenUsed/>
+    <w:qFormat/>
+    <w:rsid w:val="00DD455B"/>
+    <w:pPr>
+      <w:jc w:val="left"/>
+      <w:outlineLvl w:val="9"/>
+    </w:pPr>
+    <w:rPr>
+      <w:lang w:eastAsia="es-MX"/>
+    </w:rPr>
+  </w:style>
+  <w:style w:type="paragraph" w:styleId="TDC1">
+    <w:name w:val="toc 1"/>
+    <w:basedOn w:val="Normal"/>
+    <w:next w:val="Normal"/>
+    <w:autoRedefine/>
+    <w:uiPriority w:val="39"/>
+    <w:unhideWhenUsed/>
+    <w:rsid w:val="00DD455B"/>
+    <w:pPr>
+      <w:spacing w:after="100"/>
+    </w:pPr>
+  </w:style>
+  <w:style w:type="character" w:styleId="Hipervnculo">
+    <w:name w:val="Hyperlink"/>
+    <w:basedOn w:val="Fuentedeprrafopredeter"/>
+    <w:uiPriority w:val="99"/>
+    <w:unhideWhenUsed/>
+    <w:rsid w:val="00DD455B"/>
+    <w:rPr>
+      <w:color w:val="0563C1" w:themeColor="hyperlink"/>
+      <w:u w:val="single"/>
+    </w:rPr>
+  </w:style>
+  <w:style w:type="character" w:customStyle="1" w:styleId="Ttulo2Car">
+    <w:name w:val="Título 2 Car"/>
+    <w:basedOn w:val="Fuentedeprrafopredeter"/>
+    <w:link w:val="Ttulo2"/>
+    <w:uiPriority w:val="9"/>
+    <w:rsid w:val="00DD455B"/>
+    <w:rPr>
+      <w:rFonts w:asciiTheme="majorHAnsi" w:eastAsiaTheme="majorEastAsia" w:hAnsiTheme="majorHAnsi" w:cstheme="majorBidi"/>
+      <w:color w:val="2F5496" w:themeColor="accent1" w:themeShade="BF"/>
+      <w:sz w:val="26"/>
+      <w:szCs w:val="26"/>
+    </w:rPr>
+  </w:style>
+  <w:style w:type="paragraph" w:styleId="TDC2">
+    <w:name w:val="toc 2"/>
+    <w:basedOn w:val="Normal"/>
+    <w:next w:val="Normal"/>
+    <w:autoRedefine/>
+    <w:uiPriority w:val="39"/>
+    <w:unhideWhenUsed/>
+    <w:rsid w:val="00DD455B"/>
+    <w:pPr>
+      <w:spacing w:after="100"/>
+      <w:ind w:left="220"/>
+    </w:pPr>
+  </w:style>
+  <w:style w:type="table" w:customStyle="1" w:styleId="Tabladecuadrcula1clara-nfasis51">
+    <w:name w:val="Tabla de cuadrícula 1 clara - Énfasis 51"/>
+    <w:basedOn w:val="Tablanormal"/>
+    <w:uiPriority w:val="46"/>
+    <w:rsid w:val="00161E86"/>
+    <w:pPr>
+      <w:spacing w:after="0" w:line="240" w:lineRule="auto"/>
+    </w:pPr>
+    <w:tblPr>
+      <w:tblStyleRowBandSize w:val="1"/>
+      <w:tblStyleColBandSize w:val="1"/>
+      <w:tblBorders>
+        <w:top w:val="single" w:sz="4" w:space="0" w:color="BDD6EE" w:themeColor="accent5" w:themeTint="66"/>
+        <w:left w:val="single" w:sz="4" w:space="0" w:color="BDD6EE" w:themeColor="accent5" w:themeTint="66"/>
+        <w:bottom w:val="single" w:sz="4" w:space="0" w:color="BDD6EE" w:themeColor="accent5" w:themeTint="66"/>
+        <w:right w:val="single" w:sz="4" w:space="0" w:color="BDD6EE" w:themeColor="accent5" w:themeTint="66"/>
+        <w:insideH w:val="single" w:sz="4" w:space="0" w:color="BDD6EE" w:themeColor="accent5" w:themeTint="66"/>
+        <w:insideV w:val="single" w:sz="4" w:space="0" w:color="BDD6EE" w:themeColor="accent5" w:themeTint="66"/>
+      </w:tblBorders>
+    </w:tblPr>
+    <w:tblStylePr w:type="firstRow">
+      <w:rPr>
+        <w:b/>
+        <w:bCs/>
+      </w:rPr>
+      <w:tblPr/>
+      <w:tcPr>
+        <w:tcBorders>
+          <w:bottom w:val="single" w:sz="12" w:space="0" w:color="9CC2E5" w:themeColor="accent5" w:themeTint="99"/>
+        </w:tcBorders>
+      </w:tcPr>
+    </w:tblStylePr>
+    <w:tblStylePr w:type="lastRow">
+      <w:rPr>
+        <w:b/>
+        <w:bCs/>
+      </w:rPr>
+      <w:tblPr/>
+      <w:tcPr>
+        <w:tcBorders>
+          <w:top w:val="double" w:sz="2" w:space="0" w:color="9CC2E5" w:themeColor="accent5" w:themeTint="99"/>
+        </w:tcBorders>
+      </w:tcPr>
+    </w:tblStylePr>
+    <w:tblStylePr w:type="firstCol">
+      <w:rPr>
+        <w:b/>
+        <w:bCs/>
+      </w:rPr>
+    </w:tblStylePr>
+    <w:tblStylePr w:type="lastCol">
+      <w:rPr>
+        <w:b/>
+        <w:bCs/>
+      </w:rPr>
+    </w:tblStylePr>
+  </w:style>
+  <w:style w:type="table" w:customStyle="1" w:styleId="Tabladecuadrcula1clara-nfasis61">
+    <w:name w:val="Tabla de cuadrícula 1 clara - Énfasis 61"/>
+    <w:basedOn w:val="Tablanormal"/>
+    <w:uiPriority w:val="46"/>
+    <w:rsid w:val="00161E86"/>
+    <w:pPr>
+      <w:spacing w:after="0" w:line="240" w:lineRule="auto"/>
+    </w:pPr>
+    <w:tblPr>
+      <w:tblStyleRowBandSize w:val="1"/>
+      <w:tblStyleColBandSize w:val="1"/>
+      <w:tblBorders>
+        <w:top w:val="single" w:sz="4" w:space="0" w:color="C5E0B3" w:themeColor="accent6" w:themeTint="66"/>
+        <w:left w:val="single" w:sz="4" w:space="0" w:color="C5E0B3" w:themeColor="accent6" w:themeTint="66"/>
+        <w:bottom w:val="single" w:sz="4" w:space="0" w:color="C5E0B3" w:themeColor="accent6" w:themeTint="66"/>
+        <w:right w:val="single" w:sz="4" w:space="0" w:color="C5E0B3" w:themeColor="accent6" w:themeTint="66"/>
+        <w:insideH w:val="single" w:sz="4" w:space="0" w:color="C5E0B3" w:themeColor="accent6" w:themeTint="66"/>
+        <w:insideV w:val="single" w:sz="4" w:space="0" w:color="C5E0B3" w:themeColor="accent6" w:themeTint="66"/>
+      </w:tblBorders>
+    </w:tblPr>
+    <w:tblStylePr w:type="firstRow">
+      <w:rPr>
+        <w:b/>
+        <w:bCs/>
+      </w:rPr>
+      <w:tblPr/>
+      <w:tcPr>
+        <w:tcBorders>
+          <w:bottom w:val="single" w:sz="12" w:space="0" w:color="A8D08D" w:themeColor="accent6" w:themeTint="99"/>
+        </w:tcBorders>
+      </w:tcPr>
+    </w:tblStylePr>
+    <w:tblStylePr w:type="lastRow">
+      <w:rPr>
+        <w:b/>
+        <w:bCs/>
+      </w:rPr>
+      <w:tblPr/>
+      <w:tcPr>
+        <w:tcBorders>
+          <w:top w:val="double" w:sz="2" w:space="0" w:color="A8D08D" w:themeColor="accent6" w:themeTint="99"/>
+        </w:tcBorders>
+      </w:tcPr>
+    </w:tblStylePr>
+    <w:tblStylePr w:type="firstCol">
+      <w:rPr>
+        <w:b/>
+        <w:bCs/>
+      </w:rPr>
+    </w:tblStylePr>
+    <w:tblStylePr w:type="lastCol">
+      <w:rPr>
+        <w:b/>
+        <w:bCs/>
+      </w:rPr>
+    </w:tblStylePr>
+  </w:style>
+  <w:style w:type="paragraph" w:styleId="Textodeglobo">
+    <w:name w:val="Balloon Text"/>
+    <w:basedOn w:val="Normal"/>
+    <w:link w:val="TextodegloboCar"/>
+    <w:uiPriority w:val="99"/>
+    <w:semiHidden/>
+    <w:unhideWhenUsed/>
+    <w:rsid w:val="00172722"/>
+    <w:pPr>
+      <w:spacing w:after="0" w:line="240" w:lineRule="auto"/>
+    </w:pPr>
+    <w:rPr>
+      <w:rFonts w:ascii="Tahoma" w:hAnsi="Tahoma" w:cs="Tahoma"/>
+      <w:sz w:val="16"/>
+      <w:szCs w:val="16"/>
+    </w:rPr>
+  </w:style>
+  <w:style w:type="character" w:customStyle="1" w:styleId="TextodegloboCar">
+    <w:name w:val="Texto de globo Car"/>
+    <w:basedOn w:val="Fuentedeprrafopredeter"/>
+    <w:link w:val="Textodeglobo"/>
+    <w:uiPriority w:val="99"/>
+    <w:semiHidden/>
+    <w:rsid w:val="00172722"/>
+    <w:rPr>
+      <w:rFonts w:ascii="Tahoma" w:hAnsi="Tahoma" w:cs="Tahoma"/>
+      <w:sz w:val="16"/>
+      <w:szCs w:val="16"/>
+    </w:rPr>
+  </w:style>
+  <w:style w:type="table" w:styleId="Cuadrculaclara-nfasis4">
+    <w:name w:val="Light Grid Accent 4"/>
+    <w:basedOn w:val="Tablanormal"/>
+    <w:uiPriority w:val="62"/>
+    <w:rsid w:val="00172722"/>
+    <w:pPr>
+      <w:spacing w:after="0" w:line="240" w:lineRule="auto"/>
+      <w:jc w:val="left"/>
+    </w:pPr>
+    <w:rPr>
+      <w:rFonts w:asciiTheme="minorHAnsi" w:eastAsiaTheme="minorEastAsia" w:hAnsiTheme="minorHAnsi"/>
+      <w:lang w:eastAsia="ja-JP"/>
+    </w:rPr>
+    <w:tblPr>
+      <w:tblStyleRowBandSize w:val="1"/>
+      <w:tblStyleColBandSize w:val="1"/>
+      <w:tblBorders>
+        <w:top w:val="single" w:sz="8" w:space="0" w:color="FFC000" w:themeColor="accent4"/>
+        <w:left w:val="single" w:sz="8" w:space="0" w:color="FFC000" w:themeColor="accent4"/>
+        <w:bottom w:val="single" w:sz="8" w:space="0" w:color="FFC000" w:themeColor="accent4"/>
+        <w:right w:val="single" w:sz="8" w:space="0" w:color="FFC000" w:themeColor="accent4"/>
+        <w:insideH w:val="single" w:sz="8" w:space="0" w:color="FFC000" w:themeColor="accent4"/>
+        <w:insideV w:val="single" w:sz="8" w:space="0" w:color="FFC000" w:themeColor="accent4"/>
+      </w:tblBorders>
     </w:tblPr>
     <w:tblStylePr w:type="firstRow">
       <w:pPr>
@@ -13434,7 +13826,7 @@
   <a:extraClrSchemeLst/>
   <a:extLst>
     <a:ext uri="{05A4C25C-085E-4340-85A3-A5531E510DB2}">
-      <thm15:themeFamily xmlns:thm15="http://schemas.microsoft.com/office/thememl/2012/main" name="Office Theme" id="{62F939B6-93AF-4DB8-9C6B-D6C7DFDC589F}" vid="{4A3C46E8-61CC-4603-A589-7422A47A8E4A}"/>
+      <thm15:themeFamily xmlns:thm15="http://schemas.microsoft.com/office/thememl/2012/main" xmlns="" name="Office Theme" id="{62F939B6-93AF-4DB8-9C6B-D6C7DFDC589F}" vid="{4A3C46E8-61CC-4603-A589-7422A47A8E4A}"/>
     </a:ext>
   </a:extLst>
 </a:theme>
@@ -13445,7 +13837,7 @@
 </file>
 
 <file path=customXml/itemProps1.xml><?xml version="1.0" encoding="utf-8"?>
-<ds:datastoreItem xmlns:ds="http://schemas.openxmlformats.org/officeDocument/2006/customXml" ds:itemID="{DDDD9281-442C-46BB-9B4D-216CFC71C1C9}">
+<ds:datastoreItem xmlns:ds="http://schemas.openxmlformats.org/officeDocument/2006/customXml" ds:itemID="{0469D514-307D-4258-99F6-5AEB0FA99268}">
   <ds:schemaRefs>
     <ds:schemaRef ds:uri="http://schemas.openxmlformats.org/officeDocument/2006/bibliography"/>
   </ds:schemaRefs>

</xml_diff>

<commit_message>
CU-02 Elegir bebidas, botanas o promociones
</commit_message>
<xml_diff>
--- a/plantilla documento de requerimientos curso aydsc.docx
+++ b/plantilla documento de requerimientos curso aydsc.docx
@@ -1,6 +1,6 @@
 
 <file path=word/document.xml><?xml version="1.0" encoding="utf-8"?>
-<w:document xmlns:wpc="http://schemas.microsoft.com/office/word/2010/wordprocessingCanvas" xmlns:mc="http://schemas.openxmlformats.org/markup-compatibility/2006" xmlns:o="urn:schemas-microsoft-com:office:office" xmlns:r="http://schemas.openxmlformats.org/officeDocument/2006/relationships" xmlns:m="http://schemas.openxmlformats.org/officeDocument/2006/math" xmlns:v="urn:schemas-microsoft-com:vml" xmlns:wp14="http://schemas.microsoft.com/office/word/2010/wordprocessingDrawing" xmlns:wp="http://schemas.openxmlformats.org/drawingml/2006/wordprocessingDrawing" xmlns:w10="urn:schemas-microsoft-com:office:word" xmlns:w="http://schemas.openxmlformats.org/wordprocessingml/2006/main" xmlns:w14="http://schemas.microsoft.com/office/word/2010/wordml" xmlns:wpg="http://schemas.microsoft.com/office/word/2010/wordprocessingGroup" xmlns:wpi="http://schemas.microsoft.com/office/word/2010/wordprocessingInk" xmlns:wne="http://schemas.microsoft.com/office/word/2006/wordml" xmlns:wps="http://schemas.microsoft.com/office/word/2010/wordprocessingShape" mc:Ignorable="w14 wp14">
+<w:document xmlns:wpc="http://schemas.microsoft.com/office/word/2010/wordprocessingCanvas" xmlns:mc="http://schemas.openxmlformats.org/markup-compatibility/2006" xmlns:o="urn:schemas-microsoft-com:office:office" xmlns:r="http://schemas.openxmlformats.org/officeDocument/2006/relationships" xmlns:m="http://schemas.openxmlformats.org/officeDocument/2006/math" xmlns:v="urn:schemas-microsoft-com:vml" xmlns:wp14="http://schemas.microsoft.com/office/word/2010/wordprocessingDrawing" xmlns:wp="http://schemas.openxmlformats.org/drawingml/2006/wordprocessingDrawing" xmlns:w10="urn:schemas-microsoft-com:office:word" xmlns:w="http://schemas.openxmlformats.org/wordprocessingml/2006/main" xmlns:w14="http://schemas.microsoft.com/office/word/2010/wordml" xmlns:w15="http://schemas.microsoft.com/office/word/2012/wordml" xmlns:wpg="http://schemas.microsoft.com/office/word/2010/wordprocessingGroup" xmlns:wpi="http://schemas.microsoft.com/office/word/2010/wordprocessingInk" xmlns:wne="http://schemas.microsoft.com/office/word/2006/wordml" xmlns:wps="http://schemas.microsoft.com/office/word/2010/wordprocessingShape" mc:Ignorable="w14 w15 wp14">
   <w:body>
     <w:p>
       <w:pPr>
@@ -1322,8 +1322,6 @@
       <w:bookmarkEnd w:id="1"/>
     </w:p>
     <w:p>
-      <w:bookmarkStart w:id="2" w:name="_GoBack"/>
-      <w:bookmarkEnd w:id="2"/>
       <w:r>
         <w:pict w14:anchorId="652661C9">
           <v:shapetype id="_x0000_t75" coordsize="21600,21600" o:spt="75" o:preferrelative="t" path="m@4@5l@4@11@9@11@9@5xe" filled="f" stroked="f">
@@ -1345,8 +1343,8 @@
             <v:path o:extrusionok="f" gradientshapeok="t" o:connecttype="rect"/>
             <o:lock v:ext="edit" aspectratio="t"/>
           </v:shapetype>
-          <v:shape id="_x0000_i1025" type="#_x0000_t75" style="width:446.4pt;height:542.8pt">
-            <v:imagedata r:id="rId7" o:title="ActivityDiagram1"/>
+          <v:shape id="_x0000_i1025" type="#_x0000_t75" style="width:446.25pt;height:543pt">
+            <v:imagedata r:id="rId6" o:title="ActivityDiagram1"/>
           </v:shape>
         </w:pict>
       </w:r>
@@ -1355,26 +1353,26 @@
       <w:pPr>
         <w:pStyle w:val="Ttulo1"/>
       </w:pPr>
-      <w:bookmarkStart w:id="3" w:name="_Toc90040878"/>
+      <w:bookmarkStart w:id="2" w:name="_Toc90040878"/>
       <w:r>
         <w:t xml:space="preserve">3 </w:t>
       </w:r>
       <w:r>
         <w:t>Diagramas y clasificación de casos de uso</w:t>
       </w:r>
-      <w:bookmarkEnd w:id="3"/>
+      <w:bookmarkEnd w:id="2"/>
     </w:p>
     <w:p/>
     <w:p>
       <w:pPr>
         <w:pStyle w:val="Ttulo2"/>
       </w:pPr>
-      <w:bookmarkStart w:id="4" w:name="_Toc90040879"/>
+      <w:bookmarkStart w:id="3" w:name="_Toc90040879"/>
       <w:r>
         <w:lastRenderedPageBreak/>
         <w:t>3.1 Lista de casos de uso</w:t>
       </w:r>
-      <w:bookmarkEnd w:id="4"/>
+      <w:bookmarkEnd w:id="3"/>
     </w:p>
     <w:p>
       <w:r>
@@ -1799,17 +1797,17 @@
       <w:pPr>
         <w:pStyle w:val="Ttulo2"/>
       </w:pPr>
-      <w:bookmarkStart w:id="5" w:name="_Toc90040880"/>
+      <w:bookmarkStart w:id="4" w:name="_Toc90040880"/>
       <w:r>
         <w:t>3.2 Clasificación de casos de uso</w:t>
       </w:r>
-      <w:bookmarkEnd w:id="5"/>
+      <w:bookmarkEnd w:id="4"/>
     </w:p>
     <w:p>
       <w:r>
         <w:rPr>
           <w:noProof/>
-          <w:lang w:eastAsia="ja-JP"/>
+          <w:lang w:eastAsia="es-MX"/>
         </w:rPr>
         <w:drawing>
           <wp:inline distT="0" distB="0" distL="0" distR="0" wp14:anchorId="1AF0EACA" wp14:editId="181CF547">
@@ -1827,7 +1825,7 @@
                     <pic:cNvPicPr/>
                   </pic:nvPicPr>
                   <pic:blipFill rotWithShape="1">
-                    <a:blip r:embed="rId8"/>
+                    <a:blip r:embed="rId7"/>
                     <a:srcRect l="24788" t="12345" r="30453" b="9305"/>
                     <a:stretch/>
                   </pic:blipFill>
@@ -1859,24 +1857,24 @@
       <w:pPr>
         <w:pStyle w:val="Ttulo2"/>
       </w:pPr>
-      <w:bookmarkStart w:id="6" w:name="_Toc90040881"/>
+      <w:bookmarkStart w:id="5" w:name="_Toc90040881"/>
       <w:r>
         <w:t>3.3 Diagramas de casos de uso</w:t>
       </w:r>
-      <w:bookmarkEnd w:id="6"/>
+      <w:bookmarkEnd w:id="5"/>
     </w:p>
     <w:p>
       <w:pPr>
         <w:pStyle w:val="Ttulo1"/>
       </w:pPr>
-      <w:bookmarkStart w:id="7" w:name="_Toc90040882"/>
+      <w:bookmarkStart w:id="6" w:name="_Toc90040882"/>
       <w:r>
         <w:t xml:space="preserve">4 </w:t>
       </w:r>
       <w:r>
         <w:t>Descripciones de casos de uso</w:t>
       </w:r>
-      <w:bookmarkEnd w:id="7"/>
+      <w:bookmarkEnd w:id="6"/>
     </w:p>
     <w:p>
       <w:r>
@@ -3079,7 +3077,1685 @@
       </w:tr>
     </w:tbl>
     <w:p/>
-    <w:p/>
+    <w:tbl>
+      <w:tblPr>
+        <w:tblStyle w:val="Cuadrculaclara-nfasis4"/>
+        <w:tblW w:w="9204" w:type="dxa"/>
+        <w:tblLook w:val="04A0" w:firstRow="1" w:lastRow="0" w:firstColumn="1" w:lastColumn="0" w:noHBand="0" w:noVBand="1"/>
+      </w:tblPr>
+      <w:tblGrid>
+        <w:gridCol w:w="4602"/>
+        <w:gridCol w:w="4602"/>
+      </w:tblGrid>
+      <w:tr>
+        <w:trPr>
+          <w:cnfStyle w:val="100000000000" w:firstRow="1" w:lastRow="0" w:firstColumn="0" w:lastColumn="0" w:oddVBand="0" w:evenVBand="0" w:oddHBand="0" w:evenHBand="0" w:firstRowFirstColumn="0" w:firstRowLastColumn="0" w:lastRowFirstColumn="0" w:lastRowLastColumn="0"/>
+          <w:trHeight w:val="791"/>
+        </w:trPr>
+        <w:tc>
+          <w:tcPr>
+            <w:cnfStyle w:val="001000000000" w:firstRow="0" w:lastRow="0" w:firstColumn="1" w:lastColumn="0" w:oddVBand="0" w:evenVBand="0" w:oddHBand="0" w:evenHBand="0" w:firstRowFirstColumn="0" w:firstRowLastColumn="0" w:lastRowFirstColumn="0" w:lastRowLastColumn="0"/>
+            <w:tcW w:w="4602" w:type="dxa"/>
+          </w:tcPr>
+          <w:p>
+            <w:pPr>
+              <w:rPr>
+                <w:rFonts w:ascii="Arial" w:hAnsi="Arial" w:cs="Arial"/>
+                <w:sz w:val="28"/>
+              </w:rPr>
+            </w:pPr>
+            <w:r>
+              <w:rPr>
+                <w:rFonts w:ascii="Arial" w:hAnsi="Arial" w:cs="Arial"/>
+                <w:sz w:val="28"/>
+              </w:rPr>
+              <w:t>ID y Nombre:</w:t>
+            </w:r>
+          </w:p>
+        </w:tc>
+        <w:tc>
+          <w:tcPr>
+            <w:tcW w:w="4602" w:type="dxa"/>
+          </w:tcPr>
+          <w:p>
+            <w:pPr>
+              <w:cnfStyle w:val="100000000000" w:firstRow="1" w:lastRow="0" w:firstColumn="0" w:lastColumn="0" w:oddVBand="0" w:evenVBand="0" w:oddHBand="0" w:evenHBand="0" w:firstRowFirstColumn="0" w:firstRowLastColumn="0" w:lastRowFirstColumn="0" w:lastRowLastColumn="0"/>
+              <w:rPr>
+                <w:rFonts w:ascii="Arial" w:hAnsi="Arial" w:cs="Arial"/>
+                <w:sz w:val="28"/>
+              </w:rPr>
+            </w:pPr>
+            <w:r>
+              <w:rPr>
+                <w:rFonts w:ascii="Arial" w:hAnsi="Arial" w:cs="Arial"/>
+                <w:sz w:val="28"/>
+              </w:rPr>
+              <w:t>CU-02 Elegir bebidas, botanas o promociones.</w:t>
+            </w:r>
+          </w:p>
+        </w:tc>
+      </w:tr>
+      <w:tr>
+        <w:trPr>
+          <w:cnfStyle w:val="000000100000" w:firstRow="0" w:lastRow="0" w:firstColumn="0" w:lastColumn="0" w:oddVBand="0" w:evenVBand="0" w:oddHBand="1" w:evenHBand="0" w:firstRowFirstColumn="0" w:firstRowLastColumn="0" w:lastRowFirstColumn="0" w:lastRowLastColumn="0"/>
+          <w:trHeight w:val="791"/>
+        </w:trPr>
+        <w:tc>
+          <w:tcPr>
+            <w:cnfStyle w:val="001000000000" w:firstRow="0" w:lastRow="0" w:firstColumn="1" w:lastColumn="0" w:oddVBand="0" w:evenVBand="0" w:oddHBand="0" w:evenHBand="0" w:firstRowFirstColumn="0" w:firstRowLastColumn="0" w:lastRowFirstColumn="0" w:lastRowLastColumn="0"/>
+            <w:tcW w:w="4602" w:type="dxa"/>
+          </w:tcPr>
+          <w:p>
+            <w:pPr>
+              <w:rPr>
+                <w:rFonts w:ascii="Arial" w:hAnsi="Arial" w:cs="Arial"/>
+                <w:sz w:val="28"/>
+              </w:rPr>
+            </w:pPr>
+            <w:r>
+              <w:rPr>
+                <w:rFonts w:ascii="Arial" w:hAnsi="Arial" w:cs="Arial"/>
+                <w:sz w:val="28"/>
+              </w:rPr>
+              <w:t>Creado por:</w:t>
+            </w:r>
+          </w:p>
+        </w:tc>
+        <w:tc>
+          <w:tcPr>
+            <w:tcW w:w="4602" w:type="dxa"/>
+          </w:tcPr>
+          <w:p>
+            <w:pPr>
+              <w:cnfStyle w:val="000000100000" w:firstRow="0" w:lastRow="0" w:firstColumn="0" w:lastColumn="0" w:oddVBand="0" w:evenVBand="0" w:oddHBand="1" w:evenHBand="0" w:firstRowFirstColumn="0" w:firstRowLastColumn="0" w:lastRowFirstColumn="0" w:lastRowLastColumn="0"/>
+              <w:rPr>
+                <w:rFonts w:ascii="Arial" w:hAnsi="Arial" w:cs="Arial"/>
+                <w:sz w:val="28"/>
+              </w:rPr>
+            </w:pPr>
+            <w:r>
+              <w:rPr>
+                <w:rFonts w:ascii="Arial" w:hAnsi="Arial" w:cs="Arial"/>
+                <w:sz w:val="28"/>
+              </w:rPr>
+              <w:t>Uribe Jalpa Victor</w:t>
+            </w:r>
+          </w:p>
+        </w:tc>
+      </w:tr>
+      <w:tr>
+        <w:trPr>
+          <w:cnfStyle w:val="000000010000" w:firstRow="0" w:lastRow="0" w:firstColumn="0" w:lastColumn="0" w:oddVBand="0" w:evenVBand="0" w:oddHBand="0" w:evenHBand="1" w:firstRowFirstColumn="0" w:firstRowLastColumn="0" w:lastRowFirstColumn="0" w:lastRowLastColumn="0"/>
+          <w:trHeight w:val="747"/>
+        </w:trPr>
+        <w:tc>
+          <w:tcPr>
+            <w:cnfStyle w:val="001000000000" w:firstRow="0" w:lastRow="0" w:firstColumn="1" w:lastColumn="0" w:oddVBand="0" w:evenVBand="0" w:oddHBand="0" w:evenHBand="0" w:firstRowFirstColumn="0" w:firstRowLastColumn="0" w:lastRowFirstColumn="0" w:lastRowLastColumn="0"/>
+            <w:tcW w:w="4602" w:type="dxa"/>
+          </w:tcPr>
+          <w:p>
+            <w:pPr>
+              <w:rPr>
+                <w:rFonts w:ascii="Arial" w:hAnsi="Arial" w:cs="Arial"/>
+                <w:sz w:val="28"/>
+              </w:rPr>
+            </w:pPr>
+            <w:r>
+              <w:rPr>
+                <w:rFonts w:ascii="Arial" w:hAnsi="Arial" w:cs="Arial"/>
+                <w:sz w:val="28"/>
+              </w:rPr>
+              <w:t>Fecha de creación:</w:t>
+            </w:r>
+          </w:p>
+          <w:p>
+            <w:pPr>
+              <w:rPr>
+                <w:rFonts w:ascii="Arial" w:hAnsi="Arial" w:cs="Arial"/>
+                <w:sz w:val="28"/>
+              </w:rPr>
+            </w:pPr>
+          </w:p>
+        </w:tc>
+        <w:tc>
+          <w:tcPr>
+            <w:tcW w:w="4602" w:type="dxa"/>
+          </w:tcPr>
+          <w:p>
+            <w:pPr>
+              <w:cnfStyle w:val="000000010000" w:firstRow="0" w:lastRow="0" w:firstColumn="0" w:lastColumn="0" w:oddVBand="0" w:evenVBand="0" w:oddHBand="0" w:evenHBand="1" w:firstRowFirstColumn="0" w:firstRowLastColumn="0" w:lastRowFirstColumn="0" w:lastRowLastColumn="0"/>
+              <w:rPr>
+                <w:rFonts w:ascii="Arial" w:hAnsi="Arial" w:cs="Arial"/>
+                <w:sz w:val="28"/>
+              </w:rPr>
+            </w:pPr>
+            <w:r>
+              <w:rPr>
+                <w:rFonts w:ascii="Arial" w:hAnsi="Arial" w:cs="Arial"/>
+                <w:sz w:val="28"/>
+              </w:rPr>
+              <w:t>06/12/2021</w:t>
+            </w:r>
+          </w:p>
+        </w:tc>
+      </w:tr>
+      <w:tr>
+        <w:trPr>
+          <w:cnfStyle w:val="000000100000" w:firstRow="0" w:lastRow="0" w:firstColumn="0" w:lastColumn="0" w:oddVBand="0" w:evenVBand="0" w:oddHBand="1" w:evenHBand="0" w:firstRowFirstColumn="0" w:firstRowLastColumn="0" w:lastRowFirstColumn="0" w:lastRowLastColumn="0"/>
+          <w:trHeight w:val="791"/>
+        </w:trPr>
+        <w:tc>
+          <w:tcPr>
+            <w:cnfStyle w:val="001000000000" w:firstRow="0" w:lastRow="0" w:firstColumn="1" w:lastColumn="0" w:oddVBand="0" w:evenVBand="0" w:oddHBand="0" w:evenHBand="0" w:firstRowFirstColumn="0" w:firstRowLastColumn="0" w:lastRowFirstColumn="0" w:lastRowLastColumn="0"/>
+            <w:tcW w:w="4602" w:type="dxa"/>
+          </w:tcPr>
+          <w:p>
+            <w:pPr>
+              <w:rPr>
+                <w:rFonts w:ascii="Arial" w:hAnsi="Arial" w:cs="Arial"/>
+                <w:sz w:val="28"/>
+              </w:rPr>
+            </w:pPr>
+            <w:r>
+              <w:rPr>
+                <w:rFonts w:ascii="Arial" w:hAnsi="Arial" w:cs="Arial"/>
+                <w:sz w:val="28"/>
+              </w:rPr>
+              <w:lastRenderedPageBreak/>
+              <w:t>Actor primario:</w:t>
+            </w:r>
+          </w:p>
+        </w:tc>
+        <w:tc>
+          <w:tcPr>
+            <w:tcW w:w="4602" w:type="dxa"/>
+          </w:tcPr>
+          <w:p>
+            <w:pPr>
+              <w:cnfStyle w:val="000000100000" w:firstRow="0" w:lastRow="0" w:firstColumn="0" w:lastColumn="0" w:oddVBand="0" w:evenVBand="0" w:oddHBand="1" w:evenHBand="0" w:firstRowFirstColumn="0" w:firstRowLastColumn="0" w:lastRowFirstColumn="0" w:lastRowLastColumn="0"/>
+              <w:rPr>
+                <w:rFonts w:ascii="Arial" w:hAnsi="Arial" w:cs="Arial"/>
+                <w:sz w:val="28"/>
+              </w:rPr>
+            </w:pPr>
+            <w:r>
+              <w:rPr>
+                <w:rFonts w:ascii="Arial" w:hAnsi="Arial" w:cs="Arial"/>
+                <w:sz w:val="28"/>
+              </w:rPr>
+              <w:t>Solicitante</w:t>
+            </w:r>
+          </w:p>
+        </w:tc>
+      </w:tr>
+      <w:tr>
+        <w:trPr>
+          <w:cnfStyle w:val="000000010000" w:firstRow="0" w:lastRow="0" w:firstColumn="0" w:lastColumn="0" w:oddVBand="0" w:evenVBand="0" w:oddHBand="0" w:evenHBand="1" w:firstRowFirstColumn="0" w:firstRowLastColumn="0" w:lastRowFirstColumn="0" w:lastRowLastColumn="0"/>
+          <w:trHeight w:val="747"/>
+        </w:trPr>
+        <w:tc>
+          <w:tcPr>
+            <w:cnfStyle w:val="001000000000" w:firstRow="0" w:lastRow="0" w:firstColumn="1" w:lastColumn="0" w:oddVBand="0" w:evenVBand="0" w:oddHBand="0" w:evenHBand="0" w:firstRowFirstColumn="0" w:firstRowLastColumn="0" w:lastRowFirstColumn="0" w:lastRowLastColumn="0"/>
+            <w:tcW w:w="4602" w:type="dxa"/>
+          </w:tcPr>
+          <w:p>
+            <w:pPr>
+              <w:rPr>
+                <w:rFonts w:ascii="Arial" w:hAnsi="Arial" w:cs="Arial"/>
+                <w:sz w:val="28"/>
+              </w:rPr>
+            </w:pPr>
+            <w:r>
+              <w:rPr>
+                <w:rFonts w:ascii="Arial" w:hAnsi="Arial" w:cs="Arial"/>
+                <w:sz w:val="28"/>
+              </w:rPr>
+              <w:t>Actores secundarios:</w:t>
+            </w:r>
+          </w:p>
+        </w:tc>
+        <w:tc>
+          <w:tcPr>
+            <w:tcW w:w="4602" w:type="dxa"/>
+          </w:tcPr>
+          <w:p>
+            <w:pPr>
+              <w:cnfStyle w:val="000000010000" w:firstRow="0" w:lastRow="0" w:firstColumn="0" w:lastColumn="0" w:oddVBand="0" w:evenVBand="0" w:oddHBand="0" w:evenHBand="1" w:firstRowFirstColumn="0" w:firstRowLastColumn="0" w:lastRowFirstColumn="0" w:lastRowLastColumn="0"/>
+              <w:rPr>
+                <w:rFonts w:ascii="Arial" w:hAnsi="Arial" w:cs="Arial"/>
+                <w:sz w:val="28"/>
+              </w:rPr>
+            </w:pPr>
+            <w:r>
+              <w:rPr>
+                <w:rFonts w:ascii="Arial" w:hAnsi="Arial" w:cs="Arial"/>
+                <w:sz w:val="28"/>
+              </w:rPr>
+              <w:t xml:space="preserve">Almacén, manejador de base de datos, </w:t>
+            </w:r>
+          </w:p>
+        </w:tc>
+      </w:tr>
+      <w:tr>
+        <w:trPr>
+          <w:cnfStyle w:val="000000100000" w:firstRow="0" w:lastRow="0" w:firstColumn="0" w:lastColumn="0" w:oddVBand="0" w:evenVBand="0" w:oddHBand="1" w:evenHBand="0" w:firstRowFirstColumn="0" w:firstRowLastColumn="0" w:lastRowFirstColumn="0" w:lastRowLastColumn="0"/>
+          <w:trHeight w:val="791"/>
+        </w:trPr>
+        <w:tc>
+          <w:tcPr>
+            <w:cnfStyle w:val="001000000000" w:firstRow="0" w:lastRow="0" w:firstColumn="1" w:lastColumn="0" w:oddVBand="0" w:evenVBand="0" w:oddHBand="0" w:evenHBand="0" w:firstRowFirstColumn="0" w:firstRowLastColumn="0" w:lastRowFirstColumn="0" w:lastRowLastColumn="0"/>
+            <w:tcW w:w="4602" w:type="dxa"/>
+          </w:tcPr>
+          <w:p>
+            <w:pPr>
+              <w:rPr>
+                <w:rFonts w:ascii="Arial" w:hAnsi="Arial" w:cs="Arial"/>
+                <w:sz w:val="28"/>
+              </w:rPr>
+            </w:pPr>
+            <w:r>
+              <w:rPr>
+                <w:rFonts w:ascii="Arial" w:hAnsi="Arial" w:cs="Arial"/>
+                <w:sz w:val="28"/>
+              </w:rPr>
+              <w:t>Descripción:</w:t>
+            </w:r>
+          </w:p>
+          <w:p>
+            <w:pPr>
+              <w:rPr>
+                <w:rFonts w:ascii="Arial" w:hAnsi="Arial" w:cs="Arial"/>
+                <w:sz w:val="28"/>
+              </w:rPr>
+            </w:pPr>
+          </w:p>
+        </w:tc>
+        <w:tc>
+          <w:tcPr>
+            <w:tcW w:w="4602" w:type="dxa"/>
+          </w:tcPr>
+          <w:p>
+            <w:pPr>
+              <w:cnfStyle w:val="000000100000" w:firstRow="0" w:lastRow="0" w:firstColumn="0" w:lastColumn="0" w:oddVBand="0" w:evenVBand="0" w:oddHBand="1" w:evenHBand="0" w:firstRowFirstColumn="0" w:firstRowLastColumn="0" w:lastRowFirstColumn="0" w:lastRowLastColumn="0"/>
+              <w:rPr>
+                <w:rFonts w:ascii="Arial" w:hAnsi="Arial" w:cs="Arial"/>
+                <w:sz w:val="28"/>
+              </w:rPr>
+            </w:pPr>
+            <w:r>
+              <w:rPr>
+                <w:rFonts w:ascii="Arial" w:hAnsi="Arial" w:cs="Arial"/>
+                <w:sz w:val="28"/>
+              </w:rPr>
+              <w:t xml:space="preserve">El solicitante selecciona el producto ya sea bebida, palomitas, otros productos o promociones mediante su respectivo botón el cual lo redirigirá a otra ventana donde podrá realizar la operación que haya seleccionado. </w:t>
+            </w:r>
+          </w:p>
+        </w:tc>
+      </w:tr>
+      <w:tr>
+        <w:trPr>
+          <w:cnfStyle w:val="000000010000" w:firstRow="0" w:lastRow="0" w:firstColumn="0" w:lastColumn="0" w:oddVBand="0" w:evenVBand="0" w:oddHBand="0" w:evenHBand="1" w:firstRowFirstColumn="0" w:firstRowLastColumn="0" w:lastRowFirstColumn="0" w:lastRowLastColumn="0"/>
+          <w:trHeight w:val="747"/>
+        </w:trPr>
+        <w:tc>
+          <w:tcPr>
+            <w:cnfStyle w:val="001000000000" w:firstRow="0" w:lastRow="0" w:firstColumn="1" w:lastColumn="0" w:oddVBand="0" w:evenVBand="0" w:oddHBand="0" w:evenHBand="0" w:firstRowFirstColumn="0" w:firstRowLastColumn="0" w:lastRowFirstColumn="0" w:lastRowLastColumn="0"/>
+            <w:tcW w:w="4602" w:type="dxa"/>
+          </w:tcPr>
+          <w:p>
+            <w:pPr>
+              <w:rPr>
+                <w:rFonts w:ascii="Arial" w:hAnsi="Arial" w:cs="Arial"/>
+                <w:sz w:val="28"/>
+              </w:rPr>
+            </w:pPr>
+            <w:r>
+              <w:rPr>
+                <w:rFonts w:ascii="Arial" w:hAnsi="Arial" w:cs="Arial"/>
+                <w:sz w:val="28"/>
+              </w:rPr>
+              <w:t xml:space="preserve">Disparador – </w:t>
+            </w:r>
+            <w:proofErr w:type="spellStart"/>
+            <w:r>
+              <w:rPr>
+                <w:rFonts w:ascii="Arial" w:hAnsi="Arial" w:cs="Arial"/>
+                <w:sz w:val="28"/>
+              </w:rPr>
+              <w:t>trigger</w:t>
+            </w:r>
+            <w:proofErr w:type="spellEnd"/>
+            <w:r>
+              <w:rPr>
+                <w:rFonts w:ascii="Arial" w:hAnsi="Arial" w:cs="Arial"/>
+                <w:sz w:val="28"/>
+              </w:rPr>
+              <w:t>:</w:t>
+            </w:r>
+          </w:p>
+        </w:tc>
+        <w:tc>
+          <w:tcPr>
+            <w:tcW w:w="4602" w:type="dxa"/>
+          </w:tcPr>
+          <w:p>
+            <w:pPr>
+              <w:pStyle w:val="Prrafodelista"/>
+              <w:numPr>
+                <w:ilvl w:val="0"/>
+                <w:numId w:val="21"/>
+              </w:numPr>
+              <w:cnfStyle w:val="000000010000" w:firstRow="0" w:lastRow="0" w:firstColumn="0" w:lastColumn="0" w:oddVBand="0" w:evenVBand="0" w:oddHBand="0" w:evenHBand="1" w:firstRowFirstColumn="0" w:firstRowLastColumn="0" w:lastRowFirstColumn="0" w:lastRowLastColumn="0"/>
+              <w:rPr>
+                <w:rFonts w:ascii="Arial" w:hAnsi="Arial" w:cs="Arial"/>
+                <w:sz w:val="28"/>
+              </w:rPr>
+            </w:pPr>
+            <w:r>
+              <w:rPr>
+                <w:rFonts w:ascii="Arial" w:hAnsi="Arial" w:cs="Arial"/>
+                <w:sz w:val="28"/>
+              </w:rPr>
+              <w:t>Si el ac</w:t>
+            </w:r>
+            <w:r>
+              <w:rPr>
+                <w:rFonts w:ascii="Arial" w:hAnsi="Arial" w:cs="Arial"/>
+                <w:sz w:val="28"/>
+              </w:rPr>
+              <w:t>tor desea seleccionar una bebida lo realizara mediante el botón “bebidas”.</w:t>
+            </w:r>
+          </w:p>
+          <w:p>
+            <w:pPr>
+              <w:pStyle w:val="Prrafodelista"/>
+              <w:numPr>
+                <w:ilvl w:val="0"/>
+                <w:numId w:val="21"/>
+              </w:numPr>
+              <w:cnfStyle w:val="000000010000" w:firstRow="0" w:lastRow="0" w:firstColumn="0" w:lastColumn="0" w:oddVBand="0" w:evenVBand="0" w:oddHBand="0" w:evenHBand="1" w:firstRowFirstColumn="0" w:firstRowLastColumn="0" w:lastRowFirstColumn="0" w:lastRowLastColumn="0"/>
+              <w:rPr>
+                <w:rFonts w:ascii="Arial" w:hAnsi="Arial" w:cs="Arial"/>
+                <w:sz w:val="28"/>
+              </w:rPr>
+            </w:pPr>
+            <w:r>
+              <w:rPr>
+                <w:rFonts w:ascii="Arial" w:hAnsi="Arial" w:cs="Arial"/>
+                <w:sz w:val="28"/>
+              </w:rPr>
+              <w:t>Si el ac</w:t>
+            </w:r>
+            <w:r>
+              <w:rPr>
+                <w:rFonts w:ascii="Arial" w:hAnsi="Arial" w:cs="Arial"/>
+                <w:sz w:val="28"/>
+              </w:rPr>
+              <w:t>tor desea seleccionar palomitas lo realizara mediante el botón “palomitas”.</w:t>
+            </w:r>
+          </w:p>
+          <w:p>
+            <w:pPr>
+              <w:pStyle w:val="Prrafodelista"/>
+              <w:numPr>
+                <w:ilvl w:val="0"/>
+                <w:numId w:val="21"/>
+              </w:numPr>
+              <w:cnfStyle w:val="000000010000" w:firstRow="0" w:lastRow="0" w:firstColumn="0" w:lastColumn="0" w:oddVBand="0" w:evenVBand="0" w:oddHBand="0" w:evenHBand="1" w:firstRowFirstColumn="0" w:firstRowLastColumn="0" w:lastRowFirstColumn="0" w:lastRowLastColumn="0"/>
+              <w:rPr>
+                <w:rFonts w:ascii="Arial" w:hAnsi="Arial" w:cs="Arial"/>
+                <w:sz w:val="28"/>
+              </w:rPr>
+            </w:pPr>
+            <w:r>
+              <w:rPr>
+                <w:rFonts w:ascii="Arial" w:hAnsi="Arial" w:cs="Arial"/>
+                <w:sz w:val="28"/>
+              </w:rPr>
+              <w:t>Si el ac</w:t>
+            </w:r>
+            <w:r>
+              <w:rPr>
+                <w:rFonts w:ascii="Arial" w:hAnsi="Arial" w:cs="Arial"/>
+                <w:sz w:val="28"/>
+              </w:rPr>
+              <w:t>tor desea seleccionar algún elemento de dulcería diferente a los anteriores deberá realizarlos mediante el botón “otros</w:t>
+            </w:r>
+            <w:r>
+              <w:rPr>
+                <w:rFonts w:ascii="Arial" w:hAnsi="Arial" w:cs="Arial"/>
+                <w:sz w:val="28"/>
+              </w:rPr>
+              <w:t>”</w:t>
+            </w:r>
+            <w:r>
+              <w:rPr>
+                <w:rFonts w:ascii="Arial" w:hAnsi="Arial" w:cs="Arial"/>
+                <w:sz w:val="28"/>
+              </w:rPr>
+              <w:t>.</w:t>
+            </w:r>
+          </w:p>
+          <w:p>
+            <w:pPr>
+              <w:pStyle w:val="Prrafodelista"/>
+              <w:numPr>
+                <w:ilvl w:val="0"/>
+                <w:numId w:val="21"/>
+              </w:numPr>
+              <w:cnfStyle w:val="000000010000" w:firstRow="0" w:lastRow="0" w:firstColumn="0" w:lastColumn="0" w:oddVBand="0" w:evenVBand="0" w:oddHBand="0" w:evenHBand="1" w:firstRowFirstColumn="0" w:firstRowLastColumn="0" w:lastRowFirstColumn="0" w:lastRowLastColumn="0"/>
+              <w:rPr>
+                <w:rFonts w:ascii="Arial" w:hAnsi="Arial" w:cs="Arial"/>
+                <w:sz w:val="28"/>
+              </w:rPr>
+            </w:pPr>
+            <w:r>
+              <w:rPr>
+                <w:rFonts w:ascii="Arial" w:hAnsi="Arial" w:cs="Arial"/>
+                <w:sz w:val="28"/>
+              </w:rPr>
+              <w:t>Si el actor desea hacer uso de alguna promoción deberá hacer clic en el botón “promociones”.</w:t>
+            </w:r>
+          </w:p>
+        </w:tc>
+      </w:tr>
+      <w:tr>
+        <w:trPr>
+          <w:cnfStyle w:val="000000100000" w:firstRow="0" w:lastRow="0" w:firstColumn="0" w:lastColumn="0" w:oddVBand="0" w:evenVBand="0" w:oddHBand="1" w:evenHBand="0" w:firstRowFirstColumn="0" w:firstRowLastColumn="0" w:lastRowFirstColumn="0" w:lastRowLastColumn="0"/>
+          <w:trHeight w:val="791"/>
+        </w:trPr>
+        <w:tc>
+          <w:tcPr>
+            <w:cnfStyle w:val="001000000000" w:firstRow="0" w:lastRow="0" w:firstColumn="1" w:lastColumn="0" w:oddVBand="0" w:evenVBand="0" w:oddHBand="0" w:evenHBand="0" w:firstRowFirstColumn="0" w:firstRowLastColumn="0" w:lastRowFirstColumn="0" w:lastRowLastColumn="0"/>
+            <w:tcW w:w="4602" w:type="dxa"/>
+          </w:tcPr>
+          <w:p>
+            <w:pPr>
+              <w:rPr>
+                <w:rFonts w:ascii="Arial" w:hAnsi="Arial" w:cs="Arial"/>
+                <w:sz w:val="28"/>
+              </w:rPr>
+            </w:pPr>
+            <w:r>
+              <w:rPr>
+                <w:rFonts w:ascii="Arial" w:hAnsi="Arial" w:cs="Arial"/>
+                <w:sz w:val="28"/>
+              </w:rPr>
+              <w:t>Pre-Condiciones:</w:t>
+            </w:r>
+          </w:p>
+        </w:tc>
+        <w:tc>
+          <w:tcPr>
+            <w:tcW w:w="4602" w:type="dxa"/>
+          </w:tcPr>
+          <w:p>
+            <w:pPr>
+              <w:cnfStyle w:val="000000100000" w:firstRow="0" w:lastRow="0" w:firstColumn="0" w:lastColumn="0" w:oddVBand="0" w:evenVBand="0" w:oddHBand="1" w:evenHBand="0" w:firstRowFirstColumn="0" w:firstRowLastColumn="0" w:lastRowFirstColumn="0" w:lastRowLastColumn="0"/>
+              <w:rPr>
+                <w:rFonts w:ascii="Arial" w:hAnsi="Arial" w:cs="Arial"/>
+                <w:sz w:val="28"/>
+              </w:rPr>
+            </w:pPr>
+            <w:r>
+              <w:rPr>
+                <w:rFonts w:ascii="Arial" w:hAnsi="Arial" w:cs="Arial"/>
+                <w:sz w:val="28"/>
+              </w:rPr>
+              <w:t>Pre1.-Las existencias de productos deben estar dadas de altas en la base de datos.</w:t>
+            </w:r>
+          </w:p>
+          <w:p>
+            <w:pPr>
+              <w:cnfStyle w:val="000000100000" w:firstRow="0" w:lastRow="0" w:firstColumn="0" w:lastColumn="0" w:oddVBand="0" w:evenVBand="0" w:oddHBand="1" w:evenHBand="0" w:firstRowFirstColumn="0" w:firstRowLastColumn="0" w:lastRowFirstColumn="0" w:lastRowLastColumn="0"/>
+              <w:rPr>
+                <w:rFonts w:ascii="Arial" w:hAnsi="Arial" w:cs="Arial"/>
+                <w:sz w:val="28"/>
+              </w:rPr>
+            </w:pPr>
+            <w:r>
+              <w:rPr>
+                <w:rFonts w:ascii="Arial" w:hAnsi="Arial" w:cs="Arial"/>
+                <w:sz w:val="28"/>
+              </w:rPr>
+              <w:t>Pre2.-El ticket  debe ser válido es decir debe de haber una hora de diferencia antes de iniciar la función.</w:t>
+            </w:r>
+          </w:p>
+          <w:p>
+            <w:pPr>
+              <w:cnfStyle w:val="000000100000" w:firstRow="0" w:lastRow="0" w:firstColumn="0" w:lastColumn="0" w:oddVBand="0" w:evenVBand="0" w:oddHBand="1" w:evenHBand="0" w:firstRowFirstColumn="0" w:firstRowLastColumn="0" w:lastRowFirstColumn="0" w:lastRowLastColumn="0"/>
+              <w:rPr>
+                <w:rFonts w:ascii="Arial" w:hAnsi="Arial" w:cs="Arial"/>
+                <w:sz w:val="28"/>
+              </w:rPr>
+            </w:pPr>
+            <w:r>
+              <w:rPr>
+                <w:rFonts w:ascii="Arial" w:hAnsi="Arial" w:cs="Arial"/>
+                <w:sz w:val="28"/>
+              </w:rPr>
+              <w:t>Pre3. Las promociones estarán almacenadas en la base de datos.</w:t>
+            </w:r>
+          </w:p>
+          <w:p>
+            <w:pPr>
+              <w:cnfStyle w:val="000000100000" w:firstRow="0" w:lastRow="0" w:firstColumn="0" w:lastColumn="0" w:oddVBand="0" w:evenVBand="0" w:oddHBand="1" w:evenHBand="0" w:firstRowFirstColumn="0" w:firstRowLastColumn="0" w:lastRowFirstColumn="0" w:lastRowLastColumn="0"/>
+              <w:rPr>
+                <w:rFonts w:ascii="Arial" w:hAnsi="Arial" w:cs="Arial"/>
+                <w:sz w:val="28"/>
+              </w:rPr>
+            </w:pPr>
+            <w:r>
+              <w:rPr>
+                <w:rFonts w:ascii="Arial" w:hAnsi="Arial" w:cs="Arial"/>
+                <w:sz w:val="28"/>
+              </w:rPr>
+              <w:t>Pre4. Las promociones tendrán una fecha de caducidad.</w:t>
+            </w:r>
+          </w:p>
+        </w:tc>
+      </w:tr>
+      <w:tr>
+        <w:trPr>
+          <w:cnfStyle w:val="000000010000" w:firstRow="0" w:lastRow="0" w:firstColumn="0" w:lastColumn="0" w:oddVBand="0" w:evenVBand="0" w:oddHBand="0" w:evenHBand="1" w:firstRowFirstColumn="0" w:firstRowLastColumn="0" w:lastRowFirstColumn="0" w:lastRowLastColumn="0"/>
+          <w:trHeight w:val="791"/>
+        </w:trPr>
+        <w:tc>
+          <w:tcPr>
+            <w:cnfStyle w:val="001000000000" w:firstRow="0" w:lastRow="0" w:firstColumn="1" w:lastColumn="0" w:oddVBand="0" w:evenVBand="0" w:oddHBand="0" w:evenHBand="0" w:firstRowFirstColumn="0" w:firstRowLastColumn="0" w:lastRowFirstColumn="0" w:lastRowLastColumn="0"/>
+            <w:tcW w:w="4602" w:type="dxa"/>
+          </w:tcPr>
+          <w:p>
+            <w:pPr>
+              <w:rPr>
+                <w:rFonts w:ascii="Arial" w:hAnsi="Arial" w:cs="Arial"/>
+                <w:sz w:val="28"/>
+              </w:rPr>
+            </w:pPr>
+            <w:proofErr w:type="spellStart"/>
+            <w:r>
+              <w:rPr>
+                <w:rFonts w:ascii="Arial" w:hAnsi="Arial" w:cs="Arial"/>
+                <w:sz w:val="28"/>
+              </w:rPr>
+              <w:t>Pos</w:t>
+            </w:r>
+            <w:proofErr w:type="spellEnd"/>
+            <w:r>
+              <w:rPr>
+                <w:rFonts w:ascii="Arial" w:hAnsi="Arial" w:cs="Arial"/>
+                <w:sz w:val="28"/>
+              </w:rPr>
+              <w:t>-Condiciones:</w:t>
+            </w:r>
+          </w:p>
+        </w:tc>
+        <w:tc>
+          <w:tcPr>
+            <w:tcW w:w="4602" w:type="dxa"/>
+          </w:tcPr>
+          <w:p>
+            <w:pPr>
+              <w:cnfStyle w:val="000000010000" w:firstRow="0" w:lastRow="0" w:firstColumn="0" w:lastColumn="0" w:oddVBand="0" w:evenVBand="0" w:oddHBand="0" w:evenHBand="1" w:firstRowFirstColumn="0" w:firstRowLastColumn="0" w:lastRowFirstColumn="0" w:lastRowLastColumn="0"/>
+              <w:rPr>
+                <w:rFonts w:ascii="Arial" w:hAnsi="Arial" w:cs="Arial"/>
+                <w:sz w:val="28"/>
+              </w:rPr>
+            </w:pPr>
+            <w:r>
+              <w:rPr>
+                <w:rFonts w:ascii="Arial" w:hAnsi="Arial" w:cs="Arial"/>
+                <w:sz w:val="28"/>
+              </w:rPr>
+              <w:t>Pos1.-La solicitud debe estar almacenada en la base de datos</w:t>
+            </w:r>
+          </w:p>
+          <w:p>
+            <w:pPr>
+              <w:cnfStyle w:val="000000010000" w:firstRow="0" w:lastRow="0" w:firstColumn="0" w:lastColumn="0" w:oddVBand="0" w:evenVBand="0" w:oddHBand="0" w:evenHBand="1" w:firstRowFirstColumn="0" w:firstRowLastColumn="0" w:lastRowFirstColumn="0" w:lastRowLastColumn="0"/>
+              <w:rPr>
+                <w:rFonts w:ascii="Arial" w:hAnsi="Arial" w:cs="Arial"/>
+                <w:sz w:val="28"/>
+              </w:rPr>
+            </w:pPr>
+            <w:r>
+              <w:rPr>
+                <w:rFonts w:ascii="Arial" w:hAnsi="Arial" w:cs="Arial"/>
+                <w:sz w:val="28"/>
+              </w:rPr>
+              <w:t xml:space="preserve">Pos2.-La solicitud debe de enviarse al área de servicio para </w:t>
+            </w:r>
+            <w:r>
+              <w:rPr>
+                <w:rFonts w:ascii="Arial" w:hAnsi="Arial" w:cs="Arial"/>
+                <w:sz w:val="28"/>
+              </w:rPr>
+              <w:lastRenderedPageBreak/>
+              <w:t>ser atendida.</w:t>
+            </w:r>
+          </w:p>
+          <w:p>
+            <w:pPr>
+              <w:cnfStyle w:val="000000010000" w:firstRow="0" w:lastRow="0" w:firstColumn="0" w:lastColumn="0" w:oddVBand="0" w:evenVBand="0" w:oddHBand="0" w:evenHBand="1" w:firstRowFirstColumn="0" w:firstRowLastColumn="0" w:lastRowFirstColumn="0" w:lastRowLastColumn="0"/>
+              <w:rPr>
+                <w:rFonts w:ascii="Arial" w:hAnsi="Arial" w:cs="Arial"/>
+                <w:sz w:val="28"/>
+              </w:rPr>
+            </w:pPr>
+            <w:r>
+              <w:rPr>
+                <w:rFonts w:ascii="Arial" w:hAnsi="Arial" w:cs="Arial"/>
+                <w:sz w:val="28"/>
+              </w:rPr>
+              <w:t>Pos3. Al momento de ser atendida la solicitud en el área de servicio se le informara al autor que puede pasar a recoger su pedido.</w:t>
+            </w:r>
+          </w:p>
+          <w:p>
+            <w:pPr>
+              <w:cnfStyle w:val="000000010000" w:firstRow="0" w:lastRow="0" w:firstColumn="0" w:lastColumn="0" w:oddVBand="0" w:evenVBand="0" w:oddHBand="0" w:evenHBand="1" w:firstRowFirstColumn="0" w:firstRowLastColumn="0" w:lastRowFirstColumn="0" w:lastRowLastColumn="0"/>
+              <w:rPr>
+                <w:rFonts w:ascii="Arial" w:hAnsi="Arial" w:cs="Arial"/>
+                <w:sz w:val="28"/>
+              </w:rPr>
+            </w:pPr>
+            <w:r>
+              <w:rPr>
+                <w:rFonts w:ascii="Arial" w:hAnsi="Arial" w:cs="Arial"/>
+                <w:sz w:val="28"/>
+              </w:rPr>
+              <w:t>Pos4. Se verificara las promociones que sean ingresadas.</w:t>
+            </w:r>
+          </w:p>
+          <w:p>
+            <w:pPr>
+              <w:cnfStyle w:val="000000010000" w:firstRow="0" w:lastRow="0" w:firstColumn="0" w:lastColumn="0" w:oddVBand="0" w:evenVBand="0" w:oddHBand="0" w:evenHBand="1" w:firstRowFirstColumn="0" w:firstRowLastColumn="0" w:lastRowFirstColumn="0" w:lastRowLastColumn="0"/>
+              <w:rPr>
+                <w:rFonts w:ascii="Arial" w:hAnsi="Arial" w:cs="Arial"/>
+                <w:sz w:val="28"/>
+              </w:rPr>
+            </w:pPr>
+            <w:r>
+              <w:rPr>
+                <w:rFonts w:ascii="Arial" w:hAnsi="Arial" w:cs="Arial"/>
+                <w:sz w:val="28"/>
+              </w:rPr>
+              <w:t>Pos5. En caso de no existir promociones el botón promociones no funcionara.</w:t>
+            </w:r>
+          </w:p>
+        </w:tc>
+      </w:tr>
+      <w:tr>
+        <w:trPr>
+          <w:cnfStyle w:val="000000100000" w:firstRow="0" w:lastRow="0" w:firstColumn="0" w:lastColumn="0" w:oddVBand="0" w:evenVBand="0" w:oddHBand="1" w:evenHBand="0" w:firstRowFirstColumn="0" w:firstRowLastColumn="0" w:lastRowFirstColumn="0" w:lastRowLastColumn="0"/>
+          <w:trHeight w:val="791"/>
+        </w:trPr>
+        <w:tc>
+          <w:tcPr>
+            <w:cnfStyle w:val="001000000000" w:firstRow="0" w:lastRow="0" w:firstColumn="1" w:lastColumn="0" w:oddVBand="0" w:evenVBand="0" w:oddHBand="0" w:evenHBand="0" w:firstRowFirstColumn="0" w:firstRowLastColumn="0" w:lastRowFirstColumn="0" w:lastRowLastColumn="0"/>
+            <w:tcW w:w="4602" w:type="dxa"/>
+          </w:tcPr>
+          <w:p>
+            <w:pPr>
+              <w:rPr>
+                <w:rFonts w:ascii="Arial" w:hAnsi="Arial" w:cs="Arial"/>
+                <w:sz w:val="28"/>
+              </w:rPr>
+            </w:pPr>
+            <w:r>
+              <w:rPr>
+                <w:rFonts w:ascii="Arial" w:hAnsi="Arial" w:cs="Arial"/>
+                <w:sz w:val="28"/>
+              </w:rPr>
+              <w:lastRenderedPageBreak/>
+              <w:t>Flujo Principal</w:t>
+            </w:r>
+          </w:p>
+        </w:tc>
+        <w:tc>
+          <w:tcPr>
+            <w:tcW w:w="4602" w:type="dxa"/>
+          </w:tcPr>
+          <w:p>
+            <w:pPr>
+              <w:pStyle w:val="Prrafodelista"/>
+              <w:numPr>
+                <w:ilvl w:val="0"/>
+                <w:numId w:val="22"/>
+              </w:numPr>
+              <w:cnfStyle w:val="000000100000" w:firstRow="0" w:lastRow="0" w:firstColumn="0" w:lastColumn="0" w:oddVBand="0" w:evenVBand="0" w:oddHBand="1" w:evenHBand="0" w:firstRowFirstColumn="0" w:firstRowLastColumn="0" w:lastRowFirstColumn="0" w:lastRowLastColumn="0"/>
+              <w:rPr>
+                <w:rFonts w:ascii="Arial" w:hAnsi="Arial" w:cs="Arial"/>
+                <w:sz w:val="28"/>
+              </w:rPr>
+            </w:pPr>
+            <w:r>
+              <w:rPr>
+                <w:rFonts w:ascii="Arial" w:hAnsi="Arial" w:cs="Arial"/>
+                <w:sz w:val="28"/>
+              </w:rPr>
+              <w:t>El sistema le muestra al autor la pantalla para elegir bebidas, botanas, otros y promociones.</w:t>
+            </w:r>
+          </w:p>
+          <w:p>
+            <w:pPr>
+              <w:pStyle w:val="Prrafodelista"/>
+              <w:numPr>
+                <w:ilvl w:val="0"/>
+                <w:numId w:val="22"/>
+              </w:numPr>
+              <w:cnfStyle w:val="000000100000" w:firstRow="0" w:lastRow="0" w:firstColumn="0" w:lastColumn="0" w:oddVBand="0" w:evenVBand="0" w:oddHBand="1" w:evenHBand="0" w:firstRowFirstColumn="0" w:firstRowLastColumn="0" w:lastRowFirstColumn="0" w:lastRowLastColumn="0"/>
+              <w:rPr>
+                <w:rFonts w:ascii="Arial" w:hAnsi="Arial" w:cs="Arial"/>
+                <w:sz w:val="28"/>
+              </w:rPr>
+            </w:pPr>
+            <w:r>
+              <w:rPr>
+                <w:rFonts w:ascii="Arial" w:hAnsi="Arial" w:cs="Arial"/>
+                <w:sz w:val="28"/>
+              </w:rPr>
+              <w:t>El autor</w:t>
+            </w:r>
+            <w:r>
+              <w:rPr>
+                <w:rFonts w:ascii="Arial" w:hAnsi="Arial" w:cs="Arial"/>
+                <w:sz w:val="28"/>
+              </w:rPr>
+              <w:t xml:space="preserve"> puede</w:t>
+            </w:r>
+            <w:r>
+              <w:rPr>
+                <w:rFonts w:ascii="Arial" w:hAnsi="Arial" w:cs="Arial"/>
+                <w:sz w:val="28"/>
+              </w:rPr>
+              <w:t xml:space="preserve"> selecciona</w:t>
+            </w:r>
+            <w:r>
+              <w:rPr>
+                <w:rFonts w:ascii="Arial" w:hAnsi="Arial" w:cs="Arial"/>
+                <w:sz w:val="28"/>
+              </w:rPr>
+              <w:t>r bebida.</w:t>
+            </w:r>
+          </w:p>
+          <w:p>
+            <w:pPr>
+              <w:pStyle w:val="Prrafodelista"/>
+              <w:numPr>
+                <w:ilvl w:val="0"/>
+                <w:numId w:val="22"/>
+              </w:numPr>
+              <w:cnfStyle w:val="000000100000" w:firstRow="0" w:lastRow="0" w:firstColumn="0" w:lastColumn="0" w:oddVBand="0" w:evenVBand="0" w:oddHBand="1" w:evenHBand="0" w:firstRowFirstColumn="0" w:firstRowLastColumn="0" w:lastRowFirstColumn="0" w:lastRowLastColumn="0"/>
+              <w:rPr>
+                <w:rFonts w:ascii="Arial" w:hAnsi="Arial" w:cs="Arial"/>
+                <w:sz w:val="28"/>
+              </w:rPr>
+            </w:pPr>
+            <w:r>
+              <w:rPr>
+                <w:rFonts w:ascii="Arial" w:hAnsi="Arial" w:cs="Arial"/>
+                <w:sz w:val="28"/>
+              </w:rPr>
+              <w:t xml:space="preserve">El autor </w:t>
+            </w:r>
+            <w:r>
+              <w:rPr>
+                <w:rFonts w:ascii="Arial" w:hAnsi="Arial" w:cs="Arial"/>
+                <w:sz w:val="28"/>
+              </w:rPr>
+              <w:t xml:space="preserve">puede </w:t>
+            </w:r>
+            <w:r>
+              <w:rPr>
+                <w:rFonts w:ascii="Arial" w:hAnsi="Arial" w:cs="Arial"/>
+                <w:sz w:val="28"/>
+              </w:rPr>
+              <w:t>selecciona</w:t>
+            </w:r>
+            <w:r>
+              <w:rPr>
+                <w:rFonts w:ascii="Arial" w:hAnsi="Arial" w:cs="Arial"/>
+                <w:sz w:val="28"/>
+              </w:rPr>
+              <w:t>r</w:t>
+            </w:r>
+            <w:r>
+              <w:rPr>
+                <w:rFonts w:ascii="Arial" w:hAnsi="Arial" w:cs="Arial"/>
+                <w:sz w:val="28"/>
+              </w:rPr>
+              <w:t xml:space="preserve"> palomitas</w:t>
+            </w:r>
+            <w:r>
+              <w:rPr>
+                <w:rFonts w:ascii="Arial" w:hAnsi="Arial" w:cs="Arial"/>
+                <w:sz w:val="28"/>
+              </w:rPr>
+              <w:t>.</w:t>
+            </w:r>
+          </w:p>
+          <w:p>
+            <w:pPr>
+              <w:pStyle w:val="Prrafodelista"/>
+              <w:numPr>
+                <w:ilvl w:val="0"/>
+                <w:numId w:val="22"/>
+              </w:numPr>
+              <w:cnfStyle w:val="000000100000" w:firstRow="0" w:lastRow="0" w:firstColumn="0" w:lastColumn="0" w:oddVBand="0" w:evenVBand="0" w:oddHBand="1" w:evenHBand="0" w:firstRowFirstColumn="0" w:firstRowLastColumn="0" w:lastRowFirstColumn="0" w:lastRowLastColumn="0"/>
+              <w:rPr>
+                <w:rFonts w:ascii="Arial" w:hAnsi="Arial" w:cs="Arial"/>
+                <w:sz w:val="28"/>
+              </w:rPr>
+            </w:pPr>
+            <w:r>
+              <w:rPr>
+                <w:rFonts w:ascii="Arial" w:hAnsi="Arial" w:cs="Arial"/>
+                <w:sz w:val="28"/>
+              </w:rPr>
+              <w:t xml:space="preserve">El autor </w:t>
+            </w:r>
+            <w:r>
+              <w:rPr>
+                <w:rFonts w:ascii="Arial" w:hAnsi="Arial" w:cs="Arial"/>
+                <w:sz w:val="28"/>
+              </w:rPr>
+              <w:t xml:space="preserve">puede </w:t>
+            </w:r>
+            <w:r>
+              <w:rPr>
+                <w:rFonts w:ascii="Arial" w:hAnsi="Arial" w:cs="Arial"/>
+                <w:sz w:val="28"/>
+              </w:rPr>
+              <w:t>selecciona</w:t>
+            </w:r>
+            <w:r>
+              <w:rPr>
+                <w:rFonts w:ascii="Arial" w:hAnsi="Arial" w:cs="Arial"/>
+                <w:sz w:val="28"/>
+              </w:rPr>
+              <w:t>r</w:t>
+            </w:r>
+            <w:r>
+              <w:rPr>
+                <w:rFonts w:ascii="Arial" w:hAnsi="Arial" w:cs="Arial"/>
+                <w:sz w:val="28"/>
+              </w:rPr>
+              <w:t xml:space="preserve"> otros.</w:t>
+            </w:r>
+          </w:p>
+          <w:p>
+            <w:pPr>
+              <w:pStyle w:val="Prrafodelista"/>
+              <w:numPr>
+                <w:ilvl w:val="0"/>
+                <w:numId w:val="22"/>
+              </w:numPr>
+              <w:cnfStyle w:val="000000100000" w:firstRow="0" w:lastRow="0" w:firstColumn="0" w:lastColumn="0" w:oddVBand="0" w:evenVBand="0" w:oddHBand="1" w:evenHBand="0" w:firstRowFirstColumn="0" w:firstRowLastColumn="0" w:lastRowFirstColumn="0" w:lastRowLastColumn="0"/>
+              <w:rPr>
+                <w:rFonts w:ascii="Arial" w:hAnsi="Arial" w:cs="Arial"/>
+                <w:sz w:val="28"/>
+              </w:rPr>
+            </w:pPr>
+            <w:r>
+              <w:rPr>
+                <w:rFonts w:ascii="Arial" w:hAnsi="Arial" w:cs="Arial"/>
+                <w:sz w:val="28"/>
+              </w:rPr>
+              <w:t xml:space="preserve">El autor </w:t>
+            </w:r>
+            <w:r>
+              <w:rPr>
+                <w:rFonts w:ascii="Arial" w:hAnsi="Arial" w:cs="Arial"/>
+                <w:sz w:val="28"/>
+              </w:rPr>
+              <w:t xml:space="preserve">puede </w:t>
+            </w:r>
+            <w:r>
+              <w:rPr>
+                <w:rFonts w:ascii="Arial" w:hAnsi="Arial" w:cs="Arial"/>
+                <w:sz w:val="28"/>
+              </w:rPr>
+              <w:t>selecciona</w:t>
+            </w:r>
+            <w:r>
+              <w:rPr>
+                <w:rFonts w:ascii="Arial" w:hAnsi="Arial" w:cs="Arial"/>
+                <w:sz w:val="28"/>
+              </w:rPr>
+              <w:t>r</w:t>
+            </w:r>
+            <w:r>
+              <w:rPr>
+                <w:rFonts w:ascii="Arial" w:hAnsi="Arial" w:cs="Arial"/>
+                <w:sz w:val="28"/>
+              </w:rPr>
+              <w:t xml:space="preserve"> promociones.</w:t>
+            </w:r>
+          </w:p>
+          <w:p>
+            <w:pPr>
+              <w:pStyle w:val="Prrafodelista"/>
+              <w:cnfStyle w:val="000000100000" w:firstRow="0" w:lastRow="0" w:firstColumn="0" w:lastColumn="0" w:oddVBand="0" w:evenVBand="0" w:oddHBand="1" w:evenHBand="0" w:firstRowFirstColumn="0" w:firstRowLastColumn="0" w:lastRowFirstColumn="0" w:lastRowLastColumn="0"/>
+              <w:rPr>
+                <w:rFonts w:ascii="Arial" w:hAnsi="Arial" w:cs="Arial"/>
+                <w:sz w:val="28"/>
+              </w:rPr>
+            </w:pPr>
+          </w:p>
+        </w:tc>
+      </w:tr>
+      <w:tr>
+        <w:trPr>
+          <w:cnfStyle w:val="000000010000" w:firstRow="0" w:lastRow="0" w:firstColumn="0" w:lastColumn="0" w:oddVBand="0" w:evenVBand="0" w:oddHBand="0" w:evenHBand="1" w:firstRowFirstColumn="0" w:firstRowLastColumn="0" w:lastRowFirstColumn="0" w:lastRowLastColumn="0"/>
+          <w:trHeight w:val="791"/>
+        </w:trPr>
+        <w:tc>
+          <w:tcPr>
+            <w:cnfStyle w:val="001000000000" w:firstRow="0" w:lastRow="0" w:firstColumn="1" w:lastColumn="0" w:oddVBand="0" w:evenVBand="0" w:oddHBand="0" w:evenHBand="0" w:firstRowFirstColumn="0" w:firstRowLastColumn="0" w:lastRowFirstColumn="0" w:lastRowLastColumn="0"/>
+            <w:tcW w:w="4602" w:type="dxa"/>
+          </w:tcPr>
+          <w:p>
+            <w:pPr>
+              <w:rPr>
+                <w:rFonts w:ascii="Arial" w:hAnsi="Arial" w:cs="Arial"/>
+                <w:sz w:val="28"/>
+              </w:rPr>
+            </w:pPr>
+            <w:r>
+              <w:rPr>
+                <w:rFonts w:ascii="Arial" w:hAnsi="Arial" w:cs="Arial"/>
+                <w:sz w:val="28"/>
+              </w:rPr>
+              <w:t>Flujo Alternativo:</w:t>
+            </w:r>
+          </w:p>
+          <w:p>
+            <w:pPr>
+              <w:rPr>
+                <w:rFonts w:ascii="Arial" w:hAnsi="Arial" w:cs="Arial"/>
+                <w:sz w:val="28"/>
+              </w:rPr>
+            </w:pPr>
+          </w:p>
+        </w:tc>
+        <w:tc>
+          <w:tcPr>
+            <w:tcW w:w="4602" w:type="dxa"/>
+          </w:tcPr>
+          <w:p>
+            <w:pPr>
+              <w:cnfStyle w:val="000000010000" w:firstRow="0" w:lastRow="0" w:firstColumn="0" w:lastColumn="0" w:oddVBand="0" w:evenVBand="0" w:oddHBand="0" w:evenHBand="1" w:firstRowFirstColumn="0" w:firstRowLastColumn="0" w:lastRowFirstColumn="0" w:lastRowLastColumn="0"/>
+              <w:rPr>
+                <w:rFonts w:ascii="Arial" w:hAnsi="Arial" w:cs="Arial"/>
+                <w:sz w:val="28"/>
+              </w:rPr>
+            </w:pPr>
+            <w:r>
+              <w:rPr>
+                <w:rFonts w:ascii="Arial" w:hAnsi="Arial" w:cs="Arial"/>
+                <w:sz w:val="28"/>
+              </w:rPr>
+              <w:t>En el paso 2 al hacer clic en el botón bebidas entras en la ventana de bebidas:</w:t>
+            </w:r>
+          </w:p>
+          <w:p>
+            <w:pPr>
+              <w:cnfStyle w:val="000000010000" w:firstRow="0" w:lastRow="0" w:firstColumn="0" w:lastColumn="0" w:oddVBand="0" w:evenVBand="0" w:oddHBand="0" w:evenHBand="1" w:firstRowFirstColumn="0" w:firstRowLastColumn="0" w:lastRowFirstColumn="0" w:lastRowLastColumn="0"/>
+              <w:rPr>
+                <w:rFonts w:ascii="Arial" w:hAnsi="Arial" w:cs="Arial"/>
+                <w:sz w:val="28"/>
+              </w:rPr>
+            </w:pPr>
+          </w:p>
+          <w:p>
+            <w:pPr>
+              <w:cnfStyle w:val="000000010000" w:firstRow="0" w:lastRow="0" w:firstColumn="0" w:lastColumn="0" w:oddVBand="0" w:evenVBand="0" w:oddHBand="0" w:evenHBand="1" w:firstRowFirstColumn="0" w:firstRowLastColumn="0" w:lastRowFirstColumn="0" w:lastRowLastColumn="0"/>
+              <w:rPr>
+                <w:rFonts w:ascii="Arial" w:hAnsi="Arial" w:cs="Arial"/>
+                <w:sz w:val="28"/>
+              </w:rPr>
+            </w:pPr>
+            <w:r>
+              <w:rPr>
+                <w:rFonts w:ascii="Arial" w:hAnsi="Arial" w:cs="Arial"/>
+                <w:sz w:val="28"/>
+              </w:rPr>
+              <w:t>2.1El actor puede seleccionar las bebidas de su interés.</w:t>
+            </w:r>
+          </w:p>
+          <w:p>
+            <w:pPr>
+              <w:cnfStyle w:val="000000010000" w:firstRow="0" w:lastRow="0" w:firstColumn="0" w:lastColumn="0" w:oddVBand="0" w:evenVBand="0" w:oddHBand="0" w:evenHBand="1" w:firstRowFirstColumn="0" w:firstRowLastColumn="0" w:lastRowFirstColumn="0" w:lastRowLastColumn="0"/>
+              <w:rPr>
+                <w:rFonts w:ascii="Arial" w:hAnsi="Arial" w:cs="Arial"/>
+                <w:sz w:val="28"/>
+              </w:rPr>
+            </w:pPr>
+            <w:r>
+              <w:rPr>
+                <w:rFonts w:ascii="Arial" w:hAnsi="Arial" w:cs="Arial"/>
+                <w:sz w:val="28"/>
+              </w:rPr>
+              <w:t>2.2 El actor puede especificar cuantas bebidas desea.</w:t>
+            </w:r>
+          </w:p>
+          <w:p>
+            <w:pPr>
+              <w:cnfStyle w:val="000000010000" w:firstRow="0" w:lastRow="0" w:firstColumn="0" w:lastColumn="0" w:oddVBand="0" w:evenVBand="0" w:oddHBand="0" w:evenHBand="1" w:firstRowFirstColumn="0" w:firstRowLastColumn="0" w:lastRowFirstColumn="0" w:lastRowLastColumn="0"/>
+              <w:rPr>
+                <w:rFonts w:ascii="Arial" w:hAnsi="Arial" w:cs="Arial"/>
+                <w:sz w:val="28"/>
+              </w:rPr>
+            </w:pPr>
+            <w:r>
+              <w:rPr>
+                <w:rFonts w:ascii="Arial" w:hAnsi="Arial" w:cs="Arial"/>
+                <w:sz w:val="28"/>
+              </w:rPr>
+              <w:t>2.3 El actor oprime el botón agregar.</w:t>
+            </w:r>
+          </w:p>
+          <w:p>
+            <w:pPr>
+              <w:cnfStyle w:val="000000010000" w:firstRow="0" w:lastRow="0" w:firstColumn="0" w:lastColumn="0" w:oddVBand="0" w:evenVBand="0" w:oddHBand="0" w:evenHBand="1" w:firstRowFirstColumn="0" w:firstRowLastColumn="0" w:lastRowFirstColumn="0" w:lastRowLastColumn="0"/>
+              <w:rPr>
+                <w:rFonts w:ascii="Arial" w:hAnsi="Arial" w:cs="Arial"/>
+                <w:sz w:val="28"/>
+              </w:rPr>
+            </w:pPr>
+            <w:r>
+              <w:rPr>
+                <w:rFonts w:ascii="Arial" w:hAnsi="Arial" w:cs="Arial"/>
+                <w:sz w:val="28"/>
+              </w:rPr>
+              <w:t xml:space="preserve">2.3.1 El sistema lo </w:t>
+            </w:r>
+            <w:proofErr w:type="spellStart"/>
+            <w:r>
+              <w:rPr>
+                <w:rFonts w:ascii="Arial" w:hAnsi="Arial" w:cs="Arial"/>
+                <w:sz w:val="28"/>
+              </w:rPr>
+              <w:t>redirecciona</w:t>
+            </w:r>
+            <w:proofErr w:type="spellEnd"/>
+            <w:r>
+              <w:rPr>
+                <w:rFonts w:ascii="Arial" w:hAnsi="Arial" w:cs="Arial"/>
+                <w:sz w:val="28"/>
+              </w:rPr>
+              <w:t xml:space="preserve"> al paso 1 agregando a la lista lo seleccionado por el actor.</w:t>
+            </w:r>
+          </w:p>
+          <w:p>
+            <w:pPr>
+              <w:cnfStyle w:val="000000010000" w:firstRow="0" w:lastRow="0" w:firstColumn="0" w:lastColumn="0" w:oddVBand="0" w:evenVBand="0" w:oddHBand="0" w:evenHBand="1" w:firstRowFirstColumn="0" w:firstRowLastColumn="0" w:lastRowFirstColumn="0" w:lastRowLastColumn="0"/>
+              <w:rPr>
+                <w:rFonts w:ascii="Arial" w:hAnsi="Arial" w:cs="Arial"/>
+                <w:sz w:val="28"/>
+              </w:rPr>
+            </w:pPr>
+            <w:r>
+              <w:rPr>
+                <w:rFonts w:ascii="Arial" w:hAnsi="Arial" w:cs="Arial"/>
+                <w:sz w:val="28"/>
+              </w:rPr>
+              <w:t>2.4 El actor no selecciona ninguna bebida oprime cancelar para regresar al paso 1.</w:t>
+            </w:r>
+          </w:p>
+          <w:p>
+            <w:pPr>
+              <w:cnfStyle w:val="000000010000" w:firstRow="0" w:lastRow="0" w:firstColumn="0" w:lastColumn="0" w:oddVBand="0" w:evenVBand="0" w:oddHBand="0" w:evenHBand="1" w:firstRowFirstColumn="0" w:firstRowLastColumn="0" w:lastRowFirstColumn="0" w:lastRowLastColumn="0"/>
+              <w:rPr>
+                <w:rFonts w:ascii="Arial" w:hAnsi="Arial" w:cs="Arial"/>
+                <w:sz w:val="28"/>
+              </w:rPr>
+            </w:pPr>
+          </w:p>
+          <w:p>
+            <w:pPr>
+              <w:cnfStyle w:val="000000010000" w:firstRow="0" w:lastRow="0" w:firstColumn="0" w:lastColumn="0" w:oddVBand="0" w:evenVBand="0" w:oddHBand="0" w:evenHBand="1" w:firstRowFirstColumn="0" w:firstRowLastColumn="0" w:lastRowFirstColumn="0" w:lastRowLastColumn="0"/>
+              <w:rPr>
+                <w:rFonts w:ascii="Arial" w:hAnsi="Arial" w:cs="Arial"/>
+                <w:sz w:val="28"/>
+              </w:rPr>
+            </w:pPr>
+            <w:r>
+              <w:rPr>
+                <w:rFonts w:ascii="Arial" w:hAnsi="Arial" w:cs="Arial"/>
+                <w:sz w:val="28"/>
+              </w:rPr>
+              <w:t>En el paso 3 al hacer clic en el botón palomitas entras en la ventana de palomitas:</w:t>
+            </w:r>
+          </w:p>
+          <w:p>
+            <w:pPr>
+              <w:cnfStyle w:val="000000010000" w:firstRow="0" w:lastRow="0" w:firstColumn="0" w:lastColumn="0" w:oddVBand="0" w:evenVBand="0" w:oddHBand="0" w:evenHBand="1" w:firstRowFirstColumn="0" w:firstRowLastColumn="0" w:lastRowFirstColumn="0" w:lastRowLastColumn="0"/>
+              <w:rPr>
+                <w:rFonts w:ascii="Arial" w:hAnsi="Arial" w:cs="Arial"/>
+                <w:sz w:val="28"/>
+              </w:rPr>
+            </w:pPr>
+          </w:p>
+          <w:p>
+            <w:pPr>
+              <w:cnfStyle w:val="000000010000" w:firstRow="0" w:lastRow="0" w:firstColumn="0" w:lastColumn="0" w:oddVBand="0" w:evenVBand="0" w:oddHBand="0" w:evenHBand="1" w:firstRowFirstColumn="0" w:firstRowLastColumn="0" w:lastRowFirstColumn="0" w:lastRowLastColumn="0"/>
+              <w:rPr>
+                <w:rFonts w:ascii="Arial" w:hAnsi="Arial" w:cs="Arial"/>
+                <w:sz w:val="28"/>
+              </w:rPr>
+            </w:pPr>
+            <w:r>
+              <w:rPr>
+                <w:rFonts w:ascii="Arial" w:hAnsi="Arial" w:cs="Arial"/>
+                <w:sz w:val="28"/>
+              </w:rPr>
+              <w:t>3.1El actor puede seleccionar las palomitas de su interés.</w:t>
+            </w:r>
+          </w:p>
+          <w:p>
+            <w:pPr>
+              <w:cnfStyle w:val="000000010000" w:firstRow="0" w:lastRow="0" w:firstColumn="0" w:lastColumn="0" w:oddVBand="0" w:evenVBand="0" w:oddHBand="0" w:evenHBand="1" w:firstRowFirstColumn="0" w:firstRowLastColumn="0" w:lastRowFirstColumn="0" w:lastRowLastColumn="0"/>
+              <w:rPr>
+                <w:rFonts w:ascii="Arial" w:hAnsi="Arial" w:cs="Arial"/>
+                <w:sz w:val="28"/>
+              </w:rPr>
+            </w:pPr>
+            <w:r>
+              <w:rPr>
+                <w:rFonts w:ascii="Arial" w:hAnsi="Arial" w:cs="Arial"/>
+                <w:sz w:val="28"/>
+              </w:rPr>
+              <w:t>3.2 El actor puede especificar cuantas palomitas desea.</w:t>
+            </w:r>
+          </w:p>
+          <w:p>
+            <w:pPr>
+              <w:cnfStyle w:val="000000010000" w:firstRow="0" w:lastRow="0" w:firstColumn="0" w:lastColumn="0" w:oddVBand="0" w:evenVBand="0" w:oddHBand="0" w:evenHBand="1" w:firstRowFirstColumn="0" w:firstRowLastColumn="0" w:lastRowFirstColumn="0" w:lastRowLastColumn="0"/>
+              <w:rPr>
+                <w:rFonts w:ascii="Arial" w:hAnsi="Arial" w:cs="Arial"/>
+                <w:sz w:val="28"/>
+              </w:rPr>
+            </w:pPr>
+            <w:r>
+              <w:rPr>
+                <w:rFonts w:ascii="Arial" w:hAnsi="Arial" w:cs="Arial"/>
+                <w:sz w:val="28"/>
+              </w:rPr>
+              <w:t>3.3 El actor oprime el botón agregar.</w:t>
+            </w:r>
+          </w:p>
+          <w:p>
+            <w:pPr>
+              <w:cnfStyle w:val="000000010000" w:firstRow="0" w:lastRow="0" w:firstColumn="0" w:lastColumn="0" w:oddVBand="0" w:evenVBand="0" w:oddHBand="0" w:evenHBand="1" w:firstRowFirstColumn="0" w:firstRowLastColumn="0" w:lastRowFirstColumn="0" w:lastRowLastColumn="0"/>
+              <w:rPr>
+                <w:rFonts w:ascii="Arial" w:hAnsi="Arial" w:cs="Arial"/>
+                <w:sz w:val="28"/>
+              </w:rPr>
+            </w:pPr>
+            <w:r>
+              <w:rPr>
+                <w:rFonts w:ascii="Arial" w:hAnsi="Arial" w:cs="Arial"/>
+                <w:sz w:val="28"/>
+              </w:rPr>
+              <w:t xml:space="preserve">3.3.1 El sistema lo </w:t>
+            </w:r>
+            <w:proofErr w:type="spellStart"/>
+            <w:r>
+              <w:rPr>
+                <w:rFonts w:ascii="Arial" w:hAnsi="Arial" w:cs="Arial"/>
+                <w:sz w:val="28"/>
+              </w:rPr>
+              <w:t>redirecciona</w:t>
+            </w:r>
+            <w:proofErr w:type="spellEnd"/>
+            <w:r>
+              <w:rPr>
+                <w:rFonts w:ascii="Arial" w:hAnsi="Arial" w:cs="Arial"/>
+                <w:sz w:val="28"/>
+              </w:rPr>
+              <w:t xml:space="preserve"> al paso 1 agregando a la lista lo seleccionado por el actor.</w:t>
+            </w:r>
+          </w:p>
+          <w:p>
+            <w:pPr>
+              <w:cnfStyle w:val="000000010000" w:firstRow="0" w:lastRow="0" w:firstColumn="0" w:lastColumn="0" w:oddVBand="0" w:evenVBand="0" w:oddHBand="0" w:evenHBand="1" w:firstRowFirstColumn="0" w:firstRowLastColumn="0" w:lastRowFirstColumn="0" w:lastRowLastColumn="0"/>
+              <w:rPr>
+                <w:rFonts w:ascii="Arial" w:hAnsi="Arial" w:cs="Arial"/>
+                <w:sz w:val="28"/>
+              </w:rPr>
+            </w:pPr>
+            <w:r>
+              <w:rPr>
+                <w:rFonts w:ascii="Arial" w:hAnsi="Arial" w:cs="Arial"/>
+                <w:sz w:val="28"/>
+              </w:rPr>
+              <w:t>3.4 El actor no selecciona ninguna palomita oprime cancelar para regresar al paso 1.</w:t>
+            </w:r>
+          </w:p>
+          <w:p>
+            <w:pPr>
+              <w:cnfStyle w:val="000000010000" w:firstRow="0" w:lastRow="0" w:firstColumn="0" w:lastColumn="0" w:oddVBand="0" w:evenVBand="0" w:oddHBand="0" w:evenHBand="1" w:firstRowFirstColumn="0" w:firstRowLastColumn="0" w:lastRowFirstColumn="0" w:lastRowLastColumn="0"/>
+              <w:rPr>
+                <w:rFonts w:ascii="Arial" w:hAnsi="Arial" w:cs="Arial"/>
+                <w:sz w:val="28"/>
+              </w:rPr>
+            </w:pPr>
+          </w:p>
+          <w:p>
+            <w:pPr>
+              <w:cnfStyle w:val="000000010000" w:firstRow="0" w:lastRow="0" w:firstColumn="0" w:lastColumn="0" w:oddVBand="0" w:evenVBand="0" w:oddHBand="0" w:evenHBand="1" w:firstRowFirstColumn="0" w:firstRowLastColumn="0" w:lastRowFirstColumn="0" w:lastRowLastColumn="0"/>
+              <w:rPr>
+                <w:rFonts w:ascii="Arial" w:hAnsi="Arial" w:cs="Arial"/>
+                <w:sz w:val="28"/>
+              </w:rPr>
+            </w:pPr>
+            <w:r>
+              <w:rPr>
+                <w:rFonts w:ascii="Arial" w:hAnsi="Arial" w:cs="Arial"/>
+                <w:sz w:val="28"/>
+              </w:rPr>
+              <w:t>En el paso 4 al hacer clic en el botón otros entras en la ventana de otros:</w:t>
+            </w:r>
+          </w:p>
+          <w:p>
+            <w:pPr>
+              <w:cnfStyle w:val="000000010000" w:firstRow="0" w:lastRow="0" w:firstColumn="0" w:lastColumn="0" w:oddVBand="0" w:evenVBand="0" w:oddHBand="0" w:evenHBand="1" w:firstRowFirstColumn="0" w:firstRowLastColumn="0" w:lastRowFirstColumn="0" w:lastRowLastColumn="0"/>
+              <w:rPr>
+                <w:rFonts w:ascii="Arial" w:hAnsi="Arial" w:cs="Arial"/>
+                <w:sz w:val="28"/>
+              </w:rPr>
+            </w:pPr>
+          </w:p>
+          <w:p>
+            <w:pPr>
+              <w:cnfStyle w:val="000000010000" w:firstRow="0" w:lastRow="0" w:firstColumn="0" w:lastColumn="0" w:oddVBand="0" w:evenVBand="0" w:oddHBand="0" w:evenHBand="1" w:firstRowFirstColumn="0" w:firstRowLastColumn="0" w:lastRowFirstColumn="0" w:lastRowLastColumn="0"/>
+              <w:rPr>
+                <w:rFonts w:ascii="Arial" w:hAnsi="Arial" w:cs="Arial"/>
+                <w:sz w:val="28"/>
+              </w:rPr>
+            </w:pPr>
+            <w:r>
+              <w:rPr>
+                <w:rFonts w:ascii="Arial" w:hAnsi="Arial" w:cs="Arial"/>
+                <w:sz w:val="28"/>
+              </w:rPr>
+              <w:t>4.1El actor puede seleccionar su snack de su interés.</w:t>
+            </w:r>
+          </w:p>
+          <w:p>
+            <w:pPr>
+              <w:cnfStyle w:val="000000010000" w:firstRow="0" w:lastRow="0" w:firstColumn="0" w:lastColumn="0" w:oddVBand="0" w:evenVBand="0" w:oddHBand="0" w:evenHBand="1" w:firstRowFirstColumn="0" w:firstRowLastColumn="0" w:lastRowFirstColumn="0" w:lastRowLastColumn="0"/>
+              <w:rPr>
+                <w:rFonts w:ascii="Arial" w:hAnsi="Arial" w:cs="Arial"/>
+                <w:sz w:val="28"/>
+              </w:rPr>
+            </w:pPr>
+            <w:r>
+              <w:rPr>
+                <w:rFonts w:ascii="Arial" w:hAnsi="Arial" w:cs="Arial"/>
+                <w:sz w:val="28"/>
+              </w:rPr>
+              <w:t xml:space="preserve">4.2 El actor puede especificar cuantas </w:t>
+            </w:r>
+            <w:proofErr w:type="spellStart"/>
+            <w:r>
+              <w:rPr>
+                <w:rFonts w:ascii="Arial" w:hAnsi="Arial" w:cs="Arial"/>
+                <w:sz w:val="28"/>
+              </w:rPr>
+              <w:t>snacks</w:t>
+            </w:r>
+            <w:proofErr w:type="spellEnd"/>
+            <w:r>
+              <w:rPr>
+                <w:rFonts w:ascii="Arial" w:hAnsi="Arial" w:cs="Arial"/>
+                <w:sz w:val="28"/>
+              </w:rPr>
+              <w:t xml:space="preserve"> desea.</w:t>
+            </w:r>
+          </w:p>
+          <w:p>
+            <w:pPr>
+              <w:cnfStyle w:val="000000010000" w:firstRow="0" w:lastRow="0" w:firstColumn="0" w:lastColumn="0" w:oddVBand="0" w:evenVBand="0" w:oddHBand="0" w:evenHBand="1" w:firstRowFirstColumn="0" w:firstRowLastColumn="0" w:lastRowFirstColumn="0" w:lastRowLastColumn="0"/>
+              <w:rPr>
+                <w:rFonts w:ascii="Arial" w:hAnsi="Arial" w:cs="Arial"/>
+                <w:sz w:val="28"/>
+              </w:rPr>
+            </w:pPr>
+            <w:r>
+              <w:rPr>
+                <w:rFonts w:ascii="Arial" w:hAnsi="Arial" w:cs="Arial"/>
+                <w:sz w:val="28"/>
+              </w:rPr>
+              <w:t>4.3 El actor oprime el botón agregar.</w:t>
+            </w:r>
+          </w:p>
+          <w:p>
+            <w:pPr>
+              <w:cnfStyle w:val="000000010000" w:firstRow="0" w:lastRow="0" w:firstColumn="0" w:lastColumn="0" w:oddVBand="0" w:evenVBand="0" w:oddHBand="0" w:evenHBand="1" w:firstRowFirstColumn="0" w:firstRowLastColumn="0" w:lastRowFirstColumn="0" w:lastRowLastColumn="0"/>
+              <w:rPr>
+                <w:rFonts w:ascii="Arial" w:hAnsi="Arial" w:cs="Arial"/>
+                <w:sz w:val="28"/>
+              </w:rPr>
+            </w:pPr>
+            <w:r>
+              <w:rPr>
+                <w:rFonts w:ascii="Arial" w:hAnsi="Arial" w:cs="Arial"/>
+                <w:sz w:val="28"/>
+              </w:rPr>
+              <w:t xml:space="preserve">4.3.1 El sistema lo </w:t>
+            </w:r>
+            <w:proofErr w:type="spellStart"/>
+            <w:r>
+              <w:rPr>
+                <w:rFonts w:ascii="Arial" w:hAnsi="Arial" w:cs="Arial"/>
+                <w:sz w:val="28"/>
+              </w:rPr>
+              <w:t>redirecciona</w:t>
+            </w:r>
+            <w:proofErr w:type="spellEnd"/>
+            <w:r>
+              <w:rPr>
+                <w:rFonts w:ascii="Arial" w:hAnsi="Arial" w:cs="Arial"/>
+                <w:sz w:val="28"/>
+              </w:rPr>
+              <w:t xml:space="preserve"> al paso 1 agregando a la lista lo seleccionado por el actor.</w:t>
+            </w:r>
+          </w:p>
+          <w:p>
+            <w:pPr>
+              <w:cnfStyle w:val="000000010000" w:firstRow="0" w:lastRow="0" w:firstColumn="0" w:lastColumn="0" w:oddVBand="0" w:evenVBand="0" w:oddHBand="0" w:evenHBand="1" w:firstRowFirstColumn="0" w:firstRowLastColumn="0" w:lastRowFirstColumn="0" w:lastRowLastColumn="0"/>
+              <w:rPr>
+                <w:rFonts w:ascii="Arial" w:hAnsi="Arial" w:cs="Arial"/>
+                <w:sz w:val="28"/>
+              </w:rPr>
+            </w:pPr>
+            <w:r>
+              <w:rPr>
+                <w:rFonts w:ascii="Arial" w:hAnsi="Arial" w:cs="Arial"/>
+                <w:sz w:val="28"/>
+              </w:rPr>
+              <w:t>4.4 El actor no selecciona ninguna snack oprime cancelar para regresar al paso 1.</w:t>
+            </w:r>
+          </w:p>
+          <w:p>
+            <w:pPr>
+              <w:cnfStyle w:val="000000010000" w:firstRow="0" w:lastRow="0" w:firstColumn="0" w:lastColumn="0" w:oddVBand="0" w:evenVBand="0" w:oddHBand="0" w:evenHBand="1" w:firstRowFirstColumn="0" w:firstRowLastColumn="0" w:lastRowFirstColumn="0" w:lastRowLastColumn="0"/>
+              <w:rPr>
+                <w:rFonts w:ascii="Arial" w:hAnsi="Arial" w:cs="Arial"/>
+                <w:sz w:val="28"/>
+              </w:rPr>
+            </w:pPr>
+          </w:p>
+          <w:p>
+            <w:pPr>
+              <w:cnfStyle w:val="000000010000" w:firstRow="0" w:lastRow="0" w:firstColumn="0" w:lastColumn="0" w:oddVBand="0" w:evenVBand="0" w:oddHBand="0" w:evenHBand="1" w:firstRowFirstColumn="0" w:firstRowLastColumn="0" w:lastRowFirstColumn="0" w:lastRowLastColumn="0"/>
+              <w:rPr>
+                <w:rFonts w:ascii="Arial" w:hAnsi="Arial" w:cs="Arial"/>
+                <w:sz w:val="28"/>
+              </w:rPr>
+            </w:pPr>
+            <w:r>
+              <w:rPr>
+                <w:rFonts w:ascii="Arial" w:hAnsi="Arial" w:cs="Arial"/>
+                <w:sz w:val="28"/>
+              </w:rPr>
+              <w:t>En el paso 5 al hacer clic en el botón promociones entras en la ventana de promociones:</w:t>
+            </w:r>
+          </w:p>
+          <w:p>
+            <w:pPr>
+              <w:cnfStyle w:val="000000010000" w:firstRow="0" w:lastRow="0" w:firstColumn="0" w:lastColumn="0" w:oddVBand="0" w:evenVBand="0" w:oddHBand="0" w:evenHBand="1" w:firstRowFirstColumn="0" w:firstRowLastColumn="0" w:lastRowFirstColumn="0" w:lastRowLastColumn="0"/>
+              <w:rPr>
+                <w:rFonts w:ascii="Arial" w:hAnsi="Arial" w:cs="Arial"/>
+                <w:sz w:val="28"/>
+              </w:rPr>
+            </w:pPr>
+          </w:p>
+          <w:p>
+            <w:pPr>
+              <w:cnfStyle w:val="000000010000" w:firstRow="0" w:lastRow="0" w:firstColumn="0" w:lastColumn="0" w:oddVBand="0" w:evenVBand="0" w:oddHBand="0" w:evenHBand="1" w:firstRowFirstColumn="0" w:firstRowLastColumn="0" w:lastRowFirstColumn="0" w:lastRowLastColumn="0"/>
+              <w:rPr>
+                <w:rFonts w:ascii="Arial" w:hAnsi="Arial" w:cs="Arial"/>
+                <w:sz w:val="28"/>
+              </w:rPr>
+            </w:pPr>
+            <w:r>
+              <w:rPr>
+                <w:rFonts w:ascii="Arial" w:hAnsi="Arial" w:cs="Arial"/>
+                <w:sz w:val="28"/>
+              </w:rPr>
+              <w:t>En caso de que no existan promociones en la base de datos.</w:t>
+            </w:r>
+          </w:p>
+          <w:p>
+            <w:pPr>
+              <w:pStyle w:val="Prrafodelista"/>
+              <w:numPr>
+                <w:ilvl w:val="1"/>
+                <w:numId w:val="22"/>
+              </w:numPr>
+              <w:cnfStyle w:val="000000010000" w:firstRow="0" w:lastRow="0" w:firstColumn="0" w:lastColumn="0" w:oddVBand="0" w:evenVBand="0" w:oddHBand="0" w:evenHBand="1" w:firstRowFirstColumn="0" w:firstRowLastColumn="0" w:lastRowFirstColumn="0" w:lastRowLastColumn="0"/>
+              <w:rPr>
+                <w:rFonts w:ascii="Arial" w:hAnsi="Arial" w:cs="Arial"/>
+                <w:sz w:val="28"/>
+              </w:rPr>
+            </w:pPr>
+            <w:r>
+              <w:rPr>
+                <w:rFonts w:ascii="Arial" w:hAnsi="Arial" w:cs="Arial"/>
+                <w:sz w:val="28"/>
+              </w:rPr>
+              <w:t xml:space="preserve">El botón de </w:t>
+            </w:r>
+            <w:proofErr w:type="spellStart"/>
+            <w:r>
+              <w:rPr>
+                <w:rFonts w:ascii="Arial" w:hAnsi="Arial" w:cs="Arial"/>
+                <w:sz w:val="28"/>
+              </w:rPr>
+              <w:t>promos</w:t>
+            </w:r>
+            <w:proofErr w:type="spellEnd"/>
+            <w:r>
+              <w:rPr>
+                <w:rFonts w:ascii="Arial" w:hAnsi="Arial" w:cs="Arial"/>
+                <w:sz w:val="28"/>
+              </w:rPr>
+              <w:t xml:space="preserve"> estará desactivado.</w:t>
+            </w:r>
+          </w:p>
+          <w:p>
+            <w:pPr>
+              <w:pStyle w:val="Prrafodelista"/>
+              <w:ind w:left="1080"/>
+              <w:cnfStyle w:val="000000010000" w:firstRow="0" w:lastRow="0" w:firstColumn="0" w:lastColumn="0" w:oddVBand="0" w:evenVBand="0" w:oddHBand="0" w:evenHBand="1" w:firstRowFirstColumn="0" w:firstRowLastColumn="0" w:lastRowFirstColumn="0" w:lastRowLastColumn="0"/>
+              <w:rPr>
+                <w:rFonts w:ascii="Arial" w:hAnsi="Arial" w:cs="Arial"/>
+                <w:sz w:val="28"/>
+              </w:rPr>
+            </w:pPr>
+          </w:p>
+          <w:p>
+            <w:pPr>
+              <w:cnfStyle w:val="000000010000" w:firstRow="0" w:lastRow="0" w:firstColumn="0" w:lastColumn="0" w:oddVBand="0" w:evenVBand="0" w:oddHBand="0" w:evenHBand="1" w:firstRowFirstColumn="0" w:firstRowLastColumn="0" w:lastRowFirstColumn="0" w:lastRowLastColumn="0"/>
+              <w:rPr>
+                <w:rFonts w:ascii="Arial" w:hAnsi="Arial" w:cs="Arial"/>
+                <w:sz w:val="28"/>
+              </w:rPr>
+            </w:pPr>
+            <w:r>
+              <w:rPr>
+                <w:rFonts w:ascii="Arial" w:hAnsi="Arial" w:cs="Arial"/>
+                <w:sz w:val="28"/>
+              </w:rPr>
+              <w:t>En caso que exista una promoción:</w:t>
+            </w:r>
+          </w:p>
+          <w:p>
+            <w:pPr>
+              <w:cnfStyle w:val="000000010000" w:firstRow="0" w:lastRow="0" w:firstColumn="0" w:lastColumn="0" w:oddVBand="0" w:evenVBand="0" w:oddHBand="0" w:evenHBand="1" w:firstRowFirstColumn="0" w:firstRowLastColumn="0" w:lastRowFirstColumn="0" w:lastRowLastColumn="0"/>
+              <w:rPr>
+                <w:rFonts w:ascii="Arial" w:hAnsi="Arial" w:cs="Arial"/>
+                <w:sz w:val="28"/>
+              </w:rPr>
+            </w:pPr>
+          </w:p>
+          <w:p>
+            <w:pPr>
+              <w:pStyle w:val="Prrafodelista"/>
+              <w:numPr>
+                <w:ilvl w:val="1"/>
+                <w:numId w:val="22"/>
+              </w:numPr>
+              <w:cnfStyle w:val="000000010000" w:firstRow="0" w:lastRow="0" w:firstColumn="0" w:lastColumn="0" w:oddVBand="0" w:evenVBand="0" w:oddHBand="0" w:evenHBand="1" w:firstRowFirstColumn="0" w:firstRowLastColumn="0" w:lastRowFirstColumn="0" w:lastRowLastColumn="0"/>
+              <w:rPr>
+                <w:rFonts w:ascii="Arial" w:hAnsi="Arial" w:cs="Arial"/>
+                <w:sz w:val="28"/>
+              </w:rPr>
+            </w:pPr>
+            <w:r>
+              <w:rPr>
+                <w:rFonts w:ascii="Arial" w:hAnsi="Arial" w:cs="Arial"/>
+                <w:sz w:val="28"/>
+              </w:rPr>
+              <w:t xml:space="preserve">Al agregar una promoción </w:t>
+            </w:r>
+            <w:r>
+              <w:rPr>
+                <w:rFonts w:ascii="Arial" w:hAnsi="Arial" w:cs="Arial"/>
+                <w:sz w:val="28"/>
+              </w:rPr>
+              <w:lastRenderedPageBreak/>
+              <w:t>el sistema arrojara un mensaje que se agregó exitosamente la promoción.</w:t>
+            </w:r>
+          </w:p>
+          <w:p>
+            <w:pPr>
+              <w:pStyle w:val="Prrafodelista"/>
+              <w:numPr>
+                <w:ilvl w:val="1"/>
+                <w:numId w:val="22"/>
+              </w:numPr>
+              <w:cnfStyle w:val="000000010000" w:firstRow="0" w:lastRow="0" w:firstColumn="0" w:lastColumn="0" w:oddVBand="0" w:evenVBand="0" w:oddHBand="0" w:evenHBand="1" w:firstRowFirstColumn="0" w:firstRowLastColumn="0" w:lastRowFirstColumn="0" w:lastRowLastColumn="0"/>
+              <w:rPr>
+                <w:rFonts w:ascii="Arial" w:hAnsi="Arial" w:cs="Arial"/>
+                <w:sz w:val="28"/>
+              </w:rPr>
+            </w:pPr>
+            <w:r>
+              <w:rPr>
+                <w:rFonts w:ascii="Arial" w:hAnsi="Arial" w:cs="Arial"/>
+                <w:sz w:val="28"/>
+              </w:rPr>
+              <w:t>Después de agregar las promociones podrás regresar al menú principal con el botón ok.</w:t>
+            </w:r>
+          </w:p>
+        </w:tc>
+      </w:tr>
+      <w:tr>
+        <w:trPr>
+          <w:cnfStyle w:val="000000100000" w:firstRow="0" w:lastRow="0" w:firstColumn="0" w:lastColumn="0" w:oddVBand="0" w:evenVBand="0" w:oddHBand="1" w:evenHBand="0" w:firstRowFirstColumn="0" w:firstRowLastColumn="0" w:lastRowFirstColumn="0" w:lastRowLastColumn="0"/>
+          <w:trHeight w:val="791"/>
+        </w:trPr>
+        <w:tc>
+          <w:tcPr>
+            <w:cnfStyle w:val="001000000000" w:firstRow="0" w:lastRow="0" w:firstColumn="1" w:lastColumn="0" w:oddVBand="0" w:evenVBand="0" w:oddHBand="0" w:evenHBand="0" w:firstRowFirstColumn="0" w:firstRowLastColumn="0" w:lastRowFirstColumn="0" w:lastRowLastColumn="0"/>
+            <w:tcW w:w="4602" w:type="dxa"/>
+          </w:tcPr>
+          <w:p>
+            <w:pPr>
+              <w:rPr>
+                <w:rFonts w:ascii="Arial" w:hAnsi="Arial" w:cs="Arial"/>
+                <w:sz w:val="28"/>
+              </w:rPr>
+            </w:pPr>
+            <w:r>
+              <w:rPr>
+                <w:rFonts w:ascii="Arial" w:hAnsi="Arial" w:cs="Arial"/>
+                <w:sz w:val="28"/>
+              </w:rPr>
+              <w:lastRenderedPageBreak/>
+              <w:t>Prioridad:</w:t>
+            </w:r>
+          </w:p>
+        </w:tc>
+        <w:tc>
+          <w:tcPr>
+            <w:tcW w:w="4602" w:type="dxa"/>
+          </w:tcPr>
+          <w:p>
+            <w:pPr>
+              <w:cnfStyle w:val="000000100000" w:firstRow="0" w:lastRow="0" w:firstColumn="0" w:lastColumn="0" w:oddVBand="0" w:evenVBand="0" w:oddHBand="1" w:evenHBand="0" w:firstRowFirstColumn="0" w:firstRowLastColumn="0" w:lastRowFirstColumn="0" w:lastRowLastColumn="0"/>
+              <w:rPr>
+                <w:rFonts w:ascii="Arial" w:hAnsi="Arial" w:cs="Arial"/>
+                <w:sz w:val="28"/>
+              </w:rPr>
+            </w:pPr>
+            <w:r>
+              <w:rPr>
+                <w:rFonts w:ascii="Arial" w:hAnsi="Arial" w:cs="Arial"/>
+                <w:sz w:val="28"/>
+              </w:rPr>
+              <w:t>Alta</w:t>
+            </w:r>
+          </w:p>
+        </w:tc>
+      </w:tr>
+      <w:tr>
+        <w:trPr>
+          <w:cnfStyle w:val="000000010000" w:firstRow="0" w:lastRow="0" w:firstColumn="0" w:lastColumn="0" w:oddVBand="0" w:evenVBand="0" w:oddHBand="0" w:evenHBand="1" w:firstRowFirstColumn="0" w:firstRowLastColumn="0" w:lastRowFirstColumn="0" w:lastRowLastColumn="0"/>
+          <w:trHeight w:val="791"/>
+        </w:trPr>
+        <w:tc>
+          <w:tcPr>
+            <w:cnfStyle w:val="001000000000" w:firstRow="0" w:lastRow="0" w:firstColumn="1" w:lastColumn="0" w:oddVBand="0" w:evenVBand="0" w:oddHBand="0" w:evenHBand="0" w:firstRowFirstColumn="0" w:firstRowLastColumn="0" w:lastRowFirstColumn="0" w:lastRowLastColumn="0"/>
+            <w:tcW w:w="4602" w:type="dxa"/>
+          </w:tcPr>
+          <w:p>
+            <w:pPr>
+              <w:rPr>
+                <w:rFonts w:ascii="Arial" w:hAnsi="Arial" w:cs="Arial"/>
+                <w:sz w:val="28"/>
+              </w:rPr>
+            </w:pPr>
+            <w:r>
+              <w:rPr>
+                <w:rFonts w:ascii="Arial" w:hAnsi="Arial" w:cs="Arial"/>
+                <w:sz w:val="28"/>
+              </w:rPr>
+              <w:t>Frecuencia de uso:</w:t>
+            </w:r>
+          </w:p>
+        </w:tc>
+        <w:tc>
+          <w:tcPr>
+            <w:tcW w:w="4602" w:type="dxa"/>
+          </w:tcPr>
+          <w:p>
+            <w:pPr>
+              <w:cnfStyle w:val="000000010000" w:firstRow="0" w:lastRow="0" w:firstColumn="0" w:lastColumn="0" w:oddVBand="0" w:evenVBand="0" w:oddHBand="0" w:evenHBand="1" w:firstRowFirstColumn="0" w:firstRowLastColumn="0" w:lastRowFirstColumn="0" w:lastRowLastColumn="0"/>
+              <w:rPr>
+                <w:rFonts w:ascii="Arial" w:hAnsi="Arial" w:cs="Arial"/>
+                <w:sz w:val="28"/>
+              </w:rPr>
+            </w:pPr>
+            <w:r>
+              <w:rPr>
+                <w:rFonts w:ascii="Arial" w:hAnsi="Arial" w:cs="Arial"/>
+                <w:sz w:val="28"/>
+              </w:rPr>
+              <w:t>Cada que el autor ingrese al sistema mediante un ticket valido.</w:t>
+            </w:r>
+          </w:p>
+        </w:tc>
+      </w:tr>
+    </w:tbl>
+    <w:p>
+      <w:bookmarkStart w:id="7" w:name="_GoBack"/>
+      <w:bookmarkEnd w:id="7"/>
+    </w:p>
     <w:p/>
     <w:tbl>
       <w:tblPr>
@@ -3257,7 +4933,6 @@
                 <w:rFonts w:ascii="Arial" w:hAnsi="Arial" w:cs="Arial"/>
                 <w:sz w:val="28"/>
               </w:rPr>
-              <w:lastRenderedPageBreak/>
               <w:t>Actor primario:</w:t>
             </w:r>
           </w:p>
@@ -3705,6 +5380,7 @@
                 <w:rFonts w:ascii="Arial" w:hAnsi="Arial" w:cs="Arial"/>
                 <w:sz w:val="28"/>
               </w:rPr>
+              <w:lastRenderedPageBreak/>
               <w:t>El sistema le muestra el pedido realizado.</w:t>
             </w:r>
           </w:p>
@@ -3795,6 +5471,7 @@
                 <w:rFonts w:ascii="Arial" w:hAnsi="Arial" w:cs="Arial"/>
                 <w:sz w:val="28"/>
               </w:rPr>
+              <w:lastRenderedPageBreak/>
               <w:t>Flujo Alternativo:</w:t>
             </w:r>
           </w:p>
@@ -3999,15 +5676,7 @@
                 <w:rFonts w:ascii="Arial" w:hAnsi="Arial" w:cs="Arial"/>
                 <w:sz w:val="28"/>
               </w:rPr>
-              <w:t xml:space="preserve">5.7. El sistema le muestra un mensaje de </w:t>
-            </w:r>
-            <w:r>
-              <w:rPr>
-                <w:rFonts w:ascii="Arial" w:hAnsi="Arial" w:cs="Arial"/>
-                <w:sz w:val="28"/>
-              </w:rPr>
-              <w:lastRenderedPageBreak/>
-              <w:t>agradecimiento.</w:t>
+              <w:t>5.7. El sistema le muestra un mensaje de agradecimiento.</w:t>
             </w:r>
           </w:p>
           <w:p>
@@ -4050,7 +5719,6 @@
                 <w:rFonts w:ascii="Arial" w:hAnsi="Arial" w:cs="Arial"/>
                 <w:sz w:val="28"/>
               </w:rPr>
-              <w:lastRenderedPageBreak/>
               <w:t>Prioridad:</w:t>
             </w:r>
           </w:p>
@@ -4415,6 +6083,7 @@
                 <w:rFonts w:ascii="Arial" w:hAnsi="Arial" w:cs="Arial"/>
                 <w:sz w:val="28"/>
               </w:rPr>
+              <w:lastRenderedPageBreak/>
               <w:t>Descripción:</w:t>
             </w:r>
           </w:p>
@@ -4776,7 +6445,6 @@
                 <w:rFonts w:ascii="Arial" w:hAnsi="Arial" w:cs="Arial"/>
                 <w:sz w:val="28"/>
               </w:rPr>
-              <w:lastRenderedPageBreak/>
               <w:t>El comprador presiona el botón enviar.</w:t>
             </w:r>
           </w:p>
@@ -4846,7 +6514,6 @@
                 <w:rFonts w:ascii="Arial" w:hAnsi="Arial" w:cs="Arial"/>
                 <w:sz w:val="28"/>
               </w:rPr>
-              <w:lastRenderedPageBreak/>
               <w:t>Flujo Alternativo:</w:t>
             </w:r>
           </w:p>
@@ -5123,6 +6790,7 @@
                 <w:rFonts w:ascii="Arial" w:hAnsi="Arial" w:cs="Arial"/>
                 <w:sz w:val="28"/>
               </w:rPr>
+              <w:lastRenderedPageBreak/>
               <w:t>Creado por:</w:t>
             </w:r>
           </w:p>
@@ -5573,7 +7241,6 @@
                 <w:rFonts w:ascii="Arial" w:hAnsi="Arial" w:cs="Arial"/>
                 <w:sz w:val="28"/>
               </w:rPr>
-              <w:lastRenderedPageBreak/>
               <w:t>Flujo Principal</w:t>
             </w:r>
           </w:p>
@@ -5811,7 +7478,15 @@
                 <w:rFonts w:ascii="Arial" w:hAnsi="Arial" w:cs="Arial"/>
                 <w:sz w:val="28"/>
               </w:rPr>
-              <w:t>1.2 El comprador presiona el botón Calificar producto.</w:t>
+              <w:t xml:space="preserve">1.2 El comprador presiona el botón Calificar </w:t>
+            </w:r>
+            <w:r>
+              <w:rPr>
+                <w:rFonts w:ascii="Arial" w:hAnsi="Arial" w:cs="Arial"/>
+                <w:sz w:val="28"/>
+              </w:rPr>
+              <w:lastRenderedPageBreak/>
+              <w:t>producto.</w:t>
             </w:r>
           </w:p>
           <w:p>
@@ -5871,6 +7546,7 @@
                 <w:rFonts w:ascii="Arial" w:hAnsi="Arial" w:cs="Arial"/>
                 <w:sz w:val="28"/>
               </w:rPr>
+              <w:lastRenderedPageBreak/>
               <w:t>Prioridad:</w:t>
             </w:r>
           </w:p>
@@ -6174,7 +7850,6 @@
                 <w:rFonts w:ascii="Arial" w:hAnsi="Arial" w:cs="Arial"/>
                 <w:sz w:val="28"/>
               </w:rPr>
-              <w:lastRenderedPageBreak/>
               <w:t>Actores secundarios:</w:t>
             </w:r>
           </w:p>
@@ -6558,6 +8233,7 @@
                 <w:rFonts w:ascii="Arial" w:hAnsi="Arial" w:cs="Arial"/>
                 <w:sz w:val="28"/>
               </w:rPr>
+              <w:lastRenderedPageBreak/>
               <w:t>Las compras se detallan por artículos comprados, cantidad, importe total y fecha.</w:t>
             </w:r>
           </w:p>
@@ -6606,6 +8282,7 @@
                 <w:rFonts w:ascii="Arial" w:hAnsi="Arial" w:cs="Arial"/>
                 <w:sz w:val="28"/>
               </w:rPr>
+              <w:lastRenderedPageBreak/>
               <w:t>Flujo Alternativo:</w:t>
             </w:r>
           </w:p>
@@ -6926,7 +8603,6 @@
                 <w:rFonts w:ascii="Arial" w:hAnsi="Arial" w:cs="Arial"/>
                 <w:sz w:val="28"/>
               </w:rPr>
-              <w:lastRenderedPageBreak/>
               <w:t>Creado por:</w:t>
             </w:r>
           </w:p>
@@ -7483,6 +9159,7 @@
                 <w:rFonts w:ascii="Arial" w:hAnsi="Arial" w:cs="Arial"/>
                 <w:sz w:val="28"/>
               </w:rPr>
+              <w:lastRenderedPageBreak/>
               <w:t>El sistema le muestra una lista de los pedidos realizados.</w:t>
             </w:r>
           </w:p>
@@ -7553,6 +9230,7 @@
                 <w:rFonts w:ascii="Arial" w:hAnsi="Arial" w:cs="Arial"/>
                 <w:sz w:val="28"/>
               </w:rPr>
+              <w:lastRenderedPageBreak/>
               <w:t>Flujo Alternativo:</w:t>
             </w:r>
           </w:p>
@@ -8223,6 +9901,7 @@
                 <w:rFonts w:ascii="Arial" w:hAnsi="Arial" w:cs="Arial"/>
                 <w:sz w:val="28"/>
               </w:rPr>
+              <w:lastRenderedPageBreak/>
               <w:t>Pre-Condiciones:</w:t>
             </w:r>
           </w:p>
@@ -8646,15 +10325,7 @@
                 <w:rFonts w:ascii="Arial" w:hAnsi="Arial" w:cs="Arial"/>
                 <w:sz w:val="28"/>
               </w:rPr>
-              <w:t xml:space="preserve">Se desplegara un panel diciendo “Objeto añadido/eliminado/alterado </w:t>
-            </w:r>
-            <w:r>
-              <w:rPr>
-                <w:rFonts w:ascii="Arial" w:hAnsi="Arial" w:cs="Arial"/>
-                <w:sz w:val="28"/>
-              </w:rPr>
-              <w:lastRenderedPageBreak/>
-              <w:t>con éxito”</w:t>
+              <w:t>Se desplegara un panel diciendo “Objeto añadido/eliminado/alterado con éxito”</w:t>
             </w:r>
           </w:p>
           <w:p>
@@ -8703,7 +10374,6 @@
                 <w:rFonts w:ascii="Arial" w:hAnsi="Arial" w:cs="Arial"/>
                 <w:sz w:val="28"/>
               </w:rPr>
-              <w:lastRenderedPageBreak/>
               <w:t>Flujo Alternativo:</w:t>
             </w:r>
           </w:p>
@@ -8936,6 +10606,7 @@
                 <w:rFonts w:ascii="Arial" w:hAnsi="Arial" w:cs="Arial"/>
                 <w:sz w:val="28"/>
               </w:rPr>
+              <w:lastRenderedPageBreak/>
               <w:t>Alterar</w:t>
             </w:r>
           </w:p>
@@ -9181,6 +10852,7 @@
                 <w:rFonts w:ascii="Arial" w:hAnsi="Arial" w:cs="Arial"/>
                 <w:sz w:val="28"/>
               </w:rPr>
+              <w:lastRenderedPageBreak/>
               <w:t>Prioridad:</w:t>
             </w:r>
           </w:p>
@@ -9333,6 +11005,7 @@
         <w:rPr>
           <w:b/>
         </w:rPr>
+        <w:lastRenderedPageBreak/>
         <w:t>Ven-1 I</w:t>
       </w:r>
       <w:r>
@@ -9364,7 +11037,7 @@
       <w:r>
         <w:rPr>
           <w:noProof/>
-          <w:lang w:eastAsia="ja-JP"/>
+          <w:lang w:eastAsia="es-MX"/>
         </w:rPr>
         <w:drawing>
           <wp:inline distT="0" distB="0" distL="0" distR="0" wp14:anchorId="53046836" wp14:editId="76679925">
@@ -9382,7 +11055,7 @@
                     <pic:cNvPicPr/>
                   </pic:nvPicPr>
                   <pic:blipFill rotWithShape="1">
-                    <a:blip r:embed="rId9"/>
+                    <a:blip r:embed="rId8"/>
                     <a:srcRect l="23780" t="32326" r="33586" b="9970"/>
                     <a:stretch/>
                   </pic:blipFill>
@@ -9418,7 +11091,6 @@
         <w:t xml:space="preserve">s </w:t>
       </w:r>
       <w:r>
-        <w:lastRenderedPageBreak/>
         <w:t>importante que el correo sea válido por si llega a ol</w:t>
       </w:r>
       <w:r>
@@ -9437,8 +11109,9 @@
       <w:r>
         <w:rPr>
           <w:noProof/>
-          <w:lang w:eastAsia="ja-JP"/>
+          <w:lang w:eastAsia="es-MX"/>
         </w:rPr>
+        <w:lastRenderedPageBreak/>
         <w:drawing>
           <wp:inline distT="0" distB="0" distL="0" distR="0" wp14:anchorId="2A927886" wp14:editId="50268744">
             <wp:extent cx="4842752" cy="4419600"/>
@@ -9455,7 +11128,7 @@
                     <pic:cNvPicPr/>
                   </pic:nvPicPr>
                   <pic:blipFill rotWithShape="1">
-                    <a:blip r:embed="rId10"/>
+                    <a:blip r:embed="rId9"/>
                     <a:srcRect l="30235" t="32931" r="34774" b="10272"/>
                     <a:stretch/>
                   </pic:blipFill>
@@ -9500,9 +11173,8 @@
       <w:r>
         <w:rPr>
           <w:noProof/>
-          <w:lang w:eastAsia="ja-JP"/>
+          <w:lang w:eastAsia="es-MX"/>
         </w:rPr>
-        <w:lastRenderedPageBreak/>
         <w:drawing>
           <wp:inline distT="0" distB="0" distL="0" distR="0" wp14:anchorId="71202CB1" wp14:editId="6B183691">
             <wp:extent cx="4886325" cy="3257549"/>
@@ -9519,7 +11191,7 @@
                     <pic:cNvPicPr/>
                   </pic:nvPicPr>
                   <pic:blipFill rotWithShape="1">
-                    <a:blip r:embed="rId11"/>
+                    <a:blip r:embed="rId10"/>
                     <a:srcRect l="18684" t="34442" r="35454" b="11178"/>
                     <a:stretch/>
                   </pic:blipFill>
@@ -9549,6 +11221,7 @@
     </w:p>
     <w:p>
       <w:r>
+        <w:lastRenderedPageBreak/>
         <w:t xml:space="preserve">La siguiente ventana es la ventana principal, en caso de haber ingresado con la cuenta de administrador podrá ingresar a las opciones consultar pedidos de cliente y administrar productos, en caso de que no sea cuenta de administrador estos botones </w:t>
       </w:r>
       <w:proofErr w:type="gramStart"/>
@@ -9567,7 +11240,7 @@
       <w:r>
         <w:rPr>
           <w:noProof/>
-          <w:lang w:eastAsia="ja-JP"/>
+          <w:lang w:eastAsia="es-MX"/>
         </w:rPr>
         <w:drawing>
           <wp:inline distT="0" distB="0" distL="0" distR="0" wp14:anchorId="12536154" wp14:editId="0CE4617C">
@@ -9585,7 +11258,7 @@
                     <pic:cNvPicPr/>
                   </pic:nvPicPr>
                   <pic:blipFill>
-                    <a:blip r:embed="rId12"/>
+                    <a:blip r:embed="rId11"/>
                     <a:stretch>
                       <a:fillRect/>
                     </a:stretch>
@@ -9702,9 +11375,8 @@
       <w:r>
         <w:rPr>
           <w:noProof/>
-          <w:lang w:eastAsia="ja-JP"/>
+          <w:lang w:eastAsia="es-MX"/>
         </w:rPr>
-        <w:lastRenderedPageBreak/>
         <w:drawing>
           <wp:inline distT="0" distB="0" distL="0" distR="0" wp14:anchorId="769C9F27" wp14:editId="4223FCAF">
             <wp:extent cx="3729161" cy="3595127"/>
@@ -9721,7 +11393,7 @@
                     <pic:cNvPicPr/>
                   </pic:nvPicPr>
                   <pic:blipFill>
-                    <a:blip r:embed="rId13"/>
+                    <a:blip r:embed="rId12"/>
                     <a:stretch>
                       <a:fillRect/>
                     </a:stretch>
@@ -9744,6 +11416,7 @@
     </w:p>
     <w:p>
       <w:r>
+        <w:lastRenderedPageBreak/>
         <w:t>En la ventana principal, en la ventana bebidas y en la ventana otros podrá ir al apartado palomitas</w:t>
       </w:r>
       <w:r>
@@ -9760,7 +11433,7 @@
       <w:r>
         <w:rPr>
           <w:noProof/>
-          <w:lang w:eastAsia="ja-JP"/>
+          <w:lang w:eastAsia="es-MX"/>
         </w:rPr>
         <w:drawing>
           <wp:inline distT="0" distB="0" distL="0" distR="0" wp14:anchorId="4BE11A24" wp14:editId="3EF7BFE8">
@@ -9778,7 +11451,7 @@
                     <pic:cNvPicPr/>
                   </pic:nvPicPr>
                   <pic:blipFill>
-                    <a:blip r:embed="rId14"/>
+                    <a:blip r:embed="rId13"/>
                     <a:stretch>
                       <a:fillRect/>
                     </a:stretch>
@@ -9835,9 +11508,8 @@
       <w:r>
         <w:rPr>
           <w:noProof/>
-          <w:lang w:eastAsia="ja-JP"/>
+          <w:lang w:eastAsia="es-MX"/>
         </w:rPr>
-        <w:lastRenderedPageBreak/>
         <w:drawing>
           <wp:inline distT="0" distB="0" distL="0" distR="0" wp14:anchorId="5BF156F1" wp14:editId="474A65AE">
             <wp:extent cx="4373217" cy="3799327"/>
@@ -9854,7 +11526,7 @@
                     <pic:cNvPicPr/>
                   </pic:nvPicPr>
                   <pic:blipFill>
-                    <a:blip r:embed="rId15"/>
+                    <a:blip r:embed="rId14"/>
                     <a:stretch>
                       <a:fillRect/>
                     </a:stretch>
@@ -9877,6 +11549,7 @@
     </w:p>
     <w:p>
       <w:r>
+        <w:lastRenderedPageBreak/>
         <w:t>En la ventana dulcería podrá eleg</w:t>
       </w:r>
       <w:r>
@@ -9899,7 +11572,7 @@
       <w:r>
         <w:rPr>
           <w:noProof/>
-          <w:lang w:eastAsia="ja-JP"/>
+          <w:lang w:eastAsia="es-MX"/>
         </w:rPr>
         <w:drawing>
           <wp:inline distT="0" distB="0" distL="0" distR="0" wp14:anchorId="28886C45" wp14:editId="64C5FBE0">
@@ -9917,7 +11590,7 @@
                     <pic:cNvPicPr/>
                   </pic:nvPicPr>
                   <pic:blipFill>
-                    <a:blip r:embed="rId16"/>
+                    <a:blip r:embed="rId15"/>
                     <a:stretch>
                       <a:fillRect/>
                     </a:stretch>
@@ -9956,9 +11629,8 @@
       <w:r>
         <w:rPr>
           <w:noProof/>
-          <w:lang w:eastAsia="ja-JP"/>
+          <w:lang w:eastAsia="es-MX"/>
         </w:rPr>
-        <w:lastRenderedPageBreak/>
         <w:drawing>
           <wp:inline distT="0" distB="0" distL="0" distR="0" wp14:anchorId="1F12E02E" wp14:editId="4878C4B9">
             <wp:extent cx="4540195" cy="4033358"/>
@@ -9975,7 +11647,7 @@
                     <pic:cNvPicPr/>
                   </pic:nvPicPr>
                   <pic:blipFill>
-                    <a:blip r:embed="rId17"/>
+                    <a:blip r:embed="rId16"/>
                     <a:stretch>
                       <a:fillRect/>
                     </a:stretch>
@@ -9998,6 +11670,7 @@
     </w:p>
     <w:p>
       <w:r>
+        <w:lastRenderedPageBreak/>
         <w:t xml:space="preserve">Al finalizar de </w:t>
       </w:r>
       <w:r>
@@ -10020,7 +11693,7 @@
       <w:r>
         <w:rPr>
           <w:noProof/>
-          <w:lang w:eastAsia="ja-JP"/>
+          <w:lang w:eastAsia="es-MX"/>
         </w:rPr>
         <w:drawing>
           <wp:inline distT="0" distB="0" distL="0" distR="0" wp14:anchorId="591C2F46" wp14:editId="045EEA24">
@@ -10038,7 +11711,7 @@
                     <pic:cNvPicPr/>
                   </pic:nvPicPr>
                   <pic:blipFill>
-                    <a:blip r:embed="rId18"/>
+                    <a:blip r:embed="rId17"/>
                     <a:stretch>
                       <a:fillRect/>
                     </a:stretch>
@@ -10066,18 +11739,14 @@
     </w:p>
     <w:p>
       <w:r>
-        <w:t xml:space="preserve">En la ventana principal podrá presionar consultar pedidos de clientes si tiene una cuenta de administrador, ahí se mostrará una tabla por cada pedido, donde se tiene toda la </w:t>
-      </w:r>
-      <w:r>
-        <w:lastRenderedPageBreak/>
-        <w:t>información de los artículos que ha pedido y del usuario, así como la hora a la cual se debe entregar el pedido, también podrá ordenarlos o buscarlos por precio, nombre o id del pedido. Al presionar el botón inicial lo llevará a la ventana principal.</w:t>
+        <w:t>En la ventana principal podrá presionar consultar pedidos de clientes si tiene una cuenta de administrador, ahí se mostrará una tabla por cada pedido, donde se tiene toda la información de los artículos que ha pedido y del usuario, así como la hora a la cual se debe entregar el pedido, también podrá ordenarlos o buscarlos por precio, nombre o id del pedido. Al presionar el botón inicial lo llevará a la ventana principal.</w:t>
       </w:r>
     </w:p>
     <w:p>
       <w:r>
         <w:rPr>
           <w:noProof/>
-          <w:lang w:eastAsia="ja-JP"/>
+          <w:lang w:eastAsia="es-MX"/>
         </w:rPr>
         <w:drawing>
           <wp:inline distT="0" distB="0" distL="0" distR="0" wp14:anchorId="61DAD9C0" wp14:editId="105A31C0">
@@ -10095,7 +11764,7 @@
                     <pic:cNvPicPr/>
                   </pic:nvPicPr>
                   <pic:blipFill rotWithShape="1">
-                    <a:blip r:embed="rId19"/>
+                    <a:blip r:embed="rId18"/>
                     <a:srcRect l="24120" t="36858" r="33586" b="10272"/>
                     <a:stretch/>
                   </pic:blipFill>
@@ -10125,6 +11794,7 @@
     </w:p>
     <w:p>
       <w:r>
+        <w:lastRenderedPageBreak/>
         <w:t>En caso de presionar un artículo, por ejemplo palomitas, podrá ver una imagen del artículo, su ID, tamaño, unidades, costo, valoración, descripción y una gráfica de las compras hechas al día, al mes y al año.</w:t>
       </w:r>
     </w:p>
@@ -10132,7 +11802,7 @@
       <w:r>
         <w:rPr>
           <w:noProof/>
-          <w:lang w:eastAsia="ja-JP"/>
+          <w:lang w:eastAsia="es-MX"/>
         </w:rPr>
         <w:drawing>
           <wp:inline distT="0" distB="0" distL="0" distR="0" wp14:anchorId="4139FC24" wp14:editId="3DA0F0B0">
@@ -10150,7 +11820,7 @@
                     <pic:cNvPicPr/>
                   </pic:nvPicPr>
                   <pic:blipFill rotWithShape="1">
-                    <a:blip r:embed="rId20"/>
+                    <a:blip r:embed="rId19"/>
                     <a:srcRect l="26159" t="33837" r="32906" b="20241"/>
                     <a:stretch/>
                   </pic:blipFill>
@@ -10185,7 +11855,6 @@
       </w:pPr>
       <w:bookmarkStart w:id="10" w:name="_Toc90040885"/>
       <w:r>
-        <w:lastRenderedPageBreak/>
         <w:t>Referencias</w:t>
       </w:r>
       <w:bookmarkEnd w:id="10"/>
@@ -10204,7 +11873,7 @@
 </file>
 
 <file path=word/numbering.xml><?xml version="1.0" encoding="utf-8"?>
-<w:numbering xmlns:wpc="http://schemas.microsoft.com/office/word/2010/wordprocessingCanvas" xmlns:mc="http://schemas.openxmlformats.org/markup-compatibility/2006" xmlns:o="urn:schemas-microsoft-com:office:office" xmlns:r="http://schemas.openxmlformats.org/officeDocument/2006/relationships" xmlns:m="http://schemas.openxmlformats.org/officeDocument/2006/math" xmlns:v="urn:schemas-microsoft-com:vml" xmlns:wp14="http://schemas.microsoft.com/office/word/2010/wordprocessingDrawing" xmlns:wp="http://schemas.openxmlformats.org/drawingml/2006/wordprocessingDrawing" xmlns:w10="urn:schemas-microsoft-com:office:word" xmlns:w="http://schemas.openxmlformats.org/wordprocessingml/2006/main" xmlns:w14="http://schemas.microsoft.com/office/word/2010/wordml" xmlns:wpg="http://schemas.microsoft.com/office/word/2010/wordprocessingGroup" xmlns:wpi="http://schemas.microsoft.com/office/word/2010/wordprocessingInk" xmlns:wne="http://schemas.microsoft.com/office/word/2006/wordml" xmlns:wps="http://schemas.microsoft.com/office/word/2010/wordprocessingShape" mc:Ignorable="w14 wp14">
+<w:numbering xmlns:wpc="http://schemas.microsoft.com/office/word/2010/wordprocessingCanvas" xmlns:mc="http://schemas.openxmlformats.org/markup-compatibility/2006" xmlns:o="urn:schemas-microsoft-com:office:office" xmlns:r="http://schemas.openxmlformats.org/officeDocument/2006/relationships" xmlns:m="http://schemas.openxmlformats.org/officeDocument/2006/math" xmlns:v="urn:schemas-microsoft-com:vml" xmlns:wp14="http://schemas.microsoft.com/office/word/2010/wordprocessingDrawing" xmlns:wp="http://schemas.openxmlformats.org/drawingml/2006/wordprocessingDrawing" xmlns:w10="urn:schemas-microsoft-com:office:word" xmlns:w="http://schemas.openxmlformats.org/wordprocessingml/2006/main" xmlns:w14="http://schemas.microsoft.com/office/word/2010/wordml" xmlns:w15="http://schemas.microsoft.com/office/word/2012/wordml" xmlns:wpg="http://schemas.microsoft.com/office/word/2010/wordprocessingGroup" xmlns:wpi="http://schemas.microsoft.com/office/word/2010/wordprocessingInk" xmlns:wne="http://schemas.microsoft.com/office/word/2006/wordml" xmlns:wps="http://schemas.microsoft.com/office/word/2010/wordprocessingShape" mc:Ignorable="w14 w15 wp14">
   <w:abstractNum w:abstractNumId="0">
     <w:nsid w:val="023D1B13"/>
     <w:multiLevelType w:val="hybridMultilevel"/>
@@ -11165,6 +12834,119 @@
     </w:lvl>
   </w:abstractNum>
   <w:abstractNum w:abstractNumId="10">
+    <w:nsid w:val="4B2F0528"/>
+    <w:multiLevelType w:val="hybridMultilevel"/>
+    <w:tmpl w:val="3816F92C"/>
+    <w:lvl w:ilvl="0" w:tplc="080A0001">
+      <w:start w:val="1"/>
+      <w:numFmt w:val="bullet"/>
+      <w:lvlText w:val=""/>
+      <w:lvlJc w:val="left"/>
+      <w:pPr>
+        <w:ind w:left="720" w:hanging="360"/>
+      </w:pPr>
+      <w:rPr>
+        <w:rFonts w:ascii="Symbol" w:hAnsi="Symbol" w:hint="default"/>
+      </w:rPr>
+    </w:lvl>
+    <w:lvl w:ilvl="1" w:tplc="080A0003" w:tentative="1">
+      <w:start w:val="1"/>
+      <w:numFmt w:val="bullet"/>
+      <w:lvlText w:val="o"/>
+      <w:lvlJc w:val="left"/>
+      <w:pPr>
+        <w:ind w:left="1440" w:hanging="360"/>
+      </w:pPr>
+      <w:rPr>
+        <w:rFonts w:ascii="Courier New" w:hAnsi="Courier New" w:cs="Courier New" w:hint="default"/>
+      </w:rPr>
+    </w:lvl>
+    <w:lvl w:ilvl="2" w:tplc="080A0005" w:tentative="1">
+      <w:start w:val="1"/>
+      <w:numFmt w:val="bullet"/>
+      <w:lvlText w:val=""/>
+      <w:lvlJc w:val="left"/>
+      <w:pPr>
+        <w:ind w:left="2160" w:hanging="360"/>
+      </w:pPr>
+      <w:rPr>
+        <w:rFonts w:ascii="Wingdings" w:hAnsi="Wingdings" w:hint="default"/>
+      </w:rPr>
+    </w:lvl>
+    <w:lvl w:ilvl="3" w:tplc="080A0001" w:tentative="1">
+      <w:start w:val="1"/>
+      <w:numFmt w:val="bullet"/>
+      <w:lvlText w:val=""/>
+      <w:lvlJc w:val="left"/>
+      <w:pPr>
+        <w:ind w:left="2880" w:hanging="360"/>
+      </w:pPr>
+      <w:rPr>
+        <w:rFonts w:ascii="Symbol" w:hAnsi="Symbol" w:hint="default"/>
+      </w:rPr>
+    </w:lvl>
+    <w:lvl w:ilvl="4" w:tplc="080A0003" w:tentative="1">
+      <w:start w:val="1"/>
+      <w:numFmt w:val="bullet"/>
+      <w:lvlText w:val="o"/>
+      <w:lvlJc w:val="left"/>
+      <w:pPr>
+        <w:ind w:left="3600" w:hanging="360"/>
+      </w:pPr>
+      <w:rPr>
+        <w:rFonts w:ascii="Courier New" w:hAnsi="Courier New" w:cs="Courier New" w:hint="default"/>
+      </w:rPr>
+    </w:lvl>
+    <w:lvl w:ilvl="5" w:tplc="080A0005" w:tentative="1">
+      <w:start w:val="1"/>
+      <w:numFmt w:val="bullet"/>
+      <w:lvlText w:val=""/>
+      <w:lvlJc w:val="left"/>
+      <w:pPr>
+        <w:ind w:left="4320" w:hanging="360"/>
+      </w:pPr>
+      <w:rPr>
+        <w:rFonts w:ascii="Wingdings" w:hAnsi="Wingdings" w:hint="default"/>
+      </w:rPr>
+    </w:lvl>
+    <w:lvl w:ilvl="6" w:tplc="080A0001" w:tentative="1">
+      <w:start w:val="1"/>
+      <w:numFmt w:val="bullet"/>
+      <w:lvlText w:val=""/>
+      <w:lvlJc w:val="left"/>
+      <w:pPr>
+        <w:ind w:left="5040" w:hanging="360"/>
+      </w:pPr>
+      <w:rPr>
+        <w:rFonts w:ascii="Symbol" w:hAnsi="Symbol" w:hint="default"/>
+      </w:rPr>
+    </w:lvl>
+    <w:lvl w:ilvl="7" w:tplc="080A0003" w:tentative="1">
+      <w:start w:val="1"/>
+      <w:numFmt w:val="bullet"/>
+      <w:lvlText w:val="o"/>
+      <w:lvlJc w:val="left"/>
+      <w:pPr>
+        <w:ind w:left="5760" w:hanging="360"/>
+      </w:pPr>
+      <w:rPr>
+        <w:rFonts w:ascii="Courier New" w:hAnsi="Courier New" w:cs="Courier New" w:hint="default"/>
+      </w:rPr>
+    </w:lvl>
+    <w:lvl w:ilvl="8" w:tplc="080A0005" w:tentative="1">
+      <w:start w:val="1"/>
+      <w:numFmt w:val="bullet"/>
+      <w:lvlText w:val=""/>
+      <w:lvlJc w:val="left"/>
+      <w:pPr>
+        <w:ind w:left="6480" w:hanging="360"/>
+      </w:pPr>
+      <w:rPr>
+        <w:rFonts w:ascii="Wingdings" w:hAnsi="Wingdings" w:hint="default"/>
+      </w:rPr>
+    </w:lvl>
+  </w:abstractNum>
+  <w:abstractNum w:abstractNumId="11">
     <w:nsid w:val="4DD0784B"/>
     <w:multiLevelType w:val="hybridMultilevel"/>
     <w:tmpl w:val="F168BA5A"/>
@@ -11250,7 +13032,7 @@
       </w:pPr>
     </w:lvl>
   </w:abstractNum>
-  <w:abstractNum w:abstractNumId="11">
+  <w:abstractNum w:abstractNumId="12">
     <w:nsid w:val="4EDE71C5"/>
     <w:multiLevelType w:val="hybridMultilevel"/>
     <w:tmpl w:val="0BFAC478"/>
@@ -11339,7 +13121,7 @@
       </w:pPr>
     </w:lvl>
   </w:abstractNum>
-  <w:abstractNum w:abstractNumId="12">
+  <w:abstractNum w:abstractNumId="13">
     <w:nsid w:val="69AC3CDD"/>
     <w:multiLevelType w:val="hybridMultilevel"/>
     <w:tmpl w:val="0BFAC478"/>
@@ -11428,7 +13210,125 @@
       </w:pPr>
     </w:lvl>
   </w:abstractNum>
-  <w:abstractNum w:abstractNumId="13">
+  <w:abstractNum w:abstractNumId="14">
+    <w:nsid w:val="6B270BBE"/>
+    <w:multiLevelType w:val="multilevel"/>
+    <w:tmpl w:val="04F80744"/>
+    <w:lvl w:ilvl="0">
+      <w:start w:val="1"/>
+      <w:numFmt w:val="decimal"/>
+      <w:lvlText w:val="%1."/>
+      <w:lvlJc w:val="left"/>
+      <w:pPr>
+        <w:ind w:left="720" w:hanging="360"/>
+      </w:pPr>
+    </w:lvl>
+    <w:lvl w:ilvl="1">
+      <w:start w:val="1"/>
+      <w:numFmt w:val="decimal"/>
+      <w:isLgl/>
+      <w:lvlText w:val="%1.%2"/>
+      <w:lvlJc w:val="left"/>
+      <w:pPr>
+        <w:ind w:left="1080" w:hanging="720"/>
+      </w:pPr>
+      <w:rPr>
+        <w:rFonts w:hint="default"/>
+      </w:rPr>
+    </w:lvl>
+    <w:lvl w:ilvl="2">
+      <w:start w:val="1"/>
+      <w:numFmt w:val="decimal"/>
+      <w:isLgl/>
+      <w:lvlText w:val="%1.%2.%3"/>
+      <w:lvlJc w:val="left"/>
+      <w:pPr>
+        <w:ind w:left="1080" w:hanging="720"/>
+      </w:pPr>
+      <w:rPr>
+        <w:rFonts w:hint="default"/>
+      </w:rPr>
+    </w:lvl>
+    <w:lvl w:ilvl="3">
+      <w:start w:val="1"/>
+      <w:numFmt w:val="decimal"/>
+      <w:isLgl/>
+      <w:lvlText w:val="%1.%2.%3.%4"/>
+      <w:lvlJc w:val="left"/>
+      <w:pPr>
+        <w:ind w:left="1440" w:hanging="1080"/>
+      </w:pPr>
+      <w:rPr>
+        <w:rFonts w:hint="default"/>
+      </w:rPr>
+    </w:lvl>
+    <w:lvl w:ilvl="4">
+      <w:start w:val="1"/>
+      <w:numFmt w:val="decimal"/>
+      <w:isLgl/>
+      <w:lvlText w:val="%1.%2.%3.%4.%5"/>
+      <w:lvlJc w:val="left"/>
+      <w:pPr>
+        <w:ind w:left="1800" w:hanging="1440"/>
+      </w:pPr>
+      <w:rPr>
+        <w:rFonts w:hint="default"/>
+      </w:rPr>
+    </w:lvl>
+    <w:lvl w:ilvl="5">
+      <w:start w:val="1"/>
+      <w:numFmt w:val="decimal"/>
+      <w:isLgl/>
+      <w:lvlText w:val="%1.%2.%3.%4.%5.%6"/>
+      <w:lvlJc w:val="left"/>
+      <w:pPr>
+        <w:ind w:left="1800" w:hanging="1440"/>
+      </w:pPr>
+      <w:rPr>
+        <w:rFonts w:hint="default"/>
+      </w:rPr>
+    </w:lvl>
+    <w:lvl w:ilvl="6">
+      <w:start w:val="1"/>
+      <w:numFmt w:val="decimal"/>
+      <w:isLgl/>
+      <w:lvlText w:val="%1.%2.%3.%4.%5.%6.%7"/>
+      <w:lvlJc w:val="left"/>
+      <w:pPr>
+        <w:ind w:left="2160" w:hanging="1800"/>
+      </w:pPr>
+      <w:rPr>
+        <w:rFonts w:hint="default"/>
+      </w:rPr>
+    </w:lvl>
+    <w:lvl w:ilvl="7">
+      <w:start w:val="1"/>
+      <w:numFmt w:val="decimal"/>
+      <w:isLgl/>
+      <w:lvlText w:val="%1.%2.%3.%4.%5.%6.%7.%8"/>
+      <w:lvlJc w:val="left"/>
+      <w:pPr>
+        <w:ind w:left="2160" w:hanging="1800"/>
+      </w:pPr>
+      <w:rPr>
+        <w:rFonts w:hint="default"/>
+      </w:rPr>
+    </w:lvl>
+    <w:lvl w:ilvl="8">
+      <w:start w:val="1"/>
+      <w:numFmt w:val="decimal"/>
+      <w:isLgl/>
+      <w:lvlText w:val="%1.%2.%3.%4.%5.%6.%7.%8.%9"/>
+      <w:lvlJc w:val="left"/>
+      <w:pPr>
+        <w:ind w:left="2520" w:hanging="2160"/>
+      </w:pPr>
+      <w:rPr>
+        <w:rFonts w:hint="default"/>
+      </w:rPr>
+    </w:lvl>
+  </w:abstractNum>
+  <w:abstractNum w:abstractNumId="15">
     <w:nsid w:val="6C292A14"/>
     <w:multiLevelType w:val="multilevel"/>
     <w:tmpl w:val="0E9E2760"/>
@@ -11541,7 +13441,7 @@
       </w:rPr>
     </w:lvl>
   </w:abstractNum>
-  <w:abstractNum w:abstractNumId="14">
+  <w:abstractNum w:abstractNumId="16">
     <w:nsid w:val="712F6CA1"/>
     <w:multiLevelType w:val="hybridMultilevel"/>
     <w:tmpl w:val="D4AC88A2"/>
@@ -11630,7 +13530,7 @@
       </w:pPr>
     </w:lvl>
   </w:abstractNum>
-  <w:abstractNum w:abstractNumId="15">
+  <w:abstractNum w:abstractNumId="17">
     <w:nsid w:val="73A24CBB"/>
     <w:multiLevelType w:val="multilevel"/>
     <w:tmpl w:val="9DB01304"/>
@@ -11743,7 +13643,7 @@
       </w:rPr>
     </w:lvl>
   </w:abstractNum>
-  <w:abstractNum w:abstractNumId="16">
+  <w:abstractNum w:abstractNumId="18">
     <w:nsid w:val="73D62A8E"/>
     <w:multiLevelType w:val="hybridMultilevel"/>
     <w:tmpl w:val="24CAE4EC"/>
@@ -11832,7 +13732,7 @@
       </w:pPr>
     </w:lvl>
   </w:abstractNum>
-  <w:abstractNum w:abstractNumId="17">
+  <w:abstractNum w:abstractNumId="19">
     <w:nsid w:val="7CA931F8"/>
     <w:multiLevelType w:val="hybridMultilevel"/>
     <w:tmpl w:val="6CE633CC"/>
@@ -11921,7 +13821,7 @@
       </w:pPr>
     </w:lvl>
   </w:abstractNum>
-  <w:abstractNum w:abstractNumId="18">
+  <w:abstractNum w:abstractNumId="20">
     <w:nsid w:val="7D8A668E"/>
     <w:multiLevelType w:val="hybridMultilevel"/>
     <w:tmpl w:val="77768F9A"/>
@@ -12011,7 +13911,7 @@
       </w:pPr>
     </w:lvl>
   </w:abstractNum>
-  <w:abstractNum w:abstractNumId="19">
+  <w:abstractNum w:abstractNumId="21">
     <w:nsid w:val="7ECB7B17"/>
     <w:multiLevelType w:val="multilevel"/>
     <w:tmpl w:val="0E9E2760"/>
@@ -12137,22 +14037,22 @@
     <w:abstractNumId w:val="0"/>
   </w:num>
   <w:num w:numId="5">
-    <w:abstractNumId w:val="14"/>
+    <w:abstractNumId w:val="16"/>
   </w:num>
   <w:num w:numId="6">
-    <w:abstractNumId w:val="17"/>
+    <w:abstractNumId w:val="19"/>
   </w:num>
   <w:num w:numId="7">
-    <w:abstractNumId w:val="16"/>
+    <w:abstractNumId w:val="18"/>
   </w:num>
   <w:num w:numId="8">
-    <w:abstractNumId w:val="15"/>
+    <w:abstractNumId w:val="17"/>
   </w:num>
   <w:num w:numId="9">
     <w:abstractNumId w:val="1"/>
   </w:num>
   <w:num w:numId="10">
-    <w:abstractNumId w:val="12"/>
+    <w:abstractNumId w:val="13"/>
     <w:lvlOverride w:ilvl="0">
       <w:startOverride w:val="1"/>
     </w:lvlOverride>
@@ -12215,34 +14115,40 @@
     <w:abstractNumId w:val="2"/>
   </w:num>
   <w:num w:numId="13">
-    <w:abstractNumId w:val="11"/>
+    <w:abstractNumId w:val="12"/>
   </w:num>
   <w:num w:numId="14">
     <w:abstractNumId w:val="4"/>
   </w:num>
   <w:num w:numId="15">
-    <w:abstractNumId w:val="19"/>
+    <w:abstractNumId w:val="21"/>
   </w:num>
   <w:num w:numId="16">
-    <w:abstractNumId w:val="10"/>
+    <w:abstractNumId w:val="11"/>
   </w:num>
   <w:num w:numId="17">
     <w:abstractNumId w:val="5"/>
   </w:num>
   <w:num w:numId="18">
-    <w:abstractNumId w:val="13"/>
+    <w:abstractNumId w:val="15"/>
   </w:num>
   <w:num w:numId="19">
     <w:abstractNumId w:val="9"/>
   </w:num>
   <w:num w:numId="20">
-    <w:abstractNumId w:val="18"/>
+    <w:abstractNumId w:val="20"/>
+  </w:num>
+  <w:num w:numId="21">
+    <w:abstractNumId w:val="10"/>
+  </w:num>
+  <w:num w:numId="22">
+    <w:abstractNumId w:val="14"/>
   </w:num>
 </w:numbering>
 </file>
 
 <file path=word/styles.xml><?xml version="1.0" encoding="utf-8"?>
-<w:styles xmlns:mc="http://schemas.openxmlformats.org/markup-compatibility/2006" xmlns:r="http://schemas.openxmlformats.org/officeDocument/2006/relationships" xmlns:w="http://schemas.openxmlformats.org/wordprocessingml/2006/main" xmlns:w14="http://schemas.microsoft.com/office/word/2010/wordml" mc:Ignorable="w14">
+<w:styles xmlns:mc="http://schemas.openxmlformats.org/markup-compatibility/2006" xmlns:r="http://schemas.openxmlformats.org/officeDocument/2006/relationships" xmlns:w="http://schemas.openxmlformats.org/wordprocessingml/2006/main" xmlns:w14="http://schemas.microsoft.com/office/word/2010/wordml" xmlns:w15="http://schemas.microsoft.com/office/word/2012/wordml" mc:Ignorable="w14 w15">
   <w:docDefaults>
     <w:rPrDefault>
       <w:rPr>
@@ -12259,144 +14165,378 @@
       </w:pPr>
     </w:pPrDefault>
   </w:docDefaults>
-  <w:latentStyles w:defLockedState="0" w:defUIPriority="99" w:defSemiHidden="1" w:defUnhideWhenUsed="1" w:defQFormat="0" w:count="267">
-    <w:lsdException w:name="Normal" w:semiHidden="0" w:uiPriority="0" w:unhideWhenUsed="0" w:qFormat="1"/>
-    <w:lsdException w:name="heading 1" w:semiHidden="0" w:uiPriority="9" w:unhideWhenUsed="0" w:qFormat="1"/>
-    <w:lsdException w:name="heading 2" w:uiPriority="9" w:qFormat="1"/>
-    <w:lsdException w:name="heading 3" w:uiPriority="9" w:qFormat="1"/>
-    <w:lsdException w:name="heading 4" w:uiPriority="9" w:qFormat="1"/>
-    <w:lsdException w:name="heading 5" w:uiPriority="9" w:qFormat="1"/>
-    <w:lsdException w:name="heading 6" w:uiPriority="9" w:qFormat="1"/>
-    <w:lsdException w:name="heading 7" w:uiPriority="9" w:qFormat="1"/>
-    <w:lsdException w:name="heading 8" w:uiPriority="9" w:qFormat="1"/>
-    <w:lsdException w:name="heading 9" w:uiPriority="9" w:qFormat="1"/>
-    <w:lsdException w:name="toc 1" w:uiPriority="39"/>
-    <w:lsdException w:name="toc 2" w:uiPriority="39"/>
-    <w:lsdException w:name="toc 3" w:uiPriority="39"/>
-    <w:lsdException w:name="toc 4" w:uiPriority="39"/>
-    <w:lsdException w:name="toc 5" w:uiPriority="39"/>
-    <w:lsdException w:name="toc 6" w:uiPriority="39"/>
-    <w:lsdException w:name="toc 7" w:uiPriority="39"/>
-    <w:lsdException w:name="toc 8" w:uiPriority="39"/>
-    <w:lsdException w:name="toc 9" w:uiPriority="39"/>
-    <w:lsdException w:name="caption" w:uiPriority="35" w:qFormat="1"/>
-    <w:lsdException w:name="Title" w:semiHidden="0" w:uiPriority="10" w:unhideWhenUsed="0" w:qFormat="1"/>
-    <w:lsdException w:name="Default Paragraph Font" w:uiPriority="1"/>
-    <w:lsdException w:name="Subtitle" w:semiHidden="0" w:uiPriority="11" w:unhideWhenUsed="0" w:qFormat="1"/>
-    <w:lsdException w:name="Strong" w:semiHidden="0" w:uiPriority="22" w:unhideWhenUsed="0" w:qFormat="1"/>
-    <w:lsdException w:name="Emphasis" w:semiHidden="0" w:uiPriority="20" w:unhideWhenUsed="0" w:qFormat="1"/>
-    <w:lsdException w:name="Table Grid" w:semiHidden="0" w:uiPriority="39" w:unhideWhenUsed="0"/>
-    <w:lsdException w:name="Placeholder Text" w:unhideWhenUsed="0"/>
-    <w:lsdException w:name="No Spacing" w:semiHidden="0" w:uiPriority="1" w:unhideWhenUsed="0" w:qFormat="1"/>
-    <w:lsdException w:name="Light Shading" w:semiHidden="0" w:uiPriority="60" w:unhideWhenUsed="0"/>
-    <w:lsdException w:name="Light List" w:semiHidden="0" w:uiPriority="61" w:unhideWhenUsed="0"/>
-    <w:lsdException w:name="Light Grid" w:semiHidden="0" w:uiPriority="62" w:unhideWhenUsed="0"/>
-    <w:lsdException w:name="Medium Shading 1" w:semiHidden="0" w:uiPriority="63" w:unhideWhenUsed="0"/>
-    <w:lsdException w:name="Medium Shading 2" w:semiHidden="0" w:uiPriority="64" w:unhideWhenUsed="0"/>
-    <w:lsdException w:name="Medium List 1" w:semiHidden="0" w:uiPriority="65" w:unhideWhenUsed="0"/>
-    <w:lsdException w:name="Medium List 2" w:semiHidden="0" w:uiPriority="66" w:unhideWhenUsed="0"/>
-    <w:lsdException w:name="Medium Grid 1" w:semiHidden="0" w:uiPriority="67" w:unhideWhenUsed="0"/>
-    <w:lsdException w:name="Medium Grid 2" w:semiHidden="0" w:uiPriority="68" w:unhideWhenUsed="0"/>
-    <w:lsdException w:name="Medium Grid 3" w:semiHidden="0" w:uiPriority="69" w:unhideWhenUsed="0"/>
-    <w:lsdException w:name="Dark List" w:semiHidden="0" w:uiPriority="70" w:unhideWhenUsed="0"/>
-    <w:lsdException w:name="Colorful Shading" w:semiHidden="0" w:uiPriority="71" w:unhideWhenUsed="0"/>
-    <w:lsdException w:name="Colorful List" w:semiHidden="0" w:uiPriority="72" w:unhideWhenUsed="0"/>
-    <w:lsdException w:name="Colorful Grid" w:semiHidden="0" w:uiPriority="73" w:unhideWhenUsed="0"/>
-    <w:lsdException w:name="Light Shading Accent 1" w:semiHidden="0" w:uiPriority="60" w:unhideWhenUsed="0"/>
-    <w:lsdException w:name="Light List Accent 1" w:semiHidden="0" w:uiPriority="61" w:unhideWhenUsed="0"/>
-    <w:lsdException w:name="Light Grid Accent 1" w:semiHidden="0" w:uiPriority="62" w:unhideWhenUsed="0"/>
-    <w:lsdException w:name="Medium Shading 1 Accent 1" w:semiHidden="0" w:uiPriority="63" w:unhideWhenUsed="0"/>
-    <w:lsdException w:name="Medium Shading 2 Accent 1" w:semiHidden="0" w:uiPriority="64" w:unhideWhenUsed="0"/>
-    <w:lsdException w:name="Medium List 1 Accent 1" w:semiHidden="0" w:uiPriority="65" w:unhideWhenUsed="0"/>
-    <w:lsdException w:name="Revision" w:unhideWhenUsed="0"/>
-    <w:lsdException w:name="List Paragraph" w:semiHidden="0" w:uiPriority="34" w:unhideWhenUsed="0" w:qFormat="1"/>
-    <w:lsdException w:name="Quote" w:semiHidden="0" w:uiPriority="29" w:unhideWhenUsed="0" w:qFormat="1"/>
-    <w:lsdException w:name="Intense Quote" w:semiHidden="0" w:uiPriority="30" w:unhideWhenUsed="0" w:qFormat="1"/>
-    <w:lsdException w:name="Medium List 2 Accent 1" w:semiHidden="0" w:uiPriority="66" w:unhideWhenUsed="0"/>
-    <w:lsdException w:name="Medium Grid 1 Accent 1" w:semiHidden="0" w:uiPriority="67" w:unhideWhenUsed="0"/>
-    <w:lsdException w:name="Medium Grid 2 Accent 1" w:semiHidden="0" w:uiPriority="68" w:unhideWhenUsed="0"/>
-    <w:lsdException w:name="Medium Grid 3 Accent 1" w:semiHidden="0" w:uiPriority="69" w:unhideWhenUsed="0"/>
-    <w:lsdException w:name="Dark List Accent 1" w:semiHidden="0" w:uiPriority="70" w:unhideWhenUsed="0"/>
-    <w:lsdException w:name="Colorful Shading Accent 1" w:semiHidden="0" w:uiPriority="71" w:unhideWhenUsed="0"/>
-    <w:lsdException w:name="Colorful List Accent 1" w:semiHidden="0" w:uiPriority="72" w:unhideWhenUsed="0"/>
-    <w:lsdException w:name="Colorful Grid Accent 1" w:semiHidden="0" w:uiPriority="73" w:unhideWhenUsed="0"/>
-    <w:lsdException w:name="Light Shading Accent 2" w:semiHidden="0" w:uiPriority="60" w:unhideWhenUsed="0"/>
-    <w:lsdException w:name="Light List Accent 2" w:semiHidden="0" w:uiPriority="61" w:unhideWhenUsed="0"/>
-    <w:lsdException w:name="Light Grid Accent 2" w:semiHidden="0" w:uiPriority="62" w:unhideWhenUsed="0"/>
-    <w:lsdException w:name="Medium Shading 1 Accent 2" w:semiHidden="0" w:uiPriority="63" w:unhideWhenUsed="0"/>
-    <w:lsdException w:name="Medium Shading 2 Accent 2" w:semiHidden="0" w:uiPriority="64" w:unhideWhenUsed="0"/>
-    <w:lsdException w:name="Medium List 1 Accent 2" w:semiHidden="0" w:uiPriority="65" w:unhideWhenUsed="0"/>
-    <w:lsdException w:name="Medium List 2 Accent 2" w:semiHidden="0" w:uiPriority="66" w:unhideWhenUsed="0"/>
-    <w:lsdException w:name="Medium Grid 1 Accent 2" w:semiHidden="0" w:uiPriority="67" w:unhideWhenUsed="0"/>
-    <w:lsdException w:name="Medium Grid 2 Accent 2" w:semiHidden="0" w:uiPriority="68" w:unhideWhenUsed="0"/>
-    <w:lsdException w:name="Medium Grid 3 Accent 2" w:semiHidden="0" w:uiPriority="69" w:unhideWhenUsed="0"/>
-    <w:lsdException w:name="Dark List Accent 2" w:semiHidden="0" w:uiPriority="70" w:unhideWhenUsed="0"/>
-    <w:lsdException w:name="Colorful Shading Accent 2" w:semiHidden="0" w:uiPriority="71" w:unhideWhenUsed="0"/>
-    <w:lsdException w:name="Colorful List Accent 2" w:semiHidden="0" w:uiPriority="72" w:unhideWhenUsed="0"/>
-    <w:lsdException w:name="Colorful Grid Accent 2" w:semiHidden="0" w:uiPriority="73" w:unhideWhenUsed="0"/>
-    <w:lsdException w:name="Light Shading Accent 3" w:semiHidden="0" w:uiPriority="60" w:unhideWhenUsed="0"/>
-    <w:lsdException w:name="Light List Accent 3" w:semiHidden="0" w:uiPriority="61" w:unhideWhenUsed="0"/>
-    <w:lsdException w:name="Light Grid Accent 3" w:semiHidden="0" w:uiPriority="62" w:unhideWhenUsed="0"/>
-    <w:lsdException w:name="Medium Shading 1 Accent 3" w:semiHidden="0" w:uiPriority="63" w:unhideWhenUsed="0"/>
-    <w:lsdException w:name="Medium Shading 2 Accent 3" w:semiHidden="0" w:uiPriority="64" w:unhideWhenUsed="0"/>
-    <w:lsdException w:name="Medium List 1 Accent 3" w:semiHidden="0" w:uiPriority="65" w:unhideWhenUsed="0"/>
-    <w:lsdException w:name="Medium List 2 Accent 3" w:semiHidden="0" w:uiPriority="66" w:unhideWhenUsed="0"/>
-    <w:lsdException w:name="Medium Grid 1 Accent 3" w:semiHidden="0" w:uiPriority="67" w:unhideWhenUsed="0"/>
-    <w:lsdException w:name="Medium Grid 2 Accent 3" w:semiHidden="0" w:uiPriority="68" w:unhideWhenUsed="0"/>
-    <w:lsdException w:name="Medium Grid 3 Accent 3" w:semiHidden="0" w:uiPriority="69" w:unhideWhenUsed="0"/>
-    <w:lsdException w:name="Dark List Accent 3" w:semiHidden="0" w:uiPriority="70" w:unhideWhenUsed="0"/>
-    <w:lsdException w:name="Colorful Shading Accent 3" w:semiHidden="0" w:uiPriority="71" w:unhideWhenUsed="0"/>
-    <w:lsdException w:name="Colorful List Accent 3" w:semiHidden="0" w:uiPriority="72" w:unhideWhenUsed="0"/>
-    <w:lsdException w:name="Colorful Grid Accent 3" w:semiHidden="0" w:uiPriority="73" w:unhideWhenUsed="0"/>
-    <w:lsdException w:name="Light Shading Accent 4" w:semiHidden="0" w:uiPriority="60" w:unhideWhenUsed="0"/>
-    <w:lsdException w:name="Light List Accent 4" w:semiHidden="0" w:uiPriority="61" w:unhideWhenUsed="0"/>
-    <w:lsdException w:name="Light Grid Accent 4" w:semiHidden="0" w:uiPriority="62" w:unhideWhenUsed="0"/>
-    <w:lsdException w:name="Medium Shading 1 Accent 4" w:semiHidden="0" w:uiPriority="63" w:unhideWhenUsed="0"/>
-    <w:lsdException w:name="Medium Shading 2 Accent 4" w:semiHidden="0" w:uiPriority="64" w:unhideWhenUsed="0"/>
-    <w:lsdException w:name="Medium List 1 Accent 4" w:semiHidden="0" w:uiPriority="65" w:unhideWhenUsed="0"/>
-    <w:lsdException w:name="Medium List 2 Accent 4" w:semiHidden="0" w:uiPriority="66" w:unhideWhenUsed="0"/>
-    <w:lsdException w:name="Medium Grid 1 Accent 4" w:semiHidden="0" w:uiPriority="67" w:unhideWhenUsed="0"/>
-    <w:lsdException w:name="Medium Grid 2 Accent 4" w:semiHidden="0" w:uiPriority="68" w:unhideWhenUsed="0"/>
-    <w:lsdException w:name="Medium Grid 3 Accent 4" w:semiHidden="0" w:uiPriority="69" w:unhideWhenUsed="0"/>
-    <w:lsdException w:name="Dark List Accent 4" w:semiHidden="0" w:uiPriority="70" w:unhideWhenUsed="0"/>
-    <w:lsdException w:name="Colorful Shading Accent 4" w:semiHidden="0" w:uiPriority="71" w:unhideWhenUsed="0"/>
-    <w:lsdException w:name="Colorful List Accent 4" w:semiHidden="0" w:uiPriority="72" w:unhideWhenUsed="0"/>
-    <w:lsdException w:name="Colorful Grid Accent 4" w:semiHidden="0" w:uiPriority="73" w:unhideWhenUsed="0"/>
-    <w:lsdException w:name="Light Shading Accent 5" w:semiHidden="0" w:uiPriority="60" w:unhideWhenUsed="0"/>
-    <w:lsdException w:name="Light List Accent 5" w:semiHidden="0" w:uiPriority="61" w:unhideWhenUsed="0"/>
-    <w:lsdException w:name="Light Grid Accent 5" w:semiHidden="0" w:uiPriority="62" w:unhideWhenUsed="0"/>
-    <w:lsdException w:name="Medium Shading 1 Accent 5" w:semiHidden="0" w:uiPriority="63" w:unhideWhenUsed="0"/>
-    <w:lsdException w:name="Medium Shading 2 Accent 5" w:semiHidden="0" w:uiPriority="64" w:unhideWhenUsed="0"/>
-    <w:lsdException w:name="Medium List 1 Accent 5" w:semiHidden="0" w:uiPriority="65" w:unhideWhenUsed="0"/>
-    <w:lsdException w:name="Medium List 2 Accent 5" w:semiHidden="0" w:uiPriority="66" w:unhideWhenUsed="0"/>
-    <w:lsdException w:name="Medium Grid 1 Accent 5" w:semiHidden="0" w:uiPriority="67" w:unhideWhenUsed="0"/>
-    <w:lsdException w:name="Medium Grid 2 Accent 5" w:semiHidden="0" w:uiPriority="68" w:unhideWhenUsed="0"/>
-    <w:lsdException w:name="Medium Grid 3 Accent 5" w:semiHidden="0" w:uiPriority="69" w:unhideWhenUsed="0"/>
-    <w:lsdException w:name="Dark List Accent 5" w:semiHidden="0" w:uiPriority="70" w:unhideWhenUsed="0"/>
-    <w:lsdException w:name="Colorful Shading Accent 5" w:semiHidden="0" w:uiPriority="71" w:unhideWhenUsed="0"/>
-    <w:lsdException w:name="Colorful List Accent 5" w:semiHidden="0" w:uiPriority="72" w:unhideWhenUsed="0"/>
-    <w:lsdException w:name="Colorful Grid Accent 5" w:semiHidden="0" w:uiPriority="73" w:unhideWhenUsed="0"/>
-    <w:lsdException w:name="Light Shading Accent 6" w:semiHidden="0" w:uiPriority="60" w:unhideWhenUsed="0"/>
-    <w:lsdException w:name="Light List Accent 6" w:semiHidden="0" w:uiPriority="61" w:unhideWhenUsed="0"/>
-    <w:lsdException w:name="Light Grid Accent 6" w:semiHidden="0" w:uiPriority="62" w:unhideWhenUsed="0"/>
-    <w:lsdException w:name="Medium Shading 1 Accent 6" w:semiHidden="0" w:uiPriority="63" w:unhideWhenUsed="0"/>
-    <w:lsdException w:name="Medium Shading 2 Accent 6" w:semiHidden="0" w:uiPriority="64" w:unhideWhenUsed="0"/>
-    <w:lsdException w:name="Medium List 1 Accent 6" w:semiHidden="0" w:uiPriority="65" w:unhideWhenUsed="0"/>
-    <w:lsdException w:name="Medium List 2 Accent 6" w:semiHidden="0" w:uiPriority="66" w:unhideWhenUsed="0"/>
-    <w:lsdException w:name="Medium Grid 1 Accent 6" w:semiHidden="0" w:uiPriority="67" w:unhideWhenUsed="0"/>
-    <w:lsdException w:name="Medium Grid 2 Accent 6" w:semiHidden="0" w:uiPriority="68" w:unhideWhenUsed="0"/>
-    <w:lsdException w:name="Medium Grid 3 Accent 6" w:semiHidden="0" w:uiPriority="69" w:unhideWhenUsed="0"/>
-    <w:lsdException w:name="Dark List Accent 6" w:semiHidden="0" w:uiPriority="70" w:unhideWhenUsed="0"/>
-    <w:lsdException w:name="Colorful Shading Accent 6" w:semiHidden="0" w:uiPriority="71" w:unhideWhenUsed="0"/>
-    <w:lsdException w:name="Colorful List Accent 6" w:semiHidden="0" w:uiPriority="72" w:unhideWhenUsed="0"/>
-    <w:lsdException w:name="Colorful Grid Accent 6" w:semiHidden="0" w:uiPriority="73" w:unhideWhenUsed="0"/>
-    <w:lsdException w:name="Subtle Emphasis" w:semiHidden="0" w:uiPriority="19" w:unhideWhenUsed="0" w:qFormat="1"/>
-    <w:lsdException w:name="Intense Emphasis" w:semiHidden="0" w:uiPriority="21" w:unhideWhenUsed="0" w:qFormat="1"/>
-    <w:lsdException w:name="Subtle Reference" w:semiHidden="0" w:uiPriority="31" w:unhideWhenUsed="0" w:qFormat="1"/>
-    <w:lsdException w:name="Intense Reference" w:semiHidden="0" w:uiPriority="32" w:unhideWhenUsed="0" w:qFormat="1"/>
-    <w:lsdException w:name="Book Title" w:semiHidden="0" w:uiPriority="33" w:unhideWhenUsed="0" w:qFormat="1"/>
-    <w:lsdException w:name="Bibliography" w:uiPriority="37"/>
-    <w:lsdException w:name="TOC Heading" w:uiPriority="39" w:qFormat="1"/>
+  <w:latentStyles w:defLockedState="0" w:defUIPriority="99" w:defSemiHidden="0" w:defUnhideWhenUsed="0" w:defQFormat="0" w:count="371">
+    <w:lsdException w:name="Normal" w:uiPriority="0" w:qFormat="1"/>
+    <w:lsdException w:name="heading 1" w:uiPriority="9" w:qFormat="1"/>
+    <w:lsdException w:name="heading 2" w:semiHidden="1" w:uiPriority="9" w:unhideWhenUsed="1" w:qFormat="1"/>
+    <w:lsdException w:name="heading 3" w:semiHidden="1" w:uiPriority="9" w:unhideWhenUsed="1" w:qFormat="1"/>
+    <w:lsdException w:name="heading 4" w:semiHidden="1" w:uiPriority="9" w:unhideWhenUsed="1" w:qFormat="1"/>
+    <w:lsdException w:name="heading 5" w:semiHidden="1" w:uiPriority="9" w:unhideWhenUsed="1" w:qFormat="1"/>
+    <w:lsdException w:name="heading 6" w:semiHidden="1" w:uiPriority="9" w:unhideWhenUsed="1" w:qFormat="1"/>
+    <w:lsdException w:name="heading 7" w:semiHidden="1" w:uiPriority="9" w:unhideWhenUsed="1" w:qFormat="1"/>
+    <w:lsdException w:name="heading 8" w:semiHidden="1" w:uiPriority="9" w:unhideWhenUsed="1" w:qFormat="1"/>
+    <w:lsdException w:name="heading 9" w:semiHidden="1" w:uiPriority="9" w:unhideWhenUsed="1" w:qFormat="1"/>
+    <w:lsdException w:name="index 1" w:semiHidden="1" w:unhideWhenUsed="1"/>
+    <w:lsdException w:name="index 2" w:semiHidden="1" w:unhideWhenUsed="1"/>
+    <w:lsdException w:name="index 3" w:semiHidden="1" w:unhideWhenUsed="1"/>
+    <w:lsdException w:name="index 4" w:semiHidden="1" w:unhideWhenUsed="1"/>
+    <w:lsdException w:name="index 5" w:semiHidden="1" w:unhideWhenUsed="1"/>
+    <w:lsdException w:name="index 6" w:semiHidden="1" w:unhideWhenUsed="1"/>
+    <w:lsdException w:name="index 7" w:semiHidden="1" w:unhideWhenUsed="1"/>
+    <w:lsdException w:name="index 8" w:semiHidden="1" w:unhideWhenUsed="1"/>
+    <w:lsdException w:name="index 9" w:semiHidden="1" w:unhideWhenUsed="1"/>
+    <w:lsdException w:name="toc 1" w:semiHidden="1" w:uiPriority="39" w:unhideWhenUsed="1"/>
+    <w:lsdException w:name="toc 2" w:semiHidden="1" w:uiPriority="39" w:unhideWhenUsed="1"/>
+    <w:lsdException w:name="toc 3" w:semiHidden="1" w:uiPriority="39" w:unhideWhenUsed="1"/>
+    <w:lsdException w:name="toc 4" w:semiHidden="1" w:uiPriority="39" w:unhideWhenUsed="1"/>
+    <w:lsdException w:name="toc 5" w:semiHidden="1" w:uiPriority="39" w:unhideWhenUsed="1"/>
+    <w:lsdException w:name="toc 6" w:semiHidden="1" w:uiPriority="39" w:unhideWhenUsed="1"/>
+    <w:lsdException w:name="toc 7" w:semiHidden="1" w:uiPriority="39" w:unhideWhenUsed="1"/>
+    <w:lsdException w:name="toc 8" w:semiHidden="1" w:uiPriority="39" w:unhideWhenUsed="1"/>
+    <w:lsdException w:name="toc 9" w:semiHidden="1" w:uiPriority="39" w:unhideWhenUsed="1"/>
+    <w:lsdException w:name="Normal Indent" w:semiHidden="1" w:unhideWhenUsed="1"/>
+    <w:lsdException w:name="footnote text" w:semiHidden="1" w:unhideWhenUsed="1"/>
+    <w:lsdException w:name="annotation text" w:semiHidden="1" w:unhideWhenUsed="1"/>
+    <w:lsdException w:name="header" w:semiHidden="1" w:unhideWhenUsed="1"/>
+    <w:lsdException w:name="footer" w:semiHidden="1" w:unhideWhenUsed="1"/>
+    <w:lsdException w:name="index heading" w:semiHidden="1" w:unhideWhenUsed="1"/>
+    <w:lsdException w:name="caption" w:semiHidden="1" w:uiPriority="35" w:unhideWhenUsed="1" w:qFormat="1"/>
+    <w:lsdException w:name="table of figures" w:semiHidden="1" w:unhideWhenUsed="1"/>
+    <w:lsdException w:name="envelope address" w:semiHidden="1" w:unhideWhenUsed="1"/>
+    <w:lsdException w:name="envelope return" w:semiHidden="1" w:unhideWhenUsed="1"/>
+    <w:lsdException w:name="footnote reference" w:semiHidden="1" w:unhideWhenUsed="1"/>
+    <w:lsdException w:name="annotation reference" w:semiHidden="1" w:unhideWhenUsed="1"/>
+    <w:lsdException w:name="line number" w:semiHidden="1" w:unhideWhenUsed="1"/>
+    <w:lsdException w:name="page number" w:semiHidden="1" w:unhideWhenUsed="1"/>
+    <w:lsdException w:name="endnote reference" w:semiHidden="1" w:unhideWhenUsed="1"/>
+    <w:lsdException w:name="endnote text" w:semiHidden="1" w:unhideWhenUsed="1"/>
+    <w:lsdException w:name="table of authorities" w:semiHidden="1" w:unhideWhenUsed="1"/>
+    <w:lsdException w:name="macro" w:semiHidden="1" w:unhideWhenUsed="1"/>
+    <w:lsdException w:name="toa heading" w:semiHidden="1" w:unhideWhenUsed="1"/>
+    <w:lsdException w:name="List" w:semiHidden="1" w:unhideWhenUsed="1"/>
+    <w:lsdException w:name="List Bullet" w:semiHidden="1" w:unhideWhenUsed="1"/>
+    <w:lsdException w:name="List Number" w:semiHidden="1" w:unhideWhenUsed="1"/>
+    <w:lsdException w:name="List 2" w:semiHidden="1" w:unhideWhenUsed="1"/>
+    <w:lsdException w:name="List 3" w:semiHidden="1" w:unhideWhenUsed="1"/>
+    <w:lsdException w:name="List 4" w:semiHidden="1" w:unhideWhenUsed="1"/>
+    <w:lsdException w:name="List 5" w:semiHidden="1" w:unhideWhenUsed="1"/>
+    <w:lsdException w:name="List Bullet 2" w:semiHidden="1" w:unhideWhenUsed="1"/>
+    <w:lsdException w:name="List Bullet 3" w:semiHidden="1" w:unhideWhenUsed="1"/>
+    <w:lsdException w:name="List Bullet 4" w:semiHidden="1" w:unhideWhenUsed="1"/>
+    <w:lsdException w:name="List Bullet 5" w:semiHidden="1" w:unhideWhenUsed="1"/>
+    <w:lsdException w:name="List Number 2" w:semiHidden="1" w:unhideWhenUsed="1"/>
+    <w:lsdException w:name="List Number 3" w:semiHidden="1" w:unhideWhenUsed="1"/>
+    <w:lsdException w:name="List Number 4" w:semiHidden="1" w:unhideWhenUsed="1"/>
+    <w:lsdException w:name="List Number 5" w:semiHidden="1" w:unhideWhenUsed="1"/>
+    <w:lsdException w:name="Title" w:uiPriority="10" w:qFormat="1"/>
+    <w:lsdException w:name="Closing" w:semiHidden="1" w:unhideWhenUsed="1"/>
+    <w:lsdException w:name="Signature" w:semiHidden="1" w:unhideWhenUsed="1"/>
+    <w:lsdException w:name="Default Paragraph Font" w:semiHidden="1" w:uiPriority="1" w:unhideWhenUsed="1"/>
+    <w:lsdException w:name="Body Text" w:semiHidden="1" w:unhideWhenUsed="1"/>
+    <w:lsdException w:name="Body Text Indent" w:semiHidden="1" w:unhideWhenUsed="1"/>
+    <w:lsdException w:name="List Continue" w:semiHidden="1" w:unhideWhenUsed="1"/>
+    <w:lsdException w:name="List Continue 2" w:semiHidden="1" w:unhideWhenUsed="1"/>
+    <w:lsdException w:name="List Continue 3" w:semiHidden="1" w:unhideWhenUsed="1"/>
+    <w:lsdException w:name="List Continue 4" w:semiHidden="1" w:unhideWhenUsed="1"/>
+    <w:lsdException w:name="List Continue 5" w:semiHidden="1" w:unhideWhenUsed="1"/>
+    <w:lsdException w:name="Message Header" w:semiHidden="1" w:unhideWhenUsed="1"/>
+    <w:lsdException w:name="Subtitle" w:uiPriority="11" w:qFormat="1"/>
+    <w:lsdException w:name="Salutation" w:semiHidden="1" w:unhideWhenUsed="1"/>
+    <w:lsdException w:name="Date" w:semiHidden="1" w:unhideWhenUsed="1"/>
+    <w:lsdException w:name="Body Text First Indent" w:semiHidden="1" w:unhideWhenUsed="1"/>
+    <w:lsdException w:name="Body Text First Indent 2" w:semiHidden="1" w:unhideWhenUsed="1"/>
+    <w:lsdException w:name="Note Heading" w:semiHidden="1" w:unhideWhenUsed="1"/>
+    <w:lsdException w:name="Body Text 2" w:semiHidden="1" w:unhideWhenUsed="1"/>
+    <w:lsdException w:name="Body Text 3" w:semiHidden="1" w:unhideWhenUsed="1"/>
+    <w:lsdException w:name="Body Text Indent 2" w:semiHidden="1" w:unhideWhenUsed="1"/>
+    <w:lsdException w:name="Body Text Indent 3" w:semiHidden="1" w:unhideWhenUsed="1"/>
+    <w:lsdException w:name="Block Text" w:semiHidden="1" w:unhideWhenUsed="1"/>
+    <w:lsdException w:name="Hyperlink" w:semiHidden="1" w:unhideWhenUsed="1"/>
+    <w:lsdException w:name="FollowedHyperlink" w:semiHidden="1" w:unhideWhenUsed="1"/>
+    <w:lsdException w:name="Strong" w:uiPriority="22" w:qFormat="1"/>
+    <w:lsdException w:name="Emphasis" w:uiPriority="20" w:qFormat="1"/>
+    <w:lsdException w:name="Document Map" w:semiHidden="1" w:unhideWhenUsed="1"/>
+    <w:lsdException w:name="Plain Text" w:semiHidden="1" w:unhideWhenUsed="1"/>
+    <w:lsdException w:name="E-mail Signature" w:semiHidden="1" w:unhideWhenUsed="1"/>
+    <w:lsdException w:name="HTML Top of Form" w:semiHidden="1" w:unhideWhenUsed="1"/>
+    <w:lsdException w:name="HTML Bottom of Form" w:semiHidden="1" w:unhideWhenUsed="1"/>
+    <w:lsdException w:name="Normal (Web)" w:semiHidden="1" w:unhideWhenUsed="1"/>
+    <w:lsdException w:name="HTML Acronym" w:semiHidden="1" w:unhideWhenUsed="1"/>
+    <w:lsdException w:name="HTML Address" w:semiHidden="1" w:unhideWhenUsed="1"/>
+    <w:lsdException w:name="HTML Cite" w:semiHidden="1" w:unhideWhenUsed="1"/>
+    <w:lsdException w:name="HTML Code" w:semiHidden="1" w:unhideWhenUsed="1"/>
+    <w:lsdException w:name="HTML Definition" w:semiHidden="1" w:unhideWhenUsed="1"/>
+    <w:lsdException w:name="HTML Keyboard" w:semiHidden="1" w:unhideWhenUsed="1"/>
+    <w:lsdException w:name="HTML Preformatted" w:semiHidden="1" w:unhideWhenUsed="1"/>
+    <w:lsdException w:name="HTML Sample" w:semiHidden="1" w:unhideWhenUsed="1"/>
+    <w:lsdException w:name="HTML Typewriter" w:semiHidden="1" w:unhideWhenUsed="1"/>
+    <w:lsdException w:name="HTML Variable" w:semiHidden="1" w:unhideWhenUsed="1"/>
+    <w:lsdException w:name="Normal Table" w:semiHidden="1" w:unhideWhenUsed="1"/>
+    <w:lsdException w:name="annotation subject" w:semiHidden="1" w:unhideWhenUsed="1"/>
+    <w:lsdException w:name="No List" w:semiHidden="1" w:unhideWhenUsed="1"/>
+    <w:lsdException w:name="Outline List 1" w:semiHidden="1" w:unhideWhenUsed="1"/>
+    <w:lsdException w:name="Outline List 2" w:semiHidden="1" w:unhideWhenUsed="1"/>
+    <w:lsdException w:name="Outline List 3" w:semiHidden="1" w:unhideWhenUsed="1"/>
+    <w:lsdException w:name="Table Simple 1" w:semiHidden="1" w:unhideWhenUsed="1"/>
+    <w:lsdException w:name="Table Simple 2" w:semiHidden="1" w:unhideWhenUsed="1"/>
+    <w:lsdException w:name="Table Simple 3" w:semiHidden="1" w:unhideWhenUsed="1"/>
+    <w:lsdException w:name="Table Classic 1" w:semiHidden="1" w:unhideWhenUsed="1"/>
+    <w:lsdException w:name="Table Classic 2" w:semiHidden="1" w:unhideWhenUsed="1"/>
+    <w:lsdException w:name="Table Classic 3" w:semiHidden="1" w:unhideWhenUsed="1"/>
+    <w:lsdException w:name="Table Classic 4" w:semiHidden="1" w:unhideWhenUsed="1"/>
+    <w:lsdException w:name="Table Colorful 1" w:semiHidden="1" w:unhideWhenUsed="1"/>
+    <w:lsdException w:name="Table Colorful 2" w:semiHidden="1" w:unhideWhenUsed="1"/>
+    <w:lsdException w:name="Table Colorful 3" w:semiHidden="1" w:unhideWhenUsed="1"/>
+    <w:lsdException w:name="Table Columns 1" w:semiHidden="1" w:unhideWhenUsed="1"/>
+    <w:lsdException w:name="Table Columns 2" w:semiHidden="1" w:unhideWhenUsed="1"/>
+    <w:lsdException w:name="Table Columns 3" w:semiHidden="1" w:unhideWhenUsed="1"/>
+    <w:lsdException w:name="Table Columns 4" w:semiHidden="1" w:unhideWhenUsed="1"/>
+    <w:lsdException w:name="Table Columns 5" w:semiHidden="1" w:unhideWhenUsed="1"/>
+    <w:lsdException w:name="Table Grid 1" w:semiHidden="1" w:unhideWhenUsed="1"/>
+    <w:lsdException w:name="Table Grid 2" w:semiHidden="1" w:unhideWhenUsed="1"/>
+    <w:lsdException w:name="Table Grid 3" w:semiHidden="1" w:unhideWhenUsed="1"/>
+    <w:lsdException w:name="Table Grid 4" w:semiHidden="1" w:unhideWhenUsed="1"/>
+    <w:lsdException w:name="Table Grid 5" w:semiHidden="1" w:unhideWhenUsed="1"/>
+    <w:lsdException w:name="Table Grid 6" w:semiHidden="1" w:unhideWhenUsed="1"/>
+    <w:lsdException w:name="Table Grid 7" w:semiHidden="1" w:unhideWhenUsed="1"/>
+    <w:lsdException w:name="Table Grid 8" w:semiHidden="1" w:unhideWhenUsed="1"/>
+    <w:lsdException w:name="Table List 1" w:semiHidden="1" w:unhideWhenUsed="1"/>
+    <w:lsdException w:name="Table List 2" w:semiHidden="1" w:unhideWhenUsed="1"/>
+    <w:lsdException w:name="Table List 3" w:semiHidden="1" w:unhideWhenUsed="1"/>
+    <w:lsdException w:name="Table List 4" w:semiHidden="1" w:unhideWhenUsed="1"/>
+    <w:lsdException w:name="Table List 5" w:semiHidden="1" w:unhideWhenUsed="1"/>
+    <w:lsdException w:name="Table List 6" w:semiHidden="1" w:unhideWhenUsed="1"/>
+    <w:lsdException w:name="Table List 7" w:semiHidden="1" w:unhideWhenUsed="1"/>
+    <w:lsdException w:name="Table List 8" w:semiHidden="1" w:unhideWhenUsed="1"/>
+    <w:lsdException w:name="Table 3D effects 1" w:semiHidden="1" w:unhideWhenUsed="1"/>
+    <w:lsdException w:name="Table 3D effects 2" w:semiHidden="1" w:unhideWhenUsed="1"/>
+    <w:lsdException w:name="Table 3D effects 3" w:semiHidden="1" w:unhideWhenUsed="1"/>
+    <w:lsdException w:name="Table Contemporary" w:semiHidden="1" w:unhideWhenUsed="1"/>
+    <w:lsdException w:name="Table Elegant" w:semiHidden="1" w:unhideWhenUsed="1"/>
+    <w:lsdException w:name="Table Professional" w:semiHidden="1" w:unhideWhenUsed="1"/>
+    <w:lsdException w:name="Table Subtle 1" w:semiHidden="1" w:unhideWhenUsed="1"/>
+    <w:lsdException w:name="Table Subtle 2" w:semiHidden="1" w:unhideWhenUsed="1"/>
+    <w:lsdException w:name="Table Web 1" w:semiHidden="1" w:unhideWhenUsed="1"/>
+    <w:lsdException w:name="Table Web 2" w:semiHidden="1" w:unhideWhenUsed="1"/>
+    <w:lsdException w:name="Table Web 3" w:semiHidden="1" w:unhideWhenUsed="1"/>
+    <w:lsdException w:name="Balloon Text" w:semiHidden="1" w:unhideWhenUsed="1"/>
+    <w:lsdException w:name="Table Grid" w:uiPriority="39"/>
+    <w:lsdException w:name="Table Theme" w:semiHidden="1" w:unhideWhenUsed="1"/>
+    <w:lsdException w:name="Placeholder Text" w:semiHidden="1"/>
+    <w:lsdException w:name="No Spacing" w:uiPriority="1" w:qFormat="1"/>
+    <w:lsdException w:name="Light Shading" w:uiPriority="60"/>
+    <w:lsdException w:name="Light List" w:uiPriority="61"/>
+    <w:lsdException w:name="Light Grid" w:uiPriority="62"/>
+    <w:lsdException w:name="Medium Shading 1" w:uiPriority="63"/>
+    <w:lsdException w:name="Medium Shading 2" w:uiPriority="64"/>
+    <w:lsdException w:name="Medium List 1" w:uiPriority="65"/>
+    <w:lsdException w:name="Medium List 2" w:uiPriority="66"/>
+    <w:lsdException w:name="Medium Grid 1" w:uiPriority="67"/>
+    <w:lsdException w:name="Medium Grid 2" w:uiPriority="68"/>
+    <w:lsdException w:name="Medium Grid 3" w:uiPriority="69"/>
+    <w:lsdException w:name="Dark List" w:uiPriority="70"/>
+    <w:lsdException w:name="Colorful Shading" w:uiPriority="71"/>
+    <w:lsdException w:name="Colorful List" w:uiPriority="72"/>
+    <w:lsdException w:name="Colorful Grid" w:uiPriority="73"/>
+    <w:lsdException w:name="Light Shading Accent 1" w:uiPriority="60"/>
+    <w:lsdException w:name="Light List Accent 1" w:uiPriority="61"/>
+    <w:lsdException w:name="Light Grid Accent 1" w:uiPriority="62"/>
+    <w:lsdException w:name="Medium Shading 1 Accent 1" w:uiPriority="63"/>
+    <w:lsdException w:name="Medium Shading 2 Accent 1" w:uiPriority="64"/>
+    <w:lsdException w:name="Medium List 1 Accent 1" w:uiPriority="65"/>
+    <w:lsdException w:name="Revision" w:semiHidden="1"/>
+    <w:lsdException w:name="List Paragraph" w:uiPriority="34" w:qFormat="1"/>
+    <w:lsdException w:name="Quote" w:uiPriority="29" w:qFormat="1"/>
+    <w:lsdException w:name="Intense Quote" w:uiPriority="30" w:qFormat="1"/>
+    <w:lsdException w:name="Medium List 2 Accent 1" w:uiPriority="66"/>
+    <w:lsdException w:name="Medium Grid 1 Accent 1" w:uiPriority="67"/>
+    <w:lsdException w:name="Medium Grid 2 Accent 1" w:uiPriority="68"/>
+    <w:lsdException w:name="Medium Grid 3 Accent 1" w:uiPriority="69"/>
+    <w:lsdException w:name="Dark List Accent 1" w:uiPriority="70"/>
+    <w:lsdException w:name="Colorful Shading Accent 1" w:uiPriority="71"/>
+    <w:lsdException w:name="Colorful List Accent 1" w:uiPriority="72"/>
+    <w:lsdException w:name="Colorful Grid Accent 1" w:uiPriority="73"/>
+    <w:lsdException w:name="Light Shading Accent 2" w:uiPriority="60"/>
+    <w:lsdException w:name="Light List Accent 2" w:uiPriority="61"/>
+    <w:lsdException w:name="Light Grid Accent 2" w:uiPriority="62"/>
+    <w:lsdException w:name="Medium Shading 1 Accent 2" w:uiPriority="63"/>
+    <w:lsdException w:name="Medium Shading 2 Accent 2" w:uiPriority="64"/>
+    <w:lsdException w:name="Medium List 1 Accent 2" w:uiPriority="65"/>
+    <w:lsdException w:name="Medium List 2 Accent 2" w:uiPriority="66"/>
+    <w:lsdException w:name="Medium Grid 1 Accent 2" w:uiPriority="67"/>
+    <w:lsdException w:name="Medium Grid 2 Accent 2" w:uiPriority="68"/>
+    <w:lsdException w:name="Medium Grid 3 Accent 2" w:uiPriority="69"/>
+    <w:lsdException w:name="Dark List Accent 2" w:uiPriority="70"/>
+    <w:lsdException w:name="Colorful Shading Accent 2" w:uiPriority="71"/>
+    <w:lsdException w:name="Colorful List Accent 2" w:uiPriority="72"/>
+    <w:lsdException w:name="Colorful Grid Accent 2" w:uiPriority="73"/>
+    <w:lsdException w:name="Light Shading Accent 3" w:uiPriority="60"/>
+    <w:lsdException w:name="Light List Accent 3" w:uiPriority="61"/>
+    <w:lsdException w:name="Light Grid Accent 3" w:uiPriority="62"/>
+    <w:lsdException w:name="Medium Shading 1 Accent 3" w:uiPriority="63"/>
+    <w:lsdException w:name="Medium Shading 2 Accent 3" w:uiPriority="64"/>
+    <w:lsdException w:name="Medium List 1 Accent 3" w:uiPriority="65"/>
+    <w:lsdException w:name="Medium List 2 Accent 3" w:uiPriority="66"/>
+    <w:lsdException w:name="Medium Grid 1 Accent 3" w:uiPriority="67"/>
+    <w:lsdException w:name="Medium Grid 2 Accent 3" w:uiPriority="68"/>
+    <w:lsdException w:name="Medium Grid 3 Accent 3" w:uiPriority="69"/>
+    <w:lsdException w:name="Dark List Accent 3" w:uiPriority="70"/>
+    <w:lsdException w:name="Colorful Shading Accent 3" w:uiPriority="71"/>
+    <w:lsdException w:name="Colorful List Accent 3" w:uiPriority="72"/>
+    <w:lsdException w:name="Colorful Grid Accent 3" w:uiPriority="73"/>
+    <w:lsdException w:name="Light Shading Accent 4" w:uiPriority="60"/>
+    <w:lsdException w:name="Light List Accent 4" w:uiPriority="61"/>
+    <w:lsdException w:name="Light Grid Accent 4" w:uiPriority="62"/>
+    <w:lsdException w:name="Medium Shading 1 Accent 4" w:uiPriority="63"/>
+    <w:lsdException w:name="Medium Shading 2 Accent 4" w:uiPriority="64"/>
+    <w:lsdException w:name="Medium List 1 Accent 4" w:uiPriority="65"/>
+    <w:lsdException w:name="Medium List 2 Accent 4" w:uiPriority="66"/>
+    <w:lsdException w:name="Medium Grid 1 Accent 4" w:uiPriority="67"/>
+    <w:lsdException w:name="Medium Grid 2 Accent 4" w:uiPriority="68"/>
+    <w:lsdException w:name="Medium Grid 3 Accent 4" w:uiPriority="69"/>
+    <w:lsdException w:name="Dark List Accent 4" w:uiPriority="70"/>
+    <w:lsdException w:name="Colorful Shading Accent 4" w:uiPriority="71"/>
+    <w:lsdException w:name="Colorful List Accent 4" w:uiPriority="72"/>
+    <w:lsdException w:name="Colorful Grid Accent 4" w:uiPriority="73"/>
+    <w:lsdException w:name="Light Shading Accent 5" w:uiPriority="60"/>
+    <w:lsdException w:name="Light List Accent 5" w:uiPriority="61"/>
+    <w:lsdException w:name="Light Grid Accent 5" w:uiPriority="62"/>
+    <w:lsdException w:name="Medium Shading 1 Accent 5" w:uiPriority="63"/>
+    <w:lsdException w:name="Medium Shading 2 Accent 5" w:uiPriority="64"/>
+    <w:lsdException w:name="Medium List 1 Accent 5" w:uiPriority="65"/>
+    <w:lsdException w:name="Medium List 2 Accent 5" w:uiPriority="66"/>
+    <w:lsdException w:name="Medium Grid 1 Accent 5" w:uiPriority="67"/>
+    <w:lsdException w:name="Medium Grid 2 Accent 5" w:uiPriority="68"/>
+    <w:lsdException w:name="Medium Grid 3 Accent 5" w:uiPriority="69"/>
+    <w:lsdException w:name="Dark List Accent 5" w:uiPriority="70"/>
+    <w:lsdException w:name="Colorful Shading Accent 5" w:uiPriority="71"/>
+    <w:lsdException w:name="Colorful List Accent 5" w:uiPriority="72"/>
+    <w:lsdException w:name="Colorful Grid Accent 5" w:uiPriority="73"/>
+    <w:lsdException w:name="Light Shading Accent 6" w:uiPriority="60"/>
+    <w:lsdException w:name="Light List Accent 6" w:uiPriority="61"/>
+    <w:lsdException w:name="Light Grid Accent 6" w:uiPriority="62"/>
+    <w:lsdException w:name="Medium Shading 1 Accent 6" w:uiPriority="63"/>
+    <w:lsdException w:name="Medium Shading 2 Accent 6" w:uiPriority="64"/>
+    <w:lsdException w:name="Medium List 1 Accent 6" w:uiPriority="65"/>
+    <w:lsdException w:name="Medium List 2 Accent 6" w:uiPriority="66"/>
+    <w:lsdException w:name="Medium Grid 1 Accent 6" w:uiPriority="67"/>
+    <w:lsdException w:name="Medium Grid 2 Accent 6" w:uiPriority="68"/>
+    <w:lsdException w:name="Medium Grid 3 Accent 6" w:uiPriority="69"/>
+    <w:lsdException w:name="Dark List Accent 6" w:uiPriority="70"/>
+    <w:lsdException w:name="Colorful Shading Accent 6" w:uiPriority="71"/>
+    <w:lsdException w:name="Colorful List Accent 6" w:uiPriority="72"/>
+    <w:lsdException w:name="Colorful Grid Accent 6" w:uiPriority="73"/>
+    <w:lsdException w:name="Subtle Emphasis" w:uiPriority="19" w:qFormat="1"/>
+    <w:lsdException w:name="Intense Emphasis" w:uiPriority="21" w:qFormat="1"/>
+    <w:lsdException w:name="Subtle Reference" w:uiPriority="31" w:qFormat="1"/>
+    <w:lsdException w:name="Intense Reference" w:uiPriority="32" w:qFormat="1"/>
+    <w:lsdException w:name="Book Title" w:uiPriority="33" w:qFormat="1"/>
+    <w:lsdException w:name="Bibliography" w:semiHidden="1" w:uiPriority="37" w:unhideWhenUsed="1"/>
+    <w:lsdException w:name="TOC Heading" w:semiHidden="1" w:uiPriority="39" w:unhideWhenUsed="1" w:qFormat="1"/>
+    <w:lsdException w:name="Plain Table 1" w:uiPriority="41"/>
+    <w:lsdException w:name="Plain Table 2" w:uiPriority="42"/>
+    <w:lsdException w:name="Plain Table 3" w:uiPriority="43"/>
+    <w:lsdException w:name="Plain Table 4" w:uiPriority="44"/>
+    <w:lsdException w:name="Plain Table 5" w:uiPriority="45"/>
+    <w:lsdException w:name="Grid Table Light" w:uiPriority="40"/>
+    <w:lsdException w:name="Grid Table 1 Light" w:uiPriority="46"/>
+    <w:lsdException w:name="Grid Table 2" w:uiPriority="47"/>
+    <w:lsdException w:name="Grid Table 3" w:uiPriority="48"/>
+    <w:lsdException w:name="Grid Table 4" w:uiPriority="49"/>
+    <w:lsdException w:name="Grid Table 5 Dark" w:uiPriority="50"/>
+    <w:lsdException w:name="Grid Table 6 Colorful" w:uiPriority="51"/>
+    <w:lsdException w:name="Grid Table 7 Colorful" w:uiPriority="52"/>
+    <w:lsdException w:name="Grid Table 1 Light Accent 1" w:uiPriority="46"/>
+    <w:lsdException w:name="Grid Table 2 Accent 1" w:uiPriority="47"/>
+    <w:lsdException w:name="Grid Table 3 Accent 1" w:uiPriority="48"/>
+    <w:lsdException w:name="Grid Table 4 Accent 1" w:uiPriority="49"/>
+    <w:lsdException w:name="Grid Table 5 Dark Accent 1" w:uiPriority="50"/>
+    <w:lsdException w:name="Grid Table 6 Colorful Accent 1" w:uiPriority="51"/>
+    <w:lsdException w:name="Grid Table 7 Colorful Accent 1" w:uiPriority="52"/>
+    <w:lsdException w:name="Grid Table 1 Light Accent 2" w:uiPriority="46"/>
+    <w:lsdException w:name="Grid Table 2 Accent 2" w:uiPriority="47"/>
+    <w:lsdException w:name="Grid Table 3 Accent 2" w:uiPriority="48"/>
+    <w:lsdException w:name="Grid Table 4 Accent 2" w:uiPriority="49"/>
+    <w:lsdException w:name="Grid Table 5 Dark Accent 2" w:uiPriority="50"/>
+    <w:lsdException w:name="Grid Table 6 Colorful Accent 2" w:uiPriority="51"/>
+    <w:lsdException w:name="Grid Table 7 Colorful Accent 2" w:uiPriority="52"/>
+    <w:lsdException w:name="Grid Table 1 Light Accent 3" w:uiPriority="46"/>
+    <w:lsdException w:name="Grid Table 2 Accent 3" w:uiPriority="47"/>
+    <w:lsdException w:name="Grid Table 3 Accent 3" w:uiPriority="48"/>
+    <w:lsdException w:name="Grid Table 4 Accent 3" w:uiPriority="49"/>
+    <w:lsdException w:name="Grid Table 5 Dark Accent 3" w:uiPriority="50"/>
+    <w:lsdException w:name="Grid Table 6 Colorful Accent 3" w:uiPriority="51"/>
+    <w:lsdException w:name="Grid Table 7 Colorful Accent 3" w:uiPriority="52"/>
+    <w:lsdException w:name="Grid Table 1 Light Accent 4" w:uiPriority="46"/>
+    <w:lsdException w:name="Grid Table 2 Accent 4" w:uiPriority="47"/>
+    <w:lsdException w:name="Grid Table 3 Accent 4" w:uiPriority="48"/>
+    <w:lsdException w:name="Grid Table 4 Accent 4" w:uiPriority="49"/>
+    <w:lsdException w:name="Grid Table 5 Dark Accent 4" w:uiPriority="50"/>
+    <w:lsdException w:name="Grid Table 6 Colorful Accent 4" w:uiPriority="51"/>
+    <w:lsdException w:name="Grid Table 7 Colorful Accent 4" w:uiPriority="52"/>
+    <w:lsdException w:name="Grid Table 1 Light Accent 5" w:uiPriority="46"/>
+    <w:lsdException w:name="Grid Table 2 Accent 5" w:uiPriority="47"/>
+    <w:lsdException w:name="Grid Table 3 Accent 5" w:uiPriority="48"/>
+    <w:lsdException w:name="Grid Table 4 Accent 5" w:uiPriority="49"/>
+    <w:lsdException w:name="Grid Table 5 Dark Accent 5" w:uiPriority="50"/>
+    <w:lsdException w:name="Grid Table 6 Colorful Accent 5" w:uiPriority="51"/>
+    <w:lsdException w:name="Grid Table 7 Colorful Accent 5" w:uiPriority="52"/>
+    <w:lsdException w:name="Grid Table 1 Light Accent 6" w:uiPriority="46"/>
+    <w:lsdException w:name="Grid Table 2 Accent 6" w:uiPriority="47"/>
+    <w:lsdException w:name="Grid Table 3 Accent 6" w:uiPriority="48"/>
+    <w:lsdException w:name="Grid Table 4 Accent 6" w:uiPriority="49"/>
+    <w:lsdException w:name="Grid Table 5 Dark Accent 6" w:uiPriority="50"/>
+    <w:lsdException w:name="Grid Table 6 Colorful Accent 6" w:uiPriority="51"/>
+    <w:lsdException w:name="Grid Table 7 Colorful Accent 6" w:uiPriority="52"/>
+    <w:lsdException w:name="List Table 1 Light" w:uiPriority="46"/>
+    <w:lsdException w:name="List Table 2" w:uiPriority="47"/>
+    <w:lsdException w:name="List Table 3" w:uiPriority="48"/>
+    <w:lsdException w:name="List Table 4" w:uiPriority="49"/>
+    <w:lsdException w:name="List Table 5 Dark" w:uiPriority="50"/>
+    <w:lsdException w:name="List Table 6 Colorful" w:uiPriority="51"/>
+    <w:lsdException w:name="List Table 7 Colorful" w:uiPriority="52"/>
+    <w:lsdException w:name="List Table 1 Light Accent 1" w:uiPriority="46"/>
+    <w:lsdException w:name="List Table 2 Accent 1" w:uiPriority="47"/>
+    <w:lsdException w:name="List Table 3 Accent 1" w:uiPriority="48"/>
+    <w:lsdException w:name="List Table 4 Accent 1" w:uiPriority="49"/>
+    <w:lsdException w:name="List Table 5 Dark Accent 1" w:uiPriority="50"/>
+    <w:lsdException w:name="List Table 6 Colorful Accent 1" w:uiPriority="51"/>
+    <w:lsdException w:name="List Table 7 Colorful Accent 1" w:uiPriority="52"/>
+    <w:lsdException w:name="List Table 1 Light Accent 2" w:uiPriority="46"/>
+    <w:lsdException w:name="List Table 2 Accent 2" w:uiPriority="47"/>
+    <w:lsdException w:name="List Table 3 Accent 2" w:uiPriority="48"/>
+    <w:lsdException w:name="List Table 4 Accent 2" w:uiPriority="49"/>
+    <w:lsdException w:name="List Table 5 Dark Accent 2" w:uiPriority="50"/>
+    <w:lsdException w:name="List Table 6 Colorful Accent 2" w:uiPriority="51"/>
+    <w:lsdException w:name="List Table 7 Colorful Accent 2" w:uiPriority="52"/>
+    <w:lsdException w:name="List Table 1 Light Accent 3" w:uiPriority="46"/>
+    <w:lsdException w:name="List Table 2 Accent 3" w:uiPriority="47"/>
+    <w:lsdException w:name="List Table 3 Accent 3" w:uiPriority="48"/>
+    <w:lsdException w:name="List Table 4 Accent 3" w:uiPriority="49"/>
+    <w:lsdException w:name="List Table 5 Dark Accent 3" w:uiPriority="50"/>
+    <w:lsdException w:name="List Table 6 Colorful Accent 3" w:uiPriority="51"/>
+    <w:lsdException w:name="List Table 7 Colorful Accent 3" w:uiPriority="52"/>
+    <w:lsdException w:name="List Table 1 Light Accent 4" w:uiPriority="46"/>
+    <w:lsdException w:name="List Table 2 Accent 4" w:uiPriority="47"/>
+    <w:lsdException w:name="List Table 3 Accent 4" w:uiPriority="48"/>
+    <w:lsdException w:name="List Table 4 Accent 4" w:uiPriority="49"/>
+    <w:lsdException w:name="List Table 5 Dark Accent 4" w:uiPriority="50"/>
+    <w:lsdException w:name="List Table 6 Colorful Accent 4" w:uiPriority="51"/>
+    <w:lsdException w:name="List Table 7 Colorful Accent 4" w:uiPriority="52"/>
+    <w:lsdException w:name="List Table 1 Light Accent 5" w:uiPriority="46"/>
+    <w:lsdException w:name="List Table 2 Accent 5" w:uiPriority="47"/>
+    <w:lsdException w:name="List Table 3 Accent 5" w:uiPriority="48"/>
+    <w:lsdException w:name="List Table 4 Accent 5" w:uiPriority="49"/>
+    <w:lsdException w:name="List Table 5 Dark Accent 5" w:uiPriority="50"/>
+    <w:lsdException w:name="List Table 6 Colorful Accent 5" w:uiPriority="51"/>
+    <w:lsdException w:name="List Table 7 Colorful Accent 5" w:uiPriority="52"/>
+    <w:lsdException w:name="List Table 1 Light Accent 6" w:uiPriority="46"/>
+    <w:lsdException w:name="List Table 2 Accent 6" w:uiPriority="47"/>
+    <w:lsdException w:name="List Table 3 Accent 6" w:uiPriority="48"/>
+    <w:lsdException w:name="List Table 4 Accent 6" w:uiPriority="49"/>
+    <w:lsdException w:name="List Table 5 Dark Accent 6" w:uiPriority="50"/>
+    <w:lsdException w:name="List Table 6 Colorful Accent 6" w:uiPriority="51"/>
+    <w:lsdException w:name="List Table 7 Colorful Accent 6" w:uiPriority="52"/>
   </w:latentStyles>
   <w:style w:type="paragraph" w:default="1" w:styleId="Normal">
     <w:name w:val="Normal"/>
@@ -12481,6 +14621,7 @@
       <w:spacing w:after="0" w:line="240" w:lineRule="auto"/>
     </w:pPr>
     <w:tblPr>
+      <w:tblInd w:w="0" w:type="dxa"/>
       <w:tblBorders>
         <w:top w:val="single" w:sz="4" w:space="0" w:color="auto"/>
         <w:left w:val="single" w:sz="4" w:space="0" w:color="auto"/>
@@ -12489,6 +14630,12 @@
         <w:insideH w:val="single" w:sz="4" w:space="0" w:color="auto"/>
         <w:insideV w:val="single" w:sz="4" w:space="0" w:color="auto"/>
       </w:tblBorders>
+      <w:tblCellMar>
+        <w:top w:w="0" w:type="dxa"/>
+        <w:left w:w="108" w:type="dxa"/>
+        <w:bottom w:w="0" w:type="dxa"/>
+        <w:right w:w="108" w:type="dxa"/>
+      </w:tblCellMar>
     </w:tblPr>
   </w:style>
   <w:style w:type="paragraph" w:styleId="Prrafodelista">
@@ -12502,11 +14649,11 @@
       <w:contextualSpacing/>
     </w:pPr>
   </w:style>
-  <w:style w:type="paragraph" w:styleId="Ttulo">
+  <w:style w:type="paragraph" w:styleId="Puesto">
     <w:name w:val="Title"/>
     <w:basedOn w:val="Normal"/>
     <w:next w:val="Normal"/>
-    <w:link w:val="TtuloCar"/>
+    <w:link w:val="PuestoCar"/>
     <w:uiPriority w:val="10"/>
     <w:qFormat/>
     <w:rsid w:val="00DD455B"/>
@@ -12522,10 +14669,10 @@
       <w:szCs w:val="56"/>
     </w:rPr>
   </w:style>
-  <w:style w:type="character" w:customStyle="1" w:styleId="TtuloCar">
-    <w:name w:val="Título Car"/>
+  <w:style w:type="character" w:customStyle="1" w:styleId="PuestoCar">
+    <w:name w:val="Puesto Car"/>
     <w:basedOn w:val="Fuentedeprrafopredeter"/>
-    <w:link w:val="Ttulo"/>
+    <w:link w:val="Puesto"/>
     <w:uiPriority w:val="10"/>
     <w:rsid w:val="00DD455B"/>
     <w:rPr>
@@ -12625,6 +14772,7 @@
     <w:tblPr>
       <w:tblStyleRowBandSize w:val="1"/>
       <w:tblStyleColBandSize w:val="1"/>
+      <w:tblInd w:w="0" w:type="dxa"/>
       <w:tblBorders>
         <w:top w:val="single" w:sz="4" w:space="0" w:color="BDD6EE" w:themeColor="accent5" w:themeTint="66"/>
         <w:left w:val="single" w:sz="4" w:space="0" w:color="BDD6EE" w:themeColor="accent5" w:themeTint="66"/>
@@ -12633,6 +14781,12 @@
         <w:insideH w:val="single" w:sz="4" w:space="0" w:color="BDD6EE" w:themeColor="accent5" w:themeTint="66"/>
         <w:insideV w:val="single" w:sz="4" w:space="0" w:color="BDD6EE" w:themeColor="accent5" w:themeTint="66"/>
       </w:tblBorders>
+      <w:tblCellMar>
+        <w:top w:w="0" w:type="dxa"/>
+        <w:left w:w="108" w:type="dxa"/>
+        <w:bottom w:w="0" w:type="dxa"/>
+        <w:right w:w="108" w:type="dxa"/>
+      </w:tblCellMar>
     </w:tblPr>
     <w:tblStylePr w:type="firstRow">
       <w:rPr>
@@ -12682,6 +14836,7 @@
     <w:tblPr>
       <w:tblStyleRowBandSize w:val="1"/>
       <w:tblStyleColBandSize w:val="1"/>
+      <w:tblInd w:w="0" w:type="dxa"/>
       <w:tblBorders>
         <w:top w:val="single" w:sz="4" w:space="0" w:color="C5E0B3" w:themeColor="accent6" w:themeTint="66"/>
         <w:left w:val="single" w:sz="4" w:space="0" w:color="C5E0B3" w:themeColor="accent6" w:themeTint="66"/>
@@ -12690,6 +14845,12 @@
         <w:insideH w:val="single" w:sz="4" w:space="0" w:color="C5E0B3" w:themeColor="accent6" w:themeTint="66"/>
         <w:insideV w:val="single" w:sz="4" w:space="0" w:color="C5E0B3" w:themeColor="accent6" w:themeTint="66"/>
       </w:tblBorders>
+      <w:tblCellMar>
+        <w:top w:w="0" w:type="dxa"/>
+        <w:left w:w="108" w:type="dxa"/>
+        <w:bottom w:w="0" w:type="dxa"/>
+        <w:right w:w="108" w:type="dxa"/>
+      </w:tblCellMar>
     </w:tblPr>
     <w:tblStylePr w:type="firstRow">
       <w:rPr>
@@ -12774,6 +14935,7 @@
     <w:tblPr>
       <w:tblStyleRowBandSize w:val="1"/>
       <w:tblStyleColBandSize w:val="1"/>
+      <w:tblInd w:w="0" w:type="dxa"/>
       <w:tblBorders>
         <w:top w:val="single" w:sz="8" w:space="0" w:color="FFC000" w:themeColor="accent4"/>
         <w:left w:val="single" w:sz="8" w:space="0" w:color="FFC000" w:themeColor="accent4"/>
@@ -12782,654 +14944,12 @@
         <w:insideH w:val="single" w:sz="8" w:space="0" w:color="FFC000" w:themeColor="accent4"/>
         <w:insideV w:val="single" w:sz="8" w:space="0" w:color="FFC000" w:themeColor="accent4"/>
       </w:tblBorders>
-    </w:tblPr>
-    <w:tblStylePr w:type="firstRow">
-      <w:pPr>
-        <w:spacing w:before="0" w:after="0" w:line="240" w:lineRule="auto"/>
-      </w:pPr>
-      <w:rPr>
-        <w:rFonts w:asciiTheme="majorHAnsi" w:eastAsiaTheme="majorEastAsia" w:hAnsiTheme="majorHAnsi" w:cstheme="majorBidi"/>
-        <w:b/>
-        <w:bCs/>
-      </w:rPr>
-      <w:tblPr/>
-      <w:tcPr>
-        <w:tcBorders>
-          <w:top w:val="single" w:sz="8" w:space="0" w:color="FFC000" w:themeColor="accent4"/>
-          <w:left w:val="single" w:sz="8" w:space="0" w:color="FFC000" w:themeColor="accent4"/>
-          <w:bottom w:val="single" w:sz="18" w:space="0" w:color="FFC000" w:themeColor="accent4"/>
-          <w:right w:val="single" w:sz="8" w:space="0" w:color="FFC000" w:themeColor="accent4"/>
-          <w:insideH w:val="nil"/>
-          <w:insideV w:val="single" w:sz="8" w:space="0" w:color="FFC000" w:themeColor="accent4"/>
-        </w:tcBorders>
-      </w:tcPr>
-    </w:tblStylePr>
-    <w:tblStylePr w:type="lastRow">
-      <w:pPr>
-        <w:spacing w:before="0" w:after="0" w:line="240" w:lineRule="auto"/>
-      </w:pPr>
-      <w:rPr>
-        <w:rFonts w:asciiTheme="majorHAnsi" w:eastAsiaTheme="majorEastAsia" w:hAnsiTheme="majorHAnsi" w:cstheme="majorBidi"/>
-        <w:b/>
-        <w:bCs/>
-      </w:rPr>
-      <w:tblPr/>
-      <w:tcPr>
-        <w:tcBorders>
-          <w:top w:val="double" w:sz="6" w:space="0" w:color="FFC000" w:themeColor="accent4"/>
-          <w:left w:val="single" w:sz="8" w:space="0" w:color="FFC000" w:themeColor="accent4"/>
-          <w:bottom w:val="single" w:sz="8" w:space="0" w:color="FFC000" w:themeColor="accent4"/>
-          <w:right w:val="single" w:sz="8" w:space="0" w:color="FFC000" w:themeColor="accent4"/>
-          <w:insideH w:val="nil"/>
-          <w:insideV w:val="single" w:sz="8" w:space="0" w:color="FFC000" w:themeColor="accent4"/>
-        </w:tcBorders>
-      </w:tcPr>
-    </w:tblStylePr>
-    <w:tblStylePr w:type="firstCol">
-      <w:rPr>
-        <w:rFonts w:asciiTheme="majorHAnsi" w:eastAsiaTheme="majorEastAsia" w:hAnsiTheme="majorHAnsi" w:cstheme="majorBidi"/>
-        <w:b/>
-        <w:bCs/>
-      </w:rPr>
-    </w:tblStylePr>
-    <w:tblStylePr w:type="lastCol">
-      <w:rPr>
-        <w:rFonts w:asciiTheme="majorHAnsi" w:eastAsiaTheme="majorEastAsia" w:hAnsiTheme="majorHAnsi" w:cstheme="majorBidi"/>
-        <w:b/>
-        <w:bCs/>
-      </w:rPr>
-      <w:tblPr/>
-      <w:tcPr>
-        <w:tcBorders>
-          <w:top w:val="single" w:sz="8" w:space="0" w:color="FFC000" w:themeColor="accent4"/>
-          <w:left w:val="single" w:sz="8" w:space="0" w:color="FFC000" w:themeColor="accent4"/>
-          <w:bottom w:val="single" w:sz="8" w:space="0" w:color="FFC000" w:themeColor="accent4"/>
-          <w:right w:val="single" w:sz="8" w:space="0" w:color="FFC000" w:themeColor="accent4"/>
-        </w:tcBorders>
-      </w:tcPr>
-    </w:tblStylePr>
-    <w:tblStylePr w:type="band1Vert">
-      <w:tblPr/>
-      <w:tcPr>
-        <w:tcBorders>
-          <w:top w:val="single" w:sz="8" w:space="0" w:color="FFC000" w:themeColor="accent4"/>
-          <w:left w:val="single" w:sz="8" w:space="0" w:color="FFC000" w:themeColor="accent4"/>
-          <w:bottom w:val="single" w:sz="8" w:space="0" w:color="FFC000" w:themeColor="accent4"/>
-          <w:right w:val="single" w:sz="8" w:space="0" w:color="FFC000" w:themeColor="accent4"/>
-        </w:tcBorders>
-        <w:shd w:val="clear" w:color="auto" w:fill="FFEFC0" w:themeFill="accent4" w:themeFillTint="3F"/>
-      </w:tcPr>
-    </w:tblStylePr>
-    <w:tblStylePr w:type="band1Horz">
-      <w:tblPr/>
-      <w:tcPr>
-        <w:tcBorders>
-          <w:top w:val="single" w:sz="8" w:space="0" w:color="FFC000" w:themeColor="accent4"/>
-          <w:left w:val="single" w:sz="8" w:space="0" w:color="FFC000" w:themeColor="accent4"/>
-          <w:bottom w:val="single" w:sz="8" w:space="0" w:color="FFC000" w:themeColor="accent4"/>
-          <w:right w:val="single" w:sz="8" w:space="0" w:color="FFC000" w:themeColor="accent4"/>
-          <w:insideV w:val="single" w:sz="8" w:space="0" w:color="FFC000" w:themeColor="accent4"/>
-        </w:tcBorders>
-        <w:shd w:val="clear" w:color="auto" w:fill="FFEFC0" w:themeFill="accent4" w:themeFillTint="3F"/>
-      </w:tcPr>
-    </w:tblStylePr>
-    <w:tblStylePr w:type="band2Horz">
-      <w:tblPr/>
-      <w:tcPr>
-        <w:tcBorders>
-          <w:top w:val="single" w:sz="8" w:space="0" w:color="FFC000" w:themeColor="accent4"/>
-          <w:left w:val="single" w:sz="8" w:space="0" w:color="FFC000" w:themeColor="accent4"/>
-          <w:bottom w:val="single" w:sz="8" w:space="0" w:color="FFC000" w:themeColor="accent4"/>
-          <w:right w:val="single" w:sz="8" w:space="0" w:color="FFC000" w:themeColor="accent4"/>
-          <w:insideV w:val="single" w:sz="8" w:space="0" w:color="FFC000" w:themeColor="accent4"/>
-        </w:tcBorders>
-      </w:tcPr>
-    </w:tblStylePr>
-  </w:style>
-</w:styles>
-</file>
-
-<file path=word/stylesWithEffects.xml><?xml version="1.0" encoding="utf-8"?>
-<w:styles xmlns:wpc="http://schemas.microsoft.com/office/word/2010/wordprocessingCanvas" xmlns:mc="http://schemas.openxmlformats.org/markup-compatibility/2006" xmlns:o="urn:schemas-microsoft-com:office:office" xmlns:r="http://schemas.openxmlformats.org/officeDocument/2006/relationships" xmlns:m="http://schemas.openxmlformats.org/officeDocument/2006/math" xmlns:v="urn:schemas-microsoft-com:vml" xmlns:wp14="http://schemas.microsoft.com/office/word/2010/wordprocessingDrawing" xmlns:wp="http://schemas.openxmlformats.org/drawingml/2006/wordprocessingDrawing" xmlns:w10="urn:schemas-microsoft-com:office:word" xmlns:w="http://schemas.openxmlformats.org/wordprocessingml/2006/main" xmlns:w14="http://schemas.microsoft.com/office/word/2010/wordml" xmlns:wpg="http://schemas.microsoft.com/office/word/2010/wordprocessingGroup" xmlns:wpi="http://schemas.microsoft.com/office/word/2010/wordprocessingInk" xmlns:wne="http://schemas.microsoft.com/office/word/2006/wordml" xmlns:wps="http://schemas.microsoft.com/office/word/2010/wordprocessingShape" mc:Ignorable="w14 wp14">
-  <w:docDefaults>
-    <w:rPrDefault>
-      <w:rPr>
-        <w:rFonts w:ascii="Arial" w:eastAsiaTheme="minorHAnsi" w:hAnsi="Arial" w:cstheme="minorBidi"/>
-        <w:sz w:val="22"/>
-        <w:szCs w:val="22"/>
-        <w:lang w:val="es-MX" w:eastAsia="en-US" w:bidi="ar-SA"/>
-      </w:rPr>
-    </w:rPrDefault>
-    <w:pPrDefault>
-      <w:pPr>
-        <w:spacing w:after="160" w:line="259" w:lineRule="auto"/>
-        <w:jc w:val="both"/>
-      </w:pPr>
-    </w:pPrDefault>
-  </w:docDefaults>
-  <w:latentStyles w:defLockedState="0" w:defUIPriority="99" w:defSemiHidden="1" w:defUnhideWhenUsed="1" w:defQFormat="0" w:count="267">
-    <w:lsdException w:name="Normal" w:semiHidden="0" w:uiPriority="0" w:unhideWhenUsed="0" w:qFormat="1"/>
-    <w:lsdException w:name="heading 1" w:semiHidden="0" w:uiPriority="9" w:unhideWhenUsed="0" w:qFormat="1"/>
-    <w:lsdException w:name="heading 2" w:uiPriority="9" w:qFormat="1"/>
-    <w:lsdException w:name="heading 3" w:uiPriority="9" w:qFormat="1"/>
-    <w:lsdException w:name="heading 4" w:uiPriority="9" w:qFormat="1"/>
-    <w:lsdException w:name="heading 5" w:uiPriority="9" w:qFormat="1"/>
-    <w:lsdException w:name="heading 6" w:uiPriority="9" w:qFormat="1"/>
-    <w:lsdException w:name="heading 7" w:uiPriority="9" w:qFormat="1"/>
-    <w:lsdException w:name="heading 8" w:uiPriority="9" w:qFormat="1"/>
-    <w:lsdException w:name="heading 9" w:uiPriority="9" w:qFormat="1"/>
-    <w:lsdException w:name="toc 1" w:uiPriority="39"/>
-    <w:lsdException w:name="toc 2" w:uiPriority="39"/>
-    <w:lsdException w:name="toc 3" w:uiPriority="39"/>
-    <w:lsdException w:name="toc 4" w:uiPriority="39"/>
-    <w:lsdException w:name="toc 5" w:uiPriority="39"/>
-    <w:lsdException w:name="toc 6" w:uiPriority="39"/>
-    <w:lsdException w:name="toc 7" w:uiPriority="39"/>
-    <w:lsdException w:name="toc 8" w:uiPriority="39"/>
-    <w:lsdException w:name="toc 9" w:uiPriority="39"/>
-    <w:lsdException w:name="caption" w:uiPriority="35" w:qFormat="1"/>
-    <w:lsdException w:name="Title" w:semiHidden="0" w:uiPriority="10" w:unhideWhenUsed="0" w:qFormat="1"/>
-    <w:lsdException w:name="Default Paragraph Font" w:uiPriority="1"/>
-    <w:lsdException w:name="Subtitle" w:semiHidden="0" w:uiPriority="11" w:unhideWhenUsed="0" w:qFormat="1"/>
-    <w:lsdException w:name="Strong" w:semiHidden="0" w:uiPriority="22" w:unhideWhenUsed="0" w:qFormat="1"/>
-    <w:lsdException w:name="Emphasis" w:semiHidden="0" w:uiPriority="20" w:unhideWhenUsed="0" w:qFormat="1"/>
-    <w:lsdException w:name="Table Grid" w:semiHidden="0" w:uiPriority="39" w:unhideWhenUsed="0"/>
-    <w:lsdException w:name="Placeholder Text" w:unhideWhenUsed="0"/>
-    <w:lsdException w:name="No Spacing" w:semiHidden="0" w:uiPriority="1" w:unhideWhenUsed="0" w:qFormat="1"/>
-    <w:lsdException w:name="Light Shading" w:semiHidden="0" w:uiPriority="60" w:unhideWhenUsed="0"/>
-    <w:lsdException w:name="Light List" w:semiHidden="0" w:uiPriority="61" w:unhideWhenUsed="0"/>
-    <w:lsdException w:name="Light Grid" w:semiHidden="0" w:uiPriority="62" w:unhideWhenUsed="0"/>
-    <w:lsdException w:name="Medium Shading 1" w:semiHidden="0" w:uiPriority="63" w:unhideWhenUsed="0"/>
-    <w:lsdException w:name="Medium Shading 2" w:semiHidden="0" w:uiPriority="64" w:unhideWhenUsed="0"/>
-    <w:lsdException w:name="Medium List 1" w:semiHidden="0" w:uiPriority="65" w:unhideWhenUsed="0"/>
-    <w:lsdException w:name="Medium List 2" w:semiHidden="0" w:uiPriority="66" w:unhideWhenUsed="0"/>
-    <w:lsdException w:name="Medium Grid 1" w:semiHidden="0" w:uiPriority="67" w:unhideWhenUsed="0"/>
-    <w:lsdException w:name="Medium Grid 2" w:semiHidden="0" w:uiPriority="68" w:unhideWhenUsed="0"/>
-    <w:lsdException w:name="Medium Grid 3" w:semiHidden="0" w:uiPriority="69" w:unhideWhenUsed="0"/>
-    <w:lsdException w:name="Dark List" w:semiHidden="0" w:uiPriority="70" w:unhideWhenUsed="0"/>
-    <w:lsdException w:name="Colorful Shading" w:semiHidden="0" w:uiPriority="71" w:unhideWhenUsed="0"/>
-    <w:lsdException w:name="Colorful List" w:semiHidden="0" w:uiPriority="72" w:unhideWhenUsed="0"/>
-    <w:lsdException w:name="Colorful Grid" w:semiHidden="0" w:uiPriority="73" w:unhideWhenUsed="0"/>
-    <w:lsdException w:name="Light Shading Accent 1" w:semiHidden="0" w:uiPriority="60" w:unhideWhenUsed="0"/>
-    <w:lsdException w:name="Light List Accent 1" w:semiHidden="0" w:uiPriority="61" w:unhideWhenUsed="0"/>
-    <w:lsdException w:name="Light Grid Accent 1" w:semiHidden="0" w:uiPriority="62" w:unhideWhenUsed="0"/>
-    <w:lsdException w:name="Medium Shading 1 Accent 1" w:semiHidden="0" w:uiPriority="63" w:unhideWhenUsed="0"/>
-    <w:lsdException w:name="Medium Shading 2 Accent 1" w:semiHidden="0" w:uiPriority="64" w:unhideWhenUsed="0"/>
-    <w:lsdException w:name="Medium List 1 Accent 1" w:semiHidden="0" w:uiPriority="65" w:unhideWhenUsed="0"/>
-    <w:lsdException w:name="Revision" w:unhideWhenUsed="0"/>
-    <w:lsdException w:name="List Paragraph" w:semiHidden="0" w:uiPriority="34" w:unhideWhenUsed="0" w:qFormat="1"/>
-    <w:lsdException w:name="Quote" w:semiHidden="0" w:uiPriority="29" w:unhideWhenUsed="0" w:qFormat="1"/>
-    <w:lsdException w:name="Intense Quote" w:semiHidden="0" w:uiPriority="30" w:unhideWhenUsed="0" w:qFormat="1"/>
-    <w:lsdException w:name="Medium List 2 Accent 1" w:semiHidden="0" w:uiPriority="66" w:unhideWhenUsed="0"/>
-    <w:lsdException w:name="Medium Grid 1 Accent 1" w:semiHidden="0" w:uiPriority="67" w:unhideWhenUsed="0"/>
-    <w:lsdException w:name="Medium Grid 2 Accent 1" w:semiHidden="0" w:uiPriority="68" w:unhideWhenUsed="0"/>
-    <w:lsdException w:name="Medium Grid 3 Accent 1" w:semiHidden="0" w:uiPriority="69" w:unhideWhenUsed="0"/>
-    <w:lsdException w:name="Dark List Accent 1" w:semiHidden="0" w:uiPriority="70" w:unhideWhenUsed="0"/>
-    <w:lsdException w:name="Colorful Shading Accent 1" w:semiHidden="0" w:uiPriority="71" w:unhideWhenUsed="0"/>
-    <w:lsdException w:name="Colorful List Accent 1" w:semiHidden="0" w:uiPriority="72" w:unhideWhenUsed="0"/>
-    <w:lsdException w:name="Colorful Grid Accent 1" w:semiHidden="0" w:uiPriority="73" w:unhideWhenUsed="0"/>
-    <w:lsdException w:name="Light Shading Accent 2" w:semiHidden="0" w:uiPriority="60" w:unhideWhenUsed="0"/>
-    <w:lsdException w:name="Light List Accent 2" w:semiHidden="0" w:uiPriority="61" w:unhideWhenUsed="0"/>
-    <w:lsdException w:name="Light Grid Accent 2" w:semiHidden="0" w:uiPriority="62" w:unhideWhenUsed="0"/>
-    <w:lsdException w:name="Medium Shading 1 Accent 2" w:semiHidden="0" w:uiPriority="63" w:unhideWhenUsed="0"/>
-    <w:lsdException w:name="Medium Shading 2 Accent 2" w:semiHidden="0" w:uiPriority="64" w:unhideWhenUsed="0"/>
-    <w:lsdException w:name="Medium List 1 Accent 2" w:semiHidden="0" w:uiPriority="65" w:unhideWhenUsed="0"/>
-    <w:lsdException w:name="Medium List 2 Accent 2" w:semiHidden="0" w:uiPriority="66" w:unhideWhenUsed="0"/>
-    <w:lsdException w:name="Medium Grid 1 Accent 2" w:semiHidden="0" w:uiPriority="67" w:unhideWhenUsed="0"/>
-    <w:lsdException w:name="Medium Grid 2 Accent 2" w:semiHidden="0" w:uiPriority="68" w:unhideWhenUsed="0"/>
-    <w:lsdException w:name="Medium Grid 3 Accent 2" w:semiHidden="0" w:uiPriority="69" w:unhideWhenUsed="0"/>
-    <w:lsdException w:name="Dark List Accent 2" w:semiHidden="0" w:uiPriority="70" w:unhideWhenUsed="0"/>
-    <w:lsdException w:name="Colorful Shading Accent 2" w:semiHidden="0" w:uiPriority="71" w:unhideWhenUsed="0"/>
-    <w:lsdException w:name="Colorful List Accent 2" w:semiHidden="0" w:uiPriority="72" w:unhideWhenUsed="0"/>
-    <w:lsdException w:name="Colorful Grid Accent 2" w:semiHidden="0" w:uiPriority="73" w:unhideWhenUsed="0"/>
-    <w:lsdException w:name="Light Shading Accent 3" w:semiHidden="0" w:uiPriority="60" w:unhideWhenUsed="0"/>
-    <w:lsdException w:name="Light List Accent 3" w:semiHidden="0" w:uiPriority="61" w:unhideWhenUsed="0"/>
-    <w:lsdException w:name="Light Grid Accent 3" w:semiHidden="0" w:uiPriority="62" w:unhideWhenUsed="0"/>
-    <w:lsdException w:name="Medium Shading 1 Accent 3" w:semiHidden="0" w:uiPriority="63" w:unhideWhenUsed="0"/>
-    <w:lsdException w:name="Medium Shading 2 Accent 3" w:semiHidden="0" w:uiPriority="64" w:unhideWhenUsed="0"/>
-    <w:lsdException w:name="Medium List 1 Accent 3" w:semiHidden="0" w:uiPriority="65" w:unhideWhenUsed="0"/>
-    <w:lsdException w:name="Medium List 2 Accent 3" w:semiHidden="0" w:uiPriority="66" w:unhideWhenUsed="0"/>
-    <w:lsdException w:name="Medium Grid 1 Accent 3" w:semiHidden="0" w:uiPriority="67" w:unhideWhenUsed="0"/>
-    <w:lsdException w:name="Medium Grid 2 Accent 3" w:semiHidden="0" w:uiPriority="68" w:unhideWhenUsed="0"/>
-    <w:lsdException w:name="Medium Grid 3 Accent 3" w:semiHidden="0" w:uiPriority="69" w:unhideWhenUsed="0"/>
-    <w:lsdException w:name="Dark List Accent 3" w:semiHidden="0" w:uiPriority="70" w:unhideWhenUsed="0"/>
-    <w:lsdException w:name="Colorful Shading Accent 3" w:semiHidden="0" w:uiPriority="71" w:unhideWhenUsed="0"/>
-    <w:lsdException w:name="Colorful List Accent 3" w:semiHidden="0" w:uiPriority="72" w:unhideWhenUsed="0"/>
-    <w:lsdException w:name="Colorful Grid Accent 3" w:semiHidden="0" w:uiPriority="73" w:unhideWhenUsed="0"/>
-    <w:lsdException w:name="Light Shading Accent 4" w:semiHidden="0" w:uiPriority="60" w:unhideWhenUsed="0"/>
-    <w:lsdException w:name="Light List Accent 4" w:semiHidden="0" w:uiPriority="61" w:unhideWhenUsed="0"/>
-    <w:lsdException w:name="Light Grid Accent 4" w:semiHidden="0" w:uiPriority="62" w:unhideWhenUsed="0"/>
-    <w:lsdException w:name="Medium Shading 1 Accent 4" w:semiHidden="0" w:uiPriority="63" w:unhideWhenUsed="0"/>
-    <w:lsdException w:name="Medium Shading 2 Accent 4" w:semiHidden="0" w:uiPriority="64" w:unhideWhenUsed="0"/>
-    <w:lsdException w:name="Medium List 1 Accent 4" w:semiHidden="0" w:uiPriority="65" w:unhideWhenUsed="0"/>
-    <w:lsdException w:name="Medium List 2 Accent 4" w:semiHidden="0" w:uiPriority="66" w:unhideWhenUsed="0"/>
-    <w:lsdException w:name="Medium Grid 1 Accent 4" w:semiHidden="0" w:uiPriority="67" w:unhideWhenUsed="0"/>
-    <w:lsdException w:name="Medium Grid 2 Accent 4" w:semiHidden="0" w:uiPriority="68" w:unhideWhenUsed="0"/>
-    <w:lsdException w:name="Medium Grid 3 Accent 4" w:semiHidden="0" w:uiPriority="69" w:unhideWhenUsed="0"/>
-    <w:lsdException w:name="Dark List Accent 4" w:semiHidden="0" w:uiPriority="70" w:unhideWhenUsed="0"/>
-    <w:lsdException w:name="Colorful Shading Accent 4" w:semiHidden="0" w:uiPriority="71" w:unhideWhenUsed="0"/>
-    <w:lsdException w:name="Colorful List Accent 4" w:semiHidden="0" w:uiPriority="72" w:unhideWhenUsed="0"/>
-    <w:lsdException w:name="Colorful Grid Accent 4" w:semiHidden="0" w:uiPriority="73" w:unhideWhenUsed="0"/>
-    <w:lsdException w:name="Light Shading Accent 5" w:semiHidden="0" w:uiPriority="60" w:unhideWhenUsed="0"/>
-    <w:lsdException w:name="Light List Accent 5" w:semiHidden="0" w:uiPriority="61" w:unhideWhenUsed="0"/>
-    <w:lsdException w:name="Light Grid Accent 5" w:semiHidden="0" w:uiPriority="62" w:unhideWhenUsed="0"/>
-    <w:lsdException w:name="Medium Shading 1 Accent 5" w:semiHidden="0" w:uiPriority="63" w:unhideWhenUsed="0"/>
-    <w:lsdException w:name="Medium Shading 2 Accent 5" w:semiHidden="0" w:uiPriority="64" w:unhideWhenUsed="0"/>
-    <w:lsdException w:name="Medium List 1 Accent 5" w:semiHidden="0" w:uiPriority="65" w:unhideWhenUsed="0"/>
-    <w:lsdException w:name="Medium List 2 Accent 5" w:semiHidden="0" w:uiPriority="66" w:unhideWhenUsed="0"/>
-    <w:lsdException w:name="Medium Grid 1 Accent 5" w:semiHidden="0" w:uiPriority="67" w:unhideWhenUsed="0"/>
-    <w:lsdException w:name="Medium Grid 2 Accent 5" w:semiHidden="0" w:uiPriority="68" w:unhideWhenUsed="0"/>
-    <w:lsdException w:name="Medium Grid 3 Accent 5" w:semiHidden="0" w:uiPriority="69" w:unhideWhenUsed="0"/>
-    <w:lsdException w:name="Dark List Accent 5" w:semiHidden="0" w:uiPriority="70" w:unhideWhenUsed="0"/>
-    <w:lsdException w:name="Colorful Shading Accent 5" w:semiHidden="0" w:uiPriority="71" w:unhideWhenUsed="0"/>
-    <w:lsdException w:name="Colorful List Accent 5" w:semiHidden="0" w:uiPriority="72" w:unhideWhenUsed="0"/>
-    <w:lsdException w:name="Colorful Grid Accent 5" w:semiHidden="0" w:uiPriority="73" w:unhideWhenUsed="0"/>
-    <w:lsdException w:name="Light Shading Accent 6" w:semiHidden="0" w:uiPriority="60" w:unhideWhenUsed="0"/>
-    <w:lsdException w:name="Light List Accent 6" w:semiHidden="0" w:uiPriority="61" w:unhideWhenUsed="0"/>
-    <w:lsdException w:name="Light Grid Accent 6" w:semiHidden="0" w:uiPriority="62" w:unhideWhenUsed="0"/>
-    <w:lsdException w:name="Medium Shading 1 Accent 6" w:semiHidden="0" w:uiPriority="63" w:unhideWhenUsed="0"/>
-    <w:lsdException w:name="Medium Shading 2 Accent 6" w:semiHidden="0" w:uiPriority="64" w:unhideWhenUsed="0"/>
-    <w:lsdException w:name="Medium List 1 Accent 6" w:semiHidden="0" w:uiPriority="65" w:unhideWhenUsed="0"/>
-    <w:lsdException w:name="Medium List 2 Accent 6" w:semiHidden="0" w:uiPriority="66" w:unhideWhenUsed="0"/>
-    <w:lsdException w:name="Medium Grid 1 Accent 6" w:semiHidden="0" w:uiPriority="67" w:unhideWhenUsed="0"/>
-    <w:lsdException w:name="Medium Grid 2 Accent 6" w:semiHidden="0" w:uiPriority="68" w:unhideWhenUsed="0"/>
-    <w:lsdException w:name="Medium Grid 3 Accent 6" w:semiHidden="0" w:uiPriority="69" w:unhideWhenUsed="0"/>
-    <w:lsdException w:name="Dark List Accent 6" w:semiHidden="0" w:uiPriority="70" w:unhideWhenUsed="0"/>
-    <w:lsdException w:name="Colorful Shading Accent 6" w:semiHidden="0" w:uiPriority="71" w:unhideWhenUsed="0"/>
-    <w:lsdException w:name="Colorful List Accent 6" w:semiHidden="0" w:uiPriority="72" w:unhideWhenUsed="0"/>
-    <w:lsdException w:name="Colorful Grid Accent 6" w:semiHidden="0" w:uiPriority="73" w:unhideWhenUsed="0"/>
-    <w:lsdException w:name="Subtle Emphasis" w:semiHidden="0" w:uiPriority="19" w:unhideWhenUsed="0" w:qFormat="1"/>
-    <w:lsdException w:name="Intense Emphasis" w:semiHidden="0" w:uiPriority="21" w:unhideWhenUsed="0" w:qFormat="1"/>
-    <w:lsdException w:name="Subtle Reference" w:semiHidden="0" w:uiPriority="31" w:unhideWhenUsed="0" w:qFormat="1"/>
-    <w:lsdException w:name="Intense Reference" w:semiHidden="0" w:uiPriority="32" w:unhideWhenUsed="0" w:qFormat="1"/>
-    <w:lsdException w:name="Book Title" w:semiHidden="0" w:uiPriority="33" w:unhideWhenUsed="0" w:qFormat="1"/>
-    <w:lsdException w:name="Bibliography" w:uiPriority="37"/>
-    <w:lsdException w:name="TOC Heading" w:uiPriority="39" w:qFormat="1"/>
-  </w:latentStyles>
-  <w:style w:type="paragraph" w:default="1" w:styleId="Normal">
-    <w:name w:val="Normal"/>
-    <w:qFormat/>
-  </w:style>
-  <w:style w:type="paragraph" w:styleId="Ttulo1">
-    <w:name w:val="heading 1"/>
-    <w:basedOn w:val="Normal"/>
-    <w:next w:val="Normal"/>
-    <w:link w:val="Ttulo1Car"/>
-    <w:uiPriority w:val="9"/>
-    <w:qFormat/>
-    <w:rsid w:val="00DD455B"/>
-    <w:pPr>
-      <w:keepNext/>
-      <w:keepLines/>
-      <w:spacing w:before="240" w:after="0"/>
-      <w:outlineLvl w:val="0"/>
-    </w:pPr>
-    <w:rPr>
-      <w:rFonts w:asciiTheme="majorHAnsi" w:eastAsiaTheme="majorEastAsia" w:hAnsiTheme="majorHAnsi" w:cstheme="majorBidi"/>
-      <w:color w:val="2F5496" w:themeColor="accent1" w:themeShade="BF"/>
-      <w:sz w:val="32"/>
-      <w:szCs w:val="32"/>
-    </w:rPr>
-  </w:style>
-  <w:style w:type="paragraph" w:styleId="Ttulo2">
-    <w:name w:val="heading 2"/>
-    <w:basedOn w:val="Normal"/>
-    <w:next w:val="Normal"/>
-    <w:link w:val="Ttulo2Car"/>
-    <w:uiPriority w:val="9"/>
-    <w:unhideWhenUsed/>
-    <w:qFormat/>
-    <w:rsid w:val="00DD455B"/>
-    <w:pPr>
-      <w:keepNext/>
-      <w:keepLines/>
-      <w:spacing w:before="40" w:after="0"/>
-      <w:outlineLvl w:val="1"/>
-    </w:pPr>
-    <w:rPr>
-      <w:rFonts w:asciiTheme="majorHAnsi" w:eastAsiaTheme="majorEastAsia" w:hAnsiTheme="majorHAnsi" w:cstheme="majorBidi"/>
-      <w:color w:val="2F5496" w:themeColor="accent1" w:themeShade="BF"/>
-      <w:sz w:val="26"/>
-      <w:szCs w:val="26"/>
-    </w:rPr>
-  </w:style>
-  <w:style w:type="character" w:default="1" w:styleId="Fuentedeprrafopredeter">
-    <w:name w:val="Default Paragraph Font"/>
-    <w:uiPriority w:val="1"/>
-    <w:semiHidden/>
-    <w:unhideWhenUsed/>
-  </w:style>
-  <w:style w:type="table" w:default="1" w:styleId="Tablanormal">
-    <w:name w:val="Normal Table"/>
-    <w:uiPriority w:val="99"/>
-    <w:semiHidden/>
-    <w:unhideWhenUsed/>
-    <w:tblPr>
-      <w:tblInd w:w="0" w:type="dxa"/>
       <w:tblCellMar>
         <w:top w:w="0" w:type="dxa"/>
         <w:left w:w="108" w:type="dxa"/>
         <w:bottom w:w="0" w:type="dxa"/>
         <w:right w:w="108" w:type="dxa"/>
       </w:tblCellMar>
-    </w:tblPr>
-  </w:style>
-  <w:style w:type="numbering" w:default="1" w:styleId="Sinlista">
-    <w:name w:val="No List"/>
-    <w:uiPriority w:val="99"/>
-    <w:semiHidden/>
-    <w:unhideWhenUsed/>
-  </w:style>
-  <w:style w:type="table" w:styleId="Tablaconcuadrcula">
-    <w:name w:val="Table Grid"/>
-    <w:basedOn w:val="Tablanormal"/>
-    <w:uiPriority w:val="39"/>
-    <w:rsid w:val="00067A96"/>
-    <w:pPr>
-      <w:spacing w:after="0" w:line="240" w:lineRule="auto"/>
-    </w:pPr>
-    <w:tblPr>
-      <w:tblBorders>
-        <w:top w:val="single" w:sz="4" w:space="0" w:color="auto"/>
-        <w:left w:val="single" w:sz="4" w:space="0" w:color="auto"/>
-        <w:bottom w:val="single" w:sz="4" w:space="0" w:color="auto"/>
-        <w:right w:val="single" w:sz="4" w:space="0" w:color="auto"/>
-        <w:insideH w:val="single" w:sz="4" w:space="0" w:color="auto"/>
-        <w:insideV w:val="single" w:sz="4" w:space="0" w:color="auto"/>
-      </w:tblBorders>
-    </w:tblPr>
-  </w:style>
-  <w:style w:type="paragraph" w:styleId="Prrafodelista">
-    <w:name w:val="List Paragraph"/>
-    <w:basedOn w:val="Normal"/>
-    <w:uiPriority w:val="34"/>
-    <w:qFormat/>
-    <w:rsid w:val="00067A96"/>
-    <w:pPr>
-      <w:ind w:left="720"/>
-      <w:contextualSpacing/>
-    </w:pPr>
-  </w:style>
-  <w:style w:type="paragraph" w:styleId="Ttulo">
-    <w:name w:val="Title"/>
-    <w:basedOn w:val="Normal"/>
-    <w:next w:val="Normal"/>
-    <w:link w:val="TtuloCar"/>
-    <w:uiPriority w:val="10"/>
-    <w:qFormat/>
-    <w:rsid w:val="00DD455B"/>
-    <w:pPr>
-      <w:spacing w:after="0" w:line="240" w:lineRule="auto"/>
-      <w:contextualSpacing/>
-    </w:pPr>
-    <w:rPr>
-      <w:rFonts w:asciiTheme="majorHAnsi" w:eastAsiaTheme="majorEastAsia" w:hAnsiTheme="majorHAnsi" w:cstheme="majorBidi"/>
-      <w:spacing w:val="-10"/>
-      <w:kern w:val="28"/>
-      <w:sz w:val="56"/>
-      <w:szCs w:val="56"/>
-    </w:rPr>
-  </w:style>
-  <w:style w:type="character" w:customStyle="1" w:styleId="TtuloCar">
-    <w:name w:val="Título Car"/>
-    <w:basedOn w:val="Fuentedeprrafopredeter"/>
-    <w:link w:val="Ttulo"/>
-    <w:uiPriority w:val="10"/>
-    <w:rsid w:val="00DD455B"/>
-    <w:rPr>
-      <w:rFonts w:asciiTheme="majorHAnsi" w:eastAsiaTheme="majorEastAsia" w:hAnsiTheme="majorHAnsi" w:cstheme="majorBidi"/>
-      <w:spacing w:val="-10"/>
-      <w:kern w:val="28"/>
-      <w:sz w:val="56"/>
-      <w:szCs w:val="56"/>
-    </w:rPr>
-  </w:style>
-  <w:style w:type="character" w:customStyle="1" w:styleId="Ttulo1Car">
-    <w:name w:val="Título 1 Car"/>
-    <w:basedOn w:val="Fuentedeprrafopredeter"/>
-    <w:link w:val="Ttulo1"/>
-    <w:uiPriority w:val="9"/>
-    <w:rsid w:val="00DD455B"/>
-    <w:rPr>
-      <w:rFonts w:asciiTheme="majorHAnsi" w:eastAsiaTheme="majorEastAsia" w:hAnsiTheme="majorHAnsi" w:cstheme="majorBidi"/>
-      <w:color w:val="2F5496" w:themeColor="accent1" w:themeShade="BF"/>
-      <w:sz w:val="32"/>
-      <w:szCs w:val="32"/>
-    </w:rPr>
-  </w:style>
-  <w:style w:type="paragraph" w:styleId="TtulodeTDC">
-    <w:name w:val="TOC Heading"/>
-    <w:basedOn w:val="Ttulo1"/>
-    <w:next w:val="Normal"/>
-    <w:uiPriority w:val="39"/>
-    <w:unhideWhenUsed/>
-    <w:qFormat/>
-    <w:rsid w:val="00DD455B"/>
-    <w:pPr>
-      <w:jc w:val="left"/>
-      <w:outlineLvl w:val="9"/>
-    </w:pPr>
-    <w:rPr>
-      <w:lang w:eastAsia="es-MX"/>
-    </w:rPr>
-  </w:style>
-  <w:style w:type="paragraph" w:styleId="TDC1">
-    <w:name w:val="toc 1"/>
-    <w:basedOn w:val="Normal"/>
-    <w:next w:val="Normal"/>
-    <w:autoRedefine/>
-    <w:uiPriority w:val="39"/>
-    <w:unhideWhenUsed/>
-    <w:rsid w:val="00DD455B"/>
-    <w:pPr>
-      <w:spacing w:after="100"/>
-    </w:pPr>
-  </w:style>
-  <w:style w:type="character" w:styleId="Hipervnculo">
-    <w:name w:val="Hyperlink"/>
-    <w:basedOn w:val="Fuentedeprrafopredeter"/>
-    <w:uiPriority w:val="99"/>
-    <w:unhideWhenUsed/>
-    <w:rsid w:val="00DD455B"/>
-    <w:rPr>
-      <w:color w:val="0563C1" w:themeColor="hyperlink"/>
-      <w:u w:val="single"/>
-    </w:rPr>
-  </w:style>
-  <w:style w:type="character" w:customStyle="1" w:styleId="Ttulo2Car">
-    <w:name w:val="Título 2 Car"/>
-    <w:basedOn w:val="Fuentedeprrafopredeter"/>
-    <w:link w:val="Ttulo2"/>
-    <w:uiPriority w:val="9"/>
-    <w:rsid w:val="00DD455B"/>
-    <w:rPr>
-      <w:rFonts w:asciiTheme="majorHAnsi" w:eastAsiaTheme="majorEastAsia" w:hAnsiTheme="majorHAnsi" w:cstheme="majorBidi"/>
-      <w:color w:val="2F5496" w:themeColor="accent1" w:themeShade="BF"/>
-      <w:sz w:val="26"/>
-      <w:szCs w:val="26"/>
-    </w:rPr>
-  </w:style>
-  <w:style w:type="paragraph" w:styleId="TDC2">
-    <w:name w:val="toc 2"/>
-    <w:basedOn w:val="Normal"/>
-    <w:next w:val="Normal"/>
-    <w:autoRedefine/>
-    <w:uiPriority w:val="39"/>
-    <w:unhideWhenUsed/>
-    <w:rsid w:val="00DD455B"/>
-    <w:pPr>
-      <w:spacing w:after="100"/>
-      <w:ind w:left="220"/>
-    </w:pPr>
-  </w:style>
-  <w:style w:type="table" w:customStyle="1" w:styleId="Tabladecuadrcula1clara-nfasis51">
-    <w:name w:val="Tabla de cuadrícula 1 clara - Énfasis 51"/>
-    <w:basedOn w:val="Tablanormal"/>
-    <w:uiPriority w:val="46"/>
-    <w:rsid w:val="00161E86"/>
-    <w:pPr>
-      <w:spacing w:after="0" w:line="240" w:lineRule="auto"/>
-    </w:pPr>
-    <w:tblPr>
-      <w:tblStyleRowBandSize w:val="1"/>
-      <w:tblStyleColBandSize w:val="1"/>
-      <w:tblBorders>
-        <w:top w:val="single" w:sz="4" w:space="0" w:color="BDD6EE" w:themeColor="accent5" w:themeTint="66"/>
-        <w:left w:val="single" w:sz="4" w:space="0" w:color="BDD6EE" w:themeColor="accent5" w:themeTint="66"/>
-        <w:bottom w:val="single" w:sz="4" w:space="0" w:color="BDD6EE" w:themeColor="accent5" w:themeTint="66"/>
-        <w:right w:val="single" w:sz="4" w:space="0" w:color="BDD6EE" w:themeColor="accent5" w:themeTint="66"/>
-        <w:insideH w:val="single" w:sz="4" w:space="0" w:color="BDD6EE" w:themeColor="accent5" w:themeTint="66"/>
-        <w:insideV w:val="single" w:sz="4" w:space="0" w:color="BDD6EE" w:themeColor="accent5" w:themeTint="66"/>
-      </w:tblBorders>
-    </w:tblPr>
-    <w:tblStylePr w:type="firstRow">
-      <w:rPr>
-        <w:b/>
-        <w:bCs/>
-      </w:rPr>
-      <w:tblPr/>
-      <w:tcPr>
-        <w:tcBorders>
-          <w:bottom w:val="single" w:sz="12" w:space="0" w:color="9CC2E5" w:themeColor="accent5" w:themeTint="99"/>
-        </w:tcBorders>
-      </w:tcPr>
-    </w:tblStylePr>
-    <w:tblStylePr w:type="lastRow">
-      <w:rPr>
-        <w:b/>
-        <w:bCs/>
-      </w:rPr>
-      <w:tblPr/>
-      <w:tcPr>
-        <w:tcBorders>
-          <w:top w:val="double" w:sz="2" w:space="0" w:color="9CC2E5" w:themeColor="accent5" w:themeTint="99"/>
-        </w:tcBorders>
-      </w:tcPr>
-    </w:tblStylePr>
-    <w:tblStylePr w:type="firstCol">
-      <w:rPr>
-        <w:b/>
-        <w:bCs/>
-      </w:rPr>
-    </w:tblStylePr>
-    <w:tblStylePr w:type="lastCol">
-      <w:rPr>
-        <w:b/>
-        <w:bCs/>
-      </w:rPr>
-    </w:tblStylePr>
-  </w:style>
-  <w:style w:type="table" w:customStyle="1" w:styleId="Tabladecuadrcula1clara-nfasis61">
-    <w:name w:val="Tabla de cuadrícula 1 clara - Énfasis 61"/>
-    <w:basedOn w:val="Tablanormal"/>
-    <w:uiPriority w:val="46"/>
-    <w:rsid w:val="00161E86"/>
-    <w:pPr>
-      <w:spacing w:after="0" w:line="240" w:lineRule="auto"/>
-    </w:pPr>
-    <w:tblPr>
-      <w:tblStyleRowBandSize w:val="1"/>
-      <w:tblStyleColBandSize w:val="1"/>
-      <w:tblBorders>
-        <w:top w:val="single" w:sz="4" w:space="0" w:color="C5E0B3" w:themeColor="accent6" w:themeTint="66"/>
-        <w:left w:val="single" w:sz="4" w:space="0" w:color="C5E0B3" w:themeColor="accent6" w:themeTint="66"/>
-        <w:bottom w:val="single" w:sz="4" w:space="0" w:color="C5E0B3" w:themeColor="accent6" w:themeTint="66"/>
-        <w:right w:val="single" w:sz="4" w:space="0" w:color="C5E0B3" w:themeColor="accent6" w:themeTint="66"/>
-        <w:insideH w:val="single" w:sz="4" w:space="0" w:color="C5E0B3" w:themeColor="accent6" w:themeTint="66"/>
-        <w:insideV w:val="single" w:sz="4" w:space="0" w:color="C5E0B3" w:themeColor="accent6" w:themeTint="66"/>
-      </w:tblBorders>
-    </w:tblPr>
-    <w:tblStylePr w:type="firstRow">
-      <w:rPr>
-        <w:b/>
-        <w:bCs/>
-      </w:rPr>
-      <w:tblPr/>
-      <w:tcPr>
-        <w:tcBorders>
-          <w:bottom w:val="single" w:sz="12" w:space="0" w:color="A8D08D" w:themeColor="accent6" w:themeTint="99"/>
-        </w:tcBorders>
-      </w:tcPr>
-    </w:tblStylePr>
-    <w:tblStylePr w:type="lastRow">
-      <w:rPr>
-        <w:b/>
-        <w:bCs/>
-      </w:rPr>
-      <w:tblPr/>
-      <w:tcPr>
-        <w:tcBorders>
-          <w:top w:val="double" w:sz="2" w:space="0" w:color="A8D08D" w:themeColor="accent6" w:themeTint="99"/>
-        </w:tcBorders>
-      </w:tcPr>
-    </w:tblStylePr>
-    <w:tblStylePr w:type="firstCol">
-      <w:rPr>
-        <w:b/>
-        <w:bCs/>
-      </w:rPr>
-    </w:tblStylePr>
-    <w:tblStylePr w:type="lastCol">
-      <w:rPr>
-        <w:b/>
-        <w:bCs/>
-      </w:rPr>
-    </w:tblStylePr>
-  </w:style>
-  <w:style w:type="paragraph" w:styleId="Textodeglobo">
-    <w:name w:val="Balloon Text"/>
-    <w:basedOn w:val="Normal"/>
-    <w:link w:val="TextodegloboCar"/>
-    <w:uiPriority w:val="99"/>
-    <w:semiHidden/>
-    <w:unhideWhenUsed/>
-    <w:rsid w:val="00172722"/>
-    <w:pPr>
-      <w:spacing w:after="0" w:line="240" w:lineRule="auto"/>
-    </w:pPr>
-    <w:rPr>
-      <w:rFonts w:ascii="Tahoma" w:hAnsi="Tahoma" w:cs="Tahoma"/>
-      <w:sz w:val="16"/>
-      <w:szCs w:val="16"/>
-    </w:rPr>
-  </w:style>
-  <w:style w:type="character" w:customStyle="1" w:styleId="TextodegloboCar">
-    <w:name w:val="Texto de globo Car"/>
-    <w:basedOn w:val="Fuentedeprrafopredeter"/>
-    <w:link w:val="Textodeglobo"/>
-    <w:uiPriority w:val="99"/>
-    <w:semiHidden/>
-    <w:rsid w:val="00172722"/>
-    <w:rPr>
-      <w:rFonts w:ascii="Tahoma" w:hAnsi="Tahoma" w:cs="Tahoma"/>
-      <w:sz w:val="16"/>
-      <w:szCs w:val="16"/>
-    </w:rPr>
-  </w:style>
-  <w:style w:type="table" w:styleId="Cuadrculaclara-nfasis4">
-    <w:name w:val="Light Grid Accent 4"/>
-    <w:basedOn w:val="Tablanormal"/>
-    <w:uiPriority w:val="62"/>
-    <w:rsid w:val="00172722"/>
-    <w:pPr>
-      <w:spacing w:after="0" w:line="240" w:lineRule="auto"/>
-      <w:jc w:val="left"/>
-    </w:pPr>
-    <w:rPr>
-      <w:rFonts w:asciiTheme="minorHAnsi" w:eastAsiaTheme="minorEastAsia" w:hAnsiTheme="minorHAnsi"/>
-      <w:lang w:eastAsia="ja-JP"/>
-    </w:rPr>
-    <w:tblPr>
-      <w:tblStyleRowBandSize w:val="1"/>
-      <w:tblStyleColBandSize w:val="1"/>
-      <w:tblBorders>
-        <w:top w:val="single" w:sz="8" w:space="0" w:color="FFC000" w:themeColor="accent4"/>
-        <w:left w:val="single" w:sz="8" w:space="0" w:color="FFC000" w:themeColor="accent4"/>
-        <w:bottom w:val="single" w:sz="8" w:space="0" w:color="FFC000" w:themeColor="accent4"/>
-        <w:right w:val="single" w:sz="8" w:space="0" w:color="FFC000" w:themeColor="accent4"/>
-        <w:insideH w:val="single" w:sz="8" w:space="0" w:color="FFC000" w:themeColor="accent4"/>
-        <w:insideV w:val="single" w:sz="8" w:space="0" w:color="FFC000" w:themeColor="accent4"/>
-      </w:tblBorders>
     </w:tblPr>
     <w:tblStylePr w:type="firstRow">
       <w:pPr>
@@ -13826,7 +15346,7 @@
   <a:extraClrSchemeLst/>
   <a:extLst>
     <a:ext uri="{05A4C25C-085E-4340-85A3-A5531E510DB2}">
-      <thm15:themeFamily xmlns:thm15="http://schemas.microsoft.com/office/thememl/2012/main" xmlns="" name="Office Theme" id="{62F939B6-93AF-4DB8-9C6B-D6C7DFDC589F}" vid="{4A3C46E8-61CC-4603-A589-7422A47A8E4A}"/>
+      <thm15:themeFamily xmlns:thm15="http://schemas.microsoft.com/office/thememl/2012/main" name="Office Theme" id="{62F939B6-93AF-4DB8-9C6B-D6C7DFDC589F}" vid="{4A3C46E8-61CC-4603-A589-7422A47A8E4A}"/>
     </a:ext>
   </a:extLst>
 </a:theme>
@@ -13837,7 +15357,7 @@
 </file>
 
 <file path=customXml/itemProps1.xml><?xml version="1.0" encoding="utf-8"?>
-<ds:datastoreItem xmlns:ds="http://schemas.openxmlformats.org/officeDocument/2006/customXml" ds:itemID="{0469D514-307D-4258-99F6-5AEB0FA99268}">
+<ds:datastoreItem xmlns:ds="http://schemas.openxmlformats.org/officeDocument/2006/customXml" ds:itemID="{57E6BD9E-2EEF-4E2A-9A88-6F4EA4F30245}">
   <ds:schemaRefs>
     <ds:schemaRef ds:uri="http://schemas.openxmlformats.org/officeDocument/2006/bibliography"/>
   </ds:schemaRefs>

</xml_diff>

<commit_message>
agregó primer diagrama de flujo
</commit_message>
<xml_diff>
--- a/plantilla documento de requerimientos curso aydsc.docx
+++ b/plantilla documento de requerimientos curso aydsc.docx
@@ -1,6 +1,6 @@
 
 <file path=word/document.xml><?xml version="1.0" encoding="utf-8"?>
-<w:document xmlns:wpc="http://schemas.microsoft.com/office/word/2010/wordprocessingCanvas" xmlns:mc="http://schemas.openxmlformats.org/markup-compatibility/2006" xmlns:o="urn:schemas-microsoft-com:office:office" xmlns:r="http://schemas.openxmlformats.org/officeDocument/2006/relationships" xmlns:m="http://schemas.openxmlformats.org/officeDocument/2006/math" xmlns:v="urn:schemas-microsoft-com:vml" xmlns:wp14="http://schemas.microsoft.com/office/word/2010/wordprocessingDrawing" xmlns:wp="http://schemas.openxmlformats.org/drawingml/2006/wordprocessingDrawing" xmlns:w10="urn:schemas-microsoft-com:office:word" xmlns:w="http://schemas.openxmlformats.org/wordprocessingml/2006/main" xmlns:w14="http://schemas.microsoft.com/office/word/2010/wordml" xmlns:w15="http://schemas.microsoft.com/office/word/2012/wordml" xmlns:wpg="http://schemas.microsoft.com/office/word/2010/wordprocessingGroup" xmlns:wpi="http://schemas.microsoft.com/office/word/2010/wordprocessingInk" xmlns:wne="http://schemas.microsoft.com/office/word/2006/wordml" xmlns:wps="http://schemas.microsoft.com/office/word/2010/wordprocessingShape" mc:Ignorable="w14 w15 wp14">
+<w:document xmlns:wpc="http://schemas.microsoft.com/office/word/2010/wordprocessingCanvas" xmlns:mc="http://schemas.openxmlformats.org/markup-compatibility/2006" xmlns:o="urn:schemas-microsoft-com:office:office" xmlns:r="http://schemas.openxmlformats.org/officeDocument/2006/relationships" xmlns:m="http://schemas.openxmlformats.org/officeDocument/2006/math" xmlns:v="urn:schemas-microsoft-com:vml" xmlns:wp14="http://schemas.microsoft.com/office/word/2010/wordprocessingDrawing" xmlns:wp="http://schemas.openxmlformats.org/drawingml/2006/wordprocessingDrawing" xmlns:w10="urn:schemas-microsoft-com:office:word" xmlns:w="http://schemas.openxmlformats.org/wordprocessingml/2006/main" xmlns:w14="http://schemas.microsoft.com/office/word/2010/wordml" xmlns:wpg="http://schemas.microsoft.com/office/word/2010/wordprocessingGroup" xmlns:wpi="http://schemas.microsoft.com/office/word/2010/wordprocessingInk" xmlns:wne="http://schemas.microsoft.com/office/word/2006/wordml" xmlns:wps="http://schemas.microsoft.com/office/word/2010/wordprocessingShape" mc:Ignorable="w14 wp14">
   <w:body>
     <w:p>
       <w:pPr>
@@ -1321,34 +1321,7 @@
       </w:r>
       <w:bookmarkEnd w:id="1"/>
     </w:p>
-    <w:p>
-      <w:r>
-        <w:pict w14:anchorId="652661C9">
-          <v:shapetype id="_x0000_t75" coordsize="21600,21600" o:spt="75" o:preferrelative="t" path="m@4@5l@4@11@9@11@9@5xe" filled="f" stroked="f">
-            <v:stroke joinstyle="miter"/>
-            <v:formulas>
-              <v:f eqn="if lineDrawn pixelLineWidth 0"/>
-              <v:f eqn="sum @0 1 0"/>
-              <v:f eqn="sum 0 0 @1"/>
-              <v:f eqn="prod @2 1 2"/>
-              <v:f eqn="prod @3 21600 pixelWidth"/>
-              <v:f eqn="prod @3 21600 pixelHeight"/>
-              <v:f eqn="sum @0 0 1"/>
-              <v:f eqn="prod @6 1 2"/>
-              <v:f eqn="prod @7 21600 pixelWidth"/>
-              <v:f eqn="sum @8 21600 0"/>
-              <v:f eqn="prod @7 21600 pixelHeight"/>
-              <v:f eqn="sum @10 21600 0"/>
-            </v:formulas>
-            <v:path o:extrusionok="f" gradientshapeok="t" o:connecttype="rect"/>
-            <o:lock v:ext="edit" aspectratio="t"/>
-          </v:shapetype>
-          <v:shape id="_x0000_i1025" type="#_x0000_t75" style="width:446.25pt;height:543pt">
-            <v:imagedata r:id="rId6" o:title="ActivityDiagram1"/>
-          </v:shape>
-        </w:pict>
-      </w:r>
-    </w:p>
+    <w:p/>
     <w:p>
       <w:pPr>
         <w:pStyle w:val="Ttulo1"/>
@@ -1369,7 +1342,6 @@
       </w:pPr>
       <w:bookmarkStart w:id="3" w:name="_Toc90040879"/>
       <w:r>
-        <w:lastRenderedPageBreak/>
         <w:t>3.1 Lista de casos de uso</w:t>
       </w:r>
       <w:bookmarkEnd w:id="3"/>
@@ -1807,7 +1779,7 @@
       <w:r>
         <w:rPr>
           <w:noProof/>
-          <w:lang w:eastAsia="es-MX"/>
+          <w:lang w:eastAsia="ja-JP"/>
         </w:rPr>
         <w:drawing>
           <wp:inline distT="0" distB="0" distL="0" distR="0" wp14:anchorId="1AF0EACA" wp14:editId="181CF547">
@@ -1859,6 +1831,7 @@
       </w:pPr>
       <w:bookmarkStart w:id="5" w:name="_Toc90040881"/>
       <w:r>
+        <w:lastRenderedPageBreak/>
         <w:t>3.3 Diagramas de casos de uso</w:t>
       </w:r>
       <w:bookmarkEnd w:id="5"/>
@@ -1961,7 +1934,6 @@
                 <w:rFonts w:ascii="Arial" w:hAnsi="Arial" w:cs="Arial"/>
                 <w:sz w:val="28"/>
               </w:rPr>
-              <w:lastRenderedPageBreak/>
               <w:t>Creado por:</w:t>
             </w:r>
           </w:p>
@@ -2562,6 +2534,7 @@
                 <w:rFonts w:ascii="Arial" w:hAnsi="Arial" w:cs="Arial"/>
                 <w:sz w:val="28"/>
               </w:rPr>
+              <w:lastRenderedPageBreak/>
               <w:t>Ingresar:</w:t>
             </w:r>
           </w:p>
@@ -2710,7 +2683,6 @@
                 <w:rFonts w:ascii="Arial" w:hAnsi="Arial" w:cs="Arial"/>
                 <w:sz w:val="28"/>
               </w:rPr>
-              <w:lastRenderedPageBreak/>
               <w:t>2.3.- El actor ingresa su apellido en el campo “apellido”</w:t>
             </w:r>
           </w:p>
@@ -3157,6 +3129,7 @@
                 <w:rFonts w:ascii="Arial" w:hAnsi="Arial" w:cs="Arial"/>
                 <w:sz w:val="28"/>
               </w:rPr>
+              <w:lastRenderedPageBreak/>
               <w:t>Creado por:</w:t>
             </w:r>
           </w:p>
@@ -3268,7 +3241,6 @@
                 <w:rFonts w:ascii="Arial" w:hAnsi="Arial" w:cs="Arial"/>
                 <w:sz w:val="28"/>
               </w:rPr>
-              <w:lastRenderedPageBreak/>
               <w:t>Actor primario:</w:t>
             </w:r>
           </w:p>
@@ -3657,7 +3629,15 @@
                 <w:rFonts w:ascii="Arial" w:hAnsi="Arial" w:cs="Arial"/>
                 <w:sz w:val="28"/>
               </w:rPr>
-              <w:t>Pre4. Las promociones tendrán una fecha de caducidad.</w:t>
+              <w:t xml:space="preserve">Pre4. Las promociones tendrán </w:t>
+            </w:r>
+            <w:r>
+              <w:rPr>
+                <w:rFonts w:ascii="Arial" w:hAnsi="Arial" w:cs="Arial"/>
+                <w:sz w:val="28"/>
+              </w:rPr>
+              <w:lastRenderedPageBreak/>
+              <w:t>una fecha de caducidad.</w:t>
             </w:r>
           </w:p>
         </w:tc>
@@ -3685,6 +3665,7 @@
                 <w:rFonts w:ascii="Arial" w:hAnsi="Arial" w:cs="Arial"/>
                 <w:sz w:val="28"/>
               </w:rPr>
+              <w:lastRenderedPageBreak/>
               <w:t>Pos</w:t>
             </w:r>
             <w:proofErr w:type="spellEnd"/>
@@ -3730,15 +3711,7 @@
                 <w:rFonts w:ascii="Arial" w:hAnsi="Arial" w:cs="Arial"/>
                 <w:sz w:val="28"/>
               </w:rPr>
-              <w:t xml:space="preserve">Pos2.-La solicitud debe de enviarse al área de servicio para </w:t>
-            </w:r>
-            <w:r>
-              <w:rPr>
-                <w:rFonts w:ascii="Arial" w:hAnsi="Arial" w:cs="Arial"/>
-                <w:sz w:val="28"/>
-              </w:rPr>
-              <w:lastRenderedPageBreak/>
-              <w:t>ser atendida.</w:t>
+              <w:t>Pos2.-La solicitud debe de enviarse al área de servicio para ser atendida.</w:t>
             </w:r>
           </w:p>
           <w:p>
@@ -3813,7 +3786,6 @@
                 <w:rFonts w:ascii="Arial" w:hAnsi="Arial" w:cs="Arial"/>
                 <w:sz w:val="28"/>
               </w:rPr>
-              <w:lastRenderedPageBreak/>
               <w:t>Flujo Principal</w:t>
             </w:r>
           </w:p>
@@ -4207,6 +4179,7 @@
                 <w:rFonts w:ascii="Arial" w:hAnsi="Arial" w:cs="Arial"/>
                 <w:sz w:val="28"/>
               </w:rPr>
+              <w:lastRenderedPageBreak/>
               <w:t>2.4 El actor no selecciona ninguna bebida oprime cancelar para regresar al paso 1.</w:t>
             </w:r>
           </w:p>
@@ -4403,7 +4376,39 @@
                 <w:rFonts w:ascii="Arial" w:hAnsi="Arial" w:cs="Arial"/>
                 <w:sz w:val="28"/>
               </w:rPr>
-              <w:t xml:space="preserve">4.2 El actor puede especificar cuantas </w:t>
+              <w:t>4.2 El actor puede especificar cuantas snacks desea.</w:t>
+            </w:r>
+          </w:p>
+          <w:p>
+            <w:pPr>
+              <w:cnfStyle w:val="000000010000" w:firstRow="0" w:lastRow="0" w:firstColumn="0" w:lastColumn="0" w:oddVBand="0" w:evenVBand="0" w:oddHBand="0" w:evenHBand="1" w:firstRowFirstColumn="0" w:firstRowLastColumn="0" w:lastRowFirstColumn="0" w:lastRowLastColumn="0"/>
+              <w:rPr>
+                <w:rFonts w:ascii="Arial" w:hAnsi="Arial" w:cs="Arial"/>
+                <w:sz w:val="28"/>
+              </w:rPr>
+            </w:pPr>
+            <w:r>
+              <w:rPr>
+                <w:rFonts w:ascii="Arial" w:hAnsi="Arial" w:cs="Arial"/>
+                <w:sz w:val="28"/>
+              </w:rPr>
+              <w:t>4.3 El actor oprime el botón agregar.</w:t>
+            </w:r>
+          </w:p>
+          <w:p>
+            <w:pPr>
+              <w:cnfStyle w:val="000000010000" w:firstRow="0" w:lastRow="0" w:firstColumn="0" w:lastColumn="0" w:oddVBand="0" w:evenVBand="0" w:oddHBand="0" w:evenHBand="1" w:firstRowFirstColumn="0" w:firstRowLastColumn="0" w:lastRowFirstColumn="0" w:lastRowLastColumn="0"/>
+              <w:rPr>
+                <w:rFonts w:ascii="Arial" w:hAnsi="Arial" w:cs="Arial"/>
+                <w:sz w:val="28"/>
+              </w:rPr>
+            </w:pPr>
+            <w:r>
+              <w:rPr>
+                <w:rFonts w:ascii="Arial" w:hAnsi="Arial" w:cs="Arial"/>
+                <w:sz w:val="28"/>
+              </w:rPr>
+              <w:t xml:space="preserve">4.3.1 El sistema lo </w:t>
             </w:r>
             <w:proofErr w:type="spellStart"/>
             <w:r>
@@ -4411,7 +4416,7 @@
                 <w:rFonts w:ascii="Arial" w:hAnsi="Arial" w:cs="Arial"/>
                 <w:sz w:val="28"/>
               </w:rPr>
-              <w:t>snacks</w:t>
+              <w:t>redirecciona</w:t>
             </w:r>
             <w:proofErr w:type="spellEnd"/>
             <w:r>
@@ -4419,7 +4424,7 @@
                 <w:rFonts w:ascii="Arial" w:hAnsi="Arial" w:cs="Arial"/>
                 <w:sz w:val="28"/>
               </w:rPr>
-              <w:t xml:space="preserve"> desea.</w:t>
+              <w:t xml:space="preserve"> al paso 1 agregando a la lista lo seleccionado por el actor.</w:t>
             </w:r>
           </w:p>
           <w:p>
@@ -4435,7 +4440,7 @@
                 <w:rFonts w:ascii="Arial" w:hAnsi="Arial" w:cs="Arial"/>
                 <w:sz w:val="28"/>
               </w:rPr>
-              <w:t>4.3 El actor oprime el botón agregar.</w:t>
+              <w:t>4.4 El actor no selecciona ninguna snack oprime cancelar para regresar al paso 1.</w:t>
             </w:r>
           </w:p>
           <w:p>
@@ -4446,29 +4451,6 @@
                 <w:sz w:val="28"/>
               </w:rPr>
             </w:pPr>
-            <w:r>
-              <w:rPr>
-                <w:rFonts w:ascii="Arial" w:hAnsi="Arial" w:cs="Arial"/>
-                <w:sz w:val="28"/>
-              </w:rPr>
-              <w:t xml:space="preserve">4.3.1 El sistema lo </w:t>
-            </w:r>
-            <w:proofErr w:type="spellStart"/>
-            <w:r>
-              <w:rPr>
-                <w:rFonts w:ascii="Arial" w:hAnsi="Arial" w:cs="Arial"/>
-                <w:sz w:val="28"/>
-              </w:rPr>
-              <w:t>redirecciona</w:t>
-            </w:r>
-            <w:proofErr w:type="spellEnd"/>
-            <w:r>
-              <w:rPr>
-                <w:rFonts w:ascii="Arial" w:hAnsi="Arial" w:cs="Arial"/>
-                <w:sz w:val="28"/>
-              </w:rPr>
-              <w:t xml:space="preserve"> al paso 1 agregando a la lista lo seleccionado por el actor.</w:t>
-            </w:r>
           </w:p>
           <w:p>
             <w:pPr>
@@ -4483,7 +4465,7 @@
                 <w:rFonts w:ascii="Arial" w:hAnsi="Arial" w:cs="Arial"/>
                 <w:sz w:val="28"/>
               </w:rPr>
-              <w:t>4.4 El actor no selecciona ninguna snack oprime cancelar para regresar al paso 1.</w:t>
+              <w:t>En el paso 5 al hacer clic en el botón promociones entras en la ventana de promociones:</w:t>
             </w:r>
           </w:p>
           <w:p>
@@ -4508,32 +4490,15 @@
                 <w:rFonts w:ascii="Arial" w:hAnsi="Arial" w:cs="Arial"/>
                 <w:sz w:val="28"/>
               </w:rPr>
-              <w:t>En el paso 5 al hacer clic en el botón promociones entras en la ventana de promociones:</w:t>
-            </w:r>
-          </w:p>
-          <w:p>
-            <w:pPr>
-              <w:cnfStyle w:val="000000010000" w:firstRow="0" w:lastRow="0" w:firstColumn="0" w:lastColumn="0" w:oddVBand="0" w:evenVBand="0" w:oddHBand="0" w:evenHBand="1" w:firstRowFirstColumn="0" w:firstRowLastColumn="0" w:lastRowFirstColumn="0" w:lastRowLastColumn="0"/>
-              <w:rPr>
-                <w:rFonts w:ascii="Arial" w:hAnsi="Arial" w:cs="Arial"/>
-                <w:sz w:val="28"/>
-              </w:rPr>
-            </w:pPr>
-          </w:p>
-          <w:p>
-            <w:pPr>
-              <w:cnfStyle w:val="000000010000" w:firstRow="0" w:lastRow="0" w:firstColumn="0" w:lastColumn="0" w:oddVBand="0" w:evenVBand="0" w:oddHBand="0" w:evenHBand="1" w:firstRowFirstColumn="0" w:firstRowLastColumn="0" w:lastRowFirstColumn="0" w:lastRowLastColumn="0"/>
-              <w:rPr>
-                <w:rFonts w:ascii="Arial" w:hAnsi="Arial" w:cs="Arial"/>
-                <w:sz w:val="28"/>
-              </w:rPr>
-            </w:pPr>
-            <w:r>
-              <w:rPr>
-                <w:rFonts w:ascii="Arial" w:hAnsi="Arial" w:cs="Arial"/>
-                <w:sz w:val="28"/>
-              </w:rPr>
-              <w:t>En caso de que no existan promociones en la base de datos.</w:t>
+              <w:t xml:space="preserve">En caso de que no existan </w:t>
+            </w:r>
+            <w:r>
+              <w:rPr>
+                <w:rFonts w:ascii="Arial" w:hAnsi="Arial" w:cs="Arial"/>
+                <w:sz w:val="28"/>
+              </w:rPr>
+              <w:lastRenderedPageBreak/>
+              <w:t>promociones en la base de datos.</w:t>
             </w:r>
           </w:p>
           <w:p>
@@ -4625,15 +4590,7 @@
                 <w:rFonts w:ascii="Arial" w:hAnsi="Arial" w:cs="Arial"/>
                 <w:sz w:val="28"/>
               </w:rPr>
-              <w:t xml:space="preserve">Al agregar una promoción </w:t>
-            </w:r>
-            <w:r>
-              <w:rPr>
-                <w:rFonts w:ascii="Arial" w:hAnsi="Arial" w:cs="Arial"/>
-                <w:sz w:val="28"/>
-              </w:rPr>
-              <w:lastRenderedPageBreak/>
-              <w:t>el sistema arrojara un mensaje que se agregó exitosamente la promoción.</w:t>
+              <w:t>Al agregar una promoción el sistema arrojara un mensaje que se agregó exitosamente la promoción.</w:t>
             </w:r>
           </w:p>
           <w:p>
@@ -5158,6 +5115,7 @@
                 <w:rFonts w:ascii="Arial" w:hAnsi="Arial" w:cs="Arial"/>
                 <w:sz w:val="28"/>
               </w:rPr>
+              <w:lastRenderedPageBreak/>
               <w:t>Pre-Condiciones:</w:t>
             </w:r>
           </w:p>
@@ -5316,7 +5274,6 @@
                 <w:rFonts w:ascii="Arial" w:hAnsi="Arial" w:cs="Arial"/>
                 <w:sz w:val="28"/>
               </w:rPr>
-              <w:lastRenderedPageBreak/>
               <w:t>3.- El sistema muestra opción de pago seleccionada, lista de elementos de compra y el botón “concluir pago”.</w:t>
             </w:r>
           </w:p>
@@ -5344,7 +5301,6 @@
                 <w:rFonts w:ascii="Arial" w:hAnsi="Arial" w:cs="Arial"/>
                 <w:sz w:val="28"/>
               </w:rPr>
-              <w:lastRenderedPageBreak/>
               <w:t>Flujo Alternativo:</w:t>
             </w:r>
           </w:p>
@@ -5422,16 +5378,7 @@
                 <w:rFonts w:ascii="Arial" w:hAnsi="Arial" w:cs="Arial"/>
                 <w:sz w:val="28"/>
               </w:rPr>
-              <w:t>3.2 El actor podrá</w:t>
-            </w:r>
-            <w:bookmarkStart w:id="7" w:name="_GoBack"/>
-            <w:bookmarkEnd w:id="7"/>
-            <w:r>
-              <w:rPr>
-                <w:rFonts w:ascii="Arial" w:hAnsi="Arial" w:cs="Arial"/>
-                <w:sz w:val="28"/>
-              </w:rPr>
-              <w:t xml:space="preserve"> visualizar lo que va a pagar.</w:t>
+              <w:t>3.2 El actor podrá visualizar lo que va a pagar.</w:t>
             </w:r>
           </w:p>
           <w:p>
@@ -5789,6 +5736,7 @@
                 <w:rFonts w:ascii="Arial" w:hAnsi="Arial" w:cs="Arial"/>
                 <w:sz w:val="28"/>
               </w:rPr>
+              <w:lastRenderedPageBreak/>
               <w:t>Actores secundarios:</w:t>
             </w:r>
           </w:p>
@@ -5949,7 +5897,6 @@
                 <w:rFonts w:ascii="Arial" w:hAnsi="Arial" w:cs="Arial"/>
                 <w:sz w:val="28"/>
               </w:rPr>
-              <w:lastRenderedPageBreak/>
               <w:t>Pre-Condiciones:</w:t>
             </w:r>
           </w:p>
@@ -6526,6 +6473,7 @@
                 <w:rFonts w:ascii="Arial" w:hAnsi="Arial" w:cs="Arial"/>
                 <w:sz w:val="28"/>
               </w:rPr>
+              <w:lastRenderedPageBreak/>
               <w:t>Prioridad:</w:t>
             </w:r>
           </w:p>
@@ -6640,7 +6588,6 @@
                 <w:rFonts w:ascii="Arial" w:hAnsi="Arial" w:cs="Arial"/>
                 <w:sz w:val="28"/>
               </w:rPr>
-              <w:lastRenderedPageBreak/>
               <w:t>ID y Nombre:</w:t>
             </w:r>
           </w:p>
@@ -7273,6 +7220,7 @@
                 <w:rFonts w:ascii="Arial" w:hAnsi="Arial" w:cs="Arial"/>
                 <w:sz w:val="28"/>
               </w:rPr>
+              <w:lastRenderedPageBreak/>
               <w:t>El sistema le muestra un mensaje de agradecimiento.</w:t>
             </w:r>
           </w:p>
@@ -7321,6 +7269,7 @@
                 <w:rFonts w:ascii="Arial" w:hAnsi="Arial" w:cs="Arial"/>
                 <w:sz w:val="28"/>
               </w:rPr>
+              <w:lastRenderedPageBreak/>
               <w:t>Flujo Alternativo:</w:t>
             </w:r>
           </w:p>
@@ -7421,7 +7370,6 @@
                 <w:rFonts w:ascii="Arial" w:hAnsi="Arial" w:cs="Arial"/>
                 <w:sz w:val="28"/>
               </w:rPr>
-              <w:lastRenderedPageBreak/>
               <w:t>Prioridad:</w:t>
             </w:r>
           </w:p>
@@ -8075,7 +8023,15 @@
                 <w:rFonts w:ascii="Arial" w:hAnsi="Arial" w:cs="Arial"/>
                 <w:sz w:val="28"/>
               </w:rPr>
-              <w:t>El sistema, debajo del sistema de calificación. despliega un área de texto (opcional) para que el usuario escriba algún comentario</w:t>
+              <w:t xml:space="preserve">El sistema, debajo del sistema de calificación. despliega un área de </w:t>
+            </w:r>
+            <w:r>
+              <w:rPr>
+                <w:rFonts w:ascii="Arial" w:hAnsi="Arial" w:cs="Arial"/>
+                <w:sz w:val="28"/>
+              </w:rPr>
+              <w:lastRenderedPageBreak/>
+              <w:t>texto (opcional) para que el usuario escriba algún comentario</w:t>
             </w:r>
           </w:p>
           <w:p>
@@ -8159,7 +8115,6 @@
                 <w:rFonts w:ascii="Arial" w:hAnsi="Arial" w:cs="Arial"/>
                 <w:sz w:val="28"/>
               </w:rPr>
-              <w:lastRenderedPageBreak/>
               <w:t>El sistema despliega un mensaje de agradecimiento por la calificación</w:t>
             </w:r>
             <w:r>
@@ -8698,6 +8653,7 @@
                 <w:rFonts w:ascii="Arial" w:hAnsi="Arial" w:cs="Arial"/>
                 <w:sz w:val="28"/>
               </w:rPr>
+              <w:lastRenderedPageBreak/>
               <w:t>Descripción:</w:t>
             </w:r>
           </w:p>
@@ -8875,7 +8831,6 @@
                 <w:rFonts w:ascii="Arial" w:hAnsi="Arial" w:cs="Arial"/>
                 <w:sz w:val="28"/>
               </w:rPr>
-              <w:lastRenderedPageBreak/>
               <w:t>Pos</w:t>
             </w:r>
             <w:proofErr w:type="spellEnd"/>
@@ -9468,6 +9423,7 @@
                 <w:rFonts w:ascii="Arial" w:hAnsi="Arial" w:cs="Arial"/>
                 <w:sz w:val="28"/>
               </w:rPr>
+              <w:lastRenderedPageBreak/>
               <w:t>Fecha de creación:</w:t>
             </w:r>
           </w:p>
@@ -9703,7 +9659,6 @@
                 <w:rFonts w:ascii="Arial" w:hAnsi="Arial" w:cs="Arial"/>
                 <w:sz w:val="28"/>
               </w:rPr>
-              <w:lastRenderedPageBreak/>
               <w:t xml:space="preserve">Disparador – </w:t>
             </w:r>
             <w:proofErr w:type="spellStart"/>
@@ -10281,6 +10236,7 @@
                 <w:rFonts w:ascii="Arial" w:hAnsi="Arial" w:cs="Arial"/>
                 <w:sz w:val="28"/>
               </w:rPr>
+              <w:lastRenderedPageBreak/>
               <w:t>ID y Nombre:</w:t>
             </w:r>
           </w:p>
@@ -10523,7 +10479,6 @@
                 <w:rFonts w:ascii="Arial" w:hAnsi="Arial" w:cs="Arial"/>
                 <w:sz w:val="28"/>
               </w:rPr>
-              <w:lastRenderedPageBreak/>
               <w:t>Actores secundarios:</w:t>
             </w:r>
           </w:p>
@@ -11144,6 +11099,7 @@
                 <w:rFonts w:ascii="Arial" w:hAnsi="Arial" w:cs="Arial"/>
                 <w:sz w:val="28"/>
               </w:rPr>
+              <w:lastRenderedPageBreak/>
               <w:t>Se desplegara la pantalla inicial.</w:t>
             </w:r>
           </w:p>
@@ -11172,6 +11128,7 @@
                 <w:rFonts w:ascii="Arial" w:hAnsi="Arial" w:cs="Arial"/>
                 <w:sz w:val="28"/>
               </w:rPr>
+              <w:lastRenderedPageBreak/>
               <w:t>Flujo Alternativo:</w:t>
             </w:r>
           </w:p>
@@ -11325,7 +11282,6 @@
                 <w:rFonts w:ascii="Arial" w:hAnsi="Arial" w:cs="Arial"/>
                 <w:sz w:val="28"/>
               </w:rPr>
-              <w:lastRenderedPageBreak/>
               <w:t>Eliminar</w:t>
             </w:r>
           </w:p>
@@ -11650,7 +11606,6 @@
                 <w:rFonts w:ascii="Arial" w:hAnsi="Arial" w:cs="Arial"/>
                 <w:sz w:val="28"/>
               </w:rPr>
-              <w:lastRenderedPageBreak/>
               <w:t>Prioridad:</w:t>
             </w:r>
           </w:p>
@@ -11745,14 +11700,71 @@
           <w:numId w:val="15"/>
         </w:numPr>
       </w:pPr>
-      <w:bookmarkStart w:id="8" w:name="_Toc90040883"/>
+      <w:bookmarkStart w:id="7" w:name="_Toc90040883"/>
       <w:r>
         <w:lastRenderedPageBreak/>
         <w:t>Diagramas de flujo de casos de uso</w:t>
       </w:r>
+      <w:bookmarkEnd w:id="7"/>
+    </w:p>
+    <w:p>
+      <w:r>
+        <w:rPr>
+          <w:noProof/>
+          <w:lang w:eastAsia="ja-JP"/>
+        </w:rPr>
+        <w:drawing>
+          <wp:inline distT="0" distB="0" distL="0" distR="0" wp14:anchorId="4ECDF2B3" wp14:editId="25D5B8BD">
+            <wp:extent cx="5667375" cy="6896100"/>
+            <wp:effectExtent l="0" t="0" r="9525" b="0"/>
+            <wp:docPr id="7" name="Imagen 7" descr="ActivityDiagram1"/>
+            <wp:cNvGraphicFramePr>
+              <a:graphicFrameLocks xmlns:a="http://schemas.openxmlformats.org/drawingml/2006/main" noChangeAspect="1"/>
+            </wp:cNvGraphicFramePr>
+            <a:graphic xmlns:a="http://schemas.openxmlformats.org/drawingml/2006/main">
+              <a:graphicData uri="http://schemas.openxmlformats.org/drawingml/2006/picture">
+                <pic:pic xmlns:pic="http://schemas.openxmlformats.org/drawingml/2006/picture">
+                  <pic:nvPicPr>
+                    <pic:cNvPr id="0" name="Picture 3" descr="ActivityDiagram1"/>
+                    <pic:cNvPicPr>
+                      <a:picLocks noChangeAspect="1" noChangeArrowheads="1"/>
+                    </pic:cNvPicPr>
+                  </pic:nvPicPr>
+                  <pic:blipFill>
+                    <a:blip r:embed="rId8">
+                      <a:extLst>
+                        <a:ext uri="{28A0092B-C50C-407E-A947-70E740481C1C}">
+                          <a14:useLocalDpi xmlns:a14="http://schemas.microsoft.com/office/drawing/2010/main" val="0"/>
+                        </a:ext>
+                      </a:extLst>
+                    </a:blip>
+                    <a:srcRect/>
+                    <a:stretch>
+                      <a:fillRect/>
+                    </a:stretch>
+                  </pic:blipFill>
+                  <pic:spPr bwMode="auto">
+                    <a:xfrm>
+                      <a:off x="0" y="0"/>
+                      <a:ext cx="5667375" cy="6896100"/>
+                    </a:xfrm>
+                    <a:prstGeom prst="rect">
+                      <a:avLst/>
+                    </a:prstGeom>
+                    <a:noFill/>
+                    <a:ln>
+                      <a:noFill/>
+                    </a:ln>
+                  </pic:spPr>
+                </pic:pic>
+              </a:graphicData>
+            </a:graphic>
+          </wp:inline>
+        </w:drawing>
+      </w:r>
+      <w:bookmarkStart w:id="8" w:name="_GoBack"/>
       <w:bookmarkEnd w:id="8"/>
     </w:p>
-    <w:p/>
     <w:p/>
     <w:p>
       <w:pPr>
@@ -11824,7 +11836,11 @@
         <w:t>sta interface es la primera que se vería al iniciar el sistema, donde ped</w:t>
       </w:r>
       <w:r>
-        <w:t>irá un correo y una contraseña de un actor, así como poder registrarse o recuperar la contraseña de su cuenta. Es importante aclarar que debe haber una cuenta anteriormente registrada para los administradores.</w:t>
+        <w:t xml:space="preserve">irá un correo y una contraseña de un actor, así como poder registrarse o recuperar la </w:t>
+      </w:r>
+      <w:r>
+        <w:lastRenderedPageBreak/>
+        <w:t>contraseña de su cuenta. Es importante aclarar que debe haber una cuenta anteriormente registrada para los administradores.</w:t>
       </w:r>
     </w:p>
     <w:p>
@@ -11835,7 +11851,7 @@
       <w:r>
         <w:rPr>
           <w:noProof/>
-          <w:lang w:eastAsia="es-MX"/>
+          <w:lang w:eastAsia="ja-JP"/>
         </w:rPr>
         <w:drawing>
           <wp:inline distT="0" distB="0" distL="0" distR="0" wp14:anchorId="53046836" wp14:editId="76679925">
@@ -11853,7 +11869,7 @@
                     <pic:cNvPicPr/>
                   </pic:nvPicPr>
                   <pic:blipFill rotWithShape="1">
-                    <a:blip r:embed="rId8"/>
+                    <a:blip r:embed="rId9"/>
                     <a:srcRect l="23780" t="32326" r="33586" b="9970"/>
                     <a:stretch/>
                   </pic:blipFill>
@@ -11907,7 +11923,7 @@
       <w:r>
         <w:rPr>
           <w:noProof/>
-          <w:lang w:eastAsia="es-MX"/>
+          <w:lang w:eastAsia="ja-JP"/>
         </w:rPr>
         <w:lastRenderedPageBreak/>
         <w:drawing>
@@ -11926,7 +11942,7 @@
                     <pic:cNvPicPr/>
                   </pic:nvPicPr>
                   <pic:blipFill rotWithShape="1">
-                    <a:blip r:embed="rId9"/>
+                    <a:blip r:embed="rId10"/>
                     <a:srcRect l="30235" t="32931" r="34774" b="10272"/>
                     <a:stretch/>
                   </pic:blipFill>
@@ -11971,7 +11987,7 @@
       <w:r>
         <w:rPr>
           <w:noProof/>
-          <w:lang w:eastAsia="es-MX"/>
+          <w:lang w:eastAsia="ja-JP"/>
         </w:rPr>
         <w:drawing>
           <wp:inline distT="0" distB="0" distL="0" distR="0" wp14:anchorId="71202CB1" wp14:editId="6B183691">
@@ -11989,7 +12005,7 @@
                     <pic:cNvPicPr/>
                   </pic:nvPicPr>
                   <pic:blipFill rotWithShape="1">
-                    <a:blip r:embed="rId10"/>
+                    <a:blip r:embed="rId11"/>
                     <a:srcRect l="18684" t="34442" r="35454" b="11178"/>
                     <a:stretch/>
                   </pic:blipFill>
@@ -12038,7 +12054,7 @@
       <w:r>
         <w:rPr>
           <w:noProof/>
-          <w:lang w:eastAsia="es-MX"/>
+          <w:lang w:eastAsia="ja-JP"/>
         </w:rPr>
         <w:drawing>
           <wp:inline distT="0" distB="0" distL="0" distR="0" wp14:anchorId="12536154" wp14:editId="0CE4617C">
@@ -12056,7 +12072,7 @@
                     <pic:cNvPicPr/>
                   </pic:nvPicPr>
                   <pic:blipFill>
-                    <a:blip r:embed="rId11"/>
+                    <a:blip r:embed="rId12"/>
                     <a:stretch>
                       <a:fillRect/>
                     </a:stretch>
@@ -12173,7 +12189,7 @@
       <w:r>
         <w:rPr>
           <w:noProof/>
-          <w:lang w:eastAsia="es-MX"/>
+          <w:lang w:eastAsia="ja-JP"/>
         </w:rPr>
         <w:drawing>
           <wp:inline distT="0" distB="0" distL="0" distR="0" wp14:anchorId="769C9F27" wp14:editId="4223FCAF">
@@ -12191,7 +12207,7 @@
                     <pic:cNvPicPr/>
                   </pic:nvPicPr>
                   <pic:blipFill>
-                    <a:blip r:embed="rId12"/>
+                    <a:blip r:embed="rId13"/>
                     <a:stretch>
                       <a:fillRect/>
                     </a:stretch>
@@ -12231,7 +12247,7 @@
       <w:r>
         <w:rPr>
           <w:noProof/>
-          <w:lang w:eastAsia="es-MX"/>
+          <w:lang w:eastAsia="ja-JP"/>
         </w:rPr>
         <w:drawing>
           <wp:inline distT="0" distB="0" distL="0" distR="0" wp14:anchorId="4BE11A24" wp14:editId="3EF7BFE8">
@@ -12249,7 +12265,7 @@
                     <pic:cNvPicPr/>
                   </pic:nvPicPr>
                   <pic:blipFill>
-                    <a:blip r:embed="rId13"/>
+                    <a:blip r:embed="rId14"/>
                     <a:stretch>
                       <a:fillRect/>
                     </a:stretch>
@@ -12306,7 +12322,7 @@
       <w:r>
         <w:rPr>
           <w:noProof/>
-          <w:lang w:eastAsia="es-MX"/>
+          <w:lang w:eastAsia="ja-JP"/>
         </w:rPr>
         <w:drawing>
           <wp:inline distT="0" distB="0" distL="0" distR="0" wp14:anchorId="5BF156F1" wp14:editId="474A65AE">
@@ -12324,7 +12340,7 @@
                     <pic:cNvPicPr/>
                   </pic:nvPicPr>
                   <pic:blipFill>
-                    <a:blip r:embed="rId14"/>
+                    <a:blip r:embed="rId15"/>
                     <a:stretch>
                       <a:fillRect/>
                     </a:stretch>
@@ -12370,7 +12386,7 @@
       <w:r>
         <w:rPr>
           <w:noProof/>
-          <w:lang w:eastAsia="es-MX"/>
+          <w:lang w:eastAsia="ja-JP"/>
         </w:rPr>
         <w:drawing>
           <wp:inline distT="0" distB="0" distL="0" distR="0" wp14:anchorId="28886C45" wp14:editId="64C5FBE0">
@@ -12388,7 +12404,7 @@
                     <pic:cNvPicPr/>
                   </pic:nvPicPr>
                   <pic:blipFill>
-                    <a:blip r:embed="rId15"/>
+                    <a:blip r:embed="rId16"/>
                     <a:stretch>
                       <a:fillRect/>
                     </a:stretch>
@@ -12427,7 +12443,7 @@
       <w:r>
         <w:rPr>
           <w:noProof/>
-          <w:lang w:eastAsia="es-MX"/>
+          <w:lang w:eastAsia="ja-JP"/>
         </w:rPr>
         <w:drawing>
           <wp:inline distT="0" distB="0" distL="0" distR="0" wp14:anchorId="1F12E02E" wp14:editId="4878C4B9">
@@ -12445,7 +12461,7 @@
                     <pic:cNvPicPr/>
                   </pic:nvPicPr>
                   <pic:blipFill>
-                    <a:blip r:embed="rId16"/>
+                    <a:blip r:embed="rId17"/>
                     <a:stretch>
                       <a:fillRect/>
                     </a:stretch>
@@ -12491,7 +12507,7 @@
       <w:r>
         <w:rPr>
           <w:noProof/>
-          <w:lang w:eastAsia="es-MX"/>
+          <w:lang w:eastAsia="ja-JP"/>
         </w:rPr>
         <w:drawing>
           <wp:inline distT="0" distB="0" distL="0" distR="0" wp14:anchorId="591C2F46" wp14:editId="045EEA24">
@@ -12509,7 +12525,7 @@
                     <pic:cNvPicPr/>
                   </pic:nvPicPr>
                   <pic:blipFill>
-                    <a:blip r:embed="rId17"/>
+                    <a:blip r:embed="rId18"/>
                     <a:stretch>
                       <a:fillRect/>
                     </a:stretch>
@@ -12544,7 +12560,7 @@
       <w:r>
         <w:rPr>
           <w:noProof/>
-          <w:lang w:eastAsia="es-MX"/>
+          <w:lang w:eastAsia="ja-JP"/>
         </w:rPr>
         <w:drawing>
           <wp:inline distT="0" distB="0" distL="0" distR="0" wp14:anchorId="61DAD9C0" wp14:editId="105A31C0">
@@ -12562,7 +12578,7 @@
                     <pic:cNvPicPr/>
                   </pic:nvPicPr>
                   <pic:blipFill rotWithShape="1">
-                    <a:blip r:embed="rId18"/>
+                    <a:blip r:embed="rId19"/>
                     <a:srcRect l="24120" t="36858" r="33586" b="10272"/>
                     <a:stretch/>
                   </pic:blipFill>
@@ -12600,7 +12616,7 @@
       <w:r>
         <w:rPr>
           <w:noProof/>
-          <w:lang w:eastAsia="es-MX"/>
+          <w:lang w:eastAsia="ja-JP"/>
         </w:rPr>
         <w:drawing>
           <wp:inline distT="0" distB="0" distL="0" distR="0" wp14:anchorId="4139FC24" wp14:editId="3DA0F0B0">
@@ -12618,7 +12634,7 @@
                     <pic:cNvPicPr/>
                   </pic:nvPicPr>
                   <pic:blipFill rotWithShape="1">
-                    <a:blip r:embed="rId19"/>
+                    <a:blip r:embed="rId20"/>
                     <a:srcRect l="26159" t="33837" r="32906" b="20241"/>
                     <a:stretch/>
                   </pic:blipFill>
@@ -12671,7 +12687,7 @@
 </file>
 
 <file path=word/numbering.xml><?xml version="1.0" encoding="utf-8"?>
-<w:numbering xmlns:wpc="http://schemas.microsoft.com/office/word/2010/wordprocessingCanvas" xmlns:mc="http://schemas.openxmlformats.org/markup-compatibility/2006" xmlns:o="urn:schemas-microsoft-com:office:office" xmlns:r="http://schemas.openxmlformats.org/officeDocument/2006/relationships" xmlns:m="http://schemas.openxmlformats.org/officeDocument/2006/math" xmlns:v="urn:schemas-microsoft-com:vml" xmlns:wp14="http://schemas.microsoft.com/office/word/2010/wordprocessingDrawing" xmlns:wp="http://schemas.openxmlformats.org/drawingml/2006/wordprocessingDrawing" xmlns:w10="urn:schemas-microsoft-com:office:word" xmlns:w="http://schemas.openxmlformats.org/wordprocessingml/2006/main" xmlns:w14="http://schemas.microsoft.com/office/word/2010/wordml" xmlns:w15="http://schemas.microsoft.com/office/word/2012/wordml" xmlns:wpg="http://schemas.microsoft.com/office/word/2010/wordprocessingGroup" xmlns:wpi="http://schemas.microsoft.com/office/word/2010/wordprocessingInk" xmlns:wne="http://schemas.microsoft.com/office/word/2006/wordml" xmlns:wps="http://schemas.microsoft.com/office/word/2010/wordprocessingShape" mc:Ignorable="w14 w15 wp14">
+<w:numbering xmlns:wpc="http://schemas.microsoft.com/office/word/2010/wordprocessingCanvas" xmlns:mc="http://schemas.openxmlformats.org/markup-compatibility/2006" xmlns:o="urn:schemas-microsoft-com:office:office" xmlns:r="http://schemas.openxmlformats.org/officeDocument/2006/relationships" xmlns:m="http://schemas.openxmlformats.org/officeDocument/2006/math" xmlns:v="urn:schemas-microsoft-com:vml" xmlns:wp14="http://schemas.microsoft.com/office/word/2010/wordprocessingDrawing" xmlns:wp="http://schemas.openxmlformats.org/drawingml/2006/wordprocessingDrawing" xmlns:w10="urn:schemas-microsoft-com:office:word" xmlns:w="http://schemas.openxmlformats.org/wordprocessingml/2006/main" xmlns:w14="http://schemas.microsoft.com/office/word/2010/wordml" xmlns:wpg="http://schemas.microsoft.com/office/word/2010/wordprocessingGroup" xmlns:wpi="http://schemas.microsoft.com/office/word/2010/wordprocessingInk" xmlns:wne="http://schemas.microsoft.com/office/word/2006/wordml" xmlns:wps="http://schemas.microsoft.com/office/word/2010/wordprocessingShape" mc:Ignorable="w14 wp14">
   <w:abstractNum w:abstractNumId="0">
     <w:nsid w:val="023D1B13"/>
     <w:multiLevelType w:val="hybridMultilevel"/>
@@ -14946,7 +14962,7 @@
 </file>
 
 <file path=word/styles.xml><?xml version="1.0" encoding="utf-8"?>
-<w:styles xmlns:mc="http://schemas.openxmlformats.org/markup-compatibility/2006" xmlns:r="http://schemas.openxmlformats.org/officeDocument/2006/relationships" xmlns:w="http://schemas.openxmlformats.org/wordprocessingml/2006/main" xmlns:w14="http://schemas.microsoft.com/office/word/2010/wordml" xmlns:w15="http://schemas.microsoft.com/office/word/2012/wordml" mc:Ignorable="w14 w15">
+<w:styles xmlns:mc="http://schemas.openxmlformats.org/markup-compatibility/2006" xmlns:r="http://schemas.openxmlformats.org/officeDocument/2006/relationships" xmlns:w="http://schemas.openxmlformats.org/wordprocessingml/2006/main" xmlns:w14="http://schemas.microsoft.com/office/word/2010/wordml" mc:Ignorable="w14">
   <w:docDefaults>
     <w:rPrDefault>
       <w:rPr>
@@ -14963,378 +14979,144 @@
       </w:pPr>
     </w:pPrDefault>
   </w:docDefaults>
-  <w:latentStyles w:defLockedState="0" w:defUIPriority="99" w:defSemiHidden="0" w:defUnhideWhenUsed="0" w:defQFormat="0" w:count="371">
-    <w:lsdException w:name="Normal" w:uiPriority="0" w:qFormat="1"/>
-    <w:lsdException w:name="heading 1" w:uiPriority="9" w:qFormat="1"/>
-    <w:lsdException w:name="heading 2" w:semiHidden="1" w:uiPriority="9" w:unhideWhenUsed="1" w:qFormat="1"/>
-    <w:lsdException w:name="heading 3" w:semiHidden="1" w:uiPriority="9" w:unhideWhenUsed="1" w:qFormat="1"/>
-    <w:lsdException w:name="heading 4" w:semiHidden="1" w:uiPriority="9" w:unhideWhenUsed="1" w:qFormat="1"/>
-    <w:lsdException w:name="heading 5" w:semiHidden="1" w:uiPriority="9" w:unhideWhenUsed="1" w:qFormat="1"/>
-    <w:lsdException w:name="heading 6" w:semiHidden="1" w:uiPriority="9" w:unhideWhenUsed="1" w:qFormat="1"/>
-    <w:lsdException w:name="heading 7" w:semiHidden="1" w:uiPriority="9" w:unhideWhenUsed="1" w:qFormat="1"/>
-    <w:lsdException w:name="heading 8" w:semiHidden="1" w:uiPriority="9" w:unhideWhenUsed="1" w:qFormat="1"/>
-    <w:lsdException w:name="heading 9" w:semiHidden="1" w:uiPriority="9" w:unhideWhenUsed="1" w:qFormat="1"/>
-    <w:lsdException w:name="index 1" w:semiHidden="1" w:unhideWhenUsed="1"/>
-    <w:lsdException w:name="index 2" w:semiHidden="1" w:unhideWhenUsed="1"/>
-    <w:lsdException w:name="index 3" w:semiHidden="1" w:unhideWhenUsed="1"/>
-    <w:lsdException w:name="index 4" w:semiHidden="1" w:unhideWhenUsed="1"/>
-    <w:lsdException w:name="index 5" w:semiHidden="1" w:unhideWhenUsed="1"/>
-    <w:lsdException w:name="index 6" w:semiHidden="1" w:unhideWhenUsed="1"/>
-    <w:lsdException w:name="index 7" w:semiHidden="1" w:unhideWhenUsed="1"/>
-    <w:lsdException w:name="index 8" w:semiHidden="1" w:unhideWhenUsed="1"/>
-    <w:lsdException w:name="index 9" w:semiHidden="1" w:unhideWhenUsed="1"/>
-    <w:lsdException w:name="toc 1" w:semiHidden="1" w:uiPriority="39" w:unhideWhenUsed="1"/>
-    <w:lsdException w:name="toc 2" w:semiHidden="1" w:uiPriority="39" w:unhideWhenUsed="1"/>
-    <w:lsdException w:name="toc 3" w:semiHidden="1" w:uiPriority="39" w:unhideWhenUsed="1"/>
-    <w:lsdException w:name="toc 4" w:semiHidden="1" w:uiPriority="39" w:unhideWhenUsed="1"/>
-    <w:lsdException w:name="toc 5" w:semiHidden="1" w:uiPriority="39" w:unhideWhenUsed="1"/>
-    <w:lsdException w:name="toc 6" w:semiHidden="1" w:uiPriority="39" w:unhideWhenUsed="1"/>
-    <w:lsdException w:name="toc 7" w:semiHidden="1" w:uiPriority="39" w:unhideWhenUsed="1"/>
-    <w:lsdException w:name="toc 8" w:semiHidden="1" w:uiPriority="39" w:unhideWhenUsed="1"/>
-    <w:lsdException w:name="toc 9" w:semiHidden="1" w:uiPriority="39" w:unhideWhenUsed="1"/>
-    <w:lsdException w:name="Normal Indent" w:semiHidden="1" w:unhideWhenUsed="1"/>
-    <w:lsdException w:name="footnote text" w:semiHidden="1" w:unhideWhenUsed="1"/>
-    <w:lsdException w:name="annotation text" w:semiHidden="1" w:unhideWhenUsed="1"/>
-    <w:lsdException w:name="header" w:semiHidden="1" w:unhideWhenUsed="1"/>
-    <w:lsdException w:name="footer" w:semiHidden="1" w:unhideWhenUsed="1"/>
-    <w:lsdException w:name="index heading" w:semiHidden="1" w:unhideWhenUsed="1"/>
-    <w:lsdException w:name="caption" w:semiHidden="1" w:uiPriority="35" w:unhideWhenUsed="1" w:qFormat="1"/>
-    <w:lsdException w:name="table of figures" w:semiHidden="1" w:unhideWhenUsed="1"/>
-    <w:lsdException w:name="envelope address" w:semiHidden="1" w:unhideWhenUsed="1"/>
-    <w:lsdException w:name="envelope return" w:semiHidden="1" w:unhideWhenUsed="1"/>
-    <w:lsdException w:name="footnote reference" w:semiHidden="1" w:unhideWhenUsed="1"/>
-    <w:lsdException w:name="annotation reference" w:semiHidden="1" w:unhideWhenUsed="1"/>
-    <w:lsdException w:name="line number" w:semiHidden="1" w:unhideWhenUsed="1"/>
-    <w:lsdException w:name="page number" w:semiHidden="1" w:unhideWhenUsed="1"/>
-    <w:lsdException w:name="endnote reference" w:semiHidden="1" w:unhideWhenUsed="1"/>
-    <w:lsdException w:name="endnote text" w:semiHidden="1" w:unhideWhenUsed="1"/>
-    <w:lsdException w:name="table of authorities" w:semiHidden="1" w:unhideWhenUsed="1"/>
-    <w:lsdException w:name="macro" w:semiHidden="1" w:unhideWhenUsed="1"/>
-    <w:lsdException w:name="toa heading" w:semiHidden="1" w:unhideWhenUsed="1"/>
-    <w:lsdException w:name="List" w:semiHidden="1" w:unhideWhenUsed="1"/>
-    <w:lsdException w:name="List Bullet" w:semiHidden="1" w:unhideWhenUsed="1"/>
-    <w:lsdException w:name="List Number" w:semiHidden="1" w:unhideWhenUsed="1"/>
-    <w:lsdException w:name="List 2" w:semiHidden="1" w:unhideWhenUsed="1"/>
-    <w:lsdException w:name="List 3" w:semiHidden="1" w:unhideWhenUsed="1"/>
-    <w:lsdException w:name="List 4" w:semiHidden="1" w:unhideWhenUsed="1"/>
-    <w:lsdException w:name="List 5" w:semiHidden="1" w:unhideWhenUsed="1"/>
-    <w:lsdException w:name="List Bullet 2" w:semiHidden="1" w:unhideWhenUsed="1"/>
-    <w:lsdException w:name="List Bullet 3" w:semiHidden="1" w:unhideWhenUsed="1"/>
-    <w:lsdException w:name="List Bullet 4" w:semiHidden="1" w:unhideWhenUsed="1"/>
-    <w:lsdException w:name="List Bullet 5" w:semiHidden="1" w:unhideWhenUsed="1"/>
-    <w:lsdException w:name="List Number 2" w:semiHidden="1" w:unhideWhenUsed="1"/>
-    <w:lsdException w:name="List Number 3" w:semiHidden="1" w:unhideWhenUsed="1"/>
-    <w:lsdException w:name="List Number 4" w:semiHidden="1" w:unhideWhenUsed="1"/>
-    <w:lsdException w:name="List Number 5" w:semiHidden="1" w:unhideWhenUsed="1"/>
-    <w:lsdException w:name="Title" w:uiPriority="10" w:qFormat="1"/>
-    <w:lsdException w:name="Closing" w:semiHidden="1" w:unhideWhenUsed="1"/>
-    <w:lsdException w:name="Signature" w:semiHidden="1" w:unhideWhenUsed="1"/>
-    <w:lsdException w:name="Default Paragraph Font" w:semiHidden="1" w:uiPriority="1" w:unhideWhenUsed="1"/>
-    <w:lsdException w:name="Body Text" w:semiHidden="1" w:unhideWhenUsed="1"/>
-    <w:lsdException w:name="Body Text Indent" w:semiHidden="1" w:unhideWhenUsed="1"/>
-    <w:lsdException w:name="List Continue" w:semiHidden="1" w:unhideWhenUsed="1"/>
-    <w:lsdException w:name="List Continue 2" w:semiHidden="1" w:unhideWhenUsed="1"/>
-    <w:lsdException w:name="List Continue 3" w:semiHidden="1" w:unhideWhenUsed="1"/>
-    <w:lsdException w:name="List Continue 4" w:semiHidden="1" w:unhideWhenUsed="1"/>
-    <w:lsdException w:name="List Continue 5" w:semiHidden="1" w:unhideWhenUsed="1"/>
-    <w:lsdException w:name="Message Header" w:semiHidden="1" w:unhideWhenUsed="1"/>
-    <w:lsdException w:name="Subtitle" w:uiPriority="11" w:qFormat="1"/>
-    <w:lsdException w:name="Salutation" w:semiHidden="1" w:unhideWhenUsed="1"/>
-    <w:lsdException w:name="Date" w:semiHidden="1" w:unhideWhenUsed="1"/>
-    <w:lsdException w:name="Body Text First Indent" w:semiHidden="1" w:unhideWhenUsed="1"/>
-    <w:lsdException w:name="Body Text First Indent 2" w:semiHidden="1" w:unhideWhenUsed="1"/>
-    <w:lsdException w:name="Note Heading" w:semiHidden="1" w:unhideWhenUsed="1"/>
-    <w:lsdException w:name="Body Text 2" w:semiHidden="1" w:unhideWhenUsed="1"/>
-    <w:lsdException w:name="Body Text 3" w:semiHidden="1" w:unhideWhenUsed="1"/>
-    <w:lsdException w:name="Body Text Indent 2" w:semiHidden="1" w:unhideWhenUsed="1"/>
-    <w:lsdException w:name="Body Text Indent 3" w:semiHidden="1" w:unhideWhenUsed="1"/>
-    <w:lsdException w:name="Block Text" w:semiHidden="1" w:unhideWhenUsed="1"/>
-    <w:lsdException w:name="Hyperlink" w:semiHidden="1" w:unhideWhenUsed="1"/>
-    <w:lsdException w:name="FollowedHyperlink" w:semiHidden="1" w:unhideWhenUsed="1"/>
-    <w:lsdException w:name="Strong" w:uiPriority="22" w:qFormat="1"/>
-    <w:lsdException w:name="Emphasis" w:uiPriority="20" w:qFormat="1"/>
-    <w:lsdException w:name="Document Map" w:semiHidden="1" w:unhideWhenUsed="1"/>
-    <w:lsdException w:name="Plain Text" w:semiHidden="1" w:unhideWhenUsed="1"/>
-    <w:lsdException w:name="E-mail Signature" w:semiHidden="1" w:unhideWhenUsed="1"/>
-    <w:lsdException w:name="HTML Top of Form" w:semiHidden="1" w:unhideWhenUsed="1"/>
-    <w:lsdException w:name="HTML Bottom of Form" w:semiHidden="1" w:unhideWhenUsed="1"/>
-    <w:lsdException w:name="Normal (Web)" w:semiHidden="1" w:unhideWhenUsed="1"/>
-    <w:lsdException w:name="HTML Acronym" w:semiHidden="1" w:unhideWhenUsed="1"/>
-    <w:lsdException w:name="HTML Address" w:semiHidden="1" w:unhideWhenUsed="1"/>
-    <w:lsdException w:name="HTML Cite" w:semiHidden="1" w:unhideWhenUsed="1"/>
-    <w:lsdException w:name="HTML Code" w:semiHidden="1" w:unhideWhenUsed="1"/>
-    <w:lsdException w:name="HTML Definition" w:semiHidden="1" w:unhideWhenUsed="1"/>
-    <w:lsdException w:name="HTML Keyboard" w:semiHidden="1" w:unhideWhenUsed="1"/>
-    <w:lsdException w:name="HTML Preformatted" w:semiHidden="1" w:unhideWhenUsed="1"/>
-    <w:lsdException w:name="HTML Sample" w:semiHidden="1" w:unhideWhenUsed="1"/>
-    <w:lsdException w:name="HTML Typewriter" w:semiHidden="1" w:unhideWhenUsed="1"/>
-    <w:lsdException w:name="HTML Variable" w:semiHidden="1" w:unhideWhenUsed="1"/>
-    <w:lsdException w:name="Normal Table" w:semiHidden="1" w:unhideWhenUsed="1"/>
-    <w:lsdException w:name="annotation subject" w:semiHidden="1" w:unhideWhenUsed="1"/>
-    <w:lsdException w:name="No List" w:semiHidden="1" w:unhideWhenUsed="1"/>
-    <w:lsdException w:name="Outline List 1" w:semiHidden="1" w:unhideWhenUsed="1"/>
-    <w:lsdException w:name="Outline List 2" w:semiHidden="1" w:unhideWhenUsed="1"/>
-    <w:lsdException w:name="Outline List 3" w:semiHidden="1" w:unhideWhenUsed="1"/>
-    <w:lsdException w:name="Table Simple 1" w:semiHidden="1" w:unhideWhenUsed="1"/>
-    <w:lsdException w:name="Table Simple 2" w:semiHidden="1" w:unhideWhenUsed="1"/>
-    <w:lsdException w:name="Table Simple 3" w:semiHidden="1" w:unhideWhenUsed="1"/>
-    <w:lsdException w:name="Table Classic 1" w:semiHidden="1" w:unhideWhenUsed="1"/>
-    <w:lsdException w:name="Table Classic 2" w:semiHidden="1" w:unhideWhenUsed="1"/>
-    <w:lsdException w:name="Table Classic 3" w:semiHidden="1" w:unhideWhenUsed="1"/>
-    <w:lsdException w:name="Table Classic 4" w:semiHidden="1" w:unhideWhenUsed="1"/>
-    <w:lsdException w:name="Table Colorful 1" w:semiHidden="1" w:unhideWhenUsed="1"/>
-    <w:lsdException w:name="Table Colorful 2" w:semiHidden="1" w:unhideWhenUsed="1"/>
-    <w:lsdException w:name="Table Colorful 3" w:semiHidden="1" w:unhideWhenUsed="1"/>
-    <w:lsdException w:name="Table Columns 1" w:semiHidden="1" w:unhideWhenUsed="1"/>
-    <w:lsdException w:name="Table Columns 2" w:semiHidden="1" w:unhideWhenUsed="1"/>
-    <w:lsdException w:name="Table Columns 3" w:semiHidden="1" w:unhideWhenUsed="1"/>
-    <w:lsdException w:name="Table Columns 4" w:semiHidden="1" w:unhideWhenUsed="1"/>
-    <w:lsdException w:name="Table Columns 5" w:semiHidden="1" w:unhideWhenUsed="1"/>
-    <w:lsdException w:name="Table Grid 1" w:semiHidden="1" w:unhideWhenUsed="1"/>
-    <w:lsdException w:name="Table Grid 2" w:semiHidden="1" w:unhideWhenUsed="1"/>
-    <w:lsdException w:name="Table Grid 3" w:semiHidden="1" w:unhideWhenUsed="1"/>
-    <w:lsdException w:name="Table Grid 4" w:semiHidden="1" w:unhideWhenUsed="1"/>
-    <w:lsdException w:name="Table Grid 5" w:semiHidden="1" w:unhideWhenUsed="1"/>
-    <w:lsdException w:name="Table Grid 6" w:semiHidden="1" w:unhideWhenUsed="1"/>
-    <w:lsdException w:name="Table Grid 7" w:semiHidden="1" w:unhideWhenUsed="1"/>
-    <w:lsdException w:name="Table Grid 8" w:semiHidden="1" w:unhideWhenUsed="1"/>
-    <w:lsdException w:name="Table List 1" w:semiHidden="1" w:unhideWhenUsed="1"/>
-    <w:lsdException w:name="Table List 2" w:semiHidden="1" w:unhideWhenUsed="1"/>
-    <w:lsdException w:name="Table List 3" w:semiHidden="1" w:unhideWhenUsed="1"/>
-    <w:lsdException w:name="Table List 4" w:semiHidden="1" w:unhideWhenUsed="1"/>
-    <w:lsdException w:name="Table List 5" w:semiHidden="1" w:unhideWhenUsed="1"/>
-    <w:lsdException w:name="Table List 6" w:semiHidden="1" w:unhideWhenUsed="1"/>
-    <w:lsdException w:name="Table List 7" w:semiHidden="1" w:unhideWhenUsed="1"/>
-    <w:lsdException w:name="Table List 8" w:semiHidden="1" w:unhideWhenUsed="1"/>
-    <w:lsdException w:name="Table 3D effects 1" w:semiHidden="1" w:unhideWhenUsed="1"/>
-    <w:lsdException w:name="Table 3D effects 2" w:semiHidden="1" w:unhideWhenUsed="1"/>
-    <w:lsdException w:name="Table 3D effects 3" w:semiHidden="1" w:unhideWhenUsed="1"/>
-    <w:lsdException w:name="Table Contemporary" w:semiHidden="1" w:unhideWhenUsed="1"/>
-    <w:lsdException w:name="Table Elegant" w:semiHidden="1" w:unhideWhenUsed="1"/>
-    <w:lsdException w:name="Table Professional" w:semiHidden="1" w:unhideWhenUsed="1"/>
-    <w:lsdException w:name="Table Subtle 1" w:semiHidden="1" w:unhideWhenUsed="1"/>
-    <w:lsdException w:name="Table Subtle 2" w:semiHidden="1" w:unhideWhenUsed="1"/>
-    <w:lsdException w:name="Table Web 1" w:semiHidden="1" w:unhideWhenUsed="1"/>
-    <w:lsdException w:name="Table Web 2" w:semiHidden="1" w:unhideWhenUsed="1"/>
-    <w:lsdException w:name="Table Web 3" w:semiHidden="1" w:unhideWhenUsed="1"/>
-    <w:lsdException w:name="Balloon Text" w:semiHidden="1" w:unhideWhenUsed="1"/>
-    <w:lsdException w:name="Table Grid" w:uiPriority="39"/>
-    <w:lsdException w:name="Table Theme" w:semiHidden="1" w:unhideWhenUsed="1"/>
-    <w:lsdException w:name="Placeholder Text" w:semiHidden="1"/>
-    <w:lsdException w:name="No Spacing" w:uiPriority="1" w:qFormat="1"/>
-    <w:lsdException w:name="Light Shading" w:uiPriority="60"/>
-    <w:lsdException w:name="Light List" w:uiPriority="61"/>
-    <w:lsdException w:name="Light Grid" w:uiPriority="62"/>
-    <w:lsdException w:name="Medium Shading 1" w:uiPriority="63"/>
-    <w:lsdException w:name="Medium Shading 2" w:uiPriority="64"/>
-    <w:lsdException w:name="Medium List 1" w:uiPriority="65"/>
-    <w:lsdException w:name="Medium List 2" w:uiPriority="66"/>
-    <w:lsdException w:name="Medium Grid 1" w:uiPriority="67"/>
-    <w:lsdException w:name="Medium Grid 2" w:uiPriority="68"/>
-    <w:lsdException w:name="Medium Grid 3" w:uiPriority="69"/>
-    <w:lsdException w:name="Dark List" w:uiPriority="70"/>
-    <w:lsdException w:name="Colorful Shading" w:uiPriority="71"/>
-    <w:lsdException w:name="Colorful List" w:uiPriority="72"/>
-    <w:lsdException w:name="Colorful Grid" w:uiPriority="73"/>
-    <w:lsdException w:name="Light Shading Accent 1" w:uiPriority="60"/>
-    <w:lsdException w:name="Light List Accent 1" w:uiPriority="61"/>
-    <w:lsdException w:name="Light Grid Accent 1" w:uiPriority="62"/>
-    <w:lsdException w:name="Medium Shading 1 Accent 1" w:uiPriority="63"/>
-    <w:lsdException w:name="Medium Shading 2 Accent 1" w:uiPriority="64"/>
-    <w:lsdException w:name="Medium List 1 Accent 1" w:uiPriority="65"/>
-    <w:lsdException w:name="Revision" w:semiHidden="1"/>
-    <w:lsdException w:name="List Paragraph" w:uiPriority="34" w:qFormat="1"/>
-    <w:lsdException w:name="Quote" w:uiPriority="29" w:qFormat="1"/>
-    <w:lsdException w:name="Intense Quote" w:uiPriority="30" w:qFormat="1"/>
-    <w:lsdException w:name="Medium List 2 Accent 1" w:uiPriority="66"/>
-    <w:lsdException w:name="Medium Grid 1 Accent 1" w:uiPriority="67"/>
-    <w:lsdException w:name="Medium Grid 2 Accent 1" w:uiPriority="68"/>
-    <w:lsdException w:name="Medium Grid 3 Accent 1" w:uiPriority="69"/>
-    <w:lsdException w:name="Dark List Accent 1" w:uiPriority="70"/>
-    <w:lsdException w:name="Colorful Shading Accent 1" w:uiPriority="71"/>
-    <w:lsdException w:name="Colorful List Accent 1" w:uiPriority="72"/>
-    <w:lsdException w:name="Colorful Grid Accent 1" w:uiPriority="73"/>
-    <w:lsdException w:name="Light Shading Accent 2" w:uiPriority="60"/>
-    <w:lsdException w:name="Light List Accent 2" w:uiPriority="61"/>
-    <w:lsdException w:name="Light Grid Accent 2" w:uiPriority="62"/>
-    <w:lsdException w:name="Medium Shading 1 Accent 2" w:uiPriority="63"/>
-    <w:lsdException w:name="Medium Shading 2 Accent 2" w:uiPriority="64"/>
-    <w:lsdException w:name="Medium List 1 Accent 2" w:uiPriority="65"/>
-    <w:lsdException w:name="Medium List 2 Accent 2" w:uiPriority="66"/>
-    <w:lsdException w:name="Medium Grid 1 Accent 2" w:uiPriority="67"/>
-    <w:lsdException w:name="Medium Grid 2 Accent 2" w:uiPriority="68"/>
-    <w:lsdException w:name="Medium Grid 3 Accent 2" w:uiPriority="69"/>
-    <w:lsdException w:name="Dark List Accent 2" w:uiPriority="70"/>
-    <w:lsdException w:name="Colorful Shading Accent 2" w:uiPriority="71"/>
-    <w:lsdException w:name="Colorful List Accent 2" w:uiPriority="72"/>
-    <w:lsdException w:name="Colorful Grid Accent 2" w:uiPriority="73"/>
-    <w:lsdException w:name="Light Shading Accent 3" w:uiPriority="60"/>
-    <w:lsdException w:name="Light List Accent 3" w:uiPriority="61"/>
-    <w:lsdException w:name="Light Grid Accent 3" w:uiPriority="62"/>
-    <w:lsdException w:name="Medium Shading 1 Accent 3" w:uiPriority="63"/>
-    <w:lsdException w:name="Medium Shading 2 Accent 3" w:uiPriority="64"/>
-    <w:lsdException w:name="Medium List 1 Accent 3" w:uiPriority="65"/>
-    <w:lsdException w:name="Medium List 2 Accent 3" w:uiPriority="66"/>
-    <w:lsdException w:name="Medium Grid 1 Accent 3" w:uiPriority="67"/>
-    <w:lsdException w:name="Medium Grid 2 Accent 3" w:uiPriority="68"/>
-    <w:lsdException w:name="Medium Grid 3 Accent 3" w:uiPriority="69"/>
-    <w:lsdException w:name="Dark List Accent 3" w:uiPriority="70"/>
-    <w:lsdException w:name="Colorful Shading Accent 3" w:uiPriority="71"/>
-    <w:lsdException w:name="Colorful List Accent 3" w:uiPriority="72"/>
-    <w:lsdException w:name="Colorful Grid Accent 3" w:uiPriority="73"/>
-    <w:lsdException w:name="Light Shading Accent 4" w:uiPriority="60"/>
-    <w:lsdException w:name="Light List Accent 4" w:uiPriority="61"/>
-    <w:lsdException w:name="Light Grid Accent 4" w:uiPriority="62"/>
-    <w:lsdException w:name="Medium Shading 1 Accent 4" w:uiPriority="63"/>
-    <w:lsdException w:name="Medium Shading 2 Accent 4" w:uiPriority="64"/>
-    <w:lsdException w:name="Medium List 1 Accent 4" w:uiPriority="65"/>
-    <w:lsdException w:name="Medium List 2 Accent 4" w:uiPriority="66"/>
-    <w:lsdException w:name="Medium Grid 1 Accent 4" w:uiPriority="67"/>
-    <w:lsdException w:name="Medium Grid 2 Accent 4" w:uiPriority="68"/>
-    <w:lsdException w:name="Medium Grid 3 Accent 4" w:uiPriority="69"/>
-    <w:lsdException w:name="Dark List Accent 4" w:uiPriority="70"/>
-    <w:lsdException w:name="Colorful Shading Accent 4" w:uiPriority="71"/>
-    <w:lsdException w:name="Colorful List Accent 4" w:uiPriority="72"/>
-    <w:lsdException w:name="Colorful Grid Accent 4" w:uiPriority="73"/>
-    <w:lsdException w:name="Light Shading Accent 5" w:uiPriority="60"/>
-    <w:lsdException w:name="Light List Accent 5" w:uiPriority="61"/>
-    <w:lsdException w:name="Light Grid Accent 5" w:uiPriority="62"/>
-    <w:lsdException w:name="Medium Shading 1 Accent 5" w:uiPriority="63"/>
-    <w:lsdException w:name="Medium Shading 2 Accent 5" w:uiPriority="64"/>
-    <w:lsdException w:name="Medium List 1 Accent 5" w:uiPriority="65"/>
-    <w:lsdException w:name="Medium List 2 Accent 5" w:uiPriority="66"/>
-    <w:lsdException w:name="Medium Grid 1 Accent 5" w:uiPriority="67"/>
-    <w:lsdException w:name="Medium Grid 2 Accent 5" w:uiPriority="68"/>
-    <w:lsdException w:name="Medium Grid 3 Accent 5" w:uiPriority="69"/>
-    <w:lsdException w:name="Dark List Accent 5" w:uiPriority="70"/>
-    <w:lsdException w:name="Colorful Shading Accent 5" w:uiPriority="71"/>
-    <w:lsdException w:name="Colorful List Accent 5" w:uiPriority="72"/>
-    <w:lsdException w:name="Colorful Grid Accent 5" w:uiPriority="73"/>
-    <w:lsdException w:name="Light Shading Accent 6" w:uiPriority="60"/>
-    <w:lsdException w:name="Light List Accent 6" w:uiPriority="61"/>
-    <w:lsdException w:name="Light Grid Accent 6" w:uiPriority="62"/>
-    <w:lsdException w:name="Medium Shading 1 Accent 6" w:uiPriority="63"/>
-    <w:lsdException w:name="Medium Shading 2 Accent 6" w:uiPriority="64"/>
-    <w:lsdException w:name="Medium List 1 Accent 6" w:uiPriority="65"/>
-    <w:lsdException w:name="Medium List 2 Accent 6" w:uiPriority="66"/>
-    <w:lsdException w:name="Medium Grid 1 Accent 6" w:uiPriority="67"/>
-    <w:lsdException w:name="Medium Grid 2 Accent 6" w:uiPriority="68"/>
-    <w:lsdException w:name="Medium Grid 3 Accent 6" w:uiPriority="69"/>
-    <w:lsdException w:name="Dark List Accent 6" w:uiPriority="70"/>
-    <w:lsdException w:name="Colorful Shading Accent 6" w:uiPriority="71"/>
-    <w:lsdException w:name="Colorful List Accent 6" w:uiPriority="72"/>
-    <w:lsdException w:name="Colorful Grid Accent 6" w:uiPriority="73"/>
-    <w:lsdException w:name="Subtle Emphasis" w:uiPriority="19" w:qFormat="1"/>
-    <w:lsdException w:name="Intense Emphasis" w:uiPriority="21" w:qFormat="1"/>
-    <w:lsdException w:name="Subtle Reference" w:uiPriority="31" w:qFormat="1"/>
-    <w:lsdException w:name="Intense Reference" w:uiPriority="32" w:qFormat="1"/>
-    <w:lsdException w:name="Book Title" w:uiPriority="33" w:qFormat="1"/>
-    <w:lsdException w:name="Bibliography" w:semiHidden="1" w:uiPriority="37" w:unhideWhenUsed="1"/>
-    <w:lsdException w:name="TOC Heading" w:semiHidden="1" w:uiPriority="39" w:unhideWhenUsed="1" w:qFormat="1"/>
-    <w:lsdException w:name="Plain Table 1" w:uiPriority="41"/>
-    <w:lsdException w:name="Plain Table 2" w:uiPriority="42"/>
-    <w:lsdException w:name="Plain Table 3" w:uiPriority="43"/>
-    <w:lsdException w:name="Plain Table 4" w:uiPriority="44"/>
-    <w:lsdException w:name="Plain Table 5" w:uiPriority="45"/>
-    <w:lsdException w:name="Grid Table Light" w:uiPriority="40"/>
-    <w:lsdException w:name="Grid Table 1 Light" w:uiPriority="46"/>
-    <w:lsdException w:name="Grid Table 2" w:uiPriority="47"/>
-    <w:lsdException w:name="Grid Table 3" w:uiPriority="48"/>
-    <w:lsdException w:name="Grid Table 4" w:uiPriority="49"/>
-    <w:lsdException w:name="Grid Table 5 Dark" w:uiPriority="50"/>
-    <w:lsdException w:name="Grid Table 6 Colorful" w:uiPriority="51"/>
-    <w:lsdException w:name="Grid Table 7 Colorful" w:uiPriority="52"/>
-    <w:lsdException w:name="Grid Table 1 Light Accent 1" w:uiPriority="46"/>
-    <w:lsdException w:name="Grid Table 2 Accent 1" w:uiPriority="47"/>
-    <w:lsdException w:name="Grid Table 3 Accent 1" w:uiPriority="48"/>
-    <w:lsdException w:name="Grid Table 4 Accent 1" w:uiPriority="49"/>
-    <w:lsdException w:name="Grid Table 5 Dark Accent 1" w:uiPriority="50"/>
-    <w:lsdException w:name="Grid Table 6 Colorful Accent 1" w:uiPriority="51"/>
-    <w:lsdException w:name="Grid Table 7 Colorful Accent 1" w:uiPriority="52"/>
-    <w:lsdException w:name="Grid Table 1 Light Accent 2" w:uiPriority="46"/>
-    <w:lsdException w:name="Grid Table 2 Accent 2" w:uiPriority="47"/>
-    <w:lsdException w:name="Grid Table 3 Accent 2" w:uiPriority="48"/>
-    <w:lsdException w:name="Grid Table 4 Accent 2" w:uiPriority="49"/>
-    <w:lsdException w:name="Grid Table 5 Dark Accent 2" w:uiPriority="50"/>
-    <w:lsdException w:name="Grid Table 6 Colorful Accent 2" w:uiPriority="51"/>
-    <w:lsdException w:name="Grid Table 7 Colorful Accent 2" w:uiPriority="52"/>
-    <w:lsdException w:name="Grid Table 1 Light Accent 3" w:uiPriority="46"/>
-    <w:lsdException w:name="Grid Table 2 Accent 3" w:uiPriority="47"/>
-    <w:lsdException w:name="Grid Table 3 Accent 3" w:uiPriority="48"/>
-    <w:lsdException w:name="Grid Table 4 Accent 3" w:uiPriority="49"/>
-    <w:lsdException w:name="Grid Table 5 Dark Accent 3" w:uiPriority="50"/>
-    <w:lsdException w:name="Grid Table 6 Colorful Accent 3" w:uiPriority="51"/>
-    <w:lsdException w:name="Grid Table 7 Colorful Accent 3" w:uiPriority="52"/>
-    <w:lsdException w:name="Grid Table 1 Light Accent 4" w:uiPriority="46"/>
-    <w:lsdException w:name="Grid Table 2 Accent 4" w:uiPriority="47"/>
-    <w:lsdException w:name="Grid Table 3 Accent 4" w:uiPriority="48"/>
-    <w:lsdException w:name="Grid Table 4 Accent 4" w:uiPriority="49"/>
-    <w:lsdException w:name="Grid Table 5 Dark Accent 4" w:uiPriority="50"/>
-    <w:lsdException w:name="Grid Table 6 Colorful Accent 4" w:uiPriority="51"/>
-    <w:lsdException w:name="Grid Table 7 Colorful Accent 4" w:uiPriority="52"/>
-    <w:lsdException w:name="Grid Table 1 Light Accent 5" w:uiPriority="46"/>
-    <w:lsdException w:name="Grid Table 2 Accent 5" w:uiPriority="47"/>
-    <w:lsdException w:name="Grid Table 3 Accent 5" w:uiPriority="48"/>
-    <w:lsdException w:name="Grid Table 4 Accent 5" w:uiPriority="49"/>
-    <w:lsdException w:name="Grid Table 5 Dark Accent 5" w:uiPriority="50"/>
-    <w:lsdException w:name="Grid Table 6 Colorful Accent 5" w:uiPriority="51"/>
-    <w:lsdException w:name="Grid Table 7 Colorful Accent 5" w:uiPriority="52"/>
-    <w:lsdException w:name="Grid Table 1 Light Accent 6" w:uiPriority="46"/>
-    <w:lsdException w:name="Grid Table 2 Accent 6" w:uiPriority="47"/>
-    <w:lsdException w:name="Grid Table 3 Accent 6" w:uiPriority="48"/>
-    <w:lsdException w:name="Grid Table 4 Accent 6" w:uiPriority="49"/>
-    <w:lsdException w:name="Grid Table 5 Dark Accent 6" w:uiPriority="50"/>
-    <w:lsdException w:name="Grid Table 6 Colorful Accent 6" w:uiPriority="51"/>
-    <w:lsdException w:name="Grid Table 7 Colorful Accent 6" w:uiPriority="52"/>
-    <w:lsdException w:name="List Table 1 Light" w:uiPriority="46"/>
-    <w:lsdException w:name="List Table 2" w:uiPriority="47"/>
-    <w:lsdException w:name="List Table 3" w:uiPriority="48"/>
-    <w:lsdException w:name="List Table 4" w:uiPriority="49"/>
-    <w:lsdException w:name="List Table 5 Dark" w:uiPriority="50"/>
-    <w:lsdException w:name="List Table 6 Colorful" w:uiPriority="51"/>
-    <w:lsdException w:name="List Table 7 Colorful" w:uiPriority="52"/>
-    <w:lsdException w:name="List Table 1 Light Accent 1" w:uiPriority="46"/>
-    <w:lsdException w:name="List Table 2 Accent 1" w:uiPriority="47"/>
-    <w:lsdException w:name="List Table 3 Accent 1" w:uiPriority="48"/>
-    <w:lsdException w:name="List Table 4 Accent 1" w:uiPriority="49"/>
-    <w:lsdException w:name="List Table 5 Dark Accent 1" w:uiPriority="50"/>
-    <w:lsdException w:name="List Table 6 Colorful Accent 1" w:uiPriority="51"/>
-    <w:lsdException w:name="List Table 7 Colorful Accent 1" w:uiPriority="52"/>
-    <w:lsdException w:name="List Table 1 Light Accent 2" w:uiPriority="46"/>
-    <w:lsdException w:name="List Table 2 Accent 2" w:uiPriority="47"/>
-    <w:lsdException w:name="List Table 3 Accent 2" w:uiPriority="48"/>
-    <w:lsdException w:name="List Table 4 Accent 2" w:uiPriority="49"/>
-    <w:lsdException w:name="List Table 5 Dark Accent 2" w:uiPriority="50"/>
-    <w:lsdException w:name="List Table 6 Colorful Accent 2" w:uiPriority="51"/>
-    <w:lsdException w:name="List Table 7 Colorful Accent 2" w:uiPriority="52"/>
-    <w:lsdException w:name="List Table 1 Light Accent 3" w:uiPriority="46"/>
-    <w:lsdException w:name="List Table 2 Accent 3" w:uiPriority="47"/>
-    <w:lsdException w:name="List Table 3 Accent 3" w:uiPriority="48"/>
-    <w:lsdException w:name="List Table 4 Accent 3" w:uiPriority="49"/>
-    <w:lsdException w:name="List Table 5 Dark Accent 3" w:uiPriority="50"/>
-    <w:lsdException w:name="List Table 6 Colorful Accent 3" w:uiPriority="51"/>
-    <w:lsdException w:name="List Table 7 Colorful Accent 3" w:uiPriority="52"/>
-    <w:lsdException w:name="List Table 1 Light Accent 4" w:uiPriority="46"/>
-    <w:lsdException w:name="List Table 2 Accent 4" w:uiPriority="47"/>
-    <w:lsdException w:name="List Table 3 Accent 4" w:uiPriority="48"/>
-    <w:lsdException w:name="List Table 4 Accent 4" w:uiPriority="49"/>
-    <w:lsdException w:name="List Table 5 Dark Accent 4" w:uiPriority="50"/>
-    <w:lsdException w:name="List Table 6 Colorful Accent 4" w:uiPriority="51"/>
-    <w:lsdException w:name="List Table 7 Colorful Accent 4" w:uiPriority="52"/>
-    <w:lsdException w:name="List Table 1 Light Accent 5" w:uiPriority="46"/>
-    <w:lsdException w:name="List Table 2 Accent 5" w:uiPriority="47"/>
-    <w:lsdException w:name="List Table 3 Accent 5" w:uiPriority="48"/>
-    <w:lsdException w:name="List Table 4 Accent 5" w:uiPriority="49"/>
-    <w:lsdException w:name="List Table 5 Dark Accent 5" w:uiPriority="50"/>
-    <w:lsdException w:name="List Table 6 Colorful Accent 5" w:uiPriority="51"/>
-    <w:lsdException w:name="List Table 7 Colorful Accent 5" w:uiPriority="52"/>
-    <w:lsdException w:name="List Table 1 Light Accent 6" w:uiPriority="46"/>
-    <w:lsdException w:name="List Table 2 Accent 6" w:uiPriority="47"/>
-    <w:lsdException w:name="List Table 3 Accent 6" w:uiPriority="48"/>
-    <w:lsdException w:name="List Table 4 Accent 6" w:uiPriority="49"/>
-    <w:lsdException w:name="List Table 5 Dark Accent 6" w:uiPriority="50"/>
-    <w:lsdException w:name="List Table 6 Colorful Accent 6" w:uiPriority="51"/>
-    <w:lsdException w:name="List Table 7 Colorful Accent 6" w:uiPriority="52"/>
+  <w:latentStyles w:defLockedState="0" w:defUIPriority="99" w:defSemiHidden="1" w:defUnhideWhenUsed="1" w:defQFormat="0" w:count="267">
+    <w:lsdException w:name="Normal" w:semiHidden="0" w:uiPriority="0" w:unhideWhenUsed="0" w:qFormat="1"/>
+    <w:lsdException w:name="heading 1" w:semiHidden="0" w:uiPriority="9" w:unhideWhenUsed="0" w:qFormat="1"/>
+    <w:lsdException w:name="heading 2" w:uiPriority="9" w:qFormat="1"/>
+    <w:lsdException w:name="heading 3" w:uiPriority="9" w:qFormat="1"/>
+    <w:lsdException w:name="heading 4" w:uiPriority="9" w:qFormat="1"/>
+    <w:lsdException w:name="heading 5" w:uiPriority="9" w:qFormat="1"/>
+    <w:lsdException w:name="heading 6" w:uiPriority="9" w:qFormat="1"/>
+    <w:lsdException w:name="heading 7" w:uiPriority="9" w:qFormat="1"/>
+    <w:lsdException w:name="heading 8" w:uiPriority="9" w:qFormat="1"/>
+    <w:lsdException w:name="heading 9" w:uiPriority="9" w:qFormat="1"/>
+    <w:lsdException w:name="toc 1" w:uiPriority="39"/>
+    <w:lsdException w:name="toc 2" w:uiPriority="39"/>
+    <w:lsdException w:name="toc 3" w:uiPriority="39"/>
+    <w:lsdException w:name="toc 4" w:uiPriority="39"/>
+    <w:lsdException w:name="toc 5" w:uiPriority="39"/>
+    <w:lsdException w:name="toc 6" w:uiPriority="39"/>
+    <w:lsdException w:name="toc 7" w:uiPriority="39"/>
+    <w:lsdException w:name="toc 8" w:uiPriority="39"/>
+    <w:lsdException w:name="toc 9" w:uiPriority="39"/>
+    <w:lsdException w:name="caption" w:uiPriority="35" w:qFormat="1"/>
+    <w:lsdException w:name="Title" w:semiHidden="0" w:uiPriority="10" w:unhideWhenUsed="0" w:qFormat="1"/>
+    <w:lsdException w:name="Default Paragraph Font" w:uiPriority="1"/>
+    <w:lsdException w:name="Subtitle" w:semiHidden="0" w:uiPriority="11" w:unhideWhenUsed="0" w:qFormat="1"/>
+    <w:lsdException w:name="Strong" w:semiHidden="0" w:uiPriority="22" w:unhideWhenUsed="0" w:qFormat="1"/>
+    <w:lsdException w:name="Emphasis" w:semiHidden="0" w:uiPriority="20" w:unhideWhenUsed="0" w:qFormat="1"/>
+    <w:lsdException w:name="Table Grid" w:semiHidden="0" w:uiPriority="39" w:unhideWhenUsed="0"/>
+    <w:lsdException w:name="Placeholder Text" w:unhideWhenUsed="0"/>
+    <w:lsdException w:name="No Spacing" w:semiHidden="0" w:uiPriority="1" w:unhideWhenUsed="0" w:qFormat="1"/>
+    <w:lsdException w:name="Light Shading" w:semiHidden="0" w:uiPriority="60" w:unhideWhenUsed="0"/>
+    <w:lsdException w:name="Light List" w:semiHidden="0" w:uiPriority="61" w:unhideWhenUsed="0"/>
+    <w:lsdException w:name="Light Grid" w:semiHidden="0" w:uiPriority="62" w:unhideWhenUsed="0"/>
+    <w:lsdException w:name="Medium Shading 1" w:semiHidden="0" w:uiPriority="63" w:unhideWhenUsed="0"/>
+    <w:lsdException w:name="Medium Shading 2" w:semiHidden="0" w:uiPriority="64" w:unhideWhenUsed="0"/>
+    <w:lsdException w:name="Medium List 1" w:semiHidden="0" w:uiPriority="65" w:unhideWhenUsed="0"/>
+    <w:lsdException w:name="Medium List 2" w:semiHidden="0" w:uiPriority="66" w:unhideWhenUsed="0"/>
+    <w:lsdException w:name="Medium Grid 1" w:semiHidden="0" w:uiPriority="67" w:unhideWhenUsed="0"/>
+    <w:lsdException w:name="Medium Grid 2" w:semiHidden="0" w:uiPriority="68" w:unhideWhenUsed="0"/>
+    <w:lsdException w:name="Medium Grid 3" w:semiHidden="0" w:uiPriority="69" w:unhideWhenUsed="0"/>
+    <w:lsdException w:name="Dark List" w:semiHidden="0" w:uiPriority="70" w:unhideWhenUsed="0"/>
+    <w:lsdException w:name="Colorful Shading" w:semiHidden="0" w:uiPriority="71" w:unhideWhenUsed="0"/>
+    <w:lsdException w:name="Colorful List" w:semiHidden="0" w:uiPriority="72" w:unhideWhenUsed="0"/>
+    <w:lsdException w:name="Colorful Grid" w:semiHidden="0" w:uiPriority="73" w:unhideWhenUsed="0"/>
+    <w:lsdException w:name="Light Shading Accent 1" w:semiHidden="0" w:uiPriority="60" w:unhideWhenUsed="0"/>
+    <w:lsdException w:name="Light List Accent 1" w:semiHidden="0" w:uiPriority="61" w:unhideWhenUsed="0"/>
+    <w:lsdException w:name="Light Grid Accent 1" w:semiHidden="0" w:uiPriority="62" w:unhideWhenUsed="0"/>
+    <w:lsdException w:name="Medium Shading 1 Accent 1" w:semiHidden="0" w:uiPriority="63" w:unhideWhenUsed="0"/>
+    <w:lsdException w:name="Medium Shading 2 Accent 1" w:semiHidden="0" w:uiPriority="64" w:unhideWhenUsed="0"/>
+    <w:lsdException w:name="Medium List 1 Accent 1" w:semiHidden="0" w:uiPriority="65" w:unhideWhenUsed="0"/>
+    <w:lsdException w:name="Revision" w:unhideWhenUsed="0"/>
+    <w:lsdException w:name="List Paragraph" w:semiHidden="0" w:uiPriority="34" w:unhideWhenUsed="0" w:qFormat="1"/>
+    <w:lsdException w:name="Quote" w:semiHidden="0" w:uiPriority="29" w:unhideWhenUsed="0" w:qFormat="1"/>
+    <w:lsdException w:name="Intense Quote" w:semiHidden="0" w:uiPriority="30" w:unhideWhenUsed="0" w:qFormat="1"/>
+    <w:lsdException w:name="Medium List 2 Accent 1" w:semiHidden="0" w:uiPriority="66" w:unhideWhenUsed="0"/>
+    <w:lsdException w:name="Medium Grid 1 Accent 1" w:semiHidden="0" w:uiPriority="67" w:unhideWhenUsed="0"/>
+    <w:lsdException w:name="Medium Grid 2 Accent 1" w:semiHidden="0" w:uiPriority="68" w:unhideWhenUsed="0"/>
+    <w:lsdException w:name="Medium Grid 3 Accent 1" w:semiHidden="0" w:uiPriority="69" w:unhideWhenUsed="0"/>
+    <w:lsdException w:name="Dark List Accent 1" w:semiHidden="0" w:uiPriority="70" w:unhideWhenUsed="0"/>
+    <w:lsdException w:name="Colorful Shading Accent 1" w:semiHidden="0" w:uiPriority="71" w:unhideWhenUsed="0"/>
+    <w:lsdException w:name="Colorful List Accent 1" w:semiHidden="0" w:uiPriority="72" w:unhideWhenUsed="0"/>
+    <w:lsdException w:name="Colorful Grid Accent 1" w:semiHidden="0" w:uiPriority="73" w:unhideWhenUsed="0"/>
+    <w:lsdException w:name="Light Shading Accent 2" w:semiHidden="0" w:uiPriority="60" w:unhideWhenUsed="0"/>
+    <w:lsdException w:name="Light List Accent 2" w:semiHidden="0" w:uiPriority="61" w:unhideWhenUsed="0"/>
+    <w:lsdException w:name="Light Grid Accent 2" w:semiHidden="0" w:uiPriority="62" w:unhideWhenUsed="0"/>
+    <w:lsdException w:name="Medium Shading 1 Accent 2" w:semiHidden="0" w:uiPriority="63" w:unhideWhenUsed="0"/>
+    <w:lsdException w:name="Medium Shading 2 Accent 2" w:semiHidden="0" w:uiPriority="64" w:unhideWhenUsed="0"/>
+    <w:lsdException w:name="Medium List 1 Accent 2" w:semiHidden="0" w:uiPriority="65" w:unhideWhenUsed="0"/>
+    <w:lsdException w:name="Medium List 2 Accent 2" w:semiHidden="0" w:uiPriority="66" w:unhideWhenUsed="0"/>
+    <w:lsdException w:name="Medium Grid 1 Accent 2" w:semiHidden="0" w:uiPriority="67" w:unhideWhenUsed="0"/>
+    <w:lsdException w:name="Medium Grid 2 Accent 2" w:semiHidden="0" w:uiPriority="68" w:unhideWhenUsed="0"/>
+    <w:lsdException w:name="Medium Grid 3 Accent 2" w:semiHidden="0" w:uiPriority="69" w:unhideWhenUsed="0"/>
+    <w:lsdException w:name="Dark List Accent 2" w:semiHidden="0" w:uiPriority="70" w:unhideWhenUsed="0"/>
+    <w:lsdException w:name="Colorful Shading Accent 2" w:semiHidden="0" w:uiPriority="71" w:unhideWhenUsed="0"/>
+    <w:lsdException w:name="Colorful List Accent 2" w:semiHidden="0" w:uiPriority="72" w:unhideWhenUsed="0"/>
+    <w:lsdException w:name="Colorful Grid Accent 2" w:semiHidden="0" w:uiPriority="73" w:unhideWhenUsed="0"/>
+    <w:lsdException w:name="Light Shading Accent 3" w:semiHidden="0" w:uiPriority="60" w:unhideWhenUsed="0"/>
+    <w:lsdException w:name="Light List Accent 3" w:semiHidden="0" w:uiPriority="61" w:unhideWhenUsed="0"/>
+    <w:lsdException w:name="Light Grid Accent 3" w:semiHidden="0" w:uiPriority="62" w:unhideWhenUsed="0"/>
+    <w:lsdException w:name="Medium Shading 1 Accent 3" w:semiHidden="0" w:uiPriority="63" w:unhideWhenUsed="0"/>
+    <w:lsdException w:name="Medium Shading 2 Accent 3" w:semiHidden="0" w:uiPriority="64" w:unhideWhenUsed="0"/>
+    <w:lsdException w:name="Medium List 1 Accent 3" w:semiHidden="0" w:uiPriority="65" w:unhideWhenUsed="0"/>
+    <w:lsdException w:name="Medium List 2 Accent 3" w:semiHidden="0" w:uiPriority="66" w:unhideWhenUsed="0"/>
+    <w:lsdException w:name="Medium Grid 1 Accent 3" w:semiHidden="0" w:uiPriority="67" w:unhideWhenUsed="0"/>
+    <w:lsdException w:name="Medium Grid 2 Accent 3" w:semiHidden="0" w:uiPriority="68" w:unhideWhenUsed="0"/>
+    <w:lsdException w:name="Medium Grid 3 Accent 3" w:semiHidden="0" w:uiPriority="69" w:unhideWhenUsed="0"/>
+    <w:lsdException w:name="Dark List Accent 3" w:semiHidden="0" w:uiPriority="70" w:unhideWhenUsed="0"/>
+    <w:lsdException w:name="Colorful Shading Accent 3" w:semiHidden="0" w:uiPriority="71" w:unhideWhenUsed="0"/>
+    <w:lsdException w:name="Colorful List Accent 3" w:semiHidden="0" w:uiPriority="72" w:unhideWhenUsed="0"/>
+    <w:lsdException w:name="Colorful Grid Accent 3" w:semiHidden="0" w:uiPriority="73" w:unhideWhenUsed="0"/>
+    <w:lsdException w:name="Light Shading Accent 4" w:semiHidden="0" w:uiPriority="60" w:unhideWhenUsed="0"/>
+    <w:lsdException w:name="Light List Accent 4" w:semiHidden="0" w:uiPriority="61" w:unhideWhenUsed="0"/>
+    <w:lsdException w:name="Light Grid Accent 4" w:semiHidden="0" w:uiPriority="62" w:unhideWhenUsed="0"/>
+    <w:lsdException w:name="Medium Shading 1 Accent 4" w:semiHidden="0" w:uiPriority="63" w:unhideWhenUsed="0"/>
+    <w:lsdException w:name="Medium Shading 2 Accent 4" w:semiHidden="0" w:uiPriority="64" w:unhideWhenUsed="0"/>
+    <w:lsdException w:name="Medium List 1 Accent 4" w:semiHidden="0" w:uiPriority="65" w:unhideWhenUsed="0"/>
+    <w:lsdException w:name="Medium List 2 Accent 4" w:semiHidden="0" w:uiPriority="66" w:unhideWhenUsed="0"/>
+    <w:lsdException w:name="Medium Grid 1 Accent 4" w:semiHidden="0" w:uiPriority="67" w:unhideWhenUsed="0"/>
+    <w:lsdException w:name="Medium Grid 2 Accent 4" w:semiHidden="0" w:uiPriority="68" w:unhideWhenUsed="0"/>
+    <w:lsdException w:name="Medium Grid 3 Accent 4" w:semiHidden="0" w:uiPriority="69" w:unhideWhenUsed="0"/>
+    <w:lsdException w:name="Dark List Accent 4" w:semiHidden="0" w:uiPriority="70" w:unhideWhenUsed="0"/>
+    <w:lsdException w:name="Colorful Shading Accent 4" w:semiHidden="0" w:uiPriority="71" w:unhideWhenUsed="0"/>
+    <w:lsdException w:name="Colorful List Accent 4" w:semiHidden="0" w:uiPriority="72" w:unhideWhenUsed="0"/>
+    <w:lsdException w:name="Colorful Grid Accent 4" w:semiHidden="0" w:uiPriority="73" w:unhideWhenUsed="0"/>
+    <w:lsdException w:name="Light Shading Accent 5" w:semiHidden="0" w:uiPriority="60" w:unhideWhenUsed="0"/>
+    <w:lsdException w:name="Light List Accent 5" w:semiHidden="0" w:uiPriority="61" w:unhideWhenUsed="0"/>
+    <w:lsdException w:name="Light Grid Accent 5" w:semiHidden="0" w:uiPriority="62" w:unhideWhenUsed="0"/>
+    <w:lsdException w:name="Medium Shading 1 Accent 5" w:semiHidden="0" w:uiPriority="63" w:unhideWhenUsed="0"/>
+    <w:lsdException w:name="Medium Shading 2 Accent 5" w:semiHidden="0" w:uiPriority="64" w:unhideWhenUsed="0"/>
+    <w:lsdException w:name="Medium List 1 Accent 5" w:semiHidden="0" w:uiPriority="65" w:unhideWhenUsed="0"/>
+    <w:lsdException w:name="Medium List 2 Accent 5" w:semiHidden="0" w:uiPriority="66" w:unhideWhenUsed="0"/>
+    <w:lsdException w:name="Medium Grid 1 Accent 5" w:semiHidden="0" w:uiPriority="67" w:unhideWhenUsed="0"/>
+    <w:lsdException w:name="Medium Grid 2 Accent 5" w:semiHidden="0" w:uiPriority="68" w:unhideWhenUsed="0"/>
+    <w:lsdException w:name="Medium Grid 3 Accent 5" w:semiHidden="0" w:uiPriority="69" w:unhideWhenUsed="0"/>
+    <w:lsdException w:name="Dark List Accent 5" w:semiHidden="0" w:uiPriority="70" w:unhideWhenUsed="0"/>
+    <w:lsdException w:name="Colorful Shading Accent 5" w:semiHidden="0" w:uiPriority="71" w:unhideWhenUsed="0"/>
+    <w:lsdException w:name="Colorful List Accent 5" w:semiHidden="0" w:uiPriority="72" w:unhideWhenUsed="0"/>
+    <w:lsdException w:name="Colorful Grid Accent 5" w:semiHidden="0" w:uiPriority="73" w:unhideWhenUsed="0"/>
+    <w:lsdException w:name="Light Shading Accent 6" w:semiHidden="0" w:uiPriority="60" w:unhideWhenUsed="0"/>
+    <w:lsdException w:name="Light List Accent 6" w:semiHidden="0" w:uiPriority="61" w:unhideWhenUsed="0"/>
+    <w:lsdException w:name="Light Grid Accent 6" w:semiHidden="0" w:uiPriority="62" w:unhideWhenUsed="0"/>
+    <w:lsdException w:name="Medium Shading 1 Accent 6" w:semiHidden="0" w:uiPriority="63" w:unhideWhenUsed="0"/>
+    <w:lsdException w:name="Medium Shading 2 Accent 6" w:semiHidden="0" w:uiPriority="64" w:unhideWhenUsed="0"/>
+    <w:lsdException w:name="Medium List 1 Accent 6" w:semiHidden="0" w:uiPriority="65" w:unhideWhenUsed="0"/>
+    <w:lsdException w:name="Medium List 2 Accent 6" w:semiHidden="0" w:uiPriority="66" w:unhideWhenUsed="0"/>
+    <w:lsdException w:name="Medium Grid 1 Accent 6" w:semiHidden="0" w:uiPriority="67" w:unhideWhenUsed="0"/>
+    <w:lsdException w:name="Medium Grid 2 Accent 6" w:semiHidden="0" w:uiPriority="68" w:unhideWhenUsed="0"/>
+    <w:lsdException w:name="Medium Grid 3 Accent 6" w:semiHidden="0" w:uiPriority="69" w:unhideWhenUsed="0"/>
+    <w:lsdException w:name="Dark List Accent 6" w:semiHidden="0" w:uiPriority="70" w:unhideWhenUsed="0"/>
+    <w:lsdException w:name="Colorful Shading Accent 6" w:semiHidden="0" w:uiPriority="71" w:unhideWhenUsed="0"/>
+    <w:lsdException w:name="Colorful List Accent 6" w:semiHidden="0" w:uiPriority="72" w:unhideWhenUsed="0"/>
+    <w:lsdException w:name="Colorful Grid Accent 6" w:semiHidden="0" w:uiPriority="73" w:unhideWhenUsed="0"/>
+    <w:lsdException w:name="Subtle Emphasis" w:semiHidden="0" w:uiPriority="19" w:unhideWhenUsed="0" w:qFormat="1"/>
+    <w:lsdException w:name="Intense Emphasis" w:semiHidden="0" w:uiPriority="21" w:unhideWhenUsed="0" w:qFormat="1"/>
+    <w:lsdException w:name="Subtle Reference" w:semiHidden="0" w:uiPriority="31" w:unhideWhenUsed="0" w:qFormat="1"/>
+    <w:lsdException w:name="Intense Reference" w:semiHidden="0" w:uiPriority="32" w:unhideWhenUsed="0" w:qFormat="1"/>
+    <w:lsdException w:name="Book Title" w:semiHidden="0" w:uiPriority="33" w:unhideWhenUsed="0" w:qFormat="1"/>
+    <w:lsdException w:name="Bibliography" w:uiPriority="37"/>
+    <w:lsdException w:name="TOC Heading" w:uiPriority="39" w:qFormat="1"/>
   </w:latentStyles>
   <w:style w:type="paragraph" w:default="1" w:styleId="Normal">
     <w:name w:val="Normal"/>
@@ -15419,7 +15201,6 @@
       <w:spacing w:after="0" w:line="240" w:lineRule="auto"/>
     </w:pPr>
     <w:tblPr>
-      <w:tblInd w:w="0" w:type="dxa"/>
       <w:tblBorders>
         <w:top w:val="single" w:sz="4" w:space="0" w:color="auto"/>
         <w:left w:val="single" w:sz="4" w:space="0" w:color="auto"/>
@@ -15428,12 +15209,6 @@
         <w:insideH w:val="single" w:sz="4" w:space="0" w:color="auto"/>
         <w:insideV w:val="single" w:sz="4" w:space="0" w:color="auto"/>
       </w:tblBorders>
-      <w:tblCellMar>
-        <w:top w:w="0" w:type="dxa"/>
-        <w:left w:w="108" w:type="dxa"/>
-        <w:bottom w:w="0" w:type="dxa"/>
-        <w:right w:w="108" w:type="dxa"/>
-      </w:tblCellMar>
     </w:tblPr>
   </w:style>
   <w:style w:type="paragraph" w:styleId="Prrafodelista">
@@ -15447,11 +15222,11 @@
       <w:contextualSpacing/>
     </w:pPr>
   </w:style>
-  <w:style w:type="paragraph" w:styleId="Puesto">
+  <w:style w:type="paragraph" w:styleId="Ttulo">
     <w:name w:val="Title"/>
     <w:basedOn w:val="Normal"/>
     <w:next w:val="Normal"/>
-    <w:link w:val="PuestoCar"/>
+    <w:link w:val="TtuloCar"/>
     <w:uiPriority w:val="10"/>
     <w:qFormat/>
     <w:rsid w:val="00DD455B"/>
@@ -15467,10 +15242,10 @@
       <w:szCs w:val="56"/>
     </w:rPr>
   </w:style>
-  <w:style w:type="character" w:customStyle="1" w:styleId="PuestoCar">
-    <w:name w:val="Puesto Car"/>
+  <w:style w:type="character" w:customStyle="1" w:styleId="TtuloCar">
+    <w:name w:val="Título Car"/>
     <w:basedOn w:val="Fuentedeprrafopredeter"/>
-    <w:link w:val="Puesto"/>
+    <w:link w:val="Ttulo"/>
     <w:uiPriority w:val="10"/>
     <w:rsid w:val="00DD455B"/>
     <w:rPr>
@@ -15570,7 +15345,6 @@
     <w:tblPr>
       <w:tblStyleRowBandSize w:val="1"/>
       <w:tblStyleColBandSize w:val="1"/>
-      <w:tblInd w:w="0" w:type="dxa"/>
       <w:tblBorders>
         <w:top w:val="single" w:sz="4" w:space="0" w:color="BDD6EE" w:themeColor="accent5" w:themeTint="66"/>
         <w:left w:val="single" w:sz="4" w:space="0" w:color="BDD6EE" w:themeColor="accent5" w:themeTint="66"/>
@@ -15579,12 +15353,6 @@
         <w:insideH w:val="single" w:sz="4" w:space="0" w:color="BDD6EE" w:themeColor="accent5" w:themeTint="66"/>
         <w:insideV w:val="single" w:sz="4" w:space="0" w:color="BDD6EE" w:themeColor="accent5" w:themeTint="66"/>
       </w:tblBorders>
-      <w:tblCellMar>
-        <w:top w:w="0" w:type="dxa"/>
-        <w:left w:w="108" w:type="dxa"/>
-        <w:bottom w:w="0" w:type="dxa"/>
-        <w:right w:w="108" w:type="dxa"/>
-      </w:tblCellMar>
     </w:tblPr>
     <w:tblStylePr w:type="firstRow">
       <w:rPr>
@@ -15634,7 +15402,6 @@
     <w:tblPr>
       <w:tblStyleRowBandSize w:val="1"/>
       <w:tblStyleColBandSize w:val="1"/>
-      <w:tblInd w:w="0" w:type="dxa"/>
       <w:tblBorders>
         <w:top w:val="single" w:sz="4" w:space="0" w:color="C5E0B3" w:themeColor="accent6" w:themeTint="66"/>
         <w:left w:val="single" w:sz="4" w:space="0" w:color="C5E0B3" w:themeColor="accent6" w:themeTint="66"/>
@@ -15643,12 +15410,6 @@
         <w:insideH w:val="single" w:sz="4" w:space="0" w:color="C5E0B3" w:themeColor="accent6" w:themeTint="66"/>
         <w:insideV w:val="single" w:sz="4" w:space="0" w:color="C5E0B3" w:themeColor="accent6" w:themeTint="66"/>
       </w:tblBorders>
-      <w:tblCellMar>
-        <w:top w:w="0" w:type="dxa"/>
-        <w:left w:w="108" w:type="dxa"/>
-        <w:bottom w:w="0" w:type="dxa"/>
-        <w:right w:w="108" w:type="dxa"/>
-      </w:tblCellMar>
     </w:tblPr>
     <w:tblStylePr w:type="firstRow">
       <w:rPr>
@@ -15733,7 +15494,6 @@
     <w:tblPr>
       <w:tblStyleRowBandSize w:val="1"/>
       <w:tblStyleColBandSize w:val="1"/>
-      <w:tblInd w:w="0" w:type="dxa"/>
       <w:tblBorders>
         <w:top w:val="single" w:sz="8" w:space="0" w:color="FFC000" w:themeColor="accent4"/>
         <w:left w:val="single" w:sz="8" w:space="0" w:color="FFC000" w:themeColor="accent4"/>
@@ -15742,12 +15502,654 @@
         <w:insideH w:val="single" w:sz="8" w:space="0" w:color="FFC000" w:themeColor="accent4"/>
         <w:insideV w:val="single" w:sz="8" w:space="0" w:color="FFC000" w:themeColor="accent4"/>
       </w:tblBorders>
+    </w:tblPr>
+    <w:tblStylePr w:type="firstRow">
+      <w:pPr>
+        <w:spacing w:before="0" w:after="0" w:line="240" w:lineRule="auto"/>
+      </w:pPr>
+      <w:rPr>
+        <w:rFonts w:asciiTheme="majorHAnsi" w:eastAsiaTheme="majorEastAsia" w:hAnsiTheme="majorHAnsi" w:cstheme="majorBidi"/>
+        <w:b/>
+        <w:bCs/>
+      </w:rPr>
+      <w:tblPr/>
+      <w:tcPr>
+        <w:tcBorders>
+          <w:top w:val="single" w:sz="8" w:space="0" w:color="FFC000" w:themeColor="accent4"/>
+          <w:left w:val="single" w:sz="8" w:space="0" w:color="FFC000" w:themeColor="accent4"/>
+          <w:bottom w:val="single" w:sz="18" w:space="0" w:color="FFC000" w:themeColor="accent4"/>
+          <w:right w:val="single" w:sz="8" w:space="0" w:color="FFC000" w:themeColor="accent4"/>
+          <w:insideH w:val="nil"/>
+          <w:insideV w:val="single" w:sz="8" w:space="0" w:color="FFC000" w:themeColor="accent4"/>
+        </w:tcBorders>
+      </w:tcPr>
+    </w:tblStylePr>
+    <w:tblStylePr w:type="lastRow">
+      <w:pPr>
+        <w:spacing w:before="0" w:after="0" w:line="240" w:lineRule="auto"/>
+      </w:pPr>
+      <w:rPr>
+        <w:rFonts w:asciiTheme="majorHAnsi" w:eastAsiaTheme="majorEastAsia" w:hAnsiTheme="majorHAnsi" w:cstheme="majorBidi"/>
+        <w:b/>
+        <w:bCs/>
+      </w:rPr>
+      <w:tblPr/>
+      <w:tcPr>
+        <w:tcBorders>
+          <w:top w:val="double" w:sz="6" w:space="0" w:color="FFC000" w:themeColor="accent4"/>
+          <w:left w:val="single" w:sz="8" w:space="0" w:color="FFC000" w:themeColor="accent4"/>
+          <w:bottom w:val="single" w:sz="8" w:space="0" w:color="FFC000" w:themeColor="accent4"/>
+          <w:right w:val="single" w:sz="8" w:space="0" w:color="FFC000" w:themeColor="accent4"/>
+          <w:insideH w:val="nil"/>
+          <w:insideV w:val="single" w:sz="8" w:space="0" w:color="FFC000" w:themeColor="accent4"/>
+        </w:tcBorders>
+      </w:tcPr>
+    </w:tblStylePr>
+    <w:tblStylePr w:type="firstCol">
+      <w:rPr>
+        <w:rFonts w:asciiTheme="majorHAnsi" w:eastAsiaTheme="majorEastAsia" w:hAnsiTheme="majorHAnsi" w:cstheme="majorBidi"/>
+        <w:b/>
+        <w:bCs/>
+      </w:rPr>
+    </w:tblStylePr>
+    <w:tblStylePr w:type="lastCol">
+      <w:rPr>
+        <w:rFonts w:asciiTheme="majorHAnsi" w:eastAsiaTheme="majorEastAsia" w:hAnsiTheme="majorHAnsi" w:cstheme="majorBidi"/>
+        <w:b/>
+        <w:bCs/>
+      </w:rPr>
+      <w:tblPr/>
+      <w:tcPr>
+        <w:tcBorders>
+          <w:top w:val="single" w:sz="8" w:space="0" w:color="FFC000" w:themeColor="accent4"/>
+          <w:left w:val="single" w:sz="8" w:space="0" w:color="FFC000" w:themeColor="accent4"/>
+          <w:bottom w:val="single" w:sz="8" w:space="0" w:color="FFC000" w:themeColor="accent4"/>
+          <w:right w:val="single" w:sz="8" w:space="0" w:color="FFC000" w:themeColor="accent4"/>
+        </w:tcBorders>
+      </w:tcPr>
+    </w:tblStylePr>
+    <w:tblStylePr w:type="band1Vert">
+      <w:tblPr/>
+      <w:tcPr>
+        <w:tcBorders>
+          <w:top w:val="single" w:sz="8" w:space="0" w:color="FFC000" w:themeColor="accent4"/>
+          <w:left w:val="single" w:sz="8" w:space="0" w:color="FFC000" w:themeColor="accent4"/>
+          <w:bottom w:val="single" w:sz="8" w:space="0" w:color="FFC000" w:themeColor="accent4"/>
+          <w:right w:val="single" w:sz="8" w:space="0" w:color="FFC000" w:themeColor="accent4"/>
+        </w:tcBorders>
+        <w:shd w:val="clear" w:color="auto" w:fill="FFEFC0" w:themeFill="accent4" w:themeFillTint="3F"/>
+      </w:tcPr>
+    </w:tblStylePr>
+    <w:tblStylePr w:type="band1Horz">
+      <w:tblPr/>
+      <w:tcPr>
+        <w:tcBorders>
+          <w:top w:val="single" w:sz="8" w:space="0" w:color="FFC000" w:themeColor="accent4"/>
+          <w:left w:val="single" w:sz="8" w:space="0" w:color="FFC000" w:themeColor="accent4"/>
+          <w:bottom w:val="single" w:sz="8" w:space="0" w:color="FFC000" w:themeColor="accent4"/>
+          <w:right w:val="single" w:sz="8" w:space="0" w:color="FFC000" w:themeColor="accent4"/>
+          <w:insideV w:val="single" w:sz="8" w:space="0" w:color="FFC000" w:themeColor="accent4"/>
+        </w:tcBorders>
+        <w:shd w:val="clear" w:color="auto" w:fill="FFEFC0" w:themeFill="accent4" w:themeFillTint="3F"/>
+      </w:tcPr>
+    </w:tblStylePr>
+    <w:tblStylePr w:type="band2Horz">
+      <w:tblPr/>
+      <w:tcPr>
+        <w:tcBorders>
+          <w:top w:val="single" w:sz="8" w:space="0" w:color="FFC000" w:themeColor="accent4"/>
+          <w:left w:val="single" w:sz="8" w:space="0" w:color="FFC000" w:themeColor="accent4"/>
+          <w:bottom w:val="single" w:sz="8" w:space="0" w:color="FFC000" w:themeColor="accent4"/>
+          <w:right w:val="single" w:sz="8" w:space="0" w:color="FFC000" w:themeColor="accent4"/>
+          <w:insideV w:val="single" w:sz="8" w:space="0" w:color="FFC000" w:themeColor="accent4"/>
+        </w:tcBorders>
+      </w:tcPr>
+    </w:tblStylePr>
+  </w:style>
+</w:styles>
+</file>
+
+<file path=word/stylesWithEffects.xml><?xml version="1.0" encoding="utf-8"?>
+<w:styles xmlns:wpc="http://schemas.microsoft.com/office/word/2010/wordprocessingCanvas" xmlns:mc="http://schemas.openxmlformats.org/markup-compatibility/2006" xmlns:o="urn:schemas-microsoft-com:office:office" xmlns:r="http://schemas.openxmlformats.org/officeDocument/2006/relationships" xmlns:m="http://schemas.openxmlformats.org/officeDocument/2006/math" xmlns:v="urn:schemas-microsoft-com:vml" xmlns:wp14="http://schemas.microsoft.com/office/word/2010/wordprocessingDrawing" xmlns:wp="http://schemas.openxmlformats.org/drawingml/2006/wordprocessingDrawing" xmlns:w10="urn:schemas-microsoft-com:office:word" xmlns:w="http://schemas.openxmlformats.org/wordprocessingml/2006/main" xmlns:w14="http://schemas.microsoft.com/office/word/2010/wordml" xmlns:wpg="http://schemas.microsoft.com/office/word/2010/wordprocessingGroup" xmlns:wpi="http://schemas.microsoft.com/office/word/2010/wordprocessingInk" xmlns:wne="http://schemas.microsoft.com/office/word/2006/wordml" xmlns:wps="http://schemas.microsoft.com/office/word/2010/wordprocessingShape" mc:Ignorable="w14 wp14">
+  <w:docDefaults>
+    <w:rPrDefault>
+      <w:rPr>
+        <w:rFonts w:ascii="Arial" w:eastAsiaTheme="minorHAnsi" w:hAnsi="Arial" w:cstheme="minorBidi"/>
+        <w:sz w:val="22"/>
+        <w:szCs w:val="22"/>
+        <w:lang w:val="es-MX" w:eastAsia="en-US" w:bidi="ar-SA"/>
+      </w:rPr>
+    </w:rPrDefault>
+    <w:pPrDefault>
+      <w:pPr>
+        <w:spacing w:after="160" w:line="259" w:lineRule="auto"/>
+        <w:jc w:val="both"/>
+      </w:pPr>
+    </w:pPrDefault>
+  </w:docDefaults>
+  <w:latentStyles w:defLockedState="0" w:defUIPriority="99" w:defSemiHidden="1" w:defUnhideWhenUsed="1" w:defQFormat="0" w:count="267">
+    <w:lsdException w:name="Normal" w:semiHidden="0" w:uiPriority="0" w:unhideWhenUsed="0" w:qFormat="1"/>
+    <w:lsdException w:name="heading 1" w:semiHidden="0" w:uiPriority="9" w:unhideWhenUsed="0" w:qFormat="1"/>
+    <w:lsdException w:name="heading 2" w:uiPriority="9" w:qFormat="1"/>
+    <w:lsdException w:name="heading 3" w:uiPriority="9" w:qFormat="1"/>
+    <w:lsdException w:name="heading 4" w:uiPriority="9" w:qFormat="1"/>
+    <w:lsdException w:name="heading 5" w:uiPriority="9" w:qFormat="1"/>
+    <w:lsdException w:name="heading 6" w:uiPriority="9" w:qFormat="1"/>
+    <w:lsdException w:name="heading 7" w:uiPriority="9" w:qFormat="1"/>
+    <w:lsdException w:name="heading 8" w:uiPriority="9" w:qFormat="1"/>
+    <w:lsdException w:name="heading 9" w:uiPriority="9" w:qFormat="1"/>
+    <w:lsdException w:name="toc 1" w:uiPriority="39"/>
+    <w:lsdException w:name="toc 2" w:uiPriority="39"/>
+    <w:lsdException w:name="toc 3" w:uiPriority="39"/>
+    <w:lsdException w:name="toc 4" w:uiPriority="39"/>
+    <w:lsdException w:name="toc 5" w:uiPriority="39"/>
+    <w:lsdException w:name="toc 6" w:uiPriority="39"/>
+    <w:lsdException w:name="toc 7" w:uiPriority="39"/>
+    <w:lsdException w:name="toc 8" w:uiPriority="39"/>
+    <w:lsdException w:name="toc 9" w:uiPriority="39"/>
+    <w:lsdException w:name="caption" w:uiPriority="35" w:qFormat="1"/>
+    <w:lsdException w:name="Title" w:semiHidden="0" w:uiPriority="10" w:unhideWhenUsed="0" w:qFormat="1"/>
+    <w:lsdException w:name="Default Paragraph Font" w:uiPriority="1"/>
+    <w:lsdException w:name="Subtitle" w:semiHidden="0" w:uiPriority="11" w:unhideWhenUsed="0" w:qFormat="1"/>
+    <w:lsdException w:name="Strong" w:semiHidden="0" w:uiPriority="22" w:unhideWhenUsed="0" w:qFormat="1"/>
+    <w:lsdException w:name="Emphasis" w:semiHidden="0" w:uiPriority="20" w:unhideWhenUsed="0" w:qFormat="1"/>
+    <w:lsdException w:name="Table Grid" w:semiHidden="0" w:uiPriority="39" w:unhideWhenUsed="0"/>
+    <w:lsdException w:name="Placeholder Text" w:unhideWhenUsed="0"/>
+    <w:lsdException w:name="No Spacing" w:semiHidden="0" w:uiPriority="1" w:unhideWhenUsed="0" w:qFormat="1"/>
+    <w:lsdException w:name="Light Shading" w:semiHidden="0" w:uiPriority="60" w:unhideWhenUsed="0"/>
+    <w:lsdException w:name="Light List" w:semiHidden="0" w:uiPriority="61" w:unhideWhenUsed="0"/>
+    <w:lsdException w:name="Light Grid" w:semiHidden="0" w:uiPriority="62" w:unhideWhenUsed="0"/>
+    <w:lsdException w:name="Medium Shading 1" w:semiHidden="0" w:uiPriority="63" w:unhideWhenUsed="0"/>
+    <w:lsdException w:name="Medium Shading 2" w:semiHidden="0" w:uiPriority="64" w:unhideWhenUsed="0"/>
+    <w:lsdException w:name="Medium List 1" w:semiHidden="0" w:uiPriority="65" w:unhideWhenUsed="0"/>
+    <w:lsdException w:name="Medium List 2" w:semiHidden="0" w:uiPriority="66" w:unhideWhenUsed="0"/>
+    <w:lsdException w:name="Medium Grid 1" w:semiHidden="0" w:uiPriority="67" w:unhideWhenUsed="0"/>
+    <w:lsdException w:name="Medium Grid 2" w:semiHidden="0" w:uiPriority="68" w:unhideWhenUsed="0"/>
+    <w:lsdException w:name="Medium Grid 3" w:semiHidden="0" w:uiPriority="69" w:unhideWhenUsed="0"/>
+    <w:lsdException w:name="Dark List" w:semiHidden="0" w:uiPriority="70" w:unhideWhenUsed="0"/>
+    <w:lsdException w:name="Colorful Shading" w:semiHidden="0" w:uiPriority="71" w:unhideWhenUsed="0"/>
+    <w:lsdException w:name="Colorful List" w:semiHidden="0" w:uiPriority="72" w:unhideWhenUsed="0"/>
+    <w:lsdException w:name="Colorful Grid" w:semiHidden="0" w:uiPriority="73" w:unhideWhenUsed="0"/>
+    <w:lsdException w:name="Light Shading Accent 1" w:semiHidden="0" w:uiPriority="60" w:unhideWhenUsed="0"/>
+    <w:lsdException w:name="Light List Accent 1" w:semiHidden="0" w:uiPriority="61" w:unhideWhenUsed="0"/>
+    <w:lsdException w:name="Light Grid Accent 1" w:semiHidden="0" w:uiPriority="62" w:unhideWhenUsed="0"/>
+    <w:lsdException w:name="Medium Shading 1 Accent 1" w:semiHidden="0" w:uiPriority="63" w:unhideWhenUsed="0"/>
+    <w:lsdException w:name="Medium Shading 2 Accent 1" w:semiHidden="0" w:uiPriority="64" w:unhideWhenUsed="0"/>
+    <w:lsdException w:name="Medium List 1 Accent 1" w:semiHidden="0" w:uiPriority="65" w:unhideWhenUsed="0"/>
+    <w:lsdException w:name="Revision" w:unhideWhenUsed="0"/>
+    <w:lsdException w:name="List Paragraph" w:semiHidden="0" w:uiPriority="34" w:unhideWhenUsed="0" w:qFormat="1"/>
+    <w:lsdException w:name="Quote" w:semiHidden="0" w:uiPriority="29" w:unhideWhenUsed="0" w:qFormat="1"/>
+    <w:lsdException w:name="Intense Quote" w:semiHidden="0" w:uiPriority="30" w:unhideWhenUsed="0" w:qFormat="1"/>
+    <w:lsdException w:name="Medium List 2 Accent 1" w:semiHidden="0" w:uiPriority="66" w:unhideWhenUsed="0"/>
+    <w:lsdException w:name="Medium Grid 1 Accent 1" w:semiHidden="0" w:uiPriority="67" w:unhideWhenUsed="0"/>
+    <w:lsdException w:name="Medium Grid 2 Accent 1" w:semiHidden="0" w:uiPriority="68" w:unhideWhenUsed="0"/>
+    <w:lsdException w:name="Medium Grid 3 Accent 1" w:semiHidden="0" w:uiPriority="69" w:unhideWhenUsed="0"/>
+    <w:lsdException w:name="Dark List Accent 1" w:semiHidden="0" w:uiPriority="70" w:unhideWhenUsed="0"/>
+    <w:lsdException w:name="Colorful Shading Accent 1" w:semiHidden="0" w:uiPriority="71" w:unhideWhenUsed="0"/>
+    <w:lsdException w:name="Colorful List Accent 1" w:semiHidden="0" w:uiPriority="72" w:unhideWhenUsed="0"/>
+    <w:lsdException w:name="Colorful Grid Accent 1" w:semiHidden="0" w:uiPriority="73" w:unhideWhenUsed="0"/>
+    <w:lsdException w:name="Light Shading Accent 2" w:semiHidden="0" w:uiPriority="60" w:unhideWhenUsed="0"/>
+    <w:lsdException w:name="Light List Accent 2" w:semiHidden="0" w:uiPriority="61" w:unhideWhenUsed="0"/>
+    <w:lsdException w:name="Light Grid Accent 2" w:semiHidden="0" w:uiPriority="62" w:unhideWhenUsed="0"/>
+    <w:lsdException w:name="Medium Shading 1 Accent 2" w:semiHidden="0" w:uiPriority="63" w:unhideWhenUsed="0"/>
+    <w:lsdException w:name="Medium Shading 2 Accent 2" w:semiHidden="0" w:uiPriority="64" w:unhideWhenUsed="0"/>
+    <w:lsdException w:name="Medium List 1 Accent 2" w:semiHidden="0" w:uiPriority="65" w:unhideWhenUsed="0"/>
+    <w:lsdException w:name="Medium List 2 Accent 2" w:semiHidden="0" w:uiPriority="66" w:unhideWhenUsed="0"/>
+    <w:lsdException w:name="Medium Grid 1 Accent 2" w:semiHidden="0" w:uiPriority="67" w:unhideWhenUsed="0"/>
+    <w:lsdException w:name="Medium Grid 2 Accent 2" w:semiHidden="0" w:uiPriority="68" w:unhideWhenUsed="0"/>
+    <w:lsdException w:name="Medium Grid 3 Accent 2" w:semiHidden="0" w:uiPriority="69" w:unhideWhenUsed="0"/>
+    <w:lsdException w:name="Dark List Accent 2" w:semiHidden="0" w:uiPriority="70" w:unhideWhenUsed="0"/>
+    <w:lsdException w:name="Colorful Shading Accent 2" w:semiHidden="0" w:uiPriority="71" w:unhideWhenUsed="0"/>
+    <w:lsdException w:name="Colorful List Accent 2" w:semiHidden="0" w:uiPriority="72" w:unhideWhenUsed="0"/>
+    <w:lsdException w:name="Colorful Grid Accent 2" w:semiHidden="0" w:uiPriority="73" w:unhideWhenUsed="0"/>
+    <w:lsdException w:name="Light Shading Accent 3" w:semiHidden="0" w:uiPriority="60" w:unhideWhenUsed="0"/>
+    <w:lsdException w:name="Light List Accent 3" w:semiHidden="0" w:uiPriority="61" w:unhideWhenUsed="0"/>
+    <w:lsdException w:name="Light Grid Accent 3" w:semiHidden="0" w:uiPriority="62" w:unhideWhenUsed="0"/>
+    <w:lsdException w:name="Medium Shading 1 Accent 3" w:semiHidden="0" w:uiPriority="63" w:unhideWhenUsed="0"/>
+    <w:lsdException w:name="Medium Shading 2 Accent 3" w:semiHidden="0" w:uiPriority="64" w:unhideWhenUsed="0"/>
+    <w:lsdException w:name="Medium List 1 Accent 3" w:semiHidden="0" w:uiPriority="65" w:unhideWhenUsed="0"/>
+    <w:lsdException w:name="Medium List 2 Accent 3" w:semiHidden="0" w:uiPriority="66" w:unhideWhenUsed="0"/>
+    <w:lsdException w:name="Medium Grid 1 Accent 3" w:semiHidden="0" w:uiPriority="67" w:unhideWhenUsed="0"/>
+    <w:lsdException w:name="Medium Grid 2 Accent 3" w:semiHidden="0" w:uiPriority="68" w:unhideWhenUsed="0"/>
+    <w:lsdException w:name="Medium Grid 3 Accent 3" w:semiHidden="0" w:uiPriority="69" w:unhideWhenUsed="0"/>
+    <w:lsdException w:name="Dark List Accent 3" w:semiHidden="0" w:uiPriority="70" w:unhideWhenUsed="0"/>
+    <w:lsdException w:name="Colorful Shading Accent 3" w:semiHidden="0" w:uiPriority="71" w:unhideWhenUsed="0"/>
+    <w:lsdException w:name="Colorful List Accent 3" w:semiHidden="0" w:uiPriority="72" w:unhideWhenUsed="0"/>
+    <w:lsdException w:name="Colorful Grid Accent 3" w:semiHidden="0" w:uiPriority="73" w:unhideWhenUsed="0"/>
+    <w:lsdException w:name="Light Shading Accent 4" w:semiHidden="0" w:uiPriority="60" w:unhideWhenUsed="0"/>
+    <w:lsdException w:name="Light List Accent 4" w:semiHidden="0" w:uiPriority="61" w:unhideWhenUsed="0"/>
+    <w:lsdException w:name="Light Grid Accent 4" w:semiHidden="0" w:uiPriority="62" w:unhideWhenUsed="0"/>
+    <w:lsdException w:name="Medium Shading 1 Accent 4" w:semiHidden="0" w:uiPriority="63" w:unhideWhenUsed="0"/>
+    <w:lsdException w:name="Medium Shading 2 Accent 4" w:semiHidden="0" w:uiPriority="64" w:unhideWhenUsed="0"/>
+    <w:lsdException w:name="Medium List 1 Accent 4" w:semiHidden="0" w:uiPriority="65" w:unhideWhenUsed="0"/>
+    <w:lsdException w:name="Medium List 2 Accent 4" w:semiHidden="0" w:uiPriority="66" w:unhideWhenUsed="0"/>
+    <w:lsdException w:name="Medium Grid 1 Accent 4" w:semiHidden="0" w:uiPriority="67" w:unhideWhenUsed="0"/>
+    <w:lsdException w:name="Medium Grid 2 Accent 4" w:semiHidden="0" w:uiPriority="68" w:unhideWhenUsed="0"/>
+    <w:lsdException w:name="Medium Grid 3 Accent 4" w:semiHidden="0" w:uiPriority="69" w:unhideWhenUsed="0"/>
+    <w:lsdException w:name="Dark List Accent 4" w:semiHidden="0" w:uiPriority="70" w:unhideWhenUsed="0"/>
+    <w:lsdException w:name="Colorful Shading Accent 4" w:semiHidden="0" w:uiPriority="71" w:unhideWhenUsed="0"/>
+    <w:lsdException w:name="Colorful List Accent 4" w:semiHidden="0" w:uiPriority="72" w:unhideWhenUsed="0"/>
+    <w:lsdException w:name="Colorful Grid Accent 4" w:semiHidden="0" w:uiPriority="73" w:unhideWhenUsed="0"/>
+    <w:lsdException w:name="Light Shading Accent 5" w:semiHidden="0" w:uiPriority="60" w:unhideWhenUsed="0"/>
+    <w:lsdException w:name="Light List Accent 5" w:semiHidden="0" w:uiPriority="61" w:unhideWhenUsed="0"/>
+    <w:lsdException w:name="Light Grid Accent 5" w:semiHidden="0" w:uiPriority="62" w:unhideWhenUsed="0"/>
+    <w:lsdException w:name="Medium Shading 1 Accent 5" w:semiHidden="0" w:uiPriority="63" w:unhideWhenUsed="0"/>
+    <w:lsdException w:name="Medium Shading 2 Accent 5" w:semiHidden="0" w:uiPriority="64" w:unhideWhenUsed="0"/>
+    <w:lsdException w:name="Medium List 1 Accent 5" w:semiHidden="0" w:uiPriority="65" w:unhideWhenUsed="0"/>
+    <w:lsdException w:name="Medium List 2 Accent 5" w:semiHidden="0" w:uiPriority="66" w:unhideWhenUsed="0"/>
+    <w:lsdException w:name="Medium Grid 1 Accent 5" w:semiHidden="0" w:uiPriority="67" w:unhideWhenUsed="0"/>
+    <w:lsdException w:name="Medium Grid 2 Accent 5" w:semiHidden="0" w:uiPriority="68" w:unhideWhenUsed="0"/>
+    <w:lsdException w:name="Medium Grid 3 Accent 5" w:semiHidden="0" w:uiPriority="69" w:unhideWhenUsed="0"/>
+    <w:lsdException w:name="Dark List Accent 5" w:semiHidden="0" w:uiPriority="70" w:unhideWhenUsed="0"/>
+    <w:lsdException w:name="Colorful Shading Accent 5" w:semiHidden="0" w:uiPriority="71" w:unhideWhenUsed="0"/>
+    <w:lsdException w:name="Colorful List Accent 5" w:semiHidden="0" w:uiPriority="72" w:unhideWhenUsed="0"/>
+    <w:lsdException w:name="Colorful Grid Accent 5" w:semiHidden="0" w:uiPriority="73" w:unhideWhenUsed="0"/>
+    <w:lsdException w:name="Light Shading Accent 6" w:semiHidden="0" w:uiPriority="60" w:unhideWhenUsed="0"/>
+    <w:lsdException w:name="Light List Accent 6" w:semiHidden="0" w:uiPriority="61" w:unhideWhenUsed="0"/>
+    <w:lsdException w:name="Light Grid Accent 6" w:semiHidden="0" w:uiPriority="62" w:unhideWhenUsed="0"/>
+    <w:lsdException w:name="Medium Shading 1 Accent 6" w:semiHidden="0" w:uiPriority="63" w:unhideWhenUsed="0"/>
+    <w:lsdException w:name="Medium Shading 2 Accent 6" w:semiHidden="0" w:uiPriority="64" w:unhideWhenUsed="0"/>
+    <w:lsdException w:name="Medium List 1 Accent 6" w:semiHidden="0" w:uiPriority="65" w:unhideWhenUsed="0"/>
+    <w:lsdException w:name="Medium List 2 Accent 6" w:semiHidden="0" w:uiPriority="66" w:unhideWhenUsed="0"/>
+    <w:lsdException w:name="Medium Grid 1 Accent 6" w:semiHidden="0" w:uiPriority="67" w:unhideWhenUsed="0"/>
+    <w:lsdException w:name="Medium Grid 2 Accent 6" w:semiHidden="0" w:uiPriority="68" w:unhideWhenUsed="0"/>
+    <w:lsdException w:name="Medium Grid 3 Accent 6" w:semiHidden="0" w:uiPriority="69" w:unhideWhenUsed="0"/>
+    <w:lsdException w:name="Dark List Accent 6" w:semiHidden="0" w:uiPriority="70" w:unhideWhenUsed="0"/>
+    <w:lsdException w:name="Colorful Shading Accent 6" w:semiHidden="0" w:uiPriority="71" w:unhideWhenUsed="0"/>
+    <w:lsdException w:name="Colorful List Accent 6" w:semiHidden="0" w:uiPriority="72" w:unhideWhenUsed="0"/>
+    <w:lsdException w:name="Colorful Grid Accent 6" w:semiHidden="0" w:uiPriority="73" w:unhideWhenUsed="0"/>
+    <w:lsdException w:name="Subtle Emphasis" w:semiHidden="0" w:uiPriority="19" w:unhideWhenUsed="0" w:qFormat="1"/>
+    <w:lsdException w:name="Intense Emphasis" w:semiHidden="0" w:uiPriority="21" w:unhideWhenUsed="0" w:qFormat="1"/>
+    <w:lsdException w:name="Subtle Reference" w:semiHidden="0" w:uiPriority="31" w:unhideWhenUsed="0" w:qFormat="1"/>
+    <w:lsdException w:name="Intense Reference" w:semiHidden="0" w:uiPriority="32" w:unhideWhenUsed="0" w:qFormat="1"/>
+    <w:lsdException w:name="Book Title" w:semiHidden="0" w:uiPriority="33" w:unhideWhenUsed="0" w:qFormat="1"/>
+    <w:lsdException w:name="Bibliography" w:uiPriority="37"/>
+    <w:lsdException w:name="TOC Heading" w:uiPriority="39" w:qFormat="1"/>
+  </w:latentStyles>
+  <w:style w:type="paragraph" w:default="1" w:styleId="Normal">
+    <w:name w:val="Normal"/>
+    <w:qFormat/>
+  </w:style>
+  <w:style w:type="paragraph" w:styleId="Ttulo1">
+    <w:name w:val="heading 1"/>
+    <w:basedOn w:val="Normal"/>
+    <w:next w:val="Normal"/>
+    <w:link w:val="Ttulo1Car"/>
+    <w:uiPriority w:val="9"/>
+    <w:qFormat/>
+    <w:rsid w:val="00DD455B"/>
+    <w:pPr>
+      <w:keepNext/>
+      <w:keepLines/>
+      <w:spacing w:before="240" w:after="0"/>
+      <w:outlineLvl w:val="0"/>
+    </w:pPr>
+    <w:rPr>
+      <w:rFonts w:asciiTheme="majorHAnsi" w:eastAsiaTheme="majorEastAsia" w:hAnsiTheme="majorHAnsi" w:cstheme="majorBidi"/>
+      <w:color w:val="2F5496" w:themeColor="accent1" w:themeShade="BF"/>
+      <w:sz w:val="32"/>
+      <w:szCs w:val="32"/>
+    </w:rPr>
+  </w:style>
+  <w:style w:type="paragraph" w:styleId="Ttulo2">
+    <w:name w:val="heading 2"/>
+    <w:basedOn w:val="Normal"/>
+    <w:next w:val="Normal"/>
+    <w:link w:val="Ttulo2Car"/>
+    <w:uiPriority w:val="9"/>
+    <w:unhideWhenUsed/>
+    <w:qFormat/>
+    <w:rsid w:val="00DD455B"/>
+    <w:pPr>
+      <w:keepNext/>
+      <w:keepLines/>
+      <w:spacing w:before="40" w:after="0"/>
+      <w:outlineLvl w:val="1"/>
+    </w:pPr>
+    <w:rPr>
+      <w:rFonts w:asciiTheme="majorHAnsi" w:eastAsiaTheme="majorEastAsia" w:hAnsiTheme="majorHAnsi" w:cstheme="majorBidi"/>
+      <w:color w:val="2F5496" w:themeColor="accent1" w:themeShade="BF"/>
+      <w:sz w:val="26"/>
+      <w:szCs w:val="26"/>
+    </w:rPr>
+  </w:style>
+  <w:style w:type="character" w:default="1" w:styleId="Fuentedeprrafopredeter">
+    <w:name w:val="Default Paragraph Font"/>
+    <w:uiPriority w:val="1"/>
+    <w:semiHidden/>
+    <w:unhideWhenUsed/>
+  </w:style>
+  <w:style w:type="table" w:default="1" w:styleId="Tablanormal">
+    <w:name w:val="Normal Table"/>
+    <w:uiPriority w:val="99"/>
+    <w:semiHidden/>
+    <w:unhideWhenUsed/>
+    <w:tblPr>
+      <w:tblInd w:w="0" w:type="dxa"/>
       <w:tblCellMar>
         <w:top w:w="0" w:type="dxa"/>
         <w:left w:w="108" w:type="dxa"/>
         <w:bottom w:w="0" w:type="dxa"/>
         <w:right w:w="108" w:type="dxa"/>
       </w:tblCellMar>
+    </w:tblPr>
+  </w:style>
+  <w:style w:type="numbering" w:default="1" w:styleId="Sinlista">
+    <w:name w:val="No List"/>
+    <w:uiPriority w:val="99"/>
+    <w:semiHidden/>
+    <w:unhideWhenUsed/>
+  </w:style>
+  <w:style w:type="table" w:styleId="Tablaconcuadrcula">
+    <w:name w:val="Table Grid"/>
+    <w:basedOn w:val="Tablanormal"/>
+    <w:uiPriority w:val="39"/>
+    <w:rsid w:val="00067A96"/>
+    <w:pPr>
+      <w:spacing w:after="0" w:line="240" w:lineRule="auto"/>
+    </w:pPr>
+    <w:tblPr>
+      <w:tblBorders>
+        <w:top w:val="single" w:sz="4" w:space="0" w:color="auto"/>
+        <w:left w:val="single" w:sz="4" w:space="0" w:color="auto"/>
+        <w:bottom w:val="single" w:sz="4" w:space="0" w:color="auto"/>
+        <w:right w:val="single" w:sz="4" w:space="0" w:color="auto"/>
+        <w:insideH w:val="single" w:sz="4" w:space="0" w:color="auto"/>
+        <w:insideV w:val="single" w:sz="4" w:space="0" w:color="auto"/>
+      </w:tblBorders>
+    </w:tblPr>
+  </w:style>
+  <w:style w:type="paragraph" w:styleId="Prrafodelista">
+    <w:name w:val="List Paragraph"/>
+    <w:basedOn w:val="Normal"/>
+    <w:uiPriority w:val="34"/>
+    <w:qFormat/>
+    <w:rsid w:val="00067A96"/>
+    <w:pPr>
+      <w:ind w:left="720"/>
+      <w:contextualSpacing/>
+    </w:pPr>
+  </w:style>
+  <w:style w:type="paragraph" w:styleId="Ttulo">
+    <w:name w:val="Title"/>
+    <w:basedOn w:val="Normal"/>
+    <w:next w:val="Normal"/>
+    <w:link w:val="TtuloCar"/>
+    <w:uiPriority w:val="10"/>
+    <w:qFormat/>
+    <w:rsid w:val="00DD455B"/>
+    <w:pPr>
+      <w:spacing w:after="0" w:line="240" w:lineRule="auto"/>
+      <w:contextualSpacing/>
+    </w:pPr>
+    <w:rPr>
+      <w:rFonts w:asciiTheme="majorHAnsi" w:eastAsiaTheme="majorEastAsia" w:hAnsiTheme="majorHAnsi" w:cstheme="majorBidi"/>
+      <w:spacing w:val="-10"/>
+      <w:kern w:val="28"/>
+      <w:sz w:val="56"/>
+      <w:szCs w:val="56"/>
+    </w:rPr>
+  </w:style>
+  <w:style w:type="character" w:customStyle="1" w:styleId="TtuloCar">
+    <w:name w:val="Título Car"/>
+    <w:basedOn w:val="Fuentedeprrafopredeter"/>
+    <w:link w:val="Ttulo"/>
+    <w:uiPriority w:val="10"/>
+    <w:rsid w:val="00DD455B"/>
+    <w:rPr>
+      <w:rFonts w:asciiTheme="majorHAnsi" w:eastAsiaTheme="majorEastAsia" w:hAnsiTheme="majorHAnsi" w:cstheme="majorBidi"/>
+      <w:spacing w:val="-10"/>
+      <w:kern w:val="28"/>
+      <w:sz w:val="56"/>
+      <w:szCs w:val="56"/>
+    </w:rPr>
+  </w:style>
+  <w:style w:type="character" w:customStyle="1" w:styleId="Ttulo1Car">
+    <w:name w:val="Título 1 Car"/>
+    <w:basedOn w:val="Fuentedeprrafopredeter"/>
+    <w:link w:val="Ttulo1"/>
+    <w:uiPriority w:val="9"/>
+    <w:rsid w:val="00DD455B"/>
+    <w:rPr>
+      <w:rFonts w:asciiTheme="majorHAnsi" w:eastAsiaTheme="majorEastAsia" w:hAnsiTheme="majorHAnsi" w:cstheme="majorBidi"/>
+      <w:color w:val="2F5496" w:themeColor="accent1" w:themeShade="BF"/>
+      <w:sz w:val="32"/>
+      <w:szCs w:val="32"/>
+    </w:rPr>
+  </w:style>
+  <w:style w:type="paragraph" w:styleId="TtulodeTDC">
+    <w:name w:val="TOC Heading"/>
+    <w:basedOn w:val="Ttulo1"/>
+    <w:next w:val="Normal"/>
+    <w:uiPriority w:val="39"/>
+    <w:unhideWhenUsed/>
+    <w:qFormat/>
+    <w:rsid w:val="00DD455B"/>
+    <w:pPr>
+      <w:jc w:val="left"/>
+      <w:outlineLvl w:val="9"/>
+    </w:pPr>
+    <w:rPr>
+      <w:lang w:eastAsia="es-MX"/>
+    </w:rPr>
+  </w:style>
+  <w:style w:type="paragraph" w:styleId="TDC1">
+    <w:name w:val="toc 1"/>
+    <w:basedOn w:val="Normal"/>
+    <w:next w:val="Normal"/>
+    <w:autoRedefine/>
+    <w:uiPriority w:val="39"/>
+    <w:unhideWhenUsed/>
+    <w:rsid w:val="00DD455B"/>
+    <w:pPr>
+      <w:spacing w:after="100"/>
+    </w:pPr>
+  </w:style>
+  <w:style w:type="character" w:styleId="Hipervnculo">
+    <w:name w:val="Hyperlink"/>
+    <w:basedOn w:val="Fuentedeprrafopredeter"/>
+    <w:uiPriority w:val="99"/>
+    <w:unhideWhenUsed/>
+    <w:rsid w:val="00DD455B"/>
+    <w:rPr>
+      <w:color w:val="0563C1" w:themeColor="hyperlink"/>
+      <w:u w:val="single"/>
+    </w:rPr>
+  </w:style>
+  <w:style w:type="character" w:customStyle="1" w:styleId="Ttulo2Car">
+    <w:name w:val="Título 2 Car"/>
+    <w:basedOn w:val="Fuentedeprrafopredeter"/>
+    <w:link w:val="Ttulo2"/>
+    <w:uiPriority w:val="9"/>
+    <w:rsid w:val="00DD455B"/>
+    <w:rPr>
+      <w:rFonts w:asciiTheme="majorHAnsi" w:eastAsiaTheme="majorEastAsia" w:hAnsiTheme="majorHAnsi" w:cstheme="majorBidi"/>
+      <w:color w:val="2F5496" w:themeColor="accent1" w:themeShade="BF"/>
+      <w:sz w:val="26"/>
+      <w:szCs w:val="26"/>
+    </w:rPr>
+  </w:style>
+  <w:style w:type="paragraph" w:styleId="TDC2">
+    <w:name w:val="toc 2"/>
+    <w:basedOn w:val="Normal"/>
+    <w:next w:val="Normal"/>
+    <w:autoRedefine/>
+    <w:uiPriority w:val="39"/>
+    <w:unhideWhenUsed/>
+    <w:rsid w:val="00DD455B"/>
+    <w:pPr>
+      <w:spacing w:after="100"/>
+      <w:ind w:left="220"/>
+    </w:pPr>
+  </w:style>
+  <w:style w:type="table" w:customStyle="1" w:styleId="Tabladecuadrcula1clara-nfasis51">
+    <w:name w:val="Tabla de cuadrícula 1 clara - Énfasis 51"/>
+    <w:basedOn w:val="Tablanormal"/>
+    <w:uiPriority w:val="46"/>
+    <w:rsid w:val="00161E86"/>
+    <w:pPr>
+      <w:spacing w:after="0" w:line="240" w:lineRule="auto"/>
+    </w:pPr>
+    <w:tblPr>
+      <w:tblStyleRowBandSize w:val="1"/>
+      <w:tblStyleColBandSize w:val="1"/>
+      <w:tblBorders>
+        <w:top w:val="single" w:sz="4" w:space="0" w:color="BDD6EE" w:themeColor="accent5" w:themeTint="66"/>
+        <w:left w:val="single" w:sz="4" w:space="0" w:color="BDD6EE" w:themeColor="accent5" w:themeTint="66"/>
+        <w:bottom w:val="single" w:sz="4" w:space="0" w:color="BDD6EE" w:themeColor="accent5" w:themeTint="66"/>
+        <w:right w:val="single" w:sz="4" w:space="0" w:color="BDD6EE" w:themeColor="accent5" w:themeTint="66"/>
+        <w:insideH w:val="single" w:sz="4" w:space="0" w:color="BDD6EE" w:themeColor="accent5" w:themeTint="66"/>
+        <w:insideV w:val="single" w:sz="4" w:space="0" w:color="BDD6EE" w:themeColor="accent5" w:themeTint="66"/>
+      </w:tblBorders>
+    </w:tblPr>
+    <w:tblStylePr w:type="firstRow">
+      <w:rPr>
+        <w:b/>
+        <w:bCs/>
+      </w:rPr>
+      <w:tblPr/>
+      <w:tcPr>
+        <w:tcBorders>
+          <w:bottom w:val="single" w:sz="12" w:space="0" w:color="9CC2E5" w:themeColor="accent5" w:themeTint="99"/>
+        </w:tcBorders>
+      </w:tcPr>
+    </w:tblStylePr>
+    <w:tblStylePr w:type="lastRow">
+      <w:rPr>
+        <w:b/>
+        <w:bCs/>
+      </w:rPr>
+      <w:tblPr/>
+      <w:tcPr>
+        <w:tcBorders>
+          <w:top w:val="double" w:sz="2" w:space="0" w:color="9CC2E5" w:themeColor="accent5" w:themeTint="99"/>
+        </w:tcBorders>
+      </w:tcPr>
+    </w:tblStylePr>
+    <w:tblStylePr w:type="firstCol">
+      <w:rPr>
+        <w:b/>
+        <w:bCs/>
+      </w:rPr>
+    </w:tblStylePr>
+    <w:tblStylePr w:type="lastCol">
+      <w:rPr>
+        <w:b/>
+        <w:bCs/>
+      </w:rPr>
+    </w:tblStylePr>
+  </w:style>
+  <w:style w:type="table" w:customStyle="1" w:styleId="Tabladecuadrcula1clara-nfasis61">
+    <w:name w:val="Tabla de cuadrícula 1 clara - Énfasis 61"/>
+    <w:basedOn w:val="Tablanormal"/>
+    <w:uiPriority w:val="46"/>
+    <w:rsid w:val="00161E86"/>
+    <w:pPr>
+      <w:spacing w:after="0" w:line="240" w:lineRule="auto"/>
+    </w:pPr>
+    <w:tblPr>
+      <w:tblStyleRowBandSize w:val="1"/>
+      <w:tblStyleColBandSize w:val="1"/>
+      <w:tblBorders>
+        <w:top w:val="single" w:sz="4" w:space="0" w:color="C5E0B3" w:themeColor="accent6" w:themeTint="66"/>
+        <w:left w:val="single" w:sz="4" w:space="0" w:color="C5E0B3" w:themeColor="accent6" w:themeTint="66"/>
+        <w:bottom w:val="single" w:sz="4" w:space="0" w:color="C5E0B3" w:themeColor="accent6" w:themeTint="66"/>
+        <w:right w:val="single" w:sz="4" w:space="0" w:color="C5E0B3" w:themeColor="accent6" w:themeTint="66"/>
+        <w:insideH w:val="single" w:sz="4" w:space="0" w:color="C5E0B3" w:themeColor="accent6" w:themeTint="66"/>
+        <w:insideV w:val="single" w:sz="4" w:space="0" w:color="C5E0B3" w:themeColor="accent6" w:themeTint="66"/>
+      </w:tblBorders>
+    </w:tblPr>
+    <w:tblStylePr w:type="firstRow">
+      <w:rPr>
+        <w:b/>
+        <w:bCs/>
+      </w:rPr>
+      <w:tblPr/>
+      <w:tcPr>
+        <w:tcBorders>
+          <w:bottom w:val="single" w:sz="12" w:space="0" w:color="A8D08D" w:themeColor="accent6" w:themeTint="99"/>
+        </w:tcBorders>
+      </w:tcPr>
+    </w:tblStylePr>
+    <w:tblStylePr w:type="lastRow">
+      <w:rPr>
+        <w:b/>
+        <w:bCs/>
+      </w:rPr>
+      <w:tblPr/>
+      <w:tcPr>
+        <w:tcBorders>
+          <w:top w:val="double" w:sz="2" w:space="0" w:color="A8D08D" w:themeColor="accent6" w:themeTint="99"/>
+        </w:tcBorders>
+      </w:tcPr>
+    </w:tblStylePr>
+    <w:tblStylePr w:type="firstCol">
+      <w:rPr>
+        <w:b/>
+        <w:bCs/>
+      </w:rPr>
+    </w:tblStylePr>
+    <w:tblStylePr w:type="lastCol">
+      <w:rPr>
+        <w:b/>
+        <w:bCs/>
+      </w:rPr>
+    </w:tblStylePr>
+  </w:style>
+  <w:style w:type="paragraph" w:styleId="Textodeglobo">
+    <w:name w:val="Balloon Text"/>
+    <w:basedOn w:val="Normal"/>
+    <w:link w:val="TextodegloboCar"/>
+    <w:uiPriority w:val="99"/>
+    <w:semiHidden/>
+    <w:unhideWhenUsed/>
+    <w:rsid w:val="00172722"/>
+    <w:pPr>
+      <w:spacing w:after="0" w:line="240" w:lineRule="auto"/>
+    </w:pPr>
+    <w:rPr>
+      <w:rFonts w:ascii="Tahoma" w:hAnsi="Tahoma" w:cs="Tahoma"/>
+      <w:sz w:val="16"/>
+      <w:szCs w:val="16"/>
+    </w:rPr>
+  </w:style>
+  <w:style w:type="character" w:customStyle="1" w:styleId="TextodegloboCar">
+    <w:name w:val="Texto de globo Car"/>
+    <w:basedOn w:val="Fuentedeprrafopredeter"/>
+    <w:link w:val="Textodeglobo"/>
+    <w:uiPriority w:val="99"/>
+    <w:semiHidden/>
+    <w:rsid w:val="00172722"/>
+    <w:rPr>
+      <w:rFonts w:ascii="Tahoma" w:hAnsi="Tahoma" w:cs="Tahoma"/>
+      <w:sz w:val="16"/>
+      <w:szCs w:val="16"/>
+    </w:rPr>
+  </w:style>
+  <w:style w:type="table" w:styleId="Cuadrculaclara-nfasis4">
+    <w:name w:val="Light Grid Accent 4"/>
+    <w:basedOn w:val="Tablanormal"/>
+    <w:uiPriority w:val="62"/>
+    <w:rsid w:val="00172722"/>
+    <w:pPr>
+      <w:spacing w:after="0" w:line="240" w:lineRule="auto"/>
+      <w:jc w:val="left"/>
+    </w:pPr>
+    <w:rPr>
+      <w:rFonts w:asciiTheme="minorHAnsi" w:eastAsiaTheme="minorEastAsia" w:hAnsiTheme="minorHAnsi"/>
+      <w:lang w:eastAsia="ja-JP"/>
+    </w:rPr>
+    <w:tblPr>
+      <w:tblStyleRowBandSize w:val="1"/>
+      <w:tblStyleColBandSize w:val="1"/>
+      <w:tblBorders>
+        <w:top w:val="single" w:sz="8" w:space="0" w:color="FFC000" w:themeColor="accent4"/>
+        <w:left w:val="single" w:sz="8" w:space="0" w:color="FFC000" w:themeColor="accent4"/>
+        <w:bottom w:val="single" w:sz="8" w:space="0" w:color="FFC000" w:themeColor="accent4"/>
+        <w:right w:val="single" w:sz="8" w:space="0" w:color="FFC000" w:themeColor="accent4"/>
+        <w:insideH w:val="single" w:sz="8" w:space="0" w:color="FFC000" w:themeColor="accent4"/>
+        <w:insideV w:val="single" w:sz="8" w:space="0" w:color="FFC000" w:themeColor="accent4"/>
+      </w:tblBorders>
     </w:tblPr>
     <w:tblStylePr w:type="firstRow">
       <w:pPr>
@@ -16144,7 +16546,7 @@
   <a:extraClrSchemeLst/>
   <a:extLst>
     <a:ext uri="{05A4C25C-085E-4340-85A3-A5531E510DB2}">
-      <thm15:themeFamily xmlns:thm15="http://schemas.microsoft.com/office/thememl/2012/main" name="Office Theme" id="{62F939B6-93AF-4DB8-9C6B-D6C7DFDC589F}" vid="{4A3C46E8-61CC-4603-A589-7422A47A8E4A}"/>
+      <thm15:themeFamily xmlns:thm15="http://schemas.microsoft.com/office/thememl/2012/main" xmlns="" name="Office Theme" id="{62F939B6-93AF-4DB8-9C6B-D6C7DFDC589F}" vid="{4A3C46E8-61CC-4603-A589-7422A47A8E4A}"/>
     </a:ext>
   </a:extLst>
 </a:theme>
@@ -16155,7 +16557,7 @@
 </file>
 
 <file path=customXml/itemProps1.xml><?xml version="1.0" encoding="utf-8"?>
-<ds:datastoreItem xmlns:ds="http://schemas.openxmlformats.org/officeDocument/2006/customXml" ds:itemID="{A74FCDA4-1D0E-4677-8F90-123AF71F991E}">
+<ds:datastoreItem xmlns:ds="http://schemas.openxmlformats.org/officeDocument/2006/customXml" ds:itemID="{03E2570E-93CE-4CA7-91B8-DF09EB0B098A}">
   <ds:schemaRefs>
     <ds:schemaRef ds:uri="http://schemas.openxmlformats.org/officeDocument/2006/bibliography"/>
   </ds:schemaRefs>

</xml_diff>

<commit_message>
Se agregó el modelo de dominio del sistema
</commit_message>
<xml_diff>
--- a/plantilla documento de requerimientos curso aydsc.docx
+++ b/plantilla documento de requerimientos curso aydsc.docx
@@ -1321,30 +1321,58 @@
       </w:r>
       <w:bookmarkEnd w:id="1"/>
     </w:p>
-    <w:p/>
     <w:p>
+      <w:bookmarkStart w:id="2" w:name="_GoBack"/>
+      <w:r>
+        <w:pict w14:anchorId="40206088">
+          <v:shapetype id="_x0000_t75" coordsize="21600,21600" o:spt="75" o:preferrelative="t" path="m@4@5l@4@11@9@11@9@5xe" filled="f" stroked="f">
+            <v:stroke joinstyle="miter"/>
+            <v:formulas>
+              <v:f eqn="if lineDrawn pixelLineWidth 0"/>
+              <v:f eqn="sum @0 1 0"/>
+              <v:f eqn="sum 0 0 @1"/>
+              <v:f eqn="prod @2 1 2"/>
+              <v:f eqn="prod @3 21600 pixelWidth"/>
+              <v:f eqn="prod @3 21600 pixelHeight"/>
+              <v:f eqn="sum @0 0 1"/>
+              <v:f eqn="prod @6 1 2"/>
+              <v:f eqn="prod @7 21600 pixelWidth"/>
+              <v:f eqn="sum @8 21600 0"/>
+              <v:f eqn="prod @7 21600 pixelHeight"/>
+              <v:f eqn="sum @10 21600 0"/>
+            </v:formulas>
+            <v:path o:extrusionok="f" gradientshapeok="t" o:connecttype="rect"/>
+            <o:lock v:ext="edit" aspectratio="t"/>
+          </v:shapetype>
+          <v:shape id="_x0000_i1025" type="#_x0000_t75" style="width:446.25pt;height:414.75pt">
+            <v:imagedata r:id="rId7" o:title="ClassDiagram1"/>
+          </v:shape>
+        </w:pict>
+      </w:r>
+      <w:bookmarkEnd w:id="2"/>
+    </w:p>
+    <w:p>
       <w:pPr>
         <w:pStyle w:val="Ttulo1"/>
       </w:pPr>
-      <w:bookmarkStart w:id="2" w:name="_Toc90040878"/>
+      <w:bookmarkStart w:id="3" w:name="_Toc90040878"/>
       <w:r>
         <w:t xml:space="preserve">3 </w:t>
       </w:r>
       <w:r>
         <w:t>Diagramas y clasificación de casos de uso</w:t>
       </w:r>
-      <w:bookmarkEnd w:id="2"/>
+      <w:bookmarkEnd w:id="3"/>
     </w:p>
-    <w:p/>
     <w:p>
       <w:pPr>
         <w:pStyle w:val="Ttulo2"/>
       </w:pPr>
-      <w:bookmarkStart w:id="3" w:name="_Toc90040879"/>
+      <w:bookmarkStart w:id="4" w:name="_Toc90040879"/>
       <w:r>
         <w:t>3.1 Lista de casos de uso</w:t>
       </w:r>
-      <w:bookmarkEnd w:id="3"/>
+      <w:bookmarkEnd w:id="4"/>
     </w:p>
     <w:p>
       <w:r>
@@ -1740,6 +1768,7 @@
               <w:rPr>
                 <w:sz w:val="24"/>
               </w:rPr>
+              <w:lastRenderedPageBreak/>
               <w:t>Admin-3</w:t>
             </w:r>
           </w:p>
@@ -1769,11 +1798,11 @@
       <w:pPr>
         <w:pStyle w:val="Ttulo2"/>
       </w:pPr>
-      <w:bookmarkStart w:id="4" w:name="_Toc90040880"/>
+      <w:bookmarkStart w:id="5" w:name="_Toc90040880"/>
       <w:r>
         <w:t>3.2 Clasificación de casos de uso</w:t>
       </w:r>
-      <w:bookmarkEnd w:id="4"/>
+      <w:bookmarkEnd w:id="5"/>
     </w:p>
     <w:p>
       <w:r>
@@ -1797,7 +1826,7 @@
                     <pic:cNvPicPr/>
                   </pic:nvPicPr>
                   <pic:blipFill rotWithShape="1">
-                    <a:blip r:embed="rId7"/>
+                    <a:blip r:embed="rId8"/>
                     <a:srcRect l="24788" t="12345" r="30453" b="9305"/>
                     <a:stretch/>
                   </pic:blipFill>
@@ -1829,25 +1858,24 @@
       <w:pPr>
         <w:pStyle w:val="Ttulo2"/>
       </w:pPr>
-      <w:bookmarkStart w:id="5" w:name="_Toc90040881"/>
+      <w:bookmarkStart w:id="6" w:name="_Toc90040881"/>
       <w:r>
-        <w:lastRenderedPageBreak/>
         <w:t>3.3 Diagramas de casos de uso</w:t>
       </w:r>
-      <w:bookmarkEnd w:id="5"/>
+      <w:bookmarkEnd w:id="6"/>
     </w:p>
     <w:p>
       <w:pPr>
         <w:pStyle w:val="Ttulo1"/>
       </w:pPr>
-      <w:bookmarkStart w:id="6" w:name="_Toc90040882"/>
+      <w:bookmarkStart w:id="7" w:name="_Toc90040882"/>
       <w:r>
         <w:t xml:space="preserve">4 </w:t>
       </w:r>
       <w:r>
         <w:t>Descripciones de casos de uso</w:t>
       </w:r>
-      <w:bookmarkEnd w:id="6"/>
+      <w:bookmarkEnd w:id="7"/>
     </w:p>
     <w:p>
       <w:r>
@@ -2172,7 +2200,15 @@
                 <w:rFonts w:ascii="Arial" w:hAnsi="Arial" w:cs="Arial"/>
                 <w:sz w:val="28"/>
               </w:rPr>
-              <w:t>Un actor, el cual puede ser un posible comprador o uno de los vendedores, al entrar al sistema le pedirá ingresar su usuario y contraseña con la que se habría registrado anteriormente, o registrarse en caso de no tener una cuenta.</w:t>
+              <w:t xml:space="preserve">Un actor, el cual puede ser un posible comprador o uno de los vendedores, al entrar al sistema le pedirá ingresar su </w:t>
+            </w:r>
+            <w:r>
+              <w:rPr>
+                <w:rFonts w:ascii="Arial" w:hAnsi="Arial" w:cs="Arial"/>
+                <w:sz w:val="28"/>
+              </w:rPr>
+              <w:lastRenderedPageBreak/>
+              <w:t>usuario y contraseña con la que se habría registrado anteriormente, o registrarse en caso de no tener una cuenta.</w:t>
             </w:r>
           </w:p>
         </w:tc>
@@ -2199,6 +2235,7 @@
                 <w:rFonts w:ascii="Arial" w:hAnsi="Arial" w:cs="Arial"/>
                 <w:sz w:val="28"/>
               </w:rPr>
+              <w:lastRenderedPageBreak/>
               <w:t xml:space="preserve">Disparador – </w:t>
             </w:r>
             <w:proofErr w:type="spellStart"/>
@@ -2534,7 +2571,6 @@
                 <w:rFonts w:ascii="Arial" w:hAnsi="Arial" w:cs="Arial"/>
                 <w:sz w:val="28"/>
               </w:rPr>
-              <w:lastRenderedPageBreak/>
               <w:t>Ingresar:</w:t>
             </w:r>
           </w:p>
@@ -3129,7 +3165,6 @@
                 <w:rFonts w:ascii="Arial" w:hAnsi="Arial" w:cs="Arial"/>
                 <w:sz w:val="28"/>
               </w:rPr>
-              <w:lastRenderedPageBreak/>
               <w:t>Creado por:</w:t>
             </w:r>
           </w:p>
@@ -3393,6 +3428,7 @@
                 <w:rFonts w:ascii="Arial" w:hAnsi="Arial" w:cs="Arial"/>
                 <w:sz w:val="28"/>
               </w:rPr>
+              <w:lastRenderedPageBreak/>
               <w:t xml:space="preserve">Disparador – </w:t>
             </w:r>
             <w:proofErr w:type="spellStart"/>
@@ -3629,15 +3665,7 @@
                 <w:rFonts w:ascii="Arial" w:hAnsi="Arial" w:cs="Arial"/>
                 <w:sz w:val="28"/>
               </w:rPr>
-              <w:t xml:space="preserve">Pre4. Las promociones tendrán </w:t>
-            </w:r>
-            <w:r>
-              <w:rPr>
-                <w:rFonts w:ascii="Arial" w:hAnsi="Arial" w:cs="Arial"/>
-                <w:sz w:val="28"/>
-              </w:rPr>
-              <w:lastRenderedPageBreak/>
-              <w:t>una fecha de caducidad.</w:t>
+              <w:t>Pre4. Las promociones tendrán una fecha de caducidad.</w:t>
             </w:r>
           </w:p>
         </w:tc>
@@ -3665,7 +3693,6 @@
                 <w:rFonts w:ascii="Arial" w:hAnsi="Arial" w:cs="Arial"/>
                 <w:sz w:val="28"/>
               </w:rPr>
-              <w:lastRenderedPageBreak/>
               <w:t>Pos</w:t>
             </w:r>
             <w:proofErr w:type="spellEnd"/>
@@ -3786,6 +3813,7 @@
                 <w:rFonts w:ascii="Arial" w:hAnsi="Arial" w:cs="Arial"/>
                 <w:sz w:val="28"/>
               </w:rPr>
+              <w:lastRenderedPageBreak/>
               <w:t>Flujo Principal</w:t>
             </w:r>
           </w:p>
@@ -4179,8 +4207,138 @@
                 <w:rFonts w:ascii="Arial" w:hAnsi="Arial" w:cs="Arial"/>
                 <w:sz w:val="28"/>
               </w:rPr>
+              <w:t>2.4 El actor no selecciona ninguna bebida oprime cancelar para regresar al paso 1.</w:t>
+            </w:r>
+          </w:p>
+          <w:p>
+            <w:pPr>
+              <w:cnfStyle w:val="000000010000" w:firstRow="0" w:lastRow="0" w:firstColumn="0" w:lastColumn="0" w:oddVBand="0" w:evenVBand="0" w:oddHBand="0" w:evenHBand="1" w:firstRowFirstColumn="0" w:firstRowLastColumn="0" w:lastRowFirstColumn="0" w:lastRowLastColumn="0"/>
+              <w:rPr>
+                <w:rFonts w:ascii="Arial" w:hAnsi="Arial" w:cs="Arial"/>
+                <w:sz w:val="28"/>
+              </w:rPr>
+            </w:pPr>
+          </w:p>
+          <w:p>
+            <w:pPr>
+              <w:cnfStyle w:val="000000010000" w:firstRow="0" w:lastRow="0" w:firstColumn="0" w:lastColumn="0" w:oddVBand="0" w:evenVBand="0" w:oddHBand="0" w:evenHBand="1" w:firstRowFirstColumn="0" w:firstRowLastColumn="0" w:lastRowFirstColumn="0" w:lastRowLastColumn="0"/>
+              <w:rPr>
+                <w:rFonts w:ascii="Arial" w:hAnsi="Arial" w:cs="Arial"/>
+                <w:sz w:val="28"/>
+              </w:rPr>
+            </w:pPr>
+            <w:r>
+              <w:rPr>
+                <w:rFonts w:ascii="Arial" w:hAnsi="Arial" w:cs="Arial"/>
+                <w:sz w:val="28"/>
+              </w:rPr>
+              <w:t>En el paso 3 al hacer clic en el botón palomitas entras en la ventana de palomitas:</w:t>
+            </w:r>
+          </w:p>
+          <w:p>
+            <w:pPr>
+              <w:cnfStyle w:val="000000010000" w:firstRow="0" w:lastRow="0" w:firstColumn="0" w:lastColumn="0" w:oddVBand="0" w:evenVBand="0" w:oddHBand="0" w:evenHBand="1" w:firstRowFirstColumn="0" w:firstRowLastColumn="0" w:lastRowFirstColumn="0" w:lastRowLastColumn="0"/>
+              <w:rPr>
+                <w:rFonts w:ascii="Arial" w:hAnsi="Arial" w:cs="Arial"/>
+                <w:sz w:val="28"/>
+              </w:rPr>
+            </w:pPr>
+          </w:p>
+          <w:p>
+            <w:pPr>
+              <w:cnfStyle w:val="000000010000" w:firstRow="0" w:lastRow="0" w:firstColumn="0" w:lastColumn="0" w:oddVBand="0" w:evenVBand="0" w:oddHBand="0" w:evenHBand="1" w:firstRowFirstColumn="0" w:firstRowLastColumn="0" w:lastRowFirstColumn="0" w:lastRowLastColumn="0"/>
+              <w:rPr>
+                <w:rFonts w:ascii="Arial" w:hAnsi="Arial" w:cs="Arial"/>
+                <w:sz w:val="28"/>
+              </w:rPr>
+            </w:pPr>
+            <w:r>
+              <w:rPr>
+                <w:rFonts w:ascii="Arial" w:hAnsi="Arial" w:cs="Arial"/>
+                <w:sz w:val="28"/>
+              </w:rPr>
+              <w:t>3.1El actor puede seleccionar las palomitas de su interés.</w:t>
+            </w:r>
+          </w:p>
+          <w:p>
+            <w:pPr>
+              <w:cnfStyle w:val="000000010000" w:firstRow="0" w:lastRow="0" w:firstColumn="0" w:lastColumn="0" w:oddVBand="0" w:evenVBand="0" w:oddHBand="0" w:evenHBand="1" w:firstRowFirstColumn="0" w:firstRowLastColumn="0" w:lastRowFirstColumn="0" w:lastRowLastColumn="0"/>
+              <w:rPr>
+                <w:rFonts w:ascii="Arial" w:hAnsi="Arial" w:cs="Arial"/>
+                <w:sz w:val="28"/>
+              </w:rPr>
+            </w:pPr>
+            <w:r>
+              <w:rPr>
+                <w:rFonts w:ascii="Arial" w:hAnsi="Arial" w:cs="Arial"/>
+                <w:sz w:val="28"/>
+              </w:rPr>
+              <w:t>3.2 El actor puede especificar cuantas palomitas desea.</w:t>
+            </w:r>
+          </w:p>
+          <w:p>
+            <w:pPr>
+              <w:cnfStyle w:val="000000010000" w:firstRow="0" w:lastRow="0" w:firstColumn="0" w:lastColumn="0" w:oddVBand="0" w:evenVBand="0" w:oddHBand="0" w:evenHBand="1" w:firstRowFirstColumn="0" w:firstRowLastColumn="0" w:lastRowFirstColumn="0" w:lastRowLastColumn="0"/>
+              <w:rPr>
+                <w:rFonts w:ascii="Arial" w:hAnsi="Arial" w:cs="Arial"/>
+                <w:sz w:val="28"/>
+              </w:rPr>
+            </w:pPr>
+            <w:r>
+              <w:rPr>
+                <w:rFonts w:ascii="Arial" w:hAnsi="Arial" w:cs="Arial"/>
+                <w:sz w:val="28"/>
+              </w:rPr>
+              <w:t>3.3 El actor oprime el botón agregar.</w:t>
+            </w:r>
+          </w:p>
+          <w:p>
+            <w:pPr>
+              <w:cnfStyle w:val="000000010000" w:firstRow="0" w:lastRow="0" w:firstColumn="0" w:lastColumn="0" w:oddVBand="0" w:evenVBand="0" w:oddHBand="0" w:evenHBand="1" w:firstRowFirstColumn="0" w:firstRowLastColumn="0" w:lastRowFirstColumn="0" w:lastRowLastColumn="0"/>
+              <w:rPr>
+                <w:rFonts w:ascii="Arial" w:hAnsi="Arial" w:cs="Arial"/>
+                <w:sz w:val="28"/>
+              </w:rPr>
+            </w:pPr>
+            <w:r>
+              <w:rPr>
+                <w:rFonts w:ascii="Arial" w:hAnsi="Arial" w:cs="Arial"/>
+                <w:sz w:val="28"/>
+              </w:rPr>
+              <w:t xml:space="preserve">3.3.1 El sistema lo </w:t>
+            </w:r>
+            <w:proofErr w:type="spellStart"/>
+            <w:r>
+              <w:rPr>
+                <w:rFonts w:ascii="Arial" w:hAnsi="Arial" w:cs="Arial"/>
+                <w:sz w:val="28"/>
+              </w:rPr>
+              <w:t>redirecciona</w:t>
+            </w:r>
+            <w:proofErr w:type="spellEnd"/>
+            <w:r>
+              <w:rPr>
+                <w:rFonts w:ascii="Arial" w:hAnsi="Arial" w:cs="Arial"/>
+                <w:sz w:val="28"/>
+              </w:rPr>
+              <w:t xml:space="preserve"> al paso 1 agregando a la lista lo seleccionado por el actor.</w:t>
+            </w:r>
+          </w:p>
+          <w:p>
+            <w:pPr>
+              <w:cnfStyle w:val="000000010000" w:firstRow="0" w:lastRow="0" w:firstColumn="0" w:lastColumn="0" w:oddVBand="0" w:evenVBand="0" w:oddHBand="0" w:evenHBand="1" w:firstRowFirstColumn="0" w:firstRowLastColumn="0" w:lastRowFirstColumn="0" w:lastRowLastColumn="0"/>
+              <w:rPr>
+                <w:rFonts w:ascii="Arial" w:hAnsi="Arial" w:cs="Arial"/>
+                <w:sz w:val="28"/>
+              </w:rPr>
+            </w:pPr>
+            <w:r>
+              <w:rPr>
+                <w:rFonts w:ascii="Arial" w:hAnsi="Arial" w:cs="Arial"/>
+                <w:sz w:val="28"/>
+              </w:rPr>
               <w:lastRenderedPageBreak/>
-              <w:t>2.4 El actor no selecciona ninguna bebida oprime cancelar para regresar al paso 1.</w:t>
+              <w:t>3.4 El actor no selecciona ninguna palomita oprime cancelar para regresar al paso 1.</w:t>
             </w:r>
           </w:p>
           <w:p>
@@ -4205,7 +4363,7 @@
                 <w:rFonts w:ascii="Arial" w:hAnsi="Arial" w:cs="Arial"/>
                 <w:sz w:val="28"/>
               </w:rPr>
-              <w:t>En el paso 3 al hacer clic en el botón palomitas entras en la ventana de palomitas:</w:t>
+              <w:t>En el paso 4 al hacer clic en el botón otros entras en la ventana de otros:</w:t>
             </w:r>
           </w:p>
           <w:p>
@@ -4230,7 +4388,7 @@
                 <w:rFonts w:ascii="Arial" w:hAnsi="Arial" w:cs="Arial"/>
                 <w:sz w:val="28"/>
               </w:rPr>
-              <w:t>3.1El actor puede seleccionar las palomitas de su interés.</w:t>
+              <w:t>4.1El actor puede seleccionar su snack de su interés.</w:t>
             </w:r>
           </w:p>
           <w:p>
@@ -4246,7 +4404,7 @@
                 <w:rFonts w:ascii="Arial" w:hAnsi="Arial" w:cs="Arial"/>
                 <w:sz w:val="28"/>
               </w:rPr>
-              <w:t>3.2 El actor puede especificar cuantas palomitas desea.</w:t>
+              <w:t>4.2 El actor puede especificar cuantas snacks desea.</w:t>
             </w:r>
           </w:p>
           <w:p>
@@ -4262,7 +4420,7 @@
                 <w:rFonts w:ascii="Arial" w:hAnsi="Arial" w:cs="Arial"/>
                 <w:sz w:val="28"/>
               </w:rPr>
-              <w:t>3.3 El actor oprime el botón agregar.</w:t>
+              <w:t>4.3 El actor oprime el botón agregar.</w:t>
             </w:r>
           </w:p>
           <w:p>
@@ -4278,7 +4436,7 @@
                 <w:rFonts w:ascii="Arial" w:hAnsi="Arial" w:cs="Arial"/>
                 <w:sz w:val="28"/>
               </w:rPr>
-              <w:t xml:space="preserve">3.3.1 El sistema lo </w:t>
+              <w:t xml:space="preserve">4.3.1 El sistema lo </w:t>
             </w:r>
             <w:proofErr w:type="spellStart"/>
             <w:r>
@@ -4310,7 +4468,7 @@
                 <w:rFonts w:ascii="Arial" w:hAnsi="Arial" w:cs="Arial"/>
                 <w:sz w:val="28"/>
               </w:rPr>
-              <w:t>3.4 El actor no selecciona ninguna palomita oprime cancelar para regresar al paso 1.</w:t>
+              <w:t>4.4 El actor no selecciona ninguna snack oprime cancelar para regresar al paso 1.</w:t>
             </w:r>
           </w:p>
           <w:p>
@@ -4335,7 +4493,7 @@
                 <w:rFonts w:ascii="Arial" w:hAnsi="Arial" w:cs="Arial"/>
                 <w:sz w:val="28"/>
               </w:rPr>
-              <w:t>En el paso 4 al hacer clic en el botón otros entras en la ventana de otros:</w:t>
+              <w:t>En el paso 5 al hacer clic en el botón promociones entras en la ventana de promociones:</w:t>
             </w:r>
           </w:p>
           <w:p>
@@ -4360,145 +4518,7 @@
                 <w:rFonts w:ascii="Arial" w:hAnsi="Arial" w:cs="Arial"/>
                 <w:sz w:val="28"/>
               </w:rPr>
-              <w:t>4.1El actor puede seleccionar su snack de su interés.</w:t>
-            </w:r>
-          </w:p>
-          <w:p>
-            <w:pPr>
-              <w:cnfStyle w:val="000000010000" w:firstRow="0" w:lastRow="0" w:firstColumn="0" w:lastColumn="0" w:oddVBand="0" w:evenVBand="0" w:oddHBand="0" w:evenHBand="1" w:firstRowFirstColumn="0" w:firstRowLastColumn="0" w:lastRowFirstColumn="0" w:lastRowLastColumn="0"/>
-              <w:rPr>
-                <w:rFonts w:ascii="Arial" w:hAnsi="Arial" w:cs="Arial"/>
-                <w:sz w:val="28"/>
-              </w:rPr>
-            </w:pPr>
-            <w:r>
-              <w:rPr>
-                <w:rFonts w:ascii="Arial" w:hAnsi="Arial" w:cs="Arial"/>
-                <w:sz w:val="28"/>
-              </w:rPr>
-              <w:t>4.2 El actor puede especificar cuantas snacks desea.</w:t>
-            </w:r>
-          </w:p>
-          <w:p>
-            <w:pPr>
-              <w:cnfStyle w:val="000000010000" w:firstRow="0" w:lastRow="0" w:firstColumn="0" w:lastColumn="0" w:oddVBand="0" w:evenVBand="0" w:oddHBand="0" w:evenHBand="1" w:firstRowFirstColumn="0" w:firstRowLastColumn="0" w:lastRowFirstColumn="0" w:lastRowLastColumn="0"/>
-              <w:rPr>
-                <w:rFonts w:ascii="Arial" w:hAnsi="Arial" w:cs="Arial"/>
-                <w:sz w:val="28"/>
-              </w:rPr>
-            </w:pPr>
-            <w:r>
-              <w:rPr>
-                <w:rFonts w:ascii="Arial" w:hAnsi="Arial" w:cs="Arial"/>
-                <w:sz w:val="28"/>
-              </w:rPr>
-              <w:t>4.3 El actor oprime el botón agregar.</w:t>
-            </w:r>
-          </w:p>
-          <w:p>
-            <w:pPr>
-              <w:cnfStyle w:val="000000010000" w:firstRow="0" w:lastRow="0" w:firstColumn="0" w:lastColumn="0" w:oddVBand="0" w:evenVBand="0" w:oddHBand="0" w:evenHBand="1" w:firstRowFirstColumn="0" w:firstRowLastColumn="0" w:lastRowFirstColumn="0" w:lastRowLastColumn="0"/>
-              <w:rPr>
-                <w:rFonts w:ascii="Arial" w:hAnsi="Arial" w:cs="Arial"/>
-                <w:sz w:val="28"/>
-              </w:rPr>
-            </w:pPr>
-            <w:r>
-              <w:rPr>
-                <w:rFonts w:ascii="Arial" w:hAnsi="Arial" w:cs="Arial"/>
-                <w:sz w:val="28"/>
-              </w:rPr>
-              <w:t xml:space="preserve">4.3.1 El sistema lo </w:t>
-            </w:r>
-            <w:proofErr w:type="spellStart"/>
-            <w:r>
-              <w:rPr>
-                <w:rFonts w:ascii="Arial" w:hAnsi="Arial" w:cs="Arial"/>
-                <w:sz w:val="28"/>
-              </w:rPr>
-              <w:t>redirecciona</w:t>
-            </w:r>
-            <w:proofErr w:type="spellEnd"/>
-            <w:r>
-              <w:rPr>
-                <w:rFonts w:ascii="Arial" w:hAnsi="Arial" w:cs="Arial"/>
-                <w:sz w:val="28"/>
-              </w:rPr>
-              <w:t xml:space="preserve"> al paso 1 agregando a la lista lo seleccionado por el actor.</w:t>
-            </w:r>
-          </w:p>
-          <w:p>
-            <w:pPr>
-              <w:cnfStyle w:val="000000010000" w:firstRow="0" w:lastRow="0" w:firstColumn="0" w:lastColumn="0" w:oddVBand="0" w:evenVBand="0" w:oddHBand="0" w:evenHBand="1" w:firstRowFirstColumn="0" w:firstRowLastColumn="0" w:lastRowFirstColumn="0" w:lastRowLastColumn="0"/>
-              <w:rPr>
-                <w:rFonts w:ascii="Arial" w:hAnsi="Arial" w:cs="Arial"/>
-                <w:sz w:val="28"/>
-              </w:rPr>
-            </w:pPr>
-            <w:r>
-              <w:rPr>
-                <w:rFonts w:ascii="Arial" w:hAnsi="Arial" w:cs="Arial"/>
-                <w:sz w:val="28"/>
-              </w:rPr>
-              <w:t>4.4 El actor no selecciona ninguna snack oprime cancelar para regresar al paso 1.</w:t>
-            </w:r>
-          </w:p>
-          <w:p>
-            <w:pPr>
-              <w:cnfStyle w:val="000000010000" w:firstRow="0" w:lastRow="0" w:firstColumn="0" w:lastColumn="0" w:oddVBand="0" w:evenVBand="0" w:oddHBand="0" w:evenHBand="1" w:firstRowFirstColumn="0" w:firstRowLastColumn="0" w:lastRowFirstColumn="0" w:lastRowLastColumn="0"/>
-              <w:rPr>
-                <w:rFonts w:ascii="Arial" w:hAnsi="Arial" w:cs="Arial"/>
-                <w:sz w:val="28"/>
-              </w:rPr>
-            </w:pPr>
-          </w:p>
-          <w:p>
-            <w:pPr>
-              <w:cnfStyle w:val="000000010000" w:firstRow="0" w:lastRow="0" w:firstColumn="0" w:lastColumn="0" w:oddVBand="0" w:evenVBand="0" w:oddHBand="0" w:evenHBand="1" w:firstRowFirstColumn="0" w:firstRowLastColumn="0" w:lastRowFirstColumn="0" w:lastRowLastColumn="0"/>
-              <w:rPr>
-                <w:rFonts w:ascii="Arial" w:hAnsi="Arial" w:cs="Arial"/>
-                <w:sz w:val="28"/>
-              </w:rPr>
-            </w:pPr>
-            <w:r>
-              <w:rPr>
-                <w:rFonts w:ascii="Arial" w:hAnsi="Arial" w:cs="Arial"/>
-                <w:sz w:val="28"/>
-              </w:rPr>
-              <w:t>En el paso 5 al hacer clic en el botón promociones entras en la ventana de promociones:</w:t>
-            </w:r>
-          </w:p>
-          <w:p>
-            <w:pPr>
-              <w:cnfStyle w:val="000000010000" w:firstRow="0" w:lastRow="0" w:firstColumn="0" w:lastColumn="0" w:oddVBand="0" w:evenVBand="0" w:oddHBand="0" w:evenHBand="1" w:firstRowFirstColumn="0" w:firstRowLastColumn="0" w:lastRowFirstColumn="0" w:lastRowLastColumn="0"/>
-              <w:rPr>
-                <w:rFonts w:ascii="Arial" w:hAnsi="Arial" w:cs="Arial"/>
-                <w:sz w:val="28"/>
-              </w:rPr>
-            </w:pPr>
-          </w:p>
-          <w:p>
-            <w:pPr>
-              <w:cnfStyle w:val="000000010000" w:firstRow="0" w:lastRow="0" w:firstColumn="0" w:lastColumn="0" w:oddVBand="0" w:evenVBand="0" w:oddHBand="0" w:evenHBand="1" w:firstRowFirstColumn="0" w:firstRowLastColumn="0" w:lastRowFirstColumn="0" w:lastRowLastColumn="0"/>
-              <w:rPr>
-                <w:rFonts w:ascii="Arial" w:hAnsi="Arial" w:cs="Arial"/>
-                <w:sz w:val="28"/>
-              </w:rPr>
-            </w:pPr>
-            <w:r>
-              <w:rPr>
-                <w:rFonts w:ascii="Arial" w:hAnsi="Arial" w:cs="Arial"/>
-                <w:sz w:val="28"/>
-              </w:rPr>
-              <w:t xml:space="preserve">En caso de que no existan </w:t>
-            </w:r>
-            <w:r>
-              <w:rPr>
-                <w:rFonts w:ascii="Arial" w:hAnsi="Arial" w:cs="Arial"/>
-                <w:sz w:val="28"/>
-              </w:rPr>
-              <w:lastRenderedPageBreak/>
-              <w:t>promociones en la base de datos.</w:t>
+              <w:t>En caso de que no existan promociones en la base de datos.</w:t>
             </w:r>
           </w:p>
           <w:p>
@@ -5115,7 +5135,6 @@
                 <w:rFonts w:ascii="Arial" w:hAnsi="Arial" w:cs="Arial"/>
                 <w:sz w:val="28"/>
               </w:rPr>
-              <w:lastRenderedPageBreak/>
               <w:t>Pre-Condiciones:</w:t>
             </w:r>
           </w:p>
@@ -5346,7 +5365,15 @@
                 <w:rFonts w:ascii="Arial" w:hAnsi="Arial" w:cs="Arial"/>
                 <w:sz w:val="28"/>
               </w:rPr>
-              <w:t>3.1. No se podrá realizar el pago y saldrá un mensaje que diga: “por favor ingresa un forma de pago válida”.</w:t>
+              <w:t xml:space="preserve">3.1. No se podrá realizar el pago y </w:t>
+            </w:r>
+            <w:r>
+              <w:rPr>
+                <w:rFonts w:ascii="Arial" w:hAnsi="Arial" w:cs="Arial"/>
+                <w:sz w:val="28"/>
+              </w:rPr>
+              <w:lastRenderedPageBreak/>
+              <w:t>saldrá un mensaje que diga: “por favor ingresa un forma de pago válida”.</w:t>
             </w:r>
           </w:p>
           <w:p>
@@ -5435,6 +5462,7 @@
                 <w:rFonts w:ascii="Arial" w:hAnsi="Arial" w:cs="Arial"/>
                 <w:sz w:val="28"/>
               </w:rPr>
+              <w:lastRenderedPageBreak/>
               <w:t>Prioridad:</w:t>
             </w:r>
           </w:p>
@@ -5736,7 +5764,6 @@
                 <w:rFonts w:ascii="Arial" w:hAnsi="Arial" w:cs="Arial"/>
                 <w:sz w:val="28"/>
               </w:rPr>
-              <w:lastRenderedPageBreak/>
               <w:t>Actores secundarios:</w:t>
             </w:r>
           </w:p>
@@ -6068,6 +6095,7 @@
                 <w:rFonts w:ascii="Arial" w:hAnsi="Arial" w:cs="Arial"/>
                 <w:sz w:val="28"/>
               </w:rPr>
+              <w:lastRenderedPageBreak/>
               <w:t>Flujo Principal</w:t>
             </w:r>
           </w:p>
@@ -6473,7 +6501,6 @@
                 <w:rFonts w:ascii="Arial" w:hAnsi="Arial" w:cs="Arial"/>
                 <w:sz w:val="28"/>
               </w:rPr>
-              <w:lastRenderedPageBreak/>
               <w:t>Prioridad:</w:t>
             </w:r>
           </w:p>
@@ -6738,6 +6765,7 @@
                 <w:rFonts w:ascii="Arial" w:hAnsi="Arial" w:cs="Arial"/>
                 <w:sz w:val="28"/>
               </w:rPr>
+              <w:lastRenderedPageBreak/>
               <w:t>Actor primario:</w:t>
             </w:r>
           </w:p>
@@ -7220,7 +7248,6 @@
                 <w:rFonts w:ascii="Arial" w:hAnsi="Arial" w:cs="Arial"/>
                 <w:sz w:val="28"/>
               </w:rPr>
-              <w:lastRenderedPageBreak/>
               <w:t>El sistema le muestra un mensaje de agradecimiento.</w:t>
             </w:r>
           </w:p>
@@ -7269,7 +7296,6 @@
                 <w:rFonts w:ascii="Arial" w:hAnsi="Arial" w:cs="Arial"/>
                 <w:sz w:val="28"/>
               </w:rPr>
-              <w:lastRenderedPageBreak/>
               <w:t>Flujo Alternativo:</w:t>
             </w:r>
           </w:p>
@@ -7442,7 +7468,15 @@
                 <w:rFonts w:ascii="Arial" w:hAnsi="Arial" w:cs="Arial"/>
                 <w:sz w:val="28"/>
               </w:rPr>
-              <w:t>Siempre que finalice su compra se le preguntara si desea calificar un producto o ya sea al ingresar con su cuenta ir directamente de la página principal a calificar el producto.</w:t>
+              <w:t xml:space="preserve">Siempre que finalice su compra se le preguntara si desea calificar un producto o ya sea al ingresar con su cuenta ir directamente de la página principal a </w:t>
+            </w:r>
+            <w:r>
+              <w:rPr>
+                <w:rFonts w:ascii="Arial" w:hAnsi="Arial" w:cs="Arial"/>
+                <w:sz w:val="28"/>
+              </w:rPr>
+              <w:lastRenderedPageBreak/>
+              <w:t>calificar el producto.</w:t>
             </w:r>
           </w:p>
         </w:tc>
@@ -8023,15 +8057,7 @@
                 <w:rFonts w:ascii="Arial" w:hAnsi="Arial" w:cs="Arial"/>
                 <w:sz w:val="28"/>
               </w:rPr>
-              <w:t xml:space="preserve">El sistema, debajo del sistema de calificación. despliega un área de </w:t>
-            </w:r>
-            <w:r>
-              <w:rPr>
-                <w:rFonts w:ascii="Arial" w:hAnsi="Arial" w:cs="Arial"/>
-                <w:sz w:val="28"/>
-              </w:rPr>
-              <w:lastRenderedPageBreak/>
-              <w:t>texto (opcional) para que el usuario escriba algún comentario</w:t>
+              <w:t>El sistema, debajo del sistema de calificación. despliega un área de texto (opcional) para que el usuario escriba algún comentario</w:t>
             </w:r>
           </w:p>
           <w:p>
@@ -8653,7 +8679,6 @@
                 <w:rFonts w:ascii="Arial" w:hAnsi="Arial" w:cs="Arial"/>
                 <w:sz w:val="28"/>
               </w:rPr>
-              <w:lastRenderedPageBreak/>
               <w:t>Descripción:</w:t>
             </w:r>
           </w:p>
@@ -8921,6 +8946,7 @@
                 <w:rFonts w:ascii="Arial" w:hAnsi="Arial" w:cs="Arial"/>
                 <w:sz w:val="28"/>
               </w:rPr>
+              <w:lastRenderedPageBreak/>
               <w:t>Flujo Principal</w:t>
             </w:r>
           </w:p>
@@ -9423,7 +9449,6 @@
                 <w:rFonts w:ascii="Arial" w:hAnsi="Arial" w:cs="Arial"/>
                 <w:sz w:val="28"/>
               </w:rPr>
-              <w:lastRenderedPageBreak/>
               <w:t>Fecha de creación:</w:t>
             </w:r>
           </w:p>
@@ -9726,6 +9751,7 @@
                 <w:rFonts w:ascii="Arial" w:hAnsi="Arial" w:cs="Arial"/>
                 <w:sz w:val="28"/>
               </w:rPr>
+              <w:lastRenderedPageBreak/>
               <w:t>Pre-Condiciones:</w:t>
             </w:r>
           </w:p>
@@ -10236,7 +10262,6 @@
                 <w:rFonts w:ascii="Arial" w:hAnsi="Arial" w:cs="Arial"/>
                 <w:sz w:val="28"/>
               </w:rPr>
-              <w:lastRenderedPageBreak/>
               <w:t>ID y Nombre:</w:t>
             </w:r>
           </w:p>
@@ -10529,6 +10554,7 @@
                 <w:rFonts w:ascii="Arial" w:hAnsi="Arial" w:cs="Arial"/>
                 <w:sz w:val="28"/>
               </w:rPr>
+              <w:lastRenderedPageBreak/>
               <w:t>Descripción:</w:t>
             </w:r>
           </w:p>
@@ -11099,7 +11125,6 @@
                 <w:rFonts w:ascii="Arial" w:hAnsi="Arial" w:cs="Arial"/>
                 <w:sz w:val="28"/>
               </w:rPr>
-              <w:lastRenderedPageBreak/>
               <w:t>Se desplegara la pantalla inicial.</w:t>
             </w:r>
           </w:p>
@@ -11128,7 +11153,6 @@
                 <w:rFonts w:ascii="Arial" w:hAnsi="Arial" w:cs="Arial"/>
                 <w:sz w:val="28"/>
               </w:rPr>
-              <w:lastRenderedPageBreak/>
               <w:t>Flujo Alternativo:</w:t>
             </w:r>
           </w:p>
@@ -11311,6 +11335,7 @@
                 <w:rFonts w:ascii="Arial" w:hAnsi="Arial" w:cs="Arial"/>
                 <w:sz w:val="28"/>
               </w:rPr>
+              <w:lastRenderedPageBreak/>
               <w:t>textbox</w:t>
             </w:r>
             <w:proofErr w:type="spellEnd"/>
@@ -11606,6 +11631,7 @@
                 <w:rFonts w:ascii="Arial" w:hAnsi="Arial" w:cs="Arial"/>
                 <w:sz w:val="28"/>
               </w:rPr>
+              <w:lastRenderedPageBreak/>
               <w:t>Prioridad:</w:t>
             </w:r>
           </w:p>
@@ -11700,12 +11726,12 @@
           <w:numId w:val="15"/>
         </w:numPr>
       </w:pPr>
-      <w:bookmarkStart w:id="7" w:name="_Toc90040883"/>
+      <w:bookmarkStart w:id="8" w:name="_Toc90040883"/>
       <w:r>
         <w:lastRenderedPageBreak/>
         <w:t>Diagramas de flujo de casos de uso</w:t>
       </w:r>
-      <w:bookmarkEnd w:id="7"/>
+      <w:bookmarkEnd w:id="8"/>
     </w:p>
     <w:p>
       <w:r>
@@ -11731,7 +11757,7 @@
                     </pic:cNvPicPr>
                   </pic:nvPicPr>
                   <pic:blipFill>
-                    <a:blip r:embed="rId8">
+                    <a:blip r:embed="rId9">
                       <a:extLst>
                         <a:ext uri="{28A0092B-C50C-407E-A947-70E740481C1C}">
                           <a14:useLocalDpi xmlns:a14="http://schemas.microsoft.com/office/drawing/2010/main" val="0"/>
@@ -11762,8 +11788,6 @@
           </wp:inline>
         </w:drawing>
       </w:r>
-      <w:bookmarkStart w:id="8" w:name="_GoBack"/>
-      <w:bookmarkEnd w:id="8"/>
     </w:p>
     <w:p/>
     <w:p>
@@ -11869,7 +11893,7 @@
                     <pic:cNvPicPr/>
                   </pic:nvPicPr>
                   <pic:blipFill rotWithShape="1">
-                    <a:blip r:embed="rId9"/>
+                    <a:blip r:embed="rId10"/>
                     <a:srcRect l="23780" t="32326" r="33586" b="9970"/>
                     <a:stretch/>
                   </pic:blipFill>
@@ -11942,7 +11966,7 @@
                     <pic:cNvPicPr/>
                   </pic:nvPicPr>
                   <pic:blipFill rotWithShape="1">
-                    <a:blip r:embed="rId10"/>
+                    <a:blip r:embed="rId11"/>
                     <a:srcRect l="30235" t="32931" r="34774" b="10272"/>
                     <a:stretch/>
                   </pic:blipFill>
@@ -12005,7 +12029,7 @@
                     <pic:cNvPicPr/>
                   </pic:nvPicPr>
                   <pic:blipFill rotWithShape="1">
-                    <a:blip r:embed="rId11"/>
+                    <a:blip r:embed="rId12"/>
                     <a:srcRect l="18684" t="34442" r="35454" b="11178"/>
                     <a:stretch/>
                   </pic:blipFill>
@@ -12072,7 +12096,7 @@
                     <pic:cNvPicPr/>
                   </pic:nvPicPr>
                   <pic:blipFill>
-                    <a:blip r:embed="rId12"/>
+                    <a:blip r:embed="rId13"/>
                     <a:stretch>
                       <a:fillRect/>
                     </a:stretch>
@@ -12207,7 +12231,7 @@
                     <pic:cNvPicPr/>
                   </pic:nvPicPr>
                   <pic:blipFill>
-                    <a:blip r:embed="rId13"/>
+                    <a:blip r:embed="rId14"/>
                     <a:stretch>
                       <a:fillRect/>
                     </a:stretch>
@@ -12265,7 +12289,7 @@
                     <pic:cNvPicPr/>
                   </pic:nvPicPr>
                   <pic:blipFill>
-                    <a:blip r:embed="rId14"/>
+                    <a:blip r:embed="rId15"/>
                     <a:stretch>
                       <a:fillRect/>
                     </a:stretch>
@@ -12340,7 +12364,7 @@
                     <pic:cNvPicPr/>
                   </pic:nvPicPr>
                   <pic:blipFill>
-                    <a:blip r:embed="rId15"/>
+                    <a:blip r:embed="rId16"/>
                     <a:stretch>
                       <a:fillRect/>
                     </a:stretch>
@@ -12404,7 +12428,7 @@
                     <pic:cNvPicPr/>
                   </pic:nvPicPr>
                   <pic:blipFill>
-                    <a:blip r:embed="rId16"/>
+                    <a:blip r:embed="rId17"/>
                     <a:stretch>
                       <a:fillRect/>
                     </a:stretch>
@@ -12461,7 +12485,7 @@
                     <pic:cNvPicPr/>
                   </pic:nvPicPr>
                   <pic:blipFill>
-                    <a:blip r:embed="rId17"/>
+                    <a:blip r:embed="rId18"/>
                     <a:stretch>
                       <a:fillRect/>
                     </a:stretch>
@@ -12525,7 +12549,7 @@
                     <pic:cNvPicPr/>
                   </pic:nvPicPr>
                   <pic:blipFill>
-                    <a:blip r:embed="rId18"/>
+                    <a:blip r:embed="rId19"/>
                     <a:stretch>
                       <a:fillRect/>
                     </a:stretch>
@@ -12578,7 +12602,7 @@
                     <pic:cNvPicPr/>
                   </pic:nvPicPr>
                   <pic:blipFill rotWithShape="1">
-                    <a:blip r:embed="rId19"/>
+                    <a:blip r:embed="rId20"/>
                     <a:srcRect l="24120" t="36858" r="33586" b="10272"/>
                     <a:stretch/>
                   </pic:blipFill>
@@ -12634,7 +12658,7 @@
                     <pic:cNvPicPr/>
                   </pic:nvPicPr>
                   <pic:blipFill rotWithShape="1">
-                    <a:blip r:embed="rId20"/>
+                    <a:blip r:embed="rId21"/>
                     <a:srcRect l="26159" t="33837" r="32906" b="20241"/>
                     <a:stretch/>
                   </pic:blipFill>
@@ -16546,7 +16570,7 @@
   <a:extraClrSchemeLst/>
   <a:extLst>
     <a:ext uri="{05A4C25C-085E-4340-85A3-A5531E510DB2}">
-      <thm15:themeFamily xmlns:thm15="http://schemas.microsoft.com/office/thememl/2012/main" xmlns="" name="Office Theme" id="{62F939B6-93AF-4DB8-9C6B-D6C7DFDC589F}" vid="{4A3C46E8-61CC-4603-A589-7422A47A8E4A}"/>
+      <thm15:themeFamily xmlns="" xmlns:thm15="http://schemas.microsoft.com/office/thememl/2012/main" name="Office Theme" id="{62F939B6-93AF-4DB8-9C6B-D6C7DFDC589F}" vid="{4A3C46E8-61CC-4603-A589-7422A47A8E4A}"/>
     </a:ext>
   </a:extLst>
 </a:theme>
@@ -16557,7 +16581,7 @@
 </file>
 
 <file path=customXml/itemProps1.xml><?xml version="1.0" encoding="utf-8"?>
-<ds:datastoreItem xmlns:ds="http://schemas.openxmlformats.org/officeDocument/2006/customXml" ds:itemID="{03E2570E-93CE-4CA7-91B8-DF09EB0B098A}">
+<ds:datastoreItem xmlns:ds="http://schemas.openxmlformats.org/officeDocument/2006/customXml" ds:itemID="{BE94CB76-D619-4D88-9967-D3867436FE4B}">
   <ds:schemaRefs>
     <ds:schemaRef ds:uri="http://schemas.openxmlformats.org/officeDocument/2006/bibliography"/>
   </ds:schemaRefs>

</xml_diff>

<commit_message>
Hice cambios en la tabla de casos de uso Calificar un producto
</commit_message>
<xml_diff>
--- a/plantilla documento de requerimientos curso aydsc.docx
+++ b/plantilla documento de requerimientos curso aydsc.docx
@@ -1,6 +1,6 @@
 
 <file path=word/document.xml><?xml version="1.0" encoding="utf-8"?>
-<w:document xmlns:wpc="http://schemas.microsoft.com/office/word/2010/wordprocessingCanvas" xmlns:mc="http://schemas.openxmlformats.org/markup-compatibility/2006" xmlns:o="urn:schemas-microsoft-com:office:office" xmlns:r="http://schemas.openxmlformats.org/officeDocument/2006/relationships" xmlns:m="http://schemas.openxmlformats.org/officeDocument/2006/math" xmlns:v="urn:schemas-microsoft-com:vml" xmlns:wp14="http://schemas.microsoft.com/office/word/2010/wordprocessingDrawing" xmlns:wp="http://schemas.openxmlformats.org/drawingml/2006/wordprocessingDrawing" xmlns:w10="urn:schemas-microsoft-com:office:word" xmlns:w="http://schemas.openxmlformats.org/wordprocessingml/2006/main" xmlns:w14="http://schemas.microsoft.com/office/word/2010/wordml" xmlns:wpg="http://schemas.microsoft.com/office/word/2010/wordprocessingGroup" xmlns:wpi="http://schemas.microsoft.com/office/word/2010/wordprocessingInk" xmlns:wne="http://schemas.microsoft.com/office/word/2006/wordml" xmlns:wps="http://schemas.microsoft.com/office/word/2010/wordprocessingShape" mc:Ignorable="w14 wp14">
+<w:document xmlns:wpc="http://schemas.microsoft.com/office/word/2010/wordprocessingCanvas" xmlns:mc="http://schemas.openxmlformats.org/markup-compatibility/2006" xmlns:o="urn:schemas-microsoft-com:office:office" xmlns:r="http://schemas.openxmlformats.org/officeDocument/2006/relationships" xmlns:m="http://schemas.openxmlformats.org/officeDocument/2006/math" xmlns:v="urn:schemas-microsoft-com:vml" xmlns:wp14="http://schemas.microsoft.com/office/word/2010/wordprocessingDrawing" xmlns:wp="http://schemas.openxmlformats.org/drawingml/2006/wordprocessingDrawing" xmlns:w10="urn:schemas-microsoft-com:office:word" xmlns:w="http://schemas.openxmlformats.org/wordprocessingml/2006/main" xmlns:w14="http://schemas.microsoft.com/office/word/2010/wordml" xmlns:w15="http://schemas.microsoft.com/office/word/2012/wordml" xmlns:wpg="http://schemas.microsoft.com/office/word/2010/wordprocessingGroup" xmlns:wpi="http://schemas.microsoft.com/office/word/2010/wordprocessingInk" xmlns:wne="http://schemas.microsoft.com/office/word/2006/wordml" xmlns:wps="http://schemas.microsoft.com/office/word/2010/wordprocessingShape" mc:Ignorable="w14 w15 wp14">
   <w:body>
     <w:p>
       <w:pPr>
@@ -1322,7 +1322,6 @@
       <w:bookmarkEnd w:id="1"/>
     </w:p>
     <w:p>
-      <w:bookmarkStart w:id="2" w:name="_GoBack"/>
       <w:r>
         <w:pict w14:anchorId="40206088">
           <v:shapetype id="_x0000_t75" coordsize="21600,21600" o:spt="75" o:preferrelative="t" path="m@4@5l@4@11@9@11@9@5xe" filled="f" stroked="f">
@@ -1345,34 +1344,33 @@
             <o:lock v:ext="edit" aspectratio="t"/>
           </v:shapetype>
           <v:shape id="_x0000_i1025" type="#_x0000_t75" style="width:446.25pt;height:414.75pt">
-            <v:imagedata r:id="rId7" o:title="ClassDiagram1"/>
+            <v:imagedata r:id="rId6" o:title="ClassDiagram1"/>
           </v:shape>
         </w:pict>
       </w:r>
-      <w:bookmarkEnd w:id="2"/>
     </w:p>
     <w:p>
       <w:pPr>
         <w:pStyle w:val="Ttulo1"/>
       </w:pPr>
-      <w:bookmarkStart w:id="3" w:name="_Toc90040878"/>
+      <w:bookmarkStart w:id="2" w:name="_Toc90040878"/>
       <w:r>
         <w:t xml:space="preserve">3 </w:t>
       </w:r>
       <w:r>
         <w:t>Diagramas y clasificación de casos de uso</w:t>
       </w:r>
-      <w:bookmarkEnd w:id="3"/>
+      <w:bookmarkEnd w:id="2"/>
     </w:p>
     <w:p>
       <w:pPr>
         <w:pStyle w:val="Ttulo2"/>
       </w:pPr>
-      <w:bookmarkStart w:id="4" w:name="_Toc90040879"/>
+      <w:bookmarkStart w:id="3" w:name="_Toc90040879"/>
       <w:r>
         <w:t>3.1 Lista de casos de uso</w:t>
       </w:r>
-      <w:bookmarkEnd w:id="4"/>
+      <w:bookmarkEnd w:id="3"/>
     </w:p>
     <w:p>
       <w:r>
@@ -1798,17 +1796,17 @@
       <w:pPr>
         <w:pStyle w:val="Ttulo2"/>
       </w:pPr>
-      <w:bookmarkStart w:id="5" w:name="_Toc90040880"/>
+      <w:bookmarkStart w:id="4" w:name="_Toc90040880"/>
       <w:r>
         <w:t>3.2 Clasificación de casos de uso</w:t>
       </w:r>
-      <w:bookmarkEnd w:id="5"/>
+      <w:bookmarkEnd w:id="4"/>
     </w:p>
     <w:p>
       <w:r>
         <w:rPr>
           <w:noProof/>
-          <w:lang w:eastAsia="ja-JP"/>
+          <w:lang w:eastAsia="es-MX"/>
         </w:rPr>
         <w:drawing>
           <wp:inline distT="0" distB="0" distL="0" distR="0" wp14:anchorId="1AF0EACA" wp14:editId="181CF547">
@@ -1826,7 +1824,7 @@
                     <pic:cNvPicPr/>
                   </pic:nvPicPr>
                   <pic:blipFill rotWithShape="1">
-                    <a:blip r:embed="rId8"/>
+                    <a:blip r:embed="rId7"/>
                     <a:srcRect l="24788" t="12345" r="30453" b="9305"/>
                     <a:stretch/>
                   </pic:blipFill>
@@ -1858,24 +1856,24 @@
       <w:pPr>
         <w:pStyle w:val="Ttulo2"/>
       </w:pPr>
-      <w:bookmarkStart w:id="6" w:name="_Toc90040881"/>
+      <w:bookmarkStart w:id="5" w:name="_Toc90040881"/>
       <w:r>
         <w:t>3.3 Diagramas de casos de uso</w:t>
       </w:r>
-      <w:bookmarkEnd w:id="6"/>
+      <w:bookmarkEnd w:id="5"/>
     </w:p>
     <w:p>
       <w:pPr>
         <w:pStyle w:val="Ttulo1"/>
       </w:pPr>
-      <w:bookmarkStart w:id="7" w:name="_Toc90040882"/>
+      <w:bookmarkStart w:id="6" w:name="_Toc90040882"/>
       <w:r>
         <w:t xml:space="preserve">4 </w:t>
       </w:r>
       <w:r>
         <w:t>Descripciones de casos de uso</w:t>
       </w:r>
-      <w:bookmarkEnd w:id="7"/>
+      <w:bookmarkEnd w:id="6"/>
     </w:p>
     <w:p>
       <w:r>
@@ -2375,21 +2373,12 @@
                 <w:sz w:val="28"/>
               </w:rPr>
             </w:pPr>
-            <w:proofErr w:type="spellStart"/>
-            <w:r>
-              <w:rPr>
-                <w:rFonts w:ascii="Arial" w:hAnsi="Arial" w:cs="Arial"/>
-                <w:sz w:val="28"/>
-              </w:rPr>
-              <w:t>Pos</w:t>
-            </w:r>
-            <w:proofErr w:type="spellEnd"/>
-            <w:r>
-              <w:rPr>
-                <w:rFonts w:ascii="Arial" w:hAnsi="Arial" w:cs="Arial"/>
-                <w:sz w:val="28"/>
-              </w:rPr>
-              <w:t>-Condiciones:</w:t>
+            <w:r>
+              <w:rPr>
+                <w:rFonts w:ascii="Arial" w:hAnsi="Arial" w:cs="Arial"/>
+                <w:sz w:val="28"/>
+              </w:rPr>
+              <w:t>Pos-Condiciones:</w:t>
             </w:r>
           </w:p>
         </w:tc>
@@ -5539,7 +5528,6 @@
       </w:tr>
     </w:tbl>
     <w:p/>
-    <w:p/>
     <w:tbl>
       <w:tblPr>
         <w:tblStyle w:val="Cuadrculaclara-nfasis4"/>
@@ -6068,7 +6056,14 @@
                 <w:rFonts w:ascii="Arial" w:hAnsi="Arial" w:cs="Arial"/>
                 <w:sz w:val="28"/>
               </w:rPr>
-              <w:t>- 02 Se le redirige a la página principal.</w:t>
+              <w:t xml:space="preserve">- 02 </w:t>
+            </w:r>
+            <w:r>
+              <w:rPr>
+                <w:rFonts w:ascii="Arial" w:hAnsi="Arial" w:cs="Arial"/>
+                <w:sz w:val="28"/>
+              </w:rPr>
+              <w:t>Se le redirige a la página principal.</w:t>
             </w:r>
           </w:p>
         </w:tc>
@@ -6095,7 +6090,6 @@
                 <w:rFonts w:ascii="Arial" w:hAnsi="Arial" w:cs="Arial"/>
                 <w:sz w:val="28"/>
               </w:rPr>
-              <w:lastRenderedPageBreak/>
               <w:t>Flujo Principal</w:t>
             </w:r>
           </w:p>
@@ -6164,6 +6158,7 @@
                 <w:rFonts w:ascii="Arial" w:hAnsi="Arial" w:cs="Arial"/>
                 <w:sz w:val="28"/>
               </w:rPr>
+              <w:lastRenderedPageBreak/>
               <w:t>El sistema le muestra el pedido realizado.</w:t>
             </w:r>
           </w:p>
@@ -6254,6 +6249,7 @@
                 <w:rFonts w:ascii="Arial" w:hAnsi="Arial" w:cs="Arial"/>
                 <w:sz w:val="28"/>
               </w:rPr>
+              <w:lastRenderedPageBreak/>
               <w:t>Flujo Alternativo:</w:t>
             </w:r>
           </w:p>
@@ -6304,13 +6300,6 @@
                 <w:sz w:val="28"/>
               </w:rPr>
             </w:pPr>
-            <w:r>
-              <w:rPr>
-                <w:rFonts w:ascii="Arial" w:hAnsi="Arial" w:cs="Arial"/>
-                <w:sz w:val="28"/>
-              </w:rPr>
-              <w:t>Flujo Alternativo:</w:t>
-            </w:r>
           </w:p>
         </w:tc>
         <w:tc>
@@ -6355,7 +6344,14 @@
                 <w:rFonts w:ascii="Arial" w:hAnsi="Arial" w:cs="Arial"/>
                 <w:sz w:val="28"/>
               </w:rPr>
-              <w:t>5.1 El comprador presiona el botón de calificar producto.</w:t>
+              <w:t xml:space="preserve">5.1 El comprador presiona </w:t>
+            </w:r>
+            <w:r>
+              <w:rPr>
+                <w:rFonts w:ascii="Arial" w:hAnsi="Arial" w:cs="Arial"/>
+                <w:sz w:val="28"/>
+              </w:rPr>
+              <w:t>el botón de calificar producto.</w:t>
             </w:r>
           </w:p>
           <w:p>
@@ -6366,6 +6362,13 @@
                 <w:sz w:val="28"/>
               </w:rPr>
             </w:pPr>
+            <w:r>
+              <w:rPr>
+                <w:rFonts w:ascii="Arial" w:hAnsi="Arial" w:cs="Arial"/>
+                <w:sz w:val="28"/>
+              </w:rPr>
+              <w:t>5.2. El sistema le muestra una lista de todos los productos que puede calificar.</w:t>
+            </w:r>
           </w:p>
           <w:p>
             <w:pPr>
@@ -6380,7 +6383,7 @@
                 <w:rFonts w:ascii="Arial" w:hAnsi="Arial" w:cs="Arial"/>
                 <w:sz w:val="28"/>
               </w:rPr>
-              <w:t>5.2. El sistema le muestra una lista de todos los productos que puede calificar.</w:t>
+              <w:t>5.3. El comprador elige el producto a calificar.</w:t>
             </w:r>
           </w:p>
           <w:p>
@@ -6396,22 +6399,6 @@
                 <w:rFonts w:ascii="Arial" w:hAnsi="Arial" w:cs="Arial"/>
                 <w:sz w:val="28"/>
               </w:rPr>
-              <w:t>5.3. El comprador elige el producto a calificar.</w:t>
-            </w:r>
-          </w:p>
-          <w:p>
-            <w:pPr>
-              <w:cnfStyle w:val="000000010000" w:firstRow="0" w:lastRow="0" w:firstColumn="0" w:lastColumn="0" w:oddVBand="0" w:evenVBand="0" w:oddHBand="0" w:evenHBand="1" w:firstRowFirstColumn="0" w:firstRowLastColumn="0" w:lastRowFirstColumn="0" w:lastRowLastColumn="0"/>
-              <w:rPr>
-                <w:rFonts w:ascii="Arial" w:hAnsi="Arial" w:cs="Arial"/>
-                <w:sz w:val="28"/>
-              </w:rPr>
-            </w:pPr>
-            <w:r>
-              <w:rPr>
-                <w:rFonts w:ascii="Arial" w:hAnsi="Arial" w:cs="Arial"/>
-                <w:sz w:val="28"/>
-              </w:rPr>
               <w:t xml:space="preserve">5.4. </w:t>
             </w:r>
             <w:r>
@@ -6419,7 +6406,14 @@
                 <w:rFonts w:ascii="Arial" w:hAnsi="Arial" w:cs="Arial"/>
                 <w:sz w:val="28"/>
               </w:rPr>
-              <w:t>El sistema le muestra los criterios a evaluar, además de poder dejar un comentario.</w:t>
+              <w:t>El sistema le m</w:t>
+            </w:r>
+            <w:r>
+              <w:rPr>
+                <w:rFonts w:ascii="Arial" w:hAnsi="Arial" w:cs="Arial"/>
+                <w:sz w:val="28"/>
+              </w:rPr>
+              <w:t>uestra los criterios a evaluar.</w:t>
             </w:r>
           </w:p>
           <w:p>
@@ -6576,11 +6570,9 @@
         </w:tc>
       </w:tr>
     </w:tbl>
-    <w:p/>
     <w:p>
-      <w:r>
-        <w:t>Revisar el 5</w:t>
-      </w:r>
+      <w:bookmarkStart w:id="7" w:name="_GoBack"/>
+      <w:bookmarkEnd w:id="7"/>
     </w:p>
     <w:tbl>
       <w:tblPr>
@@ -6765,7 +6757,6 @@
                 <w:rFonts w:ascii="Arial" w:hAnsi="Arial" w:cs="Arial"/>
                 <w:sz w:val="28"/>
               </w:rPr>
-              <w:lastRenderedPageBreak/>
               <w:t>Actor primario:</w:t>
             </w:r>
           </w:p>
@@ -6954,7 +6945,15 @@
                 <w:rFonts w:ascii="Arial" w:hAnsi="Arial" w:cs="Arial"/>
                 <w:sz w:val="28"/>
               </w:rPr>
-              <w:t>El comprador indica (por medio de un botón) que sea calificar un producto, ya sea desde la página principal o al finalizar su compra.</w:t>
+              <w:t xml:space="preserve">El comprador indica (por medio de un botón) que sea calificar un producto, ya sea </w:t>
+            </w:r>
+            <w:r>
+              <w:rPr>
+                <w:rFonts w:ascii="Arial" w:hAnsi="Arial" w:cs="Arial"/>
+                <w:sz w:val="28"/>
+              </w:rPr>
+              <w:lastRenderedPageBreak/>
+              <w:t>desde la página principal o al finalizar su compra.</w:t>
             </w:r>
           </w:p>
         </w:tc>
@@ -6982,6 +6981,7 @@
                 <w:rFonts w:ascii="Arial" w:hAnsi="Arial" w:cs="Arial"/>
                 <w:sz w:val="28"/>
               </w:rPr>
+              <w:lastRenderedPageBreak/>
               <w:t>Pre-Condiciones:</w:t>
             </w:r>
           </w:p>
@@ -7206,7 +7206,14 @@
                 <w:rFonts w:ascii="Arial" w:hAnsi="Arial" w:cs="Arial"/>
                 <w:sz w:val="28"/>
               </w:rPr>
-              <w:t>El sistema le muestra los criterios a evaluar, además de poder dejar un comentario.</w:t>
+              <w:t>El sistema le muestra los criterios a evaluar</w:t>
+            </w:r>
+            <w:r>
+              <w:rPr>
+                <w:rFonts w:ascii="Arial" w:hAnsi="Arial" w:cs="Arial"/>
+                <w:sz w:val="28"/>
+              </w:rPr>
+              <w:t>.</w:t>
             </w:r>
           </w:p>
           <w:p>
@@ -7468,15 +7475,7 @@
                 <w:rFonts w:ascii="Arial" w:hAnsi="Arial" w:cs="Arial"/>
                 <w:sz w:val="28"/>
               </w:rPr>
-              <w:t xml:space="preserve">Siempre que finalice su compra se le preguntara si desea calificar un producto o ya sea al ingresar con su cuenta ir directamente de la página principal a </w:t>
-            </w:r>
-            <w:r>
-              <w:rPr>
-                <w:rFonts w:ascii="Arial" w:hAnsi="Arial" w:cs="Arial"/>
-                <w:sz w:val="28"/>
-              </w:rPr>
-              <w:lastRenderedPageBreak/>
-              <w:t>calificar el producto.</w:t>
+              <w:t>Siempre que finalice su compra se le preguntara si desea calificar un producto o ya sea al ingresar con su cuenta ir directamente de la página principal a calificar el producto.</w:t>
             </w:r>
           </w:p>
         </w:tc>
@@ -7680,6 +7679,7 @@
                 <w:rFonts w:ascii="Arial" w:hAnsi="Arial" w:cs="Arial"/>
                 <w:sz w:val="28"/>
               </w:rPr>
+              <w:lastRenderedPageBreak/>
               <w:t>Actor primario:</w:t>
             </w:r>
           </w:p>
@@ -8196,7 +8196,6 @@
                 <w:rFonts w:ascii="Arial" w:hAnsi="Arial" w:cs="Arial"/>
                 <w:sz w:val="28"/>
               </w:rPr>
-              <w:lastRenderedPageBreak/>
               <w:t>Flujo Alternativo:</w:t>
             </w:r>
           </w:p>
@@ -8300,7 +8299,15 @@
                 <w:rFonts w:ascii="Arial" w:hAnsi="Arial" w:cs="Arial"/>
                 <w:sz w:val="28"/>
               </w:rPr>
-              <w:t>1.4 El sistema lo redirige a la página principal.</w:t>
+              <w:t xml:space="preserve">1.4 El sistema lo redirige a la página </w:t>
+            </w:r>
+            <w:r>
+              <w:rPr>
+                <w:rFonts w:ascii="Arial" w:hAnsi="Arial" w:cs="Arial"/>
+                <w:sz w:val="28"/>
+              </w:rPr>
+              <w:lastRenderedPageBreak/>
+              <w:t>principal.</w:t>
             </w:r>
           </w:p>
         </w:tc>
@@ -8328,6 +8335,7 @@
                 <w:rFonts w:ascii="Arial" w:hAnsi="Arial" w:cs="Arial"/>
                 <w:sz w:val="28"/>
               </w:rPr>
+              <w:lastRenderedPageBreak/>
               <w:t>Prioridad:</w:t>
             </w:r>
           </w:p>
@@ -8946,7 +8954,6 @@
                 <w:rFonts w:ascii="Arial" w:hAnsi="Arial" w:cs="Arial"/>
                 <w:sz w:val="28"/>
               </w:rPr>
-              <w:lastRenderedPageBreak/>
               <w:t>Flujo Principal</w:t>
             </w:r>
           </w:p>
@@ -9036,6 +9043,7 @@
                 <w:rFonts w:ascii="Arial" w:hAnsi="Arial" w:cs="Arial"/>
                 <w:sz w:val="28"/>
               </w:rPr>
+              <w:lastRenderedPageBreak/>
               <w:t>El usuario presiona el botón Volver para regresar a la página de perfil</w:t>
             </w:r>
           </w:p>
@@ -9063,6 +9071,7 @@
                 <w:rFonts w:ascii="Arial" w:hAnsi="Arial" w:cs="Arial"/>
                 <w:sz w:val="28"/>
               </w:rPr>
+              <w:lastRenderedPageBreak/>
               <w:t>Flujo Alternativo:</w:t>
             </w:r>
           </w:p>
@@ -9751,7 +9760,6 @@
                 <w:rFonts w:ascii="Arial" w:hAnsi="Arial" w:cs="Arial"/>
                 <w:sz w:val="28"/>
               </w:rPr>
-              <w:lastRenderedPageBreak/>
               <w:t>Pre-Condiciones:</w:t>
             </w:r>
           </w:p>
@@ -9961,7 +9969,15 @@
                 <w:rFonts w:ascii="Arial" w:hAnsi="Arial" w:cs="Arial"/>
                 <w:sz w:val="28"/>
               </w:rPr>
-              <w:t>El administrador presiona el botón inicial.</w:t>
+              <w:t xml:space="preserve">El administrador presiona el botón </w:t>
+            </w:r>
+            <w:r>
+              <w:rPr>
+                <w:rFonts w:ascii="Arial" w:hAnsi="Arial" w:cs="Arial"/>
+                <w:sz w:val="28"/>
+              </w:rPr>
+              <w:lastRenderedPageBreak/>
+              <w:t>inicial.</w:t>
             </w:r>
           </w:p>
           <w:p>
@@ -10010,6 +10026,7 @@
                 <w:rFonts w:ascii="Arial" w:hAnsi="Arial" w:cs="Arial"/>
                 <w:sz w:val="28"/>
               </w:rPr>
+              <w:lastRenderedPageBreak/>
               <w:t>Flujo Alternativo:</w:t>
             </w:r>
           </w:p>
@@ -10554,7 +10571,6 @@
                 <w:rFonts w:ascii="Arial" w:hAnsi="Arial" w:cs="Arial"/>
                 <w:sz w:val="28"/>
               </w:rPr>
-              <w:lastRenderedPageBreak/>
               <w:t>Descripción:</w:t>
             </w:r>
           </w:p>
@@ -10793,6 +10809,7 @@
                 <w:rFonts w:ascii="Arial" w:hAnsi="Arial" w:cs="Arial"/>
                 <w:sz w:val="28"/>
               </w:rPr>
+              <w:lastRenderedPageBreak/>
               <w:t>Nuevo</w:t>
             </w:r>
           </w:p>
@@ -10863,6 +10880,7 @@
                 <w:rFonts w:ascii="Arial" w:hAnsi="Arial" w:cs="Arial"/>
                 <w:sz w:val="28"/>
               </w:rPr>
+              <w:lastRenderedPageBreak/>
               <w:t>Flujo Principal:</w:t>
             </w:r>
           </w:p>
@@ -11335,7 +11353,6 @@
                 <w:rFonts w:ascii="Arial" w:hAnsi="Arial" w:cs="Arial"/>
                 <w:sz w:val="28"/>
               </w:rPr>
-              <w:lastRenderedPageBreak/>
               <w:t>textbox</w:t>
             </w:r>
             <w:proofErr w:type="spellEnd"/>
@@ -11423,7 +11440,15 @@
                 <w:rFonts w:ascii="Arial" w:hAnsi="Arial" w:cs="Arial"/>
                 <w:sz w:val="28"/>
               </w:rPr>
-              <w:t>, con el objetivo de buscar el objeto a alterar usando su nombre de objeto y/o el id de este mismo.</w:t>
+              <w:t xml:space="preserve">, con el objetivo de buscar el objeto a alterar usando su nombre de objeto y/o </w:t>
+            </w:r>
+            <w:r>
+              <w:rPr>
+                <w:rFonts w:ascii="Arial" w:hAnsi="Arial" w:cs="Arial"/>
+                <w:sz w:val="28"/>
+              </w:rPr>
+              <w:lastRenderedPageBreak/>
+              <w:t>el id de este mismo.</w:t>
             </w:r>
           </w:p>
           <w:p>
@@ -11737,7 +11762,7 @@
       <w:r>
         <w:rPr>
           <w:noProof/>
-          <w:lang w:eastAsia="ja-JP"/>
+          <w:lang w:eastAsia="es-MX"/>
         </w:rPr>
         <w:drawing>
           <wp:inline distT="0" distB="0" distL="0" distR="0" wp14:anchorId="4ECDF2B3" wp14:editId="25D5B8BD">
@@ -11757,7 +11782,7 @@
                     </pic:cNvPicPr>
                   </pic:nvPicPr>
                   <pic:blipFill>
-                    <a:blip r:embed="rId9">
+                    <a:blip r:embed="rId8">
                       <a:extLst>
                         <a:ext uri="{28A0092B-C50C-407E-A947-70E740481C1C}">
                           <a14:useLocalDpi xmlns:a14="http://schemas.microsoft.com/office/drawing/2010/main" val="0"/>
@@ -11875,7 +11900,7 @@
       <w:r>
         <w:rPr>
           <w:noProof/>
-          <w:lang w:eastAsia="ja-JP"/>
+          <w:lang w:eastAsia="es-MX"/>
         </w:rPr>
         <w:drawing>
           <wp:inline distT="0" distB="0" distL="0" distR="0" wp14:anchorId="53046836" wp14:editId="76679925">
@@ -11893,7 +11918,7 @@
                     <pic:cNvPicPr/>
                   </pic:nvPicPr>
                   <pic:blipFill rotWithShape="1">
-                    <a:blip r:embed="rId10"/>
+                    <a:blip r:embed="rId9"/>
                     <a:srcRect l="23780" t="32326" r="33586" b="9970"/>
                     <a:stretch/>
                   </pic:blipFill>
@@ -11947,7 +11972,7 @@
       <w:r>
         <w:rPr>
           <w:noProof/>
-          <w:lang w:eastAsia="ja-JP"/>
+          <w:lang w:eastAsia="es-MX"/>
         </w:rPr>
         <w:lastRenderedPageBreak/>
         <w:drawing>
@@ -11966,7 +11991,7 @@
                     <pic:cNvPicPr/>
                   </pic:nvPicPr>
                   <pic:blipFill rotWithShape="1">
-                    <a:blip r:embed="rId11"/>
+                    <a:blip r:embed="rId10"/>
                     <a:srcRect l="30235" t="32931" r="34774" b="10272"/>
                     <a:stretch/>
                   </pic:blipFill>
@@ -12011,7 +12036,7 @@
       <w:r>
         <w:rPr>
           <w:noProof/>
-          <w:lang w:eastAsia="ja-JP"/>
+          <w:lang w:eastAsia="es-MX"/>
         </w:rPr>
         <w:drawing>
           <wp:inline distT="0" distB="0" distL="0" distR="0" wp14:anchorId="71202CB1" wp14:editId="6B183691">
@@ -12029,7 +12054,7 @@
                     <pic:cNvPicPr/>
                   </pic:nvPicPr>
                   <pic:blipFill rotWithShape="1">
-                    <a:blip r:embed="rId12"/>
+                    <a:blip r:embed="rId11"/>
                     <a:srcRect l="18684" t="34442" r="35454" b="11178"/>
                     <a:stretch/>
                   </pic:blipFill>
@@ -12078,7 +12103,7 @@
       <w:r>
         <w:rPr>
           <w:noProof/>
-          <w:lang w:eastAsia="ja-JP"/>
+          <w:lang w:eastAsia="es-MX"/>
         </w:rPr>
         <w:drawing>
           <wp:inline distT="0" distB="0" distL="0" distR="0" wp14:anchorId="12536154" wp14:editId="0CE4617C">
@@ -12096,7 +12121,7 @@
                     <pic:cNvPicPr/>
                   </pic:nvPicPr>
                   <pic:blipFill>
-                    <a:blip r:embed="rId13"/>
+                    <a:blip r:embed="rId12"/>
                     <a:stretch>
                       <a:fillRect/>
                     </a:stretch>
@@ -12213,7 +12238,7 @@
       <w:r>
         <w:rPr>
           <w:noProof/>
-          <w:lang w:eastAsia="ja-JP"/>
+          <w:lang w:eastAsia="es-MX"/>
         </w:rPr>
         <w:drawing>
           <wp:inline distT="0" distB="0" distL="0" distR="0" wp14:anchorId="769C9F27" wp14:editId="4223FCAF">
@@ -12231,7 +12256,7 @@
                     <pic:cNvPicPr/>
                   </pic:nvPicPr>
                   <pic:blipFill>
-                    <a:blip r:embed="rId14"/>
+                    <a:blip r:embed="rId13"/>
                     <a:stretch>
                       <a:fillRect/>
                     </a:stretch>
@@ -12271,7 +12296,7 @@
       <w:r>
         <w:rPr>
           <w:noProof/>
-          <w:lang w:eastAsia="ja-JP"/>
+          <w:lang w:eastAsia="es-MX"/>
         </w:rPr>
         <w:drawing>
           <wp:inline distT="0" distB="0" distL="0" distR="0" wp14:anchorId="4BE11A24" wp14:editId="3EF7BFE8">
@@ -12289,7 +12314,7 @@
                     <pic:cNvPicPr/>
                   </pic:nvPicPr>
                   <pic:blipFill>
-                    <a:blip r:embed="rId15"/>
+                    <a:blip r:embed="rId14"/>
                     <a:stretch>
                       <a:fillRect/>
                     </a:stretch>
@@ -12346,7 +12371,7 @@
       <w:r>
         <w:rPr>
           <w:noProof/>
-          <w:lang w:eastAsia="ja-JP"/>
+          <w:lang w:eastAsia="es-MX"/>
         </w:rPr>
         <w:drawing>
           <wp:inline distT="0" distB="0" distL="0" distR="0" wp14:anchorId="5BF156F1" wp14:editId="474A65AE">
@@ -12364,7 +12389,7 @@
                     <pic:cNvPicPr/>
                   </pic:nvPicPr>
                   <pic:blipFill>
-                    <a:blip r:embed="rId16"/>
+                    <a:blip r:embed="rId15"/>
                     <a:stretch>
                       <a:fillRect/>
                     </a:stretch>
@@ -12410,7 +12435,7 @@
       <w:r>
         <w:rPr>
           <w:noProof/>
-          <w:lang w:eastAsia="ja-JP"/>
+          <w:lang w:eastAsia="es-MX"/>
         </w:rPr>
         <w:drawing>
           <wp:inline distT="0" distB="0" distL="0" distR="0" wp14:anchorId="28886C45" wp14:editId="64C5FBE0">
@@ -12428,7 +12453,7 @@
                     <pic:cNvPicPr/>
                   </pic:nvPicPr>
                   <pic:blipFill>
-                    <a:blip r:embed="rId17"/>
+                    <a:blip r:embed="rId16"/>
                     <a:stretch>
                       <a:fillRect/>
                     </a:stretch>
@@ -12467,7 +12492,7 @@
       <w:r>
         <w:rPr>
           <w:noProof/>
-          <w:lang w:eastAsia="ja-JP"/>
+          <w:lang w:eastAsia="es-MX"/>
         </w:rPr>
         <w:drawing>
           <wp:inline distT="0" distB="0" distL="0" distR="0" wp14:anchorId="1F12E02E" wp14:editId="4878C4B9">
@@ -12485,7 +12510,7 @@
                     <pic:cNvPicPr/>
                   </pic:nvPicPr>
                   <pic:blipFill>
-                    <a:blip r:embed="rId18"/>
+                    <a:blip r:embed="rId17"/>
                     <a:stretch>
                       <a:fillRect/>
                     </a:stretch>
@@ -12531,7 +12556,7 @@
       <w:r>
         <w:rPr>
           <w:noProof/>
-          <w:lang w:eastAsia="ja-JP"/>
+          <w:lang w:eastAsia="es-MX"/>
         </w:rPr>
         <w:drawing>
           <wp:inline distT="0" distB="0" distL="0" distR="0" wp14:anchorId="591C2F46" wp14:editId="045EEA24">
@@ -12549,7 +12574,7 @@
                     <pic:cNvPicPr/>
                   </pic:nvPicPr>
                   <pic:blipFill>
-                    <a:blip r:embed="rId19"/>
+                    <a:blip r:embed="rId18"/>
                     <a:stretch>
                       <a:fillRect/>
                     </a:stretch>
@@ -12584,7 +12609,7 @@
       <w:r>
         <w:rPr>
           <w:noProof/>
-          <w:lang w:eastAsia="ja-JP"/>
+          <w:lang w:eastAsia="es-MX"/>
         </w:rPr>
         <w:drawing>
           <wp:inline distT="0" distB="0" distL="0" distR="0" wp14:anchorId="61DAD9C0" wp14:editId="105A31C0">
@@ -12602,7 +12627,7 @@
                     <pic:cNvPicPr/>
                   </pic:nvPicPr>
                   <pic:blipFill rotWithShape="1">
-                    <a:blip r:embed="rId20"/>
+                    <a:blip r:embed="rId19"/>
                     <a:srcRect l="24120" t="36858" r="33586" b="10272"/>
                     <a:stretch/>
                   </pic:blipFill>
@@ -12640,7 +12665,7 @@
       <w:r>
         <w:rPr>
           <w:noProof/>
-          <w:lang w:eastAsia="ja-JP"/>
+          <w:lang w:eastAsia="es-MX"/>
         </w:rPr>
         <w:drawing>
           <wp:inline distT="0" distB="0" distL="0" distR="0" wp14:anchorId="4139FC24" wp14:editId="3DA0F0B0">
@@ -12658,7 +12683,7 @@
                     <pic:cNvPicPr/>
                   </pic:nvPicPr>
                   <pic:blipFill rotWithShape="1">
-                    <a:blip r:embed="rId21"/>
+                    <a:blip r:embed="rId20"/>
                     <a:srcRect l="26159" t="33837" r="32906" b="20241"/>
                     <a:stretch/>
                   </pic:blipFill>
@@ -12711,7 +12736,7 @@
 </file>
 
 <file path=word/numbering.xml><?xml version="1.0" encoding="utf-8"?>
-<w:numbering xmlns:wpc="http://schemas.microsoft.com/office/word/2010/wordprocessingCanvas" xmlns:mc="http://schemas.openxmlformats.org/markup-compatibility/2006" xmlns:o="urn:schemas-microsoft-com:office:office" xmlns:r="http://schemas.openxmlformats.org/officeDocument/2006/relationships" xmlns:m="http://schemas.openxmlformats.org/officeDocument/2006/math" xmlns:v="urn:schemas-microsoft-com:vml" xmlns:wp14="http://schemas.microsoft.com/office/word/2010/wordprocessingDrawing" xmlns:wp="http://schemas.openxmlformats.org/drawingml/2006/wordprocessingDrawing" xmlns:w10="urn:schemas-microsoft-com:office:word" xmlns:w="http://schemas.openxmlformats.org/wordprocessingml/2006/main" xmlns:w14="http://schemas.microsoft.com/office/word/2010/wordml" xmlns:wpg="http://schemas.microsoft.com/office/word/2010/wordprocessingGroup" xmlns:wpi="http://schemas.microsoft.com/office/word/2010/wordprocessingInk" xmlns:wne="http://schemas.microsoft.com/office/word/2006/wordml" xmlns:wps="http://schemas.microsoft.com/office/word/2010/wordprocessingShape" mc:Ignorable="w14 wp14">
+<w:numbering xmlns:wpc="http://schemas.microsoft.com/office/word/2010/wordprocessingCanvas" xmlns:mc="http://schemas.openxmlformats.org/markup-compatibility/2006" xmlns:o="urn:schemas-microsoft-com:office:office" xmlns:r="http://schemas.openxmlformats.org/officeDocument/2006/relationships" xmlns:m="http://schemas.openxmlformats.org/officeDocument/2006/math" xmlns:v="urn:schemas-microsoft-com:vml" xmlns:wp14="http://schemas.microsoft.com/office/word/2010/wordprocessingDrawing" xmlns:wp="http://schemas.openxmlformats.org/drawingml/2006/wordprocessingDrawing" xmlns:w10="urn:schemas-microsoft-com:office:word" xmlns:w="http://schemas.openxmlformats.org/wordprocessingml/2006/main" xmlns:w14="http://schemas.microsoft.com/office/word/2010/wordml" xmlns:w15="http://schemas.microsoft.com/office/word/2012/wordml" xmlns:wpg="http://schemas.microsoft.com/office/word/2010/wordprocessingGroup" xmlns:wpi="http://schemas.microsoft.com/office/word/2010/wordprocessingInk" xmlns:wne="http://schemas.microsoft.com/office/word/2006/wordml" xmlns:wps="http://schemas.microsoft.com/office/word/2010/wordprocessingShape" mc:Ignorable="w14 w15 wp14">
   <w:abstractNum w:abstractNumId="0">
     <w:nsid w:val="023D1B13"/>
     <w:multiLevelType w:val="hybridMultilevel"/>
@@ -14986,7 +15011,7 @@
 </file>
 
 <file path=word/styles.xml><?xml version="1.0" encoding="utf-8"?>
-<w:styles xmlns:mc="http://schemas.openxmlformats.org/markup-compatibility/2006" xmlns:r="http://schemas.openxmlformats.org/officeDocument/2006/relationships" xmlns:w="http://schemas.openxmlformats.org/wordprocessingml/2006/main" xmlns:w14="http://schemas.microsoft.com/office/word/2010/wordml" mc:Ignorable="w14">
+<w:styles xmlns:mc="http://schemas.openxmlformats.org/markup-compatibility/2006" xmlns:r="http://schemas.openxmlformats.org/officeDocument/2006/relationships" xmlns:w="http://schemas.openxmlformats.org/wordprocessingml/2006/main" xmlns:w14="http://schemas.microsoft.com/office/word/2010/wordml" xmlns:w15="http://schemas.microsoft.com/office/word/2012/wordml" mc:Ignorable="w14 w15">
   <w:docDefaults>
     <w:rPrDefault>
       <w:rPr>
@@ -15003,144 +15028,378 @@
       </w:pPr>
     </w:pPrDefault>
   </w:docDefaults>
-  <w:latentStyles w:defLockedState="0" w:defUIPriority="99" w:defSemiHidden="1" w:defUnhideWhenUsed="1" w:defQFormat="0" w:count="267">
-    <w:lsdException w:name="Normal" w:semiHidden="0" w:uiPriority="0" w:unhideWhenUsed="0" w:qFormat="1"/>
-    <w:lsdException w:name="heading 1" w:semiHidden="0" w:uiPriority="9" w:unhideWhenUsed="0" w:qFormat="1"/>
-    <w:lsdException w:name="heading 2" w:uiPriority="9" w:qFormat="1"/>
-    <w:lsdException w:name="heading 3" w:uiPriority="9" w:qFormat="1"/>
-    <w:lsdException w:name="heading 4" w:uiPriority="9" w:qFormat="1"/>
-    <w:lsdException w:name="heading 5" w:uiPriority="9" w:qFormat="1"/>
-    <w:lsdException w:name="heading 6" w:uiPriority="9" w:qFormat="1"/>
-    <w:lsdException w:name="heading 7" w:uiPriority="9" w:qFormat="1"/>
-    <w:lsdException w:name="heading 8" w:uiPriority="9" w:qFormat="1"/>
-    <w:lsdException w:name="heading 9" w:uiPriority="9" w:qFormat="1"/>
-    <w:lsdException w:name="toc 1" w:uiPriority="39"/>
-    <w:lsdException w:name="toc 2" w:uiPriority="39"/>
-    <w:lsdException w:name="toc 3" w:uiPriority="39"/>
-    <w:lsdException w:name="toc 4" w:uiPriority="39"/>
-    <w:lsdException w:name="toc 5" w:uiPriority="39"/>
-    <w:lsdException w:name="toc 6" w:uiPriority="39"/>
-    <w:lsdException w:name="toc 7" w:uiPriority="39"/>
-    <w:lsdException w:name="toc 8" w:uiPriority="39"/>
-    <w:lsdException w:name="toc 9" w:uiPriority="39"/>
-    <w:lsdException w:name="caption" w:uiPriority="35" w:qFormat="1"/>
-    <w:lsdException w:name="Title" w:semiHidden="0" w:uiPriority="10" w:unhideWhenUsed="0" w:qFormat="1"/>
-    <w:lsdException w:name="Default Paragraph Font" w:uiPriority="1"/>
-    <w:lsdException w:name="Subtitle" w:semiHidden="0" w:uiPriority="11" w:unhideWhenUsed="0" w:qFormat="1"/>
-    <w:lsdException w:name="Strong" w:semiHidden="0" w:uiPriority="22" w:unhideWhenUsed="0" w:qFormat="1"/>
-    <w:lsdException w:name="Emphasis" w:semiHidden="0" w:uiPriority="20" w:unhideWhenUsed="0" w:qFormat="1"/>
-    <w:lsdException w:name="Table Grid" w:semiHidden="0" w:uiPriority="39" w:unhideWhenUsed="0"/>
-    <w:lsdException w:name="Placeholder Text" w:unhideWhenUsed="0"/>
-    <w:lsdException w:name="No Spacing" w:semiHidden="0" w:uiPriority="1" w:unhideWhenUsed="0" w:qFormat="1"/>
-    <w:lsdException w:name="Light Shading" w:semiHidden="0" w:uiPriority="60" w:unhideWhenUsed="0"/>
-    <w:lsdException w:name="Light List" w:semiHidden="0" w:uiPriority="61" w:unhideWhenUsed="0"/>
-    <w:lsdException w:name="Light Grid" w:semiHidden="0" w:uiPriority="62" w:unhideWhenUsed="0"/>
-    <w:lsdException w:name="Medium Shading 1" w:semiHidden="0" w:uiPriority="63" w:unhideWhenUsed="0"/>
-    <w:lsdException w:name="Medium Shading 2" w:semiHidden="0" w:uiPriority="64" w:unhideWhenUsed="0"/>
-    <w:lsdException w:name="Medium List 1" w:semiHidden="0" w:uiPriority="65" w:unhideWhenUsed="0"/>
-    <w:lsdException w:name="Medium List 2" w:semiHidden="0" w:uiPriority="66" w:unhideWhenUsed="0"/>
-    <w:lsdException w:name="Medium Grid 1" w:semiHidden="0" w:uiPriority="67" w:unhideWhenUsed="0"/>
-    <w:lsdException w:name="Medium Grid 2" w:semiHidden="0" w:uiPriority="68" w:unhideWhenUsed="0"/>
-    <w:lsdException w:name="Medium Grid 3" w:semiHidden="0" w:uiPriority="69" w:unhideWhenUsed="0"/>
-    <w:lsdException w:name="Dark List" w:semiHidden="0" w:uiPriority="70" w:unhideWhenUsed="0"/>
-    <w:lsdException w:name="Colorful Shading" w:semiHidden="0" w:uiPriority="71" w:unhideWhenUsed="0"/>
-    <w:lsdException w:name="Colorful List" w:semiHidden="0" w:uiPriority="72" w:unhideWhenUsed="0"/>
-    <w:lsdException w:name="Colorful Grid" w:semiHidden="0" w:uiPriority="73" w:unhideWhenUsed="0"/>
-    <w:lsdException w:name="Light Shading Accent 1" w:semiHidden="0" w:uiPriority="60" w:unhideWhenUsed="0"/>
-    <w:lsdException w:name="Light List Accent 1" w:semiHidden="0" w:uiPriority="61" w:unhideWhenUsed="0"/>
-    <w:lsdException w:name="Light Grid Accent 1" w:semiHidden="0" w:uiPriority="62" w:unhideWhenUsed="0"/>
-    <w:lsdException w:name="Medium Shading 1 Accent 1" w:semiHidden="0" w:uiPriority="63" w:unhideWhenUsed="0"/>
-    <w:lsdException w:name="Medium Shading 2 Accent 1" w:semiHidden="0" w:uiPriority="64" w:unhideWhenUsed="0"/>
-    <w:lsdException w:name="Medium List 1 Accent 1" w:semiHidden="0" w:uiPriority="65" w:unhideWhenUsed="0"/>
-    <w:lsdException w:name="Revision" w:unhideWhenUsed="0"/>
-    <w:lsdException w:name="List Paragraph" w:semiHidden="0" w:uiPriority="34" w:unhideWhenUsed="0" w:qFormat="1"/>
-    <w:lsdException w:name="Quote" w:semiHidden="0" w:uiPriority="29" w:unhideWhenUsed="0" w:qFormat="1"/>
-    <w:lsdException w:name="Intense Quote" w:semiHidden="0" w:uiPriority="30" w:unhideWhenUsed="0" w:qFormat="1"/>
-    <w:lsdException w:name="Medium List 2 Accent 1" w:semiHidden="0" w:uiPriority="66" w:unhideWhenUsed="0"/>
-    <w:lsdException w:name="Medium Grid 1 Accent 1" w:semiHidden="0" w:uiPriority="67" w:unhideWhenUsed="0"/>
-    <w:lsdException w:name="Medium Grid 2 Accent 1" w:semiHidden="0" w:uiPriority="68" w:unhideWhenUsed="0"/>
-    <w:lsdException w:name="Medium Grid 3 Accent 1" w:semiHidden="0" w:uiPriority="69" w:unhideWhenUsed="0"/>
-    <w:lsdException w:name="Dark List Accent 1" w:semiHidden="0" w:uiPriority="70" w:unhideWhenUsed="0"/>
-    <w:lsdException w:name="Colorful Shading Accent 1" w:semiHidden="0" w:uiPriority="71" w:unhideWhenUsed="0"/>
-    <w:lsdException w:name="Colorful List Accent 1" w:semiHidden="0" w:uiPriority="72" w:unhideWhenUsed="0"/>
-    <w:lsdException w:name="Colorful Grid Accent 1" w:semiHidden="0" w:uiPriority="73" w:unhideWhenUsed="0"/>
-    <w:lsdException w:name="Light Shading Accent 2" w:semiHidden="0" w:uiPriority="60" w:unhideWhenUsed="0"/>
-    <w:lsdException w:name="Light List Accent 2" w:semiHidden="0" w:uiPriority="61" w:unhideWhenUsed="0"/>
-    <w:lsdException w:name="Light Grid Accent 2" w:semiHidden="0" w:uiPriority="62" w:unhideWhenUsed="0"/>
-    <w:lsdException w:name="Medium Shading 1 Accent 2" w:semiHidden="0" w:uiPriority="63" w:unhideWhenUsed="0"/>
-    <w:lsdException w:name="Medium Shading 2 Accent 2" w:semiHidden="0" w:uiPriority="64" w:unhideWhenUsed="0"/>
-    <w:lsdException w:name="Medium List 1 Accent 2" w:semiHidden="0" w:uiPriority="65" w:unhideWhenUsed="0"/>
-    <w:lsdException w:name="Medium List 2 Accent 2" w:semiHidden="0" w:uiPriority="66" w:unhideWhenUsed="0"/>
-    <w:lsdException w:name="Medium Grid 1 Accent 2" w:semiHidden="0" w:uiPriority="67" w:unhideWhenUsed="0"/>
-    <w:lsdException w:name="Medium Grid 2 Accent 2" w:semiHidden="0" w:uiPriority="68" w:unhideWhenUsed="0"/>
-    <w:lsdException w:name="Medium Grid 3 Accent 2" w:semiHidden="0" w:uiPriority="69" w:unhideWhenUsed="0"/>
-    <w:lsdException w:name="Dark List Accent 2" w:semiHidden="0" w:uiPriority="70" w:unhideWhenUsed="0"/>
-    <w:lsdException w:name="Colorful Shading Accent 2" w:semiHidden="0" w:uiPriority="71" w:unhideWhenUsed="0"/>
-    <w:lsdException w:name="Colorful List Accent 2" w:semiHidden="0" w:uiPriority="72" w:unhideWhenUsed="0"/>
-    <w:lsdException w:name="Colorful Grid Accent 2" w:semiHidden="0" w:uiPriority="73" w:unhideWhenUsed="0"/>
-    <w:lsdException w:name="Light Shading Accent 3" w:semiHidden="0" w:uiPriority="60" w:unhideWhenUsed="0"/>
-    <w:lsdException w:name="Light List Accent 3" w:semiHidden="0" w:uiPriority="61" w:unhideWhenUsed="0"/>
-    <w:lsdException w:name="Light Grid Accent 3" w:semiHidden="0" w:uiPriority="62" w:unhideWhenUsed="0"/>
-    <w:lsdException w:name="Medium Shading 1 Accent 3" w:semiHidden="0" w:uiPriority="63" w:unhideWhenUsed="0"/>
-    <w:lsdException w:name="Medium Shading 2 Accent 3" w:semiHidden="0" w:uiPriority="64" w:unhideWhenUsed="0"/>
-    <w:lsdException w:name="Medium List 1 Accent 3" w:semiHidden="0" w:uiPriority="65" w:unhideWhenUsed="0"/>
-    <w:lsdException w:name="Medium List 2 Accent 3" w:semiHidden="0" w:uiPriority="66" w:unhideWhenUsed="0"/>
-    <w:lsdException w:name="Medium Grid 1 Accent 3" w:semiHidden="0" w:uiPriority="67" w:unhideWhenUsed="0"/>
-    <w:lsdException w:name="Medium Grid 2 Accent 3" w:semiHidden="0" w:uiPriority="68" w:unhideWhenUsed="0"/>
-    <w:lsdException w:name="Medium Grid 3 Accent 3" w:semiHidden="0" w:uiPriority="69" w:unhideWhenUsed="0"/>
-    <w:lsdException w:name="Dark List Accent 3" w:semiHidden="0" w:uiPriority="70" w:unhideWhenUsed="0"/>
-    <w:lsdException w:name="Colorful Shading Accent 3" w:semiHidden="0" w:uiPriority="71" w:unhideWhenUsed="0"/>
-    <w:lsdException w:name="Colorful List Accent 3" w:semiHidden="0" w:uiPriority="72" w:unhideWhenUsed="0"/>
-    <w:lsdException w:name="Colorful Grid Accent 3" w:semiHidden="0" w:uiPriority="73" w:unhideWhenUsed="0"/>
-    <w:lsdException w:name="Light Shading Accent 4" w:semiHidden="0" w:uiPriority="60" w:unhideWhenUsed="0"/>
-    <w:lsdException w:name="Light List Accent 4" w:semiHidden="0" w:uiPriority="61" w:unhideWhenUsed="0"/>
-    <w:lsdException w:name="Light Grid Accent 4" w:semiHidden="0" w:uiPriority="62" w:unhideWhenUsed="0"/>
-    <w:lsdException w:name="Medium Shading 1 Accent 4" w:semiHidden="0" w:uiPriority="63" w:unhideWhenUsed="0"/>
-    <w:lsdException w:name="Medium Shading 2 Accent 4" w:semiHidden="0" w:uiPriority="64" w:unhideWhenUsed="0"/>
-    <w:lsdException w:name="Medium List 1 Accent 4" w:semiHidden="0" w:uiPriority="65" w:unhideWhenUsed="0"/>
-    <w:lsdException w:name="Medium List 2 Accent 4" w:semiHidden="0" w:uiPriority="66" w:unhideWhenUsed="0"/>
-    <w:lsdException w:name="Medium Grid 1 Accent 4" w:semiHidden="0" w:uiPriority="67" w:unhideWhenUsed="0"/>
-    <w:lsdException w:name="Medium Grid 2 Accent 4" w:semiHidden="0" w:uiPriority="68" w:unhideWhenUsed="0"/>
-    <w:lsdException w:name="Medium Grid 3 Accent 4" w:semiHidden="0" w:uiPriority="69" w:unhideWhenUsed="0"/>
-    <w:lsdException w:name="Dark List Accent 4" w:semiHidden="0" w:uiPriority="70" w:unhideWhenUsed="0"/>
-    <w:lsdException w:name="Colorful Shading Accent 4" w:semiHidden="0" w:uiPriority="71" w:unhideWhenUsed="0"/>
-    <w:lsdException w:name="Colorful List Accent 4" w:semiHidden="0" w:uiPriority="72" w:unhideWhenUsed="0"/>
-    <w:lsdException w:name="Colorful Grid Accent 4" w:semiHidden="0" w:uiPriority="73" w:unhideWhenUsed="0"/>
-    <w:lsdException w:name="Light Shading Accent 5" w:semiHidden="0" w:uiPriority="60" w:unhideWhenUsed="0"/>
-    <w:lsdException w:name="Light List Accent 5" w:semiHidden="0" w:uiPriority="61" w:unhideWhenUsed="0"/>
-    <w:lsdException w:name="Light Grid Accent 5" w:semiHidden="0" w:uiPriority="62" w:unhideWhenUsed="0"/>
-    <w:lsdException w:name="Medium Shading 1 Accent 5" w:semiHidden="0" w:uiPriority="63" w:unhideWhenUsed="0"/>
-    <w:lsdException w:name="Medium Shading 2 Accent 5" w:semiHidden="0" w:uiPriority="64" w:unhideWhenUsed="0"/>
-    <w:lsdException w:name="Medium List 1 Accent 5" w:semiHidden="0" w:uiPriority="65" w:unhideWhenUsed="0"/>
-    <w:lsdException w:name="Medium List 2 Accent 5" w:semiHidden="0" w:uiPriority="66" w:unhideWhenUsed="0"/>
-    <w:lsdException w:name="Medium Grid 1 Accent 5" w:semiHidden="0" w:uiPriority="67" w:unhideWhenUsed="0"/>
-    <w:lsdException w:name="Medium Grid 2 Accent 5" w:semiHidden="0" w:uiPriority="68" w:unhideWhenUsed="0"/>
-    <w:lsdException w:name="Medium Grid 3 Accent 5" w:semiHidden="0" w:uiPriority="69" w:unhideWhenUsed="0"/>
-    <w:lsdException w:name="Dark List Accent 5" w:semiHidden="0" w:uiPriority="70" w:unhideWhenUsed="0"/>
-    <w:lsdException w:name="Colorful Shading Accent 5" w:semiHidden="0" w:uiPriority="71" w:unhideWhenUsed="0"/>
-    <w:lsdException w:name="Colorful List Accent 5" w:semiHidden="0" w:uiPriority="72" w:unhideWhenUsed="0"/>
-    <w:lsdException w:name="Colorful Grid Accent 5" w:semiHidden="0" w:uiPriority="73" w:unhideWhenUsed="0"/>
-    <w:lsdException w:name="Light Shading Accent 6" w:semiHidden="0" w:uiPriority="60" w:unhideWhenUsed="0"/>
-    <w:lsdException w:name="Light List Accent 6" w:semiHidden="0" w:uiPriority="61" w:unhideWhenUsed="0"/>
-    <w:lsdException w:name="Light Grid Accent 6" w:semiHidden="0" w:uiPriority="62" w:unhideWhenUsed="0"/>
-    <w:lsdException w:name="Medium Shading 1 Accent 6" w:semiHidden="0" w:uiPriority="63" w:unhideWhenUsed="0"/>
-    <w:lsdException w:name="Medium Shading 2 Accent 6" w:semiHidden="0" w:uiPriority="64" w:unhideWhenUsed="0"/>
-    <w:lsdException w:name="Medium List 1 Accent 6" w:semiHidden="0" w:uiPriority="65" w:unhideWhenUsed="0"/>
-    <w:lsdException w:name="Medium List 2 Accent 6" w:semiHidden="0" w:uiPriority="66" w:unhideWhenUsed="0"/>
-    <w:lsdException w:name="Medium Grid 1 Accent 6" w:semiHidden="0" w:uiPriority="67" w:unhideWhenUsed="0"/>
-    <w:lsdException w:name="Medium Grid 2 Accent 6" w:semiHidden="0" w:uiPriority="68" w:unhideWhenUsed="0"/>
-    <w:lsdException w:name="Medium Grid 3 Accent 6" w:semiHidden="0" w:uiPriority="69" w:unhideWhenUsed="0"/>
-    <w:lsdException w:name="Dark List Accent 6" w:semiHidden="0" w:uiPriority="70" w:unhideWhenUsed="0"/>
-    <w:lsdException w:name="Colorful Shading Accent 6" w:semiHidden="0" w:uiPriority="71" w:unhideWhenUsed="0"/>
-    <w:lsdException w:name="Colorful List Accent 6" w:semiHidden="0" w:uiPriority="72" w:unhideWhenUsed="0"/>
-    <w:lsdException w:name="Colorful Grid Accent 6" w:semiHidden="0" w:uiPriority="73" w:unhideWhenUsed="0"/>
-    <w:lsdException w:name="Subtle Emphasis" w:semiHidden="0" w:uiPriority="19" w:unhideWhenUsed="0" w:qFormat="1"/>
-    <w:lsdException w:name="Intense Emphasis" w:semiHidden="0" w:uiPriority="21" w:unhideWhenUsed="0" w:qFormat="1"/>
-    <w:lsdException w:name="Subtle Reference" w:semiHidden="0" w:uiPriority="31" w:unhideWhenUsed="0" w:qFormat="1"/>
-    <w:lsdException w:name="Intense Reference" w:semiHidden="0" w:uiPriority="32" w:unhideWhenUsed="0" w:qFormat="1"/>
-    <w:lsdException w:name="Book Title" w:semiHidden="0" w:uiPriority="33" w:unhideWhenUsed="0" w:qFormat="1"/>
-    <w:lsdException w:name="Bibliography" w:uiPriority="37"/>
-    <w:lsdException w:name="TOC Heading" w:uiPriority="39" w:qFormat="1"/>
+  <w:latentStyles w:defLockedState="0" w:defUIPriority="99" w:defSemiHidden="0" w:defUnhideWhenUsed="0" w:defQFormat="0" w:count="371">
+    <w:lsdException w:name="Normal" w:uiPriority="0" w:qFormat="1"/>
+    <w:lsdException w:name="heading 1" w:uiPriority="9" w:qFormat="1"/>
+    <w:lsdException w:name="heading 2" w:semiHidden="1" w:uiPriority="9" w:unhideWhenUsed="1" w:qFormat="1"/>
+    <w:lsdException w:name="heading 3" w:semiHidden="1" w:uiPriority="9" w:unhideWhenUsed="1" w:qFormat="1"/>
+    <w:lsdException w:name="heading 4" w:semiHidden="1" w:uiPriority="9" w:unhideWhenUsed="1" w:qFormat="1"/>
+    <w:lsdException w:name="heading 5" w:semiHidden="1" w:uiPriority="9" w:unhideWhenUsed="1" w:qFormat="1"/>
+    <w:lsdException w:name="heading 6" w:semiHidden="1" w:uiPriority="9" w:unhideWhenUsed="1" w:qFormat="1"/>
+    <w:lsdException w:name="heading 7" w:semiHidden="1" w:uiPriority="9" w:unhideWhenUsed="1" w:qFormat="1"/>
+    <w:lsdException w:name="heading 8" w:semiHidden="1" w:uiPriority="9" w:unhideWhenUsed="1" w:qFormat="1"/>
+    <w:lsdException w:name="heading 9" w:semiHidden="1" w:uiPriority="9" w:unhideWhenUsed="1" w:qFormat="1"/>
+    <w:lsdException w:name="index 1" w:semiHidden="1" w:unhideWhenUsed="1"/>
+    <w:lsdException w:name="index 2" w:semiHidden="1" w:unhideWhenUsed="1"/>
+    <w:lsdException w:name="index 3" w:semiHidden="1" w:unhideWhenUsed="1"/>
+    <w:lsdException w:name="index 4" w:semiHidden="1" w:unhideWhenUsed="1"/>
+    <w:lsdException w:name="index 5" w:semiHidden="1" w:unhideWhenUsed="1"/>
+    <w:lsdException w:name="index 6" w:semiHidden="1" w:unhideWhenUsed="1"/>
+    <w:lsdException w:name="index 7" w:semiHidden="1" w:unhideWhenUsed="1"/>
+    <w:lsdException w:name="index 8" w:semiHidden="1" w:unhideWhenUsed="1"/>
+    <w:lsdException w:name="index 9" w:semiHidden="1" w:unhideWhenUsed="1"/>
+    <w:lsdException w:name="toc 1" w:semiHidden="1" w:uiPriority="39" w:unhideWhenUsed="1"/>
+    <w:lsdException w:name="toc 2" w:semiHidden="1" w:uiPriority="39" w:unhideWhenUsed="1"/>
+    <w:lsdException w:name="toc 3" w:semiHidden="1" w:uiPriority="39" w:unhideWhenUsed="1"/>
+    <w:lsdException w:name="toc 4" w:semiHidden="1" w:uiPriority="39" w:unhideWhenUsed="1"/>
+    <w:lsdException w:name="toc 5" w:semiHidden="1" w:uiPriority="39" w:unhideWhenUsed="1"/>
+    <w:lsdException w:name="toc 6" w:semiHidden="1" w:uiPriority="39" w:unhideWhenUsed="1"/>
+    <w:lsdException w:name="toc 7" w:semiHidden="1" w:uiPriority="39" w:unhideWhenUsed="1"/>
+    <w:lsdException w:name="toc 8" w:semiHidden="1" w:uiPriority="39" w:unhideWhenUsed="1"/>
+    <w:lsdException w:name="toc 9" w:semiHidden="1" w:uiPriority="39" w:unhideWhenUsed="1"/>
+    <w:lsdException w:name="Normal Indent" w:semiHidden="1" w:unhideWhenUsed="1"/>
+    <w:lsdException w:name="footnote text" w:semiHidden="1" w:unhideWhenUsed="1"/>
+    <w:lsdException w:name="annotation text" w:semiHidden="1" w:unhideWhenUsed="1"/>
+    <w:lsdException w:name="header" w:semiHidden="1" w:unhideWhenUsed="1"/>
+    <w:lsdException w:name="footer" w:semiHidden="1" w:unhideWhenUsed="1"/>
+    <w:lsdException w:name="index heading" w:semiHidden="1" w:unhideWhenUsed="1"/>
+    <w:lsdException w:name="caption" w:semiHidden="1" w:uiPriority="35" w:unhideWhenUsed="1" w:qFormat="1"/>
+    <w:lsdException w:name="table of figures" w:semiHidden="1" w:unhideWhenUsed="1"/>
+    <w:lsdException w:name="envelope address" w:semiHidden="1" w:unhideWhenUsed="1"/>
+    <w:lsdException w:name="envelope return" w:semiHidden="1" w:unhideWhenUsed="1"/>
+    <w:lsdException w:name="footnote reference" w:semiHidden="1" w:unhideWhenUsed="1"/>
+    <w:lsdException w:name="annotation reference" w:semiHidden="1" w:unhideWhenUsed="1"/>
+    <w:lsdException w:name="line number" w:semiHidden="1" w:unhideWhenUsed="1"/>
+    <w:lsdException w:name="page number" w:semiHidden="1" w:unhideWhenUsed="1"/>
+    <w:lsdException w:name="endnote reference" w:semiHidden="1" w:unhideWhenUsed="1"/>
+    <w:lsdException w:name="endnote text" w:semiHidden="1" w:unhideWhenUsed="1"/>
+    <w:lsdException w:name="table of authorities" w:semiHidden="1" w:unhideWhenUsed="1"/>
+    <w:lsdException w:name="macro" w:semiHidden="1" w:unhideWhenUsed="1"/>
+    <w:lsdException w:name="toa heading" w:semiHidden="1" w:unhideWhenUsed="1"/>
+    <w:lsdException w:name="List" w:semiHidden="1" w:unhideWhenUsed="1"/>
+    <w:lsdException w:name="List Bullet" w:semiHidden="1" w:unhideWhenUsed="1"/>
+    <w:lsdException w:name="List Number" w:semiHidden="1" w:unhideWhenUsed="1"/>
+    <w:lsdException w:name="List 2" w:semiHidden="1" w:unhideWhenUsed="1"/>
+    <w:lsdException w:name="List 3" w:semiHidden="1" w:unhideWhenUsed="1"/>
+    <w:lsdException w:name="List 4" w:semiHidden="1" w:unhideWhenUsed="1"/>
+    <w:lsdException w:name="List 5" w:semiHidden="1" w:unhideWhenUsed="1"/>
+    <w:lsdException w:name="List Bullet 2" w:semiHidden="1" w:unhideWhenUsed="1"/>
+    <w:lsdException w:name="List Bullet 3" w:semiHidden="1" w:unhideWhenUsed="1"/>
+    <w:lsdException w:name="List Bullet 4" w:semiHidden="1" w:unhideWhenUsed="1"/>
+    <w:lsdException w:name="List Bullet 5" w:semiHidden="1" w:unhideWhenUsed="1"/>
+    <w:lsdException w:name="List Number 2" w:semiHidden="1" w:unhideWhenUsed="1"/>
+    <w:lsdException w:name="List Number 3" w:semiHidden="1" w:unhideWhenUsed="1"/>
+    <w:lsdException w:name="List Number 4" w:semiHidden="1" w:unhideWhenUsed="1"/>
+    <w:lsdException w:name="List Number 5" w:semiHidden="1" w:unhideWhenUsed="1"/>
+    <w:lsdException w:name="Title" w:uiPriority="10" w:qFormat="1"/>
+    <w:lsdException w:name="Closing" w:semiHidden="1" w:unhideWhenUsed="1"/>
+    <w:lsdException w:name="Signature" w:semiHidden="1" w:unhideWhenUsed="1"/>
+    <w:lsdException w:name="Default Paragraph Font" w:semiHidden="1" w:uiPriority="1" w:unhideWhenUsed="1"/>
+    <w:lsdException w:name="Body Text" w:semiHidden="1" w:unhideWhenUsed="1"/>
+    <w:lsdException w:name="Body Text Indent" w:semiHidden="1" w:unhideWhenUsed="1"/>
+    <w:lsdException w:name="List Continue" w:semiHidden="1" w:unhideWhenUsed="1"/>
+    <w:lsdException w:name="List Continue 2" w:semiHidden="1" w:unhideWhenUsed="1"/>
+    <w:lsdException w:name="List Continue 3" w:semiHidden="1" w:unhideWhenUsed="1"/>
+    <w:lsdException w:name="List Continue 4" w:semiHidden="1" w:unhideWhenUsed="1"/>
+    <w:lsdException w:name="List Continue 5" w:semiHidden="1" w:unhideWhenUsed="1"/>
+    <w:lsdException w:name="Message Header" w:semiHidden="1" w:unhideWhenUsed="1"/>
+    <w:lsdException w:name="Subtitle" w:uiPriority="11" w:qFormat="1"/>
+    <w:lsdException w:name="Salutation" w:semiHidden="1" w:unhideWhenUsed="1"/>
+    <w:lsdException w:name="Date" w:semiHidden="1" w:unhideWhenUsed="1"/>
+    <w:lsdException w:name="Body Text First Indent" w:semiHidden="1" w:unhideWhenUsed="1"/>
+    <w:lsdException w:name="Body Text First Indent 2" w:semiHidden="1" w:unhideWhenUsed="1"/>
+    <w:lsdException w:name="Note Heading" w:semiHidden="1" w:unhideWhenUsed="1"/>
+    <w:lsdException w:name="Body Text 2" w:semiHidden="1" w:unhideWhenUsed="1"/>
+    <w:lsdException w:name="Body Text 3" w:semiHidden="1" w:unhideWhenUsed="1"/>
+    <w:lsdException w:name="Body Text Indent 2" w:semiHidden="1" w:unhideWhenUsed="1"/>
+    <w:lsdException w:name="Body Text Indent 3" w:semiHidden="1" w:unhideWhenUsed="1"/>
+    <w:lsdException w:name="Block Text" w:semiHidden="1" w:unhideWhenUsed="1"/>
+    <w:lsdException w:name="Hyperlink" w:semiHidden="1" w:unhideWhenUsed="1"/>
+    <w:lsdException w:name="FollowedHyperlink" w:semiHidden="1" w:unhideWhenUsed="1"/>
+    <w:lsdException w:name="Strong" w:uiPriority="22" w:qFormat="1"/>
+    <w:lsdException w:name="Emphasis" w:uiPriority="20" w:qFormat="1"/>
+    <w:lsdException w:name="Document Map" w:semiHidden="1" w:unhideWhenUsed="1"/>
+    <w:lsdException w:name="Plain Text" w:semiHidden="1" w:unhideWhenUsed="1"/>
+    <w:lsdException w:name="E-mail Signature" w:semiHidden="1" w:unhideWhenUsed="1"/>
+    <w:lsdException w:name="HTML Top of Form" w:semiHidden="1" w:unhideWhenUsed="1"/>
+    <w:lsdException w:name="HTML Bottom of Form" w:semiHidden="1" w:unhideWhenUsed="1"/>
+    <w:lsdException w:name="Normal (Web)" w:semiHidden="1" w:unhideWhenUsed="1"/>
+    <w:lsdException w:name="HTML Acronym" w:semiHidden="1" w:unhideWhenUsed="1"/>
+    <w:lsdException w:name="HTML Address" w:semiHidden="1" w:unhideWhenUsed="1"/>
+    <w:lsdException w:name="HTML Cite" w:semiHidden="1" w:unhideWhenUsed="1"/>
+    <w:lsdException w:name="HTML Code" w:semiHidden="1" w:unhideWhenUsed="1"/>
+    <w:lsdException w:name="HTML Definition" w:semiHidden="1" w:unhideWhenUsed="1"/>
+    <w:lsdException w:name="HTML Keyboard" w:semiHidden="1" w:unhideWhenUsed="1"/>
+    <w:lsdException w:name="HTML Preformatted" w:semiHidden="1" w:unhideWhenUsed="1"/>
+    <w:lsdException w:name="HTML Sample" w:semiHidden="1" w:unhideWhenUsed="1"/>
+    <w:lsdException w:name="HTML Typewriter" w:semiHidden="1" w:unhideWhenUsed="1"/>
+    <w:lsdException w:name="HTML Variable" w:semiHidden="1" w:unhideWhenUsed="1"/>
+    <w:lsdException w:name="Normal Table" w:semiHidden="1" w:unhideWhenUsed="1"/>
+    <w:lsdException w:name="annotation subject" w:semiHidden="1" w:unhideWhenUsed="1"/>
+    <w:lsdException w:name="No List" w:semiHidden="1" w:unhideWhenUsed="1"/>
+    <w:lsdException w:name="Outline List 1" w:semiHidden="1" w:unhideWhenUsed="1"/>
+    <w:lsdException w:name="Outline List 2" w:semiHidden="1" w:unhideWhenUsed="1"/>
+    <w:lsdException w:name="Outline List 3" w:semiHidden="1" w:unhideWhenUsed="1"/>
+    <w:lsdException w:name="Table Simple 1" w:semiHidden="1" w:unhideWhenUsed="1"/>
+    <w:lsdException w:name="Table Simple 2" w:semiHidden="1" w:unhideWhenUsed="1"/>
+    <w:lsdException w:name="Table Simple 3" w:semiHidden="1" w:unhideWhenUsed="1"/>
+    <w:lsdException w:name="Table Classic 1" w:semiHidden="1" w:unhideWhenUsed="1"/>
+    <w:lsdException w:name="Table Classic 2" w:semiHidden="1" w:unhideWhenUsed="1"/>
+    <w:lsdException w:name="Table Classic 3" w:semiHidden="1" w:unhideWhenUsed="1"/>
+    <w:lsdException w:name="Table Classic 4" w:semiHidden="1" w:unhideWhenUsed="1"/>
+    <w:lsdException w:name="Table Colorful 1" w:semiHidden="1" w:unhideWhenUsed="1"/>
+    <w:lsdException w:name="Table Colorful 2" w:semiHidden="1" w:unhideWhenUsed="1"/>
+    <w:lsdException w:name="Table Colorful 3" w:semiHidden="1" w:unhideWhenUsed="1"/>
+    <w:lsdException w:name="Table Columns 1" w:semiHidden="1" w:unhideWhenUsed="1"/>
+    <w:lsdException w:name="Table Columns 2" w:semiHidden="1" w:unhideWhenUsed="1"/>
+    <w:lsdException w:name="Table Columns 3" w:semiHidden="1" w:unhideWhenUsed="1"/>
+    <w:lsdException w:name="Table Columns 4" w:semiHidden="1" w:unhideWhenUsed="1"/>
+    <w:lsdException w:name="Table Columns 5" w:semiHidden="1" w:unhideWhenUsed="1"/>
+    <w:lsdException w:name="Table Grid 1" w:semiHidden="1" w:unhideWhenUsed="1"/>
+    <w:lsdException w:name="Table Grid 2" w:semiHidden="1" w:unhideWhenUsed="1"/>
+    <w:lsdException w:name="Table Grid 3" w:semiHidden="1" w:unhideWhenUsed="1"/>
+    <w:lsdException w:name="Table Grid 4" w:semiHidden="1" w:unhideWhenUsed="1"/>
+    <w:lsdException w:name="Table Grid 5" w:semiHidden="1" w:unhideWhenUsed="1"/>
+    <w:lsdException w:name="Table Grid 6" w:semiHidden="1" w:unhideWhenUsed="1"/>
+    <w:lsdException w:name="Table Grid 7" w:semiHidden="1" w:unhideWhenUsed="1"/>
+    <w:lsdException w:name="Table Grid 8" w:semiHidden="1" w:unhideWhenUsed="1"/>
+    <w:lsdException w:name="Table List 1" w:semiHidden="1" w:unhideWhenUsed="1"/>
+    <w:lsdException w:name="Table List 2" w:semiHidden="1" w:unhideWhenUsed="1"/>
+    <w:lsdException w:name="Table List 3" w:semiHidden="1" w:unhideWhenUsed="1"/>
+    <w:lsdException w:name="Table List 4" w:semiHidden="1" w:unhideWhenUsed="1"/>
+    <w:lsdException w:name="Table List 5" w:semiHidden="1" w:unhideWhenUsed="1"/>
+    <w:lsdException w:name="Table List 6" w:semiHidden="1" w:unhideWhenUsed="1"/>
+    <w:lsdException w:name="Table List 7" w:semiHidden="1" w:unhideWhenUsed="1"/>
+    <w:lsdException w:name="Table List 8" w:semiHidden="1" w:unhideWhenUsed="1"/>
+    <w:lsdException w:name="Table 3D effects 1" w:semiHidden="1" w:unhideWhenUsed="1"/>
+    <w:lsdException w:name="Table 3D effects 2" w:semiHidden="1" w:unhideWhenUsed="1"/>
+    <w:lsdException w:name="Table 3D effects 3" w:semiHidden="1" w:unhideWhenUsed="1"/>
+    <w:lsdException w:name="Table Contemporary" w:semiHidden="1" w:unhideWhenUsed="1"/>
+    <w:lsdException w:name="Table Elegant" w:semiHidden="1" w:unhideWhenUsed="1"/>
+    <w:lsdException w:name="Table Professional" w:semiHidden="1" w:unhideWhenUsed="1"/>
+    <w:lsdException w:name="Table Subtle 1" w:semiHidden="1" w:unhideWhenUsed="1"/>
+    <w:lsdException w:name="Table Subtle 2" w:semiHidden="1" w:unhideWhenUsed="1"/>
+    <w:lsdException w:name="Table Web 1" w:semiHidden="1" w:unhideWhenUsed="1"/>
+    <w:lsdException w:name="Table Web 2" w:semiHidden="1" w:unhideWhenUsed="1"/>
+    <w:lsdException w:name="Table Web 3" w:semiHidden="1" w:unhideWhenUsed="1"/>
+    <w:lsdException w:name="Balloon Text" w:semiHidden="1" w:unhideWhenUsed="1"/>
+    <w:lsdException w:name="Table Grid" w:uiPriority="39"/>
+    <w:lsdException w:name="Table Theme" w:semiHidden="1" w:unhideWhenUsed="1"/>
+    <w:lsdException w:name="Placeholder Text" w:semiHidden="1"/>
+    <w:lsdException w:name="No Spacing" w:uiPriority="1" w:qFormat="1"/>
+    <w:lsdException w:name="Light Shading" w:uiPriority="60"/>
+    <w:lsdException w:name="Light List" w:uiPriority="61"/>
+    <w:lsdException w:name="Light Grid" w:uiPriority="62"/>
+    <w:lsdException w:name="Medium Shading 1" w:uiPriority="63"/>
+    <w:lsdException w:name="Medium Shading 2" w:uiPriority="64"/>
+    <w:lsdException w:name="Medium List 1" w:uiPriority="65"/>
+    <w:lsdException w:name="Medium List 2" w:uiPriority="66"/>
+    <w:lsdException w:name="Medium Grid 1" w:uiPriority="67"/>
+    <w:lsdException w:name="Medium Grid 2" w:uiPriority="68"/>
+    <w:lsdException w:name="Medium Grid 3" w:uiPriority="69"/>
+    <w:lsdException w:name="Dark List" w:uiPriority="70"/>
+    <w:lsdException w:name="Colorful Shading" w:uiPriority="71"/>
+    <w:lsdException w:name="Colorful List" w:uiPriority="72"/>
+    <w:lsdException w:name="Colorful Grid" w:uiPriority="73"/>
+    <w:lsdException w:name="Light Shading Accent 1" w:uiPriority="60"/>
+    <w:lsdException w:name="Light List Accent 1" w:uiPriority="61"/>
+    <w:lsdException w:name="Light Grid Accent 1" w:uiPriority="62"/>
+    <w:lsdException w:name="Medium Shading 1 Accent 1" w:uiPriority="63"/>
+    <w:lsdException w:name="Medium Shading 2 Accent 1" w:uiPriority="64"/>
+    <w:lsdException w:name="Medium List 1 Accent 1" w:uiPriority="65"/>
+    <w:lsdException w:name="Revision" w:semiHidden="1"/>
+    <w:lsdException w:name="List Paragraph" w:uiPriority="34" w:qFormat="1"/>
+    <w:lsdException w:name="Quote" w:uiPriority="29" w:qFormat="1"/>
+    <w:lsdException w:name="Intense Quote" w:uiPriority="30" w:qFormat="1"/>
+    <w:lsdException w:name="Medium List 2 Accent 1" w:uiPriority="66"/>
+    <w:lsdException w:name="Medium Grid 1 Accent 1" w:uiPriority="67"/>
+    <w:lsdException w:name="Medium Grid 2 Accent 1" w:uiPriority="68"/>
+    <w:lsdException w:name="Medium Grid 3 Accent 1" w:uiPriority="69"/>
+    <w:lsdException w:name="Dark List Accent 1" w:uiPriority="70"/>
+    <w:lsdException w:name="Colorful Shading Accent 1" w:uiPriority="71"/>
+    <w:lsdException w:name="Colorful List Accent 1" w:uiPriority="72"/>
+    <w:lsdException w:name="Colorful Grid Accent 1" w:uiPriority="73"/>
+    <w:lsdException w:name="Light Shading Accent 2" w:uiPriority="60"/>
+    <w:lsdException w:name="Light List Accent 2" w:uiPriority="61"/>
+    <w:lsdException w:name="Light Grid Accent 2" w:uiPriority="62"/>
+    <w:lsdException w:name="Medium Shading 1 Accent 2" w:uiPriority="63"/>
+    <w:lsdException w:name="Medium Shading 2 Accent 2" w:uiPriority="64"/>
+    <w:lsdException w:name="Medium List 1 Accent 2" w:uiPriority="65"/>
+    <w:lsdException w:name="Medium List 2 Accent 2" w:uiPriority="66"/>
+    <w:lsdException w:name="Medium Grid 1 Accent 2" w:uiPriority="67"/>
+    <w:lsdException w:name="Medium Grid 2 Accent 2" w:uiPriority="68"/>
+    <w:lsdException w:name="Medium Grid 3 Accent 2" w:uiPriority="69"/>
+    <w:lsdException w:name="Dark List Accent 2" w:uiPriority="70"/>
+    <w:lsdException w:name="Colorful Shading Accent 2" w:uiPriority="71"/>
+    <w:lsdException w:name="Colorful List Accent 2" w:uiPriority="72"/>
+    <w:lsdException w:name="Colorful Grid Accent 2" w:uiPriority="73"/>
+    <w:lsdException w:name="Light Shading Accent 3" w:uiPriority="60"/>
+    <w:lsdException w:name="Light List Accent 3" w:uiPriority="61"/>
+    <w:lsdException w:name="Light Grid Accent 3" w:uiPriority="62"/>
+    <w:lsdException w:name="Medium Shading 1 Accent 3" w:uiPriority="63"/>
+    <w:lsdException w:name="Medium Shading 2 Accent 3" w:uiPriority="64"/>
+    <w:lsdException w:name="Medium List 1 Accent 3" w:uiPriority="65"/>
+    <w:lsdException w:name="Medium List 2 Accent 3" w:uiPriority="66"/>
+    <w:lsdException w:name="Medium Grid 1 Accent 3" w:uiPriority="67"/>
+    <w:lsdException w:name="Medium Grid 2 Accent 3" w:uiPriority="68"/>
+    <w:lsdException w:name="Medium Grid 3 Accent 3" w:uiPriority="69"/>
+    <w:lsdException w:name="Dark List Accent 3" w:uiPriority="70"/>
+    <w:lsdException w:name="Colorful Shading Accent 3" w:uiPriority="71"/>
+    <w:lsdException w:name="Colorful List Accent 3" w:uiPriority="72"/>
+    <w:lsdException w:name="Colorful Grid Accent 3" w:uiPriority="73"/>
+    <w:lsdException w:name="Light Shading Accent 4" w:uiPriority="60"/>
+    <w:lsdException w:name="Light List Accent 4" w:uiPriority="61"/>
+    <w:lsdException w:name="Light Grid Accent 4" w:uiPriority="62"/>
+    <w:lsdException w:name="Medium Shading 1 Accent 4" w:uiPriority="63"/>
+    <w:lsdException w:name="Medium Shading 2 Accent 4" w:uiPriority="64"/>
+    <w:lsdException w:name="Medium List 1 Accent 4" w:uiPriority="65"/>
+    <w:lsdException w:name="Medium List 2 Accent 4" w:uiPriority="66"/>
+    <w:lsdException w:name="Medium Grid 1 Accent 4" w:uiPriority="67"/>
+    <w:lsdException w:name="Medium Grid 2 Accent 4" w:uiPriority="68"/>
+    <w:lsdException w:name="Medium Grid 3 Accent 4" w:uiPriority="69"/>
+    <w:lsdException w:name="Dark List Accent 4" w:uiPriority="70"/>
+    <w:lsdException w:name="Colorful Shading Accent 4" w:uiPriority="71"/>
+    <w:lsdException w:name="Colorful List Accent 4" w:uiPriority="72"/>
+    <w:lsdException w:name="Colorful Grid Accent 4" w:uiPriority="73"/>
+    <w:lsdException w:name="Light Shading Accent 5" w:uiPriority="60"/>
+    <w:lsdException w:name="Light List Accent 5" w:uiPriority="61"/>
+    <w:lsdException w:name="Light Grid Accent 5" w:uiPriority="62"/>
+    <w:lsdException w:name="Medium Shading 1 Accent 5" w:uiPriority="63"/>
+    <w:lsdException w:name="Medium Shading 2 Accent 5" w:uiPriority="64"/>
+    <w:lsdException w:name="Medium List 1 Accent 5" w:uiPriority="65"/>
+    <w:lsdException w:name="Medium List 2 Accent 5" w:uiPriority="66"/>
+    <w:lsdException w:name="Medium Grid 1 Accent 5" w:uiPriority="67"/>
+    <w:lsdException w:name="Medium Grid 2 Accent 5" w:uiPriority="68"/>
+    <w:lsdException w:name="Medium Grid 3 Accent 5" w:uiPriority="69"/>
+    <w:lsdException w:name="Dark List Accent 5" w:uiPriority="70"/>
+    <w:lsdException w:name="Colorful Shading Accent 5" w:uiPriority="71"/>
+    <w:lsdException w:name="Colorful List Accent 5" w:uiPriority="72"/>
+    <w:lsdException w:name="Colorful Grid Accent 5" w:uiPriority="73"/>
+    <w:lsdException w:name="Light Shading Accent 6" w:uiPriority="60"/>
+    <w:lsdException w:name="Light List Accent 6" w:uiPriority="61"/>
+    <w:lsdException w:name="Light Grid Accent 6" w:uiPriority="62"/>
+    <w:lsdException w:name="Medium Shading 1 Accent 6" w:uiPriority="63"/>
+    <w:lsdException w:name="Medium Shading 2 Accent 6" w:uiPriority="64"/>
+    <w:lsdException w:name="Medium List 1 Accent 6" w:uiPriority="65"/>
+    <w:lsdException w:name="Medium List 2 Accent 6" w:uiPriority="66"/>
+    <w:lsdException w:name="Medium Grid 1 Accent 6" w:uiPriority="67"/>
+    <w:lsdException w:name="Medium Grid 2 Accent 6" w:uiPriority="68"/>
+    <w:lsdException w:name="Medium Grid 3 Accent 6" w:uiPriority="69"/>
+    <w:lsdException w:name="Dark List Accent 6" w:uiPriority="70"/>
+    <w:lsdException w:name="Colorful Shading Accent 6" w:uiPriority="71"/>
+    <w:lsdException w:name="Colorful List Accent 6" w:uiPriority="72"/>
+    <w:lsdException w:name="Colorful Grid Accent 6" w:uiPriority="73"/>
+    <w:lsdException w:name="Subtle Emphasis" w:uiPriority="19" w:qFormat="1"/>
+    <w:lsdException w:name="Intense Emphasis" w:uiPriority="21" w:qFormat="1"/>
+    <w:lsdException w:name="Subtle Reference" w:uiPriority="31" w:qFormat="1"/>
+    <w:lsdException w:name="Intense Reference" w:uiPriority="32" w:qFormat="1"/>
+    <w:lsdException w:name="Book Title" w:uiPriority="33" w:qFormat="1"/>
+    <w:lsdException w:name="Bibliography" w:semiHidden="1" w:uiPriority="37" w:unhideWhenUsed="1"/>
+    <w:lsdException w:name="TOC Heading" w:semiHidden="1" w:uiPriority="39" w:unhideWhenUsed="1" w:qFormat="1"/>
+    <w:lsdException w:name="Plain Table 1" w:uiPriority="41"/>
+    <w:lsdException w:name="Plain Table 2" w:uiPriority="42"/>
+    <w:lsdException w:name="Plain Table 3" w:uiPriority="43"/>
+    <w:lsdException w:name="Plain Table 4" w:uiPriority="44"/>
+    <w:lsdException w:name="Plain Table 5" w:uiPriority="45"/>
+    <w:lsdException w:name="Grid Table Light" w:uiPriority="40"/>
+    <w:lsdException w:name="Grid Table 1 Light" w:uiPriority="46"/>
+    <w:lsdException w:name="Grid Table 2" w:uiPriority="47"/>
+    <w:lsdException w:name="Grid Table 3" w:uiPriority="48"/>
+    <w:lsdException w:name="Grid Table 4" w:uiPriority="49"/>
+    <w:lsdException w:name="Grid Table 5 Dark" w:uiPriority="50"/>
+    <w:lsdException w:name="Grid Table 6 Colorful" w:uiPriority="51"/>
+    <w:lsdException w:name="Grid Table 7 Colorful" w:uiPriority="52"/>
+    <w:lsdException w:name="Grid Table 1 Light Accent 1" w:uiPriority="46"/>
+    <w:lsdException w:name="Grid Table 2 Accent 1" w:uiPriority="47"/>
+    <w:lsdException w:name="Grid Table 3 Accent 1" w:uiPriority="48"/>
+    <w:lsdException w:name="Grid Table 4 Accent 1" w:uiPriority="49"/>
+    <w:lsdException w:name="Grid Table 5 Dark Accent 1" w:uiPriority="50"/>
+    <w:lsdException w:name="Grid Table 6 Colorful Accent 1" w:uiPriority="51"/>
+    <w:lsdException w:name="Grid Table 7 Colorful Accent 1" w:uiPriority="52"/>
+    <w:lsdException w:name="Grid Table 1 Light Accent 2" w:uiPriority="46"/>
+    <w:lsdException w:name="Grid Table 2 Accent 2" w:uiPriority="47"/>
+    <w:lsdException w:name="Grid Table 3 Accent 2" w:uiPriority="48"/>
+    <w:lsdException w:name="Grid Table 4 Accent 2" w:uiPriority="49"/>
+    <w:lsdException w:name="Grid Table 5 Dark Accent 2" w:uiPriority="50"/>
+    <w:lsdException w:name="Grid Table 6 Colorful Accent 2" w:uiPriority="51"/>
+    <w:lsdException w:name="Grid Table 7 Colorful Accent 2" w:uiPriority="52"/>
+    <w:lsdException w:name="Grid Table 1 Light Accent 3" w:uiPriority="46"/>
+    <w:lsdException w:name="Grid Table 2 Accent 3" w:uiPriority="47"/>
+    <w:lsdException w:name="Grid Table 3 Accent 3" w:uiPriority="48"/>
+    <w:lsdException w:name="Grid Table 4 Accent 3" w:uiPriority="49"/>
+    <w:lsdException w:name="Grid Table 5 Dark Accent 3" w:uiPriority="50"/>
+    <w:lsdException w:name="Grid Table 6 Colorful Accent 3" w:uiPriority="51"/>
+    <w:lsdException w:name="Grid Table 7 Colorful Accent 3" w:uiPriority="52"/>
+    <w:lsdException w:name="Grid Table 1 Light Accent 4" w:uiPriority="46"/>
+    <w:lsdException w:name="Grid Table 2 Accent 4" w:uiPriority="47"/>
+    <w:lsdException w:name="Grid Table 3 Accent 4" w:uiPriority="48"/>
+    <w:lsdException w:name="Grid Table 4 Accent 4" w:uiPriority="49"/>
+    <w:lsdException w:name="Grid Table 5 Dark Accent 4" w:uiPriority="50"/>
+    <w:lsdException w:name="Grid Table 6 Colorful Accent 4" w:uiPriority="51"/>
+    <w:lsdException w:name="Grid Table 7 Colorful Accent 4" w:uiPriority="52"/>
+    <w:lsdException w:name="Grid Table 1 Light Accent 5" w:uiPriority="46"/>
+    <w:lsdException w:name="Grid Table 2 Accent 5" w:uiPriority="47"/>
+    <w:lsdException w:name="Grid Table 3 Accent 5" w:uiPriority="48"/>
+    <w:lsdException w:name="Grid Table 4 Accent 5" w:uiPriority="49"/>
+    <w:lsdException w:name="Grid Table 5 Dark Accent 5" w:uiPriority="50"/>
+    <w:lsdException w:name="Grid Table 6 Colorful Accent 5" w:uiPriority="51"/>
+    <w:lsdException w:name="Grid Table 7 Colorful Accent 5" w:uiPriority="52"/>
+    <w:lsdException w:name="Grid Table 1 Light Accent 6" w:uiPriority="46"/>
+    <w:lsdException w:name="Grid Table 2 Accent 6" w:uiPriority="47"/>
+    <w:lsdException w:name="Grid Table 3 Accent 6" w:uiPriority="48"/>
+    <w:lsdException w:name="Grid Table 4 Accent 6" w:uiPriority="49"/>
+    <w:lsdException w:name="Grid Table 5 Dark Accent 6" w:uiPriority="50"/>
+    <w:lsdException w:name="Grid Table 6 Colorful Accent 6" w:uiPriority="51"/>
+    <w:lsdException w:name="Grid Table 7 Colorful Accent 6" w:uiPriority="52"/>
+    <w:lsdException w:name="List Table 1 Light" w:uiPriority="46"/>
+    <w:lsdException w:name="List Table 2" w:uiPriority="47"/>
+    <w:lsdException w:name="List Table 3" w:uiPriority="48"/>
+    <w:lsdException w:name="List Table 4" w:uiPriority="49"/>
+    <w:lsdException w:name="List Table 5 Dark" w:uiPriority="50"/>
+    <w:lsdException w:name="List Table 6 Colorful" w:uiPriority="51"/>
+    <w:lsdException w:name="List Table 7 Colorful" w:uiPriority="52"/>
+    <w:lsdException w:name="List Table 1 Light Accent 1" w:uiPriority="46"/>
+    <w:lsdException w:name="List Table 2 Accent 1" w:uiPriority="47"/>
+    <w:lsdException w:name="List Table 3 Accent 1" w:uiPriority="48"/>
+    <w:lsdException w:name="List Table 4 Accent 1" w:uiPriority="49"/>
+    <w:lsdException w:name="List Table 5 Dark Accent 1" w:uiPriority="50"/>
+    <w:lsdException w:name="List Table 6 Colorful Accent 1" w:uiPriority="51"/>
+    <w:lsdException w:name="List Table 7 Colorful Accent 1" w:uiPriority="52"/>
+    <w:lsdException w:name="List Table 1 Light Accent 2" w:uiPriority="46"/>
+    <w:lsdException w:name="List Table 2 Accent 2" w:uiPriority="47"/>
+    <w:lsdException w:name="List Table 3 Accent 2" w:uiPriority="48"/>
+    <w:lsdException w:name="List Table 4 Accent 2" w:uiPriority="49"/>
+    <w:lsdException w:name="List Table 5 Dark Accent 2" w:uiPriority="50"/>
+    <w:lsdException w:name="List Table 6 Colorful Accent 2" w:uiPriority="51"/>
+    <w:lsdException w:name="List Table 7 Colorful Accent 2" w:uiPriority="52"/>
+    <w:lsdException w:name="List Table 1 Light Accent 3" w:uiPriority="46"/>
+    <w:lsdException w:name="List Table 2 Accent 3" w:uiPriority="47"/>
+    <w:lsdException w:name="List Table 3 Accent 3" w:uiPriority="48"/>
+    <w:lsdException w:name="List Table 4 Accent 3" w:uiPriority="49"/>
+    <w:lsdException w:name="List Table 5 Dark Accent 3" w:uiPriority="50"/>
+    <w:lsdException w:name="List Table 6 Colorful Accent 3" w:uiPriority="51"/>
+    <w:lsdException w:name="List Table 7 Colorful Accent 3" w:uiPriority="52"/>
+    <w:lsdException w:name="List Table 1 Light Accent 4" w:uiPriority="46"/>
+    <w:lsdException w:name="List Table 2 Accent 4" w:uiPriority="47"/>
+    <w:lsdException w:name="List Table 3 Accent 4" w:uiPriority="48"/>
+    <w:lsdException w:name="List Table 4 Accent 4" w:uiPriority="49"/>
+    <w:lsdException w:name="List Table 5 Dark Accent 4" w:uiPriority="50"/>
+    <w:lsdException w:name="List Table 6 Colorful Accent 4" w:uiPriority="51"/>
+    <w:lsdException w:name="List Table 7 Colorful Accent 4" w:uiPriority="52"/>
+    <w:lsdException w:name="List Table 1 Light Accent 5" w:uiPriority="46"/>
+    <w:lsdException w:name="List Table 2 Accent 5" w:uiPriority="47"/>
+    <w:lsdException w:name="List Table 3 Accent 5" w:uiPriority="48"/>
+    <w:lsdException w:name="List Table 4 Accent 5" w:uiPriority="49"/>
+    <w:lsdException w:name="List Table 5 Dark Accent 5" w:uiPriority="50"/>
+    <w:lsdException w:name="List Table 6 Colorful Accent 5" w:uiPriority="51"/>
+    <w:lsdException w:name="List Table 7 Colorful Accent 5" w:uiPriority="52"/>
+    <w:lsdException w:name="List Table 1 Light Accent 6" w:uiPriority="46"/>
+    <w:lsdException w:name="List Table 2 Accent 6" w:uiPriority="47"/>
+    <w:lsdException w:name="List Table 3 Accent 6" w:uiPriority="48"/>
+    <w:lsdException w:name="List Table 4 Accent 6" w:uiPriority="49"/>
+    <w:lsdException w:name="List Table 5 Dark Accent 6" w:uiPriority="50"/>
+    <w:lsdException w:name="List Table 6 Colorful Accent 6" w:uiPriority="51"/>
+    <w:lsdException w:name="List Table 7 Colorful Accent 6" w:uiPriority="52"/>
   </w:latentStyles>
   <w:style w:type="paragraph" w:default="1" w:styleId="Normal">
     <w:name w:val="Normal"/>
@@ -15225,6 +15484,7 @@
       <w:spacing w:after="0" w:line="240" w:lineRule="auto"/>
     </w:pPr>
     <w:tblPr>
+      <w:tblInd w:w="0" w:type="dxa"/>
       <w:tblBorders>
         <w:top w:val="single" w:sz="4" w:space="0" w:color="auto"/>
         <w:left w:val="single" w:sz="4" w:space="0" w:color="auto"/>
@@ -15233,6 +15493,12 @@
         <w:insideH w:val="single" w:sz="4" w:space="0" w:color="auto"/>
         <w:insideV w:val="single" w:sz="4" w:space="0" w:color="auto"/>
       </w:tblBorders>
+      <w:tblCellMar>
+        <w:top w:w="0" w:type="dxa"/>
+        <w:left w:w="108" w:type="dxa"/>
+        <w:bottom w:w="0" w:type="dxa"/>
+        <w:right w:w="108" w:type="dxa"/>
+      </w:tblCellMar>
     </w:tblPr>
   </w:style>
   <w:style w:type="paragraph" w:styleId="Prrafodelista">
@@ -15246,11 +15512,11 @@
       <w:contextualSpacing/>
     </w:pPr>
   </w:style>
-  <w:style w:type="paragraph" w:styleId="Ttulo">
+  <w:style w:type="paragraph" w:styleId="Puesto">
     <w:name w:val="Title"/>
     <w:basedOn w:val="Normal"/>
     <w:next w:val="Normal"/>
-    <w:link w:val="TtuloCar"/>
+    <w:link w:val="PuestoCar"/>
     <w:uiPriority w:val="10"/>
     <w:qFormat/>
     <w:rsid w:val="00DD455B"/>
@@ -15266,10 +15532,10 @@
       <w:szCs w:val="56"/>
     </w:rPr>
   </w:style>
-  <w:style w:type="character" w:customStyle="1" w:styleId="TtuloCar">
-    <w:name w:val="Título Car"/>
+  <w:style w:type="character" w:customStyle="1" w:styleId="PuestoCar">
+    <w:name w:val="Puesto Car"/>
     <w:basedOn w:val="Fuentedeprrafopredeter"/>
-    <w:link w:val="Ttulo"/>
+    <w:link w:val="Puesto"/>
     <w:uiPriority w:val="10"/>
     <w:rsid w:val="00DD455B"/>
     <w:rPr>
@@ -15369,6 +15635,7 @@
     <w:tblPr>
       <w:tblStyleRowBandSize w:val="1"/>
       <w:tblStyleColBandSize w:val="1"/>
+      <w:tblInd w:w="0" w:type="dxa"/>
       <w:tblBorders>
         <w:top w:val="single" w:sz="4" w:space="0" w:color="BDD6EE" w:themeColor="accent5" w:themeTint="66"/>
         <w:left w:val="single" w:sz="4" w:space="0" w:color="BDD6EE" w:themeColor="accent5" w:themeTint="66"/>
@@ -15377,6 +15644,12 @@
         <w:insideH w:val="single" w:sz="4" w:space="0" w:color="BDD6EE" w:themeColor="accent5" w:themeTint="66"/>
         <w:insideV w:val="single" w:sz="4" w:space="0" w:color="BDD6EE" w:themeColor="accent5" w:themeTint="66"/>
       </w:tblBorders>
+      <w:tblCellMar>
+        <w:top w:w="0" w:type="dxa"/>
+        <w:left w:w="108" w:type="dxa"/>
+        <w:bottom w:w="0" w:type="dxa"/>
+        <w:right w:w="108" w:type="dxa"/>
+      </w:tblCellMar>
     </w:tblPr>
     <w:tblStylePr w:type="firstRow">
       <w:rPr>
@@ -15426,6 +15699,7 @@
     <w:tblPr>
       <w:tblStyleRowBandSize w:val="1"/>
       <w:tblStyleColBandSize w:val="1"/>
+      <w:tblInd w:w="0" w:type="dxa"/>
       <w:tblBorders>
         <w:top w:val="single" w:sz="4" w:space="0" w:color="C5E0B3" w:themeColor="accent6" w:themeTint="66"/>
         <w:left w:val="single" w:sz="4" w:space="0" w:color="C5E0B3" w:themeColor="accent6" w:themeTint="66"/>
@@ -15434,6 +15708,12 @@
         <w:insideH w:val="single" w:sz="4" w:space="0" w:color="C5E0B3" w:themeColor="accent6" w:themeTint="66"/>
         <w:insideV w:val="single" w:sz="4" w:space="0" w:color="C5E0B3" w:themeColor="accent6" w:themeTint="66"/>
       </w:tblBorders>
+      <w:tblCellMar>
+        <w:top w:w="0" w:type="dxa"/>
+        <w:left w:w="108" w:type="dxa"/>
+        <w:bottom w:w="0" w:type="dxa"/>
+        <w:right w:w="108" w:type="dxa"/>
+      </w:tblCellMar>
     </w:tblPr>
     <w:tblStylePr w:type="firstRow">
       <w:rPr>
@@ -15518,6 +15798,7 @@
     <w:tblPr>
       <w:tblStyleRowBandSize w:val="1"/>
       <w:tblStyleColBandSize w:val="1"/>
+      <w:tblInd w:w="0" w:type="dxa"/>
       <w:tblBorders>
         <w:top w:val="single" w:sz="8" w:space="0" w:color="FFC000" w:themeColor="accent4"/>
         <w:left w:val="single" w:sz="8" w:space="0" w:color="FFC000" w:themeColor="accent4"/>
@@ -15526,654 +15807,12 @@
         <w:insideH w:val="single" w:sz="8" w:space="0" w:color="FFC000" w:themeColor="accent4"/>
         <w:insideV w:val="single" w:sz="8" w:space="0" w:color="FFC000" w:themeColor="accent4"/>
       </w:tblBorders>
-    </w:tblPr>
-    <w:tblStylePr w:type="firstRow">
-      <w:pPr>
-        <w:spacing w:before="0" w:after="0" w:line="240" w:lineRule="auto"/>
-      </w:pPr>
-      <w:rPr>
-        <w:rFonts w:asciiTheme="majorHAnsi" w:eastAsiaTheme="majorEastAsia" w:hAnsiTheme="majorHAnsi" w:cstheme="majorBidi"/>
-        <w:b/>
-        <w:bCs/>
-      </w:rPr>
-      <w:tblPr/>
-      <w:tcPr>
-        <w:tcBorders>
-          <w:top w:val="single" w:sz="8" w:space="0" w:color="FFC000" w:themeColor="accent4"/>
-          <w:left w:val="single" w:sz="8" w:space="0" w:color="FFC000" w:themeColor="accent4"/>
-          <w:bottom w:val="single" w:sz="18" w:space="0" w:color="FFC000" w:themeColor="accent4"/>
-          <w:right w:val="single" w:sz="8" w:space="0" w:color="FFC000" w:themeColor="accent4"/>
-          <w:insideH w:val="nil"/>
-          <w:insideV w:val="single" w:sz="8" w:space="0" w:color="FFC000" w:themeColor="accent4"/>
-        </w:tcBorders>
-      </w:tcPr>
-    </w:tblStylePr>
-    <w:tblStylePr w:type="lastRow">
-      <w:pPr>
-        <w:spacing w:before="0" w:after="0" w:line="240" w:lineRule="auto"/>
-      </w:pPr>
-      <w:rPr>
-        <w:rFonts w:asciiTheme="majorHAnsi" w:eastAsiaTheme="majorEastAsia" w:hAnsiTheme="majorHAnsi" w:cstheme="majorBidi"/>
-        <w:b/>
-        <w:bCs/>
-      </w:rPr>
-      <w:tblPr/>
-      <w:tcPr>
-        <w:tcBorders>
-          <w:top w:val="double" w:sz="6" w:space="0" w:color="FFC000" w:themeColor="accent4"/>
-          <w:left w:val="single" w:sz="8" w:space="0" w:color="FFC000" w:themeColor="accent4"/>
-          <w:bottom w:val="single" w:sz="8" w:space="0" w:color="FFC000" w:themeColor="accent4"/>
-          <w:right w:val="single" w:sz="8" w:space="0" w:color="FFC000" w:themeColor="accent4"/>
-          <w:insideH w:val="nil"/>
-          <w:insideV w:val="single" w:sz="8" w:space="0" w:color="FFC000" w:themeColor="accent4"/>
-        </w:tcBorders>
-      </w:tcPr>
-    </w:tblStylePr>
-    <w:tblStylePr w:type="firstCol">
-      <w:rPr>
-        <w:rFonts w:asciiTheme="majorHAnsi" w:eastAsiaTheme="majorEastAsia" w:hAnsiTheme="majorHAnsi" w:cstheme="majorBidi"/>
-        <w:b/>
-        <w:bCs/>
-      </w:rPr>
-    </w:tblStylePr>
-    <w:tblStylePr w:type="lastCol">
-      <w:rPr>
-        <w:rFonts w:asciiTheme="majorHAnsi" w:eastAsiaTheme="majorEastAsia" w:hAnsiTheme="majorHAnsi" w:cstheme="majorBidi"/>
-        <w:b/>
-        <w:bCs/>
-      </w:rPr>
-      <w:tblPr/>
-      <w:tcPr>
-        <w:tcBorders>
-          <w:top w:val="single" w:sz="8" w:space="0" w:color="FFC000" w:themeColor="accent4"/>
-          <w:left w:val="single" w:sz="8" w:space="0" w:color="FFC000" w:themeColor="accent4"/>
-          <w:bottom w:val="single" w:sz="8" w:space="0" w:color="FFC000" w:themeColor="accent4"/>
-          <w:right w:val="single" w:sz="8" w:space="0" w:color="FFC000" w:themeColor="accent4"/>
-        </w:tcBorders>
-      </w:tcPr>
-    </w:tblStylePr>
-    <w:tblStylePr w:type="band1Vert">
-      <w:tblPr/>
-      <w:tcPr>
-        <w:tcBorders>
-          <w:top w:val="single" w:sz="8" w:space="0" w:color="FFC000" w:themeColor="accent4"/>
-          <w:left w:val="single" w:sz="8" w:space="0" w:color="FFC000" w:themeColor="accent4"/>
-          <w:bottom w:val="single" w:sz="8" w:space="0" w:color="FFC000" w:themeColor="accent4"/>
-          <w:right w:val="single" w:sz="8" w:space="0" w:color="FFC000" w:themeColor="accent4"/>
-        </w:tcBorders>
-        <w:shd w:val="clear" w:color="auto" w:fill="FFEFC0" w:themeFill="accent4" w:themeFillTint="3F"/>
-      </w:tcPr>
-    </w:tblStylePr>
-    <w:tblStylePr w:type="band1Horz">
-      <w:tblPr/>
-      <w:tcPr>
-        <w:tcBorders>
-          <w:top w:val="single" w:sz="8" w:space="0" w:color="FFC000" w:themeColor="accent4"/>
-          <w:left w:val="single" w:sz="8" w:space="0" w:color="FFC000" w:themeColor="accent4"/>
-          <w:bottom w:val="single" w:sz="8" w:space="0" w:color="FFC000" w:themeColor="accent4"/>
-          <w:right w:val="single" w:sz="8" w:space="0" w:color="FFC000" w:themeColor="accent4"/>
-          <w:insideV w:val="single" w:sz="8" w:space="0" w:color="FFC000" w:themeColor="accent4"/>
-        </w:tcBorders>
-        <w:shd w:val="clear" w:color="auto" w:fill="FFEFC0" w:themeFill="accent4" w:themeFillTint="3F"/>
-      </w:tcPr>
-    </w:tblStylePr>
-    <w:tblStylePr w:type="band2Horz">
-      <w:tblPr/>
-      <w:tcPr>
-        <w:tcBorders>
-          <w:top w:val="single" w:sz="8" w:space="0" w:color="FFC000" w:themeColor="accent4"/>
-          <w:left w:val="single" w:sz="8" w:space="0" w:color="FFC000" w:themeColor="accent4"/>
-          <w:bottom w:val="single" w:sz="8" w:space="0" w:color="FFC000" w:themeColor="accent4"/>
-          <w:right w:val="single" w:sz="8" w:space="0" w:color="FFC000" w:themeColor="accent4"/>
-          <w:insideV w:val="single" w:sz="8" w:space="0" w:color="FFC000" w:themeColor="accent4"/>
-        </w:tcBorders>
-      </w:tcPr>
-    </w:tblStylePr>
-  </w:style>
-</w:styles>
-</file>
-
-<file path=word/stylesWithEffects.xml><?xml version="1.0" encoding="utf-8"?>
-<w:styles xmlns:wpc="http://schemas.microsoft.com/office/word/2010/wordprocessingCanvas" xmlns:mc="http://schemas.openxmlformats.org/markup-compatibility/2006" xmlns:o="urn:schemas-microsoft-com:office:office" xmlns:r="http://schemas.openxmlformats.org/officeDocument/2006/relationships" xmlns:m="http://schemas.openxmlformats.org/officeDocument/2006/math" xmlns:v="urn:schemas-microsoft-com:vml" xmlns:wp14="http://schemas.microsoft.com/office/word/2010/wordprocessingDrawing" xmlns:wp="http://schemas.openxmlformats.org/drawingml/2006/wordprocessingDrawing" xmlns:w10="urn:schemas-microsoft-com:office:word" xmlns:w="http://schemas.openxmlformats.org/wordprocessingml/2006/main" xmlns:w14="http://schemas.microsoft.com/office/word/2010/wordml" xmlns:wpg="http://schemas.microsoft.com/office/word/2010/wordprocessingGroup" xmlns:wpi="http://schemas.microsoft.com/office/word/2010/wordprocessingInk" xmlns:wne="http://schemas.microsoft.com/office/word/2006/wordml" xmlns:wps="http://schemas.microsoft.com/office/word/2010/wordprocessingShape" mc:Ignorable="w14 wp14">
-  <w:docDefaults>
-    <w:rPrDefault>
-      <w:rPr>
-        <w:rFonts w:ascii="Arial" w:eastAsiaTheme="minorHAnsi" w:hAnsi="Arial" w:cstheme="minorBidi"/>
-        <w:sz w:val="22"/>
-        <w:szCs w:val="22"/>
-        <w:lang w:val="es-MX" w:eastAsia="en-US" w:bidi="ar-SA"/>
-      </w:rPr>
-    </w:rPrDefault>
-    <w:pPrDefault>
-      <w:pPr>
-        <w:spacing w:after="160" w:line="259" w:lineRule="auto"/>
-        <w:jc w:val="both"/>
-      </w:pPr>
-    </w:pPrDefault>
-  </w:docDefaults>
-  <w:latentStyles w:defLockedState="0" w:defUIPriority="99" w:defSemiHidden="1" w:defUnhideWhenUsed="1" w:defQFormat="0" w:count="267">
-    <w:lsdException w:name="Normal" w:semiHidden="0" w:uiPriority="0" w:unhideWhenUsed="0" w:qFormat="1"/>
-    <w:lsdException w:name="heading 1" w:semiHidden="0" w:uiPriority="9" w:unhideWhenUsed="0" w:qFormat="1"/>
-    <w:lsdException w:name="heading 2" w:uiPriority="9" w:qFormat="1"/>
-    <w:lsdException w:name="heading 3" w:uiPriority="9" w:qFormat="1"/>
-    <w:lsdException w:name="heading 4" w:uiPriority="9" w:qFormat="1"/>
-    <w:lsdException w:name="heading 5" w:uiPriority="9" w:qFormat="1"/>
-    <w:lsdException w:name="heading 6" w:uiPriority="9" w:qFormat="1"/>
-    <w:lsdException w:name="heading 7" w:uiPriority="9" w:qFormat="1"/>
-    <w:lsdException w:name="heading 8" w:uiPriority="9" w:qFormat="1"/>
-    <w:lsdException w:name="heading 9" w:uiPriority="9" w:qFormat="1"/>
-    <w:lsdException w:name="toc 1" w:uiPriority="39"/>
-    <w:lsdException w:name="toc 2" w:uiPriority="39"/>
-    <w:lsdException w:name="toc 3" w:uiPriority="39"/>
-    <w:lsdException w:name="toc 4" w:uiPriority="39"/>
-    <w:lsdException w:name="toc 5" w:uiPriority="39"/>
-    <w:lsdException w:name="toc 6" w:uiPriority="39"/>
-    <w:lsdException w:name="toc 7" w:uiPriority="39"/>
-    <w:lsdException w:name="toc 8" w:uiPriority="39"/>
-    <w:lsdException w:name="toc 9" w:uiPriority="39"/>
-    <w:lsdException w:name="caption" w:uiPriority="35" w:qFormat="1"/>
-    <w:lsdException w:name="Title" w:semiHidden="0" w:uiPriority="10" w:unhideWhenUsed="0" w:qFormat="1"/>
-    <w:lsdException w:name="Default Paragraph Font" w:uiPriority="1"/>
-    <w:lsdException w:name="Subtitle" w:semiHidden="0" w:uiPriority="11" w:unhideWhenUsed="0" w:qFormat="1"/>
-    <w:lsdException w:name="Strong" w:semiHidden="0" w:uiPriority="22" w:unhideWhenUsed="0" w:qFormat="1"/>
-    <w:lsdException w:name="Emphasis" w:semiHidden="0" w:uiPriority="20" w:unhideWhenUsed="0" w:qFormat="1"/>
-    <w:lsdException w:name="Table Grid" w:semiHidden="0" w:uiPriority="39" w:unhideWhenUsed="0"/>
-    <w:lsdException w:name="Placeholder Text" w:unhideWhenUsed="0"/>
-    <w:lsdException w:name="No Spacing" w:semiHidden="0" w:uiPriority="1" w:unhideWhenUsed="0" w:qFormat="1"/>
-    <w:lsdException w:name="Light Shading" w:semiHidden="0" w:uiPriority="60" w:unhideWhenUsed="0"/>
-    <w:lsdException w:name="Light List" w:semiHidden="0" w:uiPriority="61" w:unhideWhenUsed="0"/>
-    <w:lsdException w:name="Light Grid" w:semiHidden="0" w:uiPriority="62" w:unhideWhenUsed="0"/>
-    <w:lsdException w:name="Medium Shading 1" w:semiHidden="0" w:uiPriority="63" w:unhideWhenUsed="0"/>
-    <w:lsdException w:name="Medium Shading 2" w:semiHidden="0" w:uiPriority="64" w:unhideWhenUsed="0"/>
-    <w:lsdException w:name="Medium List 1" w:semiHidden="0" w:uiPriority="65" w:unhideWhenUsed="0"/>
-    <w:lsdException w:name="Medium List 2" w:semiHidden="0" w:uiPriority="66" w:unhideWhenUsed="0"/>
-    <w:lsdException w:name="Medium Grid 1" w:semiHidden="0" w:uiPriority="67" w:unhideWhenUsed="0"/>
-    <w:lsdException w:name="Medium Grid 2" w:semiHidden="0" w:uiPriority="68" w:unhideWhenUsed="0"/>
-    <w:lsdException w:name="Medium Grid 3" w:semiHidden="0" w:uiPriority="69" w:unhideWhenUsed="0"/>
-    <w:lsdException w:name="Dark List" w:semiHidden="0" w:uiPriority="70" w:unhideWhenUsed="0"/>
-    <w:lsdException w:name="Colorful Shading" w:semiHidden="0" w:uiPriority="71" w:unhideWhenUsed="0"/>
-    <w:lsdException w:name="Colorful List" w:semiHidden="0" w:uiPriority="72" w:unhideWhenUsed="0"/>
-    <w:lsdException w:name="Colorful Grid" w:semiHidden="0" w:uiPriority="73" w:unhideWhenUsed="0"/>
-    <w:lsdException w:name="Light Shading Accent 1" w:semiHidden="0" w:uiPriority="60" w:unhideWhenUsed="0"/>
-    <w:lsdException w:name="Light List Accent 1" w:semiHidden="0" w:uiPriority="61" w:unhideWhenUsed="0"/>
-    <w:lsdException w:name="Light Grid Accent 1" w:semiHidden="0" w:uiPriority="62" w:unhideWhenUsed="0"/>
-    <w:lsdException w:name="Medium Shading 1 Accent 1" w:semiHidden="0" w:uiPriority="63" w:unhideWhenUsed="0"/>
-    <w:lsdException w:name="Medium Shading 2 Accent 1" w:semiHidden="0" w:uiPriority="64" w:unhideWhenUsed="0"/>
-    <w:lsdException w:name="Medium List 1 Accent 1" w:semiHidden="0" w:uiPriority="65" w:unhideWhenUsed="0"/>
-    <w:lsdException w:name="Revision" w:unhideWhenUsed="0"/>
-    <w:lsdException w:name="List Paragraph" w:semiHidden="0" w:uiPriority="34" w:unhideWhenUsed="0" w:qFormat="1"/>
-    <w:lsdException w:name="Quote" w:semiHidden="0" w:uiPriority="29" w:unhideWhenUsed="0" w:qFormat="1"/>
-    <w:lsdException w:name="Intense Quote" w:semiHidden="0" w:uiPriority="30" w:unhideWhenUsed="0" w:qFormat="1"/>
-    <w:lsdException w:name="Medium List 2 Accent 1" w:semiHidden="0" w:uiPriority="66" w:unhideWhenUsed="0"/>
-    <w:lsdException w:name="Medium Grid 1 Accent 1" w:semiHidden="0" w:uiPriority="67" w:unhideWhenUsed="0"/>
-    <w:lsdException w:name="Medium Grid 2 Accent 1" w:semiHidden="0" w:uiPriority="68" w:unhideWhenUsed="0"/>
-    <w:lsdException w:name="Medium Grid 3 Accent 1" w:semiHidden="0" w:uiPriority="69" w:unhideWhenUsed="0"/>
-    <w:lsdException w:name="Dark List Accent 1" w:semiHidden="0" w:uiPriority="70" w:unhideWhenUsed="0"/>
-    <w:lsdException w:name="Colorful Shading Accent 1" w:semiHidden="0" w:uiPriority="71" w:unhideWhenUsed="0"/>
-    <w:lsdException w:name="Colorful List Accent 1" w:semiHidden="0" w:uiPriority="72" w:unhideWhenUsed="0"/>
-    <w:lsdException w:name="Colorful Grid Accent 1" w:semiHidden="0" w:uiPriority="73" w:unhideWhenUsed="0"/>
-    <w:lsdException w:name="Light Shading Accent 2" w:semiHidden="0" w:uiPriority="60" w:unhideWhenUsed="0"/>
-    <w:lsdException w:name="Light List Accent 2" w:semiHidden="0" w:uiPriority="61" w:unhideWhenUsed="0"/>
-    <w:lsdException w:name="Light Grid Accent 2" w:semiHidden="0" w:uiPriority="62" w:unhideWhenUsed="0"/>
-    <w:lsdException w:name="Medium Shading 1 Accent 2" w:semiHidden="0" w:uiPriority="63" w:unhideWhenUsed="0"/>
-    <w:lsdException w:name="Medium Shading 2 Accent 2" w:semiHidden="0" w:uiPriority="64" w:unhideWhenUsed="0"/>
-    <w:lsdException w:name="Medium List 1 Accent 2" w:semiHidden="0" w:uiPriority="65" w:unhideWhenUsed="0"/>
-    <w:lsdException w:name="Medium List 2 Accent 2" w:semiHidden="0" w:uiPriority="66" w:unhideWhenUsed="0"/>
-    <w:lsdException w:name="Medium Grid 1 Accent 2" w:semiHidden="0" w:uiPriority="67" w:unhideWhenUsed="0"/>
-    <w:lsdException w:name="Medium Grid 2 Accent 2" w:semiHidden="0" w:uiPriority="68" w:unhideWhenUsed="0"/>
-    <w:lsdException w:name="Medium Grid 3 Accent 2" w:semiHidden="0" w:uiPriority="69" w:unhideWhenUsed="0"/>
-    <w:lsdException w:name="Dark List Accent 2" w:semiHidden="0" w:uiPriority="70" w:unhideWhenUsed="0"/>
-    <w:lsdException w:name="Colorful Shading Accent 2" w:semiHidden="0" w:uiPriority="71" w:unhideWhenUsed="0"/>
-    <w:lsdException w:name="Colorful List Accent 2" w:semiHidden="0" w:uiPriority="72" w:unhideWhenUsed="0"/>
-    <w:lsdException w:name="Colorful Grid Accent 2" w:semiHidden="0" w:uiPriority="73" w:unhideWhenUsed="0"/>
-    <w:lsdException w:name="Light Shading Accent 3" w:semiHidden="0" w:uiPriority="60" w:unhideWhenUsed="0"/>
-    <w:lsdException w:name="Light List Accent 3" w:semiHidden="0" w:uiPriority="61" w:unhideWhenUsed="0"/>
-    <w:lsdException w:name="Light Grid Accent 3" w:semiHidden="0" w:uiPriority="62" w:unhideWhenUsed="0"/>
-    <w:lsdException w:name="Medium Shading 1 Accent 3" w:semiHidden="0" w:uiPriority="63" w:unhideWhenUsed="0"/>
-    <w:lsdException w:name="Medium Shading 2 Accent 3" w:semiHidden="0" w:uiPriority="64" w:unhideWhenUsed="0"/>
-    <w:lsdException w:name="Medium List 1 Accent 3" w:semiHidden="0" w:uiPriority="65" w:unhideWhenUsed="0"/>
-    <w:lsdException w:name="Medium List 2 Accent 3" w:semiHidden="0" w:uiPriority="66" w:unhideWhenUsed="0"/>
-    <w:lsdException w:name="Medium Grid 1 Accent 3" w:semiHidden="0" w:uiPriority="67" w:unhideWhenUsed="0"/>
-    <w:lsdException w:name="Medium Grid 2 Accent 3" w:semiHidden="0" w:uiPriority="68" w:unhideWhenUsed="0"/>
-    <w:lsdException w:name="Medium Grid 3 Accent 3" w:semiHidden="0" w:uiPriority="69" w:unhideWhenUsed="0"/>
-    <w:lsdException w:name="Dark List Accent 3" w:semiHidden="0" w:uiPriority="70" w:unhideWhenUsed="0"/>
-    <w:lsdException w:name="Colorful Shading Accent 3" w:semiHidden="0" w:uiPriority="71" w:unhideWhenUsed="0"/>
-    <w:lsdException w:name="Colorful List Accent 3" w:semiHidden="0" w:uiPriority="72" w:unhideWhenUsed="0"/>
-    <w:lsdException w:name="Colorful Grid Accent 3" w:semiHidden="0" w:uiPriority="73" w:unhideWhenUsed="0"/>
-    <w:lsdException w:name="Light Shading Accent 4" w:semiHidden="0" w:uiPriority="60" w:unhideWhenUsed="0"/>
-    <w:lsdException w:name="Light List Accent 4" w:semiHidden="0" w:uiPriority="61" w:unhideWhenUsed="0"/>
-    <w:lsdException w:name="Light Grid Accent 4" w:semiHidden="0" w:uiPriority="62" w:unhideWhenUsed="0"/>
-    <w:lsdException w:name="Medium Shading 1 Accent 4" w:semiHidden="0" w:uiPriority="63" w:unhideWhenUsed="0"/>
-    <w:lsdException w:name="Medium Shading 2 Accent 4" w:semiHidden="0" w:uiPriority="64" w:unhideWhenUsed="0"/>
-    <w:lsdException w:name="Medium List 1 Accent 4" w:semiHidden="0" w:uiPriority="65" w:unhideWhenUsed="0"/>
-    <w:lsdException w:name="Medium List 2 Accent 4" w:semiHidden="0" w:uiPriority="66" w:unhideWhenUsed="0"/>
-    <w:lsdException w:name="Medium Grid 1 Accent 4" w:semiHidden="0" w:uiPriority="67" w:unhideWhenUsed="0"/>
-    <w:lsdException w:name="Medium Grid 2 Accent 4" w:semiHidden="0" w:uiPriority="68" w:unhideWhenUsed="0"/>
-    <w:lsdException w:name="Medium Grid 3 Accent 4" w:semiHidden="0" w:uiPriority="69" w:unhideWhenUsed="0"/>
-    <w:lsdException w:name="Dark List Accent 4" w:semiHidden="0" w:uiPriority="70" w:unhideWhenUsed="0"/>
-    <w:lsdException w:name="Colorful Shading Accent 4" w:semiHidden="0" w:uiPriority="71" w:unhideWhenUsed="0"/>
-    <w:lsdException w:name="Colorful List Accent 4" w:semiHidden="0" w:uiPriority="72" w:unhideWhenUsed="0"/>
-    <w:lsdException w:name="Colorful Grid Accent 4" w:semiHidden="0" w:uiPriority="73" w:unhideWhenUsed="0"/>
-    <w:lsdException w:name="Light Shading Accent 5" w:semiHidden="0" w:uiPriority="60" w:unhideWhenUsed="0"/>
-    <w:lsdException w:name="Light List Accent 5" w:semiHidden="0" w:uiPriority="61" w:unhideWhenUsed="0"/>
-    <w:lsdException w:name="Light Grid Accent 5" w:semiHidden="0" w:uiPriority="62" w:unhideWhenUsed="0"/>
-    <w:lsdException w:name="Medium Shading 1 Accent 5" w:semiHidden="0" w:uiPriority="63" w:unhideWhenUsed="0"/>
-    <w:lsdException w:name="Medium Shading 2 Accent 5" w:semiHidden="0" w:uiPriority="64" w:unhideWhenUsed="0"/>
-    <w:lsdException w:name="Medium List 1 Accent 5" w:semiHidden="0" w:uiPriority="65" w:unhideWhenUsed="0"/>
-    <w:lsdException w:name="Medium List 2 Accent 5" w:semiHidden="0" w:uiPriority="66" w:unhideWhenUsed="0"/>
-    <w:lsdException w:name="Medium Grid 1 Accent 5" w:semiHidden="0" w:uiPriority="67" w:unhideWhenUsed="0"/>
-    <w:lsdException w:name="Medium Grid 2 Accent 5" w:semiHidden="0" w:uiPriority="68" w:unhideWhenUsed="0"/>
-    <w:lsdException w:name="Medium Grid 3 Accent 5" w:semiHidden="0" w:uiPriority="69" w:unhideWhenUsed="0"/>
-    <w:lsdException w:name="Dark List Accent 5" w:semiHidden="0" w:uiPriority="70" w:unhideWhenUsed="0"/>
-    <w:lsdException w:name="Colorful Shading Accent 5" w:semiHidden="0" w:uiPriority="71" w:unhideWhenUsed="0"/>
-    <w:lsdException w:name="Colorful List Accent 5" w:semiHidden="0" w:uiPriority="72" w:unhideWhenUsed="0"/>
-    <w:lsdException w:name="Colorful Grid Accent 5" w:semiHidden="0" w:uiPriority="73" w:unhideWhenUsed="0"/>
-    <w:lsdException w:name="Light Shading Accent 6" w:semiHidden="0" w:uiPriority="60" w:unhideWhenUsed="0"/>
-    <w:lsdException w:name="Light List Accent 6" w:semiHidden="0" w:uiPriority="61" w:unhideWhenUsed="0"/>
-    <w:lsdException w:name="Light Grid Accent 6" w:semiHidden="0" w:uiPriority="62" w:unhideWhenUsed="0"/>
-    <w:lsdException w:name="Medium Shading 1 Accent 6" w:semiHidden="0" w:uiPriority="63" w:unhideWhenUsed="0"/>
-    <w:lsdException w:name="Medium Shading 2 Accent 6" w:semiHidden="0" w:uiPriority="64" w:unhideWhenUsed="0"/>
-    <w:lsdException w:name="Medium List 1 Accent 6" w:semiHidden="0" w:uiPriority="65" w:unhideWhenUsed="0"/>
-    <w:lsdException w:name="Medium List 2 Accent 6" w:semiHidden="0" w:uiPriority="66" w:unhideWhenUsed="0"/>
-    <w:lsdException w:name="Medium Grid 1 Accent 6" w:semiHidden="0" w:uiPriority="67" w:unhideWhenUsed="0"/>
-    <w:lsdException w:name="Medium Grid 2 Accent 6" w:semiHidden="0" w:uiPriority="68" w:unhideWhenUsed="0"/>
-    <w:lsdException w:name="Medium Grid 3 Accent 6" w:semiHidden="0" w:uiPriority="69" w:unhideWhenUsed="0"/>
-    <w:lsdException w:name="Dark List Accent 6" w:semiHidden="0" w:uiPriority="70" w:unhideWhenUsed="0"/>
-    <w:lsdException w:name="Colorful Shading Accent 6" w:semiHidden="0" w:uiPriority="71" w:unhideWhenUsed="0"/>
-    <w:lsdException w:name="Colorful List Accent 6" w:semiHidden="0" w:uiPriority="72" w:unhideWhenUsed="0"/>
-    <w:lsdException w:name="Colorful Grid Accent 6" w:semiHidden="0" w:uiPriority="73" w:unhideWhenUsed="0"/>
-    <w:lsdException w:name="Subtle Emphasis" w:semiHidden="0" w:uiPriority="19" w:unhideWhenUsed="0" w:qFormat="1"/>
-    <w:lsdException w:name="Intense Emphasis" w:semiHidden="0" w:uiPriority="21" w:unhideWhenUsed="0" w:qFormat="1"/>
-    <w:lsdException w:name="Subtle Reference" w:semiHidden="0" w:uiPriority="31" w:unhideWhenUsed="0" w:qFormat="1"/>
-    <w:lsdException w:name="Intense Reference" w:semiHidden="0" w:uiPriority="32" w:unhideWhenUsed="0" w:qFormat="1"/>
-    <w:lsdException w:name="Book Title" w:semiHidden="0" w:uiPriority="33" w:unhideWhenUsed="0" w:qFormat="1"/>
-    <w:lsdException w:name="Bibliography" w:uiPriority="37"/>
-    <w:lsdException w:name="TOC Heading" w:uiPriority="39" w:qFormat="1"/>
-  </w:latentStyles>
-  <w:style w:type="paragraph" w:default="1" w:styleId="Normal">
-    <w:name w:val="Normal"/>
-    <w:qFormat/>
-  </w:style>
-  <w:style w:type="paragraph" w:styleId="Ttulo1">
-    <w:name w:val="heading 1"/>
-    <w:basedOn w:val="Normal"/>
-    <w:next w:val="Normal"/>
-    <w:link w:val="Ttulo1Car"/>
-    <w:uiPriority w:val="9"/>
-    <w:qFormat/>
-    <w:rsid w:val="00DD455B"/>
-    <w:pPr>
-      <w:keepNext/>
-      <w:keepLines/>
-      <w:spacing w:before="240" w:after="0"/>
-      <w:outlineLvl w:val="0"/>
-    </w:pPr>
-    <w:rPr>
-      <w:rFonts w:asciiTheme="majorHAnsi" w:eastAsiaTheme="majorEastAsia" w:hAnsiTheme="majorHAnsi" w:cstheme="majorBidi"/>
-      <w:color w:val="2F5496" w:themeColor="accent1" w:themeShade="BF"/>
-      <w:sz w:val="32"/>
-      <w:szCs w:val="32"/>
-    </w:rPr>
-  </w:style>
-  <w:style w:type="paragraph" w:styleId="Ttulo2">
-    <w:name w:val="heading 2"/>
-    <w:basedOn w:val="Normal"/>
-    <w:next w:val="Normal"/>
-    <w:link w:val="Ttulo2Car"/>
-    <w:uiPriority w:val="9"/>
-    <w:unhideWhenUsed/>
-    <w:qFormat/>
-    <w:rsid w:val="00DD455B"/>
-    <w:pPr>
-      <w:keepNext/>
-      <w:keepLines/>
-      <w:spacing w:before="40" w:after="0"/>
-      <w:outlineLvl w:val="1"/>
-    </w:pPr>
-    <w:rPr>
-      <w:rFonts w:asciiTheme="majorHAnsi" w:eastAsiaTheme="majorEastAsia" w:hAnsiTheme="majorHAnsi" w:cstheme="majorBidi"/>
-      <w:color w:val="2F5496" w:themeColor="accent1" w:themeShade="BF"/>
-      <w:sz w:val="26"/>
-      <w:szCs w:val="26"/>
-    </w:rPr>
-  </w:style>
-  <w:style w:type="character" w:default="1" w:styleId="Fuentedeprrafopredeter">
-    <w:name w:val="Default Paragraph Font"/>
-    <w:uiPriority w:val="1"/>
-    <w:semiHidden/>
-    <w:unhideWhenUsed/>
-  </w:style>
-  <w:style w:type="table" w:default="1" w:styleId="Tablanormal">
-    <w:name w:val="Normal Table"/>
-    <w:uiPriority w:val="99"/>
-    <w:semiHidden/>
-    <w:unhideWhenUsed/>
-    <w:tblPr>
-      <w:tblInd w:w="0" w:type="dxa"/>
       <w:tblCellMar>
         <w:top w:w="0" w:type="dxa"/>
         <w:left w:w="108" w:type="dxa"/>
         <w:bottom w:w="0" w:type="dxa"/>
         <w:right w:w="108" w:type="dxa"/>
       </w:tblCellMar>
-    </w:tblPr>
-  </w:style>
-  <w:style w:type="numbering" w:default="1" w:styleId="Sinlista">
-    <w:name w:val="No List"/>
-    <w:uiPriority w:val="99"/>
-    <w:semiHidden/>
-    <w:unhideWhenUsed/>
-  </w:style>
-  <w:style w:type="table" w:styleId="Tablaconcuadrcula">
-    <w:name w:val="Table Grid"/>
-    <w:basedOn w:val="Tablanormal"/>
-    <w:uiPriority w:val="39"/>
-    <w:rsid w:val="00067A96"/>
-    <w:pPr>
-      <w:spacing w:after="0" w:line="240" w:lineRule="auto"/>
-    </w:pPr>
-    <w:tblPr>
-      <w:tblBorders>
-        <w:top w:val="single" w:sz="4" w:space="0" w:color="auto"/>
-        <w:left w:val="single" w:sz="4" w:space="0" w:color="auto"/>
-        <w:bottom w:val="single" w:sz="4" w:space="0" w:color="auto"/>
-        <w:right w:val="single" w:sz="4" w:space="0" w:color="auto"/>
-        <w:insideH w:val="single" w:sz="4" w:space="0" w:color="auto"/>
-        <w:insideV w:val="single" w:sz="4" w:space="0" w:color="auto"/>
-      </w:tblBorders>
-    </w:tblPr>
-  </w:style>
-  <w:style w:type="paragraph" w:styleId="Prrafodelista">
-    <w:name w:val="List Paragraph"/>
-    <w:basedOn w:val="Normal"/>
-    <w:uiPriority w:val="34"/>
-    <w:qFormat/>
-    <w:rsid w:val="00067A96"/>
-    <w:pPr>
-      <w:ind w:left="720"/>
-      <w:contextualSpacing/>
-    </w:pPr>
-  </w:style>
-  <w:style w:type="paragraph" w:styleId="Ttulo">
-    <w:name w:val="Title"/>
-    <w:basedOn w:val="Normal"/>
-    <w:next w:val="Normal"/>
-    <w:link w:val="TtuloCar"/>
-    <w:uiPriority w:val="10"/>
-    <w:qFormat/>
-    <w:rsid w:val="00DD455B"/>
-    <w:pPr>
-      <w:spacing w:after="0" w:line="240" w:lineRule="auto"/>
-      <w:contextualSpacing/>
-    </w:pPr>
-    <w:rPr>
-      <w:rFonts w:asciiTheme="majorHAnsi" w:eastAsiaTheme="majorEastAsia" w:hAnsiTheme="majorHAnsi" w:cstheme="majorBidi"/>
-      <w:spacing w:val="-10"/>
-      <w:kern w:val="28"/>
-      <w:sz w:val="56"/>
-      <w:szCs w:val="56"/>
-    </w:rPr>
-  </w:style>
-  <w:style w:type="character" w:customStyle="1" w:styleId="TtuloCar">
-    <w:name w:val="Título Car"/>
-    <w:basedOn w:val="Fuentedeprrafopredeter"/>
-    <w:link w:val="Ttulo"/>
-    <w:uiPriority w:val="10"/>
-    <w:rsid w:val="00DD455B"/>
-    <w:rPr>
-      <w:rFonts w:asciiTheme="majorHAnsi" w:eastAsiaTheme="majorEastAsia" w:hAnsiTheme="majorHAnsi" w:cstheme="majorBidi"/>
-      <w:spacing w:val="-10"/>
-      <w:kern w:val="28"/>
-      <w:sz w:val="56"/>
-      <w:szCs w:val="56"/>
-    </w:rPr>
-  </w:style>
-  <w:style w:type="character" w:customStyle="1" w:styleId="Ttulo1Car">
-    <w:name w:val="Título 1 Car"/>
-    <w:basedOn w:val="Fuentedeprrafopredeter"/>
-    <w:link w:val="Ttulo1"/>
-    <w:uiPriority w:val="9"/>
-    <w:rsid w:val="00DD455B"/>
-    <w:rPr>
-      <w:rFonts w:asciiTheme="majorHAnsi" w:eastAsiaTheme="majorEastAsia" w:hAnsiTheme="majorHAnsi" w:cstheme="majorBidi"/>
-      <w:color w:val="2F5496" w:themeColor="accent1" w:themeShade="BF"/>
-      <w:sz w:val="32"/>
-      <w:szCs w:val="32"/>
-    </w:rPr>
-  </w:style>
-  <w:style w:type="paragraph" w:styleId="TtulodeTDC">
-    <w:name w:val="TOC Heading"/>
-    <w:basedOn w:val="Ttulo1"/>
-    <w:next w:val="Normal"/>
-    <w:uiPriority w:val="39"/>
-    <w:unhideWhenUsed/>
-    <w:qFormat/>
-    <w:rsid w:val="00DD455B"/>
-    <w:pPr>
-      <w:jc w:val="left"/>
-      <w:outlineLvl w:val="9"/>
-    </w:pPr>
-    <w:rPr>
-      <w:lang w:eastAsia="es-MX"/>
-    </w:rPr>
-  </w:style>
-  <w:style w:type="paragraph" w:styleId="TDC1">
-    <w:name w:val="toc 1"/>
-    <w:basedOn w:val="Normal"/>
-    <w:next w:val="Normal"/>
-    <w:autoRedefine/>
-    <w:uiPriority w:val="39"/>
-    <w:unhideWhenUsed/>
-    <w:rsid w:val="00DD455B"/>
-    <w:pPr>
-      <w:spacing w:after="100"/>
-    </w:pPr>
-  </w:style>
-  <w:style w:type="character" w:styleId="Hipervnculo">
-    <w:name w:val="Hyperlink"/>
-    <w:basedOn w:val="Fuentedeprrafopredeter"/>
-    <w:uiPriority w:val="99"/>
-    <w:unhideWhenUsed/>
-    <w:rsid w:val="00DD455B"/>
-    <w:rPr>
-      <w:color w:val="0563C1" w:themeColor="hyperlink"/>
-      <w:u w:val="single"/>
-    </w:rPr>
-  </w:style>
-  <w:style w:type="character" w:customStyle="1" w:styleId="Ttulo2Car">
-    <w:name w:val="Título 2 Car"/>
-    <w:basedOn w:val="Fuentedeprrafopredeter"/>
-    <w:link w:val="Ttulo2"/>
-    <w:uiPriority w:val="9"/>
-    <w:rsid w:val="00DD455B"/>
-    <w:rPr>
-      <w:rFonts w:asciiTheme="majorHAnsi" w:eastAsiaTheme="majorEastAsia" w:hAnsiTheme="majorHAnsi" w:cstheme="majorBidi"/>
-      <w:color w:val="2F5496" w:themeColor="accent1" w:themeShade="BF"/>
-      <w:sz w:val="26"/>
-      <w:szCs w:val="26"/>
-    </w:rPr>
-  </w:style>
-  <w:style w:type="paragraph" w:styleId="TDC2">
-    <w:name w:val="toc 2"/>
-    <w:basedOn w:val="Normal"/>
-    <w:next w:val="Normal"/>
-    <w:autoRedefine/>
-    <w:uiPriority w:val="39"/>
-    <w:unhideWhenUsed/>
-    <w:rsid w:val="00DD455B"/>
-    <w:pPr>
-      <w:spacing w:after="100"/>
-      <w:ind w:left="220"/>
-    </w:pPr>
-  </w:style>
-  <w:style w:type="table" w:customStyle="1" w:styleId="Tabladecuadrcula1clara-nfasis51">
-    <w:name w:val="Tabla de cuadrícula 1 clara - Énfasis 51"/>
-    <w:basedOn w:val="Tablanormal"/>
-    <w:uiPriority w:val="46"/>
-    <w:rsid w:val="00161E86"/>
-    <w:pPr>
-      <w:spacing w:after="0" w:line="240" w:lineRule="auto"/>
-    </w:pPr>
-    <w:tblPr>
-      <w:tblStyleRowBandSize w:val="1"/>
-      <w:tblStyleColBandSize w:val="1"/>
-      <w:tblBorders>
-        <w:top w:val="single" w:sz="4" w:space="0" w:color="BDD6EE" w:themeColor="accent5" w:themeTint="66"/>
-        <w:left w:val="single" w:sz="4" w:space="0" w:color="BDD6EE" w:themeColor="accent5" w:themeTint="66"/>
-        <w:bottom w:val="single" w:sz="4" w:space="0" w:color="BDD6EE" w:themeColor="accent5" w:themeTint="66"/>
-        <w:right w:val="single" w:sz="4" w:space="0" w:color="BDD6EE" w:themeColor="accent5" w:themeTint="66"/>
-        <w:insideH w:val="single" w:sz="4" w:space="0" w:color="BDD6EE" w:themeColor="accent5" w:themeTint="66"/>
-        <w:insideV w:val="single" w:sz="4" w:space="0" w:color="BDD6EE" w:themeColor="accent5" w:themeTint="66"/>
-      </w:tblBorders>
-    </w:tblPr>
-    <w:tblStylePr w:type="firstRow">
-      <w:rPr>
-        <w:b/>
-        <w:bCs/>
-      </w:rPr>
-      <w:tblPr/>
-      <w:tcPr>
-        <w:tcBorders>
-          <w:bottom w:val="single" w:sz="12" w:space="0" w:color="9CC2E5" w:themeColor="accent5" w:themeTint="99"/>
-        </w:tcBorders>
-      </w:tcPr>
-    </w:tblStylePr>
-    <w:tblStylePr w:type="lastRow">
-      <w:rPr>
-        <w:b/>
-        <w:bCs/>
-      </w:rPr>
-      <w:tblPr/>
-      <w:tcPr>
-        <w:tcBorders>
-          <w:top w:val="double" w:sz="2" w:space="0" w:color="9CC2E5" w:themeColor="accent5" w:themeTint="99"/>
-        </w:tcBorders>
-      </w:tcPr>
-    </w:tblStylePr>
-    <w:tblStylePr w:type="firstCol">
-      <w:rPr>
-        <w:b/>
-        <w:bCs/>
-      </w:rPr>
-    </w:tblStylePr>
-    <w:tblStylePr w:type="lastCol">
-      <w:rPr>
-        <w:b/>
-        <w:bCs/>
-      </w:rPr>
-    </w:tblStylePr>
-  </w:style>
-  <w:style w:type="table" w:customStyle="1" w:styleId="Tabladecuadrcula1clara-nfasis61">
-    <w:name w:val="Tabla de cuadrícula 1 clara - Énfasis 61"/>
-    <w:basedOn w:val="Tablanormal"/>
-    <w:uiPriority w:val="46"/>
-    <w:rsid w:val="00161E86"/>
-    <w:pPr>
-      <w:spacing w:after="0" w:line="240" w:lineRule="auto"/>
-    </w:pPr>
-    <w:tblPr>
-      <w:tblStyleRowBandSize w:val="1"/>
-      <w:tblStyleColBandSize w:val="1"/>
-      <w:tblBorders>
-        <w:top w:val="single" w:sz="4" w:space="0" w:color="C5E0B3" w:themeColor="accent6" w:themeTint="66"/>
-        <w:left w:val="single" w:sz="4" w:space="0" w:color="C5E0B3" w:themeColor="accent6" w:themeTint="66"/>
-        <w:bottom w:val="single" w:sz="4" w:space="0" w:color="C5E0B3" w:themeColor="accent6" w:themeTint="66"/>
-        <w:right w:val="single" w:sz="4" w:space="0" w:color="C5E0B3" w:themeColor="accent6" w:themeTint="66"/>
-        <w:insideH w:val="single" w:sz="4" w:space="0" w:color="C5E0B3" w:themeColor="accent6" w:themeTint="66"/>
-        <w:insideV w:val="single" w:sz="4" w:space="0" w:color="C5E0B3" w:themeColor="accent6" w:themeTint="66"/>
-      </w:tblBorders>
-    </w:tblPr>
-    <w:tblStylePr w:type="firstRow">
-      <w:rPr>
-        <w:b/>
-        <w:bCs/>
-      </w:rPr>
-      <w:tblPr/>
-      <w:tcPr>
-        <w:tcBorders>
-          <w:bottom w:val="single" w:sz="12" w:space="0" w:color="A8D08D" w:themeColor="accent6" w:themeTint="99"/>
-        </w:tcBorders>
-      </w:tcPr>
-    </w:tblStylePr>
-    <w:tblStylePr w:type="lastRow">
-      <w:rPr>
-        <w:b/>
-        <w:bCs/>
-      </w:rPr>
-      <w:tblPr/>
-      <w:tcPr>
-        <w:tcBorders>
-          <w:top w:val="double" w:sz="2" w:space="0" w:color="A8D08D" w:themeColor="accent6" w:themeTint="99"/>
-        </w:tcBorders>
-      </w:tcPr>
-    </w:tblStylePr>
-    <w:tblStylePr w:type="firstCol">
-      <w:rPr>
-        <w:b/>
-        <w:bCs/>
-      </w:rPr>
-    </w:tblStylePr>
-    <w:tblStylePr w:type="lastCol">
-      <w:rPr>
-        <w:b/>
-        <w:bCs/>
-      </w:rPr>
-    </w:tblStylePr>
-  </w:style>
-  <w:style w:type="paragraph" w:styleId="Textodeglobo">
-    <w:name w:val="Balloon Text"/>
-    <w:basedOn w:val="Normal"/>
-    <w:link w:val="TextodegloboCar"/>
-    <w:uiPriority w:val="99"/>
-    <w:semiHidden/>
-    <w:unhideWhenUsed/>
-    <w:rsid w:val="00172722"/>
-    <w:pPr>
-      <w:spacing w:after="0" w:line="240" w:lineRule="auto"/>
-    </w:pPr>
-    <w:rPr>
-      <w:rFonts w:ascii="Tahoma" w:hAnsi="Tahoma" w:cs="Tahoma"/>
-      <w:sz w:val="16"/>
-      <w:szCs w:val="16"/>
-    </w:rPr>
-  </w:style>
-  <w:style w:type="character" w:customStyle="1" w:styleId="TextodegloboCar">
-    <w:name w:val="Texto de globo Car"/>
-    <w:basedOn w:val="Fuentedeprrafopredeter"/>
-    <w:link w:val="Textodeglobo"/>
-    <w:uiPriority w:val="99"/>
-    <w:semiHidden/>
-    <w:rsid w:val="00172722"/>
-    <w:rPr>
-      <w:rFonts w:ascii="Tahoma" w:hAnsi="Tahoma" w:cs="Tahoma"/>
-      <w:sz w:val="16"/>
-      <w:szCs w:val="16"/>
-    </w:rPr>
-  </w:style>
-  <w:style w:type="table" w:styleId="Cuadrculaclara-nfasis4">
-    <w:name w:val="Light Grid Accent 4"/>
-    <w:basedOn w:val="Tablanormal"/>
-    <w:uiPriority w:val="62"/>
-    <w:rsid w:val="00172722"/>
-    <w:pPr>
-      <w:spacing w:after="0" w:line="240" w:lineRule="auto"/>
-      <w:jc w:val="left"/>
-    </w:pPr>
-    <w:rPr>
-      <w:rFonts w:asciiTheme="minorHAnsi" w:eastAsiaTheme="minorEastAsia" w:hAnsiTheme="minorHAnsi"/>
-      <w:lang w:eastAsia="ja-JP"/>
-    </w:rPr>
-    <w:tblPr>
-      <w:tblStyleRowBandSize w:val="1"/>
-      <w:tblStyleColBandSize w:val="1"/>
-      <w:tblBorders>
-        <w:top w:val="single" w:sz="8" w:space="0" w:color="FFC000" w:themeColor="accent4"/>
-        <w:left w:val="single" w:sz="8" w:space="0" w:color="FFC000" w:themeColor="accent4"/>
-        <w:bottom w:val="single" w:sz="8" w:space="0" w:color="FFC000" w:themeColor="accent4"/>
-        <w:right w:val="single" w:sz="8" w:space="0" w:color="FFC000" w:themeColor="accent4"/>
-        <w:insideH w:val="single" w:sz="8" w:space="0" w:color="FFC000" w:themeColor="accent4"/>
-        <w:insideV w:val="single" w:sz="8" w:space="0" w:color="FFC000" w:themeColor="accent4"/>
-      </w:tblBorders>
     </w:tblPr>
     <w:tblStylePr w:type="firstRow">
       <w:pPr>
@@ -16570,7 +16209,7 @@
   <a:extraClrSchemeLst/>
   <a:extLst>
     <a:ext uri="{05A4C25C-085E-4340-85A3-A5531E510DB2}">
-      <thm15:themeFamily xmlns="" xmlns:thm15="http://schemas.microsoft.com/office/thememl/2012/main" name="Office Theme" id="{62F939B6-93AF-4DB8-9C6B-D6C7DFDC589F}" vid="{4A3C46E8-61CC-4603-A589-7422A47A8E4A}"/>
+      <thm15:themeFamily xmlns:thm15="http://schemas.microsoft.com/office/thememl/2012/main" name="Office Theme" id="{62F939B6-93AF-4DB8-9C6B-D6C7DFDC589F}" vid="{4A3C46E8-61CC-4603-A589-7422A47A8E4A}"/>
     </a:ext>
   </a:extLst>
 </a:theme>
@@ -16581,7 +16220,7 @@
 </file>
 
 <file path=customXml/itemProps1.xml><?xml version="1.0" encoding="utf-8"?>
-<ds:datastoreItem xmlns:ds="http://schemas.openxmlformats.org/officeDocument/2006/customXml" ds:itemID="{BE94CB76-D619-4D88-9967-D3867436FE4B}">
+<ds:datastoreItem xmlns:ds="http://schemas.openxmlformats.org/officeDocument/2006/customXml" ds:itemID="{A4FE1A84-974E-419C-B5BF-25A6F6F2F2AF}">
   <ds:schemaRefs>
     <ds:schemaRef ds:uri="http://schemas.openxmlformats.org/officeDocument/2006/bibliography"/>
   </ds:schemaRefs>

</xml_diff>

<commit_message>
Se agrego caso diagrama de caso de uso y se corrigio el caso de uso 02
</commit_message>
<xml_diff>
--- a/plantilla documento de requerimientos curso aydsc.docx
+++ b/plantilla documento de requerimientos curso aydsc.docx
@@ -3231,14 +3231,7 @@
                 <w:rFonts w:ascii="Arial" w:hAnsi="Arial" w:cs="Arial"/>
                 <w:sz w:val="28"/>
               </w:rPr>
-              <w:t>21</w:t>
-            </w:r>
-            <w:r>
-              <w:rPr>
-                <w:rFonts w:ascii="Arial" w:hAnsi="Arial" w:cs="Arial"/>
-                <w:sz w:val="28"/>
-              </w:rPr>
-              <w:t>/12/2021</w:t>
+              <w:t>21/12/2021</w:t>
             </w:r>
           </w:p>
         </w:tc>
@@ -3286,7 +3279,7 @@
                 <w:rFonts w:ascii="Arial" w:hAnsi="Arial" w:cs="Arial"/>
                 <w:sz w:val="28"/>
               </w:rPr>
-              <w:t>Solicitante</w:t>
+              <w:t>Usuario</w:t>
             </w:r>
           </w:p>
         </w:tc>
@@ -3334,7 +3327,7 @@
                 <w:rFonts w:ascii="Arial" w:hAnsi="Arial" w:cs="Arial"/>
                 <w:sz w:val="28"/>
               </w:rPr>
-              <w:t xml:space="preserve">Almacén, manejador de base de datos, </w:t>
+              <w:t>Almacén, manejador de base de datos y administrador</w:t>
             </w:r>
           </w:p>
         </w:tc>
@@ -3606,7 +3599,7 @@
                 <w:rFonts w:ascii="Arial" w:hAnsi="Arial" w:cs="Arial"/>
                 <w:sz w:val="28"/>
               </w:rPr>
-              <w:t>Pre1.-Las existencias de productos deben estar dadas de altas en la base de datos.</w:t>
+              <w:t>Pre1.-Las existencias de productos deben estar dadas de altas en la base de datos. En caso de que la existencia sea baja o no exista se mandara mensaje al administrador.</w:t>
             </w:r>
           </w:p>
           <w:p>
@@ -3775,7 +3768,15 @@
                 <w:rFonts w:ascii="Arial" w:hAnsi="Arial" w:cs="Arial"/>
                 <w:sz w:val="28"/>
               </w:rPr>
-              <w:t>Pos5. En caso de no existir promociones el botón promociones no funcionara.</w:t>
+              <w:t xml:space="preserve">Pos5. En caso de no existir promociones el botón promociones </w:t>
+            </w:r>
+            <w:r>
+              <w:rPr>
+                <w:rFonts w:ascii="Arial" w:hAnsi="Arial" w:cs="Arial"/>
+                <w:sz w:val="28"/>
+              </w:rPr>
+              <w:lastRenderedPageBreak/>
+              <w:t>no funcionara.</w:t>
             </w:r>
           </w:p>
         </w:tc>
@@ -4294,6 +4295,7 @@
                 <w:rFonts w:ascii="Arial" w:hAnsi="Arial" w:cs="Arial"/>
                 <w:sz w:val="28"/>
               </w:rPr>
+              <w:lastRenderedPageBreak/>
               <w:t xml:space="preserve">3.3.1 El sistema lo </w:t>
             </w:r>
             <w:proofErr w:type="spellStart"/>
@@ -4326,7 +4328,6 @@
                 <w:rFonts w:ascii="Arial" w:hAnsi="Arial" w:cs="Arial"/>
                 <w:sz w:val="28"/>
               </w:rPr>
-              <w:lastRenderedPageBreak/>
               <w:t>3.4 El actor no selecciona ninguna palomita oprime cancelar para regresar al paso 1.</w:t>
             </w:r>
           </w:p>
@@ -4393,7 +4394,23 @@
                 <w:rFonts w:ascii="Arial" w:hAnsi="Arial" w:cs="Arial"/>
                 <w:sz w:val="28"/>
               </w:rPr>
-              <w:t>4.2 El actor puede especificar cuantas snacks desea.</w:t>
+              <w:t xml:space="preserve">4.2 El actor puede especificar cuantas </w:t>
+            </w:r>
+            <w:proofErr w:type="spellStart"/>
+            <w:r>
+              <w:rPr>
+                <w:rFonts w:ascii="Arial" w:hAnsi="Arial" w:cs="Arial"/>
+                <w:sz w:val="28"/>
+              </w:rPr>
+              <w:t>snacks</w:t>
+            </w:r>
+            <w:proofErr w:type="spellEnd"/>
+            <w:r>
+              <w:rPr>
+                <w:rFonts w:ascii="Arial" w:hAnsi="Arial" w:cs="Arial"/>
+                <w:sz w:val="28"/>
+              </w:rPr>
+              <w:t xml:space="preserve"> desea.</w:t>
             </w:r>
           </w:p>
           <w:p>
@@ -4509,6 +4526,92 @@
               </w:rPr>
               <w:t>En caso de que no existan promociones en la base de datos.</w:t>
             </w:r>
+          </w:p>
+          <w:p>
+            <w:pPr>
+              <w:pStyle w:val="Prrafodelista"/>
+              <w:numPr>
+                <w:ilvl w:val="1"/>
+                <w:numId w:val="22"/>
+              </w:numPr>
+              <w:ind w:left="1416" w:hanging="1056"/>
+              <w:cnfStyle w:val="000000010000" w:firstRow="0" w:lastRow="0" w:firstColumn="0" w:lastColumn="0" w:oddVBand="0" w:evenVBand="0" w:oddHBand="0" w:evenHBand="1" w:firstRowFirstColumn="0" w:firstRowLastColumn="0" w:lastRowFirstColumn="0" w:lastRowLastColumn="0"/>
+              <w:rPr>
+                <w:rFonts w:ascii="Arial" w:hAnsi="Arial" w:cs="Arial"/>
+                <w:sz w:val="28"/>
+              </w:rPr>
+            </w:pPr>
+            <w:r>
+              <w:rPr>
+                <w:rFonts w:ascii="Arial" w:hAnsi="Arial" w:cs="Arial"/>
+                <w:sz w:val="28"/>
+              </w:rPr>
+              <w:t xml:space="preserve">El botón de </w:t>
+            </w:r>
+            <w:r>
+              <w:rPr>
+                <w:rFonts w:ascii="Arial" w:hAnsi="Arial" w:cs="Arial"/>
+                <w:sz w:val="28"/>
+              </w:rPr>
+              <w:t>p</w:t>
+            </w:r>
+            <w:r>
+              <w:rPr>
+                <w:rFonts w:ascii="Arial" w:hAnsi="Arial" w:cs="Arial"/>
+                <w:sz w:val="28"/>
+              </w:rPr>
+              <w:t>romo</w:t>
+            </w:r>
+            <w:r>
+              <w:rPr>
+                <w:rFonts w:ascii="Arial" w:hAnsi="Arial" w:cs="Arial"/>
+                <w:sz w:val="28"/>
+              </w:rPr>
+              <w:t>ciones</w:t>
+            </w:r>
+            <w:r>
+              <w:rPr>
+                <w:rFonts w:ascii="Arial" w:hAnsi="Arial" w:cs="Arial"/>
+                <w:sz w:val="28"/>
+              </w:rPr>
+              <w:t xml:space="preserve"> estará desactivado.</w:t>
+            </w:r>
+          </w:p>
+          <w:p>
+            <w:pPr>
+              <w:pStyle w:val="Prrafodelista"/>
+              <w:ind w:left="1080"/>
+              <w:cnfStyle w:val="000000010000" w:firstRow="0" w:lastRow="0" w:firstColumn="0" w:lastColumn="0" w:oddVBand="0" w:evenVBand="0" w:oddHBand="0" w:evenHBand="1" w:firstRowFirstColumn="0" w:firstRowLastColumn="0" w:lastRowFirstColumn="0" w:lastRowLastColumn="0"/>
+              <w:rPr>
+                <w:rFonts w:ascii="Arial" w:hAnsi="Arial" w:cs="Arial"/>
+                <w:sz w:val="28"/>
+              </w:rPr>
+            </w:pPr>
+          </w:p>
+          <w:p>
+            <w:pPr>
+              <w:cnfStyle w:val="000000010000" w:firstRow="0" w:lastRow="0" w:firstColumn="0" w:lastColumn="0" w:oddVBand="0" w:evenVBand="0" w:oddHBand="0" w:evenHBand="1" w:firstRowFirstColumn="0" w:firstRowLastColumn="0" w:lastRowFirstColumn="0" w:lastRowLastColumn="0"/>
+              <w:rPr>
+                <w:rFonts w:ascii="Arial" w:hAnsi="Arial" w:cs="Arial"/>
+                <w:sz w:val="28"/>
+              </w:rPr>
+            </w:pPr>
+            <w:r>
+              <w:rPr>
+                <w:rFonts w:ascii="Arial" w:hAnsi="Arial" w:cs="Arial"/>
+                <w:sz w:val="28"/>
+              </w:rPr>
+              <w:t>En caso que exista una promoción:</w:t>
+            </w:r>
+          </w:p>
+          <w:p>
+            <w:pPr>
+              <w:cnfStyle w:val="000000010000" w:firstRow="0" w:lastRow="0" w:firstColumn="0" w:lastColumn="0" w:oddVBand="0" w:evenVBand="0" w:oddHBand="0" w:evenHBand="1" w:firstRowFirstColumn="0" w:firstRowLastColumn="0" w:lastRowFirstColumn="0" w:lastRowLastColumn="0"/>
+              <w:rPr>
+                <w:rFonts w:ascii="Arial" w:hAnsi="Arial" w:cs="Arial"/>
+                <w:sz w:val="28"/>
+              </w:rPr>
+            </w:pPr>
           </w:p>
           <w:p>
             <w:pPr>
@@ -4528,58 +4631,8 @@
                 <w:rFonts w:ascii="Arial" w:hAnsi="Arial" w:cs="Arial"/>
                 <w:sz w:val="28"/>
               </w:rPr>
-              <w:t>El botón de promo</w:t>
-            </w:r>
-            <w:r>
-              <w:rPr>
-                <w:rFonts w:ascii="Arial" w:hAnsi="Arial" w:cs="Arial"/>
-                <w:sz w:val="28"/>
-              </w:rPr>
-              <w:t>ciones</w:t>
-            </w:r>
-            <w:r>
-              <w:rPr>
-                <w:rFonts w:ascii="Arial" w:hAnsi="Arial" w:cs="Arial"/>
-                <w:sz w:val="28"/>
-              </w:rPr>
-              <w:t xml:space="preserve"> estará desactivado.</w:t>
-            </w:r>
-          </w:p>
-          <w:p>
-            <w:pPr>
-              <w:pStyle w:val="Prrafodelista"/>
-              <w:ind w:left="1080"/>
-              <w:cnfStyle w:val="000000010000" w:firstRow="0" w:lastRow="0" w:firstColumn="0" w:lastColumn="0" w:oddVBand="0" w:evenVBand="0" w:oddHBand="0" w:evenHBand="1" w:firstRowFirstColumn="0" w:firstRowLastColumn="0" w:lastRowFirstColumn="0" w:lastRowLastColumn="0"/>
-              <w:rPr>
-                <w:rFonts w:ascii="Arial" w:hAnsi="Arial" w:cs="Arial"/>
-                <w:sz w:val="28"/>
-              </w:rPr>
-            </w:pPr>
-          </w:p>
-          <w:p>
-            <w:pPr>
-              <w:cnfStyle w:val="000000010000" w:firstRow="0" w:lastRow="0" w:firstColumn="0" w:lastColumn="0" w:oddVBand="0" w:evenVBand="0" w:oddHBand="0" w:evenHBand="1" w:firstRowFirstColumn="0" w:firstRowLastColumn="0" w:lastRowFirstColumn="0" w:lastRowLastColumn="0"/>
-              <w:rPr>
-                <w:rFonts w:ascii="Arial" w:hAnsi="Arial" w:cs="Arial"/>
-                <w:sz w:val="28"/>
-              </w:rPr>
-            </w:pPr>
-            <w:r>
-              <w:rPr>
-                <w:rFonts w:ascii="Arial" w:hAnsi="Arial" w:cs="Arial"/>
-                <w:sz w:val="28"/>
-              </w:rPr>
-              <w:t>En caso que exista una promoción:</w:t>
-            </w:r>
-          </w:p>
-          <w:p>
-            <w:pPr>
-              <w:cnfStyle w:val="000000010000" w:firstRow="0" w:lastRow="0" w:firstColumn="0" w:lastColumn="0" w:oddVBand="0" w:evenVBand="0" w:oddHBand="0" w:evenHBand="1" w:firstRowFirstColumn="0" w:firstRowLastColumn="0" w:lastRowFirstColumn="0" w:lastRowLastColumn="0"/>
-              <w:rPr>
-                <w:rFonts w:ascii="Arial" w:hAnsi="Arial" w:cs="Arial"/>
-                <w:sz w:val="28"/>
-              </w:rPr>
-            </w:pPr>
+              <w:t>Al agregar una promoción el sistema arrojara un mensaje que se agregó exitosamente la promoción.</w:t>
+            </w:r>
           </w:p>
           <w:p>
             <w:pPr>
@@ -4599,28 +4652,15 @@
                 <w:rFonts w:ascii="Arial" w:hAnsi="Arial" w:cs="Arial"/>
                 <w:sz w:val="28"/>
               </w:rPr>
-              <w:t>Al agregar una promoción el sistema arrojara un mensaje que se agregó exitosamente la promoción.</w:t>
-            </w:r>
-          </w:p>
-          <w:p>
-            <w:pPr>
-              <w:pStyle w:val="Prrafodelista"/>
-              <w:numPr>
-                <w:ilvl w:val="1"/>
-                <w:numId w:val="22"/>
-              </w:numPr>
-              <w:cnfStyle w:val="000000010000" w:firstRow="0" w:lastRow="0" w:firstColumn="0" w:lastColumn="0" w:oddVBand="0" w:evenVBand="0" w:oddHBand="0" w:evenHBand="1" w:firstRowFirstColumn="0" w:firstRowLastColumn="0" w:lastRowFirstColumn="0" w:lastRowLastColumn="0"/>
-              <w:rPr>
-                <w:rFonts w:ascii="Arial" w:hAnsi="Arial" w:cs="Arial"/>
-                <w:sz w:val="28"/>
-              </w:rPr>
-            </w:pPr>
-            <w:r>
-              <w:rPr>
-                <w:rFonts w:ascii="Arial" w:hAnsi="Arial" w:cs="Arial"/>
-                <w:sz w:val="28"/>
-              </w:rPr>
-              <w:t>Después de agregar las promociones podrás regresar al menú principal con el botón ok.</w:t>
+              <w:t xml:space="preserve">Después de agregar las promociones podrás </w:t>
+            </w:r>
+            <w:r>
+              <w:rPr>
+                <w:rFonts w:ascii="Arial" w:hAnsi="Arial" w:cs="Arial"/>
+                <w:sz w:val="28"/>
+              </w:rPr>
+              <w:lastRenderedPageBreak/>
+              <w:t>regresar al menú principal con el botón ok.</w:t>
             </w:r>
           </w:p>
         </w:tc>
@@ -4723,6 +4763,7 @@
         </w:tc>
       </w:tr>
     </w:tbl>
+    <w:p/>
     <w:p/>
     <w:tbl>
       <w:tblPr>
@@ -5309,6 +5350,7 @@
                 <w:rFonts w:ascii="Arial" w:hAnsi="Arial" w:cs="Arial"/>
                 <w:sz w:val="28"/>
               </w:rPr>
+              <w:lastRenderedPageBreak/>
               <w:t>Flujo Alternativo:</w:t>
             </w:r>
           </w:p>
@@ -5354,15 +5396,7 @@
                 <w:rFonts w:ascii="Arial" w:hAnsi="Arial" w:cs="Arial"/>
                 <w:sz w:val="28"/>
               </w:rPr>
-              <w:t xml:space="preserve">3.1. No se podrá realizar el pago y </w:t>
-            </w:r>
-            <w:r>
-              <w:rPr>
-                <w:rFonts w:ascii="Arial" w:hAnsi="Arial" w:cs="Arial"/>
-                <w:sz w:val="28"/>
-              </w:rPr>
-              <w:lastRenderedPageBreak/>
-              <w:t>saldrá un mensaje que diga: “por favor ingresa un forma de pago válida”.</w:t>
+              <w:t>3.1. No se podrá realizar el pago y saldrá un mensaje que diga: “por favor ingresa un forma de pago válida”.</w:t>
             </w:r>
           </w:p>
           <w:p>
@@ -5451,7 +5485,6 @@
                 <w:rFonts w:ascii="Arial" w:hAnsi="Arial" w:cs="Arial"/>
                 <w:sz w:val="28"/>
               </w:rPr>
-              <w:lastRenderedPageBreak/>
               <w:t>Prioridad:</w:t>
             </w:r>
           </w:p>
@@ -6048,6 +6081,7 @@
                 <w:rFonts w:ascii="Arial" w:hAnsi="Arial" w:cs="Arial"/>
                 <w:sz w:val="28"/>
               </w:rPr>
+              <w:lastRenderedPageBreak/>
               <w:t>Pos</w:t>
             </w:r>
             <w:proofErr w:type="spellEnd"/>
@@ -6090,6 +6124,7 @@
                 <w:rFonts w:ascii="Arial" w:hAnsi="Arial" w:cs="Arial"/>
                 <w:sz w:val="28"/>
               </w:rPr>
+              <w:lastRenderedPageBreak/>
               <w:t>Flujo Principal</w:t>
             </w:r>
           </w:p>
@@ -6158,7 +6193,6 @@
                 <w:rFonts w:ascii="Arial" w:hAnsi="Arial" w:cs="Arial"/>
                 <w:sz w:val="28"/>
               </w:rPr>
-              <w:lastRenderedPageBreak/>
               <w:t>El sistema le muestra el pedido realizado.</w:t>
             </w:r>
           </w:p>
@@ -6249,7 +6283,6 @@
                 <w:rFonts w:ascii="Arial" w:hAnsi="Arial" w:cs="Arial"/>
                 <w:sz w:val="28"/>
               </w:rPr>
-              <w:lastRenderedPageBreak/>
               <w:t>Flujo Alternativo:</w:t>
             </w:r>
           </w:p>
@@ -6565,917 +6598,6 @@
                 <w:sz w:val="28"/>
               </w:rPr>
               <w:t>Siempre que termine de elegir y pagar sus productos, se le pedirá que finalice su compra.</w:t>
-            </w:r>
-          </w:p>
-        </w:tc>
-      </w:tr>
-    </w:tbl>
-    <w:p>
-      <w:bookmarkStart w:id="7" w:name="_GoBack"/>
-      <w:bookmarkEnd w:id="7"/>
-    </w:p>
-    <w:tbl>
-      <w:tblPr>
-        <w:tblStyle w:val="Cuadrculaclara-nfasis4"/>
-        <w:tblW w:w="8829" w:type="dxa"/>
-        <w:tblLook w:val="04A0" w:firstRow="1" w:lastRow="0" w:firstColumn="1" w:lastColumn="0" w:noHBand="0" w:noVBand="1"/>
-      </w:tblPr>
-      <w:tblGrid>
-        <w:gridCol w:w="3096"/>
-        <w:gridCol w:w="5733"/>
-      </w:tblGrid>
-      <w:tr>
-        <w:trPr>
-          <w:cnfStyle w:val="100000000000" w:firstRow="1" w:lastRow="0" w:firstColumn="0" w:lastColumn="0" w:oddVBand="0" w:evenVBand="0" w:oddHBand="0" w:evenHBand="0" w:firstRowFirstColumn="0" w:firstRowLastColumn="0" w:lastRowFirstColumn="0" w:lastRowLastColumn="0"/>
-          <w:trHeight w:val="663"/>
-        </w:trPr>
-        <w:tc>
-          <w:tcPr>
-            <w:cnfStyle w:val="001000000000" w:firstRow="0" w:lastRow="0" w:firstColumn="1" w:lastColumn="0" w:oddVBand="0" w:evenVBand="0" w:oddHBand="0" w:evenHBand="0" w:firstRowFirstColumn="0" w:firstRowLastColumn="0" w:lastRowFirstColumn="0" w:lastRowLastColumn="0"/>
-            <w:tcW w:w="3096" w:type="dxa"/>
-            <w:hideMark/>
-          </w:tcPr>
-          <w:p>
-            <w:pPr>
-              <w:rPr>
-                <w:rFonts w:ascii="Arial" w:hAnsi="Arial" w:cs="Arial"/>
-                <w:sz w:val="28"/>
-              </w:rPr>
-            </w:pPr>
-            <w:r>
-              <w:rPr>
-                <w:rFonts w:ascii="Arial" w:hAnsi="Arial" w:cs="Arial"/>
-                <w:sz w:val="28"/>
-              </w:rPr>
-              <w:t>ID y Nombre:</w:t>
-            </w:r>
-          </w:p>
-        </w:tc>
-        <w:tc>
-          <w:tcPr>
-            <w:tcW w:w="5733" w:type="dxa"/>
-            <w:hideMark/>
-          </w:tcPr>
-          <w:p>
-            <w:pPr>
-              <w:cnfStyle w:val="100000000000" w:firstRow="1" w:lastRow="0" w:firstColumn="0" w:lastColumn="0" w:oddVBand="0" w:evenVBand="0" w:oddHBand="0" w:evenHBand="0" w:firstRowFirstColumn="0" w:firstRowLastColumn="0" w:lastRowFirstColumn="0" w:lastRowLastColumn="0"/>
-              <w:rPr>
-                <w:rFonts w:ascii="Arial" w:hAnsi="Arial" w:cs="Arial"/>
-                <w:sz w:val="28"/>
-              </w:rPr>
-            </w:pPr>
-            <w:r>
-              <w:rPr>
-                <w:rFonts w:ascii="Arial" w:hAnsi="Arial" w:cs="Arial"/>
-                <w:sz w:val="28"/>
-              </w:rPr>
-              <w:t>CU-05 Calificar un producto.</w:t>
-            </w:r>
-          </w:p>
-        </w:tc>
-      </w:tr>
-      <w:tr>
-        <w:trPr>
-          <w:cnfStyle w:val="000000100000" w:firstRow="0" w:lastRow="0" w:firstColumn="0" w:lastColumn="0" w:oddVBand="0" w:evenVBand="0" w:oddHBand="1" w:evenHBand="0" w:firstRowFirstColumn="0" w:firstRowLastColumn="0" w:lastRowFirstColumn="0" w:lastRowLastColumn="0"/>
-          <w:trHeight w:val="663"/>
-        </w:trPr>
-        <w:tc>
-          <w:tcPr>
-            <w:cnfStyle w:val="001000000000" w:firstRow="0" w:lastRow="0" w:firstColumn="1" w:lastColumn="0" w:oddVBand="0" w:evenVBand="0" w:oddHBand="0" w:evenHBand="0" w:firstRowFirstColumn="0" w:firstRowLastColumn="0" w:lastRowFirstColumn="0" w:lastRowLastColumn="0"/>
-            <w:tcW w:w="3096" w:type="dxa"/>
-            <w:hideMark/>
-          </w:tcPr>
-          <w:p>
-            <w:pPr>
-              <w:rPr>
-                <w:rFonts w:ascii="Arial" w:hAnsi="Arial" w:cs="Arial"/>
-                <w:sz w:val="28"/>
-              </w:rPr>
-            </w:pPr>
-            <w:r>
-              <w:rPr>
-                <w:rFonts w:ascii="Arial" w:hAnsi="Arial" w:cs="Arial"/>
-                <w:sz w:val="28"/>
-              </w:rPr>
-              <w:t>Creado por:</w:t>
-            </w:r>
-          </w:p>
-        </w:tc>
-        <w:tc>
-          <w:tcPr>
-            <w:tcW w:w="5733" w:type="dxa"/>
-            <w:hideMark/>
-          </w:tcPr>
-          <w:p>
-            <w:pPr>
-              <w:cnfStyle w:val="000000100000" w:firstRow="0" w:lastRow="0" w:firstColumn="0" w:lastColumn="0" w:oddVBand="0" w:evenVBand="0" w:oddHBand="1" w:evenHBand="0" w:firstRowFirstColumn="0" w:firstRowLastColumn="0" w:lastRowFirstColumn="0" w:lastRowLastColumn="0"/>
-              <w:rPr>
-                <w:rFonts w:ascii="Arial" w:hAnsi="Arial" w:cs="Arial"/>
-                <w:sz w:val="28"/>
-              </w:rPr>
-            </w:pPr>
-            <w:r>
-              <w:rPr>
-                <w:rFonts w:ascii="Arial" w:hAnsi="Arial" w:cs="Arial"/>
-                <w:sz w:val="28"/>
-              </w:rPr>
-              <w:t>Brenda Estela Ramírez Álvarez</w:t>
-            </w:r>
-          </w:p>
-        </w:tc>
-      </w:tr>
-      <w:tr>
-        <w:trPr>
-          <w:cnfStyle w:val="000000010000" w:firstRow="0" w:lastRow="0" w:firstColumn="0" w:lastColumn="0" w:oddVBand="0" w:evenVBand="0" w:oddHBand="0" w:evenHBand="1" w:firstRowFirstColumn="0" w:firstRowLastColumn="0" w:lastRowFirstColumn="0" w:lastRowLastColumn="0"/>
-          <w:trHeight w:val="626"/>
-        </w:trPr>
-        <w:tc>
-          <w:tcPr>
-            <w:cnfStyle w:val="001000000000" w:firstRow="0" w:lastRow="0" w:firstColumn="1" w:lastColumn="0" w:oddVBand="0" w:evenVBand="0" w:oddHBand="0" w:evenHBand="0" w:firstRowFirstColumn="0" w:firstRowLastColumn="0" w:lastRowFirstColumn="0" w:lastRowLastColumn="0"/>
-            <w:tcW w:w="3096" w:type="dxa"/>
-            <w:hideMark/>
-          </w:tcPr>
-          <w:p>
-            <w:pPr>
-              <w:rPr>
-                <w:rFonts w:ascii="Arial" w:hAnsi="Arial" w:cs="Arial"/>
-                <w:sz w:val="28"/>
-              </w:rPr>
-            </w:pPr>
-            <w:r>
-              <w:rPr>
-                <w:rFonts w:ascii="Arial" w:hAnsi="Arial" w:cs="Arial"/>
-                <w:sz w:val="28"/>
-              </w:rPr>
-              <w:t>Fecha de creación:</w:t>
-            </w:r>
-          </w:p>
-        </w:tc>
-        <w:tc>
-          <w:tcPr>
-            <w:tcW w:w="5733" w:type="dxa"/>
-            <w:hideMark/>
-          </w:tcPr>
-          <w:p>
-            <w:pPr>
-              <w:cnfStyle w:val="000000010000" w:firstRow="0" w:lastRow="0" w:firstColumn="0" w:lastColumn="0" w:oddVBand="0" w:evenVBand="0" w:oddHBand="0" w:evenHBand="1" w:firstRowFirstColumn="0" w:firstRowLastColumn="0" w:lastRowFirstColumn="0" w:lastRowLastColumn="0"/>
-              <w:rPr>
-                <w:rFonts w:ascii="Arial" w:hAnsi="Arial" w:cs="Arial"/>
-                <w:sz w:val="28"/>
-              </w:rPr>
-            </w:pPr>
-            <w:r>
-              <w:rPr>
-                <w:rFonts w:ascii="Arial" w:hAnsi="Arial" w:cs="Arial"/>
-                <w:sz w:val="28"/>
-              </w:rPr>
-              <w:t>05/12/2021</w:t>
-            </w:r>
-          </w:p>
-        </w:tc>
-      </w:tr>
-      <w:tr>
-        <w:trPr>
-          <w:cnfStyle w:val="000000100000" w:firstRow="0" w:lastRow="0" w:firstColumn="0" w:lastColumn="0" w:oddVBand="0" w:evenVBand="0" w:oddHBand="1" w:evenHBand="0" w:firstRowFirstColumn="0" w:firstRowLastColumn="0" w:lastRowFirstColumn="0" w:lastRowLastColumn="0"/>
-          <w:trHeight w:val="663"/>
-        </w:trPr>
-        <w:tc>
-          <w:tcPr>
-            <w:cnfStyle w:val="001000000000" w:firstRow="0" w:lastRow="0" w:firstColumn="1" w:lastColumn="0" w:oddVBand="0" w:evenVBand="0" w:oddHBand="0" w:evenHBand="0" w:firstRowFirstColumn="0" w:firstRowLastColumn="0" w:lastRowFirstColumn="0" w:lastRowLastColumn="0"/>
-            <w:tcW w:w="3096" w:type="dxa"/>
-            <w:hideMark/>
-          </w:tcPr>
-          <w:p>
-            <w:pPr>
-              <w:rPr>
-                <w:rFonts w:ascii="Arial" w:hAnsi="Arial" w:cs="Arial"/>
-                <w:sz w:val="28"/>
-              </w:rPr>
-            </w:pPr>
-            <w:r>
-              <w:rPr>
-                <w:rFonts w:ascii="Arial" w:hAnsi="Arial" w:cs="Arial"/>
-                <w:sz w:val="28"/>
-              </w:rPr>
-              <w:t>Actor primario:</w:t>
-            </w:r>
-          </w:p>
-        </w:tc>
-        <w:tc>
-          <w:tcPr>
-            <w:tcW w:w="5733" w:type="dxa"/>
-            <w:hideMark/>
-          </w:tcPr>
-          <w:p>
-            <w:pPr>
-              <w:cnfStyle w:val="000000100000" w:firstRow="0" w:lastRow="0" w:firstColumn="0" w:lastColumn="0" w:oddVBand="0" w:evenVBand="0" w:oddHBand="1" w:evenHBand="0" w:firstRowFirstColumn="0" w:firstRowLastColumn="0" w:lastRowFirstColumn="0" w:lastRowLastColumn="0"/>
-              <w:rPr>
-                <w:rFonts w:ascii="Arial" w:hAnsi="Arial" w:cs="Arial"/>
-                <w:sz w:val="28"/>
-              </w:rPr>
-            </w:pPr>
-            <w:r>
-              <w:rPr>
-                <w:rFonts w:ascii="Arial" w:hAnsi="Arial" w:cs="Arial"/>
-                <w:sz w:val="28"/>
-              </w:rPr>
-              <w:t>Comprador</w:t>
-            </w:r>
-          </w:p>
-        </w:tc>
-      </w:tr>
-      <w:tr>
-        <w:trPr>
-          <w:cnfStyle w:val="000000010000" w:firstRow="0" w:lastRow="0" w:firstColumn="0" w:lastColumn="0" w:oddVBand="0" w:evenVBand="0" w:oddHBand="0" w:evenHBand="1" w:firstRowFirstColumn="0" w:firstRowLastColumn="0" w:lastRowFirstColumn="0" w:lastRowLastColumn="0"/>
-          <w:trHeight w:val="626"/>
-        </w:trPr>
-        <w:tc>
-          <w:tcPr>
-            <w:cnfStyle w:val="001000000000" w:firstRow="0" w:lastRow="0" w:firstColumn="1" w:lastColumn="0" w:oddVBand="0" w:evenVBand="0" w:oddHBand="0" w:evenHBand="0" w:firstRowFirstColumn="0" w:firstRowLastColumn="0" w:lastRowFirstColumn="0" w:lastRowLastColumn="0"/>
-            <w:tcW w:w="3096" w:type="dxa"/>
-            <w:hideMark/>
-          </w:tcPr>
-          <w:p>
-            <w:pPr>
-              <w:rPr>
-                <w:rFonts w:ascii="Arial" w:hAnsi="Arial" w:cs="Arial"/>
-                <w:sz w:val="28"/>
-              </w:rPr>
-            </w:pPr>
-            <w:r>
-              <w:rPr>
-                <w:rFonts w:ascii="Arial" w:hAnsi="Arial" w:cs="Arial"/>
-                <w:sz w:val="28"/>
-              </w:rPr>
-              <w:t>Actores secundarios:</w:t>
-            </w:r>
-          </w:p>
-        </w:tc>
-        <w:tc>
-          <w:tcPr>
-            <w:tcW w:w="5733" w:type="dxa"/>
-            <w:hideMark/>
-          </w:tcPr>
-          <w:p>
-            <w:pPr>
-              <w:cnfStyle w:val="000000010000" w:firstRow="0" w:lastRow="0" w:firstColumn="0" w:lastColumn="0" w:oddVBand="0" w:evenVBand="0" w:oddHBand="0" w:evenHBand="1" w:firstRowFirstColumn="0" w:firstRowLastColumn="0" w:lastRowFirstColumn="0" w:lastRowLastColumn="0"/>
-              <w:rPr>
-                <w:rFonts w:ascii="Arial" w:hAnsi="Arial" w:cs="Arial"/>
-                <w:sz w:val="28"/>
-              </w:rPr>
-            </w:pPr>
-            <w:r>
-              <w:rPr>
-                <w:rFonts w:ascii="Arial" w:hAnsi="Arial" w:cs="Arial"/>
-                <w:sz w:val="28"/>
-              </w:rPr>
-              <w:t>Manejador de bases de datos</w:t>
-            </w:r>
-          </w:p>
-        </w:tc>
-      </w:tr>
-      <w:tr>
-        <w:trPr>
-          <w:cnfStyle w:val="000000100000" w:firstRow="0" w:lastRow="0" w:firstColumn="0" w:lastColumn="0" w:oddVBand="0" w:evenVBand="0" w:oddHBand="1" w:evenHBand="0" w:firstRowFirstColumn="0" w:firstRowLastColumn="0" w:lastRowFirstColumn="0" w:lastRowLastColumn="0"/>
-          <w:trHeight w:val="663"/>
-        </w:trPr>
-        <w:tc>
-          <w:tcPr>
-            <w:cnfStyle w:val="001000000000" w:firstRow="0" w:lastRow="0" w:firstColumn="1" w:lastColumn="0" w:oddVBand="0" w:evenVBand="0" w:oddHBand="0" w:evenHBand="0" w:firstRowFirstColumn="0" w:firstRowLastColumn="0" w:lastRowFirstColumn="0" w:lastRowLastColumn="0"/>
-            <w:tcW w:w="3096" w:type="dxa"/>
-            <w:hideMark/>
-          </w:tcPr>
-          <w:p>
-            <w:pPr>
-              <w:rPr>
-                <w:rFonts w:ascii="Arial" w:hAnsi="Arial" w:cs="Arial"/>
-                <w:sz w:val="28"/>
-              </w:rPr>
-            </w:pPr>
-            <w:r>
-              <w:rPr>
-                <w:rFonts w:ascii="Arial" w:hAnsi="Arial" w:cs="Arial"/>
-                <w:sz w:val="28"/>
-              </w:rPr>
-              <w:t>Descripción:</w:t>
-            </w:r>
-          </w:p>
-        </w:tc>
-        <w:tc>
-          <w:tcPr>
-            <w:tcW w:w="5733" w:type="dxa"/>
-            <w:hideMark/>
-          </w:tcPr>
-          <w:p>
-            <w:pPr>
-              <w:cnfStyle w:val="000000100000" w:firstRow="0" w:lastRow="0" w:firstColumn="0" w:lastColumn="0" w:oddVBand="0" w:evenVBand="0" w:oddHBand="1" w:evenHBand="0" w:firstRowFirstColumn="0" w:firstRowLastColumn="0" w:lastRowFirstColumn="0" w:lastRowLastColumn="0"/>
-              <w:rPr>
-                <w:rFonts w:ascii="Arial" w:hAnsi="Arial" w:cs="Arial"/>
-                <w:sz w:val="28"/>
-              </w:rPr>
-            </w:pPr>
-            <w:r>
-              <w:rPr>
-                <w:rFonts w:ascii="Arial" w:hAnsi="Arial" w:cs="Arial"/>
-                <w:sz w:val="28"/>
-              </w:rPr>
-              <w:t>El comprador califica un producto al finalizar su compra o desde la página principal.</w:t>
-            </w:r>
-          </w:p>
-        </w:tc>
-      </w:tr>
-      <w:tr>
-        <w:trPr>
-          <w:cnfStyle w:val="000000010000" w:firstRow="0" w:lastRow="0" w:firstColumn="0" w:lastColumn="0" w:oddVBand="0" w:evenVBand="0" w:oddHBand="0" w:evenHBand="1" w:firstRowFirstColumn="0" w:firstRowLastColumn="0" w:lastRowFirstColumn="0" w:lastRowLastColumn="0"/>
-          <w:trHeight w:val="626"/>
-        </w:trPr>
-        <w:tc>
-          <w:tcPr>
-            <w:cnfStyle w:val="001000000000" w:firstRow="0" w:lastRow="0" w:firstColumn="1" w:lastColumn="0" w:oddVBand="0" w:evenVBand="0" w:oddHBand="0" w:evenHBand="0" w:firstRowFirstColumn="0" w:firstRowLastColumn="0" w:lastRowFirstColumn="0" w:lastRowLastColumn="0"/>
-            <w:tcW w:w="3096" w:type="dxa"/>
-            <w:hideMark/>
-          </w:tcPr>
-          <w:p>
-            <w:pPr>
-              <w:rPr>
-                <w:rFonts w:ascii="Arial" w:hAnsi="Arial" w:cs="Arial"/>
-                <w:sz w:val="28"/>
-              </w:rPr>
-            </w:pPr>
-            <w:r>
-              <w:rPr>
-                <w:rFonts w:ascii="Arial" w:hAnsi="Arial" w:cs="Arial"/>
-                <w:sz w:val="28"/>
-              </w:rPr>
-              <w:t xml:space="preserve">Disparador – </w:t>
-            </w:r>
-            <w:proofErr w:type="spellStart"/>
-            <w:r>
-              <w:rPr>
-                <w:rFonts w:ascii="Arial" w:hAnsi="Arial" w:cs="Arial"/>
-                <w:sz w:val="28"/>
-              </w:rPr>
-              <w:t>trigger</w:t>
-            </w:r>
-            <w:proofErr w:type="spellEnd"/>
-            <w:r>
-              <w:rPr>
-                <w:rFonts w:ascii="Arial" w:hAnsi="Arial" w:cs="Arial"/>
-                <w:sz w:val="28"/>
-              </w:rPr>
-              <w:t>:</w:t>
-            </w:r>
-          </w:p>
-        </w:tc>
-        <w:tc>
-          <w:tcPr>
-            <w:tcW w:w="5733" w:type="dxa"/>
-            <w:hideMark/>
-          </w:tcPr>
-          <w:p>
-            <w:pPr>
-              <w:cnfStyle w:val="000000010000" w:firstRow="0" w:lastRow="0" w:firstColumn="0" w:lastColumn="0" w:oddVBand="0" w:evenVBand="0" w:oddHBand="0" w:evenHBand="1" w:firstRowFirstColumn="0" w:firstRowLastColumn="0" w:lastRowFirstColumn="0" w:lastRowLastColumn="0"/>
-              <w:rPr>
-                <w:rFonts w:ascii="Arial" w:hAnsi="Arial" w:cs="Arial"/>
-                <w:sz w:val="28"/>
-              </w:rPr>
-            </w:pPr>
-            <w:r>
-              <w:rPr>
-                <w:rFonts w:ascii="Arial" w:hAnsi="Arial" w:cs="Arial"/>
-                <w:sz w:val="28"/>
-              </w:rPr>
-              <w:t xml:space="preserve">El comprador indica (por medio de un botón) que sea calificar un producto, ya sea </w:t>
-            </w:r>
-            <w:r>
-              <w:rPr>
-                <w:rFonts w:ascii="Arial" w:hAnsi="Arial" w:cs="Arial"/>
-                <w:sz w:val="28"/>
-              </w:rPr>
-              <w:lastRenderedPageBreak/>
-              <w:t>desde la página principal o al finalizar su compra.</w:t>
-            </w:r>
-          </w:p>
-        </w:tc>
-      </w:tr>
-      <w:tr>
-        <w:trPr>
-          <w:cnfStyle w:val="000000100000" w:firstRow="0" w:lastRow="0" w:firstColumn="0" w:lastColumn="0" w:oddVBand="0" w:evenVBand="0" w:oddHBand="1" w:evenHBand="0" w:firstRowFirstColumn="0" w:firstRowLastColumn="0" w:lastRowFirstColumn="0" w:lastRowLastColumn="0"/>
-          <w:trHeight w:val="663"/>
-        </w:trPr>
-        <w:tc>
-          <w:tcPr>
-            <w:cnfStyle w:val="001000000000" w:firstRow="0" w:lastRow="0" w:firstColumn="1" w:lastColumn="0" w:oddVBand="0" w:evenVBand="0" w:oddHBand="0" w:evenHBand="0" w:firstRowFirstColumn="0" w:firstRowLastColumn="0" w:lastRowFirstColumn="0" w:lastRowLastColumn="0"/>
-            <w:tcW w:w="3096" w:type="dxa"/>
-            <w:hideMark/>
-          </w:tcPr>
-          <w:p>
-            <w:pPr>
-              <w:rPr>
-                <w:rFonts w:ascii="Arial" w:hAnsi="Arial" w:cs="Arial"/>
-                <w:sz w:val="28"/>
-              </w:rPr>
-            </w:pPr>
-            <w:r>
-              <w:rPr>
-                <w:rFonts w:ascii="Arial" w:hAnsi="Arial" w:cs="Arial"/>
-                <w:sz w:val="28"/>
-              </w:rPr>
-              <w:lastRenderedPageBreak/>
-              <w:t>Pre-Condiciones:</w:t>
-            </w:r>
-          </w:p>
-        </w:tc>
-        <w:tc>
-          <w:tcPr>
-            <w:tcW w:w="5733" w:type="dxa"/>
-            <w:hideMark/>
-          </w:tcPr>
-          <w:p>
-            <w:pPr>
-              <w:cnfStyle w:val="000000100000" w:firstRow="0" w:lastRow="0" w:firstColumn="0" w:lastColumn="0" w:oddVBand="0" w:evenVBand="0" w:oddHBand="1" w:evenHBand="0" w:firstRowFirstColumn="0" w:firstRowLastColumn="0" w:lastRowFirstColumn="0" w:lastRowLastColumn="0"/>
-              <w:rPr>
-                <w:rFonts w:ascii="Arial" w:hAnsi="Arial" w:cs="Arial"/>
-                <w:sz w:val="28"/>
-              </w:rPr>
-            </w:pPr>
-            <w:r>
-              <w:rPr>
-                <w:rFonts w:ascii="Arial" w:hAnsi="Arial" w:cs="Arial"/>
-                <w:sz w:val="28"/>
-              </w:rPr>
-              <w:t>Pre-01 El comprador debe ingresar con su cuenta.</w:t>
-            </w:r>
-          </w:p>
-          <w:p>
-            <w:pPr>
-              <w:cnfStyle w:val="000000100000" w:firstRow="0" w:lastRow="0" w:firstColumn="0" w:lastColumn="0" w:oddVBand="0" w:evenVBand="0" w:oddHBand="1" w:evenHBand="0" w:firstRowFirstColumn="0" w:firstRowLastColumn="0" w:lastRowFirstColumn="0" w:lastRowLastColumn="0"/>
-              <w:rPr>
-                <w:rFonts w:ascii="Arial" w:hAnsi="Arial" w:cs="Arial"/>
-                <w:sz w:val="28"/>
-              </w:rPr>
-            </w:pPr>
-            <w:r>
-              <w:rPr>
-                <w:rFonts w:ascii="Arial" w:hAnsi="Arial" w:cs="Arial"/>
-                <w:sz w:val="28"/>
-              </w:rPr>
-              <w:t>Pre-02 El comprador debe finalizar su compra.</w:t>
-            </w:r>
-          </w:p>
-        </w:tc>
-      </w:tr>
-      <w:tr>
-        <w:trPr>
-          <w:cnfStyle w:val="000000010000" w:firstRow="0" w:lastRow="0" w:firstColumn="0" w:lastColumn="0" w:oddVBand="0" w:evenVBand="0" w:oddHBand="0" w:evenHBand="1" w:firstRowFirstColumn="0" w:firstRowLastColumn="0" w:lastRowFirstColumn="0" w:lastRowLastColumn="0"/>
-          <w:trHeight w:val="663"/>
-        </w:trPr>
-        <w:tc>
-          <w:tcPr>
-            <w:cnfStyle w:val="001000000000" w:firstRow="0" w:lastRow="0" w:firstColumn="1" w:lastColumn="0" w:oddVBand="0" w:evenVBand="0" w:oddHBand="0" w:evenHBand="0" w:firstRowFirstColumn="0" w:firstRowLastColumn="0" w:lastRowFirstColumn="0" w:lastRowLastColumn="0"/>
-            <w:tcW w:w="3096" w:type="dxa"/>
-            <w:hideMark/>
-          </w:tcPr>
-          <w:p>
-            <w:pPr>
-              <w:rPr>
-                <w:rFonts w:ascii="Arial" w:hAnsi="Arial" w:cs="Arial"/>
-                <w:sz w:val="28"/>
-              </w:rPr>
-            </w:pPr>
-            <w:proofErr w:type="spellStart"/>
-            <w:r>
-              <w:rPr>
-                <w:rFonts w:ascii="Arial" w:hAnsi="Arial" w:cs="Arial"/>
-                <w:sz w:val="28"/>
-              </w:rPr>
-              <w:t>Pos</w:t>
-            </w:r>
-            <w:proofErr w:type="spellEnd"/>
-            <w:r>
-              <w:rPr>
-                <w:rFonts w:ascii="Arial" w:hAnsi="Arial" w:cs="Arial"/>
-                <w:sz w:val="28"/>
-              </w:rPr>
-              <w:t>-Condiciones:</w:t>
-            </w:r>
-          </w:p>
-        </w:tc>
-        <w:tc>
-          <w:tcPr>
-            <w:tcW w:w="5733" w:type="dxa"/>
-            <w:hideMark/>
-          </w:tcPr>
-          <w:p>
-            <w:pPr>
-              <w:cnfStyle w:val="000000010000" w:firstRow="0" w:lastRow="0" w:firstColumn="0" w:lastColumn="0" w:oddVBand="0" w:evenVBand="0" w:oddHBand="0" w:evenHBand="1" w:firstRowFirstColumn="0" w:firstRowLastColumn="0" w:lastRowFirstColumn="0" w:lastRowLastColumn="0"/>
-              <w:rPr>
-                <w:rFonts w:ascii="Arial" w:hAnsi="Arial" w:cs="Arial"/>
-                <w:sz w:val="28"/>
-              </w:rPr>
-            </w:pPr>
-            <w:proofErr w:type="spellStart"/>
-            <w:r>
-              <w:rPr>
-                <w:rFonts w:ascii="Arial" w:hAnsi="Arial" w:cs="Arial"/>
-                <w:sz w:val="28"/>
-              </w:rPr>
-              <w:t>Pos</w:t>
-            </w:r>
-            <w:proofErr w:type="spellEnd"/>
-            <w:r>
-              <w:rPr>
-                <w:rFonts w:ascii="Arial" w:hAnsi="Arial" w:cs="Arial"/>
-                <w:sz w:val="28"/>
-              </w:rPr>
-              <w:t>- 01 Se le redirige a la página para calificar un producto.</w:t>
-            </w:r>
-          </w:p>
-        </w:tc>
-      </w:tr>
-      <w:tr>
-        <w:trPr>
-          <w:cnfStyle w:val="000000100000" w:firstRow="0" w:lastRow="0" w:firstColumn="0" w:lastColumn="0" w:oddVBand="0" w:evenVBand="0" w:oddHBand="1" w:evenHBand="0" w:firstRowFirstColumn="0" w:firstRowLastColumn="0" w:lastRowFirstColumn="0" w:lastRowLastColumn="0"/>
-          <w:trHeight w:val="663"/>
-        </w:trPr>
-        <w:tc>
-          <w:tcPr>
-            <w:cnfStyle w:val="001000000000" w:firstRow="0" w:lastRow="0" w:firstColumn="1" w:lastColumn="0" w:oddVBand="0" w:evenVBand="0" w:oddHBand="0" w:evenHBand="0" w:firstRowFirstColumn="0" w:firstRowLastColumn="0" w:lastRowFirstColumn="0" w:lastRowLastColumn="0"/>
-            <w:tcW w:w="3096" w:type="dxa"/>
-            <w:hideMark/>
-          </w:tcPr>
-          <w:p>
-            <w:pPr>
-              <w:rPr>
-                <w:rFonts w:ascii="Arial" w:hAnsi="Arial" w:cs="Arial"/>
-                <w:sz w:val="28"/>
-              </w:rPr>
-            </w:pPr>
-            <w:r>
-              <w:rPr>
-                <w:rFonts w:ascii="Arial" w:hAnsi="Arial" w:cs="Arial"/>
-                <w:sz w:val="28"/>
-              </w:rPr>
-              <w:t>Flujo Principal</w:t>
-            </w:r>
-          </w:p>
-        </w:tc>
-        <w:tc>
-          <w:tcPr>
-            <w:tcW w:w="5733" w:type="dxa"/>
-            <w:hideMark/>
-          </w:tcPr>
-          <w:p>
-            <w:pPr>
-              <w:pStyle w:val="Prrafodelista"/>
-              <w:numPr>
-                <w:ilvl w:val="0"/>
-                <w:numId w:val="10"/>
-              </w:numPr>
-              <w:cnfStyle w:val="000000100000" w:firstRow="0" w:lastRow="0" w:firstColumn="0" w:lastColumn="0" w:oddVBand="0" w:evenVBand="0" w:oddHBand="1" w:evenHBand="0" w:firstRowFirstColumn="0" w:firstRowLastColumn="0" w:lastRowFirstColumn="0" w:lastRowLastColumn="0"/>
-              <w:rPr>
-                <w:rFonts w:ascii="Arial" w:hAnsi="Arial" w:cs="Arial"/>
-                <w:sz w:val="28"/>
-              </w:rPr>
-            </w:pPr>
-            <w:r>
-              <w:rPr>
-                <w:rFonts w:ascii="Arial" w:hAnsi="Arial" w:cs="Arial"/>
-                <w:sz w:val="28"/>
-              </w:rPr>
-              <w:t>El comprador presiona el botón de calificar un producto.</w:t>
-            </w:r>
-          </w:p>
-          <w:p>
-            <w:pPr>
-              <w:pStyle w:val="Prrafodelista"/>
-              <w:numPr>
-                <w:ilvl w:val="0"/>
-                <w:numId w:val="10"/>
-              </w:numPr>
-              <w:cnfStyle w:val="000000100000" w:firstRow="0" w:lastRow="0" w:firstColumn="0" w:lastColumn="0" w:oddVBand="0" w:evenVBand="0" w:oddHBand="1" w:evenHBand="0" w:firstRowFirstColumn="0" w:firstRowLastColumn="0" w:lastRowFirstColumn="0" w:lastRowLastColumn="0"/>
-              <w:rPr>
-                <w:rFonts w:ascii="Arial" w:hAnsi="Arial" w:cs="Arial"/>
-                <w:sz w:val="28"/>
-              </w:rPr>
-            </w:pPr>
-            <w:r>
-              <w:rPr>
-                <w:rFonts w:ascii="Arial" w:hAnsi="Arial" w:cs="Arial"/>
-                <w:sz w:val="28"/>
-              </w:rPr>
-              <w:t>El sistema le muestra una lista de todos los productos que puede calificar.</w:t>
-            </w:r>
-          </w:p>
-          <w:p>
-            <w:pPr>
-              <w:pStyle w:val="Prrafodelista"/>
-              <w:numPr>
-                <w:ilvl w:val="0"/>
-                <w:numId w:val="10"/>
-              </w:numPr>
-              <w:cnfStyle w:val="000000100000" w:firstRow="0" w:lastRow="0" w:firstColumn="0" w:lastColumn="0" w:oddVBand="0" w:evenVBand="0" w:oddHBand="1" w:evenHBand="0" w:firstRowFirstColumn="0" w:firstRowLastColumn="0" w:lastRowFirstColumn="0" w:lastRowLastColumn="0"/>
-              <w:rPr>
-                <w:rFonts w:ascii="Arial" w:hAnsi="Arial" w:cs="Arial"/>
-                <w:sz w:val="28"/>
-              </w:rPr>
-            </w:pPr>
-            <w:r>
-              <w:rPr>
-                <w:rFonts w:ascii="Arial" w:hAnsi="Arial" w:cs="Arial"/>
-                <w:sz w:val="28"/>
-              </w:rPr>
-              <w:t>El comprador elige el producto a calificar.</w:t>
-            </w:r>
-          </w:p>
-          <w:p>
-            <w:pPr>
-              <w:pStyle w:val="Prrafodelista"/>
-              <w:numPr>
-                <w:ilvl w:val="0"/>
-                <w:numId w:val="10"/>
-              </w:numPr>
-              <w:cnfStyle w:val="000000100000" w:firstRow="0" w:lastRow="0" w:firstColumn="0" w:lastColumn="0" w:oddVBand="0" w:evenVBand="0" w:oddHBand="1" w:evenHBand="0" w:firstRowFirstColumn="0" w:firstRowLastColumn="0" w:lastRowFirstColumn="0" w:lastRowLastColumn="0"/>
-              <w:rPr>
-                <w:rFonts w:ascii="Arial" w:hAnsi="Arial" w:cs="Arial"/>
-                <w:sz w:val="28"/>
-              </w:rPr>
-            </w:pPr>
-            <w:r>
-              <w:rPr>
-                <w:rFonts w:ascii="Arial" w:hAnsi="Arial" w:cs="Arial"/>
-                <w:sz w:val="28"/>
-              </w:rPr>
-              <w:t>El sistema le muestra los criterios a evaluar</w:t>
-            </w:r>
-            <w:r>
-              <w:rPr>
-                <w:rFonts w:ascii="Arial" w:hAnsi="Arial" w:cs="Arial"/>
-                <w:sz w:val="28"/>
-              </w:rPr>
-              <w:t>.</w:t>
-            </w:r>
-          </w:p>
-          <w:p>
-            <w:pPr>
-              <w:pStyle w:val="Prrafodelista"/>
-              <w:numPr>
-                <w:ilvl w:val="0"/>
-                <w:numId w:val="10"/>
-              </w:numPr>
-              <w:cnfStyle w:val="000000100000" w:firstRow="0" w:lastRow="0" w:firstColumn="0" w:lastColumn="0" w:oddVBand="0" w:evenVBand="0" w:oddHBand="1" w:evenHBand="0" w:firstRowFirstColumn="0" w:firstRowLastColumn="0" w:lastRowFirstColumn="0" w:lastRowLastColumn="0"/>
-              <w:rPr>
-                <w:rFonts w:ascii="Arial" w:hAnsi="Arial" w:cs="Arial"/>
-                <w:sz w:val="28"/>
-              </w:rPr>
-            </w:pPr>
-            <w:r>
-              <w:rPr>
-                <w:rFonts w:ascii="Arial" w:hAnsi="Arial" w:cs="Arial"/>
-                <w:sz w:val="28"/>
-              </w:rPr>
-              <w:t>El comprador presiona el botón enviar.</w:t>
-            </w:r>
-          </w:p>
-          <w:p>
-            <w:pPr>
-              <w:pStyle w:val="Prrafodelista"/>
-              <w:numPr>
-                <w:ilvl w:val="0"/>
-                <w:numId w:val="10"/>
-              </w:numPr>
-              <w:cnfStyle w:val="000000100000" w:firstRow="0" w:lastRow="0" w:firstColumn="0" w:lastColumn="0" w:oddVBand="0" w:evenVBand="0" w:oddHBand="1" w:evenHBand="0" w:firstRowFirstColumn="0" w:firstRowLastColumn="0" w:lastRowFirstColumn="0" w:lastRowLastColumn="0"/>
-              <w:rPr>
-                <w:rFonts w:ascii="Arial" w:hAnsi="Arial" w:cs="Arial"/>
-                <w:sz w:val="28"/>
-              </w:rPr>
-            </w:pPr>
-            <w:r>
-              <w:rPr>
-                <w:rFonts w:ascii="Arial" w:hAnsi="Arial" w:cs="Arial"/>
-                <w:sz w:val="28"/>
-              </w:rPr>
-              <w:t>El sistema le muestra un mensaje de agradecimiento.</w:t>
-            </w:r>
-          </w:p>
-          <w:p>
-            <w:pPr>
-              <w:pStyle w:val="Prrafodelista"/>
-              <w:numPr>
-                <w:ilvl w:val="0"/>
-                <w:numId w:val="10"/>
-              </w:numPr>
-              <w:cnfStyle w:val="000000100000" w:firstRow="0" w:lastRow="0" w:firstColumn="0" w:lastColumn="0" w:oddVBand="0" w:evenVBand="0" w:oddHBand="1" w:evenHBand="0" w:firstRowFirstColumn="0" w:firstRowLastColumn="0" w:lastRowFirstColumn="0" w:lastRowLastColumn="0"/>
-              <w:rPr>
-                <w:rFonts w:ascii="Arial" w:hAnsi="Arial" w:cs="Arial"/>
-                <w:sz w:val="28"/>
-              </w:rPr>
-            </w:pPr>
-            <w:r>
-              <w:rPr>
-                <w:rFonts w:ascii="Arial" w:hAnsi="Arial" w:cs="Arial"/>
-                <w:sz w:val="28"/>
-              </w:rPr>
-              <w:t>Se le redirige a la página principal.</w:t>
-            </w:r>
-          </w:p>
-        </w:tc>
-      </w:tr>
-      <w:tr>
-        <w:trPr>
-          <w:cnfStyle w:val="000000010000" w:firstRow="0" w:lastRow="0" w:firstColumn="0" w:lastColumn="0" w:oddVBand="0" w:evenVBand="0" w:oddHBand="0" w:evenHBand="1" w:firstRowFirstColumn="0" w:firstRowLastColumn="0" w:lastRowFirstColumn="0" w:lastRowLastColumn="0"/>
-          <w:trHeight w:val="663"/>
-        </w:trPr>
-        <w:tc>
-          <w:tcPr>
-            <w:cnfStyle w:val="001000000000" w:firstRow="0" w:lastRow="0" w:firstColumn="1" w:lastColumn="0" w:oddVBand="0" w:evenVBand="0" w:oddHBand="0" w:evenHBand="0" w:firstRowFirstColumn="0" w:firstRowLastColumn="0" w:lastRowFirstColumn="0" w:lastRowLastColumn="0"/>
-            <w:tcW w:w="3096" w:type="dxa"/>
-          </w:tcPr>
-          <w:p>
-            <w:pPr>
-              <w:rPr>
-                <w:rFonts w:ascii="Arial" w:hAnsi="Arial" w:cs="Arial"/>
-                <w:sz w:val="28"/>
-              </w:rPr>
-            </w:pPr>
-            <w:r>
-              <w:rPr>
-                <w:rFonts w:ascii="Arial" w:hAnsi="Arial" w:cs="Arial"/>
-                <w:sz w:val="28"/>
-              </w:rPr>
-              <w:t>Flujo Alternativo:</w:t>
-            </w:r>
-          </w:p>
-          <w:p>
-            <w:pPr>
-              <w:rPr>
-                <w:rFonts w:ascii="Arial" w:hAnsi="Arial" w:cs="Arial"/>
-                <w:sz w:val="28"/>
-              </w:rPr>
-            </w:pPr>
-          </w:p>
-        </w:tc>
-        <w:tc>
-          <w:tcPr>
-            <w:tcW w:w="5733" w:type="dxa"/>
-            <w:hideMark/>
-          </w:tcPr>
-          <w:p>
-            <w:pPr>
-              <w:cnfStyle w:val="000000010000" w:firstRow="0" w:lastRow="0" w:firstColumn="0" w:lastColumn="0" w:oddVBand="0" w:evenVBand="0" w:oddHBand="0" w:evenHBand="1" w:firstRowFirstColumn="0" w:firstRowLastColumn="0" w:lastRowFirstColumn="0" w:lastRowLastColumn="0"/>
-              <w:rPr>
-                <w:rFonts w:ascii="Arial" w:hAnsi="Arial" w:cs="Arial"/>
-                <w:sz w:val="28"/>
-              </w:rPr>
-            </w:pPr>
-            <w:r>
-              <w:rPr>
-                <w:rFonts w:ascii="Arial" w:hAnsi="Arial" w:cs="Arial"/>
-                <w:sz w:val="28"/>
-              </w:rPr>
-              <w:t>En el paso 1 el comprador presiona el botón de calificar un producto.</w:t>
-            </w:r>
-          </w:p>
-          <w:p>
-            <w:pPr>
-              <w:pStyle w:val="Prrafodelista"/>
-              <w:numPr>
-                <w:ilvl w:val="1"/>
-                <w:numId w:val="11"/>
-              </w:numPr>
-              <w:cnfStyle w:val="000000010000" w:firstRow="0" w:lastRow="0" w:firstColumn="0" w:lastColumn="0" w:oddVBand="0" w:evenVBand="0" w:oddHBand="0" w:evenHBand="1" w:firstRowFirstColumn="0" w:firstRowLastColumn="0" w:lastRowFirstColumn="0" w:lastRowLastColumn="0"/>
-              <w:rPr>
-                <w:rFonts w:ascii="Arial" w:hAnsi="Arial" w:cs="Arial"/>
-                <w:sz w:val="28"/>
-              </w:rPr>
-            </w:pPr>
-            <w:r>
-              <w:rPr>
-                <w:rFonts w:ascii="Arial" w:hAnsi="Arial" w:cs="Arial"/>
-                <w:sz w:val="28"/>
-              </w:rPr>
-              <w:t>El sistema se lo muestra al finalizar su compra.</w:t>
-            </w:r>
-          </w:p>
-          <w:p>
-            <w:pPr>
-              <w:pStyle w:val="Prrafodelista"/>
-              <w:numPr>
-                <w:ilvl w:val="1"/>
-                <w:numId w:val="11"/>
-              </w:numPr>
-              <w:cnfStyle w:val="000000010000" w:firstRow="0" w:lastRow="0" w:firstColumn="0" w:lastColumn="0" w:oddVBand="0" w:evenVBand="0" w:oddHBand="0" w:evenHBand="1" w:firstRowFirstColumn="0" w:firstRowLastColumn="0" w:lastRowFirstColumn="0" w:lastRowLastColumn="0"/>
-              <w:rPr>
-                <w:rFonts w:ascii="Arial" w:hAnsi="Arial" w:cs="Arial"/>
-                <w:sz w:val="28"/>
-              </w:rPr>
-            </w:pPr>
-            <w:r>
-              <w:rPr>
-                <w:rFonts w:ascii="Arial" w:hAnsi="Arial" w:cs="Arial"/>
-                <w:sz w:val="28"/>
-              </w:rPr>
-              <w:t>Regresa a 2.</w:t>
-            </w:r>
-          </w:p>
-        </w:tc>
-      </w:tr>
-      <w:tr>
-        <w:trPr>
-          <w:cnfStyle w:val="000000100000" w:firstRow="0" w:lastRow="0" w:firstColumn="0" w:lastColumn="0" w:oddVBand="0" w:evenVBand="0" w:oddHBand="1" w:evenHBand="0" w:firstRowFirstColumn="0" w:firstRowLastColumn="0" w:lastRowFirstColumn="0" w:lastRowLastColumn="0"/>
-          <w:trHeight w:val="663"/>
-        </w:trPr>
-        <w:tc>
-          <w:tcPr>
-            <w:cnfStyle w:val="001000000000" w:firstRow="0" w:lastRow="0" w:firstColumn="1" w:lastColumn="0" w:oddVBand="0" w:evenVBand="0" w:oddHBand="0" w:evenHBand="0" w:firstRowFirstColumn="0" w:firstRowLastColumn="0" w:lastRowFirstColumn="0" w:lastRowLastColumn="0"/>
-            <w:tcW w:w="3096" w:type="dxa"/>
-            <w:hideMark/>
-          </w:tcPr>
-          <w:p>
-            <w:pPr>
-              <w:rPr>
-                <w:rFonts w:ascii="Arial" w:hAnsi="Arial" w:cs="Arial"/>
-                <w:sz w:val="28"/>
-              </w:rPr>
-            </w:pPr>
-            <w:r>
-              <w:rPr>
-                <w:rFonts w:ascii="Arial" w:hAnsi="Arial" w:cs="Arial"/>
-                <w:sz w:val="28"/>
-              </w:rPr>
-              <w:t>Prioridad:</w:t>
-            </w:r>
-          </w:p>
-        </w:tc>
-        <w:tc>
-          <w:tcPr>
-            <w:tcW w:w="5733" w:type="dxa"/>
-            <w:hideMark/>
-          </w:tcPr>
-          <w:p>
-            <w:pPr>
-              <w:cnfStyle w:val="000000100000" w:firstRow="0" w:lastRow="0" w:firstColumn="0" w:lastColumn="0" w:oddVBand="0" w:evenVBand="0" w:oddHBand="1" w:evenHBand="0" w:firstRowFirstColumn="0" w:firstRowLastColumn="0" w:lastRowFirstColumn="0" w:lastRowLastColumn="0"/>
-              <w:rPr>
-                <w:rFonts w:ascii="Arial" w:hAnsi="Arial" w:cs="Arial"/>
-                <w:sz w:val="28"/>
-              </w:rPr>
-            </w:pPr>
-            <w:r>
-              <w:rPr>
-                <w:rFonts w:ascii="Arial" w:hAnsi="Arial" w:cs="Arial"/>
-                <w:sz w:val="28"/>
-              </w:rPr>
-              <w:t>Media</w:t>
-            </w:r>
-          </w:p>
-        </w:tc>
-      </w:tr>
-      <w:tr>
-        <w:trPr>
-          <w:cnfStyle w:val="000000010000" w:firstRow="0" w:lastRow="0" w:firstColumn="0" w:lastColumn="0" w:oddVBand="0" w:evenVBand="0" w:oddHBand="0" w:evenHBand="1" w:firstRowFirstColumn="0" w:firstRowLastColumn="0" w:lastRowFirstColumn="0" w:lastRowLastColumn="0"/>
-          <w:trHeight w:val="663"/>
-        </w:trPr>
-        <w:tc>
-          <w:tcPr>
-            <w:cnfStyle w:val="001000000000" w:firstRow="0" w:lastRow="0" w:firstColumn="1" w:lastColumn="0" w:oddVBand="0" w:evenVBand="0" w:oddHBand="0" w:evenHBand="0" w:firstRowFirstColumn="0" w:firstRowLastColumn="0" w:lastRowFirstColumn="0" w:lastRowLastColumn="0"/>
-            <w:tcW w:w="3096" w:type="dxa"/>
-            <w:hideMark/>
-          </w:tcPr>
-          <w:p>
-            <w:pPr>
-              <w:rPr>
-                <w:rFonts w:ascii="Arial" w:hAnsi="Arial" w:cs="Arial"/>
-                <w:sz w:val="28"/>
-              </w:rPr>
-            </w:pPr>
-            <w:r>
-              <w:rPr>
-                <w:rFonts w:ascii="Arial" w:hAnsi="Arial" w:cs="Arial"/>
-                <w:sz w:val="28"/>
-              </w:rPr>
-              <w:t>Frecuencia de uso:</w:t>
-            </w:r>
-          </w:p>
-        </w:tc>
-        <w:tc>
-          <w:tcPr>
-            <w:tcW w:w="5733" w:type="dxa"/>
-            <w:hideMark/>
-          </w:tcPr>
-          <w:p>
-            <w:pPr>
-              <w:cnfStyle w:val="000000010000" w:firstRow="0" w:lastRow="0" w:firstColumn="0" w:lastColumn="0" w:oddVBand="0" w:evenVBand="0" w:oddHBand="0" w:evenHBand="1" w:firstRowFirstColumn="0" w:firstRowLastColumn="0" w:lastRowFirstColumn="0" w:lastRowLastColumn="0"/>
-              <w:rPr>
-                <w:rFonts w:ascii="Arial" w:hAnsi="Arial" w:cs="Arial"/>
-                <w:sz w:val="28"/>
-              </w:rPr>
-            </w:pPr>
-            <w:r>
-              <w:rPr>
-                <w:rFonts w:ascii="Arial" w:hAnsi="Arial" w:cs="Arial"/>
-                <w:sz w:val="28"/>
-              </w:rPr>
-              <w:t>Siempre que finalice su compra se le preguntara si desea calificar un producto o ya sea al ingresar con su cuenta ir directamente de la página principal a calificar el producto.</w:t>
             </w:r>
           </w:p>
         </w:tc>
@@ -7537,21 +6659,7 @@
                 <w:rFonts w:ascii="Arial" w:hAnsi="Arial" w:cs="Arial"/>
                 <w:sz w:val="28"/>
               </w:rPr>
-              <w:t>CU-06 C</w:t>
-            </w:r>
-            <w:r>
-              <w:rPr>
-                <w:rFonts w:ascii="Arial" w:hAnsi="Arial" w:cs="Arial"/>
-                <w:sz w:val="28"/>
-              </w:rPr>
-              <w:t>omentar/sugerir sobre un producto</w:t>
-            </w:r>
-            <w:r>
-              <w:rPr>
-                <w:rFonts w:ascii="Arial" w:hAnsi="Arial" w:cs="Arial"/>
-                <w:sz w:val="28"/>
-              </w:rPr>
-              <w:t>.</w:t>
+              <w:t>CU-05 Calificar un producto.</w:t>
             </w:r>
           </w:p>
         </w:tc>
@@ -7601,7 +6709,7 @@
                 <w:rFonts w:ascii="Arial" w:hAnsi="Arial" w:cs="Arial"/>
                 <w:sz w:val="28"/>
               </w:rPr>
-              <w:t>Miguel Ángel Salazar Velasco</w:t>
+              <w:t>Brenda Estela Ramírez Álvarez</w:t>
             </w:r>
           </w:p>
         </w:tc>
@@ -7651,7 +6759,7 @@
                 <w:rFonts w:ascii="Arial" w:hAnsi="Arial" w:cs="Arial"/>
                 <w:sz w:val="28"/>
               </w:rPr>
-              <w:t>12/12/2021</w:t>
+              <w:t>05/12/2021</w:t>
             </w:r>
           </w:p>
         </w:tc>
@@ -7679,7 +6787,6 @@
                 <w:rFonts w:ascii="Arial" w:hAnsi="Arial" w:cs="Arial"/>
                 <w:sz w:val="28"/>
               </w:rPr>
-              <w:lastRenderedPageBreak/>
               <w:t>Actor primario:</w:t>
             </w:r>
           </w:p>
@@ -7730,6 +6837,7 @@
                 <w:rFonts w:ascii="Arial" w:hAnsi="Arial" w:cs="Arial"/>
                 <w:sz w:val="28"/>
               </w:rPr>
+              <w:lastRenderedPageBreak/>
               <w:t>Actores secundarios:</w:t>
             </w:r>
           </w:p>
@@ -7802,7 +6910,7 @@
                 <w:rFonts w:ascii="Arial" w:hAnsi="Arial" w:cs="Arial"/>
                 <w:sz w:val="28"/>
               </w:rPr>
-              <w:t>El comprador, después de haber calificado el producto, tiene la opción de emitir una opinión, queja o sugerencia en base al servicio y/o el producto recibido</w:t>
+              <w:t>El comprador califica un producto al finalizar su compra o desde la página principal.</w:t>
             </w:r>
           </w:p>
         </w:tc>
@@ -7868,7 +6976,7 @@
                 <w:rFonts w:ascii="Arial" w:hAnsi="Arial" w:cs="Arial"/>
                 <w:sz w:val="28"/>
               </w:rPr>
-              <w:t>El comprador selecciona el cuadro de texto por debajo del sistema de calificación de estrellas.</w:t>
+              <w:t>El comprador indica (por medio de un botón) que sea calificar un producto, ya sea desde la página principal o al finalizar su compra.</w:t>
             </w:r>
           </w:p>
         </w:tc>
@@ -7918,7 +7026,7 @@
                 <w:rFonts w:ascii="Arial" w:hAnsi="Arial" w:cs="Arial"/>
                 <w:sz w:val="28"/>
               </w:rPr>
-              <w:t>Pre-01 El comprador debe haber elegido Calificar un producto</w:t>
+              <w:t>Pre-01 El comprador debe ingresar con su cuenta.</w:t>
             </w:r>
           </w:p>
           <w:p>
@@ -7934,7 +7042,7 @@
                 <w:rFonts w:ascii="Arial" w:hAnsi="Arial" w:cs="Arial"/>
                 <w:sz w:val="28"/>
               </w:rPr>
-              <w:t>Pre-02 El comprador debe haber otorgado una calificación de estrellas</w:t>
+              <w:t>Pre-02 El comprador debe finalizar su compra.</w:t>
             </w:r>
           </w:p>
         </w:tc>
@@ -8002,7 +7110,7 @@
                 <w:rFonts w:ascii="Arial" w:hAnsi="Arial" w:cs="Arial"/>
                 <w:sz w:val="28"/>
               </w:rPr>
-              <w:t>- 01 Se le redirige a la página principal</w:t>
+              <w:t>- 01 Se le redirige a la página para calificar un producto.</w:t>
             </w:r>
           </w:p>
         </w:tc>
@@ -8044,7 +7152,7 @@
               <w:pStyle w:val="Prrafodelista"/>
               <w:numPr>
                 <w:ilvl w:val="0"/>
-                <w:numId w:val="12"/>
+                <w:numId w:val="10"/>
               </w:numPr>
               <w:cnfStyle w:val="000000100000" w:firstRow="0" w:lastRow="0" w:firstColumn="0" w:lastColumn="0" w:oddVBand="0" w:evenVBand="0" w:oddHBand="1" w:evenHBand="0" w:firstRowFirstColumn="0" w:firstRowLastColumn="0" w:lastRowFirstColumn="0" w:lastRowLastColumn="0"/>
               <w:rPr>
@@ -8057,7 +7165,7 @@
                 <w:rFonts w:ascii="Arial" w:hAnsi="Arial" w:cs="Arial"/>
                 <w:sz w:val="28"/>
               </w:rPr>
-              <w:t>El sistema, debajo del sistema de calificación. despliega un área de texto (opcional) para que el usuario escriba algún comentario</w:t>
+              <w:t>El comprador presiona el botón de calificar un producto.</w:t>
             </w:r>
           </w:p>
           <w:p>
@@ -8065,7 +7173,7 @@
               <w:pStyle w:val="Prrafodelista"/>
               <w:numPr>
                 <w:ilvl w:val="0"/>
-                <w:numId w:val="12"/>
+                <w:numId w:val="10"/>
               </w:numPr>
               <w:cnfStyle w:val="000000100000" w:firstRow="0" w:lastRow="0" w:firstColumn="0" w:lastColumn="0" w:oddVBand="0" w:evenVBand="0" w:oddHBand="1" w:evenHBand="0" w:firstRowFirstColumn="0" w:firstRowLastColumn="0" w:lastRowFirstColumn="0" w:lastRowLastColumn="0"/>
               <w:rPr>
@@ -8078,7 +7186,7 @@
                 <w:rFonts w:ascii="Arial" w:hAnsi="Arial" w:cs="Arial"/>
                 <w:sz w:val="28"/>
               </w:rPr>
-              <w:t>El comprador escoge el cuadro de texto para redactar su opinión</w:t>
+              <w:t>El sistema le muestra una lista de todos los productos que puede calificar.</w:t>
             </w:r>
           </w:p>
           <w:p>
@@ -8086,7 +7194,7 @@
               <w:pStyle w:val="Prrafodelista"/>
               <w:numPr>
                 <w:ilvl w:val="0"/>
-                <w:numId w:val="12"/>
+                <w:numId w:val="10"/>
               </w:numPr>
               <w:cnfStyle w:val="000000100000" w:firstRow="0" w:lastRow="0" w:firstColumn="0" w:lastColumn="0" w:oddVBand="0" w:evenVBand="0" w:oddHBand="1" w:evenHBand="0" w:firstRowFirstColumn="0" w:firstRowLastColumn="0" w:lastRowFirstColumn="0" w:lastRowLastColumn="0"/>
               <w:rPr>
@@ -8099,7 +7207,7 @@
                 <w:rFonts w:ascii="Arial" w:hAnsi="Arial" w:cs="Arial"/>
                 <w:sz w:val="28"/>
               </w:rPr>
-              <w:t>El comprador escribe un comentario o sugerencia en base a algún producto consumido</w:t>
+              <w:t>El comprador elige el producto a calificar.</w:t>
             </w:r>
           </w:p>
           <w:p>
@@ -8107,7 +7215,7 @@
               <w:pStyle w:val="Prrafodelista"/>
               <w:numPr>
                 <w:ilvl w:val="0"/>
-                <w:numId w:val="12"/>
+                <w:numId w:val="10"/>
               </w:numPr>
               <w:cnfStyle w:val="000000100000" w:firstRow="0" w:lastRow="0" w:firstColumn="0" w:lastColumn="0" w:oddVBand="0" w:evenVBand="0" w:oddHBand="1" w:evenHBand="0" w:firstRowFirstColumn="0" w:firstRowLastColumn="0" w:lastRowFirstColumn="0" w:lastRowLastColumn="0"/>
               <w:rPr>
@@ -8120,7 +7228,14 @@
                 <w:rFonts w:ascii="Arial" w:hAnsi="Arial" w:cs="Arial"/>
                 <w:sz w:val="28"/>
               </w:rPr>
-              <w:t>El comprador presiona el botón Calificar producto</w:t>
+              <w:t>El sistema le muestra los criterios a evaluar</w:t>
+            </w:r>
+            <w:r>
+              <w:rPr>
+                <w:rFonts w:ascii="Arial" w:hAnsi="Arial" w:cs="Arial"/>
+                <w:sz w:val="28"/>
+              </w:rPr>
+              <w:t>.</w:t>
             </w:r>
           </w:p>
           <w:p>
@@ -8128,7 +7243,7 @@
               <w:pStyle w:val="Prrafodelista"/>
               <w:numPr>
                 <w:ilvl w:val="0"/>
-                <w:numId w:val="12"/>
+                <w:numId w:val="10"/>
               </w:numPr>
               <w:cnfStyle w:val="000000100000" w:firstRow="0" w:lastRow="0" w:firstColumn="0" w:lastColumn="0" w:oddVBand="0" w:evenVBand="0" w:oddHBand="1" w:evenHBand="0" w:firstRowFirstColumn="0" w:firstRowLastColumn="0" w:lastRowFirstColumn="0" w:lastRowLastColumn="0"/>
               <w:rPr>
@@ -8141,14 +7256,7 @@
                 <w:rFonts w:ascii="Arial" w:hAnsi="Arial" w:cs="Arial"/>
                 <w:sz w:val="28"/>
               </w:rPr>
-              <w:t>El sistema despliega un mensaje de agradecimiento por la calificación</w:t>
-            </w:r>
-            <w:r>
-              <w:rPr>
-                <w:rFonts w:ascii="Arial" w:hAnsi="Arial" w:cs="Arial"/>
-                <w:sz w:val="28"/>
-              </w:rPr>
-              <w:t>.</w:t>
+              <w:t>El comprador presiona el botón enviar.</w:t>
             </w:r>
           </w:p>
           <w:p>
@@ -8156,7 +7264,7 @@
               <w:pStyle w:val="Prrafodelista"/>
               <w:numPr>
                 <w:ilvl w:val="0"/>
-                <w:numId w:val="12"/>
+                <w:numId w:val="10"/>
               </w:numPr>
               <w:cnfStyle w:val="000000100000" w:firstRow="0" w:lastRow="0" w:firstColumn="0" w:lastColumn="0" w:oddVBand="0" w:evenVBand="0" w:oddHBand="1" w:evenHBand="0" w:firstRowFirstColumn="0" w:firstRowLastColumn="0" w:lastRowFirstColumn="0" w:lastRowLastColumn="0"/>
               <w:rPr>
@@ -8169,7 +7277,28 @@
                 <w:rFonts w:ascii="Arial" w:hAnsi="Arial" w:cs="Arial"/>
                 <w:sz w:val="28"/>
               </w:rPr>
-              <w:t>El sistema lo redirige a la página principal.</w:t>
+              <w:t>El sistema le muestra un mensaje de agradecimiento.</w:t>
+            </w:r>
+          </w:p>
+          <w:p>
+            <w:pPr>
+              <w:pStyle w:val="Prrafodelista"/>
+              <w:numPr>
+                <w:ilvl w:val="0"/>
+                <w:numId w:val="10"/>
+              </w:numPr>
+              <w:cnfStyle w:val="000000100000" w:firstRow="0" w:lastRow="0" w:firstColumn="0" w:lastColumn="0" w:oddVBand="0" w:evenVBand="0" w:oddHBand="1" w:evenHBand="0" w:firstRowFirstColumn="0" w:firstRowLastColumn="0" w:lastRowFirstColumn="0" w:lastRowLastColumn="0"/>
+              <w:rPr>
+                <w:rFonts w:ascii="Arial" w:hAnsi="Arial" w:cs="Arial"/>
+                <w:sz w:val="28"/>
+              </w:rPr>
+            </w:pPr>
+            <w:r>
+              <w:rPr>
+                <w:rFonts w:ascii="Arial" w:hAnsi="Arial" w:cs="Arial"/>
+                <w:sz w:val="28"/>
+              </w:rPr>
+              <w:t>Se le redirige a la página principal.</w:t>
             </w:r>
           </w:p>
         </w:tc>
@@ -8231,15 +7360,32 @@
           </w:p>
           <w:p>
             <w:pPr>
+              <w:pStyle w:val="Prrafodelista"/>
+              <w:numPr>
+                <w:ilvl w:val="1"/>
+                <w:numId w:val="11"/>
+              </w:numPr>
               <w:cnfStyle w:val="000000010000" w:firstRow="0" w:lastRow="0" w:firstColumn="0" w:lastColumn="0" w:oddVBand="0" w:evenVBand="0" w:oddHBand="0" w:evenHBand="1" w:firstRowFirstColumn="0" w:firstRowLastColumn="0" w:lastRowFirstColumn="0" w:lastRowLastColumn="0"/>
               <w:rPr>
                 <w:rFonts w:ascii="Arial" w:hAnsi="Arial" w:cs="Arial"/>
                 <w:sz w:val="28"/>
               </w:rPr>
             </w:pPr>
-          </w:p>
-          <w:p>
-            <w:pPr>
+            <w:r>
+              <w:rPr>
+                <w:rFonts w:ascii="Arial" w:hAnsi="Arial" w:cs="Arial"/>
+                <w:sz w:val="28"/>
+              </w:rPr>
+              <w:t>El sistema se lo muestra al finalizar su compra.</w:t>
+            </w:r>
+          </w:p>
+          <w:p>
+            <w:pPr>
+              <w:pStyle w:val="Prrafodelista"/>
+              <w:numPr>
+                <w:ilvl w:val="1"/>
+                <w:numId w:val="11"/>
+              </w:numPr>
               <w:cnfStyle w:val="000000010000" w:firstRow="0" w:lastRow="0" w:firstColumn="0" w:lastColumn="0" w:oddVBand="0" w:evenVBand="0" w:oddHBand="0" w:evenHBand="1" w:firstRowFirstColumn="0" w:firstRowLastColumn="0" w:lastRowFirstColumn="0" w:lastRowLastColumn="0"/>
               <w:rPr>
                 <w:rFonts w:ascii="Arial" w:hAnsi="Arial" w:cs="Arial"/>
@@ -8251,63 +7397,7 @@
                 <w:rFonts w:ascii="Arial" w:hAnsi="Arial" w:cs="Arial"/>
                 <w:sz w:val="28"/>
               </w:rPr>
-              <w:t>1.1 El comprador sólo califica pero no comenta el producto.</w:t>
-            </w:r>
-          </w:p>
-          <w:p>
-            <w:pPr>
-              <w:cnfStyle w:val="000000010000" w:firstRow="0" w:lastRow="0" w:firstColumn="0" w:lastColumn="0" w:oddVBand="0" w:evenVBand="0" w:oddHBand="0" w:evenHBand="1" w:firstRowFirstColumn="0" w:firstRowLastColumn="0" w:lastRowFirstColumn="0" w:lastRowLastColumn="0"/>
-              <w:rPr>
-                <w:rFonts w:ascii="Arial" w:hAnsi="Arial" w:cs="Arial"/>
-                <w:sz w:val="28"/>
-              </w:rPr>
-            </w:pPr>
-            <w:r>
-              <w:rPr>
-                <w:rFonts w:ascii="Arial" w:hAnsi="Arial" w:cs="Arial"/>
-                <w:sz w:val="28"/>
-              </w:rPr>
-              <w:t>1.2 El comprador presiona el botón Calificar producto.</w:t>
-            </w:r>
-          </w:p>
-          <w:p>
-            <w:pPr>
-              <w:cnfStyle w:val="000000010000" w:firstRow="0" w:lastRow="0" w:firstColumn="0" w:lastColumn="0" w:oddVBand="0" w:evenVBand="0" w:oddHBand="0" w:evenHBand="1" w:firstRowFirstColumn="0" w:firstRowLastColumn="0" w:lastRowFirstColumn="0" w:lastRowLastColumn="0"/>
-              <w:rPr>
-                <w:rFonts w:ascii="Arial" w:hAnsi="Arial" w:cs="Arial"/>
-                <w:sz w:val="28"/>
-              </w:rPr>
-            </w:pPr>
-            <w:r>
-              <w:rPr>
-                <w:rFonts w:ascii="Arial" w:hAnsi="Arial" w:cs="Arial"/>
-                <w:sz w:val="28"/>
-              </w:rPr>
-              <w:t>1.3 El sistema despliega un mensaje de agradecimiento por la calificación</w:t>
-            </w:r>
-          </w:p>
-          <w:p>
-            <w:pPr>
-              <w:cnfStyle w:val="000000010000" w:firstRow="0" w:lastRow="0" w:firstColumn="0" w:lastColumn="0" w:oddVBand="0" w:evenVBand="0" w:oddHBand="0" w:evenHBand="1" w:firstRowFirstColumn="0" w:firstRowLastColumn="0" w:lastRowFirstColumn="0" w:lastRowLastColumn="0"/>
-              <w:rPr>
-                <w:rFonts w:ascii="Arial" w:hAnsi="Arial" w:cs="Arial"/>
-                <w:sz w:val="28"/>
-              </w:rPr>
-            </w:pPr>
-            <w:r>
-              <w:rPr>
-                <w:rFonts w:ascii="Arial" w:hAnsi="Arial" w:cs="Arial"/>
-                <w:sz w:val="28"/>
-              </w:rPr>
-              <w:t xml:space="preserve">1.4 El sistema lo redirige a la página </w:t>
-            </w:r>
-            <w:r>
-              <w:rPr>
-                <w:rFonts w:ascii="Arial" w:hAnsi="Arial" w:cs="Arial"/>
-                <w:sz w:val="28"/>
-              </w:rPr>
-              <w:lastRenderedPageBreak/>
-              <w:t>principal.</w:t>
+              <w:t>Regresa a 2.</w:t>
             </w:r>
           </w:p>
         </w:tc>
@@ -8335,7 +7425,6 @@
                 <w:rFonts w:ascii="Arial" w:hAnsi="Arial" w:cs="Arial"/>
                 <w:sz w:val="28"/>
               </w:rPr>
-              <w:lastRenderedPageBreak/>
               <w:t>Prioridad:</w:t>
             </w:r>
           </w:p>
@@ -8408,7 +7497,7 @@
                 <w:rFonts w:ascii="Arial" w:hAnsi="Arial" w:cs="Arial"/>
                 <w:sz w:val="28"/>
               </w:rPr>
-              <w:t>Siempre que un usuario haya calificado un producto (entre 1 y 5 estrellas) y decida complementar su calificación con una opinión al respecto.</w:t>
+              <w:t>Siempre que finalice su compra se le preguntara si desea calificar un producto o ya sea al ingresar con su cuenta ir directamente de la página principal a calificar el producto.</w:t>
             </w:r>
           </w:p>
         </w:tc>
@@ -8434,19 +7523,21 @@
           <w:tcPr>
             <w:cnfStyle w:val="001000000000" w:firstRow="0" w:lastRow="0" w:firstColumn="1" w:lastColumn="0" w:oddVBand="0" w:evenVBand="0" w:oddHBand="0" w:evenHBand="0" w:firstRowFirstColumn="0" w:firstRowLastColumn="0" w:lastRowFirstColumn="0" w:lastRowLastColumn="0"/>
             <w:tcW w:w="3096" w:type="dxa"/>
-          </w:tcPr>
-          <w:p>
-            <w:pPr>
-              <w:rPr>
-                <w:rFonts w:ascii="Arial" w:hAnsi="Arial" w:cs="Arial"/>
-                <w:sz w:val="28"/>
-              </w:rPr>
-            </w:pPr>
-            <w:r>
-              <w:rPr>
-                <w:rFonts w:ascii="Arial" w:hAnsi="Arial" w:cs="Arial"/>
-                <w:sz w:val="28"/>
-              </w:rPr>
+            <w:hideMark/>
+          </w:tcPr>
+          <w:p>
+            <w:pPr>
+              <w:rPr>
+                <w:rFonts w:ascii="Arial" w:hAnsi="Arial" w:cs="Arial"/>
+                <w:sz w:val="28"/>
+              </w:rPr>
+            </w:pPr>
+            <w:r>
+              <w:rPr>
+                <w:rFonts w:ascii="Arial" w:hAnsi="Arial" w:cs="Arial"/>
+                <w:sz w:val="28"/>
+              </w:rPr>
+              <w:lastRenderedPageBreak/>
               <w:t>ID y Nombre:</w:t>
             </w:r>
           </w:p>
@@ -8454,6 +7545,7 @@
         <w:tc>
           <w:tcPr>
             <w:tcW w:w="5733" w:type="dxa"/>
+            <w:hideMark/>
           </w:tcPr>
           <w:p>
             <w:pPr>
@@ -8468,7 +7560,21 @@
                 <w:rFonts w:ascii="Arial" w:hAnsi="Arial" w:cs="Arial"/>
                 <w:sz w:val="28"/>
               </w:rPr>
-              <w:t>CU-07 Consultar historial de compras.</w:t>
+              <w:t>CU-06 C</w:t>
+            </w:r>
+            <w:r>
+              <w:rPr>
+                <w:rFonts w:ascii="Arial" w:hAnsi="Arial" w:cs="Arial"/>
+                <w:sz w:val="28"/>
+              </w:rPr>
+              <w:t>omentar/sugerir sobre un producto</w:t>
+            </w:r>
+            <w:r>
+              <w:rPr>
+                <w:rFonts w:ascii="Arial" w:hAnsi="Arial" w:cs="Arial"/>
+                <w:sz w:val="28"/>
+              </w:rPr>
+              <w:t>.</w:t>
             </w:r>
           </w:p>
         </w:tc>
@@ -8482,6 +7588,7 @@
           <w:tcPr>
             <w:cnfStyle w:val="001000000000" w:firstRow="0" w:lastRow="0" w:firstColumn="1" w:lastColumn="0" w:oddVBand="0" w:evenVBand="0" w:oddHBand="0" w:evenHBand="0" w:firstRowFirstColumn="0" w:firstRowLastColumn="0" w:lastRowFirstColumn="0" w:lastRowLastColumn="0"/>
             <w:tcW w:w="3096" w:type="dxa"/>
+            <w:hideMark/>
           </w:tcPr>
           <w:p>
             <w:pPr>
@@ -8502,6 +7609,7 @@
         <w:tc>
           <w:tcPr>
             <w:tcW w:w="5733" w:type="dxa"/>
+            <w:hideMark/>
           </w:tcPr>
           <w:p>
             <w:pPr>
@@ -8516,7 +7624,7 @@
                 <w:rFonts w:ascii="Arial" w:hAnsi="Arial" w:cs="Arial"/>
                 <w:sz w:val="28"/>
               </w:rPr>
-              <w:t>Salazar Velasco Miguel Ángel</w:t>
+              <w:t>Miguel Ángel Salazar Velasco</w:t>
             </w:r>
           </w:p>
         </w:tc>
@@ -8530,6 +7638,7 @@
           <w:tcPr>
             <w:cnfStyle w:val="001000000000" w:firstRow="0" w:lastRow="0" w:firstColumn="1" w:lastColumn="0" w:oddVBand="0" w:evenVBand="0" w:oddHBand="0" w:evenHBand="0" w:firstRowFirstColumn="0" w:firstRowLastColumn="0" w:lastRowFirstColumn="0" w:lastRowLastColumn="0"/>
             <w:tcW w:w="3096" w:type="dxa"/>
+            <w:hideMark/>
           </w:tcPr>
           <w:p>
             <w:pPr>
@@ -8550,6 +7659,7 @@
         <w:tc>
           <w:tcPr>
             <w:tcW w:w="5733" w:type="dxa"/>
+            <w:hideMark/>
           </w:tcPr>
           <w:p>
             <w:pPr>
@@ -8578,6 +7688,7 @@
           <w:tcPr>
             <w:cnfStyle w:val="001000000000" w:firstRow="0" w:lastRow="0" w:firstColumn="1" w:lastColumn="0" w:oddVBand="0" w:evenVBand="0" w:oddHBand="0" w:evenHBand="0" w:firstRowFirstColumn="0" w:firstRowLastColumn="0" w:lastRowFirstColumn="0" w:lastRowLastColumn="0"/>
             <w:tcW w:w="3096" w:type="dxa"/>
+            <w:hideMark/>
           </w:tcPr>
           <w:p>
             <w:pPr>
@@ -8598,6 +7709,7 @@
         <w:tc>
           <w:tcPr>
             <w:tcW w:w="5733" w:type="dxa"/>
+            <w:hideMark/>
           </w:tcPr>
           <w:p>
             <w:pPr>
@@ -8612,7 +7724,7 @@
                 <w:rFonts w:ascii="Arial" w:hAnsi="Arial" w:cs="Arial"/>
                 <w:sz w:val="28"/>
               </w:rPr>
-              <w:t>Usuario</w:t>
+              <w:t>Comprador</w:t>
             </w:r>
           </w:p>
         </w:tc>
@@ -8626,6 +7738,7 @@
           <w:tcPr>
             <w:cnfStyle w:val="001000000000" w:firstRow="0" w:lastRow="0" w:firstColumn="1" w:lastColumn="0" w:oddVBand="0" w:evenVBand="0" w:oddHBand="0" w:evenHBand="0" w:firstRowFirstColumn="0" w:firstRowLastColumn="0" w:lastRowFirstColumn="0" w:lastRowLastColumn="0"/>
             <w:tcW w:w="3096" w:type="dxa"/>
+            <w:hideMark/>
           </w:tcPr>
           <w:p>
             <w:pPr>
@@ -8646,6 +7759,7 @@
         <w:tc>
           <w:tcPr>
             <w:tcW w:w="5733" w:type="dxa"/>
+            <w:hideMark/>
           </w:tcPr>
           <w:p>
             <w:pPr>
@@ -8674,6 +7788,7 @@
           <w:tcPr>
             <w:cnfStyle w:val="001000000000" w:firstRow="0" w:lastRow="0" w:firstColumn="1" w:lastColumn="0" w:oddVBand="0" w:evenVBand="0" w:oddHBand="0" w:evenHBand="0" w:firstRowFirstColumn="0" w:firstRowLastColumn="0" w:lastRowFirstColumn="0" w:lastRowLastColumn="0"/>
             <w:tcW w:w="3096" w:type="dxa"/>
+            <w:hideMark/>
           </w:tcPr>
           <w:p>
             <w:pPr>
@@ -8694,6 +7809,7 @@
         <w:tc>
           <w:tcPr>
             <w:tcW w:w="5733" w:type="dxa"/>
+            <w:hideMark/>
           </w:tcPr>
           <w:p>
             <w:pPr>
@@ -8708,7 +7824,7 @@
                 <w:rFonts w:ascii="Arial" w:hAnsi="Arial" w:cs="Arial"/>
                 <w:sz w:val="28"/>
               </w:rPr>
-              <w:t>El comprador puede visualizar el historial de todas las compras que ha realizado</w:t>
+              <w:t>El comprador, después de haber calificado el producto, tiene la opción de emitir una opinión, queja o sugerencia en base al servicio y/o el producto recibido</w:t>
             </w:r>
           </w:p>
         </w:tc>
@@ -8722,6 +7838,7 @@
           <w:tcPr>
             <w:cnfStyle w:val="001000000000" w:firstRow="0" w:lastRow="0" w:firstColumn="1" w:lastColumn="0" w:oddVBand="0" w:evenVBand="0" w:oddHBand="0" w:evenHBand="0" w:firstRowFirstColumn="0" w:firstRowLastColumn="0" w:lastRowFirstColumn="0" w:lastRowLastColumn="0"/>
             <w:tcW w:w="3096" w:type="dxa"/>
+            <w:hideMark/>
           </w:tcPr>
           <w:p>
             <w:pPr>
@@ -8758,6 +7875,7 @@
         <w:tc>
           <w:tcPr>
             <w:tcW w:w="5733" w:type="dxa"/>
+            <w:hideMark/>
           </w:tcPr>
           <w:p>
             <w:pPr>
@@ -8772,7 +7890,7 @@
                 <w:rFonts w:ascii="Arial" w:hAnsi="Arial" w:cs="Arial"/>
                 <w:sz w:val="28"/>
               </w:rPr>
-              <w:t>El comprador indica (por medio de un botón) que quiere explorar las compras que ha hecho.</w:t>
+              <w:t>El comprador selecciona el cuadro de texto por debajo del sistema de calificación de estrellas.</w:t>
             </w:r>
           </w:p>
         </w:tc>
@@ -8786,6 +7904,7 @@
           <w:tcPr>
             <w:cnfStyle w:val="001000000000" w:firstRow="0" w:lastRow="0" w:firstColumn="1" w:lastColumn="0" w:oddVBand="0" w:evenVBand="0" w:oddHBand="0" w:evenHBand="0" w:firstRowFirstColumn="0" w:firstRowLastColumn="0" w:lastRowFirstColumn="0" w:lastRowLastColumn="0"/>
             <w:tcW w:w="3096" w:type="dxa"/>
+            <w:hideMark/>
           </w:tcPr>
           <w:p>
             <w:pPr>
@@ -8806,6 +7925,7 @@
         <w:tc>
           <w:tcPr>
             <w:tcW w:w="5733" w:type="dxa"/>
+            <w:hideMark/>
           </w:tcPr>
           <w:p>
             <w:pPr>
@@ -8820,7 +7940,7 @@
                 <w:rFonts w:ascii="Arial" w:hAnsi="Arial" w:cs="Arial"/>
                 <w:sz w:val="28"/>
               </w:rPr>
-              <w:t>Pre-01 El usuario debe haber comprado por lo menos un producto</w:t>
+              <w:t>Pre-01 El comprador debe haber elegido Calificar un producto</w:t>
             </w:r>
           </w:p>
           <w:p>
@@ -8836,7 +7956,7 @@
                 <w:rFonts w:ascii="Arial" w:hAnsi="Arial" w:cs="Arial"/>
                 <w:sz w:val="28"/>
               </w:rPr>
-              <w:t>Pre-02 Tal producto en el historial puede estar calificado o no.</w:t>
+              <w:t>Pre-02 El comprador debe haber otorgado una calificación de estrellas</w:t>
             </w:r>
           </w:p>
         </w:tc>
@@ -8850,6 +7970,7 @@
           <w:tcPr>
             <w:cnfStyle w:val="001000000000" w:firstRow="0" w:lastRow="0" w:firstColumn="1" w:lastColumn="0" w:oddVBand="0" w:evenVBand="0" w:oddHBand="0" w:evenHBand="0" w:firstRowFirstColumn="0" w:firstRowLastColumn="0" w:lastRowFirstColumn="0" w:lastRowLastColumn="0"/>
             <w:tcW w:w="3096" w:type="dxa"/>
+            <w:hideMark/>
           </w:tcPr>
           <w:p>
             <w:pPr>
@@ -8879,6 +8000,7 @@
         <w:tc>
           <w:tcPr>
             <w:tcW w:w="5733" w:type="dxa"/>
+            <w:hideMark/>
           </w:tcPr>
           <w:p>
             <w:pPr>
@@ -8902,32 +8024,7 @@
                 <w:rFonts w:ascii="Arial" w:hAnsi="Arial" w:cs="Arial"/>
                 <w:sz w:val="28"/>
               </w:rPr>
-              <w:t>- 01 Se muestra una lista detallada de todas las transacciones del usuario</w:t>
-            </w:r>
-          </w:p>
-          <w:p>
-            <w:pPr>
-              <w:cnfStyle w:val="000000010000" w:firstRow="0" w:lastRow="0" w:firstColumn="0" w:lastColumn="0" w:oddVBand="0" w:evenVBand="0" w:oddHBand="0" w:evenHBand="1" w:firstRowFirstColumn="0" w:firstRowLastColumn="0" w:lastRowFirstColumn="0" w:lastRowLastColumn="0"/>
-              <w:rPr>
-                <w:rFonts w:ascii="Arial" w:hAnsi="Arial" w:cs="Arial"/>
-                <w:sz w:val="28"/>
-              </w:rPr>
-            </w:pPr>
-            <w:proofErr w:type="spellStart"/>
-            <w:r>
-              <w:rPr>
-                <w:rFonts w:ascii="Arial" w:hAnsi="Arial" w:cs="Arial"/>
-                <w:sz w:val="28"/>
-              </w:rPr>
-              <w:t>Pos</w:t>
-            </w:r>
-            <w:proofErr w:type="spellEnd"/>
-            <w:r>
-              <w:rPr>
-                <w:rFonts w:ascii="Arial" w:hAnsi="Arial" w:cs="Arial"/>
-                <w:sz w:val="28"/>
-              </w:rPr>
-              <w:t>- 02 Se dispone de un botón para regresar a la página de perfil.</w:t>
+              <w:t>- 01 Se le redirige a la página principal</w:t>
             </w:r>
           </w:p>
         </w:tc>
@@ -8941,6 +8038,7 @@
           <w:tcPr>
             <w:cnfStyle w:val="001000000000" w:firstRow="0" w:lastRow="0" w:firstColumn="1" w:lastColumn="0" w:oddVBand="0" w:evenVBand="0" w:oddHBand="0" w:evenHBand="0" w:firstRowFirstColumn="0" w:firstRowLastColumn="0" w:lastRowFirstColumn="0" w:lastRowLastColumn="0"/>
             <w:tcW w:w="3096" w:type="dxa"/>
+            <w:hideMark/>
           </w:tcPr>
           <w:p>
             <w:pPr>
@@ -8961,13 +8059,14 @@
         <w:tc>
           <w:tcPr>
             <w:tcW w:w="5733" w:type="dxa"/>
+            <w:hideMark/>
           </w:tcPr>
           <w:p>
             <w:pPr>
               <w:pStyle w:val="Prrafodelista"/>
               <w:numPr>
                 <w:ilvl w:val="0"/>
-                <w:numId w:val="13"/>
+                <w:numId w:val="12"/>
               </w:numPr>
               <w:cnfStyle w:val="000000100000" w:firstRow="0" w:lastRow="0" w:firstColumn="0" w:lastColumn="0" w:oddVBand="0" w:evenVBand="0" w:oddHBand="1" w:evenHBand="0" w:firstRowFirstColumn="0" w:firstRowLastColumn="0" w:lastRowFirstColumn="0" w:lastRowLastColumn="0"/>
               <w:rPr>
@@ -8980,7 +8079,7 @@
                 <w:rFonts w:ascii="Arial" w:hAnsi="Arial" w:cs="Arial"/>
                 <w:sz w:val="28"/>
               </w:rPr>
-              <w:t>En la página de perfil de usuario, éste presiona el botón Ver historial de compras</w:t>
+              <w:t>El sistema, debajo del sistema de calificación. despliega un área de texto (opcional) para que el usuario escriba algún comentario</w:t>
             </w:r>
           </w:p>
           <w:p>
@@ -8988,7 +8087,7 @@
               <w:pStyle w:val="Prrafodelista"/>
               <w:numPr>
                 <w:ilvl w:val="0"/>
-                <w:numId w:val="13"/>
+                <w:numId w:val="12"/>
               </w:numPr>
               <w:cnfStyle w:val="000000100000" w:firstRow="0" w:lastRow="0" w:firstColumn="0" w:lastColumn="0" w:oddVBand="0" w:evenVBand="0" w:oddHBand="1" w:evenHBand="0" w:firstRowFirstColumn="0" w:firstRowLastColumn="0" w:lastRowFirstColumn="0" w:lastRowLastColumn="0"/>
               <w:rPr>
@@ -9001,7 +8100,7 @@
                 <w:rFonts w:ascii="Arial" w:hAnsi="Arial" w:cs="Arial"/>
                 <w:sz w:val="28"/>
               </w:rPr>
-              <w:t xml:space="preserve">El sistema despliega una lista con todas las compras realizadas por el usuario </w:t>
+              <w:t>El comprador escoge el cuadro de texto para redactar su opinión</w:t>
             </w:r>
           </w:p>
           <w:p>
@@ -9009,7 +8108,7 @@
               <w:pStyle w:val="Prrafodelista"/>
               <w:numPr>
                 <w:ilvl w:val="0"/>
-                <w:numId w:val="13"/>
+                <w:numId w:val="12"/>
               </w:numPr>
               <w:cnfStyle w:val="000000100000" w:firstRow="0" w:lastRow="0" w:firstColumn="0" w:lastColumn="0" w:oddVBand="0" w:evenVBand="0" w:oddHBand="1" w:evenHBand="0" w:firstRowFirstColumn="0" w:firstRowLastColumn="0" w:lastRowFirstColumn="0" w:lastRowLastColumn="0"/>
               <w:rPr>
@@ -9022,7 +8121,7 @@
                 <w:rFonts w:ascii="Arial" w:hAnsi="Arial" w:cs="Arial"/>
                 <w:sz w:val="28"/>
               </w:rPr>
-              <w:t>Las compras se detallan por artículos comprados, cantidad, importe total y fecha.</w:t>
+              <w:t>El comprador escribe un comentario o sugerencia en base a algún producto consumido</w:t>
             </w:r>
           </w:p>
           <w:p>
@@ -9030,7 +8129,7 @@
               <w:pStyle w:val="Prrafodelista"/>
               <w:numPr>
                 <w:ilvl w:val="0"/>
-                <w:numId w:val="13"/>
+                <w:numId w:val="12"/>
               </w:numPr>
               <w:cnfStyle w:val="000000100000" w:firstRow="0" w:lastRow="0" w:firstColumn="0" w:lastColumn="0" w:oddVBand="0" w:evenVBand="0" w:oddHBand="1" w:evenHBand="0" w:firstRowFirstColumn="0" w:firstRowLastColumn="0" w:lastRowFirstColumn="0" w:lastRowLastColumn="0"/>
               <w:rPr>
@@ -9043,8 +8142,56 @@
                 <w:rFonts w:ascii="Arial" w:hAnsi="Arial" w:cs="Arial"/>
                 <w:sz w:val="28"/>
               </w:rPr>
-              <w:lastRenderedPageBreak/>
-              <w:t>El usuario presiona el botón Volver para regresar a la página de perfil</w:t>
+              <w:t>El comprador presiona el botón Calificar producto</w:t>
+            </w:r>
+          </w:p>
+          <w:p>
+            <w:pPr>
+              <w:pStyle w:val="Prrafodelista"/>
+              <w:numPr>
+                <w:ilvl w:val="0"/>
+                <w:numId w:val="12"/>
+              </w:numPr>
+              <w:cnfStyle w:val="000000100000" w:firstRow="0" w:lastRow="0" w:firstColumn="0" w:lastColumn="0" w:oddVBand="0" w:evenVBand="0" w:oddHBand="1" w:evenHBand="0" w:firstRowFirstColumn="0" w:firstRowLastColumn="0" w:lastRowFirstColumn="0" w:lastRowLastColumn="0"/>
+              <w:rPr>
+                <w:rFonts w:ascii="Arial" w:hAnsi="Arial" w:cs="Arial"/>
+                <w:sz w:val="28"/>
+              </w:rPr>
+            </w:pPr>
+            <w:r>
+              <w:rPr>
+                <w:rFonts w:ascii="Arial" w:hAnsi="Arial" w:cs="Arial"/>
+                <w:sz w:val="28"/>
+              </w:rPr>
+              <w:t>El sistema despliega un mensaje de agradecimiento por la calificación</w:t>
+            </w:r>
+            <w:r>
+              <w:rPr>
+                <w:rFonts w:ascii="Arial" w:hAnsi="Arial" w:cs="Arial"/>
+                <w:sz w:val="28"/>
+              </w:rPr>
+              <w:t>.</w:t>
+            </w:r>
+          </w:p>
+          <w:p>
+            <w:pPr>
+              <w:pStyle w:val="Prrafodelista"/>
+              <w:numPr>
+                <w:ilvl w:val="0"/>
+                <w:numId w:val="12"/>
+              </w:numPr>
+              <w:cnfStyle w:val="000000100000" w:firstRow="0" w:lastRow="0" w:firstColumn="0" w:lastColumn="0" w:oddVBand="0" w:evenVBand="0" w:oddHBand="1" w:evenHBand="0" w:firstRowFirstColumn="0" w:firstRowLastColumn="0" w:lastRowFirstColumn="0" w:lastRowLastColumn="0"/>
+              <w:rPr>
+                <w:rFonts w:ascii="Arial" w:hAnsi="Arial" w:cs="Arial"/>
+                <w:sz w:val="28"/>
+              </w:rPr>
+            </w:pPr>
+            <w:r>
+              <w:rPr>
+                <w:rFonts w:ascii="Arial" w:hAnsi="Arial" w:cs="Arial"/>
+                <w:sz w:val="28"/>
+              </w:rPr>
+              <w:t>El sistema lo redirige a la página principal.</w:t>
             </w:r>
           </w:p>
         </w:tc>
@@ -9071,70 +8218,72 @@
                 <w:rFonts w:ascii="Arial" w:hAnsi="Arial" w:cs="Arial"/>
                 <w:sz w:val="28"/>
               </w:rPr>
+              <w:t>Flujo Alternativo:</w:t>
+            </w:r>
+          </w:p>
+          <w:p>
+            <w:pPr>
+              <w:rPr>
+                <w:rFonts w:ascii="Arial" w:hAnsi="Arial" w:cs="Arial"/>
+                <w:sz w:val="28"/>
+              </w:rPr>
+            </w:pPr>
+          </w:p>
+        </w:tc>
+        <w:tc>
+          <w:tcPr>
+            <w:tcW w:w="5733" w:type="dxa"/>
+            <w:hideMark/>
+          </w:tcPr>
+          <w:p>
+            <w:pPr>
+              <w:cnfStyle w:val="000000010000" w:firstRow="0" w:lastRow="0" w:firstColumn="0" w:lastColumn="0" w:oddVBand="0" w:evenVBand="0" w:oddHBand="0" w:evenHBand="1" w:firstRowFirstColumn="0" w:firstRowLastColumn="0" w:lastRowFirstColumn="0" w:lastRowLastColumn="0"/>
+              <w:rPr>
+                <w:rFonts w:ascii="Arial" w:hAnsi="Arial" w:cs="Arial"/>
+                <w:sz w:val="28"/>
+              </w:rPr>
+            </w:pPr>
+            <w:r>
+              <w:rPr>
+                <w:rFonts w:ascii="Arial" w:hAnsi="Arial" w:cs="Arial"/>
+                <w:sz w:val="28"/>
+              </w:rPr>
+              <w:t>En el paso 1 el comprador presiona el botón de calificar un producto.</w:t>
+            </w:r>
+          </w:p>
+          <w:p>
+            <w:pPr>
+              <w:cnfStyle w:val="000000010000" w:firstRow="0" w:lastRow="0" w:firstColumn="0" w:lastColumn="0" w:oddVBand="0" w:evenVBand="0" w:oddHBand="0" w:evenHBand="1" w:firstRowFirstColumn="0" w:firstRowLastColumn="0" w:lastRowFirstColumn="0" w:lastRowLastColumn="0"/>
+              <w:rPr>
+                <w:rFonts w:ascii="Arial" w:hAnsi="Arial" w:cs="Arial"/>
+                <w:sz w:val="28"/>
+              </w:rPr>
+            </w:pPr>
+          </w:p>
+          <w:p>
+            <w:pPr>
+              <w:cnfStyle w:val="000000010000" w:firstRow="0" w:lastRow="0" w:firstColumn="0" w:lastColumn="0" w:oddVBand="0" w:evenVBand="0" w:oddHBand="0" w:evenHBand="1" w:firstRowFirstColumn="0" w:firstRowLastColumn="0" w:lastRowFirstColumn="0" w:lastRowLastColumn="0"/>
+              <w:rPr>
+                <w:rFonts w:ascii="Arial" w:hAnsi="Arial" w:cs="Arial"/>
+                <w:sz w:val="28"/>
+              </w:rPr>
+            </w:pPr>
+            <w:r>
+              <w:rPr>
+                <w:rFonts w:ascii="Arial" w:hAnsi="Arial" w:cs="Arial"/>
+                <w:sz w:val="28"/>
+              </w:rPr>
+              <w:t xml:space="preserve">1.1 El comprador sólo califica pero no </w:t>
+            </w:r>
+            <w:r>
+              <w:rPr>
+                <w:rFonts w:ascii="Arial" w:hAnsi="Arial" w:cs="Arial"/>
+                <w:sz w:val="28"/>
+              </w:rPr>
               <w:lastRenderedPageBreak/>
-              <w:t>Flujo Alternativo:</w:t>
-            </w:r>
-          </w:p>
-          <w:p>
-            <w:pPr>
-              <w:rPr>
-                <w:rFonts w:ascii="Arial" w:hAnsi="Arial" w:cs="Arial"/>
-                <w:sz w:val="28"/>
-              </w:rPr>
-            </w:pPr>
-          </w:p>
-          <w:p>
-            <w:pPr>
-              <w:rPr>
-                <w:rFonts w:ascii="Arial" w:hAnsi="Arial" w:cs="Arial"/>
-                <w:sz w:val="28"/>
-              </w:rPr>
-            </w:pPr>
-          </w:p>
-          <w:p>
-            <w:pPr>
-              <w:rPr>
-                <w:rFonts w:ascii="Arial" w:hAnsi="Arial" w:cs="Arial"/>
-                <w:sz w:val="28"/>
-              </w:rPr>
-            </w:pPr>
-          </w:p>
-          <w:p>
-            <w:pPr>
-              <w:rPr>
-                <w:rFonts w:ascii="Arial" w:hAnsi="Arial" w:cs="Arial"/>
-                <w:sz w:val="28"/>
-              </w:rPr>
-            </w:pPr>
-          </w:p>
-          <w:p>
-            <w:pPr>
-              <w:rPr>
-                <w:rFonts w:ascii="Arial" w:hAnsi="Arial" w:cs="Arial"/>
-                <w:sz w:val="28"/>
-              </w:rPr>
-            </w:pPr>
-          </w:p>
-          <w:p>
-            <w:pPr>
-              <w:rPr>
-                <w:rFonts w:ascii="Arial" w:hAnsi="Arial" w:cs="Arial"/>
-                <w:sz w:val="28"/>
-              </w:rPr>
-            </w:pPr>
-            <w:r>
-              <w:rPr>
-                <w:rFonts w:ascii="Arial" w:hAnsi="Arial" w:cs="Arial"/>
-                <w:sz w:val="28"/>
-              </w:rPr>
-              <w:t>Flujo Alternativo:</w:t>
-            </w:r>
-          </w:p>
-        </w:tc>
-        <w:tc>
-          <w:tcPr>
-            <w:tcW w:w="5733" w:type="dxa"/>
-          </w:tcPr>
+              <w:t>comenta el producto.</w:t>
+            </w:r>
+          </w:p>
           <w:p>
             <w:pPr>
               <w:cnfStyle w:val="000000010000" w:firstRow="0" w:lastRow="0" w:firstColumn="0" w:lastColumn="0" w:oddVBand="0" w:evenVBand="0" w:oddHBand="0" w:evenHBand="1" w:firstRowFirstColumn="0" w:firstRowLastColumn="0" w:lastRowFirstColumn="0" w:lastRowLastColumn="0"/>
@@ -9148,7 +8297,7 @@
                 <w:rFonts w:ascii="Arial" w:hAnsi="Arial" w:cs="Arial"/>
                 <w:sz w:val="28"/>
               </w:rPr>
-              <w:t>En el paso 1 el usuario (que no haya comprado aún) presiona el botón Ver historial de compras</w:t>
+              <w:t>1.2 El comprador presiona el botón Calificar producto.</w:t>
             </w:r>
           </w:p>
           <w:p>
@@ -9159,6 +8308,13 @@
                 <w:sz w:val="28"/>
               </w:rPr>
             </w:pPr>
+            <w:r>
+              <w:rPr>
+                <w:rFonts w:ascii="Arial" w:hAnsi="Arial" w:cs="Arial"/>
+                <w:sz w:val="28"/>
+              </w:rPr>
+              <w:t>1.3 El sistema despliega un mensaje de agradecimiento por la calificación</w:t>
+            </w:r>
           </w:p>
           <w:p>
             <w:pPr>
@@ -9173,23 +8329,7 @@
                 <w:rFonts w:ascii="Arial" w:hAnsi="Arial" w:cs="Arial"/>
                 <w:sz w:val="28"/>
               </w:rPr>
-              <w:t>1.1 El sistema despliega un espacio vacío con el texto ¡Haz tu primera compra!</w:t>
-            </w:r>
-          </w:p>
-          <w:p>
-            <w:pPr>
-              <w:cnfStyle w:val="000000010000" w:firstRow="0" w:lastRow="0" w:firstColumn="0" w:lastColumn="0" w:oddVBand="0" w:evenVBand="0" w:oddHBand="0" w:evenHBand="1" w:firstRowFirstColumn="0" w:firstRowLastColumn="0" w:lastRowFirstColumn="0" w:lastRowLastColumn="0"/>
-              <w:rPr>
-                <w:rFonts w:ascii="Arial" w:hAnsi="Arial" w:cs="Arial"/>
-                <w:sz w:val="28"/>
-              </w:rPr>
-            </w:pPr>
-            <w:r>
-              <w:rPr>
-                <w:rFonts w:ascii="Arial" w:hAnsi="Arial" w:cs="Arial"/>
-                <w:sz w:val="28"/>
-              </w:rPr>
-              <w:t>1.2 El usuario presiona el botón Volver para regresar a la página de perfil.</w:t>
+              <w:t>1.4 El sistema lo redirige a la página principal.</w:t>
             </w:r>
           </w:p>
         </w:tc>
@@ -9203,19 +8343,21 @@
           <w:tcPr>
             <w:cnfStyle w:val="001000000000" w:firstRow="0" w:lastRow="0" w:firstColumn="1" w:lastColumn="0" w:oddVBand="0" w:evenVBand="0" w:oddHBand="0" w:evenHBand="0" w:firstRowFirstColumn="0" w:firstRowLastColumn="0" w:lastRowFirstColumn="0" w:lastRowLastColumn="0"/>
             <w:tcW w:w="3096" w:type="dxa"/>
-          </w:tcPr>
-          <w:p>
-            <w:pPr>
-              <w:rPr>
-                <w:rFonts w:ascii="Arial" w:hAnsi="Arial" w:cs="Arial"/>
-                <w:sz w:val="28"/>
-              </w:rPr>
-            </w:pPr>
-            <w:r>
-              <w:rPr>
-                <w:rFonts w:ascii="Arial" w:hAnsi="Arial" w:cs="Arial"/>
-                <w:sz w:val="28"/>
-              </w:rPr>
+            <w:hideMark/>
+          </w:tcPr>
+          <w:p>
+            <w:pPr>
+              <w:rPr>
+                <w:rFonts w:ascii="Arial" w:hAnsi="Arial" w:cs="Arial"/>
+                <w:sz w:val="28"/>
+              </w:rPr>
+            </w:pPr>
+            <w:r>
+              <w:rPr>
+                <w:rFonts w:ascii="Arial" w:hAnsi="Arial" w:cs="Arial"/>
+                <w:sz w:val="28"/>
+              </w:rPr>
+              <w:lastRenderedPageBreak/>
               <w:t>Prioridad:</w:t>
             </w:r>
           </w:p>
@@ -9223,6 +8365,7 @@
         <w:tc>
           <w:tcPr>
             <w:tcW w:w="5733" w:type="dxa"/>
+            <w:hideMark/>
           </w:tcPr>
           <w:p>
             <w:pPr>
@@ -9251,6 +8394,7 @@
           <w:tcPr>
             <w:cnfStyle w:val="001000000000" w:firstRow="0" w:lastRow="0" w:firstColumn="1" w:lastColumn="0" w:oddVBand="0" w:evenVBand="0" w:oddHBand="0" w:evenHBand="0" w:firstRowFirstColumn="0" w:firstRowLastColumn="0" w:lastRowFirstColumn="0" w:lastRowLastColumn="0"/>
             <w:tcW w:w="3096" w:type="dxa"/>
+            <w:hideMark/>
           </w:tcPr>
           <w:p>
             <w:pPr>
@@ -9271,6 +8415,7 @@
         <w:tc>
           <w:tcPr>
             <w:tcW w:w="5733" w:type="dxa"/>
+            <w:hideMark/>
           </w:tcPr>
           <w:p>
             <w:pPr>
@@ -9285,7 +8430,7 @@
                 <w:rFonts w:ascii="Arial" w:hAnsi="Arial" w:cs="Arial"/>
                 <w:sz w:val="28"/>
               </w:rPr>
-              <w:t>Siempre que el usuario decida explorar su historial de compras (siempre y cuando haya comprado por lo menos un producto)</w:t>
+              <w:t>Siempre que un usuario haya calificado un producto (entre 1 y 5 estrellas) y decida complementar su calificación con una opinión al respecto.</w:t>
             </w:r>
           </w:p>
         </w:tc>
@@ -9311,8 +8456,6 @@
           <w:tcPr>
             <w:cnfStyle w:val="001000000000" w:firstRow="0" w:lastRow="0" w:firstColumn="1" w:lastColumn="0" w:oddVBand="0" w:evenVBand="0" w:oddHBand="0" w:evenHBand="0" w:firstRowFirstColumn="0" w:firstRowLastColumn="0" w:lastRowFirstColumn="0" w:lastRowLastColumn="0"/>
             <w:tcW w:w="3096" w:type="dxa"/>
-            <w:vAlign w:val="center"/>
-            <w:hideMark/>
           </w:tcPr>
           <w:p>
             <w:pPr>
@@ -9333,8 +8476,6 @@
         <w:tc>
           <w:tcPr>
             <w:tcW w:w="5733" w:type="dxa"/>
-            <w:vAlign w:val="center"/>
-            <w:hideMark/>
           </w:tcPr>
           <w:p>
             <w:pPr>
@@ -9349,21 +8490,7 @@
                 <w:rFonts w:ascii="Arial" w:hAnsi="Arial" w:cs="Arial"/>
                 <w:sz w:val="28"/>
               </w:rPr>
-              <w:t>CU-08 C</w:t>
-            </w:r>
-            <w:r>
-              <w:rPr>
-                <w:rFonts w:ascii="Arial" w:hAnsi="Arial" w:cs="Arial"/>
-                <w:sz w:val="28"/>
-              </w:rPr>
-              <w:t xml:space="preserve">onsultar </w:t>
-            </w:r>
-            <w:r>
-              <w:rPr>
-                <w:rFonts w:ascii="Arial" w:hAnsi="Arial" w:cs="Arial"/>
-                <w:sz w:val="28"/>
-              </w:rPr>
-              <w:t>pedidos de clientes.</w:t>
+              <w:t>CU-07 Consultar historial de compras.</w:t>
             </w:r>
           </w:p>
         </w:tc>
@@ -9377,8 +8504,6 @@
           <w:tcPr>
             <w:cnfStyle w:val="001000000000" w:firstRow="0" w:lastRow="0" w:firstColumn="1" w:lastColumn="0" w:oddVBand="0" w:evenVBand="0" w:oddHBand="0" w:evenHBand="0" w:firstRowFirstColumn="0" w:firstRowLastColumn="0" w:lastRowFirstColumn="0" w:lastRowLastColumn="0"/>
             <w:tcW w:w="3096" w:type="dxa"/>
-            <w:vAlign w:val="center"/>
-            <w:hideMark/>
           </w:tcPr>
           <w:p>
             <w:pPr>
@@ -9399,7 +8524,6 @@
         <w:tc>
           <w:tcPr>
             <w:tcW w:w="5733" w:type="dxa"/>
-            <w:vAlign w:val="center"/>
           </w:tcPr>
           <w:p>
             <w:pPr>
@@ -9414,23 +8538,7 @@
                 <w:rFonts w:ascii="Arial" w:hAnsi="Arial" w:cs="Arial"/>
                 <w:sz w:val="28"/>
               </w:rPr>
-              <w:t xml:space="preserve">José Daniel </w:t>
-            </w:r>
-            <w:proofErr w:type="spellStart"/>
-            <w:r>
-              <w:rPr>
-                <w:rFonts w:ascii="Arial" w:hAnsi="Arial" w:cs="Arial"/>
-                <w:sz w:val="28"/>
-              </w:rPr>
-              <w:t>Lopez</w:t>
-            </w:r>
-            <w:proofErr w:type="spellEnd"/>
-            <w:r>
-              <w:rPr>
-                <w:rFonts w:ascii="Arial" w:hAnsi="Arial" w:cs="Arial"/>
-                <w:sz w:val="28"/>
-              </w:rPr>
-              <w:t xml:space="preserve"> Mendiola</w:t>
+              <w:t>Salazar Velasco Miguel Ángel</w:t>
             </w:r>
           </w:p>
         </w:tc>
@@ -9444,7 +8552,6 @@
           <w:tcPr>
             <w:cnfStyle w:val="001000000000" w:firstRow="0" w:lastRow="0" w:firstColumn="1" w:lastColumn="0" w:oddVBand="0" w:evenVBand="0" w:oddHBand="0" w:evenHBand="0" w:firstRowFirstColumn="0" w:firstRowLastColumn="0" w:lastRowFirstColumn="0" w:lastRowLastColumn="0"/>
             <w:tcW w:w="3096" w:type="dxa"/>
-            <w:vAlign w:val="center"/>
           </w:tcPr>
           <w:p>
             <w:pPr>
@@ -9461,19 +8568,10 @@
               <w:t>Fecha de creación:</w:t>
             </w:r>
           </w:p>
-          <w:p>
-            <w:pPr>
-              <w:rPr>
-                <w:rFonts w:ascii="Arial" w:hAnsi="Arial" w:cs="Arial"/>
-                <w:sz w:val="28"/>
-              </w:rPr>
-            </w:pPr>
-          </w:p>
         </w:tc>
         <w:tc>
           <w:tcPr>
             <w:tcW w:w="5733" w:type="dxa"/>
-            <w:vAlign w:val="center"/>
           </w:tcPr>
           <w:p>
             <w:pPr>
@@ -9488,7 +8586,7 @@
                 <w:rFonts w:ascii="Arial" w:hAnsi="Arial" w:cs="Arial"/>
                 <w:sz w:val="28"/>
               </w:rPr>
-              <w:t>06/12/2021</w:t>
+              <w:t>12/12/2021</w:t>
             </w:r>
           </w:p>
         </w:tc>
@@ -9502,8 +8600,6 @@
           <w:tcPr>
             <w:cnfStyle w:val="001000000000" w:firstRow="0" w:lastRow="0" w:firstColumn="1" w:lastColumn="0" w:oddVBand="0" w:evenVBand="0" w:oddHBand="0" w:evenHBand="0" w:firstRowFirstColumn="0" w:firstRowLastColumn="0" w:lastRowFirstColumn="0" w:lastRowLastColumn="0"/>
             <w:tcW w:w="3096" w:type="dxa"/>
-            <w:vAlign w:val="center"/>
-            <w:hideMark/>
           </w:tcPr>
           <w:p>
             <w:pPr>
@@ -9524,7 +8620,6 @@
         <w:tc>
           <w:tcPr>
             <w:tcW w:w="5733" w:type="dxa"/>
-            <w:vAlign w:val="center"/>
           </w:tcPr>
           <w:p>
             <w:pPr>
@@ -9539,7 +8634,7 @@
                 <w:rFonts w:ascii="Arial" w:hAnsi="Arial" w:cs="Arial"/>
                 <w:sz w:val="28"/>
               </w:rPr>
-              <w:t>Manejador de Base de Datos</w:t>
+              <w:t>Usuario</w:t>
             </w:r>
           </w:p>
         </w:tc>
@@ -9553,8 +8648,6 @@
           <w:tcPr>
             <w:cnfStyle w:val="001000000000" w:firstRow="0" w:lastRow="0" w:firstColumn="1" w:lastColumn="0" w:oddVBand="0" w:evenVBand="0" w:oddHBand="0" w:evenHBand="0" w:firstRowFirstColumn="0" w:firstRowLastColumn="0" w:lastRowFirstColumn="0" w:lastRowLastColumn="0"/>
             <w:tcW w:w="3096" w:type="dxa"/>
-            <w:vAlign w:val="center"/>
-            <w:hideMark/>
           </w:tcPr>
           <w:p>
             <w:pPr>
@@ -9575,7 +8668,6 @@
         <w:tc>
           <w:tcPr>
             <w:tcW w:w="5733" w:type="dxa"/>
-            <w:vAlign w:val="center"/>
           </w:tcPr>
           <w:p>
             <w:pPr>
@@ -9590,23 +8682,7 @@
                 <w:rFonts w:ascii="Arial" w:hAnsi="Arial" w:cs="Arial"/>
                 <w:sz w:val="28"/>
               </w:rPr>
-              <w:t>Analista</w:t>
-            </w:r>
-          </w:p>
-          <w:p>
-            <w:pPr>
-              <w:cnfStyle w:val="000000010000" w:firstRow="0" w:lastRow="0" w:firstColumn="0" w:lastColumn="0" w:oddVBand="0" w:evenVBand="0" w:oddHBand="0" w:evenHBand="1" w:firstRowFirstColumn="0" w:firstRowLastColumn="0" w:lastRowFirstColumn="0" w:lastRowLastColumn="0"/>
-              <w:rPr>
-                <w:rFonts w:ascii="Arial" w:hAnsi="Arial" w:cs="Arial"/>
-                <w:sz w:val="28"/>
-              </w:rPr>
-            </w:pPr>
-            <w:r>
-              <w:rPr>
-                <w:rFonts w:ascii="Arial" w:hAnsi="Arial" w:cs="Arial"/>
-                <w:sz w:val="28"/>
-              </w:rPr>
-              <w:t>Compradores</w:t>
+              <w:t>Manejador de bases de datos</w:t>
             </w:r>
           </w:p>
         </w:tc>
@@ -9620,7 +8696,6 @@
           <w:tcPr>
             <w:cnfStyle w:val="001000000000" w:firstRow="0" w:lastRow="0" w:firstColumn="1" w:lastColumn="0" w:oddVBand="0" w:evenVBand="0" w:oddHBand="0" w:evenHBand="0" w:firstRowFirstColumn="0" w:firstRowLastColumn="0" w:lastRowFirstColumn="0" w:lastRowLastColumn="0"/>
             <w:tcW w:w="3096" w:type="dxa"/>
-            <w:vAlign w:val="center"/>
           </w:tcPr>
           <w:p>
             <w:pPr>
@@ -9637,19 +8712,10 @@
               <w:t>Descripción:</w:t>
             </w:r>
           </w:p>
-          <w:p>
-            <w:pPr>
-              <w:rPr>
-                <w:rFonts w:ascii="Arial" w:hAnsi="Arial" w:cs="Arial"/>
-                <w:sz w:val="28"/>
-              </w:rPr>
-            </w:pPr>
-          </w:p>
         </w:tc>
         <w:tc>
           <w:tcPr>
             <w:tcW w:w="5733" w:type="dxa"/>
-            <w:vAlign w:val="center"/>
           </w:tcPr>
           <w:p>
             <w:pPr>
@@ -9664,7 +8730,7 @@
                 <w:rFonts w:ascii="Arial" w:hAnsi="Arial" w:cs="Arial"/>
                 <w:sz w:val="28"/>
               </w:rPr>
-              <w:t>El administrador de base de datos podrá consultar los productos a su antojo.</w:t>
+              <w:t>El comprador puede visualizar el historial de todas las compras que ha realizado</w:t>
             </w:r>
           </w:p>
         </w:tc>
@@ -9678,8 +8744,6 @@
           <w:tcPr>
             <w:cnfStyle w:val="001000000000" w:firstRow="0" w:lastRow="0" w:firstColumn="1" w:lastColumn="0" w:oddVBand="0" w:evenVBand="0" w:oddHBand="0" w:evenHBand="0" w:firstRowFirstColumn="0" w:firstRowLastColumn="0" w:lastRowFirstColumn="0" w:lastRowLastColumn="0"/>
             <w:tcW w:w="3096" w:type="dxa"/>
-            <w:vAlign w:val="center"/>
-            <w:hideMark/>
           </w:tcPr>
           <w:p>
             <w:pPr>
@@ -9716,7 +8780,6 @@
         <w:tc>
           <w:tcPr>
             <w:tcW w:w="5733" w:type="dxa"/>
-            <w:vAlign w:val="center"/>
           </w:tcPr>
           <w:p>
             <w:pPr>
@@ -9731,7 +8794,7 @@
                 <w:rFonts w:ascii="Arial" w:hAnsi="Arial" w:cs="Arial"/>
                 <w:sz w:val="28"/>
               </w:rPr>
-              <w:t>El administrador por medio de su cuenta, se le otorgara disposición a realizar consultas (por medio de un botón).</w:t>
+              <w:t>El comprador indica (por medio de un botón) que quiere explorar las compras que ha hecho.</w:t>
             </w:r>
           </w:p>
         </w:tc>
@@ -9745,8 +8808,6 @@
           <w:tcPr>
             <w:cnfStyle w:val="001000000000" w:firstRow="0" w:lastRow="0" w:firstColumn="1" w:lastColumn="0" w:oddVBand="0" w:evenVBand="0" w:oddHBand="0" w:evenHBand="0" w:firstRowFirstColumn="0" w:firstRowLastColumn="0" w:lastRowFirstColumn="0" w:lastRowLastColumn="0"/>
             <w:tcW w:w="3096" w:type="dxa"/>
-            <w:vAlign w:val="center"/>
-            <w:hideMark/>
           </w:tcPr>
           <w:p>
             <w:pPr>
@@ -9767,7 +8828,6 @@
         <w:tc>
           <w:tcPr>
             <w:tcW w:w="5733" w:type="dxa"/>
-            <w:vAlign w:val="center"/>
           </w:tcPr>
           <w:p>
             <w:pPr>
@@ -9782,7 +8842,23 @@
                 <w:rFonts w:ascii="Arial" w:hAnsi="Arial" w:cs="Arial"/>
                 <w:sz w:val="28"/>
               </w:rPr>
-              <w:t>Pre-01 El administrador inicializara su cuenta.</w:t>
+              <w:t>Pre-01 El usuario debe haber comprado por lo menos un producto</w:t>
+            </w:r>
+          </w:p>
+          <w:p>
+            <w:pPr>
+              <w:cnfStyle w:val="000000100000" w:firstRow="0" w:lastRow="0" w:firstColumn="0" w:lastColumn="0" w:oddVBand="0" w:evenVBand="0" w:oddHBand="1" w:evenHBand="0" w:firstRowFirstColumn="0" w:firstRowLastColumn="0" w:lastRowFirstColumn="0" w:lastRowLastColumn="0"/>
+              <w:rPr>
+                <w:rFonts w:ascii="Arial" w:hAnsi="Arial" w:cs="Arial"/>
+                <w:sz w:val="28"/>
+              </w:rPr>
+            </w:pPr>
+            <w:r>
+              <w:rPr>
+                <w:rFonts w:ascii="Arial" w:hAnsi="Arial" w:cs="Arial"/>
+                <w:sz w:val="28"/>
+              </w:rPr>
+              <w:t>Pre-02 Tal producto en el historial puede estar calificado o no.</w:t>
             </w:r>
           </w:p>
         </w:tc>
@@ -9796,8 +8872,6 @@
           <w:tcPr>
             <w:cnfStyle w:val="001000000000" w:firstRow="0" w:lastRow="0" w:firstColumn="1" w:lastColumn="0" w:oddVBand="0" w:evenVBand="0" w:oddHBand="0" w:evenHBand="0" w:firstRowFirstColumn="0" w:firstRowLastColumn="0" w:lastRowFirstColumn="0" w:lastRowLastColumn="0"/>
             <w:tcW w:w="3096" w:type="dxa"/>
-            <w:vAlign w:val="center"/>
-            <w:hideMark/>
           </w:tcPr>
           <w:p>
             <w:pPr>
@@ -9827,7 +8901,6 @@
         <w:tc>
           <w:tcPr>
             <w:tcW w:w="5733" w:type="dxa"/>
-            <w:vAlign w:val="center"/>
           </w:tcPr>
           <w:p>
             <w:pPr>
@@ -9851,7 +8924,32 @@
                 <w:rFonts w:ascii="Arial" w:hAnsi="Arial" w:cs="Arial"/>
                 <w:sz w:val="28"/>
               </w:rPr>
-              <w:t>-01 Se le redirige a un panel donde se muestra los datos solicitados.</w:t>
+              <w:t>- 01 Se muestra una lista detallada de todas las transacciones del usuario</w:t>
+            </w:r>
+          </w:p>
+          <w:p>
+            <w:pPr>
+              <w:cnfStyle w:val="000000010000" w:firstRow="0" w:lastRow="0" w:firstColumn="0" w:lastColumn="0" w:oddVBand="0" w:evenVBand="0" w:oddHBand="0" w:evenHBand="1" w:firstRowFirstColumn="0" w:firstRowLastColumn="0" w:lastRowFirstColumn="0" w:lastRowLastColumn="0"/>
+              <w:rPr>
+                <w:rFonts w:ascii="Arial" w:hAnsi="Arial" w:cs="Arial"/>
+                <w:sz w:val="28"/>
+              </w:rPr>
+            </w:pPr>
+            <w:proofErr w:type="spellStart"/>
+            <w:r>
+              <w:rPr>
+                <w:rFonts w:ascii="Arial" w:hAnsi="Arial" w:cs="Arial"/>
+                <w:sz w:val="28"/>
+              </w:rPr>
+              <w:t>Pos</w:t>
+            </w:r>
+            <w:proofErr w:type="spellEnd"/>
+            <w:r>
+              <w:rPr>
+                <w:rFonts w:ascii="Arial" w:hAnsi="Arial" w:cs="Arial"/>
+                <w:sz w:val="28"/>
+              </w:rPr>
+              <w:t>- 02 Se dispone de un botón para regresar a la página de perfil.</w:t>
             </w:r>
           </w:p>
         </w:tc>
@@ -9865,35 +8963,33 @@
           <w:tcPr>
             <w:cnfStyle w:val="001000000000" w:firstRow="0" w:lastRow="0" w:firstColumn="1" w:lastColumn="0" w:oddVBand="0" w:evenVBand="0" w:oddHBand="0" w:evenHBand="0" w:firstRowFirstColumn="0" w:firstRowLastColumn="0" w:lastRowFirstColumn="0" w:lastRowLastColumn="0"/>
             <w:tcW w:w="3096" w:type="dxa"/>
-            <w:vAlign w:val="center"/>
-          </w:tcPr>
-          <w:p>
-            <w:pPr>
-              <w:rPr>
-                <w:rFonts w:ascii="Arial" w:hAnsi="Arial" w:cs="Arial"/>
-                <w:sz w:val="28"/>
-              </w:rPr>
-            </w:pPr>
-            <w:r>
-              <w:rPr>
-                <w:rFonts w:ascii="Arial" w:hAnsi="Arial" w:cs="Arial"/>
-                <w:sz w:val="28"/>
-              </w:rPr>
-              <w:t>Flujo Principal:</w:t>
+          </w:tcPr>
+          <w:p>
+            <w:pPr>
+              <w:rPr>
+                <w:rFonts w:ascii="Arial" w:hAnsi="Arial" w:cs="Arial"/>
+                <w:sz w:val="28"/>
+              </w:rPr>
+            </w:pPr>
+            <w:r>
+              <w:rPr>
+                <w:rFonts w:ascii="Arial" w:hAnsi="Arial" w:cs="Arial"/>
+                <w:sz w:val="28"/>
+              </w:rPr>
+              <w:t>Flujo Principal</w:t>
             </w:r>
           </w:p>
         </w:tc>
         <w:tc>
           <w:tcPr>
             <w:tcW w:w="5733" w:type="dxa"/>
-            <w:vAlign w:val="center"/>
           </w:tcPr>
           <w:p>
             <w:pPr>
               <w:pStyle w:val="Prrafodelista"/>
               <w:numPr>
                 <w:ilvl w:val="0"/>
-                <w:numId w:val="14"/>
+                <w:numId w:val="13"/>
               </w:numPr>
               <w:cnfStyle w:val="000000100000" w:firstRow="0" w:lastRow="0" w:firstColumn="0" w:lastColumn="0" w:oddVBand="0" w:evenVBand="0" w:oddHBand="1" w:evenHBand="0" w:firstRowFirstColumn="0" w:firstRowLastColumn="0" w:lastRowFirstColumn="0" w:lastRowLastColumn="0"/>
               <w:rPr>
@@ -9906,7 +9002,7 @@
                 <w:rFonts w:ascii="Arial" w:hAnsi="Arial" w:cs="Arial"/>
                 <w:sz w:val="28"/>
               </w:rPr>
-              <w:t>El administrador inicializa sesión.</w:t>
+              <w:t>En la página de perfil de usuario, éste presiona el botón Ver historial de compras</w:t>
             </w:r>
           </w:p>
           <w:p>
@@ -9914,7 +9010,7 @@
               <w:pStyle w:val="Prrafodelista"/>
               <w:numPr>
                 <w:ilvl w:val="0"/>
-                <w:numId w:val="14"/>
+                <w:numId w:val="13"/>
               </w:numPr>
               <w:cnfStyle w:val="000000100000" w:firstRow="0" w:lastRow="0" w:firstColumn="0" w:lastColumn="0" w:oddVBand="0" w:evenVBand="0" w:oddHBand="1" w:evenHBand="0" w:firstRowFirstColumn="0" w:firstRowLastColumn="0" w:lastRowFirstColumn="0" w:lastRowLastColumn="0"/>
               <w:rPr>
@@ -9927,7 +9023,15 @@
                 <w:rFonts w:ascii="Arial" w:hAnsi="Arial" w:cs="Arial"/>
                 <w:sz w:val="28"/>
               </w:rPr>
-              <w:t>El administrador presiona el botón de pedidos realizados.</w:t>
+              <w:t xml:space="preserve">El sistema despliega una lista con </w:t>
+            </w:r>
+            <w:r>
+              <w:rPr>
+                <w:rFonts w:ascii="Arial" w:hAnsi="Arial" w:cs="Arial"/>
+                <w:sz w:val="28"/>
+              </w:rPr>
+              <w:lastRenderedPageBreak/>
+              <w:t xml:space="preserve">todas las compras realizadas por el usuario </w:t>
             </w:r>
           </w:p>
           <w:p>
@@ -9935,7 +9039,7 @@
               <w:pStyle w:val="Prrafodelista"/>
               <w:numPr>
                 <w:ilvl w:val="0"/>
-                <w:numId w:val="14"/>
+                <w:numId w:val="13"/>
               </w:numPr>
               <w:cnfStyle w:val="000000100000" w:firstRow="0" w:lastRow="0" w:firstColumn="0" w:lastColumn="0" w:oddVBand="0" w:evenVBand="0" w:oddHBand="1" w:evenHBand="0" w:firstRowFirstColumn="0" w:firstRowLastColumn="0" w:lastRowFirstColumn="0" w:lastRowLastColumn="0"/>
               <w:rPr>
@@ -9948,7 +9052,7 @@
                 <w:rFonts w:ascii="Arial" w:hAnsi="Arial" w:cs="Arial"/>
                 <w:sz w:val="28"/>
               </w:rPr>
-              <w:t>El sistema le muestra una lista de los pedidos realizados.</w:t>
+              <w:t>Las compras se detallan por artículos comprados, cantidad, importe total y fecha.</w:t>
             </w:r>
           </w:p>
           <w:p>
@@ -9956,7 +9060,7 @@
               <w:pStyle w:val="Prrafodelista"/>
               <w:numPr>
                 <w:ilvl w:val="0"/>
-                <w:numId w:val="14"/>
+                <w:numId w:val="13"/>
               </w:numPr>
               <w:cnfStyle w:val="000000100000" w:firstRow="0" w:lastRow="0" w:firstColumn="0" w:lastColumn="0" w:oddVBand="0" w:evenVBand="0" w:oddHBand="1" w:evenHBand="0" w:firstRowFirstColumn="0" w:firstRowLastColumn="0" w:lastRowFirstColumn="0" w:lastRowLastColumn="0"/>
               <w:rPr>
@@ -9969,36 +9073,7 @@
                 <w:rFonts w:ascii="Arial" w:hAnsi="Arial" w:cs="Arial"/>
                 <w:sz w:val="28"/>
               </w:rPr>
-              <w:t xml:space="preserve">El administrador presiona el botón </w:t>
-            </w:r>
-            <w:r>
-              <w:rPr>
-                <w:rFonts w:ascii="Arial" w:hAnsi="Arial" w:cs="Arial"/>
-                <w:sz w:val="28"/>
-              </w:rPr>
-              <w:lastRenderedPageBreak/>
-              <w:t>inicial.</w:t>
-            </w:r>
-          </w:p>
-          <w:p>
-            <w:pPr>
-              <w:pStyle w:val="Prrafodelista"/>
-              <w:numPr>
-                <w:ilvl w:val="0"/>
-                <w:numId w:val="14"/>
-              </w:numPr>
-              <w:cnfStyle w:val="000000100000" w:firstRow="0" w:lastRow="0" w:firstColumn="0" w:lastColumn="0" w:oddVBand="0" w:evenVBand="0" w:oddHBand="1" w:evenHBand="0" w:firstRowFirstColumn="0" w:firstRowLastColumn="0" w:lastRowFirstColumn="0" w:lastRowLastColumn="0"/>
-              <w:rPr>
-                <w:rFonts w:ascii="Arial" w:hAnsi="Arial" w:cs="Arial"/>
-                <w:sz w:val="28"/>
-              </w:rPr>
-            </w:pPr>
-            <w:r>
-              <w:rPr>
-                <w:rFonts w:ascii="Arial" w:hAnsi="Arial" w:cs="Arial"/>
-                <w:sz w:val="28"/>
-              </w:rPr>
-              <w:t>Se redirige a la pantalla inicial</w:t>
+              <w:t>El usuario presiona el botón Volver para regresar a la página de perfil</w:t>
             </w:r>
           </w:p>
         </w:tc>
@@ -10012,7 +9087,6 @@
           <w:tcPr>
             <w:cnfStyle w:val="001000000000" w:firstRow="0" w:lastRow="0" w:firstColumn="1" w:lastColumn="0" w:oddVBand="0" w:evenVBand="0" w:oddHBand="0" w:evenHBand="0" w:firstRowFirstColumn="0" w:firstRowLastColumn="0" w:lastRowFirstColumn="0" w:lastRowLastColumn="0"/>
             <w:tcW w:w="3096" w:type="dxa"/>
-            <w:vAlign w:val="center"/>
           </w:tcPr>
           <w:p>
             <w:pPr>
@@ -10038,11 +9112,57 @@
               </w:rPr>
             </w:pPr>
           </w:p>
+          <w:p>
+            <w:pPr>
+              <w:rPr>
+                <w:rFonts w:ascii="Arial" w:hAnsi="Arial" w:cs="Arial"/>
+                <w:sz w:val="28"/>
+              </w:rPr>
+            </w:pPr>
+          </w:p>
+          <w:p>
+            <w:pPr>
+              <w:rPr>
+                <w:rFonts w:ascii="Arial" w:hAnsi="Arial" w:cs="Arial"/>
+                <w:sz w:val="28"/>
+              </w:rPr>
+            </w:pPr>
+          </w:p>
+          <w:p>
+            <w:pPr>
+              <w:rPr>
+                <w:rFonts w:ascii="Arial" w:hAnsi="Arial" w:cs="Arial"/>
+                <w:sz w:val="28"/>
+              </w:rPr>
+            </w:pPr>
+          </w:p>
+          <w:p>
+            <w:pPr>
+              <w:rPr>
+                <w:rFonts w:ascii="Arial" w:hAnsi="Arial" w:cs="Arial"/>
+                <w:sz w:val="28"/>
+              </w:rPr>
+            </w:pPr>
+          </w:p>
+          <w:p>
+            <w:pPr>
+              <w:rPr>
+                <w:rFonts w:ascii="Arial" w:hAnsi="Arial" w:cs="Arial"/>
+                <w:sz w:val="28"/>
+              </w:rPr>
+            </w:pPr>
+            <w:r>
+              <w:rPr>
+                <w:rFonts w:ascii="Arial" w:hAnsi="Arial" w:cs="Arial"/>
+                <w:sz w:val="28"/>
+              </w:rPr>
+              <w:t>Flujo Alternativo:</w:t>
+            </w:r>
+          </w:p>
         </w:tc>
         <w:tc>
           <w:tcPr>
             <w:tcW w:w="5733" w:type="dxa"/>
-            <w:vAlign w:val="center"/>
           </w:tcPr>
           <w:p>
             <w:pPr>
@@ -10057,53 +9177,20 @@
                 <w:rFonts w:ascii="Arial" w:hAnsi="Arial" w:cs="Arial"/>
                 <w:sz w:val="28"/>
               </w:rPr>
-              <w:t>En el paso 3 el administrador observa una lista de los pedidos realizados.</w:t>
-            </w:r>
-          </w:p>
-          <w:p>
-            <w:pPr>
-              <w:pStyle w:val="Prrafodelista"/>
-              <w:numPr>
-                <w:ilvl w:val="1"/>
-                <w:numId w:val="15"/>
-              </w:numPr>
+              <w:t>En el paso 1 el usuario (que no haya comprado aún) presiona el botón Ver historial de compras</w:t>
+            </w:r>
+          </w:p>
+          <w:p>
+            <w:pPr>
               <w:cnfStyle w:val="000000010000" w:firstRow="0" w:lastRow="0" w:firstColumn="0" w:lastColumn="0" w:oddVBand="0" w:evenVBand="0" w:oddHBand="0" w:evenHBand="1" w:firstRowFirstColumn="0" w:firstRowLastColumn="0" w:lastRowFirstColumn="0" w:lastRowLastColumn="0"/>
               <w:rPr>
                 <w:rFonts w:ascii="Arial" w:hAnsi="Arial" w:cs="Arial"/>
                 <w:sz w:val="28"/>
               </w:rPr>
             </w:pPr>
-            <w:r>
-              <w:rPr>
-                <w:rFonts w:ascii="Arial" w:hAnsi="Arial" w:cs="Arial"/>
-                <w:sz w:val="28"/>
-              </w:rPr>
-              <w:t xml:space="preserve">El administrador presiona el botón de filtro, y de esta manera tener unos datos </w:t>
-            </w:r>
-            <w:proofErr w:type="spellStart"/>
-            <w:r>
-              <w:rPr>
-                <w:rFonts w:ascii="Arial" w:hAnsi="Arial" w:cs="Arial"/>
-                <w:sz w:val="28"/>
-              </w:rPr>
-              <w:t>mas</w:t>
-            </w:r>
-            <w:proofErr w:type="spellEnd"/>
-            <w:r>
-              <w:rPr>
-                <w:rFonts w:ascii="Arial" w:hAnsi="Arial" w:cs="Arial"/>
-                <w:sz w:val="28"/>
-              </w:rPr>
-              <w:t xml:space="preserve"> precisos.</w:t>
-            </w:r>
-          </w:p>
-          <w:p>
-            <w:pPr>
-              <w:pStyle w:val="Prrafodelista"/>
-              <w:numPr>
-                <w:ilvl w:val="1"/>
-                <w:numId w:val="15"/>
-              </w:numPr>
+          </w:p>
+          <w:p>
+            <w:pPr>
               <w:cnfStyle w:val="000000010000" w:firstRow="0" w:lastRow="0" w:firstColumn="0" w:lastColumn="0" w:oddVBand="0" w:evenVBand="0" w:oddHBand="0" w:evenHBand="1" w:firstRowFirstColumn="0" w:firstRowLastColumn="0" w:lastRowFirstColumn="0" w:lastRowLastColumn="0"/>
               <w:rPr>
                 <w:rFonts w:ascii="Arial" w:hAnsi="Arial" w:cs="Arial"/>
@@ -10115,16 +9202,11 @@
                 <w:rFonts w:ascii="Arial" w:hAnsi="Arial" w:cs="Arial"/>
                 <w:sz w:val="28"/>
               </w:rPr>
-              <w:t>El administrador presiona el botón de ordenar, de tal manera de tener una mayor precisión de la información.</w:t>
-            </w:r>
-          </w:p>
-          <w:p>
-            <w:pPr>
-              <w:pStyle w:val="Prrafodelista"/>
-              <w:numPr>
-                <w:ilvl w:val="1"/>
-                <w:numId w:val="15"/>
-              </w:numPr>
+              <w:t>1.1 El sistema despliega un espacio vacío con el texto ¡Haz tu primera compra!</w:t>
+            </w:r>
+          </w:p>
+          <w:p>
+            <w:pPr>
               <w:cnfStyle w:val="000000010000" w:firstRow="0" w:lastRow="0" w:firstColumn="0" w:lastColumn="0" w:oddVBand="0" w:evenVBand="0" w:oddHBand="0" w:evenHBand="1" w:firstRowFirstColumn="0" w:firstRowLastColumn="0" w:lastRowFirstColumn="0" w:lastRowLastColumn="0"/>
               <w:rPr>
                 <w:rFonts w:ascii="Arial" w:hAnsi="Arial" w:cs="Arial"/>
@@ -10136,7 +9218,7 @@
                 <w:rFonts w:ascii="Arial" w:hAnsi="Arial" w:cs="Arial"/>
                 <w:sz w:val="28"/>
               </w:rPr>
-              <w:t>El administrador presiona el objeto, este abrirá un panel con la información del producto.</w:t>
+              <w:t>1.2 El usuario presiona el botón Volver para regresar a la página de perfil.</w:t>
             </w:r>
           </w:p>
         </w:tc>
@@ -10150,8 +9232,6 @@
           <w:tcPr>
             <w:cnfStyle w:val="001000000000" w:firstRow="0" w:lastRow="0" w:firstColumn="1" w:lastColumn="0" w:oddVBand="0" w:evenVBand="0" w:oddHBand="0" w:evenHBand="0" w:firstRowFirstColumn="0" w:firstRowLastColumn="0" w:lastRowFirstColumn="0" w:lastRowLastColumn="0"/>
             <w:tcW w:w="3096" w:type="dxa"/>
-            <w:vAlign w:val="center"/>
-            <w:hideMark/>
           </w:tcPr>
           <w:p>
             <w:pPr>
@@ -10172,7 +9252,6 @@
         <w:tc>
           <w:tcPr>
             <w:tcW w:w="5733" w:type="dxa"/>
-            <w:vAlign w:val="center"/>
           </w:tcPr>
           <w:p>
             <w:pPr>
@@ -10187,7 +9266,7 @@
                 <w:rFonts w:ascii="Arial" w:hAnsi="Arial" w:cs="Arial"/>
                 <w:sz w:val="28"/>
               </w:rPr>
-              <w:t>Alta</w:t>
+              <w:t>Media</w:t>
             </w:r>
           </w:p>
         </w:tc>
@@ -10201,8 +9280,6 @@
           <w:tcPr>
             <w:cnfStyle w:val="001000000000" w:firstRow="0" w:lastRow="0" w:firstColumn="1" w:lastColumn="0" w:oddVBand="0" w:evenVBand="0" w:oddHBand="0" w:evenHBand="0" w:firstRowFirstColumn="0" w:firstRowLastColumn="0" w:lastRowFirstColumn="0" w:lastRowLastColumn="0"/>
             <w:tcW w:w="3096" w:type="dxa"/>
-            <w:vAlign w:val="center"/>
-            <w:hideMark/>
           </w:tcPr>
           <w:p>
             <w:pPr>
@@ -10223,7 +9300,6 @@
         <w:tc>
           <w:tcPr>
             <w:tcW w:w="5733" w:type="dxa"/>
-            <w:vAlign w:val="center"/>
           </w:tcPr>
           <w:p>
             <w:pPr>
@@ -10238,7 +9314,7 @@
                 <w:rFonts w:ascii="Arial" w:hAnsi="Arial" w:cs="Arial"/>
                 <w:sz w:val="28"/>
               </w:rPr>
-              <w:t>Siempre que se quiera realizar cambios en la disposición de productos para maximizar las ganancias.</w:t>
+              <w:t>Siempre que el usuario decida explorar su historial de compras (siempre y cuando haya comprado por lo menos un producto)</w:t>
             </w:r>
           </w:p>
         </w:tc>
@@ -10302,21 +9378,21 @@
                 <w:rFonts w:ascii="Arial" w:hAnsi="Arial" w:cs="Arial"/>
                 <w:sz w:val="28"/>
               </w:rPr>
-              <w:t xml:space="preserve">CU-09 </w:t>
-            </w:r>
-            <w:r>
-              <w:rPr>
-                <w:rFonts w:ascii="Arial" w:hAnsi="Arial" w:cs="Arial"/>
-                <w:sz w:val="28"/>
-              </w:rPr>
-              <w:t>Administrar Productos</w:t>
-            </w:r>
-            <w:r>
-              <w:rPr>
-                <w:rFonts w:ascii="Arial" w:hAnsi="Arial" w:cs="Arial"/>
-                <w:sz w:val="28"/>
-              </w:rPr>
-              <w:t>.</w:t>
+              <w:t>CU-08 C</w:t>
+            </w:r>
+            <w:r>
+              <w:rPr>
+                <w:rFonts w:ascii="Arial" w:hAnsi="Arial" w:cs="Arial"/>
+                <w:sz w:val="28"/>
+              </w:rPr>
+              <w:t xml:space="preserve">onsultar </w:t>
+            </w:r>
+            <w:r>
+              <w:rPr>
+                <w:rFonts w:ascii="Arial" w:hAnsi="Arial" w:cs="Arial"/>
+                <w:sz w:val="28"/>
+              </w:rPr>
+              <w:t>pedidos de clientes.</w:t>
             </w:r>
           </w:p>
         </w:tc>
@@ -10546,6 +9622,22 @@
               <w:t>Analista</w:t>
             </w:r>
           </w:p>
+          <w:p>
+            <w:pPr>
+              <w:cnfStyle w:val="000000010000" w:firstRow="0" w:lastRow="0" w:firstColumn="0" w:lastColumn="0" w:oddVBand="0" w:evenVBand="0" w:oddHBand="0" w:evenHBand="1" w:firstRowFirstColumn="0" w:firstRowLastColumn="0" w:lastRowFirstColumn="0" w:lastRowLastColumn="0"/>
+              <w:rPr>
+                <w:rFonts w:ascii="Arial" w:hAnsi="Arial" w:cs="Arial"/>
+                <w:sz w:val="28"/>
+              </w:rPr>
+            </w:pPr>
+            <w:r>
+              <w:rPr>
+                <w:rFonts w:ascii="Arial" w:hAnsi="Arial" w:cs="Arial"/>
+                <w:sz w:val="28"/>
+              </w:rPr>
+              <w:t>Compradores</w:t>
+            </w:r>
+          </w:p>
         </w:tc>
       </w:tr>
       <w:tr>
@@ -10601,7 +9693,7 @@
                 <w:rFonts w:ascii="Arial" w:hAnsi="Arial" w:cs="Arial"/>
                 <w:sz w:val="28"/>
               </w:rPr>
-              <w:t>El administrador de base de datos podrá dar de baja, alta y alterar productos dentro de la base de datos.</w:t>
+              <w:t>El administrador de base de datos podrá consultar los productos a su antojo.</w:t>
             </w:r>
           </w:p>
         </w:tc>
@@ -10668,7 +9760,7 @@
                 <w:rFonts w:ascii="Arial" w:hAnsi="Arial" w:cs="Arial"/>
                 <w:sz w:val="28"/>
               </w:rPr>
-              <w:t>El administrador por medio de su cuenta, se le otorgara disposición a realizar alteraciones en la base de datos (mediante el uso de un botón).</w:t>
+              <w:t>El administrador por medio de su cuenta, se le otorgara disposición a realizar consultas (por medio de un botón).</w:t>
             </w:r>
           </w:p>
         </w:tc>
@@ -10788,6 +9880,944 @@
                 <w:rFonts w:ascii="Arial" w:hAnsi="Arial" w:cs="Arial"/>
                 <w:sz w:val="28"/>
               </w:rPr>
+              <w:t>-01 Se le redirige a un panel donde se muestra los datos solicitados.</w:t>
+            </w:r>
+          </w:p>
+        </w:tc>
+      </w:tr>
+      <w:tr>
+        <w:trPr>
+          <w:cnfStyle w:val="000000100000" w:firstRow="0" w:lastRow="0" w:firstColumn="0" w:lastColumn="0" w:oddVBand="0" w:evenVBand="0" w:oddHBand="1" w:evenHBand="0" w:firstRowFirstColumn="0" w:firstRowLastColumn="0" w:lastRowFirstColumn="0" w:lastRowLastColumn="0"/>
+          <w:trHeight w:val="663"/>
+        </w:trPr>
+        <w:tc>
+          <w:tcPr>
+            <w:cnfStyle w:val="001000000000" w:firstRow="0" w:lastRow="0" w:firstColumn="1" w:lastColumn="0" w:oddVBand="0" w:evenVBand="0" w:oddHBand="0" w:evenHBand="0" w:firstRowFirstColumn="0" w:firstRowLastColumn="0" w:lastRowFirstColumn="0" w:lastRowLastColumn="0"/>
+            <w:tcW w:w="3096" w:type="dxa"/>
+            <w:vAlign w:val="center"/>
+          </w:tcPr>
+          <w:p>
+            <w:pPr>
+              <w:rPr>
+                <w:rFonts w:ascii="Arial" w:hAnsi="Arial" w:cs="Arial"/>
+                <w:sz w:val="28"/>
+              </w:rPr>
+            </w:pPr>
+            <w:r>
+              <w:rPr>
+                <w:rFonts w:ascii="Arial" w:hAnsi="Arial" w:cs="Arial"/>
+                <w:sz w:val="28"/>
+              </w:rPr>
+              <w:lastRenderedPageBreak/>
+              <w:t>Flujo Principal:</w:t>
+            </w:r>
+          </w:p>
+        </w:tc>
+        <w:tc>
+          <w:tcPr>
+            <w:tcW w:w="5733" w:type="dxa"/>
+            <w:vAlign w:val="center"/>
+          </w:tcPr>
+          <w:p>
+            <w:pPr>
+              <w:pStyle w:val="Prrafodelista"/>
+              <w:numPr>
+                <w:ilvl w:val="0"/>
+                <w:numId w:val="14"/>
+              </w:numPr>
+              <w:cnfStyle w:val="000000100000" w:firstRow="0" w:lastRow="0" w:firstColumn="0" w:lastColumn="0" w:oddVBand="0" w:evenVBand="0" w:oddHBand="1" w:evenHBand="0" w:firstRowFirstColumn="0" w:firstRowLastColumn="0" w:lastRowFirstColumn="0" w:lastRowLastColumn="0"/>
+              <w:rPr>
+                <w:rFonts w:ascii="Arial" w:hAnsi="Arial" w:cs="Arial"/>
+                <w:sz w:val="28"/>
+              </w:rPr>
+            </w:pPr>
+            <w:r>
+              <w:rPr>
+                <w:rFonts w:ascii="Arial" w:hAnsi="Arial" w:cs="Arial"/>
+                <w:sz w:val="28"/>
+              </w:rPr>
+              <w:t>El administrador inicializa sesión.</w:t>
+            </w:r>
+          </w:p>
+          <w:p>
+            <w:pPr>
+              <w:pStyle w:val="Prrafodelista"/>
+              <w:numPr>
+                <w:ilvl w:val="0"/>
+                <w:numId w:val="14"/>
+              </w:numPr>
+              <w:cnfStyle w:val="000000100000" w:firstRow="0" w:lastRow="0" w:firstColumn="0" w:lastColumn="0" w:oddVBand="0" w:evenVBand="0" w:oddHBand="1" w:evenHBand="0" w:firstRowFirstColumn="0" w:firstRowLastColumn="0" w:lastRowFirstColumn="0" w:lastRowLastColumn="0"/>
+              <w:rPr>
+                <w:rFonts w:ascii="Arial" w:hAnsi="Arial" w:cs="Arial"/>
+                <w:sz w:val="28"/>
+              </w:rPr>
+            </w:pPr>
+            <w:r>
+              <w:rPr>
+                <w:rFonts w:ascii="Arial" w:hAnsi="Arial" w:cs="Arial"/>
+                <w:sz w:val="28"/>
+              </w:rPr>
+              <w:t>El administrador presiona el botón de pedidos realizados.</w:t>
+            </w:r>
+          </w:p>
+          <w:p>
+            <w:pPr>
+              <w:pStyle w:val="Prrafodelista"/>
+              <w:numPr>
+                <w:ilvl w:val="0"/>
+                <w:numId w:val="14"/>
+              </w:numPr>
+              <w:cnfStyle w:val="000000100000" w:firstRow="0" w:lastRow="0" w:firstColumn="0" w:lastColumn="0" w:oddVBand="0" w:evenVBand="0" w:oddHBand="1" w:evenHBand="0" w:firstRowFirstColumn="0" w:firstRowLastColumn="0" w:lastRowFirstColumn="0" w:lastRowLastColumn="0"/>
+              <w:rPr>
+                <w:rFonts w:ascii="Arial" w:hAnsi="Arial" w:cs="Arial"/>
+                <w:sz w:val="28"/>
+              </w:rPr>
+            </w:pPr>
+            <w:r>
+              <w:rPr>
+                <w:rFonts w:ascii="Arial" w:hAnsi="Arial" w:cs="Arial"/>
+                <w:sz w:val="28"/>
+              </w:rPr>
+              <w:t>El sistema le muestra una lista de los pedidos realizados.</w:t>
+            </w:r>
+          </w:p>
+          <w:p>
+            <w:pPr>
+              <w:pStyle w:val="Prrafodelista"/>
+              <w:numPr>
+                <w:ilvl w:val="0"/>
+                <w:numId w:val="14"/>
+              </w:numPr>
+              <w:cnfStyle w:val="000000100000" w:firstRow="0" w:lastRow="0" w:firstColumn="0" w:lastColumn="0" w:oddVBand="0" w:evenVBand="0" w:oddHBand="1" w:evenHBand="0" w:firstRowFirstColumn="0" w:firstRowLastColumn="0" w:lastRowFirstColumn="0" w:lastRowLastColumn="0"/>
+              <w:rPr>
+                <w:rFonts w:ascii="Arial" w:hAnsi="Arial" w:cs="Arial"/>
+                <w:sz w:val="28"/>
+              </w:rPr>
+            </w:pPr>
+            <w:r>
+              <w:rPr>
+                <w:rFonts w:ascii="Arial" w:hAnsi="Arial" w:cs="Arial"/>
+                <w:sz w:val="28"/>
+              </w:rPr>
+              <w:t>El administrador presiona el botón inicial.</w:t>
+            </w:r>
+          </w:p>
+          <w:p>
+            <w:pPr>
+              <w:pStyle w:val="Prrafodelista"/>
+              <w:numPr>
+                <w:ilvl w:val="0"/>
+                <w:numId w:val="14"/>
+              </w:numPr>
+              <w:cnfStyle w:val="000000100000" w:firstRow="0" w:lastRow="0" w:firstColumn="0" w:lastColumn="0" w:oddVBand="0" w:evenVBand="0" w:oddHBand="1" w:evenHBand="0" w:firstRowFirstColumn="0" w:firstRowLastColumn="0" w:lastRowFirstColumn="0" w:lastRowLastColumn="0"/>
+              <w:rPr>
+                <w:rFonts w:ascii="Arial" w:hAnsi="Arial" w:cs="Arial"/>
+                <w:sz w:val="28"/>
+              </w:rPr>
+            </w:pPr>
+            <w:r>
+              <w:rPr>
+                <w:rFonts w:ascii="Arial" w:hAnsi="Arial" w:cs="Arial"/>
+                <w:sz w:val="28"/>
+              </w:rPr>
+              <w:t>Se redirige a la pantalla inicial</w:t>
+            </w:r>
+          </w:p>
+        </w:tc>
+      </w:tr>
+      <w:tr>
+        <w:trPr>
+          <w:cnfStyle w:val="000000010000" w:firstRow="0" w:lastRow="0" w:firstColumn="0" w:lastColumn="0" w:oddVBand="0" w:evenVBand="0" w:oddHBand="0" w:evenHBand="1" w:firstRowFirstColumn="0" w:firstRowLastColumn="0" w:lastRowFirstColumn="0" w:lastRowLastColumn="0"/>
+          <w:trHeight w:val="663"/>
+        </w:trPr>
+        <w:tc>
+          <w:tcPr>
+            <w:cnfStyle w:val="001000000000" w:firstRow="0" w:lastRow="0" w:firstColumn="1" w:lastColumn="0" w:oddVBand="0" w:evenVBand="0" w:oddHBand="0" w:evenHBand="0" w:firstRowFirstColumn="0" w:firstRowLastColumn="0" w:lastRowFirstColumn="0" w:lastRowLastColumn="0"/>
+            <w:tcW w:w="3096" w:type="dxa"/>
+            <w:vAlign w:val="center"/>
+          </w:tcPr>
+          <w:p>
+            <w:pPr>
+              <w:rPr>
+                <w:rFonts w:ascii="Arial" w:hAnsi="Arial" w:cs="Arial"/>
+                <w:sz w:val="28"/>
+              </w:rPr>
+            </w:pPr>
+            <w:r>
+              <w:rPr>
+                <w:rFonts w:ascii="Arial" w:hAnsi="Arial" w:cs="Arial"/>
+                <w:sz w:val="28"/>
+              </w:rPr>
+              <w:t>Flujo Alternativo:</w:t>
+            </w:r>
+          </w:p>
+          <w:p>
+            <w:pPr>
+              <w:rPr>
+                <w:rFonts w:ascii="Arial" w:hAnsi="Arial" w:cs="Arial"/>
+                <w:sz w:val="28"/>
+              </w:rPr>
+            </w:pPr>
+          </w:p>
+        </w:tc>
+        <w:tc>
+          <w:tcPr>
+            <w:tcW w:w="5733" w:type="dxa"/>
+            <w:vAlign w:val="center"/>
+          </w:tcPr>
+          <w:p>
+            <w:pPr>
+              <w:cnfStyle w:val="000000010000" w:firstRow="0" w:lastRow="0" w:firstColumn="0" w:lastColumn="0" w:oddVBand="0" w:evenVBand="0" w:oddHBand="0" w:evenHBand="1" w:firstRowFirstColumn="0" w:firstRowLastColumn="0" w:lastRowFirstColumn="0" w:lastRowLastColumn="0"/>
+              <w:rPr>
+                <w:rFonts w:ascii="Arial" w:hAnsi="Arial" w:cs="Arial"/>
+                <w:sz w:val="28"/>
+              </w:rPr>
+            </w:pPr>
+            <w:r>
+              <w:rPr>
+                <w:rFonts w:ascii="Arial" w:hAnsi="Arial" w:cs="Arial"/>
+                <w:sz w:val="28"/>
+              </w:rPr>
+              <w:t>En el paso 3 el administrador observa una lista de los pedidos realizados.</w:t>
+            </w:r>
+          </w:p>
+          <w:p>
+            <w:pPr>
+              <w:pStyle w:val="Prrafodelista"/>
+              <w:numPr>
+                <w:ilvl w:val="1"/>
+                <w:numId w:val="15"/>
+              </w:numPr>
+              <w:cnfStyle w:val="000000010000" w:firstRow="0" w:lastRow="0" w:firstColumn="0" w:lastColumn="0" w:oddVBand="0" w:evenVBand="0" w:oddHBand="0" w:evenHBand="1" w:firstRowFirstColumn="0" w:firstRowLastColumn="0" w:lastRowFirstColumn="0" w:lastRowLastColumn="0"/>
+              <w:rPr>
+                <w:rFonts w:ascii="Arial" w:hAnsi="Arial" w:cs="Arial"/>
+                <w:sz w:val="28"/>
+              </w:rPr>
+            </w:pPr>
+            <w:r>
+              <w:rPr>
+                <w:rFonts w:ascii="Arial" w:hAnsi="Arial" w:cs="Arial"/>
+                <w:sz w:val="28"/>
+              </w:rPr>
+              <w:t xml:space="preserve">El administrador presiona el botón de filtro, y de esta manera tener unos datos </w:t>
+            </w:r>
+            <w:proofErr w:type="spellStart"/>
+            <w:r>
+              <w:rPr>
+                <w:rFonts w:ascii="Arial" w:hAnsi="Arial" w:cs="Arial"/>
+                <w:sz w:val="28"/>
+              </w:rPr>
+              <w:t>mas</w:t>
+            </w:r>
+            <w:proofErr w:type="spellEnd"/>
+            <w:r>
+              <w:rPr>
+                <w:rFonts w:ascii="Arial" w:hAnsi="Arial" w:cs="Arial"/>
+                <w:sz w:val="28"/>
+              </w:rPr>
+              <w:t xml:space="preserve"> precisos.</w:t>
+            </w:r>
+          </w:p>
+          <w:p>
+            <w:pPr>
+              <w:pStyle w:val="Prrafodelista"/>
+              <w:numPr>
+                <w:ilvl w:val="1"/>
+                <w:numId w:val="15"/>
+              </w:numPr>
+              <w:cnfStyle w:val="000000010000" w:firstRow="0" w:lastRow="0" w:firstColumn="0" w:lastColumn="0" w:oddVBand="0" w:evenVBand="0" w:oddHBand="0" w:evenHBand="1" w:firstRowFirstColumn="0" w:firstRowLastColumn="0" w:lastRowFirstColumn="0" w:lastRowLastColumn="0"/>
+              <w:rPr>
+                <w:rFonts w:ascii="Arial" w:hAnsi="Arial" w:cs="Arial"/>
+                <w:sz w:val="28"/>
+              </w:rPr>
+            </w:pPr>
+            <w:r>
+              <w:rPr>
+                <w:rFonts w:ascii="Arial" w:hAnsi="Arial" w:cs="Arial"/>
+                <w:sz w:val="28"/>
+              </w:rPr>
+              <w:t>El administrador presiona el botón de ordenar, de tal manera de tener una mayor precisión de la información.</w:t>
+            </w:r>
+          </w:p>
+          <w:p>
+            <w:pPr>
+              <w:pStyle w:val="Prrafodelista"/>
+              <w:numPr>
+                <w:ilvl w:val="1"/>
+                <w:numId w:val="15"/>
+              </w:numPr>
+              <w:cnfStyle w:val="000000010000" w:firstRow="0" w:lastRow="0" w:firstColumn="0" w:lastColumn="0" w:oddVBand="0" w:evenVBand="0" w:oddHBand="0" w:evenHBand="1" w:firstRowFirstColumn="0" w:firstRowLastColumn="0" w:lastRowFirstColumn="0" w:lastRowLastColumn="0"/>
+              <w:rPr>
+                <w:rFonts w:ascii="Arial" w:hAnsi="Arial" w:cs="Arial"/>
+                <w:sz w:val="28"/>
+              </w:rPr>
+            </w:pPr>
+            <w:r>
+              <w:rPr>
+                <w:rFonts w:ascii="Arial" w:hAnsi="Arial" w:cs="Arial"/>
+                <w:sz w:val="28"/>
+              </w:rPr>
+              <w:t>El administrador presiona el objeto, este abrirá un panel con la información del producto.</w:t>
+            </w:r>
+          </w:p>
+        </w:tc>
+      </w:tr>
+      <w:tr>
+        <w:trPr>
+          <w:cnfStyle w:val="000000100000" w:firstRow="0" w:lastRow="0" w:firstColumn="0" w:lastColumn="0" w:oddVBand="0" w:evenVBand="0" w:oddHBand="1" w:evenHBand="0" w:firstRowFirstColumn="0" w:firstRowLastColumn="0" w:lastRowFirstColumn="0" w:lastRowLastColumn="0"/>
+          <w:trHeight w:val="663"/>
+        </w:trPr>
+        <w:tc>
+          <w:tcPr>
+            <w:cnfStyle w:val="001000000000" w:firstRow="0" w:lastRow="0" w:firstColumn="1" w:lastColumn="0" w:oddVBand="0" w:evenVBand="0" w:oddHBand="0" w:evenHBand="0" w:firstRowFirstColumn="0" w:firstRowLastColumn="0" w:lastRowFirstColumn="0" w:lastRowLastColumn="0"/>
+            <w:tcW w:w="3096" w:type="dxa"/>
+            <w:vAlign w:val="center"/>
+            <w:hideMark/>
+          </w:tcPr>
+          <w:p>
+            <w:pPr>
+              <w:rPr>
+                <w:rFonts w:ascii="Arial" w:hAnsi="Arial" w:cs="Arial"/>
+                <w:sz w:val="28"/>
+              </w:rPr>
+            </w:pPr>
+            <w:r>
+              <w:rPr>
+                <w:rFonts w:ascii="Arial" w:hAnsi="Arial" w:cs="Arial"/>
+                <w:sz w:val="28"/>
+              </w:rPr>
+              <w:t>Prioridad:</w:t>
+            </w:r>
+          </w:p>
+        </w:tc>
+        <w:tc>
+          <w:tcPr>
+            <w:tcW w:w="5733" w:type="dxa"/>
+            <w:vAlign w:val="center"/>
+          </w:tcPr>
+          <w:p>
+            <w:pPr>
+              <w:cnfStyle w:val="000000100000" w:firstRow="0" w:lastRow="0" w:firstColumn="0" w:lastColumn="0" w:oddVBand="0" w:evenVBand="0" w:oddHBand="1" w:evenHBand="0" w:firstRowFirstColumn="0" w:firstRowLastColumn="0" w:lastRowFirstColumn="0" w:lastRowLastColumn="0"/>
+              <w:rPr>
+                <w:rFonts w:ascii="Arial" w:hAnsi="Arial" w:cs="Arial"/>
+                <w:sz w:val="28"/>
+              </w:rPr>
+            </w:pPr>
+            <w:r>
+              <w:rPr>
+                <w:rFonts w:ascii="Arial" w:hAnsi="Arial" w:cs="Arial"/>
+                <w:sz w:val="28"/>
+              </w:rPr>
+              <w:t>Alta</w:t>
+            </w:r>
+          </w:p>
+        </w:tc>
+      </w:tr>
+      <w:tr>
+        <w:trPr>
+          <w:cnfStyle w:val="000000010000" w:firstRow="0" w:lastRow="0" w:firstColumn="0" w:lastColumn="0" w:oddVBand="0" w:evenVBand="0" w:oddHBand="0" w:evenHBand="1" w:firstRowFirstColumn="0" w:firstRowLastColumn="0" w:lastRowFirstColumn="0" w:lastRowLastColumn="0"/>
+          <w:trHeight w:val="663"/>
+        </w:trPr>
+        <w:tc>
+          <w:tcPr>
+            <w:cnfStyle w:val="001000000000" w:firstRow="0" w:lastRow="0" w:firstColumn="1" w:lastColumn="0" w:oddVBand="0" w:evenVBand="0" w:oddHBand="0" w:evenHBand="0" w:firstRowFirstColumn="0" w:firstRowLastColumn="0" w:lastRowFirstColumn="0" w:lastRowLastColumn="0"/>
+            <w:tcW w:w="3096" w:type="dxa"/>
+            <w:vAlign w:val="center"/>
+            <w:hideMark/>
+          </w:tcPr>
+          <w:p>
+            <w:pPr>
+              <w:rPr>
+                <w:rFonts w:ascii="Arial" w:hAnsi="Arial" w:cs="Arial"/>
+                <w:sz w:val="28"/>
+              </w:rPr>
+            </w:pPr>
+            <w:r>
+              <w:rPr>
+                <w:rFonts w:ascii="Arial" w:hAnsi="Arial" w:cs="Arial"/>
+                <w:sz w:val="28"/>
+              </w:rPr>
+              <w:t>Frecuencia de uso:</w:t>
+            </w:r>
+          </w:p>
+        </w:tc>
+        <w:tc>
+          <w:tcPr>
+            <w:tcW w:w="5733" w:type="dxa"/>
+            <w:vAlign w:val="center"/>
+          </w:tcPr>
+          <w:p>
+            <w:pPr>
+              <w:cnfStyle w:val="000000010000" w:firstRow="0" w:lastRow="0" w:firstColumn="0" w:lastColumn="0" w:oddVBand="0" w:evenVBand="0" w:oddHBand="0" w:evenHBand="1" w:firstRowFirstColumn="0" w:firstRowLastColumn="0" w:lastRowFirstColumn="0" w:lastRowLastColumn="0"/>
+              <w:rPr>
+                <w:rFonts w:ascii="Arial" w:hAnsi="Arial" w:cs="Arial"/>
+                <w:sz w:val="28"/>
+              </w:rPr>
+            </w:pPr>
+            <w:r>
+              <w:rPr>
+                <w:rFonts w:ascii="Arial" w:hAnsi="Arial" w:cs="Arial"/>
+                <w:sz w:val="28"/>
+              </w:rPr>
+              <w:t>Siempre que se quiera realizar cambios en la disposición de productos para maximizar las ganancias.</w:t>
+            </w:r>
+          </w:p>
+        </w:tc>
+      </w:tr>
+    </w:tbl>
+    <w:p/>
+    <w:tbl>
+      <w:tblPr>
+        <w:tblStyle w:val="Cuadrculaclara-nfasis4"/>
+        <w:tblW w:w="8829" w:type="dxa"/>
+        <w:tblLook w:val="04A0" w:firstRow="1" w:lastRow="0" w:firstColumn="1" w:lastColumn="0" w:noHBand="0" w:noVBand="1"/>
+      </w:tblPr>
+      <w:tblGrid>
+        <w:gridCol w:w="3096"/>
+        <w:gridCol w:w="5733"/>
+      </w:tblGrid>
+      <w:tr>
+        <w:trPr>
+          <w:cnfStyle w:val="100000000000" w:firstRow="1" w:lastRow="0" w:firstColumn="0" w:lastColumn="0" w:oddVBand="0" w:evenVBand="0" w:oddHBand="0" w:evenHBand="0" w:firstRowFirstColumn="0" w:firstRowLastColumn="0" w:lastRowFirstColumn="0" w:lastRowLastColumn="0"/>
+          <w:trHeight w:val="663"/>
+        </w:trPr>
+        <w:tc>
+          <w:tcPr>
+            <w:cnfStyle w:val="001000000000" w:firstRow="0" w:lastRow="0" w:firstColumn="1" w:lastColumn="0" w:oddVBand="0" w:evenVBand="0" w:oddHBand="0" w:evenHBand="0" w:firstRowFirstColumn="0" w:firstRowLastColumn="0" w:lastRowFirstColumn="0" w:lastRowLastColumn="0"/>
+            <w:tcW w:w="3096" w:type="dxa"/>
+            <w:vAlign w:val="center"/>
+            <w:hideMark/>
+          </w:tcPr>
+          <w:p>
+            <w:pPr>
+              <w:rPr>
+                <w:rFonts w:ascii="Arial" w:hAnsi="Arial" w:cs="Arial"/>
+                <w:sz w:val="28"/>
+              </w:rPr>
+            </w:pPr>
+            <w:r>
+              <w:rPr>
+                <w:rFonts w:ascii="Arial" w:hAnsi="Arial" w:cs="Arial"/>
+                <w:sz w:val="28"/>
+              </w:rPr>
+              <w:t>ID y Nombre:</w:t>
+            </w:r>
+          </w:p>
+        </w:tc>
+        <w:tc>
+          <w:tcPr>
+            <w:tcW w:w="5733" w:type="dxa"/>
+            <w:vAlign w:val="center"/>
+            <w:hideMark/>
+          </w:tcPr>
+          <w:p>
+            <w:pPr>
+              <w:cnfStyle w:val="100000000000" w:firstRow="1" w:lastRow="0" w:firstColumn="0" w:lastColumn="0" w:oddVBand="0" w:evenVBand="0" w:oddHBand="0" w:evenHBand="0" w:firstRowFirstColumn="0" w:firstRowLastColumn="0" w:lastRowFirstColumn="0" w:lastRowLastColumn="0"/>
+              <w:rPr>
+                <w:rFonts w:ascii="Arial" w:hAnsi="Arial" w:cs="Arial"/>
+                <w:sz w:val="28"/>
+              </w:rPr>
+            </w:pPr>
+            <w:r>
+              <w:rPr>
+                <w:rFonts w:ascii="Arial" w:hAnsi="Arial" w:cs="Arial"/>
+                <w:sz w:val="28"/>
+              </w:rPr>
+              <w:t xml:space="preserve">CU-09 </w:t>
+            </w:r>
+            <w:r>
+              <w:rPr>
+                <w:rFonts w:ascii="Arial" w:hAnsi="Arial" w:cs="Arial"/>
+                <w:sz w:val="28"/>
+              </w:rPr>
+              <w:t>Administrar Productos</w:t>
+            </w:r>
+            <w:r>
+              <w:rPr>
+                <w:rFonts w:ascii="Arial" w:hAnsi="Arial" w:cs="Arial"/>
+                <w:sz w:val="28"/>
+              </w:rPr>
+              <w:t>.</w:t>
+            </w:r>
+          </w:p>
+        </w:tc>
+      </w:tr>
+      <w:tr>
+        <w:trPr>
+          <w:cnfStyle w:val="000000100000" w:firstRow="0" w:lastRow="0" w:firstColumn="0" w:lastColumn="0" w:oddVBand="0" w:evenVBand="0" w:oddHBand="1" w:evenHBand="0" w:firstRowFirstColumn="0" w:firstRowLastColumn="0" w:lastRowFirstColumn="0" w:lastRowLastColumn="0"/>
+          <w:trHeight w:val="663"/>
+        </w:trPr>
+        <w:tc>
+          <w:tcPr>
+            <w:cnfStyle w:val="001000000000" w:firstRow="0" w:lastRow="0" w:firstColumn="1" w:lastColumn="0" w:oddVBand="0" w:evenVBand="0" w:oddHBand="0" w:evenHBand="0" w:firstRowFirstColumn="0" w:firstRowLastColumn="0" w:lastRowFirstColumn="0" w:lastRowLastColumn="0"/>
+            <w:tcW w:w="3096" w:type="dxa"/>
+            <w:vAlign w:val="center"/>
+            <w:hideMark/>
+          </w:tcPr>
+          <w:p>
+            <w:pPr>
+              <w:rPr>
+                <w:rFonts w:ascii="Arial" w:hAnsi="Arial" w:cs="Arial"/>
+                <w:sz w:val="28"/>
+              </w:rPr>
+            </w:pPr>
+            <w:r>
+              <w:rPr>
+                <w:rFonts w:ascii="Arial" w:hAnsi="Arial" w:cs="Arial"/>
+                <w:sz w:val="28"/>
+              </w:rPr>
+              <w:t>Creado por:</w:t>
+            </w:r>
+          </w:p>
+        </w:tc>
+        <w:tc>
+          <w:tcPr>
+            <w:tcW w:w="5733" w:type="dxa"/>
+            <w:vAlign w:val="center"/>
+          </w:tcPr>
+          <w:p>
+            <w:pPr>
+              <w:cnfStyle w:val="000000100000" w:firstRow="0" w:lastRow="0" w:firstColumn="0" w:lastColumn="0" w:oddVBand="0" w:evenVBand="0" w:oddHBand="1" w:evenHBand="0" w:firstRowFirstColumn="0" w:firstRowLastColumn="0" w:lastRowFirstColumn="0" w:lastRowLastColumn="0"/>
+              <w:rPr>
+                <w:rFonts w:ascii="Arial" w:hAnsi="Arial" w:cs="Arial"/>
+                <w:sz w:val="28"/>
+              </w:rPr>
+            </w:pPr>
+            <w:r>
+              <w:rPr>
+                <w:rFonts w:ascii="Arial" w:hAnsi="Arial" w:cs="Arial"/>
+                <w:sz w:val="28"/>
+              </w:rPr>
+              <w:t xml:space="preserve">José Daniel </w:t>
+            </w:r>
+            <w:proofErr w:type="spellStart"/>
+            <w:r>
+              <w:rPr>
+                <w:rFonts w:ascii="Arial" w:hAnsi="Arial" w:cs="Arial"/>
+                <w:sz w:val="28"/>
+              </w:rPr>
+              <w:t>Lopez</w:t>
+            </w:r>
+            <w:proofErr w:type="spellEnd"/>
+            <w:r>
+              <w:rPr>
+                <w:rFonts w:ascii="Arial" w:hAnsi="Arial" w:cs="Arial"/>
+                <w:sz w:val="28"/>
+              </w:rPr>
+              <w:t xml:space="preserve"> Mendiola</w:t>
+            </w:r>
+          </w:p>
+        </w:tc>
+      </w:tr>
+      <w:tr>
+        <w:trPr>
+          <w:cnfStyle w:val="000000010000" w:firstRow="0" w:lastRow="0" w:firstColumn="0" w:lastColumn="0" w:oddVBand="0" w:evenVBand="0" w:oddHBand="0" w:evenHBand="1" w:firstRowFirstColumn="0" w:firstRowLastColumn="0" w:lastRowFirstColumn="0" w:lastRowLastColumn="0"/>
+          <w:trHeight w:val="626"/>
+        </w:trPr>
+        <w:tc>
+          <w:tcPr>
+            <w:cnfStyle w:val="001000000000" w:firstRow="0" w:lastRow="0" w:firstColumn="1" w:lastColumn="0" w:oddVBand="0" w:evenVBand="0" w:oddHBand="0" w:evenHBand="0" w:firstRowFirstColumn="0" w:firstRowLastColumn="0" w:lastRowFirstColumn="0" w:lastRowLastColumn="0"/>
+            <w:tcW w:w="3096" w:type="dxa"/>
+            <w:vAlign w:val="center"/>
+          </w:tcPr>
+          <w:p>
+            <w:pPr>
+              <w:rPr>
+                <w:rFonts w:ascii="Arial" w:hAnsi="Arial" w:cs="Arial"/>
+                <w:sz w:val="28"/>
+              </w:rPr>
+            </w:pPr>
+            <w:r>
+              <w:rPr>
+                <w:rFonts w:ascii="Arial" w:hAnsi="Arial" w:cs="Arial"/>
+                <w:sz w:val="28"/>
+              </w:rPr>
+              <w:t>Fecha de creación:</w:t>
+            </w:r>
+          </w:p>
+          <w:p>
+            <w:pPr>
+              <w:rPr>
+                <w:rFonts w:ascii="Arial" w:hAnsi="Arial" w:cs="Arial"/>
+                <w:sz w:val="28"/>
+              </w:rPr>
+            </w:pPr>
+          </w:p>
+        </w:tc>
+        <w:tc>
+          <w:tcPr>
+            <w:tcW w:w="5733" w:type="dxa"/>
+            <w:vAlign w:val="center"/>
+          </w:tcPr>
+          <w:p>
+            <w:pPr>
+              <w:cnfStyle w:val="000000010000" w:firstRow="0" w:lastRow="0" w:firstColumn="0" w:lastColumn="0" w:oddVBand="0" w:evenVBand="0" w:oddHBand="0" w:evenHBand="1" w:firstRowFirstColumn="0" w:firstRowLastColumn="0" w:lastRowFirstColumn="0" w:lastRowLastColumn="0"/>
+              <w:rPr>
+                <w:rFonts w:ascii="Arial" w:hAnsi="Arial" w:cs="Arial"/>
+                <w:sz w:val="28"/>
+              </w:rPr>
+            </w:pPr>
+            <w:r>
+              <w:rPr>
+                <w:rFonts w:ascii="Arial" w:hAnsi="Arial" w:cs="Arial"/>
+                <w:sz w:val="28"/>
+              </w:rPr>
+              <w:t>06/12/2021</w:t>
+            </w:r>
+          </w:p>
+        </w:tc>
+      </w:tr>
+      <w:tr>
+        <w:trPr>
+          <w:cnfStyle w:val="000000100000" w:firstRow="0" w:lastRow="0" w:firstColumn="0" w:lastColumn="0" w:oddVBand="0" w:evenVBand="0" w:oddHBand="1" w:evenHBand="0" w:firstRowFirstColumn="0" w:firstRowLastColumn="0" w:lastRowFirstColumn="0" w:lastRowLastColumn="0"/>
+          <w:trHeight w:val="663"/>
+        </w:trPr>
+        <w:tc>
+          <w:tcPr>
+            <w:cnfStyle w:val="001000000000" w:firstRow="0" w:lastRow="0" w:firstColumn="1" w:lastColumn="0" w:oddVBand="0" w:evenVBand="0" w:oddHBand="0" w:evenHBand="0" w:firstRowFirstColumn="0" w:firstRowLastColumn="0" w:lastRowFirstColumn="0" w:lastRowLastColumn="0"/>
+            <w:tcW w:w="3096" w:type="dxa"/>
+            <w:vAlign w:val="center"/>
+            <w:hideMark/>
+          </w:tcPr>
+          <w:p>
+            <w:pPr>
+              <w:rPr>
+                <w:rFonts w:ascii="Arial" w:hAnsi="Arial" w:cs="Arial"/>
+                <w:sz w:val="28"/>
+              </w:rPr>
+            </w:pPr>
+            <w:r>
+              <w:rPr>
+                <w:rFonts w:ascii="Arial" w:hAnsi="Arial" w:cs="Arial"/>
+                <w:sz w:val="28"/>
+              </w:rPr>
+              <w:t>Actor primario:</w:t>
+            </w:r>
+          </w:p>
+        </w:tc>
+        <w:tc>
+          <w:tcPr>
+            <w:tcW w:w="5733" w:type="dxa"/>
+            <w:vAlign w:val="center"/>
+          </w:tcPr>
+          <w:p>
+            <w:pPr>
+              <w:cnfStyle w:val="000000100000" w:firstRow="0" w:lastRow="0" w:firstColumn="0" w:lastColumn="0" w:oddVBand="0" w:evenVBand="0" w:oddHBand="1" w:evenHBand="0" w:firstRowFirstColumn="0" w:firstRowLastColumn="0" w:lastRowFirstColumn="0" w:lastRowLastColumn="0"/>
+              <w:rPr>
+                <w:rFonts w:ascii="Arial" w:hAnsi="Arial" w:cs="Arial"/>
+                <w:sz w:val="28"/>
+              </w:rPr>
+            </w:pPr>
+            <w:r>
+              <w:rPr>
+                <w:rFonts w:ascii="Arial" w:hAnsi="Arial" w:cs="Arial"/>
+                <w:sz w:val="28"/>
+              </w:rPr>
+              <w:t>Manejador de Base de Datos</w:t>
+            </w:r>
+          </w:p>
+        </w:tc>
+      </w:tr>
+      <w:tr>
+        <w:trPr>
+          <w:cnfStyle w:val="000000010000" w:firstRow="0" w:lastRow="0" w:firstColumn="0" w:lastColumn="0" w:oddVBand="0" w:evenVBand="0" w:oddHBand="0" w:evenHBand="1" w:firstRowFirstColumn="0" w:firstRowLastColumn="0" w:lastRowFirstColumn="0" w:lastRowLastColumn="0"/>
+          <w:trHeight w:val="626"/>
+        </w:trPr>
+        <w:tc>
+          <w:tcPr>
+            <w:cnfStyle w:val="001000000000" w:firstRow="0" w:lastRow="0" w:firstColumn="1" w:lastColumn="0" w:oddVBand="0" w:evenVBand="0" w:oddHBand="0" w:evenHBand="0" w:firstRowFirstColumn="0" w:firstRowLastColumn="0" w:lastRowFirstColumn="0" w:lastRowLastColumn="0"/>
+            <w:tcW w:w="3096" w:type="dxa"/>
+            <w:vAlign w:val="center"/>
+            <w:hideMark/>
+          </w:tcPr>
+          <w:p>
+            <w:pPr>
+              <w:rPr>
+                <w:rFonts w:ascii="Arial" w:hAnsi="Arial" w:cs="Arial"/>
+                <w:sz w:val="28"/>
+              </w:rPr>
+            </w:pPr>
+            <w:r>
+              <w:rPr>
+                <w:rFonts w:ascii="Arial" w:hAnsi="Arial" w:cs="Arial"/>
+                <w:sz w:val="28"/>
+              </w:rPr>
+              <w:t>Actores secundarios:</w:t>
+            </w:r>
+          </w:p>
+        </w:tc>
+        <w:tc>
+          <w:tcPr>
+            <w:tcW w:w="5733" w:type="dxa"/>
+            <w:vAlign w:val="center"/>
+          </w:tcPr>
+          <w:p>
+            <w:pPr>
+              <w:cnfStyle w:val="000000010000" w:firstRow="0" w:lastRow="0" w:firstColumn="0" w:lastColumn="0" w:oddVBand="0" w:evenVBand="0" w:oddHBand="0" w:evenHBand="1" w:firstRowFirstColumn="0" w:firstRowLastColumn="0" w:lastRowFirstColumn="0" w:lastRowLastColumn="0"/>
+              <w:rPr>
+                <w:rFonts w:ascii="Arial" w:hAnsi="Arial" w:cs="Arial"/>
+                <w:sz w:val="28"/>
+              </w:rPr>
+            </w:pPr>
+            <w:r>
+              <w:rPr>
+                <w:rFonts w:ascii="Arial" w:hAnsi="Arial" w:cs="Arial"/>
+                <w:sz w:val="28"/>
+              </w:rPr>
+              <w:t>Analista</w:t>
+            </w:r>
+          </w:p>
+        </w:tc>
+      </w:tr>
+      <w:tr>
+        <w:trPr>
+          <w:cnfStyle w:val="000000100000" w:firstRow="0" w:lastRow="0" w:firstColumn="0" w:lastColumn="0" w:oddVBand="0" w:evenVBand="0" w:oddHBand="1" w:evenHBand="0" w:firstRowFirstColumn="0" w:firstRowLastColumn="0" w:lastRowFirstColumn="0" w:lastRowLastColumn="0"/>
+          <w:trHeight w:val="663"/>
+        </w:trPr>
+        <w:tc>
+          <w:tcPr>
+            <w:cnfStyle w:val="001000000000" w:firstRow="0" w:lastRow="0" w:firstColumn="1" w:lastColumn="0" w:oddVBand="0" w:evenVBand="0" w:oddHBand="0" w:evenHBand="0" w:firstRowFirstColumn="0" w:firstRowLastColumn="0" w:lastRowFirstColumn="0" w:lastRowLastColumn="0"/>
+            <w:tcW w:w="3096" w:type="dxa"/>
+            <w:vAlign w:val="center"/>
+          </w:tcPr>
+          <w:p>
+            <w:pPr>
+              <w:rPr>
+                <w:rFonts w:ascii="Arial" w:hAnsi="Arial" w:cs="Arial"/>
+                <w:sz w:val="28"/>
+              </w:rPr>
+            </w:pPr>
+            <w:r>
+              <w:rPr>
+                <w:rFonts w:ascii="Arial" w:hAnsi="Arial" w:cs="Arial"/>
+                <w:sz w:val="28"/>
+              </w:rPr>
+              <w:t>Descripción:</w:t>
+            </w:r>
+          </w:p>
+          <w:p>
+            <w:pPr>
+              <w:rPr>
+                <w:rFonts w:ascii="Arial" w:hAnsi="Arial" w:cs="Arial"/>
+                <w:sz w:val="28"/>
+              </w:rPr>
+            </w:pPr>
+          </w:p>
+        </w:tc>
+        <w:tc>
+          <w:tcPr>
+            <w:tcW w:w="5733" w:type="dxa"/>
+            <w:vAlign w:val="center"/>
+          </w:tcPr>
+          <w:p>
+            <w:pPr>
+              <w:cnfStyle w:val="000000100000" w:firstRow="0" w:lastRow="0" w:firstColumn="0" w:lastColumn="0" w:oddVBand="0" w:evenVBand="0" w:oddHBand="1" w:evenHBand="0" w:firstRowFirstColumn="0" w:firstRowLastColumn="0" w:lastRowFirstColumn="0" w:lastRowLastColumn="0"/>
+              <w:rPr>
+                <w:rFonts w:ascii="Arial" w:hAnsi="Arial" w:cs="Arial"/>
+                <w:sz w:val="28"/>
+              </w:rPr>
+            </w:pPr>
+            <w:r>
+              <w:rPr>
+                <w:rFonts w:ascii="Arial" w:hAnsi="Arial" w:cs="Arial"/>
+                <w:sz w:val="28"/>
+              </w:rPr>
+              <w:t>El administrador de base de datos podrá dar de baja, alta y alterar productos dentro de la base de datos.</w:t>
+            </w:r>
+          </w:p>
+        </w:tc>
+      </w:tr>
+      <w:tr>
+        <w:trPr>
+          <w:cnfStyle w:val="000000010000" w:firstRow="0" w:lastRow="0" w:firstColumn="0" w:lastColumn="0" w:oddVBand="0" w:evenVBand="0" w:oddHBand="0" w:evenHBand="1" w:firstRowFirstColumn="0" w:firstRowLastColumn="0" w:lastRowFirstColumn="0" w:lastRowLastColumn="0"/>
+          <w:trHeight w:val="626"/>
+        </w:trPr>
+        <w:tc>
+          <w:tcPr>
+            <w:cnfStyle w:val="001000000000" w:firstRow="0" w:lastRow="0" w:firstColumn="1" w:lastColumn="0" w:oddVBand="0" w:evenVBand="0" w:oddHBand="0" w:evenHBand="0" w:firstRowFirstColumn="0" w:firstRowLastColumn="0" w:lastRowFirstColumn="0" w:lastRowLastColumn="0"/>
+            <w:tcW w:w="3096" w:type="dxa"/>
+            <w:vAlign w:val="center"/>
+            <w:hideMark/>
+          </w:tcPr>
+          <w:p>
+            <w:pPr>
+              <w:rPr>
+                <w:rFonts w:ascii="Arial" w:hAnsi="Arial" w:cs="Arial"/>
+                <w:sz w:val="28"/>
+              </w:rPr>
+            </w:pPr>
+            <w:r>
+              <w:rPr>
+                <w:rFonts w:ascii="Arial" w:hAnsi="Arial" w:cs="Arial"/>
+                <w:sz w:val="28"/>
+              </w:rPr>
+              <w:t xml:space="preserve">Disparador – </w:t>
+            </w:r>
+            <w:proofErr w:type="spellStart"/>
+            <w:r>
+              <w:rPr>
+                <w:rFonts w:ascii="Arial" w:hAnsi="Arial" w:cs="Arial"/>
+                <w:sz w:val="28"/>
+              </w:rPr>
+              <w:t>trigger</w:t>
+            </w:r>
+            <w:proofErr w:type="spellEnd"/>
+            <w:r>
+              <w:rPr>
+                <w:rFonts w:ascii="Arial" w:hAnsi="Arial" w:cs="Arial"/>
+                <w:sz w:val="28"/>
+              </w:rPr>
+              <w:t>:</w:t>
+            </w:r>
+          </w:p>
+        </w:tc>
+        <w:tc>
+          <w:tcPr>
+            <w:tcW w:w="5733" w:type="dxa"/>
+            <w:vAlign w:val="center"/>
+          </w:tcPr>
+          <w:p>
+            <w:pPr>
+              <w:cnfStyle w:val="000000010000" w:firstRow="0" w:lastRow="0" w:firstColumn="0" w:lastColumn="0" w:oddVBand="0" w:evenVBand="0" w:oddHBand="0" w:evenHBand="1" w:firstRowFirstColumn="0" w:firstRowLastColumn="0" w:lastRowFirstColumn="0" w:lastRowLastColumn="0"/>
+              <w:rPr>
+                <w:rFonts w:ascii="Arial" w:hAnsi="Arial" w:cs="Arial"/>
+                <w:sz w:val="28"/>
+              </w:rPr>
+            </w:pPr>
+            <w:r>
+              <w:rPr>
+                <w:rFonts w:ascii="Arial" w:hAnsi="Arial" w:cs="Arial"/>
+                <w:sz w:val="28"/>
+              </w:rPr>
+              <w:t xml:space="preserve">El administrador por medio de su cuenta, se le otorgara disposición a realizar alteraciones en la base de datos (mediante </w:t>
+            </w:r>
+            <w:r>
+              <w:rPr>
+                <w:rFonts w:ascii="Arial" w:hAnsi="Arial" w:cs="Arial"/>
+                <w:sz w:val="28"/>
+              </w:rPr>
+              <w:lastRenderedPageBreak/>
+              <w:t>el uso de un botón).</w:t>
+            </w:r>
+          </w:p>
+        </w:tc>
+      </w:tr>
+      <w:tr>
+        <w:trPr>
+          <w:cnfStyle w:val="000000100000" w:firstRow="0" w:lastRow="0" w:firstColumn="0" w:lastColumn="0" w:oddVBand="0" w:evenVBand="0" w:oddHBand="1" w:evenHBand="0" w:firstRowFirstColumn="0" w:firstRowLastColumn="0" w:lastRowFirstColumn="0" w:lastRowLastColumn="0"/>
+          <w:trHeight w:val="663"/>
+        </w:trPr>
+        <w:tc>
+          <w:tcPr>
+            <w:cnfStyle w:val="001000000000" w:firstRow="0" w:lastRow="0" w:firstColumn="1" w:lastColumn="0" w:oddVBand="0" w:evenVBand="0" w:oddHBand="0" w:evenHBand="0" w:firstRowFirstColumn="0" w:firstRowLastColumn="0" w:lastRowFirstColumn="0" w:lastRowLastColumn="0"/>
+            <w:tcW w:w="3096" w:type="dxa"/>
+            <w:vAlign w:val="center"/>
+            <w:hideMark/>
+          </w:tcPr>
+          <w:p>
+            <w:pPr>
+              <w:rPr>
+                <w:rFonts w:ascii="Arial" w:hAnsi="Arial" w:cs="Arial"/>
+                <w:sz w:val="28"/>
+              </w:rPr>
+            </w:pPr>
+            <w:r>
+              <w:rPr>
+                <w:rFonts w:ascii="Arial" w:hAnsi="Arial" w:cs="Arial"/>
+                <w:sz w:val="28"/>
+              </w:rPr>
+              <w:lastRenderedPageBreak/>
+              <w:t>Pre-Condiciones:</w:t>
+            </w:r>
+          </w:p>
+        </w:tc>
+        <w:tc>
+          <w:tcPr>
+            <w:tcW w:w="5733" w:type="dxa"/>
+            <w:vAlign w:val="center"/>
+          </w:tcPr>
+          <w:p>
+            <w:pPr>
+              <w:cnfStyle w:val="000000100000" w:firstRow="0" w:lastRow="0" w:firstColumn="0" w:lastColumn="0" w:oddVBand="0" w:evenVBand="0" w:oddHBand="1" w:evenHBand="0" w:firstRowFirstColumn="0" w:firstRowLastColumn="0" w:lastRowFirstColumn="0" w:lastRowLastColumn="0"/>
+              <w:rPr>
+                <w:rFonts w:ascii="Arial" w:hAnsi="Arial" w:cs="Arial"/>
+                <w:sz w:val="28"/>
+              </w:rPr>
+            </w:pPr>
+            <w:r>
+              <w:rPr>
+                <w:rFonts w:ascii="Arial" w:hAnsi="Arial" w:cs="Arial"/>
+                <w:sz w:val="28"/>
+              </w:rPr>
+              <w:t>Pre-01 El administrador inicializara su cuenta.</w:t>
+            </w:r>
+          </w:p>
+        </w:tc>
+      </w:tr>
+      <w:tr>
+        <w:trPr>
+          <w:cnfStyle w:val="000000010000" w:firstRow="0" w:lastRow="0" w:firstColumn="0" w:lastColumn="0" w:oddVBand="0" w:evenVBand="0" w:oddHBand="0" w:evenHBand="1" w:firstRowFirstColumn="0" w:firstRowLastColumn="0" w:lastRowFirstColumn="0" w:lastRowLastColumn="0"/>
+          <w:trHeight w:val="663"/>
+        </w:trPr>
+        <w:tc>
+          <w:tcPr>
+            <w:cnfStyle w:val="001000000000" w:firstRow="0" w:lastRow="0" w:firstColumn="1" w:lastColumn="0" w:oddVBand="0" w:evenVBand="0" w:oddHBand="0" w:evenHBand="0" w:firstRowFirstColumn="0" w:firstRowLastColumn="0" w:lastRowFirstColumn="0" w:lastRowLastColumn="0"/>
+            <w:tcW w:w="3096" w:type="dxa"/>
+            <w:vAlign w:val="center"/>
+            <w:hideMark/>
+          </w:tcPr>
+          <w:p>
+            <w:pPr>
+              <w:rPr>
+                <w:rFonts w:ascii="Arial" w:hAnsi="Arial" w:cs="Arial"/>
+                <w:sz w:val="28"/>
+              </w:rPr>
+            </w:pPr>
+            <w:proofErr w:type="spellStart"/>
+            <w:r>
+              <w:rPr>
+                <w:rFonts w:ascii="Arial" w:hAnsi="Arial" w:cs="Arial"/>
+                <w:sz w:val="28"/>
+              </w:rPr>
+              <w:t>Pos</w:t>
+            </w:r>
+            <w:proofErr w:type="spellEnd"/>
+            <w:r>
+              <w:rPr>
+                <w:rFonts w:ascii="Arial" w:hAnsi="Arial" w:cs="Arial"/>
+                <w:sz w:val="28"/>
+              </w:rPr>
+              <w:t>-Condiciones:</w:t>
+            </w:r>
+          </w:p>
+        </w:tc>
+        <w:tc>
+          <w:tcPr>
+            <w:tcW w:w="5733" w:type="dxa"/>
+            <w:vAlign w:val="center"/>
+          </w:tcPr>
+          <w:p>
+            <w:pPr>
+              <w:cnfStyle w:val="000000010000" w:firstRow="0" w:lastRow="0" w:firstColumn="0" w:lastColumn="0" w:oddVBand="0" w:evenVBand="0" w:oddHBand="0" w:evenHBand="1" w:firstRowFirstColumn="0" w:firstRowLastColumn="0" w:lastRowFirstColumn="0" w:lastRowLastColumn="0"/>
+              <w:rPr>
+                <w:rFonts w:ascii="Arial" w:hAnsi="Arial" w:cs="Arial"/>
+                <w:sz w:val="28"/>
+              </w:rPr>
+            </w:pPr>
+            <w:proofErr w:type="spellStart"/>
+            <w:r>
+              <w:rPr>
+                <w:rFonts w:ascii="Arial" w:hAnsi="Arial" w:cs="Arial"/>
+                <w:sz w:val="28"/>
+              </w:rPr>
+              <w:t>Pos</w:t>
+            </w:r>
+            <w:proofErr w:type="spellEnd"/>
+            <w:r>
+              <w:rPr>
+                <w:rFonts w:ascii="Arial" w:hAnsi="Arial" w:cs="Arial"/>
+                <w:sz w:val="28"/>
+              </w:rPr>
               <w:t>-01 Se le redirige a un panel donde se muestra las opciones a realizar :</w:t>
             </w:r>
           </w:p>
@@ -10809,7 +10839,6 @@
                 <w:rFonts w:ascii="Arial" w:hAnsi="Arial" w:cs="Arial"/>
                 <w:sz w:val="28"/>
               </w:rPr>
-              <w:lastRenderedPageBreak/>
               <w:t>Nuevo</w:t>
             </w:r>
           </w:p>
@@ -10880,7 +10909,6 @@
                 <w:rFonts w:ascii="Arial" w:hAnsi="Arial" w:cs="Arial"/>
                 <w:sz w:val="28"/>
               </w:rPr>
-              <w:lastRenderedPageBreak/>
               <w:t>Flujo Principal:</w:t>
             </w:r>
           </w:p>
@@ -11382,7 +11410,15 @@
                 <w:rFonts w:ascii="Arial" w:hAnsi="Arial" w:cs="Arial"/>
                 <w:sz w:val="28"/>
               </w:rPr>
-              <w:t>Al encontrar el objeto, se selecciona y se redirige al paso 5.</w:t>
+              <w:t xml:space="preserve">Al encontrar el objeto, se </w:t>
+            </w:r>
+            <w:r>
+              <w:rPr>
+                <w:rFonts w:ascii="Arial" w:hAnsi="Arial" w:cs="Arial"/>
+                <w:sz w:val="28"/>
+              </w:rPr>
+              <w:lastRenderedPageBreak/>
+              <w:t>selecciona y se redirige al paso 5.</w:t>
             </w:r>
           </w:p>
           <w:p>
@@ -11440,15 +11476,7 @@
                 <w:rFonts w:ascii="Arial" w:hAnsi="Arial" w:cs="Arial"/>
                 <w:sz w:val="28"/>
               </w:rPr>
-              <w:t xml:space="preserve">, con el objetivo de buscar el objeto a alterar usando su nombre de objeto y/o </w:t>
-            </w:r>
-            <w:r>
-              <w:rPr>
-                <w:rFonts w:ascii="Arial" w:hAnsi="Arial" w:cs="Arial"/>
-                <w:sz w:val="28"/>
-              </w:rPr>
-              <w:lastRenderedPageBreak/>
-              <w:t>el id de este mismo.</w:t>
+              <w:t>, con el objetivo de buscar el objeto a alterar usando su nombre de objeto y/o el id de este mismo.</w:t>
             </w:r>
           </w:p>
           <w:p>
@@ -11751,12 +11779,12 @@
           <w:numId w:val="15"/>
         </w:numPr>
       </w:pPr>
-      <w:bookmarkStart w:id="8" w:name="_Toc90040883"/>
+      <w:bookmarkStart w:id="7" w:name="_Toc90040883"/>
       <w:r>
         <w:lastRenderedPageBreak/>
         <w:t>Diagramas de flujo de casos de uso</w:t>
       </w:r>
-      <w:bookmarkEnd w:id="8"/>
+      <w:bookmarkEnd w:id="7"/>
     </w:p>
     <w:p>
       <w:r>
@@ -11816,6 +11844,36 @@
     </w:p>
     <w:p/>
     <w:p>
+      <w:r>
+        <w:rPr>
+          <w:noProof/>
+          <w:lang w:eastAsia="es-MX"/>
+        </w:rPr>
+        <w:lastRenderedPageBreak/>
+        <w:pict w14:anchorId="17810400">
+          <v:shape id="_x0000_i1026" type="#_x0000_t75" style="width:446.25pt;height:490.5pt">
+            <v:imagedata r:id="rId9" o:title="Diagrama caso de uso 2 bebidas palomitas"/>
+          </v:shape>
+        </w:pict>
+      </w:r>
+    </w:p>
+    <w:p>
+      <w:bookmarkStart w:id="8" w:name="_GoBack"/>
+      <w:r>
+        <w:rPr>
+          <w:b/>
+        </w:rPr>
+        <w:t>Figura 2</w:t>
+      </w:r>
+      <w:bookmarkEnd w:id="8"/>
+      <w:r>
+        <w:t xml:space="preserve">. Se muestra el diagrama del caso de uso: </w:t>
+      </w:r>
+      <w:r>
+        <w:t>CU-02 Elegir bebidas, botanas o promociones.</w:t>
+      </w:r>
+    </w:p>
+    <w:p>
       <w:pPr>
         <w:pStyle w:val="Ttulo1"/>
       </w:pPr>
@@ -11885,11 +11943,7 @@
         <w:t>sta interface es la primera que se vería al iniciar el sistema, donde ped</w:t>
       </w:r>
       <w:r>
-        <w:t xml:space="preserve">irá un correo y una contraseña de un actor, así como poder registrarse o recuperar la </w:t>
-      </w:r>
-      <w:r>
-        <w:lastRenderedPageBreak/>
-        <w:t>contraseña de su cuenta. Es importante aclarar que debe haber una cuenta anteriormente registrada para los administradores.</w:t>
+        <w:t>irá un correo y una contraseña de un actor, así como poder registrarse o recuperar la contraseña de su cuenta. Es importante aclarar que debe haber una cuenta anteriormente registrada para los administradores.</w:t>
       </w:r>
     </w:p>
     <w:p>
@@ -11902,6 +11956,7 @@
           <w:noProof/>
           <w:lang w:eastAsia="es-MX"/>
         </w:rPr>
+        <w:lastRenderedPageBreak/>
         <w:drawing>
           <wp:inline distT="0" distB="0" distL="0" distR="0" wp14:anchorId="53046836" wp14:editId="76679925">
             <wp:extent cx="5076825" cy="3863245"/>
@@ -11918,7 +11973,7 @@
                     <pic:cNvPicPr/>
                   </pic:nvPicPr>
                   <pic:blipFill rotWithShape="1">
-                    <a:blip r:embed="rId9"/>
+                    <a:blip r:embed="rId10"/>
                     <a:srcRect l="23780" t="32326" r="33586" b="9970"/>
                     <a:stretch/>
                   </pic:blipFill>
@@ -11991,7 +12046,7 @@
                     <pic:cNvPicPr/>
                   </pic:nvPicPr>
                   <pic:blipFill rotWithShape="1">
-                    <a:blip r:embed="rId10"/>
+                    <a:blip r:embed="rId11"/>
                     <a:srcRect l="30235" t="32931" r="34774" b="10272"/>
                     <a:stretch/>
                   </pic:blipFill>
@@ -12054,7 +12109,7 @@
                     <pic:cNvPicPr/>
                   </pic:nvPicPr>
                   <pic:blipFill rotWithShape="1">
-                    <a:blip r:embed="rId11"/>
+                    <a:blip r:embed="rId12"/>
                     <a:srcRect l="18684" t="34442" r="35454" b="11178"/>
                     <a:stretch/>
                   </pic:blipFill>
@@ -12121,7 +12176,7 @@
                     <pic:cNvPicPr/>
                   </pic:nvPicPr>
                   <pic:blipFill>
-                    <a:blip r:embed="rId12"/>
+                    <a:blip r:embed="rId13"/>
                     <a:stretch>
                       <a:fillRect/>
                     </a:stretch>
@@ -12256,7 +12311,7 @@
                     <pic:cNvPicPr/>
                   </pic:nvPicPr>
                   <pic:blipFill>
-                    <a:blip r:embed="rId13"/>
+                    <a:blip r:embed="rId14"/>
                     <a:stretch>
                       <a:fillRect/>
                     </a:stretch>
@@ -12314,7 +12369,7 @@
                     <pic:cNvPicPr/>
                   </pic:nvPicPr>
                   <pic:blipFill>
-                    <a:blip r:embed="rId14"/>
+                    <a:blip r:embed="rId15"/>
                     <a:stretch>
                       <a:fillRect/>
                     </a:stretch>
@@ -12389,7 +12444,7 @@
                     <pic:cNvPicPr/>
                   </pic:nvPicPr>
                   <pic:blipFill>
-                    <a:blip r:embed="rId15"/>
+                    <a:blip r:embed="rId16"/>
                     <a:stretch>
                       <a:fillRect/>
                     </a:stretch>
@@ -12453,7 +12508,7 @@
                     <pic:cNvPicPr/>
                   </pic:nvPicPr>
                   <pic:blipFill>
-                    <a:blip r:embed="rId16"/>
+                    <a:blip r:embed="rId17"/>
                     <a:stretch>
                       <a:fillRect/>
                     </a:stretch>
@@ -12510,7 +12565,7 @@
                     <pic:cNvPicPr/>
                   </pic:nvPicPr>
                   <pic:blipFill>
-                    <a:blip r:embed="rId17"/>
+                    <a:blip r:embed="rId18"/>
                     <a:stretch>
                       <a:fillRect/>
                     </a:stretch>
@@ -12574,7 +12629,7 @@
                     <pic:cNvPicPr/>
                   </pic:nvPicPr>
                   <pic:blipFill>
-                    <a:blip r:embed="rId18"/>
+                    <a:blip r:embed="rId19"/>
                     <a:stretch>
                       <a:fillRect/>
                     </a:stretch>
@@ -12627,7 +12682,7 @@
                     <pic:cNvPicPr/>
                   </pic:nvPicPr>
                   <pic:blipFill rotWithShape="1">
-                    <a:blip r:embed="rId19"/>
+                    <a:blip r:embed="rId20"/>
                     <a:srcRect l="24120" t="36858" r="33586" b="10272"/>
                     <a:stretch/>
                   </pic:blipFill>
@@ -12683,7 +12738,7 @@
                     <pic:cNvPicPr/>
                   </pic:nvPicPr>
                   <pic:blipFill rotWithShape="1">
-                    <a:blip r:embed="rId20"/>
+                    <a:blip r:embed="rId21"/>
                     <a:srcRect l="26159" t="33837" r="32906" b="20241"/>
                     <a:stretch/>
                   </pic:blipFill>
@@ -16220,7 +16275,7 @@
 </file>
 
 <file path=customXml/itemProps1.xml><?xml version="1.0" encoding="utf-8"?>
-<ds:datastoreItem xmlns:ds="http://schemas.openxmlformats.org/officeDocument/2006/customXml" ds:itemID="{A4FE1A84-974E-419C-B5BF-25A6F6F2F2AF}">
+<ds:datastoreItem xmlns:ds="http://schemas.openxmlformats.org/officeDocument/2006/customXml" ds:itemID="{76B2E8E4-8C5B-419F-AB58-047A34B10262}">
   <ds:schemaRefs>
     <ds:schemaRef ds:uri="http://schemas.openxmlformats.org/officeDocument/2006/bibliography"/>
   </ds:schemaRefs>

</xml_diff>

<commit_message>
Se modifico caso de uso 09
</commit_message>
<xml_diff>
--- a/plantilla documento de requerimientos curso aydsc.docx
+++ b/plantilla documento de requerimientos curso aydsc.docx
@@ -10513,8 +10513,10 @@
                 <w:rFonts w:ascii="Arial" w:hAnsi="Arial" w:cs="Arial"/>
                 <w:sz w:val="28"/>
               </w:rPr>
-              <w:t>Manejador de Base de Datos</w:t>
-            </w:r>
+              <w:t>Administrador</w:t>
+            </w:r>
+            <w:bookmarkStart w:id="7" w:name="_GoBack"/>
+            <w:bookmarkEnd w:id="7"/>
           </w:p>
         </w:tc>
       </w:tr>
@@ -11779,12 +11781,12 @@
           <w:numId w:val="15"/>
         </w:numPr>
       </w:pPr>
-      <w:bookmarkStart w:id="7" w:name="_Toc90040883"/>
+      <w:bookmarkStart w:id="8" w:name="_Toc90040883"/>
       <w:r>
         <w:lastRenderedPageBreak/>
         <w:t>Diagramas de flujo de casos de uso</w:t>
       </w:r>
-      <w:bookmarkEnd w:id="7"/>
+      <w:bookmarkEnd w:id="8"/>
     </w:p>
     <w:p>
       <w:r>
@@ -11858,14 +11860,12 @@
       </w:r>
     </w:p>
     <w:p>
-      <w:bookmarkStart w:id="8" w:name="_GoBack"/>
       <w:r>
         <w:rPr>
           <w:b/>
         </w:rPr>
         <w:t>Figura 2</w:t>
       </w:r>
-      <w:bookmarkEnd w:id="8"/>
       <w:r>
         <w:t xml:space="preserve">. Se muestra el diagrama del caso de uso: </w:t>
       </w:r>
@@ -16275,7 +16275,7 @@
 </file>
 
 <file path=customXml/itemProps1.xml><?xml version="1.0" encoding="utf-8"?>
-<ds:datastoreItem xmlns:ds="http://schemas.openxmlformats.org/officeDocument/2006/customXml" ds:itemID="{76B2E8E4-8C5B-419F-AB58-047A34B10262}">
+<ds:datastoreItem xmlns:ds="http://schemas.openxmlformats.org/officeDocument/2006/customXml" ds:itemID="{0A9F67EB-FE92-4970-A0AE-18A95A351191}">
   <ds:schemaRefs>
     <ds:schemaRef ds:uri="http://schemas.openxmlformats.org/officeDocument/2006/bibliography"/>
   </ds:schemaRefs>

</xml_diff>

<commit_message>
Se agrego diagrama de flujo del CU 03
</commit_message>
<xml_diff>
--- a/plantilla documento de requerimientos curso aydsc.docx
+++ b/plantilla documento de requerimientos curso aydsc.docx
@@ -10515,8 +10515,6 @@
               </w:rPr>
               <w:t>Administrador</w:t>
             </w:r>
-            <w:bookmarkStart w:id="7" w:name="_GoBack"/>
-            <w:bookmarkEnd w:id="7"/>
           </w:p>
         </w:tc>
       </w:tr>
@@ -11781,12 +11779,12 @@
           <w:numId w:val="15"/>
         </w:numPr>
       </w:pPr>
-      <w:bookmarkStart w:id="8" w:name="_Toc90040883"/>
+      <w:bookmarkStart w:id="7" w:name="_Toc90040883"/>
       <w:r>
         <w:lastRenderedPageBreak/>
         <w:t>Diagramas de flujo de casos de uso</w:t>
       </w:r>
-      <w:bookmarkEnd w:id="8"/>
+      <w:bookmarkEnd w:id="7"/>
     </w:p>
     <w:p>
       <w:r>
@@ -11873,14 +11871,94 @@
         <w:t>CU-02 Elegir bebidas, botanas o promociones.</w:t>
       </w:r>
     </w:p>
+    <w:p/>
     <w:p>
+      <w:r>
+        <w:rPr>
+          <w:noProof/>
+          <w:lang w:eastAsia="es-MX"/>
+        </w:rPr>
+        <w:lastRenderedPageBreak/>
+        <w:drawing>
+          <wp:inline distT="0" distB="0" distL="0" distR="0" wp14:anchorId="781D3F43" wp14:editId="0D5E7ED0">
+            <wp:extent cx="5671185" cy="4333178"/>
+            <wp:effectExtent l="0" t="0" r="5715" b="0"/>
+            <wp:docPr id="8" name="Imagen 8" descr="C:\Users\Folken\Documents\AYDSC\Diagramaflujo 03.png"/>
+            <wp:cNvGraphicFramePr>
+              <a:graphicFrameLocks xmlns:a="http://schemas.openxmlformats.org/drawingml/2006/main" noChangeAspect="1"/>
+            </wp:cNvGraphicFramePr>
+            <a:graphic xmlns:a="http://schemas.openxmlformats.org/drawingml/2006/main">
+              <a:graphicData uri="http://schemas.openxmlformats.org/drawingml/2006/picture">
+                <pic:pic xmlns:pic="http://schemas.openxmlformats.org/drawingml/2006/picture">
+                  <pic:nvPicPr>
+                    <pic:cNvPr id="0" name="Picture 3" descr="C:\Users\Folken\Documents\AYDSC\Diagramaflujo 03.png"/>
+                    <pic:cNvPicPr>
+                      <a:picLocks noChangeAspect="1" noChangeArrowheads="1"/>
+                    </pic:cNvPicPr>
+                  </pic:nvPicPr>
+                  <pic:blipFill>
+                    <a:blip r:embed="rId10" cstate="print">
+                      <a:extLst>
+                        <a:ext uri="{28A0092B-C50C-407E-A947-70E740481C1C}">
+                          <a14:useLocalDpi xmlns:a14="http://schemas.microsoft.com/office/drawing/2010/main" val="0"/>
+                        </a:ext>
+                      </a:extLst>
+                    </a:blip>
+                    <a:srcRect/>
+                    <a:stretch>
+                      <a:fillRect/>
+                    </a:stretch>
+                  </pic:blipFill>
+                  <pic:spPr bwMode="auto">
+                    <a:xfrm>
+                      <a:off x="0" y="0"/>
+                      <a:ext cx="5671185" cy="4333178"/>
+                    </a:xfrm>
+                    <a:prstGeom prst="rect">
+                      <a:avLst/>
+                    </a:prstGeom>
+                    <a:noFill/>
+                    <a:ln>
+                      <a:noFill/>
+                    </a:ln>
+                  </pic:spPr>
+                </pic:pic>
+              </a:graphicData>
+            </a:graphic>
+          </wp:inline>
+        </w:drawing>
+      </w:r>
+    </w:p>
+    <w:p>
+      <w:r>
+        <w:t xml:space="preserve">Figura 3. </w:t>
+      </w:r>
+      <w:r>
+        <w:t xml:space="preserve">Se muestra el diagrama del caso de uso: </w:t>
+      </w:r>
+      <w:r>
+        <w:t>CU-03</w:t>
+      </w:r>
+      <w:r>
+        <w:t xml:space="preserve"> </w:t>
+      </w:r>
+      <w:r>
+        <w:t>Pagar producto</w:t>
+      </w:r>
+      <w:r>
+        <w:t>.</w:t>
+      </w:r>
+    </w:p>
+    <w:p>
       <w:pPr>
         <w:pStyle w:val="Ttulo1"/>
       </w:pPr>
-      <w:bookmarkStart w:id="9" w:name="_Toc90040884"/>
+      <w:bookmarkStart w:id="8" w:name="_Toc90040884"/>
       <w:r>
         <w:t>Apéndice A: Interfaces de casos de uso</w:t>
       </w:r>
+      <w:bookmarkStart w:id="9" w:name="_GoBack"/>
+      <w:bookmarkEnd w:id="8"/>
       <w:bookmarkEnd w:id="9"/>
     </w:p>
     <w:p>
@@ -11973,7 +12051,7 @@
                     <pic:cNvPicPr/>
                   </pic:nvPicPr>
                   <pic:blipFill rotWithShape="1">
-                    <a:blip r:embed="rId10"/>
+                    <a:blip r:embed="rId11"/>
                     <a:srcRect l="23780" t="32326" r="33586" b="9970"/>
                     <a:stretch/>
                   </pic:blipFill>
@@ -12046,7 +12124,7 @@
                     <pic:cNvPicPr/>
                   </pic:nvPicPr>
                   <pic:blipFill rotWithShape="1">
-                    <a:blip r:embed="rId11"/>
+                    <a:blip r:embed="rId12"/>
                     <a:srcRect l="30235" t="32931" r="34774" b="10272"/>
                     <a:stretch/>
                   </pic:blipFill>
@@ -12109,7 +12187,7 @@
                     <pic:cNvPicPr/>
                   </pic:nvPicPr>
                   <pic:blipFill rotWithShape="1">
-                    <a:blip r:embed="rId12"/>
+                    <a:blip r:embed="rId13"/>
                     <a:srcRect l="18684" t="34442" r="35454" b="11178"/>
                     <a:stretch/>
                   </pic:blipFill>
@@ -12176,7 +12254,7 @@
                     <pic:cNvPicPr/>
                   </pic:nvPicPr>
                   <pic:blipFill>
-                    <a:blip r:embed="rId13"/>
+                    <a:blip r:embed="rId14"/>
                     <a:stretch>
                       <a:fillRect/>
                     </a:stretch>
@@ -12311,7 +12389,7 @@
                     <pic:cNvPicPr/>
                   </pic:nvPicPr>
                   <pic:blipFill>
-                    <a:blip r:embed="rId14"/>
+                    <a:blip r:embed="rId15"/>
                     <a:stretch>
                       <a:fillRect/>
                     </a:stretch>
@@ -12369,7 +12447,7 @@
                     <pic:cNvPicPr/>
                   </pic:nvPicPr>
                   <pic:blipFill>
-                    <a:blip r:embed="rId15"/>
+                    <a:blip r:embed="rId16"/>
                     <a:stretch>
                       <a:fillRect/>
                     </a:stretch>
@@ -12444,7 +12522,7 @@
                     <pic:cNvPicPr/>
                   </pic:nvPicPr>
                   <pic:blipFill>
-                    <a:blip r:embed="rId16"/>
+                    <a:blip r:embed="rId17"/>
                     <a:stretch>
                       <a:fillRect/>
                     </a:stretch>
@@ -12508,7 +12586,7 @@
                     <pic:cNvPicPr/>
                   </pic:nvPicPr>
                   <pic:blipFill>
-                    <a:blip r:embed="rId17"/>
+                    <a:blip r:embed="rId18"/>
                     <a:stretch>
                       <a:fillRect/>
                     </a:stretch>
@@ -12565,7 +12643,7 @@
                     <pic:cNvPicPr/>
                   </pic:nvPicPr>
                   <pic:blipFill>
-                    <a:blip r:embed="rId18"/>
+                    <a:blip r:embed="rId19"/>
                     <a:stretch>
                       <a:fillRect/>
                     </a:stretch>
@@ -12629,7 +12707,7 @@
                     <pic:cNvPicPr/>
                   </pic:nvPicPr>
                   <pic:blipFill>
-                    <a:blip r:embed="rId19"/>
+                    <a:blip r:embed="rId20"/>
                     <a:stretch>
                       <a:fillRect/>
                     </a:stretch>
@@ -12682,7 +12760,7 @@
                     <pic:cNvPicPr/>
                   </pic:nvPicPr>
                   <pic:blipFill rotWithShape="1">
-                    <a:blip r:embed="rId20"/>
+                    <a:blip r:embed="rId21"/>
                     <a:srcRect l="24120" t="36858" r="33586" b="10272"/>
                     <a:stretch/>
                   </pic:blipFill>
@@ -12738,7 +12816,7 @@
                     <pic:cNvPicPr/>
                   </pic:nvPicPr>
                   <pic:blipFill rotWithShape="1">
-                    <a:blip r:embed="rId21"/>
+                    <a:blip r:embed="rId22"/>
                     <a:srcRect l="26159" t="33837" r="32906" b="20241"/>
                     <a:stretch/>
                   </pic:blipFill>
@@ -16275,7 +16353,7 @@
 </file>
 
 <file path=customXml/itemProps1.xml><?xml version="1.0" encoding="utf-8"?>
-<ds:datastoreItem xmlns:ds="http://schemas.openxmlformats.org/officeDocument/2006/customXml" ds:itemID="{0A9F67EB-FE92-4970-A0AE-18A95A351191}">
+<ds:datastoreItem xmlns:ds="http://schemas.openxmlformats.org/officeDocument/2006/customXml" ds:itemID="{35325F88-756F-4AF5-8617-07B67003F12A}">
   <ds:schemaRefs>
     <ds:schemaRef ds:uri="http://schemas.openxmlformats.org/officeDocument/2006/bibliography"/>
   </ds:schemaRefs>

</xml_diff>

<commit_message>
Se agrego la interfaz de usuario del caso 02
</commit_message>
<xml_diff>
--- a/plantilla documento de requerimientos curso aydsc.docx
+++ b/plantilla documento de requerimientos curso aydsc.docx
@@ -11931,13 +11931,7 @@
     </w:p>
     <w:p>
       <w:r>
-        <w:t xml:space="preserve">Figura 3. </w:t>
-      </w:r>
-      <w:r>
-        <w:t xml:space="preserve">Se muestra el diagrama del caso de uso: </w:t>
-      </w:r>
-      <w:r>
-        <w:t>CU-03</w:t>
+        <w:t>Figura 3. Se muestra el diagrama del caso de uso: CU-03</w:t>
       </w:r>
       <w:r>
         <w:t xml:space="preserve"> </w:t>
@@ -11957,9 +11951,7 @@
       <w:r>
         <w:t>Apéndice A: Interfaces de casos de uso</w:t>
       </w:r>
-      <w:bookmarkStart w:id="9" w:name="_GoBack"/>
       <w:bookmarkEnd w:id="8"/>
-      <w:bookmarkEnd w:id="9"/>
     </w:p>
     <w:p>
       <w:r>
@@ -12729,6 +12721,202 @@
       </w:r>
     </w:p>
     <w:p>
+      <w:pPr>
+        <w:jc w:val="center"/>
+      </w:pPr>
+    </w:p>
+    <w:p>
+      <w:pPr>
+        <w:jc w:val="center"/>
+      </w:pPr>
+      <w:r>
+        <w:rPr>
+          <w:noProof/>
+          <w:lang w:eastAsia="es-MX"/>
+        </w:rPr>
+        <w:drawing>
+          <wp:inline distT="0" distB="0" distL="0" distR="0" wp14:anchorId="011E2828" wp14:editId="30BCC68D">
+            <wp:extent cx="4505325" cy="2919451"/>
+            <wp:effectExtent l="0" t="0" r="0" b="0"/>
+            <wp:docPr id="10" name="Imagen 10"/>
+            <wp:cNvGraphicFramePr>
+              <a:graphicFrameLocks xmlns:a="http://schemas.openxmlformats.org/drawingml/2006/main" noChangeAspect="1"/>
+            </wp:cNvGraphicFramePr>
+            <a:graphic xmlns:a="http://schemas.openxmlformats.org/drawingml/2006/main">
+              <a:graphicData uri="http://schemas.openxmlformats.org/drawingml/2006/picture">
+                <pic:pic xmlns:pic="http://schemas.openxmlformats.org/drawingml/2006/picture">
+                  <pic:nvPicPr>
+                    <pic:cNvPr id="1" name=""/>
+                    <pic:cNvPicPr/>
+                  </pic:nvPicPr>
+                  <pic:blipFill rotWithShape="1">
+                    <a:blip r:embed="rId21"/>
+                    <a:srcRect l="22674" t="28961" r="35338" b="22671"/>
+                    <a:stretch/>
+                  </pic:blipFill>
+                  <pic:spPr bwMode="auto">
+                    <a:xfrm>
+                      <a:off x="0" y="0"/>
+                      <a:ext cx="4535498" cy="2939003"/>
+                    </a:xfrm>
+                    <a:prstGeom prst="rect">
+                      <a:avLst/>
+                    </a:prstGeom>
+                    <a:ln>
+                      <a:noFill/>
+                    </a:ln>
+                    <a:extLst>
+                      <a:ext uri="{53640926-AAD7-44D8-BBD7-CCE9431645EC}">
+                        <a14:shadowObscured xmlns:a14="http://schemas.microsoft.com/office/drawing/2010/main"/>
+                      </a:ext>
+                    </a:extLst>
+                  </pic:spPr>
+                </pic:pic>
+              </a:graphicData>
+            </a:graphic>
+          </wp:inline>
+        </w:drawing>
+      </w:r>
+    </w:p>
+    <w:p>
+      <w:pPr>
+        <w:jc w:val="center"/>
+      </w:pPr>
+      <w:r>
+        <w:t>El actor puede visualizar lo que ha comprado en caso de que no haya agregado algo el botón estará inactivo también estará inactivo si el actor no tiene registrada una forma de pago.</w:t>
+      </w:r>
+    </w:p>
+    <w:p>
+      <w:pPr>
+        <w:jc w:val="center"/>
+      </w:pPr>
+      <w:r>
+        <w:rPr>
+          <w:noProof/>
+          <w:lang w:eastAsia="es-MX"/>
+        </w:rPr>
+        <w:lastRenderedPageBreak/>
+        <w:drawing>
+          <wp:inline distT="0" distB="0" distL="0" distR="0" wp14:anchorId="3FA1F505" wp14:editId="09307CBA">
+            <wp:extent cx="4572000" cy="3346704"/>
+            <wp:effectExtent l="0" t="0" r="0" b="6350"/>
+            <wp:docPr id="13" name="Imagen 13"/>
+            <wp:cNvGraphicFramePr>
+              <a:graphicFrameLocks xmlns:a="http://schemas.openxmlformats.org/drawingml/2006/main" noChangeAspect="1"/>
+            </wp:cNvGraphicFramePr>
+            <a:graphic xmlns:a="http://schemas.openxmlformats.org/drawingml/2006/main">
+              <a:graphicData uri="http://schemas.openxmlformats.org/drawingml/2006/picture">
+                <pic:pic xmlns:pic="http://schemas.openxmlformats.org/drawingml/2006/picture">
+                  <pic:nvPicPr>
+                    <pic:cNvPr id="1" name=""/>
+                    <pic:cNvPicPr/>
+                  </pic:nvPicPr>
+                  <pic:blipFill rotWithShape="1">
+                    <a:blip r:embed="rId22"/>
+                    <a:srcRect l="23178" t="22989" r="34834" b="22373"/>
+                    <a:stretch/>
+                  </pic:blipFill>
+                  <pic:spPr bwMode="auto">
+                    <a:xfrm>
+                      <a:off x="0" y="0"/>
+                      <a:ext cx="4584890" cy="3356140"/>
+                    </a:xfrm>
+                    <a:prstGeom prst="rect">
+                      <a:avLst/>
+                    </a:prstGeom>
+                    <a:ln>
+                      <a:noFill/>
+                    </a:ln>
+                    <a:extLst>
+                      <a:ext uri="{53640926-AAD7-44D8-BBD7-CCE9431645EC}">
+                        <a14:shadowObscured xmlns:a14="http://schemas.microsoft.com/office/drawing/2010/main"/>
+                      </a:ext>
+                    </a:extLst>
+                  </pic:spPr>
+                </pic:pic>
+              </a:graphicData>
+            </a:graphic>
+          </wp:inline>
+        </w:drawing>
+      </w:r>
+    </w:p>
+    <w:p>
+      <w:pPr>
+        <w:jc w:val="center"/>
+      </w:pPr>
+      <w:r>
+        <w:t>En esta ventana el actor podrá seleccionar al menos una forma de pago para poder continuar con su compra.</w:t>
+      </w:r>
+    </w:p>
+    <w:p>
+      <w:pPr>
+        <w:jc w:val="center"/>
+      </w:pPr>
+      <w:r>
+        <w:rPr>
+          <w:noProof/>
+          <w:lang w:eastAsia="es-MX"/>
+        </w:rPr>
+        <w:drawing>
+          <wp:inline distT="0" distB="0" distL="0" distR="0" wp14:anchorId="44DF73B7" wp14:editId="4079A50C">
+            <wp:extent cx="4648200" cy="2848897"/>
+            <wp:effectExtent l="0" t="0" r="0" b="8890"/>
+            <wp:docPr id="19" name="Imagen 19"/>
+            <wp:cNvGraphicFramePr>
+              <a:graphicFrameLocks xmlns:a="http://schemas.openxmlformats.org/drawingml/2006/main" noChangeAspect="1"/>
+            </wp:cNvGraphicFramePr>
+            <a:graphic xmlns:a="http://schemas.openxmlformats.org/drawingml/2006/main">
+              <a:graphicData uri="http://schemas.openxmlformats.org/drawingml/2006/picture">
+                <pic:pic xmlns:pic="http://schemas.openxmlformats.org/drawingml/2006/picture">
+                  <pic:nvPicPr>
+                    <pic:cNvPr id="1" name=""/>
+                    <pic:cNvPicPr/>
+                  </pic:nvPicPr>
+                  <pic:blipFill rotWithShape="1">
+                    <a:blip r:embed="rId23"/>
+                    <a:srcRect l="23346" t="29857" r="35002" b="24761"/>
+                    <a:stretch/>
+                  </pic:blipFill>
+                  <pic:spPr bwMode="auto">
+                    <a:xfrm>
+                      <a:off x="0" y="0"/>
+                      <a:ext cx="4667903" cy="2860973"/>
+                    </a:xfrm>
+                    <a:prstGeom prst="rect">
+                      <a:avLst/>
+                    </a:prstGeom>
+                    <a:ln>
+                      <a:noFill/>
+                    </a:ln>
+                    <a:extLst>
+                      <a:ext uri="{53640926-AAD7-44D8-BBD7-CCE9431645EC}">
+                        <a14:shadowObscured xmlns:a14="http://schemas.microsoft.com/office/drawing/2010/main"/>
+                      </a:ext>
+                    </a:extLst>
+                  </pic:spPr>
+                </pic:pic>
+              </a:graphicData>
+            </a:graphic>
+          </wp:inline>
+        </w:drawing>
+      </w:r>
+    </w:p>
+    <w:p>
+      <w:pPr>
+        <w:jc w:val="center"/>
+      </w:pPr>
+      <w:r>
+        <w:t>Este será el mensaje que vera el actor cuando el proceso de compra finalice.</w:t>
+      </w:r>
+      <w:bookmarkStart w:id="9" w:name="_GoBack"/>
+      <w:bookmarkEnd w:id="9"/>
+    </w:p>
+    <w:p>
+      <w:pPr>
+        <w:jc w:val="center"/>
+      </w:pPr>
+    </w:p>
+    <w:p>
       <w:r>
         <w:t>8.-</w:t>
       </w:r>
@@ -12744,6 +12932,7 @@
           <w:noProof/>
           <w:lang w:eastAsia="es-MX"/>
         </w:rPr>
+        <w:lastRenderedPageBreak/>
         <w:drawing>
           <wp:inline distT="0" distB="0" distL="0" distR="0" wp14:anchorId="61DAD9C0" wp14:editId="105A31C0">
             <wp:extent cx="5136543" cy="3610020"/>
@@ -12760,7 +12949,7 @@
                     <pic:cNvPicPr/>
                   </pic:nvPicPr>
                   <pic:blipFill rotWithShape="1">
-                    <a:blip r:embed="rId21"/>
+                    <a:blip r:embed="rId24"/>
                     <a:srcRect l="24120" t="36858" r="33586" b="10272"/>
                     <a:stretch/>
                   </pic:blipFill>
@@ -12790,7 +12979,6 @@
     </w:p>
     <w:p>
       <w:r>
-        <w:lastRenderedPageBreak/>
         <w:t>En caso de presionar un artículo, por ejemplo palomitas, podrá ver una imagen del artículo, su ID, tamaño, unidades, costo, valoración, descripción y una gráfica de las compras hechas al día, al mes y al año.</w:t>
       </w:r>
     </w:p>
@@ -12816,7 +13004,7 @@
                     <pic:cNvPicPr/>
                   </pic:nvPicPr>
                   <pic:blipFill rotWithShape="1">
-                    <a:blip r:embed="rId22"/>
+                    <a:blip r:embed="rId25"/>
                     <a:srcRect l="26159" t="33837" r="32906" b="20241"/>
                     <a:stretch/>
                   </pic:blipFill>
@@ -16353,7 +16541,7 @@
 </file>
 
 <file path=customXml/itemProps1.xml><?xml version="1.0" encoding="utf-8"?>
-<ds:datastoreItem xmlns:ds="http://schemas.openxmlformats.org/officeDocument/2006/customXml" ds:itemID="{35325F88-756F-4AF5-8617-07B67003F12A}">
+<ds:datastoreItem xmlns:ds="http://schemas.openxmlformats.org/officeDocument/2006/customXml" ds:itemID="{A63F9D05-1F68-4D09-A855-7B839274D8CA}">
   <ds:schemaRefs>
     <ds:schemaRef ds:uri="http://schemas.openxmlformats.org/officeDocument/2006/bibliography"/>
   </ds:schemaRefs>

</xml_diff>

<commit_message>
Se agrego el diagrama de caso de uso de administracion
</commit_message>
<xml_diff>
--- a/plantilla documento de requerimientos curso aydsc.docx
+++ b/plantilla documento de requerimientos curso aydsc.docx
@@ -1862,18 +1862,83 @@
       </w:r>
       <w:bookmarkEnd w:id="5"/>
     </w:p>
+    <w:p/>
     <w:p>
+      <w:r>
+        <w:rPr>
+          <w:noProof/>
+          <w:lang w:eastAsia="es-MX"/>
+        </w:rPr>
+        <w:lastRenderedPageBreak/>
+        <w:drawing>
+          <wp:inline distT="0" distB="0" distL="0" distR="0" wp14:anchorId="08915D11" wp14:editId="290D3325">
+            <wp:extent cx="5671185" cy="3623536"/>
+            <wp:effectExtent l="0" t="0" r="5715" b="0"/>
+            <wp:docPr id="9" name="Imagen 9" descr="C:\Users\Folken\Documents\AYDSC\CU admin.png"/>
+            <wp:cNvGraphicFramePr>
+              <a:graphicFrameLocks xmlns:a="http://schemas.openxmlformats.org/drawingml/2006/main" noChangeAspect="1"/>
+            </wp:cNvGraphicFramePr>
+            <a:graphic xmlns:a="http://schemas.openxmlformats.org/drawingml/2006/main">
+              <a:graphicData uri="http://schemas.openxmlformats.org/drawingml/2006/picture">
+                <pic:pic xmlns:pic="http://schemas.openxmlformats.org/drawingml/2006/picture">
+                  <pic:nvPicPr>
+                    <pic:cNvPr id="0" name="Picture 3" descr="C:\Users\Folken\Documents\AYDSC\CU admin.png"/>
+                    <pic:cNvPicPr>
+                      <a:picLocks noChangeAspect="1" noChangeArrowheads="1"/>
+                    </pic:cNvPicPr>
+                  </pic:nvPicPr>
+                  <pic:blipFill>
+                    <a:blip r:embed="rId8">
+                      <a:extLst>
+                        <a:ext uri="{28A0092B-C50C-407E-A947-70E740481C1C}">
+                          <a14:useLocalDpi xmlns:a14="http://schemas.microsoft.com/office/drawing/2010/main" val="0"/>
+                        </a:ext>
+                      </a:extLst>
+                    </a:blip>
+                    <a:srcRect/>
+                    <a:stretch>
+                      <a:fillRect/>
+                    </a:stretch>
+                  </pic:blipFill>
+                  <pic:spPr bwMode="auto">
+                    <a:xfrm>
+                      <a:off x="0" y="0"/>
+                      <a:ext cx="5671185" cy="3623536"/>
+                    </a:xfrm>
+                    <a:prstGeom prst="rect">
+                      <a:avLst/>
+                    </a:prstGeom>
+                    <a:noFill/>
+                    <a:ln>
+                      <a:noFill/>
+                    </a:ln>
+                  </pic:spPr>
+                </pic:pic>
+              </a:graphicData>
+            </a:graphic>
+          </wp:inline>
+        </w:drawing>
+      </w:r>
+    </w:p>
+    <w:p>
+      <w:r>
+        <w:t>Figura 1 Diagrama del caso de uso de administración.</w:t>
+      </w:r>
+      <w:bookmarkStart w:id="6" w:name="_GoBack"/>
+      <w:bookmarkEnd w:id="6"/>
+    </w:p>
+    <w:p>
       <w:pPr>
         <w:pStyle w:val="Ttulo1"/>
       </w:pPr>
-      <w:bookmarkStart w:id="6" w:name="_Toc90040882"/>
+      <w:bookmarkStart w:id="7" w:name="_Toc90040882"/>
       <w:r>
         <w:t xml:space="preserve">4 </w:t>
       </w:r>
       <w:r>
         <w:t>Descripciones de casos de uso</w:t>
       </w:r>
-      <w:bookmarkEnd w:id="6"/>
+      <w:bookmarkEnd w:id="7"/>
     </w:p>
     <w:p>
       <w:r>
@@ -2198,15 +2263,7 @@
                 <w:rFonts w:ascii="Arial" w:hAnsi="Arial" w:cs="Arial"/>
                 <w:sz w:val="28"/>
               </w:rPr>
-              <w:t xml:space="preserve">Un actor, el cual puede ser un posible comprador o uno de los vendedores, al entrar al sistema le pedirá ingresar su </w:t>
-            </w:r>
-            <w:r>
-              <w:rPr>
-                <w:rFonts w:ascii="Arial" w:hAnsi="Arial" w:cs="Arial"/>
-                <w:sz w:val="28"/>
-              </w:rPr>
-              <w:lastRenderedPageBreak/>
-              <w:t>usuario y contraseña con la que se habría registrado anteriormente, o registrarse en caso de no tener una cuenta.</w:t>
+              <w:t>Un actor, el cual puede ser un posible comprador o uno de los vendedores, al entrar al sistema le pedirá ingresar su usuario y contraseña con la que se habría registrado anteriormente, o registrarse en caso de no tener una cuenta.</w:t>
             </w:r>
           </w:p>
         </w:tc>
@@ -2233,45 +2290,52 @@
                 <w:rFonts w:ascii="Arial" w:hAnsi="Arial" w:cs="Arial"/>
                 <w:sz w:val="28"/>
               </w:rPr>
+              <w:t xml:space="preserve">Disparador – </w:t>
+            </w:r>
+            <w:proofErr w:type="spellStart"/>
+            <w:r>
+              <w:rPr>
+                <w:rFonts w:ascii="Arial" w:hAnsi="Arial" w:cs="Arial"/>
+                <w:sz w:val="28"/>
+              </w:rPr>
+              <w:t>trigger</w:t>
+            </w:r>
+            <w:proofErr w:type="spellEnd"/>
+            <w:r>
+              <w:rPr>
+                <w:rFonts w:ascii="Arial" w:hAnsi="Arial" w:cs="Arial"/>
+                <w:sz w:val="28"/>
+              </w:rPr>
+              <w:t>:</w:t>
+            </w:r>
+          </w:p>
+        </w:tc>
+        <w:tc>
+          <w:tcPr>
+            <w:tcW w:w="5733" w:type="dxa"/>
+          </w:tcPr>
+          <w:p>
+            <w:pPr>
+              <w:cnfStyle w:val="000000010000" w:firstRow="0" w:lastRow="0" w:firstColumn="0" w:lastColumn="0" w:oddVBand="0" w:evenVBand="0" w:oddHBand="0" w:evenHBand="1" w:firstRowFirstColumn="0" w:firstRowLastColumn="0" w:lastRowFirstColumn="0" w:lastRowLastColumn="0"/>
+              <w:rPr>
+                <w:rFonts w:ascii="Arial" w:hAnsi="Arial" w:cs="Arial"/>
+                <w:sz w:val="28"/>
+              </w:rPr>
+            </w:pPr>
+            <w:r>
+              <w:rPr>
+                <w:rFonts w:ascii="Arial" w:hAnsi="Arial" w:cs="Arial"/>
+                <w:sz w:val="28"/>
+              </w:rPr>
+              <w:t xml:space="preserve">El actor escribe su usuario y contraseña (en un cuadro de texto) o crea su cuenta (con un botón) donde tendrá que llenar el </w:t>
+            </w:r>
+            <w:r>
+              <w:rPr>
+                <w:rFonts w:ascii="Arial" w:hAnsi="Arial" w:cs="Arial"/>
+                <w:sz w:val="28"/>
+              </w:rPr>
               <w:lastRenderedPageBreak/>
-              <w:t xml:space="preserve">Disparador – </w:t>
-            </w:r>
-            <w:proofErr w:type="spellStart"/>
-            <w:r>
-              <w:rPr>
-                <w:rFonts w:ascii="Arial" w:hAnsi="Arial" w:cs="Arial"/>
-                <w:sz w:val="28"/>
-              </w:rPr>
-              <w:t>trigger</w:t>
-            </w:r>
-            <w:proofErr w:type="spellEnd"/>
-            <w:r>
-              <w:rPr>
-                <w:rFonts w:ascii="Arial" w:hAnsi="Arial" w:cs="Arial"/>
-                <w:sz w:val="28"/>
-              </w:rPr>
-              <w:t>:</w:t>
-            </w:r>
-          </w:p>
-        </w:tc>
-        <w:tc>
-          <w:tcPr>
-            <w:tcW w:w="5733" w:type="dxa"/>
-          </w:tcPr>
-          <w:p>
-            <w:pPr>
-              <w:cnfStyle w:val="000000010000" w:firstRow="0" w:lastRow="0" w:firstColumn="0" w:lastColumn="0" w:oddVBand="0" w:evenVBand="0" w:oddHBand="0" w:evenHBand="1" w:firstRowFirstColumn="0" w:firstRowLastColumn="0" w:lastRowFirstColumn="0" w:lastRowLastColumn="0"/>
-              <w:rPr>
-                <w:rFonts w:ascii="Arial" w:hAnsi="Arial" w:cs="Arial"/>
-                <w:sz w:val="28"/>
-              </w:rPr>
-            </w:pPr>
-            <w:r>
-              <w:rPr>
-                <w:rFonts w:ascii="Arial" w:hAnsi="Arial" w:cs="Arial"/>
-                <w:sz w:val="28"/>
-              </w:rPr>
-              <w:t>El actor escribe su usuario y contraseña (en un cuadro de texto) o crea su cuenta (con un botón) donde tendrá que llenar el documento con los datos que se soliciten.</w:t>
+              <w:t>documento con los datos que se soliciten.</w:t>
             </w:r>
           </w:p>
         </w:tc>
@@ -2298,6 +2362,7 @@
                 <w:rFonts w:ascii="Arial" w:hAnsi="Arial" w:cs="Arial"/>
                 <w:sz w:val="28"/>
               </w:rPr>
+              <w:lastRenderedPageBreak/>
               <w:t>Pre-Condiciones:</w:t>
             </w:r>
           </w:p>
@@ -2820,69 +2885,76 @@
                 <w:rFonts w:ascii="Arial" w:hAnsi="Arial" w:cs="Arial"/>
                 <w:sz w:val="28"/>
               </w:rPr>
+              <w:t>Flujo Alternativo:</w:t>
+            </w:r>
+          </w:p>
+          <w:p>
+            <w:pPr>
+              <w:rPr>
+                <w:rFonts w:ascii="Arial" w:hAnsi="Arial" w:cs="Arial"/>
+                <w:sz w:val="28"/>
+              </w:rPr>
+            </w:pPr>
+          </w:p>
+        </w:tc>
+        <w:tc>
+          <w:tcPr>
+            <w:tcW w:w="5733" w:type="dxa"/>
+          </w:tcPr>
+          <w:p>
+            <w:pPr>
+              <w:cnfStyle w:val="000000010000" w:firstRow="0" w:lastRow="0" w:firstColumn="0" w:lastColumn="0" w:oddVBand="0" w:evenVBand="0" w:oddHBand="0" w:evenHBand="1" w:firstRowFirstColumn="0" w:firstRowLastColumn="0" w:lastRowFirstColumn="0" w:lastRowLastColumn="0"/>
+              <w:rPr>
+                <w:rFonts w:ascii="Arial" w:hAnsi="Arial" w:cs="Arial"/>
+                <w:sz w:val="28"/>
+              </w:rPr>
+            </w:pPr>
+            <w:r>
+              <w:rPr>
+                <w:rFonts w:ascii="Arial" w:hAnsi="Arial" w:cs="Arial"/>
+                <w:sz w:val="28"/>
+              </w:rPr>
+              <w:t xml:space="preserve">      1.1.1.- El usuario presiona el botón “olvidé contraseña”</w:t>
+            </w:r>
+          </w:p>
+          <w:p>
+            <w:pPr>
+              <w:cnfStyle w:val="000000010000" w:firstRow="0" w:lastRow="0" w:firstColumn="0" w:lastColumn="0" w:oddVBand="0" w:evenVBand="0" w:oddHBand="0" w:evenHBand="1" w:firstRowFirstColumn="0" w:firstRowLastColumn="0" w:lastRowFirstColumn="0" w:lastRowLastColumn="0"/>
+              <w:rPr>
+                <w:rFonts w:ascii="Arial" w:hAnsi="Arial" w:cs="Arial"/>
+                <w:sz w:val="28"/>
+              </w:rPr>
+            </w:pPr>
+            <w:r>
+              <w:rPr>
+                <w:rFonts w:ascii="Arial" w:hAnsi="Arial" w:cs="Arial"/>
+                <w:sz w:val="28"/>
+              </w:rPr>
+              <w:t>1.1.2.- El usuario escribe su correo en el campo “Correo”</w:t>
+            </w:r>
+          </w:p>
+          <w:p>
+            <w:pPr>
+              <w:cnfStyle w:val="000000010000" w:firstRow="0" w:lastRow="0" w:firstColumn="0" w:lastColumn="0" w:oddVBand="0" w:evenVBand="0" w:oddHBand="0" w:evenHBand="1" w:firstRowFirstColumn="0" w:firstRowLastColumn="0" w:lastRowFirstColumn="0" w:lastRowLastColumn="0"/>
+              <w:rPr>
+                <w:rFonts w:ascii="Arial" w:hAnsi="Arial" w:cs="Arial"/>
+                <w:sz w:val="28"/>
+              </w:rPr>
+            </w:pPr>
+            <w:r>
+              <w:rPr>
+                <w:rFonts w:ascii="Arial" w:hAnsi="Arial" w:cs="Arial"/>
+                <w:sz w:val="28"/>
+              </w:rPr>
+              <w:t xml:space="preserve">1.1.3.- El usuario presiona el botón “Envía </w:t>
+            </w:r>
+            <w:r>
+              <w:rPr>
+                <w:rFonts w:ascii="Arial" w:hAnsi="Arial" w:cs="Arial"/>
+                <w:sz w:val="28"/>
+              </w:rPr>
               <w:lastRenderedPageBreak/>
-              <w:t>Flujo Alternativo:</w:t>
-            </w:r>
-          </w:p>
-          <w:p>
-            <w:pPr>
-              <w:rPr>
-                <w:rFonts w:ascii="Arial" w:hAnsi="Arial" w:cs="Arial"/>
-                <w:sz w:val="28"/>
-              </w:rPr>
-            </w:pPr>
-          </w:p>
-        </w:tc>
-        <w:tc>
-          <w:tcPr>
-            <w:tcW w:w="5733" w:type="dxa"/>
-          </w:tcPr>
-          <w:p>
-            <w:pPr>
-              <w:cnfStyle w:val="000000010000" w:firstRow="0" w:lastRow="0" w:firstColumn="0" w:lastColumn="0" w:oddVBand="0" w:evenVBand="0" w:oddHBand="0" w:evenHBand="1" w:firstRowFirstColumn="0" w:firstRowLastColumn="0" w:lastRowFirstColumn="0" w:lastRowLastColumn="0"/>
-              <w:rPr>
-                <w:rFonts w:ascii="Arial" w:hAnsi="Arial" w:cs="Arial"/>
-                <w:sz w:val="28"/>
-              </w:rPr>
-            </w:pPr>
-            <w:r>
-              <w:rPr>
-                <w:rFonts w:ascii="Arial" w:hAnsi="Arial" w:cs="Arial"/>
-                <w:sz w:val="28"/>
-              </w:rPr>
-              <w:t xml:space="preserve">      1.1.1.- El usuario presiona el botón “olvidé contraseña”</w:t>
-            </w:r>
-          </w:p>
-          <w:p>
-            <w:pPr>
-              <w:cnfStyle w:val="000000010000" w:firstRow="0" w:lastRow="0" w:firstColumn="0" w:lastColumn="0" w:oddVBand="0" w:evenVBand="0" w:oddHBand="0" w:evenHBand="1" w:firstRowFirstColumn="0" w:firstRowLastColumn="0" w:lastRowFirstColumn="0" w:lastRowLastColumn="0"/>
-              <w:rPr>
-                <w:rFonts w:ascii="Arial" w:hAnsi="Arial" w:cs="Arial"/>
-                <w:sz w:val="28"/>
-              </w:rPr>
-            </w:pPr>
-            <w:r>
-              <w:rPr>
-                <w:rFonts w:ascii="Arial" w:hAnsi="Arial" w:cs="Arial"/>
-                <w:sz w:val="28"/>
-              </w:rPr>
-              <w:t>1.1.2.- El usuario escribe su correo en el campo “Correo”</w:t>
-            </w:r>
-          </w:p>
-          <w:p>
-            <w:pPr>
-              <w:cnfStyle w:val="000000010000" w:firstRow="0" w:lastRow="0" w:firstColumn="0" w:lastColumn="0" w:oddVBand="0" w:evenVBand="0" w:oddHBand="0" w:evenHBand="1" w:firstRowFirstColumn="0" w:firstRowLastColumn="0" w:lastRowFirstColumn="0" w:lastRowLastColumn="0"/>
-              <w:rPr>
-                <w:rFonts w:ascii="Arial" w:hAnsi="Arial" w:cs="Arial"/>
-                <w:sz w:val="28"/>
-              </w:rPr>
-            </w:pPr>
-            <w:r>
-              <w:rPr>
-                <w:rFonts w:ascii="Arial" w:hAnsi="Arial" w:cs="Arial"/>
-                <w:sz w:val="28"/>
-              </w:rPr>
-              <w:t>1.1.3.- El usuario presiona el botón “Envía contraseña al correo”</w:t>
+              <w:t>contraseña al correo”</w:t>
             </w:r>
           </w:p>
           <w:p>
@@ -2998,6 +3070,7 @@
                 <w:rFonts w:ascii="Arial" w:hAnsi="Arial" w:cs="Arial"/>
                 <w:sz w:val="28"/>
               </w:rPr>
+              <w:lastRenderedPageBreak/>
               <w:t>Prioridad:</w:t>
             </w:r>
           </w:p>
@@ -3410,7 +3483,6 @@
                 <w:rFonts w:ascii="Arial" w:hAnsi="Arial" w:cs="Arial"/>
                 <w:sz w:val="28"/>
               </w:rPr>
-              <w:lastRenderedPageBreak/>
               <w:t xml:space="preserve">Disparador – </w:t>
             </w:r>
             <w:proofErr w:type="spellStart"/>
@@ -3509,6 +3581,7 @@
                 <w:rFonts w:ascii="Arial" w:hAnsi="Arial" w:cs="Arial"/>
                 <w:sz w:val="28"/>
               </w:rPr>
+              <w:lastRenderedPageBreak/>
               <w:t>Si el ac</w:t>
             </w:r>
             <w:r>
@@ -3578,6 +3651,7 @@
                 <w:rFonts w:ascii="Arial" w:hAnsi="Arial" w:cs="Arial"/>
                 <w:sz w:val="28"/>
               </w:rPr>
+              <w:lastRenderedPageBreak/>
               <w:t>Pre-Condiciones:</w:t>
             </w:r>
           </w:p>
@@ -3768,15 +3842,7 @@
                 <w:rFonts w:ascii="Arial" w:hAnsi="Arial" w:cs="Arial"/>
                 <w:sz w:val="28"/>
               </w:rPr>
-              <w:t xml:space="preserve">Pos5. En caso de no existir promociones el botón promociones </w:t>
-            </w:r>
-            <w:r>
-              <w:rPr>
-                <w:rFonts w:ascii="Arial" w:hAnsi="Arial" w:cs="Arial"/>
-                <w:sz w:val="28"/>
-              </w:rPr>
-              <w:lastRenderedPageBreak/>
-              <w:t>no funcionara.</w:t>
+              <w:t>Pos5. En caso de no existir promociones el botón promociones no funcionara.</w:t>
             </w:r>
           </w:p>
         </w:tc>
@@ -3803,7 +3869,6 @@
                 <w:rFonts w:ascii="Arial" w:hAnsi="Arial" w:cs="Arial"/>
                 <w:sz w:val="28"/>
               </w:rPr>
-              <w:lastRenderedPageBreak/>
               <w:t>Flujo Principal</w:t>
             </w:r>
           </w:p>
@@ -3893,6 +3958,7 @@
                 <w:rFonts w:ascii="Arial" w:hAnsi="Arial" w:cs="Arial"/>
                 <w:sz w:val="28"/>
               </w:rPr>
+              <w:lastRenderedPageBreak/>
               <w:t xml:space="preserve">El autor </w:t>
             </w:r>
             <w:r>
@@ -4063,6 +4129,7 @@
                 <w:rFonts w:ascii="Arial" w:hAnsi="Arial" w:cs="Arial"/>
                 <w:sz w:val="28"/>
               </w:rPr>
+              <w:lastRenderedPageBreak/>
               <w:t>Flujo Alternativo:</w:t>
             </w:r>
           </w:p>
@@ -4295,65 +4362,72 @@
                 <w:rFonts w:ascii="Arial" w:hAnsi="Arial" w:cs="Arial"/>
                 <w:sz w:val="28"/>
               </w:rPr>
+              <w:t xml:space="preserve">3.3.1 El sistema lo </w:t>
+            </w:r>
+            <w:proofErr w:type="spellStart"/>
+            <w:r>
+              <w:rPr>
+                <w:rFonts w:ascii="Arial" w:hAnsi="Arial" w:cs="Arial"/>
+                <w:sz w:val="28"/>
+              </w:rPr>
+              <w:t>redirecciona</w:t>
+            </w:r>
+            <w:proofErr w:type="spellEnd"/>
+            <w:r>
+              <w:rPr>
+                <w:rFonts w:ascii="Arial" w:hAnsi="Arial" w:cs="Arial"/>
+                <w:sz w:val="28"/>
+              </w:rPr>
+              <w:t xml:space="preserve"> al paso 1 agregando a la lista lo seleccionado por el actor.</w:t>
+            </w:r>
+          </w:p>
+          <w:p>
+            <w:pPr>
+              <w:cnfStyle w:val="000000010000" w:firstRow="0" w:lastRow="0" w:firstColumn="0" w:lastColumn="0" w:oddVBand="0" w:evenVBand="0" w:oddHBand="0" w:evenHBand="1" w:firstRowFirstColumn="0" w:firstRowLastColumn="0" w:lastRowFirstColumn="0" w:lastRowLastColumn="0"/>
+              <w:rPr>
+                <w:rFonts w:ascii="Arial" w:hAnsi="Arial" w:cs="Arial"/>
+                <w:sz w:val="28"/>
+              </w:rPr>
+            </w:pPr>
+            <w:r>
+              <w:rPr>
+                <w:rFonts w:ascii="Arial" w:hAnsi="Arial" w:cs="Arial"/>
+                <w:sz w:val="28"/>
+              </w:rPr>
+              <w:t>3.4 El actor no selecciona ninguna palomita oprime cancelar para regresar al paso 1.</w:t>
+            </w:r>
+          </w:p>
+          <w:p>
+            <w:pPr>
+              <w:cnfStyle w:val="000000010000" w:firstRow="0" w:lastRow="0" w:firstColumn="0" w:lastColumn="0" w:oddVBand="0" w:evenVBand="0" w:oddHBand="0" w:evenHBand="1" w:firstRowFirstColumn="0" w:firstRowLastColumn="0" w:lastRowFirstColumn="0" w:lastRowLastColumn="0"/>
+              <w:rPr>
+                <w:rFonts w:ascii="Arial" w:hAnsi="Arial" w:cs="Arial"/>
+                <w:sz w:val="28"/>
+              </w:rPr>
+            </w:pPr>
+          </w:p>
+          <w:p>
+            <w:pPr>
+              <w:cnfStyle w:val="000000010000" w:firstRow="0" w:lastRow="0" w:firstColumn="0" w:lastColumn="0" w:oddVBand="0" w:evenVBand="0" w:oddHBand="0" w:evenHBand="1" w:firstRowFirstColumn="0" w:firstRowLastColumn="0" w:lastRowFirstColumn="0" w:lastRowLastColumn="0"/>
+              <w:rPr>
+                <w:rFonts w:ascii="Arial" w:hAnsi="Arial" w:cs="Arial"/>
+                <w:sz w:val="28"/>
+              </w:rPr>
+            </w:pPr>
+            <w:r>
+              <w:rPr>
+                <w:rFonts w:ascii="Arial" w:hAnsi="Arial" w:cs="Arial"/>
+                <w:sz w:val="28"/>
+              </w:rPr>
+              <w:t xml:space="preserve">En el paso 4 al hacer clic en el botón otros entras en la ventana </w:t>
+            </w:r>
+            <w:r>
+              <w:rPr>
+                <w:rFonts w:ascii="Arial" w:hAnsi="Arial" w:cs="Arial"/>
+                <w:sz w:val="28"/>
+              </w:rPr>
               <w:lastRenderedPageBreak/>
-              <w:t xml:space="preserve">3.3.1 El sistema lo </w:t>
-            </w:r>
-            <w:proofErr w:type="spellStart"/>
-            <w:r>
-              <w:rPr>
-                <w:rFonts w:ascii="Arial" w:hAnsi="Arial" w:cs="Arial"/>
-                <w:sz w:val="28"/>
-              </w:rPr>
-              <w:t>redirecciona</w:t>
-            </w:r>
-            <w:proofErr w:type="spellEnd"/>
-            <w:r>
-              <w:rPr>
-                <w:rFonts w:ascii="Arial" w:hAnsi="Arial" w:cs="Arial"/>
-                <w:sz w:val="28"/>
-              </w:rPr>
-              <w:t xml:space="preserve"> al paso 1 agregando a la lista lo seleccionado por el actor.</w:t>
-            </w:r>
-          </w:p>
-          <w:p>
-            <w:pPr>
-              <w:cnfStyle w:val="000000010000" w:firstRow="0" w:lastRow="0" w:firstColumn="0" w:lastColumn="0" w:oddVBand="0" w:evenVBand="0" w:oddHBand="0" w:evenHBand="1" w:firstRowFirstColumn="0" w:firstRowLastColumn="0" w:lastRowFirstColumn="0" w:lastRowLastColumn="0"/>
-              <w:rPr>
-                <w:rFonts w:ascii="Arial" w:hAnsi="Arial" w:cs="Arial"/>
-                <w:sz w:val="28"/>
-              </w:rPr>
-            </w:pPr>
-            <w:r>
-              <w:rPr>
-                <w:rFonts w:ascii="Arial" w:hAnsi="Arial" w:cs="Arial"/>
-                <w:sz w:val="28"/>
-              </w:rPr>
-              <w:t>3.4 El actor no selecciona ninguna palomita oprime cancelar para regresar al paso 1.</w:t>
-            </w:r>
-          </w:p>
-          <w:p>
-            <w:pPr>
-              <w:cnfStyle w:val="000000010000" w:firstRow="0" w:lastRow="0" w:firstColumn="0" w:lastColumn="0" w:oddVBand="0" w:evenVBand="0" w:oddHBand="0" w:evenHBand="1" w:firstRowFirstColumn="0" w:firstRowLastColumn="0" w:lastRowFirstColumn="0" w:lastRowLastColumn="0"/>
-              <w:rPr>
-                <w:rFonts w:ascii="Arial" w:hAnsi="Arial" w:cs="Arial"/>
-                <w:sz w:val="28"/>
-              </w:rPr>
-            </w:pPr>
-          </w:p>
-          <w:p>
-            <w:pPr>
-              <w:cnfStyle w:val="000000010000" w:firstRow="0" w:lastRow="0" w:firstColumn="0" w:lastColumn="0" w:oddVBand="0" w:evenVBand="0" w:oddHBand="0" w:evenHBand="1" w:firstRowFirstColumn="0" w:firstRowLastColumn="0" w:lastRowFirstColumn="0" w:lastRowLastColumn="0"/>
-              <w:rPr>
-                <w:rFonts w:ascii="Arial" w:hAnsi="Arial" w:cs="Arial"/>
-                <w:sz w:val="28"/>
-              </w:rPr>
-            </w:pPr>
-            <w:r>
-              <w:rPr>
-                <w:rFonts w:ascii="Arial" w:hAnsi="Arial" w:cs="Arial"/>
-                <w:sz w:val="28"/>
-              </w:rPr>
-              <w:t>En el paso 4 al hacer clic en el botón otros entras en la ventana de otros:</w:t>
+              <w:t>de otros:</w:t>
             </w:r>
           </w:p>
           <w:p>
@@ -4652,15 +4726,7 @@
                 <w:rFonts w:ascii="Arial" w:hAnsi="Arial" w:cs="Arial"/>
                 <w:sz w:val="28"/>
               </w:rPr>
-              <w:t xml:space="preserve">Después de agregar las promociones podrás </w:t>
-            </w:r>
-            <w:r>
-              <w:rPr>
-                <w:rFonts w:ascii="Arial" w:hAnsi="Arial" w:cs="Arial"/>
-                <w:sz w:val="28"/>
-              </w:rPr>
-              <w:lastRenderedPageBreak/>
-              <w:t>regresar al menú principal con el botón ok.</w:t>
+              <w:t>Después de agregar las promociones podrás regresar al menú principal con el botón ok.</w:t>
             </w:r>
           </w:p>
         </w:tc>
@@ -4797,6 +4863,7 @@
                 <w:rFonts w:ascii="Arial" w:hAnsi="Arial" w:cs="Arial"/>
                 <w:sz w:val="28"/>
               </w:rPr>
+              <w:lastRenderedPageBreak/>
               <w:t>ID y Nombre:</w:t>
             </w:r>
           </w:p>
@@ -5350,85 +5417,92 @@
                 <w:rFonts w:ascii="Arial" w:hAnsi="Arial" w:cs="Arial"/>
                 <w:sz w:val="28"/>
               </w:rPr>
+              <w:t>Flujo Alternativo:</w:t>
+            </w:r>
+          </w:p>
+          <w:p>
+            <w:pPr>
+              <w:rPr>
+                <w:rFonts w:ascii="Arial" w:hAnsi="Arial" w:cs="Arial"/>
+                <w:sz w:val="28"/>
+              </w:rPr>
+            </w:pPr>
+          </w:p>
+        </w:tc>
+        <w:tc>
+          <w:tcPr>
+            <w:tcW w:w="4602" w:type="dxa"/>
+          </w:tcPr>
+          <w:p>
+            <w:pPr>
+              <w:cnfStyle w:val="000000010000" w:firstRow="0" w:lastRow="0" w:firstColumn="0" w:lastColumn="0" w:oddVBand="0" w:evenVBand="0" w:oddHBand="0" w:evenHBand="1" w:firstRowFirstColumn="0" w:firstRowLastColumn="0" w:lastRowFirstColumn="0" w:lastRowLastColumn="0"/>
+              <w:rPr>
+                <w:rFonts w:ascii="Arial" w:hAnsi="Arial" w:cs="Arial"/>
+                <w:sz w:val="28"/>
+              </w:rPr>
+            </w:pPr>
+            <w:r>
+              <w:rPr>
+                <w:rFonts w:ascii="Arial" w:hAnsi="Arial" w:cs="Arial"/>
+                <w:sz w:val="28"/>
+              </w:rPr>
+              <w:t>En el paso 3 en caso de que no exista una forma de pago seleccionada.</w:t>
+            </w:r>
+          </w:p>
+          <w:p>
+            <w:pPr>
+              <w:cnfStyle w:val="000000010000" w:firstRow="0" w:lastRow="0" w:firstColumn="0" w:lastColumn="0" w:oddVBand="0" w:evenVBand="0" w:oddHBand="0" w:evenHBand="1" w:firstRowFirstColumn="0" w:firstRowLastColumn="0" w:lastRowFirstColumn="0" w:lastRowLastColumn="0"/>
+              <w:rPr>
+                <w:rFonts w:ascii="Arial" w:hAnsi="Arial" w:cs="Arial"/>
+                <w:sz w:val="28"/>
+              </w:rPr>
+            </w:pPr>
+            <w:r>
+              <w:rPr>
+                <w:rFonts w:ascii="Arial" w:hAnsi="Arial" w:cs="Arial"/>
+                <w:sz w:val="28"/>
+              </w:rPr>
+              <w:t>3.1. No se podrá realizar el pago y saldrá un mensaje que diga: “por favor ingresa un forma de pago válida”.</w:t>
+            </w:r>
+          </w:p>
+          <w:p>
+            <w:pPr>
+              <w:cnfStyle w:val="000000010000" w:firstRow="0" w:lastRow="0" w:firstColumn="0" w:lastColumn="0" w:oddVBand="0" w:evenVBand="0" w:oddHBand="0" w:evenHBand="1" w:firstRowFirstColumn="0" w:firstRowLastColumn="0" w:lastRowFirstColumn="0" w:lastRowLastColumn="0"/>
+              <w:rPr>
+                <w:rFonts w:ascii="Arial" w:hAnsi="Arial" w:cs="Arial"/>
+                <w:sz w:val="28"/>
+              </w:rPr>
+            </w:pPr>
+            <w:r>
+              <w:rPr>
+                <w:rFonts w:ascii="Arial" w:hAnsi="Arial" w:cs="Arial"/>
+                <w:sz w:val="28"/>
+              </w:rPr>
+              <w:t>En el paso 3 en caso de existir una forma de pago valida:</w:t>
+            </w:r>
+          </w:p>
+          <w:p>
+            <w:pPr>
+              <w:cnfStyle w:val="000000010000" w:firstRow="0" w:lastRow="0" w:firstColumn="0" w:lastColumn="0" w:oddVBand="0" w:evenVBand="0" w:oddHBand="0" w:evenHBand="1" w:firstRowFirstColumn="0" w:firstRowLastColumn="0" w:lastRowFirstColumn="0" w:lastRowLastColumn="0"/>
+              <w:rPr>
+                <w:rFonts w:ascii="Arial" w:hAnsi="Arial" w:cs="Arial"/>
+                <w:sz w:val="28"/>
+              </w:rPr>
+            </w:pPr>
+            <w:r>
+              <w:rPr>
+                <w:rFonts w:ascii="Arial" w:hAnsi="Arial" w:cs="Arial"/>
+                <w:sz w:val="28"/>
+              </w:rPr>
+              <w:t xml:space="preserve">3.2 El actor podrá visualizar lo que </w:t>
+            </w:r>
+            <w:r>
+              <w:rPr>
+                <w:rFonts w:ascii="Arial" w:hAnsi="Arial" w:cs="Arial"/>
+                <w:sz w:val="28"/>
+              </w:rPr>
               <w:lastRenderedPageBreak/>
-              <w:t>Flujo Alternativo:</w:t>
-            </w:r>
-          </w:p>
-          <w:p>
-            <w:pPr>
-              <w:rPr>
-                <w:rFonts w:ascii="Arial" w:hAnsi="Arial" w:cs="Arial"/>
-                <w:sz w:val="28"/>
-              </w:rPr>
-            </w:pPr>
-          </w:p>
-        </w:tc>
-        <w:tc>
-          <w:tcPr>
-            <w:tcW w:w="4602" w:type="dxa"/>
-          </w:tcPr>
-          <w:p>
-            <w:pPr>
-              <w:cnfStyle w:val="000000010000" w:firstRow="0" w:lastRow="0" w:firstColumn="0" w:lastColumn="0" w:oddVBand="0" w:evenVBand="0" w:oddHBand="0" w:evenHBand="1" w:firstRowFirstColumn="0" w:firstRowLastColumn="0" w:lastRowFirstColumn="0" w:lastRowLastColumn="0"/>
-              <w:rPr>
-                <w:rFonts w:ascii="Arial" w:hAnsi="Arial" w:cs="Arial"/>
-                <w:sz w:val="28"/>
-              </w:rPr>
-            </w:pPr>
-            <w:r>
-              <w:rPr>
-                <w:rFonts w:ascii="Arial" w:hAnsi="Arial" w:cs="Arial"/>
-                <w:sz w:val="28"/>
-              </w:rPr>
-              <w:t>En el paso 3 en caso de que no exista una forma de pago seleccionada.</w:t>
-            </w:r>
-          </w:p>
-          <w:p>
-            <w:pPr>
-              <w:cnfStyle w:val="000000010000" w:firstRow="0" w:lastRow="0" w:firstColumn="0" w:lastColumn="0" w:oddVBand="0" w:evenVBand="0" w:oddHBand="0" w:evenHBand="1" w:firstRowFirstColumn="0" w:firstRowLastColumn="0" w:lastRowFirstColumn="0" w:lastRowLastColumn="0"/>
-              <w:rPr>
-                <w:rFonts w:ascii="Arial" w:hAnsi="Arial" w:cs="Arial"/>
-                <w:sz w:val="28"/>
-              </w:rPr>
-            </w:pPr>
-            <w:r>
-              <w:rPr>
-                <w:rFonts w:ascii="Arial" w:hAnsi="Arial" w:cs="Arial"/>
-                <w:sz w:val="28"/>
-              </w:rPr>
-              <w:t>3.1. No se podrá realizar el pago y saldrá un mensaje que diga: “por favor ingresa un forma de pago válida”.</w:t>
-            </w:r>
-          </w:p>
-          <w:p>
-            <w:pPr>
-              <w:cnfStyle w:val="000000010000" w:firstRow="0" w:lastRow="0" w:firstColumn="0" w:lastColumn="0" w:oddVBand="0" w:evenVBand="0" w:oddHBand="0" w:evenHBand="1" w:firstRowFirstColumn="0" w:firstRowLastColumn="0" w:lastRowFirstColumn="0" w:lastRowLastColumn="0"/>
-              <w:rPr>
-                <w:rFonts w:ascii="Arial" w:hAnsi="Arial" w:cs="Arial"/>
-                <w:sz w:val="28"/>
-              </w:rPr>
-            </w:pPr>
-            <w:r>
-              <w:rPr>
-                <w:rFonts w:ascii="Arial" w:hAnsi="Arial" w:cs="Arial"/>
-                <w:sz w:val="28"/>
-              </w:rPr>
-              <w:t>En el paso 3 en caso de existir una forma de pago valida:</w:t>
-            </w:r>
-          </w:p>
-          <w:p>
-            <w:pPr>
-              <w:cnfStyle w:val="000000010000" w:firstRow="0" w:lastRow="0" w:firstColumn="0" w:lastColumn="0" w:oddVBand="0" w:evenVBand="0" w:oddHBand="0" w:evenHBand="1" w:firstRowFirstColumn="0" w:firstRowLastColumn="0" w:lastRowFirstColumn="0" w:lastRowLastColumn="0"/>
-              <w:rPr>
-                <w:rFonts w:ascii="Arial" w:hAnsi="Arial" w:cs="Arial"/>
-                <w:sz w:val="28"/>
-              </w:rPr>
-            </w:pPr>
-            <w:r>
-              <w:rPr>
-                <w:rFonts w:ascii="Arial" w:hAnsi="Arial" w:cs="Arial"/>
-                <w:sz w:val="28"/>
-              </w:rPr>
-              <w:t>3.2 El actor podrá visualizar lo que va a pagar.</w:t>
+              <w:t>va a pagar.</w:t>
             </w:r>
           </w:p>
           <w:p>
@@ -5485,6 +5559,7 @@
                 <w:rFonts w:ascii="Arial" w:hAnsi="Arial" w:cs="Arial"/>
                 <w:sz w:val="28"/>
               </w:rPr>
+              <w:lastRenderedPageBreak/>
               <w:t>Prioridad:</w:t>
             </w:r>
           </w:p>
@@ -6081,7 +6156,6 @@
                 <w:rFonts w:ascii="Arial" w:hAnsi="Arial" w:cs="Arial"/>
                 <w:sz w:val="28"/>
               </w:rPr>
-              <w:lastRenderedPageBreak/>
               <w:t>Pos</w:t>
             </w:r>
             <w:proofErr w:type="spellEnd"/>
@@ -6124,7 +6198,6 @@
                 <w:rFonts w:ascii="Arial" w:hAnsi="Arial" w:cs="Arial"/>
                 <w:sz w:val="28"/>
               </w:rPr>
-              <w:lastRenderedPageBreak/>
               <w:t>Flujo Principal</w:t>
             </w:r>
           </w:p>
@@ -6256,6 +6329,7 @@
                 <w:rFonts w:ascii="Arial" w:hAnsi="Arial" w:cs="Arial"/>
                 <w:sz w:val="28"/>
               </w:rPr>
+              <w:lastRenderedPageBreak/>
               <w:t>Se le redirige a la página principal.</w:t>
             </w:r>
           </w:p>
@@ -6283,6 +6357,7 @@
                 <w:rFonts w:ascii="Arial" w:hAnsi="Arial" w:cs="Arial"/>
                 <w:sz w:val="28"/>
               </w:rPr>
+              <w:lastRenderedPageBreak/>
               <w:t>Flujo Alternativo:</w:t>
             </w:r>
           </w:p>
@@ -6837,7 +6912,6 @@
                 <w:rFonts w:ascii="Arial" w:hAnsi="Arial" w:cs="Arial"/>
                 <w:sz w:val="28"/>
               </w:rPr>
-              <w:lastRenderedPageBreak/>
               <w:t>Actores secundarios:</w:t>
             </w:r>
           </w:p>
@@ -7042,6 +7116,7 @@
                 <w:rFonts w:ascii="Arial" w:hAnsi="Arial" w:cs="Arial"/>
                 <w:sz w:val="28"/>
               </w:rPr>
+              <w:lastRenderedPageBreak/>
               <w:t>Pre-02 El comprador debe finalizar su compra.</w:t>
             </w:r>
           </w:p>
@@ -7071,6 +7146,7 @@
                 <w:rFonts w:ascii="Arial" w:hAnsi="Arial" w:cs="Arial"/>
                 <w:sz w:val="28"/>
               </w:rPr>
+              <w:lastRenderedPageBreak/>
               <w:t>Pos</w:t>
             </w:r>
             <w:proofErr w:type="spellEnd"/>
@@ -7537,7 +7613,6 @@
                 <w:rFonts w:ascii="Arial" w:hAnsi="Arial" w:cs="Arial"/>
                 <w:sz w:val="28"/>
               </w:rPr>
-              <w:lastRenderedPageBreak/>
               <w:t>ID y Nombre:</w:t>
             </w:r>
           </w:p>
@@ -7802,6 +7877,7 @@
                 <w:rFonts w:ascii="Arial" w:hAnsi="Arial" w:cs="Arial"/>
                 <w:sz w:val="28"/>
               </w:rPr>
+              <w:lastRenderedPageBreak/>
               <w:t>Descripción:</w:t>
             </w:r>
           </w:p>
@@ -8273,15 +8349,7 @@
                 <w:rFonts w:ascii="Arial" w:hAnsi="Arial" w:cs="Arial"/>
                 <w:sz w:val="28"/>
               </w:rPr>
-              <w:t xml:space="preserve">1.1 El comprador sólo califica pero no </w:t>
-            </w:r>
-            <w:r>
-              <w:rPr>
-                <w:rFonts w:ascii="Arial" w:hAnsi="Arial" w:cs="Arial"/>
-                <w:sz w:val="28"/>
-              </w:rPr>
-              <w:lastRenderedPageBreak/>
-              <w:t>comenta el producto.</w:t>
+              <w:t>1.1 El comprador sólo califica pero no comenta el producto.</w:t>
             </w:r>
           </w:p>
           <w:p>
@@ -8357,7 +8425,6 @@
                 <w:rFonts w:ascii="Arial" w:hAnsi="Arial" w:cs="Arial"/>
                 <w:sz w:val="28"/>
               </w:rPr>
-              <w:lastRenderedPageBreak/>
               <w:t>Prioridad:</w:t>
             </w:r>
           </w:p>
@@ -8408,6 +8475,7 @@
                 <w:rFonts w:ascii="Arial" w:hAnsi="Arial" w:cs="Arial"/>
                 <w:sz w:val="28"/>
               </w:rPr>
+              <w:lastRenderedPageBreak/>
               <w:t>Frecuencia de uso:</w:t>
             </w:r>
           </w:p>
@@ -9023,15 +9091,7 @@
                 <w:rFonts w:ascii="Arial" w:hAnsi="Arial" w:cs="Arial"/>
                 <w:sz w:val="28"/>
               </w:rPr>
-              <w:t xml:space="preserve">El sistema despliega una lista con </w:t>
-            </w:r>
-            <w:r>
-              <w:rPr>
-                <w:rFonts w:ascii="Arial" w:hAnsi="Arial" w:cs="Arial"/>
-                <w:sz w:val="28"/>
-              </w:rPr>
-              <w:lastRenderedPageBreak/>
-              <w:t xml:space="preserve">todas las compras realizadas por el usuario </w:t>
+              <w:t xml:space="preserve">El sistema despliega una lista con todas las compras realizadas por el usuario </w:t>
             </w:r>
           </w:p>
           <w:p>
@@ -9100,83 +9160,83 @@
                 <w:rFonts w:ascii="Arial" w:hAnsi="Arial" w:cs="Arial"/>
                 <w:sz w:val="28"/>
               </w:rPr>
+              <w:t>Flujo Alternativo:</w:t>
+            </w:r>
+          </w:p>
+          <w:p>
+            <w:pPr>
+              <w:rPr>
+                <w:rFonts w:ascii="Arial" w:hAnsi="Arial" w:cs="Arial"/>
+                <w:sz w:val="28"/>
+              </w:rPr>
+            </w:pPr>
+          </w:p>
+          <w:p>
+            <w:pPr>
+              <w:rPr>
+                <w:rFonts w:ascii="Arial" w:hAnsi="Arial" w:cs="Arial"/>
+                <w:sz w:val="28"/>
+              </w:rPr>
+            </w:pPr>
+          </w:p>
+          <w:p>
+            <w:pPr>
+              <w:rPr>
+                <w:rFonts w:ascii="Arial" w:hAnsi="Arial" w:cs="Arial"/>
+                <w:sz w:val="28"/>
+              </w:rPr>
+            </w:pPr>
+          </w:p>
+          <w:p>
+            <w:pPr>
+              <w:rPr>
+                <w:rFonts w:ascii="Arial" w:hAnsi="Arial" w:cs="Arial"/>
+                <w:sz w:val="28"/>
+              </w:rPr>
+            </w:pPr>
+          </w:p>
+          <w:p>
+            <w:pPr>
+              <w:rPr>
+                <w:rFonts w:ascii="Arial" w:hAnsi="Arial" w:cs="Arial"/>
+                <w:sz w:val="28"/>
+              </w:rPr>
+            </w:pPr>
+          </w:p>
+          <w:p>
+            <w:pPr>
+              <w:rPr>
+                <w:rFonts w:ascii="Arial" w:hAnsi="Arial" w:cs="Arial"/>
+                <w:sz w:val="28"/>
+              </w:rPr>
+            </w:pPr>
+            <w:r>
+              <w:rPr>
+                <w:rFonts w:ascii="Arial" w:hAnsi="Arial" w:cs="Arial"/>
+                <w:sz w:val="28"/>
+              </w:rPr>
+              <w:t>Flujo Alternativo:</w:t>
+            </w:r>
+          </w:p>
+        </w:tc>
+        <w:tc>
+          <w:tcPr>
+            <w:tcW w:w="5733" w:type="dxa"/>
+          </w:tcPr>
+          <w:p>
+            <w:pPr>
+              <w:cnfStyle w:val="000000010000" w:firstRow="0" w:lastRow="0" w:firstColumn="0" w:lastColumn="0" w:oddVBand="0" w:evenVBand="0" w:oddHBand="0" w:evenHBand="1" w:firstRowFirstColumn="0" w:firstRowLastColumn="0" w:lastRowFirstColumn="0" w:lastRowLastColumn="0"/>
+              <w:rPr>
+                <w:rFonts w:ascii="Arial" w:hAnsi="Arial" w:cs="Arial"/>
+                <w:sz w:val="28"/>
+              </w:rPr>
+            </w:pPr>
+            <w:r>
+              <w:rPr>
+                <w:rFonts w:ascii="Arial" w:hAnsi="Arial" w:cs="Arial"/>
+                <w:sz w:val="28"/>
+              </w:rPr>
               <w:lastRenderedPageBreak/>
-              <w:t>Flujo Alternativo:</w:t>
-            </w:r>
-          </w:p>
-          <w:p>
-            <w:pPr>
-              <w:rPr>
-                <w:rFonts w:ascii="Arial" w:hAnsi="Arial" w:cs="Arial"/>
-                <w:sz w:val="28"/>
-              </w:rPr>
-            </w:pPr>
-          </w:p>
-          <w:p>
-            <w:pPr>
-              <w:rPr>
-                <w:rFonts w:ascii="Arial" w:hAnsi="Arial" w:cs="Arial"/>
-                <w:sz w:val="28"/>
-              </w:rPr>
-            </w:pPr>
-          </w:p>
-          <w:p>
-            <w:pPr>
-              <w:rPr>
-                <w:rFonts w:ascii="Arial" w:hAnsi="Arial" w:cs="Arial"/>
-                <w:sz w:val="28"/>
-              </w:rPr>
-            </w:pPr>
-          </w:p>
-          <w:p>
-            <w:pPr>
-              <w:rPr>
-                <w:rFonts w:ascii="Arial" w:hAnsi="Arial" w:cs="Arial"/>
-                <w:sz w:val="28"/>
-              </w:rPr>
-            </w:pPr>
-          </w:p>
-          <w:p>
-            <w:pPr>
-              <w:rPr>
-                <w:rFonts w:ascii="Arial" w:hAnsi="Arial" w:cs="Arial"/>
-                <w:sz w:val="28"/>
-              </w:rPr>
-            </w:pPr>
-          </w:p>
-          <w:p>
-            <w:pPr>
-              <w:rPr>
-                <w:rFonts w:ascii="Arial" w:hAnsi="Arial" w:cs="Arial"/>
-                <w:sz w:val="28"/>
-              </w:rPr>
-            </w:pPr>
-            <w:r>
-              <w:rPr>
-                <w:rFonts w:ascii="Arial" w:hAnsi="Arial" w:cs="Arial"/>
-                <w:sz w:val="28"/>
-              </w:rPr>
-              <w:t>Flujo Alternativo:</w:t>
-            </w:r>
-          </w:p>
-        </w:tc>
-        <w:tc>
-          <w:tcPr>
-            <w:tcW w:w="5733" w:type="dxa"/>
-          </w:tcPr>
-          <w:p>
-            <w:pPr>
-              <w:cnfStyle w:val="000000010000" w:firstRow="0" w:lastRow="0" w:firstColumn="0" w:lastColumn="0" w:oddVBand="0" w:evenVBand="0" w:oddHBand="0" w:evenHBand="1" w:firstRowFirstColumn="0" w:firstRowLastColumn="0" w:lastRowFirstColumn="0" w:lastRowLastColumn="0"/>
-              <w:rPr>
-                <w:rFonts w:ascii="Arial" w:hAnsi="Arial" w:cs="Arial"/>
-                <w:sz w:val="28"/>
-              </w:rPr>
-            </w:pPr>
-            <w:r>
-              <w:rPr>
-                <w:rFonts w:ascii="Arial" w:hAnsi="Arial" w:cs="Arial"/>
-                <w:sz w:val="28"/>
-              </w:rPr>
               <w:t>En el paso 1 el usuario (que no haya comprado aún) presiona el botón Ver historial de compras</w:t>
             </w:r>
           </w:p>
@@ -9245,6 +9305,7 @@
                 <w:rFonts w:ascii="Arial" w:hAnsi="Arial" w:cs="Arial"/>
                 <w:sz w:val="28"/>
               </w:rPr>
+              <w:lastRenderedPageBreak/>
               <w:t>Prioridad:</w:t>
             </w:r>
           </w:p>
@@ -9908,7 +9969,6 @@
                 <w:rFonts w:ascii="Arial" w:hAnsi="Arial" w:cs="Arial"/>
                 <w:sz w:val="28"/>
               </w:rPr>
-              <w:lastRenderedPageBreak/>
               <w:t>Flujo Principal:</w:t>
             </w:r>
           </w:p>
@@ -10099,7 +10159,15 @@
                 <w:rFonts w:ascii="Arial" w:hAnsi="Arial" w:cs="Arial"/>
                 <w:sz w:val="28"/>
               </w:rPr>
-              <w:t xml:space="preserve">El administrador presiona el botón de filtro, y de esta manera tener unos datos </w:t>
+              <w:t xml:space="preserve">El administrador presiona el botón </w:t>
+            </w:r>
+            <w:r>
+              <w:rPr>
+                <w:rFonts w:ascii="Arial" w:hAnsi="Arial" w:cs="Arial"/>
+                <w:sz w:val="28"/>
+              </w:rPr>
+              <w:lastRenderedPageBreak/>
+              <w:t xml:space="preserve">de filtro, y de esta manera tener unos datos </w:t>
             </w:r>
             <w:proofErr w:type="spellStart"/>
             <w:r>
@@ -10186,6 +10254,7 @@
                 <w:rFonts w:ascii="Arial" w:hAnsi="Arial" w:cs="Arial"/>
                 <w:sz w:val="28"/>
               </w:rPr>
+              <w:lastRenderedPageBreak/>
               <w:t>Prioridad:</w:t>
             </w:r>
           </w:p>
@@ -10689,15 +10758,7 @@
                 <w:rFonts w:ascii="Arial" w:hAnsi="Arial" w:cs="Arial"/>
                 <w:sz w:val="28"/>
               </w:rPr>
-              <w:t xml:space="preserve">El administrador por medio de su cuenta, se le otorgara disposición a realizar alteraciones en la base de datos (mediante </w:t>
-            </w:r>
-            <w:r>
-              <w:rPr>
-                <w:rFonts w:ascii="Arial" w:hAnsi="Arial" w:cs="Arial"/>
-                <w:sz w:val="28"/>
-              </w:rPr>
-              <w:lastRenderedPageBreak/>
-              <w:t>el uso de un botón).</w:t>
+              <w:t>El administrador por medio de su cuenta, se le otorgara disposición a realizar alteraciones en la base de datos (mediante el uso de un botón).</w:t>
             </w:r>
           </w:p>
         </w:tc>
@@ -10726,7 +10787,6 @@
                 <w:rFonts w:ascii="Arial" w:hAnsi="Arial" w:cs="Arial"/>
                 <w:sz w:val="28"/>
               </w:rPr>
-              <w:lastRenderedPageBreak/>
               <w:t>Pre-Condiciones:</w:t>
             </w:r>
           </w:p>
@@ -10957,7 +11017,15 @@
                 <w:rFonts w:ascii="Arial" w:hAnsi="Arial" w:cs="Arial"/>
                 <w:sz w:val="28"/>
               </w:rPr>
-              <w:t>El sistema desplegara un panel con 3 opciones :</w:t>
+              <w:t xml:space="preserve">El sistema desplegara un panel con 3 </w:t>
+            </w:r>
+            <w:r>
+              <w:rPr>
+                <w:rFonts w:ascii="Arial" w:hAnsi="Arial" w:cs="Arial"/>
+                <w:sz w:val="28"/>
+              </w:rPr>
+              <w:lastRenderedPageBreak/>
+              <w:t>opciones :</w:t>
             </w:r>
           </w:p>
           <w:p>
@@ -11199,6 +11267,7 @@
                 <w:rFonts w:ascii="Arial" w:hAnsi="Arial" w:cs="Arial"/>
                 <w:sz w:val="28"/>
               </w:rPr>
+              <w:lastRenderedPageBreak/>
               <w:t>Flujo Alternativo:</w:t>
             </w:r>
           </w:p>
@@ -11410,15 +11479,7 @@
                 <w:rFonts w:ascii="Arial" w:hAnsi="Arial" w:cs="Arial"/>
                 <w:sz w:val="28"/>
               </w:rPr>
-              <w:t xml:space="preserve">Al encontrar el objeto, se </w:t>
-            </w:r>
-            <w:r>
-              <w:rPr>
-                <w:rFonts w:ascii="Arial" w:hAnsi="Arial" w:cs="Arial"/>
-                <w:sz w:val="28"/>
-              </w:rPr>
-              <w:lastRenderedPageBreak/>
-              <w:t>selecciona y se redirige al paso 5.</w:t>
+              <w:t>Al encontrar el objeto, se selecciona y se redirige al paso 5.</w:t>
             </w:r>
           </w:p>
           <w:p>
@@ -11518,7 +11579,15 @@
                 <w:rFonts w:ascii="Arial" w:hAnsi="Arial" w:cs="Arial"/>
                 <w:sz w:val="28"/>
               </w:rPr>
-              <w:t xml:space="preserve">Esta información estará contenida en </w:t>
+              <w:t xml:space="preserve">Esta información estará </w:t>
+            </w:r>
+            <w:r>
+              <w:rPr>
+                <w:rFonts w:ascii="Arial" w:hAnsi="Arial" w:cs="Arial"/>
+                <w:sz w:val="28"/>
+              </w:rPr>
+              <w:lastRenderedPageBreak/>
+              <w:t xml:space="preserve">contenida en </w:t>
             </w:r>
             <w:proofErr w:type="spellStart"/>
             <w:r>
@@ -11779,12 +11848,12 @@
           <w:numId w:val="15"/>
         </w:numPr>
       </w:pPr>
-      <w:bookmarkStart w:id="7" w:name="_Toc90040883"/>
+      <w:bookmarkStart w:id="8" w:name="_Toc90040883"/>
       <w:r>
         <w:lastRenderedPageBreak/>
         <w:t>Diagramas de flujo de casos de uso</w:t>
       </w:r>
-      <w:bookmarkEnd w:id="7"/>
+      <w:bookmarkEnd w:id="8"/>
     </w:p>
     <w:p>
       <w:r>
@@ -11810,7 +11879,7 @@
                     </pic:cNvPicPr>
                   </pic:nvPicPr>
                   <pic:blipFill>
-                    <a:blip r:embed="rId8">
+                    <a:blip r:embed="rId9">
                       <a:extLst>
                         <a:ext uri="{28A0092B-C50C-407E-A947-70E740481C1C}">
                           <a14:useLocalDpi xmlns:a14="http://schemas.microsoft.com/office/drawing/2010/main" val="0"/>
@@ -11852,7 +11921,7 @@
         <w:lastRenderedPageBreak/>
         <w:pict w14:anchorId="17810400">
           <v:shape id="_x0000_i1026" type="#_x0000_t75" style="width:446.25pt;height:490.5pt">
-            <v:imagedata r:id="rId9" o:title="Diagrama caso de uso 2 bebidas palomitas"/>
+            <v:imagedata r:id="rId10" o:title="Diagrama caso de uso 2 bebidas palomitas"/>
           </v:shape>
         </w:pict>
       </w:r>
@@ -11897,7 +11966,7 @@
                     </pic:cNvPicPr>
                   </pic:nvPicPr>
                   <pic:blipFill>
-                    <a:blip r:embed="rId10" cstate="print">
+                    <a:blip r:embed="rId11" cstate="print">
                       <a:extLst>
                         <a:ext uri="{28A0092B-C50C-407E-A947-70E740481C1C}">
                           <a14:useLocalDpi xmlns:a14="http://schemas.microsoft.com/office/drawing/2010/main" val="0"/>
@@ -11947,11 +12016,11 @@
       <w:pPr>
         <w:pStyle w:val="Ttulo1"/>
       </w:pPr>
-      <w:bookmarkStart w:id="8" w:name="_Toc90040884"/>
+      <w:bookmarkStart w:id="9" w:name="_Toc90040884"/>
       <w:r>
         <w:t>Apéndice A: Interfaces de casos de uso</w:t>
       </w:r>
-      <w:bookmarkEnd w:id="8"/>
+      <w:bookmarkEnd w:id="9"/>
     </w:p>
     <w:p>
       <w:r>
@@ -12043,7 +12112,7 @@
                     <pic:cNvPicPr/>
                   </pic:nvPicPr>
                   <pic:blipFill rotWithShape="1">
-                    <a:blip r:embed="rId11"/>
+                    <a:blip r:embed="rId12"/>
                     <a:srcRect l="23780" t="32326" r="33586" b="9970"/>
                     <a:stretch/>
                   </pic:blipFill>
@@ -12116,7 +12185,7 @@
                     <pic:cNvPicPr/>
                   </pic:nvPicPr>
                   <pic:blipFill rotWithShape="1">
-                    <a:blip r:embed="rId12"/>
+                    <a:blip r:embed="rId13"/>
                     <a:srcRect l="30235" t="32931" r="34774" b="10272"/>
                     <a:stretch/>
                   </pic:blipFill>
@@ -12179,7 +12248,7 @@
                     <pic:cNvPicPr/>
                   </pic:nvPicPr>
                   <pic:blipFill rotWithShape="1">
-                    <a:blip r:embed="rId13"/>
+                    <a:blip r:embed="rId14"/>
                     <a:srcRect l="18684" t="34442" r="35454" b="11178"/>
                     <a:stretch/>
                   </pic:blipFill>
@@ -12246,7 +12315,7 @@
                     <pic:cNvPicPr/>
                   </pic:nvPicPr>
                   <pic:blipFill>
-                    <a:blip r:embed="rId14"/>
+                    <a:blip r:embed="rId15"/>
                     <a:stretch>
                       <a:fillRect/>
                     </a:stretch>
@@ -12381,7 +12450,7 @@
                     <pic:cNvPicPr/>
                   </pic:nvPicPr>
                   <pic:blipFill>
-                    <a:blip r:embed="rId15"/>
+                    <a:blip r:embed="rId16"/>
                     <a:stretch>
                       <a:fillRect/>
                     </a:stretch>
@@ -12439,7 +12508,7 @@
                     <pic:cNvPicPr/>
                   </pic:nvPicPr>
                   <pic:blipFill>
-                    <a:blip r:embed="rId16"/>
+                    <a:blip r:embed="rId17"/>
                     <a:stretch>
                       <a:fillRect/>
                     </a:stretch>
@@ -12514,7 +12583,7 @@
                     <pic:cNvPicPr/>
                   </pic:nvPicPr>
                   <pic:blipFill>
-                    <a:blip r:embed="rId17"/>
+                    <a:blip r:embed="rId18"/>
                     <a:stretch>
                       <a:fillRect/>
                     </a:stretch>
@@ -12578,7 +12647,7 @@
                     <pic:cNvPicPr/>
                   </pic:nvPicPr>
                   <pic:blipFill>
-                    <a:blip r:embed="rId18"/>
+                    <a:blip r:embed="rId19"/>
                     <a:stretch>
                       <a:fillRect/>
                     </a:stretch>
@@ -12635,7 +12704,7 @@
                     <pic:cNvPicPr/>
                   </pic:nvPicPr>
                   <pic:blipFill>
-                    <a:blip r:embed="rId19"/>
+                    <a:blip r:embed="rId20"/>
                     <a:stretch>
                       <a:fillRect/>
                     </a:stretch>
@@ -12699,7 +12768,7 @@
                     <pic:cNvPicPr/>
                   </pic:nvPicPr>
                   <pic:blipFill>
-                    <a:blip r:embed="rId20"/>
+                    <a:blip r:embed="rId21"/>
                     <a:stretch>
                       <a:fillRect/>
                     </a:stretch>
@@ -12750,7 +12819,7 @@
                     <pic:cNvPicPr/>
                   </pic:nvPicPr>
                   <pic:blipFill rotWithShape="1">
-                    <a:blip r:embed="rId21"/>
+                    <a:blip r:embed="rId22"/>
                     <a:srcRect l="22674" t="28961" r="35338" b="22671"/>
                     <a:stretch/>
                   </pic:blipFill>
@@ -12812,7 +12881,7 @@
                     <pic:cNvPicPr/>
                   </pic:nvPicPr>
                   <pic:blipFill rotWithShape="1">
-                    <a:blip r:embed="rId22"/>
+                    <a:blip r:embed="rId23"/>
                     <a:srcRect l="23178" t="22989" r="34834" b="22373"/>
                     <a:stretch/>
                   </pic:blipFill>
@@ -12873,7 +12942,7 @@
                     <pic:cNvPicPr/>
                   </pic:nvPicPr>
                   <pic:blipFill rotWithShape="1">
-                    <a:blip r:embed="rId23"/>
+                    <a:blip r:embed="rId24"/>
                     <a:srcRect l="23346" t="29857" r="35002" b="24761"/>
                     <a:stretch/>
                   </pic:blipFill>
@@ -12908,8 +12977,6 @@
       <w:r>
         <w:t>Este será el mensaje que vera el actor cuando el proceso de compra finalice.</w:t>
       </w:r>
-      <w:bookmarkStart w:id="9" w:name="_GoBack"/>
-      <w:bookmarkEnd w:id="9"/>
     </w:p>
     <w:p>
       <w:pPr>
@@ -12949,7 +13016,7 @@
                     <pic:cNvPicPr/>
                   </pic:nvPicPr>
                   <pic:blipFill rotWithShape="1">
-                    <a:blip r:embed="rId24"/>
+                    <a:blip r:embed="rId25"/>
                     <a:srcRect l="24120" t="36858" r="33586" b="10272"/>
                     <a:stretch/>
                   </pic:blipFill>
@@ -13004,7 +13071,7 @@
                     <pic:cNvPicPr/>
                   </pic:nvPicPr>
                   <pic:blipFill rotWithShape="1">
-                    <a:blip r:embed="rId25"/>
+                    <a:blip r:embed="rId26"/>
                     <a:srcRect l="26159" t="33837" r="32906" b="20241"/>
                     <a:stretch/>
                   </pic:blipFill>
@@ -16541,7 +16608,7 @@
 </file>
 
 <file path=customXml/itemProps1.xml><?xml version="1.0" encoding="utf-8"?>
-<ds:datastoreItem xmlns:ds="http://schemas.openxmlformats.org/officeDocument/2006/customXml" ds:itemID="{A63F9D05-1F68-4D09-A855-7B839274D8CA}">
+<ds:datastoreItem xmlns:ds="http://schemas.openxmlformats.org/officeDocument/2006/customXml" ds:itemID="{337AAE8B-B017-4C91-B2BF-CCE6BBDA5088}">
   <ds:schemaRefs>
     <ds:schemaRef ds:uri="http://schemas.openxmlformats.org/officeDocument/2006/bibliography"/>
   </ds:schemaRefs>

</xml_diff>

<commit_message>
Hice cambios en el casos de uso 4 y 5
</commit_message>
<xml_diff>
--- a/plantilla documento de requerimientos curso aydsc.docx
+++ b/plantilla documento de requerimientos curso aydsc.docx
@@ -1924,21 +1924,19 @@
       <w:r>
         <w:t>Figura 1 Diagrama del caso de uso de administración.</w:t>
       </w:r>
-      <w:bookmarkStart w:id="6" w:name="_GoBack"/>
-      <w:bookmarkEnd w:id="6"/>
     </w:p>
     <w:p>
       <w:pPr>
         <w:pStyle w:val="Ttulo1"/>
       </w:pPr>
-      <w:bookmarkStart w:id="7" w:name="_Toc90040882"/>
+      <w:bookmarkStart w:id="6" w:name="_Toc90040882"/>
       <w:r>
         <w:t xml:space="preserve">4 </w:t>
       </w:r>
       <w:r>
         <w:t>Descripciones de casos de uso</w:t>
       </w:r>
-      <w:bookmarkEnd w:id="7"/>
+      <w:bookmarkEnd w:id="6"/>
     </w:p>
     <w:p>
       <w:r>
@@ -6131,7 +6129,14 @@
                 <w:rFonts w:ascii="Arial" w:hAnsi="Arial" w:cs="Arial"/>
                 <w:sz w:val="28"/>
               </w:rPr>
-              <w:t>Pos</w:t>
+              <w:t>P</w:t>
+            </w:r>
+            <w:r>
+              <w:rPr>
+                <w:rFonts w:ascii="Arial" w:hAnsi="Arial" w:cs="Arial"/>
+                <w:sz w:val="28"/>
+              </w:rPr>
+              <w:t>os</w:t>
             </w:r>
             <w:proofErr w:type="spellEnd"/>
             <w:r>
@@ -6139,32 +6144,14 @@
                 <w:rFonts w:ascii="Arial" w:hAnsi="Arial" w:cs="Arial"/>
                 <w:sz w:val="28"/>
               </w:rPr>
-              <w:t>- 01 Se le pregunta al comprador si desea calificar un producto.</w:t>
-            </w:r>
-          </w:p>
-          <w:p>
-            <w:pPr>
-              <w:cnfStyle w:val="000000010000" w:firstRow="0" w:lastRow="0" w:firstColumn="0" w:lastColumn="0" w:oddVBand="0" w:evenVBand="0" w:oddHBand="0" w:evenHBand="1" w:firstRowFirstColumn="0" w:firstRowLastColumn="0" w:lastRowFirstColumn="0" w:lastRowLastColumn="0"/>
-              <w:rPr>
-                <w:rFonts w:ascii="Arial" w:hAnsi="Arial" w:cs="Arial"/>
-                <w:sz w:val="28"/>
-              </w:rPr>
-            </w:pPr>
-            <w:proofErr w:type="spellStart"/>
-            <w:r>
-              <w:rPr>
-                <w:rFonts w:ascii="Arial" w:hAnsi="Arial" w:cs="Arial"/>
-                <w:sz w:val="28"/>
-              </w:rPr>
-              <w:t>Pos</w:t>
-            </w:r>
-            <w:proofErr w:type="spellEnd"/>
-            <w:r>
-              <w:rPr>
-                <w:rFonts w:ascii="Arial" w:hAnsi="Arial" w:cs="Arial"/>
-                <w:sz w:val="28"/>
-              </w:rPr>
-              <w:t xml:space="preserve">- 02 </w:t>
+              <w:t>- 01</w:t>
+            </w:r>
+            <w:r>
+              <w:rPr>
+                <w:rFonts w:ascii="Arial" w:hAnsi="Arial" w:cs="Arial"/>
+                <w:sz w:val="28"/>
+              </w:rPr>
+              <w:t xml:space="preserve"> </w:t>
             </w:r>
             <w:r>
               <w:rPr>
@@ -6308,28 +6295,6 @@
                 <w:rFonts w:ascii="Arial" w:hAnsi="Arial" w:cs="Arial"/>
                 <w:sz w:val="28"/>
               </w:rPr>
-              <w:t>El sistema le pregunta si desea calificar un producto.</w:t>
-            </w:r>
-          </w:p>
-          <w:p>
-            <w:pPr>
-              <w:pStyle w:val="Prrafodelista"/>
-              <w:numPr>
-                <w:ilvl w:val="0"/>
-                <w:numId w:val="9"/>
-              </w:numPr>
-              <w:cnfStyle w:val="000000100000" w:firstRow="0" w:lastRow="0" w:firstColumn="0" w:lastColumn="0" w:oddVBand="0" w:evenVBand="0" w:oddHBand="1" w:evenHBand="0" w:firstRowFirstColumn="0" w:firstRowLastColumn="0" w:lastRowFirstColumn="0" w:lastRowLastColumn="0"/>
-              <w:rPr>
-                <w:rFonts w:ascii="Arial" w:hAnsi="Arial" w:cs="Arial"/>
-                <w:sz w:val="28"/>
-              </w:rPr>
-            </w:pPr>
-            <w:r>
-              <w:rPr>
-                <w:rFonts w:ascii="Arial" w:hAnsi="Arial" w:cs="Arial"/>
-                <w:sz w:val="28"/>
-              </w:rPr>
-              <w:lastRenderedPageBreak/>
               <w:t>Se le redirige a la página principal.</w:t>
             </w:r>
           </w:p>
@@ -6361,54 +6326,6 @@
               <w:t>Flujo Alternativo:</w:t>
             </w:r>
           </w:p>
-          <w:p>
-            <w:pPr>
-              <w:rPr>
-                <w:rFonts w:ascii="Arial" w:hAnsi="Arial" w:cs="Arial"/>
-                <w:sz w:val="28"/>
-              </w:rPr>
-            </w:pPr>
-          </w:p>
-          <w:p>
-            <w:pPr>
-              <w:rPr>
-                <w:rFonts w:ascii="Arial" w:hAnsi="Arial" w:cs="Arial"/>
-                <w:sz w:val="28"/>
-              </w:rPr>
-            </w:pPr>
-          </w:p>
-          <w:p>
-            <w:pPr>
-              <w:rPr>
-                <w:rFonts w:ascii="Arial" w:hAnsi="Arial" w:cs="Arial"/>
-                <w:sz w:val="28"/>
-              </w:rPr>
-            </w:pPr>
-          </w:p>
-          <w:p>
-            <w:pPr>
-              <w:rPr>
-                <w:rFonts w:ascii="Arial" w:hAnsi="Arial" w:cs="Arial"/>
-                <w:sz w:val="28"/>
-              </w:rPr>
-            </w:pPr>
-          </w:p>
-          <w:p>
-            <w:pPr>
-              <w:rPr>
-                <w:rFonts w:ascii="Arial" w:hAnsi="Arial" w:cs="Arial"/>
-                <w:sz w:val="28"/>
-              </w:rPr>
-            </w:pPr>
-          </w:p>
-          <w:p>
-            <w:pPr>
-              <w:rPr>
-                <w:rFonts w:ascii="Arial" w:hAnsi="Arial" w:cs="Arial"/>
-                <w:sz w:val="28"/>
-              </w:rPr>
-            </w:pPr>
-          </w:p>
         </w:tc>
         <w:tc>
           <w:tcPr>
@@ -6422,162 +6339,6 @@
                 <w:sz w:val="28"/>
               </w:rPr>
             </w:pPr>
-            <w:r>
-              <w:rPr>
-                <w:rFonts w:ascii="Arial" w:hAnsi="Arial" w:cs="Arial"/>
-                <w:sz w:val="28"/>
-              </w:rPr>
-              <w:t>En el paso 5 El sistema le pregunta si desea calificar un producto.</w:t>
-            </w:r>
-          </w:p>
-          <w:p>
-            <w:pPr>
-              <w:cnfStyle w:val="000000010000" w:firstRow="0" w:lastRow="0" w:firstColumn="0" w:lastColumn="0" w:oddVBand="0" w:evenVBand="0" w:oddHBand="0" w:evenHBand="1" w:firstRowFirstColumn="0" w:firstRowLastColumn="0" w:lastRowFirstColumn="0" w:lastRowLastColumn="0"/>
-              <w:rPr>
-                <w:rFonts w:ascii="Arial" w:hAnsi="Arial" w:cs="Arial"/>
-                <w:sz w:val="28"/>
-              </w:rPr>
-            </w:pPr>
-          </w:p>
-          <w:p>
-            <w:pPr>
-              <w:cnfStyle w:val="000000010000" w:firstRow="0" w:lastRow="0" w:firstColumn="0" w:lastColumn="0" w:oddVBand="0" w:evenVBand="0" w:oddHBand="0" w:evenHBand="1" w:firstRowFirstColumn="0" w:firstRowLastColumn="0" w:lastRowFirstColumn="0" w:lastRowLastColumn="0"/>
-              <w:rPr>
-                <w:rFonts w:ascii="Arial" w:hAnsi="Arial" w:cs="Arial"/>
-                <w:sz w:val="28"/>
-              </w:rPr>
-            </w:pPr>
-            <w:r>
-              <w:rPr>
-                <w:rFonts w:ascii="Arial" w:hAnsi="Arial" w:cs="Arial"/>
-                <w:sz w:val="28"/>
-              </w:rPr>
-              <w:t xml:space="preserve">5.1 El comprador presiona </w:t>
-            </w:r>
-            <w:r>
-              <w:rPr>
-                <w:rFonts w:ascii="Arial" w:hAnsi="Arial" w:cs="Arial"/>
-                <w:sz w:val="28"/>
-              </w:rPr>
-              <w:t>el botón de calificar producto.</w:t>
-            </w:r>
-          </w:p>
-          <w:p>
-            <w:pPr>
-              <w:cnfStyle w:val="000000010000" w:firstRow="0" w:lastRow="0" w:firstColumn="0" w:lastColumn="0" w:oddVBand="0" w:evenVBand="0" w:oddHBand="0" w:evenHBand="1" w:firstRowFirstColumn="0" w:firstRowLastColumn="0" w:lastRowFirstColumn="0" w:lastRowLastColumn="0"/>
-              <w:rPr>
-                <w:rFonts w:ascii="Arial" w:hAnsi="Arial" w:cs="Arial"/>
-                <w:sz w:val="28"/>
-              </w:rPr>
-            </w:pPr>
-            <w:r>
-              <w:rPr>
-                <w:rFonts w:ascii="Arial" w:hAnsi="Arial" w:cs="Arial"/>
-                <w:sz w:val="28"/>
-              </w:rPr>
-              <w:t>5.2. El sistema le muestra una lista de todos los productos que puede calificar.</w:t>
-            </w:r>
-          </w:p>
-          <w:p>
-            <w:pPr>
-              <w:cnfStyle w:val="000000010000" w:firstRow="0" w:lastRow="0" w:firstColumn="0" w:lastColumn="0" w:oddVBand="0" w:evenVBand="0" w:oddHBand="0" w:evenHBand="1" w:firstRowFirstColumn="0" w:firstRowLastColumn="0" w:lastRowFirstColumn="0" w:lastRowLastColumn="0"/>
-              <w:rPr>
-                <w:rFonts w:ascii="Arial" w:hAnsi="Arial" w:cs="Arial"/>
-                <w:sz w:val="28"/>
-              </w:rPr>
-            </w:pPr>
-            <w:r>
-              <w:rPr>
-                <w:rFonts w:ascii="Arial" w:hAnsi="Arial" w:cs="Arial"/>
-                <w:sz w:val="28"/>
-              </w:rPr>
-              <w:t>5.3. El comprador elige el producto a calificar.</w:t>
-            </w:r>
-          </w:p>
-          <w:p>
-            <w:pPr>
-              <w:cnfStyle w:val="000000010000" w:firstRow="0" w:lastRow="0" w:firstColumn="0" w:lastColumn="0" w:oddVBand="0" w:evenVBand="0" w:oddHBand="0" w:evenHBand="1" w:firstRowFirstColumn="0" w:firstRowLastColumn="0" w:lastRowFirstColumn="0" w:lastRowLastColumn="0"/>
-              <w:rPr>
-                <w:rFonts w:ascii="Arial" w:hAnsi="Arial" w:cs="Arial"/>
-                <w:sz w:val="28"/>
-              </w:rPr>
-            </w:pPr>
-            <w:r>
-              <w:rPr>
-                <w:rFonts w:ascii="Arial" w:hAnsi="Arial" w:cs="Arial"/>
-                <w:sz w:val="28"/>
-              </w:rPr>
-              <w:t xml:space="preserve">5.4. </w:t>
-            </w:r>
-            <w:r>
-              <w:rPr>
-                <w:rFonts w:ascii="Arial" w:hAnsi="Arial" w:cs="Arial"/>
-                <w:sz w:val="28"/>
-              </w:rPr>
-              <w:t>El sistema le m</w:t>
-            </w:r>
-            <w:r>
-              <w:rPr>
-                <w:rFonts w:ascii="Arial" w:hAnsi="Arial" w:cs="Arial"/>
-                <w:sz w:val="28"/>
-              </w:rPr>
-              <w:t>uestra los criterios a evaluar.</w:t>
-            </w:r>
-          </w:p>
-          <w:p>
-            <w:pPr>
-              <w:cnfStyle w:val="000000010000" w:firstRow="0" w:lastRow="0" w:firstColumn="0" w:lastColumn="0" w:oddVBand="0" w:evenVBand="0" w:oddHBand="0" w:evenHBand="1" w:firstRowFirstColumn="0" w:firstRowLastColumn="0" w:lastRowFirstColumn="0" w:lastRowLastColumn="0"/>
-              <w:rPr>
-                <w:rFonts w:ascii="Arial" w:hAnsi="Arial" w:cs="Arial"/>
-                <w:sz w:val="28"/>
-              </w:rPr>
-            </w:pPr>
-            <w:r>
-              <w:rPr>
-                <w:rFonts w:ascii="Arial" w:hAnsi="Arial" w:cs="Arial"/>
-                <w:sz w:val="28"/>
-              </w:rPr>
-              <w:t xml:space="preserve">5.6. </w:t>
-            </w:r>
-            <w:r>
-              <w:rPr>
-                <w:rFonts w:ascii="Arial" w:hAnsi="Arial" w:cs="Arial"/>
-                <w:sz w:val="28"/>
-              </w:rPr>
-              <w:t>El comprador presiona el botón enviar.</w:t>
-            </w:r>
-          </w:p>
-          <w:p>
-            <w:pPr>
-              <w:cnfStyle w:val="000000010000" w:firstRow="0" w:lastRow="0" w:firstColumn="0" w:lastColumn="0" w:oddVBand="0" w:evenVBand="0" w:oddHBand="0" w:evenHBand="1" w:firstRowFirstColumn="0" w:firstRowLastColumn="0" w:lastRowFirstColumn="0" w:lastRowLastColumn="0"/>
-              <w:rPr>
-                <w:rFonts w:ascii="Arial" w:hAnsi="Arial" w:cs="Arial"/>
-                <w:sz w:val="28"/>
-              </w:rPr>
-            </w:pPr>
-            <w:r>
-              <w:rPr>
-                <w:rFonts w:ascii="Arial" w:hAnsi="Arial" w:cs="Arial"/>
-                <w:sz w:val="28"/>
-              </w:rPr>
-              <w:t>5.7. El sistema le muestra un mensaje de agradecimiento.</w:t>
-            </w:r>
-          </w:p>
-          <w:p>
-            <w:pPr>
-              <w:cnfStyle w:val="000000010000" w:firstRow="0" w:lastRow="0" w:firstColumn="0" w:lastColumn="0" w:oddVBand="0" w:evenVBand="0" w:oddHBand="0" w:evenHBand="1" w:firstRowFirstColumn="0" w:firstRowLastColumn="0" w:lastRowFirstColumn="0" w:lastRowLastColumn="0"/>
-              <w:rPr>
-                <w:rFonts w:ascii="Arial" w:hAnsi="Arial" w:cs="Arial"/>
-                <w:sz w:val="28"/>
-              </w:rPr>
-            </w:pPr>
-            <w:r>
-              <w:rPr>
-                <w:rFonts w:ascii="Arial" w:hAnsi="Arial" w:cs="Arial"/>
-                <w:sz w:val="28"/>
-              </w:rPr>
-              <w:t>5.8. Se le redirige a la página principal</w:t>
-            </w:r>
           </w:p>
         </w:tc>
       </w:tr>
@@ -6984,7 +6745,7 @@
                 <w:rFonts w:ascii="Arial" w:hAnsi="Arial" w:cs="Arial"/>
                 <w:sz w:val="28"/>
               </w:rPr>
-              <w:t>El comprador califica un producto al finalizar su compra o desde la página principal.</w:t>
+              <w:t>El comprador califica un producto desde la página principal.</w:t>
             </w:r>
           </w:p>
         </w:tc>
@@ -7050,7 +6811,14 @@
                 <w:rFonts w:ascii="Arial" w:hAnsi="Arial" w:cs="Arial"/>
                 <w:sz w:val="28"/>
               </w:rPr>
-              <w:t>El comprador indica (por medio de un botón) que sea calificar un producto, ya sea desde la página principal o al finalizar su compra.</w:t>
+              <w:t>El comprador indica (por medio de un botón)</w:t>
+            </w:r>
+            <w:r>
+              <w:rPr>
+                <w:rFonts w:ascii="Arial" w:hAnsi="Arial" w:cs="Arial"/>
+                <w:sz w:val="28"/>
+              </w:rPr>
+              <w:t xml:space="preserve"> que sea calificar un producto desde la página principal.</w:t>
             </w:r>
           </w:p>
         </w:tc>
@@ -7100,24 +6868,14 @@
                 <w:rFonts w:ascii="Arial" w:hAnsi="Arial" w:cs="Arial"/>
                 <w:sz w:val="28"/>
               </w:rPr>
-              <w:t>Pre-01 El comprador debe ingresar con su cuenta.</w:t>
-            </w:r>
-          </w:p>
-          <w:p>
-            <w:pPr>
-              <w:cnfStyle w:val="000000100000" w:firstRow="0" w:lastRow="0" w:firstColumn="0" w:lastColumn="0" w:oddVBand="0" w:evenVBand="0" w:oddHBand="1" w:evenHBand="0" w:firstRowFirstColumn="0" w:firstRowLastColumn="0" w:lastRowFirstColumn="0" w:lastRowLastColumn="0"/>
-              <w:rPr>
-                <w:rFonts w:ascii="Arial" w:hAnsi="Arial" w:cs="Arial"/>
-                <w:sz w:val="28"/>
-              </w:rPr>
-            </w:pPr>
-            <w:r>
-              <w:rPr>
-                <w:rFonts w:ascii="Arial" w:hAnsi="Arial" w:cs="Arial"/>
-                <w:sz w:val="28"/>
-              </w:rPr>
-              <w:lastRenderedPageBreak/>
-              <w:t>Pre-02 El comprador debe finalizar su compra.</w:t>
+              <w:t>Pre-01 El comprador debe</w:t>
+            </w:r>
+            <w:r>
+              <w:rPr>
+                <w:rFonts w:ascii="Arial" w:hAnsi="Arial" w:cs="Arial"/>
+                <w:sz w:val="28"/>
+              </w:rPr>
+              <w:t xml:space="preserve"> ingresar con su cuenta.</w:t>
             </w:r>
           </w:p>
         </w:tc>
@@ -7146,7 +6904,6 @@
                 <w:rFonts w:ascii="Arial" w:hAnsi="Arial" w:cs="Arial"/>
                 <w:sz w:val="28"/>
               </w:rPr>
-              <w:lastRenderedPageBreak/>
               <w:t>Pos</w:t>
             </w:r>
             <w:proofErr w:type="spellEnd"/>
@@ -7241,7 +6998,14 @@
                 <w:rFonts w:ascii="Arial" w:hAnsi="Arial" w:cs="Arial"/>
                 <w:sz w:val="28"/>
               </w:rPr>
-              <w:t>El comprador presiona el botón de calificar un producto.</w:t>
+              <w:t xml:space="preserve">El comprador </w:t>
+            </w:r>
+            <w:r>
+              <w:rPr>
+                <w:rFonts w:ascii="Arial" w:hAnsi="Arial" w:cs="Arial"/>
+                <w:sz w:val="28"/>
+              </w:rPr>
+              <w:t>presiona el botón de calificar un producto.</w:t>
             </w:r>
           </w:p>
           <w:p>
@@ -7262,7 +7026,14 @@
                 <w:rFonts w:ascii="Arial" w:hAnsi="Arial" w:cs="Arial"/>
                 <w:sz w:val="28"/>
               </w:rPr>
-              <w:t>El sistema le muestra una lista de todos los productos que puede calificar.</w:t>
+              <w:t xml:space="preserve">El sistema le </w:t>
+            </w:r>
+            <w:r>
+              <w:rPr>
+                <w:rFonts w:ascii="Arial" w:hAnsi="Arial" w:cs="Arial"/>
+                <w:sz w:val="28"/>
+              </w:rPr>
+              <w:t>muestra una lista de todos los productos que puede calificar.</w:t>
             </w:r>
           </w:p>
           <w:p>
@@ -7283,7 +7054,14 @@
                 <w:rFonts w:ascii="Arial" w:hAnsi="Arial" w:cs="Arial"/>
                 <w:sz w:val="28"/>
               </w:rPr>
-              <w:t>El comprador elige el producto a calificar.</w:t>
+              <w:t xml:space="preserve">El comprador </w:t>
+            </w:r>
+            <w:r>
+              <w:rPr>
+                <w:rFonts w:ascii="Arial" w:hAnsi="Arial" w:cs="Arial"/>
+                <w:sz w:val="28"/>
+              </w:rPr>
+              <w:t>elige el producto a calificar.</w:t>
             </w:r>
           </w:p>
           <w:p>
@@ -7304,14 +7082,21 @@
                 <w:rFonts w:ascii="Arial" w:hAnsi="Arial" w:cs="Arial"/>
                 <w:sz w:val="28"/>
               </w:rPr>
-              <w:t>El sistema le muestra los criterios a evaluar</w:t>
-            </w:r>
-            <w:r>
-              <w:rPr>
-                <w:rFonts w:ascii="Arial" w:hAnsi="Arial" w:cs="Arial"/>
-                <w:sz w:val="28"/>
-              </w:rPr>
-              <w:t>.</w:t>
+              <w:t xml:space="preserve">El sistema le </w:t>
+            </w:r>
+            <w:r>
+              <w:rPr>
+                <w:rFonts w:ascii="Arial" w:hAnsi="Arial" w:cs="Arial"/>
+                <w:sz w:val="28"/>
+              </w:rPr>
+              <w:t>muestra los criterios a evaluar</w:t>
+            </w:r>
+            <w:r>
+              <w:rPr>
+                <w:rFonts w:ascii="Arial" w:hAnsi="Arial" w:cs="Arial"/>
+                <w:sz w:val="28"/>
+              </w:rPr>
+              <w:t>, además de poder dejar un comentario.</w:t>
             </w:r>
           </w:p>
           <w:p>
@@ -7332,7 +7117,14 @@
                 <w:rFonts w:ascii="Arial" w:hAnsi="Arial" w:cs="Arial"/>
                 <w:sz w:val="28"/>
               </w:rPr>
-              <w:t>El comprador presiona el botón enviar.</w:t>
+              <w:t xml:space="preserve">El comprador </w:t>
+            </w:r>
+            <w:r>
+              <w:rPr>
+                <w:rFonts w:ascii="Arial" w:hAnsi="Arial" w:cs="Arial"/>
+                <w:sz w:val="28"/>
+              </w:rPr>
+              <w:t>presiona el botón enviar.</w:t>
             </w:r>
           </w:p>
           <w:p>
@@ -7353,7 +7145,14 @@
                 <w:rFonts w:ascii="Arial" w:hAnsi="Arial" w:cs="Arial"/>
                 <w:sz w:val="28"/>
               </w:rPr>
-              <w:t>El sistema le muestra un mensaje de agradecimiento.</w:t>
+              <w:t xml:space="preserve">El sistema le </w:t>
+            </w:r>
+            <w:r>
+              <w:rPr>
+                <w:rFonts w:ascii="Arial" w:hAnsi="Arial" w:cs="Arial"/>
+                <w:sz w:val="28"/>
+              </w:rPr>
+              <w:t>muestra un mensaje de agradecimiento.</w:t>
             </w:r>
           </w:p>
           <w:p>
@@ -7374,6 +7173,7 @@
                 <w:rFonts w:ascii="Arial" w:hAnsi="Arial" w:cs="Arial"/>
                 <w:sz w:val="28"/>
               </w:rPr>
+              <w:lastRenderedPageBreak/>
               <w:t>Se le redirige a la página principal.</w:t>
             </w:r>
           </w:p>
@@ -7401,16 +7201,9 @@
                 <w:rFonts w:ascii="Arial" w:hAnsi="Arial" w:cs="Arial"/>
                 <w:sz w:val="28"/>
               </w:rPr>
+              <w:lastRenderedPageBreak/>
               <w:t>Flujo Alternativo:</w:t>
             </w:r>
-          </w:p>
-          <w:p>
-            <w:pPr>
-              <w:rPr>
-                <w:rFonts w:ascii="Arial" w:hAnsi="Arial" w:cs="Arial"/>
-                <w:sz w:val="28"/>
-              </w:rPr>
-            </w:pPr>
           </w:p>
         </w:tc>
         <w:tc>
@@ -7431,15 +7224,38 @@
                 <w:rFonts w:ascii="Arial" w:hAnsi="Arial" w:cs="Arial"/>
                 <w:sz w:val="28"/>
               </w:rPr>
-              <w:t>En el paso 1 el comprador presiona el botón de calificar un producto.</w:t>
-            </w:r>
+              <w:t xml:space="preserve">En el paso 4 </w:t>
+            </w:r>
+            <w:r>
+              <w:rPr>
+                <w:rFonts w:ascii="Arial" w:hAnsi="Arial" w:cs="Arial"/>
+                <w:sz w:val="28"/>
+              </w:rPr>
+              <w:t xml:space="preserve">El sistema le </w:t>
+            </w:r>
+            <w:r>
+              <w:rPr>
+                <w:rFonts w:ascii="Arial" w:hAnsi="Arial" w:cs="Arial"/>
+                <w:sz w:val="28"/>
+              </w:rPr>
+              <w:t>muestra los criterios a evaluar, además de poder dejar un comentario.</w:t>
+            </w:r>
+          </w:p>
+          <w:p>
+            <w:pPr>
+              <w:cnfStyle w:val="000000010000" w:firstRow="0" w:lastRow="0" w:firstColumn="0" w:lastColumn="0" w:oddVBand="0" w:evenVBand="0" w:oddHBand="0" w:evenHBand="1" w:firstRowFirstColumn="0" w:firstRowLastColumn="0" w:lastRowFirstColumn="0" w:lastRowLastColumn="0"/>
+              <w:rPr>
+                <w:rFonts w:ascii="Arial" w:hAnsi="Arial" w:cs="Arial"/>
+                <w:sz w:val="28"/>
+              </w:rPr>
+            </w:pPr>
           </w:p>
           <w:p>
             <w:pPr>
               <w:pStyle w:val="Prrafodelista"/>
               <w:numPr>
                 <w:ilvl w:val="1"/>
-                <w:numId w:val="11"/>
+                <w:numId w:val="27"/>
               </w:numPr>
               <w:cnfStyle w:val="000000010000" w:firstRow="0" w:lastRow="0" w:firstColumn="0" w:lastColumn="0" w:oddVBand="0" w:evenVBand="0" w:oddHBand="0" w:evenHBand="1" w:firstRowFirstColumn="0" w:firstRowLastColumn="0" w:lastRowFirstColumn="0" w:lastRowLastColumn="0"/>
               <w:rPr>
@@ -7452,7 +7268,21 @@
                 <w:rFonts w:ascii="Arial" w:hAnsi="Arial" w:cs="Arial"/>
                 <w:sz w:val="28"/>
               </w:rPr>
-              <w:t>El sistema se lo muestra al finalizar su compra.</w:t>
+              <w:t xml:space="preserve">El comprador </w:t>
+            </w:r>
+            <w:r>
+              <w:rPr>
+                <w:rFonts w:ascii="Arial" w:hAnsi="Arial" w:cs="Arial"/>
+                <w:sz w:val="28"/>
+              </w:rPr>
+              <w:t>escoge el cuadro de texto para redactar su opinión</w:t>
+            </w:r>
+            <w:r>
+              <w:rPr>
+                <w:rFonts w:ascii="Arial" w:hAnsi="Arial" w:cs="Arial"/>
+                <w:sz w:val="28"/>
+              </w:rPr>
+              <w:t>.</w:t>
             </w:r>
           </w:p>
           <w:p>
@@ -7460,7 +7290,7 @@
               <w:pStyle w:val="Prrafodelista"/>
               <w:numPr>
                 <w:ilvl w:val="1"/>
-                <w:numId w:val="11"/>
+                <w:numId w:val="27"/>
               </w:numPr>
               <w:cnfStyle w:val="000000010000" w:firstRow="0" w:lastRow="0" w:firstColumn="0" w:lastColumn="0" w:oddVBand="0" w:evenVBand="0" w:oddHBand="0" w:evenHBand="1" w:firstRowFirstColumn="0" w:firstRowLastColumn="0" w:lastRowFirstColumn="0" w:lastRowLastColumn="0"/>
               <w:rPr>
@@ -7473,7 +7303,98 @@
                 <w:rFonts w:ascii="Arial" w:hAnsi="Arial" w:cs="Arial"/>
                 <w:sz w:val="28"/>
               </w:rPr>
-              <w:t>Regresa a 2.</w:t>
+              <w:t xml:space="preserve">El comprador </w:t>
+            </w:r>
+            <w:r>
+              <w:rPr>
+                <w:rFonts w:ascii="Arial" w:hAnsi="Arial" w:cs="Arial"/>
+                <w:sz w:val="28"/>
+              </w:rPr>
+              <w:t>escribe un comentario o sugerencia en base a algún producto consumido</w:t>
+            </w:r>
+            <w:r>
+              <w:rPr>
+                <w:rFonts w:ascii="Arial" w:hAnsi="Arial" w:cs="Arial"/>
+                <w:sz w:val="28"/>
+              </w:rPr>
+              <w:t>.</w:t>
+            </w:r>
+          </w:p>
+          <w:p>
+            <w:pPr>
+              <w:pStyle w:val="Prrafodelista"/>
+              <w:numPr>
+                <w:ilvl w:val="1"/>
+                <w:numId w:val="27"/>
+              </w:numPr>
+              <w:cnfStyle w:val="000000010000" w:firstRow="0" w:lastRow="0" w:firstColumn="0" w:lastColumn="0" w:oddVBand="0" w:evenVBand="0" w:oddHBand="0" w:evenHBand="1" w:firstRowFirstColumn="0" w:firstRowLastColumn="0" w:lastRowFirstColumn="0" w:lastRowLastColumn="0"/>
+              <w:rPr>
+                <w:rFonts w:ascii="Arial" w:hAnsi="Arial" w:cs="Arial"/>
+                <w:sz w:val="28"/>
+              </w:rPr>
+            </w:pPr>
+            <w:r>
+              <w:rPr>
+                <w:rFonts w:ascii="Arial" w:hAnsi="Arial" w:cs="Arial"/>
+                <w:sz w:val="28"/>
+              </w:rPr>
+              <w:t xml:space="preserve">El comprador </w:t>
+            </w:r>
+            <w:r>
+              <w:rPr>
+                <w:rFonts w:ascii="Arial" w:hAnsi="Arial" w:cs="Arial"/>
+                <w:sz w:val="28"/>
+              </w:rPr>
+              <w:t>presiona el botón enviar.</w:t>
+            </w:r>
+          </w:p>
+          <w:p>
+            <w:pPr>
+              <w:pStyle w:val="Prrafodelista"/>
+              <w:numPr>
+                <w:ilvl w:val="1"/>
+                <w:numId w:val="27"/>
+              </w:numPr>
+              <w:cnfStyle w:val="000000010000" w:firstRow="0" w:lastRow="0" w:firstColumn="0" w:lastColumn="0" w:oddVBand="0" w:evenVBand="0" w:oddHBand="0" w:evenHBand="1" w:firstRowFirstColumn="0" w:firstRowLastColumn="0" w:lastRowFirstColumn="0" w:lastRowLastColumn="0"/>
+              <w:rPr>
+                <w:rFonts w:ascii="Arial" w:hAnsi="Arial" w:cs="Arial"/>
+                <w:sz w:val="28"/>
+              </w:rPr>
+            </w:pPr>
+            <w:r>
+              <w:rPr>
+                <w:rFonts w:ascii="Arial" w:hAnsi="Arial" w:cs="Arial"/>
+                <w:sz w:val="28"/>
+              </w:rPr>
+              <w:t xml:space="preserve">El sistema </w:t>
+            </w:r>
+            <w:r>
+              <w:rPr>
+                <w:rFonts w:ascii="Arial" w:hAnsi="Arial" w:cs="Arial"/>
+                <w:sz w:val="28"/>
+              </w:rPr>
+              <w:t>despliega un mensaje de agradecimiento por la calificación.</w:t>
+            </w:r>
+          </w:p>
+          <w:p>
+            <w:pPr>
+              <w:pStyle w:val="Prrafodelista"/>
+              <w:numPr>
+                <w:ilvl w:val="1"/>
+                <w:numId w:val="27"/>
+              </w:numPr>
+              <w:cnfStyle w:val="000000010000" w:firstRow="0" w:lastRow="0" w:firstColumn="0" w:lastColumn="0" w:oddVBand="0" w:evenVBand="0" w:oddHBand="0" w:evenHBand="1" w:firstRowFirstColumn="0" w:firstRowLastColumn="0" w:lastRowFirstColumn="0" w:lastRowLastColumn="0"/>
+              <w:rPr>
+                <w:rFonts w:cs="Arial"/>
+                <w:sz w:val="28"/>
+              </w:rPr>
+            </w:pPr>
+            <w:r>
+              <w:rPr>
+                <w:rFonts w:ascii="Arial" w:hAnsi="Arial" w:cs="Arial"/>
+                <w:sz w:val="28"/>
+              </w:rPr>
+              <w:t>El sistema lo redirige a la página principal.</w:t>
             </w:r>
           </w:p>
         </w:tc>
@@ -7573,7 +7494,21 @@
                 <w:rFonts w:ascii="Arial" w:hAnsi="Arial" w:cs="Arial"/>
                 <w:sz w:val="28"/>
               </w:rPr>
-              <w:t>Siempre que finalice su compra se le preguntara si desea calificar un producto o ya sea al ingresar con su cuenta ir directamente de la página principal a calificar el producto.</w:t>
+              <w:t xml:space="preserve">Siempre que </w:t>
+            </w:r>
+            <w:r>
+              <w:rPr>
+                <w:rFonts w:ascii="Arial" w:hAnsi="Arial" w:cs="Arial"/>
+                <w:sz w:val="28"/>
+              </w:rPr>
+              <w:t>ingrese con su cuenta podrá ir</w:t>
+            </w:r>
+            <w:r>
+              <w:rPr>
+                <w:rFonts w:ascii="Arial" w:hAnsi="Arial" w:cs="Arial"/>
+                <w:sz w:val="28"/>
+              </w:rPr>
+              <w:t xml:space="preserve"> directamente de la página principal a calificar el producto.</w:t>
             </w:r>
           </w:p>
         </w:tc>
@@ -7877,7 +7812,6 @@
                 <w:rFonts w:ascii="Arial" w:hAnsi="Arial" w:cs="Arial"/>
                 <w:sz w:val="28"/>
               </w:rPr>
-              <w:lastRenderedPageBreak/>
               <w:t>Descripción:</w:t>
             </w:r>
           </w:p>
@@ -7994,6 +7928,7 @@
                 <w:rFonts w:ascii="Arial" w:hAnsi="Arial" w:cs="Arial"/>
                 <w:sz w:val="28"/>
               </w:rPr>
+              <w:lastRenderedPageBreak/>
               <w:t>Pre-Condiciones:</w:t>
             </w:r>
           </w:p>
@@ -8176,7 +8111,14 @@
                 <w:rFonts w:ascii="Arial" w:hAnsi="Arial" w:cs="Arial"/>
                 <w:sz w:val="28"/>
               </w:rPr>
-              <w:t>El comprador escoge el cuadro de texto para redactar su opinión</w:t>
+              <w:t xml:space="preserve">El comprador </w:t>
+            </w:r>
+            <w:r>
+              <w:rPr>
+                <w:rFonts w:ascii="Arial" w:hAnsi="Arial" w:cs="Arial"/>
+                <w:sz w:val="28"/>
+              </w:rPr>
+              <w:t>escoge el cuadro de texto para redactar su opinión</w:t>
             </w:r>
           </w:p>
           <w:p>
@@ -8197,7 +8139,21 @@
                 <w:rFonts w:ascii="Arial" w:hAnsi="Arial" w:cs="Arial"/>
                 <w:sz w:val="28"/>
               </w:rPr>
-              <w:t>El comprador escribe un comentario o sugerencia en base a algún producto consumido</w:t>
+              <w:t xml:space="preserve">El comprador </w:t>
+            </w:r>
+            <w:r>
+              <w:rPr>
+                <w:rFonts w:ascii="Arial" w:hAnsi="Arial" w:cs="Arial"/>
+                <w:sz w:val="28"/>
+              </w:rPr>
+              <w:t>escribe un comentario o sugerencia en base a algún producto consumido</w:t>
+            </w:r>
+            <w:r>
+              <w:rPr>
+                <w:rFonts w:ascii="Arial" w:hAnsi="Arial" w:cs="Arial"/>
+                <w:sz w:val="28"/>
+              </w:rPr>
+              <w:t>.</w:t>
             </w:r>
           </w:p>
           <w:p>
@@ -8218,7 +8174,21 @@
                 <w:rFonts w:ascii="Arial" w:hAnsi="Arial" w:cs="Arial"/>
                 <w:sz w:val="28"/>
               </w:rPr>
-              <w:t>El comprador presiona el botón Calificar producto</w:t>
+              <w:t xml:space="preserve">El comprador </w:t>
+            </w:r>
+            <w:r>
+              <w:rPr>
+                <w:rFonts w:ascii="Arial" w:hAnsi="Arial" w:cs="Arial"/>
+                <w:sz w:val="28"/>
+              </w:rPr>
+              <w:t xml:space="preserve">presiona el botón </w:t>
+            </w:r>
+            <w:r>
+              <w:rPr>
+                <w:rFonts w:ascii="Arial" w:hAnsi="Arial" w:cs="Arial"/>
+                <w:sz w:val="28"/>
+              </w:rPr>
+              <w:t>enviar.</w:t>
             </w:r>
           </w:p>
           <w:p>
@@ -8239,14 +8209,14 @@
                 <w:rFonts w:ascii="Arial" w:hAnsi="Arial" w:cs="Arial"/>
                 <w:sz w:val="28"/>
               </w:rPr>
-              <w:t>El sistema despliega un mensaje de agradecimiento por la calificación</w:t>
-            </w:r>
-            <w:r>
-              <w:rPr>
-                <w:rFonts w:ascii="Arial" w:hAnsi="Arial" w:cs="Arial"/>
-                <w:sz w:val="28"/>
-              </w:rPr>
-              <w:t>.</w:t>
+              <w:t xml:space="preserve">El sistema </w:t>
+            </w:r>
+            <w:r>
+              <w:rPr>
+                <w:rFonts w:ascii="Arial" w:hAnsi="Arial" w:cs="Arial"/>
+                <w:sz w:val="28"/>
+              </w:rPr>
+              <w:t>despliega un mensaje de agradecimiento por la calificación.</w:t>
             </w:r>
           </w:p>
           <w:p>
@@ -8349,7 +8319,14 @@
                 <w:rFonts w:ascii="Arial" w:hAnsi="Arial" w:cs="Arial"/>
                 <w:sz w:val="28"/>
               </w:rPr>
-              <w:t>1.1 El comprador sólo califica pero no comenta el producto.</w:t>
+              <w:t xml:space="preserve">1.1 El comprador </w:t>
+            </w:r>
+            <w:r>
+              <w:rPr>
+                <w:rFonts w:ascii="Arial" w:hAnsi="Arial" w:cs="Arial"/>
+                <w:sz w:val="28"/>
+              </w:rPr>
+              <w:t>sólo califica pero no comenta el producto.</w:t>
             </w:r>
           </w:p>
           <w:p>
@@ -8365,7 +8342,28 @@
                 <w:rFonts w:ascii="Arial" w:hAnsi="Arial" w:cs="Arial"/>
                 <w:sz w:val="28"/>
               </w:rPr>
-              <w:t>1.2 El comprador presiona el botón Calificar producto.</w:t>
+              <w:t xml:space="preserve">1.2 El comprador </w:t>
+            </w:r>
+            <w:r>
+              <w:rPr>
+                <w:rFonts w:ascii="Arial" w:hAnsi="Arial" w:cs="Arial"/>
+                <w:sz w:val="28"/>
+              </w:rPr>
+              <w:t>presiona el botón</w:t>
+            </w:r>
+            <w:r>
+              <w:rPr>
+                <w:rFonts w:ascii="Arial" w:hAnsi="Arial" w:cs="Arial"/>
+                <w:sz w:val="28"/>
+              </w:rPr>
+              <w:t xml:space="preserve"> enviar</w:t>
+            </w:r>
+            <w:r>
+              <w:rPr>
+                <w:rFonts w:ascii="Arial" w:hAnsi="Arial" w:cs="Arial"/>
+                <w:sz w:val="28"/>
+              </w:rPr>
+              <w:t>.</w:t>
             </w:r>
           </w:p>
           <w:p>
@@ -8381,7 +8379,14 @@
                 <w:rFonts w:ascii="Arial" w:hAnsi="Arial" w:cs="Arial"/>
                 <w:sz w:val="28"/>
               </w:rPr>
-              <w:t>1.3 El sistema despliega un mensaje de agradecimiento por la calificación</w:t>
+              <w:t xml:space="preserve">1.3 El sistema </w:t>
+            </w:r>
+            <w:r>
+              <w:rPr>
+                <w:rFonts w:ascii="Arial" w:hAnsi="Arial" w:cs="Arial"/>
+                <w:sz w:val="28"/>
+              </w:rPr>
+              <w:t>despliega un mensaje de agradecimiento por la calificación</w:t>
             </w:r>
           </w:p>
           <w:p>
@@ -8397,8 +8402,17 @@
                 <w:rFonts w:ascii="Arial" w:hAnsi="Arial" w:cs="Arial"/>
                 <w:sz w:val="28"/>
               </w:rPr>
-              <w:t>1.4 El sistema lo redirige a la página principal.</w:t>
-            </w:r>
+              <w:t xml:space="preserve">1.4 </w:t>
+            </w:r>
+            <w:r>
+              <w:rPr>
+                <w:rFonts w:ascii="Arial" w:hAnsi="Arial" w:cs="Arial"/>
+                <w:sz w:val="28"/>
+              </w:rPr>
+              <w:t>El sistema lo redirige a la página principal.</w:t>
+            </w:r>
+            <w:bookmarkStart w:id="7" w:name="_GoBack"/>
+            <w:bookmarkEnd w:id="7"/>
           </w:p>
         </w:tc>
       </w:tr>
@@ -8475,7 +8489,6 @@
                 <w:rFonts w:ascii="Arial" w:hAnsi="Arial" w:cs="Arial"/>
                 <w:sz w:val="28"/>
               </w:rPr>
-              <w:lastRenderedPageBreak/>
               <w:t>Frecuencia de uso:</w:t>
             </w:r>
           </w:p>
@@ -8633,6 +8646,7 @@
                 <w:rFonts w:ascii="Arial" w:hAnsi="Arial" w:cs="Arial"/>
                 <w:sz w:val="28"/>
               </w:rPr>
+              <w:lastRenderedPageBreak/>
               <w:t>Fecha de creación:</w:t>
             </w:r>
           </w:p>
@@ -9236,7 +9250,6 @@
                 <w:rFonts w:ascii="Arial" w:hAnsi="Arial" w:cs="Arial"/>
                 <w:sz w:val="28"/>
               </w:rPr>
-              <w:lastRenderedPageBreak/>
               <w:t>En el paso 1 el usuario (que no haya comprado aún) presiona el botón Ver historial de compras</w:t>
             </w:r>
           </w:p>
@@ -9305,7 +9318,6 @@
                 <w:rFonts w:ascii="Arial" w:hAnsi="Arial" w:cs="Arial"/>
                 <w:sz w:val="28"/>
               </w:rPr>
-              <w:lastRenderedPageBreak/>
               <w:t>Prioridad:</w:t>
             </w:r>
           </w:p>
@@ -9375,7 +9387,15 @@
                 <w:rFonts w:ascii="Arial" w:hAnsi="Arial" w:cs="Arial"/>
                 <w:sz w:val="28"/>
               </w:rPr>
-              <w:t>Siempre que el usuario decida explorar su historial de compras (siempre y cuando haya comprado por lo menos un producto)</w:t>
+              <w:t xml:space="preserve">Siempre que el usuario decida explorar su historial de compras (siempre y cuando </w:t>
+            </w:r>
+            <w:r>
+              <w:rPr>
+                <w:rFonts w:ascii="Arial" w:hAnsi="Arial" w:cs="Arial"/>
+                <w:sz w:val="28"/>
+              </w:rPr>
+              <w:lastRenderedPageBreak/>
+              <w:t>haya comprado por lo menos un producto)</w:t>
             </w:r>
           </w:p>
         </w:tc>
@@ -10159,15 +10179,7 @@
                 <w:rFonts w:ascii="Arial" w:hAnsi="Arial" w:cs="Arial"/>
                 <w:sz w:val="28"/>
               </w:rPr>
-              <w:t xml:space="preserve">El administrador presiona el botón </w:t>
-            </w:r>
-            <w:r>
-              <w:rPr>
-                <w:rFonts w:ascii="Arial" w:hAnsi="Arial" w:cs="Arial"/>
-                <w:sz w:val="28"/>
-              </w:rPr>
-              <w:lastRenderedPageBreak/>
-              <w:t xml:space="preserve">de filtro, y de esta manera tener unos datos </w:t>
+              <w:t xml:space="preserve">El administrador presiona el botón de filtro, y de esta manera tener unos datos </w:t>
             </w:r>
             <w:proofErr w:type="spellStart"/>
             <w:r>
@@ -10225,7 +10237,15 @@
                 <w:rFonts w:ascii="Arial" w:hAnsi="Arial" w:cs="Arial"/>
                 <w:sz w:val="28"/>
               </w:rPr>
-              <w:t>El administrador presiona el objeto, este abrirá un panel con la información del producto.</w:t>
+              <w:t xml:space="preserve">El administrador presiona el objeto, este abrirá un panel con la </w:t>
+            </w:r>
+            <w:r>
+              <w:rPr>
+                <w:rFonts w:ascii="Arial" w:hAnsi="Arial" w:cs="Arial"/>
+                <w:sz w:val="28"/>
+              </w:rPr>
+              <w:lastRenderedPageBreak/>
+              <w:t>información del producto.</w:t>
             </w:r>
           </w:p>
         </w:tc>
@@ -11017,15 +11037,7 @@
                 <w:rFonts w:ascii="Arial" w:hAnsi="Arial" w:cs="Arial"/>
                 <w:sz w:val="28"/>
               </w:rPr>
-              <w:t xml:space="preserve">El sistema desplegara un panel con 3 </w:t>
-            </w:r>
-            <w:r>
-              <w:rPr>
-                <w:rFonts w:ascii="Arial" w:hAnsi="Arial" w:cs="Arial"/>
-                <w:sz w:val="28"/>
-              </w:rPr>
-              <w:lastRenderedPageBreak/>
-              <w:t>opciones :</w:t>
+              <w:t>El sistema desplegara un panel con 3 opciones :</w:t>
             </w:r>
           </w:p>
           <w:p>
@@ -11130,7 +11142,15 @@
                 <w:rFonts w:ascii="Arial" w:hAnsi="Arial" w:cs="Arial"/>
                 <w:sz w:val="28"/>
               </w:rPr>
-              <w:t>Al terminar de rellenar todo lo necesario, se habilita un botón de aplicar.</w:t>
+              <w:t xml:space="preserve">Al terminar de rellenar todo lo necesario, se habilita un botón de </w:t>
+            </w:r>
+            <w:r>
+              <w:rPr>
+                <w:rFonts w:ascii="Arial" w:hAnsi="Arial" w:cs="Arial"/>
+                <w:sz w:val="28"/>
+              </w:rPr>
+              <w:lastRenderedPageBreak/>
+              <w:t>aplicar.</w:t>
             </w:r>
           </w:p>
           <w:p>
@@ -11579,15 +11599,7 @@
                 <w:rFonts w:ascii="Arial" w:hAnsi="Arial" w:cs="Arial"/>
                 <w:sz w:val="28"/>
               </w:rPr>
-              <w:t xml:space="preserve">Esta información estará </w:t>
-            </w:r>
-            <w:r>
-              <w:rPr>
-                <w:rFonts w:ascii="Arial" w:hAnsi="Arial" w:cs="Arial"/>
-                <w:sz w:val="28"/>
-              </w:rPr>
-              <w:lastRenderedPageBreak/>
-              <w:t xml:space="preserve">contenida en </w:t>
+              <w:t xml:space="preserve">Esta información estará contenida en </w:t>
             </w:r>
             <w:proofErr w:type="spellStart"/>
             <w:r>
@@ -11661,7 +11673,15 @@
                 <w:rFonts w:ascii="Arial" w:hAnsi="Arial" w:cs="Arial"/>
                 <w:sz w:val="28"/>
               </w:rPr>
-              <w:t>En el caso de no ser la información buscada.</w:t>
+              <w:t xml:space="preserve">En el caso de no ser la información </w:t>
+            </w:r>
+            <w:r>
+              <w:rPr>
+                <w:rFonts w:ascii="Arial" w:hAnsi="Arial" w:cs="Arial"/>
+                <w:sz w:val="28"/>
+              </w:rPr>
+              <w:lastRenderedPageBreak/>
+              <w:t>buscada.</w:t>
             </w:r>
           </w:p>
           <w:p>
@@ -13126,6 +13146,119 @@
 <file path=word/numbering.xml><?xml version="1.0" encoding="utf-8"?>
 <w:numbering xmlns:wpc="http://schemas.microsoft.com/office/word/2010/wordprocessingCanvas" xmlns:mc="http://schemas.openxmlformats.org/markup-compatibility/2006" xmlns:o="urn:schemas-microsoft-com:office:office" xmlns:r="http://schemas.openxmlformats.org/officeDocument/2006/relationships" xmlns:m="http://schemas.openxmlformats.org/officeDocument/2006/math" xmlns:v="urn:schemas-microsoft-com:vml" xmlns:wp14="http://schemas.microsoft.com/office/word/2010/wordprocessingDrawing" xmlns:wp="http://schemas.openxmlformats.org/drawingml/2006/wordprocessingDrawing" xmlns:w10="urn:schemas-microsoft-com:office:word" xmlns:w="http://schemas.openxmlformats.org/wordprocessingml/2006/main" xmlns:w14="http://schemas.microsoft.com/office/word/2010/wordml" xmlns:w15="http://schemas.microsoft.com/office/word/2012/wordml" xmlns:wpg="http://schemas.microsoft.com/office/word/2010/wordprocessingGroup" xmlns:wpi="http://schemas.microsoft.com/office/word/2010/wordprocessingInk" xmlns:wne="http://schemas.microsoft.com/office/word/2006/wordml" xmlns:wps="http://schemas.microsoft.com/office/word/2010/wordprocessingShape" mc:Ignorable="w14 w15 wp14">
   <w:abstractNum w:abstractNumId="0">
+    <w:nsid w:val="020952A5"/>
+    <w:multiLevelType w:val="multilevel"/>
+    <w:tmpl w:val="0E9E2760"/>
+    <w:lvl w:ilvl="0">
+      <w:start w:val="3"/>
+      <w:numFmt w:val="decimal"/>
+      <w:lvlText w:val="%1"/>
+      <w:lvlJc w:val="left"/>
+      <w:pPr>
+        <w:ind w:left="405" w:hanging="405"/>
+      </w:pPr>
+      <w:rPr>
+        <w:rFonts w:hint="default"/>
+      </w:rPr>
+    </w:lvl>
+    <w:lvl w:ilvl="1">
+      <w:start w:val="1"/>
+      <w:numFmt w:val="decimal"/>
+      <w:lvlText w:val="%1.%2"/>
+      <w:lvlJc w:val="left"/>
+      <w:pPr>
+        <w:ind w:left="1080" w:hanging="720"/>
+      </w:pPr>
+      <w:rPr>
+        <w:rFonts w:hint="default"/>
+      </w:rPr>
+    </w:lvl>
+    <w:lvl w:ilvl="2">
+      <w:start w:val="1"/>
+      <w:numFmt w:val="decimal"/>
+      <w:lvlText w:val="%1.%2.%3"/>
+      <w:lvlJc w:val="left"/>
+      <w:pPr>
+        <w:ind w:left="1440" w:hanging="720"/>
+      </w:pPr>
+      <w:rPr>
+        <w:rFonts w:hint="default"/>
+      </w:rPr>
+    </w:lvl>
+    <w:lvl w:ilvl="3">
+      <w:start w:val="1"/>
+      <w:numFmt w:val="decimal"/>
+      <w:lvlText w:val="%1.%2.%3.%4"/>
+      <w:lvlJc w:val="left"/>
+      <w:pPr>
+        <w:ind w:left="2160" w:hanging="1080"/>
+      </w:pPr>
+      <w:rPr>
+        <w:rFonts w:hint="default"/>
+      </w:rPr>
+    </w:lvl>
+    <w:lvl w:ilvl="4">
+      <w:start w:val="1"/>
+      <w:numFmt w:val="decimal"/>
+      <w:lvlText w:val="%1.%2.%3.%4.%5"/>
+      <w:lvlJc w:val="left"/>
+      <w:pPr>
+        <w:ind w:left="2880" w:hanging="1440"/>
+      </w:pPr>
+      <w:rPr>
+        <w:rFonts w:hint="default"/>
+      </w:rPr>
+    </w:lvl>
+    <w:lvl w:ilvl="5">
+      <w:start w:val="1"/>
+      <w:numFmt w:val="decimal"/>
+      <w:lvlText w:val="%1.%2.%3.%4.%5.%6"/>
+      <w:lvlJc w:val="left"/>
+      <w:pPr>
+        <w:ind w:left="3240" w:hanging="1440"/>
+      </w:pPr>
+      <w:rPr>
+        <w:rFonts w:hint="default"/>
+      </w:rPr>
+    </w:lvl>
+    <w:lvl w:ilvl="6">
+      <w:start w:val="1"/>
+      <w:numFmt w:val="decimal"/>
+      <w:lvlText w:val="%1.%2.%3.%4.%5.%6.%7"/>
+      <w:lvlJc w:val="left"/>
+      <w:pPr>
+        <w:ind w:left="3960" w:hanging="1800"/>
+      </w:pPr>
+      <w:rPr>
+        <w:rFonts w:hint="default"/>
+      </w:rPr>
+    </w:lvl>
+    <w:lvl w:ilvl="7">
+      <w:start w:val="1"/>
+      <w:numFmt w:val="decimal"/>
+      <w:lvlText w:val="%1.%2.%3.%4.%5.%6.%7.%8"/>
+      <w:lvlJc w:val="left"/>
+      <w:pPr>
+        <w:ind w:left="4320" w:hanging="1800"/>
+      </w:pPr>
+      <w:rPr>
+        <w:rFonts w:hint="default"/>
+      </w:rPr>
+    </w:lvl>
+    <w:lvl w:ilvl="8">
+      <w:start w:val="1"/>
+      <w:numFmt w:val="decimal"/>
+      <w:lvlText w:val="%1.%2.%3.%4.%5.%6.%7.%8.%9"/>
+      <w:lvlJc w:val="left"/>
+      <w:pPr>
+        <w:ind w:left="5040" w:hanging="2160"/>
+      </w:pPr>
+      <w:rPr>
+        <w:rFonts w:hint="default"/>
+      </w:rPr>
+    </w:lvl>
+  </w:abstractNum>
+  <w:abstractNum w:abstractNumId="1">
     <w:nsid w:val="023D1B13"/>
     <w:multiLevelType w:val="hybridMultilevel"/>
     <w:tmpl w:val="815AC8CE"/>
@@ -13214,7 +13347,7 @@
       </w:pPr>
     </w:lvl>
   </w:abstractNum>
-  <w:abstractNum w:abstractNumId="1">
+  <w:abstractNum w:abstractNumId="2">
     <w:nsid w:val="0BA61E5D"/>
     <w:multiLevelType w:val="hybridMultilevel"/>
     <w:tmpl w:val="0BFAC478"/>
@@ -13303,7 +13436,96 @@
       </w:pPr>
     </w:lvl>
   </w:abstractNum>
-  <w:abstractNum w:abstractNumId="2">
+  <w:abstractNum w:abstractNumId="3">
+    <w:nsid w:val="0F491293"/>
+    <w:multiLevelType w:val="hybridMultilevel"/>
+    <w:tmpl w:val="0BFAC478"/>
+    <w:lvl w:ilvl="0" w:tplc="080A000F">
+      <w:start w:val="1"/>
+      <w:numFmt w:val="decimal"/>
+      <w:lvlText w:val="%1."/>
+      <w:lvlJc w:val="left"/>
+      <w:pPr>
+        <w:ind w:left="720" w:hanging="360"/>
+      </w:pPr>
+      <w:rPr>
+        <w:rFonts w:hint="default"/>
+      </w:rPr>
+    </w:lvl>
+    <w:lvl w:ilvl="1" w:tplc="080A0019" w:tentative="1">
+      <w:start w:val="1"/>
+      <w:numFmt w:val="lowerLetter"/>
+      <w:lvlText w:val="%2."/>
+      <w:lvlJc w:val="left"/>
+      <w:pPr>
+        <w:ind w:left="1440" w:hanging="360"/>
+      </w:pPr>
+    </w:lvl>
+    <w:lvl w:ilvl="2" w:tplc="080A001B" w:tentative="1">
+      <w:start w:val="1"/>
+      <w:numFmt w:val="lowerRoman"/>
+      <w:lvlText w:val="%3."/>
+      <w:lvlJc w:val="right"/>
+      <w:pPr>
+        <w:ind w:left="2160" w:hanging="180"/>
+      </w:pPr>
+    </w:lvl>
+    <w:lvl w:ilvl="3" w:tplc="080A000F" w:tentative="1">
+      <w:start w:val="1"/>
+      <w:numFmt w:val="decimal"/>
+      <w:lvlText w:val="%4."/>
+      <w:lvlJc w:val="left"/>
+      <w:pPr>
+        <w:ind w:left="2880" w:hanging="360"/>
+      </w:pPr>
+    </w:lvl>
+    <w:lvl w:ilvl="4" w:tplc="080A0019" w:tentative="1">
+      <w:start w:val="1"/>
+      <w:numFmt w:val="lowerLetter"/>
+      <w:lvlText w:val="%5."/>
+      <w:lvlJc w:val="left"/>
+      <w:pPr>
+        <w:ind w:left="3600" w:hanging="360"/>
+      </w:pPr>
+    </w:lvl>
+    <w:lvl w:ilvl="5" w:tplc="080A001B" w:tentative="1">
+      <w:start w:val="1"/>
+      <w:numFmt w:val="lowerRoman"/>
+      <w:lvlText w:val="%6."/>
+      <w:lvlJc w:val="right"/>
+      <w:pPr>
+        <w:ind w:left="4320" w:hanging="180"/>
+      </w:pPr>
+    </w:lvl>
+    <w:lvl w:ilvl="6" w:tplc="080A000F" w:tentative="1">
+      <w:start w:val="1"/>
+      <w:numFmt w:val="decimal"/>
+      <w:lvlText w:val="%7."/>
+      <w:lvlJc w:val="left"/>
+      <w:pPr>
+        <w:ind w:left="5040" w:hanging="360"/>
+      </w:pPr>
+    </w:lvl>
+    <w:lvl w:ilvl="7" w:tplc="080A0019" w:tentative="1">
+      <w:start w:val="1"/>
+      <w:numFmt w:val="lowerLetter"/>
+      <w:lvlText w:val="%8."/>
+      <w:lvlJc w:val="left"/>
+      <w:pPr>
+        <w:ind w:left="5760" w:hanging="360"/>
+      </w:pPr>
+    </w:lvl>
+    <w:lvl w:ilvl="8" w:tplc="080A001B" w:tentative="1">
+      <w:start w:val="1"/>
+      <w:numFmt w:val="lowerRoman"/>
+      <w:lvlText w:val="%9."/>
+      <w:lvlJc w:val="right"/>
+      <w:pPr>
+        <w:ind w:left="6480" w:hanging="180"/>
+      </w:pPr>
+    </w:lvl>
+  </w:abstractNum>
+  <w:abstractNum w:abstractNumId="4">
     <w:nsid w:val="11E12B5E"/>
     <w:multiLevelType w:val="hybridMultilevel"/>
     <w:tmpl w:val="0BFAC478"/>
@@ -13392,7 +13614,7 @@
       </w:pPr>
     </w:lvl>
   </w:abstractNum>
-  <w:abstractNum w:abstractNumId="3">
+  <w:abstractNum w:abstractNumId="5">
     <w:nsid w:val="17E9058B"/>
     <w:multiLevelType w:val="hybridMultilevel"/>
     <w:tmpl w:val="71D44176"/>
@@ -13481,7 +13703,7 @@
       </w:pPr>
     </w:lvl>
   </w:abstractNum>
-  <w:abstractNum w:abstractNumId="4">
+  <w:abstractNum w:abstractNumId="6">
     <w:nsid w:val="1CA64A45"/>
     <w:multiLevelType w:val="hybridMultilevel"/>
     <w:tmpl w:val="F168BA5A"/>
@@ -13567,7 +13789,7 @@
       </w:pPr>
     </w:lvl>
   </w:abstractNum>
-  <w:abstractNum w:abstractNumId="5">
+  <w:abstractNum w:abstractNumId="7">
     <w:nsid w:val="20EB013A"/>
     <w:multiLevelType w:val="hybridMultilevel"/>
     <w:tmpl w:val="9466A14E"/>
@@ -13680,7 +13902,120 @@
       </w:rPr>
     </w:lvl>
   </w:abstractNum>
-  <w:abstractNum w:abstractNumId="6">
+  <w:abstractNum w:abstractNumId="8">
+    <w:nsid w:val="23EA1181"/>
+    <w:multiLevelType w:val="multilevel"/>
+    <w:tmpl w:val="0E9E2760"/>
+    <w:lvl w:ilvl="0">
+      <w:start w:val="3"/>
+      <w:numFmt w:val="decimal"/>
+      <w:lvlText w:val="%1"/>
+      <w:lvlJc w:val="left"/>
+      <w:pPr>
+        <w:ind w:left="405" w:hanging="405"/>
+      </w:pPr>
+      <w:rPr>
+        <w:rFonts w:hint="default"/>
+      </w:rPr>
+    </w:lvl>
+    <w:lvl w:ilvl="1">
+      <w:start w:val="1"/>
+      <w:numFmt w:val="decimal"/>
+      <w:lvlText w:val="%1.%2"/>
+      <w:lvlJc w:val="left"/>
+      <w:pPr>
+        <w:ind w:left="1080" w:hanging="720"/>
+      </w:pPr>
+      <w:rPr>
+        <w:rFonts w:hint="default"/>
+      </w:rPr>
+    </w:lvl>
+    <w:lvl w:ilvl="2">
+      <w:start w:val="1"/>
+      <w:numFmt w:val="decimal"/>
+      <w:lvlText w:val="%1.%2.%3"/>
+      <w:lvlJc w:val="left"/>
+      <w:pPr>
+        <w:ind w:left="1440" w:hanging="720"/>
+      </w:pPr>
+      <w:rPr>
+        <w:rFonts w:hint="default"/>
+      </w:rPr>
+    </w:lvl>
+    <w:lvl w:ilvl="3">
+      <w:start w:val="1"/>
+      <w:numFmt w:val="decimal"/>
+      <w:lvlText w:val="%1.%2.%3.%4"/>
+      <w:lvlJc w:val="left"/>
+      <w:pPr>
+        <w:ind w:left="2160" w:hanging="1080"/>
+      </w:pPr>
+      <w:rPr>
+        <w:rFonts w:hint="default"/>
+      </w:rPr>
+    </w:lvl>
+    <w:lvl w:ilvl="4">
+      <w:start w:val="1"/>
+      <w:numFmt w:val="decimal"/>
+      <w:lvlText w:val="%1.%2.%3.%4.%5"/>
+      <w:lvlJc w:val="left"/>
+      <w:pPr>
+        <w:ind w:left="2880" w:hanging="1440"/>
+      </w:pPr>
+      <w:rPr>
+        <w:rFonts w:hint="default"/>
+      </w:rPr>
+    </w:lvl>
+    <w:lvl w:ilvl="5">
+      <w:start w:val="1"/>
+      <w:numFmt w:val="decimal"/>
+      <w:lvlText w:val="%1.%2.%3.%4.%5.%6"/>
+      <w:lvlJc w:val="left"/>
+      <w:pPr>
+        <w:ind w:left="3240" w:hanging="1440"/>
+      </w:pPr>
+      <w:rPr>
+        <w:rFonts w:hint="default"/>
+      </w:rPr>
+    </w:lvl>
+    <w:lvl w:ilvl="6">
+      <w:start w:val="1"/>
+      <w:numFmt w:val="decimal"/>
+      <w:lvlText w:val="%1.%2.%3.%4.%5.%6.%7"/>
+      <w:lvlJc w:val="left"/>
+      <w:pPr>
+        <w:ind w:left="3960" w:hanging="1800"/>
+      </w:pPr>
+      <w:rPr>
+        <w:rFonts w:hint="default"/>
+      </w:rPr>
+    </w:lvl>
+    <w:lvl w:ilvl="7">
+      <w:start w:val="1"/>
+      <w:numFmt w:val="decimal"/>
+      <w:lvlText w:val="%1.%2.%3.%4.%5.%6.%7.%8"/>
+      <w:lvlJc w:val="left"/>
+      <w:pPr>
+        <w:ind w:left="4320" w:hanging="1800"/>
+      </w:pPr>
+      <w:rPr>
+        <w:rFonts w:hint="default"/>
+      </w:rPr>
+    </w:lvl>
+    <w:lvl w:ilvl="8">
+      <w:start w:val="1"/>
+      <w:numFmt w:val="decimal"/>
+      <w:lvlText w:val="%1.%2.%3.%4.%5.%6.%7.%8.%9"/>
+      <w:lvlJc w:val="left"/>
+      <w:pPr>
+        <w:ind w:left="5040" w:hanging="2160"/>
+      </w:pPr>
+      <w:rPr>
+        <w:rFonts w:hint="default"/>
+      </w:rPr>
+    </w:lvl>
+  </w:abstractNum>
+  <w:abstractNum w:abstractNumId="9">
     <w:nsid w:val="383D3B86"/>
     <w:multiLevelType w:val="multilevel"/>
     <w:tmpl w:val="A68CD6E6"/>
@@ -13793,7 +14128,7 @@
       </w:rPr>
     </w:lvl>
   </w:abstractNum>
-  <w:abstractNum w:abstractNumId="7">
+  <w:abstractNum w:abstractNumId="10">
     <w:nsid w:val="387B063E"/>
     <w:multiLevelType w:val="hybridMultilevel"/>
     <w:tmpl w:val="1CA8D0CA"/>
@@ -13882,7 +14217,7 @@
       </w:pPr>
     </w:lvl>
   </w:abstractNum>
-  <w:abstractNum w:abstractNumId="8">
+  <w:abstractNum w:abstractNumId="11">
     <w:nsid w:val="45BC08F8"/>
     <w:multiLevelType w:val="hybridMultilevel"/>
     <w:tmpl w:val="059A3B68"/>
@@ -13971,7 +14306,7 @@
       </w:pPr>
     </w:lvl>
   </w:abstractNum>
-  <w:abstractNum w:abstractNumId="9">
+  <w:abstractNum w:abstractNumId="12">
     <w:nsid w:val="46C246CA"/>
     <w:multiLevelType w:val="multilevel"/>
     <w:tmpl w:val="0E9E2760"/>
@@ -14084,7 +14419,7 @@
       </w:rPr>
     </w:lvl>
   </w:abstractNum>
-  <w:abstractNum w:abstractNumId="10">
+  <w:abstractNum w:abstractNumId="13">
     <w:nsid w:val="4B2F0528"/>
     <w:multiLevelType w:val="hybridMultilevel"/>
     <w:tmpl w:val="3816F92C"/>
@@ -14197,7 +14532,7 @@
       </w:rPr>
     </w:lvl>
   </w:abstractNum>
-  <w:abstractNum w:abstractNumId="11">
+  <w:abstractNum w:abstractNumId="14">
     <w:nsid w:val="4DD0784B"/>
     <w:multiLevelType w:val="hybridMultilevel"/>
     <w:tmpl w:val="F168BA5A"/>
@@ -14283,7 +14618,7 @@
       </w:pPr>
     </w:lvl>
   </w:abstractNum>
-  <w:abstractNum w:abstractNumId="12">
+  <w:abstractNum w:abstractNumId="15">
     <w:nsid w:val="4EDE71C5"/>
     <w:multiLevelType w:val="hybridMultilevel"/>
     <w:tmpl w:val="0BFAC478"/>
@@ -14372,7 +14707,120 @@
       </w:pPr>
     </w:lvl>
   </w:abstractNum>
-  <w:abstractNum w:abstractNumId="13">
+  <w:abstractNum w:abstractNumId="16">
+    <w:nsid w:val="54D53622"/>
+    <w:multiLevelType w:val="multilevel"/>
+    <w:tmpl w:val="A68CD6E6"/>
+    <w:lvl w:ilvl="0">
+      <w:start w:val="1"/>
+      <w:numFmt w:val="decimal"/>
+      <w:lvlText w:val="%1."/>
+      <w:lvlJc w:val="left"/>
+      <w:pPr>
+        <w:ind w:left="480" w:hanging="480"/>
+      </w:pPr>
+      <w:rPr>
+        <w:rFonts w:hint="default"/>
+      </w:rPr>
+    </w:lvl>
+    <w:lvl w:ilvl="1">
+      <w:start w:val="1"/>
+      <w:numFmt w:val="decimal"/>
+      <w:lvlText w:val="%1.%2."/>
+      <w:lvlJc w:val="left"/>
+      <w:pPr>
+        <w:ind w:left="720" w:hanging="720"/>
+      </w:pPr>
+      <w:rPr>
+        <w:rFonts w:hint="default"/>
+      </w:rPr>
+    </w:lvl>
+    <w:lvl w:ilvl="2">
+      <w:start w:val="1"/>
+      <w:numFmt w:val="decimal"/>
+      <w:lvlText w:val="%1.%2.%3."/>
+      <w:lvlJc w:val="left"/>
+      <w:pPr>
+        <w:ind w:left="720" w:hanging="720"/>
+      </w:pPr>
+      <w:rPr>
+        <w:rFonts w:hint="default"/>
+      </w:rPr>
+    </w:lvl>
+    <w:lvl w:ilvl="3">
+      <w:start w:val="1"/>
+      <w:numFmt w:val="decimal"/>
+      <w:lvlText w:val="%1.%2.%3.%4."/>
+      <w:lvlJc w:val="left"/>
+      <w:pPr>
+        <w:ind w:left="1080" w:hanging="1080"/>
+      </w:pPr>
+      <w:rPr>
+        <w:rFonts w:hint="default"/>
+      </w:rPr>
+    </w:lvl>
+    <w:lvl w:ilvl="4">
+      <w:start w:val="1"/>
+      <w:numFmt w:val="decimal"/>
+      <w:lvlText w:val="%1.%2.%3.%4.%5."/>
+      <w:lvlJc w:val="left"/>
+      <w:pPr>
+        <w:ind w:left="1440" w:hanging="1440"/>
+      </w:pPr>
+      <w:rPr>
+        <w:rFonts w:hint="default"/>
+      </w:rPr>
+    </w:lvl>
+    <w:lvl w:ilvl="5">
+      <w:start w:val="1"/>
+      <w:numFmt w:val="decimal"/>
+      <w:lvlText w:val="%1.%2.%3.%4.%5.%6."/>
+      <w:lvlJc w:val="left"/>
+      <w:pPr>
+        <w:ind w:left="1440" w:hanging="1440"/>
+      </w:pPr>
+      <w:rPr>
+        <w:rFonts w:hint="default"/>
+      </w:rPr>
+    </w:lvl>
+    <w:lvl w:ilvl="6">
+      <w:start w:val="1"/>
+      <w:numFmt w:val="decimal"/>
+      <w:lvlText w:val="%1.%2.%3.%4.%5.%6.%7."/>
+      <w:lvlJc w:val="left"/>
+      <w:pPr>
+        <w:ind w:left="1800" w:hanging="1800"/>
+      </w:pPr>
+      <w:rPr>
+        <w:rFonts w:hint="default"/>
+      </w:rPr>
+    </w:lvl>
+    <w:lvl w:ilvl="7">
+      <w:start w:val="1"/>
+      <w:numFmt w:val="decimal"/>
+      <w:lvlText w:val="%1.%2.%3.%4.%5.%6.%7.%8."/>
+      <w:lvlJc w:val="left"/>
+      <w:pPr>
+        <w:ind w:left="2160" w:hanging="2160"/>
+      </w:pPr>
+      <w:rPr>
+        <w:rFonts w:hint="default"/>
+      </w:rPr>
+    </w:lvl>
+    <w:lvl w:ilvl="8">
+      <w:start w:val="1"/>
+      <w:numFmt w:val="decimal"/>
+      <w:lvlText w:val="%1.%2.%3.%4.%5.%6.%7.%8.%9."/>
+      <w:lvlJc w:val="left"/>
+      <w:pPr>
+        <w:ind w:left="2160" w:hanging="2160"/>
+      </w:pPr>
+      <w:rPr>
+        <w:rFonts w:hint="default"/>
+      </w:rPr>
+    </w:lvl>
+  </w:abstractNum>
+  <w:abstractNum w:abstractNumId="17">
     <w:nsid w:val="69AC3CDD"/>
     <w:multiLevelType w:val="hybridMultilevel"/>
     <w:tmpl w:val="0BFAC478"/>
@@ -14461,7 +14909,7 @@
       </w:pPr>
     </w:lvl>
   </w:abstractNum>
-  <w:abstractNum w:abstractNumId="14">
+  <w:abstractNum w:abstractNumId="18">
     <w:nsid w:val="6B270BBE"/>
     <w:multiLevelType w:val="multilevel"/>
     <w:tmpl w:val="04F80744"/>
@@ -14579,7 +15027,7 @@
       </w:rPr>
     </w:lvl>
   </w:abstractNum>
-  <w:abstractNum w:abstractNumId="15">
+  <w:abstractNum w:abstractNumId="19">
     <w:nsid w:val="6C292A14"/>
     <w:multiLevelType w:val="multilevel"/>
     <w:tmpl w:val="0E9E2760"/>
@@ -14692,7 +15140,7 @@
       </w:rPr>
     </w:lvl>
   </w:abstractNum>
-  <w:abstractNum w:abstractNumId="16">
+  <w:abstractNum w:abstractNumId="20">
     <w:nsid w:val="712F6CA1"/>
     <w:multiLevelType w:val="hybridMultilevel"/>
     <w:tmpl w:val="D4AC88A2"/>
@@ -14781,7 +15229,7 @@
       </w:pPr>
     </w:lvl>
   </w:abstractNum>
-  <w:abstractNum w:abstractNumId="17">
+  <w:abstractNum w:abstractNumId="21">
     <w:nsid w:val="73A24CBB"/>
     <w:multiLevelType w:val="multilevel"/>
     <w:tmpl w:val="9DB01304"/>
@@ -14894,7 +15342,7 @@
       </w:rPr>
     </w:lvl>
   </w:abstractNum>
-  <w:abstractNum w:abstractNumId="18">
+  <w:abstractNum w:abstractNumId="22">
     <w:nsid w:val="73D62A8E"/>
     <w:multiLevelType w:val="hybridMultilevel"/>
     <w:tmpl w:val="24CAE4EC"/>
@@ -14983,7 +15431,120 @@
       </w:pPr>
     </w:lvl>
   </w:abstractNum>
-  <w:abstractNum w:abstractNumId="19">
+  <w:abstractNum w:abstractNumId="23">
+    <w:nsid w:val="796C6E27"/>
+    <w:multiLevelType w:val="multilevel"/>
+    <w:tmpl w:val="15084D00"/>
+    <w:lvl w:ilvl="0">
+      <w:start w:val="4"/>
+      <w:numFmt w:val="decimal"/>
+      <w:lvlText w:val="%1"/>
+      <w:lvlJc w:val="left"/>
+      <w:pPr>
+        <w:ind w:left="375" w:hanging="375"/>
+      </w:pPr>
+      <w:rPr>
+        <w:rFonts w:hint="default"/>
+      </w:rPr>
+    </w:lvl>
+    <w:lvl w:ilvl="1">
+      <w:start w:val="1"/>
+      <w:numFmt w:val="decimal"/>
+      <w:lvlText w:val="%1.%2"/>
+      <w:lvlJc w:val="left"/>
+      <w:pPr>
+        <w:ind w:left="375" w:hanging="375"/>
+      </w:pPr>
+      <w:rPr>
+        <w:rFonts w:hint="default"/>
+      </w:rPr>
+    </w:lvl>
+    <w:lvl w:ilvl="2">
+      <w:start w:val="1"/>
+      <w:numFmt w:val="decimal"/>
+      <w:lvlText w:val="%1.%2.%3"/>
+      <w:lvlJc w:val="left"/>
+      <w:pPr>
+        <w:ind w:left="720" w:hanging="720"/>
+      </w:pPr>
+      <w:rPr>
+        <w:rFonts w:hint="default"/>
+      </w:rPr>
+    </w:lvl>
+    <w:lvl w:ilvl="3">
+      <w:start w:val="1"/>
+      <w:numFmt w:val="decimal"/>
+      <w:lvlText w:val="%1.%2.%3.%4"/>
+      <w:lvlJc w:val="left"/>
+      <w:pPr>
+        <w:ind w:left="1080" w:hanging="1080"/>
+      </w:pPr>
+      <w:rPr>
+        <w:rFonts w:hint="default"/>
+      </w:rPr>
+    </w:lvl>
+    <w:lvl w:ilvl="4">
+      <w:start w:val="1"/>
+      <w:numFmt w:val="decimal"/>
+      <w:lvlText w:val="%1.%2.%3.%4.%5"/>
+      <w:lvlJc w:val="left"/>
+      <w:pPr>
+        <w:ind w:left="1080" w:hanging="1080"/>
+      </w:pPr>
+      <w:rPr>
+        <w:rFonts w:hint="default"/>
+      </w:rPr>
+    </w:lvl>
+    <w:lvl w:ilvl="5">
+      <w:start w:val="1"/>
+      <w:numFmt w:val="decimal"/>
+      <w:lvlText w:val="%1.%2.%3.%4.%5.%6"/>
+      <w:lvlJc w:val="left"/>
+      <w:pPr>
+        <w:ind w:left="1440" w:hanging="1440"/>
+      </w:pPr>
+      <w:rPr>
+        <w:rFonts w:hint="default"/>
+      </w:rPr>
+    </w:lvl>
+    <w:lvl w:ilvl="6">
+      <w:start w:val="1"/>
+      <w:numFmt w:val="decimal"/>
+      <w:lvlText w:val="%1.%2.%3.%4.%5.%6.%7"/>
+      <w:lvlJc w:val="left"/>
+      <w:pPr>
+        <w:ind w:left="1440" w:hanging="1440"/>
+      </w:pPr>
+      <w:rPr>
+        <w:rFonts w:hint="default"/>
+      </w:rPr>
+    </w:lvl>
+    <w:lvl w:ilvl="7">
+      <w:start w:val="1"/>
+      <w:numFmt w:val="decimal"/>
+      <w:lvlText w:val="%1.%2.%3.%4.%5.%6.%7.%8"/>
+      <w:lvlJc w:val="left"/>
+      <w:pPr>
+        <w:ind w:left="1800" w:hanging="1800"/>
+      </w:pPr>
+      <w:rPr>
+        <w:rFonts w:hint="default"/>
+      </w:rPr>
+    </w:lvl>
+    <w:lvl w:ilvl="8">
+      <w:start w:val="1"/>
+      <w:numFmt w:val="decimal"/>
+      <w:lvlText w:val="%1.%2.%3.%4.%5.%6.%7.%8.%9"/>
+      <w:lvlJc w:val="left"/>
+      <w:pPr>
+        <w:ind w:left="2160" w:hanging="2160"/>
+      </w:pPr>
+      <w:rPr>
+        <w:rFonts w:hint="default"/>
+      </w:rPr>
+    </w:lvl>
+  </w:abstractNum>
+  <w:abstractNum w:abstractNumId="24">
     <w:nsid w:val="7CA931F8"/>
     <w:multiLevelType w:val="hybridMultilevel"/>
     <w:tmpl w:val="6CE633CC"/>
@@ -15072,7 +15633,7 @@
       </w:pPr>
     </w:lvl>
   </w:abstractNum>
-  <w:abstractNum w:abstractNumId="20">
+  <w:abstractNum w:abstractNumId="25">
     <w:nsid w:val="7D8A668E"/>
     <w:multiLevelType w:val="hybridMultilevel"/>
     <w:tmpl w:val="77768F9A"/>
@@ -15162,7 +15723,7 @@
       </w:pPr>
     </w:lvl>
   </w:abstractNum>
-  <w:abstractNum w:abstractNumId="21">
+  <w:abstractNum w:abstractNumId="26">
     <w:nsid w:val="7ECB7B17"/>
     <w:multiLevelType w:val="multilevel"/>
     <w:tmpl w:val="0E9E2760"/>
@@ -15276,34 +15837,34 @@
     </w:lvl>
   </w:abstractNum>
   <w:num w:numId="1">
-    <w:abstractNumId w:val="7"/>
+    <w:abstractNumId w:val="10"/>
   </w:num>
   <w:num w:numId="2">
-    <w:abstractNumId w:val="3"/>
+    <w:abstractNumId w:val="5"/>
   </w:num>
   <w:num w:numId="3">
-    <w:abstractNumId w:val="8"/>
+    <w:abstractNumId w:val="11"/>
   </w:num>
   <w:num w:numId="4">
-    <w:abstractNumId w:val="0"/>
+    <w:abstractNumId w:val="1"/>
   </w:num>
   <w:num w:numId="5">
-    <w:abstractNumId w:val="16"/>
+    <w:abstractNumId w:val="20"/>
   </w:num>
   <w:num w:numId="6">
-    <w:abstractNumId w:val="19"/>
+    <w:abstractNumId w:val="24"/>
   </w:num>
   <w:num w:numId="7">
-    <w:abstractNumId w:val="18"/>
+    <w:abstractNumId w:val="22"/>
   </w:num>
   <w:num w:numId="8">
-    <w:abstractNumId w:val="17"/>
+    <w:abstractNumId w:val="21"/>
   </w:num>
   <w:num w:numId="9">
-    <w:abstractNumId w:val="1"/>
+    <w:abstractNumId w:val="2"/>
   </w:num>
   <w:num w:numId="10">
-    <w:abstractNumId w:val="13"/>
+    <w:abstractNumId w:val="17"/>
     <w:lvlOverride w:ilvl="0">
       <w:startOverride w:val="1"/>
     </w:lvlOverride>
@@ -15333,7 +15894,7 @@
     </w:lvlOverride>
   </w:num>
   <w:num w:numId="11">
-    <w:abstractNumId w:val="6"/>
+    <w:abstractNumId w:val="9"/>
     <w:lvlOverride w:ilvl="0">
       <w:startOverride w:val="1"/>
     </w:lvlOverride>
@@ -15363,37 +15924,52 @@
     </w:lvlOverride>
   </w:num>
   <w:num w:numId="12">
-    <w:abstractNumId w:val="2"/>
+    <w:abstractNumId w:val="4"/>
   </w:num>
   <w:num w:numId="13">
+    <w:abstractNumId w:val="15"/>
+  </w:num>
+  <w:num w:numId="14">
+    <w:abstractNumId w:val="6"/>
+  </w:num>
+  <w:num w:numId="15">
+    <w:abstractNumId w:val="26"/>
+  </w:num>
+  <w:num w:numId="16">
+    <w:abstractNumId w:val="14"/>
+  </w:num>
+  <w:num w:numId="17">
+    <w:abstractNumId w:val="7"/>
+  </w:num>
+  <w:num w:numId="18">
+    <w:abstractNumId w:val="19"/>
+  </w:num>
+  <w:num w:numId="19">
     <w:abstractNumId w:val="12"/>
   </w:num>
-  <w:num w:numId="14">
-    <w:abstractNumId w:val="4"/>
-  </w:num>
-  <w:num w:numId="15">
-    <w:abstractNumId w:val="21"/>
-  </w:num>
-  <w:num w:numId="16">
-    <w:abstractNumId w:val="11"/>
-  </w:num>
-  <w:num w:numId="17">
-    <w:abstractNumId w:val="5"/>
-  </w:num>
-  <w:num w:numId="18">
-    <w:abstractNumId w:val="15"/>
-  </w:num>
-  <w:num w:numId="19">
-    <w:abstractNumId w:val="9"/>
-  </w:num>
   <w:num w:numId="20">
-    <w:abstractNumId w:val="20"/>
+    <w:abstractNumId w:val="25"/>
   </w:num>
   <w:num w:numId="21">
-    <w:abstractNumId w:val="10"/>
+    <w:abstractNumId w:val="13"/>
   </w:num>
   <w:num w:numId="22">
-    <w:abstractNumId w:val="14"/>
+    <w:abstractNumId w:val="18"/>
+  </w:num>
+  <w:num w:numId="23">
+    <w:abstractNumId w:val="3"/>
+  </w:num>
+  <w:num w:numId="24">
+    <w:abstractNumId w:val="8"/>
+  </w:num>
+  <w:num w:numId="25">
+    <w:abstractNumId w:val="0"/>
+  </w:num>
+  <w:num w:numId="26">
+    <w:abstractNumId w:val="16"/>
+  </w:num>
+  <w:num w:numId="27">
+    <w:abstractNumId w:val="23"/>
   </w:num>
 </w:numbering>
 </file>
@@ -16608,7 +17184,7 @@
 </file>
 
 <file path=customXml/itemProps1.xml><?xml version="1.0" encoding="utf-8"?>
-<ds:datastoreItem xmlns:ds="http://schemas.openxmlformats.org/officeDocument/2006/customXml" ds:itemID="{337AAE8B-B017-4C91-B2BF-CCE6BBDA5088}">
+<ds:datastoreItem xmlns:ds="http://schemas.openxmlformats.org/officeDocument/2006/customXml" ds:itemID="{BBFE75EE-53E4-4F8F-BCC9-2AD4C2DAAB6D}">
   <ds:schemaRefs>
     <ds:schemaRef ds:uri="http://schemas.openxmlformats.org/officeDocument/2006/bibliography"/>
   </ds:schemaRefs>

</xml_diff>

<commit_message>
Modifique la tabla del caso de uso 5
</commit_message>
<xml_diff>
--- a/plantilla documento de requerimientos curso aydsc.docx
+++ b/plantilla documento de requerimientos curso aydsc.docx
@@ -6129,6 +6129,38 @@
                 <w:rFonts w:ascii="Arial" w:hAnsi="Arial" w:cs="Arial"/>
                 <w:sz w:val="28"/>
               </w:rPr>
+              <w:t>Pos</w:t>
+            </w:r>
+            <w:proofErr w:type="spellEnd"/>
+            <w:r>
+              <w:rPr>
+                <w:rFonts w:ascii="Arial" w:hAnsi="Arial" w:cs="Arial"/>
+                <w:sz w:val="28"/>
+              </w:rPr>
+              <w:t xml:space="preserve">- 01 </w:t>
+            </w:r>
+            <w:r>
+              <w:rPr>
+                <w:rFonts w:ascii="Arial" w:hAnsi="Arial" w:cs="Arial"/>
+                <w:sz w:val="28"/>
+              </w:rPr>
+              <w:t>Se le pregunta al comprador si desea calificar un producto.</w:t>
+            </w:r>
+          </w:p>
+          <w:p>
+            <w:pPr>
+              <w:cnfStyle w:val="000000010000" w:firstRow="0" w:lastRow="0" w:firstColumn="0" w:lastColumn="0" w:oddVBand="0" w:evenVBand="0" w:oddHBand="0" w:evenHBand="1" w:firstRowFirstColumn="0" w:firstRowLastColumn="0" w:lastRowFirstColumn="0" w:lastRowLastColumn="0"/>
+              <w:rPr>
+                <w:rFonts w:ascii="Arial" w:hAnsi="Arial" w:cs="Arial"/>
+                <w:sz w:val="28"/>
+              </w:rPr>
+            </w:pPr>
+            <w:proofErr w:type="spellStart"/>
+            <w:r>
+              <w:rPr>
+                <w:rFonts w:ascii="Arial" w:hAnsi="Arial" w:cs="Arial"/>
+                <w:sz w:val="28"/>
+              </w:rPr>
               <w:t>P</w:t>
             </w:r>
             <w:r>
@@ -6144,7 +6176,7 @@
                 <w:rFonts w:ascii="Arial" w:hAnsi="Arial" w:cs="Arial"/>
                 <w:sz w:val="28"/>
               </w:rPr>
-              <w:t>- 01</w:t>
+              <w:t>- 02</w:t>
             </w:r>
             <w:r>
               <w:rPr>
@@ -6284,6 +6316,36 @@
                 <w:ilvl w:val="0"/>
                 <w:numId w:val="9"/>
               </w:numPr>
+              <w:spacing w:after="200" w:line="276" w:lineRule="auto"/>
+              <w:cnfStyle w:val="000000100000" w:firstRow="0" w:lastRow="0" w:firstColumn="0" w:lastColumn="0" w:oddVBand="0" w:evenVBand="0" w:oddHBand="1" w:evenHBand="0" w:firstRowFirstColumn="0" w:firstRowLastColumn="0" w:lastRowFirstColumn="0" w:lastRowLastColumn="0"/>
+              <w:rPr>
+                <w:rFonts w:ascii="Arial" w:hAnsi="Arial" w:cs="Arial"/>
+                <w:sz w:val="28"/>
+              </w:rPr>
+            </w:pPr>
+            <w:r>
+              <w:rPr>
+                <w:rFonts w:ascii="Arial" w:hAnsi="Arial" w:cs="Arial"/>
+                <w:sz w:val="28"/>
+              </w:rPr>
+              <w:t xml:space="preserve">El sistema le pregunta si desea </w:t>
+            </w:r>
+            <w:r>
+              <w:rPr>
+                <w:rFonts w:ascii="Arial" w:hAnsi="Arial" w:cs="Arial"/>
+                <w:sz w:val="28"/>
+              </w:rPr>
+              <w:lastRenderedPageBreak/>
+              <w:t>calificar un producto.</w:t>
+            </w:r>
+          </w:p>
+          <w:p>
+            <w:pPr>
+              <w:pStyle w:val="Prrafodelista"/>
+              <w:numPr>
+                <w:ilvl w:val="0"/>
+                <w:numId w:val="9"/>
+              </w:numPr>
               <w:cnfStyle w:val="000000100000" w:firstRow="0" w:lastRow="0" w:firstColumn="0" w:lastColumn="0" w:oddVBand="0" w:evenVBand="0" w:oddHBand="1" w:evenHBand="0" w:firstRowFirstColumn="0" w:firstRowLastColumn="0" w:lastRowFirstColumn="0" w:lastRowLastColumn="0"/>
               <w:rPr>
                 <w:rFonts w:ascii="Arial" w:hAnsi="Arial" w:cs="Arial"/>
@@ -6339,6 +6401,143 @@
                 <w:sz w:val="28"/>
               </w:rPr>
             </w:pPr>
+            <w:r>
+              <w:rPr>
+                <w:rFonts w:ascii="Arial" w:hAnsi="Arial" w:cs="Arial"/>
+                <w:sz w:val="28"/>
+              </w:rPr>
+              <w:t>En el paso 5 El sistema le pregunta si desea calificar un producto.</w:t>
+            </w:r>
+          </w:p>
+          <w:p>
+            <w:pPr>
+              <w:cnfStyle w:val="000000010000" w:firstRow="0" w:lastRow="0" w:firstColumn="0" w:lastColumn="0" w:oddVBand="0" w:evenVBand="0" w:oddHBand="0" w:evenHBand="1" w:firstRowFirstColumn="0" w:firstRowLastColumn="0" w:lastRowFirstColumn="0" w:lastRowLastColumn="0"/>
+              <w:rPr>
+                <w:rFonts w:ascii="Arial" w:hAnsi="Arial" w:cs="Arial"/>
+                <w:sz w:val="28"/>
+              </w:rPr>
+            </w:pPr>
+          </w:p>
+          <w:p>
+            <w:pPr>
+              <w:cnfStyle w:val="000000010000" w:firstRow="0" w:lastRow="0" w:firstColumn="0" w:lastColumn="0" w:oddVBand="0" w:evenVBand="0" w:oddHBand="0" w:evenHBand="1" w:firstRowFirstColumn="0" w:firstRowLastColumn="0" w:lastRowFirstColumn="0" w:lastRowLastColumn="0"/>
+              <w:rPr>
+                <w:rFonts w:ascii="Arial" w:hAnsi="Arial" w:cs="Arial"/>
+                <w:sz w:val="28"/>
+              </w:rPr>
+            </w:pPr>
+            <w:r>
+              <w:rPr>
+                <w:rFonts w:ascii="Arial" w:hAnsi="Arial" w:cs="Arial"/>
+                <w:sz w:val="28"/>
+              </w:rPr>
+              <w:t>5.1 El comprador presiona el botón de calificar producto.</w:t>
+            </w:r>
+          </w:p>
+          <w:p>
+            <w:pPr>
+              <w:cnfStyle w:val="000000010000" w:firstRow="0" w:lastRow="0" w:firstColumn="0" w:lastColumn="0" w:oddVBand="0" w:evenVBand="0" w:oddHBand="0" w:evenHBand="1" w:firstRowFirstColumn="0" w:firstRowLastColumn="0" w:lastRowFirstColumn="0" w:lastRowLastColumn="0"/>
+              <w:rPr>
+                <w:rFonts w:ascii="Arial" w:hAnsi="Arial" w:cs="Arial"/>
+                <w:sz w:val="28"/>
+              </w:rPr>
+            </w:pPr>
+          </w:p>
+          <w:p>
+            <w:pPr>
+              <w:cnfStyle w:val="000000010000" w:firstRow="0" w:lastRow="0" w:firstColumn="0" w:lastColumn="0" w:oddVBand="0" w:evenVBand="0" w:oddHBand="0" w:evenHBand="1" w:firstRowFirstColumn="0" w:firstRowLastColumn="0" w:lastRowFirstColumn="0" w:lastRowLastColumn="0"/>
+              <w:rPr>
+                <w:rFonts w:ascii="Arial" w:hAnsi="Arial" w:cs="Arial"/>
+                <w:sz w:val="28"/>
+              </w:rPr>
+            </w:pPr>
+            <w:r>
+              <w:rPr>
+                <w:rFonts w:ascii="Arial" w:hAnsi="Arial" w:cs="Arial"/>
+                <w:sz w:val="28"/>
+              </w:rPr>
+              <w:t>5.2. El sistema le muestra una lista de todos los productos que puede calificar.</w:t>
+            </w:r>
+          </w:p>
+          <w:p>
+            <w:pPr>
+              <w:cnfStyle w:val="000000010000" w:firstRow="0" w:lastRow="0" w:firstColumn="0" w:lastColumn="0" w:oddVBand="0" w:evenVBand="0" w:oddHBand="0" w:evenHBand="1" w:firstRowFirstColumn="0" w:firstRowLastColumn="0" w:lastRowFirstColumn="0" w:lastRowLastColumn="0"/>
+              <w:rPr>
+                <w:rFonts w:ascii="Arial" w:hAnsi="Arial" w:cs="Arial"/>
+                <w:sz w:val="28"/>
+              </w:rPr>
+            </w:pPr>
+            <w:r>
+              <w:rPr>
+                <w:rFonts w:ascii="Arial" w:hAnsi="Arial" w:cs="Arial"/>
+                <w:sz w:val="28"/>
+              </w:rPr>
+              <w:t>5.3. El comprador elige el producto a calificar.</w:t>
+            </w:r>
+          </w:p>
+          <w:p>
+            <w:pPr>
+              <w:cnfStyle w:val="000000010000" w:firstRow="0" w:lastRow="0" w:firstColumn="0" w:lastColumn="0" w:oddVBand="0" w:evenVBand="0" w:oddHBand="0" w:evenHBand="1" w:firstRowFirstColumn="0" w:firstRowLastColumn="0" w:lastRowFirstColumn="0" w:lastRowLastColumn="0"/>
+              <w:rPr>
+                <w:rFonts w:ascii="Arial" w:hAnsi="Arial" w:cs="Arial"/>
+                <w:sz w:val="28"/>
+              </w:rPr>
+            </w:pPr>
+            <w:r>
+              <w:rPr>
+                <w:rFonts w:ascii="Arial" w:hAnsi="Arial" w:cs="Arial"/>
+                <w:sz w:val="28"/>
+              </w:rPr>
+              <w:t>5.4. El sistema le muestra los criterios a evaluar, además de poder dejar un comentario.</w:t>
+            </w:r>
+          </w:p>
+          <w:p>
+            <w:pPr>
+              <w:cnfStyle w:val="000000010000" w:firstRow="0" w:lastRow="0" w:firstColumn="0" w:lastColumn="0" w:oddVBand="0" w:evenVBand="0" w:oddHBand="0" w:evenHBand="1" w:firstRowFirstColumn="0" w:firstRowLastColumn="0" w:lastRowFirstColumn="0" w:lastRowLastColumn="0"/>
+              <w:rPr>
+                <w:rFonts w:ascii="Arial" w:hAnsi="Arial" w:cs="Arial"/>
+                <w:sz w:val="28"/>
+              </w:rPr>
+            </w:pPr>
+            <w:r>
+              <w:rPr>
+                <w:rFonts w:ascii="Arial" w:hAnsi="Arial" w:cs="Arial"/>
+                <w:sz w:val="28"/>
+              </w:rPr>
+              <w:t>5.6. El comprador presiona el botón enviar.</w:t>
+            </w:r>
+          </w:p>
+          <w:p>
+            <w:pPr>
+              <w:cnfStyle w:val="000000010000" w:firstRow="0" w:lastRow="0" w:firstColumn="0" w:lastColumn="0" w:oddVBand="0" w:evenVBand="0" w:oddHBand="0" w:evenHBand="1" w:firstRowFirstColumn="0" w:firstRowLastColumn="0" w:lastRowFirstColumn="0" w:lastRowLastColumn="0"/>
+              <w:rPr>
+                <w:rFonts w:ascii="Arial" w:hAnsi="Arial" w:cs="Arial"/>
+                <w:sz w:val="28"/>
+              </w:rPr>
+            </w:pPr>
+            <w:r>
+              <w:rPr>
+                <w:rFonts w:ascii="Arial" w:hAnsi="Arial" w:cs="Arial"/>
+                <w:sz w:val="28"/>
+              </w:rPr>
+              <w:t>5.7. El sistema le muestra un mensaje de agradecimiento.</w:t>
+            </w:r>
+          </w:p>
+          <w:p>
+            <w:pPr>
+              <w:cnfStyle w:val="000000010000" w:firstRow="0" w:lastRow="0" w:firstColumn="0" w:lastColumn="0" w:oddVBand="0" w:evenVBand="0" w:oddHBand="0" w:evenHBand="1" w:firstRowFirstColumn="0" w:firstRowLastColumn="0" w:lastRowFirstColumn="0" w:lastRowLastColumn="0"/>
+              <w:rPr>
+                <w:rFonts w:ascii="Arial" w:hAnsi="Arial" w:cs="Arial"/>
+                <w:sz w:val="28"/>
+              </w:rPr>
+            </w:pPr>
+            <w:r>
+              <w:rPr>
+                <w:rFonts w:ascii="Arial" w:hAnsi="Arial" w:cs="Arial"/>
+                <w:sz w:val="28"/>
+              </w:rPr>
+              <w:t>5.8. Se le redirige a la página principal</w:t>
+            </w:r>
           </w:p>
         </w:tc>
       </w:tr>
@@ -6846,6 +7045,7 @@
                 <w:rFonts w:ascii="Arial" w:hAnsi="Arial" w:cs="Arial"/>
                 <w:sz w:val="28"/>
               </w:rPr>
+              <w:lastRenderedPageBreak/>
               <w:t>Pre-Condiciones:</w:t>
             </w:r>
           </w:p>
@@ -6876,6 +7076,29 @@
                 <w:sz w:val="28"/>
               </w:rPr>
               <w:t xml:space="preserve"> ingresar con su cuenta.</w:t>
+            </w:r>
+          </w:p>
+          <w:p>
+            <w:pPr>
+              <w:cnfStyle w:val="000000100000" w:firstRow="0" w:lastRow="0" w:firstColumn="0" w:lastColumn="0" w:oddVBand="0" w:evenVBand="0" w:oddHBand="1" w:evenHBand="0" w:firstRowFirstColumn="0" w:firstRowLastColumn="0" w:lastRowFirstColumn="0" w:lastRowLastColumn="0"/>
+              <w:rPr>
+                <w:rFonts w:ascii="Arial" w:hAnsi="Arial" w:cs="Arial"/>
+                <w:sz w:val="28"/>
+              </w:rPr>
+            </w:pPr>
+            <w:r>
+              <w:rPr>
+                <w:rFonts w:ascii="Arial" w:hAnsi="Arial" w:cs="Arial"/>
+                <w:sz w:val="28"/>
+              </w:rPr>
+              <w:t xml:space="preserve">Pre-02 </w:t>
+            </w:r>
+            <w:r>
+              <w:rPr>
+                <w:rFonts w:ascii="Arial" w:hAnsi="Arial" w:cs="Arial"/>
+                <w:sz w:val="28"/>
+              </w:rPr>
+              <w:t>El comprador debe finalizar su compra.</w:t>
             </w:r>
           </w:p>
         </w:tc>
@@ -7173,7 +7396,6 @@
                 <w:rFonts w:ascii="Arial" w:hAnsi="Arial" w:cs="Arial"/>
                 <w:sz w:val="28"/>
               </w:rPr>
-              <w:lastRenderedPageBreak/>
               <w:t>Se le redirige a la página principal.</w:t>
             </w:r>
           </w:p>
@@ -7201,7 +7423,6 @@
                 <w:rFonts w:ascii="Arial" w:hAnsi="Arial" w:cs="Arial"/>
                 <w:sz w:val="28"/>
               </w:rPr>
-              <w:lastRenderedPageBreak/>
               <w:t>Flujo Alternativo:</w:t>
             </w:r>
           </w:p>
@@ -7224,14 +7445,75 @@
                 <w:rFonts w:ascii="Arial" w:hAnsi="Arial" w:cs="Arial"/>
                 <w:sz w:val="28"/>
               </w:rPr>
-              <w:t xml:space="preserve">En el paso 4 </w:t>
-            </w:r>
-            <w:r>
-              <w:rPr>
-                <w:rFonts w:ascii="Arial" w:hAnsi="Arial" w:cs="Arial"/>
-                <w:sz w:val="28"/>
-              </w:rPr>
-              <w:t xml:space="preserve">El sistema le </w:t>
+              <w:t>En el paso 1 el comprador presiona el botón de calificar un producto.</w:t>
+            </w:r>
+          </w:p>
+          <w:p>
+            <w:pPr>
+              <w:pStyle w:val="Prrafodelista"/>
+              <w:numPr>
+                <w:ilvl w:val="1"/>
+                <w:numId w:val="11"/>
+              </w:numPr>
+              <w:spacing w:after="200" w:line="276" w:lineRule="auto"/>
+              <w:cnfStyle w:val="000000010000" w:firstRow="0" w:lastRow="0" w:firstColumn="0" w:lastColumn="0" w:oddVBand="0" w:evenVBand="0" w:oddHBand="0" w:evenHBand="1" w:firstRowFirstColumn="0" w:firstRowLastColumn="0" w:lastRowFirstColumn="0" w:lastRowLastColumn="0"/>
+              <w:rPr>
+                <w:rFonts w:ascii="Arial" w:hAnsi="Arial" w:cs="Arial"/>
+                <w:sz w:val="28"/>
+              </w:rPr>
+            </w:pPr>
+            <w:r>
+              <w:rPr>
+                <w:rFonts w:ascii="Arial" w:hAnsi="Arial" w:cs="Arial"/>
+                <w:sz w:val="28"/>
+              </w:rPr>
+              <w:t>El sistema se lo muestra al finalizar su compra.</w:t>
+            </w:r>
+          </w:p>
+          <w:p>
+            <w:pPr>
+              <w:pStyle w:val="Prrafodelista"/>
+              <w:numPr>
+                <w:ilvl w:val="1"/>
+                <w:numId w:val="11"/>
+              </w:numPr>
+              <w:cnfStyle w:val="000000010000" w:firstRow="0" w:lastRow="0" w:firstColumn="0" w:lastColumn="0" w:oddVBand="0" w:evenVBand="0" w:oddHBand="0" w:evenHBand="1" w:firstRowFirstColumn="0" w:firstRowLastColumn="0" w:lastRowFirstColumn="0" w:lastRowLastColumn="0"/>
+              <w:rPr>
+                <w:rFonts w:ascii="Arial" w:hAnsi="Arial" w:cs="Arial"/>
+                <w:sz w:val="28"/>
+              </w:rPr>
+            </w:pPr>
+            <w:r>
+              <w:rPr>
+                <w:rFonts w:ascii="Arial" w:hAnsi="Arial" w:cs="Arial"/>
+                <w:sz w:val="28"/>
+              </w:rPr>
+              <w:t>Regresa a 2.</w:t>
+            </w:r>
+          </w:p>
+          <w:p>
+            <w:pPr>
+              <w:cnfStyle w:val="000000010000" w:firstRow="0" w:lastRow="0" w:firstColumn="0" w:lastColumn="0" w:oddVBand="0" w:evenVBand="0" w:oddHBand="0" w:evenHBand="1" w:firstRowFirstColumn="0" w:firstRowLastColumn="0" w:lastRowFirstColumn="0" w:lastRowLastColumn="0"/>
+              <w:rPr>
+                <w:rFonts w:cs="Arial"/>
+                <w:sz w:val="28"/>
+              </w:rPr>
+            </w:pPr>
+          </w:p>
+          <w:p>
+            <w:pPr>
+              <w:cnfStyle w:val="000000010000" w:firstRow="0" w:lastRow="0" w:firstColumn="0" w:lastColumn="0" w:oddVBand="0" w:evenVBand="0" w:oddHBand="0" w:evenHBand="1" w:firstRowFirstColumn="0" w:firstRowLastColumn="0" w:lastRowFirstColumn="0" w:lastRowLastColumn="0"/>
+              <w:rPr>
+                <w:rFonts w:ascii="Arial" w:hAnsi="Arial" w:cs="Arial"/>
+                <w:sz w:val="28"/>
+              </w:rPr>
+            </w:pPr>
+            <w:r>
+              <w:rPr>
+                <w:rFonts w:ascii="Arial" w:hAnsi="Arial" w:cs="Arial"/>
+                <w:sz w:val="28"/>
+              </w:rPr>
+              <w:t xml:space="preserve">En el paso 4 El sistema le </w:t>
             </w:r>
             <w:r>
               <w:rPr>
@@ -7275,14 +7557,7 @@
                 <w:rFonts w:ascii="Arial" w:hAnsi="Arial" w:cs="Arial"/>
                 <w:sz w:val="28"/>
               </w:rPr>
-              <w:t>escoge el cuadro de texto para redactar su opinión</w:t>
-            </w:r>
-            <w:r>
-              <w:rPr>
-                <w:rFonts w:ascii="Arial" w:hAnsi="Arial" w:cs="Arial"/>
-                <w:sz w:val="28"/>
-              </w:rPr>
-              <w:t>.</w:t>
+              <w:t>escoge el cuadro de texto para redactar su opinión.</w:t>
             </w:r>
           </w:p>
           <w:p>
@@ -7422,6 +7697,7 @@
                 <w:rFonts w:ascii="Arial" w:hAnsi="Arial" w:cs="Arial"/>
                 <w:sz w:val="28"/>
               </w:rPr>
+              <w:lastRenderedPageBreak/>
               <w:t>Prioridad:</w:t>
             </w:r>
           </w:p>
@@ -7485,31 +7761,19 @@
             <w:pPr>
               <w:cnfStyle w:val="000000010000" w:firstRow="0" w:lastRow="0" w:firstColumn="0" w:lastColumn="0" w:oddVBand="0" w:evenVBand="0" w:oddHBand="0" w:evenHBand="1" w:firstRowFirstColumn="0" w:firstRowLastColumn="0" w:lastRowFirstColumn="0" w:lastRowLastColumn="0"/>
               <w:rPr>
-                <w:rFonts w:ascii="Arial" w:hAnsi="Arial" w:cs="Arial"/>
-                <w:sz w:val="28"/>
-              </w:rPr>
-            </w:pPr>
-            <w:r>
-              <w:rPr>
-                <w:rFonts w:ascii="Arial" w:hAnsi="Arial" w:cs="Arial"/>
-                <w:sz w:val="28"/>
-              </w:rPr>
-              <w:t xml:space="preserve">Siempre que </w:t>
-            </w:r>
-            <w:r>
-              <w:rPr>
-                <w:rFonts w:ascii="Arial" w:hAnsi="Arial" w:cs="Arial"/>
-                <w:sz w:val="28"/>
-              </w:rPr>
-              <w:t>ingrese con su cuenta podrá ir</w:t>
-            </w:r>
-            <w:r>
-              <w:rPr>
-                <w:rFonts w:ascii="Arial" w:hAnsi="Arial" w:cs="Arial"/>
-                <w:sz w:val="28"/>
-              </w:rPr>
-              <w:t xml:space="preserve"> directamente de la página principal a calificar el producto.</w:t>
-            </w:r>
+                <w:rFonts w:cs="Arial"/>
+                <w:sz w:val="28"/>
+              </w:rPr>
+            </w:pPr>
+            <w:r>
+              <w:rPr>
+                <w:rFonts w:ascii="Arial" w:hAnsi="Arial" w:cs="Arial"/>
+                <w:sz w:val="28"/>
+              </w:rPr>
+              <w:t>Siempre que finalice su compra se le preguntara si desea calificar un producto o ya sea al ingresar con su cuenta ir directamente de la página principal a calificar el producto.</w:t>
+            </w:r>
+            <w:bookmarkStart w:id="7" w:name="_GoBack"/>
+            <w:bookmarkEnd w:id="7"/>
           </w:p>
         </w:tc>
       </w:tr>
@@ -7928,7 +8192,6 @@
                 <w:rFonts w:ascii="Arial" w:hAnsi="Arial" w:cs="Arial"/>
                 <w:sz w:val="28"/>
               </w:rPr>
-              <w:lastRenderedPageBreak/>
               <w:t>Pre-Condiciones:</w:t>
             </w:r>
           </w:p>
@@ -8209,6 +8472,7 @@
                 <w:rFonts w:ascii="Arial" w:hAnsi="Arial" w:cs="Arial"/>
                 <w:sz w:val="28"/>
               </w:rPr>
+              <w:lastRenderedPageBreak/>
               <w:t xml:space="preserve">El sistema </w:t>
             </w:r>
             <w:r>
@@ -8264,6 +8528,7 @@
                 <w:rFonts w:ascii="Arial" w:hAnsi="Arial" w:cs="Arial"/>
                 <w:sz w:val="28"/>
               </w:rPr>
+              <w:lastRenderedPageBreak/>
               <w:t>Flujo Alternativo:</w:t>
             </w:r>
           </w:p>
@@ -8411,8 +8676,6 @@
               </w:rPr>
               <w:t>El sistema lo redirige a la página principal.</w:t>
             </w:r>
-            <w:bookmarkStart w:id="7" w:name="_GoBack"/>
-            <w:bookmarkEnd w:id="7"/>
           </w:p>
         </w:tc>
       </w:tr>
@@ -8646,7 +8909,6 @@
                 <w:rFonts w:ascii="Arial" w:hAnsi="Arial" w:cs="Arial"/>
                 <w:sz w:val="28"/>
               </w:rPr>
-              <w:lastRenderedPageBreak/>
               <w:t>Fecha de creación:</w:t>
             </w:r>
           </w:p>
@@ -8968,6 +9230,7 @@
                 <w:rFonts w:ascii="Arial" w:hAnsi="Arial" w:cs="Arial"/>
                 <w:sz w:val="28"/>
               </w:rPr>
+              <w:lastRenderedPageBreak/>
               <w:t>Pos</w:t>
             </w:r>
             <w:proofErr w:type="spellEnd"/>
@@ -9387,15 +9650,7 @@
                 <w:rFonts w:ascii="Arial" w:hAnsi="Arial" w:cs="Arial"/>
                 <w:sz w:val="28"/>
               </w:rPr>
-              <w:t xml:space="preserve">Siempre que el usuario decida explorar su historial de compras (siempre y cuando </w:t>
-            </w:r>
-            <w:r>
-              <w:rPr>
-                <w:rFonts w:ascii="Arial" w:hAnsi="Arial" w:cs="Arial"/>
-                <w:sz w:val="28"/>
-              </w:rPr>
-              <w:lastRenderedPageBreak/>
-              <w:t>haya comprado por lo menos un producto)</w:t>
+              <w:t>Siempre que el usuario decida explorar su historial de compras (siempre y cuando haya comprado por lo menos un producto)</w:t>
             </w:r>
           </w:p>
         </w:tc>
@@ -9803,6 +10058,7 @@
                 <w:rFonts w:ascii="Arial" w:hAnsi="Arial" w:cs="Arial"/>
                 <w:sz w:val="28"/>
               </w:rPr>
+              <w:lastRenderedPageBreak/>
               <w:t xml:space="preserve">Disparador – </w:t>
             </w:r>
             <w:proofErr w:type="spellStart"/>
@@ -10237,15 +10493,7 @@
                 <w:rFonts w:ascii="Arial" w:hAnsi="Arial" w:cs="Arial"/>
                 <w:sz w:val="28"/>
               </w:rPr>
-              <w:t xml:space="preserve">El administrador presiona el objeto, este abrirá un panel con la </w:t>
-            </w:r>
-            <w:r>
-              <w:rPr>
-                <w:rFonts w:ascii="Arial" w:hAnsi="Arial" w:cs="Arial"/>
-                <w:sz w:val="28"/>
-              </w:rPr>
-              <w:lastRenderedPageBreak/>
-              <w:t>información del producto.</w:t>
+              <w:t>El administrador presiona el objeto, este abrirá un panel con la información del producto.</w:t>
             </w:r>
           </w:p>
         </w:tc>
@@ -10274,7 +10522,6 @@
                 <w:rFonts w:ascii="Arial" w:hAnsi="Arial" w:cs="Arial"/>
                 <w:sz w:val="28"/>
               </w:rPr>
-              <w:lastRenderedPageBreak/>
               <w:t>Prioridad:</w:t>
             </w:r>
           </w:p>
@@ -10631,6 +10878,7 @@
                 <w:rFonts w:ascii="Arial" w:hAnsi="Arial" w:cs="Arial"/>
                 <w:sz w:val="28"/>
               </w:rPr>
+              <w:lastRenderedPageBreak/>
               <w:t>Actores secundarios:</w:t>
             </w:r>
           </w:p>
@@ -11142,15 +11390,7 @@
                 <w:rFonts w:ascii="Arial" w:hAnsi="Arial" w:cs="Arial"/>
                 <w:sz w:val="28"/>
               </w:rPr>
-              <w:t xml:space="preserve">Al terminar de rellenar todo lo necesario, se habilita un botón de </w:t>
-            </w:r>
-            <w:r>
-              <w:rPr>
-                <w:rFonts w:ascii="Arial" w:hAnsi="Arial" w:cs="Arial"/>
-                <w:sz w:val="28"/>
-              </w:rPr>
-              <w:lastRenderedPageBreak/>
-              <w:t>aplicar.</w:t>
+              <w:t>Al terminar de rellenar todo lo necesario, se habilita un botón de aplicar.</w:t>
             </w:r>
           </w:p>
           <w:p>
@@ -11287,7 +11527,6 @@
                 <w:rFonts w:ascii="Arial" w:hAnsi="Arial" w:cs="Arial"/>
                 <w:sz w:val="28"/>
               </w:rPr>
-              <w:lastRenderedPageBreak/>
               <w:t>Flujo Alternativo:</w:t>
             </w:r>
           </w:p>
@@ -11441,6 +11680,7 @@
                 <w:rFonts w:ascii="Arial" w:hAnsi="Arial" w:cs="Arial"/>
                 <w:sz w:val="28"/>
               </w:rPr>
+              <w:lastRenderedPageBreak/>
               <w:t>Eliminar</w:t>
             </w:r>
           </w:p>
@@ -11673,15 +11913,7 @@
                 <w:rFonts w:ascii="Arial" w:hAnsi="Arial" w:cs="Arial"/>
                 <w:sz w:val="28"/>
               </w:rPr>
-              <w:t xml:space="preserve">En el caso de no ser la información </w:t>
-            </w:r>
-            <w:r>
-              <w:rPr>
-                <w:rFonts w:ascii="Arial" w:hAnsi="Arial" w:cs="Arial"/>
-                <w:sz w:val="28"/>
-              </w:rPr>
-              <w:lastRenderedPageBreak/>
-              <w:t>buscada.</w:t>
+              <w:t>En el caso de no ser la información buscada.</w:t>
             </w:r>
           </w:p>
           <w:p>
@@ -15970,6 +16202,36 @@
   </w:num>
   <w:num w:numId="27">
     <w:abstractNumId w:val="23"/>
+  </w:num>
+  <w:num w:numId="28">
+    <w:abstractNumId w:val="2"/>
+    <w:lvlOverride w:ilvl="0">
+      <w:startOverride w:val="1"/>
+    </w:lvlOverride>
+    <w:lvlOverride w:ilvl="1">
+      <w:startOverride w:val="1"/>
+    </w:lvlOverride>
+    <w:lvlOverride w:ilvl="2">
+      <w:startOverride w:val="1"/>
+    </w:lvlOverride>
+    <w:lvlOverride w:ilvl="3">
+      <w:startOverride w:val="1"/>
+    </w:lvlOverride>
+    <w:lvlOverride w:ilvl="4">
+      <w:startOverride w:val="1"/>
+    </w:lvlOverride>
+    <w:lvlOverride w:ilvl="5">
+      <w:startOverride w:val="1"/>
+    </w:lvlOverride>
+    <w:lvlOverride w:ilvl="6">
+      <w:startOverride w:val="1"/>
+    </w:lvlOverride>
+    <w:lvlOverride w:ilvl="7">
+      <w:startOverride w:val="1"/>
+    </w:lvlOverride>
+    <w:lvlOverride w:ilvl="8">
+      <w:startOverride w:val="1"/>
+    </w:lvlOverride>
   </w:num>
 </w:numbering>
 </file>
@@ -17184,7 +17446,7 @@
 </file>
 
 <file path=customXml/itemProps1.xml><?xml version="1.0" encoding="utf-8"?>
-<ds:datastoreItem xmlns:ds="http://schemas.openxmlformats.org/officeDocument/2006/customXml" ds:itemID="{BBFE75EE-53E4-4F8F-BCC9-2AD4C2DAAB6D}">
+<ds:datastoreItem xmlns:ds="http://schemas.openxmlformats.org/officeDocument/2006/customXml" ds:itemID="{D4B23592-AEE6-4A75-BD7F-59B4642D6D93}">
   <ds:schemaRefs>
     <ds:schemaRef ds:uri="http://schemas.openxmlformats.org/officeDocument/2006/bibliography"/>
   </ds:schemaRefs>

</xml_diff>

<commit_message>
introduccion e historial de versiones
</commit_message>
<xml_diff>
--- a/plantilla documento de requerimientos curso aydsc.docx
+++ b/plantilla documento de requerimientos curso aydsc.docx
@@ -1,6 +1,6 @@
 
 <file path=word/document.xml><?xml version="1.0" encoding="utf-8"?>
-<w:document xmlns:wpc="http://schemas.microsoft.com/office/word/2010/wordprocessingCanvas" xmlns:mc="http://schemas.openxmlformats.org/markup-compatibility/2006" xmlns:o="urn:schemas-microsoft-com:office:office" xmlns:r="http://schemas.openxmlformats.org/officeDocument/2006/relationships" xmlns:m="http://schemas.openxmlformats.org/officeDocument/2006/math" xmlns:v="urn:schemas-microsoft-com:vml" xmlns:wp14="http://schemas.microsoft.com/office/word/2010/wordprocessingDrawing" xmlns:wp="http://schemas.openxmlformats.org/drawingml/2006/wordprocessingDrawing" xmlns:w10="urn:schemas-microsoft-com:office:word" xmlns:w="http://schemas.openxmlformats.org/wordprocessingml/2006/main" xmlns:w14="http://schemas.microsoft.com/office/word/2010/wordml" xmlns:w15="http://schemas.microsoft.com/office/word/2012/wordml" xmlns:wpg="http://schemas.microsoft.com/office/word/2010/wordprocessingGroup" xmlns:wpi="http://schemas.microsoft.com/office/word/2010/wordprocessingInk" xmlns:wne="http://schemas.microsoft.com/office/word/2006/wordml" xmlns:wps="http://schemas.microsoft.com/office/word/2010/wordprocessingShape" mc:Ignorable="w14 w15 wp14">
+<w:document xmlns:wpc="http://schemas.microsoft.com/office/word/2010/wordprocessingCanvas" xmlns:mc="http://schemas.openxmlformats.org/markup-compatibility/2006" xmlns:o="urn:schemas-microsoft-com:office:office" xmlns:r="http://schemas.openxmlformats.org/officeDocument/2006/relationships" xmlns:m="http://schemas.openxmlformats.org/officeDocument/2006/math" xmlns:v="urn:schemas-microsoft-com:vml" xmlns:wp14="http://schemas.microsoft.com/office/word/2010/wordprocessingDrawing" xmlns:wp="http://schemas.openxmlformats.org/drawingml/2006/wordprocessingDrawing" xmlns:w10="urn:schemas-microsoft-com:office:word" xmlns:w="http://schemas.openxmlformats.org/wordprocessingml/2006/main" xmlns:w14="http://schemas.microsoft.com/office/word/2010/wordml" xmlns:wpg="http://schemas.microsoft.com/office/word/2010/wordprocessingGroup" xmlns:wpi="http://schemas.microsoft.com/office/word/2010/wordprocessingInk" xmlns:wne="http://schemas.microsoft.com/office/word/2006/wordml" xmlns:wps="http://schemas.microsoft.com/office/word/2010/wordprocessingShape" mc:Ignorable="w14 wp14">
   <w:body>
     <w:p>
       <w:pPr>
@@ -1097,15 +1097,15 @@
         <w:tblLook w:val="04A0" w:firstRow="1" w:lastRow="0" w:firstColumn="1" w:lastColumn="0" w:noHBand="0" w:noVBand="1"/>
       </w:tblPr>
       <w:tblGrid>
-        <w:gridCol w:w="2263"/>
+        <w:gridCol w:w="1809"/>
         <w:gridCol w:w="1418"/>
-        <w:gridCol w:w="3260"/>
+        <w:gridCol w:w="3714"/>
         <w:gridCol w:w="1553"/>
       </w:tblGrid>
       <w:tr>
         <w:tc>
           <w:tcPr>
-            <w:tcW w:w="2263" w:type="dxa"/>
+            <w:tcW w:w="1809" w:type="dxa"/>
           </w:tcPr>
           <w:p>
             <w:pPr>
@@ -1145,7 +1145,7 @@
         </w:tc>
         <w:tc>
           <w:tcPr>
-            <w:tcW w:w="3260" w:type="dxa"/>
+            <w:tcW w:w="3714" w:type="dxa"/>
           </w:tcPr>
           <w:p>
             <w:pPr>
@@ -1187,105 +1187,337 @@
       <w:tr>
         <w:tc>
           <w:tcPr>
-            <w:tcW w:w="2263" w:type="dxa"/>
-          </w:tcPr>
-          <w:p/>
+            <w:tcW w:w="1809" w:type="dxa"/>
+          </w:tcPr>
+          <w:p>
+            <w:r>
+              <w:t>Inicio</w:t>
+            </w:r>
+          </w:p>
         </w:tc>
         <w:tc>
           <w:tcPr>
             <w:tcW w:w="1418" w:type="dxa"/>
           </w:tcPr>
-          <w:p/>
-        </w:tc>
-        <w:tc>
-          <w:tcPr>
-            <w:tcW w:w="3260" w:type="dxa"/>
-          </w:tcPr>
-          <w:p/>
+          <w:p>
+            <w:r>
+              <w:t xml:space="preserve">2/12/21 </w:t>
+            </w:r>
+          </w:p>
+        </w:tc>
+        <w:tc>
+          <w:tcPr>
+            <w:tcW w:w="3714" w:type="dxa"/>
+          </w:tcPr>
+          <w:p>
+            <w:r>
+              <w:t>Primer caso de uso</w:t>
+            </w:r>
+          </w:p>
         </w:tc>
         <w:tc>
           <w:tcPr>
             <w:tcW w:w="1553" w:type="dxa"/>
           </w:tcPr>
-          <w:p/>
+          <w:p>
+            <w:r>
+              <w:t>1</w:t>
+            </w:r>
+          </w:p>
         </w:tc>
       </w:tr>
       <w:tr>
         <w:tc>
           <w:tcPr>
-            <w:tcW w:w="2263" w:type="dxa"/>
-          </w:tcPr>
-          <w:p/>
+            <w:tcW w:w="1809" w:type="dxa"/>
+          </w:tcPr>
+          <w:p>
+            <w:r>
+              <w:t>Casos de uso</w:t>
+            </w:r>
+          </w:p>
         </w:tc>
         <w:tc>
           <w:tcPr>
             <w:tcW w:w="1418" w:type="dxa"/>
           </w:tcPr>
-          <w:p/>
-        </w:tc>
-        <w:tc>
-          <w:tcPr>
-            <w:tcW w:w="3260" w:type="dxa"/>
-          </w:tcPr>
-          <w:p/>
+          <w:p>
+            <w:r>
+              <w:t>5/12/21</w:t>
+            </w:r>
+          </w:p>
+        </w:tc>
+        <w:tc>
+          <w:tcPr>
+            <w:tcW w:w="3714" w:type="dxa"/>
+          </w:tcPr>
+          <w:p>
+            <w:r>
+              <w:t>Caso de uso 4 y 5</w:t>
+            </w:r>
+          </w:p>
         </w:tc>
         <w:tc>
           <w:tcPr>
             <w:tcW w:w="1553" w:type="dxa"/>
           </w:tcPr>
-          <w:p/>
+          <w:p>
+            <w:r>
+              <w:t>2</w:t>
+            </w:r>
+          </w:p>
         </w:tc>
       </w:tr>
       <w:tr>
         <w:tc>
           <w:tcPr>
-            <w:tcW w:w="2263" w:type="dxa"/>
-          </w:tcPr>
-          <w:p/>
+            <w:tcW w:w="1809" w:type="dxa"/>
+          </w:tcPr>
+          <w:p>
+            <w:r>
+              <w:t>Balsamiq</w:t>
+            </w:r>
+          </w:p>
         </w:tc>
         <w:tc>
           <w:tcPr>
             <w:tcW w:w="1418" w:type="dxa"/>
           </w:tcPr>
-          <w:p/>
-        </w:tc>
-        <w:tc>
-          <w:tcPr>
-            <w:tcW w:w="3260" w:type="dxa"/>
-          </w:tcPr>
-          <w:p/>
+          <w:p>
+            <w:r>
+              <w:t>6/12/21</w:t>
+            </w:r>
+          </w:p>
+        </w:tc>
+        <w:tc>
+          <w:tcPr>
+            <w:tcW w:w="3714" w:type="dxa"/>
+          </w:tcPr>
+          <w:p>
+            <w:r>
+              <w:t>Primer caso de uso en Balsamiq</w:t>
+            </w:r>
+          </w:p>
         </w:tc>
         <w:tc>
           <w:tcPr>
             <w:tcW w:w="1553" w:type="dxa"/>
           </w:tcPr>
-          <w:p/>
+          <w:p>
+            <w:r>
+              <w:t>3</w:t>
+            </w:r>
+          </w:p>
         </w:tc>
       </w:tr>
       <w:tr>
         <w:tc>
           <w:tcPr>
-            <w:tcW w:w="2263" w:type="dxa"/>
-          </w:tcPr>
-          <w:p/>
+            <w:tcW w:w="1809" w:type="dxa"/>
+          </w:tcPr>
+          <w:p>
+            <w:r>
+              <w:t>Lista y descripciones</w:t>
+            </w:r>
+          </w:p>
         </w:tc>
         <w:tc>
           <w:tcPr>
             <w:tcW w:w="1418" w:type="dxa"/>
           </w:tcPr>
-          <w:p/>
-        </w:tc>
-        <w:tc>
-          <w:tcPr>
-            <w:tcW w:w="3260" w:type="dxa"/>
-          </w:tcPr>
-          <w:p/>
+          <w:p>
+            <w:r>
+              <w:t>14/12/21</w:t>
+            </w:r>
+          </w:p>
+        </w:tc>
+        <w:tc>
+          <w:tcPr>
+            <w:tcW w:w="3714" w:type="dxa"/>
+          </w:tcPr>
+          <w:p>
+            <w:r>
+              <w:t>Lista y descripciones de casos de uso e imágenes en Balsamiq</w:t>
+            </w:r>
+          </w:p>
         </w:tc>
         <w:tc>
           <w:tcPr>
             <w:tcW w:w="1553" w:type="dxa"/>
           </w:tcPr>
-          <w:p/>
+          <w:p>
+            <w:r>
+              <w:t>4</w:t>
+            </w:r>
+          </w:p>
+        </w:tc>
+      </w:tr>
+      <w:tr>
+        <w:tc>
+          <w:tcPr>
+            <w:tcW w:w="1809" w:type="dxa"/>
+          </w:tcPr>
+          <w:p>
+            <w:r>
+              <w:t>Clasificación</w:t>
+            </w:r>
+          </w:p>
+        </w:tc>
+        <w:tc>
+          <w:tcPr>
+            <w:tcW w:w="1418" w:type="dxa"/>
+          </w:tcPr>
+          <w:p>
+            <w:r>
+              <w:t>19/12/21</w:t>
+            </w:r>
+          </w:p>
+        </w:tc>
+        <w:tc>
+          <w:tcPr>
+            <w:tcW w:w="3714" w:type="dxa"/>
+          </w:tcPr>
+          <w:p>
+            <w:r>
+              <w:t>Clasifican casos de uso y se documentan interfaces en Balsamiq</w:t>
+            </w:r>
+          </w:p>
+        </w:tc>
+        <w:tc>
+          <w:tcPr>
+            <w:tcW w:w="1553" w:type="dxa"/>
+          </w:tcPr>
+          <w:p>
+            <w:r>
+              <w:t>5</w:t>
+            </w:r>
+          </w:p>
+        </w:tc>
+      </w:tr>
+      <w:tr>
+        <w:tc>
+          <w:tcPr>
+            <w:tcW w:w="1809" w:type="dxa"/>
+          </w:tcPr>
+          <w:p>
+            <w:r>
+              <w:t>Diagramas de actividad, modelo de dominio</w:t>
+            </w:r>
+          </w:p>
+        </w:tc>
+        <w:tc>
+          <w:tcPr>
+            <w:tcW w:w="1418" w:type="dxa"/>
+          </w:tcPr>
+          <w:p>
+            <w:r>
+              <w:t>21/12/21</w:t>
+            </w:r>
+          </w:p>
+        </w:tc>
+        <w:tc>
+          <w:tcPr>
+            <w:tcW w:w="3714" w:type="dxa"/>
+          </w:tcPr>
+          <w:p>
+            <w:r>
+              <w:t>Diagrama de actividad, todos los casos de uso documentados, primer diagrama de flujo y modelo de dominio</w:t>
+            </w:r>
+          </w:p>
+        </w:tc>
+        <w:tc>
+          <w:tcPr>
+            <w:tcW w:w="1553" w:type="dxa"/>
+          </w:tcPr>
+          <w:p>
+            <w:r>
+              <w:t>6</w:t>
+            </w:r>
+          </w:p>
+        </w:tc>
+      </w:tr>
+      <w:tr>
+        <w:tc>
+          <w:tcPr>
+            <w:tcW w:w="1809" w:type="dxa"/>
+          </w:tcPr>
+          <w:p>
+            <w:r>
+              <w:t>Diagramas de flujo, diagramas de caso de uso</w:t>
+            </w:r>
+          </w:p>
+        </w:tc>
+        <w:tc>
+          <w:tcPr>
+            <w:tcW w:w="1418" w:type="dxa"/>
+          </w:tcPr>
+          <w:p>
+            <w:r>
+              <w:t>22/12/21</w:t>
+            </w:r>
+          </w:p>
+        </w:tc>
+        <w:tc>
+          <w:tcPr>
+            <w:tcW w:w="3714" w:type="dxa"/>
+          </w:tcPr>
+          <w:p>
+            <w:r>
+              <w:t>Modificación en la documentación de casos de uso, agrega diagrama de flujo 3 y diagrama de caso de uso de administración y diagrama de flujo de ventas</w:t>
+            </w:r>
+          </w:p>
+        </w:tc>
+        <w:tc>
+          <w:tcPr>
+            <w:tcW w:w="1553" w:type="dxa"/>
+          </w:tcPr>
+          <w:p>
+            <w:r>
+              <w:t>7</w:t>
+            </w:r>
+          </w:p>
+        </w:tc>
+      </w:tr>
+      <w:tr>
+        <w:tc>
+          <w:tcPr>
+            <w:tcW w:w="1809" w:type="dxa"/>
+          </w:tcPr>
+          <w:p>
+            <w:r>
+              <w:t xml:space="preserve">Final </w:t>
+            </w:r>
+          </w:p>
+        </w:tc>
+        <w:tc>
+          <w:tcPr>
+            <w:tcW w:w="1418" w:type="dxa"/>
+          </w:tcPr>
+          <w:p>
+            <w:r>
+              <w:t>23/12/21</w:t>
+            </w:r>
+          </w:p>
+        </w:tc>
+        <w:tc>
+          <w:tcPr>
+            <w:tcW w:w="3714" w:type="dxa"/>
+          </w:tcPr>
+          <w:p>
+            <w:r>
+              <w:t>Se agrega introducción, historial de versiones, documentan diagramas.</w:t>
+            </w:r>
+          </w:p>
+        </w:tc>
+        <w:tc>
+          <w:tcPr>
+            <w:tcW w:w="1553" w:type="dxa"/>
+          </w:tcPr>
+          <w:p>
+            <w:r>
+              <w:t>8</w:t>
+            </w:r>
+          </w:p>
         </w:tc>
       </w:tr>
     </w:tbl>
@@ -1307,7 +1539,11 @@
       </w:r>
       <w:bookmarkEnd w:id="0"/>
     </w:p>
-    <w:p/>
+    <w:p>
+      <w:r>
+        <w:t>En este documento se plantean los requerimientos para hacer un sistema de venta de productos de cine, donde se hacen varios diagramas y tablas detallando desde la base de datos con el modelo de dominio con sus relaciones, los casos de uso que deberá cumplir el sistema, así como la clasificación de los casos de uso por su utilidad, las descripciones detalladas de los cosos de uso, los diagramas de flujo donde se plantea el flujo principal y flujos alternativos que podrá tener el sistema, las 3 interfaces más importantes de cómo se deberá ver el sistema.</w:t>
+      </w:r>
+    </w:p>
     <w:p>
       <w:pPr>
         <w:pStyle w:val="Ttulo1"/>
@@ -1321,6 +1557,12 @@
       </w:r>
       <w:bookmarkEnd w:id="1"/>
     </w:p>
+    <w:p>
+      <w:r>
+        <w:t>En este diagrama se hace un modelo del cine, donde se muestran las relaciones que deben tener las entidades, relaciones, atributos y su respectivo papel a desempeñar.</w:t>
+      </w:r>
+    </w:p>
+    <w:p/>
     <w:p>
       <w:r>
         <w:pict w14:anchorId="40206088">
@@ -1343,8 +1585,8 @@
             <v:path o:extrusionok="f" gradientshapeok="t" o:connecttype="rect"/>
             <o:lock v:ext="edit" aspectratio="t"/>
           </v:shapetype>
-          <v:shape id="_x0000_i1025" type="#_x0000_t75" style="width:446.25pt;height:414.75pt">
-            <v:imagedata r:id="rId6" o:title="ClassDiagram1"/>
+          <v:shape id="_x0000_i1025" type="#_x0000_t75" style="width:445.75pt;height:414.45pt">
+            <v:imagedata r:id="rId7" o:title="ClassDiagram1"/>
           </v:shape>
         </w:pict>
       </w:r>
@@ -1355,6 +1597,7 @@
       </w:pPr>
       <w:bookmarkStart w:id="2" w:name="_Toc90040878"/>
       <w:r>
+        <w:lastRenderedPageBreak/>
         <w:t xml:space="preserve">3 </w:t>
       </w:r>
       <w:r>
@@ -1766,7 +2009,6 @@
               <w:rPr>
                 <w:sz w:val="24"/>
               </w:rPr>
-              <w:lastRenderedPageBreak/>
               <w:t>Admin-3</w:t>
             </w:r>
           </w:p>
@@ -1804,9 +2046,14 @@
     </w:p>
     <w:p>
       <w:r>
+        <w:t>La clasificación de los casos de uso está dada por su principal uso, por ejemplo para ingresar usuario puede ser un administrador o un comprador con intención de usar el sistema, sin embargo se utiliza mayormente para los compradores, por eso está en el área de ventas.</w:t>
+      </w:r>
+    </w:p>
+    <w:p>
+      <w:r>
         <w:rPr>
           <w:noProof/>
-          <w:lang w:eastAsia="es-MX"/>
+          <w:lang w:eastAsia="ja-JP"/>
         </w:rPr>
         <w:drawing>
           <wp:inline distT="0" distB="0" distL="0" distR="0" wp14:anchorId="1AF0EACA" wp14:editId="181CF547">
@@ -1824,7 +2071,7 @@
                     <pic:cNvPicPr/>
                   </pic:nvPicPr>
                   <pic:blipFill rotWithShape="1">
-                    <a:blip r:embed="rId7"/>
+                    <a:blip r:embed="rId8"/>
                     <a:srcRect l="24788" t="12345" r="30453" b="9305"/>
                     <a:stretch/>
                   </pic:blipFill>
@@ -1867,7 +2114,7 @@
       <w:r>
         <w:rPr>
           <w:noProof/>
-          <w:lang w:eastAsia="es-MX"/>
+          <w:lang w:eastAsia="ja-JP"/>
         </w:rPr>
         <w:lastRenderedPageBreak/>
         <w:drawing>
@@ -1888,7 +2135,7 @@
                     </pic:cNvPicPr>
                   </pic:nvPicPr>
                   <pic:blipFill>
-                    <a:blip r:embed="rId8">
+                    <a:blip r:embed="rId9">
                       <a:extLst>
                         <a:ext uri="{28A0092B-C50C-407E-A947-70E740481C1C}">
                           <a14:useLocalDpi xmlns:a14="http://schemas.microsoft.com/office/drawing/2010/main" val="0"/>
@@ -1996,7 +2243,14 @@
                 <w:rFonts w:ascii="Arial" w:hAnsi="Arial" w:cs="Arial"/>
                 <w:sz w:val="28"/>
               </w:rPr>
-              <w:t>CU-01 Iniciar sesión</w:t>
+              <w:t>Ven-1</w:t>
+            </w:r>
+            <w:r>
+              <w:rPr>
+                <w:rFonts w:ascii="Arial" w:hAnsi="Arial" w:cs="Arial"/>
+                <w:sz w:val="28"/>
+              </w:rPr>
+              <w:t xml:space="preserve"> Iniciar sesión</w:t>
             </w:r>
           </w:p>
         </w:tc>
@@ -3198,7 +3452,14 @@
                 <w:rFonts w:ascii="Arial" w:hAnsi="Arial" w:cs="Arial"/>
                 <w:sz w:val="28"/>
               </w:rPr>
-              <w:t>CU-02 Elegir bebidas, botanas o promociones.</w:t>
+              <w:t>Ven-2</w:t>
+            </w:r>
+            <w:r>
+              <w:rPr>
+                <w:rFonts w:ascii="Arial" w:hAnsi="Arial" w:cs="Arial"/>
+                <w:sz w:val="28"/>
+              </w:rPr>
+              <w:t xml:space="preserve"> Elegir bebidas, botanas o promociones.</w:t>
             </w:r>
           </w:p>
         </w:tc>
@@ -4466,23 +4727,7 @@
                 <w:rFonts w:ascii="Arial" w:hAnsi="Arial" w:cs="Arial"/>
                 <w:sz w:val="28"/>
               </w:rPr>
-              <w:t xml:space="preserve">4.2 El actor puede especificar cuantas </w:t>
-            </w:r>
-            <w:proofErr w:type="spellStart"/>
-            <w:r>
-              <w:rPr>
-                <w:rFonts w:ascii="Arial" w:hAnsi="Arial" w:cs="Arial"/>
-                <w:sz w:val="28"/>
-              </w:rPr>
-              <w:t>snacks</w:t>
-            </w:r>
-            <w:proofErr w:type="spellEnd"/>
-            <w:r>
-              <w:rPr>
-                <w:rFonts w:ascii="Arial" w:hAnsi="Arial" w:cs="Arial"/>
-                <w:sz w:val="28"/>
-              </w:rPr>
-              <w:t xml:space="preserve"> desea.</w:t>
+              <w:t>4.2 El actor puede especificar cuantas snacks desea.</w:t>
             </w:r>
           </w:p>
           <w:p>
@@ -4883,7 +5128,14 @@
                 <w:rFonts w:ascii="Arial" w:hAnsi="Arial" w:cs="Arial"/>
                 <w:sz w:val="28"/>
               </w:rPr>
-              <w:t>CU-03 Pagar producto</w:t>
+              <w:t xml:space="preserve">Ven-3 </w:t>
+            </w:r>
+            <w:r>
+              <w:rPr>
+                <w:rFonts w:ascii="Arial" w:hAnsi="Arial" w:cs="Arial"/>
+                <w:sz w:val="28"/>
+              </w:rPr>
+              <w:t>Pagar producto</w:t>
             </w:r>
           </w:p>
         </w:tc>
@@ -5687,7 +5939,14 @@
                 <w:rFonts w:ascii="Arial" w:hAnsi="Arial" w:cs="Arial"/>
                 <w:sz w:val="28"/>
               </w:rPr>
-              <w:t>CU-04 Finalizar compra.</w:t>
+              <w:t>Ven-4</w:t>
+            </w:r>
+            <w:r>
+              <w:rPr>
+                <w:rFonts w:ascii="Arial" w:hAnsi="Arial" w:cs="Arial"/>
+                <w:sz w:val="28"/>
+              </w:rPr>
+              <w:t xml:space="preserve"> Finalizar compra.</w:t>
             </w:r>
           </w:p>
         </w:tc>
@@ -6694,7 +6953,14 @@
                 <w:rFonts w:ascii="Arial" w:hAnsi="Arial" w:cs="Arial"/>
                 <w:sz w:val="28"/>
               </w:rPr>
-              <w:t>CU-05 Calificar un producto.</w:t>
+              <w:t>Sug-1</w:t>
+            </w:r>
+            <w:r>
+              <w:rPr>
+                <w:rFonts w:ascii="Arial" w:hAnsi="Arial" w:cs="Arial"/>
+                <w:sz w:val="28"/>
+              </w:rPr>
+              <w:t xml:space="preserve"> Calificar un producto.</w:t>
             </w:r>
           </w:p>
         </w:tc>
@@ -7091,14 +7357,7 @@
                 <w:rFonts w:ascii="Arial" w:hAnsi="Arial" w:cs="Arial"/>
                 <w:sz w:val="28"/>
               </w:rPr>
-              <w:t xml:space="preserve">Pre-02 </w:t>
-            </w:r>
-            <w:r>
-              <w:rPr>
-                <w:rFonts w:ascii="Arial" w:hAnsi="Arial" w:cs="Arial"/>
-                <w:sz w:val="28"/>
-              </w:rPr>
-              <w:t>El comprador debe finalizar su compra.</w:t>
+              <w:t>Pre-02 El comprador debe finalizar su compra.</w:t>
             </w:r>
           </w:p>
         </w:tc>
@@ -7772,8 +8031,6 @@
               </w:rPr>
               <w:t>Siempre que finalice su compra se le preguntara si desea calificar un producto o ya sea al ingresar con su cuenta ir directamente de la página principal a calificar el producto.</w:t>
             </w:r>
-            <w:bookmarkStart w:id="7" w:name="_GoBack"/>
-            <w:bookmarkEnd w:id="7"/>
           </w:p>
         </w:tc>
       </w:tr>
@@ -7834,7 +8091,14 @@
                 <w:rFonts w:ascii="Arial" w:hAnsi="Arial" w:cs="Arial"/>
                 <w:sz w:val="28"/>
               </w:rPr>
-              <w:t>CU-06 C</w:t>
+              <w:t>Sug-2</w:t>
+            </w:r>
+            <w:r>
+              <w:rPr>
+                <w:rFonts w:ascii="Arial" w:hAnsi="Arial" w:cs="Arial"/>
+                <w:sz w:val="28"/>
+              </w:rPr>
+              <w:t xml:space="preserve"> C</w:t>
             </w:r>
             <w:r>
               <w:rPr>
@@ -8834,7 +9098,14 @@
                 <w:rFonts w:ascii="Arial" w:hAnsi="Arial" w:cs="Arial"/>
                 <w:sz w:val="28"/>
               </w:rPr>
-              <w:t>CU-07 Consultar historial de compras.</w:t>
+              <w:t>Admin-1</w:t>
+            </w:r>
+            <w:r>
+              <w:rPr>
+                <w:rFonts w:ascii="Arial" w:hAnsi="Arial" w:cs="Arial"/>
+                <w:sz w:val="28"/>
+              </w:rPr>
+              <w:t xml:space="preserve"> Consultar historial de compras.</w:t>
             </w:r>
           </w:p>
         </w:tc>
@@ -9714,7 +9985,14 @@
                 <w:rFonts w:ascii="Arial" w:hAnsi="Arial" w:cs="Arial"/>
                 <w:sz w:val="28"/>
               </w:rPr>
-              <w:t>CU-08 C</w:t>
+              <w:t>Admin-2</w:t>
+            </w:r>
+            <w:r>
+              <w:rPr>
+                <w:rFonts w:ascii="Arial" w:hAnsi="Arial" w:cs="Arial"/>
+                <w:sz w:val="28"/>
+              </w:rPr>
+              <w:t xml:space="preserve"> C</w:t>
             </w:r>
             <w:r>
               <w:rPr>
@@ -10659,7 +10937,16 @@
                 <w:rFonts w:ascii="Arial" w:hAnsi="Arial" w:cs="Arial"/>
                 <w:sz w:val="28"/>
               </w:rPr>
-              <w:t xml:space="preserve">CU-09 </w:t>
+              <w:t>Admin-3</w:t>
+            </w:r>
+            <w:bookmarkStart w:id="7" w:name="_GoBack"/>
+            <w:bookmarkEnd w:id="7"/>
+            <w:r>
+              <w:rPr>
+                <w:rFonts w:ascii="Arial" w:hAnsi="Arial" w:cs="Arial"/>
+                <w:sz w:val="28"/>
+              </w:rPr>
+              <w:t xml:space="preserve"> </w:t>
             </w:r>
             <w:r>
               <w:rPr>
@@ -12111,7 +12398,7 @@
       <w:r>
         <w:rPr>
           <w:noProof/>
-          <w:lang w:eastAsia="es-MX"/>
+          <w:lang w:eastAsia="ja-JP"/>
         </w:rPr>
         <w:drawing>
           <wp:inline distT="0" distB="0" distL="0" distR="0" wp14:anchorId="4ECDF2B3" wp14:editId="25D5B8BD">
@@ -12131,7 +12418,7 @@
                     </pic:cNvPicPr>
                   </pic:nvPicPr>
                   <pic:blipFill>
-                    <a:blip r:embed="rId9">
+                    <a:blip r:embed="rId10">
                       <a:extLst>
                         <a:ext uri="{28A0092B-C50C-407E-A947-70E740481C1C}">
                           <a14:useLocalDpi xmlns:a14="http://schemas.microsoft.com/office/drawing/2010/main" val="0"/>
@@ -12172,8 +12459,8 @@
         </w:rPr>
         <w:lastRenderedPageBreak/>
         <w:pict w14:anchorId="17810400">
-          <v:shape id="_x0000_i1026" type="#_x0000_t75" style="width:446.25pt;height:490.5pt">
-            <v:imagedata r:id="rId10" o:title="Diagrama caso de uso 2 bebidas palomitas"/>
+          <v:shape id="_x0000_i1026" type="#_x0000_t75" style="width:445.75pt;height:490.25pt">
+            <v:imagedata r:id="rId11" o:title="Diagrama caso de uso 2 bebidas palomitas"/>
           </v:shape>
         </w:pict>
       </w:r>
@@ -12197,7 +12484,7 @@
       <w:r>
         <w:rPr>
           <w:noProof/>
-          <w:lang w:eastAsia="es-MX"/>
+          <w:lang w:eastAsia="ja-JP"/>
         </w:rPr>
         <w:lastRenderedPageBreak/>
         <w:drawing>
@@ -12218,7 +12505,7 @@
                     </pic:cNvPicPr>
                   </pic:nvPicPr>
                   <pic:blipFill>
-                    <a:blip r:embed="rId11" cstate="print">
+                    <a:blip r:embed="rId12" cstate="print">
                       <a:extLst>
                         <a:ext uri="{28A0092B-C50C-407E-A947-70E740481C1C}">
                           <a14:useLocalDpi xmlns:a14="http://schemas.microsoft.com/office/drawing/2010/main" val="0"/>
@@ -12282,15 +12569,7 @@
         <w:t xml:space="preserve"> in</w:t>
       </w:r>
       <w:r>
-        <w:t xml:space="preserve">terfaces hechas en </w:t>
-      </w:r>
-      <w:proofErr w:type="spellStart"/>
-      <w:r>
-        <w:t>Balsamiq</w:t>
-      </w:r>
-      <w:proofErr w:type="spellEnd"/>
-      <w:r>
-        <w:t xml:space="preserve"> de</w:t>
+        <w:t>terfaces hechas en Balsamiq de</w:t>
       </w:r>
       <w:r>
         <w:t xml:space="preserve"> 3 casos de uso</w:t>
@@ -12345,7 +12624,7 @@
       <w:r>
         <w:rPr>
           <w:noProof/>
-          <w:lang w:eastAsia="es-MX"/>
+          <w:lang w:eastAsia="ja-JP"/>
         </w:rPr>
         <w:lastRenderedPageBreak/>
         <w:drawing>
@@ -12364,7 +12643,7 @@
                     <pic:cNvPicPr/>
                   </pic:nvPicPr>
                   <pic:blipFill rotWithShape="1">
-                    <a:blip r:embed="rId12"/>
+                    <a:blip r:embed="rId13"/>
                     <a:srcRect l="23780" t="32326" r="33586" b="9970"/>
                     <a:stretch/>
                   </pic:blipFill>
@@ -12418,7 +12697,7 @@
       <w:r>
         <w:rPr>
           <w:noProof/>
-          <w:lang w:eastAsia="es-MX"/>
+          <w:lang w:eastAsia="ja-JP"/>
         </w:rPr>
         <w:lastRenderedPageBreak/>
         <w:drawing>
@@ -12437,7 +12716,7 @@
                     <pic:cNvPicPr/>
                   </pic:nvPicPr>
                   <pic:blipFill rotWithShape="1">
-                    <a:blip r:embed="rId13"/>
+                    <a:blip r:embed="rId14"/>
                     <a:srcRect l="30235" t="32931" r="34774" b="10272"/>
                     <a:stretch/>
                   </pic:blipFill>
@@ -12482,7 +12761,7 @@
       <w:r>
         <w:rPr>
           <w:noProof/>
-          <w:lang w:eastAsia="es-MX"/>
+          <w:lang w:eastAsia="ja-JP"/>
         </w:rPr>
         <w:drawing>
           <wp:inline distT="0" distB="0" distL="0" distR="0" wp14:anchorId="71202CB1" wp14:editId="6B183691">
@@ -12500,7 +12779,7 @@
                     <pic:cNvPicPr/>
                   </pic:nvPicPr>
                   <pic:blipFill rotWithShape="1">
-                    <a:blip r:embed="rId14"/>
+                    <a:blip r:embed="rId15"/>
                     <a:srcRect l="18684" t="34442" r="35454" b="11178"/>
                     <a:stretch/>
                   </pic:blipFill>
@@ -12549,7 +12828,7 @@
       <w:r>
         <w:rPr>
           <w:noProof/>
-          <w:lang w:eastAsia="es-MX"/>
+          <w:lang w:eastAsia="ja-JP"/>
         </w:rPr>
         <w:drawing>
           <wp:inline distT="0" distB="0" distL="0" distR="0" wp14:anchorId="12536154" wp14:editId="0CE4617C">
@@ -12567,7 +12846,7 @@
                     <pic:cNvPicPr/>
                   </pic:nvPicPr>
                   <pic:blipFill>
-                    <a:blip r:embed="rId15"/>
+                    <a:blip r:embed="rId16"/>
                     <a:stretch>
                       <a:fillRect/>
                     </a:stretch>
@@ -12684,7 +12963,7 @@
       <w:r>
         <w:rPr>
           <w:noProof/>
-          <w:lang w:eastAsia="es-MX"/>
+          <w:lang w:eastAsia="ja-JP"/>
         </w:rPr>
         <w:drawing>
           <wp:inline distT="0" distB="0" distL="0" distR="0" wp14:anchorId="769C9F27" wp14:editId="4223FCAF">
@@ -12702,7 +12981,7 @@
                     <pic:cNvPicPr/>
                   </pic:nvPicPr>
                   <pic:blipFill>
-                    <a:blip r:embed="rId16"/>
+                    <a:blip r:embed="rId17"/>
                     <a:stretch>
                       <a:fillRect/>
                     </a:stretch>
@@ -12742,7 +13021,7 @@
       <w:r>
         <w:rPr>
           <w:noProof/>
-          <w:lang w:eastAsia="es-MX"/>
+          <w:lang w:eastAsia="ja-JP"/>
         </w:rPr>
         <w:drawing>
           <wp:inline distT="0" distB="0" distL="0" distR="0" wp14:anchorId="4BE11A24" wp14:editId="3EF7BFE8">
@@ -12760,7 +13039,7 @@
                     <pic:cNvPicPr/>
                   </pic:nvPicPr>
                   <pic:blipFill>
-                    <a:blip r:embed="rId17"/>
+                    <a:blip r:embed="rId18"/>
                     <a:stretch>
                       <a:fillRect/>
                     </a:stretch>
@@ -12817,7 +13096,7 @@
       <w:r>
         <w:rPr>
           <w:noProof/>
-          <w:lang w:eastAsia="es-MX"/>
+          <w:lang w:eastAsia="ja-JP"/>
         </w:rPr>
         <w:drawing>
           <wp:inline distT="0" distB="0" distL="0" distR="0" wp14:anchorId="5BF156F1" wp14:editId="474A65AE">
@@ -12835,7 +13114,7 @@
                     <pic:cNvPicPr/>
                   </pic:nvPicPr>
                   <pic:blipFill>
-                    <a:blip r:embed="rId18"/>
+                    <a:blip r:embed="rId19"/>
                     <a:stretch>
                       <a:fillRect/>
                     </a:stretch>
@@ -12881,7 +13160,7 @@
       <w:r>
         <w:rPr>
           <w:noProof/>
-          <w:lang w:eastAsia="es-MX"/>
+          <w:lang w:eastAsia="ja-JP"/>
         </w:rPr>
         <w:drawing>
           <wp:inline distT="0" distB="0" distL="0" distR="0" wp14:anchorId="28886C45" wp14:editId="64C5FBE0">
@@ -12899,7 +13178,7 @@
                     <pic:cNvPicPr/>
                   </pic:nvPicPr>
                   <pic:blipFill>
-                    <a:blip r:embed="rId19"/>
+                    <a:blip r:embed="rId20"/>
                     <a:stretch>
                       <a:fillRect/>
                     </a:stretch>
@@ -12938,7 +13217,7 @@
       <w:r>
         <w:rPr>
           <w:noProof/>
-          <w:lang w:eastAsia="es-MX"/>
+          <w:lang w:eastAsia="ja-JP"/>
         </w:rPr>
         <w:drawing>
           <wp:inline distT="0" distB="0" distL="0" distR="0" wp14:anchorId="1F12E02E" wp14:editId="4878C4B9">
@@ -12956,7 +13235,7 @@
                     <pic:cNvPicPr/>
                   </pic:nvPicPr>
                   <pic:blipFill>
-                    <a:blip r:embed="rId20"/>
+                    <a:blip r:embed="rId21"/>
                     <a:stretch>
                       <a:fillRect/>
                     </a:stretch>
@@ -13002,7 +13281,7 @@
       <w:r>
         <w:rPr>
           <w:noProof/>
-          <w:lang w:eastAsia="es-MX"/>
+          <w:lang w:eastAsia="ja-JP"/>
         </w:rPr>
         <w:drawing>
           <wp:inline distT="0" distB="0" distL="0" distR="0" wp14:anchorId="591C2F46" wp14:editId="045EEA24">
@@ -13020,7 +13299,7 @@
                     <pic:cNvPicPr/>
                   </pic:nvPicPr>
                   <pic:blipFill>
-                    <a:blip r:embed="rId21"/>
+                    <a:blip r:embed="rId22"/>
                     <a:stretch>
                       <a:fillRect/>
                     </a:stretch>
@@ -13053,7 +13332,7 @@
       <w:r>
         <w:rPr>
           <w:noProof/>
-          <w:lang w:eastAsia="es-MX"/>
+          <w:lang w:eastAsia="ja-JP"/>
         </w:rPr>
         <w:drawing>
           <wp:inline distT="0" distB="0" distL="0" distR="0" wp14:anchorId="011E2828" wp14:editId="30BCC68D">
@@ -13071,7 +13350,7 @@
                     <pic:cNvPicPr/>
                   </pic:nvPicPr>
                   <pic:blipFill rotWithShape="1">
-                    <a:blip r:embed="rId22"/>
+                    <a:blip r:embed="rId23"/>
                     <a:srcRect l="22674" t="28961" r="35338" b="22671"/>
                     <a:stretch/>
                   </pic:blipFill>
@@ -13114,7 +13393,7 @@
       <w:r>
         <w:rPr>
           <w:noProof/>
-          <w:lang w:eastAsia="es-MX"/>
+          <w:lang w:eastAsia="ja-JP"/>
         </w:rPr>
         <w:lastRenderedPageBreak/>
         <w:drawing>
@@ -13133,7 +13412,7 @@
                     <pic:cNvPicPr/>
                   </pic:nvPicPr>
                   <pic:blipFill rotWithShape="1">
-                    <a:blip r:embed="rId23"/>
+                    <a:blip r:embed="rId24"/>
                     <a:srcRect l="23178" t="22989" r="34834" b="22373"/>
                     <a:stretch/>
                   </pic:blipFill>
@@ -13176,7 +13455,7 @@
       <w:r>
         <w:rPr>
           <w:noProof/>
-          <w:lang w:eastAsia="es-MX"/>
+          <w:lang w:eastAsia="ja-JP"/>
         </w:rPr>
         <w:drawing>
           <wp:inline distT="0" distB="0" distL="0" distR="0" wp14:anchorId="44DF73B7" wp14:editId="4079A50C">
@@ -13194,7 +13473,7 @@
                     <pic:cNvPicPr/>
                   </pic:nvPicPr>
                   <pic:blipFill rotWithShape="1">
-                    <a:blip r:embed="rId24"/>
+                    <a:blip r:embed="rId25"/>
                     <a:srcRect l="23346" t="29857" r="35002" b="24761"/>
                     <a:stretch/>
                   </pic:blipFill>
@@ -13249,7 +13528,7 @@
       <w:r>
         <w:rPr>
           <w:noProof/>
-          <w:lang w:eastAsia="es-MX"/>
+          <w:lang w:eastAsia="ja-JP"/>
         </w:rPr>
         <w:lastRenderedPageBreak/>
         <w:drawing>
@@ -13268,7 +13547,7 @@
                     <pic:cNvPicPr/>
                   </pic:nvPicPr>
                   <pic:blipFill rotWithShape="1">
-                    <a:blip r:embed="rId25"/>
+                    <a:blip r:embed="rId26"/>
                     <a:srcRect l="24120" t="36858" r="33586" b="10272"/>
                     <a:stretch/>
                   </pic:blipFill>
@@ -13305,7 +13584,7 @@
       <w:r>
         <w:rPr>
           <w:noProof/>
-          <w:lang w:eastAsia="es-MX"/>
+          <w:lang w:eastAsia="ja-JP"/>
         </w:rPr>
         <w:drawing>
           <wp:inline distT="0" distB="0" distL="0" distR="0" wp14:anchorId="4139FC24" wp14:editId="3DA0F0B0">
@@ -13323,7 +13602,7 @@
                     <pic:cNvPicPr/>
                   </pic:nvPicPr>
                   <pic:blipFill rotWithShape="1">
-                    <a:blip r:embed="rId26"/>
+                    <a:blip r:embed="rId27"/>
                     <a:srcRect l="26159" t="33837" r="32906" b="20241"/>
                     <a:stretch/>
                   </pic:blipFill>
@@ -13376,7 +13655,7 @@
 </file>
 
 <file path=word/numbering.xml><?xml version="1.0" encoding="utf-8"?>
-<w:numbering xmlns:wpc="http://schemas.microsoft.com/office/word/2010/wordprocessingCanvas" xmlns:mc="http://schemas.openxmlformats.org/markup-compatibility/2006" xmlns:o="urn:schemas-microsoft-com:office:office" xmlns:r="http://schemas.openxmlformats.org/officeDocument/2006/relationships" xmlns:m="http://schemas.openxmlformats.org/officeDocument/2006/math" xmlns:v="urn:schemas-microsoft-com:vml" xmlns:wp14="http://schemas.microsoft.com/office/word/2010/wordprocessingDrawing" xmlns:wp="http://schemas.openxmlformats.org/drawingml/2006/wordprocessingDrawing" xmlns:w10="urn:schemas-microsoft-com:office:word" xmlns:w="http://schemas.openxmlformats.org/wordprocessingml/2006/main" xmlns:w14="http://schemas.microsoft.com/office/word/2010/wordml" xmlns:w15="http://schemas.microsoft.com/office/word/2012/wordml" xmlns:wpg="http://schemas.microsoft.com/office/word/2010/wordprocessingGroup" xmlns:wpi="http://schemas.microsoft.com/office/word/2010/wordprocessingInk" xmlns:wne="http://schemas.microsoft.com/office/word/2006/wordml" xmlns:wps="http://schemas.microsoft.com/office/word/2010/wordprocessingShape" mc:Ignorable="w14 w15 wp14">
+<w:numbering xmlns:wpc="http://schemas.microsoft.com/office/word/2010/wordprocessingCanvas" xmlns:mc="http://schemas.openxmlformats.org/markup-compatibility/2006" xmlns:o="urn:schemas-microsoft-com:office:office" xmlns:r="http://schemas.openxmlformats.org/officeDocument/2006/relationships" xmlns:m="http://schemas.openxmlformats.org/officeDocument/2006/math" xmlns:v="urn:schemas-microsoft-com:vml" xmlns:wp14="http://schemas.microsoft.com/office/word/2010/wordprocessingDrawing" xmlns:wp="http://schemas.openxmlformats.org/drawingml/2006/wordprocessingDrawing" xmlns:w10="urn:schemas-microsoft-com:office:word" xmlns:w="http://schemas.openxmlformats.org/wordprocessingml/2006/main" xmlns:w14="http://schemas.microsoft.com/office/word/2010/wordml" xmlns:wpg="http://schemas.microsoft.com/office/word/2010/wordprocessingGroup" xmlns:wpi="http://schemas.microsoft.com/office/word/2010/wordprocessingInk" xmlns:wne="http://schemas.microsoft.com/office/word/2006/wordml" xmlns:wps="http://schemas.microsoft.com/office/word/2010/wordprocessingShape" mc:Ignorable="w14 wp14">
   <w:abstractNum w:abstractNumId="0">
     <w:nsid w:val="020952A5"/>
     <w:multiLevelType w:val="multilevel"/>
@@ -16237,7 +16516,7 @@
 </file>
 
 <file path=word/styles.xml><?xml version="1.0" encoding="utf-8"?>
-<w:styles xmlns:mc="http://schemas.openxmlformats.org/markup-compatibility/2006" xmlns:r="http://schemas.openxmlformats.org/officeDocument/2006/relationships" xmlns:w="http://schemas.openxmlformats.org/wordprocessingml/2006/main" xmlns:w14="http://schemas.microsoft.com/office/word/2010/wordml" xmlns:w15="http://schemas.microsoft.com/office/word/2012/wordml" mc:Ignorable="w14 w15">
+<w:styles xmlns:mc="http://schemas.openxmlformats.org/markup-compatibility/2006" xmlns:r="http://schemas.openxmlformats.org/officeDocument/2006/relationships" xmlns:w="http://schemas.openxmlformats.org/wordprocessingml/2006/main" xmlns:w14="http://schemas.microsoft.com/office/word/2010/wordml" mc:Ignorable="w14">
   <w:docDefaults>
     <w:rPrDefault>
       <w:rPr>
@@ -16254,378 +16533,144 @@
       </w:pPr>
     </w:pPrDefault>
   </w:docDefaults>
-  <w:latentStyles w:defLockedState="0" w:defUIPriority="99" w:defSemiHidden="0" w:defUnhideWhenUsed="0" w:defQFormat="0" w:count="371">
-    <w:lsdException w:name="Normal" w:uiPriority="0" w:qFormat="1"/>
-    <w:lsdException w:name="heading 1" w:uiPriority="9" w:qFormat="1"/>
-    <w:lsdException w:name="heading 2" w:semiHidden="1" w:uiPriority="9" w:unhideWhenUsed="1" w:qFormat="1"/>
-    <w:lsdException w:name="heading 3" w:semiHidden="1" w:uiPriority="9" w:unhideWhenUsed="1" w:qFormat="1"/>
-    <w:lsdException w:name="heading 4" w:semiHidden="1" w:uiPriority="9" w:unhideWhenUsed="1" w:qFormat="1"/>
-    <w:lsdException w:name="heading 5" w:semiHidden="1" w:uiPriority="9" w:unhideWhenUsed="1" w:qFormat="1"/>
-    <w:lsdException w:name="heading 6" w:semiHidden="1" w:uiPriority="9" w:unhideWhenUsed="1" w:qFormat="1"/>
-    <w:lsdException w:name="heading 7" w:semiHidden="1" w:uiPriority="9" w:unhideWhenUsed="1" w:qFormat="1"/>
-    <w:lsdException w:name="heading 8" w:semiHidden="1" w:uiPriority="9" w:unhideWhenUsed="1" w:qFormat="1"/>
-    <w:lsdException w:name="heading 9" w:semiHidden="1" w:uiPriority="9" w:unhideWhenUsed="1" w:qFormat="1"/>
-    <w:lsdException w:name="index 1" w:semiHidden="1" w:unhideWhenUsed="1"/>
-    <w:lsdException w:name="index 2" w:semiHidden="1" w:unhideWhenUsed="1"/>
-    <w:lsdException w:name="index 3" w:semiHidden="1" w:unhideWhenUsed="1"/>
-    <w:lsdException w:name="index 4" w:semiHidden="1" w:unhideWhenUsed="1"/>
-    <w:lsdException w:name="index 5" w:semiHidden="1" w:unhideWhenUsed="1"/>
-    <w:lsdException w:name="index 6" w:semiHidden="1" w:unhideWhenUsed="1"/>
-    <w:lsdException w:name="index 7" w:semiHidden="1" w:unhideWhenUsed="1"/>
-    <w:lsdException w:name="index 8" w:semiHidden="1" w:unhideWhenUsed="1"/>
-    <w:lsdException w:name="index 9" w:semiHidden="1" w:unhideWhenUsed="1"/>
-    <w:lsdException w:name="toc 1" w:semiHidden="1" w:uiPriority="39" w:unhideWhenUsed="1"/>
-    <w:lsdException w:name="toc 2" w:semiHidden="1" w:uiPriority="39" w:unhideWhenUsed="1"/>
-    <w:lsdException w:name="toc 3" w:semiHidden="1" w:uiPriority="39" w:unhideWhenUsed="1"/>
-    <w:lsdException w:name="toc 4" w:semiHidden="1" w:uiPriority="39" w:unhideWhenUsed="1"/>
-    <w:lsdException w:name="toc 5" w:semiHidden="1" w:uiPriority="39" w:unhideWhenUsed="1"/>
-    <w:lsdException w:name="toc 6" w:semiHidden="1" w:uiPriority="39" w:unhideWhenUsed="1"/>
-    <w:lsdException w:name="toc 7" w:semiHidden="1" w:uiPriority="39" w:unhideWhenUsed="1"/>
-    <w:lsdException w:name="toc 8" w:semiHidden="1" w:uiPriority="39" w:unhideWhenUsed="1"/>
-    <w:lsdException w:name="toc 9" w:semiHidden="1" w:uiPriority="39" w:unhideWhenUsed="1"/>
-    <w:lsdException w:name="Normal Indent" w:semiHidden="1" w:unhideWhenUsed="1"/>
-    <w:lsdException w:name="footnote text" w:semiHidden="1" w:unhideWhenUsed="1"/>
-    <w:lsdException w:name="annotation text" w:semiHidden="1" w:unhideWhenUsed="1"/>
-    <w:lsdException w:name="header" w:semiHidden="1" w:unhideWhenUsed="1"/>
-    <w:lsdException w:name="footer" w:semiHidden="1" w:unhideWhenUsed="1"/>
-    <w:lsdException w:name="index heading" w:semiHidden="1" w:unhideWhenUsed="1"/>
-    <w:lsdException w:name="caption" w:semiHidden="1" w:uiPriority="35" w:unhideWhenUsed="1" w:qFormat="1"/>
-    <w:lsdException w:name="table of figures" w:semiHidden="1" w:unhideWhenUsed="1"/>
-    <w:lsdException w:name="envelope address" w:semiHidden="1" w:unhideWhenUsed="1"/>
-    <w:lsdException w:name="envelope return" w:semiHidden="1" w:unhideWhenUsed="1"/>
-    <w:lsdException w:name="footnote reference" w:semiHidden="1" w:unhideWhenUsed="1"/>
-    <w:lsdException w:name="annotation reference" w:semiHidden="1" w:unhideWhenUsed="1"/>
-    <w:lsdException w:name="line number" w:semiHidden="1" w:unhideWhenUsed="1"/>
-    <w:lsdException w:name="page number" w:semiHidden="1" w:unhideWhenUsed="1"/>
-    <w:lsdException w:name="endnote reference" w:semiHidden="1" w:unhideWhenUsed="1"/>
-    <w:lsdException w:name="endnote text" w:semiHidden="1" w:unhideWhenUsed="1"/>
-    <w:lsdException w:name="table of authorities" w:semiHidden="1" w:unhideWhenUsed="1"/>
-    <w:lsdException w:name="macro" w:semiHidden="1" w:unhideWhenUsed="1"/>
-    <w:lsdException w:name="toa heading" w:semiHidden="1" w:unhideWhenUsed="1"/>
-    <w:lsdException w:name="List" w:semiHidden="1" w:unhideWhenUsed="1"/>
-    <w:lsdException w:name="List Bullet" w:semiHidden="1" w:unhideWhenUsed="1"/>
-    <w:lsdException w:name="List Number" w:semiHidden="1" w:unhideWhenUsed="1"/>
-    <w:lsdException w:name="List 2" w:semiHidden="1" w:unhideWhenUsed="1"/>
-    <w:lsdException w:name="List 3" w:semiHidden="1" w:unhideWhenUsed="1"/>
-    <w:lsdException w:name="List 4" w:semiHidden="1" w:unhideWhenUsed="1"/>
-    <w:lsdException w:name="List 5" w:semiHidden="1" w:unhideWhenUsed="1"/>
-    <w:lsdException w:name="List Bullet 2" w:semiHidden="1" w:unhideWhenUsed="1"/>
-    <w:lsdException w:name="List Bullet 3" w:semiHidden="1" w:unhideWhenUsed="1"/>
-    <w:lsdException w:name="List Bullet 4" w:semiHidden="1" w:unhideWhenUsed="1"/>
-    <w:lsdException w:name="List Bullet 5" w:semiHidden="1" w:unhideWhenUsed="1"/>
-    <w:lsdException w:name="List Number 2" w:semiHidden="1" w:unhideWhenUsed="1"/>
-    <w:lsdException w:name="List Number 3" w:semiHidden="1" w:unhideWhenUsed="1"/>
-    <w:lsdException w:name="List Number 4" w:semiHidden="1" w:unhideWhenUsed="1"/>
-    <w:lsdException w:name="List Number 5" w:semiHidden="1" w:unhideWhenUsed="1"/>
-    <w:lsdException w:name="Title" w:uiPriority="10" w:qFormat="1"/>
-    <w:lsdException w:name="Closing" w:semiHidden="1" w:unhideWhenUsed="1"/>
-    <w:lsdException w:name="Signature" w:semiHidden="1" w:unhideWhenUsed="1"/>
-    <w:lsdException w:name="Default Paragraph Font" w:semiHidden="1" w:uiPriority="1" w:unhideWhenUsed="1"/>
-    <w:lsdException w:name="Body Text" w:semiHidden="1" w:unhideWhenUsed="1"/>
-    <w:lsdException w:name="Body Text Indent" w:semiHidden="1" w:unhideWhenUsed="1"/>
-    <w:lsdException w:name="List Continue" w:semiHidden="1" w:unhideWhenUsed="1"/>
-    <w:lsdException w:name="List Continue 2" w:semiHidden="1" w:unhideWhenUsed="1"/>
-    <w:lsdException w:name="List Continue 3" w:semiHidden="1" w:unhideWhenUsed="1"/>
-    <w:lsdException w:name="List Continue 4" w:semiHidden="1" w:unhideWhenUsed="1"/>
-    <w:lsdException w:name="List Continue 5" w:semiHidden="1" w:unhideWhenUsed="1"/>
-    <w:lsdException w:name="Message Header" w:semiHidden="1" w:unhideWhenUsed="1"/>
-    <w:lsdException w:name="Subtitle" w:uiPriority="11" w:qFormat="1"/>
-    <w:lsdException w:name="Salutation" w:semiHidden="1" w:unhideWhenUsed="1"/>
-    <w:lsdException w:name="Date" w:semiHidden="1" w:unhideWhenUsed="1"/>
-    <w:lsdException w:name="Body Text First Indent" w:semiHidden="1" w:unhideWhenUsed="1"/>
-    <w:lsdException w:name="Body Text First Indent 2" w:semiHidden="1" w:unhideWhenUsed="1"/>
-    <w:lsdException w:name="Note Heading" w:semiHidden="1" w:unhideWhenUsed="1"/>
-    <w:lsdException w:name="Body Text 2" w:semiHidden="1" w:unhideWhenUsed="1"/>
-    <w:lsdException w:name="Body Text 3" w:semiHidden="1" w:unhideWhenUsed="1"/>
-    <w:lsdException w:name="Body Text Indent 2" w:semiHidden="1" w:unhideWhenUsed="1"/>
-    <w:lsdException w:name="Body Text Indent 3" w:semiHidden="1" w:unhideWhenUsed="1"/>
-    <w:lsdException w:name="Block Text" w:semiHidden="1" w:unhideWhenUsed="1"/>
-    <w:lsdException w:name="Hyperlink" w:semiHidden="1" w:unhideWhenUsed="1"/>
-    <w:lsdException w:name="FollowedHyperlink" w:semiHidden="1" w:unhideWhenUsed="1"/>
-    <w:lsdException w:name="Strong" w:uiPriority="22" w:qFormat="1"/>
-    <w:lsdException w:name="Emphasis" w:uiPriority="20" w:qFormat="1"/>
-    <w:lsdException w:name="Document Map" w:semiHidden="1" w:unhideWhenUsed="1"/>
-    <w:lsdException w:name="Plain Text" w:semiHidden="1" w:unhideWhenUsed="1"/>
-    <w:lsdException w:name="E-mail Signature" w:semiHidden="1" w:unhideWhenUsed="1"/>
-    <w:lsdException w:name="HTML Top of Form" w:semiHidden="1" w:unhideWhenUsed="1"/>
-    <w:lsdException w:name="HTML Bottom of Form" w:semiHidden="1" w:unhideWhenUsed="1"/>
-    <w:lsdException w:name="Normal (Web)" w:semiHidden="1" w:unhideWhenUsed="1"/>
-    <w:lsdException w:name="HTML Acronym" w:semiHidden="1" w:unhideWhenUsed="1"/>
-    <w:lsdException w:name="HTML Address" w:semiHidden="1" w:unhideWhenUsed="1"/>
-    <w:lsdException w:name="HTML Cite" w:semiHidden="1" w:unhideWhenUsed="1"/>
-    <w:lsdException w:name="HTML Code" w:semiHidden="1" w:unhideWhenUsed="1"/>
-    <w:lsdException w:name="HTML Definition" w:semiHidden="1" w:unhideWhenUsed="1"/>
-    <w:lsdException w:name="HTML Keyboard" w:semiHidden="1" w:unhideWhenUsed="1"/>
-    <w:lsdException w:name="HTML Preformatted" w:semiHidden="1" w:unhideWhenUsed="1"/>
-    <w:lsdException w:name="HTML Sample" w:semiHidden="1" w:unhideWhenUsed="1"/>
-    <w:lsdException w:name="HTML Typewriter" w:semiHidden="1" w:unhideWhenUsed="1"/>
-    <w:lsdException w:name="HTML Variable" w:semiHidden="1" w:unhideWhenUsed="1"/>
-    <w:lsdException w:name="Normal Table" w:semiHidden="1" w:unhideWhenUsed="1"/>
-    <w:lsdException w:name="annotation subject" w:semiHidden="1" w:unhideWhenUsed="1"/>
-    <w:lsdException w:name="No List" w:semiHidden="1" w:unhideWhenUsed="1"/>
-    <w:lsdException w:name="Outline List 1" w:semiHidden="1" w:unhideWhenUsed="1"/>
-    <w:lsdException w:name="Outline List 2" w:semiHidden="1" w:unhideWhenUsed="1"/>
-    <w:lsdException w:name="Outline List 3" w:semiHidden="1" w:unhideWhenUsed="1"/>
-    <w:lsdException w:name="Table Simple 1" w:semiHidden="1" w:unhideWhenUsed="1"/>
-    <w:lsdException w:name="Table Simple 2" w:semiHidden="1" w:unhideWhenUsed="1"/>
-    <w:lsdException w:name="Table Simple 3" w:semiHidden="1" w:unhideWhenUsed="1"/>
-    <w:lsdException w:name="Table Classic 1" w:semiHidden="1" w:unhideWhenUsed="1"/>
-    <w:lsdException w:name="Table Classic 2" w:semiHidden="1" w:unhideWhenUsed="1"/>
-    <w:lsdException w:name="Table Classic 3" w:semiHidden="1" w:unhideWhenUsed="1"/>
-    <w:lsdException w:name="Table Classic 4" w:semiHidden="1" w:unhideWhenUsed="1"/>
-    <w:lsdException w:name="Table Colorful 1" w:semiHidden="1" w:unhideWhenUsed="1"/>
-    <w:lsdException w:name="Table Colorful 2" w:semiHidden="1" w:unhideWhenUsed="1"/>
-    <w:lsdException w:name="Table Colorful 3" w:semiHidden="1" w:unhideWhenUsed="1"/>
-    <w:lsdException w:name="Table Columns 1" w:semiHidden="1" w:unhideWhenUsed="1"/>
-    <w:lsdException w:name="Table Columns 2" w:semiHidden="1" w:unhideWhenUsed="1"/>
-    <w:lsdException w:name="Table Columns 3" w:semiHidden="1" w:unhideWhenUsed="1"/>
-    <w:lsdException w:name="Table Columns 4" w:semiHidden="1" w:unhideWhenUsed="1"/>
-    <w:lsdException w:name="Table Columns 5" w:semiHidden="1" w:unhideWhenUsed="1"/>
-    <w:lsdException w:name="Table Grid 1" w:semiHidden="1" w:unhideWhenUsed="1"/>
-    <w:lsdException w:name="Table Grid 2" w:semiHidden="1" w:unhideWhenUsed="1"/>
-    <w:lsdException w:name="Table Grid 3" w:semiHidden="1" w:unhideWhenUsed="1"/>
-    <w:lsdException w:name="Table Grid 4" w:semiHidden="1" w:unhideWhenUsed="1"/>
-    <w:lsdException w:name="Table Grid 5" w:semiHidden="1" w:unhideWhenUsed="1"/>
-    <w:lsdException w:name="Table Grid 6" w:semiHidden="1" w:unhideWhenUsed="1"/>
-    <w:lsdException w:name="Table Grid 7" w:semiHidden="1" w:unhideWhenUsed="1"/>
-    <w:lsdException w:name="Table Grid 8" w:semiHidden="1" w:unhideWhenUsed="1"/>
-    <w:lsdException w:name="Table List 1" w:semiHidden="1" w:unhideWhenUsed="1"/>
-    <w:lsdException w:name="Table List 2" w:semiHidden="1" w:unhideWhenUsed="1"/>
-    <w:lsdException w:name="Table List 3" w:semiHidden="1" w:unhideWhenUsed="1"/>
-    <w:lsdException w:name="Table List 4" w:semiHidden="1" w:unhideWhenUsed="1"/>
-    <w:lsdException w:name="Table List 5" w:semiHidden="1" w:unhideWhenUsed="1"/>
-    <w:lsdException w:name="Table List 6" w:semiHidden="1" w:unhideWhenUsed="1"/>
-    <w:lsdException w:name="Table List 7" w:semiHidden="1" w:unhideWhenUsed="1"/>
-    <w:lsdException w:name="Table List 8" w:semiHidden="1" w:unhideWhenUsed="1"/>
-    <w:lsdException w:name="Table 3D effects 1" w:semiHidden="1" w:unhideWhenUsed="1"/>
-    <w:lsdException w:name="Table 3D effects 2" w:semiHidden="1" w:unhideWhenUsed="1"/>
-    <w:lsdException w:name="Table 3D effects 3" w:semiHidden="1" w:unhideWhenUsed="1"/>
-    <w:lsdException w:name="Table Contemporary" w:semiHidden="1" w:unhideWhenUsed="1"/>
-    <w:lsdException w:name="Table Elegant" w:semiHidden="1" w:unhideWhenUsed="1"/>
-    <w:lsdException w:name="Table Professional" w:semiHidden="1" w:unhideWhenUsed="1"/>
-    <w:lsdException w:name="Table Subtle 1" w:semiHidden="1" w:unhideWhenUsed="1"/>
-    <w:lsdException w:name="Table Subtle 2" w:semiHidden="1" w:unhideWhenUsed="1"/>
-    <w:lsdException w:name="Table Web 1" w:semiHidden="1" w:unhideWhenUsed="1"/>
-    <w:lsdException w:name="Table Web 2" w:semiHidden="1" w:unhideWhenUsed="1"/>
-    <w:lsdException w:name="Table Web 3" w:semiHidden="1" w:unhideWhenUsed="1"/>
-    <w:lsdException w:name="Balloon Text" w:semiHidden="1" w:unhideWhenUsed="1"/>
-    <w:lsdException w:name="Table Grid" w:uiPriority="39"/>
-    <w:lsdException w:name="Table Theme" w:semiHidden="1" w:unhideWhenUsed="1"/>
-    <w:lsdException w:name="Placeholder Text" w:semiHidden="1"/>
-    <w:lsdException w:name="No Spacing" w:uiPriority="1" w:qFormat="1"/>
-    <w:lsdException w:name="Light Shading" w:uiPriority="60"/>
-    <w:lsdException w:name="Light List" w:uiPriority="61"/>
-    <w:lsdException w:name="Light Grid" w:uiPriority="62"/>
-    <w:lsdException w:name="Medium Shading 1" w:uiPriority="63"/>
-    <w:lsdException w:name="Medium Shading 2" w:uiPriority="64"/>
-    <w:lsdException w:name="Medium List 1" w:uiPriority="65"/>
-    <w:lsdException w:name="Medium List 2" w:uiPriority="66"/>
-    <w:lsdException w:name="Medium Grid 1" w:uiPriority="67"/>
-    <w:lsdException w:name="Medium Grid 2" w:uiPriority="68"/>
-    <w:lsdException w:name="Medium Grid 3" w:uiPriority="69"/>
-    <w:lsdException w:name="Dark List" w:uiPriority="70"/>
-    <w:lsdException w:name="Colorful Shading" w:uiPriority="71"/>
-    <w:lsdException w:name="Colorful List" w:uiPriority="72"/>
-    <w:lsdException w:name="Colorful Grid" w:uiPriority="73"/>
-    <w:lsdException w:name="Light Shading Accent 1" w:uiPriority="60"/>
-    <w:lsdException w:name="Light List Accent 1" w:uiPriority="61"/>
-    <w:lsdException w:name="Light Grid Accent 1" w:uiPriority="62"/>
-    <w:lsdException w:name="Medium Shading 1 Accent 1" w:uiPriority="63"/>
-    <w:lsdException w:name="Medium Shading 2 Accent 1" w:uiPriority="64"/>
-    <w:lsdException w:name="Medium List 1 Accent 1" w:uiPriority="65"/>
-    <w:lsdException w:name="Revision" w:semiHidden="1"/>
-    <w:lsdException w:name="List Paragraph" w:uiPriority="34" w:qFormat="1"/>
-    <w:lsdException w:name="Quote" w:uiPriority="29" w:qFormat="1"/>
-    <w:lsdException w:name="Intense Quote" w:uiPriority="30" w:qFormat="1"/>
-    <w:lsdException w:name="Medium List 2 Accent 1" w:uiPriority="66"/>
-    <w:lsdException w:name="Medium Grid 1 Accent 1" w:uiPriority="67"/>
-    <w:lsdException w:name="Medium Grid 2 Accent 1" w:uiPriority="68"/>
-    <w:lsdException w:name="Medium Grid 3 Accent 1" w:uiPriority="69"/>
-    <w:lsdException w:name="Dark List Accent 1" w:uiPriority="70"/>
-    <w:lsdException w:name="Colorful Shading Accent 1" w:uiPriority="71"/>
-    <w:lsdException w:name="Colorful List Accent 1" w:uiPriority="72"/>
-    <w:lsdException w:name="Colorful Grid Accent 1" w:uiPriority="73"/>
-    <w:lsdException w:name="Light Shading Accent 2" w:uiPriority="60"/>
-    <w:lsdException w:name="Light List Accent 2" w:uiPriority="61"/>
-    <w:lsdException w:name="Light Grid Accent 2" w:uiPriority="62"/>
-    <w:lsdException w:name="Medium Shading 1 Accent 2" w:uiPriority="63"/>
-    <w:lsdException w:name="Medium Shading 2 Accent 2" w:uiPriority="64"/>
-    <w:lsdException w:name="Medium List 1 Accent 2" w:uiPriority="65"/>
-    <w:lsdException w:name="Medium List 2 Accent 2" w:uiPriority="66"/>
-    <w:lsdException w:name="Medium Grid 1 Accent 2" w:uiPriority="67"/>
-    <w:lsdException w:name="Medium Grid 2 Accent 2" w:uiPriority="68"/>
-    <w:lsdException w:name="Medium Grid 3 Accent 2" w:uiPriority="69"/>
-    <w:lsdException w:name="Dark List Accent 2" w:uiPriority="70"/>
-    <w:lsdException w:name="Colorful Shading Accent 2" w:uiPriority="71"/>
-    <w:lsdException w:name="Colorful List Accent 2" w:uiPriority="72"/>
-    <w:lsdException w:name="Colorful Grid Accent 2" w:uiPriority="73"/>
-    <w:lsdException w:name="Light Shading Accent 3" w:uiPriority="60"/>
-    <w:lsdException w:name="Light List Accent 3" w:uiPriority="61"/>
-    <w:lsdException w:name="Light Grid Accent 3" w:uiPriority="62"/>
-    <w:lsdException w:name="Medium Shading 1 Accent 3" w:uiPriority="63"/>
-    <w:lsdException w:name="Medium Shading 2 Accent 3" w:uiPriority="64"/>
-    <w:lsdException w:name="Medium List 1 Accent 3" w:uiPriority="65"/>
-    <w:lsdException w:name="Medium List 2 Accent 3" w:uiPriority="66"/>
-    <w:lsdException w:name="Medium Grid 1 Accent 3" w:uiPriority="67"/>
-    <w:lsdException w:name="Medium Grid 2 Accent 3" w:uiPriority="68"/>
-    <w:lsdException w:name="Medium Grid 3 Accent 3" w:uiPriority="69"/>
-    <w:lsdException w:name="Dark List Accent 3" w:uiPriority="70"/>
-    <w:lsdException w:name="Colorful Shading Accent 3" w:uiPriority="71"/>
-    <w:lsdException w:name="Colorful List Accent 3" w:uiPriority="72"/>
-    <w:lsdException w:name="Colorful Grid Accent 3" w:uiPriority="73"/>
-    <w:lsdException w:name="Light Shading Accent 4" w:uiPriority="60"/>
-    <w:lsdException w:name="Light List Accent 4" w:uiPriority="61"/>
-    <w:lsdException w:name="Light Grid Accent 4" w:uiPriority="62"/>
-    <w:lsdException w:name="Medium Shading 1 Accent 4" w:uiPriority="63"/>
-    <w:lsdException w:name="Medium Shading 2 Accent 4" w:uiPriority="64"/>
-    <w:lsdException w:name="Medium List 1 Accent 4" w:uiPriority="65"/>
-    <w:lsdException w:name="Medium List 2 Accent 4" w:uiPriority="66"/>
-    <w:lsdException w:name="Medium Grid 1 Accent 4" w:uiPriority="67"/>
-    <w:lsdException w:name="Medium Grid 2 Accent 4" w:uiPriority="68"/>
-    <w:lsdException w:name="Medium Grid 3 Accent 4" w:uiPriority="69"/>
-    <w:lsdException w:name="Dark List Accent 4" w:uiPriority="70"/>
-    <w:lsdException w:name="Colorful Shading Accent 4" w:uiPriority="71"/>
-    <w:lsdException w:name="Colorful List Accent 4" w:uiPriority="72"/>
-    <w:lsdException w:name="Colorful Grid Accent 4" w:uiPriority="73"/>
-    <w:lsdException w:name="Light Shading Accent 5" w:uiPriority="60"/>
-    <w:lsdException w:name="Light List Accent 5" w:uiPriority="61"/>
-    <w:lsdException w:name="Light Grid Accent 5" w:uiPriority="62"/>
-    <w:lsdException w:name="Medium Shading 1 Accent 5" w:uiPriority="63"/>
-    <w:lsdException w:name="Medium Shading 2 Accent 5" w:uiPriority="64"/>
-    <w:lsdException w:name="Medium List 1 Accent 5" w:uiPriority="65"/>
-    <w:lsdException w:name="Medium List 2 Accent 5" w:uiPriority="66"/>
-    <w:lsdException w:name="Medium Grid 1 Accent 5" w:uiPriority="67"/>
-    <w:lsdException w:name="Medium Grid 2 Accent 5" w:uiPriority="68"/>
-    <w:lsdException w:name="Medium Grid 3 Accent 5" w:uiPriority="69"/>
-    <w:lsdException w:name="Dark List Accent 5" w:uiPriority="70"/>
-    <w:lsdException w:name="Colorful Shading Accent 5" w:uiPriority="71"/>
-    <w:lsdException w:name="Colorful List Accent 5" w:uiPriority="72"/>
-    <w:lsdException w:name="Colorful Grid Accent 5" w:uiPriority="73"/>
-    <w:lsdException w:name="Light Shading Accent 6" w:uiPriority="60"/>
-    <w:lsdException w:name="Light List Accent 6" w:uiPriority="61"/>
-    <w:lsdException w:name="Light Grid Accent 6" w:uiPriority="62"/>
-    <w:lsdException w:name="Medium Shading 1 Accent 6" w:uiPriority="63"/>
-    <w:lsdException w:name="Medium Shading 2 Accent 6" w:uiPriority="64"/>
-    <w:lsdException w:name="Medium List 1 Accent 6" w:uiPriority="65"/>
-    <w:lsdException w:name="Medium List 2 Accent 6" w:uiPriority="66"/>
-    <w:lsdException w:name="Medium Grid 1 Accent 6" w:uiPriority="67"/>
-    <w:lsdException w:name="Medium Grid 2 Accent 6" w:uiPriority="68"/>
-    <w:lsdException w:name="Medium Grid 3 Accent 6" w:uiPriority="69"/>
-    <w:lsdException w:name="Dark List Accent 6" w:uiPriority="70"/>
-    <w:lsdException w:name="Colorful Shading Accent 6" w:uiPriority="71"/>
-    <w:lsdException w:name="Colorful List Accent 6" w:uiPriority="72"/>
-    <w:lsdException w:name="Colorful Grid Accent 6" w:uiPriority="73"/>
-    <w:lsdException w:name="Subtle Emphasis" w:uiPriority="19" w:qFormat="1"/>
-    <w:lsdException w:name="Intense Emphasis" w:uiPriority="21" w:qFormat="1"/>
-    <w:lsdException w:name="Subtle Reference" w:uiPriority="31" w:qFormat="1"/>
-    <w:lsdException w:name="Intense Reference" w:uiPriority="32" w:qFormat="1"/>
-    <w:lsdException w:name="Book Title" w:uiPriority="33" w:qFormat="1"/>
-    <w:lsdException w:name="Bibliography" w:semiHidden="1" w:uiPriority="37" w:unhideWhenUsed="1"/>
-    <w:lsdException w:name="TOC Heading" w:semiHidden="1" w:uiPriority="39" w:unhideWhenUsed="1" w:qFormat="1"/>
-    <w:lsdException w:name="Plain Table 1" w:uiPriority="41"/>
-    <w:lsdException w:name="Plain Table 2" w:uiPriority="42"/>
-    <w:lsdException w:name="Plain Table 3" w:uiPriority="43"/>
-    <w:lsdException w:name="Plain Table 4" w:uiPriority="44"/>
-    <w:lsdException w:name="Plain Table 5" w:uiPriority="45"/>
-    <w:lsdException w:name="Grid Table Light" w:uiPriority="40"/>
-    <w:lsdException w:name="Grid Table 1 Light" w:uiPriority="46"/>
-    <w:lsdException w:name="Grid Table 2" w:uiPriority="47"/>
-    <w:lsdException w:name="Grid Table 3" w:uiPriority="48"/>
-    <w:lsdException w:name="Grid Table 4" w:uiPriority="49"/>
-    <w:lsdException w:name="Grid Table 5 Dark" w:uiPriority="50"/>
-    <w:lsdException w:name="Grid Table 6 Colorful" w:uiPriority="51"/>
-    <w:lsdException w:name="Grid Table 7 Colorful" w:uiPriority="52"/>
-    <w:lsdException w:name="Grid Table 1 Light Accent 1" w:uiPriority="46"/>
-    <w:lsdException w:name="Grid Table 2 Accent 1" w:uiPriority="47"/>
-    <w:lsdException w:name="Grid Table 3 Accent 1" w:uiPriority="48"/>
-    <w:lsdException w:name="Grid Table 4 Accent 1" w:uiPriority="49"/>
-    <w:lsdException w:name="Grid Table 5 Dark Accent 1" w:uiPriority="50"/>
-    <w:lsdException w:name="Grid Table 6 Colorful Accent 1" w:uiPriority="51"/>
-    <w:lsdException w:name="Grid Table 7 Colorful Accent 1" w:uiPriority="52"/>
-    <w:lsdException w:name="Grid Table 1 Light Accent 2" w:uiPriority="46"/>
-    <w:lsdException w:name="Grid Table 2 Accent 2" w:uiPriority="47"/>
-    <w:lsdException w:name="Grid Table 3 Accent 2" w:uiPriority="48"/>
-    <w:lsdException w:name="Grid Table 4 Accent 2" w:uiPriority="49"/>
-    <w:lsdException w:name="Grid Table 5 Dark Accent 2" w:uiPriority="50"/>
-    <w:lsdException w:name="Grid Table 6 Colorful Accent 2" w:uiPriority="51"/>
-    <w:lsdException w:name="Grid Table 7 Colorful Accent 2" w:uiPriority="52"/>
-    <w:lsdException w:name="Grid Table 1 Light Accent 3" w:uiPriority="46"/>
-    <w:lsdException w:name="Grid Table 2 Accent 3" w:uiPriority="47"/>
-    <w:lsdException w:name="Grid Table 3 Accent 3" w:uiPriority="48"/>
-    <w:lsdException w:name="Grid Table 4 Accent 3" w:uiPriority="49"/>
-    <w:lsdException w:name="Grid Table 5 Dark Accent 3" w:uiPriority="50"/>
-    <w:lsdException w:name="Grid Table 6 Colorful Accent 3" w:uiPriority="51"/>
-    <w:lsdException w:name="Grid Table 7 Colorful Accent 3" w:uiPriority="52"/>
-    <w:lsdException w:name="Grid Table 1 Light Accent 4" w:uiPriority="46"/>
-    <w:lsdException w:name="Grid Table 2 Accent 4" w:uiPriority="47"/>
-    <w:lsdException w:name="Grid Table 3 Accent 4" w:uiPriority="48"/>
-    <w:lsdException w:name="Grid Table 4 Accent 4" w:uiPriority="49"/>
-    <w:lsdException w:name="Grid Table 5 Dark Accent 4" w:uiPriority="50"/>
-    <w:lsdException w:name="Grid Table 6 Colorful Accent 4" w:uiPriority="51"/>
-    <w:lsdException w:name="Grid Table 7 Colorful Accent 4" w:uiPriority="52"/>
-    <w:lsdException w:name="Grid Table 1 Light Accent 5" w:uiPriority="46"/>
-    <w:lsdException w:name="Grid Table 2 Accent 5" w:uiPriority="47"/>
-    <w:lsdException w:name="Grid Table 3 Accent 5" w:uiPriority="48"/>
-    <w:lsdException w:name="Grid Table 4 Accent 5" w:uiPriority="49"/>
-    <w:lsdException w:name="Grid Table 5 Dark Accent 5" w:uiPriority="50"/>
-    <w:lsdException w:name="Grid Table 6 Colorful Accent 5" w:uiPriority="51"/>
-    <w:lsdException w:name="Grid Table 7 Colorful Accent 5" w:uiPriority="52"/>
-    <w:lsdException w:name="Grid Table 1 Light Accent 6" w:uiPriority="46"/>
-    <w:lsdException w:name="Grid Table 2 Accent 6" w:uiPriority="47"/>
-    <w:lsdException w:name="Grid Table 3 Accent 6" w:uiPriority="48"/>
-    <w:lsdException w:name="Grid Table 4 Accent 6" w:uiPriority="49"/>
-    <w:lsdException w:name="Grid Table 5 Dark Accent 6" w:uiPriority="50"/>
-    <w:lsdException w:name="Grid Table 6 Colorful Accent 6" w:uiPriority="51"/>
-    <w:lsdException w:name="Grid Table 7 Colorful Accent 6" w:uiPriority="52"/>
-    <w:lsdException w:name="List Table 1 Light" w:uiPriority="46"/>
-    <w:lsdException w:name="List Table 2" w:uiPriority="47"/>
-    <w:lsdException w:name="List Table 3" w:uiPriority="48"/>
-    <w:lsdException w:name="List Table 4" w:uiPriority="49"/>
-    <w:lsdException w:name="List Table 5 Dark" w:uiPriority="50"/>
-    <w:lsdException w:name="List Table 6 Colorful" w:uiPriority="51"/>
-    <w:lsdException w:name="List Table 7 Colorful" w:uiPriority="52"/>
-    <w:lsdException w:name="List Table 1 Light Accent 1" w:uiPriority="46"/>
-    <w:lsdException w:name="List Table 2 Accent 1" w:uiPriority="47"/>
-    <w:lsdException w:name="List Table 3 Accent 1" w:uiPriority="48"/>
-    <w:lsdException w:name="List Table 4 Accent 1" w:uiPriority="49"/>
-    <w:lsdException w:name="List Table 5 Dark Accent 1" w:uiPriority="50"/>
-    <w:lsdException w:name="List Table 6 Colorful Accent 1" w:uiPriority="51"/>
-    <w:lsdException w:name="List Table 7 Colorful Accent 1" w:uiPriority="52"/>
-    <w:lsdException w:name="List Table 1 Light Accent 2" w:uiPriority="46"/>
-    <w:lsdException w:name="List Table 2 Accent 2" w:uiPriority="47"/>
-    <w:lsdException w:name="List Table 3 Accent 2" w:uiPriority="48"/>
-    <w:lsdException w:name="List Table 4 Accent 2" w:uiPriority="49"/>
-    <w:lsdException w:name="List Table 5 Dark Accent 2" w:uiPriority="50"/>
-    <w:lsdException w:name="List Table 6 Colorful Accent 2" w:uiPriority="51"/>
-    <w:lsdException w:name="List Table 7 Colorful Accent 2" w:uiPriority="52"/>
-    <w:lsdException w:name="List Table 1 Light Accent 3" w:uiPriority="46"/>
-    <w:lsdException w:name="List Table 2 Accent 3" w:uiPriority="47"/>
-    <w:lsdException w:name="List Table 3 Accent 3" w:uiPriority="48"/>
-    <w:lsdException w:name="List Table 4 Accent 3" w:uiPriority="49"/>
-    <w:lsdException w:name="List Table 5 Dark Accent 3" w:uiPriority="50"/>
-    <w:lsdException w:name="List Table 6 Colorful Accent 3" w:uiPriority="51"/>
-    <w:lsdException w:name="List Table 7 Colorful Accent 3" w:uiPriority="52"/>
-    <w:lsdException w:name="List Table 1 Light Accent 4" w:uiPriority="46"/>
-    <w:lsdException w:name="List Table 2 Accent 4" w:uiPriority="47"/>
-    <w:lsdException w:name="List Table 3 Accent 4" w:uiPriority="48"/>
-    <w:lsdException w:name="List Table 4 Accent 4" w:uiPriority="49"/>
-    <w:lsdException w:name="List Table 5 Dark Accent 4" w:uiPriority="50"/>
-    <w:lsdException w:name="List Table 6 Colorful Accent 4" w:uiPriority="51"/>
-    <w:lsdException w:name="List Table 7 Colorful Accent 4" w:uiPriority="52"/>
-    <w:lsdException w:name="List Table 1 Light Accent 5" w:uiPriority="46"/>
-    <w:lsdException w:name="List Table 2 Accent 5" w:uiPriority="47"/>
-    <w:lsdException w:name="List Table 3 Accent 5" w:uiPriority="48"/>
-    <w:lsdException w:name="List Table 4 Accent 5" w:uiPriority="49"/>
-    <w:lsdException w:name="List Table 5 Dark Accent 5" w:uiPriority="50"/>
-    <w:lsdException w:name="List Table 6 Colorful Accent 5" w:uiPriority="51"/>
-    <w:lsdException w:name="List Table 7 Colorful Accent 5" w:uiPriority="52"/>
-    <w:lsdException w:name="List Table 1 Light Accent 6" w:uiPriority="46"/>
-    <w:lsdException w:name="List Table 2 Accent 6" w:uiPriority="47"/>
-    <w:lsdException w:name="List Table 3 Accent 6" w:uiPriority="48"/>
-    <w:lsdException w:name="List Table 4 Accent 6" w:uiPriority="49"/>
-    <w:lsdException w:name="List Table 5 Dark Accent 6" w:uiPriority="50"/>
-    <w:lsdException w:name="List Table 6 Colorful Accent 6" w:uiPriority="51"/>
-    <w:lsdException w:name="List Table 7 Colorful Accent 6" w:uiPriority="52"/>
+  <w:latentStyles w:defLockedState="0" w:defUIPriority="99" w:defSemiHidden="1" w:defUnhideWhenUsed="1" w:defQFormat="0" w:count="267">
+    <w:lsdException w:name="Normal" w:semiHidden="0" w:uiPriority="0" w:unhideWhenUsed="0" w:qFormat="1"/>
+    <w:lsdException w:name="heading 1" w:semiHidden="0" w:uiPriority="9" w:unhideWhenUsed="0" w:qFormat="1"/>
+    <w:lsdException w:name="heading 2" w:uiPriority="9" w:qFormat="1"/>
+    <w:lsdException w:name="heading 3" w:uiPriority="9" w:qFormat="1"/>
+    <w:lsdException w:name="heading 4" w:uiPriority="9" w:qFormat="1"/>
+    <w:lsdException w:name="heading 5" w:uiPriority="9" w:qFormat="1"/>
+    <w:lsdException w:name="heading 6" w:uiPriority="9" w:qFormat="1"/>
+    <w:lsdException w:name="heading 7" w:uiPriority="9" w:qFormat="1"/>
+    <w:lsdException w:name="heading 8" w:uiPriority="9" w:qFormat="1"/>
+    <w:lsdException w:name="heading 9" w:uiPriority="9" w:qFormat="1"/>
+    <w:lsdException w:name="toc 1" w:uiPriority="39"/>
+    <w:lsdException w:name="toc 2" w:uiPriority="39"/>
+    <w:lsdException w:name="toc 3" w:uiPriority="39"/>
+    <w:lsdException w:name="toc 4" w:uiPriority="39"/>
+    <w:lsdException w:name="toc 5" w:uiPriority="39"/>
+    <w:lsdException w:name="toc 6" w:uiPriority="39"/>
+    <w:lsdException w:name="toc 7" w:uiPriority="39"/>
+    <w:lsdException w:name="toc 8" w:uiPriority="39"/>
+    <w:lsdException w:name="toc 9" w:uiPriority="39"/>
+    <w:lsdException w:name="caption" w:uiPriority="35" w:qFormat="1"/>
+    <w:lsdException w:name="Title" w:semiHidden="0" w:uiPriority="10" w:unhideWhenUsed="0" w:qFormat="1"/>
+    <w:lsdException w:name="Default Paragraph Font" w:uiPriority="1"/>
+    <w:lsdException w:name="Subtitle" w:semiHidden="0" w:uiPriority="11" w:unhideWhenUsed="0" w:qFormat="1"/>
+    <w:lsdException w:name="Strong" w:semiHidden="0" w:uiPriority="22" w:unhideWhenUsed="0" w:qFormat="1"/>
+    <w:lsdException w:name="Emphasis" w:semiHidden="0" w:uiPriority="20" w:unhideWhenUsed="0" w:qFormat="1"/>
+    <w:lsdException w:name="Table Grid" w:semiHidden="0" w:uiPriority="39" w:unhideWhenUsed="0"/>
+    <w:lsdException w:name="Placeholder Text" w:unhideWhenUsed="0"/>
+    <w:lsdException w:name="No Spacing" w:semiHidden="0" w:uiPriority="1" w:unhideWhenUsed="0" w:qFormat="1"/>
+    <w:lsdException w:name="Light Shading" w:semiHidden="0" w:uiPriority="60" w:unhideWhenUsed="0"/>
+    <w:lsdException w:name="Light List" w:semiHidden="0" w:uiPriority="61" w:unhideWhenUsed="0"/>
+    <w:lsdException w:name="Light Grid" w:semiHidden="0" w:uiPriority="62" w:unhideWhenUsed="0"/>
+    <w:lsdException w:name="Medium Shading 1" w:semiHidden="0" w:uiPriority="63" w:unhideWhenUsed="0"/>
+    <w:lsdException w:name="Medium Shading 2" w:semiHidden="0" w:uiPriority="64" w:unhideWhenUsed="0"/>
+    <w:lsdException w:name="Medium List 1" w:semiHidden="0" w:uiPriority="65" w:unhideWhenUsed="0"/>
+    <w:lsdException w:name="Medium List 2" w:semiHidden="0" w:uiPriority="66" w:unhideWhenUsed="0"/>
+    <w:lsdException w:name="Medium Grid 1" w:semiHidden="0" w:uiPriority="67" w:unhideWhenUsed="0"/>
+    <w:lsdException w:name="Medium Grid 2" w:semiHidden="0" w:uiPriority="68" w:unhideWhenUsed="0"/>
+    <w:lsdException w:name="Medium Grid 3" w:semiHidden="0" w:uiPriority="69" w:unhideWhenUsed="0"/>
+    <w:lsdException w:name="Dark List" w:semiHidden="0" w:uiPriority="70" w:unhideWhenUsed="0"/>
+    <w:lsdException w:name="Colorful Shading" w:semiHidden="0" w:uiPriority="71" w:unhideWhenUsed="0"/>
+    <w:lsdException w:name="Colorful List" w:semiHidden="0" w:uiPriority="72" w:unhideWhenUsed="0"/>
+    <w:lsdException w:name="Colorful Grid" w:semiHidden="0" w:uiPriority="73" w:unhideWhenUsed="0"/>
+    <w:lsdException w:name="Light Shading Accent 1" w:semiHidden="0" w:uiPriority="60" w:unhideWhenUsed="0"/>
+    <w:lsdException w:name="Light List Accent 1" w:semiHidden="0" w:uiPriority="61" w:unhideWhenUsed="0"/>
+    <w:lsdException w:name="Light Grid Accent 1" w:semiHidden="0" w:uiPriority="62" w:unhideWhenUsed="0"/>
+    <w:lsdException w:name="Medium Shading 1 Accent 1" w:semiHidden="0" w:uiPriority="63" w:unhideWhenUsed="0"/>
+    <w:lsdException w:name="Medium Shading 2 Accent 1" w:semiHidden="0" w:uiPriority="64" w:unhideWhenUsed="0"/>
+    <w:lsdException w:name="Medium List 1 Accent 1" w:semiHidden="0" w:uiPriority="65" w:unhideWhenUsed="0"/>
+    <w:lsdException w:name="Revision" w:unhideWhenUsed="0"/>
+    <w:lsdException w:name="List Paragraph" w:semiHidden="0" w:uiPriority="34" w:unhideWhenUsed="0" w:qFormat="1"/>
+    <w:lsdException w:name="Quote" w:semiHidden="0" w:uiPriority="29" w:unhideWhenUsed="0" w:qFormat="1"/>
+    <w:lsdException w:name="Intense Quote" w:semiHidden="0" w:uiPriority="30" w:unhideWhenUsed="0" w:qFormat="1"/>
+    <w:lsdException w:name="Medium List 2 Accent 1" w:semiHidden="0" w:uiPriority="66" w:unhideWhenUsed="0"/>
+    <w:lsdException w:name="Medium Grid 1 Accent 1" w:semiHidden="0" w:uiPriority="67" w:unhideWhenUsed="0"/>
+    <w:lsdException w:name="Medium Grid 2 Accent 1" w:semiHidden="0" w:uiPriority="68" w:unhideWhenUsed="0"/>
+    <w:lsdException w:name="Medium Grid 3 Accent 1" w:semiHidden="0" w:uiPriority="69" w:unhideWhenUsed="0"/>
+    <w:lsdException w:name="Dark List Accent 1" w:semiHidden="0" w:uiPriority="70" w:unhideWhenUsed="0"/>
+    <w:lsdException w:name="Colorful Shading Accent 1" w:semiHidden="0" w:uiPriority="71" w:unhideWhenUsed="0"/>
+    <w:lsdException w:name="Colorful List Accent 1" w:semiHidden="0" w:uiPriority="72" w:unhideWhenUsed="0"/>
+    <w:lsdException w:name="Colorful Grid Accent 1" w:semiHidden="0" w:uiPriority="73" w:unhideWhenUsed="0"/>
+    <w:lsdException w:name="Light Shading Accent 2" w:semiHidden="0" w:uiPriority="60" w:unhideWhenUsed="0"/>
+    <w:lsdException w:name="Light List Accent 2" w:semiHidden="0" w:uiPriority="61" w:unhideWhenUsed="0"/>
+    <w:lsdException w:name="Light Grid Accent 2" w:semiHidden="0" w:uiPriority="62" w:unhideWhenUsed="0"/>
+    <w:lsdException w:name="Medium Shading 1 Accent 2" w:semiHidden="0" w:uiPriority="63" w:unhideWhenUsed="0"/>
+    <w:lsdException w:name="Medium Shading 2 Accent 2" w:semiHidden="0" w:uiPriority="64" w:unhideWhenUsed="0"/>
+    <w:lsdException w:name="Medium List 1 Accent 2" w:semiHidden="0" w:uiPriority="65" w:unhideWhenUsed="0"/>
+    <w:lsdException w:name="Medium List 2 Accent 2" w:semiHidden="0" w:uiPriority="66" w:unhideWhenUsed="0"/>
+    <w:lsdException w:name="Medium Grid 1 Accent 2" w:semiHidden="0" w:uiPriority="67" w:unhideWhenUsed="0"/>
+    <w:lsdException w:name="Medium Grid 2 Accent 2" w:semiHidden="0" w:uiPriority="68" w:unhideWhenUsed="0"/>
+    <w:lsdException w:name="Medium Grid 3 Accent 2" w:semiHidden="0" w:uiPriority="69" w:unhideWhenUsed="0"/>
+    <w:lsdException w:name="Dark List Accent 2" w:semiHidden="0" w:uiPriority="70" w:unhideWhenUsed="0"/>
+    <w:lsdException w:name="Colorful Shading Accent 2" w:semiHidden="0" w:uiPriority="71" w:unhideWhenUsed="0"/>
+    <w:lsdException w:name="Colorful List Accent 2" w:semiHidden="0" w:uiPriority="72" w:unhideWhenUsed="0"/>
+    <w:lsdException w:name="Colorful Grid Accent 2" w:semiHidden="0" w:uiPriority="73" w:unhideWhenUsed="0"/>
+    <w:lsdException w:name="Light Shading Accent 3" w:semiHidden="0" w:uiPriority="60" w:unhideWhenUsed="0"/>
+    <w:lsdException w:name="Light List Accent 3" w:semiHidden="0" w:uiPriority="61" w:unhideWhenUsed="0"/>
+    <w:lsdException w:name="Light Grid Accent 3" w:semiHidden="0" w:uiPriority="62" w:unhideWhenUsed="0"/>
+    <w:lsdException w:name="Medium Shading 1 Accent 3" w:semiHidden="0" w:uiPriority="63" w:unhideWhenUsed="0"/>
+    <w:lsdException w:name="Medium Shading 2 Accent 3" w:semiHidden="0" w:uiPriority="64" w:unhideWhenUsed="0"/>
+    <w:lsdException w:name="Medium List 1 Accent 3" w:semiHidden="0" w:uiPriority="65" w:unhideWhenUsed="0"/>
+    <w:lsdException w:name="Medium List 2 Accent 3" w:semiHidden="0" w:uiPriority="66" w:unhideWhenUsed="0"/>
+    <w:lsdException w:name="Medium Grid 1 Accent 3" w:semiHidden="0" w:uiPriority="67" w:unhideWhenUsed="0"/>
+    <w:lsdException w:name="Medium Grid 2 Accent 3" w:semiHidden="0" w:uiPriority="68" w:unhideWhenUsed="0"/>
+    <w:lsdException w:name="Medium Grid 3 Accent 3" w:semiHidden="0" w:uiPriority="69" w:unhideWhenUsed="0"/>
+    <w:lsdException w:name="Dark List Accent 3" w:semiHidden="0" w:uiPriority="70" w:unhideWhenUsed="0"/>
+    <w:lsdException w:name="Colorful Shading Accent 3" w:semiHidden="0" w:uiPriority="71" w:unhideWhenUsed="0"/>
+    <w:lsdException w:name="Colorful List Accent 3" w:semiHidden="0" w:uiPriority="72" w:unhideWhenUsed="0"/>
+    <w:lsdException w:name="Colorful Grid Accent 3" w:semiHidden="0" w:uiPriority="73" w:unhideWhenUsed="0"/>
+    <w:lsdException w:name="Light Shading Accent 4" w:semiHidden="0" w:uiPriority="60" w:unhideWhenUsed="0"/>
+    <w:lsdException w:name="Light List Accent 4" w:semiHidden="0" w:uiPriority="61" w:unhideWhenUsed="0"/>
+    <w:lsdException w:name="Light Grid Accent 4" w:semiHidden="0" w:uiPriority="62" w:unhideWhenUsed="0"/>
+    <w:lsdException w:name="Medium Shading 1 Accent 4" w:semiHidden="0" w:uiPriority="63" w:unhideWhenUsed="0"/>
+    <w:lsdException w:name="Medium Shading 2 Accent 4" w:semiHidden="0" w:uiPriority="64" w:unhideWhenUsed="0"/>
+    <w:lsdException w:name="Medium List 1 Accent 4" w:semiHidden="0" w:uiPriority="65" w:unhideWhenUsed="0"/>
+    <w:lsdException w:name="Medium List 2 Accent 4" w:semiHidden="0" w:uiPriority="66" w:unhideWhenUsed="0"/>
+    <w:lsdException w:name="Medium Grid 1 Accent 4" w:semiHidden="0" w:uiPriority="67" w:unhideWhenUsed="0"/>
+    <w:lsdException w:name="Medium Grid 2 Accent 4" w:semiHidden="0" w:uiPriority="68" w:unhideWhenUsed="0"/>
+    <w:lsdException w:name="Medium Grid 3 Accent 4" w:semiHidden="0" w:uiPriority="69" w:unhideWhenUsed="0"/>
+    <w:lsdException w:name="Dark List Accent 4" w:semiHidden="0" w:uiPriority="70" w:unhideWhenUsed="0"/>
+    <w:lsdException w:name="Colorful Shading Accent 4" w:semiHidden="0" w:uiPriority="71" w:unhideWhenUsed="0"/>
+    <w:lsdException w:name="Colorful List Accent 4" w:semiHidden="0" w:uiPriority="72" w:unhideWhenUsed="0"/>
+    <w:lsdException w:name="Colorful Grid Accent 4" w:semiHidden="0" w:uiPriority="73" w:unhideWhenUsed="0"/>
+    <w:lsdException w:name="Light Shading Accent 5" w:semiHidden="0" w:uiPriority="60" w:unhideWhenUsed="0"/>
+    <w:lsdException w:name="Light List Accent 5" w:semiHidden="0" w:uiPriority="61" w:unhideWhenUsed="0"/>
+    <w:lsdException w:name="Light Grid Accent 5" w:semiHidden="0" w:uiPriority="62" w:unhideWhenUsed="0"/>
+    <w:lsdException w:name="Medium Shading 1 Accent 5" w:semiHidden="0" w:uiPriority="63" w:unhideWhenUsed="0"/>
+    <w:lsdException w:name="Medium Shading 2 Accent 5" w:semiHidden="0" w:uiPriority="64" w:unhideWhenUsed="0"/>
+    <w:lsdException w:name="Medium List 1 Accent 5" w:semiHidden="0" w:uiPriority="65" w:unhideWhenUsed="0"/>
+    <w:lsdException w:name="Medium List 2 Accent 5" w:semiHidden="0" w:uiPriority="66" w:unhideWhenUsed="0"/>
+    <w:lsdException w:name="Medium Grid 1 Accent 5" w:semiHidden="0" w:uiPriority="67" w:unhideWhenUsed="0"/>
+    <w:lsdException w:name="Medium Grid 2 Accent 5" w:semiHidden="0" w:uiPriority="68" w:unhideWhenUsed="0"/>
+    <w:lsdException w:name="Medium Grid 3 Accent 5" w:semiHidden="0" w:uiPriority="69" w:unhideWhenUsed="0"/>
+    <w:lsdException w:name="Dark List Accent 5" w:semiHidden="0" w:uiPriority="70" w:unhideWhenUsed="0"/>
+    <w:lsdException w:name="Colorful Shading Accent 5" w:semiHidden="0" w:uiPriority="71" w:unhideWhenUsed="0"/>
+    <w:lsdException w:name="Colorful List Accent 5" w:semiHidden="0" w:uiPriority="72" w:unhideWhenUsed="0"/>
+    <w:lsdException w:name="Colorful Grid Accent 5" w:semiHidden="0" w:uiPriority="73" w:unhideWhenUsed="0"/>
+    <w:lsdException w:name="Light Shading Accent 6" w:semiHidden="0" w:uiPriority="60" w:unhideWhenUsed="0"/>
+    <w:lsdException w:name="Light List Accent 6" w:semiHidden="0" w:uiPriority="61" w:unhideWhenUsed="0"/>
+    <w:lsdException w:name="Light Grid Accent 6" w:semiHidden="0" w:uiPriority="62" w:unhideWhenUsed="0"/>
+    <w:lsdException w:name="Medium Shading 1 Accent 6" w:semiHidden="0" w:uiPriority="63" w:unhideWhenUsed="0"/>
+    <w:lsdException w:name="Medium Shading 2 Accent 6" w:semiHidden="0" w:uiPriority="64" w:unhideWhenUsed="0"/>
+    <w:lsdException w:name="Medium List 1 Accent 6" w:semiHidden="0" w:uiPriority="65" w:unhideWhenUsed="0"/>
+    <w:lsdException w:name="Medium List 2 Accent 6" w:semiHidden="0" w:uiPriority="66" w:unhideWhenUsed="0"/>
+    <w:lsdException w:name="Medium Grid 1 Accent 6" w:semiHidden="0" w:uiPriority="67" w:unhideWhenUsed="0"/>
+    <w:lsdException w:name="Medium Grid 2 Accent 6" w:semiHidden="0" w:uiPriority="68" w:unhideWhenUsed="0"/>
+    <w:lsdException w:name="Medium Grid 3 Accent 6" w:semiHidden="0" w:uiPriority="69" w:unhideWhenUsed="0"/>
+    <w:lsdException w:name="Dark List Accent 6" w:semiHidden="0" w:uiPriority="70" w:unhideWhenUsed="0"/>
+    <w:lsdException w:name="Colorful Shading Accent 6" w:semiHidden="0" w:uiPriority="71" w:unhideWhenUsed="0"/>
+    <w:lsdException w:name="Colorful List Accent 6" w:semiHidden="0" w:uiPriority="72" w:unhideWhenUsed="0"/>
+    <w:lsdException w:name="Colorful Grid Accent 6" w:semiHidden="0" w:uiPriority="73" w:unhideWhenUsed="0"/>
+    <w:lsdException w:name="Subtle Emphasis" w:semiHidden="0" w:uiPriority="19" w:unhideWhenUsed="0" w:qFormat="1"/>
+    <w:lsdException w:name="Intense Emphasis" w:semiHidden="0" w:uiPriority="21" w:unhideWhenUsed="0" w:qFormat="1"/>
+    <w:lsdException w:name="Subtle Reference" w:semiHidden="0" w:uiPriority="31" w:unhideWhenUsed="0" w:qFormat="1"/>
+    <w:lsdException w:name="Intense Reference" w:semiHidden="0" w:uiPriority="32" w:unhideWhenUsed="0" w:qFormat="1"/>
+    <w:lsdException w:name="Book Title" w:semiHidden="0" w:uiPriority="33" w:unhideWhenUsed="0" w:qFormat="1"/>
+    <w:lsdException w:name="Bibliography" w:uiPriority="37"/>
+    <w:lsdException w:name="TOC Heading" w:uiPriority="39" w:qFormat="1"/>
   </w:latentStyles>
   <w:style w:type="paragraph" w:default="1" w:styleId="Normal">
     <w:name w:val="Normal"/>
@@ -16710,7 +16755,6 @@
       <w:spacing w:after="0" w:line="240" w:lineRule="auto"/>
     </w:pPr>
     <w:tblPr>
-      <w:tblInd w:w="0" w:type="dxa"/>
       <w:tblBorders>
         <w:top w:val="single" w:sz="4" w:space="0" w:color="auto"/>
         <w:left w:val="single" w:sz="4" w:space="0" w:color="auto"/>
@@ -16719,12 +16763,6 @@
         <w:insideH w:val="single" w:sz="4" w:space="0" w:color="auto"/>
         <w:insideV w:val="single" w:sz="4" w:space="0" w:color="auto"/>
       </w:tblBorders>
-      <w:tblCellMar>
-        <w:top w:w="0" w:type="dxa"/>
-        <w:left w:w="108" w:type="dxa"/>
-        <w:bottom w:w="0" w:type="dxa"/>
-        <w:right w:w="108" w:type="dxa"/>
-      </w:tblCellMar>
     </w:tblPr>
   </w:style>
   <w:style w:type="paragraph" w:styleId="Prrafodelista">
@@ -16738,11 +16776,11 @@
       <w:contextualSpacing/>
     </w:pPr>
   </w:style>
-  <w:style w:type="paragraph" w:styleId="Puesto">
+  <w:style w:type="paragraph" w:styleId="Ttulo">
     <w:name w:val="Title"/>
     <w:basedOn w:val="Normal"/>
     <w:next w:val="Normal"/>
-    <w:link w:val="PuestoCar"/>
+    <w:link w:val="TtuloCar"/>
     <w:uiPriority w:val="10"/>
     <w:qFormat/>
     <w:rsid w:val="00DD455B"/>
@@ -16758,10 +16796,10 @@
       <w:szCs w:val="56"/>
     </w:rPr>
   </w:style>
-  <w:style w:type="character" w:customStyle="1" w:styleId="PuestoCar">
-    <w:name w:val="Puesto Car"/>
+  <w:style w:type="character" w:customStyle="1" w:styleId="TtuloCar">
+    <w:name w:val="Título Car"/>
     <w:basedOn w:val="Fuentedeprrafopredeter"/>
-    <w:link w:val="Puesto"/>
+    <w:link w:val="Ttulo"/>
     <w:uiPriority w:val="10"/>
     <w:rsid w:val="00DD455B"/>
     <w:rPr>
@@ -16861,7 +16899,6 @@
     <w:tblPr>
       <w:tblStyleRowBandSize w:val="1"/>
       <w:tblStyleColBandSize w:val="1"/>
-      <w:tblInd w:w="0" w:type="dxa"/>
       <w:tblBorders>
         <w:top w:val="single" w:sz="4" w:space="0" w:color="BDD6EE" w:themeColor="accent5" w:themeTint="66"/>
         <w:left w:val="single" w:sz="4" w:space="0" w:color="BDD6EE" w:themeColor="accent5" w:themeTint="66"/>
@@ -16870,12 +16907,6 @@
         <w:insideH w:val="single" w:sz="4" w:space="0" w:color="BDD6EE" w:themeColor="accent5" w:themeTint="66"/>
         <w:insideV w:val="single" w:sz="4" w:space="0" w:color="BDD6EE" w:themeColor="accent5" w:themeTint="66"/>
       </w:tblBorders>
-      <w:tblCellMar>
-        <w:top w:w="0" w:type="dxa"/>
-        <w:left w:w="108" w:type="dxa"/>
-        <w:bottom w:w="0" w:type="dxa"/>
-        <w:right w:w="108" w:type="dxa"/>
-      </w:tblCellMar>
     </w:tblPr>
     <w:tblStylePr w:type="firstRow">
       <w:rPr>
@@ -16925,7 +16956,6 @@
     <w:tblPr>
       <w:tblStyleRowBandSize w:val="1"/>
       <w:tblStyleColBandSize w:val="1"/>
-      <w:tblInd w:w="0" w:type="dxa"/>
       <w:tblBorders>
         <w:top w:val="single" w:sz="4" w:space="0" w:color="C5E0B3" w:themeColor="accent6" w:themeTint="66"/>
         <w:left w:val="single" w:sz="4" w:space="0" w:color="C5E0B3" w:themeColor="accent6" w:themeTint="66"/>
@@ -16934,12 +16964,6 @@
         <w:insideH w:val="single" w:sz="4" w:space="0" w:color="C5E0B3" w:themeColor="accent6" w:themeTint="66"/>
         <w:insideV w:val="single" w:sz="4" w:space="0" w:color="C5E0B3" w:themeColor="accent6" w:themeTint="66"/>
       </w:tblBorders>
-      <w:tblCellMar>
-        <w:top w:w="0" w:type="dxa"/>
-        <w:left w:w="108" w:type="dxa"/>
-        <w:bottom w:w="0" w:type="dxa"/>
-        <w:right w:w="108" w:type="dxa"/>
-      </w:tblCellMar>
     </w:tblPr>
     <w:tblStylePr w:type="firstRow">
       <w:rPr>
@@ -17024,7 +17048,6 @@
     <w:tblPr>
       <w:tblStyleRowBandSize w:val="1"/>
       <w:tblStyleColBandSize w:val="1"/>
-      <w:tblInd w:w="0" w:type="dxa"/>
       <w:tblBorders>
         <w:top w:val="single" w:sz="8" w:space="0" w:color="FFC000" w:themeColor="accent4"/>
         <w:left w:val="single" w:sz="8" w:space="0" w:color="FFC000" w:themeColor="accent4"/>
@@ -17033,12 +17056,654 @@
         <w:insideH w:val="single" w:sz="8" w:space="0" w:color="FFC000" w:themeColor="accent4"/>
         <w:insideV w:val="single" w:sz="8" w:space="0" w:color="FFC000" w:themeColor="accent4"/>
       </w:tblBorders>
+    </w:tblPr>
+    <w:tblStylePr w:type="firstRow">
+      <w:pPr>
+        <w:spacing w:before="0" w:after="0" w:line="240" w:lineRule="auto"/>
+      </w:pPr>
+      <w:rPr>
+        <w:rFonts w:asciiTheme="majorHAnsi" w:eastAsiaTheme="majorEastAsia" w:hAnsiTheme="majorHAnsi" w:cstheme="majorBidi"/>
+        <w:b/>
+        <w:bCs/>
+      </w:rPr>
+      <w:tblPr/>
+      <w:tcPr>
+        <w:tcBorders>
+          <w:top w:val="single" w:sz="8" w:space="0" w:color="FFC000" w:themeColor="accent4"/>
+          <w:left w:val="single" w:sz="8" w:space="0" w:color="FFC000" w:themeColor="accent4"/>
+          <w:bottom w:val="single" w:sz="18" w:space="0" w:color="FFC000" w:themeColor="accent4"/>
+          <w:right w:val="single" w:sz="8" w:space="0" w:color="FFC000" w:themeColor="accent4"/>
+          <w:insideH w:val="nil"/>
+          <w:insideV w:val="single" w:sz="8" w:space="0" w:color="FFC000" w:themeColor="accent4"/>
+        </w:tcBorders>
+      </w:tcPr>
+    </w:tblStylePr>
+    <w:tblStylePr w:type="lastRow">
+      <w:pPr>
+        <w:spacing w:before="0" w:after="0" w:line="240" w:lineRule="auto"/>
+      </w:pPr>
+      <w:rPr>
+        <w:rFonts w:asciiTheme="majorHAnsi" w:eastAsiaTheme="majorEastAsia" w:hAnsiTheme="majorHAnsi" w:cstheme="majorBidi"/>
+        <w:b/>
+        <w:bCs/>
+      </w:rPr>
+      <w:tblPr/>
+      <w:tcPr>
+        <w:tcBorders>
+          <w:top w:val="double" w:sz="6" w:space="0" w:color="FFC000" w:themeColor="accent4"/>
+          <w:left w:val="single" w:sz="8" w:space="0" w:color="FFC000" w:themeColor="accent4"/>
+          <w:bottom w:val="single" w:sz="8" w:space="0" w:color="FFC000" w:themeColor="accent4"/>
+          <w:right w:val="single" w:sz="8" w:space="0" w:color="FFC000" w:themeColor="accent4"/>
+          <w:insideH w:val="nil"/>
+          <w:insideV w:val="single" w:sz="8" w:space="0" w:color="FFC000" w:themeColor="accent4"/>
+        </w:tcBorders>
+      </w:tcPr>
+    </w:tblStylePr>
+    <w:tblStylePr w:type="firstCol">
+      <w:rPr>
+        <w:rFonts w:asciiTheme="majorHAnsi" w:eastAsiaTheme="majorEastAsia" w:hAnsiTheme="majorHAnsi" w:cstheme="majorBidi"/>
+        <w:b/>
+        <w:bCs/>
+      </w:rPr>
+    </w:tblStylePr>
+    <w:tblStylePr w:type="lastCol">
+      <w:rPr>
+        <w:rFonts w:asciiTheme="majorHAnsi" w:eastAsiaTheme="majorEastAsia" w:hAnsiTheme="majorHAnsi" w:cstheme="majorBidi"/>
+        <w:b/>
+        <w:bCs/>
+      </w:rPr>
+      <w:tblPr/>
+      <w:tcPr>
+        <w:tcBorders>
+          <w:top w:val="single" w:sz="8" w:space="0" w:color="FFC000" w:themeColor="accent4"/>
+          <w:left w:val="single" w:sz="8" w:space="0" w:color="FFC000" w:themeColor="accent4"/>
+          <w:bottom w:val="single" w:sz="8" w:space="0" w:color="FFC000" w:themeColor="accent4"/>
+          <w:right w:val="single" w:sz="8" w:space="0" w:color="FFC000" w:themeColor="accent4"/>
+        </w:tcBorders>
+      </w:tcPr>
+    </w:tblStylePr>
+    <w:tblStylePr w:type="band1Vert">
+      <w:tblPr/>
+      <w:tcPr>
+        <w:tcBorders>
+          <w:top w:val="single" w:sz="8" w:space="0" w:color="FFC000" w:themeColor="accent4"/>
+          <w:left w:val="single" w:sz="8" w:space="0" w:color="FFC000" w:themeColor="accent4"/>
+          <w:bottom w:val="single" w:sz="8" w:space="0" w:color="FFC000" w:themeColor="accent4"/>
+          <w:right w:val="single" w:sz="8" w:space="0" w:color="FFC000" w:themeColor="accent4"/>
+        </w:tcBorders>
+        <w:shd w:val="clear" w:color="auto" w:fill="FFEFC0" w:themeFill="accent4" w:themeFillTint="3F"/>
+      </w:tcPr>
+    </w:tblStylePr>
+    <w:tblStylePr w:type="band1Horz">
+      <w:tblPr/>
+      <w:tcPr>
+        <w:tcBorders>
+          <w:top w:val="single" w:sz="8" w:space="0" w:color="FFC000" w:themeColor="accent4"/>
+          <w:left w:val="single" w:sz="8" w:space="0" w:color="FFC000" w:themeColor="accent4"/>
+          <w:bottom w:val="single" w:sz="8" w:space="0" w:color="FFC000" w:themeColor="accent4"/>
+          <w:right w:val="single" w:sz="8" w:space="0" w:color="FFC000" w:themeColor="accent4"/>
+          <w:insideV w:val="single" w:sz="8" w:space="0" w:color="FFC000" w:themeColor="accent4"/>
+        </w:tcBorders>
+        <w:shd w:val="clear" w:color="auto" w:fill="FFEFC0" w:themeFill="accent4" w:themeFillTint="3F"/>
+      </w:tcPr>
+    </w:tblStylePr>
+    <w:tblStylePr w:type="band2Horz">
+      <w:tblPr/>
+      <w:tcPr>
+        <w:tcBorders>
+          <w:top w:val="single" w:sz="8" w:space="0" w:color="FFC000" w:themeColor="accent4"/>
+          <w:left w:val="single" w:sz="8" w:space="0" w:color="FFC000" w:themeColor="accent4"/>
+          <w:bottom w:val="single" w:sz="8" w:space="0" w:color="FFC000" w:themeColor="accent4"/>
+          <w:right w:val="single" w:sz="8" w:space="0" w:color="FFC000" w:themeColor="accent4"/>
+          <w:insideV w:val="single" w:sz="8" w:space="0" w:color="FFC000" w:themeColor="accent4"/>
+        </w:tcBorders>
+      </w:tcPr>
+    </w:tblStylePr>
+  </w:style>
+</w:styles>
+</file>
+
+<file path=word/stylesWithEffects.xml><?xml version="1.0" encoding="utf-8"?>
+<w:styles xmlns:wpc="http://schemas.microsoft.com/office/word/2010/wordprocessingCanvas" xmlns:mc="http://schemas.openxmlformats.org/markup-compatibility/2006" xmlns:o="urn:schemas-microsoft-com:office:office" xmlns:r="http://schemas.openxmlformats.org/officeDocument/2006/relationships" xmlns:m="http://schemas.openxmlformats.org/officeDocument/2006/math" xmlns:v="urn:schemas-microsoft-com:vml" xmlns:wp14="http://schemas.microsoft.com/office/word/2010/wordprocessingDrawing" xmlns:wp="http://schemas.openxmlformats.org/drawingml/2006/wordprocessingDrawing" xmlns:w10="urn:schemas-microsoft-com:office:word" xmlns:w="http://schemas.openxmlformats.org/wordprocessingml/2006/main" xmlns:w14="http://schemas.microsoft.com/office/word/2010/wordml" xmlns:wpg="http://schemas.microsoft.com/office/word/2010/wordprocessingGroup" xmlns:wpi="http://schemas.microsoft.com/office/word/2010/wordprocessingInk" xmlns:wne="http://schemas.microsoft.com/office/word/2006/wordml" xmlns:wps="http://schemas.microsoft.com/office/word/2010/wordprocessingShape" mc:Ignorable="w14 wp14">
+  <w:docDefaults>
+    <w:rPrDefault>
+      <w:rPr>
+        <w:rFonts w:ascii="Arial" w:eastAsiaTheme="minorHAnsi" w:hAnsi="Arial" w:cstheme="minorBidi"/>
+        <w:sz w:val="22"/>
+        <w:szCs w:val="22"/>
+        <w:lang w:val="es-MX" w:eastAsia="en-US" w:bidi="ar-SA"/>
+      </w:rPr>
+    </w:rPrDefault>
+    <w:pPrDefault>
+      <w:pPr>
+        <w:spacing w:after="160" w:line="259" w:lineRule="auto"/>
+        <w:jc w:val="both"/>
+      </w:pPr>
+    </w:pPrDefault>
+  </w:docDefaults>
+  <w:latentStyles w:defLockedState="0" w:defUIPriority="99" w:defSemiHidden="1" w:defUnhideWhenUsed="1" w:defQFormat="0" w:count="267">
+    <w:lsdException w:name="Normal" w:semiHidden="0" w:uiPriority="0" w:unhideWhenUsed="0" w:qFormat="1"/>
+    <w:lsdException w:name="heading 1" w:semiHidden="0" w:uiPriority="9" w:unhideWhenUsed="0" w:qFormat="1"/>
+    <w:lsdException w:name="heading 2" w:uiPriority="9" w:qFormat="1"/>
+    <w:lsdException w:name="heading 3" w:uiPriority="9" w:qFormat="1"/>
+    <w:lsdException w:name="heading 4" w:uiPriority="9" w:qFormat="1"/>
+    <w:lsdException w:name="heading 5" w:uiPriority="9" w:qFormat="1"/>
+    <w:lsdException w:name="heading 6" w:uiPriority="9" w:qFormat="1"/>
+    <w:lsdException w:name="heading 7" w:uiPriority="9" w:qFormat="1"/>
+    <w:lsdException w:name="heading 8" w:uiPriority="9" w:qFormat="1"/>
+    <w:lsdException w:name="heading 9" w:uiPriority="9" w:qFormat="1"/>
+    <w:lsdException w:name="toc 1" w:uiPriority="39"/>
+    <w:lsdException w:name="toc 2" w:uiPriority="39"/>
+    <w:lsdException w:name="toc 3" w:uiPriority="39"/>
+    <w:lsdException w:name="toc 4" w:uiPriority="39"/>
+    <w:lsdException w:name="toc 5" w:uiPriority="39"/>
+    <w:lsdException w:name="toc 6" w:uiPriority="39"/>
+    <w:lsdException w:name="toc 7" w:uiPriority="39"/>
+    <w:lsdException w:name="toc 8" w:uiPriority="39"/>
+    <w:lsdException w:name="toc 9" w:uiPriority="39"/>
+    <w:lsdException w:name="caption" w:uiPriority="35" w:qFormat="1"/>
+    <w:lsdException w:name="Title" w:semiHidden="0" w:uiPriority="10" w:unhideWhenUsed="0" w:qFormat="1"/>
+    <w:lsdException w:name="Default Paragraph Font" w:uiPriority="1"/>
+    <w:lsdException w:name="Subtitle" w:semiHidden="0" w:uiPriority="11" w:unhideWhenUsed="0" w:qFormat="1"/>
+    <w:lsdException w:name="Strong" w:semiHidden="0" w:uiPriority="22" w:unhideWhenUsed="0" w:qFormat="1"/>
+    <w:lsdException w:name="Emphasis" w:semiHidden="0" w:uiPriority="20" w:unhideWhenUsed="0" w:qFormat="1"/>
+    <w:lsdException w:name="Table Grid" w:semiHidden="0" w:uiPriority="39" w:unhideWhenUsed="0"/>
+    <w:lsdException w:name="Placeholder Text" w:unhideWhenUsed="0"/>
+    <w:lsdException w:name="No Spacing" w:semiHidden="0" w:uiPriority="1" w:unhideWhenUsed="0" w:qFormat="1"/>
+    <w:lsdException w:name="Light Shading" w:semiHidden="0" w:uiPriority="60" w:unhideWhenUsed="0"/>
+    <w:lsdException w:name="Light List" w:semiHidden="0" w:uiPriority="61" w:unhideWhenUsed="0"/>
+    <w:lsdException w:name="Light Grid" w:semiHidden="0" w:uiPriority="62" w:unhideWhenUsed="0"/>
+    <w:lsdException w:name="Medium Shading 1" w:semiHidden="0" w:uiPriority="63" w:unhideWhenUsed="0"/>
+    <w:lsdException w:name="Medium Shading 2" w:semiHidden="0" w:uiPriority="64" w:unhideWhenUsed="0"/>
+    <w:lsdException w:name="Medium List 1" w:semiHidden="0" w:uiPriority="65" w:unhideWhenUsed="0"/>
+    <w:lsdException w:name="Medium List 2" w:semiHidden="0" w:uiPriority="66" w:unhideWhenUsed="0"/>
+    <w:lsdException w:name="Medium Grid 1" w:semiHidden="0" w:uiPriority="67" w:unhideWhenUsed="0"/>
+    <w:lsdException w:name="Medium Grid 2" w:semiHidden="0" w:uiPriority="68" w:unhideWhenUsed="0"/>
+    <w:lsdException w:name="Medium Grid 3" w:semiHidden="0" w:uiPriority="69" w:unhideWhenUsed="0"/>
+    <w:lsdException w:name="Dark List" w:semiHidden="0" w:uiPriority="70" w:unhideWhenUsed="0"/>
+    <w:lsdException w:name="Colorful Shading" w:semiHidden="0" w:uiPriority="71" w:unhideWhenUsed="0"/>
+    <w:lsdException w:name="Colorful List" w:semiHidden="0" w:uiPriority="72" w:unhideWhenUsed="0"/>
+    <w:lsdException w:name="Colorful Grid" w:semiHidden="0" w:uiPriority="73" w:unhideWhenUsed="0"/>
+    <w:lsdException w:name="Light Shading Accent 1" w:semiHidden="0" w:uiPriority="60" w:unhideWhenUsed="0"/>
+    <w:lsdException w:name="Light List Accent 1" w:semiHidden="0" w:uiPriority="61" w:unhideWhenUsed="0"/>
+    <w:lsdException w:name="Light Grid Accent 1" w:semiHidden="0" w:uiPriority="62" w:unhideWhenUsed="0"/>
+    <w:lsdException w:name="Medium Shading 1 Accent 1" w:semiHidden="0" w:uiPriority="63" w:unhideWhenUsed="0"/>
+    <w:lsdException w:name="Medium Shading 2 Accent 1" w:semiHidden="0" w:uiPriority="64" w:unhideWhenUsed="0"/>
+    <w:lsdException w:name="Medium List 1 Accent 1" w:semiHidden="0" w:uiPriority="65" w:unhideWhenUsed="0"/>
+    <w:lsdException w:name="Revision" w:unhideWhenUsed="0"/>
+    <w:lsdException w:name="List Paragraph" w:semiHidden="0" w:uiPriority="34" w:unhideWhenUsed="0" w:qFormat="1"/>
+    <w:lsdException w:name="Quote" w:semiHidden="0" w:uiPriority="29" w:unhideWhenUsed="0" w:qFormat="1"/>
+    <w:lsdException w:name="Intense Quote" w:semiHidden="0" w:uiPriority="30" w:unhideWhenUsed="0" w:qFormat="1"/>
+    <w:lsdException w:name="Medium List 2 Accent 1" w:semiHidden="0" w:uiPriority="66" w:unhideWhenUsed="0"/>
+    <w:lsdException w:name="Medium Grid 1 Accent 1" w:semiHidden="0" w:uiPriority="67" w:unhideWhenUsed="0"/>
+    <w:lsdException w:name="Medium Grid 2 Accent 1" w:semiHidden="0" w:uiPriority="68" w:unhideWhenUsed="0"/>
+    <w:lsdException w:name="Medium Grid 3 Accent 1" w:semiHidden="0" w:uiPriority="69" w:unhideWhenUsed="0"/>
+    <w:lsdException w:name="Dark List Accent 1" w:semiHidden="0" w:uiPriority="70" w:unhideWhenUsed="0"/>
+    <w:lsdException w:name="Colorful Shading Accent 1" w:semiHidden="0" w:uiPriority="71" w:unhideWhenUsed="0"/>
+    <w:lsdException w:name="Colorful List Accent 1" w:semiHidden="0" w:uiPriority="72" w:unhideWhenUsed="0"/>
+    <w:lsdException w:name="Colorful Grid Accent 1" w:semiHidden="0" w:uiPriority="73" w:unhideWhenUsed="0"/>
+    <w:lsdException w:name="Light Shading Accent 2" w:semiHidden="0" w:uiPriority="60" w:unhideWhenUsed="0"/>
+    <w:lsdException w:name="Light List Accent 2" w:semiHidden="0" w:uiPriority="61" w:unhideWhenUsed="0"/>
+    <w:lsdException w:name="Light Grid Accent 2" w:semiHidden="0" w:uiPriority="62" w:unhideWhenUsed="0"/>
+    <w:lsdException w:name="Medium Shading 1 Accent 2" w:semiHidden="0" w:uiPriority="63" w:unhideWhenUsed="0"/>
+    <w:lsdException w:name="Medium Shading 2 Accent 2" w:semiHidden="0" w:uiPriority="64" w:unhideWhenUsed="0"/>
+    <w:lsdException w:name="Medium List 1 Accent 2" w:semiHidden="0" w:uiPriority="65" w:unhideWhenUsed="0"/>
+    <w:lsdException w:name="Medium List 2 Accent 2" w:semiHidden="0" w:uiPriority="66" w:unhideWhenUsed="0"/>
+    <w:lsdException w:name="Medium Grid 1 Accent 2" w:semiHidden="0" w:uiPriority="67" w:unhideWhenUsed="0"/>
+    <w:lsdException w:name="Medium Grid 2 Accent 2" w:semiHidden="0" w:uiPriority="68" w:unhideWhenUsed="0"/>
+    <w:lsdException w:name="Medium Grid 3 Accent 2" w:semiHidden="0" w:uiPriority="69" w:unhideWhenUsed="0"/>
+    <w:lsdException w:name="Dark List Accent 2" w:semiHidden="0" w:uiPriority="70" w:unhideWhenUsed="0"/>
+    <w:lsdException w:name="Colorful Shading Accent 2" w:semiHidden="0" w:uiPriority="71" w:unhideWhenUsed="0"/>
+    <w:lsdException w:name="Colorful List Accent 2" w:semiHidden="0" w:uiPriority="72" w:unhideWhenUsed="0"/>
+    <w:lsdException w:name="Colorful Grid Accent 2" w:semiHidden="0" w:uiPriority="73" w:unhideWhenUsed="0"/>
+    <w:lsdException w:name="Light Shading Accent 3" w:semiHidden="0" w:uiPriority="60" w:unhideWhenUsed="0"/>
+    <w:lsdException w:name="Light List Accent 3" w:semiHidden="0" w:uiPriority="61" w:unhideWhenUsed="0"/>
+    <w:lsdException w:name="Light Grid Accent 3" w:semiHidden="0" w:uiPriority="62" w:unhideWhenUsed="0"/>
+    <w:lsdException w:name="Medium Shading 1 Accent 3" w:semiHidden="0" w:uiPriority="63" w:unhideWhenUsed="0"/>
+    <w:lsdException w:name="Medium Shading 2 Accent 3" w:semiHidden="0" w:uiPriority="64" w:unhideWhenUsed="0"/>
+    <w:lsdException w:name="Medium List 1 Accent 3" w:semiHidden="0" w:uiPriority="65" w:unhideWhenUsed="0"/>
+    <w:lsdException w:name="Medium List 2 Accent 3" w:semiHidden="0" w:uiPriority="66" w:unhideWhenUsed="0"/>
+    <w:lsdException w:name="Medium Grid 1 Accent 3" w:semiHidden="0" w:uiPriority="67" w:unhideWhenUsed="0"/>
+    <w:lsdException w:name="Medium Grid 2 Accent 3" w:semiHidden="0" w:uiPriority="68" w:unhideWhenUsed="0"/>
+    <w:lsdException w:name="Medium Grid 3 Accent 3" w:semiHidden="0" w:uiPriority="69" w:unhideWhenUsed="0"/>
+    <w:lsdException w:name="Dark List Accent 3" w:semiHidden="0" w:uiPriority="70" w:unhideWhenUsed="0"/>
+    <w:lsdException w:name="Colorful Shading Accent 3" w:semiHidden="0" w:uiPriority="71" w:unhideWhenUsed="0"/>
+    <w:lsdException w:name="Colorful List Accent 3" w:semiHidden="0" w:uiPriority="72" w:unhideWhenUsed="0"/>
+    <w:lsdException w:name="Colorful Grid Accent 3" w:semiHidden="0" w:uiPriority="73" w:unhideWhenUsed="0"/>
+    <w:lsdException w:name="Light Shading Accent 4" w:semiHidden="0" w:uiPriority="60" w:unhideWhenUsed="0"/>
+    <w:lsdException w:name="Light List Accent 4" w:semiHidden="0" w:uiPriority="61" w:unhideWhenUsed="0"/>
+    <w:lsdException w:name="Light Grid Accent 4" w:semiHidden="0" w:uiPriority="62" w:unhideWhenUsed="0"/>
+    <w:lsdException w:name="Medium Shading 1 Accent 4" w:semiHidden="0" w:uiPriority="63" w:unhideWhenUsed="0"/>
+    <w:lsdException w:name="Medium Shading 2 Accent 4" w:semiHidden="0" w:uiPriority="64" w:unhideWhenUsed="0"/>
+    <w:lsdException w:name="Medium List 1 Accent 4" w:semiHidden="0" w:uiPriority="65" w:unhideWhenUsed="0"/>
+    <w:lsdException w:name="Medium List 2 Accent 4" w:semiHidden="0" w:uiPriority="66" w:unhideWhenUsed="0"/>
+    <w:lsdException w:name="Medium Grid 1 Accent 4" w:semiHidden="0" w:uiPriority="67" w:unhideWhenUsed="0"/>
+    <w:lsdException w:name="Medium Grid 2 Accent 4" w:semiHidden="0" w:uiPriority="68" w:unhideWhenUsed="0"/>
+    <w:lsdException w:name="Medium Grid 3 Accent 4" w:semiHidden="0" w:uiPriority="69" w:unhideWhenUsed="0"/>
+    <w:lsdException w:name="Dark List Accent 4" w:semiHidden="0" w:uiPriority="70" w:unhideWhenUsed="0"/>
+    <w:lsdException w:name="Colorful Shading Accent 4" w:semiHidden="0" w:uiPriority="71" w:unhideWhenUsed="0"/>
+    <w:lsdException w:name="Colorful List Accent 4" w:semiHidden="0" w:uiPriority="72" w:unhideWhenUsed="0"/>
+    <w:lsdException w:name="Colorful Grid Accent 4" w:semiHidden="0" w:uiPriority="73" w:unhideWhenUsed="0"/>
+    <w:lsdException w:name="Light Shading Accent 5" w:semiHidden="0" w:uiPriority="60" w:unhideWhenUsed="0"/>
+    <w:lsdException w:name="Light List Accent 5" w:semiHidden="0" w:uiPriority="61" w:unhideWhenUsed="0"/>
+    <w:lsdException w:name="Light Grid Accent 5" w:semiHidden="0" w:uiPriority="62" w:unhideWhenUsed="0"/>
+    <w:lsdException w:name="Medium Shading 1 Accent 5" w:semiHidden="0" w:uiPriority="63" w:unhideWhenUsed="0"/>
+    <w:lsdException w:name="Medium Shading 2 Accent 5" w:semiHidden="0" w:uiPriority="64" w:unhideWhenUsed="0"/>
+    <w:lsdException w:name="Medium List 1 Accent 5" w:semiHidden="0" w:uiPriority="65" w:unhideWhenUsed="0"/>
+    <w:lsdException w:name="Medium List 2 Accent 5" w:semiHidden="0" w:uiPriority="66" w:unhideWhenUsed="0"/>
+    <w:lsdException w:name="Medium Grid 1 Accent 5" w:semiHidden="0" w:uiPriority="67" w:unhideWhenUsed="0"/>
+    <w:lsdException w:name="Medium Grid 2 Accent 5" w:semiHidden="0" w:uiPriority="68" w:unhideWhenUsed="0"/>
+    <w:lsdException w:name="Medium Grid 3 Accent 5" w:semiHidden="0" w:uiPriority="69" w:unhideWhenUsed="0"/>
+    <w:lsdException w:name="Dark List Accent 5" w:semiHidden="0" w:uiPriority="70" w:unhideWhenUsed="0"/>
+    <w:lsdException w:name="Colorful Shading Accent 5" w:semiHidden="0" w:uiPriority="71" w:unhideWhenUsed="0"/>
+    <w:lsdException w:name="Colorful List Accent 5" w:semiHidden="0" w:uiPriority="72" w:unhideWhenUsed="0"/>
+    <w:lsdException w:name="Colorful Grid Accent 5" w:semiHidden="0" w:uiPriority="73" w:unhideWhenUsed="0"/>
+    <w:lsdException w:name="Light Shading Accent 6" w:semiHidden="0" w:uiPriority="60" w:unhideWhenUsed="0"/>
+    <w:lsdException w:name="Light List Accent 6" w:semiHidden="0" w:uiPriority="61" w:unhideWhenUsed="0"/>
+    <w:lsdException w:name="Light Grid Accent 6" w:semiHidden="0" w:uiPriority="62" w:unhideWhenUsed="0"/>
+    <w:lsdException w:name="Medium Shading 1 Accent 6" w:semiHidden="0" w:uiPriority="63" w:unhideWhenUsed="0"/>
+    <w:lsdException w:name="Medium Shading 2 Accent 6" w:semiHidden="0" w:uiPriority="64" w:unhideWhenUsed="0"/>
+    <w:lsdException w:name="Medium List 1 Accent 6" w:semiHidden="0" w:uiPriority="65" w:unhideWhenUsed="0"/>
+    <w:lsdException w:name="Medium List 2 Accent 6" w:semiHidden="0" w:uiPriority="66" w:unhideWhenUsed="0"/>
+    <w:lsdException w:name="Medium Grid 1 Accent 6" w:semiHidden="0" w:uiPriority="67" w:unhideWhenUsed="0"/>
+    <w:lsdException w:name="Medium Grid 2 Accent 6" w:semiHidden="0" w:uiPriority="68" w:unhideWhenUsed="0"/>
+    <w:lsdException w:name="Medium Grid 3 Accent 6" w:semiHidden="0" w:uiPriority="69" w:unhideWhenUsed="0"/>
+    <w:lsdException w:name="Dark List Accent 6" w:semiHidden="0" w:uiPriority="70" w:unhideWhenUsed="0"/>
+    <w:lsdException w:name="Colorful Shading Accent 6" w:semiHidden="0" w:uiPriority="71" w:unhideWhenUsed="0"/>
+    <w:lsdException w:name="Colorful List Accent 6" w:semiHidden="0" w:uiPriority="72" w:unhideWhenUsed="0"/>
+    <w:lsdException w:name="Colorful Grid Accent 6" w:semiHidden="0" w:uiPriority="73" w:unhideWhenUsed="0"/>
+    <w:lsdException w:name="Subtle Emphasis" w:semiHidden="0" w:uiPriority="19" w:unhideWhenUsed="0" w:qFormat="1"/>
+    <w:lsdException w:name="Intense Emphasis" w:semiHidden="0" w:uiPriority="21" w:unhideWhenUsed="0" w:qFormat="1"/>
+    <w:lsdException w:name="Subtle Reference" w:semiHidden="0" w:uiPriority="31" w:unhideWhenUsed="0" w:qFormat="1"/>
+    <w:lsdException w:name="Intense Reference" w:semiHidden="0" w:uiPriority="32" w:unhideWhenUsed="0" w:qFormat="1"/>
+    <w:lsdException w:name="Book Title" w:semiHidden="0" w:uiPriority="33" w:unhideWhenUsed="0" w:qFormat="1"/>
+    <w:lsdException w:name="Bibliography" w:uiPriority="37"/>
+    <w:lsdException w:name="TOC Heading" w:uiPriority="39" w:qFormat="1"/>
+  </w:latentStyles>
+  <w:style w:type="paragraph" w:default="1" w:styleId="Normal">
+    <w:name w:val="Normal"/>
+    <w:qFormat/>
+  </w:style>
+  <w:style w:type="paragraph" w:styleId="Ttulo1">
+    <w:name w:val="heading 1"/>
+    <w:basedOn w:val="Normal"/>
+    <w:next w:val="Normal"/>
+    <w:link w:val="Ttulo1Car"/>
+    <w:uiPriority w:val="9"/>
+    <w:qFormat/>
+    <w:rsid w:val="00DD455B"/>
+    <w:pPr>
+      <w:keepNext/>
+      <w:keepLines/>
+      <w:spacing w:before="240" w:after="0"/>
+      <w:outlineLvl w:val="0"/>
+    </w:pPr>
+    <w:rPr>
+      <w:rFonts w:asciiTheme="majorHAnsi" w:eastAsiaTheme="majorEastAsia" w:hAnsiTheme="majorHAnsi" w:cstheme="majorBidi"/>
+      <w:color w:val="2F5496" w:themeColor="accent1" w:themeShade="BF"/>
+      <w:sz w:val="32"/>
+      <w:szCs w:val="32"/>
+    </w:rPr>
+  </w:style>
+  <w:style w:type="paragraph" w:styleId="Ttulo2">
+    <w:name w:val="heading 2"/>
+    <w:basedOn w:val="Normal"/>
+    <w:next w:val="Normal"/>
+    <w:link w:val="Ttulo2Car"/>
+    <w:uiPriority w:val="9"/>
+    <w:unhideWhenUsed/>
+    <w:qFormat/>
+    <w:rsid w:val="00DD455B"/>
+    <w:pPr>
+      <w:keepNext/>
+      <w:keepLines/>
+      <w:spacing w:before="40" w:after="0"/>
+      <w:outlineLvl w:val="1"/>
+    </w:pPr>
+    <w:rPr>
+      <w:rFonts w:asciiTheme="majorHAnsi" w:eastAsiaTheme="majorEastAsia" w:hAnsiTheme="majorHAnsi" w:cstheme="majorBidi"/>
+      <w:color w:val="2F5496" w:themeColor="accent1" w:themeShade="BF"/>
+      <w:sz w:val="26"/>
+      <w:szCs w:val="26"/>
+    </w:rPr>
+  </w:style>
+  <w:style w:type="character" w:default="1" w:styleId="Fuentedeprrafopredeter">
+    <w:name w:val="Default Paragraph Font"/>
+    <w:uiPriority w:val="1"/>
+    <w:semiHidden/>
+    <w:unhideWhenUsed/>
+  </w:style>
+  <w:style w:type="table" w:default="1" w:styleId="Tablanormal">
+    <w:name w:val="Normal Table"/>
+    <w:uiPriority w:val="99"/>
+    <w:semiHidden/>
+    <w:unhideWhenUsed/>
+    <w:tblPr>
+      <w:tblInd w:w="0" w:type="dxa"/>
       <w:tblCellMar>
         <w:top w:w="0" w:type="dxa"/>
         <w:left w:w="108" w:type="dxa"/>
         <w:bottom w:w="0" w:type="dxa"/>
         <w:right w:w="108" w:type="dxa"/>
       </w:tblCellMar>
+    </w:tblPr>
+  </w:style>
+  <w:style w:type="numbering" w:default="1" w:styleId="Sinlista">
+    <w:name w:val="No List"/>
+    <w:uiPriority w:val="99"/>
+    <w:semiHidden/>
+    <w:unhideWhenUsed/>
+  </w:style>
+  <w:style w:type="table" w:styleId="Tablaconcuadrcula">
+    <w:name w:val="Table Grid"/>
+    <w:basedOn w:val="Tablanormal"/>
+    <w:uiPriority w:val="39"/>
+    <w:rsid w:val="00067A96"/>
+    <w:pPr>
+      <w:spacing w:after="0" w:line="240" w:lineRule="auto"/>
+    </w:pPr>
+    <w:tblPr>
+      <w:tblBorders>
+        <w:top w:val="single" w:sz="4" w:space="0" w:color="auto"/>
+        <w:left w:val="single" w:sz="4" w:space="0" w:color="auto"/>
+        <w:bottom w:val="single" w:sz="4" w:space="0" w:color="auto"/>
+        <w:right w:val="single" w:sz="4" w:space="0" w:color="auto"/>
+        <w:insideH w:val="single" w:sz="4" w:space="0" w:color="auto"/>
+        <w:insideV w:val="single" w:sz="4" w:space="0" w:color="auto"/>
+      </w:tblBorders>
+    </w:tblPr>
+  </w:style>
+  <w:style w:type="paragraph" w:styleId="Prrafodelista">
+    <w:name w:val="List Paragraph"/>
+    <w:basedOn w:val="Normal"/>
+    <w:uiPriority w:val="34"/>
+    <w:qFormat/>
+    <w:rsid w:val="00067A96"/>
+    <w:pPr>
+      <w:ind w:left="720"/>
+      <w:contextualSpacing/>
+    </w:pPr>
+  </w:style>
+  <w:style w:type="paragraph" w:styleId="Ttulo">
+    <w:name w:val="Title"/>
+    <w:basedOn w:val="Normal"/>
+    <w:next w:val="Normal"/>
+    <w:link w:val="TtuloCar"/>
+    <w:uiPriority w:val="10"/>
+    <w:qFormat/>
+    <w:rsid w:val="00DD455B"/>
+    <w:pPr>
+      <w:spacing w:after="0" w:line="240" w:lineRule="auto"/>
+      <w:contextualSpacing/>
+    </w:pPr>
+    <w:rPr>
+      <w:rFonts w:asciiTheme="majorHAnsi" w:eastAsiaTheme="majorEastAsia" w:hAnsiTheme="majorHAnsi" w:cstheme="majorBidi"/>
+      <w:spacing w:val="-10"/>
+      <w:kern w:val="28"/>
+      <w:sz w:val="56"/>
+      <w:szCs w:val="56"/>
+    </w:rPr>
+  </w:style>
+  <w:style w:type="character" w:customStyle="1" w:styleId="TtuloCar">
+    <w:name w:val="Título Car"/>
+    <w:basedOn w:val="Fuentedeprrafopredeter"/>
+    <w:link w:val="Ttulo"/>
+    <w:uiPriority w:val="10"/>
+    <w:rsid w:val="00DD455B"/>
+    <w:rPr>
+      <w:rFonts w:asciiTheme="majorHAnsi" w:eastAsiaTheme="majorEastAsia" w:hAnsiTheme="majorHAnsi" w:cstheme="majorBidi"/>
+      <w:spacing w:val="-10"/>
+      <w:kern w:val="28"/>
+      <w:sz w:val="56"/>
+      <w:szCs w:val="56"/>
+    </w:rPr>
+  </w:style>
+  <w:style w:type="character" w:customStyle="1" w:styleId="Ttulo1Car">
+    <w:name w:val="Título 1 Car"/>
+    <w:basedOn w:val="Fuentedeprrafopredeter"/>
+    <w:link w:val="Ttulo1"/>
+    <w:uiPriority w:val="9"/>
+    <w:rsid w:val="00DD455B"/>
+    <w:rPr>
+      <w:rFonts w:asciiTheme="majorHAnsi" w:eastAsiaTheme="majorEastAsia" w:hAnsiTheme="majorHAnsi" w:cstheme="majorBidi"/>
+      <w:color w:val="2F5496" w:themeColor="accent1" w:themeShade="BF"/>
+      <w:sz w:val="32"/>
+      <w:szCs w:val="32"/>
+    </w:rPr>
+  </w:style>
+  <w:style w:type="paragraph" w:styleId="TtulodeTDC">
+    <w:name w:val="TOC Heading"/>
+    <w:basedOn w:val="Ttulo1"/>
+    <w:next w:val="Normal"/>
+    <w:uiPriority w:val="39"/>
+    <w:unhideWhenUsed/>
+    <w:qFormat/>
+    <w:rsid w:val="00DD455B"/>
+    <w:pPr>
+      <w:jc w:val="left"/>
+      <w:outlineLvl w:val="9"/>
+    </w:pPr>
+    <w:rPr>
+      <w:lang w:eastAsia="es-MX"/>
+    </w:rPr>
+  </w:style>
+  <w:style w:type="paragraph" w:styleId="TDC1">
+    <w:name w:val="toc 1"/>
+    <w:basedOn w:val="Normal"/>
+    <w:next w:val="Normal"/>
+    <w:autoRedefine/>
+    <w:uiPriority w:val="39"/>
+    <w:unhideWhenUsed/>
+    <w:rsid w:val="00DD455B"/>
+    <w:pPr>
+      <w:spacing w:after="100"/>
+    </w:pPr>
+  </w:style>
+  <w:style w:type="character" w:styleId="Hipervnculo">
+    <w:name w:val="Hyperlink"/>
+    <w:basedOn w:val="Fuentedeprrafopredeter"/>
+    <w:uiPriority w:val="99"/>
+    <w:unhideWhenUsed/>
+    <w:rsid w:val="00DD455B"/>
+    <w:rPr>
+      <w:color w:val="0563C1" w:themeColor="hyperlink"/>
+      <w:u w:val="single"/>
+    </w:rPr>
+  </w:style>
+  <w:style w:type="character" w:customStyle="1" w:styleId="Ttulo2Car">
+    <w:name w:val="Título 2 Car"/>
+    <w:basedOn w:val="Fuentedeprrafopredeter"/>
+    <w:link w:val="Ttulo2"/>
+    <w:uiPriority w:val="9"/>
+    <w:rsid w:val="00DD455B"/>
+    <w:rPr>
+      <w:rFonts w:asciiTheme="majorHAnsi" w:eastAsiaTheme="majorEastAsia" w:hAnsiTheme="majorHAnsi" w:cstheme="majorBidi"/>
+      <w:color w:val="2F5496" w:themeColor="accent1" w:themeShade="BF"/>
+      <w:sz w:val="26"/>
+      <w:szCs w:val="26"/>
+    </w:rPr>
+  </w:style>
+  <w:style w:type="paragraph" w:styleId="TDC2">
+    <w:name w:val="toc 2"/>
+    <w:basedOn w:val="Normal"/>
+    <w:next w:val="Normal"/>
+    <w:autoRedefine/>
+    <w:uiPriority w:val="39"/>
+    <w:unhideWhenUsed/>
+    <w:rsid w:val="00DD455B"/>
+    <w:pPr>
+      <w:spacing w:after="100"/>
+      <w:ind w:left="220"/>
+    </w:pPr>
+  </w:style>
+  <w:style w:type="table" w:customStyle="1" w:styleId="Tabladecuadrcula1clara-nfasis51">
+    <w:name w:val="Tabla de cuadrícula 1 clara - Énfasis 51"/>
+    <w:basedOn w:val="Tablanormal"/>
+    <w:uiPriority w:val="46"/>
+    <w:rsid w:val="00161E86"/>
+    <w:pPr>
+      <w:spacing w:after="0" w:line="240" w:lineRule="auto"/>
+    </w:pPr>
+    <w:tblPr>
+      <w:tblStyleRowBandSize w:val="1"/>
+      <w:tblStyleColBandSize w:val="1"/>
+      <w:tblBorders>
+        <w:top w:val="single" w:sz="4" w:space="0" w:color="BDD6EE" w:themeColor="accent5" w:themeTint="66"/>
+        <w:left w:val="single" w:sz="4" w:space="0" w:color="BDD6EE" w:themeColor="accent5" w:themeTint="66"/>
+        <w:bottom w:val="single" w:sz="4" w:space="0" w:color="BDD6EE" w:themeColor="accent5" w:themeTint="66"/>
+        <w:right w:val="single" w:sz="4" w:space="0" w:color="BDD6EE" w:themeColor="accent5" w:themeTint="66"/>
+        <w:insideH w:val="single" w:sz="4" w:space="0" w:color="BDD6EE" w:themeColor="accent5" w:themeTint="66"/>
+        <w:insideV w:val="single" w:sz="4" w:space="0" w:color="BDD6EE" w:themeColor="accent5" w:themeTint="66"/>
+      </w:tblBorders>
+    </w:tblPr>
+    <w:tblStylePr w:type="firstRow">
+      <w:rPr>
+        <w:b/>
+        <w:bCs/>
+      </w:rPr>
+      <w:tblPr/>
+      <w:tcPr>
+        <w:tcBorders>
+          <w:bottom w:val="single" w:sz="12" w:space="0" w:color="9CC2E5" w:themeColor="accent5" w:themeTint="99"/>
+        </w:tcBorders>
+      </w:tcPr>
+    </w:tblStylePr>
+    <w:tblStylePr w:type="lastRow">
+      <w:rPr>
+        <w:b/>
+        <w:bCs/>
+      </w:rPr>
+      <w:tblPr/>
+      <w:tcPr>
+        <w:tcBorders>
+          <w:top w:val="double" w:sz="2" w:space="0" w:color="9CC2E5" w:themeColor="accent5" w:themeTint="99"/>
+        </w:tcBorders>
+      </w:tcPr>
+    </w:tblStylePr>
+    <w:tblStylePr w:type="firstCol">
+      <w:rPr>
+        <w:b/>
+        <w:bCs/>
+      </w:rPr>
+    </w:tblStylePr>
+    <w:tblStylePr w:type="lastCol">
+      <w:rPr>
+        <w:b/>
+        <w:bCs/>
+      </w:rPr>
+    </w:tblStylePr>
+  </w:style>
+  <w:style w:type="table" w:customStyle="1" w:styleId="Tabladecuadrcula1clara-nfasis61">
+    <w:name w:val="Tabla de cuadrícula 1 clara - Énfasis 61"/>
+    <w:basedOn w:val="Tablanormal"/>
+    <w:uiPriority w:val="46"/>
+    <w:rsid w:val="00161E86"/>
+    <w:pPr>
+      <w:spacing w:after="0" w:line="240" w:lineRule="auto"/>
+    </w:pPr>
+    <w:tblPr>
+      <w:tblStyleRowBandSize w:val="1"/>
+      <w:tblStyleColBandSize w:val="1"/>
+      <w:tblBorders>
+        <w:top w:val="single" w:sz="4" w:space="0" w:color="C5E0B3" w:themeColor="accent6" w:themeTint="66"/>
+        <w:left w:val="single" w:sz="4" w:space="0" w:color="C5E0B3" w:themeColor="accent6" w:themeTint="66"/>
+        <w:bottom w:val="single" w:sz="4" w:space="0" w:color="C5E0B3" w:themeColor="accent6" w:themeTint="66"/>
+        <w:right w:val="single" w:sz="4" w:space="0" w:color="C5E0B3" w:themeColor="accent6" w:themeTint="66"/>
+        <w:insideH w:val="single" w:sz="4" w:space="0" w:color="C5E0B3" w:themeColor="accent6" w:themeTint="66"/>
+        <w:insideV w:val="single" w:sz="4" w:space="0" w:color="C5E0B3" w:themeColor="accent6" w:themeTint="66"/>
+      </w:tblBorders>
+    </w:tblPr>
+    <w:tblStylePr w:type="firstRow">
+      <w:rPr>
+        <w:b/>
+        <w:bCs/>
+      </w:rPr>
+      <w:tblPr/>
+      <w:tcPr>
+        <w:tcBorders>
+          <w:bottom w:val="single" w:sz="12" w:space="0" w:color="A8D08D" w:themeColor="accent6" w:themeTint="99"/>
+        </w:tcBorders>
+      </w:tcPr>
+    </w:tblStylePr>
+    <w:tblStylePr w:type="lastRow">
+      <w:rPr>
+        <w:b/>
+        <w:bCs/>
+      </w:rPr>
+      <w:tblPr/>
+      <w:tcPr>
+        <w:tcBorders>
+          <w:top w:val="double" w:sz="2" w:space="0" w:color="A8D08D" w:themeColor="accent6" w:themeTint="99"/>
+        </w:tcBorders>
+      </w:tcPr>
+    </w:tblStylePr>
+    <w:tblStylePr w:type="firstCol">
+      <w:rPr>
+        <w:b/>
+        <w:bCs/>
+      </w:rPr>
+    </w:tblStylePr>
+    <w:tblStylePr w:type="lastCol">
+      <w:rPr>
+        <w:b/>
+        <w:bCs/>
+      </w:rPr>
+    </w:tblStylePr>
+  </w:style>
+  <w:style w:type="paragraph" w:styleId="Textodeglobo">
+    <w:name w:val="Balloon Text"/>
+    <w:basedOn w:val="Normal"/>
+    <w:link w:val="TextodegloboCar"/>
+    <w:uiPriority w:val="99"/>
+    <w:semiHidden/>
+    <w:unhideWhenUsed/>
+    <w:rsid w:val="00172722"/>
+    <w:pPr>
+      <w:spacing w:after="0" w:line="240" w:lineRule="auto"/>
+    </w:pPr>
+    <w:rPr>
+      <w:rFonts w:ascii="Tahoma" w:hAnsi="Tahoma" w:cs="Tahoma"/>
+      <w:sz w:val="16"/>
+      <w:szCs w:val="16"/>
+    </w:rPr>
+  </w:style>
+  <w:style w:type="character" w:customStyle="1" w:styleId="TextodegloboCar">
+    <w:name w:val="Texto de globo Car"/>
+    <w:basedOn w:val="Fuentedeprrafopredeter"/>
+    <w:link w:val="Textodeglobo"/>
+    <w:uiPriority w:val="99"/>
+    <w:semiHidden/>
+    <w:rsid w:val="00172722"/>
+    <w:rPr>
+      <w:rFonts w:ascii="Tahoma" w:hAnsi="Tahoma" w:cs="Tahoma"/>
+      <w:sz w:val="16"/>
+      <w:szCs w:val="16"/>
+    </w:rPr>
+  </w:style>
+  <w:style w:type="table" w:styleId="Cuadrculaclara-nfasis4">
+    <w:name w:val="Light Grid Accent 4"/>
+    <w:basedOn w:val="Tablanormal"/>
+    <w:uiPriority w:val="62"/>
+    <w:rsid w:val="00172722"/>
+    <w:pPr>
+      <w:spacing w:after="0" w:line="240" w:lineRule="auto"/>
+      <w:jc w:val="left"/>
+    </w:pPr>
+    <w:rPr>
+      <w:rFonts w:asciiTheme="minorHAnsi" w:eastAsiaTheme="minorEastAsia" w:hAnsiTheme="minorHAnsi"/>
+      <w:lang w:eastAsia="ja-JP"/>
+    </w:rPr>
+    <w:tblPr>
+      <w:tblStyleRowBandSize w:val="1"/>
+      <w:tblStyleColBandSize w:val="1"/>
+      <w:tblBorders>
+        <w:top w:val="single" w:sz="8" w:space="0" w:color="FFC000" w:themeColor="accent4"/>
+        <w:left w:val="single" w:sz="8" w:space="0" w:color="FFC000" w:themeColor="accent4"/>
+        <w:bottom w:val="single" w:sz="8" w:space="0" w:color="FFC000" w:themeColor="accent4"/>
+        <w:right w:val="single" w:sz="8" w:space="0" w:color="FFC000" w:themeColor="accent4"/>
+        <w:insideH w:val="single" w:sz="8" w:space="0" w:color="FFC000" w:themeColor="accent4"/>
+        <w:insideV w:val="single" w:sz="8" w:space="0" w:color="FFC000" w:themeColor="accent4"/>
+      </w:tblBorders>
     </w:tblPr>
     <w:tblStylePr w:type="firstRow">
       <w:pPr>
@@ -17435,7 +18100,7 @@
   <a:extraClrSchemeLst/>
   <a:extLst>
     <a:ext uri="{05A4C25C-085E-4340-85A3-A5531E510DB2}">
-      <thm15:themeFamily xmlns:thm15="http://schemas.microsoft.com/office/thememl/2012/main" name="Office Theme" id="{62F939B6-93AF-4DB8-9C6B-D6C7DFDC589F}" vid="{4A3C46E8-61CC-4603-A589-7422A47A8E4A}"/>
+      <thm15:themeFamily xmlns:thm15="http://schemas.microsoft.com/office/thememl/2012/main" xmlns="" name="Office Theme" id="{62F939B6-93AF-4DB8-9C6B-D6C7DFDC589F}" vid="{4A3C46E8-61CC-4603-A589-7422A47A8E4A}"/>
     </a:ext>
   </a:extLst>
 </a:theme>
@@ -17446,7 +18111,7 @@
 </file>
 
 <file path=customXml/itemProps1.xml><?xml version="1.0" encoding="utf-8"?>
-<ds:datastoreItem xmlns:ds="http://schemas.openxmlformats.org/officeDocument/2006/customXml" ds:itemID="{D4B23592-AEE6-4A75-BD7F-59B4642D6D93}">
+<ds:datastoreItem xmlns:ds="http://schemas.openxmlformats.org/officeDocument/2006/customXml" ds:itemID="{B31AFFD8-78B8-41D3-86C6-938D616AEFFC}">
   <ds:schemaRefs>
     <ds:schemaRef ds:uri="http://schemas.openxmlformats.org/officeDocument/2006/bibliography"/>
   </ds:schemaRefs>

</xml_diff>

<commit_message>
Agregue el diagrama de casos de uso de Sugerencias
</commit_message>
<xml_diff>
--- a/plantilla documento de requerimientos curso aydsc.docx
+++ b/plantilla documento de requerimientos curso aydsc.docx
@@ -1864,6 +1864,9 @@
     </w:p>
     <w:p/>
     <w:p>
+      <w:pPr>
+        <w:jc w:val="center"/>
+      </w:pPr>
       <w:r>
         <w:rPr>
           <w:noProof/>
@@ -1921,22 +1924,113 @@
       </w:r>
     </w:p>
     <w:p>
+      <w:pPr>
+        <w:jc w:val="center"/>
+      </w:pPr>
       <w:r>
-        <w:t>Figura 1 Diagrama del caso de uso de administración.</w:t>
+        <w:t xml:space="preserve">Figura 1. </w:t>
+      </w:r>
+      <w:r>
+        <w:t>Diagrama del caso de uso de administración.</w:t>
       </w:r>
     </w:p>
     <w:p>
       <w:pPr>
+        <w:jc w:val="center"/>
+      </w:pPr>
+      <w:r>
+        <w:rPr>
+          <w:noProof/>
+          <w:lang w:eastAsia="es-MX"/>
+        </w:rPr>
+        <w:drawing>
+          <wp:inline distT="0" distB="0" distL="0" distR="0" wp14:anchorId="505B3B8E" wp14:editId="25E701F9">
+            <wp:extent cx="5671185" cy="2853690"/>
+            <wp:effectExtent l="0" t="0" r="5715" b="3810"/>
+            <wp:docPr id="20" name="Imagen 20"/>
+            <wp:cNvGraphicFramePr>
+              <a:graphicFrameLocks xmlns:a="http://schemas.openxmlformats.org/drawingml/2006/main" noChangeAspect="1"/>
+            </wp:cNvGraphicFramePr>
+            <a:graphic xmlns:a="http://schemas.openxmlformats.org/drawingml/2006/main">
+              <a:graphicData uri="http://schemas.openxmlformats.org/drawingml/2006/picture">
+                <pic:pic xmlns:pic="http://schemas.openxmlformats.org/drawingml/2006/picture">
+                  <pic:nvPicPr>
+                    <pic:cNvPr id="1" name=""/>
+                    <pic:cNvPicPr/>
+                  </pic:nvPicPr>
+                  <pic:blipFill>
+                    <a:blip r:embed="rId9"/>
+                    <a:stretch>
+                      <a:fillRect/>
+                    </a:stretch>
+                  </pic:blipFill>
+                  <pic:spPr>
+                    <a:xfrm>
+                      <a:off x="0" y="0"/>
+                      <a:ext cx="5671185" cy="2853690"/>
+                    </a:xfrm>
+                    <a:prstGeom prst="rect">
+                      <a:avLst/>
+                    </a:prstGeom>
+                  </pic:spPr>
+                </pic:pic>
+              </a:graphicData>
+            </a:graphic>
+          </wp:inline>
+        </w:drawing>
+      </w:r>
+    </w:p>
+    <w:p>
+      <w:r>
+        <w:t>Los CU-C1, CU-C2, CU-C3 son las secciones que tienen en común tanto el CU-05 como el CU-06.</w:t>
+      </w:r>
+    </w:p>
+    <w:p>
+      <w:r>
+        <w:t>El CU-OP es un comportamiento opcional que tiene el CU-05 y el CU-06.</w:t>
+      </w:r>
+    </w:p>
+    <w:p>
+      <w:pPr>
+        <w:jc w:val="center"/>
+      </w:pPr>
+      <w:r>
+        <w:t>Figura 2</w:t>
+      </w:r>
+      <w:r>
+        <w:t>.</w:t>
+      </w:r>
+      <w:r>
+        <w:t xml:space="preserve"> Diagrama del caso de uso de Sugerencias.</w:t>
+      </w:r>
+    </w:p>
+    <w:p>
+      <w:pPr>
+        <w:jc w:val="center"/>
+      </w:pPr>
+    </w:p>
+    <w:p>
+      <w:pPr>
+        <w:jc w:val="center"/>
+      </w:pPr>
+    </w:p>
+    <w:p>
+      <w:bookmarkStart w:id="6" w:name="_GoBack"/>
+      <w:bookmarkEnd w:id="6"/>
+    </w:p>
+    <w:p>
+      <w:pPr>
         <w:pStyle w:val="Ttulo1"/>
       </w:pPr>
-      <w:bookmarkStart w:id="6" w:name="_Toc90040882"/>
+      <w:bookmarkStart w:id="7" w:name="_Toc90040882"/>
       <w:r>
+        <w:lastRenderedPageBreak/>
         <w:t xml:space="preserve">4 </w:t>
       </w:r>
       <w:r>
         <w:t>Descripciones de casos de uso</w:t>
       </w:r>
-      <w:bookmarkEnd w:id="6"/>
+      <w:bookmarkEnd w:id="7"/>
     </w:p>
     <w:p>
       <w:r>
@@ -2325,15 +2419,7 @@
                 <w:rFonts w:ascii="Arial" w:hAnsi="Arial" w:cs="Arial"/>
                 <w:sz w:val="28"/>
               </w:rPr>
-              <w:t xml:space="preserve">El actor escribe su usuario y contraseña (en un cuadro de texto) o crea su cuenta (con un botón) donde tendrá que llenar el </w:t>
-            </w:r>
-            <w:r>
-              <w:rPr>
-                <w:rFonts w:ascii="Arial" w:hAnsi="Arial" w:cs="Arial"/>
-                <w:sz w:val="28"/>
-              </w:rPr>
-              <w:lastRenderedPageBreak/>
-              <w:t>documento con los datos que se soliciten.</w:t>
+              <w:t>El actor escribe su usuario y contraseña (en un cuadro de texto) o crea su cuenta (con un botón) donde tendrá que llenar el documento con los datos que se soliciten.</w:t>
             </w:r>
           </w:p>
         </w:tc>
@@ -2360,7 +2446,6 @@
                 <w:rFonts w:ascii="Arial" w:hAnsi="Arial" w:cs="Arial"/>
                 <w:sz w:val="28"/>
               </w:rPr>
-              <w:lastRenderedPageBreak/>
               <w:t>Pre-Condiciones:</w:t>
             </w:r>
           </w:p>
@@ -2602,6 +2687,7 @@
                 <w:rFonts w:ascii="Arial" w:hAnsi="Arial" w:cs="Arial"/>
                 <w:sz w:val="28"/>
               </w:rPr>
+              <w:lastRenderedPageBreak/>
               <w:t>Flujo Principal</w:t>
             </w:r>
           </w:p>
@@ -2623,6 +2709,7 @@
                 <w:rFonts w:ascii="Arial" w:hAnsi="Arial" w:cs="Arial"/>
                 <w:sz w:val="28"/>
               </w:rPr>
+              <w:lastRenderedPageBreak/>
               <w:t>Ingresar:</w:t>
             </w:r>
           </w:p>
@@ -2721,6 +2808,7 @@
                 <w:rFonts w:ascii="Arial" w:hAnsi="Arial" w:cs="Arial"/>
                 <w:sz w:val="28"/>
               </w:rPr>
+              <w:lastRenderedPageBreak/>
               <w:t>Registrarse:</w:t>
             </w:r>
           </w:p>
@@ -2883,6 +2971,7 @@
                 <w:rFonts w:ascii="Arial" w:hAnsi="Arial" w:cs="Arial"/>
                 <w:sz w:val="28"/>
               </w:rPr>
+              <w:lastRenderedPageBreak/>
               <w:t>Flujo Alternativo:</w:t>
             </w:r>
           </w:p>
@@ -2944,15 +3033,7 @@
                 <w:rFonts w:ascii="Arial" w:hAnsi="Arial" w:cs="Arial"/>
                 <w:sz w:val="28"/>
               </w:rPr>
-              <w:t xml:space="preserve">1.1.3.- El usuario presiona el botón “Envía </w:t>
-            </w:r>
-            <w:r>
-              <w:rPr>
-                <w:rFonts w:ascii="Arial" w:hAnsi="Arial" w:cs="Arial"/>
-                <w:sz w:val="28"/>
-              </w:rPr>
-              <w:lastRenderedPageBreak/>
-              <w:t>contraseña al correo”</w:t>
+              <w:t>1.1.3.- El usuario presiona el botón “Envía contraseña al correo”</w:t>
             </w:r>
           </w:p>
           <w:p>
@@ -3068,7 +3149,6 @@
                 <w:rFonts w:ascii="Arial" w:hAnsi="Arial" w:cs="Arial"/>
                 <w:sz w:val="28"/>
               </w:rPr>
-              <w:lastRenderedPageBreak/>
               <w:t>Prioridad:</w:t>
             </w:r>
           </w:p>
@@ -3225,6 +3305,7 @@
                 <w:rFonts w:ascii="Arial" w:hAnsi="Arial" w:cs="Arial"/>
                 <w:sz w:val="28"/>
               </w:rPr>
+              <w:lastRenderedPageBreak/>
               <w:t>Creado por:</w:t>
             </w:r>
           </w:p>
@@ -3579,7 +3660,6 @@
                 <w:rFonts w:ascii="Arial" w:hAnsi="Arial" w:cs="Arial"/>
                 <w:sz w:val="28"/>
               </w:rPr>
-              <w:lastRenderedPageBreak/>
               <w:t>Si el ac</w:t>
             </w:r>
             <w:r>
@@ -3649,60 +3729,60 @@
                 <w:rFonts w:ascii="Arial" w:hAnsi="Arial" w:cs="Arial"/>
                 <w:sz w:val="28"/>
               </w:rPr>
+              <w:t>Pre-Condiciones:</w:t>
+            </w:r>
+          </w:p>
+        </w:tc>
+        <w:tc>
+          <w:tcPr>
+            <w:tcW w:w="4602" w:type="dxa"/>
+          </w:tcPr>
+          <w:p>
+            <w:pPr>
+              <w:cnfStyle w:val="000000100000" w:firstRow="0" w:lastRow="0" w:firstColumn="0" w:lastColumn="0" w:oddVBand="0" w:evenVBand="0" w:oddHBand="1" w:evenHBand="0" w:firstRowFirstColumn="0" w:firstRowLastColumn="0" w:lastRowFirstColumn="0" w:lastRowLastColumn="0"/>
+              <w:rPr>
+                <w:rFonts w:ascii="Arial" w:hAnsi="Arial" w:cs="Arial"/>
+                <w:sz w:val="28"/>
+              </w:rPr>
+            </w:pPr>
+            <w:r>
+              <w:rPr>
+                <w:rFonts w:ascii="Arial" w:hAnsi="Arial" w:cs="Arial"/>
+                <w:sz w:val="28"/>
+              </w:rPr>
+              <w:t>Pre1.-Las existencias de productos deben estar dadas de altas en la base de datos. En caso de que la existencia sea baja o no exista se mandara mensaje al administrador.</w:t>
+            </w:r>
+          </w:p>
+          <w:p>
+            <w:pPr>
+              <w:cnfStyle w:val="000000100000" w:firstRow="0" w:lastRow="0" w:firstColumn="0" w:lastColumn="0" w:oddVBand="0" w:evenVBand="0" w:oddHBand="1" w:evenHBand="0" w:firstRowFirstColumn="0" w:firstRowLastColumn="0" w:lastRowFirstColumn="0" w:lastRowLastColumn="0"/>
+              <w:rPr>
+                <w:rFonts w:ascii="Arial" w:hAnsi="Arial" w:cs="Arial"/>
+                <w:sz w:val="28"/>
+              </w:rPr>
+            </w:pPr>
+            <w:r>
+              <w:rPr>
+                <w:rFonts w:ascii="Arial" w:hAnsi="Arial" w:cs="Arial"/>
+                <w:sz w:val="28"/>
+              </w:rPr>
+              <w:t>Pre2.-El ticket  debe ser válido es decir debe de haber una hora de diferencia antes de iniciar la función.</w:t>
+            </w:r>
+          </w:p>
+          <w:p>
+            <w:pPr>
+              <w:cnfStyle w:val="000000100000" w:firstRow="0" w:lastRow="0" w:firstColumn="0" w:lastColumn="0" w:oddVBand="0" w:evenVBand="0" w:oddHBand="1" w:evenHBand="0" w:firstRowFirstColumn="0" w:firstRowLastColumn="0" w:lastRowFirstColumn="0" w:lastRowLastColumn="0"/>
+              <w:rPr>
+                <w:rFonts w:ascii="Arial" w:hAnsi="Arial" w:cs="Arial"/>
+                <w:sz w:val="28"/>
+              </w:rPr>
+            </w:pPr>
+            <w:r>
+              <w:rPr>
+                <w:rFonts w:ascii="Arial" w:hAnsi="Arial" w:cs="Arial"/>
+                <w:sz w:val="28"/>
+              </w:rPr>
               <w:lastRenderedPageBreak/>
-              <w:t>Pre-Condiciones:</w:t>
-            </w:r>
-          </w:p>
-        </w:tc>
-        <w:tc>
-          <w:tcPr>
-            <w:tcW w:w="4602" w:type="dxa"/>
-          </w:tcPr>
-          <w:p>
-            <w:pPr>
-              <w:cnfStyle w:val="000000100000" w:firstRow="0" w:lastRow="0" w:firstColumn="0" w:lastColumn="0" w:oddVBand="0" w:evenVBand="0" w:oddHBand="1" w:evenHBand="0" w:firstRowFirstColumn="0" w:firstRowLastColumn="0" w:lastRowFirstColumn="0" w:lastRowLastColumn="0"/>
-              <w:rPr>
-                <w:rFonts w:ascii="Arial" w:hAnsi="Arial" w:cs="Arial"/>
-                <w:sz w:val="28"/>
-              </w:rPr>
-            </w:pPr>
-            <w:r>
-              <w:rPr>
-                <w:rFonts w:ascii="Arial" w:hAnsi="Arial" w:cs="Arial"/>
-                <w:sz w:val="28"/>
-              </w:rPr>
-              <w:t>Pre1.-Las existencias de productos deben estar dadas de altas en la base de datos. En caso de que la existencia sea baja o no exista se mandara mensaje al administrador.</w:t>
-            </w:r>
-          </w:p>
-          <w:p>
-            <w:pPr>
-              <w:cnfStyle w:val="000000100000" w:firstRow="0" w:lastRow="0" w:firstColumn="0" w:lastColumn="0" w:oddVBand="0" w:evenVBand="0" w:oddHBand="1" w:evenHBand="0" w:firstRowFirstColumn="0" w:firstRowLastColumn="0" w:lastRowFirstColumn="0" w:lastRowLastColumn="0"/>
-              <w:rPr>
-                <w:rFonts w:ascii="Arial" w:hAnsi="Arial" w:cs="Arial"/>
-                <w:sz w:val="28"/>
-              </w:rPr>
-            </w:pPr>
-            <w:r>
-              <w:rPr>
-                <w:rFonts w:ascii="Arial" w:hAnsi="Arial" w:cs="Arial"/>
-                <w:sz w:val="28"/>
-              </w:rPr>
-              <w:t>Pre2.-El ticket  debe ser válido es decir debe de haber una hora de diferencia antes de iniciar la función.</w:t>
-            </w:r>
-          </w:p>
-          <w:p>
-            <w:pPr>
-              <w:cnfStyle w:val="000000100000" w:firstRow="0" w:lastRow="0" w:firstColumn="0" w:lastColumn="0" w:oddVBand="0" w:evenVBand="0" w:oddHBand="1" w:evenHBand="0" w:firstRowFirstColumn="0" w:firstRowLastColumn="0" w:lastRowFirstColumn="0" w:lastRowLastColumn="0"/>
-              <w:rPr>
-                <w:rFonts w:ascii="Arial" w:hAnsi="Arial" w:cs="Arial"/>
-                <w:sz w:val="28"/>
-              </w:rPr>
-            </w:pPr>
-            <w:r>
-              <w:rPr>
-                <w:rFonts w:ascii="Arial" w:hAnsi="Arial" w:cs="Arial"/>
-                <w:sz w:val="28"/>
-              </w:rPr>
               <w:t>Pre3. Las promociones estarán almacenadas en la base de datos.</w:t>
             </w:r>
           </w:p>
@@ -3747,6 +3827,7 @@
                 <w:rFonts w:ascii="Arial" w:hAnsi="Arial" w:cs="Arial"/>
                 <w:sz w:val="28"/>
               </w:rPr>
+              <w:lastRenderedPageBreak/>
               <w:t>Pos</w:t>
             </w:r>
             <w:proofErr w:type="spellEnd"/>
@@ -3956,7 +4037,6 @@
                 <w:rFonts w:ascii="Arial" w:hAnsi="Arial" w:cs="Arial"/>
                 <w:sz w:val="28"/>
               </w:rPr>
-              <w:lastRenderedPageBreak/>
               <w:t xml:space="preserve">El autor </w:t>
             </w:r>
             <w:r>
@@ -4127,23 +4207,135 @@
                 <w:rFonts w:ascii="Arial" w:hAnsi="Arial" w:cs="Arial"/>
                 <w:sz w:val="28"/>
               </w:rPr>
+              <w:t>Flujo Alternativo:</w:t>
+            </w:r>
+          </w:p>
+          <w:p>
+            <w:pPr>
+              <w:rPr>
+                <w:rFonts w:ascii="Arial" w:hAnsi="Arial" w:cs="Arial"/>
+                <w:sz w:val="28"/>
+              </w:rPr>
+            </w:pPr>
+          </w:p>
+        </w:tc>
+        <w:tc>
+          <w:tcPr>
+            <w:tcW w:w="4602" w:type="dxa"/>
+          </w:tcPr>
+          <w:p>
+            <w:pPr>
+              <w:cnfStyle w:val="000000010000" w:firstRow="0" w:lastRow="0" w:firstColumn="0" w:lastColumn="0" w:oddVBand="0" w:evenVBand="0" w:oddHBand="0" w:evenHBand="1" w:firstRowFirstColumn="0" w:firstRowLastColumn="0" w:lastRowFirstColumn="0" w:lastRowLastColumn="0"/>
+              <w:rPr>
+                <w:rFonts w:ascii="Arial" w:hAnsi="Arial" w:cs="Arial"/>
+                <w:sz w:val="28"/>
+              </w:rPr>
+            </w:pPr>
+            <w:r>
+              <w:rPr>
+                <w:rFonts w:ascii="Arial" w:hAnsi="Arial" w:cs="Arial"/>
+                <w:sz w:val="28"/>
+              </w:rPr>
+              <w:t>En el paso 2 al hacer clic en el botón bebidas entras en la ventana de bebidas:</w:t>
+            </w:r>
+          </w:p>
+          <w:p>
+            <w:pPr>
+              <w:cnfStyle w:val="000000010000" w:firstRow="0" w:lastRow="0" w:firstColumn="0" w:lastColumn="0" w:oddVBand="0" w:evenVBand="0" w:oddHBand="0" w:evenHBand="1" w:firstRowFirstColumn="0" w:firstRowLastColumn="0" w:lastRowFirstColumn="0" w:lastRowLastColumn="0"/>
+              <w:rPr>
+                <w:rFonts w:ascii="Arial" w:hAnsi="Arial" w:cs="Arial"/>
+                <w:sz w:val="28"/>
+              </w:rPr>
+            </w:pPr>
+          </w:p>
+          <w:p>
+            <w:pPr>
+              <w:cnfStyle w:val="000000010000" w:firstRow="0" w:lastRow="0" w:firstColumn="0" w:lastColumn="0" w:oddVBand="0" w:evenVBand="0" w:oddHBand="0" w:evenHBand="1" w:firstRowFirstColumn="0" w:firstRowLastColumn="0" w:lastRowFirstColumn="0" w:lastRowLastColumn="0"/>
+              <w:rPr>
+                <w:rFonts w:ascii="Arial" w:hAnsi="Arial" w:cs="Arial"/>
+                <w:sz w:val="28"/>
+              </w:rPr>
+            </w:pPr>
+            <w:r>
+              <w:rPr>
+                <w:rFonts w:ascii="Arial" w:hAnsi="Arial" w:cs="Arial"/>
+                <w:sz w:val="28"/>
+              </w:rPr>
+              <w:t>2.1El actor puede seleccionar las bebidas de su interés.</w:t>
+            </w:r>
+          </w:p>
+          <w:p>
+            <w:pPr>
+              <w:cnfStyle w:val="000000010000" w:firstRow="0" w:lastRow="0" w:firstColumn="0" w:lastColumn="0" w:oddVBand="0" w:evenVBand="0" w:oddHBand="0" w:evenHBand="1" w:firstRowFirstColumn="0" w:firstRowLastColumn="0" w:lastRowFirstColumn="0" w:lastRowLastColumn="0"/>
+              <w:rPr>
+                <w:rFonts w:ascii="Arial" w:hAnsi="Arial" w:cs="Arial"/>
+                <w:sz w:val="28"/>
+              </w:rPr>
+            </w:pPr>
+            <w:r>
+              <w:rPr>
+                <w:rFonts w:ascii="Arial" w:hAnsi="Arial" w:cs="Arial"/>
+                <w:sz w:val="28"/>
+              </w:rPr>
+              <w:t>2.2 El actor puede especificar cuantas bebidas desea.</w:t>
+            </w:r>
+          </w:p>
+          <w:p>
+            <w:pPr>
+              <w:cnfStyle w:val="000000010000" w:firstRow="0" w:lastRow="0" w:firstColumn="0" w:lastColumn="0" w:oddVBand="0" w:evenVBand="0" w:oddHBand="0" w:evenHBand="1" w:firstRowFirstColumn="0" w:firstRowLastColumn="0" w:lastRowFirstColumn="0" w:lastRowLastColumn="0"/>
+              <w:rPr>
+                <w:rFonts w:ascii="Arial" w:hAnsi="Arial" w:cs="Arial"/>
+                <w:sz w:val="28"/>
+              </w:rPr>
+            </w:pPr>
+            <w:r>
+              <w:rPr>
+                <w:rFonts w:ascii="Arial" w:hAnsi="Arial" w:cs="Arial"/>
+                <w:sz w:val="28"/>
+              </w:rPr>
+              <w:t>2.3 El actor oprime el botón agregar.</w:t>
+            </w:r>
+          </w:p>
+          <w:p>
+            <w:pPr>
+              <w:cnfStyle w:val="000000010000" w:firstRow="0" w:lastRow="0" w:firstColumn="0" w:lastColumn="0" w:oddVBand="0" w:evenVBand="0" w:oddHBand="0" w:evenHBand="1" w:firstRowFirstColumn="0" w:firstRowLastColumn="0" w:lastRowFirstColumn="0" w:lastRowLastColumn="0"/>
+              <w:rPr>
+                <w:rFonts w:ascii="Arial" w:hAnsi="Arial" w:cs="Arial"/>
+                <w:sz w:val="28"/>
+              </w:rPr>
+            </w:pPr>
+            <w:r>
+              <w:rPr>
+                <w:rFonts w:ascii="Arial" w:hAnsi="Arial" w:cs="Arial"/>
+                <w:sz w:val="28"/>
+              </w:rPr>
+              <w:t xml:space="preserve">2.3.1 El sistema lo </w:t>
+            </w:r>
+            <w:proofErr w:type="spellStart"/>
+            <w:r>
+              <w:rPr>
+                <w:rFonts w:ascii="Arial" w:hAnsi="Arial" w:cs="Arial"/>
+                <w:sz w:val="28"/>
+              </w:rPr>
+              <w:t>redirecciona</w:t>
+            </w:r>
+            <w:proofErr w:type="spellEnd"/>
+            <w:r>
+              <w:rPr>
+                <w:rFonts w:ascii="Arial" w:hAnsi="Arial" w:cs="Arial"/>
+                <w:sz w:val="28"/>
+              </w:rPr>
+              <w:t xml:space="preserve"> al paso 1 agregando a la lista lo </w:t>
+            </w:r>
+            <w:r>
+              <w:rPr>
+                <w:rFonts w:ascii="Arial" w:hAnsi="Arial" w:cs="Arial"/>
+                <w:sz w:val="28"/>
+              </w:rPr>
               <w:lastRenderedPageBreak/>
-              <w:t>Flujo Alternativo:</w:t>
-            </w:r>
-          </w:p>
-          <w:p>
-            <w:pPr>
-              <w:rPr>
-                <w:rFonts w:ascii="Arial" w:hAnsi="Arial" w:cs="Arial"/>
-                <w:sz w:val="28"/>
-              </w:rPr>
-            </w:pPr>
-          </w:p>
-        </w:tc>
-        <w:tc>
-          <w:tcPr>
-            <w:tcW w:w="4602" w:type="dxa"/>
-          </w:tcPr>
+              <w:t>seleccionado por el actor.</w:t>
+            </w:r>
+          </w:p>
           <w:p>
             <w:pPr>
               <w:cnfStyle w:val="000000010000" w:firstRow="0" w:lastRow="0" w:firstColumn="0" w:lastColumn="0" w:oddVBand="0" w:evenVBand="0" w:oddHBand="0" w:evenHBand="1" w:firstRowFirstColumn="0" w:firstRowLastColumn="0" w:lastRowFirstColumn="0" w:lastRowLastColumn="0"/>
@@ -4157,7 +4349,7 @@
                 <w:rFonts w:ascii="Arial" w:hAnsi="Arial" w:cs="Arial"/>
                 <w:sz w:val="28"/>
               </w:rPr>
-              <w:t>En el paso 2 al hacer clic en el botón bebidas entras en la ventana de bebidas:</w:t>
+              <w:t>2.4 El actor no selecciona ninguna bebida oprime cancelar para regresar al paso 1.</w:t>
             </w:r>
           </w:p>
           <w:p>
@@ -4182,7 +4374,7 @@
                 <w:rFonts w:ascii="Arial" w:hAnsi="Arial" w:cs="Arial"/>
                 <w:sz w:val="28"/>
               </w:rPr>
-              <w:t>2.1El actor puede seleccionar las bebidas de su interés.</w:t>
+              <w:t>En el paso 3 al hacer clic en el botón palomitas entras en la ventana de palomitas:</w:t>
             </w:r>
           </w:p>
           <w:p>
@@ -4193,13 +4385,6 @@
                 <w:sz w:val="28"/>
               </w:rPr>
             </w:pPr>
-            <w:r>
-              <w:rPr>
-                <w:rFonts w:ascii="Arial" w:hAnsi="Arial" w:cs="Arial"/>
-                <w:sz w:val="28"/>
-              </w:rPr>
-              <w:t>2.2 El actor puede especificar cuantas bebidas desea.</w:t>
-            </w:r>
           </w:p>
           <w:p>
             <w:pPr>
@@ -4214,7 +4399,7 @@
                 <w:rFonts w:ascii="Arial" w:hAnsi="Arial" w:cs="Arial"/>
                 <w:sz w:val="28"/>
               </w:rPr>
-              <w:t>2.3 El actor oprime el botón agregar.</w:t>
+              <w:t>3.1El actor puede seleccionar las palomitas de su interés.</w:t>
             </w:r>
           </w:p>
           <w:p>
@@ -4230,7 +4415,39 @@
                 <w:rFonts w:ascii="Arial" w:hAnsi="Arial" w:cs="Arial"/>
                 <w:sz w:val="28"/>
               </w:rPr>
-              <w:t xml:space="preserve">2.3.1 El sistema lo </w:t>
+              <w:t>3.2 El actor puede especificar cuantas palomitas desea.</w:t>
+            </w:r>
+          </w:p>
+          <w:p>
+            <w:pPr>
+              <w:cnfStyle w:val="000000010000" w:firstRow="0" w:lastRow="0" w:firstColumn="0" w:lastColumn="0" w:oddVBand="0" w:evenVBand="0" w:oddHBand="0" w:evenHBand="1" w:firstRowFirstColumn="0" w:firstRowLastColumn="0" w:lastRowFirstColumn="0" w:lastRowLastColumn="0"/>
+              <w:rPr>
+                <w:rFonts w:ascii="Arial" w:hAnsi="Arial" w:cs="Arial"/>
+                <w:sz w:val="28"/>
+              </w:rPr>
+            </w:pPr>
+            <w:r>
+              <w:rPr>
+                <w:rFonts w:ascii="Arial" w:hAnsi="Arial" w:cs="Arial"/>
+                <w:sz w:val="28"/>
+              </w:rPr>
+              <w:t>3.3 El actor oprime el botón agregar.</w:t>
+            </w:r>
+          </w:p>
+          <w:p>
+            <w:pPr>
+              <w:cnfStyle w:val="000000010000" w:firstRow="0" w:lastRow="0" w:firstColumn="0" w:lastColumn="0" w:oddVBand="0" w:evenVBand="0" w:oddHBand="0" w:evenHBand="1" w:firstRowFirstColumn="0" w:firstRowLastColumn="0" w:lastRowFirstColumn="0" w:lastRowLastColumn="0"/>
+              <w:rPr>
+                <w:rFonts w:ascii="Arial" w:hAnsi="Arial" w:cs="Arial"/>
+                <w:sz w:val="28"/>
+              </w:rPr>
+            </w:pPr>
+            <w:r>
+              <w:rPr>
+                <w:rFonts w:ascii="Arial" w:hAnsi="Arial" w:cs="Arial"/>
+                <w:sz w:val="28"/>
+              </w:rPr>
+              <w:t xml:space="preserve">3.3.1 El sistema lo </w:t>
             </w:r>
             <w:proofErr w:type="spellStart"/>
             <w:r>
@@ -4262,7 +4479,7 @@
                 <w:rFonts w:ascii="Arial" w:hAnsi="Arial" w:cs="Arial"/>
                 <w:sz w:val="28"/>
               </w:rPr>
-              <w:t>2.4 El actor no selecciona ninguna bebida oprime cancelar para regresar al paso 1.</w:t>
+              <w:t>3.4 El actor no selecciona ninguna palomita oprime cancelar para regresar al paso 1.</w:t>
             </w:r>
           </w:p>
           <w:p>
@@ -4287,7 +4504,7 @@
                 <w:rFonts w:ascii="Arial" w:hAnsi="Arial" w:cs="Arial"/>
                 <w:sz w:val="28"/>
               </w:rPr>
-              <w:t>En el paso 3 al hacer clic en el botón palomitas entras en la ventana de palomitas:</w:t>
+              <w:t>En el paso 4 al hacer clic en el botón otros entras en la ventana de otros:</w:t>
             </w:r>
           </w:p>
           <w:p>
@@ -4312,7 +4529,7 @@
                 <w:rFonts w:ascii="Arial" w:hAnsi="Arial" w:cs="Arial"/>
                 <w:sz w:val="28"/>
               </w:rPr>
-              <w:t>3.1El actor puede seleccionar las palomitas de su interés.</w:t>
+              <w:t>4.1El actor puede seleccionar su snack de su interés.</w:t>
             </w:r>
           </w:p>
           <w:p>
@@ -4328,7 +4545,23 @@
                 <w:rFonts w:ascii="Arial" w:hAnsi="Arial" w:cs="Arial"/>
                 <w:sz w:val="28"/>
               </w:rPr>
-              <w:t>3.2 El actor puede especificar cuantas palomitas desea.</w:t>
+              <w:t xml:space="preserve">4.2 El actor puede especificar cuantas </w:t>
+            </w:r>
+            <w:proofErr w:type="spellStart"/>
+            <w:r>
+              <w:rPr>
+                <w:rFonts w:ascii="Arial" w:hAnsi="Arial" w:cs="Arial"/>
+                <w:sz w:val="28"/>
+              </w:rPr>
+              <w:t>snacks</w:t>
+            </w:r>
+            <w:proofErr w:type="spellEnd"/>
+            <w:r>
+              <w:rPr>
+                <w:rFonts w:ascii="Arial" w:hAnsi="Arial" w:cs="Arial"/>
+                <w:sz w:val="28"/>
+              </w:rPr>
+              <w:t xml:space="preserve"> desea.</w:t>
             </w:r>
           </w:p>
           <w:p>
@@ -4344,7 +4577,7 @@
                 <w:rFonts w:ascii="Arial" w:hAnsi="Arial" w:cs="Arial"/>
                 <w:sz w:val="28"/>
               </w:rPr>
-              <w:t>3.3 El actor oprime el botón agregar.</w:t>
+              <w:t>4.3 El actor oprime el botón agregar.</w:t>
             </w:r>
           </w:p>
           <w:p>
@@ -4360,7 +4593,7 @@
                 <w:rFonts w:ascii="Arial" w:hAnsi="Arial" w:cs="Arial"/>
                 <w:sz w:val="28"/>
               </w:rPr>
-              <w:t xml:space="preserve">3.3.1 El sistema lo </w:t>
+              <w:t xml:space="preserve">4.3.1 El sistema lo </w:t>
             </w:r>
             <w:proofErr w:type="spellStart"/>
             <w:r>
@@ -4392,7 +4625,7 @@
                 <w:rFonts w:ascii="Arial" w:hAnsi="Arial" w:cs="Arial"/>
                 <w:sz w:val="28"/>
               </w:rPr>
-              <w:t>3.4 El actor no selecciona ninguna palomita oprime cancelar para regresar al paso 1.</w:t>
+              <w:t>4.4 El actor no selecciona ninguna snack oprime cancelar para regresar al paso 1.</w:t>
             </w:r>
           </w:p>
           <w:p>
@@ -4417,185 +4650,32 @@
                 <w:rFonts w:ascii="Arial" w:hAnsi="Arial" w:cs="Arial"/>
                 <w:sz w:val="28"/>
               </w:rPr>
-              <w:t xml:space="preserve">En el paso 4 al hacer clic en el botón otros entras en la ventana </w:t>
-            </w:r>
+              <w:t>En el paso 5 al hacer clic en el botón promociones entras en la ventana de promociones:</w:t>
+            </w:r>
+          </w:p>
+          <w:p>
+            <w:pPr>
+              <w:cnfStyle w:val="000000010000" w:firstRow="0" w:lastRow="0" w:firstColumn="0" w:lastColumn="0" w:oddVBand="0" w:evenVBand="0" w:oddHBand="0" w:evenHBand="1" w:firstRowFirstColumn="0" w:firstRowLastColumn="0" w:lastRowFirstColumn="0" w:lastRowLastColumn="0"/>
+              <w:rPr>
+                <w:rFonts w:ascii="Arial" w:hAnsi="Arial" w:cs="Arial"/>
+                <w:sz w:val="28"/>
+              </w:rPr>
+            </w:pPr>
+          </w:p>
+          <w:p>
+            <w:pPr>
+              <w:cnfStyle w:val="000000010000" w:firstRow="0" w:lastRow="0" w:firstColumn="0" w:lastColumn="0" w:oddVBand="0" w:evenVBand="0" w:oddHBand="0" w:evenHBand="1" w:firstRowFirstColumn="0" w:firstRowLastColumn="0" w:lastRowFirstColumn="0" w:lastRowLastColumn="0"/>
+              <w:rPr>
+                <w:rFonts w:ascii="Arial" w:hAnsi="Arial" w:cs="Arial"/>
+                <w:sz w:val="28"/>
+              </w:rPr>
+            </w:pPr>
             <w:r>
               <w:rPr>
                 <w:rFonts w:ascii="Arial" w:hAnsi="Arial" w:cs="Arial"/>
                 <w:sz w:val="28"/>
               </w:rPr>
               <w:lastRenderedPageBreak/>
-              <w:t>de otros:</w:t>
-            </w:r>
-          </w:p>
-          <w:p>
-            <w:pPr>
-              <w:cnfStyle w:val="000000010000" w:firstRow="0" w:lastRow="0" w:firstColumn="0" w:lastColumn="0" w:oddVBand="0" w:evenVBand="0" w:oddHBand="0" w:evenHBand="1" w:firstRowFirstColumn="0" w:firstRowLastColumn="0" w:lastRowFirstColumn="0" w:lastRowLastColumn="0"/>
-              <w:rPr>
-                <w:rFonts w:ascii="Arial" w:hAnsi="Arial" w:cs="Arial"/>
-                <w:sz w:val="28"/>
-              </w:rPr>
-            </w:pPr>
-          </w:p>
-          <w:p>
-            <w:pPr>
-              <w:cnfStyle w:val="000000010000" w:firstRow="0" w:lastRow="0" w:firstColumn="0" w:lastColumn="0" w:oddVBand="0" w:evenVBand="0" w:oddHBand="0" w:evenHBand="1" w:firstRowFirstColumn="0" w:firstRowLastColumn="0" w:lastRowFirstColumn="0" w:lastRowLastColumn="0"/>
-              <w:rPr>
-                <w:rFonts w:ascii="Arial" w:hAnsi="Arial" w:cs="Arial"/>
-                <w:sz w:val="28"/>
-              </w:rPr>
-            </w:pPr>
-            <w:r>
-              <w:rPr>
-                <w:rFonts w:ascii="Arial" w:hAnsi="Arial" w:cs="Arial"/>
-                <w:sz w:val="28"/>
-              </w:rPr>
-              <w:t>4.1El actor puede seleccionar su snack de su interés.</w:t>
-            </w:r>
-          </w:p>
-          <w:p>
-            <w:pPr>
-              <w:cnfStyle w:val="000000010000" w:firstRow="0" w:lastRow="0" w:firstColumn="0" w:lastColumn="0" w:oddVBand="0" w:evenVBand="0" w:oddHBand="0" w:evenHBand="1" w:firstRowFirstColumn="0" w:firstRowLastColumn="0" w:lastRowFirstColumn="0" w:lastRowLastColumn="0"/>
-              <w:rPr>
-                <w:rFonts w:ascii="Arial" w:hAnsi="Arial" w:cs="Arial"/>
-                <w:sz w:val="28"/>
-              </w:rPr>
-            </w:pPr>
-            <w:r>
-              <w:rPr>
-                <w:rFonts w:ascii="Arial" w:hAnsi="Arial" w:cs="Arial"/>
-                <w:sz w:val="28"/>
-              </w:rPr>
-              <w:t xml:space="preserve">4.2 El actor puede especificar cuantas </w:t>
-            </w:r>
-            <w:proofErr w:type="spellStart"/>
-            <w:r>
-              <w:rPr>
-                <w:rFonts w:ascii="Arial" w:hAnsi="Arial" w:cs="Arial"/>
-                <w:sz w:val="28"/>
-              </w:rPr>
-              <w:t>snacks</w:t>
-            </w:r>
-            <w:proofErr w:type="spellEnd"/>
-            <w:r>
-              <w:rPr>
-                <w:rFonts w:ascii="Arial" w:hAnsi="Arial" w:cs="Arial"/>
-                <w:sz w:val="28"/>
-              </w:rPr>
-              <w:t xml:space="preserve"> desea.</w:t>
-            </w:r>
-          </w:p>
-          <w:p>
-            <w:pPr>
-              <w:cnfStyle w:val="000000010000" w:firstRow="0" w:lastRow="0" w:firstColumn="0" w:lastColumn="0" w:oddVBand="0" w:evenVBand="0" w:oddHBand="0" w:evenHBand="1" w:firstRowFirstColumn="0" w:firstRowLastColumn="0" w:lastRowFirstColumn="0" w:lastRowLastColumn="0"/>
-              <w:rPr>
-                <w:rFonts w:ascii="Arial" w:hAnsi="Arial" w:cs="Arial"/>
-                <w:sz w:val="28"/>
-              </w:rPr>
-            </w:pPr>
-            <w:r>
-              <w:rPr>
-                <w:rFonts w:ascii="Arial" w:hAnsi="Arial" w:cs="Arial"/>
-                <w:sz w:val="28"/>
-              </w:rPr>
-              <w:t>4.3 El actor oprime el botón agregar.</w:t>
-            </w:r>
-          </w:p>
-          <w:p>
-            <w:pPr>
-              <w:cnfStyle w:val="000000010000" w:firstRow="0" w:lastRow="0" w:firstColumn="0" w:lastColumn="0" w:oddVBand="0" w:evenVBand="0" w:oddHBand="0" w:evenHBand="1" w:firstRowFirstColumn="0" w:firstRowLastColumn="0" w:lastRowFirstColumn="0" w:lastRowLastColumn="0"/>
-              <w:rPr>
-                <w:rFonts w:ascii="Arial" w:hAnsi="Arial" w:cs="Arial"/>
-                <w:sz w:val="28"/>
-              </w:rPr>
-            </w:pPr>
-            <w:r>
-              <w:rPr>
-                <w:rFonts w:ascii="Arial" w:hAnsi="Arial" w:cs="Arial"/>
-                <w:sz w:val="28"/>
-              </w:rPr>
-              <w:t xml:space="preserve">4.3.1 El sistema lo </w:t>
-            </w:r>
-            <w:proofErr w:type="spellStart"/>
-            <w:r>
-              <w:rPr>
-                <w:rFonts w:ascii="Arial" w:hAnsi="Arial" w:cs="Arial"/>
-                <w:sz w:val="28"/>
-              </w:rPr>
-              <w:t>redirecciona</w:t>
-            </w:r>
-            <w:proofErr w:type="spellEnd"/>
-            <w:r>
-              <w:rPr>
-                <w:rFonts w:ascii="Arial" w:hAnsi="Arial" w:cs="Arial"/>
-                <w:sz w:val="28"/>
-              </w:rPr>
-              <w:t xml:space="preserve"> al paso 1 agregando a la lista lo seleccionado por el actor.</w:t>
-            </w:r>
-          </w:p>
-          <w:p>
-            <w:pPr>
-              <w:cnfStyle w:val="000000010000" w:firstRow="0" w:lastRow="0" w:firstColumn="0" w:lastColumn="0" w:oddVBand="0" w:evenVBand="0" w:oddHBand="0" w:evenHBand="1" w:firstRowFirstColumn="0" w:firstRowLastColumn="0" w:lastRowFirstColumn="0" w:lastRowLastColumn="0"/>
-              <w:rPr>
-                <w:rFonts w:ascii="Arial" w:hAnsi="Arial" w:cs="Arial"/>
-                <w:sz w:val="28"/>
-              </w:rPr>
-            </w:pPr>
-            <w:r>
-              <w:rPr>
-                <w:rFonts w:ascii="Arial" w:hAnsi="Arial" w:cs="Arial"/>
-                <w:sz w:val="28"/>
-              </w:rPr>
-              <w:t>4.4 El actor no selecciona ninguna snack oprime cancelar para regresar al paso 1.</w:t>
-            </w:r>
-          </w:p>
-          <w:p>
-            <w:pPr>
-              <w:cnfStyle w:val="000000010000" w:firstRow="0" w:lastRow="0" w:firstColumn="0" w:lastColumn="0" w:oddVBand="0" w:evenVBand="0" w:oddHBand="0" w:evenHBand="1" w:firstRowFirstColumn="0" w:firstRowLastColumn="0" w:lastRowFirstColumn="0" w:lastRowLastColumn="0"/>
-              <w:rPr>
-                <w:rFonts w:ascii="Arial" w:hAnsi="Arial" w:cs="Arial"/>
-                <w:sz w:val="28"/>
-              </w:rPr>
-            </w:pPr>
-          </w:p>
-          <w:p>
-            <w:pPr>
-              <w:cnfStyle w:val="000000010000" w:firstRow="0" w:lastRow="0" w:firstColumn="0" w:lastColumn="0" w:oddVBand="0" w:evenVBand="0" w:oddHBand="0" w:evenHBand="1" w:firstRowFirstColumn="0" w:firstRowLastColumn="0" w:lastRowFirstColumn="0" w:lastRowLastColumn="0"/>
-              <w:rPr>
-                <w:rFonts w:ascii="Arial" w:hAnsi="Arial" w:cs="Arial"/>
-                <w:sz w:val="28"/>
-              </w:rPr>
-            </w:pPr>
-            <w:r>
-              <w:rPr>
-                <w:rFonts w:ascii="Arial" w:hAnsi="Arial" w:cs="Arial"/>
-                <w:sz w:val="28"/>
-              </w:rPr>
-              <w:t>En el paso 5 al hacer clic en el botón promociones entras en la ventana de promociones:</w:t>
-            </w:r>
-          </w:p>
-          <w:p>
-            <w:pPr>
-              <w:cnfStyle w:val="000000010000" w:firstRow="0" w:lastRow="0" w:firstColumn="0" w:lastColumn="0" w:oddVBand="0" w:evenVBand="0" w:oddHBand="0" w:evenHBand="1" w:firstRowFirstColumn="0" w:firstRowLastColumn="0" w:lastRowFirstColumn="0" w:lastRowLastColumn="0"/>
-              <w:rPr>
-                <w:rFonts w:ascii="Arial" w:hAnsi="Arial" w:cs="Arial"/>
-                <w:sz w:val="28"/>
-              </w:rPr>
-            </w:pPr>
-          </w:p>
-          <w:p>
-            <w:pPr>
-              <w:cnfStyle w:val="000000010000" w:firstRow="0" w:lastRow="0" w:firstColumn="0" w:lastColumn="0" w:oddVBand="0" w:evenVBand="0" w:oddHBand="0" w:evenHBand="1" w:firstRowFirstColumn="0" w:firstRowLastColumn="0" w:lastRowFirstColumn="0" w:lastRowLastColumn="0"/>
-              <w:rPr>
-                <w:rFonts w:ascii="Arial" w:hAnsi="Arial" w:cs="Arial"/>
-                <w:sz w:val="28"/>
-              </w:rPr>
-            </w:pPr>
-            <w:r>
-              <w:rPr>
-                <w:rFonts w:ascii="Arial" w:hAnsi="Arial" w:cs="Arial"/>
-                <w:sz w:val="28"/>
-              </w:rPr>
               <w:t>En caso de que no existan promociones en la base de datos.</w:t>
             </w:r>
           </w:p>
@@ -4861,7 +4941,6 @@
                 <w:rFonts w:ascii="Arial" w:hAnsi="Arial" w:cs="Arial"/>
                 <w:sz w:val="28"/>
               </w:rPr>
-              <w:lastRenderedPageBreak/>
               <w:t>ID y Nombre:</w:t>
             </w:r>
           </w:p>
@@ -5166,6 +5245,7 @@
                 <w:rFonts w:ascii="Arial" w:hAnsi="Arial" w:cs="Arial"/>
                 <w:sz w:val="28"/>
               </w:rPr>
+              <w:lastRenderedPageBreak/>
               <w:t xml:space="preserve">Disparador – </w:t>
             </w:r>
             <w:proofErr w:type="spellStart"/>
@@ -5492,15 +5572,7 @@
                 <w:rFonts w:ascii="Arial" w:hAnsi="Arial" w:cs="Arial"/>
                 <w:sz w:val="28"/>
               </w:rPr>
-              <w:t xml:space="preserve">3.2 El actor podrá visualizar lo que </w:t>
-            </w:r>
-            <w:r>
-              <w:rPr>
-                <w:rFonts w:ascii="Arial" w:hAnsi="Arial" w:cs="Arial"/>
-                <w:sz w:val="28"/>
-              </w:rPr>
-              <w:lastRenderedPageBreak/>
-              <w:t>va a pagar.</w:t>
+              <w:t>3.2 El actor podrá visualizar lo que va a pagar.</w:t>
             </w:r>
           </w:p>
           <w:p>
@@ -5557,7 +5629,6 @@
                 <w:rFonts w:ascii="Arial" w:hAnsi="Arial" w:cs="Arial"/>
                 <w:sz w:val="28"/>
               </w:rPr>
-              <w:lastRenderedPageBreak/>
               <w:t>Prioridad:</w:t>
             </w:r>
           </w:p>
@@ -5810,6 +5881,7 @@
                 <w:rFonts w:ascii="Arial" w:hAnsi="Arial" w:cs="Arial"/>
                 <w:sz w:val="28"/>
               </w:rPr>
+              <w:lastRenderedPageBreak/>
               <w:t>Actor primario:</w:t>
             </w:r>
           </w:p>
@@ -6328,15 +6400,7 @@
                 <w:rFonts w:ascii="Arial" w:hAnsi="Arial" w:cs="Arial"/>
                 <w:sz w:val="28"/>
               </w:rPr>
-              <w:t xml:space="preserve">El sistema le pregunta si desea </w:t>
-            </w:r>
-            <w:r>
-              <w:rPr>
-                <w:rFonts w:ascii="Arial" w:hAnsi="Arial" w:cs="Arial"/>
-                <w:sz w:val="28"/>
-              </w:rPr>
-              <w:lastRenderedPageBreak/>
-              <w:t>calificar un producto.</w:t>
+              <w:t>El sistema le pregunta si desea calificar un producto.</w:t>
             </w:r>
           </w:p>
           <w:p>
@@ -6384,143 +6448,150 @@
                 <w:rFonts w:ascii="Arial" w:hAnsi="Arial" w:cs="Arial"/>
                 <w:sz w:val="28"/>
               </w:rPr>
+              <w:t>Flujo Alternativo:</w:t>
+            </w:r>
+          </w:p>
+        </w:tc>
+        <w:tc>
+          <w:tcPr>
+            <w:tcW w:w="5733" w:type="dxa"/>
+          </w:tcPr>
+          <w:p>
+            <w:pPr>
+              <w:cnfStyle w:val="000000010000" w:firstRow="0" w:lastRow="0" w:firstColumn="0" w:lastColumn="0" w:oddVBand="0" w:evenVBand="0" w:oddHBand="0" w:evenHBand="1" w:firstRowFirstColumn="0" w:firstRowLastColumn="0" w:lastRowFirstColumn="0" w:lastRowLastColumn="0"/>
+              <w:rPr>
+                <w:rFonts w:ascii="Arial" w:hAnsi="Arial" w:cs="Arial"/>
+                <w:sz w:val="28"/>
+              </w:rPr>
+            </w:pPr>
+            <w:r>
+              <w:rPr>
+                <w:rFonts w:ascii="Arial" w:hAnsi="Arial" w:cs="Arial"/>
+                <w:sz w:val="28"/>
+              </w:rPr>
+              <w:t>En el paso 5 El sistema le pregunta si desea calificar un producto.</w:t>
+            </w:r>
+          </w:p>
+          <w:p>
+            <w:pPr>
+              <w:cnfStyle w:val="000000010000" w:firstRow="0" w:lastRow="0" w:firstColumn="0" w:lastColumn="0" w:oddVBand="0" w:evenVBand="0" w:oddHBand="0" w:evenHBand="1" w:firstRowFirstColumn="0" w:firstRowLastColumn="0" w:lastRowFirstColumn="0" w:lastRowLastColumn="0"/>
+              <w:rPr>
+                <w:rFonts w:ascii="Arial" w:hAnsi="Arial" w:cs="Arial"/>
+                <w:sz w:val="28"/>
+              </w:rPr>
+            </w:pPr>
+          </w:p>
+          <w:p>
+            <w:pPr>
+              <w:cnfStyle w:val="000000010000" w:firstRow="0" w:lastRow="0" w:firstColumn="0" w:lastColumn="0" w:oddVBand="0" w:evenVBand="0" w:oddHBand="0" w:evenHBand="1" w:firstRowFirstColumn="0" w:firstRowLastColumn="0" w:lastRowFirstColumn="0" w:lastRowLastColumn="0"/>
+              <w:rPr>
+                <w:rFonts w:ascii="Arial" w:hAnsi="Arial" w:cs="Arial"/>
+                <w:sz w:val="28"/>
+              </w:rPr>
+            </w:pPr>
+            <w:r>
+              <w:rPr>
+                <w:rFonts w:ascii="Arial" w:hAnsi="Arial" w:cs="Arial"/>
+                <w:sz w:val="28"/>
+              </w:rPr>
+              <w:t>5.1 El comprador presiona el botón de calificar producto.</w:t>
+            </w:r>
+          </w:p>
+          <w:p>
+            <w:pPr>
+              <w:cnfStyle w:val="000000010000" w:firstRow="0" w:lastRow="0" w:firstColumn="0" w:lastColumn="0" w:oddVBand="0" w:evenVBand="0" w:oddHBand="0" w:evenHBand="1" w:firstRowFirstColumn="0" w:firstRowLastColumn="0" w:lastRowFirstColumn="0" w:lastRowLastColumn="0"/>
+              <w:rPr>
+                <w:rFonts w:ascii="Arial" w:hAnsi="Arial" w:cs="Arial"/>
+                <w:sz w:val="28"/>
+              </w:rPr>
+            </w:pPr>
+          </w:p>
+          <w:p>
+            <w:pPr>
+              <w:cnfStyle w:val="000000010000" w:firstRow="0" w:lastRow="0" w:firstColumn="0" w:lastColumn="0" w:oddVBand="0" w:evenVBand="0" w:oddHBand="0" w:evenHBand="1" w:firstRowFirstColumn="0" w:firstRowLastColumn="0" w:lastRowFirstColumn="0" w:lastRowLastColumn="0"/>
+              <w:rPr>
+                <w:rFonts w:ascii="Arial" w:hAnsi="Arial" w:cs="Arial"/>
+                <w:sz w:val="28"/>
+              </w:rPr>
+            </w:pPr>
+            <w:r>
+              <w:rPr>
+                <w:rFonts w:ascii="Arial" w:hAnsi="Arial" w:cs="Arial"/>
+                <w:sz w:val="28"/>
+              </w:rPr>
+              <w:t>5.2. El sistema le muestra una lista de todos los productos que puede calificar.</w:t>
+            </w:r>
+          </w:p>
+          <w:p>
+            <w:pPr>
+              <w:cnfStyle w:val="000000010000" w:firstRow="0" w:lastRow="0" w:firstColumn="0" w:lastColumn="0" w:oddVBand="0" w:evenVBand="0" w:oddHBand="0" w:evenHBand="1" w:firstRowFirstColumn="0" w:firstRowLastColumn="0" w:lastRowFirstColumn="0" w:lastRowLastColumn="0"/>
+              <w:rPr>
+                <w:rFonts w:ascii="Arial" w:hAnsi="Arial" w:cs="Arial"/>
+                <w:sz w:val="28"/>
+              </w:rPr>
+            </w:pPr>
+            <w:r>
+              <w:rPr>
+                <w:rFonts w:ascii="Arial" w:hAnsi="Arial" w:cs="Arial"/>
+                <w:sz w:val="28"/>
+              </w:rPr>
+              <w:t>5.3. El comprador elige el producto a calificar.</w:t>
+            </w:r>
+          </w:p>
+          <w:p>
+            <w:pPr>
+              <w:cnfStyle w:val="000000010000" w:firstRow="0" w:lastRow="0" w:firstColumn="0" w:lastColumn="0" w:oddVBand="0" w:evenVBand="0" w:oddHBand="0" w:evenHBand="1" w:firstRowFirstColumn="0" w:firstRowLastColumn="0" w:lastRowFirstColumn="0" w:lastRowLastColumn="0"/>
+              <w:rPr>
+                <w:rFonts w:ascii="Arial" w:hAnsi="Arial" w:cs="Arial"/>
+                <w:sz w:val="28"/>
+              </w:rPr>
+            </w:pPr>
+            <w:r>
+              <w:rPr>
+                <w:rFonts w:ascii="Arial" w:hAnsi="Arial" w:cs="Arial"/>
+                <w:sz w:val="28"/>
+              </w:rPr>
+              <w:t>5.4. El sistema le muestra los criterios a evaluar, además de poder dejar un comentario.</w:t>
+            </w:r>
+          </w:p>
+          <w:p>
+            <w:pPr>
+              <w:cnfStyle w:val="000000010000" w:firstRow="0" w:lastRow="0" w:firstColumn="0" w:lastColumn="0" w:oddVBand="0" w:evenVBand="0" w:oddHBand="0" w:evenHBand="1" w:firstRowFirstColumn="0" w:firstRowLastColumn="0" w:lastRowFirstColumn="0" w:lastRowLastColumn="0"/>
+              <w:rPr>
+                <w:rFonts w:ascii="Arial" w:hAnsi="Arial" w:cs="Arial"/>
+                <w:sz w:val="28"/>
+              </w:rPr>
+            </w:pPr>
+            <w:r>
+              <w:rPr>
+                <w:rFonts w:ascii="Arial" w:hAnsi="Arial" w:cs="Arial"/>
+                <w:sz w:val="28"/>
+              </w:rPr>
+              <w:t>5.6. El comprador presiona el botón enviar.</w:t>
+            </w:r>
+          </w:p>
+          <w:p>
+            <w:pPr>
+              <w:cnfStyle w:val="000000010000" w:firstRow="0" w:lastRow="0" w:firstColumn="0" w:lastColumn="0" w:oddVBand="0" w:evenVBand="0" w:oddHBand="0" w:evenHBand="1" w:firstRowFirstColumn="0" w:firstRowLastColumn="0" w:lastRowFirstColumn="0" w:lastRowLastColumn="0"/>
+              <w:rPr>
+                <w:rFonts w:ascii="Arial" w:hAnsi="Arial" w:cs="Arial"/>
+                <w:sz w:val="28"/>
+              </w:rPr>
+            </w:pPr>
+            <w:r>
+              <w:rPr>
+                <w:rFonts w:ascii="Arial" w:hAnsi="Arial" w:cs="Arial"/>
+                <w:sz w:val="28"/>
+              </w:rPr>
+              <w:t xml:space="preserve">5.7. El sistema le muestra un mensaje de </w:t>
+            </w:r>
+            <w:r>
+              <w:rPr>
+                <w:rFonts w:ascii="Arial" w:hAnsi="Arial" w:cs="Arial"/>
+                <w:sz w:val="28"/>
+              </w:rPr>
               <w:lastRenderedPageBreak/>
-              <w:t>Flujo Alternativo:</w:t>
-            </w:r>
-          </w:p>
-        </w:tc>
-        <w:tc>
-          <w:tcPr>
-            <w:tcW w:w="5733" w:type="dxa"/>
-          </w:tcPr>
-          <w:p>
-            <w:pPr>
-              <w:cnfStyle w:val="000000010000" w:firstRow="0" w:lastRow="0" w:firstColumn="0" w:lastColumn="0" w:oddVBand="0" w:evenVBand="0" w:oddHBand="0" w:evenHBand="1" w:firstRowFirstColumn="0" w:firstRowLastColumn="0" w:lastRowFirstColumn="0" w:lastRowLastColumn="0"/>
-              <w:rPr>
-                <w:rFonts w:ascii="Arial" w:hAnsi="Arial" w:cs="Arial"/>
-                <w:sz w:val="28"/>
-              </w:rPr>
-            </w:pPr>
-            <w:r>
-              <w:rPr>
-                <w:rFonts w:ascii="Arial" w:hAnsi="Arial" w:cs="Arial"/>
-                <w:sz w:val="28"/>
-              </w:rPr>
-              <w:t>En el paso 5 El sistema le pregunta si desea calificar un producto.</w:t>
-            </w:r>
-          </w:p>
-          <w:p>
-            <w:pPr>
-              <w:cnfStyle w:val="000000010000" w:firstRow="0" w:lastRow="0" w:firstColumn="0" w:lastColumn="0" w:oddVBand="0" w:evenVBand="0" w:oddHBand="0" w:evenHBand="1" w:firstRowFirstColumn="0" w:firstRowLastColumn="0" w:lastRowFirstColumn="0" w:lastRowLastColumn="0"/>
-              <w:rPr>
-                <w:rFonts w:ascii="Arial" w:hAnsi="Arial" w:cs="Arial"/>
-                <w:sz w:val="28"/>
-              </w:rPr>
-            </w:pPr>
-          </w:p>
-          <w:p>
-            <w:pPr>
-              <w:cnfStyle w:val="000000010000" w:firstRow="0" w:lastRow="0" w:firstColumn="0" w:lastColumn="0" w:oddVBand="0" w:evenVBand="0" w:oddHBand="0" w:evenHBand="1" w:firstRowFirstColumn="0" w:firstRowLastColumn="0" w:lastRowFirstColumn="0" w:lastRowLastColumn="0"/>
-              <w:rPr>
-                <w:rFonts w:ascii="Arial" w:hAnsi="Arial" w:cs="Arial"/>
-                <w:sz w:val="28"/>
-              </w:rPr>
-            </w:pPr>
-            <w:r>
-              <w:rPr>
-                <w:rFonts w:ascii="Arial" w:hAnsi="Arial" w:cs="Arial"/>
-                <w:sz w:val="28"/>
-              </w:rPr>
-              <w:t>5.1 El comprador presiona el botón de calificar producto.</w:t>
-            </w:r>
-          </w:p>
-          <w:p>
-            <w:pPr>
-              <w:cnfStyle w:val="000000010000" w:firstRow="0" w:lastRow="0" w:firstColumn="0" w:lastColumn="0" w:oddVBand="0" w:evenVBand="0" w:oddHBand="0" w:evenHBand="1" w:firstRowFirstColumn="0" w:firstRowLastColumn="0" w:lastRowFirstColumn="0" w:lastRowLastColumn="0"/>
-              <w:rPr>
-                <w:rFonts w:ascii="Arial" w:hAnsi="Arial" w:cs="Arial"/>
-                <w:sz w:val="28"/>
-              </w:rPr>
-            </w:pPr>
-          </w:p>
-          <w:p>
-            <w:pPr>
-              <w:cnfStyle w:val="000000010000" w:firstRow="0" w:lastRow="0" w:firstColumn="0" w:lastColumn="0" w:oddVBand="0" w:evenVBand="0" w:oddHBand="0" w:evenHBand="1" w:firstRowFirstColumn="0" w:firstRowLastColumn="0" w:lastRowFirstColumn="0" w:lastRowLastColumn="0"/>
-              <w:rPr>
-                <w:rFonts w:ascii="Arial" w:hAnsi="Arial" w:cs="Arial"/>
-                <w:sz w:val="28"/>
-              </w:rPr>
-            </w:pPr>
-            <w:r>
-              <w:rPr>
-                <w:rFonts w:ascii="Arial" w:hAnsi="Arial" w:cs="Arial"/>
-                <w:sz w:val="28"/>
-              </w:rPr>
-              <w:t>5.2. El sistema le muestra una lista de todos los productos que puede calificar.</w:t>
-            </w:r>
-          </w:p>
-          <w:p>
-            <w:pPr>
-              <w:cnfStyle w:val="000000010000" w:firstRow="0" w:lastRow="0" w:firstColumn="0" w:lastColumn="0" w:oddVBand="0" w:evenVBand="0" w:oddHBand="0" w:evenHBand="1" w:firstRowFirstColumn="0" w:firstRowLastColumn="0" w:lastRowFirstColumn="0" w:lastRowLastColumn="0"/>
-              <w:rPr>
-                <w:rFonts w:ascii="Arial" w:hAnsi="Arial" w:cs="Arial"/>
-                <w:sz w:val="28"/>
-              </w:rPr>
-            </w:pPr>
-            <w:r>
-              <w:rPr>
-                <w:rFonts w:ascii="Arial" w:hAnsi="Arial" w:cs="Arial"/>
-                <w:sz w:val="28"/>
-              </w:rPr>
-              <w:t>5.3. El comprador elige el producto a calificar.</w:t>
-            </w:r>
-          </w:p>
-          <w:p>
-            <w:pPr>
-              <w:cnfStyle w:val="000000010000" w:firstRow="0" w:lastRow="0" w:firstColumn="0" w:lastColumn="0" w:oddVBand="0" w:evenVBand="0" w:oddHBand="0" w:evenHBand="1" w:firstRowFirstColumn="0" w:firstRowLastColumn="0" w:lastRowFirstColumn="0" w:lastRowLastColumn="0"/>
-              <w:rPr>
-                <w:rFonts w:ascii="Arial" w:hAnsi="Arial" w:cs="Arial"/>
-                <w:sz w:val="28"/>
-              </w:rPr>
-            </w:pPr>
-            <w:r>
-              <w:rPr>
-                <w:rFonts w:ascii="Arial" w:hAnsi="Arial" w:cs="Arial"/>
-                <w:sz w:val="28"/>
-              </w:rPr>
-              <w:t>5.4. El sistema le muestra los criterios a evaluar, además de poder dejar un comentario.</w:t>
-            </w:r>
-          </w:p>
-          <w:p>
-            <w:pPr>
-              <w:cnfStyle w:val="000000010000" w:firstRow="0" w:lastRow="0" w:firstColumn="0" w:lastColumn="0" w:oddVBand="0" w:evenVBand="0" w:oddHBand="0" w:evenHBand="1" w:firstRowFirstColumn="0" w:firstRowLastColumn="0" w:lastRowFirstColumn="0" w:lastRowLastColumn="0"/>
-              <w:rPr>
-                <w:rFonts w:ascii="Arial" w:hAnsi="Arial" w:cs="Arial"/>
-                <w:sz w:val="28"/>
-              </w:rPr>
-            </w:pPr>
-            <w:r>
-              <w:rPr>
-                <w:rFonts w:ascii="Arial" w:hAnsi="Arial" w:cs="Arial"/>
-                <w:sz w:val="28"/>
-              </w:rPr>
-              <w:t>5.6. El comprador presiona el botón enviar.</w:t>
-            </w:r>
-          </w:p>
-          <w:p>
-            <w:pPr>
-              <w:cnfStyle w:val="000000010000" w:firstRow="0" w:lastRow="0" w:firstColumn="0" w:lastColumn="0" w:oddVBand="0" w:evenVBand="0" w:oddHBand="0" w:evenHBand="1" w:firstRowFirstColumn="0" w:firstRowLastColumn="0" w:lastRowFirstColumn="0" w:lastRowLastColumn="0"/>
-              <w:rPr>
-                <w:rFonts w:ascii="Arial" w:hAnsi="Arial" w:cs="Arial"/>
-                <w:sz w:val="28"/>
-              </w:rPr>
-            </w:pPr>
-            <w:r>
-              <w:rPr>
-                <w:rFonts w:ascii="Arial" w:hAnsi="Arial" w:cs="Arial"/>
-                <w:sz w:val="28"/>
-              </w:rPr>
-              <w:t>5.7. El sistema le muestra un mensaje de agradecimiento.</w:t>
+              <w:t>agradecimiento.</w:t>
             </w:r>
           </w:p>
           <w:p>
@@ -6563,6 +6634,7 @@
                 <w:rFonts w:ascii="Arial" w:hAnsi="Arial" w:cs="Arial"/>
                 <w:sz w:val="28"/>
               </w:rPr>
+              <w:lastRenderedPageBreak/>
               <w:t>Prioridad:</w:t>
             </w:r>
           </w:p>
@@ -7045,7 +7117,6 @@
                 <w:rFonts w:ascii="Arial" w:hAnsi="Arial" w:cs="Arial"/>
                 <w:sz w:val="28"/>
               </w:rPr>
-              <w:lastRenderedPageBreak/>
               <w:t>Pre-Condiciones:</w:t>
             </w:r>
           </w:p>
@@ -7091,14 +7162,7 @@
                 <w:rFonts w:ascii="Arial" w:hAnsi="Arial" w:cs="Arial"/>
                 <w:sz w:val="28"/>
               </w:rPr>
-              <w:t xml:space="preserve">Pre-02 </w:t>
-            </w:r>
-            <w:r>
-              <w:rPr>
-                <w:rFonts w:ascii="Arial" w:hAnsi="Arial" w:cs="Arial"/>
-                <w:sz w:val="28"/>
-              </w:rPr>
-              <w:t>El comprador debe finalizar su compra.</w:t>
+              <w:t>Pre-02 El comprador debe finalizar su compra.</w:t>
             </w:r>
           </w:p>
         </w:tc>
@@ -7368,6 +7432,7 @@
                 <w:rFonts w:ascii="Arial" w:hAnsi="Arial" w:cs="Arial"/>
                 <w:sz w:val="28"/>
               </w:rPr>
+              <w:lastRenderedPageBreak/>
               <w:t xml:space="preserve">El sistema le </w:t>
             </w:r>
             <w:r>
@@ -7423,6 +7488,7 @@
                 <w:rFonts w:ascii="Arial" w:hAnsi="Arial" w:cs="Arial"/>
                 <w:sz w:val="28"/>
               </w:rPr>
+              <w:lastRenderedPageBreak/>
               <w:t>Flujo Alternativo:</w:t>
             </w:r>
           </w:p>
@@ -7697,7 +7763,6 @@
                 <w:rFonts w:ascii="Arial" w:hAnsi="Arial" w:cs="Arial"/>
                 <w:sz w:val="28"/>
               </w:rPr>
-              <w:lastRenderedPageBreak/>
               <w:t>Prioridad:</w:t>
             </w:r>
           </w:p>
@@ -7772,8 +7837,6 @@
               </w:rPr>
               <w:t>Siempre que finalice su compra se le preguntara si desea calificar un producto o ya sea al ingresar con su cuenta ir directamente de la página principal a calificar el producto.</w:t>
             </w:r>
-            <w:bookmarkStart w:id="7" w:name="_GoBack"/>
-            <w:bookmarkEnd w:id="7"/>
           </w:p>
         </w:tc>
       </w:tr>
@@ -8026,6 +8089,7 @@
                 <w:rFonts w:ascii="Arial" w:hAnsi="Arial" w:cs="Arial"/>
                 <w:sz w:val="28"/>
               </w:rPr>
+              <w:lastRenderedPageBreak/>
               <w:t>Actores secundarios:</w:t>
             </w:r>
           </w:p>
@@ -8216,6 +8280,13 @@
               </w:rPr>
               <w:t>Pre-01 El comprador debe haber elegido Calificar un producto</w:t>
             </w:r>
+            <w:r>
+              <w:rPr>
+                <w:rFonts w:ascii="Arial" w:hAnsi="Arial" w:cs="Arial"/>
+                <w:sz w:val="28"/>
+              </w:rPr>
+              <w:t>.</w:t>
+            </w:r>
           </w:p>
           <w:p>
             <w:pPr>
@@ -8231,6 +8302,13 @@
                 <w:sz w:val="28"/>
               </w:rPr>
               <w:t>Pre-02 El comprador debe haber otorgado una calificación de estrellas</w:t>
+            </w:r>
+            <w:r>
+              <w:rPr>
+                <w:rFonts w:ascii="Arial" w:hAnsi="Arial" w:cs="Arial"/>
+                <w:sz w:val="28"/>
+              </w:rPr>
+              <w:t>.</w:t>
             </w:r>
           </w:p>
         </w:tc>
@@ -8472,7 +8550,6 @@
                 <w:rFonts w:ascii="Arial" w:hAnsi="Arial" w:cs="Arial"/>
                 <w:sz w:val="28"/>
               </w:rPr>
-              <w:lastRenderedPageBreak/>
               <w:t xml:space="preserve">El sistema </w:t>
             </w:r>
             <w:r>
@@ -8528,7 +8605,6 @@
                 <w:rFonts w:ascii="Arial" w:hAnsi="Arial" w:cs="Arial"/>
                 <w:sz w:val="28"/>
               </w:rPr>
-              <w:lastRenderedPageBreak/>
               <w:t>Flujo Alternativo:</w:t>
             </w:r>
           </w:p>
@@ -8752,6 +8828,7 @@
                 <w:rFonts w:ascii="Arial" w:hAnsi="Arial" w:cs="Arial"/>
                 <w:sz w:val="28"/>
               </w:rPr>
+              <w:lastRenderedPageBreak/>
               <w:t>Frecuencia de uso:</w:t>
             </w:r>
           </w:p>
@@ -9230,7 +9307,6 @@
                 <w:rFonts w:ascii="Arial" w:hAnsi="Arial" w:cs="Arial"/>
                 <w:sz w:val="28"/>
               </w:rPr>
-              <w:lastRenderedPageBreak/>
               <w:t>Pos</w:t>
             </w:r>
             <w:proofErr w:type="spellEnd"/>
@@ -9513,6 +9589,7 @@
                 <w:rFonts w:ascii="Arial" w:hAnsi="Arial" w:cs="Arial"/>
                 <w:sz w:val="28"/>
               </w:rPr>
+              <w:lastRenderedPageBreak/>
               <w:t>En el paso 1 el usuario (que no haya comprado aún) presiona el botón Ver historial de compras</w:t>
             </w:r>
           </w:p>
@@ -9581,6 +9658,7 @@
                 <w:rFonts w:ascii="Arial" w:hAnsi="Arial" w:cs="Arial"/>
                 <w:sz w:val="28"/>
               </w:rPr>
+              <w:lastRenderedPageBreak/>
               <w:t>Prioridad:</w:t>
             </w:r>
           </w:p>
@@ -10058,7 +10136,6 @@
                 <w:rFonts w:ascii="Arial" w:hAnsi="Arial" w:cs="Arial"/>
                 <w:sz w:val="28"/>
               </w:rPr>
-              <w:lastRenderedPageBreak/>
               <w:t xml:space="preserve">Disparador – </w:t>
             </w:r>
             <w:proofErr w:type="spellStart"/>
@@ -10435,7 +10512,15 @@
                 <w:rFonts w:ascii="Arial" w:hAnsi="Arial" w:cs="Arial"/>
                 <w:sz w:val="28"/>
               </w:rPr>
-              <w:t xml:space="preserve">El administrador presiona el botón de filtro, y de esta manera tener unos datos </w:t>
+              <w:t xml:space="preserve">El administrador presiona el botón </w:t>
+            </w:r>
+            <w:r>
+              <w:rPr>
+                <w:rFonts w:ascii="Arial" w:hAnsi="Arial" w:cs="Arial"/>
+                <w:sz w:val="28"/>
+              </w:rPr>
+              <w:lastRenderedPageBreak/>
+              <w:t xml:space="preserve">de filtro, y de esta manera tener unos datos </w:t>
             </w:r>
             <w:proofErr w:type="spellStart"/>
             <w:r>
@@ -10522,6 +10607,7 @@
                 <w:rFonts w:ascii="Arial" w:hAnsi="Arial" w:cs="Arial"/>
                 <w:sz w:val="28"/>
               </w:rPr>
+              <w:lastRenderedPageBreak/>
               <w:t>Prioridad:</w:t>
             </w:r>
           </w:p>
@@ -10878,7 +10964,6 @@
                 <w:rFonts w:ascii="Arial" w:hAnsi="Arial" w:cs="Arial"/>
                 <w:sz w:val="28"/>
               </w:rPr>
-              <w:lastRenderedPageBreak/>
               <w:t>Actores secundarios:</w:t>
             </w:r>
           </w:p>
@@ -11285,7 +11370,15 @@
                 <w:rFonts w:ascii="Arial" w:hAnsi="Arial" w:cs="Arial"/>
                 <w:sz w:val="28"/>
               </w:rPr>
-              <w:t>El sistema desplegara un panel con 3 opciones :</w:t>
+              <w:t xml:space="preserve">El sistema desplegara un panel con 3 </w:t>
+            </w:r>
+            <w:r>
+              <w:rPr>
+                <w:rFonts w:ascii="Arial" w:hAnsi="Arial" w:cs="Arial"/>
+                <w:sz w:val="28"/>
+              </w:rPr>
+              <w:lastRenderedPageBreak/>
+              <w:t>opciones :</w:t>
             </w:r>
           </w:p>
           <w:p>
@@ -11527,6 +11620,7 @@
                 <w:rFonts w:ascii="Arial" w:hAnsi="Arial" w:cs="Arial"/>
                 <w:sz w:val="28"/>
               </w:rPr>
+              <w:lastRenderedPageBreak/>
               <w:t>Flujo Alternativo:</w:t>
             </w:r>
           </w:p>
@@ -11680,7 +11774,6 @@
                 <w:rFonts w:ascii="Arial" w:hAnsi="Arial" w:cs="Arial"/>
                 <w:sz w:val="28"/>
               </w:rPr>
-              <w:lastRenderedPageBreak/>
               <w:t>Eliminar</w:t>
             </w:r>
           </w:p>
@@ -11839,7 +11932,15 @@
                 <w:rFonts w:ascii="Arial" w:hAnsi="Arial" w:cs="Arial"/>
                 <w:sz w:val="28"/>
               </w:rPr>
-              <w:t xml:space="preserve">Esta información estará contenida en </w:t>
+              <w:t xml:space="preserve">Esta información estará </w:t>
+            </w:r>
+            <w:r>
+              <w:rPr>
+                <w:rFonts w:ascii="Arial" w:hAnsi="Arial" w:cs="Arial"/>
+                <w:sz w:val="28"/>
+              </w:rPr>
+              <w:lastRenderedPageBreak/>
+              <w:t xml:space="preserve">contenida en </w:t>
             </w:r>
             <w:proofErr w:type="spellStart"/>
             <w:r>
@@ -12131,7 +12232,7 @@
                     </pic:cNvPicPr>
                   </pic:nvPicPr>
                   <pic:blipFill>
-                    <a:blip r:embed="rId9">
+                    <a:blip r:embed="rId10">
                       <a:extLst>
                         <a:ext uri="{28A0092B-C50C-407E-A947-70E740481C1C}">
                           <a14:useLocalDpi xmlns:a14="http://schemas.microsoft.com/office/drawing/2010/main" val="0"/>
@@ -12173,7 +12274,7 @@
         <w:lastRenderedPageBreak/>
         <w:pict w14:anchorId="17810400">
           <v:shape id="_x0000_i1026" type="#_x0000_t75" style="width:446.25pt;height:490.5pt">
-            <v:imagedata r:id="rId10" o:title="Diagrama caso de uso 2 bebidas palomitas"/>
+            <v:imagedata r:id="rId11" o:title="Diagrama caso de uso 2 bebidas palomitas"/>
           </v:shape>
         </w:pict>
       </w:r>
@@ -12218,7 +12319,7 @@
                     </pic:cNvPicPr>
                   </pic:nvPicPr>
                   <pic:blipFill>
-                    <a:blip r:embed="rId11" cstate="print">
+                    <a:blip r:embed="rId12" cstate="print">
                       <a:extLst>
                         <a:ext uri="{28A0092B-C50C-407E-A947-70E740481C1C}">
                           <a14:useLocalDpi xmlns:a14="http://schemas.microsoft.com/office/drawing/2010/main" val="0"/>
@@ -12364,7 +12465,7 @@
                     <pic:cNvPicPr/>
                   </pic:nvPicPr>
                   <pic:blipFill rotWithShape="1">
-                    <a:blip r:embed="rId12"/>
+                    <a:blip r:embed="rId13"/>
                     <a:srcRect l="23780" t="32326" r="33586" b="9970"/>
                     <a:stretch/>
                   </pic:blipFill>
@@ -12437,7 +12538,7 @@
                     <pic:cNvPicPr/>
                   </pic:nvPicPr>
                   <pic:blipFill rotWithShape="1">
-                    <a:blip r:embed="rId13"/>
+                    <a:blip r:embed="rId14"/>
                     <a:srcRect l="30235" t="32931" r="34774" b="10272"/>
                     <a:stretch/>
                   </pic:blipFill>
@@ -12500,7 +12601,7 @@
                     <pic:cNvPicPr/>
                   </pic:nvPicPr>
                   <pic:blipFill rotWithShape="1">
-                    <a:blip r:embed="rId14"/>
+                    <a:blip r:embed="rId15"/>
                     <a:srcRect l="18684" t="34442" r="35454" b="11178"/>
                     <a:stretch/>
                   </pic:blipFill>
@@ -12567,7 +12668,7 @@
                     <pic:cNvPicPr/>
                   </pic:nvPicPr>
                   <pic:blipFill>
-                    <a:blip r:embed="rId15"/>
+                    <a:blip r:embed="rId16"/>
                     <a:stretch>
                       <a:fillRect/>
                     </a:stretch>
@@ -12702,7 +12803,7 @@
                     <pic:cNvPicPr/>
                   </pic:nvPicPr>
                   <pic:blipFill>
-                    <a:blip r:embed="rId16"/>
+                    <a:blip r:embed="rId17"/>
                     <a:stretch>
                       <a:fillRect/>
                     </a:stretch>
@@ -12760,7 +12861,7 @@
                     <pic:cNvPicPr/>
                   </pic:nvPicPr>
                   <pic:blipFill>
-                    <a:blip r:embed="rId17"/>
+                    <a:blip r:embed="rId18"/>
                     <a:stretch>
                       <a:fillRect/>
                     </a:stretch>
@@ -12835,7 +12936,7 @@
                     <pic:cNvPicPr/>
                   </pic:nvPicPr>
                   <pic:blipFill>
-                    <a:blip r:embed="rId18"/>
+                    <a:blip r:embed="rId19"/>
                     <a:stretch>
                       <a:fillRect/>
                     </a:stretch>
@@ -12899,7 +13000,7 @@
                     <pic:cNvPicPr/>
                   </pic:nvPicPr>
                   <pic:blipFill>
-                    <a:blip r:embed="rId19"/>
+                    <a:blip r:embed="rId20"/>
                     <a:stretch>
                       <a:fillRect/>
                     </a:stretch>
@@ -12956,7 +13057,7 @@
                     <pic:cNvPicPr/>
                   </pic:nvPicPr>
                   <pic:blipFill>
-                    <a:blip r:embed="rId20"/>
+                    <a:blip r:embed="rId21"/>
                     <a:stretch>
                       <a:fillRect/>
                     </a:stretch>
@@ -13020,7 +13121,7 @@
                     <pic:cNvPicPr/>
                   </pic:nvPicPr>
                   <pic:blipFill>
-                    <a:blip r:embed="rId21"/>
+                    <a:blip r:embed="rId22"/>
                     <a:stretch>
                       <a:fillRect/>
                     </a:stretch>
@@ -13071,7 +13172,7 @@
                     <pic:cNvPicPr/>
                   </pic:nvPicPr>
                   <pic:blipFill rotWithShape="1">
-                    <a:blip r:embed="rId22"/>
+                    <a:blip r:embed="rId23"/>
                     <a:srcRect l="22674" t="28961" r="35338" b="22671"/>
                     <a:stretch/>
                   </pic:blipFill>
@@ -13133,7 +13234,7 @@
                     <pic:cNvPicPr/>
                   </pic:nvPicPr>
                   <pic:blipFill rotWithShape="1">
-                    <a:blip r:embed="rId23"/>
+                    <a:blip r:embed="rId24"/>
                     <a:srcRect l="23178" t="22989" r="34834" b="22373"/>
                     <a:stretch/>
                   </pic:blipFill>
@@ -13194,7 +13295,7 @@
                     <pic:cNvPicPr/>
                   </pic:nvPicPr>
                   <pic:blipFill rotWithShape="1">
-                    <a:blip r:embed="rId24"/>
+                    <a:blip r:embed="rId25"/>
                     <a:srcRect l="23346" t="29857" r="35002" b="24761"/>
                     <a:stretch/>
                   </pic:blipFill>
@@ -13268,7 +13369,7 @@
                     <pic:cNvPicPr/>
                   </pic:nvPicPr>
                   <pic:blipFill rotWithShape="1">
-                    <a:blip r:embed="rId25"/>
+                    <a:blip r:embed="rId26"/>
                     <a:srcRect l="24120" t="36858" r="33586" b="10272"/>
                     <a:stretch/>
                   </pic:blipFill>
@@ -13323,7 +13424,7 @@
                     <pic:cNvPicPr/>
                   </pic:nvPicPr>
                   <pic:blipFill rotWithShape="1">
-                    <a:blip r:embed="rId26"/>
+                    <a:blip r:embed="rId27"/>
                     <a:srcRect l="26159" t="33837" r="32906" b="20241"/>
                     <a:stretch/>
                   </pic:blipFill>
@@ -17446,7 +17547,7 @@
 </file>
 
 <file path=customXml/itemProps1.xml><?xml version="1.0" encoding="utf-8"?>
-<ds:datastoreItem xmlns:ds="http://schemas.openxmlformats.org/officeDocument/2006/customXml" ds:itemID="{D4B23592-AEE6-4A75-BD7F-59B4642D6D93}">
+<ds:datastoreItem xmlns:ds="http://schemas.openxmlformats.org/officeDocument/2006/customXml" ds:itemID="{C876A9AC-154D-4972-B5A2-44E7C4C6EF8E}">
   <ds:schemaRefs>
     <ds:schemaRef ds:uri="http://schemas.openxmlformats.org/officeDocument/2006/bibliography"/>
   </ds:schemaRefs>

</xml_diff>

<commit_message>
Hice correcciones y agregue la introduccion que borre
</commit_message>
<xml_diff>
--- a/plantilla documento de requerimientos curso aydsc.docx
+++ b/plantilla documento de requerimientos curso aydsc.docx
@@ -334,7 +334,15 @@
             <w:rPr>
               <w:lang w:val="es-ES"/>
             </w:rPr>
-            <w:t>Tabla de contenido</w:t>
+            <w:t>Tabla de</w:t>
+          </w:r>
+          <w:bookmarkStart w:id="0" w:name="_GoBack"/>
+          <w:bookmarkEnd w:id="0"/>
+          <w:r>
+            <w:rPr>
+              <w:lang w:val="es-ES"/>
+            </w:rPr>
+            <w:t xml:space="preserve"> contenido</w:t>
           </w:r>
         </w:p>
         <w:p>
@@ -692,7 +700,7 @@
                 <w:noProof/>
                 <w:webHidden/>
               </w:rPr>
-              <w:t>4</w:t>
+              <w:t>5</w:t>
             </w:r>
             <w:r>
               <w:rPr>
@@ -762,7 +770,7 @@
                 <w:noProof/>
                 <w:webHidden/>
               </w:rPr>
-              <w:t>4</w:t>
+              <w:t>6</w:t>
             </w:r>
             <w:r>
               <w:rPr>
@@ -832,7 +840,7 @@
                 <w:noProof/>
                 <w:webHidden/>
               </w:rPr>
-              <w:t>4</w:t>
+              <w:t>7</w:t>
             </w:r>
             <w:r>
               <w:rPr>
@@ -902,7 +910,7 @@
                 <w:noProof/>
                 <w:webHidden/>
               </w:rPr>
-              <w:t>4</w:t>
+              <w:t>23</w:t>
             </w:r>
             <w:r>
               <w:rPr>
@@ -972,7 +980,7 @@
                 <w:noProof/>
                 <w:webHidden/>
               </w:rPr>
-              <w:t>4</w:t>
+              <w:t>25</w:t>
             </w:r>
             <w:r>
               <w:rPr>
@@ -1042,7 +1050,7 @@
                 <w:noProof/>
                 <w:webHidden/>
               </w:rPr>
-              <w:t>4</w:t>
+              <w:t>33</w:t>
             </w:r>
             <w:r>
               <w:rPr>
@@ -1070,7 +1078,6 @@
         <w:br w:type="page"/>
       </w:r>
     </w:p>
-    <w:p/>
     <w:p>
       <w:pPr>
         <w:rPr>
@@ -1087,6 +1094,7 @@
           <w:sz w:val="28"/>
           <w:szCs w:val="28"/>
         </w:rPr>
+        <w:lastRenderedPageBreak/>
         <w:t>Historial de revisiones</w:t>
       </w:r>
     </w:p>
@@ -1097,15 +1105,22 @@
         <w:tblLook w:val="04A0" w:firstRow="1" w:lastRow="0" w:firstColumn="1" w:lastColumn="0" w:noHBand="0" w:noVBand="1"/>
       </w:tblPr>
       <w:tblGrid>
-        <w:gridCol w:w="2263"/>
+        <w:gridCol w:w="1809"/>
         <w:gridCol w:w="1418"/>
-        <w:gridCol w:w="3260"/>
+        <w:gridCol w:w="3714"/>
         <w:gridCol w:w="1553"/>
       </w:tblGrid>
       <w:tr>
         <w:tc>
           <w:tcPr>
-            <w:tcW w:w="2263" w:type="dxa"/>
+            <w:tcW w:w="1809" w:type="dxa"/>
+            <w:tcBorders>
+              <w:top w:val="single" w:sz="4" w:space="0" w:color="auto"/>
+              <w:left w:val="single" w:sz="4" w:space="0" w:color="auto"/>
+              <w:bottom w:val="single" w:sz="4" w:space="0" w:color="auto"/>
+              <w:right w:val="single" w:sz="4" w:space="0" w:color="auto"/>
+            </w:tcBorders>
+            <w:hideMark/>
           </w:tcPr>
           <w:p>
             <w:pPr>
@@ -1126,6 +1141,13 @@
         <w:tc>
           <w:tcPr>
             <w:tcW w:w="1418" w:type="dxa"/>
+            <w:tcBorders>
+              <w:top w:val="single" w:sz="4" w:space="0" w:color="auto"/>
+              <w:left w:val="single" w:sz="4" w:space="0" w:color="auto"/>
+              <w:bottom w:val="single" w:sz="4" w:space="0" w:color="auto"/>
+              <w:right w:val="single" w:sz="4" w:space="0" w:color="auto"/>
+            </w:tcBorders>
+            <w:hideMark/>
           </w:tcPr>
           <w:p>
             <w:pPr>
@@ -1145,7 +1167,14 @@
         </w:tc>
         <w:tc>
           <w:tcPr>
-            <w:tcW w:w="3260" w:type="dxa"/>
+            <w:tcW w:w="3714" w:type="dxa"/>
+            <w:tcBorders>
+              <w:top w:val="single" w:sz="4" w:space="0" w:color="auto"/>
+              <w:left w:val="single" w:sz="4" w:space="0" w:color="auto"/>
+              <w:bottom w:val="single" w:sz="4" w:space="0" w:color="auto"/>
+              <w:right w:val="single" w:sz="4" w:space="0" w:color="auto"/>
+            </w:tcBorders>
+            <w:hideMark/>
           </w:tcPr>
           <w:p>
             <w:pPr>
@@ -1166,6 +1195,13 @@
         <w:tc>
           <w:tcPr>
             <w:tcW w:w="1553" w:type="dxa"/>
+            <w:tcBorders>
+              <w:top w:val="single" w:sz="4" w:space="0" w:color="auto"/>
+              <w:left w:val="single" w:sz="4" w:space="0" w:color="auto"/>
+              <w:bottom w:val="single" w:sz="4" w:space="0" w:color="auto"/>
+              <w:right w:val="single" w:sz="4" w:space="0" w:color="auto"/>
+            </w:tcBorders>
+            <w:hideMark/>
           </w:tcPr>
           <w:p>
             <w:pPr>
@@ -1187,105 +1223,578 @@
       <w:tr>
         <w:tc>
           <w:tcPr>
-            <w:tcW w:w="2263" w:type="dxa"/>
-          </w:tcPr>
-          <w:p/>
+            <w:tcW w:w="1809" w:type="dxa"/>
+            <w:tcBorders>
+              <w:top w:val="single" w:sz="4" w:space="0" w:color="auto"/>
+              <w:left w:val="single" w:sz="4" w:space="0" w:color="auto"/>
+              <w:bottom w:val="single" w:sz="4" w:space="0" w:color="auto"/>
+              <w:right w:val="single" w:sz="4" w:space="0" w:color="auto"/>
+            </w:tcBorders>
+            <w:hideMark/>
+          </w:tcPr>
+          <w:p>
+            <w:r>
+              <w:t>Inicio</w:t>
+            </w:r>
+          </w:p>
         </w:tc>
         <w:tc>
           <w:tcPr>
             <w:tcW w:w="1418" w:type="dxa"/>
-          </w:tcPr>
-          <w:p/>
-        </w:tc>
-        <w:tc>
-          <w:tcPr>
-            <w:tcW w:w="3260" w:type="dxa"/>
-          </w:tcPr>
-          <w:p/>
+            <w:tcBorders>
+              <w:top w:val="single" w:sz="4" w:space="0" w:color="auto"/>
+              <w:left w:val="single" w:sz="4" w:space="0" w:color="auto"/>
+              <w:bottom w:val="single" w:sz="4" w:space="0" w:color="auto"/>
+              <w:right w:val="single" w:sz="4" w:space="0" w:color="auto"/>
+            </w:tcBorders>
+            <w:hideMark/>
+          </w:tcPr>
+          <w:p>
+            <w:r>
+              <w:t xml:space="preserve">2/12/21 </w:t>
+            </w:r>
+          </w:p>
+        </w:tc>
+        <w:tc>
+          <w:tcPr>
+            <w:tcW w:w="3714" w:type="dxa"/>
+            <w:tcBorders>
+              <w:top w:val="single" w:sz="4" w:space="0" w:color="auto"/>
+              <w:left w:val="single" w:sz="4" w:space="0" w:color="auto"/>
+              <w:bottom w:val="single" w:sz="4" w:space="0" w:color="auto"/>
+              <w:right w:val="single" w:sz="4" w:space="0" w:color="auto"/>
+            </w:tcBorders>
+            <w:hideMark/>
+          </w:tcPr>
+          <w:p>
+            <w:r>
+              <w:t>Primer caso de uso</w:t>
+            </w:r>
+          </w:p>
         </w:tc>
         <w:tc>
           <w:tcPr>
             <w:tcW w:w="1553" w:type="dxa"/>
-          </w:tcPr>
-          <w:p/>
+            <w:tcBorders>
+              <w:top w:val="single" w:sz="4" w:space="0" w:color="auto"/>
+              <w:left w:val="single" w:sz="4" w:space="0" w:color="auto"/>
+              <w:bottom w:val="single" w:sz="4" w:space="0" w:color="auto"/>
+              <w:right w:val="single" w:sz="4" w:space="0" w:color="auto"/>
+            </w:tcBorders>
+            <w:hideMark/>
+          </w:tcPr>
+          <w:p>
+            <w:r>
+              <w:t>1</w:t>
+            </w:r>
+          </w:p>
         </w:tc>
       </w:tr>
       <w:tr>
         <w:tc>
           <w:tcPr>
-            <w:tcW w:w="2263" w:type="dxa"/>
-          </w:tcPr>
-          <w:p/>
+            <w:tcW w:w="1809" w:type="dxa"/>
+            <w:tcBorders>
+              <w:top w:val="single" w:sz="4" w:space="0" w:color="auto"/>
+              <w:left w:val="single" w:sz="4" w:space="0" w:color="auto"/>
+              <w:bottom w:val="single" w:sz="4" w:space="0" w:color="auto"/>
+              <w:right w:val="single" w:sz="4" w:space="0" w:color="auto"/>
+            </w:tcBorders>
+            <w:hideMark/>
+          </w:tcPr>
+          <w:p>
+            <w:r>
+              <w:t>Casos de uso</w:t>
+            </w:r>
+          </w:p>
         </w:tc>
         <w:tc>
           <w:tcPr>
             <w:tcW w:w="1418" w:type="dxa"/>
-          </w:tcPr>
-          <w:p/>
-        </w:tc>
-        <w:tc>
-          <w:tcPr>
-            <w:tcW w:w="3260" w:type="dxa"/>
-          </w:tcPr>
-          <w:p/>
+            <w:tcBorders>
+              <w:top w:val="single" w:sz="4" w:space="0" w:color="auto"/>
+              <w:left w:val="single" w:sz="4" w:space="0" w:color="auto"/>
+              <w:bottom w:val="single" w:sz="4" w:space="0" w:color="auto"/>
+              <w:right w:val="single" w:sz="4" w:space="0" w:color="auto"/>
+            </w:tcBorders>
+            <w:hideMark/>
+          </w:tcPr>
+          <w:p>
+            <w:r>
+              <w:t>5/12/21</w:t>
+            </w:r>
+          </w:p>
+        </w:tc>
+        <w:tc>
+          <w:tcPr>
+            <w:tcW w:w="3714" w:type="dxa"/>
+            <w:tcBorders>
+              <w:top w:val="single" w:sz="4" w:space="0" w:color="auto"/>
+              <w:left w:val="single" w:sz="4" w:space="0" w:color="auto"/>
+              <w:bottom w:val="single" w:sz="4" w:space="0" w:color="auto"/>
+              <w:right w:val="single" w:sz="4" w:space="0" w:color="auto"/>
+            </w:tcBorders>
+            <w:hideMark/>
+          </w:tcPr>
+          <w:p>
+            <w:r>
+              <w:t>Caso de uso 4 y 5</w:t>
+            </w:r>
+          </w:p>
         </w:tc>
         <w:tc>
           <w:tcPr>
             <w:tcW w:w="1553" w:type="dxa"/>
-          </w:tcPr>
-          <w:p/>
+            <w:tcBorders>
+              <w:top w:val="single" w:sz="4" w:space="0" w:color="auto"/>
+              <w:left w:val="single" w:sz="4" w:space="0" w:color="auto"/>
+              <w:bottom w:val="single" w:sz="4" w:space="0" w:color="auto"/>
+              <w:right w:val="single" w:sz="4" w:space="0" w:color="auto"/>
+            </w:tcBorders>
+            <w:hideMark/>
+          </w:tcPr>
+          <w:p>
+            <w:r>
+              <w:t>2</w:t>
+            </w:r>
+          </w:p>
         </w:tc>
       </w:tr>
       <w:tr>
         <w:tc>
           <w:tcPr>
-            <w:tcW w:w="2263" w:type="dxa"/>
-          </w:tcPr>
-          <w:p/>
+            <w:tcW w:w="1809" w:type="dxa"/>
+            <w:tcBorders>
+              <w:top w:val="single" w:sz="4" w:space="0" w:color="auto"/>
+              <w:left w:val="single" w:sz="4" w:space="0" w:color="auto"/>
+              <w:bottom w:val="single" w:sz="4" w:space="0" w:color="auto"/>
+              <w:right w:val="single" w:sz="4" w:space="0" w:color="auto"/>
+            </w:tcBorders>
+            <w:hideMark/>
+          </w:tcPr>
+          <w:p>
+            <w:proofErr w:type="spellStart"/>
+            <w:r>
+              <w:t>Balsamiq</w:t>
+            </w:r>
+            <w:proofErr w:type="spellEnd"/>
+          </w:p>
         </w:tc>
         <w:tc>
           <w:tcPr>
             <w:tcW w:w="1418" w:type="dxa"/>
-          </w:tcPr>
-          <w:p/>
-        </w:tc>
-        <w:tc>
-          <w:tcPr>
-            <w:tcW w:w="3260" w:type="dxa"/>
-          </w:tcPr>
-          <w:p/>
+            <w:tcBorders>
+              <w:top w:val="single" w:sz="4" w:space="0" w:color="auto"/>
+              <w:left w:val="single" w:sz="4" w:space="0" w:color="auto"/>
+              <w:bottom w:val="single" w:sz="4" w:space="0" w:color="auto"/>
+              <w:right w:val="single" w:sz="4" w:space="0" w:color="auto"/>
+            </w:tcBorders>
+            <w:hideMark/>
+          </w:tcPr>
+          <w:p>
+            <w:r>
+              <w:t>6/12/21</w:t>
+            </w:r>
+          </w:p>
+        </w:tc>
+        <w:tc>
+          <w:tcPr>
+            <w:tcW w:w="3714" w:type="dxa"/>
+            <w:tcBorders>
+              <w:top w:val="single" w:sz="4" w:space="0" w:color="auto"/>
+              <w:left w:val="single" w:sz="4" w:space="0" w:color="auto"/>
+              <w:bottom w:val="single" w:sz="4" w:space="0" w:color="auto"/>
+              <w:right w:val="single" w:sz="4" w:space="0" w:color="auto"/>
+            </w:tcBorders>
+            <w:hideMark/>
+          </w:tcPr>
+          <w:p>
+            <w:r>
+              <w:t xml:space="preserve">Primer caso de uso en </w:t>
+            </w:r>
+            <w:proofErr w:type="spellStart"/>
+            <w:r>
+              <w:t>Balsamiq</w:t>
+            </w:r>
+            <w:proofErr w:type="spellEnd"/>
+          </w:p>
         </w:tc>
         <w:tc>
           <w:tcPr>
             <w:tcW w:w="1553" w:type="dxa"/>
-          </w:tcPr>
-          <w:p/>
+            <w:tcBorders>
+              <w:top w:val="single" w:sz="4" w:space="0" w:color="auto"/>
+              <w:left w:val="single" w:sz="4" w:space="0" w:color="auto"/>
+              <w:bottom w:val="single" w:sz="4" w:space="0" w:color="auto"/>
+              <w:right w:val="single" w:sz="4" w:space="0" w:color="auto"/>
+            </w:tcBorders>
+            <w:hideMark/>
+          </w:tcPr>
+          <w:p>
+            <w:r>
+              <w:t>3</w:t>
+            </w:r>
+          </w:p>
         </w:tc>
       </w:tr>
       <w:tr>
         <w:tc>
           <w:tcPr>
-            <w:tcW w:w="2263" w:type="dxa"/>
-          </w:tcPr>
-          <w:p/>
+            <w:tcW w:w="1809" w:type="dxa"/>
+            <w:tcBorders>
+              <w:top w:val="single" w:sz="4" w:space="0" w:color="auto"/>
+              <w:left w:val="single" w:sz="4" w:space="0" w:color="auto"/>
+              <w:bottom w:val="single" w:sz="4" w:space="0" w:color="auto"/>
+              <w:right w:val="single" w:sz="4" w:space="0" w:color="auto"/>
+            </w:tcBorders>
+            <w:hideMark/>
+          </w:tcPr>
+          <w:p>
+            <w:r>
+              <w:t>Lista y descripciones</w:t>
+            </w:r>
+          </w:p>
         </w:tc>
         <w:tc>
           <w:tcPr>
             <w:tcW w:w="1418" w:type="dxa"/>
-          </w:tcPr>
-          <w:p/>
-        </w:tc>
-        <w:tc>
-          <w:tcPr>
-            <w:tcW w:w="3260" w:type="dxa"/>
-          </w:tcPr>
-          <w:p/>
+            <w:tcBorders>
+              <w:top w:val="single" w:sz="4" w:space="0" w:color="auto"/>
+              <w:left w:val="single" w:sz="4" w:space="0" w:color="auto"/>
+              <w:bottom w:val="single" w:sz="4" w:space="0" w:color="auto"/>
+              <w:right w:val="single" w:sz="4" w:space="0" w:color="auto"/>
+            </w:tcBorders>
+            <w:hideMark/>
+          </w:tcPr>
+          <w:p>
+            <w:r>
+              <w:t>14/12/21</w:t>
+            </w:r>
+          </w:p>
+        </w:tc>
+        <w:tc>
+          <w:tcPr>
+            <w:tcW w:w="3714" w:type="dxa"/>
+            <w:tcBorders>
+              <w:top w:val="single" w:sz="4" w:space="0" w:color="auto"/>
+              <w:left w:val="single" w:sz="4" w:space="0" w:color="auto"/>
+              <w:bottom w:val="single" w:sz="4" w:space="0" w:color="auto"/>
+              <w:right w:val="single" w:sz="4" w:space="0" w:color="auto"/>
+            </w:tcBorders>
+            <w:hideMark/>
+          </w:tcPr>
+          <w:p>
+            <w:r>
+              <w:t xml:space="preserve">Lista y descripciones de casos de uso e imágenes en </w:t>
+            </w:r>
+            <w:proofErr w:type="spellStart"/>
+            <w:r>
+              <w:t>Balsamiq</w:t>
+            </w:r>
+            <w:proofErr w:type="spellEnd"/>
+          </w:p>
         </w:tc>
         <w:tc>
           <w:tcPr>
             <w:tcW w:w="1553" w:type="dxa"/>
-          </w:tcPr>
-          <w:p/>
+            <w:tcBorders>
+              <w:top w:val="single" w:sz="4" w:space="0" w:color="auto"/>
+              <w:left w:val="single" w:sz="4" w:space="0" w:color="auto"/>
+              <w:bottom w:val="single" w:sz="4" w:space="0" w:color="auto"/>
+              <w:right w:val="single" w:sz="4" w:space="0" w:color="auto"/>
+            </w:tcBorders>
+            <w:hideMark/>
+          </w:tcPr>
+          <w:p>
+            <w:r>
+              <w:t>4</w:t>
+            </w:r>
+          </w:p>
+        </w:tc>
+      </w:tr>
+      <w:tr>
+        <w:tc>
+          <w:tcPr>
+            <w:tcW w:w="1809" w:type="dxa"/>
+            <w:tcBorders>
+              <w:top w:val="single" w:sz="4" w:space="0" w:color="auto"/>
+              <w:left w:val="single" w:sz="4" w:space="0" w:color="auto"/>
+              <w:bottom w:val="single" w:sz="4" w:space="0" w:color="auto"/>
+              <w:right w:val="single" w:sz="4" w:space="0" w:color="auto"/>
+            </w:tcBorders>
+            <w:hideMark/>
+          </w:tcPr>
+          <w:p>
+            <w:r>
+              <w:t>Clasificación</w:t>
+            </w:r>
+          </w:p>
+        </w:tc>
+        <w:tc>
+          <w:tcPr>
+            <w:tcW w:w="1418" w:type="dxa"/>
+            <w:tcBorders>
+              <w:top w:val="single" w:sz="4" w:space="0" w:color="auto"/>
+              <w:left w:val="single" w:sz="4" w:space="0" w:color="auto"/>
+              <w:bottom w:val="single" w:sz="4" w:space="0" w:color="auto"/>
+              <w:right w:val="single" w:sz="4" w:space="0" w:color="auto"/>
+            </w:tcBorders>
+            <w:hideMark/>
+          </w:tcPr>
+          <w:p>
+            <w:r>
+              <w:t>19/12/21</w:t>
+            </w:r>
+          </w:p>
+        </w:tc>
+        <w:tc>
+          <w:tcPr>
+            <w:tcW w:w="3714" w:type="dxa"/>
+            <w:tcBorders>
+              <w:top w:val="single" w:sz="4" w:space="0" w:color="auto"/>
+              <w:left w:val="single" w:sz="4" w:space="0" w:color="auto"/>
+              <w:bottom w:val="single" w:sz="4" w:space="0" w:color="auto"/>
+              <w:right w:val="single" w:sz="4" w:space="0" w:color="auto"/>
+            </w:tcBorders>
+            <w:hideMark/>
+          </w:tcPr>
+          <w:p>
+            <w:r>
+              <w:t xml:space="preserve">Clasifican casos de uso y se documentan interfaces en </w:t>
+            </w:r>
+            <w:proofErr w:type="spellStart"/>
+            <w:r>
+              <w:t>Balsamiq</w:t>
+            </w:r>
+            <w:proofErr w:type="spellEnd"/>
+          </w:p>
+        </w:tc>
+        <w:tc>
+          <w:tcPr>
+            <w:tcW w:w="1553" w:type="dxa"/>
+            <w:tcBorders>
+              <w:top w:val="single" w:sz="4" w:space="0" w:color="auto"/>
+              <w:left w:val="single" w:sz="4" w:space="0" w:color="auto"/>
+              <w:bottom w:val="single" w:sz="4" w:space="0" w:color="auto"/>
+              <w:right w:val="single" w:sz="4" w:space="0" w:color="auto"/>
+            </w:tcBorders>
+            <w:hideMark/>
+          </w:tcPr>
+          <w:p>
+            <w:r>
+              <w:t>5</w:t>
+            </w:r>
+          </w:p>
+        </w:tc>
+      </w:tr>
+      <w:tr>
+        <w:tc>
+          <w:tcPr>
+            <w:tcW w:w="1809" w:type="dxa"/>
+            <w:tcBorders>
+              <w:top w:val="single" w:sz="4" w:space="0" w:color="auto"/>
+              <w:left w:val="single" w:sz="4" w:space="0" w:color="auto"/>
+              <w:bottom w:val="single" w:sz="4" w:space="0" w:color="auto"/>
+              <w:right w:val="single" w:sz="4" w:space="0" w:color="auto"/>
+            </w:tcBorders>
+            <w:hideMark/>
+          </w:tcPr>
+          <w:p>
+            <w:r>
+              <w:t>Diagramas de actividad, modelo de dominio</w:t>
+            </w:r>
+          </w:p>
+        </w:tc>
+        <w:tc>
+          <w:tcPr>
+            <w:tcW w:w="1418" w:type="dxa"/>
+            <w:tcBorders>
+              <w:top w:val="single" w:sz="4" w:space="0" w:color="auto"/>
+              <w:left w:val="single" w:sz="4" w:space="0" w:color="auto"/>
+              <w:bottom w:val="single" w:sz="4" w:space="0" w:color="auto"/>
+              <w:right w:val="single" w:sz="4" w:space="0" w:color="auto"/>
+            </w:tcBorders>
+            <w:hideMark/>
+          </w:tcPr>
+          <w:p>
+            <w:r>
+              <w:t>21/12/21</w:t>
+            </w:r>
+          </w:p>
+        </w:tc>
+        <w:tc>
+          <w:tcPr>
+            <w:tcW w:w="3714" w:type="dxa"/>
+            <w:tcBorders>
+              <w:top w:val="single" w:sz="4" w:space="0" w:color="auto"/>
+              <w:left w:val="single" w:sz="4" w:space="0" w:color="auto"/>
+              <w:bottom w:val="single" w:sz="4" w:space="0" w:color="auto"/>
+              <w:right w:val="single" w:sz="4" w:space="0" w:color="auto"/>
+            </w:tcBorders>
+            <w:hideMark/>
+          </w:tcPr>
+          <w:p>
+            <w:r>
+              <w:t>Diagrama de actividad, todos los casos de uso documentados, primer diagrama de flujo y modelo de dominio</w:t>
+            </w:r>
+          </w:p>
+        </w:tc>
+        <w:tc>
+          <w:tcPr>
+            <w:tcW w:w="1553" w:type="dxa"/>
+            <w:tcBorders>
+              <w:top w:val="single" w:sz="4" w:space="0" w:color="auto"/>
+              <w:left w:val="single" w:sz="4" w:space="0" w:color="auto"/>
+              <w:bottom w:val="single" w:sz="4" w:space="0" w:color="auto"/>
+              <w:right w:val="single" w:sz="4" w:space="0" w:color="auto"/>
+            </w:tcBorders>
+            <w:hideMark/>
+          </w:tcPr>
+          <w:p>
+            <w:r>
+              <w:t>6</w:t>
+            </w:r>
+          </w:p>
+        </w:tc>
+      </w:tr>
+      <w:tr>
+        <w:tc>
+          <w:tcPr>
+            <w:tcW w:w="1809" w:type="dxa"/>
+            <w:tcBorders>
+              <w:top w:val="single" w:sz="4" w:space="0" w:color="auto"/>
+              <w:left w:val="single" w:sz="4" w:space="0" w:color="auto"/>
+              <w:bottom w:val="single" w:sz="4" w:space="0" w:color="auto"/>
+              <w:right w:val="single" w:sz="4" w:space="0" w:color="auto"/>
+            </w:tcBorders>
+            <w:hideMark/>
+          </w:tcPr>
+          <w:p>
+            <w:r>
+              <w:t>Diagramas de flujo, diagramas de caso de uso</w:t>
+            </w:r>
+          </w:p>
+        </w:tc>
+        <w:tc>
+          <w:tcPr>
+            <w:tcW w:w="1418" w:type="dxa"/>
+            <w:tcBorders>
+              <w:top w:val="single" w:sz="4" w:space="0" w:color="auto"/>
+              <w:left w:val="single" w:sz="4" w:space="0" w:color="auto"/>
+              <w:bottom w:val="single" w:sz="4" w:space="0" w:color="auto"/>
+              <w:right w:val="single" w:sz="4" w:space="0" w:color="auto"/>
+            </w:tcBorders>
+            <w:hideMark/>
+          </w:tcPr>
+          <w:p>
+            <w:r>
+              <w:t>22/12/21</w:t>
+            </w:r>
+          </w:p>
+        </w:tc>
+        <w:tc>
+          <w:tcPr>
+            <w:tcW w:w="3714" w:type="dxa"/>
+            <w:tcBorders>
+              <w:top w:val="single" w:sz="4" w:space="0" w:color="auto"/>
+              <w:left w:val="single" w:sz="4" w:space="0" w:color="auto"/>
+              <w:bottom w:val="single" w:sz="4" w:space="0" w:color="auto"/>
+              <w:right w:val="single" w:sz="4" w:space="0" w:color="auto"/>
+            </w:tcBorders>
+            <w:hideMark/>
+          </w:tcPr>
+          <w:p>
+            <w:r>
+              <w:t>Modificación en la documentación de casos de uso, agrega diagrama de flujo 3 y diagrama de caso de uso de administración y diagrama de flujo de ventas</w:t>
+            </w:r>
+          </w:p>
+        </w:tc>
+        <w:tc>
+          <w:tcPr>
+            <w:tcW w:w="1553" w:type="dxa"/>
+            <w:tcBorders>
+              <w:top w:val="single" w:sz="4" w:space="0" w:color="auto"/>
+              <w:left w:val="single" w:sz="4" w:space="0" w:color="auto"/>
+              <w:bottom w:val="single" w:sz="4" w:space="0" w:color="auto"/>
+              <w:right w:val="single" w:sz="4" w:space="0" w:color="auto"/>
+            </w:tcBorders>
+            <w:hideMark/>
+          </w:tcPr>
+          <w:p>
+            <w:r>
+              <w:t>7</w:t>
+            </w:r>
+          </w:p>
+        </w:tc>
+      </w:tr>
+      <w:tr>
+        <w:tc>
+          <w:tcPr>
+            <w:tcW w:w="1809" w:type="dxa"/>
+            <w:tcBorders>
+              <w:top w:val="single" w:sz="4" w:space="0" w:color="auto"/>
+              <w:left w:val="single" w:sz="4" w:space="0" w:color="auto"/>
+              <w:bottom w:val="single" w:sz="4" w:space="0" w:color="auto"/>
+              <w:right w:val="single" w:sz="4" w:space="0" w:color="auto"/>
+            </w:tcBorders>
+            <w:hideMark/>
+          </w:tcPr>
+          <w:p>
+            <w:r>
+              <w:t xml:space="preserve">Final </w:t>
+            </w:r>
+          </w:p>
+        </w:tc>
+        <w:tc>
+          <w:tcPr>
+            <w:tcW w:w="1418" w:type="dxa"/>
+            <w:tcBorders>
+              <w:top w:val="single" w:sz="4" w:space="0" w:color="auto"/>
+              <w:left w:val="single" w:sz="4" w:space="0" w:color="auto"/>
+              <w:bottom w:val="single" w:sz="4" w:space="0" w:color="auto"/>
+              <w:right w:val="single" w:sz="4" w:space="0" w:color="auto"/>
+            </w:tcBorders>
+            <w:hideMark/>
+          </w:tcPr>
+          <w:p>
+            <w:r>
+              <w:t>23/12/21</w:t>
+            </w:r>
+          </w:p>
+        </w:tc>
+        <w:tc>
+          <w:tcPr>
+            <w:tcW w:w="3714" w:type="dxa"/>
+            <w:tcBorders>
+              <w:top w:val="single" w:sz="4" w:space="0" w:color="auto"/>
+              <w:left w:val="single" w:sz="4" w:space="0" w:color="auto"/>
+              <w:bottom w:val="single" w:sz="4" w:space="0" w:color="auto"/>
+              <w:right w:val="single" w:sz="4" w:space="0" w:color="auto"/>
+            </w:tcBorders>
+            <w:hideMark/>
+          </w:tcPr>
+          <w:p>
+            <w:r>
+              <w:t>Se agrega introducción, historial de versiones, documentan diagramas.</w:t>
+            </w:r>
+          </w:p>
+        </w:tc>
+        <w:tc>
+          <w:tcPr>
+            <w:tcW w:w="1553" w:type="dxa"/>
+            <w:tcBorders>
+              <w:top w:val="single" w:sz="4" w:space="0" w:color="auto"/>
+              <w:left w:val="single" w:sz="4" w:space="0" w:color="auto"/>
+              <w:bottom w:val="single" w:sz="4" w:space="0" w:color="auto"/>
+              <w:right w:val="single" w:sz="4" w:space="0" w:color="auto"/>
+            </w:tcBorders>
+            <w:hideMark/>
+          </w:tcPr>
+          <w:p>
+            <w:r>
+              <w:t>8</w:t>
+            </w:r>
+          </w:p>
         </w:tc>
       </w:tr>
     </w:tbl>
@@ -1300,26 +1809,36 @@
       <w:pPr>
         <w:pStyle w:val="Ttulo1"/>
       </w:pPr>
-      <w:bookmarkStart w:id="0" w:name="_Toc90040876"/>
+      <w:bookmarkStart w:id="1" w:name="_Toc90040876"/>
       <w:r>
         <w:lastRenderedPageBreak/>
         <w:t>1 Introducción</w:t>
       </w:r>
-      <w:bookmarkEnd w:id="0"/>
+      <w:bookmarkEnd w:id="1"/>
     </w:p>
-    <w:p/>
     <w:p>
+      <w:r>
+        <w:t>En este documento se plantean los requerimientos para hacer un sistema de venta de productos de cine, donde se hacen varios diagramas y tablas detallando desde la base de datos con el modelo de dominio con sus relaciones, los casos de uso que deberá cumplir el sistema, así como la clasificación de los casos de uso por su utilidad, las de</w:t>
+      </w:r>
+      <w:r>
+        <w:t>scripciones detalladas de los ca</w:t>
+      </w:r>
+      <w:r>
+        <w:t>sos de uso, los diagramas de flujo donde se plantea el flujo principal y flujos alternativos que podrá tener el sistema, las 3 interfaces más importantes de cómo se deberá ver el sistema.</w:t>
+      </w:r>
+    </w:p>
+    <w:p>
       <w:pPr>
         <w:pStyle w:val="Ttulo1"/>
       </w:pPr>
-      <w:bookmarkStart w:id="1" w:name="_Toc90040877"/>
+      <w:bookmarkStart w:id="2" w:name="_Toc90040877"/>
       <w:r>
         <w:t xml:space="preserve">2 </w:t>
       </w:r>
       <w:r>
         <w:t>Modelo de dominio</w:t>
       </w:r>
-      <w:bookmarkEnd w:id="1"/>
+      <w:bookmarkEnd w:id="2"/>
     </w:p>
     <w:p>
       <w:r>
@@ -1353,24 +1872,24 @@
       <w:pPr>
         <w:pStyle w:val="Ttulo1"/>
       </w:pPr>
-      <w:bookmarkStart w:id="2" w:name="_Toc90040878"/>
+      <w:bookmarkStart w:id="3" w:name="_Toc90040878"/>
       <w:r>
         <w:t xml:space="preserve">3 </w:t>
       </w:r>
       <w:r>
         <w:t>Diagramas y clasificación de casos de uso</w:t>
       </w:r>
-      <w:bookmarkEnd w:id="2"/>
+      <w:bookmarkEnd w:id="3"/>
     </w:p>
     <w:p>
       <w:pPr>
         <w:pStyle w:val="Ttulo2"/>
       </w:pPr>
-      <w:bookmarkStart w:id="3" w:name="_Toc90040879"/>
+      <w:bookmarkStart w:id="4" w:name="_Toc90040879"/>
       <w:r>
         <w:t>3.1 Lista de casos de uso</w:t>
       </w:r>
-      <w:bookmarkEnd w:id="3"/>
+      <w:bookmarkEnd w:id="4"/>
     </w:p>
     <w:p>
       <w:r>
@@ -1538,6 +2057,7 @@
               <w:rPr>
                 <w:sz w:val="24"/>
               </w:rPr>
+              <w:lastRenderedPageBreak/>
               <w:t>Ven-3</w:t>
             </w:r>
           </w:p>
@@ -1766,7 +2286,6 @@
               <w:rPr>
                 <w:sz w:val="24"/>
               </w:rPr>
-              <w:lastRenderedPageBreak/>
               <w:t>Admin-3</w:t>
             </w:r>
           </w:p>
@@ -1796,13 +2315,16 @@
       <w:pPr>
         <w:pStyle w:val="Ttulo2"/>
       </w:pPr>
-      <w:bookmarkStart w:id="4" w:name="_Toc90040880"/>
+      <w:bookmarkStart w:id="5" w:name="_Toc90040880"/>
       <w:r>
         <w:t>3.2 Clasificación de casos de uso</w:t>
       </w:r>
-      <w:bookmarkEnd w:id="4"/>
+      <w:bookmarkEnd w:id="5"/>
     </w:p>
     <w:p>
+      <w:pPr>
+        <w:jc w:val="center"/>
+      </w:pPr>
       <w:r>
         <w:rPr>
           <w:noProof/>
@@ -1854,15 +2376,65 @@
     </w:p>
     <w:p>
       <w:pPr>
+        <w:jc w:val="center"/>
+      </w:pPr>
+    </w:p>
+    <w:p>
+      <w:pPr>
+        <w:jc w:val="center"/>
+      </w:pPr>
+    </w:p>
+    <w:p>
+      <w:pPr>
+        <w:jc w:val="center"/>
+      </w:pPr>
+    </w:p>
+    <w:p>
+      <w:pPr>
+        <w:jc w:val="center"/>
+      </w:pPr>
+    </w:p>
+    <w:p>
+      <w:pPr>
+        <w:jc w:val="center"/>
+      </w:pPr>
+    </w:p>
+    <w:p>
+      <w:pPr>
+        <w:jc w:val="center"/>
+      </w:pPr>
+    </w:p>
+    <w:p>
+      <w:pPr>
+        <w:jc w:val="center"/>
+      </w:pPr>
+    </w:p>
+    <w:p>
+      <w:pPr>
+        <w:jc w:val="center"/>
+      </w:pPr>
+    </w:p>
+    <w:p>
+      <w:pPr>
+        <w:jc w:val="center"/>
+      </w:pPr>
+    </w:p>
+    <w:p>
+      <w:pPr>
+        <w:jc w:val="center"/>
+      </w:pPr>
+    </w:p>
+    <w:p>
+      <w:pPr>
         <w:pStyle w:val="Ttulo2"/>
       </w:pPr>
-      <w:bookmarkStart w:id="5" w:name="_Toc90040881"/>
+      <w:bookmarkStart w:id="6" w:name="_Toc90040881"/>
       <w:r>
+        <w:lastRenderedPageBreak/>
         <w:t>3.3 Diagramas de casos de uso</w:t>
       </w:r>
-      <w:bookmarkEnd w:id="5"/>
+      <w:bookmarkEnd w:id="6"/>
     </w:p>
-    <w:p/>
     <w:p>
       <w:pPr>
         <w:jc w:val="center"/>
@@ -1872,11 +2444,10 @@
           <w:noProof/>
           <w:lang w:eastAsia="es-MX"/>
         </w:rPr>
-        <w:lastRenderedPageBreak/>
         <w:drawing>
-          <wp:inline distT="0" distB="0" distL="0" distR="0" wp14:anchorId="08915D11" wp14:editId="290D3325">
-            <wp:extent cx="5671185" cy="3623536"/>
-            <wp:effectExtent l="0" t="0" r="5715" b="0"/>
+          <wp:inline distT="0" distB="0" distL="0" distR="0" wp14:anchorId="08915D11" wp14:editId="44427F58">
+            <wp:extent cx="5343525" cy="3414181"/>
+            <wp:effectExtent l="0" t="0" r="0" b="0"/>
             <wp:docPr id="9" name="Imagen 9" descr="C:\Users\Folken\Documents\AYDSC\CU admin.png"/>
             <wp:cNvGraphicFramePr>
               <a:graphicFrameLocks xmlns:a="http://schemas.openxmlformats.org/drawingml/2006/main" noChangeAspect="1"/>
@@ -1906,7 +2477,7 @@
                   <pic:spPr bwMode="auto">
                     <a:xfrm>
                       <a:off x="0" y="0"/>
-                      <a:ext cx="5671185" cy="3623536"/>
+                      <a:ext cx="5348465" cy="3417337"/>
                     </a:xfrm>
                     <a:prstGeom prst="rect">
                       <a:avLst/>
@@ -1922,8 +2493,6 @@
           </wp:inline>
         </w:drawing>
       </w:r>
-      <w:bookmarkStart w:id="6" w:name="_GoBack"/>
-      <w:bookmarkEnd w:id="6"/>
     </w:p>
     <w:p>
       <w:pPr>
@@ -3309,6 +3878,8 @@
       </w:tr>
     </w:tbl>
     <w:p/>
+    <w:p/>
+    <w:p/>
     <w:tbl>
       <w:tblPr>
         <w:tblStyle w:val="Cuadrculaclara-nfasis4"/>
@@ -3342,6 +3913,7 @@
                 <w:rFonts w:ascii="Arial" w:hAnsi="Arial" w:cs="Arial"/>
                 <w:sz w:val="28"/>
               </w:rPr>
+              <w:lastRenderedPageBreak/>
               <w:t>ID y Nombre:</w:t>
             </w:r>
           </w:p>
@@ -3392,7 +3964,6 @@
                 <w:rFonts w:ascii="Arial" w:hAnsi="Arial" w:cs="Arial"/>
                 <w:sz w:val="28"/>
               </w:rPr>
-              <w:lastRenderedPageBreak/>
               <w:t>Creado por:</w:t>
             </w:r>
           </w:p>
@@ -3872,7 +4443,15 @@
                 <w:rFonts w:ascii="Arial" w:hAnsi="Arial" w:cs="Arial"/>
                 <w:sz w:val="28"/>
               </w:rPr>
-              <w:t>Pre2.-El ticket  debe ser válido es decir debe de haber una hora de diferencia antes de iniciar la función.</w:t>
+              <w:t xml:space="preserve">Pre2.-El ticket  debe ser válido es </w:t>
+            </w:r>
+            <w:r>
+              <w:rPr>
+                <w:rFonts w:ascii="Arial" w:hAnsi="Arial" w:cs="Arial"/>
+                <w:sz w:val="28"/>
+              </w:rPr>
+              <w:lastRenderedPageBreak/>
+              <w:t>decir debe de haber una hora de diferencia antes de iniciar la función.</w:t>
             </w:r>
           </w:p>
           <w:p>
@@ -3889,7 +4468,6 @@
                 <w:rFonts w:ascii="Arial" w:hAnsi="Arial" w:cs="Arial"/>
                 <w:sz w:val="28"/>
               </w:rPr>
-              <w:lastRenderedPageBreak/>
               <w:t>Pre3. Las promociones estarán almacenadas en la base de datos.</w:t>
             </w:r>
           </w:p>
@@ -4421,7 +4999,15 @@
                 <w:rFonts w:ascii="Arial" w:hAnsi="Arial" w:cs="Arial"/>
                 <w:sz w:val="28"/>
               </w:rPr>
-              <w:t>2.3 El actor oprime el botón agregar.</w:t>
+              <w:t xml:space="preserve">2.3 El actor oprime el botón </w:t>
+            </w:r>
+            <w:r>
+              <w:rPr>
+                <w:rFonts w:ascii="Arial" w:hAnsi="Arial" w:cs="Arial"/>
+                <w:sz w:val="28"/>
+              </w:rPr>
+              <w:lastRenderedPageBreak/>
+              <w:t>agregar.</w:t>
             </w:r>
           </w:p>
           <w:p>
@@ -4454,7 +5040,343 @@
                 <w:rFonts w:ascii="Arial" w:hAnsi="Arial" w:cs="Arial"/>
                 <w:sz w:val="28"/>
               </w:rPr>
-              <w:t xml:space="preserve"> al paso 1 agregando a la lista lo </w:t>
+              <w:t xml:space="preserve"> al paso 1 agregando a la lista lo seleccionado por el actor.</w:t>
+            </w:r>
+          </w:p>
+          <w:p>
+            <w:pPr>
+              <w:jc w:val="both"/>
+              <w:cnfStyle w:val="000000010000" w:firstRow="0" w:lastRow="0" w:firstColumn="0" w:lastColumn="0" w:oddVBand="0" w:evenVBand="0" w:oddHBand="0" w:evenHBand="1" w:firstRowFirstColumn="0" w:firstRowLastColumn="0" w:lastRowFirstColumn="0" w:lastRowLastColumn="0"/>
+              <w:rPr>
+                <w:rFonts w:ascii="Arial" w:hAnsi="Arial" w:cs="Arial"/>
+                <w:sz w:val="28"/>
+              </w:rPr>
+            </w:pPr>
+            <w:r>
+              <w:rPr>
+                <w:rFonts w:ascii="Arial" w:hAnsi="Arial" w:cs="Arial"/>
+                <w:sz w:val="28"/>
+              </w:rPr>
+              <w:t>2.4 El actor no selecciona ninguna bebida oprime cancelar para regresar al paso 1.</w:t>
+            </w:r>
+          </w:p>
+          <w:p>
+            <w:pPr>
+              <w:jc w:val="both"/>
+              <w:cnfStyle w:val="000000010000" w:firstRow="0" w:lastRow="0" w:firstColumn="0" w:lastColumn="0" w:oddVBand="0" w:evenVBand="0" w:oddHBand="0" w:evenHBand="1" w:firstRowFirstColumn="0" w:firstRowLastColumn="0" w:lastRowFirstColumn="0" w:lastRowLastColumn="0"/>
+              <w:rPr>
+                <w:rFonts w:ascii="Arial" w:hAnsi="Arial" w:cs="Arial"/>
+                <w:sz w:val="28"/>
+              </w:rPr>
+            </w:pPr>
+          </w:p>
+          <w:p>
+            <w:pPr>
+              <w:jc w:val="both"/>
+              <w:cnfStyle w:val="000000010000" w:firstRow="0" w:lastRow="0" w:firstColumn="0" w:lastColumn="0" w:oddVBand="0" w:evenVBand="0" w:oddHBand="0" w:evenHBand="1" w:firstRowFirstColumn="0" w:firstRowLastColumn="0" w:lastRowFirstColumn="0" w:lastRowLastColumn="0"/>
+              <w:rPr>
+                <w:rFonts w:ascii="Arial" w:hAnsi="Arial" w:cs="Arial"/>
+                <w:sz w:val="28"/>
+              </w:rPr>
+            </w:pPr>
+            <w:r>
+              <w:rPr>
+                <w:rFonts w:ascii="Arial" w:hAnsi="Arial" w:cs="Arial"/>
+                <w:sz w:val="28"/>
+              </w:rPr>
+              <w:t>En el paso 3 al hacer clic en el botón palomitas entras en la ventana de palomitas:</w:t>
+            </w:r>
+          </w:p>
+          <w:p>
+            <w:pPr>
+              <w:jc w:val="both"/>
+              <w:cnfStyle w:val="000000010000" w:firstRow="0" w:lastRow="0" w:firstColumn="0" w:lastColumn="0" w:oddVBand="0" w:evenVBand="0" w:oddHBand="0" w:evenHBand="1" w:firstRowFirstColumn="0" w:firstRowLastColumn="0" w:lastRowFirstColumn="0" w:lastRowLastColumn="0"/>
+              <w:rPr>
+                <w:rFonts w:ascii="Arial" w:hAnsi="Arial" w:cs="Arial"/>
+                <w:sz w:val="28"/>
+              </w:rPr>
+            </w:pPr>
+          </w:p>
+          <w:p>
+            <w:pPr>
+              <w:jc w:val="both"/>
+              <w:cnfStyle w:val="000000010000" w:firstRow="0" w:lastRow="0" w:firstColumn="0" w:lastColumn="0" w:oddVBand="0" w:evenVBand="0" w:oddHBand="0" w:evenHBand="1" w:firstRowFirstColumn="0" w:firstRowLastColumn="0" w:lastRowFirstColumn="0" w:lastRowLastColumn="0"/>
+              <w:rPr>
+                <w:rFonts w:ascii="Arial" w:hAnsi="Arial" w:cs="Arial"/>
+                <w:sz w:val="28"/>
+              </w:rPr>
+            </w:pPr>
+            <w:r>
+              <w:rPr>
+                <w:rFonts w:ascii="Arial" w:hAnsi="Arial" w:cs="Arial"/>
+                <w:sz w:val="28"/>
+              </w:rPr>
+              <w:t>3.1El actor puede seleccionar las palomitas de su interés.</w:t>
+            </w:r>
+          </w:p>
+          <w:p>
+            <w:pPr>
+              <w:jc w:val="both"/>
+              <w:cnfStyle w:val="000000010000" w:firstRow="0" w:lastRow="0" w:firstColumn="0" w:lastColumn="0" w:oddVBand="0" w:evenVBand="0" w:oddHBand="0" w:evenHBand="1" w:firstRowFirstColumn="0" w:firstRowLastColumn="0" w:lastRowFirstColumn="0" w:lastRowLastColumn="0"/>
+              <w:rPr>
+                <w:rFonts w:ascii="Arial" w:hAnsi="Arial" w:cs="Arial"/>
+                <w:sz w:val="28"/>
+              </w:rPr>
+            </w:pPr>
+            <w:r>
+              <w:rPr>
+                <w:rFonts w:ascii="Arial" w:hAnsi="Arial" w:cs="Arial"/>
+                <w:sz w:val="28"/>
+              </w:rPr>
+              <w:t>3.2 El actor puede especificar cuantas palomitas desea.</w:t>
+            </w:r>
+          </w:p>
+          <w:p>
+            <w:pPr>
+              <w:jc w:val="both"/>
+              <w:cnfStyle w:val="000000010000" w:firstRow="0" w:lastRow="0" w:firstColumn="0" w:lastColumn="0" w:oddVBand="0" w:evenVBand="0" w:oddHBand="0" w:evenHBand="1" w:firstRowFirstColumn="0" w:firstRowLastColumn="0" w:lastRowFirstColumn="0" w:lastRowLastColumn="0"/>
+              <w:rPr>
+                <w:rFonts w:ascii="Arial" w:hAnsi="Arial" w:cs="Arial"/>
+                <w:sz w:val="28"/>
+              </w:rPr>
+            </w:pPr>
+            <w:r>
+              <w:rPr>
+                <w:rFonts w:ascii="Arial" w:hAnsi="Arial" w:cs="Arial"/>
+                <w:sz w:val="28"/>
+              </w:rPr>
+              <w:t>3.3 El actor oprime el botón agregar.</w:t>
+            </w:r>
+          </w:p>
+          <w:p>
+            <w:pPr>
+              <w:jc w:val="both"/>
+              <w:cnfStyle w:val="000000010000" w:firstRow="0" w:lastRow="0" w:firstColumn="0" w:lastColumn="0" w:oddVBand="0" w:evenVBand="0" w:oddHBand="0" w:evenHBand="1" w:firstRowFirstColumn="0" w:firstRowLastColumn="0" w:lastRowFirstColumn="0" w:lastRowLastColumn="0"/>
+              <w:rPr>
+                <w:rFonts w:ascii="Arial" w:hAnsi="Arial" w:cs="Arial"/>
+                <w:sz w:val="28"/>
+              </w:rPr>
+            </w:pPr>
+            <w:r>
+              <w:rPr>
+                <w:rFonts w:ascii="Arial" w:hAnsi="Arial" w:cs="Arial"/>
+                <w:sz w:val="28"/>
+              </w:rPr>
+              <w:t xml:space="preserve">3.3.1 El sistema lo </w:t>
+            </w:r>
+            <w:proofErr w:type="spellStart"/>
+            <w:r>
+              <w:rPr>
+                <w:rFonts w:ascii="Arial" w:hAnsi="Arial" w:cs="Arial"/>
+                <w:sz w:val="28"/>
+              </w:rPr>
+              <w:t>redirecciona</w:t>
+            </w:r>
+            <w:proofErr w:type="spellEnd"/>
+            <w:r>
+              <w:rPr>
+                <w:rFonts w:ascii="Arial" w:hAnsi="Arial" w:cs="Arial"/>
+                <w:sz w:val="28"/>
+              </w:rPr>
+              <w:t xml:space="preserve"> al paso 1 agregando a la lista lo seleccionado por el actor.</w:t>
+            </w:r>
+          </w:p>
+          <w:p>
+            <w:pPr>
+              <w:jc w:val="both"/>
+              <w:cnfStyle w:val="000000010000" w:firstRow="0" w:lastRow="0" w:firstColumn="0" w:lastColumn="0" w:oddVBand="0" w:evenVBand="0" w:oddHBand="0" w:evenHBand="1" w:firstRowFirstColumn="0" w:firstRowLastColumn="0" w:lastRowFirstColumn="0" w:lastRowLastColumn="0"/>
+              <w:rPr>
+                <w:rFonts w:ascii="Arial" w:hAnsi="Arial" w:cs="Arial"/>
+                <w:sz w:val="28"/>
+              </w:rPr>
+            </w:pPr>
+            <w:r>
+              <w:rPr>
+                <w:rFonts w:ascii="Arial" w:hAnsi="Arial" w:cs="Arial"/>
+                <w:sz w:val="28"/>
+              </w:rPr>
+              <w:t>3.4 El actor no selecciona ninguna palomita oprime cancelar para regresar al paso 1.</w:t>
+            </w:r>
+          </w:p>
+          <w:p>
+            <w:pPr>
+              <w:jc w:val="both"/>
+              <w:cnfStyle w:val="000000010000" w:firstRow="0" w:lastRow="0" w:firstColumn="0" w:lastColumn="0" w:oddVBand="0" w:evenVBand="0" w:oddHBand="0" w:evenHBand="1" w:firstRowFirstColumn="0" w:firstRowLastColumn="0" w:lastRowFirstColumn="0" w:lastRowLastColumn="0"/>
+              <w:rPr>
+                <w:rFonts w:ascii="Arial" w:hAnsi="Arial" w:cs="Arial"/>
+                <w:sz w:val="28"/>
+              </w:rPr>
+            </w:pPr>
+          </w:p>
+          <w:p>
+            <w:pPr>
+              <w:jc w:val="both"/>
+              <w:cnfStyle w:val="000000010000" w:firstRow="0" w:lastRow="0" w:firstColumn="0" w:lastColumn="0" w:oddVBand="0" w:evenVBand="0" w:oddHBand="0" w:evenHBand="1" w:firstRowFirstColumn="0" w:firstRowLastColumn="0" w:lastRowFirstColumn="0" w:lastRowLastColumn="0"/>
+              <w:rPr>
+                <w:rFonts w:ascii="Arial" w:hAnsi="Arial" w:cs="Arial"/>
+                <w:sz w:val="28"/>
+              </w:rPr>
+            </w:pPr>
+            <w:r>
+              <w:rPr>
+                <w:rFonts w:ascii="Arial" w:hAnsi="Arial" w:cs="Arial"/>
+                <w:sz w:val="28"/>
+              </w:rPr>
+              <w:t>En el paso 4 al hacer clic en el botón otros entras en la ventana de otros:</w:t>
+            </w:r>
+          </w:p>
+          <w:p>
+            <w:pPr>
+              <w:jc w:val="both"/>
+              <w:cnfStyle w:val="000000010000" w:firstRow="0" w:lastRow="0" w:firstColumn="0" w:lastColumn="0" w:oddVBand="0" w:evenVBand="0" w:oddHBand="0" w:evenHBand="1" w:firstRowFirstColumn="0" w:firstRowLastColumn="0" w:lastRowFirstColumn="0" w:lastRowLastColumn="0"/>
+              <w:rPr>
+                <w:rFonts w:ascii="Arial" w:hAnsi="Arial" w:cs="Arial"/>
+                <w:sz w:val="28"/>
+              </w:rPr>
+            </w:pPr>
+          </w:p>
+          <w:p>
+            <w:pPr>
+              <w:jc w:val="both"/>
+              <w:cnfStyle w:val="000000010000" w:firstRow="0" w:lastRow="0" w:firstColumn="0" w:lastColumn="0" w:oddVBand="0" w:evenVBand="0" w:oddHBand="0" w:evenHBand="1" w:firstRowFirstColumn="0" w:firstRowLastColumn="0" w:lastRowFirstColumn="0" w:lastRowLastColumn="0"/>
+              <w:rPr>
+                <w:rFonts w:ascii="Arial" w:hAnsi="Arial" w:cs="Arial"/>
+                <w:sz w:val="28"/>
+              </w:rPr>
+            </w:pPr>
+            <w:r>
+              <w:rPr>
+                <w:rFonts w:ascii="Arial" w:hAnsi="Arial" w:cs="Arial"/>
+                <w:sz w:val="28"/>
+              </w:rPr>
+              <w:t>4.1El actor puede seleccionar su snack de su interés.</w:t>
+            </w:r>
+          </w:p>
+          <w:p>
+            <w:pPr>
+              <w:jc w:val="both"/>
+              <w:cnfStyle w:val="000000010000" w:firstRow="0" w:lastRow="0" w:firstColumn="0" w:lastColumn="0" w:oddVBand="0" w:evenVBand="0" w:oddHBand="0" w:evenHBand="1" w:firstRowFirstColumn="0" w:firstRowLastColumn="0" w:lastRowFirstColumn="0" w:lastRowLastColumn="0"/>
+              <w:rPr>
+                <w:rFonts w:ascii="Arial" w:hAnsi="Arial" w:cs="Arial"/>
+                <w:sz w:val="28"/>
+              </w:rPr>
+            </w:pPr>
+            <w:r>
+              <w:rPr>
+                <w:rFonts w:ascii="Arial" w:hAnsi="Arial" w:cs="Arial"/>
+                <w:sz w:val="28"/>
+              </w:rPr>
+              <w:t xml:space="preserve">4.2 El actor puede especificar cuantas </w:t>
+            </w:r>
+            <w:proofErr w:type="spellStart"/>
+            <w:r>
+              <w:rPr>
+                <w:rFonts w:ascii="Arial" w:hAnsi="Arial" w:cs="Arial"/>
+                <w:sz w:val="28"/>
+              </w:rPr>
+              <w:t>snacks</w:t>
+            </w:r>
+            <w:proofErr w:type="spellEnd"/>
+            <w:r>
+              <w:rPr>
+                <w:rFonts w:ascii="Arial" w:hAnsi="Arial" w:cs="Arial"/>
+                <w:sz w:val="28"/>
+              </w:rPr>
+              <w:t xml:space="preserve"> desea.</w:t>
+            </w:r>
+          </w:p>
+          <w:p>
+            <w:pPr>
+              <w:jc w:val="both"/>
+              <w:cnfStyle w:val="000000010000" w:firstRow="0" w:lastRow="0" w:firstColumn="0" w:lastColumn="0" w:oddVBand="0" w:evenVBand="0" w:oddHBand="0" w:evenHBand="1" w:firstRowFirstColumn="0" w:firstRowLastColumn="0" w:lastRowFirstColumn="0" w:lastRowLastColumn="0"/>
+              <w:rPr>
+                <w:rFonts w:ascii="Arial" w:hAnsi="Arial" w:cs="Arial"/>
+                <w:sz w:val="28"/>
+              </w:rPr>
+            </w:pPr>
+            <w:r>
+              <w:rPr>
+                <w:rFonts w:ascii="Arial" w:hAnsi="Arial" w:cs="Arial"/>
+                <w:sz w:val="28"/>
+              </w:rPr>
+              <w:t>4.3 El actor oprime el botón agregar.</w:t>
+            </w:r>
+          </w:p>
+          <w:p>
+            <w:pPr>
+              <w:jc w:val="both"/>
+              <w:cnfStyle w:val="000000010000" w:firstRow="0" w:lastRow="0" w:firstColumn="0" w:lastColumn="0" w:oddVBand="0" w:evenVBand="0" w:oddHBand="0" w:evenHBand="1" w:firstRowFirstColumn="0" w:firstRowLastColumn="0" w:lastRowFirstColumn="0" w:lastRowLastColumn="0"/>
+              <w:rPr>
+                <w:rFonts w:ascii="Arial" w:hAnsi="Arial" w:cs="Arial"/>
+                <w:sz w:val="28"/>
+              </w:rPr>
+            </w:pPr>
+            <w:r>
+              <w:rPr>
+                <w:rFonts w:ascii="Arial" w:hAnsi="Arial" w:cs="Arial"/>
+                <w:sz w:val="28"/>
+              </w:rPr>
+              <w:t xml:space="preserve">4.3.1 El sistema lo </w:t>
+            </w:r>
+            <w:proofErr w:type="spellStart"/>
+            <w:r>
+              <w:rPr>
+                <w:rFonts w:ascii="Arial" w:hAnsi="Arial" w:cs="Arial"/>
+                <w:sz w:val="28"/>
+              </w:rPr>
+              <w:t>redirecciona</w:t>
+            </w:r>
+            <w:proofErr w:type="spellEnd"/>
+            <w:r>
+              <w:rPr>
+                <w:rFonts w:ascii="Arial" w:hAnsi="Arial" w:cs="Arial"/>
+                <w:sz w:val="28"/>
+              </w:rPr>
+              <w:t xml:space="preserve"> al paso 1 agregando a la lista lo seleccionado por el actor.</w:t>
+            </w:r>
+          </w:p>
+          <w:p>
+            <w:pPr>
+              <w:jc w:val="both"/>
+              <w:cnfStyle w:val="000000010000" w:firstRow="0" w:lastRow="0" w:firstColumn="0" w:lastColumn="0" w:oddVBand="0" w:evenVBand="0" w:oddHBand="0" w:evenHBand="1" w:firstRowFirstColumn="0" w:firstRowLastColumn="0" w:lastRowFirstColumn="0" w:lastRowLastColumn="0"/>
+              <w:rPr>
+                <w:rFonts w:ascii="Arial" w:hAnsi="Arial" w:cs="Arial"/>
+                <w:sz w:val="28"/>
+              </w:rPr>
+            </w:pPr>
+            <w:r>
+              <w:rPr>
+                <w:rFonts w:ascii="Arial" w:hAnsi="Arial" w:cs="Arial"/>
+                <w:sz w:val="28"/>
+              </w:rPr>
+              <w:t>4.4 El actor no selecciona ninguna snack oprime cancelar para regresar al paso 1.</w:t>
+            </w:r>
+          </w:p>
+          <w:p>
+            <w:pPr>
+              <w:jc w:val="both"/>
+              <w:cnfStyle w:val="000000010000" w:firstRow="0" w:lastRow="0" w:firstColumn="0" w:lastColumn="0" w:oddVBand="0" w:evenVBand="0" w:oddHBand="0" w:evenHBand="1" w:firstRowFirstColumn="0" w:firstRowLastColumn="0" w:lastRowFirstColumn="0" w:lastRowLastColumn="0"/>
+              <w:rPr>
+                <w:rFonts w:ascii="Arial" w:hAnsi="Arial" w:cs="Arial"/>
+                <w:sz w:val="28"/>
+              </w:rPr>
+            </w:pPr>
+          </w:p>
+          <w:p>
+            <w:pPr>
+              <w:jc w:val="both"/>
+              <w:cnfStyle w:val="000000010000" w:firstRow="0" w:lastRow="0" w:firstColumn="0" w:lastColumn="0" w:oddVBand="0" w:evenVBand="0" w:oddHBand="0" w:evenHBand="1" w:firstRowFirstColumn="0" w:firstRowLastColumn="0" w:lastRowFirstColumn="0" w:lastRowLastColumn="0"/>
+              <w:rPr>
+                <w:rFonts w:ascii="Arial" w:hAnsi="Arial" w:cs="Arial"/>
+                <w:sz w:val="28"/>
+              </w:rPr>
+            </w:pPr>
+            <w:r>
+              <w:rPr>
+                <w:rFonts w:ascii="Arial" w:hAnsi="Arial" w:cs="Arial"/>
+                <w:sz w:val="28"/>
+              </w:rPr>
+              <w:t xml:space="preserve">En el paso 5 al hacer clic en el </w:t>
             </w:r>
             <w:r>
               <w:rPr>
@@ -4462,7 +5384,7 @@
                 <w:sz w:val="28"/>
               </w:rPr>
               <w:lastRenderedPageBreak/>
-              <w:t>seleccionado por el actor.</w:t>
+              <w:t>botón promociones entras en la ventana de promociones:</w:t>
             </w:r>
           </w:p>
           <w:p>
@@ -4474,13 +5396,6 @@
                 <w:sz w:val="28"/>
               </w:rPr>
             </w:pPr>
-            <w:r>
-              <w:rPr>
-                <w:rFonts w:ascii="Arial" w:hAnsi="Arial" w:cs="Arial"/>
-                <w:sz w:val="28"/>
-              </w:rPr>
-              <w:t>2.4 El actor no selecciona ninguna bebida oprime cancelar para regresar al paso 1.</w:t>
-            </w:r>
           </w:p>
           <w:p>
             <w:pPr>
@@ -4491,341 +5406,11 @@
                 <w:sz w:val="28"/>
               </w:rPr>
             </w:pPr>
-          </w:p>
-          <w:p>
-            <w:pPr>
-              <w:jc w:val="both"/>
-              <w:cnfStyle w:val="000000010000" w:firstRow="0" w:lastRow="0" w:firstColumn="0" w:lastColumn="0" w:oddVBand="0" w:evenVBand="0" w:oddHBand="0" w:evenHBand="1" w:firstRowFirstColumn="0" w:firstRowLastColumn="0" w:lastRowFirstColumn="0" w:lastRowLastColumn="0"/>
-              <w:rPr>
-                <w:rFonts w:ascii="Arial" w:hAnsi="Arial" w:cs="Arial"/>
-                <w:sz w:val="28"/>
-              </w:rPr>
-            </w:pPr>
-            <w:r>
-              <w:rPr>
-                <w:rFonts w:ascii="Arial" w:hAnsi="Arial" w:cs="Arial"/>
-                <w:sz w:val="28"/>
-              </w:rPr>
-              <w:t>En el paso 3 al hacer clic en el botón palomitas entras en la ventana de palomitas:</w:t>
-            </w:r>
-          </w:p>
-          <w:p>
-            <w:pPr>
-              <w:jc w:val="both"/>
-              <w:cnfStyle w:val="000000010000" w:firstRow="0" w:lastRow="0" w:firstColumn="0" w:lastColumn="0" w:oddVBand="0" w:evenVBand="0" w:oddHBand="0" w:evenHBand="1" w:firstRowFirstColumn="0" w:firstRowLastColumn="0" w:lastRowFirstColumn="0" w:lastRowLastColumn="0"/>
-              <w:rPr>
-                <w:rFonts w:ascii="Arial" w:hAnsi="Arial" w:cs="Arial"/>
-                <w:sz w:val="28"/>
-              </w:rPr>
-            </w:pPr>
-          </w:p>
-          <w:p>
-            <w:pPr>
-              <w:jc w:val="both"/>
-              <w:cnfStyle w:val="000000010000" w:firstRow="0" w:lastRow="0" w:firstColumn="0" w:lastColumn="0" w:oddVBand="0" w:evenVBand="0" w:oddHBand="0" w:evenHBand="1" w:firstRowFirstColumn="0" w:firstRowLastColumn="0" w:lastRowFirstColumn="0" w:lastRowLastColumn="0"/>
-              <w:rPr>
-                <w:rFonts w:ascii="Arial" w:hAnsi="Arial" w:cs="Arial"/>
-                <w:sz w:val="28"/>
-              </w:rPr>
-            </w:pPr>
-            <w:r>
-              <w:rPr>
-                <w:rFonts w:ascii="Arial" w:hAnsi="Arial" w:cs="Arial"/>
-                <w:sz w:val="28"/>
-              </w:rPr>
-              <w:t>3.1El actor puede seleccionar las palomitas de su interés.</w:t>
-            </w:r>
-          </w:p>
-          <w:p>
-            <w:pPr>
-              <w:jc w:val="both"/>
-              <w:cnfStyle w:val="000000010000" w:firstRow="0" w:lastRow="0" w:firstColumn="0" w:lastColumn="0" w:oddVBand="0" w:evenVBand="0" w:oddHBand="0" w:evenHBand="1" w:firstRowFirstColumn="0" w:firstRowLastColumn="0" w:lastRowFirstColumn="0" w:lastRowLastColumn="0"/>
-              <w:rPr>
-                <w:rFonts w:ascii="Arial" w:hAnsi="Arial" w:cs="Arial"/>
-                <w:sz w:val="28"/>
-              </w:rPr>
-            </w:pPr>
-            <w:r>
-              <w:rPr>
-                <w:rFonts w:ascii="Arial" w:hAnsi="Arial" w:cs="Arial"/>
-                <w:sz w:val="28"/>
-              </w:rPr>
-              <w:t>3.2 El actor puede especificar cuantas palomitas desea.</w:t>
-            </w:r>
-          </w:p>
-          <w:p>
-            <w:pPr>
-              <w:jc w:val="both"/>
-              <w:cnfStyle w:val="000000010000" w:firstRow="0" w:lastRow="0" w:firstColumn="0" w:lastColumn="0" w:oddVBand="0" w:evenVBand="0" w:oddHBand="0" w:evenHBand="1" w:firstRowFirstColumn="0" w:firstRowLastColumn="0" w:lastRowFirstColumn="0" w:lastRowLastColumn="0"/>
-              <w:rPr>
-                <w:rFonts w:ascii="Arial" w:hAnsi="Arial" w:cs="Arial"/>
-                <w:sz w:val="28"/>
-              </w:rPr>
-            </w:pPr>
-            <w:r>
-              <w:rPr>
-                <w:rFonts w:ascii="Arial" w:hAnsi="Arial" w:cs="Arial"/>
-                <w:sz w:val="28"/>
-              </w:rPr>
-              <w:t>3.3 El actor oprime el botón agregar.</w:t>
-            </w:r>
-          </w:p>
-          <w:p>
-            <w:pPr>
-              <w:jc w:val="both"/>
-              <w:cnfStyle w:val="000000010000" w:firstRow="0" w:lastRow="0" w:firstColumn="0" w:lastColumn="0" w:oddVBand="0" w:evenVBand="0" w:oddHBand="0" w:evenHBand="1" w:firstRowFirstColumn="0" w:firstRowLastColumn="0" w:lastRowFirstColumn="0" w:lastRowLastColumn="0"/>
-              <w:rPr>
-                <w:rFonts w:ascii="Arial" w:hAnsi="Arial" w:cs="Arial"/>
-                <w:sz w:val="28"/>
-              </w:rPr>
-            </w:pPr>
-            <w:r>
-              <w:rPr>
-                <w:rFonts w:ascii="Arial" w:hAnsi="Arial" w:cs="Arial"/>
-                <w:sz w:val="28"/>
-              </w:rPr>
-              <w:t xml:space="preserve">3.3.1 El sistema lo </w:t>
-            </w:r>
-            <w:proofErr w:type="spellStart"/>
-            <w:r>
-              <w:rPr>
-                <w:rFonts w:ascii="Arial" w:hAnsi="Arial" w:cs="Arial"/>
-                <w:sz w:val="28"/>
-              </w:rPr>
-              <w:t>redirecciona</w:t>
-            </w:r>
-            <w:proofErr w:type="spellEnd"/>
-            <w:r>
-              <w:rPr>
-                <w:rFonts w:ascii="Arial" w:hAnsi="Arial" w:cs="Arial"/>
-                <w:sz w:val="28"/>
-              </w:rPr>
-              <w:t xml:space="preserve"> al paso 1 agregando a la lista lo seleccionado por el actor.</w:t>
-            </w:r>
-          </w:p>
-          <w:p>
-            <w:pPr>
-              <w:jc w:val="both"/>
-              <w:cnfStyle w:val="000000010000" w:firstRow="0" w:lastRow="0" w:firstColumn="0" w:lastColumn="0" w:oddVBand="0" w:evenVBand="0" w:oddHBand="0" w:evenHBand="1" w:firstRowFirstColumn="0" w:firstRowLastColumn="0" w:lastRowFirstColumn="0" w:lastRowLastColumn="0"/>
-              <w:rPr>
-                <w:rFonts w:ascii="Arial" w:hAnsi="Arial" w:cs="Arial"/>
-                <w:sz w:val="28"/>
-              </w:rPr>
-            </w:pPr>
-            <w:r>
-              <w:rPr>
-                <w:rFonts w:ascii="Arial" w:hAnsi="Arial" w:cs="Arial"/>
-                <w:sz w:val="28"/>
-              </w:rPr>
-              <w:t>3.4 El actor no selecciona ninguna palomita oprime cancelar para regresar al paso 1.</w:t>
-            </w:r>
-          </w:p>
-          <w:p>
-            <w:pPr>
-              <w:jc w:val="both"/>
-              <w:cnfStyle w:val="000000010000" w:firstRow="0" w:lastRow="0" w:firstColumn="0" w:lastColumn="0" w:oddVBand="0" w:evenVBand="0" w:oddHBand="0" w:evenHBand="1" w:firstRowFirstColumn="0" w:firstRowLastColumn="0" w:lastRowFirstColumn="0" w:lastRowLastColumn="0"/>
-              <w:rPr>
-                <w:rFonts w:ascii="Arial" w:hAnsi="Arial" w:cs="Arial"/>
-                <w:sz w:val="28"/>
-              </w:rPr>
-            </w:pPr>
-          </w:p>
-          <w:p>
-            <w:pPr>
-              <w:jc w:val="both"/>
-              <w:cnfStyle w:val="000000010000" w:firstRow="0" w:lastRow="0" w:firstColumn="0" w:lastColumn="0" w:oddVBand="0" w:evenVBand="0" w:oddHBand="0" w:evenHBand="1" w:firstRowFirstColumn="0" w:firstRowLastColumn="0" w:lastRowFirstColumn="0" w:lastRowLastColumn="0"/>
-              <w:rPr>
-                <w:rFonts w:ascii="Arial" w:hAnsi="Arial" w:cs="Arial"/>
-                <w:sz w:val="28"/>
-              </w:rPr>
-            </w:pPr>
-            <w:r>
-              <w:rPr>
-                <w:rFonts w:ascii="Arial" w:hAnsi="Arial" w:cs="Arial"/>
-                <w:sz w:val="28"/>
-              </w:rPr>
-              <w:t>En el paso 4 al hacer clic en el botón otros entras en la ventana de otros:</w:t>
-            </w:r>
-          </w:p>
-          <w:p>
-            <w:pPr>
-              <w:jc w:val="both"/>
-              <w:cnfStyle w:val="000000010000" w:firstRow="0" w:lastRow="0" w:firstColumn="0" w:lastColumn="0" w:oddVBand="0" w:evenVBand="0" w:oddHBand="0" w:evenHBand="1" w:firstRowFirstColumn="0" w:firstRowLastColumn="0" w:lastRowFirstColumn="0" w:lastRowLastColumn="0"/>
-              <w:rPr>
-                <w:rFonts w:ascii="Arial" w:hAnsi="Arial" w:cs="Arial"/>
-                <w:sz w:val="28"/>
-              </w:rPr>
-            </w:pPr>
-          </w:p>
-          <w:p>
-            <w:pPr>
-              <w:jc w:val="both"/>
-              <w:cnfStyle w:val="000000010000" w:firstRow="0" w:lastRow="0" w:firstColumn="0" w:lastColumn="0" w:oddVBand="0" w:evenVBand="0" w:oddHBand="0" w:evenHBand="1" w:firstRowFirstColumn="0" w:firstRowLastColumn="0" w:lastRowFirstColumn="0" w:lastRowLastColumn="0"/>
-              <w:rPr>
-                <w:rFonts w:ascii="Arial" w:hAnsi="Arial" w:cs="Arial"/>
-                <w:sz w:val="28"/>
-              </w:rPr>
-            </w:pPr>
-            <w:r>
-              <w:rPr>
-                <w:rFonts w:ascii="Arial" w:hAnsi="Arial" w:cs="Arial"/>
-                <w:sz w:val="28"/>
-              </w:rPr>
-              <w:t>4.1El actor puede seleccionar su snack de su interés.</w:t>
-            </w:r>
-          </w:p>
-          <w:p>
-            <w:pPr>
-              <w:jc w:val="both"/>
-              <w:cnfStyle w:val="000000010000" w:firstRow="0" w:lastRow="0" w:firstColumn="0" w:lastColumn="0" w:oddVBand="0" w:evenVBand="0" w:oddHBand="0" w:evenHBand="1" w:firstRowFirstColumn="0" w:firstRowLastColumn="0" w:lastRowFirstColumn="0" w:lastRowLastColumn="0"/>
-              <w:rPr>
-                <w:rFonts w:ascii="Arial" w:hAnsi="Arial" w:cs="Arial"/>
-                <w:sz w:val="28"/>
-              </w:rPr>
-            </w:pPr>
-            <w:r>
-              <w:rPr>
-                <w:rFonts w:ascii="Arial" w:hAnsi="Arial" w:cs="Arial"/>
-                <w:sz w:val="28"/>
-              </w:rPr>
-              <w:t xml:space="preserve">4.2 El actor puede especificar cuantas </w:t>
-            </w:r>
-            <w:proofErr w:type="spellStart"/>
-            <w:r>
-              <w:rPr>
-                <w:rFonts w:ascii="Arial" w:hAnsi="Arial" w:cs="Arial"/>
-                <w:sz w:val="28"/>
-              </w:rPr>
-              <w:t>snacks</w:t>
-            </w:r>
-            <w:proofErr w:type="spellEnd"/>
-            <w:r>
-              <w:rPr>
-                <w:rFonts w:ascii="Arial" w:hAnsi="Arial" w:cs="Arial"/>
-                <w:sz w:val="28"/>
-              </w:rPr>
-              <w:t xml:space="preserve"> desea.</w:t>
-            </w:r>
-          </w:p>
-          <w:p>
-            <w:pPr>
-              <w:jc w:val="both"/>
-              <w:cnfStyle w:val="000000010000" w:firstRow="0" w:lastRow="0" w:firstColumn="0" w:lastColumn="0" w:oddVBand="0" w:evenVBand="0" w:oddHBand="0" w:evenHBand="1" w:firstRowFirstColumn="0" w:firstRowLastColumn="0" w:lastRowFirstColumn="0" w:lastRowLastColumn="0"/>
-              <w:rPr>
-                <w:rFonts w:ascii="Arial" w:hAnsi="Arial" w:cs="Arial"/>
-                <w:sz w:val="28"/>
-              </w:rPr>
-            </w:pPr>
-            <w:r>
-              <w:rPr>
-                <w:rFonts w:ascii="Arial" w:hAnsi="Arial" w:cs="Arial"/>
-                <w:sz w:val="28"/>
-              </w:rPr>
-              <w:t>4.3 El actor oprime el botón agregar.</w:t>
-            </w:r>
-          </w:p>
-          <w:p>
-            <w:pPr>
-              <w:jc w:val="both"/>
-              <w:cnfStyle w:val="000000010000" w:firstRow="0" w:lastRow="0" w:firstColumn="0" w:lastColumn="0" w:oddVBand="0" w:evenVBand="0" w:oddHBand="0" w:evenHBand="1" w:firstRowFirstColumn="0" w:firstRowLastColumn="0" w:lastRowFirstColumn="0" w:lastRowLastColumn="0"/>
-              <w:rPr>
-                <w:rFonts w:ascii="Arial" w:hAnsi="Arial" w:cs="Arial"/>
-                <w:sz w:val="28"/>
-              </w:rPr>
-            </w:pPr>
-            <w:r>
-              <w:rPr>
-                <w:rFonts w:ascii="Arial" w:hAnsi="Arial" w:cs="Arial"/>
-                <w:sz w:val="28"/>
-              </w:rPr>
-              <w:t xml:space="preserve">4.3.1 El sistema lo </w:t>
-            </w:r>
-            <w:proofErr w:type="spellStart"/>
-            <w:r>
-              <w:rPr>
-                <w:rFonts w:ascii="Arial" w:hAnsi="Arial" w:cs="Arial"/>
-                <w:sz w:val="28"/>
-              </w:rPr>
-              <w:t>redirecciona</w:t>
-            </w:r>
-            <w:proofErr w:type="spellEnd"/>
-            <w:r>
-              <w:rPr>
-                <w:rFonts w:ascii="Arial" w:hAnsi="Arial" w:cs="Arial"/>
-                <w:sz w:val="28"/>
-              </w:rPr>
-              <w:t xml:space="preserve"> al paso 1 agregando a la lista lo seleccionado por el actor.</w:t>
-            </w:r>
-          </w:p>
-          <w:p>
-            <w:pPr>
-              <w:jc w:val="both"/>
-              <w:cnfStyle w:val="000000010000" w:firstRow="0" w:lastRow="0" w:firstColumn="0" w:lastColumn="0" w:oddVBand="0" w:evenVBand="0" w:oddHBand="0" w:evenHBand="1" w:firstRowFirstColumn="0" w:firstRowLastColumn="0" w:lastRowFirstColumn="0" w:lastRowLastColumn="0"/>
-              <w:rPr>
-                <w:rFonts w:ascii="Arial" w:hAnsi="Arial" w:cs="Arial"/>
-                <w:sz w:val="28"/>
-              </w:rPr>
-            </w:pPr>
-            <w:r>
-              <w:rPr>
-                <w:rFonts w:ascii="Arial" w:hAnsi="Arial" w:cs="Arial"/>
-                <w:sz w:val="28"/>
-              </w:rPr>
-              <w:t>4.4 El actor no selecciona ninguna snack oprime cancelar para regresar al paso 1.</w:t>
-            </w:r>
-          </w:p>
-          <w:p>
-            <w:pPr>
-              <w:jc w:val="both"/>
-              <w:cnfStyle w:val="000000010000" w:firstRow="0" w:lastRow="0" w:firstColumn="0" w:lastColumn="0" w:oddVBand="0" w:evenVBand="0" w:oddHBand="0" w:evenHBand="1" w:firstRowFirstColumn="0" w:firstRowLastColumn="0" w:lastRowFirstColumn="0" w:lastRowLastColumn="0"/>
-              <w:rPr>
-                <w:rFonts w:ascii="Arial" w:hAnsi="Arial" w:cs="Arial"/>
-                <w:sz w:val="28"/>
-              </w:rPr>
-            </w:pPr>
-          </w:p>
-          <w:p>
-            <w:pPr>
-              <w:jc w:val="both"/>
-              <w:cnfStyle w:val="000000010000" w:firstRow="0" w:lastRow="0" w:firstColumn="0" w:lastColumn="0" w:oddVBand="0" w:evenVBand="0" w:oddHBand="0" w:evenHBand="1" w:firstRowFirstColumn="0" w:firstRowLastColumn="0" w:lastRowFirstColumn="0" w:lastRowLastColumn="0"/>
-              <w:rPr>
-                <w:rFonts w:ascii="Arial" w:hAnsi="Arial" w:cs="Arial"/>
-                <w:sz w:val="28"/>
-              </w:rPr>
-            </w:pPr>
-            <w:r>
-              <w:rPr>
-                <w:rFonts w:ascii="Arial" w:hAnsi="Arial" w:cs="Arial"/>
-                <w:sz w:val="28"/>
-              </w:rPr>
-              <w:t>En el paso 5 al hacer clic en el botón promociones entras en la ventana de promociones:</w:t>
-            </w:r>
-          </w:p>
-          <w:p>
-            <w:pPr>
-              <w:jc w:val="both"/>
-              <w:cnfStyle w:val="000000010000" w:firstRow="0" w:lastRow="0" w:firstColumn="0" w:lastColumn="0" w:oddVBand="0" w:evenVBand="0" w:oddHBand="0" w:evenHBand="1" w:firstRowFirstColumn="0" w:firstRowLastColumn="0" w:lastRowFirstColumn="0" w:lastRowLastColumn="0"/>
-              <w:rPr>
-                <w:rFonts w:ascii="Arial" w:hAnsi="Arial" w:cs="Arial"/>
-                <w:sz w:val="28"/>
-              </w:rPr>
-            </w:pPr>
-          </w:p>
-          <w:p>
-            <w:pPr>
-              <w:jc w:val="both"/>
-              <w:cnfStyle w:val="000000010000" w:firstRow="0" w:lastRow="0" w:firstColumn="0" w:lastColumn="0" w:oddVBand="0" w:evenVBand="0" w:oddHBand="0" w:evenHBand="1" w:firstRowFirstColumn="0" w:firstRowLastColumn="0" w:lastRowFirstColumn="0" w:lastRowLastColumn="0"/>
-              <w:rPr>
-                <w:rFonts w:ascii="Arial" w:hAnsi="Arial" w:cs="Arial"/>
-                <w:sz w:val="28"/>
-              </w:rPr>
-            </w:pPr>
-            <w:r>
-              <w:rPr>
-                <w:rFonts w:ascii="Arial" w:hAnsi="Arial" w:cs="Arial"/>
-                <w:sz w:val="28"/>
-              </w:rPr>
-              <w:lastRenderedPageBreak/>
+            <w:r>
+              <w:rPr>
+                <w:rFonts w:ascii="Arial" w:hAnsi="Arial" w:cs="Arial"/>
+                <w:sz w:val="28"/>
+              </w:rPr>
               <w:t>En caso de que no existan promociones en la base de datos.</w:t>
             </w:r>
           </w:p>
@@ -5392,7 +5977,15 @@
                 <w:rFonts w:ascii="Arial" w:hAnsi="Arial" w:cs="Arial"/>
                 <w:sz w:val="28"/>
               </w:rPr>
-              <w:t xml:space="preserve">El actor seleccionará el botón pagar después de haber agregado al menos un producto al carrito de compras y podrá elegir la opción de pago que desee utilizar. </w:t>
+              <w:t xml:space="preserve">El actor seleccionará el botón pagar después de haber agregado al menos un producto al carrito de </w:t>
+            </w:r>
+            <w:r>
+              <w:rPr>
+                <w:rFonts w:ascii="Arial" w:hAnsi="Arial" w:cs="Arial"/>
+                <w:sz w:val="28"/>
+              </w:rPr>
+              <w:lastRenderedPageBreak/>
+              <w:t xml:space="preserve">compras y podrá elegir la opción de pago que desee utilizar. </w:t>
             </w:r>
           </w:p>
         </w:tc>
@@ -6033,6 +6626,7 @@
                 <w:rFonts w:ascii="Arial" w:hAnsi="Arial" w:cs="Arial"/>
                 <w:sz w:val="28"/>
               </w:rPr>
+              <w:lastRenderedPageBreak/>
               <w:t>Fecha de creación:</w:t>
             </w:r>
           </w:p>
@@ -6083,7 +6677,6 @@
                 <w:rFonts w:ascii="Arial" w:hAnsi="Arial" w:cs="Arial"/>
                 <w:sz w:val="28"/>
               </w:rPr>
-              <w:lastRenderedPageBreak/>
               <w:t>Actor primario:</w:t>
             </w:r>
           </w:p>
@@ -6799,6 +7392,7 @@
                 <w:rFonts w:ascii="Arial" w:hAnsi="Arial" w:cs="Arial"/>
                 <w:sz w:val="28"/>
               </w:rPr>
+              <w:lastRenderedPageBreak/>
               <w:t>5.6. El comprador presiona el botón enviar.</w:t>
             </w:r>
           </w:p>
@@ -6816,15 +7410,7 @@
                 <w:rFonts w:ascii="Arial" w:hAnsi="Arial" w:cs="Arial"/>
                 <w:sz w:val="28"/>
               </w:rPr>
-              <w:t xml:space="preserve">5.7. El sistema le muestra un mensaje de </w:t>
-            </w:r>
-            <w:r>
-              <w:rPr>
-                <w:rFonts w:ascii="Arial" w:hAnsi="Arial" w:cs="Arial"/>
-                <w:sz w:val="28"/>
-              </w:rPr>
-              <w:lastRenderedPageBreak/>
-              <w:t>agradecimiento.</w:t>
+              <w:t>5.7. El sistema le muestra un mensaje de agradecimiento.</w:t>
             </w:r>
           </w:p>
           <w:p>
@@ -7667,6 +8253,7 @@
                 <w:rFonts w:ascii="Arial" w:hAnsi="Arial" w:cs="Arial"/>
                 <w:sz w:val="28"/>
               </w:rPr>
+              <w:lastRenderedPageBreak/>
               <w:t xml:space="preserve">El comprador </w:t>
             </w:r>
             <w:r>
@@ -7696,7 +8283,6 @@
                 <w:rFonts w:ascii="Arial" w:hAnsi="Arial" w:cs="Arial"/>
                 <w:sz w:val="28"/>
               </w:rPr>
-              <w:lastRenderedPageBreak/>
               <w:t xml:space="preserve">El sistema le </w:t>
             </w:r>
             <w:r>
@@ -8327,6 +8913,7 @@
                 <w:rFonts w:ascii="Arial" w:hAnsi="Arial" w:cs="Arial"/>
                 <w:sz w:val="28"/>
               </w:rPr>
+              <w:lastRenderedPageBreak/>
               <w:t>Actor primario:</w:t>
             </w:r>
           </w:p>
@@ -8379,7 +8966,6 @@
                 <w:rFonts w:ascii="Arial" w:hAnsi="Arial" w:cs="Arial"/>
                 <w:sz w:val="28"/>
               </w:rPr>
-              <w:lastRenderedPageBreak/>
               <w:t>Actores secundarios:</w:t>
             </w:r>
           </w:p>
@@ -9094,6 +9680,7 @@
                 <w:rFonts w:ascii="Arial" w:hAnsi="Arial" w:cs="Arial"/>
                 <w:sz w:val="28"/>
               </w:rPr>
+              <w:lastRenderedPageBreak/>
               <w:t>Prioridad:</w:t>
             </w:r>
           </w:p>
@@ -9146,7 +9733,6 @@
                 <w:rFonts w:ascii="Arial" w:hAnsi="Arial" w:cs="Arial"/>
                 <w:sz w:val="28"/>
               </w:rPr>
-              <w:lastRenderedPageBreak/>
               <w:t>Frecuencia de uso:</w:t>
             </w:r>
           </w:p>
@@ -9858,6 +10444,7 @@
                 <w:rFonts w:ascii="Arial" w:hAnsi="Arial" w:cs="Arial"/>
                 <w:sz w:val="28"/>
               </w:rPr>
+              <w:lastRenderedPageBreak/>
               <w:t>Flujo Alternativo:</w:t>
             </w:r>
           </w:p>
@@ -9941,7 +10528,6 @@
                 <w:rFonts w:ascii="Arial" w:hAnsi="Arial" w:cs="Arial"/>
                 <w:sz w:val="28"/>
               </w:rPr>
-              <w:lastRenderedPageBreak/>
               <w:t>En el paso 1 el usuario (que no haya comprado aún) presiona el botón Ver historial de compras</w:t>
             </w:r>
           </w:p>
@@ -10014,7 +10600,6 @@
                 <w:rFonts w:ascii="Arial" w:hAnsi="Arial" w:cs="Arial"/>
                 <w:sz w:val="28"/>
               </w:rPr>
-              <w:lastRenderedPageBreak/>
               <w:t>Prioridad:</w:t>
             </w:r>
           </w:p>
@@ -10848,6 +11433,7 @@
                 <w:rFonts w:ascii="Arial" w:hAnsi="Arial" w:cs="Arial"/>
                 <w:sz w:val="28"/>
               </w:rPr>
+              <w:lastRenderedPageBreak/>
               <w:t>Flujo Alternativo:</w:t>
             </w:r>
           </w:p>
@@ -10902,15 +11488,7 @@
                 <w:rFonts w:ascii="Arial" w:hAnsi="Arial" w:cs="Arial"/>
                 <w:sz w:val="28"/>
               </w:rPr>
-              <w:t xml:space="preserve">El administrador presiona el botón </w:t>
-            </w:r>
-            <w:r>
-              <w:rPr>
-                <w:rFonts w:ascii="Arial" w:hAnsi="Arial" w:cs="Arial"/>
-                <w:sz w:val="28"/>
-              </w:rPr>
-              <w:lastRenderedPageBreak/>
-              <w:t xml:space="preserve">de filtro, y de esta manera tener unos datos </w:t>
+              <w:t xml:space="preserve">El administrador presiona el botón de filtro, y de esta manera tener unos datos </w:t>
             </w:r>
             <w:proofErr w:type="spellStart"/>
             <w:r>
@@ -11000,7 +11578,6 @@
                 <w:rFonts w:ascii="Arial" w:hAnsi="Arial" w:cs="Arial"/>
                 <w:sz w:val="28"/>
               </w:rPr>
-              <w:lastRenderedPageBreak/>
               <w:t>Prioridad:</w:t>
             </w:r>
           </w:p>
@@ -11713,6 +12290,7 @@
                 <w:rFonts w:ascii="Arial" w:hAnsi="Arial" w:cs="Arial"/>
                 <w:sz w:val="28"/>
               </w:rPr>
+              <w:lastRenderedPageBreak/>
               <w:t>Alterar</w:t>
             </w:r>
           </w:p>
@@ -11742,6 +12320,7 @@
                 <w:rFonts w:ascii="Arial" w:hAnsi="Arial" w:cs="Arial"/>
                 <w:sz w:val="28"/>
               </w:rPr>
+              <w:lastRenderedPageBreak/>
               <w:t>Flujo Principal:</w:t>
             </w:r>
           </w:p>
@@ -11792,15 +12371,7 @@
                 <w:rFonts w:ascii="Arial" w:hAnsi="Arial" w:cs="Arial"/>
                 <w:sz w:val="28"/>
               </w:rPr>
-              <w:t xml:space="preserve">El sistema desplegara un panel con 3 </w:t>
-            </w:r>
-            <w:r>
-              <w:rPr>
-                <w:rFonts w:ascii="Arial" w:hAnsi="Arial" w:cs="Arial"/>
-                <w:sz w:val="28"/>
-              </w:rPr>
-              <w:lastRenderedPageBreak/>
-              <w:t>opciones :</w:t>
+              <w:t>El sistema desplegara un panel con 3 opciones :</w:t>
             </w:r>
           </w:p>
           <w:p>
@@ -12052,7 +12623,6 @@
                 <w:rFonts w:ascii="Arial" w:hAnsi="Arial" w:cs="Arial"/>
                 <w:sz w:val="28"/>
               </w:rPr>
-              <w:lastRenderedPageBreak/>
               <w:t>Flujo Alternativo:</w:t>
             </w:r>
           </w:p>
@@ -12354,6 +12924,7 @@
                 <w:rFonts w:ascii="Arial" w:hAnsi="Arial" w:cs="Arial"/>
                 <w:sz w:val="28"/>
               </w:rPr>
+              <w:lastRenderedPageBreak/>
               <w:t>Al encontrar el objeto, se seleccionara, y se abrirá un panel con su información.</w:t>
             </w:r>
           </w:p>
@@ -12376,15 +12947,7 @@
                 <w:rFonts w:ascii="Arial" w:hAnsi="Arial" w:cs="Arial"/>
                 <w:sz w:val="28"/>
               </w:rPr>
-              <w:t xml:space="preserve">Esta información estará </w:t>
-            </w:r>
-            <w:r>
-              <w:rPr>
-                <w:rFonts w:ascii="Arial" w:hAnsi="Arial" w:cs="Arial"/>
-                <w:sz w:val="28"/>
-              </w:rPr>
-              <w:lastRenderedPageBreak/>
-              <w:t xml:space="preserve">contenida en </w:t>
+              <w:t xml:space="preserve">Esta información estará contenida en </w:t>
             </w:r>
             <w:proofErr w:type="spellStart"/>
             <w:r>
@@ -13814,15 +14377,7 @@
     </w:p>
     <w:p>
       <w:r>
-        <w:t xml:space="preserve">En la ventana principal podrá presionar consultar pedidos de clientes si tiene una cuenta de administrador, ahí se mostrará una tabla por cada pedido, donde se tiene toda la información de los artículos que ha pedido y del usuario, así como la hora a la cual se debe entregar el pedido, también podrá ordenarlos o buscarlos por precio, nombre o id del </w:t>
-      </w:r>
-      <w:proofErr w:type="gramStart"/>
-      <w:r>
-        <w:t>pedido</w:t>
-      </w:r>
-      <w:proofErr w:type="gramEnd"/>
-      <w:r>
-        <w:t>. Al presionar el botón inicial lo llevará a la ventana principal.</w:t>
+        <w:t>En la ventana principal podrá presionar consultar pedidos de clientes si tiene una cuenta de administrador, ahí se mostrará una tabla por cada pedido, donde se tiene toda la información de los artículos que ha pedido y del usuario, así como la hora a la cual se debe entregar el pedido, también podrá ordenarlos o buscarlos por precio, nombre o id del pedido. Al presionar el botón inicial lo llevará a la ventana principal.</w:t>
       </w:r>
     </w:p>
     <w:p>
@@ -18026,7 +18581,7 @@
 </file>
 
 <file path=customXml/itemProps1.xml><?xml version="1.0" encoding="utf-8"?>
-<ds:datastoreItem xmlns:ds="http://schemas.openxmlformats.org/officeDocument/2006/customXml" ds:itemID="{87469FEE-1DAE-4815-A163-E8E9DC9F5C1D}">
+<ds:datastoreItem xmlns:ds="http://schemas.openxmlformats.org/officeDocument/2006/customXml" ds:itemID="{95B1923F-679E-4B62-9457-9CB8CCC41EBD}">
   <ds:schemaRefs>
     <ds:schemaRef ds:uri="http://schemas.openxmlformats.org/officeDocument/2006/bibliography"/>
   </ds:schemaRefs>

</xml_diff>

<commit_message>
cambios en los casos de uso, documentacion de diagramas y referencias
</commit_message>
<xml_diff>
--- a/plantilla documento de requerimientos curso aydsc.docx
+++ b/plantilla documento de requerimientos curso aydsc.docx
@@ -1,6 +1,6 @@
 
 <file path=word/document.xml><?xml version="1.0" encoding="utf-8"?>
-<w:document xmlns:wpc="http://schemas.microsoft.com/office/word/2010/wordprocessingCanvas" xmlns:mc="http://schemas.openxmlformats.org/markup-compatibility/2006" xmlns:o="urn:schemas-microsoft-com:office:office" xmlns:r="http://schemas.openxmlformats.org/officeDocument/2006/relationships" xmlns:m="http://schemas.openxmlformats.org/officeDocument/2006/math" xmlns:v="urn:schemas-microsoft-com:vml" xmlns:wp14="http://schemas.microsoft.com/office/word/2010/wordprocessingDrawing" xmlns:wp="http://schemas.openxmlformats.org/drawingml/2006/wordprocessingDrawing" xmlns:w10="urn:schemas-microsoft-com:office:word" xmlns:w="http://schemas.openxmlformats.org/wordprocessingml/2006/main" xmlns:w14="http://schemas.microsoft.com/office/word/2010/wordml" xmlns:w15="http://schemas.microsoft.com/office/word/2012/wordml" xmlns:wpg="http://schemas.microsoft.com/office/word/2010/wordprocessingGroup" xmlns:wpi="http://schemas.microsoft.com/office/word/2010/wordprocessingInk" xmlns:wne="http://schemas.microsoft.com/office/word/2006/wordml" xmlns:wps="http://schemas.microsoft.com/office/word/2010/wordprocessingShape" mc:Ignorable="w14 w15 wp14">
+<w:document xmlns:wpc="http://schemas.microsoft.com/office/word/2010/wordprocessingCanvas" xmlns:mc="http://schemas.openxmlformats.org/markup-compatibility/2006" xmlns:o="urn:schemas-microsoft-com:office:office" xmlns:r="http://schemas.openxmlformats.org/officeDocument/2006/relationships" xmlns:m="http://schemas.openxmlformats.org/officeDocument/2006/math" xmlns:v="urn:schemas-microsoft-com:vml" xmlns:wp14="http://schemas.microsoft.com/office/word/2010/wordprocessingDrawing" xmlns:wp="http://schemas.openxmlformats.org/drawingml/2006/wordprocessingDrawing" xmlns:w10="urn:schemas-microsoft-com:office:word" xmlns:w="http://schemas.openxmlformats.org/wordprocessingml/2006/main" xmlns:w14="http://schemas.microsoft.com/office/word/2010/wordml" xmlns:wpg="http://schemas.microsoft.com/office/word/2010/wordprocessingGroup" xmlns:wpi="http://schemas.microsoft.com/office/word/2010/wordprocessingInk" xmlns:wne="http://schemas.microsoft.com/office/word/2006/wordml" xmlns:wps="http://schemas.microsoft.com/office/word/2010/wordprocessingShape" mc:Ignorable="w14 wp14">
   <w:body>
     <w:p>
       <w:pPr>
@@ -334,15 +334,7 @@
             <w:rPr>
               <w:lang w:val="es-ES"/>
             </w:rPr>
-            <w:t>Tabla de</w:t>
-          </w:r>
-          <w:bookmarkStart w:id="0" w:name="_GoBack"/>
-          <w:bookmarkEnd w:id="0"/>
-          <w:r>
-            <w:rPr>
-              <w:lang w:val="es-ES"/>
-            </w:rPr>
-            <w:t xml:space="preserve"> contenido</w:t>
+            <w:t>Tabla de contenido</w:t>
           </w:r>
         </w:p>
         <w:p>
@@ -1373,11 +1365,9 @@
             <w:hideMark/>
           </w:tcPr>
           <w:p>
-            <w:proofErr w:type="spellStart"/>
             <w:r>
               <w:t>Balsamiq</w:t>
             </w:r>
-            <w:proofErr w:type="spellEnd"/>
           </w:p>
         </w:tc>
         <w:tc>
@@ -1410,13 +1400,8 @@
           </w:tcPr>
           <w:p>
             <w:r>
-              <w:t xml:space="preserve">Primer caso de uso en </w:t>
-            </w:r>
-            <w:proofErr w:type="spellStart"/>
-            <w:r>
-              <w:t>Balsamiq</w:t>
-            </w:r>
-            <w:proofErr w:type="spellEnd"/>
+              <w:t>Primer caso de uso en Balsamiq</w:t>
+            </w:r>
           </w:p>
         </w:tc>
         <w:tc>
@@ -1485,13 +1470,8 @@
           </w:tcPr>
           <w:p>
             <w:r>
-              <w:t xml:space="preserve">Lista y descripciones de casos de uso e imágenes en </w:t>
-            </w:r>
-            <w:proofErr w:type="spellStart"/>
-            <w:r>
-              <w:t>Balsamiq</w:t>
-            </w:r>
-            <w:proofErr w:type="spellEnd"/>
+              <w:t>Lista y descripciones de casos de uso e imágenes en Balsamiq</w:t>
+            </w:r>
           </w:p>
         </w:tc>
         <w:tc>
@@ -1560,13 +1540,8 @@
           </w:tcPr>
           <w:p>
             <w:r>
-              <w:t xml:space="preserve">Clasifican casos de uso y se documentan interfaces en </w:t>
-            </w:r>
-            <w:proofErr w:type="spellStart"/>
-            <w:r>
-              <w:t>Balsamiq</w:t>
-            </w:r>
-            <w:proofErr w:type="spellEnd"/>
+              <w:t>Clasifican casos de uso y se documentan interfaces en Balsamiq</w:t>
+            </w:r>
           </w:p>
         </w:tc>
         <w:tc>
@@ -1809,36 +1784,35 @@
       <w:pPr>
         <w:pStyle w:val="Ttulo1"/>
       </w:pPr>
-      <w:bookmarkStart w:id="1" w:name="_Toc90040876"/>
+      <w:bookmarkStart w:id="0" w:name="_Toc90040876"/>
       <w:r>
         <w:lastRenderedPageBreak/>
         <w:t>1 Introducción</w:t>
       </w:r>
-      <w:bookmarkEnd w:id="1"/>
+      <w:bookmarkEnd w:id="0"/>
     </w:p>
     <w:p>
       <w:r>
-        <w:t>En este documento se plantean los requerimientos para hacer un sistema de venta de productos de cine, donde se hacen varios diagramas y tablas detallando desde la base de datos con el modelo de dominio con sus relaciones, los casos de uso que deberá cumplir el sistema, así como la clasificación de los casos de uso por su utilidad, las de</w:t>
-      </w:r>
-      <w:r>
-        <w:t>scripciones detalladas de los ca</w:t>
-      </w:r>
-      <w:r>
-        <w:t>sos de uso, los diagramas de flujo donde se plantea el flujo principal y flujos alternativos que podrá tener el sistema, las 3 interfaces más importantes de cómo se deberá ver el sistema.</w:t>
+        <w:t>En este documento se plantean los requerimientos para hacer un sistema de venta de productos de cine, donde se hacen varios diagramas y tablas detallando desde la base de datos con el modelo de dominio con sus relaciones, los casos de uso que deberá cumplir el sistema, así como la clasificación de los casos de uso por su utilidad, las descripciones detalladas de los casos de uso, los diagramas de flujo donde se plantea el flujo principal y flujos alternativos que podrá tener el sistema, las 3 interfaces más importantes de cómo se deberá ver el sistema.</w:t>
       </w:r>
     </w:p>
     <w:p>
       <w:pPr>
         <w:pStyle w:val="Ttulo1"/>
       </w:pPr>
-      <w:bookmarkStart w:id="2" w:name="_Toc90040877"/>
+      <w:bookmarkStart w:id="1" w:name="_Toc90040877"/>
       <w:r>
         <w:t xml:space="preserve">2 </w:t>
       </w:r>
       <w:r>
         <w:t>Modelo de dominio</w:t>
       </w:r>
-      <w:bookmarkEnd w:id="2"/>
+      <w:bookmarkEnd w:id="1"/>
+    </w:p>
+    <w:p>
+      <w:r>
+        <w:t>En este diagrama se hace un modelo del cine, donde se muestran las relaciones que deben tener las entidades, relaciones, atributos y su respectivo papel a desempeñar.</w:t>
+      </w:r>
     </w:p>
     <w:p>
       <w:r>
@@ -1863,7 +1837,7 @@
             <o:lock v:ext="edit" aspectratio="t"/>
           </v:shapetype>
           <v:shape id="_x0000_i1025" type="#_x0000_t75" style="width:446.25pt;height:414.75pt">
-            <v:imagedata r:id="rId6" o:title="ClassDiagram1"/>
+            <v:imagedata r:id="rId7" o:title="ClassDiagram1"/>
           </v:shape>
         </w:pict>
       </w:r>
@@ -1872,24 +1846,24 @@
       <w:pPr>
         <w:pStyle w:val="Ttulo1"/>
       </w:pPr>
-      <w:bookmarkStart w:id="3" w:name="_Toc90040878"/>
+      <w:bookmarkStart w:id="2" w:name="_Toc90040878"/>
       <w:r>
         <w:t xml:space="preserve">3 </w:t>
       </w:r>
       <w:r>
         <w:t>Diagramas y clasificación de casos de uso</w:t>
       </w:r>
-      <w:bookmarkEnd w:id="3"/>
+      <w:bookmarkEnd w:id="2"/>
     </w:p>
     <w:p>
       <w:pPr>
         <w:pStyle w:val="Ttulo2"/>
       </w:pPr>
-      <w:bookmarkStart w:id="4" w:name="_Toc90040879"/>
+      <w:bookmarkStart w:id="3" w:name="_Toc90040879"/>
       <w:r>
         <w:t>3.1 Lista de casos de uso</w:t>
       </w:r>
-      <w:bookmarkEnd w:id="4"/>
+      <w:bookmarkEnd w:id="3"/>
     </w:p>
     <w:p>
       <w:r>
@@ -1940,6 +1914,7 @@
                 <w:b/>
                 <w:sz w:val="24"/>
               </w:rPr>
+              <w:lastRenderedPageBreak/>
               <w:t>ID</w:t>
             </w:r>
           </w:p>
@@ -2057,7 +2032,6 @@
               <w:rPr>
                 <w:sz w:val="24"/>
               </w:rPr>
-              <w:lastRenderedPageBreak/>
               <w:t>Ven-3</w:t>
             </w:r>
           </w:p>
@@ -2315,11 +2289,16 @@
       <w:pPr>
         <w:pStyle w:val="Ttulo2"/>
       </w:pPr>
-      <w:bookmarkStart w:id="5" w:name="_Toc90040880"/>
+      <w:bookmarkStart w:id="4" w:name="_Toc90040880"/>
       <w:r>
         <w:t>3.2 Clasificación de casos de uso</w:t>
       </w:r>
-      <w:bookmarkEnd w:id="5"/>
+      <w:bookmarkEnd w:id="4"/>
+    </w:p>
+    <w:p>
+      <w:r>
+        <w:t>La clasificación de los casos de uso está dada por su principal uso, por ejemplo para ingresar usuario puede ser un administrador o un comprador con intención de usar el sistema, sin embargo se utiliza mayormente para los compradores, por eso está en el área de ventas.</w:t>
+      </w:r>
     </w:p>
     <w:p>
       <w:pPr>
@@ -2328,7 +2307,7 @@
       <w:r>
         <w:rPr>
           <w:noProof/>
-          <w:lang w:eastAsia="es-MX"/>
+          <w:lang w:eastAsia="ja-JP"/>
         </w:rPr>
         <w:drawing>
           <wp:inline distT="0" distB="0" distL="0" distR="0" wp14:anchorId="1AF0EACA" wp14:editId="181CF547">
@@ -2346,7 +2325,7 @@
                     <pic:cNvPicPr/>
                   </pic:nvPicPr>
                   <pic:blipFill rotWithShape="1">
-                    <a:blip r:embed="rId7"/>
+                    <a:blip r:embed="rId8"/>
                     <a:srcRect l="24788" t="12345" r="30453" b="9305"/>
                     <a:stretch/>
                   </pic:blipFill>
@@ -2428,12 +2407,11 @@
       <w:pPr>
         <w:pStyle w:val="Ttulo2"/>
       </w:pPr>
-      <w:bookmarkStart w:id="6" w:name="_Toc90040881"/>
+      <w:bookmarkStart w:id="5" w:name="_Toc90040881"/>
       <w:r>
-        <w:lastRenderedPageBreak/>
         <w:t>3.3 Diagramas de casos de uso</w:t>
       </w:r>
-      <w:bookmarkEnd w:id="6"/>
+      <w:bookmarkEnd w:id="5"/>
     </w:p>
     <w:p>
       <w:pPr>
@@ -2442,7 +2420,7 @@
       <w:r>
         <w:rPr>
           <w:noProof/>
-          <w:lang w:eastAsia="es-MX"/>
+          <w:lang w:eastAsia="ja-JP"/>
         </w:rPr>
         <w:drawing>
           <wp:inline distT="0" distB="0" distL="0" distR="0" wp14:anchorId="08915D11" wp14:editId="44427F58">
@@ -2462,7 +2440,7 @@
                     </pic:cNvPicPr>
                   </pic:nvPicPr>
                   <pic:blipFill>
-                    <a:blip r:embed="rId8">
+                    <a:blip r:embed="rId9">
                       <a:extLst>
                         <a:ext uri="{28A0092B-C50C-407E-A947-70E740481C1C}">
                           <a14:useLocalDpi xmlns:a14="http://schemas.microsoft.com/office/drawing/2010/main" val="0"/>
@@ -2521,7 +2499,7 @@
       <w:r>
         <w:rPr>
           <w:noProof/>
-          <w:lang w:eastAsia="es-MX"/>
+          <w:lang w:eastAsia="ja-JP"/>
         </w:rPr>
         <w:drawing>
           <wp:inline distT="0" distB="0" distL="0" distR="0" wp14:anchorId="505B3B8E" wp14:editId="25E701F9">
@@ -2539,7 +2517,7 @@
                     <pic:cNvPicPr/>
                   </pic:nvPicPr>
                   <pic:blipFill>
-                    <a:blip r:embed="rId9"/>
+                    <a:blip r:embed="rId10"/>
                     <a:stretch>
                       <a:fillRect/>
                     </a:stretch>
@@ -2567,6 +2545,7 @@
     </w:p>
     <w:p>
       <w:r>
+        <w:lastRenderedPageBreak/>
         <w:t>El CU-OP es un comportamiento opcional que tiene el CU-05 y el CU-06.</w:t>
       </w:r>
     </w:p>
@@ -2611,15 +2590,14 @@
       <w:pPr>
         <w:pStyle w:val="Ttulo1"/>
       </w:pPr>
-      <w:bookmarkStart w:id="7" w:name="_Toc90040882"/>
+      <w:bookmarkStart w:id="6" w:name="_Toc90040882"/>
       <w:r>
-        <w:lastRenderedPageBreak/>
         <w:t xml:space="preserve">4 </w:t>
       </w:r>
       <w:r>
         <w:t>Descripciones de casos de uso</w:t>
       </w:r>
-      <w:bookmarkEnd w:id="7"/>
+      <w:bookmarkEnd w:id="6"/>
     </w:p>
     <w:p>
       <w:r>
@@ -2681,7 +2659,14 @@
                 <w:rFonts w:ascii="Arial" w:hAnsi="Arial" w:cs="Arial"/>
                 <w:sz w:val="28"/>
               </w:rPr>
-              <w:t>CU-01 Iniciar sesión</w:t>
+              <w:t>Ven-1</w:t>
+            </w:r>
+            <w:r>
+              <w:rPr>
+                <w:rFonts w:ascii="Arial" w:hAnsi="Arial" w:cs="Arial"/>
+                <w:sz w:val="28"/>
+              </w:rPr>
+              <w:t xml:space="preserve"> Iniciar sesión</w:t>
             </w:r>
           </w:p>
         </w:tc>
@@ -3309,7 +3294,6 @@
                 <w:rFonts w:ascii="Arial" w:hAnsi="Arial" w:cs="Arial"/>
                 <w:sz w:val="28"/>
               </w:rPr>
-              <w:lastRenderedPageBreak/>
               <w:t>Flujo Principal</w:t>
             </w:r>
           </w:p>
@@ -3350,7 +3334,15 @@
                 <w:rFonts w:ascii="Arial" w:hAnsi="Arial" w:cs="Arial"/>
                 <w:sz w:val="28"/>
               </w:rPr>
-              <w:t xml:space="preserve">  1.1.- El actor ingresa su correo en el      campo correo</w:t>
+              <w:t xml:space="preserve">  1.1.- El actor ingresa su correo en el      </w:t>
+            </w:r>
+            <w:r>
+              <w:rPr>
+                <w:rFonts w:ascii="Arial" w:hAnsi="Arial" w:cs="Arial"/>
+                <w:sz w:val="28"/>
+              </w:rPr>
+              <w:lastRenderedPageBreak/>
+              <w:t>campo correo</w:t>
             </w:r>
           </w:p>
           <w:p>
@@ -3438,7 +3430,6 @@
                 <w:rFonts w:ascii="Arial" w:hAnsi="Arial" w:cs="Arial"/>
                 <w:sz w:val="28"/>
               </w:rPr>
-              <w:lastRenderedPageBreak/>
               <w:t>Registrarse:</w:t>
             </w:r>
           </w:p>
@@ -3849,6 +3840,7 @@
                 <w:rFonts w:ascii="Arial" w:hAnsi="Arial" w:cs="Arial"/>
                 <w:sz w:val="28"/>
               </w:rPr>
+              <w:lastRenderedPageBreak/>
               <w:t>Frecuencia de uso:</w:t>
             </w:r>
           </w:p>
@@ -3913,7 +3905,6 @@
                 <w:rFonts w:ascii="Arial" w:hAnsi="Arial" w:cs="Arial"/>
                 <w:sz w:val="28"/>
               </w:rPr>
-              <w:lastRenderedPageBreak/>
               <w:t>ID y Nombre:</w:t>
             </w:r>
           </w:p>
@@ -3936,7 +3927,14 @@
                 <w:rFonts w:ascii="Arial" w:hAnsi="Arial" w:cs="Arial"/>
                 <w:sz w:val="28"/>
               </w:rPr>
-              <w:t>CU-02 Elegir bebidas, botanas o promociones.</w:t>
+              <w:t>Ven-2</w:t>
+            </w:r>
+            <w:r>
+              <w:rPr>
+                <w:rFonts w:ascii="Arial" w:hAnsi="Arial" w:cs="Arial"/>
+                <w:sz w:val="28"/>
+              </w:rPr>
+              <w:t xml:space="preserve"> Elegir bebidas, botanas o promociones.</w:t>
             </w:r>
           </w:p>
         </w:tc>
@@ -4404,6 +4402,7 @@
                 <w:rFonts w:ascii="Arial" w:hAnsi="Arial" w:cs="Arial"/>
                 <w:sz w:val="28"/>
               </w:rPr>
+              <w:lastRenderedPageBreak/>
               <w:t>Pre-Condiciones:</w:t>
             </w:r>
           </w:p>
@@ -4443,15 +4442,7 @@
                 <w:rFonts w:ascii="Arial" w:hAnsi="Arial" w:cs="Arial"/>
                 <w:sz w:val="28"/>
               </w:rPr>
-              <w:t xml:space="preserve">Pre2.-El ticket  debe ser válido es </w:t>
-            </w:r>
-            <w:r>
-              <w:rPr>
-                <w:rFonts w:ascii="Arial" w:hAnsi="Arial" w:cs="Arial"/>
-                <w:sz w:val="28"/>
-              </w:rPr>
-              <w:lastRenderedPageBreak/>
-              <w:t>decir debe de haber una hora de diferencia antes de iniciar la función.</w:t>
+              <w:t>Pre2.-El ticket  debe ser válido es decir debe de haber una hora de diferencia antes de iniciar la función.</w:t>
             </w:r>
           </w:p>
           <w:p>
@@ -4514,7 +4505,6 @@
                 <w:rFonts w:ascii="Arial" w:hAnsi="Arial" w:cs="Arial"/>
                 <w:sz w:val="28"/>
               </w:rPr>
-              <w:lastRenderedPageBreak/>
               <w:t>Pos</w:t>
             </w:r>
             <w:proofErr w:type="spellEnd"/>
@@ -4907,6 +4897,7 @@
                 <w:rFonts w:ascii="Arial" w:hAnsi="Arial" w:cs="Arial"/>
                 <w:sz w:val="28"/>
               </w:rPr>
+              <w:lastRenderedPageBreak/>
               <w:t>Flujo Alternativo:</w:t>
             </w:r>
           </w:p>
@@ -4999,7 +4990,283 @@
                 <w:rFonts w:ascii="Arial" w:hAnsi="Arial" w:cs="Arial"/>
                 <w:sz w:val="28"/>
               </w:rPr>
-              <w:t xml:space="preserve">2.3 El actor oprime el botón </w:t>
+              <w:t>2.3 El actor oprime el botón agregar.</w:t>
+            </w:r>
+          </w:p>
+          <w:p>
+            <w:pPr>
+              <w:jc w:val="both"/>
+              <w:cnfStyle w:val="000000010000" w:firstRow="0" w:lastRow="0" w:firstColumn="0" w:lastColumn="0" w:oddVBand="0" w:evenVBand="0" w:oddHBand="0" w:evenHBand="1" w:firstRowFirstColumn="0" w:firstRowLastColumn="0" w:lastRowFirstColumn="0" w:lastRowLastColumn="0"/>
+              <w:rPr>
+                <w:rFonts w:ascii="Arial" w:hAnsi="Arial" w:cs="Arial"/>
+                <w:sz w:val="28"/>
+              </w:rPr>
+            </w:pPr>
+            <w:r>
+              <w:rPr>
+                <w:rFonts w:ascii="Arial" w:hAnsi="Arial" w:cs="Arial"/>
+                <w:sz w:val="28"/>
+              </w:rPr>
+              <w:t xml:space="preserve">2.3.1 El sistema lo </w:t>
+            </w:r>
+            <w:proofErr w:type="spellStart"/>
+            <w:r>
+              <w:rPr>
+                <w:rFonts w:ascii="Arial" w:hAnsi="Arial" w:cs="Arial"/>
+                <w:sz w:val="28"/>
+              </w:rPr>
+              <w:t>redirecciona</w:t>
+            </w:r>
+            <w:proofErr w:type="spellEnd"/>
+            <w:r>
+              <w:rPr>
+                <w:rFonts w:ascii="Arial" w:hAnsi="Arial" w:cs="Arial"/>
+                <w:sz w:val="28"/>
+              </w:rPr>
+              <w:t xml:space="preserve"> al paso 1 agregando a la lista lo seleccionado por el actor.</w:t>
+            </w:r>
+          </w:p>
+          <w:p>
+            <w:pPr>
+              <w:jc w:val="both"/>
+              <w:cnfStyle w:val="000000010000" w:firstRow="0" w:lastRow="0" w:firstColumn="0" w:lastColumn="0" w:oddVBand="0" w:evenVBand="0" w:oddHBand="0" w:evenHBand="1" w:firstRowFirstColumn="0" w:firstRowLastColumn="0" w:lastRowFirstColumn="0" w:lastRowLastColumn="0"/>
+              <w:rPr>
+                <w:rFonts w:ascii="Arial" w:hAnsi="Arial" w:cs="Arial"/>
+                <w:sz w:val="28"/>
+              </w:rPr>
+            </w:pPr>
+            <w:r>
+              <w:rPr>
+                <w:rFonts w:ascii="Arial" w:hAnsi="Arial" w:cs="Arial"/>
+                <w:sz w:val="28"/>
+              </w:rPr>
+              <w:t>2.4 El actor no selecciona ninguna bebida oprime cancelar para regresar al paso 1.</w:t>
+            </w:r>
+          </w:p>
+          <w:p>
+            <w:pPr>
+              <w:jc w:val="both"/>
+              <w:cnfStyle w:val="000000010000" w:firstRow="0" w:lastRow="0" w:firstColumn="0" w:lastColumn="0" w:oddVBand="0" w:evenVBand="0" w:oddHBand="0" w:evenHBand="1" w:firstRowFirstColumn="0" w:firstRowLastColumn="0" w:lastRowFirstColumn="0" w:lastRowLastColumn="0"/>
+              <w:rPr>
+                <w:rFonts w:ascii="Arial" w:hAnsi="Arial" w:cs="Arial"/>
+                <w:sz w:val="28"/>
+              </w:rPr>
+            </w:pPr>
+          </w:p>
+          <w:p>
+            <w:pPr>
+              <w:jc w:val="both"/>
+              <w:cnfStyle w:val="000000010000" w:firstRow="0" w:lastRow="0" w:firstColumn="0" w:lastColumn="0" w:oddVBand="0" w:evenVBand="0" w:oddHBand="0" w:evenHBand="1" w:firstRowFirstColumn="0" w:firstRowLastColumn="0" w:lastRowFirstColumn="0" w:lastRowLastColumn="0"/>
+              <w:rPr>
+                <w:rFonts w:ascii="Arial" w:hAnsi="Arial" w:cs="Arial"/>
+                <w:sz w:val="28"/>
+              </w:rPr>
+            </w:pPr>
+            <w:r>
+              <w:rPr>
+                <w:rFonts w:ascii="Arial" w:hAnsi="Arial" w:cs="Arial"/>
+                <w:sz w:val="28"/>
+              </w:rPr>
+              <w:t>En el paso 3 al hacer clic en el botón palomitas entras en la ventana de palomitas:</w:t>
+            </w:r>
+          </w:p>
+          <w:p>
+            <w:pPr>
+              <w:jc w:val="both"/>
+              <w:cnfStyle w:val="000000010000" w:firstRow="0" w:lastRow="0" w:firstColumn="0" w:lastColumn="0" w:oddVBand="0" w:evenVBand="0" w:oddHBand="0" w:evenHBand="1" w:firstRowFirstColumn="0" w:firstRowLastColumn="0" w:lastRowFirstColumn="0" w:lastRowLastColumn="0"/>
+              <w:rPr>
+                <w:rFonts w:ascii="Arial" w:hAnsi="Arial" w:cs="Arial"/>
+                <w:sz w:val="28"/>
+              </w:rPr>
+            </w:pPr>
+          </w:p>
+          <w:p>
+            <w:pPr>
+              <w:jc w:val="both"/>
+              <w:cnfStyle w:val="000000010000" w:firstRow="0" w:lastRow="0" w:firstColumn="0" w:lastColumn="0" w:oddVBand="0" w:evenVBand="0" w:oddHBand="0" w:evenHBand="1" w:firstRowFirstColumn="0" w:firstRowLastColumn="0" w:lastRowFirstColumn="0" w:lastRowLastColumn="0"/>
+              <w:rPr>
+                <w:rFonts w:ascii="Arial" w:hAnsi="Arial" w:cs="Arial"/>
+                <w:sz w:val="28"/>
+              </w:rPr>
+            </w:pPr>
+            <w:r>
+              <w:rPr>
+                <w:rFonts w:ascii="Arial" w:hAnsi="Arial" w:cs="Arial"/>
+                <w:sz w:val="28"/>
+              </w:rPr>
+              <w:t>3.1El actor puede seleccionar las palomitas de su interés.</w:t>
+            </w:r>
+          </w:p>
+          <w:p>
+            <w:pPr>
+              <w:jc w:val="both"/>
+              <w:cnfStyle w:val="000000010000" w:firstRow="0" w:lastRow="0" w:firstColumn="0" w:lastColumn="0" w:oddVBand="0" w:evenVBand="0" w:oddHBand="0" w:evenHBand="1" w:firstRowFirstColumn="0" w:firstRowLastColumn="0" w:lastRowFirstColumn="0" w:lastRowLastColumn="0"/>
+              <w:rPr>
+                <w:rFonts w:ascii="Arial" w:hAnsi="Arial" w:cs="Arial"/>
+                <w:sz w:val="28"/>
+              </w:rPr>
+            </w:pPr>
+            <w:r>
+              <w:rPr>
+                <w:rFonts w:ascii="Arial" w:hAnsi="Arial" w:cs="Arial"/>
+                <w:sz w:val="28"/>
+              </w:rPr>
+              <w:t>3.2 El actor puede especificar cuantas palomitas desea.</w:t>
+            </w:r>
+          </w:p>
+          <w:p>
+            <w:pPr>
+              <w:jc w:val="both"/>
+              <w:cnfStyle w:val="000000010000" w:firstRow="0" w:lastRow="0" w:firstColumn="0" w:lastColumn="0" w:oddVBand="0" w:evenVBand="0" w:oddHBand="0" w:evenHBand="1" w:firstRowFirstColumn="0" w:firstRowLastColumn="0" w:lastRowFirstColumn="0" w:lastRowLastColumn="0"/>
+              <w:rPr>
+                <w:rFonts w:ascii="Arial" w:hAnsi="Arial" w:cs="Arial"/>
+                <w:sz w:val="28"/>
+              </w:rPr>
+            </w:pPr>
+            <w:r>
+              <w:rPr>
+                <w:rFonts w:ascii="Arial" w:hAnsi="Arial" w:cs="Arial"/>
+                <w:sz w:val="28"/>
+              </w:rPr>
+              <w:t>3.3 El actor oprime el botón agregar.</w:t>
+            </w:r>
+          </w:p>
+          <w:p>
+            <w:pPr>
+              <w:jc w:val="both"/>
+              <w:cnfStyle w:val="000000010000" w:firstRow="0" w:lastRow="0" w:firstColumn="0" w:lastColumn="0" w:oddVBand="0" w:evenVBand="0" w:oddHBand="0" w:evenHBand="1" w:firstRowFirstColumn="0" w:firstRowLastColumn="0" w:lastRowFirstColumn="0" w:lastRowLastColumn="0"/>
+              <w:rPr>
+                <w:rFonts w:ascii="Arial" w:hAnsi="Arial" w:cs="Arial"/>
+                <w:sz w:val="28"/>
+              </w:rPr>
+            </w:pPr>
+            <w:r>
+              <w:rPr>
+                <w:rFonts w:ascii="Arial" w:hAnsi="Arial" w:cs="Arial"/>
+                <w:sz w:val="28"/>
+              </w:rPr>
+              <w:t xml:space="preserve">3.3.1 El sistema lo </w:t>
+            </w:r>
+            <w:proofErr w:type="spellStart"/>
+            <w:r>
+              <w:rPr>
+                <w:rFonts w:ascii="Arial" w:hAnsi="Arial" w:cs="Arial"/>
+                <w:sz w:val="28"/>
+              </w:rPr>
+              <w:t>redirecciona</w:t>
+            </w:r>
+            <w:proofErr w:type="spellEnd"/>
+            <w:r>
+              <w:rPr>
+                <w:rFonts w:ascii="Arial" w:hAnsi="Arial" w:cs="Arial"/>
+                <w:sz w:val="28"/>
+              </w:rPr>
+              <w:t xml:space="preserve"> al paso 1 agregando a la lista lo seleccionado por el actor.</w:t>
+            </w:r>
+          </w:p>
+          <w:p>
+            <w:pPr>
+              <w:jc w:val="both"/>
+              <w:cnfStyle w:val="000000010000" w:firstRow="0" w:lastRow="0" w:firstColumn="0" w:lastColumn="0" w:oddVBand="0" w:evenVBand="0" w:oddHBand="0" w:evenHBand="1" w:firstRowFirstColumn="0" w:firstRowLastColumn="0" w:lastRowFirstColumn="0" w:lastRowLastColumn="0"/>
+              <w:rPr>
+                <w:rFonts w:ascii="Arial" w:hAnsi="Arial" w:cs="Arial"/>
+                <w:sz w:val="28"/>
+              </w:rPr>
+            </w:pPr>
+            <w:r>
+              <w:rPr>
+                <w:rFonts w:ascii="Arial" w:hAnsi="Arial" w:cs="Arial"/>
+                <w:sz w:val="28"/>
+              </w:rPr>
+              <w:t>3.4 El actor no selecciona ninguna palomita oprime cancelar para regresar al paso 1.</w:t>
+            </w:r>
+          </w:p>
+          <w:p>
+            <w:pPr>
+              <w:jc w:val="both"/>
+              <w:cnfStyle w:val="000000010000" w:firstRow="0" w:lastRow="0" w:firstColumn="0" w:lastColumn="0" w:oddVBand="0" w:evenVBand="0" w:oddHBand="0" w:evenHBand="1" w:firstRowFirstColumn="0" w:firstRowLastColumn="0" w:lastRowFirstColumn="0" w:lastRowLastColumn="0"/>
+              <w:rPr>
+                <w:rFonts w:ascii="Arial" w:hAnsi="Arial" w:cs="Arial"/>
+                <w:sz w:val="28"/>
+              </w:rPr>
+            </w:pPr>
+          </w:p>
+          <w:p>
+            <w:pPr>
+              <w:jc w:val="both"/>
+              <w:cnfStyle w:val="000000010000" w:firstRow="0" w:lastRow="0" w:firstColumn="0" w:lastColumn="0" w:oddVBand="0" w:evenVBand="0" w:oddHBand="0" w:evenHBand="1" w:firstRowFirstColumn="0" w:firstRowLastColumn="0" w:lastRowFirstColumn="0" w:lastRowLastColumn="0"/>
+              <w:rPr>
+                <w:rFonts w:ascii="Arial" w:hAnsi="Arial" w:cs="Arial"/>
+                <w:sz w:val="28"/>
+              </w:rPr>
+            </w:pPr>
+            <w:r>
+              <w:rPr>
+                <w:rFonts w:ascii="Arial" w:hAnsi="Arial" w:cs="Arial"/>
+                <w:sz w:val="28"/>
+              </w:rPr>
+              <w:t>En el paso 4 al hacer clic en el botón otros entras en la ventana de otros:</w:t>
+            </w:r>
+          </w:p>
+          <w:p>
+            <w:pPr>
+              <w:jc w:val="both"/>
+              <w:cnfStyle w:val="000000010000" w:firstRow="0" w:lastRow="0" w:firstColumn="0" w:lastColumn="0" w:oddVBand="0" w:evenVBand="0" w:oddHBand="0" w:evenHBand="1" w:firstRowFirstColumn="0" w:firstRowLastColumn="0" w:lastRowFirstColumn="0" w:lastRowLastColumn="0"/>
+              <w:rPr>
+                <w:rFonts w:ascii="Arial" w:hAnsi="Arial" w:cs="Arial"/>
+                <w:sz w:val="28"/>
+              </w:rPr>
+            </w:pPr>
+          </w:p>
+          <w:p>
+            <w:pPr>
+              <w:jc w:val="both"/>
+              <w:cnfStyle w:val="000000010000" w:firstRow="0" w:lastRow="0" w:firstColumn="0" w:lastColumn="0" w:oddVBand="0" w:evenVBand="0" w:oddHBand="0" w:evenHBand="1" w:firstRowFirstColumn="0" w:firstRowLastColumn="0" w:lastRowFirstColumn="0" w:lastRowLastColumn="0"/>
+              <w:rPr>
+                <w:rFonts w:ascii="Arial" w:hAnsi="Arial" w:cs="Arial"/>
+                <w:sz w:val="28"/>
+              </w:rPr>
+            </w:pPr>
+            <w:r>
+              <w:rPr>
+                <w:rFonts w:ascii="Arial" w:hAnsi="Arial" w:cs="Arial"/>
+                <w:sz w:val="28"/>
+              </w:rPr>
+              <w:t>4.1El actor puede seleccionar su snack de su interés.</w:t>
+            </w:r>
+          </w:p>
+          <w:p>
+            <w:pPr>
+              <w:jc w:val="both"/>
+              <w:cnfStyle w:val="000000010000" w:firstRow="0" w:lastRow="0" w:firstColumn="0" w:lastColumn="0" w:oddVBand="0" w:evenVBand="0" w:oddHBand="0" w:evenHBand="1" w:firstRowFirstColumn="0" w:firstRowLastColumn="0" w:lastRowFirstColumn="0" w:lastRowLastColumn="0"/>
+              <w:rPr>
+                <w:rFonts w:ascii="Arial" w:hAnsi="Arial" w:cs="Arial"/>
+                <w:sz w:val="28"/>
+              </w:rPr>
+            </w:pPr>
+            <w:r>
+              <w:rPr>
+                <w:rFonts w:ascii="Arial" w:hAnsi="Arial" w:cs="Arial"/>
+                <w:sz w:val="28"/>
+              </w:rPr>
+              <w:t>4.2 El actor puede especificar cuantas snacks desea.</w:t>
+            </w:r>
+          </w:p>
+          <w:p>
+            <w:pPr>
+              <w:jc w:val="both"/>
+              <w:cnfStyle w:val="000000010000" w:firstRow="0" w:lastRow="0" w:firstColumn="0" w:lastColumn="0" w:oddVBand="0" w:evenVBand="0" w:oddHBand="0" w:evenHBand="1" w:firstRowFirstColumn="0" w:firstRowLastColumn="0" w:lastRowFirstColumn="0" w:lastRowLastColumn="0"/>
+              <w:rPr>
+                <w:rFonts w:ascii="Arial" w:hAnsi="Arial" w:cs="Arial"/>
+                <w:sz w:val="28"/>
+              </w:rPr>
+            </w:pPr>
+            <w:r>
+              <w:rPr>
+                <w:rFonts w:ascii="Arial" w:hAnsi="Arial" w:cs="Arial"/>
+                <w:sz w:val="28"/>
+              </w:rPr>
+              <w:t xml:space="preserve">4.3 El actor oprime el botón </w:t>
             </w:r>
             <w:r>
               <w:rPr>
@@ -5024,7 +5291,7 @@
                 <w:rFonts w:ascii="Arial" w:hAnsi="Arial" w:cs="Arial"/>
                 <w:sz w:val="28"/>
               </w:rPr>
-              <w:t xml:space="preserve">2.3.1 El sistema lo </w:t>
+              <w:t xml:space="preserve">4.3.1 El sistema lo </w:t>
             </w:r>
             <w:proofErr w:type="spellStart"/>
             <w:r>
@@ -5057,7 +5324,7 @@
                 <w:rFonts w:ascii="Arial" w:hAnsi="Arial" w:cs="Arial"/>
                 <w:sz w:val="28"/>
               </w:rPr>
-              <w:t>2.4 El actor no selecciona ninguna bebida oprime cancelar para regresar al paso 1.</w:t>
+              <w:t>4.4 El actor no selecciona ninguna snack oprime cancelar para regresar al paso 1.</w:t>
             </w:r>
           </w:p>
           <w:p>
@@ -5084,307 +5351,7 @@
                 <w:rFonts w:ascii="Arial" w:hAnsi="Arial" w:cs="Arial"/>
                 <w:sz w:val="28"/>
               </w:rPr>
-              <w:t>En el paso 3 al hacer clic en el botón palomitas entras en la ventana de palomitas:</w:t>
-            </w:r>
-          </w:p>
-          <w:p>
-            <w:pPr>
-              <w:jc w:val="both"/>
-              <w:cnfStyle w:val="000000010000" w:firstRow="0" w:lastRow="0" w:firstColumn="0" w:lastColumn="0" w:oddVBand="0" w:evenVBand="0" w:oddHBand="0" w:evenHBand="1" w:firstRowFirstColumn="0" w:firstRowLastColumn="0" w:lastRowFirstColumn="0" w:lastRowLastColumn="0"/>
-              <w:rPr>
-                <w:rFonts w:ascii="Arial" w:hAnsi="Arial" w:cs="Arial"/>
-                <w:sz w:val="28"/>
-              </w:rPr>
-            </w:pPr>
-          </w:p>
-          <w:p>
-            <w:pPr>
-              <w:jc w:val="both"/>
-              <w:cnfStyle w:val="000000010000" w:firstRow="0" w:lastRow="0" w:firstColumn="0" w:lastColumn="0" w:oddVBand="0" w:evenVBand="0" w:oddHBand="0" w:evenHBand="1" w:firstRowFirstColumn="0" w:firstRowLastColumn="0" w:lastRowFirstColumn="0" w:lastRowLastColumn="0"/>
-              <w:rPr>
-                <w:rFonts w:ascii="Arial" w:hAnsi="Arial" w:cs="Arial"/>
-                <w:sz w:val="28"/>
-              </w:rPr>
-            </w:pPr>
-            <w:r>
-              <w:rPr>
-                <w:rFonts w:ascii="Arial" w:hAnsi="Arial" w:cs="Arial"/>
-                <w:sz w:val="28"/>
-              </w:rPr>
-              <w:t>3.1El actor puede seleccionar las palomitas de su interés.</w:t>
-            </w:r>
-          </w:p>
-          <w:p>
-            <w:pPr>
-              <w:jc w:val="both"/>
-              <w:cnfStyle w:val="000000010000" w:firstRow="0" w:lastRow="0" w:firstColumn="0" w:lastColumn="0" w:oddVBand="0" w:evenVBand="0" w:oddHBand="0" w:evenHBand="1" w:firstRowFirstColumn="0" w:firstRowLastColumn="0" w:lastRowFirstColumn="0" w:lastRowLastColumn="0"/>
-              <w:rPr>
-                <w:rFonts w:ascii="Arial" w:hAnsi="Arial" w:cs="Arial"/>
-                <w:sz w:val="28"/>
-              </w:rPr>
-            </w:pPr>
-            <w:r>
-              <w:rPr>
-                <w:rFonts w:ascii="Arial" w:hAnsi="Arial" w:cs="Arial"/>
-                <w:sz w:val="28"/>
-              </w:rPr>
-              <w:t>3.2 El actor puede especificar cuantas palomitas desea.</w:t>
-            </w:r>
-          </w:p>
-          <w:p>
-            <w:pPr>
-              <w:jc w:val="both"/>
-              <w:cnfStyle w:val="000000010000" w:firstRow="0" w:lastRow="0" w:firstColumn="0" w:lastColumn="0" w:oddVBand="0" w:evenVBand="0" w:oddHBand="0" w:evenHBand="1" w:firstRowFirstColumn="0" w:firstRowLastColumn="0" w:lastRowFirstColumn="0" w:lastRowLastColumn="0"/>
-              <w:rPr>
-                <w:rFonts w:ascii="Arial" w:hAnsi="Arial" w:cs="Arial"/>
-                <w:sz w:val="28"/>
-              </w:rPr>
-            </w:pPr>
-            <w:r>
-              <w:rPr>
-                <w:rFonts w:ascii="Arial" w:hAnsi="Arial" w:cs="Arial"/>
-                <w:sz w:val="28"/>
-              </w:rPr>
-              <w:t>3.3 El actor oprime el botón agregar.</w:t>
-            </w:r>
-          </w:p>
-          <w:p>
-            <w:pPr>
-              <w:jc w:val="both"/>
-              <w:cnfStyle w:val="000000010000" w:firstRow="0" w:lastRow="0" w:firstColumn="0" w:lastColumn="0" w:oddVBand="0" w:evenVBand="0" w:oddHBand="0" w:evenHBand="1" w:firstRowFirstColumn="0" w:firstRowLastColumn="0" w:lastRowFirstColumn="0" w:lastRowLastColumn="0"/>
-              <w:rPr>
-                <w:rFonts w:ascii="Arial" w:hAnsi="Arial" w:cs="Arial"/>
-                <w:sz w:val="28"/>
-              </w:rPr>
-            </w:pPr>
-            <w:r>
-              <w:rPr>
-                <w:rFonts w:ascii="Arial" w:hAnsi="Arial" w:cs="Arial"/>
-                <w:sz w:val="28"/>
-              </w:rPr>
-              <w:t xml:space="preserve">3.3.1 El sistema lo </w:t>
-            </w:r>
-            <w:proofErr w:type="spellStart"/>
-            <w:r>
-              <w:rPr>
-                <w:rFonts w:ascii="Arial" w:hAnsi="Arial" w:cs="Arial"/>
-                <w:sz w:val="28"/>
-              </w:rPr>
-              <w:t>redirecciona</w:t>
-            </w:r>
-            <w:proofErr w:type="spellEnd"/>
-            <w:r>
-              <w:rPr>
-                <w:rFonts w:ascii="Arial" w:hAnsi="Arial" w:cs="Arial"/>
-                <w:sz w:val="28"/>
-              </w:rPr>
-              <w:t xml:space="preserve"> al paso 1 agregando a la lista lo seleccionado por el actor.</w:t>
-            </w:r>
-          </w:p>
-          <w:p>
-            <w:pPr>
-              <w:jc w:val="both"/>
-              <w:cnfStyle w:val="000000010000" w:firstRow="0" w:lastRow="0" w:firstColumn="0" w:lastColumn="0" w:oddVBand="0" w:evenVBand="0" w:oddHBand="0" w:evenHBand="1" w:firstRowFirstColumn="0" w:firstRowLastColumn="0" w:lastRowFirstColumn="0" w:lastRowLastColumn="0"/>
-              <w:rPr>
-                <w:rFonts w:ascii="Arial" w:hAnsi="Arial" w:cs="Arial"/>
-                <w:sz w:val="28"/>
-              </w:rPr>
-            </w:pPr>
-            <w:r>
-              <w:rPr>
-                <w:rFonts w:ascii="Arial" w:hAnsi="Arial" w:cs="Arial"/>
-                <w:sz w:val="28"/>
-              </w:rPr>
-              <w:t>3.4 El actor no selecciona ninguna palomita oprime cancelar para regresar al paso 1.</w:t>
-            </w:r>
-          </w:p>
-          <w:p>
-            <w:pPr>
-              <w:jc w:val="both"/>
-              <w:cnfStyle w:val="000000010000" w:firstRow="0" w:lastRow="0" w:firstColumn="0" w:lastColumn="0" w:oddVBand="0" w:evenVBand="0" w:oddHBand="0" w:evenHBand="1" w:firstRowFirstColumn="0" w:firstRowLastColumn="0" w:lastRowFirstColumn="0" w:lastRowLastColumn="0"/>
-              <w:rPr>
-                <w:rFonts w:ascii="Arial" w:hAnsi="Arial" w:cs="Arial"/>
-                <w:sz w:val="28"/>
-              </w:rPr>
-            </w:pPr>
-          </w:p>
-          <w:p>
-            <w:pPr>
-              <w:jc w:val="both"/>
-              <w:cnfStyle w:val="000000010000" w:firstRow="0" w:lastRow="0" w:firstColumn="0" w:lastColumn="0" w:oddVBand="0" w:evenVBand="0" w:oddHBand="0" w:evenHBand="1" w:firstRowFirstColumn="0" w:firstRowLastColumn="0" w:lastRowFirstColumn="0" w:lastRowLastColumn="0"/>
-              <w:rPr>
-                <w:rFonts w:ascii="Arial" w:hAnsi="Arial" w:cs="Arial"/>
-                <w:sz w:val="28"/>
-              </w:rPr>
-            </w:pPr>
-            <w:r>
-              <w:rPr>
-                <w:rFonts w:ascii="Arial" w:hAnsi="Arial" w:cs="Arial"/>
-                <w:sz w:val="28"/>
-              </w:rPr>
-              <w:t>En el paso 4 al hacer clic en el botón otros entras en la ventana de otros:</w:t>
-            </w:r>
-          </w:p>
-          <w:p>
-            <w:pPr>
-              <w:jc w:val="both"/>
-              <w:cnfStyle w:val="000000010000" w:firstRow="0" w:lastRow="0" w:firstColumn="0" w:lastColumn="0" w:oddVBand="0" w:evenVBand="0" w:oddHBand="0" w:evenHBand="1" w:firstRowFirstColumn="0" w:firstRowLastColumn="0" w:lastRowFirstColumn="0" w:lastRowLastColumn="0"/>
-              <w:rPr>
-                <w:rFonts w:ascii="Arial" w:hAnsi="Arial" w:cs="Arial"/>
-                <w:sz w:val="28"/>
-              </w:rPr>
-            </w:pPr>
-          </w:p>
-          <w:p>
-            <w:pPr>
-              <w:jc w:val="both"/>
-              <w:cnfStyle w:val="000000010000" w:firstRow="0" w:lastRow="0" w:firstColumn="0" w:lastColumn="0" w:oddVBand="0" w:evenVBand="0" w:oddHBand="0" w:evenHBand="1" w:firstRowFirstColumn="0" w:firstRowLastColumn="0" w:lastRowFirstColumn="0" w:lastRowLastColumn="0"/>
-              <w:rPr>
-                <w:rFonts w:ascii="Arial" w:hAnsi="Arial" w:cs="Arial"/>
-                <w:sz w:val="28"/>
-              </w:rPr>
-            </w:pPr>
-            <w:r>
-              <w:rPr>
-                <w:rFonts w:ascii="Arial" w:hAnsi="Arial" w:cs="Arial"/>
-                <w:sz w:val="28"/>
-              </w:rPr>
-              <w:t>4.1El actor puede seleccionar su snack de su interés.</w:t>
-            </w:r>
-          </w:p>
-          <w:p>
-            <w:pPr>
-              <w:jc w:val="both"/>
-              <w:cnfStyle w:val="000000010000" w:firstRow="0" w:lastRow="0" w:firstColumn="0" w:lastColumn="0" w:oddVBand="0" w:evenVBand="0" w:oddHBand="0" w:evenHBand="1" w:firstRowFirstColumn="0" w:firstRowLastColumn="0" w:lastRowFirstColumn="0" w:lastRowLastColumn="0"/>
-              <w:rPr>
-                <w:rFonts w:ascii="Arial" w:hAnsi="Arial" w:cs="Arial"/>
-                <w:sz w:val="28"/>
-              </w:rPr>
-            </w:pPr>
-            <w:r>
-              <w:rPr>
-                <w:rFonts w:ascii="Arial" w:hAnsi="Arial" w:cs="Arial"/>
-                <w:sz w:val="28"/>
-              </w:rPr>
-              <w:t xml:space="preserve">4.2 El actor puede especificar cuantas </w:t>
-            </w:r>
-            <w:proofErr w:type="spellStart"/>
-            <w:r>
-              <w:rPr>
-                <w:rFonts w:ascii="Arial" w:hAnsi="Arial" w:cs="Arial"/>
-                <w:sz w:val="28"/>
-              </w:rPr>
-              <w:t>snacks</w:t>
-            </w:r>
-            <w:proofErr w:type="spellEnd"/>
-            <w:r>
-              <w:rPr>
-                <w:rFonts w:ascii="Arial" w:hAnsi="Arial" w:cs="Arial"/>
-                <w:sz w:val="28"/>
-              </w:rPr>
-              <w:t xml:space="preserve"> desea.</w:t>
-            </w:r>
-          </w:p>
-          <w:p>
-            <w:pPr>
-              <w:jc w:val="both"/>
-              <w:cnfStyle w:val="000000010000" w:firstRow="0" w:lastRow="0" w:firstColumn="0" w:lastColumn="0" w:oddVBand="0" w:evenVBand="0" w:oddHBand="0" w:evenHBand="1" w:firstRowFirstColumn="0" w:firstRowLastColumn="0" w:lastRowFirstColumn="0" w:lastRowLastColumn="0"/>
-              <w:rPr>
-                <w:rFonts w:ascii="Arial" w:hAnsi="Arial" w:cs="Arial"/>
-                <w:sz w:val="28"/>
-              </w:rPr>
-            </w:pPr>
-            <w:r>
-              <w:rPr>
-                <w:rFonts w:ascii="Arial" w:hAnsi="Arial" w:cs="Arial"/>
-                <w:sz w:val="28"/>
-              </w:rPr>
-              <w:t>4.3 El actor oprime el botón agregar.</w:t>
-            </w:r>
-          </w:p>
-          <w:p>
-            <w:pPr>
-              <w:jc w:val="both"/>
-              <w:cnfStyle w:val="000000010000" w:firstRow="0" w:lastRow="0" w:firstColumn="0" w:lastColumn="0" w:oddVBand="0" w:evenVBand="0" w:oddHBand="0" w:evenHBand="1" w:firstRowFirstColumn="0" w:firstRowLastColumn="0" w:lastRowFirstColumn="0" w:lastRowLastColumn="0"/>
-              <w:rPr>
-                <w:rFonts w:ascii="Arial" w:hAnsi="Arial" w:cs="Arial"/>
-                <w:sz w:val="28"/>
-              </w:rPr>
-            </w:pPr>
-            <w:r>
-              <w:rPr>
-                <w:rFonts w:ascii="Arial" w:hAnsi="Arial" w:cs="Arial"/>
-                <w:sz w:val="28"/>
-              </w:rPr>
-              <w:t xml:space="preserve">4.3.1 El sistema lo </w:t>
-            </w:r>
-            <w:proofErr w:type="spellStart"/>
-            <w:r>
-              <w:rPr>
-                <w:rFonts w:ascii="Arial" w:hAnsi="Arial" w:cs="Arial"/>
-                <w:sz w:val="28"/>
-              </w:rPr>
-              <w:t>redirecciona</w:t>
-            </w:r>
-            <w:proofErr w:type="spellEnd"/>
-            <w:r>
-              <w:rPr>
-                <w:rFonts w:ascii="Arial" w:hAnsi="Arial" w:cs="Arial"/>
-                <w:sz w:val="28"/>
-              </w:rPr>
-              <w:t xml:space="preserve"> al paso 1 agregando a la lista lo seleccionado por el actor.</w:t>
-            </w:r>
-          </w:p>
-          <w:p>
-            <w:pPr>
-              <w:jc w:val="both"/>
-              <w:cnfStyle w:val="000000010000" w:firstRow="0" w:lastRow="0" w:firstColumn="0" w:lastColumn="0" w:oddVBand="0" w:evenVBand="0" w:oddHBand="0" w:evenHBand="1" w:firstRowFirstColumn="0" w:firstRowLastColumn="0" w:lastRowFirstColumn="0" w:lastRowLastColumn="0"/>
-              <w:rPr>
-                <w:rFonts w:ascii="Arial" w:hAnsi="Arial" w:cs="Arial"/>
-                <w:sz w:val="28"/>
-              </w:rPr>
-            </w:pPr>
-            <w:r>
-              <w:rPr>
-                <w:rFonts w:ascii="Arial" w:hAnsi="Arial" w:cs="Arial"/>
-                <w:sz w:val="28"/>
-              </w:rPr>
-              <w:t>4.4 El actor no selecciona ninguna snack oprime cancelar para regresar al paso 1.</w:t>
-            </w:r>
-          </w:p>
-          <w:p>
-            <w:pPr>
-              <w:jc w:val="both"/>
-              <w:cnfStyle w:val="000000010000" w:firstRow="0" w:lastRow="0" w:firstColumn="0" w:lastColumn="0" w:oddVBand="0" w:evenVBand="0" w:oddHBand="0" w:evenHBand="1" w:firstRowFirstColumn="0" w:firstRowLastColumn="0" w:lastRowFirstColumn="0" w:lastRowLastColumn="0"/>
-              <w:rPr>
-                <w:rFonts w:ascii="Arial" w:hAnsi="Arial" w:cs="Arial"/>
-                <w:sz w:val="28"/>
-              </w:rPr>
-            </w:pPr>
-          </w:p>
-          <w:p>
-            <w:pPr>
-              <w:jc w:val="both"/>
-              <w:cnfStyle w:val="000000010000" w:firstRow="0" w:lastRow="0" w:firstColumn="0" w:lastColumn="0" w:oddVBand="0" w:evenVBand="0" w:oddHBand="0" w:evenHBand="1" w:firstRowFirstColumn="0" w:firstRowLastColumn="0" w:lastRowFirstColumn="0" w:lastRowLastColumn="0"/>
-              <w:rPr>
-                <w:rFonts w:ascii="Arial" w:hAnsi="Arial" w:cs="Arial"/>
-                <w:sz w:val="28"/>
-              </w:rPr>
-            </w:pPr>
-            <w:r>
-              <w:rPr>
-                <w:rFonts w:ascii="Arial" w:hAnsi="Arial" w:cs="Arial"/>
-                <w:sz w:val="28"/>
-              </w:rPr>
-              <w:t xml:space="preserve">En el paso 5 al hacer clic en el </w:t>
-            </w:r>
-            <w:r>
-              <w:rPr>
-                <w:rFonts w:ascii="Arial" w:hAnsi="Arial" w:cs="Arial"/>
-                <w:sz w:val="28"/>
-              </w:rPr>
-              <w:lastRenderedPageBreak/>
-              <w:t>botón promociones entras en la ventana de promociones:</w:t>
+              <w:t>En el paso 5 al hacer clic en el botón promociones entras en la ventana de promociones:</w:t>
             </w:r>
           </w:p>
           <w:p>
@@ -5709,7 +5676,14 @@
                 <w:rFonts w:ascii="Arial" w:hAnsi="Arial" w:cs="Arial"/>
                 <w:sz w:val="28"/>
               </w:rPr>
-              <w:t>CU-03 Pagar producto</w:t>
+              <w:t>Ven-3</w:t>
+            </w:r>
+            <w:r>
+              <w:rPr>
+                <w:rFonts w:ascii="Arial" w:hAnsi="Arial" w:cs="Arial"/>
+                <w:sz w:val="28"/>
+              </w:rPr>
+              <w:t xml:space="preserve"> Pagar producto</w:t>
             </w:r>
           </w:p>
         </w:tc>
@@ -5787,6 +5761,7 @@
                 <w:rFonts w:ascii="Arial" w:hAnsi="Arial" w:cs="Arial"/>
                 <w:sz w:val="28"/>
               </w:rPr>
+              <w:lastRenderedPageBreak/>
               <w:t>Fecha de creación:</w:t>
             </w:r>
           </w:p>
@@ -5977,15 +5952,7 @@
                 <w:rFonts w:ascii="Arial" w:hAnsi="Arial" w:cs="Arial"/>
                 <w:sz w:val="28"/>
               </w:rPr>
-              <w:t xml:space="preserve">El actor seleccionará el botón pagar después de haber agregado al menos un producto al carrito de </w:t>
-            </w:r>
-            <w:r>
-              <w:rPr>
-                <w:rFonts w:ascii="Arial" w:hAnsi="Arial" w:cs="Arial"/>
-                <w:sz w:val="28"/>
-              </w:rPr>
-              <w:lastRenderedPageBreak/>
-              <w:t xml:space="preserve">compras y podrá elegir la opción de pago que desee utilizar. </w:t>
+              <w:t xml:space="preserve">El actor seleccionará el botón pagar después de haber agregado al menos un producto al carrito de compras y podrá elegir la opción de pago que desee utilizar. </w:t>
             </w:r>
           </w:p>
         </w:tc>
@@ -6013,7 +5980,6 @@
                 <w:rFonts w:ascii="Arial" w:hAnsi="Arial" w:cs="Arial"/>
                 <w:sz w:val="28"/>
               </w:rPr>
-              <w:lastRenderedPageBreak/>
               <w:t xml:space="preserve">Disparador – </w:t>
             </w:r>
             <w:proofErr w:type="spellStart"/>
@@ -6414,6 +6380,7 @@
                 <w:rFonts w:ascii="Arial" w:hAnsi="Arial" w:cs="Arial"/>
                 <w:sz w:val="28"/>
               </w:rPr>
+              <w:lastRenderedPageBreak/>
               <w:t>Prioridad:</w:t>
             </w:r>
           </w:p>
@@ -6548,7 +6515,14 @@
                 <w:rFonts w:ascii="Arial" w:hAnsi="Arial" w:cs="Arial"/>
                 <w:sz w:val="28"/>
               </w:rPr>
-              <w:t>CU-04 Finalizar compra.</w:t>
+              <w:t>Ven-4</w:t>
+            </w:r>
+            <w:r>
+              <w:rPr>
+                <w:rFonts w:ascii="Arial" w:hAnsi="Arial" w:cs="Arial"/>
+                <w:sz w:val="28"/>
+              </w:rPr>
+              <w:t xml:space="preserve"> Finalizar compra.</w:t>
             </w:r>
           </w:p>
         </w:tc>
@@ -6626,7 +6600,6 @@
                 <w:rFonts w:ascii="Arial" w:hAnsi="Arial" w:cs="Arial"/>
                 <w:sz w:val="28"/>
               </w:rPr>
-              <w:lastRenderedPageBreak/>
               <w:t>Fecha de creación:</w:t>
             </w:r>
           </w:p>
@@ -7392,7 +7365,6 @@
                 <w:rFonts w:ascii="Arial" w:hAnsi="Arial" w:cs="Arial"/>
                 <w:sz w:val="28"/>
               </w:rPr>
-              <w:lastRenderedPageBreak/>
               <w:t>5.6. El comprador presiona el botón enviar.</w:t>
             </w:r>
           </w:p>
@@ -7592,7 +7564,14 @@
                 <w:rFonts w:ascii="Arial" w:hAnsi="Arial" w:cs="Arial"/>
                 <w:sz w:val="28"/>
               </w:rPr>
-              <w:t>CU-05 Calificar un producto.</w:t>
+              <w:t>Sug-1</w:t>
+            </w:r>
+            <w:r>
+              <w:rPr>
+                <w:rFonts w:ascii="Arial" w:hAnsi="Arial" w:cs="Arial"/>
+                <w:sz w:val="28"/>
+              </w:rPr>
+              <w:t xml:space="preserve"> Calificar un producto.</w:t>
             </w:r>
           </w:p>
         </w:tc>
@@ -8033,6 +8012,7 @@
                 <w:rFonts w:ascii="Arial" w:hAnsi="Arial" w:cs="Arial"/>
                 <w:sz w:val="28"/>
               </w:rPr>
+              <w:lastRenderedPageBreak/>
               <w:t>Pos</w:t>
             </w:r>
             <w:proofErr w:type="spellEnd"/>
@@ -8253,7 +8233,6 @@
                 <w:rFonts w:ascii="Arial" w:hAnsi="Arial" w:cs="Arial"/>
                 <w:sz w:val="28"/>
               </w:rPr>
-              <w:lastRenderedPageBreak/>
               <w:t xml:space="preserve">El comprador </w:t>
             </w:r>
             <w:r>
@@ -8340,7 +8319,6 @@
                 <w:rFonts w:ascii="Arial" w:hAnsi="Arial" w:cs="Arial"/>
                 <w:sz w:val="28"/>
               </w:rPr>
-              <w:lastRenderedPageBreak/>
               <w:t>Flujo Alternativo:</w:t>
             </w:r>
           </w:p>
@@ -8702,7 +8680,15 @@
                 <w:rFonts w:ascii="Arial" w:hAnsi="Arial" w:cs="Arial"/>
                 <w:sz w:val="28"/>
               </w:rPr>
-              <w:t>Siempre que finalice su compra se le preguntara si desea calificar un producto o ya sea al ingresar con su cuenta ir directamente de la página principal a calificar el producto.</w:t>
+              <w:t xml:space="preserve">Siempre que finalice su compra se le preguntara si desea calificar un producto o </w:t>
+            </w:r>
+            <w:r>
+              <w:rPr>
+                <w:rFonts w:ascii="Arial" w:hAnsi="Arial" w:cs="Arial"/>
+                <w:sz w:val="28"/>
+              </w:rPr>
+              <w:lastRenderedPageBreak/>
+              <w:t>ya sea al ingresar con su cuenta ir directamente de la página principal a calificar el producto.</w:t>
             </w:r>
           </w:p>
         </w:tc>
@@ -8766,7 +8752,14 @@
                 <w:rFonts w:ascii="Arial" w:hAnsi="Arial" w:cs="Arial"/>
                 <w:sz w:val="28"/>
               </w:rPr>
-              <w:t>CU-06 C</w:t>
+              <w:t>Sug-2</w:t>
+            </w:r>
+            <w:r>
+              <w:rPr>
+                <w:rFonts w:ascii="Arial" w:hAnsi="Arial" w:cs="Arial"/>
+                <w:sz w:val="28"/>
+              </w:rPr>
+              <w:t xml:space="preserve"> C</w:t>
             </w:r>
             <w:r>
               <w:rPr>
@@ -8913,7 +8906,6 @@
                 <w:rFonts w:ascii="Arial" w:hAnsi="Arial" w:cs="Arial"/>
                 <w:sz w:val="28"/>
               </w:rPr>
-              <w:lastRenderedPageBreak/>
               <w:t>Actor primario:</w:t>
             </w:r>
           </w:p>
@@ -9499,6 +9491,7 @@
                 <w:rFonts w:ascii="Arial" w:hAnsi="Arial" w:cs="Arial"/>
                 <w:sz w:val="28"/>
               </w:rPr>
+              <w:lastRenderedPageBreak/>
               <w:t>Flujo Alternativo:</w:t>
             </w:r>
           </w:p>
@@ -9680,7 +9673,6 @@
                 <w:rFonts w:ascii="Arial" w:hAnsi="Arial" w:cs="Arial"/>
                 <w:sz w:val="28"/>
               </w:rPr>
-              <w:lastRenderedPageBreak/>
               <w:t>Prioridad:</w:t>
             </w:r>
           </w:p>
@@ -9818,7 +9810,14 @@
                 <w:rFonts w:ascii="Arial" w:hAnsi="Arial" w:cs="Arial"/>
                 <w:sz w:val="28"/>
               </w:rPr>
-              <w:t>CU-07 Consultar historial de compras.</w:t>
+              <w:t>Admin-1</w:t>
+            </w:r>
+            <w:r>
+              <w:rPr>
+                <w:rFonts w:ascii="Arial" w:hAnsi="Arial" w:cs="Arial"/>
+                <w:sz w:val="28"/>
+              </w:rPr>
+              <w:t xml:space="preserve"> Consultar historial de compras.</w:t>
             </w:r>
           </w:p>
         </w:tc>
@@ -10323,6 +10322,7 @@
                 <w:rFonts w:ascii="Arial" w:hAnsi="Arial" w:cs="Arial"/>
                 <w:sz w:val="28"/>
               </w:rPr>
+              <w:lastRenderedPageBreak/>
               <w:t>Flujo Principal</w:t>
             </w:r>
           </w:p>
@@ -10444,7 +10444,6 @@
                 <w:rFonts w:ascii="Arial" w:hAnsi="Arial" w:cs="Arial"/>
                 <w:sz w:val="28"/>
               </w:rPr>
-              <w:lastRenderedPageBreak/>
               <w:t>Flujo Alternativo:</w:t>
             </w:r>
           </w:p>
@@ -10738,7 +10737,14 @@
                 <w:rFonts w:ascii="Arial" w:hAnsi="Arial" w:cs="Arial"/>
                 <w:sz w:val="28"/>
               </w:rPr>
-              <w:t>CU-08 C</w:t>
+              <w:t>Admin-2</w:t>
+            </w:r>
+            <w:r>
+              <w:rPr>
+                <w:rFonts w:ascii="Arial" w:hAnsi="Arial" w:cs="Arial"/>
+                <w:sz w:val="28"/>
+              </w:rPr>
+              <w:t xml:space="preserve"> C</w:t>
             </w:r>
             <w:r>
               <w:rPr>
@@ -11165,6 +11171,7 @@
                 <w:rFonts w:ascii="Arial" w:hAnsi="Arial" w:cs="Arial"/>
                 <w:sz w:val="28"/>
               </w:rPr>
+              <w:lastRenderedPageBreak/>
               <w:t>Pre-Condiciones:</w:t>
             </w:r>
           </w:p>
@@ -11433,7 +11440,6 @@
                 <w:rFonts w:ascii="Arial" w:hAnsi="Arial" w:cs="Arial"/>
                 <w:sz w:val="28"/>
               </w:rPr>
-              <w:lastRenderedPageBreak/>
               <w:t>Flujo Alternativo:</w:t>
             </w:r>
           </w:p>
@@ -11720,7 +11726,14 @@
                 <w:rFonts w:ascii="Arial" w:hAnsi="Arial" w:cs="Arial"/>
                 <w:sz w:val="28"/>
               </w:rPr>
-              <w:t xml:space="preserve">CU-09 </w:t>
+              <w:t>Admin-3</w:t>
+            </w:r>
+            <w:r>
+              <w:rPr>
+                <w:rFonts w:ascii="Arial" w:hAnsi="Arial" w:cs="Arial"/>
+                <w:sz w:val="28"/>
+              </w:rPr>
+              <w:t xml:space="preserve"> </w:t>
             </w:r>
             <w:r>
               <w:rPr>
@@ -11999,6 +12012,7 @@
                 <w:rFonts w:ascii="Arial" w:hAnsi="Arial" w:cs="Arial"/>
                 <w:sz w:val="28"/>
               </w:rPr>
+              <w:lastRenderedPageBreak/>
               <w:t>Descripción:</w:t>
             </w:r>
           </w:p>
@@ -12290,7 +12304,6 @@
                 <w:rFonts w:ascii="Arial" w:hAnsi="Arial" w:cs="Arial"/>
                 <w:sz w:val="28"/>
               </w:rPr>
-              <w:lastRenderedPageBreak/>
               <w:t>Alterar</w:t>
             </w:r>
           </w:p>
@@ -12320,7 +12333,6 @@
                 <w:rFonts w:ascii="Arial" w:hAnsi="Arial" w:cs="Arial"/>
                 <w:sz w:val="28"/>
               </w:rPr>
-              <w:lastRenderedPageBreak/>
               <w:t>Flujo Principal:</w:t>
             </w:r>
           </w:p>
@@ -12812,6 +12824,7 @@
                 <w:rFonts w:ascii="Arial" w:hAnsi="Arial" w:cs="Arial"/>
                 <w:sz w:val="28"/>
               </w:rPr>
+              <w:lastRenderedPageBreak/>
               <w:t>textbox</w:t>
             </w:r>
             <w:proofErr w:type="spellEnd"/>
@@ -12924,7 +12937,6 @@
                 <w:rFonts w:ascii="Arial" w:hAnsi="Arial" w:cs="Arial"/>
                 <w:sz w:val="28"/>
               </w:rPr>
-              <w:lastRenderedPageBreak/>
               <w:t>Al encontrar el objeto, se seleccionara, y se abrirá un panel con su información.</w:t>
             </w:r>
           </w:p>
@@ -13218,18 +13230,23 @@
           <w:numId w:val="15"/>
         </w:numPr>
       </w:pPr>
-      <w:bookmarkStart w:id="8" w:name="_Toc90040883"/>
+      <w:bookmarkStart w:id="7" w:name="_Toc90040883"/>
       <w:r>
         <w:lastRenderedPageBreak/>
         <w:t>Diagramas de flujo de casos de uso</w:t>
       </w:r>
-      <w:bookmarkEnd w:id="8"/>
+      <w:bookmarkEnd w:id="7"/>
+    </w:p>
+    <w:p>
+      <w:r>
+        <w:t>Diagrama del caso de uso Ven-1</w:t>
+      </w:r>
     </w:p>
     <w:p>
       <w:r>
         <w:rPr>
           <w:noProof/>
-          <w:lang w:eastAsia="es-MX"/>
+          <w:lang w:eastAsia="ja-JP"/>
         </w:rPr>
         <w:drawing>
           <wp:inline distT="0" distB="0" distL="0" distR="0" wp14:anchorId="4ECDF2B3" wp14:editId="25D5B8BD">
@@ -13249,7 +13266,7 @@
                     </pic:cNvPicPr>
                   </pic:nvPicPr>
                   <pic:blipFill>
-                    <a:blip r:embed="rId10">
+                    <a:blip r:embed="rId11">
                       <a:extLst>
                         <a:ext uri="{28A0092B-C50C-407E-A947-70E740481C1C}">
                           <a14:useLocalDpi xmlns:a14="http://schemas.microsoft.com/office/drawing/2010/main" val="0"/>
@@ -13291,7 +13308,7 @@
         <w:lastRenderedPageBreak/>
         <w:pict w14:anchorId="17810400">
           <v:shape id="_x0000_i1026" type="#_x0000_t75" style="width:446.25pt;height:490.5pt">
-            <v:imagedata r:id="rId11" o:title="Diagrama caso de uso 2 bebidas palomitas"/>
+            <v:imagedata r:id="rId12" o:title="Diagrama caso de uso 2 bebidas palomitas"/>
           </v:shape>
         </w:pict>
       </w:r>
@@ -13307,7 +13324,10 @@
         <w:t xml:space="preserve">. Se muestra el diagrama del caso de uso: </w:t>
       </w:r>
       <w:r>
-        <w:t>CU-02 Elegir bebidas, botanas o promociones.</w:t>
+        <w:t>Ven-2</w:t>
+      </w:r>
+      <w:r>
+        <w:t xml:space="preserve"> Elegir bebidas, botanas o promociones.</w:t>
       </w:r>
     </w:p>
     <w:p/>
@@ -13315,7 +13335,7 @@
       <w:r>
         <w:rPr>
           <w:noProof/>
-          <w:lang w:eastAsia="es-MX"/>
+          <w:lang w:eastAsia="ja-JP"/>
         </w:rPr>
         <w:lastRenderedPageBreak/>
         <w:drawing>
@@ -13336,7 +13356,7 @@
                     </pic:cNvPicPr>
                   </pic:nvPicPr>
                   <pic:blipFill>
-                    <a:blip r:embed="rId12" cstate="print">
+                    <a:blip r:embed="rId13" cstate="print">
                       <a:extLst>
                         <a:ext uri="{28A0092B-C50C-407E-A947-70E740481C1C}">
                           <a14:useLocalDpi xmlns:a14="http://schemas.microsoft.com/office/drawing/2010/main" val="0"/>
@@ -13370,7 +13390,10 @@
     </w:p>
     <w:p>
       <w:r>
-        <w:t>Figura 3. Se muestra el diagrama del caso de uso: CU-03</w:t>
+        <w:t xml:space="preserve">Figura 3. Se muestra el diagrama del caso de uso: </w:t>
+      </w:r>
+      <w:r>
+        <w:t>Ven-3</w:t>
       </w:r>
       <w:r>
         <w:t xml:space="preserve"> </w:t>
@@ -13386,11 +13409,11 @@
       <w:pPr>
         <w:pStyle w:val="Ttulo1"/>
       </w:pPr>
-      <w:bookmarkStart w:id="9" w:name="_Toc90040884"/>
+      <w:bookmarkStart w:id="8" w:name="_Toc90040884"/>
       <w:r>
         <w:t>Apéndice A: Interfaces de casos de uso</w:t>
       </w:r>
-      <w:bookmarkEnd w:id="9"/>
+      <w:bookmarkEnd w:id="8"/>
     </w:p>
     <w:p>
       <w:r>
@@ -13400,15 +13423,7 @@
         <w:t xml:space="preserve"> in</w:t>
       </w:r>
       <w:r>
-        <w:t xml:space="preserve">terfaces hechas en </w:t>
-      </w:r>
-      <w:proofErr w:type="spellStart"/>
-      <w:r>
-        <w:t>Balsamiq</w:t>
-      </w:r>
-      <w:proofErr w:type="spellEnd"/>
-      <w:r>
-        <w:t xml:space="preserve"> de</w:t>
+        <w:t>terfaces hechas en Balsamiq de</w:t>
       </w:r>
       <w:r>
         <w:t xml:space="preserve"> 3 casos de uso</w:t>
@@ -13463,7 +13478,7 @@
       <w:r>
         <w:rPr>
           <w:noProof/>
-          <w:lang w:eastAsia="es-MX"/>
+          <w:lang w:eastAsia="ja-JP"/>
         </w:rPr>
         <w:lastRenderedPageBreak/>
         <w:drawing>
@@ -13482,7 +13497,7 @@
                     <pic:cNvPicPr/>
                   </pic:nvPicPr>
                   <pic:blipFill rotWithShape="1">
-                    <a:blip r:embed="rId13"/>
+                    <a:blip r:embed="rId14"/>
                     <a:srcRect l="23780" t="32326" r="33586" b="9970"/>
                     <a:stretch/>
                   </pic:blipFill>
@@ -13536,7 +13551,7 @@
       <w:r>
         <w:rPr>
           <w:noProof/>
-          <w:lang w:eastAsia="es-MX"/>
+          <w:lang w:eastAsia="ja-JP"/>
         </w:rPr>
         <w:lastRenderedPageBreak/>
         <w:drawing>
@@ -13555,7 +13570,7 @@
                     <pic:cNvPicPr/>
                   </pic:nvPicPr>
                   <pic:blipFill rotWithShape="1">
-                    <a:blip r:embed="rId14"/>
+                    <a:blip r:embed="rId15"/>
                     <a:srcRect l="30235" t="32931" r="34774" b="10272"/>
                     <a:stretch/>
                   </pic:blipFill>
@@ -13600,7 +13615,7 @@
       <w:r>
         <w:rPr>
           <w:noProof/>
-          <w:lang w:eastAsia="es-MX"/>
+          <w:lang w:eastAsia="ja-JP"/>
         </w:rPr>
         <w:drawing>
           <wp:inline distT="0" distB="0" distL="0" distR="0" wp14:anchorId="71202CB1" wp14:editId="6B183691">
@@ -13618,7 +13633,7 @@
                     <pic:cNvPicPr/>
                   </pic:nvPicPr>
                   <pic:blipFill rotWithShape="1">
-                    <a:blip r:embed="rId15"/>
+                    <a:blip r:embed="rId16"/>
                     <a:srcRect l="18684" t="34442" r="35454" b="11178"/>
                     <a:stretch/>
                   </pic:blipFill>
@@ -13667,7 +13682,7 @@
       <w:r>
         <w:rPr>
           <w:noProof/>
-          <w:lang w:eastAsia="es-MX"/>
+          <w:lang w:eastAsia="ja-JP"/>
         </w:rPr>
         <w:drawing>
           <wp:inline distT="0" distB="0" distL="0" distR="0" wp14:anchorId="12536154" wp14:editId="0CE4617C">
@@ -13685,7 +13700,7 @@
                     <pic:cNvPicPr/>
                   </pic:nvPicPr>
                   <pic:blipFill>
-                    <a:blip r:embed="rId16"/>
+                    <a:blip r:embed="rId17"/>
                     <a:stretch>
                       <a:fillRect/>
                     </a:stretch>
@@ -13802,7 +13817,7 @@
       <w:r>
         <w:rPr>
           <w:noProof/>
-          <w:lang w:eastAsia="es-MX"/>
+          <w:lang w:eastAsia="ja-JP"/>
         </w:rPr>
         <w:drawing>
           <wp:inline distT="0" distB="0" distL="0" distR="0" wp14:anchorId="769C9F27" wp14:editId="4223FCAF">
@@ -13820,7 +13835,7 @@
                     <pic:cNvPicPr/>
                   </pic:nvPicPr>
                   <pic:blipFill>
-                    <a:blip r:embed="rId17"/>
+                    <a:blip r:embed="rId18"/>
                     <a:stretch>
                       <a:fillRect/>
                     </a:stretch>
@@ -13860,7 +13875,7 @@
       <w:r>
         <w:rPr>
           <w:noProof/>
-          <w:lang w:eastAsia="es-MX"/>
+          <w:lang w:eastAsia="ja-JP"/>
         </w:rPr>
         <w:drawing>
           <wp:inline distT="0" distB="0" distL="0" distR="0" wp14:anchorId="4BE11A24" wp14:editId="3EF7BFE8">
@@ -13878,7 +13893,7 @@
                     <pic:cNvPicPr/>
                   </pic:nvPicPr>
                   <pic:blipFill>
-                    <a:blip r:embed="rId18"/>
+                    <a:blip r:embed="rId19"/>
                     <a:stretch>
                       <a:fillRect/>
                     </a:stretch>
@@ -13935,7 +13950,7 @@
       <w:r>
         <w:rPr>
           <w:noProof/>
-          <w:lang w:eastAsia="es-MX"/>
+          <w:lang w:eastAsia="ja-JP"/>
         </w:rPr>
         <w:drawing>
           <wp:inline distT="0" distB="0" distL="0" distR="0" wp14:anchorId="5BF156F1" wp14:editId="474A65AE">
@@ -13953,7 +13968,7 @@
                     <pic:cNvPicPr/>
                   </pic:nvPicPr>
                   <pic:blipFill>
-                    <a:blip r:embed="rId19"/>
+                    <a:blip r:embed="rId20"/>
                     <a:stretch>
                       <a:fillRect/>
                     </a:stretch>
@@ -13999,7 +14014,7 @@
       <w:r>
         <w:rPr>
           <w:noProof/>
-          <w:lang w:eastAsia="es-MX"/>
+          <w:lang w:eastAsia="ja-JP"/>
         </w:rPr>
         <w:drawing>
           <wp:inline distT="0" distB="0" distL="0" distR="0" wp14:anchorId="28886C45" wp14:editId="64C5FBE0">
@@ -14017,7 +14032,7 @@
                     <pic:cNvPicPr/>
                   </pic:nvPicPr>
                   <pic:blipFill>
-                    <a:blip r:embed="rId20"/>
+                    <a:blip r:embed="rId21"/>
                     <a:stretch>
                       <a:fillRect/>
                     </a:stretch>
@@ -14056,7 +14071,7 @@
       <w:r>
         <w:rPr>
           <w:noProof/>
-          <w:lang w:eastAsia="es-MX"/>
+          <w:lang w:eastAsia="ja-JP"/>
         </w:rPr>
         <w:drawing>
           <wp:inline distT="0" distB="0" distL="0" distR="0" wp14:anchorId="1F12E02E" wp14:editId="4878C4B9">
@@ -14074,7 +14089,7 @@
                     <pic:cNvPicPr/>
                   </pic:nvPicPr>
                   <pic:blipFill>
-                    <a:blip r:embed="rId21"/>
+                    <a:blip r:embed="rId22"/>
                     <a:stretch>
                       <a:fillRect/>
                     </a:stretch>
@@ -14120,7 +14135,7 @@
       <w:r>
         <w:rPr>
           <w:noProof/>
-          <w:lang w:eastAsia="es-MX"/>
+          <w:lang w:eastAsia="ja-JP"/>
         </w:rPr>
         <w:drawing>
           <wp:inline distT="0" distB="0" distL="0" distR="0" wp14:anchorId="591C2F46" wp14:editId="045EEA24">
@@ -14138,7 +14153,7 @@
                     <pic:cNvPicPr/>
                   </pic:nvPicPr>
                   <pic:blipFill>
-                    <a:blip r:embed="rId22"/>
+                    <a:blip r:embed="rId23"/>
                     <a:stretch>
                       <a:fillRect/>
                     </a:stretch>
@@ -14171,7 +14186,7 @@
       <w:r>
         <w:rPr>
           <w:noProof/>
-          <w:lang w:eastAsia="es-MX"/>
+          <w:lang w:eastAsia="ja-JP"/>
         </w:rPr>
         <w:drawing>
           <wp:inline distT="0" distB="0" distL="0" distR="0" wp14:anchorId="011E2828" wp14:editId="30BCC68D">
@@ -14189,7 +14204,7 @@
                     <pic:cNvPicPr/>
                   </pic:nvPicPr>
                   <pic:blipFill rotWithShape="1">
-                    <a:blip r:embed="rId23"/>
+                    <a:blip r:embed="rId24"/>
                     <a:srcRect l="22674" t="28961" r="35338" b="22671"/>
                     <a:stretch/>
                   </pic:blipFill>
@@ -14229,7 +14244,7 @@
       <w:r>
         <w:rPr>
           <w:noProof/>
-          <w:lang w:eastAsia="es-MX"/>
+          <w:lang w:eastAsia="ja-JP"/>
         </w:rPr>
         <w:lastRenderedPageBreak/>
         <w:drawing>
@@ -14248,7 +14263,7 @@
                     <pic:cNvPicPr/>
                   </pic:nvPicPr>
                   <pic:blipFill rotWithShape="1">
-                    <a:blip r:embed="rId24"/>
+                    <a:blip r:embed="rId25"/>
                     <a:srcRect l="23178" t="22989" r="34834" b="22373"/>
                     <a:stretch/>
                   </pic:blipFill>
@@ -14288,7 +14303,7 @@
       <w:r>
         <w:rPr>
           <w:noProof/>
-          <w:lang w:eastAsia="es-MX"/>
+          <w:lang w:eastAsia="ja-JP"/>
         </w:rPr>
         <w:drawing>
           <wp:inline distT="0" distB="0" distL="0" distR="0" wp14:anchorId="44DF73B7" wp14:editId="4079A50C">
@@ -14306,7 +14321,7 @@
                     <pic:cNvPicPr/>
                   </pic:nvPicPr>
                   <pic:blipFill rotWithShape="1">
-                    <a:blip r:embed="rId25"/>
+                    <a:blip r:embed="rId26"/>
                     <a:srcRect l="23346" t="29857" r="35002" b="24761"/>
                     <a:stretch/>
                   </pic:blipFill>
@@ -14384,7 +14399,7 @@
       <w:r>
         <w:rPr>
           <w:noProof/>
-          <w:lang w:eastAsia="es-MX"/>
+          <w:lang w:eastAsia="ja-JP"/>
         </w:rPr>
         <w:lastRenderedPageBreak/>
         <w:drawing>
@@ -14403,7 +14418,7 @@
                     <pic:cNvPicPr/>
                   </pic:nvPicPr>
                   <pic:blipFill rotWithShape="1">
-                    <a:blip r:embed="rId26"/>
+                    <a:blip r:embed="rId27"/>
                     <a:srcRect l="24120" t="36858" r="33586" b="10272"/>
                     <a:stretch/>
                   </pic:blipFill>
@@ -14440,7 +14455,7 @@
       <w:r>
         <w:rPr>
           <w:noProof/>
-          <w:lang w:eastAsia="es-MX"/>
+          <w:lang w:eastAsia="ja-JP"/>
         </w:rPr>
         <w:drawing>
           <wp:inline distT="0" distB="0" distL="0" distR="0" wp14:anchorId="4139FC24" wp14:editId="3DA0F0B0">
@@ -14458,7 +14473,7 @@
                     <pic:cNvPicPr/>
                   </pic:nvPicPr>
                   <pic:blipFill rotWithShape="1">
-                    <a:blip r:embed="rId27"/>
+                    <a:blip r:embed="rId28"/>
                     <a:srcRect l="26159" t="33837" r="32906" b="20241"/>
                     <a:stretch/>
                   </pic:blipFill>
@@ -14491,15 +14506,43 @@
       <w:pPr>
         <w:pStyle w:val="Ttulo1"/>
       </w:pPr>
-      <w:bookmarkStart w:id="10" w:name="_Toc90040885"/>
+      <w:bookmarkStart w:id="9" w:name="_Toc90040885"/>
       <w:r>
         <w:t>Referencias</w:t>
       </w:r>
+      <w:bookmarkEnd w:id="9"/>
+    </w:p>
+    <w:p>
+      <w:r>
+        <w:t>Se utilizaron como referencia el apartado de bebidas</w:t>
+      </w:r>
+      <w:bookmarkStart w:id="10" w:name="_GoBack"/>
       <w:bookmarkEnd w:id="10"/>
+      <w:r>
+        <w:t xml:space="preserve"> y comidas de </w:t>
+      </w:r>
+      <w:hyperlink r:id="rId29" w:history="1">
+        <w:r>
+          <w:rPr>
+            <w:rStyle w:val="Hipervnculo"/>
+          </w:rPr>
+          <w:t>https://cinemex.com/</w:t>
+        </w:r>
+      </w:hyperlink>
     </w:p>
-    <w:p/>
-    <w:p/>
-    <w:p/>
+    <w:p>
+      <w:r>
+        <w:t xml:space="preserve">Se utilizaron como referencia el apartado de bebidas y comidas de </w:t>
+      </w:r>
+      <w:hyperlink r:id="rId30" w:history="1">
+        <w:r>
+          <w:rPr>
+            <w:rStyle w:val="Hipervnculo"/>
+          </w:rPr>
+          <w:t>https://cinepolis.com/</w:t>
+        </w:r>
+      </w:hyperlink>
+    </w:p>
     <w:sectPr>
       <w:pgSz w:w="11906" w:h="16838"/>
       <w:pgMar w:top="1417" w:right="1274" w:bottom="1417" w:left="1701" w:header="708" w:footer="708" w:gutter="0"/>
@@ -14511,7 +14554,7 @@
 </file>
 
 <file path=word/numbering.xml><?xml version="1.0" encoding="utf-8"?>
-<w:numbering xmlns:wpc="http://schemas.microsoft.com/office/word/2010/wordprocessingCanvas" xmlns:mc="http://schemas.openxmlformats.org/markup-compatibility/2006" xmlns:o="urn:schemas-microsoft-com:office:office" xmlns:r="http://schemas.openxmlformats.org/officeDocument/2006/relationships" xmlns:m="http://schemas.openxmlformats.org/officeDocument/2006/math" xmlns:v="urn:schemas-microsoft-com:vml" xmlns:wp14="http://schemas.microsoft.com/office/word/2010/wordprocessingDrawing" xmlns:wp="http://schemas.openxmlformats.org/drawingml/2006/wordprocessingDrawing" xmlns:w10="urn:schemas-microsoft-com:office:word" xmlns:w="http://schemas.openxmlformats.org/wordprocessingml/2006/main" xmlns:w14="http://schemas.microsoft.com/office/word/2010/wordml" xmlns:w15="http://schemas.microsoft.com/office/word/2012/wordml" xmlns:wpg="http://schemas.microsoft.com/office/word/2010/wordprocessingGroup" xmlns:wpi="http://schemas.microsoft.com/office/word/2010/wordprocessingInk" xmlns:wne="http://schemas.microsoft.com/office/word/2006/wordml" xmlns:wps="http://schemas.microsoft.com/office/word/2010/wordprocessingShape" mc:Ignorable="w14 w15 wp14">
+<w:numbering xmlns:wpc="http://schemas.microsoft.com/office/word/2010/wordprocessingCanvas" xmlns:mc="http://schemas.openxmlformats.org/markup-compatibility/2006" xmlns:o="urn:schemas-microsoft-com:office:office" xmlns:r="http://schemas.openxmlformats.org/officeDocument/2006/relationships" xmlns:m="http://schemas.openxmlformats.org/officeDocument/2006/math" xmlns:v="urn:schemas-microsoft-com:vml" xmlns:wp14="http://schemas.microsoft.com/office/word/2010/wordprocessingDrawing" xmlns:wp="http://schemas.openxmlformats.org/drawingml/2006/wordprocessingDrawing" xmlns:w10="urn:schemas-microsoft-com:office:word" xmlns:w="http://schemas.openxmlformats.org/wordprocessingml/2006/main" xmlns:w14="http://schemas.microsoft.com/office/word/2010/wordml" xmlns:wpg="http://schemas.microsoft.com/office/word/2010/wordprocessingGroup" xmlns:wpi="http://schemas.microsoft.com/office/word/2010/wordprocessingInk" xmlns:wne="http://schemas.microsoft.com/office/word/2006/wordml" xmlns:wps="http://schemas.microsoft.com/office/word/2010/wordprocessingShape" mc:Ignorable="w14 wp14">
   <w:abstractNum w:abstractNumId="0">
     <w:nsid w:val="020952A5"/>
     <w:multiLevelType w:val="multilevel"/>
@@ -17372,7 +17415,7 @@
 </file>
 
 <file path=word/styles.xml><?xml version="1.0" encoding="utf-8"?>
-<w:styles xmlns:mc="http://schemas.openxmlformats.org/markup-compatibility/2006" xmlns:r="http://schemas.openxmlformats.org/officeDocument/2006/relationships" xmlns:w="http://schemas.openxmlformats.org/wordprocessingml/2006/main" xmlns:w14="http://schemas.microsoft.com/office/word/2010/wordml" xmlns:w15="http://schemas.microsoft.com/office/word/2012/wordml" mc:Ignorable="w14 w15">
+<w:styles xmlns:mc="http://schemas.openxmlformats.org/markup-compatibility/2006" xmlns:r="http://schemas.openxmlformats.org/officeDocument/2006/relationships" xmlns:w="http://schemas.openxmlformats.org/wordprocessingml/2006/main" xmlns:w14="http://schemas.microsoft.com/office/word/2010/wordml" mc:Ignorable="w14">
   <w:docDefaults>
     <w:rPrDefault>
       <w:rPr>
@@ -17389,378 +17432,144 @@
       </w:pPr>
     </w:pPrDefault>
   </w:docDefaults>
-  <w:latentStyles w:defLockedState="0" w:defUIPriority="99" w:defSemiHidden="0" w:defUnhideWhenUsed="0" w:defQFormat="0" w:count="371">
-    <w:lsdException w:name="Normal" w:uiPriority="0" w:qFormat="1"/>
-    <w:lsdException w:name="heading 1" w:uiPriority="9" w:qFormat="1"/>
-    <w:lsdException w:name="heading 2" w:semiHidden="1" w:uiPriority="9" w:unhideWhenUsed="1" w:qFormat="1"/>
-    <w:lsdException w:name="heading 3" w:semiHidden="1" w:uiPriority="9" w:unhideWhenUsed="1" w:qFormat="1"/>
-    <w:lsdException w:name="heading 4" w:semiHidden="1" w:uiPriority="9" w:unhideWhenUsed="1" w:qFormat="1"/>
-    <w:lsdException w:name="heading 5" w:semiHidden="1" w:uiPriority="9" w:unhideWhenUsed="1" w:qFormat="1"/>
-    <w:lsdException w:name="heading 6" w:semiHidden="1" w:uiPriority="9" w:unhideWhenUsed="1" w:qFormat="1"/>
-    <w:lsdException w:name="heading 7" w:semiHidden="1" w:uiPriority="9" w:unhideWhenUsed="1" w:qFormat="1"/>
-    <w:lsdException w:name="heading 8" w:semiHidden="1" w:uiPriority="9" w:unhideWhenUsed="1" w:qFormat="1"/>
-    <w:lsdException w:name="heading 9" w:semiHidden="1" w:uiPriority="9" w:unhideWhenUsed="1" w:qFormat="1"/>
-    <w:lsdException w:name="index 1" w:semiHidden="1" w:unhideWhenUsed="1"/>
-    <w:lsdException w:name="index 2" w:semiHidden="1" w:unhideWhenUsed="1"/>
-    <w:lsdException w:name="index 3" w:semiHidden="1" w:unhideWhenUsed="1"/>
-    <w:lsdException w:name="index 4" w:semiHidden="1" w:unhideWhenUsed="1"/>
-    <w:lsdException w:name="index 5" w:semiHidden="1" w:unhideWhenUsed="1"/>
-    <w:lsdException w:name="index 6" w:semiHidden="1" w:unhideWhenUsed="1"/>
-    <w:lsdException w:name="index 7" w:semiHidden="1" w:unhideWhenUsed="1"/>
-    <w:lsdException w:name="index 8" w:semiHidden="1" w:unhideWhenUsed="1"/>
-    <w:lsdException w:name="index 9" w:semiHidden="1" w:unhideWhenUsed="1"/>
-    <w:lsdException w:name="toc 1" w:semiHidden="1" w:uiPriority="39" w:unhideWhenUsed="1"/>
-    <w:lsdException w:name="toc 2" w:semiHidden="1" w:uiPriority="39" w:unhideWhenUsed="1"/>
-    <w:lsdException w:name="toc 3" w:semiHidden="1" w:uiPriority="39" w:unhideWhenUsed="1"/>
-    <w:lsdException w:name="toc 4" w:semiHidden="1" w:uiPriority="39" w:unhideWhenUsed="1"/>
-    <w:lsdException w:name="toc 5" w:semiHidden="1" w:uiPriority="39" w:unhideWhenUsed="1"/>
-    <w:lsdException w:name="toc 6" w:semiHidden="1" w:uiPriority="39" w:unhideWhenUsed="1"/>
-    <w:lsdException w:name="toc 7" w:semiHidden="1" w:uiPriority="39" w:unhideWhenUsed="1"/>
-    <w:lsdException w:name="toc 8" w:semiHidden="1" w:uiPriority="39" w:unhideWhenUsed="1"/>
-    <w:lsdException w:name="toc 9" w:semiHidden="1" w:uiPriority="39" w:unhideWhenUsed="1"/>
-    <w:lsdException w:name="Normal Indent" w:semiHidden="1" w:unhideWhenUsed="1"/>
-    <w:lsdException w:name="footnote text" w:semiHidden="1" w:unhideWhenUsed="1"/>
-    <w:lsdException w:name="annotation text" w:semiHidden="1" w:unhideWhenUsed="1"/>
-    <w:lsdException w:name="header" w:semiHidden="1" w:unhideWhenUsed="1"/>
-    <w:lsdException w:name="footer" w:semiHidden="1" w:unhideWhenUsed="1"/>
-    <w:lsdException w:name="index heading" w:semiHidden="1" w:unhideWhenUsed="1"/>
-    <w:lsdException w:name="caption" w:semiHidden="1" w:uiPriority="35" w:unhideWhenUsed="1" w:qFormat="1"/>
-    <w:lsdException w:name="table of figures" w:semiHidden="1" w:unhideWhenUsed="1"/>
-    <w:lsdException w:name="envelope address" w:semiHidden="1" w:unhideWhenUsed="1"/>
-    <w:lsdException w:name="envelope return" w:semiHidden="1" w:unhideWhenUsed="1"/>
-    <w:lsdException w:name="footnote reference" w:semiHidden="1" w:unhideWhenUsed="1"/>
-    <w:lsdException w:name="annotation reference" w:semiHidden="1" w:unhideWhenUsed="1"/>
-    <w:lsdException w:name="line number" w:semiHidden="1" w:unhideWhenUsed="1"/>
-    <w:lsdException w:name="page number" w:semiHidden="1" w:unhideWhenUsed="1"/>
-    <w:lsdException w:name="endnote reference" w:semiHidden="1" w:unhideWhenUsed="1"/>
-    <w:lsdException w:name="endnote text" w:semiHidden="1" w:unhideWhenUsed="1"/>
-    <w:lsdException w:name="table of authorities" w:semiHidden="1" w:unhideWhenUsed="1"/>
-    <w:lsdException w:name="macro" w:semiHidden="1" w:unhideWhenUsed="1"/>
-    <w:lsdException w:name="toa heading" w:semiHidden="1" w:unhideWhenUsed="1"/>
-    <w:lsdException w:name="List" w:semiHidden="1" w:unhideWhenUsed="1"/>
-    <w:lsdException w:name="List Bullet" w:semiHidden="1" w:unhideWhenUsed="1"/>
-    <w:lsdException w:name="List Number" w:semiHidden="1" w:unhideWhenUsed="1"/>
-    <w:lsdException w:name="List 2" w:semiHidden="1" w:unhideWhenUsed="1"/>
-    <w:lsdException w:name="List 3" w:semiHidden="1" w:unhideWhenUsed="1"/>
-    <w:lsdException w:name="List 4" w:semiHidden="1" w:unhideWhenUsed="1"/>
-    <w:lsdException w:name="List 5" w:semiHidden="1" w:unhideWhenUsed="1"/>
-    <w:lsdException w:name="List Bullet 2" w:semiHidden="1" w:unhideWhenUsed="1"/>
-    <w:lsdException w:name="List Bullet 3" w:semiHidden="1" w:unhideWhenUsed="1"/>
-    <w:lsdException w:name="List Bullet 4" w:semiHidden="1" w:unhideWhenUsed="1"/>
-    <w:lsdException w:name="List Bullet 5" w:semiHidden="1" w:unhideWhenUsed="1"/>
-    <w:lsdException w:name="List Number 2" w:semiHidden="1" w:unhideWhenUsed="1"/>
-    <w:lsdException w:name="List Number 3" w:semiHidden="1" w:unhideWhenUsed="1"/>
-    <w:lsdException w:name="List Number 4" w:semiHidden="1" w:unhideWhenUsed="1"/>
-    <w:lsdException w:name="List Number 5" w:semiHidden="1" w:unhideWhenUsed="1"/>
-    <w:lsdException w:name="Title" w:uiPriority="10" w:qFormat="1"/>
-    <w:lsdException w:name="Closing" w:semiHidden="1" w:unhideWhenUsed="1"/>
-    <w:lsdException w:name="Signature" w:semiHidden="1" w:unhideWhenUsed="1"/>
-    <w:lsdException w:name="Default Paragraph Font" w:semiHidden="1" w:uiPriority="1" w:unhideWhenUsed="1"/>
-    <w:lsdException w:name="Body Text" w:semiHidden="1" w:unhideWhenUsed="1"/>
-    <w:lsdException w:name="Body Text Indent" w:semiHidden="1" w:unhideWhenUsed="1"/>
-    <w:lsdException w:name="List Continue" w:semiHidden="1" w:unhideWhenUsed="1"/>
-    <w:lsdException w:name="List Continue 2" w:semiHidden="1" w:unhideWhenUsed="1"/>
-    <w:lsdException w:name="List Continue 3" w:semiHidden="1" w:unhideWhenUsed="1"/>
-    <w:lsdException w:name="List Continue 4" w:semiHidden="1" w:unhideWhenUsed="1"/>
-    <w:lsdException w:name="List Continue 5" w:semiHidden="1" w:unhideWhenUsed="1"/>
-    <w:lsdException w:name="Message Header" w:semiHidden="1" w:unhideWhenUsed="1"/>
-    <w:lsdException w:name="Subtitle" w:uiPriority="11" w:qFormat="1"/>
-    <w:lsdException w:name="Salutation" w:semiHidden="1" w:unhideWhenUsed="1"/>
-    <w:lsdException w:name="Date" w:semiHidden="1" w:unhideWhenUsed="1"/>
-    <w:lsdException w:name="Body Text First Indent" w:semiHidden="1" w:unhideWhenUsed="1"/>
-    <w:lsdException w:name="Body Text First Indent 2" w:semiHidden="1" w:unhideWhenUsed="1"/>
-    <w:lsdException w:name="Note Heading" w:semiHidden="1" w:unhideWhenUsed="1"/>
-    <w:lsdException w:name="Body Text 2" w:semiHidden="1" w:unhideWhenUsed="1"/>
-    <w:lsdException w:name="Body Text 3" w:semiHidden="1" w:unhideWhenUsed="1"/>
-    <w:lsdException w:name="Body Text Indent 2" w:semiHidden="1" w:unhideWhenUsed="1"/>
-    <w:lsdException w:name="Body Text Indent 3" w:semiHidden="1" w:unhideWhenUsed="1"/>
-    <w:lsdException w:name="Block Text" w:semiHidden="1" w:unhideWhenUsed="1"/>
-    <w:lsdException w:name="Hyperlink" w:semiHidden="1" w:unhideWhenUsed="1"/>
-    <w:lsdException w:name="FollowedHyperlink" w:semiHidden="1" w:unhideWhenUsed="1"/>
-    <w:lsdException w:name="Strong" w:uiPriority="22" w:qFormat="1"/>
-    <w:lsdException w:name="Emphasis" w:uiPriority="20" w:qFormat="1"/>
-    <w:lsdException w:name="Document Map" w:semiHidden="1" w:unhideWhenUsed="1"/>
-    <w:lsdException w:name="Plain Text" w:semiHidden="1" w:unhideWhenUsed="1"/>
-    <w:lsdException w:name="E-mail Signature" w:semiHidden="1" w:unhideWhenUsed="1"/>
-    <w:lsdException w:name="HTML Top of Form" w:semiHidden="1" w:unhideWhenUsed="1"/>
-    <w:lsdException w:name="HTML Bottom of Form" w:semiHidden="1" w:unhideWhenUsed="1"/>
-    <w:lsdException w:name="Normal (Web)" w:semiHidden="1" w:unhideWhenUsed="1"/>
-    <w:lsdException w:name="HTML Acronym" w:semiHidden="1" w:unhideWhenUsed="1"/>
-    <w:lsdException w:name="HTML Address" w:semiHidden="1" w:unhideWhenUsed="1"/>
-    <w:lsdException w:name="HTML Cite" w:semiHidden="1" w:unhideWhenUsed="1"/>
-    <w:lsdException w:name="HTML Code" w:semiHidden="1" w:unhideWhenUsed="1"/>
-    <w:lsdException w:name="HTML Definition" w:semiHidden="1" w:unhideWhenUsed="1"/>
-    <w:lsdException w:name="HTML Keyboard" w:semiHidden="1" w:unhideWhenUsed="1"/>
-    <w:lsdException w:name="HTML Preformatted" w:semiHidden="1" w:unhideWhenUsed="1"/>
-    <w:lsdException w:name="HTML Sample" w:semiHidden="1" w:unhideWhenUsed="1"/>
-    <w:lsdException w:name="HTML Typewriter" w:semiHidden="1" w:unhideWhenUsed="1"/>
-    <w:lsdException w:name="HTML Variable" w:semiHidden="1" w:unhideWhenUsed="1"/>
-    <w:lsdException w:name="Normal Table" w:semiHidden="1" w:unhideWhenUsed="1"/>
-    <w:lsdException w:name="annotation subject" w:semiHidden="1" w:unhideWhenUsed="1"/>
-    <w:lsdException w:name="No List" w:semiHidden="1" w:unhideWhenUsed="1"/>
-    <w:lsdException w:name="Outline List 1" w:semiHidden="1" w:unhideWhenUsed="1"/>
-    <w:lsdException w:name="Outline List 2" w:semiHidden="1" w:unhideWhenUsed="1"/>
-    <w:lsdException w:name="Outline List 3" w:semiHidden="1" w:unhideWhenUsed="1"/>
-    <w:lsdException w:name="Table Simple 1" w:semiHidden="1" w:unhideWhenUsed="1"/>
-    <w:lsdException w:name="Table Simple 2" w:semiHidden="1" w:unhideWhenUsed="1"/>
-    <w:lsdException w:name="Table Simple 3" w:semiHidden="1" w:unhideWhenUsed="1"/>
-    <w:lsdException w:name="Table Classic 1" w:semiHidden="1" w:unhideWhenUsed="1"/>
-    <w:lsdException w:name="Table Classic 2" w:semiHidden="1" w:unhideWhenUsed="1"/>
-    <w:lsdException w:name="Table Classic 3" w:semiHidden="1" w:unhideWhenUsed="1"/>
-    <w:lsdException w:name="Table Classic 4" w:semiHidden="1" w:unhideWhenUsed="1"/>
-    <w:lsdException w:name="Table Colorful 1" w:semiHidden="1" w:unhideWhenUsed="1"/>
-    <w:lsdException w:name="Table Colorful 2" w:semiHidden="1" w:unhideWhenUsed="1"/>
-    <w:lsdException w:name="Table Colorful 3" w:semiHidden="1" w:unhideWhenUsed="1"/>
-    <w:lsdException w:name="Table Columns 1" w:semiHidden="1" w:unhideWhenUsed="1"/>
-    <w:lsdException w:name="Table Columns 2" w:semiHidden="1" w:unhideWhenUsed="1"/>
-    <w:lsdException w:name="Table Columns 3" w:semiHidden="1" w:unhideWhenUsed="1"/>
-    <w:lsdException w:name="Table Columns 4" w:semiHidden="1" w:unhideWhenUsed="1"/>
-    <w:lsdException w:name="Table Columns 5" w:semiHidden="1" w:unhideWhenUsed="1"/>
-    <w:lsdException w:name="Table Grid 1" w:semiHidden="1" w:unhideWhenUsed="1"/>
-    <w:lsdException w:name="Table Grid 2" w:semiHidden="1" w:unhideWhenUsed="1"/>
-    <w:lsdException w:name="Table Grid 3" w:semiHidden="1" w:unhideWhenUsed="1"/>
-    <w:lsdException w:name="Table Grid 4" w:semiHidden="1" w:unhideWhenUsed="1"/>
-    <w:lsdException w:name="Table Grid 5" w:semiHidden="1" w:unhideWhenUsed="1"/>
-    <w:lsdException w:name="Table Grid 6" w:semiHidden="1" w:unhideWhenUsed="1"/>
-    <w:lsdException w:name="Table Grid 7" w:semiHidden="1" w:unhideWhenUsed="1"/>
-    <w:lsdException w:name="Table Grid 8" w:semiHidden="1" w:unhideWhenUsed="1"/>
-    <w:lsdException w:name="Table List 1" w:semiHidden="1" w:unhideWhenUsed="1"/>
-    <w:lsdException w:name="Table List 2" w:semiHidden="1" w:unhideWhenUsed="1"/>
-    <w:lsdException w:name="Table List 3" w:semiHidden="1" w:unhideWhenUsed="1"/>
-    <w:lsdException w:name="Table List 4" w:semiHidden="1" w:unhideWhenUsed="1"/>
-    <w:lsdException w:name="Table List 5" w:semiHidden="1" w:unhideWhenUsed="1"/>
-    <w:lsdException w:name="Table List 6" w:semiHidden="1" w:unhideWhenUsed="1"/>
-    <w:lsdException w:name="Table List 7" w:semiHidden="1" w:unhideWhenUsed="1"/>
-    <w:lsdException w:name="Table List 8" w:semiHidden="1" w:unhideWhenUsed="1"/>
-    <w:lsdException w:name="Table 3D effects 1" w:semiHidden="1" w:unhideWhenUsed="1"/>
-    <w:lsdException w:name="Table 3D effects 2" w:semiHidden="1" w:unhideWhenUsed="1"/>
-    <w:lsdException w:name="Table 3D effects 3" w:semiHidden="1" w:unhideWhenUsed="1"/>
-    <w:lsdException w:name="Table Contemporary" w:semiHidden="1" w:unhideWhenUsed="1"/>
-    <w:lsdException w:name="Table Elegant" w:semiHidden="1" w:unhideWhenUsed="1"/>
-    <w:lsdException w:name="Table Professional" w:semiHidden="1" w:unhideWhenUsed="1"/>
-    <w:lsdException w:name="Table Subtle 1" w:semiHidden="1" w:unhideWhenUsed="1"/>
-    <w:lsdException w:name="Table Subtle 2" w:semiHidden="1" w:unhideWhenUsed="1"/>
-    <w:lsdException w:name="Table Web 1" w:semiHidden="1" w:unhideWhenUsed="1"/>
-    <w:lsdException w:name="Table Web 2" w:semiHidden="1" w:unhideWhenUsed="1"/>
-    <w:lsdException w:name="Table Web 3" w:semiHidden="1" w:unhideWhenUsed="1"/>
-    <w:lsdException w:name="Balloon Text" w:semiHidden="1" w:unhideWhenUsed="1"/>
-    <w:lsdException w:name="Table Grid" w:uiPriority="39"/>
-    <w:lsdException w:name="Table Theme" w:semiHidden="1" w:unhideWhenUsed="1"/>
-    <w:lsdException w:name="Placeholder Text" w:semiHidden="1"/>
-    <w:lsdException w:name="No Spacing" w:uiPriority="1" w:qFormat="1"/>
-    <w:lsdException w:name="Light Shading" w:uiPriority="60"/>
-    <w:lsdException w:name="Light List" w:uiPriority="61"/>
-    <w:lsdException w:name="Light Grid" w:uiPriority="62"/>
-    <w:lsdException w:name="Medium Shading 1" w:uiPriority="63"/>
-    <w:lsdException w:name="Medium Shading 2" w:uiPriority="64"/>
-    <w:lsdException w:name="Medium List 1" w:uiPriority="65"/>
-    <w:lsdException w:name="Medium List 2" w:uiPriority="66"/>
-    <w:lsdException w:name="Medium Grid 1" w:uiPriority="67"/>
-    <w:lsdException w:name="Medium Grid 2" w:uiPriority="68"/>
-    <w:lsdException w:name="Medium Grid 3" w:uiPriority="69"/>
-    <w:lsdException w:name="Dark List" w:uiPriority="70"/>
-    <w:lsdException w:name="Colorful Shading" w:uiPriority="71"/>
-    <w:lsdException w:name="Colorful List" w:uiPriority="72"/>
-    <w:lsdException w:name="Colorful Grid" w:uiPriority="73"/>
-    <w:lsdException w:name="Light Shading Accent 1" w:uiPriority="60"/>
-    <w:lsdException w:name="Light List Accent 1" w:uiPriority="61"/>
-    <w:lsdException w:name="Light Grid Accent 1" w:uiPriority="62"/>
-    <w:lsdException w:name="Medium Shading 1 Accent 1" w:uiPriority="63"/>
-    <w:lsdException w:name="Medium Shading 2 Accent 1" w:uiPriority="64"/>
-    <w:lsdException w:name="Medium List 1 Accent 1" w:uiPriority="65"/>
-    <w:lsdException w:name="Revision" w:semiHidden="1"/>
-    <w:lsdException w:name="List Paragraph" w:uiPriority="34" w:qFormat="1"/>
-    <w:lsdException w:name="Quote" w:uiPriority="29" w:qFormat="1"/>
-    <w:lsdException w:name="Intense Quote" w:uiPriority="30" w:qFormat="1"/>
-    <w:lsdException w:name="Medium List 2 Accent 1" w:uiPriority="66"/>
-    <w:lsdException w:name="Medium Grid 1 Accent 1" w:uiPriority="67"/>
-    <w:lsdException w:name="Medium Grid 2 Accent 1" w:uiPriority="68"/>
-    <w:lsdException w:name="Medium Grid 3 Accent 1" w:uiPriority="69"/>
-    <w:lsdException w:name="Dark List Accent 1" w:uiPriority="70"/>
-    <w:lsdException w:name="Colorful Shading Accent 1" w:uiPriority="71"/>
-    <w:lsdException w:name="Colorful List Accent 1" w:uiPriority="72"/>
-    <w:lsdException w:name="Colorful Grid Accent 1" w:uiPriority="73"/>
-    <w:lsdException w:name="Light Shading Accent 2" w:uiPriority="60"/>
-    <w:lsdException w:name="Light List Accent 2" w:uiPriority="61"/>
-    <w:lsdException w:name="Light Grid Accent 2" w:uiPriority="62"/>
-    <w:lsdException w:name="Medium Shading 1 Accent 2" w:uiPriority="63"/>
-    <w:lsdException w:name="Medium Shading 2 Accent 2" w:uiPriority="64"/>
-    <w:lsdException w:name="Medium List 1 Accent 2" w:uiPriority="65"/>
-    <w:lsdException w:name="Medium List 2 Accent 2" w:uiPriority="66"/>
-    <w:lsdException w:name="Medium Grid 1 Accent 2" w:uiPriority="67"/>
-    <w:lsdException w:name="Medium Grid 2 Accent 2" w:uiPriority="68"/>
-    <w:lsdException w:name="Medium Grid 3 Accent 2" w:uiPriority="69"/>
-    <w:lsdException w:name="Dark List Accent 2" w:uiPriority="70"/>
-    <w:lsdException w:name="Colorful Shading Accent 2" w:uiPriority="71"/>
-    <w:lsdException w:name="Colorful List Accent 2" w:uiPriority="72"/>
-    <w:lsdException w:name="Colorful Grid Accent 2" w:uiPriority="73"/>
-    <w:lsdException w:name="Light Shading Accent 3" w:uiPriority="60"/>
-    <w:lsdException w:name="Light List Accent 3" w:uiPriority="61"/>
-    <w:lsdException w:name="Light Grid Accent 3" w:uiPriority="62"/>
-    <w:lsdException w:name="Medium Shading 1 Accent 3" w:uiPriority="63"/>
-    <w:lsdException w:name="Medium Shading 2 Accent 3" w:uiPriority="64"/>
-    <w:lsdException w:name="Medium List 1 Accent 3" w:uiPriority="65"/>
-    <w:lsdException w:name="Medium List 2 Accent 3" w:uiPriority="66"/>
-    <w:lsdException w:name="Medium Grid 1 Accent 3" w:uiPriority="67"/>
-    <w:lsdException w:name="Medium Grid 2 Accent 3" w:uiPriority="68"/>
-    <w:lsdException w:name="Medium Grid 3 Accent 3" w:uiPriority="69"/>
-    <w:lsdException w:name="Dark List Accent 3" w:uiPriority="70"/>
-    <w:lsdException w:name="Colorful Shading Accent 3" w:uiPriority="71"/>
-    <w:lsdException w:name="Colorful List Accent 3" w:uiPriority="72"/>
-    <w:lsdException w:name="Colorful Grid Accent 3" w:uiPriority="73"/>
-    <w:lsdException w:name="Light Shading Accent 4" w:uiPriority="60"/>
-    <w:lsdException w:name="Light List Accent 4" w:uiPriority="61"/>
-    <w:lsdException w:name="Light Grid Accent 4" w:uiPriority="62"/>
-    <w:lsdException w:name="Medium Shading 1 Accent 4" w:uiPriority="63"/>
-    <w:lsdException w:name="Medium Shading 2 Accent 4" w:uiPriority="64"/>
-    <w:lsdException w:name="Medium List 1 Accent 4" w:uiPriority="65"/>
-    <w:lsdException w:name="Medium List 2 Accent 4" w:uiPriority="66"/>
-    <w:lsdException w:name="Medium Grid 1 Accent 4" w:uiPriority="67"/>
-    <w:lsdException w:name="Medium Grid 2 Accent 4" w:uiPriority="68"/>
-    <w:lsdException w:name="Medium Grid 3 Accent 4" w:uiPriority="69"/>
-    <w:lsdException w:name="Dark List Accent 4" w:uiPriority="70"/>
-    <w:lsdException w:name="Colorful Shading Accent 4" w:uiPriority="71"/>
-    <w:lsdException w:name="Colorful List Accent 4" w:uiPriority="72"/>
-    <w:lsdException w:name="Colorful Grid Accent 4" w:uiPriority="73"/>
-    <w:lsdException w:name="Light Shading Accent 5" w:uiPriority="60"/>
-    <w:lsdException w:name="Light List Accent 5" w:uiPriority="61"/>
-    <w:lsdException w:name="Light Grid Accent 5" w:uiPriority="62"/>
-    <w:lsdException w:name="Medium Shading 1 Accent 5" w:uiPriority="63"/>
-    <w:lsdException w:name="Medium Shading 2 Accent 5" w:uiPriority="64"/>
-    <w:lsdException w:name="Medium List 1 Accent 5" w:uiPriority="65"/>
-    <w:lsdException w:name="Medium List 2 Accent 5" w:uiPriority="66"/>
-    <w:lsdException w:name="Medium Grid 1 Accent 5" w:uiPriority="67"/>
-    <w:lsdException w:name="Medium Grid 2 Accent 5" w:uiPriority="68"/>
-    <w:lsdException w:name="Medium Grid 3 Accent 5" w:uiPriority="69"/>
-    <w:lsdException w:name="Dark List Accent 5" w:uiPriority="70"/>
-    <w:lsdException w:name="Colorful Shading Accent 5" w:uiPriority="71"/>
-    <w:lsdException w:name="Colorful List Accent 5" w:uiPriority="72"/>
-    <w:lsdException w:name="Colorful Grid Accent 5" w:uiPriority="73"/>
-    <w:lsdException w:name="Light Shading Accent 6" w:uiPriority="60"/>
-    <w:lsdException w:name="Light List Accent 6" w:uiPriority="61"/>
-    <w:lsdException w:name="Light Grid Accent 6" w:uiPriority="62"/>
-    <w:lsdException w:name="Medium Shading 1 Accent 6" w:uiPriority="63"/>
-    <w:lsdException w:name="Medium Shading 2 Accent 6" w:uiPriority="64"/>
-    <w:lsdException w:name="Medium List 1 Accent 6" w:uiPriority="65"/>
-    <w:lsdException w:name="Medium List 2 Accent 6" w:uiPriority="66"/>
-    <w:lsdException w:name="Medium Grid 1 Accent 6" w:uiPriority="67"/>
-    <w:lsdException w:name="Medium Grid 2 Accent 6" w:uiPriority="68"/>
-    <w:lsdException w:name="Medium Grid 3 Accent 6" w:uiPriority="69"/>
-    <w:lsdException w:name="Dark List Accent 6" w:uiPriority="70"/>
-    <w:lsdException w:name="Colorful Shading Accent 6" w:uiPriority="71"/>
-    <w:lsdException w:name="Colorful List Accent 6" w:uiPriority="72"/>
-    <w:lsdException w:name="Colorful Grid Accent 6" w:uiPriority="73"/>
-    <w:lsdException w:name="Subtle Emphasis" w:uiPriority="19" w:qFormat="1"/>
-    <w:lsdException w:name="Intense Emphasis" w:uiPriority="21" w:qFormat="1"/>
-    <w:lsdException w:name="Subtle Reference" w:uiPriority="31" w:qFormat="1"/>
-    <w:lsdException w:name="Intense Reference" w:uiPriority="32" w:qFormat="1"/>
-    <w:lsdException w:name="Book Title" w:uiPriority="33" w:qFormat="1"/>
-    <w:lsdException w:name="Bibliography" w:semiHidden="1" w:uiPriority="37" w:unhideWhenUsed="1"/>
-    <w:lsdException w:name="TOC Heading" w:semiHidden="1" w:uiPriority="39" w:unhideWhenUsed="1" w:qFormat="1"/>
-    <w:lsdException w:name="Plain Table 1" w:uiPriority="41"/>
-    <w:lsdException w:name="Plain Table 2" w:uiPriority="42"/>
-    <w:lsdException w:name="Plain Table 3" w:uiPriority="43"/>
-    <w:lsdException w:name="Plain Table 4" w:uiPriority="44"/>
-    <w:lsdException w:name="Plain Table 5" w:uiPriority="45"/>
-    <w:lsdException w:name="Grid Table Light" w:uiPriority="40"/>
-    <w:lsdException w:name="Grid Table 1 Light" w:uiPriority="46"/>
-    <w:lsdException w:name="Grid Table 2" w:uiPriority="47"/>
-    <w:lsdException w:name="Grid Table 3" w:uiPriority="48"/>
-    <w:lsdException w:name="Grid Table 4" w:uiPriority="49"/>
-    <w:lsdException w:name="Grid Table 5 Dark" w:uiPriority="50"/>
-    <w:lsdException w:name="Grid Table 6 Colorful" w:uiPriority="51"/>
-    <w:lsdException w:name="Grid Table 7 Colorful" w:uiPriority="52"/>
-    <w:lsdException w:name="Grid Table 1 Light Accent 1" w:uiPriority="46"/>
-    <w:lsdException w:name="Grid Table 2 Accent 1" w:uiPriority="47"/>
-    <w:lsdException w:name="Grid Table 3 Accent 1" w:uiPriority="48"/>
-    <w:lsdException w:name="Grid Table 4 Accent 1" w:uiPriority="49"/>
-    <w:lsdException w:name="Grid Table 5 Dark Accent 1" w:uiPriority="50"/>
-    <w:lsdException w:name="Grid Table 6 Colorful Accent 1" w:uiPriority="51"/>
-    <w:lsdException w:name="Grid Table 7 Colorful Accent 1" w:uiPriority="52"/>
-    <w:lsdException w:name="Grid Table 1 Light Accent 2" w:uiPriority="46"/>
-    <w:lsdException w:name="Grid Table 2 Accent 2" w:uiPriority="47"/>
-    <w:lsdException w:name="Grid Table 3 Accent 2" w:uiPriority="48"/>
-    <w:lsdException w:name="Grid Table 4 Accent 2" w:uiPriority="49"/>
-    <w:lsdException w:name="Grid Table 5 Dark Accent 2" w:uiPriority="50"/>
-    <w:lsdException w:name="Grid Table 6 Colorful Accent 2" w:uiPriority="51"/>
-    <w:lsdException w:name="Grid Table 7 Colorful Accent 2" w:uiPriority="52"/>
-    <w:lsdException w:name="Grid Table 1 Light Accent 3" w:uiPriority="46"/>
-    <w:lsdException w:name="Grid Table 2 Accent 3" w:uiPriority="47"/>
-    <w:lsdException w:name="Grid Table 3 Accent 3" w:uiPriority="48"/>
-    <w:lsdException w:name="Grid Table 4 Accent 3" w:uiPriority="49"/>
-    <w:lsdException w:name="Grid Table 5 Dark Accent 3" w:uiPriority="50"/>
-    <w:lsdException w:name="Grid Table 6 Colorful Accent 3" w:uiPriority="51"/>
-    <w:lsdException w:name="Grid Table 7 Colorful Accent 3" w:uiPriority="52"/>
-    <w:lsdException w:name="Grid Table 1 Light Accent 4" w:uiPriority="46"/>
-    <w:lsdException w:name="Grid Table 2 Accent 4" w:uiPriority="47"/>
-    <w:lsdException w:name="Grid Table 3 Accent 4" w:uiPriority="48"/>
-    <w:lsdException w:name="Grid Table 4 Accent 4" w:uiPriority="49"/>
-    <w:lsdException w:name="Grid Table 5 Dark Accent 4" w:uiPriority="50"/>
-    <w:lsdException w:name="Grid Table 6 Colorful Accent 4" w:uiPriority="51"/>
-    <w:lsdException w:name="Grid Table 7 Colorful Accent 4" w:uiPriority="52"/>
-    <w:lsdException w:name="Grid Table 1 Light Accent 5" w:uiPriority="46"/>
-    <w:lsdException w:name="Grid Table 2 Accent 5" w:uiPriority="47"/>
-    <w:lsdException w:name="Grid Table 3 Accent 5" w:uiPriority="48"/>
-    <w:lsdException w:name="Grid Table 4 Accent 5" w:uiPriority="49"/>
-    <w:lsdException w:name="Grid Table 5 Dark Accent 5" w:uiPriority="50"/>
-    <w:lsdException w:name="Grid Table 6 Colorful Accent 5" w:uiPriority="51"/>
-    <w:lsdException w:name="Grid Table 7 Colorful Accent 5" w:uiPriority="52"/>
-    <w:lsdException w:name="Grid Table 1 Light Accent 6" w:uiPriority="46"/>
-    <w:lsdException w:name="Grid Table 2 Accent 6" w:uiPriority="47"/>
-    <w:lsdException w:name="Grid Table 3 Accent 6" w:uiPriority="48"/>
-    <w:lsdException w:name="Grid Table 4 Accent 6" w:uiPriority="49"/>
-    <w:lsdException w:name="Grid Table 5 Dark Accent 6" w:uiPriority="50"/>
-    <w:lsdException w:name="Grid Table 6 Colorful Accent 6" w:uiPriority="51"/>
-    <w:lsdException w:name="Grid Table 7 Colorful Accent 6" w:uiPriority="52"/>
-    <w:lsdException w:name="List Table 1 Light" w:uiPriority="46"/>
-    <w:lsdException w:name="List Table 2" w:uiPriority="47"/>
-    <w:lsdException w:name="List Table 3" w:uiPriority="48"/>
-    <w:lsdException w:name="List Table 4" w:uiPriority="49"/>
-    <w:lsdException w:name="List Table 5 Dark" w:uiPriority="50"/>
-    <w:lsdException w:name="List Table 6 Colorful" w:uiPriority="51"/>
-    <w:lsdException w:name="List Table 7 Colorful" w:uiPriority="52"/>
-    <w:lsdException w:name="List Table 1 Light Accent 1" w:uiPriority="46"/>
-    <w:lsdException w:name="List Table 2 Accent 1" w:uiPriority="47"/>
-    <w:lsdException w:name="List Table 3 Accent 1" w:uiPriority="48"/>
-    <w:lsdException w:name="List Table 4 Accent 1" w:uiPriority="49"/>
-    <w:lsdException w:name="List Table 5 Dark Accent 1" w:uiPriority="50"/>
-    <w:lsdException w:name="List Table 6 Colorful Accent 1" w:uiPriority="51"/>
-    <w:lsdException w:name="List Table 7 Colorful Accent 1" w:uiPriority="52"/>
-    <w:lsdException w:name="List Table 1 Light Accent 2" w:uiPriority="46"/>
-    <w:lsdException w:name="List Table 2 Accent 2" w:uiPriority="47"/>
-    <w:lsdException w:name="List Table 3 Accent 2" w:uiPriority="48"/>
-    <w:lsdException w:name="List Table 4 Accent 2" w:uiPriority="49"/>
-    <w:lsdException w:name="List Table 5 Dark Accent 2" w:uiPriority="50"/>
-    <w:lsdException w:name="List Table 6 Colorful Accent 2" w:uiPriority="51"/>
-    <w:lsdException w:name="List Table 7 Colorful Accent 2" w:uiPriority="52"/>
-    <w:lsdException w:name="List Table 1 Light Accent 3" w:uiPriority="46"/>
-    <w:lsdException w:name="List Table 2 Accent 3" w:uiPriority="47"/>
-    <w:lsdException w:name="List Table 3 Accent 3" w:uiPriority="48"/>
-    <w:lsdException w:name="List Table 4 Accent 3" w:uiPriority="49"/>
-    <w:lsdException w:name="List Table 5 Dark Accent 3" w:uiPriority="50"/>
-    <w:lsdException w:name="List Table 6 Colorful Accent 3" w:uiPriority="51"/>
-    <w:lsdException w:name="List Table 7 Colorful Accent 3" w:uiPriority="52"/>
-    <w:lsdException w:name="List Table 1 Light Accent 4" w:uiPriority="46"/>
-    <w:lsdException w:name="List Table 2 Accent 4" w:uiPriority="47"/>
-    <w:lsdException w:name="List Table 3 Accent 4" w:uiPriority="48"/>
-    <w:lsdException w:name="List Table 4 Accent 4" w:uiPriority="49"/>
-    <w:lsdException w:name="List Table 5 Dark Accent 4" w:uiPriority="50"/>
-    <w:lsdException w:name="List Table 6 Colorful Accent 4" w:uiPriority="51"/>
-    <w:lsdException w:name="List Table 7 Colorful Accent 4" w:uiPriority="52"/>
-    <w:lsdException w:name="List Table 1 Light Accent 5" w:uiPriority="46"/>
-    <w:lsdException w:name="List Table 2 Accent 5" w:uiPriority="47"/>
-    <w:lsdException w:name="List Table 3 Accent 5" w:uiPriority="48"/>
-    <w:lsdException w:name="List Table 4 Accent 5" w:uiPriority="49"/>
-    <w:lsdException w:name="List Table 5 Dark Accent 5" w:uiPriority="50"/>
-    <w:lsdException w:name="List Table 6 Colorful Accent 5" w:uiPriority="51"/>
-    <w:lsdException w:name="List Table 7 Colorful Accent 5" w:uiPriority="52"/>
-    <w:lsdException w:name="List Table 1 Light Accent 6" w:uiPriority="46"/>
-    <w:lsdException w:name="List Table 2 Accent 6" w:uiPriority="47"/>
-    <w:lsdException w:name="List Table 3 Accent 6" w:uiPriority="48"/>
-    <w:lsdException w:name="List Table 4 Accent 6" w:uiPriority="49"/>
-    <w:lsdException w:name="List Table 5 Dark Accent 6" w:uiPriority="50"/>
-    <w:lsdException w:name="List Table 6 Colorful Accent 6" w:uiPriority="51"/>
-    <w:lsdException w:name="List Table 7 Colorful Accent 6" w:uiPriority="52"/>
+  <w:latentStyles w:defLockedState="0" w:defUIPriority="99" w:defSemiHidden="1" w:defUnhideWhenUsed="1" w:defQFormat="0" w:count="267">
+    <w:lsdException w:name="Normal" w:semiHidden="0" w:uiPriority="0" w:unhideWhenUsed="0" w:qFormat="1"/>
+    <w:lsdException w:name="heading 1" w:semiHidden="0" w:uiPriority="9" w:unhideWhenUsed="0" w:qFormat="1"/>
+    <w:lsdException w:name="heading 2" w:uiPriority="9" w:qFormat="1"/>
+    <w:lsdException w:name="heading 3" w:uiPriority="9" w:qFormat="1"/>
+    <w:lsdException w:name="heading 4" w:uiPriority="9" w:qFormat="1"/>
+    <w:lsdException w:name="heading 5" w:uiPriority="9" w:qFormat="1"/>
+    <w:lsdException w:name="heading 6" w:uiPriority="9" w:qFormat="1"/>
+    <w:lsdException w:name="heading 7" w:uiPriority="9" w:qFormat="1"/>
+    <w:lsdException w:name="heading 8" w:uiPriority="9" w:qFormat="1"/>
+    <w:lsdException w:name="heading 9" w:uiPriority="9" w:qFormat="1"/>
+    <w:lsdException w:name="toc 1" w:uiPriority="39"/>
+    <w:lsdException w:name="toc 2" w:uiPriority="39"/>
+    <w:lsdException w:name="toc 3" w:uiPriority="39"/>
+    <w:lsdException w:name="toc 4" w:uiPriority="39"/>
+    <w:lsdException w:name="toc 5" w:uiPriority="39"/>
+    <w:lsdException w:name="toc 6" w:uiPriority="39"/>
+    <w:lsdException w:name="toc 7" w:uiPriority="39"/>
+    <w:lsdException w:name="toc 8" w:uiPriority="39"/>
+    <w:lsdException w:name="toc 9" w:uiPriority="39"/>
+    <w:lsdException w:name="caption" w:uiPriority="35" w:qFormat="1"/>
+    <w:lsdException w:name="Title" w:semiHidden="0" w:uiPriority="10" w:unhideWhenUsed="0" w:qFormat="1"/>
+    <w:lsdException w:name="Default Paragraph Font" w:uiPriority="1"/>
+    <w:lsdException w:name="Subtitle" w:semiHidden="0" w:uiPriority="11" w:unhideWhenUsed="0" w:qFormat="1"/>
+    <w:lsdException w:name="Strong" w:semiHidden="0" w:uiPriority="22" w:unhideWhenUsed="0" w:qFormat="1"/>
+    <w:lsdException w:name="Emphasis" w:semiHidden="0" w:uiPriority="20" w:unhideWhenUsed="0" w:qFormat="1"/>
+    <w:lsdException w:name="Table Grid" w:semiHidden="0" w:uiPriority="39" w:unhideWhenUsed="0"/>
+    <w:lsdException w:name="Placeholder Text" w:unhideWhenUsed="0"/>
+    <w:lsdException w:name="No Spacing" w:semiHidden="0" w:uiPriority="1" w:unhideWhenUsed="0" w:qFormat="1"/>
+    <w:lsdException w:name="Light Shading" w:semiHidden="0" w:uiPriority="60" w:unhideWhenUsed="0"/>
+    <w:lsdException w:name="Light List" w:semiHidden="0" w:uiPriority="61" w:unhideWhenUsed="0"/>
+    <w:lsdException w:name="Light Grid" w:semiHidden="0" w:uiPriority="62" w:unhideWhenUsed="0"/>
+    <w:lsdException w:name="Medium Shading 1" w:semiHidden="0" w:uiPriority="63" w:unhideWhenUsed="0"/>
+    <w:lsdException w:name="Medium Shading 2" w:semiHidden="0" w:uiPriority="64" w:unhideWhenUsed="0"/>
+    <w:lsdException w:name="Medium List 1" w:semiHidden="0" w:uiPriority="65" w:unhideWhenUsed="0"/>
+    <w:lsdException w:name="Medium List 2" w:semiHidden="0" w:uiPriority="66" w:unhideWhenUsed="0"/>
+    <w:lsdException w:name="Medium Grid 1" w:semiHidden="0" w:uiPriority="67" w:unhideWhenUsed="0"/>
+    <w:lsdException w:name="Medium Grid 2" w:semiHidden="0" w:uiPriority="68" w:unhideWhenUsed="0"/>
+    <w:lsdException w:name="Medium Grid 3" w:semiHidden="0" w:uiPriority="69" w:unhideWhenUsed="0"/>
+    <w:lsdException w:name="Dark List" w:semiHidden="0" w:uiPriority="70" w:unhideWhenUsed="0"/>
+    <w:lsdException w:name="Colorful Shading" w:semiHidden="0" w:uiPriority="71" w:unhideWhenUsed="0"/>
+    <w:lsdException w:name="Colorful List" w:semiHidden="0" w:uiPriority="72" w:unhideWhenUsed="0"/>
+    <w:lsdException w:name="Colorful Grid" w:semiHidden="0" w:uiPriority="73" w:unhideWhenUsed="0"/>
+    <w:lsdException w:name="Light Shading Accent 1" w:semiHidden="0" w:uiPriority="60" w:unhideWhenUsed="0"/>
+    <w:lsdException w:name="Light List Accent 1" w:semiHidden="0" w:uiPriority="61" w:unhideWhenUsed="0"/>
+    <w:lsdException w:name="Light Grid Accent 1" w:semiHidden="0" w:uiPriority="62" w:unhideWhenUsed="0"/>
+    <w:lsdException w:name="Medium Shading 1 Accent 1" w:semiHidden="0" w:uiPriority="63" w:unhideWhenUsed="0"/>
+    <w:lsdException w:name="Medium Shading 2 Accent 1" w:semiHidden="0" w:uiPriority="64" w:unhideWhenUsed="0"/>
+    <w:lsdException w:name="Medium List 1 Accent 1" w:semiHidden="0" w:uiPriority="65" w:unhideWhenUsed="0"/>
+    <w:lsdException w:name="Revision" w:unhideWhenUsed="0"/>
+    <w:lsdException w:name="List Paragraph" w:semiHidden="0" w:uiPriority="34" w:unhideWhenUsed="0" w:qFormat="1"/>
+    <w:lsdException w:name="Quote" w:semiHidden="0" w:uiPriority="29" w:unhideWhenUsed="0" w:qFormat="1"/>
+    <w:lsdException w:name="Intense Quote" w:semiHidden="0" w:uiPriority="30" w:unhideWhenUsed="0" w:qFormat="1"/>
+    <w:lsdException w:name="Medium List 2 Accent 1" w:semiHidden="0" w:uiPriority="66" w:unhideWhenUsed="0"/>
+    <w:lsdException w:name="Medium Grid 1 Accent 1" w:semiHidden="0" w:uiPriority="67" w:unhideWhenUsed="0"/>
+    <w:lsdException w:name="Medium Grid 2 Accent 1" w:semiHidden="0" w:uiPriority="68" w:unhideWhenUsed="0"/>
+    <w:lsdException w:name="Medium Grid 3 Accent 1" w:semiHidden="0" w:uiPriority="69" w:unhideWhenUsed="0"/>
+    <w:lsdException w:name="Dark List Accent 1" w:semiHidden="0" w:uiPriority="70" w:unhideWhenUsed="0"/>
+    <w:lsdException w:name="Colorful Shading Accent 1" w:semiHidden="0" w:uiPriority="71" w:unhideWhenUsed="0"/>
+    <w:lsdException w:name="Colorful List Accent 1" w:semiHidden="0" w:uiPriority="72" w:unhideWhenUsed="0"/>
+    <w:lsdException w:name="Colorful Grid Accent 1" w:semiHidden="0" w:uiPriority="73" w:unhideWhenUsed="0"/>
+    <w:lsdException w:name="Light Shading Accent 2" w:semiHidden="0" w:uiPriority="60" w:unhideWhenUsed="0"/>
+    <w:lsdException w:name="Light List Accent 2" w:semiHidden="0" w:uiPriority="61" w:unhideWhenUsed="0"/>
+    <w:lsdException w:name="Light Grid Accent 2" w:semiHidden="0" w:uiPriority="62" w:unhideWhenUsed="0"/>
+    <w:lsdException w:name="Medium Shading 1 Accent 2" w:semiHidden="0" w:uiPriority="63" w:unhideWhenUsed="0"/>
+    <w:lsdException w:name="Medium Shading 2 Accent 2" w:semiHidden="0" w:uiPriority="64" w:unhideWhenUsed="0"/>
+    <w:lsdException w:name="Medium List 1 Accent 2" w:semiHidden="0" w:uiPriority="65" w:unhideWhenUsed="0"/>
+    <w:lsdException w:name="Medium List 2 Accent 2" w:semiHidden="0" w:uiPriority="66" w:unhideWhenUsed="0"/>
+    <w:lsdException w:name="Medium Grid 1 Accent 2" w:semiHidden="0" w:uiPriority="67" w:unhideWhenUsed="0"/>
+    <w:lsdException w:name="Medium Grid 2 Accent 2" w:semiHidden="0" w:uiPriority="68" w:unhideWhenUsed="0"/>
+    <w:lsdException w:name="Medium Grid 3 Accent 2" w:semiHidden="0" w:uiPriority="69" w:unhideWhenUsed="0"/>
+    <w:lsdException w:name="Dark List Accent 2" w:semiHidden="0" w:uiPriority="70" w:unhideWhenUsed="0"/>
+    <w:lsdException w:name="Colorful Shading Accent 2" w:semiHidden="0" w:uiPriority="71" w:unhideWhenUsed="0"/>
+    <w:lsdException w:name="Colorful List Accent 2" w:semiHidden="0" w:uiPriority="72" w:unhideWhenUsed="0"/>
+    <w:lsdException w:name="Colorful Grid Accent 2" w:semiHidden="0" w:uiPriority="73" w:unhideWhenUsed="0"/>
+    <w:lsdException w:name="Light Shading Accent 3" w:semiHidden="0" w:uiPriority="60" w:unhideWhenUsed="0"/>
+    <w:lsdException w:name="Light List Accent 3" w:semiHidden="0" w:uiPriority="61" w:unhideWhenUsed="0"/>
+    <w:lsdException w:name="Light Grid Accent 3" w:semiHidden="0" w:uiPriority="62" w:unhideWhenUsed="0"/>
+    <w:lsdException w:name="Medium Shading 1 Accent 3" w:semiHidden="0" w:uiPriority="63" w:unhideWhenUsed="0"/>
+    <w:lsdException w:name="Medium Shading 2 Accent 3" w:semiHidden="0" w:uiPriority="64" w:unhideWhenUsed="0"/>
+    <w:lsdException w:name="Medium List 1 Accent 3" w:semiHidden="0" w:uiPriority="65" w:unhideWhenUsed="0"/>
+    <w:lsdException w:name="Medium List 2 Accent 3" w:semiHidden="0" w:uiPriority="66" w:unhideWhenUsed="0"/>
+    <w:lsdException w:name="Medium Grid 1 Accent 3" w:semiHidden="0" w:uiPriority="67" w:unhideWhenUsed="0"/>
+    <w:lsdException w:name="Medium Grid 2 Accent 3" w:semiHidden="0" w:uiPriority="68" w:unhideWhenUsed="0"/>
+    <w:lsdException w:name="Medium Grid 3 Accent 3" w:semiHidden="0" w:uiPriority="69" w:unhideWhenUsed="0"/>
+    <w:lsdException w:name="Dark List Accent 3" w:semiHidden="0" w:uiPriority="70" w:unhideWhenUsed="0"/>
+    <w:lsdException w:name="Colorful Shading Accent 3" w:semiHidden="0" w:uiPriority="71" w:unhideWhenUsed="0"/>
+    <w:lsdException w:name="Colorful List Accent 3" w:semiHidden="0" w:uiPriority="72" w:unhideWhenUsed="0"/>
+    <w:lsdException w:name="Colorful Grid Accent 3" w:semiHidden="0" w:uiPriority="73" w:unhideWhenUsed="0"/>
+    <w:lsdException w:name="Light Shading Accent 4" w:semiHidden="0" w:uiPriority="60" w:unhideWhenUsed="0"/>
+    <w:lsdException w:name="Light List Accent 4" w:semiHidden="0" w:uiPriority="61" w:unhideWhenUsed="0"/>
+    <w:lsdException w:name="Light Grid Accent 4" w:semiHidden="0" w:uiPriority="62" w:unhideWhenUsed="0"/>
+    <w:lsdException w:name="Medium Shading 1 Accent 4" w:semiHidden="0" w:uiPriority="63" w:unhideWhenUsed="0"/>
+    <w:lsdException w:name="Medium Shading 2 Accent 4" w:semiHidden="0" w:uiPriority="64" w:unhideWhenUsed="0"/>
+    <w:lsdException w:name="Medium List 1 Accent 4" w:semiHidden="0" w:uiPriority="65" w:unhideWhenUsed="0"/>
+    <w:lsdException w:name="Medium List 2 Accent 4" w:semiHidden="0" w:uiPriority="66" w:unhideWhenUsed="0"/>
+    <w:lsdException w:name="Medium Grid 1 Accent 4" w:semiHidden="0" w:uiPriority="67" w:unhideWhenUsed="0"/>
+    <w:lsdException w:name="Medium Grid 2 Accent 4" w:semiHidden="0" w:uiPriority="68" w:unhideWhenUsed="0"/>
+    <w:lsdException w:name="Medium Grid 3 Accent 4" w:semiHidden="0" w:uiPriority="69" w:unhideWhenUsed="0"/>
+    <w:lsdException w:name="Dark List Accent 4" w:semiHidden="0" w:uiPriority="70" w:unhideWhenUsed="0"/>
+    <w:lsdException w:name="Colorful Shading Accent 4" w:semiHidden="0" w:uiPriority="71" w:unhideWhenUsed="0"/>
+    <w:lsdException w:name="Colorful List Accent 4" w:semiHidden="0" w:uiPriority="72" w:unhideWhenUsed="0"/>
+    <w:lsdException w:name="Colorful Grid Accent 4" w:semiHidden="0" w:uiPriority="73" w:unhideWhenUsed="0"/>
+    <w:lsdException w:name="Light Shading Accent 5" w:semiHidden="0" w:uiPriority="60" w:unhideWhenUsed="0"/>
+    <w:lsdException w:name="Light List Accent 5" w:semiHidden="0" w:uiPriority="61" w:unhideWhenUsed="0"/>
+    <w:lsdException w:name="Light Grid Accent 5" w:semiHidden="0" w:uiPriority="62" w:unhideWhenUsed="0"/>
+    <w:lsdException w:name="Medium Shading 1 Accent 5" w:semiHidden="0" w:uiPriority="63" w:unhideWhenUsed="0"/>
+    <w:lsdException w:name="Medium Shading 2 Accent 5" w:semiHidden="0" w:uiPriority="64" w:unhideWhenUsed="0"/>
+    <w:lsdException w:name="Medium List 1 Accent 5" w:semiHidden="0" w:uiPriority="65" w:unhideWhenUsed="0"/>
+    <w:lsdException w:name="Medium List 2 Accent 5" w:semiHidden="0" w:uiPriority="66" w:unhideWhenUsed="0"/>
+    <w:lsdException w:name="Medium Grid 1 Accent 5" w:semiHidden="0" w:uiPriority="67" w:unhideWhenUsed="0"/>
+    <w:lsdException w:name="Medium Grid 2 Accent 5" w:semiHidden="0" w:uiPriority="68" w:unhideWhenUsed="0"/>
+    <w:lsdException w:name="Medium Grid 3 Accent 5" w:semiHidden="0" w:uiPriority="69" w:unhideWhenUsed="0"/>
+    <w:lsdException w:name="Dark List Accent 5" w:semiHidden="0" w:uiPriority="70" w:unhideWhenUsed="0"/>
+    <w:lsdException w:name="Colorful Shading Accent 5" w:semiHidden="0" w:uiPriority="71" w:unhideWhenUsed="0"/>
+    <w:lsdException w:name="Colorful List Accent 5" w:semiHidden="0" w:uiPriority="72" w:unhideWhenUsed="0"/>
+    <w:lsdException w:name="Colorful Grid Accent 5" w:semiHidden="0" w:uiPriority="73" w:unhideWhenUsed="0"/>
+    <w:lsdException w:name="Light Shading Accent 6" w:semiHidden="0" w:uiPriority="60" w:unhideWhenUsed="0"/>
+    <w:lsdException w:name="Light List Accent 6" w:semiHidden="0" w:uiPriority="61" w:unhideWhenUsed="0"/>
+    <w:lsdException w:name="Light Grid Accent 6" w:semiHidden="0" w:uiPriority="62" w:unhideWhenUsed="0"/>
+    <w:lsdException w:name="Medium Shading 1 Accent 6" w:semiHidden="0" w:uiPriority="63" w:unhideWhenUsed="0"/>
+    <w:lsdException w:name="Medium Shading 2 Accent 6" w:semiHidden="0" w:uiPriority="64" w:unhideWhenUsed="0"/>
+    <w:lsdException w:name="Medium List 1 Accent 6" w:semiHidden="0" w:uiPriority="65" w:unhideWhenUsed="0"/>
+    <w:lsdException w:name="Medium List 2 Accent 6" w:semiHidden="0" w:uiPriority="66" w:unhideWhenUsed="0"/>
+    <w:lsdException w:name="Medium Grid 1 Accent 6" w:semiHidden="0" w:uiPriority="67" w:unhideWhenUsed="0"/>
+    <w:lsdException w:name="Medium Grid 2 Accent 6" w:semiHidden="0" w:uiPriority="68" w:unhideWhenUsed="0"/>
+    <w:lsdException w:name="Medium Grid 3 Accent 6" w:semiHidden="0" w:uiPriority="69" w:unhideWhenUsed="0"/>
+    <w:lsdException w:name="Dark List Accent 6" w:semiHidden="0" w:uiPriority="70" w:unhideWhenUsed="0"/>
+    <w:lsdException w:name="Colorful Shading Accent 6" w:semiHidden="0" w:uiPriority="71" w:unhideWhenUsed="0"/>
+    <w:lsdException w:name="Colorful List Accent 6" w:semiHidden="0" w:uiPriority="72" w:unhideWhenUsed="0"/>
+    <w:lsdException w:name="Colorful Grid Accent 6" w:semiHidden="0" w:uiPriority="73" w:unhideWhenUsed="0"/>
+    <w:lsdException w:name="Subtle Emphasis" w:semiHidden="0" w:uiPriority="19" w:unhideWhenUsed="0" w:qFormat="1"/>
+    <w:lsdException w:name="Intense Emphasis" w:semiHidden="0" w:uiPriority="21" w:unhideWhenUsed="0" w:qFormat="1"/>
+    <w:lsdException w:name="Subtle Reference" w:semiHidden="0" w:uiPriority="31" w:unhideWhenUsed="0" w:qFormat="1"/>
+    <w:lsdException w:name="Intense Reference" w:semiHidden="0" w:uiPriority="32" w:unhideWhenUsed="0" w:qFormat="1"/>
+    <w:lsdException w:name="Book Title" w:semiHidden="0" w:uiPriority="33" w:unhideWhenUsed="0" w:qFormat="1"/>
+    <w:lsdException w:name="Bibliography" w:uiPriority="37"/>
+    <w:lsdException w:name="TOC Heading" w:uiPriority="39" w:qFormat="1"/>
   </w:latentStyles>
   <w:style w:type="paragraph" w:default="1" w:styleId="Normal">
     <w:name w:val="Normal"/>
@@ -17845,7 +17654,6 @@
       <w:spacing w:after="0" w:line="240" w:lineRule="auto"/>
     </w:pPr>
     <w:tblPr>
-      <w:tblInd w:w="0" w:type="dxa"/>
       <w:tblBorders>
         <w:top w:val="single" w:sz="4" w:space="0" w:color="auto"/>
         <w:left w:val="single" w:sz="4" w:space="0" w:color="auto"/>
@@ -17854,12 +17662,6 @@
         <w:insideH w:val="single" w:sz="4" w:space="0" w:color="auto"/>
         <w:insideV w:val="single" w:sz="4" w:space="0" w:color="auto"/>
       </w:tblBorders>
-      <w:tblCellMar>
-        <w:top w:w="0" w:type="dxa"/>
-        <w:left w:w="108" w:type="dxa"/>
-        <w:bottom w:w="0" w:type="dxa"/>
-        <w:right w:w="108" w:type="dxa"/>
-      </w:tblCellMar>
     </w:tblPr>
   </w:style>
   <w:style w:type="paragraph" w:styleId="Prrafodelista">
@@ -17873,11 +17675,11 @@
       <w:contextualSpacing/>
     </w:pPr>
   </w:style>
-  <w:style w:type="paragraph" w:styleId="Puesto">
+  <w:style w:type="paragraph" w:styleId="Ttulo">
     <w:name w:val="Title"/>
     <w:basedOn w:val="Normal"/>
     <w:next w:val="Normal"/>
-    <w:link w:val="PuestoCar"/>
+    <w:link w:val="TtuloCar"/>
     <w:uiPriority w:val="10"/>
     <w:qFormat/>
     <w:rsid w:val="00DD455B"/>
@@ -17893,10 +17695,10 @@
       <w:szCs w:val="56"/>
     </w:rPr>
   </w:style>
-  <w:style w:type="character" w:customStyle="1" w:styleId="PuestoCar">
-    <w:name w:val="Puesto Car"/>
+  <w:style w:type="character" w:customStyle="1" w:styleId="TtuloCar">
+    <w:name w:val="Título Car"/>
     <w:basedOn w:val="Fuentedeprrafopredeter"/>
-    <w:link w:val="Puesto"/>
+    <w:link w:val="Ttulo"/>
     <w:uiPriority w:val="10"/>
     <w:rsid w:val="00DD455B"/>
     <w:rPr>
@@ -17996,7 +17798,6 @@
     <w:tblPr>
       <w:tblStyleRowBandSize w:val="1"/>
       <w:tblStyleColBandSize w:val="1"/>
-      <w:tblInd w:w="0" w:type="dxa"/>
       <w:tblBorders>
         <w:top w:val="single" w:sz="4" w:space="0" w:color="BDD6EE" w:themeColor="accent5" w:themeTint="66"/>
         <w:left w:val="single" w:sz="4" w:space="0" w:color="BDD6EE" w:themeColor="accent5" w:themeTint="66"/>
@@ -18005,12 +17806,6 @@
         <w:insideH w:val="single" w:sz="4" w:space="0" w:color="BDD6EE" w:themeColor="accent5" w:themeTint="66"/>
         <w:insideV w:val="single" w:sz="4" w:space="0" w:color="BDD6EE" w:themeColor="accent5" w:themeTint="66"/>
       </w:tblBorders>
-      <w:tblCellMar>
-        <w:top w:w="0" w:type="dxa"/>
-        <w:left w:w="108" w:type="dxa"/>
-        <w:bottom w:w="0" w:type="dxa"/>
-        <w:right w:w="108" w:type="dxa"/>
-      </w:tblCellMar>
     </w:tblPr>
     <w:tblStylePr w:type="firstRow">
       <w:rPr>
@@ -18060,7 +17855,6 @@
     <w:tblPr>
       <w:tblStyleRowBandSize w:val="1"/>
       <w:tblStyleColBandSize w:val="1"/>
-      <w:tblInd w:w="0" w:type="dxa"/>
       <w:tblBorders>
         <w:top w:val="single" w:sz="4" w:space="0" w:color="C5E0B3" w:themeColor="accent6" w:themeTint="66"/>
         <w:left w:val="single" w:sz="4" w:space="0" w:color="C5E0B3" w:themeColor="accent6" w:themeTint="66"/>
@@ -18069,12 +17863,6 @@
         <w:insideH w:val="single" w:sz="4" w:space="0" w:color="C5E0B3" w:themeColor="accent6" w:themeTint="66"/>
         <w:insideV w:val="single" w:sz="4" w:space="0" w:color="C5E0B3" w:themeColor="accent6" w:themeTint="66"/>
       </w:tblBorders>
-      <w:tblCellMar>
-        <w:top w:w="0" w:type="dxa"/>
-        <w:left w:w="108" w:type="dxa"/>
-        <w:bottom w:w="0" w:type="dxa"/>
-        <w:right w:w="108" w:type="dxa"/>
-      </w:tblCellMar>
     </w:tblPr>
     <w:tblStylePr w:type="firstRow">
       <w:rPr>
@@ -18159,7 +17947,6 @@
     <w:tblPr>
       <w:tblStyleRowBandSize w:val="1"/>
       <w:tblStyleColBandSize w:val="1"/>
-      <w:tblInd w:w="0" w:type="dxa"/>
       <w:tblBorders>
         <w:top w:val="single" w:sz="8" w:space="0" w:color="FFC000" w:themeColor="accent4"/>
         <w:left w:val="single" w:sz="8" w:space="0" w:color="FFC000" w:themeColor="accent4"/>
@@ -18168,12 +17955,654 @@
         <w:insideH w:val="single" w:sz="8" w:space="0" w:color="FFC000" w:themeColor="accent4"/>
         <w:insideV w:val="single" w:sz="8" w:space="0" w:color="FFC000" w:themeColor="accent4"/>
       </w:tblBorders>
+    </w:tblPr>
+    <w:tblStylePr w:type="firstRow">
+      <w:pPr>
+        <w:spacing w:before="0" w:after="0" w:line="240" w:lineRule="auto"/>
+      </w:pPr>
+      <w:rPr>
+        <w:rFonts w:asciiTheme="majorHAnsi" w:eastAsiaTheme="majorEastAsia" w:hAnsiTheme="majorHAnsi" w:cstheme="majorBidi"/>
+        <w:b/>
+        <w:bCs/>
+      </w:rPr>
+      <w:tblPr/>
+      <w:tcPr>
+        <w:tcBorders>
+          <w:top w:val="single" w:sz="8" w:space="0" w:color="FFC000" w:themeColor="accent4"/>
+          <w:left w:val="single" w:sz="8" w:space="0" w:color="FFC000" w:themeColor="accent4"/>
+          <w:bottom w:val="single" w:sz="18" w:space="0" w:color="FFC000" w:themeColor="accent4"/>
+          <w:right w:val="single" w:sz="8" w:space="0" w:color="FFC000" w:themeColor="accent4"/>
+          <w:insideH w:val="nil"/>
+          <w:insideV w:val="single" w:sz="8" w:space="0" w:color="FFC000" w:themeColor="accent4"/>
+        </w:tcBorders>
+      </w:tcPr>
+    </w:tblStylePr>
+    <w:tblStylePr w:type="lastRow">
+      <w:pPr>
+        <w:spacing w:before="0" w:after="0" w:line="240" w:lineRule="auto"/>
+      </w:pPr>
+      <w:rPr>
+        <w:rFonts w:asciiTheme="majorHAnsi" w:eastAsiaTheme="majorEastAsia" w:hAnsiTheme="majorHAnsi" w:cstheme="majorBidi"/>
+        <w:b/>
+        <w:bCs/>
+      </w:rPr>
+      <w:tblPr/>
+      <w:tcPr>
+        <w:tcBorders>
+          <w:top w:val="double" w:sz="6" w:space="0" w:color="FFC000" w:themeColor="accent4"/>
+          <w:left w:val="single" w:sz="8" w:space="0" w:color="FFC000" w:themeColor="accent4"/>
+          <w:bottom w:val="single" w:sz="8" w:space="0" w:color="FFC000" w:themeColor="accent4"/>
+          <w:right w:val="single" w:sz="8" w:space="0" w:color="FFC000" w:themeColor="accent4"/>
+          <w:insideH w:val="nil"/>
+          <w:insideV w:val="single" w:sz="8" w:space="0" w:color="FFC000" w:themeColor="accent4"/>
+        </w:tcBorders>
+      </w:tcPr>
+    </w:tblStylePr>
+    <w:tblStylePr w:type="firstCol">
+      <w:rPr>
+        <w:rFonts w:asciiTheme="majorHAnsi" w:eastAsiaTheme="majorEastAsia" w:hAnsiTheme="majorHAnsi" w:cstheme="majorBidi"/>
+        <w:b/>
+        <w:bCs/>
+      </w:rPr>
+    </w:tblStylePr>
+    <w:tblStylePr w:type="lastCol">
+      <w:rPr>
+        <w:rFonts w:asciiTheme="majorHAnsi" w:eastAsiaTheme="majorEastAsia" w:hAnsiTheme="majorHAnsi" w:cstheme="majorBidi"/>
+        <w:b/>
+        <w:bCs/>
+      </w:rPr>
+      <w:tblPr/>
+      <w:tcPr>
+        <w:tcBorders>
+          <w:top w:val="single" w:sz="8" w:space="0" w:color="FFC000" w:themeColor="accent4"/>
+          <w:left w:val="single" w:sz="8" w:space="0" w:color="FFC000" w:themeColor="accent4"/>
+          <w:bottom w:val="single" w:sz="8" w:space="0" w:color="FFC000" w:themeColor="accent4"/>
+          <w:right w:val="single" w:sz="8" w:space="0" w:color="FFC000" w:themeColor="accent4"/>
+        </w:tcBorders>
+      </w:tcPr>
+    </w:tblStylePr>
+    <w:tblStylePr w:type="band1Vert">
+      <w:tblPr/>
+      <w:tcPr>
+        <w:tcBorders>
+          <w:top w:val="single" w:sz="8" w:space="0" w:color="FFC000" w:themeColor="accent4"/>
+          <w:left w:val="single" w:sz="8" w:space="0" w:color="FFC000" w:themeColor="accent4"/>
+          <w:bottom w:val="single" w:sz="8" w:space="0" w:color="FFC000" w:themeColor="accent4"/>
+          <w:right w:val="single" w:sz="8" w:space="0" w:color="FFC000" w:themeColor="accent4"/>
+        </w:tcBorders>
+        <w:shd w:val="clear" w:color="auto" w:fill="FFEFC0" w:themeFill="accent4" w:themeFillTint="3F"/>
+      </w:tcPr>
+    </w:tblStylePr>
+    <w:tblStylePr w:type="band1Horz">
+      <w:tblPr/>
+      <w:tcPr>
+        <w:tcBorders>
+          <w:top w:val="single" w:sz="8" w:space="0" w:color="FFC000" w:themeColor="accent4"/>
+          <w:left w:val="single" w:sz="8" w:space="0" w:color="FFC000" w:themeColor="accent4"/>
+          <w:bottom w:val="single" w:sz="8" w:space="0" w:color="FFC000" w:themeColor="accent4"/>
+          <w:right w:val="single" w:sz="8" w:space="0" w:color="FFC000" w:themeColor="accent4"/>
+          <w:insideV w:val="single" w:sz="8" w:space="0" w:color="FFC000" w:themeColor="accent4"/>
+        </w:tcBorders>
+        <w:shd w:val="clear" w:color="auto" w:fill="FFEFC0" w:themeFill="accent4" w:themeFillTint="3F"/>
+      </w:tcPr>
+    </w:tblStylePr>
+    <w:tblStylePr w:type="band2Horz">
+      <w:tblPr/>
+      <w:tcPr>
+        <w:tcBorders>
+          <w:top w:val="single" w:sz="8" w:space="0" w:color="FFC000" w:themeColor="accent4"/>
+          <w:left w:val="single" w:sz="8" w:space="0" w:color="FFC000" w:themeColor="accent4"/>
+          <w:bottom w:val="single" w:sz="8" w:space="0" w:color="FFC000" w:themeColor="accent4"/>
+          <w:right w:val="single" w:sz="8" w:space="0" w:color="FFC000" w:themeColor="accent4"/>
+          <w:insideV w:val="single" w:sz="8" w:space="0" w:color="FFC000" w:themeColor="accent4"/>
+        </w:tcBorders>
+      </w:tcPr>
+    </w:tblStylePr>
+  </w:style>
+</w:styles>
+</file>
+
+<file path=word/stylesWithEffects.xml><?xml version="1.0" encoding="utf-8"?>
+<w:styles xmlns:wpc="http://schemas.microsoft.com/office/word/2010/wordprocessingCanvas" xmlns:mc="http://schemas.openxmlformats.org/markup-compatibility/2006" xmlns:o="urn:schemas-microsoft-com:office:office" xmlns:r="http://schemas.openxmlformats.org/officeDocument/2006/relationships" xmlns:m="http://schemas.openxmlformats.org/officeDocument/2006/math" xmlns:v="urn:schemas-microsoft-com:vml" xmlns:wp14="http://schemas.microsoft.com/office/word/2010/wordprocessingDrawing" xmlns:wp="http://schemas.openxmlformats.org/drawingml/2006/wordprocessingDrawing" xmlns:w10="urn:schemas-microsoft-com:office:word" xmlns:w="http://schemas.openxmlformats.org/wordprocessingml/2006/main" xmlns:w14="http://schemas.microsoft.com/office/word/2010/wordml" xmlns:wpg="http://schemas.microsoft.com/office/word/2010/wordprocessingGroup" xmlns:wpi="http://schemas.microsoft.com/office/word/2010/wordprocessingInk" xmlns:wne="http://schemas.microsoft.com/office/word/2006/wordml" xmlns:wps="http://schemas.microsoft.com/office/word/2010/wordprocessingShape" mc:Ignorable="w14 wp14">
+  <w:docDefaults>
+    <w:rPrDefault>
+      <w:rPr>
+        <w:rFonts w:ascii="Arial" w:eastAsiaTheme="minorHAnsi" w:hAnsi="Arial" w:cstheme="minorBidi"/>
+        <w:sz w:val="22"/>
+        <w:szCs w:val="22"/>
+        <w:lang w:val="es-MX" w:eastAsia="en-US" w:bidi="ar-SA"/>
+      </w:rPr>
+    </w:rPrDefault>
+    <w:pPrDefault>
+      <w:pPr>
+        <w:spacing w:after="160" w:line="259" w:lineRule="auto"/>
+        <w:jc w:val="both"/>
+      </w:pPr>
+    </w:pPrDefault>
+  </w:docDefaults>
+  <w:latentStyles w:defLockedState="0" w:defUIPriority="99" w:defSemiHidden="1" w:defUnhideWhenUsed="1" w:defQFormat="0" w:count="267">
+    <w:lsdException w:name="Normal" w:semiHidden="0" w:uiPriority="0" w:unhideWhenUsed="0" w:qFormat="1"/>
+    <w:lsdException w:name="heading 1" w:semiHidden="0" w:uiPriority="9" w:unhideWhenUsed="0" w:qFormat="1"/>
+    <w:lsdException w:name="heading 2" w:uiPriority="9" w:qFormat="1"/>
+    <w:lsdException w:name="heading 3" w:uiPriority="9" w:qFormat="1"/>
+    <w:lsdException w:name="heading 4" w:uiPriority="9" w:qFormat="1"/>
+    <w:lsdException w:name="heading 5" w:uiPriority="9" w:qFormat="1"/>
+    <w:lsdException w:name="heading 6" w:uiPriority="9" w:qFormat="1"/>
+    <w:lsdException w:name="heading 7" w:uiPriority="9" w:qFormat="1"/>
+    <w:lsdException w:name="heading 8" w:uiPriority="9" w:qFormat="1"/>
+    <w:lsdException w:name="heading 9" w:uiPriority="9" w:qFormat="1"/>
+    <w:lsdException w:name="toc 1" w:uiPriority="39"/>
+    <w:lsdException w:name="toc 2" w:uiPriority="39"/>
+    <w:lsdException w:name="toc 3" w:uiPriority="39"/>
+    <w:lsdException w:name="toc 4" w:uiPriority="39"/>
+    <w:lsdException w:name="toc 5" w:uiPriority="39"/>
+    <w:lsdException w:name="toc 6" w:uiPriority="39"/>
+    <w:lsdException w:name="toc 7" w:uiPriority="39"/>
+    <w:lsdException w:name="toc 8" w:uiPriority="39"/>
+    <w:lsdException w:name="toc 9" w:uiPriority="39"/>
+    <w:lsdException w:name="caption" w:uiPriority="35" w:qFormat="1"/>
+    <w:lsdException w:name="Title" w:semiHidden="0" w:uiPriority="10" w:unhideWhenUsed="0" w:qFormat="1"/>
+    <w:lsdException w:name="Default Paragraph Font" w:uiPriority="1"/>
+    <w:lsdException w:name="Subtitle" w:semiHidden="0" w:uiPriority="11" w:unhideWhenUsed="0" w:qFormat="1"/>
+    <w:lsdException w:name="Strong" w:semiHidden="0" w:uiPriority="22" w:unhideWhenUsed="0" w:qFormat="1"/>
+    <w:lsdException w:name="Emphasis" w:semiHidden="0" w:uiPriority="20" w:unhideWhenUsed="0" w:qFormat="1"/>
+    <w:lsdException w:name="Table Grid" w:semiHidden="0" w:uiPriority="39" w:unhideWhenUsed="0"/>
+    <w:lsdException w:name="Placeholder Text" w:unhideWhenUsed="0"/>
+    <w:lsdException w:name="No Spacing" w:semiHidden="0" w:uiPriority="1" w:unhideWhenUsed="0" w:qFormat="1"/>
+    <w:lsdException w:name="Light Shading" w:semiHidden="0" w:uiPriority="60" w:unhideWhenUsed="0"/>
+    <w:lsdException w:name="Light List" w:semiHidden="0" w:uiPriority="61" w:unhideWhenUsed="0"/>
+    <w:lsdException w:name="Light Grid" w:semiHidden="0" w:uiPriority="62" w:unhideWhenUsed="0"/>
+    <w:lsdException w:name="Medium Shading 1" w:semiHidden="0" w:uiPriority="63" w:unhideWhenUsed="0"/>
+    <w:lsdException w:name="Medium Shading 2" w:semiHidden="0" w:uiPriority="64" w:unhideWhenUsed="0"/>
+    <w:lsdException w:name="Medium List 1" w:semiHidden="0" w:uiPriority="65" w:unhideWhenUsed="0"/>
+    <w:lsdException w:name="Medium List 2" w:semiHidden="0" w:uiPriority="66" w:unhideWhenUsed="0"/>
+    <w:lsdException w:name="Medium Grid 1" w:semiHidden="0" w:uiPriority="67" w:unhideWhenUsed="0"/>
+    <w:lsdException w:name="Medium Grid 2" w:semiHidden="0" w:uiPriority="68" w:unhideWhenUsed="0"/>
+    <w:lsdException w:name="Medium Grid 3" w:semiHidden="0" w:uiPriority="69" w:unhideWhenUsed="0"/>
+    <w:lsdException w:name="Dark List" w:semiHidden="0" w:uiPriority="70" w:unhideWhenUsed="0"/>
+    <w:lsdException w:name="Colorful Shading" w:semiHidden="0" w:uiPriority="71" w:unhideWhenUsed="0"/>
+    <w:lsdException w:name="Colorful List" w:semiHidden="0" w:uiPriority="72" w:unhideWhenUsed="0"/>
+    <w:lsdException w:name="Colorful Grid" w:semiHidden="0" w:uiPriority="73" w:unhideWhenUsed="0"/>
+    <w:lsdException w:name="Light Shading Accent 1" w:semiHidden="0" w:uiPriority="60" w:unhideWhenUsed="0"/>
+    <w:lsdException w:name="Light List Accent 1" w:semiHidden="0" w:uiPriority="61" w:unhideWhenUsed="0"/>
+    <w:lsdException w:name="Light Grid Accent 1" w:semiHidden="0" w:uiPriority="62" w:unhideWhenUsed="0"/>
+    <w:lsdException w:name="Medium Shading 1 Accent 1" w:semiHidden="0" w:uiPriority="63" w:unhideWhenUsed="0"/>
+    <w:lsdException w:name="Medium Shading 2 Accent 1" w:semiHidden="0" w:uiPriority="64" w:unhideWhenUsed="0"/>
+    <w:lsdException w:name="Medium List 1 Accent 1" w:semiHidden="0" w:uiPriority="65" w:unhideWhenUsed="0"/>
+    <w:lsdException w:name="Revision" w:unhideWhenUsed="0"/>
+    <w:lsdException w:name="List Paragraph" w:semiHidden="0" w:uiPriority="34" w:unhideWhenUsed="0" w:qFormat="1"/>
+    <w:lsdException w:name="Quote" w:semiHidden="0" w:uiPriority="29" w:unhideWhenUsed="0" w:qFormat="1"/>
+    <w:lsdException w:name="Intense Quote" w:semiHidden="0" w:uiPriority="30" w:unhideWhenUsed="0" w:qFormat="1"/>
+    <w:lsdException w:name="Medium List 2 Accent 1" w:semiHidden="0" w:uiPriority="66" w:unhideWhenUsed="0"/>
+    <w:lsdException w:name="Medium Grid 1 Accent 1" w:semiHidden="0" w:uiPriority="67" w:unhideWhenUsed="0"/>
+    <w:lsdException w:name="Medium Grid 2 Accent 1" w:semiHidden="0" w:uiPriority="68" w:unhideWhenUsed="0"/>
+    <w:lsdException w:name="Medium Grid 3 Accent 1" w:semiHidden="0" w:uiPriority="69" w:unhideWhenUsed="0"/>
+    <w:lsdException w:name="Dark List Accent 1" w:semiHidden="0" w:uiPriority="70" w:unhideWhenUsed="0"/>
+    <w:lsdException w:name="Colorful Shading Accent 1" w:semiHidden="0" w:uiPriority="71" w:unhideWhenUsed="0"/>
+    <w:lsdException w:name="Colorful List Accent 1" w:semiHidden="0" w:uiPriority="72" w:unhideWhenUsed="0"/>
+    <w:lsdException w:name="Colorful Grid Accent 1" w:semiHidden="0" w:uiPriority="73" w:unhideWhenUsed="0"/>
+    <w:lsdException w:name="Light Shading Accent 2" w:semiHidden="0" w:uiPriority="60" w:unhideWhenUsed="0"/>
+    <w:lsdException w:name="Light List Accent 2" w:semiHidden="0" w:uiPriority="61" w:unhideWhenUsed="0"/>
+    <w:lsdException w:name="Light Grid Accent 2" w:semiHidden="0" w:uiPriority="62" w:unhideWhenUsed="0"/>
+    <w:lsdException w:name="Medium Shading 1 Accent 2" w:semiHidden="0" w:uiPriority="63" w:unhideWhenUsed="0"/>
+    <w:lsdException w:name="Medium Shading 2 Accent 2" w:semiHidden="0" w:uiPriority="64" w:unhideWhenUsed="0"/>
+    <w:lsdException w:name="Medium List 1 Accent 2" w:semiHidden="0" w:uiPriority="65" w:unhideWhenUsed="0"/>
+    <w:lsdException w:name="Medium List 2 Accent 2" w:semiHidden="0" w:uiPriority="66" w:unhideWhenUsed="0"/>
+    <w:lsdException w:name="Medium Grid 1 Accent 2" w:semiHidden="0" w:uiPriority="67" w:unhideWhenUsed="0"/>
+    <w:lsdException w:name="Medium Grid 2 Accent 2" w:semiHidden="0" w:uiPriority="68" w:unhideWhenUsed="0"/>
+    <w:lsdException w:name="Medium Grid 3 Accent 2" w:semiHidden="0" w:uiPriority="69" w:unhideWhenUsed="0"/>
+    <w:lsdException w:name="Dark List Accent 2" w:semiHidden="0" w:uiPriority="70" w:unhideWhenUsed="0"/>
+    <w:lsdException w:name="Colorful Shading Accent 2" w:semiHidden="0" w:uiPriority="71" w:unhideWhenUsed="0"/>
+    <w:lsdException w:name="Colorful List Accent 2" w:semiHidden="0" w:uiPriority="72" w:unhideWhenUsed="0"/>
+    <w:lsdException w:name="Colorful Grid Accent 2" w:semiHidden="0" w:uiPriority="73" w:unhideWhenUsed="0"/>
+    <w:lsdException w:name="Light Shading Accent 3" w:semiHidden="0" w:uiPriority="60" w:unhideWhenUsed="0"/>
+    <w:lsdException w:name="Light List Accent 3" w:semiHidden="0" w:uiPriority="61" w:unhideWhenUsed="0"/>
+    <w:lsdException w:name="Light Grid Accent 3" w:semiHidden="0" w:uiPriority="62" w:unhideWhenUsed="0"/>
+    <w:lsdException w:name="Medium Shading 1 Accent 3" w:semiHidden="0" w:uiPriority="63" w:unhideWhenUsed="0"/>
+    <w:lsdException w:name="Medium Shading 2 Accent 3" w:semiHidden="0" w:uiPriority="64" w:unhideWhenUsed="0"/>
+    <w:lsdException w:name="Medium List 1 Accent 3" w:semiHidden="0" w:uiPriority="65" w:unhideWhenUsed="0"/>
+    <w:lsdException w:name="Medium List 2 Accent 3" w:semiHidden="0" w:uiPriority="66" w:unhideWhenUsed="0"/>
+    <w:lsdException w:name="Medium Grid 1 Accent 3" w:semiHidden="0" w:uiPriority="67" w:unhideWhenUsed="0"/>
+    <w:lsdException w:name="Medium Grid 2 Accent 3" w:semiHidden="0" w:uiPriority="68" w:unhideWhenUsed="0"/>
+    <w:lsdException w:name="Medium Grid 3 Accent 3" w:semiHidden="0" w:uiPriority="69" w:unhideWhenUsed="0"/>
+    <w:lsdException w:name="Dark List Accent 3" w:semiHidden="0" w:uiPriority="70" w:unhideWhenUsed="0"/>
+    <w:lsdException w:name="Colorful Shading Accent 3" w:semiHidden="0" w:uiPriority="71" w:unhideWhenUsed="0"/>
+    <w:lsdException w:name="Colorful List Accent 3" w:semiHidden="0" w:uiPriority="72" w:unhideWhenUsed="0"/>
+    <w:lsdException w:name="Colorful Grid Accent 3" w:semiHidden="0" w:uiPriority="73" w:unhideWhenUsed="0"/>
+    <w:lsdException w:name="Light Shading Accent 4" w:semiHidden="0" w:uiPriority="60" w:unhideWhenUsed="0"/>
+    <w:lsdException w:name="Light List Accent 4" w:semiHidden="0" w:uiPriority="61" w:unhideWhenUsed="0"/>
+    <w:lsdException w:name="Light Grid Accent 4" w:semiHidden="0" w:uiPriority="62" w:unhideWhenUsed="0"/>
+    <w:lsdException w:name="Medium Shading 1 Accent 4" w:semiHidden="0" w:uiPriority="63" w:unhideWhenUsed="0"/>
+    <w:lsdException w:name="Medium Shading 2 Accent 4" w:semiHidden="0" w:uiPriority="64" w:unhideWhenUsed="0"/>
+    <w:lsdException w:name="Medium List 1 Accent 4" w:semiHidden="0" w:uiPriority="65" w:unhideWhenUsed="0"/>
+    <w:lsdException w:name="Medium List 2 Accent 4" w:semiHidden="0" w:uiPriority="66" w:unhideWhenUsed="0"/>
+    <w:lsdException w:name="Medium Grid 1 Accent 4" w:semiHidden="0" w:uiPriority="67" w:unhideWhenUsed="0"/>
+    <w:lsdException w:name="Medium Grid 2 Accent 4" w:semiHidden="0" w:uiPriority="68" w:unhideWhenUsed="0"/>
+    <w:lsdException w:name="Medium Grid 3 Accent 4" w:semiHidden="0" w:uiPriority="69" w:unhideWhenUsed="0"/>
+    <w:lsdException w:name="Dark List Accent 4" w:semiHidden="0" w:uiPriority="70" w:unhideWhenUsed="0"/>
+    <w:lsdException w:name="Colorful Shading Accent 4" w:semiHidden="0" w:uiPriority="71" w:unhideWhenUsed="0"/>
+    <w:lsdException w:name="Colorful List Accent 4" w:semiHidden="0" w:uiPriority="72" w:unhideWhenUsed="0"/>
+    <w:lsdException w:name="Colorful Grid Accent 4" w:semiHidden="0" w:uiPriority="73" w:unhideWhenUsed="0"/>
+    <w:lsdException w:name="Light Shading Accent 5" w:semiHidden="0" w:uiPriority="60" w:unhideWhenUsed="0"/>
+    <w:lsdException w:name="Light List Accent 5" w:semiHidden="0" w:uiPriority="61" w:unhideWhenUsed="0"/>
+    <w:lsdException w:name="Light Grid Accent 5" w:semiHidden="0" w:uiPriority="62" w:unhideWhenUsed="0"/>
+    <w:lsdException w:name="Medium Shading 1 Accent 5" w:semiHidden="0" w:uiPriority="63" w:unhideWhenUsed="0"/>
+    <w:lsdException w:name="Medium Shading 2 Accent 5" w:semiHidden="0" w:uiPriority="64" w:unhideWhenUsed="0"/>
+    <w:lsdException w:name="Medium List 1 Accent 5" w:semiHidden="0" w:uiPriority="65" w:unhideWhenUsed="0"/>
+    <w:lsdException w:name="Medium List 2 Accent 5" w:semiHidden="0" w:uiPriority="66" w:unhideWhenUsed="0"/>
+    <w:lsdException w:name="Medium Grid 1 Accent 5" w:semiHidden="0" w:uiPriority="67" w:unhideWhenUsed="0"/>
+    <w:lsdException w:name="Medium Grid 2 Accent 5" w:semiHidden="0" w:uiPriority="68" w:unhideWhenUsed="0"/>
+    <w:lsdException w:name="Medium Grid 3 Accent 5" w:semiHidden="0" w:uiPriority="69" w:unhideWhenUsed="0"/>
+    <w:lsdException w:name="Dark List Accent 5" w:semiHidden="0" w:uiPriority="70" w:unhideWhenUsed="0"/>
+    <w:lsdException w:name="Colorful Shading Accent 5" w:semiHidden="0" w:uiPriority="71" w:unhideWhenUsed="0"/>
+    <w:lsdException w:name="Colorful List Accent 5" w:semiHidden="0" w:uiPriority="72" w:unhideWhenUsed="0"/>
+    <w:lsdException w:name="Colorful Grid Accent 5" w:semiHidden="0" w:uiPriority="73" w:unhideWhenUsed="0"/>
+    <w:lsdException w:name="Light Shading Accent 6" w:semiHidden="0" w:uiPriority="60" w:unhideWhenUsed="0"/>
+    <w:lsdException w:name="Light List Accent 6" w:semiHidden="0" w:uiPriority="61" w:unhideWhenUsed="0"/>
+    <w:lsdException w:name="Light Grid Accent 6" w:semiHidden="0" w:uiPriority="62" w:unhideWhenUsed="0"/>
+    <w:lsdException w:name="Medium Shading 1 Accent 6" w:semiHidden="0" w:uiPriority="63" w:unhideWhenUsed="0"/>
+    <w:lsdException w:name="Medium Shading 2 Accent 6" w:semiHidden="0" w:uiPriority="64" w:unhideWhenUsed="0"/>
+    <w:lsdException w:name="Medium List 1 Accent 6" w:semiHidden="0" w:uiPriority="65" w:unhideWhenUsed="0"/>
+    <w:lsdException w:name="Medium List 2 Accent 6" w:semiHidden="0" w:uiPriority="66" w:unhideWhenUsed="0"/>
+    <w:lsdException w:name="Medium Grid 1 Accent 6" w:semiHidden="0" w:uiPriority="67" w:unhideWhenUsed="0"/>
+    <w:lsdException w:name="Medium Grid 2 Accent 6" w:semiHidden="0" w:uiPriority="68" w:unhideWhenUsed="0"/>
+    <w:lsdException w:name="Medium Grid 3 Accent 6" w:semiHidden="0" w:uiPriority="69" w:unhideWhenUsed="0"/>
+    <w:lsdException w:name="Dark List Accent 6" w:semiHidden="0" w:uiPriority="70" w:unhideWhenUsed="0"/>
+    <w:lsdException w:name="Colorful Shading Accent 6" w:semiHidden="0" w:uiPriority="71" w:unhideWhenUsed="0"/>
+    <w:lsdException w:name="Colorful List Accent 6" w:semiHidden="0" w:uiPriority="72" w:unhideWhenUsed="0"/>
+    <w:lsdException w:name="Colorful Grid Accent 6" w:semiHidden="0" w:uiPriority="73" w:unhideWhenUsed="0"/>
+    <w:lsdException w:name="Subtle Emphasis" w:semiHidden="0" w:uiPriority="19" w:unhideWhenUsed="0" w:qFormat="1"/>
+    <w:lsdException w:name="Intense Emphasis" w:semiHidden="0" w:uiPriority="21" w:unhideWhenUsed="0" w:qFormat="1"/>
+    <w:lsdException w:name="Subtle Reference" w:semiHidden="0" w:uiPriority="31" w:unhideWhenUsed="0" w:qFormat="1"/>
+    <w:lsdException w:name="Intense Reference" w:semiHidden="0" w:uiPriority="32" w:unhideWhenUsed="0" w:qFormat="1"/>
+    <w:lsdException w:name="Book Title" w:semiHidden="0" w:uiPriority="33" w:unhideWhenUsed="0" w:qFormat="1"/>
+    <w:lsdException w:name="Bibliography" w:uiPriority="37"/>
+    <w:lsdException w:name="TOC Heading" w:uiPriority="39" w:qFormat="1"/>
+  </w:latentStyles>
+  <w:style w:type="paragraph" w:default="1" w:styleId="Normal">
+    <w:name w:val="Normal"/>
+    <w:qFormat/>
+  </w:style>
+  <w:style w:type="paragraph" w:styleId="Ttulo1">
+    <w:name w:val="heading 1"/>
+    <w:basedOn w:val="Normal"/>
+    <w:next w:val="Normal"/>
+    <w:link w:val="Ttulo1Car"/>
+    <w:uiPriority w:val="9"/>
+    <w:qFormat/>
+    <w:rsid w:val="00DD455B"/>
+    <w:pPr>
+      <w:keepNext/>
+      <w:keepLines/>
+      <w:spacing w:before="240" w:after="0"/>
+      <w:outlineLvl w:val="0"/>
+    </w:pPr>
+    <w:rPr>
+      <w:rFonts w:asciiTheme="majorHAnsi" w:eastAsiaTheme="majorEastAsia" w:hAnsiTheme="majorHAnsi" w:cstheme="majorBidi"/>
+      <w:color w:val="2F5496" w:themeColor="accent1" w:themeShade="BF"/>
+      <w:sz w:val="32"/>
+      <w:szCs w:val="32"/>
+    </w:rPr>
+  </w:style>
+  <w:style w:type="paragraph" w:styleId="Ttulo2">
+    <w:name w:val="heading 2"/>
+    <w:basedOn w:val="Normal"/>
+    <w:next w:val="Normal"/>
+    <w:link w:val="Ttulo2Car"/>
+    <w:uiPriority w:val="9"/>
+    <w:unhideWhenUsed/>
+    <w:qFormat/>
+    <w:rsid w:val="00DD455B"/>
+    <w:pPr>
+      <w:keepNext/>
+      <w:keepLines/>
+      <w:spacing w:before="40" w:after="0"/>
+      <w:outlineLvl w:val="1"/>
+    </w:pPr>
+    <w:rPr>
+      <w:rFonts w:asciiTheme="majorHAnsi" w:eastAsiaTheme="majorEastAsia" w:hAnsiTheme="majorHAnsi" w:cstheme="majorBidi"/>
+      <w:color w:val="2F5496" w:themeColor="accent1" w:themeShade="BF"/>
+      <w:sz w:val="26"/>
+      <w:szCs w:val="26"/>
+    </w:rPr>
+  </w:style>
+  <w:style w:type="character" w:default="1" w:styleId="Fuentedeprrafopredeter">
+    <w:name w:val="Default Paragraph Font"/>
+    <w:uiPriority w:val="1"/>
+    <w:semiHidden/>
+    <w:unhideWhenUsed/>
+  </w:style>
+  <w:style w:type="table" w:default="1" w:styleId="Tablanormal">
+    <w:name w:val="Normal Table"/>
+    <w:uiPriority w:val="99"/>
+    <w:semiHidden/>
+    <w:unhideWhenUsed/>
+    <w:tblPr>
+      <w:tblInd w:w="0" w:type="dxa"/>
       <w:tblCellMar>
         <w:top w:w="0" w:type="dxa"/>
         <w:left w:w="108" w:type="dxa"/>
         <w:bottom w:w="0" w:type="dxa"/>
         <w:right w:w="108" w:type="dxa"/>
       </w:tblCellMar>
+    </w:tblPr>
+  </w:style>
+  <w:style w:type="numbering" w:default="1" w:styleId="Sinlista">
+    <w:name w:val="No List"/>
+    <w:uiPriority w:val="99"/>
+    <w:semiHidden/>
+    <w:unhideWhenUsed/>
+  </w:style>
+  <w:style w:type="table" w:styleId="Tablaconcuadrcula">
+    <w:name w:val="Table Grid"/>
+    <w:basedOn w:val="Tablanormal"/>
+    <w:uiPriority w:val="39"/>
+    <w:rsid w:val="00067A96"/>
+    <w:pPr>
+      <w:spacing w:after="0" w:line="240" w:lineRule="auto"/>
+    </w:pPr>
+    <w:tblPr>
+      <w:tblBorders>
+        <w:top w:val="single" w:sz="4" w:space="0" w:color="auto"/>
+        <w:left w:val="single" w:sz="4" w:space="0" w:color="auto"/>
+        <w:bottom w:val="single" w:sz="4" w:space="0" w:color="auto"/>
+        <w:right w:val="single" w:sz="4" w:space="0" w:color="auto"/>
+        <w:insideH w:val="single" w:sz="4" w:space="0" w:color="auto"/>
+        <w:insideV w:val="single" w:sz="4" w:space="0" w:color="auto"/>
+      </w:tblBorders>
+    </w:tblPr>
+  </w:style>
+  <w:style w:type="paragraph" w:styleId="Prrafodelista">
+    <w:name w:val="List Paragraph"/>
+    <w:basedOn w:val="Normal"/>
+    <w:uiPriority w:val="34"/>
+    <w:qFormat/>
+    <w:rsid w:val="00067A96"/>
+    <w:pPr>
+      <w:ind w:left="720"/>
+      <w:contextualSpacing/>
+    </w:pPr>
+  </w:style>
+  <w:style w:type="paragraph" w:styleId="Ttulo">
+    <w:name w:val="Title"/>
+    <w:basedOn w:val="Normal"/>
+    <w:next w:val="Normal"/>
+    <w:link w:val="TtuloCar"/>
+    <w:uiPriority w:val="10"/>
+    <w:qFormat/>
+    <w:rsid w:val="00DD455B"/>
+    <w:pPr>
+      <w:spacing w:after="0" w:line="240" w:lineRule="auto"/>
+      <w:contextualSpacing/>
+    </w:pPr>
+    <w:rPr>
+      <w:rFonts w:asciiTheme="majorHAnsi" w:eastAsiaTheme="majorEastAsia" w:hAnsiTheme="majorHAnsi" w:cstheme="majorBidi"/>
+      <w:spacing w:val="-10"/>
+      <w:kern w:val="28"/>
+      <w:sz w:val="56"/>
+      <w:szCs w:val="56"/>
+    </w:rPr>
+  </w:style>
+  <w:style w:type="character" w:customStyle="1" w:styleId="TtuloCar">
+    <w:name w:val="Título Car"/>
+    <w:basedOn w:val="Fuentedeprrafopredeter"/>
+    <w:link w:val="Ttulo"/>
+    <w:uiPriority w:val="10"/>
+    <w:rsid w:val="00DD455B"/>
+    <w:rPr>
+      <w:rFonts w:asciiTheme="majorHAnsi" w:eastAsiaTheme="majorEastAsia" w:hAnsiTheme="majorHAnsi" w:cstheme="majorBidi"/>
+      <w:spacing w:val="-10"/>
+      <w:kern w:val="28"/>
+      <w:sz w:val="56"/>
+      <w:szCs w:val="56"/>
+    </w:rPr>
+  </w:style>
+  <w:style w:type="character" w:customStyle="1" w:styleId="Ttulo1Car">
+    <w:name w:val="Título 1 Car"/>
+    <w:basedOn w:val="Fuentedeprrafopredeter"/>
+    <w:link w:val="Ttulo1"/>
+    <w:uiPriority w:val="9"/>
+    <w:rsid w:val="00DD455B"/>
+    <w:rPr>
+      <w:rFonts w:asciiTheme="majorHAnsi" w:eastAsiaTheme="majorEastAsia" w:hAnsiTheme="majorHAnsi" w:cstheme="majorBidi"/>
+      <w:color w:val="2F5496" w:themeColor="accent1" w:themeShade="BF"/>
+      <w:sz w:val="32"/>
+      <w:szCs w:val="32"/>
+    </w:rPr>
+  </w:style>
+  <w:style w:type="paragraph" w:styleId="TtulodeTDC">
+    <w:name w:val="TOC Heading"/>
+    <w:basedOn w:val="Ttulo1"/>
+    <w:next w:val="Normal"/>
+    <w:uiPriority w:val="39"/>
+    <w:unhideWhenUsed/>
+    <w:qFormat/>
+    <w:rsid w:val="00DD455B"/>
+    <w:pPr>
+      <w:jc w:val="left"/>
+      <w:outlineLvl w:val="9"/>
+    </w:pPr>
+    <w:rPr>
+      <w:lang w:eastAsia="es-MX"/>
+    </w:rPr>
+  </w:style>
+  <w:style w:type="paragraph" w:styleId="TDC1">
+    <w:name w:val="toc 1"/>
+    <w:basedOn w:val="Normal"/>
+    <w:next w:val="Normal"/>
+    <w:autoRedefine/>
+    <w:uiPriority w:val="39"/>
+    <w:unhideWhenUsed/>
+    <w:rsid w:val="00DD455B"/>
+    <w:pPr>
+      <w:spacing w:after="100"/>
+    </w:pPr>
+  </w:style>
+  <w:style w:type="character" w:styleId="Hipervnculo">
+    <w:name w:val="Hyperlink"/>
+    <w:basedOn w:val="Fuentedeprrafopredeter"/>
+    <w:uiPriority w:val="99"/>
+    <w:unhideWhenUsed/>
+    <w:rsid w:val="00DD455B"/>
+    <w:rPr>
+      <w:color w:val="0563C1" w:themeColor="hyperlink"/>
+      <w:u w:val="single"/>
+    </w:rPr>
+  </w:style>
+  <w:style w:type="character" w:customStyle="1" w:styleId="Ttulo2Car">
+    <w:name w:val="Título 2 Car"/>
+    <w:basedOn w:val="Fuentedeprrafopredeter"/>
+    <w:link w:val="Ttulo2"/>
+    <w:uiPriority w:val="9"/>
+    <w:rsid w:val="00DD455B"/>
+    <w:rPr>
+      <w:rFonts w:asciiTheme="majorHAnsi" w:eastAsiaTheme="majorEastAsia" w:hAnsiTheme="majorHAnsi" w:cstheme="majorBidi"/>
+      <w:color w:val="2F5496" w:themeColor="accent1" w:themeShade="BF"/>
+      <w:sz w:val="26"/>
+      <w:szCs w:val="26"/>
+    </w:rPr>
+  </w:style>
+  <w:style w:type="paragraph" w:styleId="TDC2">
+    <w:name w:val="toc 2"/>
+    <w:basedOn w:val="Normal"/>
+    <w:next w:val="Normal"/>
+    <w:autoRedefine/>
+    <w:uiPriority w:val="39"/>
+    <w:unhideWhenUsed/>
+    <w:rsid w:val="00DD455B"/>
+    <w:pPr>
+      <w:spacing w:after="100"/>
+      <w:ind w:left="220"/>
+    </w:pPr>
+  </w:style>
+  <w:style w:type="table" w:customStyle="1" w:styleId="Tabladecuadrcula1clara-nfasis51">
+    <w:name w:val="Tabla de cuadrícula 1 clara - Énfasis 51"/>
+    <w:basedOn w:val="Tablanormal"/>
+    <w:uiPriority w:val="46"/>
+    <w:rsid w:val="00161E86"/>
+    <w:pPr>
+      <w:spacing w:after="0" w:line="240" w:lineRule="auto"/>
+    </w:pPr>
+    <w:tblPr>
+      <w:tblStyleRowBandSize w:val="1"/>
+      <w:tblStyleColBandSize w:val="1"/>
+      <w:tblBorders>
+        <w:top w:val="single" w:sz="4" w:space="0" w:color="BDD6EE" w:themeColor="accent5" w:themeTint="66"/>
+        <w:left w:val="single" w:sz="4" w:space="0" w:color="BDD6EE" w:themeColor="accent5" w:themeTint="66"/>
+        <w:bottom w:val="single" w:sz="4" w:space="0" w:color="BDD6EE" w:themeColor="accent5" w:themeTint="66"/>
+        <w:right w:val="single" w:sz="4" w:space="0" w:color="BDD6EE" w:themeColor="accent5" w:themeTint="66"/>
+        <w:insideH w:val="single" w:sz="4" w:space="0" w:color="BDD6EE" w:themeColor="accent5" w:themeTint="66"/>
+        <w:insideV w:val="single" w:sz="4" w:space="0" w:color="BDD6EE" w:themeColor="accent5" w:themeTint="66"/>
+      </w:tblBorders>
+    </w:tblPr>
+    <w:tblStylePr w:type="firstRow">
+      <w:rPr>
+        <w:b/>
+        <w:bCs/>
+      </w:rPr>
+      <w:tblPr/>
+      <w:tcPr>
+        <w:tcBorders>
+          <w:bottom w:val="single" w:sz="12" w:space="0" w:color="9CC2E5" w:themeColor="accent5" w:themeTint="99"/>
+        </w:tcBorders>
+      </w:tcPr>
+    </w:tblStylePr>
+    <w:tblStylePr w:type="lastRow">
+      <w:rPr>
+        <w:b/>
+        <w:bCs/>
+      </w:rPr>
+      <w:tblPr/>
+      <w:tcPr>
+        <w:tcBorders>
+          <w:top w:val="double" w:sz="2" w:space="0" w:color="9CC2E5" w:themeColor="accent5" w:themeTint="99"/>
+        </w:tcBorders>
+      </w:tcPr>
+    </w:tblStylePr>
+    <w:tblStylePr w:type="firstCol">
+      <w:rPr>
+        <w:b/>
+        <w:bCs/>
+      </w:rPr>
+    </w:tblStylePr>
+    <w:tblStylePr w:type="lastCol">
+      <w:rPr>
+        <w:b/>
+        <w:bCs/>
+      </w:rPr>
+    </w:tblStylePr>
+  </w:style>
+  <w:style w:type="table" w:customStyle="1" w:styleId="Tabladecuadrcula1clara-nfasis61">
+    <w:name w:val="Tabla de cuadrícula 1 clara - Énfasis 61"/>
+    <w:basedOn w:val="Tablanormal"/>
+    <w:uiPriority w:val="46"/>
+    <w:rsid w:val="00161E86"/>
+    <w:pPr>
+      <w:spacing w:after="0" w:line="240" w:lineRule="auto"/>
+    </w:pPr>
+    <w:tblPr>
+      <w:tblStyleRowBandSize w:val="1"/>
+      <w:tblStyleColBandSize w:val="1"/>
+      <w:tblBorders>
+        <w:top w:val="single" w:sz="4" w:space="0" w:color="C5E0B3" w:themeColor="accent6" w:themeTint="66"/>
+        <w:left w:val="single" w:sz="4" w:space="0" w:color="C5E0B3" w:themeColor="accent6" w:themeTint="66"/>
+        <w:bottom w:val="single" w:sz="4" w:space="0" w:color="C5E0B3" w:themeColor="accent6" w:themeTint="66"/>
+        <w:right w:val="single" w:sz="4" w:space="0" w:color="C5E0B3" w:themeColor="accent6" w:themeTint="66"/>
+        <w:insideH w:val="single" w:sz="4" w:space="0" w:color="C5E0B3" w:themeColor="accent6" w:themeTint="66"/>
+        <w:insideV w:val="single" w:sz="4" w:space="0" w:color="C5E0B3" w:themeColor="accent6" w:themeTint="66"/>
+      </w:tblBorders>
+    </w:tblPr>
+    <w:tblStylePr w:type="firstRow">
+      <w:rPr>
+        <w:b/>
+        <w:bCs/>
+      </w:rPr>
+      <w:tblPr/>
+      <w:tcPr>
+        <w:tcBorders>
+          <w:bottom w:val="single" w:sz="12" w:space="0" w:color="A8D08D" w:themeColor="accent6" w:themeTint="99"/>
+        </w:tcBorders>
+      </w:tcPr>
+    </w:tblStylePr>
+    <w:tblStylePr w:type="lastRow">
+      <w:rPr>
+        <w:b/>
+        <w:bCs/>
+      </w:rPr>
+      <w:tblPr/>
+      <w:tcPr>
+        <w:tcBorders>
+          <w:top w:val="double" w:sz="2" w:space="0" w:color="A8D08D" w:themeColor="accent6" w:themeTint="99"/>
+        </w:tcBorders>
+      </w:tcPr>
+    </w:tblStylePr>
+    <w:tblStylePr w:type="firstCol">
+      <w:rPr>
+        <w:b/>
+        <w:bCs/>
+      </w:rPr>
+    </w:tblStylePr>
+    <w:tblStylePr w:type="lastCol">
+      <w:rPr>
+        <w:b/>
+        <w:bCs/>
+      </w:rPr>
+    </w:tblStylePr>
+  </w:style>
+  <w:style w:type="paragraph" w:styleId="Textodeglobo">
+    <w:name w:val="Balloon Text"/>
+    <w:basedOn w:val="Normal"/>
+    <w:link w:val="TextodegloboCar"/>
+    <w:uiPriority w:val="99"/>
+    <w:semiHidden/>
+    <w:unhideWhenUsed/>
+    <w:rsid w:val="00172722"/>
+    <w:pPr>
+      <w:spacing w:after="0" w:line="240" w:lineRule="auto"/>
+    </w:pPr>
+    <w:rPr>
+      <w:rFonts w:ascii="Tahoma" w:hAnsi="Tahoma" w:cs="Tahoma"/>
+      <w:sz w:val="16"/>
+      <w:szCs w:val="16"/>
+    </w:rPr>
+  </w:style>
+  <w:style w:type="character" w:customStyle="1" w:styleId="TextodegloboCar">
+    <w:name w:val="Texto de globo Car"/>
+    <w:basedOn w:val="Fuentedeprrafopredeter"/>
+    <w:link w:val="Textodeglobo"/>
+    <w:uiPriority w:val="99"/>
+    <w:semiHidden/>
+    <w:rsid w:val="00172722"/>
+    <w:rPr>
+      <w:rFonts w:ascii="Tahoma" w:hAnsi="Tahoma" w:cs="Tahoma"/>
+      <w:sz w:val="16"/>
+      <w:szCs w:val="16"/>
+    </w:rPr>
+  </w:style>
+  <w:style w:type="table" w:styleId="Cuadrculaclara-nfasis4">
+    <w:name w:val="Light Grid Accent 4"/>
+    <w:basedOn w:val="Tablanormal"/>
+    <w:uiPriority w:val="62"/>
+    <w:rsid w:val="00172722"/>
+    <w:pPr>
+      <w:spacing w:after="0" w:line="240" w:lineRule="auto"/>
+      <w:jc w:val="left"/>
+    </w:pPr>
+    <w:rPr>
+      <w:rFonts w:asciiTheme="minorHAnsi" w:eastAsiaTheme="minorEastAsia" w:hAnsiTheme="minorHAnsi"/>
+      <w:lang w:eastAsia="ja-JP"/>
+    </w:rPr>
+    <w:tblPr>
+      <w:tblStyleRowBandSize w:val="1"/>
+      <w:tblStyleColBandSize w:val="1"/>
+      <w:tblBorders>
+        <w:top w:val="single" w:sz="8" w:space="0" w:color="FFC000" w:themeColor="accent4"/>
+        <w:left w:val="single" w:sz="8" w:space="0" w:color="FFC000" w:themeColor="accent4"/>
+        <w:bottom w:val="single" w:sz="8" w:space="0" w:color="FFC000" w:themeColor="accent4"/>
+        <w:right w:val="single" w:sz="8" w:space="0" w:color="FFC000" w:themeColor="accent4"/>
+        <w:insideH w:val="single" w:sz="8" w:space="0" w:color="FFC000" w:themeColor="accent4"/>
+        <w:insideV w:val="single" w:sz="8" w:space="0" w:color="FFC000" w:themeColor="accent4"/>
+      </w:tblBorders>
     </w:tblPr>
     <w:tblStylePr w:type="firstRow">
       <w:pPr>
@@ -18570,7 +18999,7 @@
   <a:extraClrSchemeLst/>
   <a:extLst>
     <a:ext uri="{05A4C25C-085E-4340-85A3-A5531E510DB2}">
-      <thm15:themeFamily xmlns:thm15="http://schemas.microsoft.com/office/thememl/2012/main" name="Office Theme" id="{62F939B6-93AF-4DB8-9C6B-D6C7DFDC589F}" vid="{4A3C46E8-61CC-4603-A589-7422A47A8E4A}"/>
+      <thm15:themeFamily xmlns:thm15="http://schemas.microsoft.com/office/thememl/2012/main" xmlns="" name="Office Theme" id="{62F939B6-93AF-4DB8-9C6B-D6C7DFDC589F}" vid="{4A3C46E8-61CC-4603-A589-7422A47A8E4A}"/>
     </a:ext>
   </a:extLst>
 </a:theme>
@@ -18581,7 +19010,7 @@
 </file>
 
 <file path=customXml/itemProps1.xml><?xml version="1.0" encoding="utf-8"?>
-<ds:datastoreItem xmlns:ds="http://schemas.openxmlformats.org/officeDocument/2006/customXml" ds:itemID="{95B1923F-679E-4B62-9457-9CB8CCC41EBD}">
+<ds:datastoreItem xmlns:ds="http://schemas.openxmlformats.org/officeDocument/2006/customXml" ds:itemID="{7D69D6FE-01B5-4A37-AB88-F3718E60E21B}">
   <ds:schemaRefs>
     <ds:schemaRef ds:uri="http://schemas.openxmlformats.org/officeDocument/2006/bibliography"/>
   </ds:schemaRefs>

</xml_diff>

<commit_message>
Agregue el diagrama de flujo del caso de uso 5 y 4
</commit_message>
<xml_diff>
--- a/plantilla documento de requerimientos curso aydsc.docx
+++ b/plantilla documento de requerimientos curso aydsc.docx
@@ -1,6 +1,6 @@
 
 <file path=word/document.xml><?xml version="1.0" encoding="utf-8"?>
-<w:document xmlns:wpc="http://schemas.microsoft.com/office/word/2010/wordprocessingCanvas" xmlns:mc="http://schemas.openxmlformats.org/markup-compatibility/2006" xmlns:o="urn:schemas-microsoft-com:office:office" xmlns:r="http://schemas.openxmlformats.org/officeDocument/2006/relationships" xmlns:m="http://schemas.openxmlformats.org/officeDocument/2006/math" xmlns:v="urn:schemas-microsoft-com:vml" xmlns:wp14="http://schemas.microsoft.com/office/word/2010/wordprocessingDrawing" xmlns:wp="http://schemas.openxmlformats.org/drawingml/2006/wordprocessingDrawing" xmlns:w10="urn:schemas-microsoft-com:office:word" xmlns:w="http://schemas.openxmlformats.org/wordprocessingml/2006/main" xmlns:w14="http://schemas.microsoft.com/office/word/2010/wordml" xmlns:wpg="http://schemas.microsoft.com/office/word/2010/wordprocessingGroup" xmlns:wpi="http://schemas.microsoft.com/office/word/2010/wordprocessingInk" xmlns:wne="http://schemas.microsoft.com/office/word/2006/wordml" xmlns:wps="http://schemas.microsoft.com/office/word/2010/wordprocessingShape" mc:Ignorable="w14 wp14">
+<w:document xmlns:wpc="http://schemas.microsoft.com/office/word/2010/wordprocessingCanvas" xmlns:mc="http://schemas.openxmlformats.org/markup-compatibility/2006" xmlns:o="urn:schemas-microsoft-com:office:office" xmlns:r="http://schemas.openxmlformats.org/officeDocument/2006/relationships" xmlns:m="http://schemas.openxmlformats.org/officeDocument/2006/math" xmlns:v="urn:schemas-microsoft-com:vml" xmlns:wp14="http://schemas.microsoft.com/office/word/2010/wordprocessingDrawing" xmlns:wp="http://schemas.openxmlformats.org/drawingml/2006/wordprocessingDrawing" xmlns:w10="urn:schemas-microsoft-com:office:word" xmlns:w="http://schemas.openxmlformats.org/wordprocessingml/2006/main" xmlns:w14="http://schemas.microsoft.com/office/word/2010/wordml" xmlns:w15="http://schemas.microsoft.com/office/word/2012/wordml" xmlns:wpg="http://schemas.microsoft.com/office/word/2010/wordprocessingGroup" xmlns:wpi="http://schemas.microsoft.com/office/word/2010/wordprocessingInk" xmlns:wne="http://schemas.microsoft.com/office/word/2006/wordml" xmlns:wps="http://schemas.microsoft.com/office/word/2010/wordprocessingShape" mc:Ignorable="w14 w15 wp14">
   <w:body>
     <w:p>
       <w:pPr>
@@ -1837,7 +1837,7 @@
             <o:lock v:ext="edit" aspectratio="t"/>
           </v:shapetype>
           <v:shape id="_x0000_i1025" type="#_x0000_t75" style="width:446.25pt;height:414.75pt">
-            <v:imagedata r:id="rId7" o:title="ClassDiagram1"/>
+            <v:imagedata r:id="rId6" o:title="ClassDiagram1"/>
           </v:shape>
         </w:pict>
       </w:r>
@@ -2307,7 +2307,7 @@
       <w:r>
         <w:rPr>
           <w:noProof/>
-          <w:lang w:eastAsia="ja-JP"/>
+          <w:lang w:eastAsia="es-MX"/>
         </w:rPr>
         <w:drawing>
           <wp:inline distT="0" distB="0" distL="0" distR="0" wp14:anchorId="1AF0EACA" wp14:editId="181CF547">
@@ -2325,7 +2325,7 @@
                     <pic:cNvPicPr/>
                   </pic:nvPicPr>
                   <pic:blipFill rotWithShape="1">
-                    <a:blip r:embed="rId8"/>
+                    <a:blip r:embed="rId7"/>
                     <a:srcRect l="24788" t="12345" r="30453" b="9305"/>
                     <a:stretch/>
                   </pic:blipFill>
@@ -2420,7 +2420,7 @@
       <w:r>
         <w:rPr>
           <w:noProof/>
-          <w:lang w:eastAsia="ja-JP"/>
+          <w:lang w:eastAsia="es-MX"/>
         </w:rPr>
         <w:drawing>
           <wp:inline distT="0" distB="0" distL="0" distR="0" wp14:anchorId="08915D11" wp14:editId="44427F58">
@@ -2440,7 +2440,7 @@
                     </pic:cNvPicPr>
                   </pic:nvPicPr>
                   <pic:blipFill>
-                    <a:blip r:embed="rId9">
+                    <a:blip r:embed="rId8">
                       <a:extLst>
                         <a:ext uri="{28A0092B-C50C-407E-A947-70E740481C1C}">
                           <a14:useLocalDpi xmlns:a14="http://schemas.microsoft.com/office/drawing/2010/main" val="0"/>
@@ -2499,7 +2499,7 @@
       <w:r>
         <w:rPr>
           <w:noProof/>
-          <w:lang w:eastAsia="ja-JP"/>
+          <w:lang w:eastAsia="es-MX"/>
         </w:rPr>
         <w:drawing>
           <wp:inline distT="0" distB="0" distL="0" distR="0" wp14:anchorId="505B3B8E" wp14:editId="25E701F9">
@@ -2517,7 +2517,7 @@
                     <pic:cNvPicPr/>
                   </pic:nvPicPr>
                   <pic:blipFill>
-                    <a:blip r:embed="rId10"/>
+                    <a:blip r:embed="rId9"/>
                     <a:stretch>
                       <a:fillRect/>
                     </a:stretch>
@@ -13246,7 +13246,7 @@
       <w:r>
         <w:rPr>
           <w:noProof/>
-          <w:lang w:eastAsia="ja-JP"/>
+          <w:lang w:eastAsia="es-MX"/>
         </w:rPr>
         <w:drawing>
           <wp:inline distT="0" distB="0" distL="0" distR="0" wp14:anchorId="4ECDF2B3" wp14:editId="25D5B8BD">
@@ -13266,7 +13266,7 @@
                     </pic:cNvPicPr>
                   </pic:nvPicPr>
                   <pic:blipFill>
-                    <a:blip r:embed="rId11">
+                    <a:blip r:embed="rId10">
                       <a:extLst>
                         <a:ext uri="{28A0092B-C50C-407E-A947-70E740481C1C}">
                           <a14:useLocalDpi xmlns:a14="http://schemas.microsoft.com/office/drawing/2010/main" val="0"/>
@@ -13308,7 +13308,7 @@
         <w:lastRenderedPageBreak/>
         <w:pict w14:anchorId="17810400">
           <v:shape id="_x0000_i1026" type="#_x0000_t75" style="width:446.25pt;height:490.5pt">
-            <v:imagedata r:id="rId12" o:title="Diagrama caso de uso 2 bebidas palomitas"/>
+            <v:imagedata r:id="rId11" o:title="Diagrama caso de uso 2 bebidas palomitas"/>
           </v:shape>
         </w:pict>
       </w:r>
@@ -13335,7 +13335,7 @@
       <w:r>
         <w:rPr>
           <w:noProof/>
-          <w:lang w:eastAsia="ja-JP"/>
+          <w:lang w:eastAsia="es-MX"/>
         </w:rPr>
         <w:lastRenderedPageBreak/>
         <w:drawing>
@@ -13356,7 +13356,7 @@
                     </pic:cNvPicPr>
                   </pic:nvPicPr>
                   <pic:blipFill>
-                    <a:blip r:embed="rId13" cstate="print">
+                    <a:blip r:embed="rId12" cstate="print">
                       <a:extLst>
                         <a:ext uri="{28A0092B-C50C-407E-A947-70E740481C1C}">
                           <a14:useLocalDpi xmlns:a14="http://schemas.microsoft.com/office/drawing/2010/main" val="0"/>
@@ -13407,13 +13407,132 @@
     </w:p>
     <w:p>
       <w:pPr>
+        <w:jc w:val="center"/>
+      </w:pPr>
+      <w:r>
+        <w:rPr>
+          <w:noProof/>
+          <w:lang w:eastAsia="es-MX"/>
+        </w:rPr>
+        <w:lastRenderedPageBreak/>
+        <w:drawing>
+          <wp:inline distT="0" distB="0" distL="0" distR="0" wp14:anchorId="2454E4D1" wp14:editId="0D1302A9">
+            <wp:extent cx="3534768" cy="8448675"/>
+            <wp:effectExtent l="0" t="0" r="8890" b="0"/>
+            <wp:docPr id="22" name="Imagen 22" descr="C:\Users\super\Desktop\Repositorios\Overlook\Ventas.jpg"/>
+            <wp:cNvGraphicFramePr>
+              <a:graphicFrameLocks xmlns:a="http://schemas.openxmlformats.org/drawingml/2006/main" noChangeAspect="1"/>
+            </wp:cNvGraphicFramePr>
+            <a:graphic xmlns:a="http://schemas.openxmlformats.org/drawingml/2006/main">
+              <a:graphicData uri="http://schemas.openxmlformats.org/drawingml/2006/picture">
+                <pic:pic xmlns:pic="http://schemas.openxmlformats.org/drawingml/2006/picture">
+                  <pic:nvPicPr>
+                    <pic:cNvPr id="0" name="Picture 3" descr="C:\Users\super\Desktop\Repositorios\Overlook\Ventas.jpg"/>
+                    <pic:cNvPicPr>
+                      <a:picLocks noChangeAspect="1" noChangeArrowheads="1"/>
+                    </pic:cNvPicPr>
+                  </pic:nvPicPr>
+                  <pic:blipFill>
+                    <a:blip r:embed="rId13">
+                      <a:extLst>
+                        <a:ext uri="{28A0092B-C50C-407E-A947-70E740481C1C}">
+                          <a14:useLocalDpi xmlns:a14="http://schemas.microsoft.com/office/drawing/2010/main" val="0"/>
+                        </a:ext>
+                      </a:extLst>
+                    </a:blip>
+                    <a:srcRect/>
+                    <a:stretch>
+                      <a:fillRect/>
+                    </a:stretch>
+                  </pic:blipFill>
+                  <pic:spPr bwMode="auto">
+                    <a:xfrm>
+                      <a:off x="0" y="0"/>
+                      <a:ext cx="3537169" cy="8454414"/>
+                    </a:xfrm>
+                    <a:prstGeom prst="rect">
+                      <a:avLst/>
+                    </a:prstGeom>
+                    <a:noFill/>
+                    <a:ln>
+                      <a:noFill/>
+                    </a:ln>
+                  </pic:spPr>
+                </pic:pic>
+              </a:graphicData>
+            </a:graphic>
+          </wp:inline>
+        </w:drawing>
+      </w:r>
+    </w:p>
+    <w:p>
+      <w:pPr>
+        <w:jc w:val="center"/>
+      </w:pPr>
+      <w:r>
+        <w:t>Diagrama de flujo del caso de uso 4. Calificar producto</w:t>
+      </w:r>
+      <w:bookmarkStart w:id="8" w:name="_GoBack"/>
+      <w:bookmarkEnd w:id="8"/>
+    </w:p>
+    <w:p>
+      <w:r>
+        <w:rPr>
+          <w:noProof/>
+          <w:lang w:eastAsia="es-MX"/>
+        </w:rPr>
+        <w:lastRenderedPageBreak/>
+        <w:drawing>
+          <wp:inline distT="0" distB="0" distL="0" distR="0" wp14:anchorId="6E48408F" wp14:editId="64E195DF">
+            <wp:extent cx="5581650" cy="5210175"/>
+            <wp:effectExtent l="0" t="0" r="0" b="9525"/>
+            <wp:docPr id="21" name="Imagen 21"/>
+            <wp:cNvGraphicFramePr>
+              <a:graphicFrameLocks xmlns:a="http://schemas.openxmlformats.org/drawingml/2006/main" noChangeAspect="1"/>
+            </wp:cNvGraphicFramePr>
+            <a:graphic xmlns:a="http://schemas.openxmlformats.org/drawingml/2006/main">
+              <a:graphicData uri="http://schemas.openxmlformats.org/drawingml/2006/picture">
+                <pic:pic xmlns:pic="http://schemas.openxmlformats.org/drawingml/2006/picture">
+                  <pic:nvPicPr>
+                    <pic:cNvPr id="1" name=""/>
+                    <pic:cNvPicPr/>
+                  </pic:nvPicPr>
+                  <pic:blipFill>
+                    <a:blip r:embed="rId14"/>
+                    <a:stretch>
+                      <a:fillRect/>
+                    </a:stretch>
+                  </pic:blipFill>
+                  <pic:spPr>
+                    <a:xfrm>
+                      <a:off x="0" y="0"/>
+                      <a:ext cx="5581650" cy="5210175"/>
+                    </a:xfrm>
+                    <a:prstGeom prst="rect">
+                      <a:avLst/>
+                    </a:prstGeom>
+                  </pic:spPr>
+                </pic:pic>
+              </a:graphicData>
+            </a:graphic>
+          </wp:inline>
+        </w:drawing>
+      </w:r>
+    </w:p>
+    <w:p>
+      <w:r>
+        <w:t>Diagrama de flujo de caso de uso 5.Calificar producto</w:t>
+      </w:r>
+    </w:p>
+    <w:p>
+      <w:pPr>
         <w:pStyle w:val="Ttulo1"/>
       </w:pPr>
-      <w:bookmarkStart w:id="8" w:name="_Toc90040884"/>
+      <w:bookmarkStart w:id="9" w:name="_Toc90040884"/>
       <w:r>
         <w:t>Apéndice A: Interfaces de casos de uso</w:t>
       </w:r>
-      <w:bookmarkEnd w:id="8"/>
+      <w:bookmarkEnd w:id="9"/>
     </w:p>
     <w:p>
       <w:r>
@@ -13478,7 +13597,7 @@
       <w:r>
         <w:rPr>
           <w:noProof/>
-          <w:lang w:eastAsia="ja-JP"/>
+          <w:lang w:eastAsia="es-MX"/>
         </w:rPr>
         <w:lastRenderedPageBreak/>
         <w:drawing>
@@ -13497,7 +13616,7 @@
                     <pic:cNvPicPr/>
                   </pic:nvPicPr>
                   <pic:blipFill rotWithShape="1">
-                    <a:blip r:embed="rId14"/>
+                    <a:blip r:embed="rId15"/>
                     <a:srcRect l="23780" t="32326" r="33586" b="9970"/>
                     <a:stretch/>
                   </pic:blipFill>
@@ -13551,7 +13670,7 @@
       <w:r>
         <w:rPr>
           <w:noProof/>
-          <w:lang w:eastAsia="ja-JP"/>
+          <w:lang w:eastAsia="es-MX"/>
         </w:rPr>
         <w:lastRenderedPageBreak/>
         <w:drawing>
@@ -13570,7 +13689,7 @@
                     <pic:cNvPicPr/>
                   </pic:nvPicPr>
                   <pic:blipFill rotWithShape="1">
-                    <a:blip r:embed="rId15"/>
+                    <a:blip r:embed="rId16"/>
                     <a:srcRect l="30235" t="32931" r="34774" b="10272"/>
                     <a:stretch/>
                   </pic:blipFill>
@@ -13615,7 +13734,7 @@
       <w:r>
         <w:rPr>
           <w:noProof/>
-          <w:lang w:eastAsia="ja-JP"/>
+          <w:lang w:eastAsia="es-MX"/>
         </w:rPr>
         <w:drawing>
           <wp:inline distT="0" distB="0" distL="0" distR="0" wp14:anchorId="71202CB1" wp14:editId="6B183691">
@@ -13633,7 +13752,7 @@
                     <pic:cNvPicPr/>
                   </pic:nvPicPr>
                   <pic:blipFill rotWithShape="1">
-                    <a:blip r:embed="rId16"/>
+                    <a:blip r:embed="rId17"/>
                     <a:srcRect l="18684" t="34442" r="35454" b="11178"/>
                     <a:stretch/>
                   </pic:blipFill>
@@ -13682,7 +13801,7 @@
       <w:r>
         <w:rPr>
           <w:noProof/>
-          <w:lang w:eastAsia="ja-JP"/>
+          <w:lang w:eastAsia="es-MX"/>
         </w:rPr>
         <w:drawing>
           <wp:inline distT="0" distB="0" distL="0" distR="0" wp14:anchorId="12536154" wp14:editId="0CE4617C">
@@ -13700,7 +13819,7 @@
                     <pic:cNvPicPr/>
                   </pic:nvPicPr>
                   <pic:blipFill>
-                    <a:blip r:embed="rId17"/>
+                    <a:blip r:embed="rId18"/>
                     <a:stretch>
                       <a:fillRect/>
                     </a:stretch>
@@ -13817,7 +13936,7 @@
       <w:r>
         <w:rPr>
           <w:noProof/>
-          <w:lang w:eastAsia="ja-JP"/>
+          <w:lang w:eastAsia="es-MX"/>
         </w:rPr>
         <w:drawing>
           <wp:inline distT="0" distB="0" distL="0" distR="0" wp14:anchorId="769C9F27" wp14:editId="4223FCAF">
@@ -13835,7 +13954,7 @@
                     <pic:cNvPicPr/>
                   </pic:nvPicPr>
                   <pic:blipFill>
-                    <a:blip r:embed="rId18"/>
+                    <a:blip r:embed="rId19"/>
                     <a:stretch>
                       <a:fillRect/>
                     </a:stretch>
@@ -13875,7 +13994,7 @@
       <w:r>
         <w:rPr>
           <w:noProof/>
-          <w:lang w:eastAsia="ja-JP"/>
+          <w:lang w:eastAsia="es-MX"/>
         </w:rPr>
         <w:drawing>
           <wp:inline distT="0" distB="0" distL="0" distR="0" wp14:anchorId="4BE11A24" wp14:editId="3EF7BFE8">
@@ -13893,7 +14012,7 @@
                     <pic:cNvPicPr/>
                   </pic:nvPicPr>
                   <pic:blipFill>
-                    <a:blip r:embed="rId19"/>
+                    <a:blip r:embed="rId20"/>
                     <a:stretch>
                       <a:fillRect/>
                     </a:stretch>
@@ -13950,7 +14069,7 @@
       <w:r>
         <w:rPr>
           <w:noProof/>
-          <w:lang w:eastAsia="ja-JP"/>
+          <w:lang w:eastAsia="es-MX"/>
         </w:rPr>
         <w:drawing>
           <wp:inline distT="0" distB="0" distL="0" distR="0" wp14:anchorId="5BF156F1" wp14:editId="474A65AE">
@@ -13968,7 +14087,7 @@
                     <pic:cNvPicPr/>
                   </pic:nvPicPr>
                   <pic:blipFill>
-                    <a:blip r:embed="rId20"/>
+                    <a:blip r:embed="rId21"/>
                     <a:stretch>
                       <a:fillRect/>
                     </a:stretch>
@@ -14014,7 +14133,7 @@
       <w:r>
         <w:rPr>
           <w:noProof/>
-          <w:lang w:eastAsia="ja-JP"/>
+          <w:lang w:eastAsia="es-MX"/>
         </w:rPr>
         <w:drawing>
           <wp:inline distT="0" distB="0" distL="0" distR="0" wp14:anchorId="28886C45" wp14:editId="64C5FBE0">
@@ -14032,7 +14151,7 @@
                     <pic:cNvPicPr/>
                   </pic:nvPicPr>
                   <pic:blipFill>
-                    <a:blip r:embed="rId21"/>
+                    <a:blip r:embed="rId22"/>
                     <a:stretch>
                       <a:fillRect/>
                     </a:stretch>
@@ -14071,7 +14190,7 @@
       <w:r>
         <w:rPr>
           <w:noProof/>
-          <w:lang w:eastAsia="ja-JP"/>
+          <w:lang w:eastAsia="es-MX"/>
         </w:rPr>
         <w:drawing>
           <wp:inline distT="0" distB="0" distL="0" distR="0" wp14:anchorId="1F12E02E" wp14:editId="4878C4B9">
@@ -14089,7 +14208,7 @@
                     <pic:cNvPicPr/>
                   </pic:nvPicPr>
                   <pic:blipFill>
-                    <a:blip r:embed="rId22"/>
+                    <a:blip r:embed="rId23"/>
                     <a:stretch>
                       <a:fillRect/>
                     </a:stretch>
@@ -14135,7 +14254,7 @@
       <w:r>
         <w:rPr>
           <w:noProof/>
-          <w:lang w:eastAsia="ja-JP"/>
+          <w:lang w:eastAsia="es-MX"/>
         </w:rPr>
         <w:drawing>
           <wp:inline distT="0" distB="0" distL="0" distR="0" wp14:anchorId="591C2F46" wp14:editId="045EEA24">
@@ -14153,7 +14272,7 @@
                     <pic:cNvPicPr/>
                   </pic:nvPicPr>
                   <pic:blipFill>
-                    <a:blip r:embed="rId23"/>
+                    <a:blip r:embed="rId24"/>
                     <a:stretch>
                       <a:fillRect/>
                     </a:stretch>
@@ -14186,7 +14305,7 @@
       <w:r>
         <w:rPr>
           <w:noProof/>
-          <w:lang w:eastAsia="ja-JP"/>
+          <w:lang w:eastAsia="es-MX"/>
         </w:rPr>
         <w:drawing>
           <wp:inline distT="0" distB="0" distL="0" distR="0" wp14:anchorId="011E2828" wp14:editId="30BCC68D">
@@ -14204,7 +14323,7 @@
                     <pic:cNvPicPr/>
                   </pic:nvPicPr>
                   <pic:blipFill rotWithShape="1">
-                    <a:blip r:embed="rId24"/>
+                    <a:blip r:embed="rId25"/>
                     <a:srcRect l="22674" t="28961" r="35338" b="22671"/>
                     <a:stretch/>
                   </pic:blipFill>
@@ -14244,7 +14363,7 @@
       <w:r>
         <w:rPr>
           <w:noProof/>
-          <w:lang w:eastAsia="ja-JP"/>
+          <w:lang w:eastAsia="es-MX"/>
         </w:rPr>
         <w:lastRenderedPageBreak/>
         <w:drawing>
@@ -14263,7 +14382,7 @@
                     <pic:cNvPicPr/>
                   </pic:nvPicPr>
                   <pic:blipFill rotWithShape="1">
-                    <a:blip r:embed="rId25"/>
+                    <a:blip r:embed="rId26"/>
                     <a:srcRect l="23178" t="22989" r="34834" b="22373"/>
                     <a:stretch/>
                   </pic:blipFill>
@@ -14303,7 +14422,7 @@
       <w:r>
         <w:rPr>
           <w:noProof/>
-          <w:lang w:eastAsia="ja-JP"/>
+          <w:lang w:eastAsia="es-MX"/>
         </w:rPr>
         <w:drawing>
           <wp:inline distT="0" distB="0" distL="0" distR="0" wp14:anchorId="44DF73B7" wp14:editId="4079A50C">
@@ -14321,7 +14440,7 @@
                     <pic:cNvPicPr/>
                   </pic:nvPicPr>
                   <pic:blipFill rotWithShape="1">
-                    <a:blip r:embed="rId26"/>
+                    <a:blip r:embed="rId27"/>
                     <a:srcRect l="23346" t="29857" r="35002" b="24761"/>
                     <a:stretch/>
                   </pic:blipFill>
@@ -14399,7 +14518,7 @@
       <w:r>
         <w:rPr>
           <w:noProof/>
-          <w:lang w:eastAsia="ja-JP"/>
+          <w:lang w:eastAsia="es-MX"/>
         </w:rPr>
         <w:lastRenderedPageBreak/>
         <w:drawing>
@@ -14418,7 +14537,7 @@
                     <pic:cNvPicPr/>
                   </pic:nvPicPr>
                   <pic:blipFill rotWithShape="1">
-                    <a:blip r:embed="rId27"/>
+                    <a:blip r:embed="rId28"/>
                     <a:srcRect l="24120" t="36858" r="33586" b="10272"/>
                     <a:stretch/>
                   </pic:blipFill>
@@ -14455,7 +14574,7 @@
       <w:r>
         <w:rPr>
           <w:noProof/>
-          <w:lang w:eastAsia="ja-JP"/>
+          <w:lang w:eastAsia="es-MX"/>
         </w:rPr>
         <w:drawing>
           <wp:inline distT="0" distB="0" distL="0" distR="0" wp14:anchorId="4139FC24" wp14:editId="3DA0F0B0">
@@ -14473,7 +14592,7 @@
                     <pic:cNvPicPr/>
                   </pic:nvPicPr>
                   <pic:blipFill rotWithShape="1">
-                    <a:blip r:embed="rId28"/>
+                    <a:blip r:embed="rId29"/>
                     <a:srcRect l="26159" t="33837" r="32906" b="20241"/>
                     <a:stretch/>
                   </pic:blipFill>
@@ -14506,22 +14625,17 @@
       <w:pPr>
         <w:pStyle w:val="Ttulo1"/>
       </w:pPr>
-      <w:bookmarkStart w:id="9" w:name="_Toc90040885"/>
+      <w:bookmarkStart w:id="10" w:name="_Toc90040885"/>
       <w:r>
         <w:t>Referencias</w:t>
       </w:r>
-      <w:bookmarkEnd w:id="9"/>
+      <w:bookmarkEnd w:id="10"/>
     </w:p>
     <w:p>
       <w:r>
-        <w:t>Se utilizaron como referencia el apartado de bebidas</w:t>
+        <w:t xml:space="preserve">Se utilizaron como referencia el apartado de bebidas y comidas de </w:t>
       </w:r>
-      <w:bookmarkStart w:id="10" w:name="_GoBack"/>
-      <w:bookmarkEnd w:id="10"/>
-      <w:r>
-        <w:t xml:space="preserve"> y comidas de </w:t>
-      </w:r>
-      <w:hyperlink r:id="rId29" w:history="1">
+      <w:hyperlink r:id="rId30" w:history="1">
         <w:r>
           <w:rPr>
             <w:rStyle w:val="Hipervnculo"/>
@@ -14534,7 +14648,7 @@
       <w:r>
         <w:t xml:space="preserve">Se utilizaron como referencia el apartado de bebidas y comidas de </w:t>
       </w:r>
-      <w:hyperlink r:id="rId30" w:history="1">
+      <w:hyperlink r:id="rId31" w:history="1">
         <w:r>
           <w:rPr>
             <w:rStyle w:val="Hipervnculo"/>
@@ -14554,7 +14668,7 @@
 </file>
 
 <file path=word/numbering.xml><?xml version="1.0" encoding="utf-8"?>
-<w:numbering xmlns:wpc="http://schemas.microsoft.com/office/word/2010/wordprocessingCanvas" xmlns:mc="http://schemas.openxmlformats.org/markup-compatibility/2006" xmlns:o="urn:schemas-microsoft-com:office:office" xmlns:r="http://schemas.openxmlformats.org/officeDocument/2006/relationships" xmlns:m="http://schemas.openxmlformats.org/officeDocument/2006/math" xmlns:v="urn:schemas-microsoft-com:vml" xmlns:wp14="http://schemas.microsoft.com/office/word/2010/wordprocessingDrawing" xmlns:wp="http://schemas.openxmlformats.org/drawingml/2006/wordprocessingDrawing" xmlns:w10="urn:schemas-microsoft-com:office:word" xmlns:w="http://schemas.openxmlformats.org/wordprocessingml/2006/main" xmlns:w14="http://schemas.microsoft.com/office/word/2010/wordml" xmlns:wpg="http://schemas.microsoft.com/office/word/2010/wordprocessingGroup" xmlns:wpi="http://schemas.microsoft.com/office/word/2010/wordprocessingInk" xmlns:wne="http://schemas.microsoft.com/office/word/2006/wordml" xmlns:wps="http://schemas.microsoft.com/office/word/2010/wordprocessingShape" mc:Ignorable="w14 wp14">
+<w:numbering xmlns:wpc="http://schemas.microsoft.com/office/word/2010/wordprocessingCanvas" xmlns:mc="http://schemas.openxmlformats.org/markup-compatibility/2006" xmlns:o="urn:schemas-microsoft-com:office:office" xmlns:r="http://schemas.openxmlformats.org/officeDocument/2006/relationships" xmlns:m="http://schemas.openxmlformats.org/officeDocument/2006/math" xmlns:v="urn:schemas-microsoft-com:vml" xmlns:wp14="http://schemas.microsoft.com/office/word/2010/wordprocessingDrawing" xmlns:wp="http://schemas.openxmlformats.org/drawingml/2006/wordprocessingDrawing" xmlns:w10="urn:schemas-microsoft-com:office:word" xmlns:w="http://schemas.openxmlformats.org/wordprocessingml/2006/main" xmlns:w14="http://schemas.microsoft.com/office/word/2010/wordml" xmlns:w15="http://schemas.microsoft.com/office/word/2012/wordml" xmlns:wpg="http://schemas.microsoft.com/office/word/2010/wordprocessingGroup" xmlns:wpi="http://schemas.microsoft.com/office/word/2010/wordprocessingInk" xmlns:wne="http://schemas.microsoft.com/office/word/2006/wordml" xmlns:wps="http://schemas.microsoft.com/office/word/2010/wordprocessingShape" mc:Ignorable="w14 w15 wp14">
   <w:abstractNum w:abstractNumId="0">
     <w:nsid w:val="020952A5"/>
     <w:multiLevelType w:val="multilevel"/>
@@ -17415,7 +17529,7 @@
 </file>
 
 <file path=word/styles.xml><?xml version="1.0" encoding="utf-8"?>
-<w:styles xmlns:mc="http://schemas.openxmlformats.org/markup-compatibility/2006" xmlns:r="http://schemas.openxmlformats.org/officeDocument/2006/relationships" xmlns:w="http://schemas.openxmlformats.org/wordprocessingml/2006/main" xmlns:w14="http://schemas.microsoft.com/office/word/2010/wordml" mc:Ignorable="w14">
+<w:styles xmlns:mc="http://schemas.openxmlformats.org/markup-compatibility/2006" xmlns:r="http://schemas.openxmlformats.org/officeDocument/2006/relationships" xmlns:w="http://schemas.openxmlformats.org/wordprocessingml/2006/main" xmlns:w14="http://schemas.microsoft.com/office/word/2010/wordml" xmlns:w15="http://schemas.microsoft.com/office/word/2012/wordml" mc:Ignorable="w14 w15">
   <w:docDefaults>
     <w:rPrDefault>
       <w:rPr>
@@ -17432,144 +17546,378 @@
       </w:pPr>
     </w:pPrDefault>
   </w:docDefaults>
-  <w:latentStyles w:defLockedState="0" w:defUIPriority="99" w:defSemiHidden="1" w:defUnhideWhenUsed="1" w:defQFormat="0" w:count="267">
-    <w:lsdException w:name="Normal" w:semiHidden="0" w:uiPriority="0" w:unhideWhenUsed="0" w:qFormat="1"/>
-    <w:lsdException w:name="heading 1" w:semiHidden="0" w:uiPriority="9" w:unhideWhenUsed="0" w:qFormat="1"/>
-    <w:lsdException w:name="heading 2" w:uiPriority="9" w:qFormat="1"/>
-    <w:lsdException w:name="heading 3" w:uiPriority="9" w:qFormat="1"/>
-    <w:lsdException w:name="heading 4" w:uiPriority="9" w:qFormat="1"/>
-    <w:lsdException w:name="heading 5" w:uiPriority="9" w:qFormat="1"/>
-    <w:lsdException w:name="heading 6" w:uiPriority="9" w:qFormat="1"/>
-    <w:lsdException w:name="heading 7" w:uiPriority="9" w:qFormat="1"/>
-    <w:lsdException w:name="heading 8" w:uiPriority="9" w:qFormat="1"/>
-    <w:lsdException w:name="heading 9" w:uiPriority="9" w:qFormat="1"/>
-    <w:lsdException w:name="toc 1" w:uiPriority="39"/>
-    <w:lsdException w:name="toc 2" w:uiPriority="39"/>
-    <w:lsdException w:name="toc 3" w:uiPriority="39"/>
-    <w:lsdException w:name="toc 4" w:uiPriority="39"/>
-    <w:lsdException w:name="toc 5" w:uiPriority="39"/>
-    <w:lsdException w:name="toc 6" w:uiPriority="39"/>
-    <w:lsdException w:name="toc 7" w:uiPriority="39"/>
-    <w:lsdException w:name="toc 8" w:uiPriority="39"/>
-    <w:lsdException w:name="toc 9" w:uiPriority="39"/>
-    <w:lsdException w:name="caption" w:uiPriority="35" w:qFormat="1"/>
-    <w:lsdException w:name="Title" w:semiHidden="0" w:uiPriority="10" w:unhideWhenUsed="0" w:qFormat="1"/>
-    <w:lsdException w:name="Default Paragraph Font" w:uiPriority="1"/>
-    <w:lsdException w:name="Subtitle" w:semiHidden="0" w:uiPriority="11" w:unhideWhenUsed="0" w:qFormat="1"/>
-    <w:lsdException w:name="Strong" w:semiHidden="0" w:uiPriority="22" w:unhideWhenUsed="0" w:qFormat="1"/>
-    <w:lsdException w:name="Emphasis" w:semiHidden="0" w:uiPriority="20" w:unhideWhenUsed="0" w:qFormat="1"/>
-    <w:lsdException w:name="Table Grid" w:semiHidden="0" w:uiPriority="39" w:unhideWhenUsed="0"/>
-    <w:lsdException w:name="Placeholder Text" w:unhideWhenUsed="0"/>
-    <w:lsdException w:name="No Spacing" w:semiHidden="0" w:uiPriority="1" w:unhideWhenUsed="0" w:qFormat="1"/>
-    <w:lsdException w:name="Light Shading" w:semiHidden="0" w:uiPriority="60" w:unhideWhenUsed="0"/>
-    <w:lsdException w:name="Light List" w:semiHidden="0" w:uiPriority="61" w:unhideWhenUsed="0"/>
-    <w:lsdException w:name="Light Grid" w:semiHidden="0" w:uiPriority="62" w:unhideWhenUsed="0"/>
-    <w:lsdException w:name="Medium Shading 1" w:semiHidden="0" w:uiPriority="63" w:unhideWhenUsed="0"/>
-    <w:lsdException w:name="Medium Shading 2" w:semiHidden="0" w:uiPriority="64" w:unhideWhenUsed="0"/>
-    <w:lsdException w:name="Medium List 1" w:semiHidden="0" w:uiPriority="65" w:unhideWhenUsed="0"/>
-    <w:lsdException w:name="Medium List 2" w:semiHidden="0" w:uiPriority="66" w:unhideWhenUsed="0"/>
-    <w:lsdException w:name="Medium Grid 1" w:semiHidden="0" w:uiPriority="67" w:unhideWhenUsed="0"/>
-    <w:lsdException w:name="Medium Grid 2" w:semiHidden="0" w:uiPriority="68" w:unhideWhenUsed="0"/>
-    <w:lsdException w:name="Medium Grid 3" w:semiHidden="0" w:uiPriority="69" w:unhideWhenUsed="0"/>
-    <w:lsdException w:name="Dark List" w:semiHidden="0" w:uiPriority="70" w:unhideWhenUsed="0"/>
-    <w:lsdException w:name="Colorful Shading" w:semiHidden="0" w:uiPriority="71" w:unhideWhenUsed="0"/>
-    <w:lsdException w:name="Colorful List" w:semiHidden="0" w:uiPriority="72" w:unhideWhenUsed="0"/>
-    <w:lsdException w:name="Colorful Grid" w:semiHidden="0" w:uiPriority="73" w:unhideWhenUsed="0"/>
-    <w:lsdException w:name="Light Shading Accent 1" w:semiHidden="0" w:uiPriority="60" w:unhideWhenUsed="0"/>
-    <w:lsdException w:name="Light List Accent 1" w:semiHidden="0" w:uiPriority="61" w:unhideWhenUsed="0"/>
-    <w:lsdException w:name="Light Grid Accent 1" w:semiHidden="0" w:uiPriority="62" w:unhideWhenUsed="0"/>
-    <w:lsdException w:name="Medium Shading 1 Accent 1" w:semiHidden="0" w:uiPriority="63" w:unhideWhenUsed="0"/>
-    <w:lsdException w:name="Medium Shading 2 Accent 1" w:semiHidden="0" w:uiPriority="64" w:unhideWhenUsed="0"/>
-    <w:lsdException w:name="Medium List 1 Accent 1" w:semiHidden="0" w:uiPriority="65" w:unhideWhenUsed="0"/>
-    <w:lsdException w:name="Revision" w:unhideWhenUsed="0"/>
-    <w:lsdException w:name="List Paragraph" w:semiHidden="0" w:uiPriority="34" w:unhideWhenUsed="0" w:qFormat="1"/>
-    <w:lsdException w:name="Quote" w:semiHidden="0" w:uiPriority="29" w:unhideWhenUsed="0" w:qFormat="1"/>
-    <w:lsdException w:name="Intense Quote" w:semiHidden="0" w:uiPriority="30" w:unhideWhenUsed="0" w:qFormat="1"/>
-    <w:lsdException w:name="Medium List 2 Accent 1" w:semiHidden="0" w:uiPriority="66" w:unhideWhenUsed="0"/>
-    <w:lsdException w:name="Medium Grid 1 Accent 1" w:semiHidden="0" w:uiPriority="67" w:unhideWhenUsed="0"/>
-    <w:lsdException w:name="Medium Grid 2 Accent 1" w:semiHidden="0" w:uiPriority="68" w:unhideWhenUsed="0"/>
-    <w:lsdException w:name="Medium Grid 3 Accent 1" w:semiHidden="0" w:uiPriority="69" w:unhideWhenUsed="0"/>
-    <w:lsdException w:name="Dark List Accent 1" w:semiHidden="0" w:uiPriority="70" w:unhideWhenUsed="0"/>
-    <w:lsdException w:name="Colorful Shading Accent 1" w:semiHidden="0" w:uiPriority="71" w:unhideWhenUsed="0"/>
-    <w:lsdException w:name="Colorful List Accent 1" w:semiHidden="0" w:uiPriority="72" w:unhideWhenUsed="0"/>
-    <w:lsdException w:name="Colorful Grid Accent 1" w:semiHidden="0" w:uiPriority="73" w:unhideWhenUsed="0"/>
-    <w:lsdException w:name="Light Shading Accent 2" w:semiHidden="0" w:uiPriority="60" w:unhideWhenUsed="0"/>
-    <w:lsdException w:name="Light List Accent 2" w:semiHidden="0" w:uiPriority="61" w:unhideWhenUsed="0"/>
-    <w:lsdException w:name="Light Grid Accent 2" w:semiHidden="0" w:uiPriority="62" w:unhideWhenUsed="0"/>
-    <w:lsdException w:name="Medium Shading 1 Accent 2" w:semiHidden="0" w:uiPriority="63" w:unhideWhenUsed="0"/>
-    <w:lsdException w:name="Medium Shading 2 Accent 2" w:semiHidden="0" w:uiPriority="64" w:unhideWhenUsed="0"/>
-    <w:lsdException w:name="Medium List 1 Accent 2" w:semiHidden="0" w:uiPriority="65" w:unhideWhenUsed="0"/>
-    <w:lsdException w:name="Medium List 2 Accent 2" w:semiHidden="0" w:uiPriority="66" w:unhideWhenUsed="0"/>
-    <w:lsdException w:name="Medium Grid 1 Accent 2" w:semiHidden="0" w:uiPriority="67" w:unhideWhenUsed="0"/>
-    <w:lsdException w:name="Medium Grid 2 Accent 2" w:semiHidden="0" w:uiPriority="68" w:unhideWhenUsed="0"/>
-    <w:lsdException w:name="Medium Grid 3 Accent 2" w:semiHidden="0" w:uiPriority="69" w:unhideWhenUsed="0"/>
-    <w:lsdException w:name="Dark List Accent 2" w:semiHidden="0" w:uiPriority="70" w:unhideWhenUsed="0"/>
-    <w:lsdException w:name="Colorful Shading Accent 2" w:semiHidden="0" w:uiPriority="71" w:unhideWhenUsed="0"/>
-    <w:lsdException w:name="Colorful List Accent 2" w:semiHidden="0" w:uiPriority="72" w:unhideWhenUsed="0"/>
-    <w:lsdException w:name="Colorful Grid Accent 2" w:semiHidden="0" w:uiPriority="73" w:unhideWhenUsed="0"/>
-    <w:lsdException w:name="Light Shading Accent 3" w:semiHidden="0" w:uiPriority="60" w:unhideWhenUsed="0"/>
-    <w:lsdException w:name="Light List Accent 3" w:semiHidden="0" w:uiPriority="61" w:unhideWhenUsed="0"/>
-    <w:lsdException w:name="Light Grid Accent 3" w:semiHidden="0" w:uiPriority="62" w:unhideWhenUsed="0"/>
-    <w:lsdException w:name="Medium Shading 1 Accent 3" w:semiHidden="0" w:uiPriority="63" w:unhideWhenUsed="0"/>
-    <w:lsdException w:name="Medium Shading 2 Accent 3" w:semiHidden="0" w:uiPriority="64" w:unhideWhenUsed="0"/>
-    <w:lsdException w:name="Medium List 1 Accent 3" w:semiHidden="0" w:uiPriority="65" w:unhideWhenUsed="0"/>
-    <w:lsdException w:name="Medium List 2 Accent 3" w:semiHidden="0" w:uiPriority="66" w:unhideWhenUsed="0"/>
-    <w:lsdException w:name="Medium Grid 1 Accent 3" w:semiHidden="0" w:uiPriority="67" w:unhideWhenUsed="0"/>
-    <w:lsdException w:name="Medium Grid 2 Accent 3" w:semiHidden="0" w:uiPriority="68" w:unhideWhenUsed="0"/>
-    <w:lsdException w:name="Medium Grid 3 Accent 3" w:semiHidden="0" w:uiPriority="69" w:unhideWhenUsed="0"/>
-    <w:lsdException w:name="Dark List Accent 3" w:semiHidden="0" w:uiPriority="70" w:unhideWhenUsed="0"/>
-    <w:lsdException w:name="Colorful Shading Accent 3" w:semiHidden="0" w:uiPriority="71" w:unhideWhenUsed="0"/>
-    <w:lsdException w:name="Colorful List Accent 3" w:semiHidden="0" w:uiPriority="72" w:unhideWhenUsed="0"/>
-    <w:lsdException w:name="Colorful Grid Accent 3" w:semiHidden="0" w:uiPriority="73" w:unhideWhenUsed="0"/>
-    <w:lsdException w:name="Light Shading Accent 4" w:semiHidden="0" w:uiPriority="60" w:unhideWhenUsed="0"/>
-    <w:lsdException w:name="Light List Accent 4" w:semiHidden="0" w:uiPriority="61" w:unhideWhenUsed="0"/>
-    <w:lsdException w:name="Light Grid Accent 4" w:semiHidden="0" w:uiPriority="62" w:unhideWhenUsed="0"/>
-    <w:lsdException w:name="Medium Shading 1 Accent 4" w:semiHidden="0" w:uiPriority="63" w:unhideWhenUsed="0"/>
-    <w:lsdException w:name="Medium Shading 2 Accent 4" w:semiHidden="0" w:uiPriority="64" w:unhideWhenUsed="0"/>
-    <w:lsdException w:name="Medium List 1 Accent 4" w:semiHidden="0" w:uiPriority="65" w:unhideWhenUsed="0"/>
-    <w:lsdException w:name="Medium List 2 Accent 4" w:semiHidden="0" w:uiPriority="66" w:unhideWhenUsed="0"/>
-    <w:lsdException w:name="Medium Grid 1 Accent 4" w:semiHidden="0" w:uiPriority="67" w:unhideWhenUsed="0"/>
-    <w:lsdException w:name="Medium Grid 2 Accent 4" w:semiHidden="0" w:uiPriority="68" w:unhideWhenUsed="0"/>
-    <w:lsdException w:name="Medium Grid 3 Accent 4" w:semiHidden="0" w:uiPriority="69" w:unhideWhenUsed="0"/>
-    <w:lsdException w:name="Dark List Accent 4" w:semiHidden="0" w:uiPriority="70" w:unhideWhenUsed="0"/>
-    <w:lsdException w:name="Colorful Shading Accent 4" w:semiHidden="0" w:uiPriority="71" w:unhideWhenUsed="0"/>
-    <w:lsdException w:name="Colorful List Accent 4" w:semiHidden="0" w:uiPriority="72" w:unhideWhenUsed="0"/>
-    <w:lsdException w:name="Colorful Grid Accent 4" w:semiHidden="0" w:uiPriority="73" w:unhideWhenUsed="0"/>
-    <w:lsdException w:name="Light Shading Accent 5" w:semiHidden="0" w:uiPriority="60" w:unhideWhenUsed="0"/>
-    <w:lsdException w:name="Light List Accent 5" w:semiHidden="0" w:uiPriority="61" w:unhideWhenUsed="0"/>
-    <w:lsdException w:name="Light Grid Accent 5" w:semiHidden="0" w:uiPriority="62" w:unhideWhenUsed="0"/>
-    <w:lsdException w:name="Medium Shading 1 Accent 5" w:semiHidden="0" w:uiPriority="63" w:unhideWhenUsed="0"/>
-    <w:lsdException w:name="Medium Shading 2 Accent 5" w:semiHidden="0" w:uiPriority="64" w:unhideWhenUsed="0"/>
-    <w:lsdException w:name="Medium List 1 Accent 5" w:semiHidden="0" w:uiPriority="65" w:unhideWhenUsed="0"/>
-    <w:lsdException w:name="Medium List 2 Accent 5" w:semiHidden="0" w:uiPriority="66" w:unhideWhenUsed="0"/>
-    <w:lsdException w:name="Medium Grid 1 Accent 5" w:semiHidden="0" w:uiPriority="67" w:unhideWhenUsed="0"/>
-    <w:lsdException w:name="Medium Grid 2 Accent 5" w:semiHidden="0" w:uiPriority="68" w:unhideWhenUsed="0"/>
-    <w:lsdException w:name="Medium Grid 3 Accent 5" w:semiHidden="0" w:uiPriority="69" w:unhideWhenUsed="0"/>
-    <w:lsdException w:name="Dark List Accent 5" w:semiHidden="0" w:uiPriority="70" w:unhideWhenUsed="0"/>
-    <w:lsdException w:name="Colorful Shading Accent 5" w:semiHidden="0" w:uiPriority="71" w:unhideWhenUsed="0"/>
-    <w:lsdException w:name="Colorful List Accent 5" w:semiHidden="0" w:uiPriority="72" w:unhideWhenUsed="0"/>
-    <w:lsdException w:name="Colorful Grid Accent 5" w:semiHidden="0" w:uiPriority="73" w:unhideWhenUsed="0"/>
-    <w:lsdException w:name="Light Shading Accent 6" w:semiHidden="0" w:uiPriority="60" w:unhideWhenUsed="0"/>
-    <w:lsdException w:name="Light List Accent 6" w:semiHidden="0" w:uiPriority="61" w:unhideWhenUsed="0"/>
-    <w:lsdException w:name="Light Grid Accent 6" w:semiHidden="0" w:uiPriority="62" w:unhideWhenUsed="0"/>
-    <w:lsdException w:name="Medium Shading 1 Accent 6" w:semiHidden="0" w:uiPriority="63" w:unhideWhenUsed="0"/>
-    <w:lsdException w:name="Medium Shading 2 Accent 6" w:semiHidden="0" w:uiPriority="64" w:unhideWhenUsed="0"/>
-    <w:lsdException w:name="Medium List 1 Accent 6" w:semiHidden="0" w:uiPriority="65" w:unhideWhenUsed="0"/>
-    <w:lsdException w:name="Medium List 2 Accent 6" w:semiHidden="0" w:uiPriority="66" w:unhideWhenUsed="0"/>
-    <w:lsdException w:name="Medium Grid 1 Accent 6" w:semiHidden="0" w:uiPriority="67" w:unhideWhenUsed="0"/>
-    <w:lsdException w:name="Medium Grid 2 Accent 6" w:semiHidden="0" w:uiPriority="68" w:unhideWhenUsed="0"/>
-    <w:lsdException w:name="Medium Grid 3 Accent 6" w:semiHidden="0" w:uiPriority="69" w:unhideWhenUsed="0"/>
-    <w:lsdException w:name="Dark List Accent 6" w:semiHidden="0" w:uiPriority="70" w:unhideWhenUsed="0"/>
-    <w:lsdException w:name="Colorful Shading Accent 6" w:semiHidden="0" w:uiPriority="71" w:unhideWhenUsed="0"/>
-    <w:lsdException w:name="Colorful List Accent 6" w:semiHidden="0" w:uiPriority="72" w:unhideWhenUsed="0"/>
-    <w:lsdException w:name="Colorful Grid Accent 6" w:semiHidden="0" w:uiPriority="73" w:unhideWhenUsed="0"/>
-    <w:lsdException w:name="Subtle Emphasis" w:semiHidden="0" w:uiPriority="19" w:unhideWhenUsed="0" w:qFormat="1"/>
-    <w:lsdException w:name="Intense Emphasis" w:semiHidden="0" w:uiPriority="21" w:unhideWhenUsed="0" w:qFormat="1"/>
-    <w:lsdException w:name="Subtle Reference" w:semiHidden="0" w:uiPriority="31" w:unhideWhenUsed="0" w:qFormat="1"/>
-    <w:lsdException w:name="Intense Reference" w:semiHidden="0" w:uiPriority="32" w:unhideWhenUsed="0" w:qFormat="1"/>
-    <w:lsdException w:name="Book Title" w:semiHidden="0" w:uiPriority="33" w:unhideWhenUsed="0" w:qFormat="1"/>
-    <w:lsdException w:name="Bibliography" w:uiPriority="37"/>
-    <w:lsdException w:name="TOC Heading" w:uiPriority="39" w:qFormat="1"/>
+  <w:latentStyles w:defLockedState="0" w:defUIPriority="99" w:defSemiHidden="0" w:defUnhideWhenUsed="0" w:defQFormat="0" w:count="371">
+    <w:lsdException w:name="Normal" w:uiPriority="0" w:qFormat="1"/>
+    <w:lsdException w:name="heading 1" w:uiPriority="9" w:qFormat="1"/>
+    <w:lsdException w:name="heading 2" w:semiHidden="1" w:uiPriority="9" w:unhideWhenUsed="1" w:qFormat="1"/>
+    <w:lsdException w:name="heading 3" w:semiHidden="1" w:uiPriority="9" w:unhideWhenUsed="1" w:qFormat="1"/>
+    <w:lsdException w:name="heading 4" w:semiHidden="1" w:uiPriority="9" w:unhideWhenUsed="1" w:qFormat="1"/>
+    <w:lsdException w:name="heading 5" w:semiHidden="1" w:uiPriority="9" w:unhideWhenUsed="1" w:qFormat="1"/>
+    <w:lsdException w:name="heading 6" w:semiHidden="1" w:uiPriority="9" w:unhideWhenUsed="1" w:qFormat="1"/>
+    <w:lsdException w:name="heading 7" w:semiHidden="1" w:uiPriority="9" w:unhideWhenUsed="1" w:qFormat="1"/>
+    <w:lsdException w:name="heading 8" w:semiHidden="1" w:uiPriority="9" w:unhideWhenUsed="1" w:qFormat="1"/>
+    <w:lsdException w:name="heading 9" w:semiHidden="1" w:uiPriority="9" w:unhideWhenUsed="1" w:qFormat="1"/>
+    <w:lsdException w:name="index 1" w:semiHidden="1" w:unhideWhenUsed="1"/>
+    <w:lsdException w:name="index 2" w:semiHidden="1" w:unhideWhenUsed="1"/>
+    <w:lsdException w:name="index 3" w:semiHidden="1" w:unhideWhenUsed="1"/>
+    <w:lsdException w:name="index 4" w:semiHidden="1" w:unhideWhenUsed="1"/>
+    <w:lsdException w:name="index 5" w:semiHidden="1" w:unhideWhenUsed="1"/>
+    <w:lsdException w:name="index 6" w:semiHidden="1" w:unhideWhenUsed="1"/>
+    <w:lsdException w:name="index 7" w:semiHidden="1" w:unhideWhenUsed="1"/>
+    <w:lsdException w:name="index 8" w:semiHidden="1" w:unhideWhenUsed="1"/>
+    <w:lsdException w:name="index 9" w:semiHidden="1" w:unhideWhenUsed="1"/>
+    <w:lsdException w:name="toc 1" w:semiHidden="1" w:uiPriority="39" w:unhideWhenUsed="1"/>
+    <w:lsdException w:name="toc 2" w:semiHidden="1" w:uiPriority="39" w:unhideWhenUsed="1"/>
+    <w:lsdException w:name="toc 3" w:semiHidden="1" w:uiPriority="39" w:unhideWhenUsed="1"/>
+    <w:lsdException w:name="toc 4" w:semiHidden="1" w:uiPriority="39" w:unhideWhenUsed="1"/>
+    <w:lsdException w:name="toc 5" w:semiHidden="1" w:uiPriority="39" w:unhideWhenUsed="1"/>
+    <w:lsdException w:name="toc 6" w:semiHidden="1" w:uiPriority="39" w:unhideWhenUsed="1"/>
+    <w:lsdException w:name="toc 7" w:semiHidden="1" w:uiPriority="39" w:unhideWhenUsed="1"/>
+    <w:lsdException w:name="toc 8" w:semiHidden="1" w:uiPriority="39" w:unhideWhenUsed="1"/>
+    <w:lsdException w:name="toc 9" w:semiHidden="1" w:uiPriority="39" w:unhideWhenUsed="1"/>
+    <w:lsdException w:name="Normal Indent" w:semiHidden="1" w:unhideWhenUsed="1"/>
+    <w:lsdException w:name="footnote text" w:semiHidden="1" w:unhideWhenUsed="1"/>
+    <w:lsdException w:name="annotation text" w:semiHidden="1" w:unhideWhenUsed="1"/>
+    <w:lsdException w:name="header" w:semiHidden="1" w:unhideWhenUsed="1"/>
+    <w:lsdException w:name="footer" w:semiHidden="1" w:unhideWhenUsed="1"/>
+    <w:lsdException w:name="index heading" w:semiHidden="1" w:unhideWhenUsed="1"/>
+    <w:lsdException w:name="caption" w:semiHidden="1" w:uiPriority="35" w:unhideWhenUsed="1" w:qFormat="1"/>
+    <w:lsdException w:name="table of figures" w:semiHidden="1" w:unhideWhenUsed="1"/>
+    <w:lsdException w:name="envelope address" w:semiHidden="1" w:unhideWhenUsed="1"/>
+    <w:lsdException w:name="envelope return" w:semiHidden="1" w:unhideWhenUsed="1"/>
+    <w:lsdException w:name="footnote reference" w:semiHidden="1" w:unhideWhenUsed="1"/>
+    <w:lsdException w:name="annotation reference" w:semiHidden="1" w:unhideWhenUsed="1"/>
+    <w:lsdException w:name="line number" w:semiHidden="1" w:unhideWhenUsed="1"/>
+    <w:lsdException w:name="page number" w:semiHidden="1" w:unhideWhenUsed="1"/>
+    <w:lsdException w:name="endnote reference" w:semiHidden="1" w:unhideWhenUsed="1"/>
+    <w:lsdException w:name="endnote text" w:semiHidden="1" w:unhideWhenUsed="1"/>
+    <w:lsdException w:name="table of authorities" w:semiHidden="1" w:unhideWhenUsed="1"/>
+    <w:lsdException w:name="macro" w:semiHidden="1" w:unhideWhenUsed="1"/>
+    <w:lsdException w:name="toa heading" w:semiHidden="1" w:unhideWhenUsed="1"/>
+    <w:lsdException w:name="List" w:semiHidden="1" w:unhideWhenUsed="1"/>
+    <w:lsdException w:name="List Bullet" w:semiHidden="1" w:unhideWhenUsed="1"/>
+    <w:lsdException w:name="List Number" w:semiHidden="1" w:unhideWhenUsed="1"/>
+    <w:lsdException w:name="List 2" w:semiHidden="1" w:unhideWhenUsed="1"/>
+    <w:lsdException w:name="List 3" w:semiHidden="1" w:unhideWhenUsed="1"/>
+    <w:lsdException w:name="List 4" w:semiHidden="1" w:unhideWhenUsed="1"/>
+    <w:lsdException w:name="List 5" w:semiHidden="1" w:unhideWhenUsed="1"/>
+    <w:lsdException w:name="List Bullet 2" w:semiHidden="1" w:unhideWhenUsed="1"/>
+    <w:lsdException w:name="List Bullet 3" w:semiHidden="1" w:unhideWhenUsed="1"/>
+    <w:lsdException w:name="List Bullet 4" w:semiHidden="1" w:unhideWhenUsed="1"/>
+    <w:lsdException w:name="List Bullet 5" w:semiHidden="1" w:unhideWhenUsed="1"/>
+    <w:lsdException w:name="List Number 2" w:semiHidden="1" w:unhideWhenUsed="1"/>
+    <w:lsdException w:name="List Number 3" w:semiHidden="1" w:unhideWhenUsed="1"/>
+    <w:lsdException w:name="List Number 4" w:semiHidden="1" w:unhideWhenUsed="1"/>
+    <w:lsdException w:name="List Number 5" w:semiHidden="1" w:unhideWhenUsed="1"/>
+    <w:lsdException w:name="Title" w:uiPriority="10" w:qFormat="1"/>
+    <w:lsdException w:name="Closing" w:semiHidden="1" w:unhideWhenUsed="1"/>
+    <w:lsdException w:name="Signature" w:semiHidden="1" w:unhideWhenUsed="1"/>
+    <w:lsdException w:name="Default Paragraph Font" w:semiHidden="1" w:uiPriority="1" w:unhideWhenUsed="1"/>
+    <w:lsdException w:name="Body Text" w:semiHidden="1" w:unhideWhenUsed="1"/>
+    <w:lsdException w:name="Body Text Indent" w:semiHidden="1" w:unhideWhenUsed="1"/>
+    <w:lsdException w:name="List Continue" w:semiHidden="1" w:unhideWhenUsed="1"/>
+    <w:lsdException w:name="List Continue 2" w:semiHidden="1" w:unhideWhenUsed="1"/>
+    <w:lsdException w:name="List Continue 3" w:semiHidden="1" w:unhideWhenUsed="1"/>
+    <w:lsdException w:name="List Continue 4" w:semiHidden="1" w:unhideWhenUsed="1"/>
+    <w:lsdException w:name="List Continue 5" w:semiHidden="1" w:unhideWhenUsed="1"/>
+    <w:lsdException w:name="Message Header" w:semiHidden="1" w:unhideWhenUsed="1"/>
+    <w:lsdException w:name="Subtitle" w:uiPriority="11" w:qFormat="1"/>
+    <w:lsdException w:name="Salutation" w:semiHidden="1" w:unhideWhenUsed="1"/>
+    <w:lsdException w:name="Date" w:semiHidden="1" w:unhideWhenUsed="1"/>
+    <w:lsdException w:name="Body Text First Indent" w:semiHidden="1" w:unhideWhenUsed="1"/>
+    <w:lsdException w:name="Body Text First Indent 2" w:semiHidden="1" w:unhideWhenUsed="1"/>
+    <w:lsdException w:name="Note Heading" w:semiHidden="1" w:unhideWhenUsed="1"/>
+    <w:lsdException w:name="Body Text 2" w:semiHidden="1" w:unhideWhenUsed="1"/>
+    <w:lsdException w:name="Body Text 3" w:semiHidden="1" w:unhideWhenUsed="1"/>
+    <w:lsdException w:name="Body Text Indent 2" w:semiHidden="1" w:unhideWhenUsed="1"/>
+    <w:lsdException w:name="Body Text Indent 3" w:semiHidden="1" w:unhideWhenUsed="1"/>
+    <w:lsdException w:name="Block Text" w:semiHidden="1" w:unhideWhenUsed="1"/>
+    <w:lsdException w:name="Hyperlink" w:semiHidden="1" w:unhideWhenUsed="1"/>
+    <w:lsdException w:name="FollowedHyperlink" w:semiHidden="1" w:unhideWhenUsed="1"/>
+    <w:lsdException w:name="Strong" w:uiPriority="22" w:qFormat="1"/>
+    <w:lsdException w:name="Emphasis" w:uiPriority="20" w:qFormat="1"/>
+    <w:lsdException w:name="Document Map" w:semiHidden="1" w:unhideWhenUsed="1"/>
+    <w:lsdException w:name="Plain Text" w:semiHidden="1" w:unhideWhenUsed="1"/>
+    <w:lsdException w:name="E-mail Signature" w:semiHidden="1" w:unhideWhenUsed="1"/>
+    <w:lsdException w:name="HTML Top of Form" w:semiHidden="1" w:unhideWhenUsed="1"/>
+    <w:lsdException w:name="HTML Bottom of Form" w:semiHidden="1" w:unhideWhenUsed="1"/>
+    <w:lsdException w:name="Normal (Web)" w:semiHidden="1" w:unhideWhenUsed="1"/>
+    <w:lsdException w:name="HTML Acronym" w:semiHidden="1" w:unhideWhenUsed="1"/>
+    <w:lsdException w:name="HTML Address" w:semiHidden="1" w:unhideWhenUsed="1"/>
+    <w:lsdException w:name="HTML Cite" w:semiHidden="1" w:unhideWhenUsed="1"/>
+    <w:lsdException w:name="HTML Code" w:semiHidden="1" w:unhideWhenUsed="1"/>
+    <w:lsdException w:name="HTML Definition" w:semiHidden="1" w:unhideWhenUsed="1"/>
+    <w:lsdException w:name="HTML Keyboard" w:semiHidden="1" w:unhideWhenUsed="1"/>
+    <w:lsdException w:name="HTML Preformatted" w:semiHidden="1" w:unhideWhenUsed="1"/>
+    <w:lsdException w:name="HTML Sample" w:semiHidden="1" w:unhideWhenUsed="1"/>
+    <w:lsdException w:name="HTML Typewriter" w:semiHidden="1" w:unhideWhenUsed="1"/>
+    <w:lsdException w:name="HTML Variable" w:semiHidden="1" w:unhideWhenUsed="1"/>
+    <w:lsdException w:name="Normal Table" w:semiHidden="1" w:unhideWhenUsed="1"/>
+    <w:lsdException w:name="annotation subject" w:semiHidden="1" w:unhideWhenUsed="1"/>
+    <w:lsdException w:name="No List" w:semiHidden="1" w:unhideWhenUsed="1"/>
+    <w:lsdException w:name="Outline List 1" w:semiHidden="1" w:unhideWhenUsed="1"/>
+    <w:lsdException w:name="Outline List 2" w:semiHidden="1" w:unhideWhenUsed="1"/>
+    <w:lsdException w:name="Outline List 3" w:semiHidden="1" w:unhideWhenUsed="1"/>
+    <w:lsdException w:name="Table Simple 1" w:semiHidden="1" w:unhideWhenUsed="1"/>
+    <w:lsdException w:name="Table Simple 2" w:semiHidden="1" w:unhideWhenUsed="1"/>
+    <w:lsdException w:name="Table Simple 3" w:semiHidden="1" w:unhideWhenUsed="1"/>
+    <w:lsdException w:name="Table Classic 1" w:semiHidden="1" w:unhideWhenUsed="1"/>
+    <w:lsdException w:name="Table Classic 2" w:semiHidden="1" w:unhideWhenUsed="1"/>
+    <w:lsdException w:name="Table Classic 3" w:semiHidden="1" w:unhideWhenUsed="1"/>
+    <w:lsdException w:name="Table Classic 4" w:semiHidden="1" w:unhideWhenUsed="1"/>
+    <w:lsdException w:name="Table Colorful 1" w:semiHidden="1" w:unhideWhenUsed="1"/>
+    <w:lsdException w:name="Table Colorful 2" w:semiHidden="1" w:unhideWhenUsed="1"/>
+    <w:lsdException w:name="Table Colorful 3" w:semiHidden="1" w:unhideWhenUsed="1"/>
+    <w:lsdException w:name="Table Columns 1" w:semiHidden="1" w:unhideWhenUsed="1"/>
+    <w:lsdException w:name="Table Columns 2" w:semiHidden="1" w:unhideWhenUsed="1"/>
+    <w:lsdException w:name="Table Columns 3" w:semiHidden="1" w:unhideWhenUsed="1"/>
+    <w:lsdException w:name="Table Columns 4" w:semiHidden="1" w:unhideWhenUsed="1"/>
+    <w:lsdException w:name="Table Columns 5" w:semiHidden="1" w:unhideWhenUsed="1"/>
+    <w:lsdException w:name="Table Grid 1" w:semiHidden="1" w:unhideWhenUsed="1"/>
+    <w:lsdException w:name="Table Grid 2" w:semiHidden="1" w:unhideWhenUsed="1"/>
+    <w:lsdException w:name="Table Grid 3" w:semiHidden="1" w:unhideWhenUsed="1"/>
+    <w:lsdException w:name="Table Grid 4" w:semiHidden="1" w:unhideWhenUsed="1"/>
+    <w:lsdException w:name="Table Grid 5" w:semiHidden="1" w:unhideWhenUsed="1"/>
+    <w:lsdException w:name="Table Grid 6" w:semiHidden="1" w:unhideWhenUsed="1"/>
+    <w:lsdException w:name="Table Grid 7" w:semiHidden="1" w:unhideWhenUsed="1"/>
+    <w:lsdException w:name="Table Grid 8" w:semiHidden="1" w:unhideWhenUsed="1"/>
+    <w:lsdException w:name="Table List 1" w:semiHidden="1" w:unhideWhenUsed="1"/>
+    <w:lsdException w:name="Table List 2" w:semiHidden="1" w:unhideWhenUsed="1"/>
+    <w:lsdException w:name="Table List 3" w:semiHidden="1" w:unhideWhenUsed="1"/>
+    <w:lsdException w:name="Table List 4" w:semiHidden="1" w:unhideWhenUsed="1"/>
+    <w:lsdException w:name="Table List 5" w:semiHidden="1" w:unhideWhenUsed="1"/>
+    <w:lsdException w:name="Table List 6" w:semiHidden="1" w:unhideWhenUsed="1"/>
+    <w:lsdException w:name="Table List 7" w:semiHidden="1" w:unhideWhenUsed="1"/>
+    <w:lsdException w:name="Table List 8" w:semiHidden="1" w:unhideWhenUsed="1"/>
+    <w:lsdException w:name="Table 3D effects 1" w:semiHidden="1" w:unhideWhenUsed="1"/>
+    <w:lsdException w:name="Table 3D effects 2" w:semiHidden="1" w:unhideWhenUsed="1"/>
+    <w:lsdException w:name="Table 3D effects 3" w:semiHidden="1" w:unhideWhenUsed="1"/>
+    <w:lsdException w:name="Table Contemporary" w:semiHidden="1" w:unhideWhenUsed="1"/>
+    <w:lsdException w:name="Table Elegant" w:semiHidden="1" w:unhideWhenUsed="1"/>
+    <w:lsdException w:name="Table Professional" w:semiHidden="1" w:unhideWhenUsed="1"/>
+    <w:lsdException w:name="Table Subtle 1" w:semiHidden="1" w:unhideWhenUsed="1"/>
+    <w:lsdException w:name="Table Subtle 2" w:semiHidden="1" w:unhideWhenUsed="1"/>
+    <w:lsdException w:name="Table Web 1" w:semiHidden="1" w:unhideWhenUsed="1"/>
+    <w:lsdException w:name="Table Web 2" w:semiHidden="1" w:unhideWhenUsed="1"/>
+    <w:lsdException w:name="Table Web 3" w:semiHidden="1" w:unhideWhenUsed="1"/>
+    <w:lsdException w:name="Balloon Text" w:semiHidden="1" w:unhideWhenUsed="1"/>
+    <w:lsdException w:name="Table Grid" w:uiPriority="39"/>
+    <w:lsdException w:name="Table Theme" w:semiHidden="1" w:unhideWhenUsed="1"/>
+    <w:lsdException w:name="Placeholder Text" w:semiHidden="1"/>
+    <w:lsdException w:name="No Spacing" w:uiPriority="1" w:qFormat="1"/>
+    <w:lsdException w:name="Light Shading" w:uiPriority="60"/>
+    <w:lsdException w:name="Light List" w:uiPriority="61"/>
+    <w:lsdException w:name="Light Grid" w:uiPriority="62"/>
+    <w:lsdException w:name="Medium Shading 1" w:uiPriority="63"/>
+    <w:lsdException w:name="Medium Shading 2" w:uiPriority="64"/>
+    <w:lsdException w:name="Medium List 1" w:uiPriority="65"/>
+    <w:lsdException w:name="Medium List 2" w:uiPriority="66"/>
+    <w:lsdException w:name="Medium Grid 1" w:uiPriority="67"/>
+    <w:lsdException w:name="Medium Grid 2" w:uiPriority="68"/>
+    <w:lsdException w:name="Medium Grid 3" w:uiPriority="69"/>
+    <w:lsdException w:name="Dark List" w:uiPriority="70"/>
+    <w:lsdException w:name="Colorful Shading" w:uiPriority="71"/>
+    <w:lsdException w:name="Colorful List" w:uiPriority="72"/>
+    <w:lsdException w:name="Colorful Grid" w:uiPriority="73"/>
+    <w:lsdException w:name="Light Shading Accent 1" w:uiPriority="60"/>
+    <w:lsdException w:name="Light List Accent 1" w:uiPriority="61"/>
+    <w:lsdException w:name="Light Grid Accent 1" w:uiPriority="62"/>
+    <w:lsdException w:name="Medium Shading 1 Accent 1" w:uiPriority="63"/>
+    <w:lsdException w:name="Medium Shading 2 Accent 1" w:uiPriority="64"/>
+    <w:lsdException w:name="Medium List 1 Accent 1" w:uiPriority="65"/>
+    <w:lsdException w:name="Revision" w:semiHidden="1"/>
+    <w:lsdException w:name="List Paragraph" w:uiPriority="34" w:qFormat="1"/>
+    <w:lsdException w:name="Quote" w:uiPriority="29" w:qFormat="1"/>
+    <w:lsdException w:name="Intense Quote" w:uiPriority="30" w:qFormat="1"/>
+    <w:lsdException w:name="Medium List 2 Accent 1" w:uiPriority="66"/>
+    <w:lsdException w:name="Medium Grid 1 Accent 1" w:uiPriority="67"/>
+    <w:lsdException w:name="Medium Grid 2 Accent 1" w:uiPriority="68"/>
+    <w:lsdException w:name="Medium Grid 3 Accent 1" w:uiPriority="69"/>
+    <w:lsdException w:name="Dark List Accent 1" w:uiPriority="70"/>
+    <w:lsdException w:name="Colorful Shading Accent 1" w:uiPriority="71"/>
+    <w:lsdException w:name="Colorful List Accent 1" w:uiPriority="72"/>
+    <w:lsdException w:name="Colorful Grid Accent 1" w:uiPriority="73"/>
+    <w:lsdException w:name="Light Shading Accent 2" w:uiPriority="60"/>
+    <w:lsdException w:name="Light List Accent 2" w:uiPriority="61"/>
+    <w:lsdException w:name="Light Grid Accent 2" w:uiPriority="62"/>
+    <w:lsdException w:name="Medium Shading 1 Accent 2" w:uiPriority="63"/>
+    <w:lsdException w:name="Medium Shading 2 Accent 2" w:uiPriority="64"/>
+    <w:lsdException w:name="Medium List 1 Accent 2" w:uiPriority="65"/>
+    <w:lsdException w:name="Medium List 2 Accent 2" w:uiPriority="66"/>
+    <w:lsdException w:name="Medium Grid 1 Accent 2" w:uiPriority="67"/>
+    <w:lsdException w:name="Medium Grid 2 Accent 2" w:uiPriority="68"/>
+    <w:lsdException w:name="Medium Grid 3 Accent 2" w:uiPriority="69"/>
+    <w:lsdException w:name="Dark List Accent 2" w:uiPriority="70"/>
+    <w:lsdException w:name="Colorful Shading Accent 2" w:uiPriority="71"/>
+    <w:lsdException w:name="Colorful List Accent 2" w:uiPriority="72"/>
+    <w:lsdException w:name="Colorful Grid Accent 2" w:uiPriority="73"/>
+    <w:lsdException w:name="Light Shading Accent 3" w:uiPriority="60"/>
+    <w:lsdException w:name="Light List Accent 3" w:uiPriority="61"/>
+    <w:lsdException w:name="Light Grid Accent 3" w:uiPriority="62"/>
+    <w:lsdException w:name="Medium Shading 1 Accent 3" w:uiPriority="63"/>
+    <w:lsdException w:name="Medium Shading 2 Accent 3" w:uiPriority="64"/>
+    <w:lsdException w:name="Medium List 1 Accent 3" w:uiPriority="65"/>
+    <w:lsdException w:name="Medium List 2 Accent 3" w:uiPriority="66"/>
+    <w:lsdException w:name="Medium Grid 1 Accent 3" w:uiPriority="67"/>
+    <w:lsdException w:name="Medium Grid 2 Accent 3" w:uiPriority="68"/>
+    <w:lsdException w:name="Medium Grid 3 Accent 3" w:uiPriority="69"/>
+    <w:lsdException w:name="Dark List Accent 3" w:uiPriority="70"/>
+    <w:lsdException w:name="Colorful Shading Accent 3" w:uiPriority="71"/>
+    <w:lsdException w:name="Colorful List Accent 3" w:uiPriority="72"/>
+    <w:lsdException w:name="Colorful Grid Accent 3" w:uiPriority="73"/>
+    <w:lsdException w:name="Light Shading Accent 4" w:uiPriority="60"/>
+    <w:lsdException w:name="Light List Accent 4" w:uiPriority="61"/>
+    <w:lsdException w:name="Light Grid Accent 4" w:uiPriority="62"/>
+    <w:lsdException w:name="Medium Shading 1 Accent 4" w:uiPriority="63"/>
+    <w:lsdException w:name="Medium Shading 2 Accent 4" w:uiPriority="64"/>
+    <w:lsdException w:name="Medium List 1 Accent 4" w:uiPriority="65"/>
+    <w:lsdException w:name="Medium List 2 Accent 4" w:uiPriority="66"/>
+    <w:lsdException w:name="Medium Grid 1 Accent 4" w:uiPriority="67"/>
+    <w:lsdException w:name="Medium Grid 2 Accent 4" w:uiPriority="68"/>
+    <w:lsdException w:name="Medium Grid 3 Accent 4" w:uiPriority="69"/>
+    <w:lsdException w:name="Dark List Accent 4" w:uiPriority="70"/>
+    <w:lsdException w:name="Colorful Shading Accent 4" w:uiPriority="71"/>
+    <w:lsdException w:name="Colorful List Accent 4" w:uiPriority="72"/>
+    <w:lsdException w:name="Colorful Grid Accent 4" w:uiPriority="73"/>
+    <w:lsdException w:name="Light Shading Accent 5" w:uiPriority="60"/>
+    <w:lsdException w:name="Light List Accent 5" w:uiPriority="61"/>
+    <w:lsdException w:name="Light Grid Accent 5" w:uiPriority="62"/>
+    <w:lsdException w:name="Medium Shading 1 Accent 5" w:uiPriority="63"/>
+    <w:lsdException w:name="Medium Shading 2 Accent 5" w:uiPriority="64"/>
+    <w:lsdException w:name="Medium List 1 Accent 5" w:uiPriority="65"/>
+    <w:lsdException w:name="Medium List 2 Accent 5" w:uiPriority="66"/>
+    <w:lsdException w:name="Medium Grid 1 Accent 5" w:uiPriority="67"/>
+    <w:lsdException w:name="Medium Grid 2 Accent 5" w:uiPriority="68"/>
+    <w:lsdException w:name="Medium Grid 3 Accent 5" w:uiPriority="69"/>
+    <w:lsdException w:name="Dark List Accent 5" w:uiPriority="70"/>
+    <w:lsdException w:name="Colorful Shading Accent 5" w:uiPriority="71"/>
+    <w:lsdException w:name="Colorful List Accent 5" w:uiPriority="72"/>
+    <w:lsdException w:name="Colorful Grid Accent 5" w:uiPriority="73"/>
+    <w:lsdException w:name="Light Shading Accent 6" w:uiPriority="60"/>
+    <w:lsdException w:name="Light List Accent 6" w:uiPriority="61"/>
+    <w:lsdException w:name="Light Grid Accent 6" w:uiPriority="62"/>
+    <w:lsdException w:name="Medium Shading 1 Accent 6" w:uiPriority="63"/>
+    <w:lsdException w:name="Medium Shading 2 Accent 6" w:uiPriority="64"/>
+    <w:lsdException w:name="Medium List 1 Accent 6" w:uiPriority="65"/>
+    <w:lsdException w:name="Medium List 2 Accent 6" w:uiPriority="66"/>
+    <w:lsdException w:name="Medium Grid 1 Accent 6" w:uiPriority="67"/>
+    <w:lsdException w:name="Medium Grid 2 Accent 6" w:uiPriority="68"/>
+    <w:lsdException w:name="Medium Grid 3 Accent 6" w:uiPriority="69"/>
+    <w:lsdException w:name="Dark List Accent 6" w:uiPriority="70"/>
+    <w:lsdException w:name="Colorful Shading Accent 6" w:uiPriority="71"/>
+    <w:lsdException w:name="Colorful List Accent 6" w:uiPriority="72"/>
+    <w:lsdException w:name="Colorful Grid Accent 6" w:uiPriority="73"/>
+    <w:lsdException w:name="Subtle Emphasis" w:uiPriority="19" w:qFormat="1"/>
+    <w:lsdException w:name="Intense Emphasis" w:uiPriority="21" w:qFormat="1"/>
+    <w:lsdException w:name="Subtle Reference" w:uiPriority="31" w:qFormat="1"/>
+    <w:lsdException w:name="Intense Reference" w:uiPriority="32" w:qFormat="1"/>
+    <w:lsdException w:name="Book Title" w:uiPriority="33" w:qFormat="1"/>
+    <w:lsdException w:name="Bibliography" w:semiHidden="1" w:uiPriority="37" w:unhideWhenUsed="1"/>
+    <w:lsdException w:name="TOC Heading" w:semiHidden="1" w:uiPriority="39" w:unhideWhenUsed="1" w:qFormat="1"/>
+    <w:lsdException w:name="Plain Table 1" w:uiPriority="41"/>
+    <w:lsdException w:name="Plain Table 2" w:uiPriority="42"/>
+    <w:lsdException w:name="Plain Table 3" w:uiPriority="43"/>
+    <w:lsdException w:name="Plain Table 4" w:uiPriority="44"/>
+    <w:lsdException w:name="Plain Table 5" w:uiPriority="45"/>
+    <w:lsdException w:name="Grid Table Light" w:uiPriority="40"/>
+    <w:lsdException w:name="Grid Table 1 Light" w:uiPriority="46"/>
+    <w:lsdException w:name="Grid Table 2" w:uiPriority="47"/>
+    <w:lsdException w:name="Grid Table 3" w:uiPriority="48"/>
+    <w:lsdException w:name="Grid Table 4" w:uiPriority="49"/>
+    <w:lsdException w:name="Grid Table 5 Dark" w:uiPriority="50"/>
+    <w:lsdException w:name="Grid Table 6 Colorful" w:uiPriority="51"/>
+    <w:lsdException w:name="Grid Table 7 Colorful" w:uiPriority="52"/>
+    <w:lsdException w:name="Grid Table 1 Light Accent 1" w:uiPriority="46"/>
+    <w:lsdException w:name="Grid Table 2 Accent 1" w:uiPriority="47"/>
+    <w:lsdException w:name="Grid Table 3 Accent 1" w:uiPriority="48"/>
+    <w:lsdException w:name="Grid Table 4 Accent 1" w:uiPriority="49"/>
+    <w:lsdException w:name="Grid Table 5 Dark Accent 1" w:uiPriority="50"/>
+    <w:lsdException w:name="Grid Table 6 Colorful Accent 1" w:uiPriority="51"/>
+    <w:lsdException w:name="Grid Table 7 Colorful Accent 1" w:uiPriority="52"/>
+    <w:lsdException w:name="Grid Table 1 Light Accent 2" w:uiPriority="46"/>
+    <w:lsdException w:name="Grid Table 2 Accent 2" w:uiPriority="47"/>
+    <w:lsdException w:name="Grid Table 3 Accent 2" w:uiPriority="48"/>
+    <w:lsdException w:name="Grid Table 4 Accent 2" w:uiPriority="49"/>
+    <w:lsdException w:name="Grid Table 5 Dark Accent 2" w:uiPriority="50"/>
+    <w:lsdException w:name="Grid Table 6 Colorful Accent 2" w:uiPriority="51"/>
+    <w:lsdException w:name="Grid Table 7 Colorful Accent 2" w:uiPriority="52"/>
+    <w:lsdException w:name="Grid Table 1 Light Accent 3" w:uiPriority="46"/>
+    <w:lsdException w:name="Grid Table 2 Accent 3" w:uiPriority="47"/>
+    <w:lsdException w:name="Grid Table 3 Accent 3" w:uiPriority="48"/>
+    <w:lsdException w:name="Grid Table 4 Accent 3" w:uiPriority="49"/>
+    <w:lsdException w:name="Grid Table 5 Dark Accent 3" w:uiPriority="50"/>
+    <w:lsdException w:name="Grid Table 6 Colorful Accent 3" w:uiPriority="51"/>
+    <w:lsdException w:name="Grid Table 7 Colorful Accent 3" w:uiPriority="52"/>
+    <w:lsdException w:name="Grid Table 1 Light Accent 4" w:uiPriority="46"/>
+    <w:lsdException w:name="Grid Table 2 Accent 4" w:uiPriority="47"/>
+    <w:lsdException w:name="Grid Table 3 Accent 4" w:uiPriority="48"/>
+    <w:lsdException w:name="Grid Table 4 Accent 4" w:uiPriority="49"/>
+    <w:lsdException w:name="Grid Table 5 Dark Accent 4" w:uiPriority="50"/>
+    <w:lsdException w:name="Grid Table 6 Colorful Accent 4" w:uiPriority="51"/>
+    <w:lsdException w:name="Grid Table 7 Colorful Accent 4" w:uiPriority="52"/>
+    <w:lsdException w:name="Grid Table 1 Light Accent 5" w:uiPriority="46"/>
+    <w:lsdException w:name="Grid Table 2 Accent 5" w:uiPriority="47"/>
+    <w:lsdException w:name="Grid Table 3 Accent 5" w:uiPriority="48"/>
+    <w:lsdException w:name="Grid Table 4 Accent 5" w:uiPriority="49"/>
+    <w:lsdException w:name="Grid Table 5 Dark Accent 5" w:uiPriority="50"/>
+    <w:lsdException w:name="Grid Table 6 Colorful Accent 5" w:uiPriority="51"/>
+    <w:lsdException w:name="Grid Table 7 Colorful Accent 5" w:uiPriority="52"/>
+    <w:lsdException w:name="Grid Table 1 Light Accent 6" w:uiPriority="46"/>
+    <w:lsdException w:name="Grid Table 2 Accent 6" w:uiPriority="47"/>
+    <w:lsdException w:name="Grid Table 3 Accent 6" w:uiPriority="48"/>
+    <w:lsdException w:name="Grid Table 4 Accent 6" w:uiPriority="49"/>
+    <w:lsdException w:name="Grid Table 5 Dark Accent 6" w:uiPriority="50"/>
+    <w:lsdException w:name="Grid Table 6 Colorful Accent 6" w:uiPriority="51"/>
+    <w:lsdException w:name="Grid Table 7 Colorful Accent 6" w:uiPriority="52"/>
+    <w:lsdException w:name="List Table 1 Light" w:uiPriority="46"/>
+    <w:lsdException w:name="List Table 2" w:uiPriority="47"/>
+    <w:lsdException w:name="List Table 3" w:uiPriority="48"/>
+    <w:lsdException w:name="List Table 4" w:uiPriority="49"/>
+    <w:lsdException w:name="List Table 5 Dark" w:uiPriority="50"/>
+    <w:lsdException w:name="List Table 6 Colorful" w:uiPriority="51"/>
+    <w:lsdException w:name="List Table 7 Colorful" w:uiPriority="52"/>
+    <w:lsdException w:name="List Table 1 Light Accent 1" w:uiPriority="46"/>
+    <w:lsdException w:name="List Table 2 Accent 1" w:uiPriority="47"/>
+    <w:lsdException w:name="List Table 3 Accent 1" w:uiPriority="48"/>
+    <w:lsdException w:name="List Table 4 Accent 1" w:uiPriority="49"/>
+    <w:lsdException w:name="List Table 5 Dark Accent 1" w:uiPriority="50"/>
+    <w:lsdException w:name="List Table 6 Colorful Accent 1" w:uiPriority="51"/>
+    <w:lsdException w:name="List Table 7 Colorful Accent 1" w:uiPriority="52"/>
+    <w:lsdException w:name="List Table 1 Light Accent 2" w:uiPriority="46"/>
+    <w:lsdException w:name="List Table 2 Accent 2" w:uiPriority="47"/>
+    <w:lsdException w:name="List Table 3 Accent 2" w:uiPriority="48"/>
+    <w:lsdException w:name="List Table 4 Accent 2" w:uiPriority="49"/>
+    <w:lsdException w:name="List Table 5 Dark Accent 2" w:uiPriority="50"/>
+    <w:lsdException w:name="List Table 6 Colorful Accent 2" w:uiPriority="51"/>
+    <w:lsdException w:name="List Table 7 Colorful Accent 2" w:uiPriority="52"/>
+    <w:lsdException w:name="List Table 1 Light Accent 3" w:uiPriority="46"/>
+    <w:lsdException w:name="List Table 2 Accent 3" w:uiPriority="47"/>
+    <w:lsdException w:name="List Table 3 Accent 3" w:uiPriority="48"/>
+    <w:lsdException w:name="List Table 4 Accent 3" w:uiPriority="49"/>
+    <w:lsdException w:name="List Table 5 Dark Accent 3" w:uiPriority="50"/>
+    <w:lsdException w:name="List Table 6 Colorful Accent 3" w:uiPriority="51"/>
+    <w:lsdException w:name="List Table 7 Colorful Accent 3" w:uiPriority="52"/>
+    <w:lsdException w:name="List Table 1 Light Accent 4" w:uiPriority="46"/>
+    <w:lsdException w:name="List Table 2 Accent 4" w:uiPriority="47"/>
+    <w:lsdException w:name="List Table 3 Accent 4" w:uiPriority="48"/>
+    <w:lsdException w:name="List Table 4 Accent 4" w:uiPriority="49"/>
+    <w:lsdException w:name="List Table 5 Dark Accent 4" w:uiPriority="50"/>
+    <w:lsdException w:name="List Table 6 Colorful Accent 4" w:uiPriority="51"/>
+    <w:lsdException w:name="List Table 7 Colorful Accent 4" w:uiPriority="52"/>
+    <w:lsdException w:name="List Table 1 Light Accent 5" w:uiPriority="46"/>
+    <w:lsdException w:name="List Table 2 Accent 5" w:uiPriority="47"/>
+    <w:lsdException w:name="List Table 3 Accent 5" w:uiPriority="48"/>
+    <w:lsdException w:name="List Table 4 Accent 5" w:uiPriority="49"/>
+    <w:lsdException w:name="List Table 5 Dark Accent 5" w:uiPriority="50"/>
+    <w:lsdException w:name="List Table 6 Colorful Accent 5" w:uiPriority="51"/>
+    <w:lsdException w:name="List Table 7 Colorful Accent 5" w:uiPriority="52"/>
+    <w:lsdException w:name="List Table 1 Light Accent 6" w:uiPriority="46"/>
+    <w:lsdException w:name="List Table 2 Accent 6" w:uiPriority="47"/>
+    <w:lsdException w:name="List Table 3 Accent 6" w:uiPriority="48"/>
+    <w:lsdException w:name="List Table 4 Accent 6" w:uiPriority="49"/>
+    <w:lsdException w:name="List Table 5 Dark Accent 6" w:uiPriority="50"/>
+    <w:lsdException w:name="List Table 6 Colorful Accent 6" w:uiPriority="51"/>
+    <w:lsdException w:name="List Table 7 Colorful Accent 6" w:uiPriority="52"/>
   </w:latentStyles>
   <w:style w:type="paragraph" w:default="1" w:styleId="Normal">
     <w:name w:val="Normal"/>
@@ -17654,6 +18002,7 @@
       <w:spacing w:after="0" w:line="240" w:lineRule="auto"/>
     </w:pPr>
     <w:tblPr>
+      <w:tblInd w:w="0" w:type="dxa"/>
       <w:tblBorders>
         <w:top w:val="single" w:sz="4" w:space="0" w:color="auto"/>
         <w:left w:val="single" w:sz="4" w:space="0" w:color="auto"/>
@@ -17662,6 +18011,12 @@
         <w:insideH w:val="single" w:sz="4" w:space="0" w:color="auto"/>
         <w:insideV w:val="single" w:sz="4" w:space="0" w:color="auto"/>
       </w:tblBorders>
+      <w:tblCellMar>
+        <w:top w:w="0" w:type="dxa"/>
+        <w:left w:w="108" w:type="dxa"/>
+        <w:bottom w:w="0" w:type="dxa"/>
+        <w:right w:w="108" w:type="dxa"/>
+      </w:tblCellMar>
     </w:tblPr>
   </w:style>
   <w:style w:type="paragraph" w:styleId="Prrafodelista">
@@ -17675,11 +18030,11 @@
       <w:contextualSpacing/>
     </w:pPr>
   </w:style>
-  <w:style w:type="paragraph" w:styleId="Ttulo">
+  <w:style w:type="paragraph" w:styleId="Puesto">
     <w:name w:val="Title"/>
     <w:basedOn w:val="Normal"/>
     <w:next w:val="Normal"/>
-    <w:link w:val="TtuloCar"/>
+    <w:link w:val="PuestoCar"/>
     <w:uiPriority w:val="10"/>
     <w:qFormat/>
     <w:rsid w:val="00DD455B"/>
@@ -17695,10 +18050,10 @@
       <w:szCs w:val="56"/>
     </w:rPr>
   </w:style>
-  <w:style w:type="character" w:customStyle="1" w:styleId="TtuloCar">
-    <w:name w:val="Título Car"/>
+  <w:style w:type="character" w:customStyle="1" w:styleId="PuestoCar">
+    <w:name w:val="Puesto Car"/>
     <w:basedOn w:val="Fuentedeprrafopredeter"/>
-    <w:link w:val="Ttulo"/>
+    <w:link w:val="Puesto"/>
     <w:uiPriority w:val="10"/>
     <w:rsid w:val="00DD455B"/>
     <w:rPr>
@@ -17798,6 +18153,7 @@
     <w:tblPr>
       <w:tblStyleRowBandSize w:val="1"/>
       <w:tblStyleColBandSize w:val="1"/>
+      <w:tblInd w:w="0" w:type="dxa"/>
       <w:tblBorders>
         <w:top w:val="single" w:sz="4" w:space="0" w:color="BDD6EE" w:themeColor="accent5" w:themeTint="66"/>
         <w:left w:val="single" w:sz="4" w:space="0" w:color="BDD6EE" w:themeColor="accent5" w:themeTint="66"/>
@@ -17806,6 +18162,12 @@
         <w:insideH w:val="single" w:sz="4" w:space="0" w:color="BDD6EE" w:themeColor="accent5" w:themeTint="66"/>
         <w:insideV w:val="single" w:sz="4" w:space="0" w:color="BDD6EE" w:themeColor="accent5" w:themeTint="66"/>
       </w:tblBorders>
+      <w:tblCellMar>
+        <w:top w:w="0" w:type="dxa"/>
+        <w:left w:w="108" w:type="dxa"/>
+        <w:bottom w:w="0" w:type="dxa"/>
+        <w:right w:w="108" w:type="dxa"/>
+      </w:tblCellMar>
     </w:tblPr>
     <w:tblStylePr w:type="firstRow">
       <w:rPr>
@@ -17855,6 +18217,7 @@
     <w:tblPr>
       <w:tblStyleRowBandSize w:val="1"/>
       <w:tblStyleColBandSize w:val="1"/>
+      <w:tblInd w:w="0" w:type="dxa"/>
       <w:tblBorders>
         <w:top w:val="single" w:sz="4" w:space="0" w:color="C5E0B3" w:themeColor="accent6" w:themeTint="66"/>
         <w:left w:val="single" w:sz="4" w:space="0" w:color="C5E0B3" w:themeColor="accent6" w:themeTint="66"/>
@@ -17863,6 +18226,12 @@
         <w:insideH w:val="single" w:sz="4" w:space="0" w:color="C5E0B3" w:themeColor="accent6" w:themeTint="66"/>
         <w:insideV w:val="single" w:sz="4" w:space="0" w:color="C5E0B3" w:themeColor="accent6" w:themeTint="66"/>
       </w:tblBorders>
+      <w:tblCellMar>
+        <w:top w:w="0" w:type="dxa"/>
+        <w:left w:w="108" w:type="dxa"/>
+        <w:bottom w:w="0" w:type="dxa"/>
+        <w:right w:w="108" w:type="dxa"/>
+      </w:tblCellMar>
     </w:tblPr>
     <w:tblStylePr w:type="firstRow">
       <w:rPr>
@@ -17947,6 +18316,7 @@
     <w:tblPr>
       <w:tblStyleRowBandSize w:val="1"/>
       <w:tblStyleColBandSize w:val="1"/>
+      <w:tblInd w:w="0" w:type="dxa"/>
       <w:tblBorders>
         <w:top w:val="single" w:sz="8" w:space="0" w:color="FFC000" w:themeColor="accent4"/>
         <w:left w:val="single" w:sz="8" w:space="0" w:color="FFC000" w:themeColor="accent4"/>
@@ -17955,654 +18325,12 @@
         <w:insideH w:val="single" w:sz="8" w:space="0" w:color="FFC000" w:themeColor="accent4"/>
         <w:insideV w:val="single" w:sz="8" w:space="0" w:color="FFC000" w:themeColor="accent4"/>
       </w:tblBorders>
-    </w:tblPr>
-    <w:tblStylePr w:type="firstRow">
-      <w:pPr>
-        <w:spacing w:before="0" w:after="0" w:line="240" w:lineRule="auto"/>
-      </w:pPr>
-      <w:rPr>
-        <w:rFonts w:asciiTheme="majorHAnsi" w:eastAsiaTheme="majorEastAsia" w:hAnsiTheme="majorHAnsi" w:cstheme="majorBidi"/>
-        <w:b/>
-        <w:bCs/>
-      </w:rPr>
-      <w:tblPr/>
-      <w:tcPr>
-        <w:tcBorders>
-          <w:top w:val="single" w:sz="8" w:space="0" w:color="FFC000" w:themeColor="accent4"/>
-          <w:left w:val="single" w:sz="8" w:space="0" w:color="FFC000" w:themeColor="accent4"/>
-          <w:bottom w:val="single" w:sz="18" w:space="0" w:color="FFC000" w:themeColor="accent4"/>
-          <w:right w:val="single" w:sz="8" w:space="0" w:color="FFC000" w:themeColor="accent4"/>
-          <w:insideH w:val="nil"/>
-          <w:insideV w:val="single" w:sz="8" w:space="0" w:color="FFC000" w:themeColor="accent4"/>
-        </w:tcBorders>
-      </w:tcPr>
-    </w:tblStylePr>
-    <w:tblStylePr w:type="lastRow">
-      <w:pPr>
-        <w:spacing w:before="0" w:after="0" w:line="240" w:lineRule="auto"/>
-      </w:pPr>
-      <w:rPr>
-        <w:rFonts w:asciiTheme="majorHAnsi" w:eastAsiaTheme="majorEastAsia" w:hAnsiTheme="majorHAnsi" w:cstheme="majorBidi"/>
-        <w:b/>
-        <w:bCs/>
-      </w:rPr>
-      <w:tblPr/>
-      <w:tcPr>
-        <w:tcBorders>
-          <w:top w:val="double" w:sz="6" w:space="0" w:color="FFC000" w:themeColor="accent4"/>
-          <w:left w:val="single" w:sz="8" w:space="0" w:color="FFC000" w:themeColor="accent4"/>
-          <w:bottom w:val="single" w:sz="8" w:space="0" w:color="FFC000" w:themeColor="accent4"/>
-          <w:right w:val="single" w:sz="8" w:space="0" w:color="FFC000" w:themeColor="accent4"/>
-          <w:insideH w:val="nil"/>
-          <w:insideV w:val="single" w:sz="8" w:space="0" w:color="FFC000" w:themeColor="accent4"/>
-        </w:tcBorders>
-      </w:tcPr>
-    </w:tblStylePr>
-    <w:tblStylePr w:type="firstCol">
-      <w:rPr>
-        <w:rFonts w:asciiTheme="majorHAnsi" w:eastAsiaTheme="majorEastAsia" w:hAnsiTheme="majorHAnsi" w:cstheme="majorBidi"/>
-        <w:b/>
-        <w:bCs/>
-      </w:rPr>
-    </w:tblStylePr>
-    <w:tblStylePr w:type="lastCol">
-      <w:rPr>
-        <w:rFonts w:asciiTheme="majorHAnsi" w:eastAsiaTheme="majorEastAsia" w:hAnsiTheme="majorHAnsi" w:cstheme="majorBidi"/>
-        <w:b/>
-        <w:bCs/>
-      </w:rPr>
-      <w:tblPr/>
-      <w:tcPr>
-        <w:tcBorders>
-          <w:top w:val="single" w:sz="8" w:space="0" w:color="FFC000" w:themeColor="accent4"/>
-          <w:left w:val="single" w:sz="8" w:space="0" w:color="FFC000" w:themeColor="accent4"/>
-          <w:bottom w:val="single" w:sz="8" w:space="0" w:color="FFC000" w:themeColor="accent4"/>
-          <w:right w:val="single" w:sz="8" w:space="0" w:color="FFC000" w:themeColor="accent4"/>
-        </w:tcBorders>
-      </w:tcPr>
-    </w:tblStylePr>
-    <w:tblStylePr w:type="band1Vert">
-      <w:tblPr/>
-      <w:tcPr>
-        <w:tcBorders>
-          <w:top w:val="single" w:sz="8" w:space="0" w:color="FFC000" w:themeColor="accent4"/>
-          <w:left w:val="single" w:sz="8" w:space="0" w:color="FFC000" w:themeColor="accent4"/>
-          <w:bottom w:val="single" w:sz="8" w:space="0" w:color="FFC000" w:themeColor="accent4"/>
-          <w:right w:val="single" w:sz="8" w:space="0" w:color="FFC000" w:themeColor="accent4"/>
-        </w:tcBorders>
-        <w:shd w:val="clear" w:color="auto" w:fill="FFEFC0" w:themeFill="accent4" w:themeFillTint="3F"/>
-      </w:tcPr>
-    </w:tblStylePr>
-    <w:tblStylePr w:type="band1Horz">
-      <w:tblPr/>
-      <w:tcPr>
-        <w:tcBorders>
-          <w:top w:val="single" w:sz="8" w:space="0" w:color="FFC000" w:themeColor="accent4"/>
-          <w:left w:val="single" w:sz="8" w:space="0" w:color="FFC000" w:themeColor="accent4"/>
-          <w:bottom w:val="single" w:sz="8" w:space="0" w:color="FFC000" w:themeColor="accent4"/>
-          <w:right w:val="single" w:sz="8" w:space="0" w:color="FFC000" w:themeColor="accent4"/>
-          <w:insideV w:val="single" w:sz="8" w:space="0" w:color="FFC000" w:themeColor="accent4"/>
-        </w:tcBorders>
-        <w:shd w:val="clear" w:color="auto" w:fill="FFEFC0" w:themeFill="accent4" w:themeFillTint="3F"/>
-      </w:tcPr>
-    </w:tblStylePr>
-    <w:tblStylePr w:type="band2Horz">
-      <w:tblPr/>
-      <w:tcPr>
-        <w:tcBorders>
-          <w:top w:val="single" w:sz="8" w:space="0" w:color="FFC000" w:themeColor="accent4"/>
-          <w:left w:val="single" w:sz="8" w:space="0" w:color="FFC000" w:themeColor="accent4"/>
-          <w:bottom w:val="single" w:sz="8" w:space="0" w:color="FFC000" w:themeColor="accent4"/>
-          <w:right w:val="single" w:sz="8" w:space="0" w:color="FFC000" w:themeColor="accent4"/>
-          <w:insideV w:val="single" w:sz="8" w:space="0" w:color="FFC000" w:themeColor="accent4"/>
-        </w:tcBorders>
-      </w:tcPr>
-    </w:tblStylePr>
-  </w:style>
-</w:styles>
-</file>
-
-<file path=word/stylesWithEffects.xml><?xml version="1.0" encoding="utf-8"?>
-<w:styles xmlns:wpc="http://schemas.microsoft.com/office/word/2010/wordprocessingCanvas" xmlns:mc="http://schemas.openxmlformats.org/markup-compatibility/2006" xmlns:o="urn:schemas-microsoft-com:office:office" xmlns:r="http://schemas.openxmlformats.org/officeDocument/2006/relationships" xmlns:m="http://schemas.openxmlformats.org/officeDocument/2006/math" xmlns:v="urn:schemas-microsoft-com:vml" xmlns:wp14="http://schemas.microsoft.com/office/word/2010/wordprocessingDrawing" xmlns:wp="http://schemas.openxmlformats.org/drawingml/2006/wordprocessingDrawing" xmlns:w10="urn:schemas-microsoft-com:office:word" xmlns:w="http://schemas.openxmlformats.org/wordprocessingml/2006/main" xmlns:w14="http://schemas.microsoft.com/office/word/2010/wordml" xmlns:wpg="http://schemas.microsoft.com/office/word/2010/wordprocessingGroup" xmlns:wpi="http://schemas.microsoft.com/office/word/2010/wordprocessingInk" xmlns:wne="http://schemas.microsoft.com/office/word/2006/wordml" xmlns:wps="http://schemas.microsoft.com/office/word/2010/wordprocessingShape" mc:Ignorable="w14 wp14">
-  <w:docDefaults>
-    <w:rPrDefault>
-      <w:rPr>
-        <w:rFonts w:ascii="Arial" w:eastAsiaTheme="minorHAnsi" w:hAnsi="Arial" w:cstheme="minorBidi"/>
-        <w:sz w:val="22"/>
-        <w:szCs w:val="22"/>
-        <w:lang w:val="es-MX" w:eastAsia="en-US" w:bidi="ar-SA"/>
-      </w:rPr>
-    </w:rPrDefault>
-    <w:pPrDefault>
-      <w:pPr>
-        <w:spacing w:after="160" w:line="259" w:lineRule="auto"/>
-        <w:jc w:val="both"/>
-      </w:pPr>
-    </w:pPrDefault>
-  </w:docDefaults>
-  <w:latentStyles w:defLockedState="0" w:defUIPriority="99" w:defSemiHidden="1" w:defUnhideWhenUsed="1" w:defQFormat="0" w:count="267">
-    <w:lsdException w:name="Normal" w:semiHidden="0" w:uiPriority="0" w:unhideWhenUsed="0" w:qFormat="1"/>
-    <w:lsdException w:name="heading 1" w:semiHidden="0" w:uiPriority="9" w:unhideWhenUsed="0" w:qFormat="1"/>
-    <w:lsdException w:name="heading 2" w:uiPriority="9" w:qFormat="1"/>
-    <w:lsdException w:name="heading 3" w:uiPriority="9" w:qFormat="1"/>
-    <w:lsdException w:name="heading 4" w:uiPriority="9" w:qFormat="1"/>
-    <w:lsdException w:name="heading 5" w:uiPriority="9" w:qFormat="1"/>
-    <w:lsdException w:name="heading 6" w:uiPriority="9" w:qFormat="1"/>
-    <w:lsdException w:name="heading 7" w:uiPriority="9" w:qFormat="1"/>
-    <w:lsdException w:name="heading 8" w:uiPriority="9" w:qFormat="1"/>
-    <w:lsdException w:name="heading 9" w:uiPriority="9" w:qFormat="1"/>
-    <w:lsdException w:name="toc 1" w:uiPriority="39"/>
-    <w:lsdException w:name="toc 2" w:uiPriority="39"/>
-    <w:lsdException w:name="toc 3" w:uiPriority="39"/>
-    <w:lsdException w:name="toc 4" w:uiPriority="39"/>
-    <w:lsdException w:name="toc 5" w:uiPriority="39"/>
-    <w:lsdException w:name="toc 6" w:uiPriority="39"/>
-    <w:lsdException w:name="toc 7" w:uiPriority="39"/>
-    <w:lsdException w:name="toc 8" w:uiPriority="39"/>
-    <w:lsdException w:name="toc 9" w:uiPriority="39"/>
-    <w:lsdException w:name="caption" w:uiPriority="35" w:qFormat="1"/>
-    <w:lsdException w:name="Title" w:semiHidden="0" w:uiPriority="10" w:unhideWhenUsed="0" w:qFormat="1"/>
-    <w:lsdException w:name="Default Paragraph Font" w:uiPriority="1"/>
-    <w:lsdException w:name="Subtitle" w:semiHidden="0" w:uiPriority="11" w:unhideWhenUsed="0" w:qFormat="1"/>
-    <w:lsdException w:name="Strong" w:semiHidden="0" w:uiPriority="22" w:unhideWhenUsed="0" w:qFormat="1"/>
-    <w:lsdException w:name="Emphasis" w:semiHidden="0" w:uiPriority="20" w:unhideWhenUsed="0" w:qFormat="1"/>
-    <w:lsdException w:name="Table Grid" w:semiHidden="0" w:uiPriority="39" w:unhideWhenUsed="0"/>
-    <w:lsdException w:name="Placeholder Text" w:unhideWhenUsed="0"/>
-    <w:lsdException w:name="No Spacing" w:semiHidden="0" w:uiPriority="1" w:unhideWhenUsed="0" w:qFormat="1"/>
-    <w:lsdException w:name="Light Shading" w:semiHidden="0" w:uiPriority="60" w:unhideWhenUsed="0"/>
-    <w:lsdException w:name="Light List" w:semiHidden="0" w:uiPriority="61" w:unhideWhenUsed="0"/>
-    <w:lsdException w:name="Light Grid" w:semiHidden="0" w:uiPriority="62" w:unhideWhenUsed="0"/>
-    <w:lsdException w:name="Medium Shading 1" w:semiHidden="0" w:uiPriority="63" w:unhideWhenUsed="0"/>
-    <w:lsdException w:name="Medium Shading 2" w:semiHidden="0" w:uiPriority="64" w:unhideWhenUsed="0"/>
-    <w:lsdException w:name="Medium List 1" w:semiHidden="0" w:uiPriority="65" w:unhideWhenUsed="0"/>
-    <w:lsdException w:name="Medium List 2" w:semiHidden="0" w:uiPriority="66" w:unhideWhenUsed="0"/>
-    <w:lsdException w:name="Medium Grid 1" w:semiHidden="0" w:uiPriority="67" w:unhideWhenUsed="0"/>
-    <w:lsdException w:name="Medium Grid 2" w:semiHidden="0" w:uiPriority="68" w:unhideWhenUsed="0"/>
-    <w:lsdException w:name="Medium Grid 3" w:semiHidden="0" w:uiPriority="69" w:unhideWhenUsed="0"/>
-    <w:lsdException w:name="Dark List" w:semiHidden="0" w:uiPriority="70" w:unhideWhenUsed="0"/>
-    <w:lsdException w:name="Colorful Shading" w:semiHidden="0" w:uiPriority="71" w:unhideWhenUsed="0"/>
-    <w:lsdException w:name="Colorful List" w:semiHidden="0" w:uiPriority="72" w:unhideWhenUsed="0"/>
-    <w:lsdException w:name="Colorful Grid" w:semiHidden="0" w:uiPriority="73" w:unhideWhenUsed="0"/>
-    <w:lsdException w:name="Light Shading Accent 1" w:semiHidden="0" w:uiPriority="60" w:unhideWhenUsed="0"/>
-    <w:lsdException w:name="Light List Accent 1" w:semiHidden="0" w:uiPriority="61" w:unhideWhenUsed="0"/>
-    <w:lsdException w:name="Light Grid Accent 1" w:semiHidden="0" w:uiPriority="62" w:unhideWhenUsed="0"/>
-    <w:lsdException w:name="Medium Shading 1 Accent 1" w:semiHidden="0" w:uiPriority="63" w:unhideWhenUsed="0"/>
-    <w:lsdException w:name="Medium Shading 2 Accent 1" w:semiHidden="0" w:uiPriority="64" w:unhideWhenUsed="0"/>
-    <w:lsdException w:name="Medium List 1 Accent 1" w:semiHidden="0" w:uiPriority="65" w:unhideWhenUsed="0"/>
-    <w:lsdException w:name="Revision" w:unhideWhenUsed="0"/>
-    <w:lsdException w:name="List Paragraph" w:semiHidden="0" w:uiPriority="34" w:unhideWhenUsed="0" w:qFormat="1"/>
-    <w:lsdException w:name="Quote" w:semiHidden="0" w:uiPriority="29" w:unhideWhenUsed="0" w:qFormat="1"/>
-    <w:lsdException w:name="Intense Quote" w:semiHidden="0" w:uiPriority="30" w:unhideWhenUsed="0" w:qFormat="1"/>
-    <w:lsdException w:name="Medium List 2 Accent 1" w:semiHidden="0" w:uiPriority="66" w:unhideWhenUsed="0"/>
-    <w:lsdException w:name="Medium Grid 1 Accent 1" w:semiHidden="0" w:uiPriority="67" w:unhideWhenUsed="0"/>
-    <w:lsdException w:name="Medium Grid 2 Accent 1" w:semiHidden="0" w:uiPriority="68" w:unhideWhenUsed="0"/>
-    <w:lsdException w:name="Medium Grid 3 Accent 1" w:semiHidden="0" w:uiPriority="69" w:unhideWhenUsed="0"/>
-    <w:lsdException w:name="Dark List Accent 1" w:semiHidden="0" w:uiPriority="70" w:unhideWhenUsed="0"/>
-    <w:lsdException w:name="Colorful Shading Accent 1" w:semiHidden="0" w:uiPriority="71" w:unhideWhenUsed="0"/>
-    <w:lsdException w:name="Colorful List Accent 1" w:semiHidden="0" w:uiPriority="72" w:unhideWhenUsed="0"/>
-    <w:lsdException w:name="Colorful Grid Accent 1" w:semiHidden="0" w:uiPriority="73" w:unhideWhenUsed="0"/>
-    <w:lsdException w:name="Light Shading Accent 2" w:semiHidden="0" w:uiPriority="60" w:unhideWhenUsed="0"/>
-    <w:lsdException w:name="Light List Accent 2" w:semiHidden="0" w:uiPriority="61" w:unhideWhenUsed="0"/>
-    <w:lsdException w:name="Light Grid Accent 2" w:semiHidden="0" w:uiPriority="62" w:unhideWhenUsed="0"/>
-    <w:lsdException w:name="Medium Shading 1 Accent 2" w:semiHidden="0" w:uiPriority="63" w:unhideWhenUsed="0"/>
-    <w:lsdException w:name="Medium Shading 2 Accent 2" w:semiHidden="0" w:uiPriority="64" w:unhideWhenUsed="0"/>
-    <w:lsdException w:name="Medium List 1 Accent 2" w:semiHidden="0" w:uiPriority="65" w:unhideWhenUsed="0"/>
-    <w:lsdException w:name="Medium List 2 Accent 2" w:semiHidden="0" w:uiPriority="66" w:unhideWhenUsed="0"/>
-    <w:lsdException w:name="Medium Grid 1 Accent 2" w:semiHidden="0" w:uiPriority="67" w:unhideWhenUsed="0"/>
-    <w:lsdException w:name="Medium Grid 2 Accent 2" w:semiHidden="0" w:uiPriority="68" w:unhideWhenUsed="0"/>
-    <w:lsdException w:name="Medium Grid 3 Accent 2" w:semiHidden="0" w:uiPriority="69" w:unhideWhenUsed="0"/>
-    <w:lsdException w:name="Dark List Accent 2" w:semiHidden="0" w:uiPriority="70" w:unhideWhenUsed="0"/>
-    <w:lsdException w:name="Colorful Shading Accent 2" w:semiHidden="0" w:uiPriority="71" w:unhideWhenUsed="0"/>
-    <w:lsdException w:name="Colorful List Accent 2" w:semiHidden="0" w:uiPriority="72" w:unhideWhenUsed="0"/>
-    <w:lsdException w:name="Colorful Grid Accent 2" w:semiHidden="0" w:uiPriority="73" w:unhideWhenUsed="0"/>
-    <w:lsdException w:name="Light Shading Accent 3" w:semiHidden="0" w:uiPriority="60" w:unhideWhenUsed="0"/>
-    <w:lsdException w:name="Light List Accent 3" w:semiHidden="0" w:uiPriority="61" w:unhideWhenUsed="0"/>
-    <w:lsdException w:name="Light Grid Accent 3" w:semiHidden="0" w:uiPriority="62" w:unhideWhenUsed="0"/>
-    <w:lsdException w:name="Medium Shading 1 Accent 3" w:semiHidden="0" w:uiPriority="63" w:unhideWhenUsed="0"/>
-    <w:lsdException w:name="Medium Shading 2 Accent 3" w:semiHidden="0" w:uiPriority="64" w:unhideWhenUsed="0"/>
-    <w:lsdException w:name="Medium List 1 Accent 3" w:semiHidden="0" w:uiPriority="65" w:unhideWhenUsed="0"/>
-    <w:lsdException w:name="Medium List 2 Accent 3" w:semiHidden="0" w:uiPriority="66" w:unhideWhenUsed="0"/>
-    <w:lsdException w:name="Medium Grid 1 Accent 3" w:semiHidden="0" w:uiPriority="67" w:unhideWhenUsed="0"/>
-    <w:lsdException w:name="Medium Grid 2 Accent 3" w:semiHidden="0" w:uiPriority="68" w:unhideWhenUsed="0"/>
-    <w:lsdException w:name="Medium Grid 3 Accent 3" w:semiHidden="0" w:uiPriority="69" w:unhideWhenUsed="0"/>
-    <w:lsdException w:name="Dark List Accent 3" w:semiHidden="0" w:uiPriority="70" w:unhideWhenUsed="0"/>
-    <w:lsdException w:name="Colorful Shading Accent 3" w:semiHidden="0" w:uiPriority="71" w:unhideWhenUsed="0"/>
-    <w:lsdException w:name="Colorful List Accent 3" w:semiHidden="0" w:uiPriority="72" w:unhideWhenUsed="0"/>
-    <w:lsdException w:name="Colorful Grid Accent 3" w:semiHidden="0" w:uiPriority="73" w:unhideWhenUsed="0"/>
-    <w:lsdException w:name="Light Shading Accent 4" w:semiHidden="0" w:uiPriority="60" w:unhideWhenUsed="0"/>
-    <w:lsdException w:name="Light List Accent 4" w:semiHidden="0" w:uiPriority="61" w:unhideWhenUsed="0"/>
-    <w:lsdException w:name="Light Grid Accent 4" w:semiHidden="0" w:uiPriority="62" w:unhideWhenUsed="0"/>
-    <w:lsdException w:name="Medium Shading 1 Accent 4" w:semiHidden="0" w:uiPriority="63" w:unhideWhenUsed="0"/>
-    <w:lsdException w:name="Medium Shading 2 Accent 4" w:semiHidden="0" w:uiPriority="64" w:unhideWhenUsed="0"/>
-    <w:lsdException w:name="Medium List 1 Accent 4" w:semiHidden="0" w:uiPriority="65" w:unhideWhenUsed="0"/>
-    <w:lsdException w:name="Medium List 2 Accent 4" w:semiHidden="0" w:uiPriority="66" w:unhideWhenUsed="0"/>
-    <w:lsdException w:name="Medium Grid 1 Accent 4" w:semiHidden="0" w:uiPriority="67" w:unhideWhenUsed="0"/>
-    <w:lsdException w:name="Medium Grid 2 Accent 4" w:semiHidden="0" w:uiPriority="68" w:unhideWhenUsed="0"/>
-    <w:lsdException w:name="Medium Grid 3 Accent 4" w:semiHidden="0" w:uiPriority="69" w:unhideWhenUsed="0"/>
-    <w:lsdException w:name="Dark List Accent 4" w:semiHidden="0" w:uiPriority="70" w:unhideWhenUsed="0"/>
-    <w:lsdException w:name="Colorful Shading Accent 4" w:semiHidden="0" w:uiPriority="71" w:unhideWhenUsed="0"/>
-    <w:lsdException w:name="Colorful List Accent 4" w:semiHidden="0" w:uiPriority="72" w:unhideWhenUsed="0"/>
-    <w:lsdException w:name="Colorful Grid Accent 4" w:semiHidden="0" w:uiPriority="73" w:unhideWhenUsed="0"/>
-    <w:lsdException w:name="Light Shading Accent 5" w:semiHidden="0" w:uiPriority="60" w:unhideWhenUsed="0"/>
-    <w:lsdException w:name="Light List Accent 5" w:semiHidden="0" w:uiPriority="61" w:unhideWhenUsed="0"/>
-    <w:lsdException w:name="Light Grid Accent 5" w:semiHidden="0" w:uiPriority="62" w:unhideWhenUsed="0"/>
-    <w:lsdException w:name="Medium Shading 1 Accent 5" w:semiHidden="0" w:uiPriority="63" w:unhideWhenUsed="0"/>
-    <w:lsdException w:name="Medium Shading 2 Accent 5" w:semiHidden="0" w:uiPriority="64" w:unhideWhenUsed="0"/>
-    <w:lsdException w:name="Medium List 1 Accent 5" w:semiHidden="0" w:uiPriority="65" w:unhideWhenUsed="0"/>
-    <w:lsdException w:name="Medium List 2 Accent 5" w:semiHidden="0" w:uiPriority="66" w:unhideWhenUsed="0"/>
-    <w:lsdException w:name="Medium Grid 1 Accent 5" w:semiHidden="0" w:uiPriority="67" w:unhideWhenUsed="0"/>
-    <w:lsdException w:name="Medium Grid 2 Accent 5" w:semiHidden="0" w:uiPriority="68" w:unhideWhenUsed="0"/>
-    <w:lsdException w:name="Medium Grid 3 Accent 5" w:semiHidden="0" w:uiPriority="69" w:unhideWhenUsed="0"/>
-    <w:lsdException w:name="Dark List Accent 5" w:semiHidden="0" w:uiPriority="70" w:unhideWhenUsed="0"/>
-    <w:lsdException w:name="Colorful Shading Accent 5" w:semiHidden="0" w:uiPriority="71" w:unhideWhenUsed="0"/>
-    <w:lsdException w:name="Colorful List Accent 5" w:semiHidden="0" w:uiPriority="72" w:unhideWhenUsed="0"/>
-    <w:lsdException w:name="Colorful Grid Accent 5" w:semiHidden="0" w:uiPriority="73" w:unhideWhenUsed="0"/>
-    <w:lsdException w:name="Light Shading Accent 6" w:semiHidden="0" w:uiPriority="60" w:unhideWhenUsed="0"/>
-    <w:lsdException w:name="Light List Accent 6" w:semiHidden="0" w:uiPriority="61" w:unhideWhenUsed="0"/>
-    <w:lsdException w:name="Light Grid Accent 6" w:semiHidden="0" w:uiPriority="62" w:unhideWhenUsed="0"/>
-    <w:lsdException w:name="Medium Shading 1 Accent 6" w:semiHidden="0" w:uiPriority="63" w:unhideWhenUsed="0"/>
-    <w:lsdException w:name="Medium Shading 2 Accent 6" w:semiHidden="0" w:uiPriority="64" w:unhideWhenUsed="0"/>
-    <w:lsdException w:name="Medium List 1 Accent 6" w:semiHidden="0" w:uiPriority="65" w:unhideWhenUsed="0"/>
-    <w:lsdException w:name="Medium List 2 Accent 6" w:semiHidden="0" w:uiPriority="66" w:unhideWhenUsed="0"/>
-    <w:lsdException w:name="Medium Grid 1 Accent 6" w:semiHidden="0" w:uiPriority="67" w:unhideWhenUsed="0"/>
-    <w:lsdException w:name="Medium Grid 2 Accent 6" w:semiHidden="0" w:uiPriority="68" w:unhideWhenUsed="0"/>
-    <w:lsdException w:name="Medium Grid 3 Accent 6" w:semiHidden="0" w:uiPriority="69" w:unhideWhenUsed="0"/>
-    <w:lsdException w:name="Dark List Accent 6" w:semiHidden="0" w:uiPriority="70" w:unhideWhenUsed="0"/>
-    <w:lsdException w:name="Colorful Shading Accent 6" w:semiHidden="0" w:uiPriority="71" w:unhideWhenUsed="0"/>
-    <w:lsdException w:name="Colorful List Accent 6" w:semiHidden="0" w:uiPriority="72" w:unhideWhenUsed="0"/>
-    <w:lsdException w:name="Colorful Grid Accent 6" w:semiHidden="0" w:uiPriority="73" w:unhideWhenUsed="0"/>
-    <w:lsdException w:name="Subtle Emphasis" w:semiHidden="0" w:uiPriority="19" w:unhideWhenUsed="0" w:qFormat="1"/>
-    <w:lsdException w:name="Intense Emphasis" w:semiHidden="0" w:uiPriority="21" w:unhideWhenUsed="0" w:qFormat="1"/>
-    <w:lsdException w:name="Subtle Reference" w:semiHidden="0" w:uiPriority="31" w:unhideWhenUsed="0" w:qFormat="1"/>
-    <w:lsdException w:name="Intense Reference" w:semiHidden="0" w:uiPriority="32" w:unhideWhenUsed="0" w:qFormat="1"/>
-    <w:lsdException w:name="Book Title" w:semiHidden="0" w:uiPriority="33" w:unhideWhenUsed="0" w:qFormat="1"/>
-    <w:lsdException w:name="Bibliography" w:uiPriority="37"/>
-    <w:lsdException w:name="TOC Heading" w:uiPriority="39" w:qFormat="1"/>
-  </w:latentStyles>
-  <w:style w:type="paragraph" w:default="1" w:styleId="Normal">
-    <w:name w:val="Normal"/>
-    <w:qFormat/>
-  </w:style>
-  <w:style w:type="paragraph" w:styleId="Ttulo1">
-    <w:name w:val="heading 1"/>
-    <w:basedOn w:val="Normal"/>
-    <w:next w:val="Normal"/>
-    <w:link w:val="Ttulo1Car"/>
-    <w:uiPriority w:val="9"/>
-    <w:qFormat/>
-    <w:rsid w:val="00DD455B"/>
-    <w:pPr>
-      <w:keepNext/>
-      <w:keepLines/>
-      <w:spacing w:before="240" w:after="0"/>
-      <w:outlineLvl w:val="0"/>
-    </w:pPr>
-    <w:rPr>
-      <w:rFonts w:asciiTheme="majorHAnsi" w:eastAsiaTheme="majorEastAsia" w:hAnsiTheme="majorHAnsi" w:cstheme="majorBidi"/>
-      <w:color w:val="2F5496" w:themeColor="accent1" w:themeShade="BF"/>
-      <w:sz w:val="32"/>
-      <w:szCs w:val="32"/>
-    </w:rPr>
-  </w:style>
-  <w:style w:type="paragraph" w:styleId="Ttulo2">
-    <w:name w:val="heading 2"/>
-    <w:basedOn w:val="Normal"/>
-    <w:next w:val="Normal"/>
-    <w:link w:val="Ttulo2Car"/>
-    <w:uiPriority w:val="9"/>
-    <w:unhideWhenUsed/>
-    <w:qFormat/>
-    <w:rsid w:val="00DD455B"/>
-    <w:pPr>
-      <w:keepNext/>
-      <w:keepLines/>
-      <w:spacing w:before="40" w:after="0"/>
-      <w:outlineLvl w:val="1"/>
-    </w:pPr>
-    <w:rPr>
-      <w:rFonts w:asciiTheme="majorHAnsi" w:eastAsiaTheme="majorEastAsia" w:hAnsiTheme="majorHAnsi" w:cstheme="majorBidi"/>
-      <w:color w:val="2F5496" w:themeColor="accent1" w:themeShade="BF"/>
-      <w:sz w:val="26"/>
-      <w:szCs w:val="26"/>
-    </w:rPr>
-  </w:style>
-  <w:style w:type="character" w:default="1" w:styleId="Fuentedeprrafopredeter">
-    <w:name w:val="Default Paragraph Font"/>
-    <w:uiPriority w:val="1"/>
-    <w:semiHidden/>
-    <w:unhideWhenUsed/>
-  </w:style>
-  <w:style w:type="table" w:default="1" w:styleId="Tablanormal">
-    <w:name w:val="Normal Table"/>
-    <w:uiPriority w:val="99"/>
-    <w:semiHidden/>
-    <w:unhideWhenUsed/>
-    <w:tblPr>
-      <w:tblInd w:w="0" w:type="dxa"/>
       <w:tblCellMar>
         <w:top w:w="0" w:type="dxa"/>
         <w:left w:w="108" w:type="dxa"/>
         <w:bottom w:w="0" w:type="dxa"/>
         <w:right w:w="108" w:type="dxa"/>
       </w:tblCellMar>
-    </w:tblPr>
-  </w:style>
-  <w:style w:type="numbering" w:default="1" w:styleId="Sinlista">
-    <w:name w:val="No List"/>
-    <w:uiPriority w:val="99"/>
-    <w:semiHidden/>
-    <w:unhideWhenUsed/>
-  </w:style>
-  <w:style w:type="table" w:styleId="Tablaconcuadrcula">
-    <w:name w:val="Table Grid"/>
-    <w:basedOn w:val="Tablanormal"/>
-    <w:uiPriority w:val="39"/>
-    <w:rsid w:val="00067A96"/>
-    <w:pPr>
-      <w:spacing w:after="0" w:line="240" w:lineRule="auto"/>
-    </w:pPr>
-    <w:tblPr>
-      <w:tblBorders>
-        <w:top w:val="single" w:sz="4" w:space="0" w:color="auto"/>
-        <w:left w:val="single" w:sz="4" w:space="0" w:color="auto"/>
-        <w:bottom w:val="single" w:sz="4" w:space="0" w:color="auto"/>
-        <w:right w:val="single" w:sz="4" w:space="0" w:color="auto"/>
-        <w:insideH w:val="single" w:sz="4" w:space="0" w:color="auto"/>
-        <w:insideV w:val="single" w:sz="4" w:space="0" w:color="auto"/>
-      </w:tblBorders>
-    </w:tblPr>
-  </w:style>
-  <w:style w:type="paragraph" w:styleId="Prrafodelista">
-    <w:name w:val="List Paragraph"/>
-    <w:basedOn w:val="Normal"/>
-    <w:uiPriority w:val="34"/>
-    <w:qFormat/>
-    <w:rsid w:val="00067A96"/>
-    <w:pPr>
-      <w:ind w:left="720"/>
-      <w:contextualSpacing/>
-    </w:pPr>
-  </w:style>
-  <w:style w:type="paragraph" w:styleId="Ttulo">
-    <w:name w:val="Title"/>
-    <w:basedOn w:val="Normal"/>
-    <w:next w:val="Normal"/>
-    <w:link w:val="TtuloCar"/>
-    <w:uiPriority w:val="10"/>
-    <w:qFormat/>
-    <w:rsid w:val="00DD455B"/>
-    <w:pPr>
-      <w:spacing w:after="0" w:line="240" w:lineRule="auto"/>
-      <w:contextualSpacing/>
-    </w:pPr>
-    <w:rPr>
-      <w:rFonts w:asciiTheme="majorHAnsi" w:eastAsiaTheme="majorEastAsia" w:hAnsiTheme="majorHAnsi" w:cstheme="majorBidi"/>
-      <w:spacing w:val="-10"/>
-      <w:kern w:val="28"/>
-      <w:sz w:val="56"/>
-      <w:szCs w:val="56"/>
-    </w:rPr>
-  </w:style>
-  <w:style w:type="character" w:customStyle="1" w:styleId="TtuloCar">
-    <w:name w:val="Título Car"/>
-    <w:basedOn w:val="Fuentedeprrafopredeter"/>
-    <w:link w:val="Ttulo"/>
-    <w:uiPriority w:val="10"/>
-    <w:rsid w:val="00DD455B"/>
-    <w:rPr>
-      <w:rFonts w:asciiTheme="majorHAnsi" w:eastAsiaTheme="majorEastAsia" w:hAnsiTheme="majorHAnsi" w:cstheme="majorBidi"/>
-      <w:spacing w:val="-10"/>
-      <w:kern w:val="28"/>
-      <w:sz w:val="56"/>
-      <w:szCs w:val="56"/>
-    </w:rPr>
-  </w:style>
-  <w:style w:type="character" w:customStyle="1" w:styleId="Ttulo1Car">
-    <w:name w:val="Título 1 Car"/>
-    <w:basedOn w:val="Fuentedeprrafopredeter"/>
-    <w:link w:val="Ttulo1"/>
-    <w:uiPriority w:val="9"/>
-    <w:rsid w:val="00DD455B"/>
-    <w:rPr>
-      <w:rFonts w:asciiTheme="majorHAnsi" w:eastAsiaTheme="majorEastAsia" w:hAnsiTheme="majorHAnsi" w:cstheme="majorBidi"/>
-      <w:color w:val="2F5496" w:themeColor="accent1" w:themeShade="BF"/>
-      <w:sz w:val="32"/>
-      <w:szCs w:val="32"/>
-    </w:rPr>
-  </w:style>
-  <w:style w:type="paragraph" w:styleId="TtulodeTDC">
-    <w:name w:val="TOC Heading"/>
-    <w:basedOn w:val="Ttulo1"/>
-    <w:next w:val="Normal"/>
-    <w:uiPriority w:val="39"/>
-    <w:unhideWhenUsed/>
-    <w:qFormat/>
-    <w:rsid w:val="00DD455B"/>
-    <w:pPr>
-      <w:jc w:val="left"/>
-      <w:outlineLvl w:val="9"/>
-    </w:pPr>
-    <w:rPr>
-      <w:lang w:eastAsia="es-MX"/>
-    </w:rPr>
-  </w:style>
-  <w:style w:type="paragraph" w:styleId="TDC1">
-    <w:name w:val="toc 1"/>
-    <w:basedOn w:val="Normal"/>
-    <w:next w:val="Normal"/>
-    <w:autoRedefine/>
-    <w:uiPriority w:val="39"/>
-    <w:unhideWhenUsed/>
-    <w:rsid w:val="00DD455B"/>
-    <w:pPr>
-      <w:spacing w:after="100"/>
-    </w:pPr>
-  </w:style>
-  <w:style w:type="character" w:styleId="Hipervnculo">
-    <w:name w:val="Hyperlink"/>
-    <w:basedOn w:val="Fuentedeprrafopredeter"/>
-    <w:uiPriority w:val="99"/>
-    <w:unhideWhenUsed/>
-    <w:rsid w:val="00DD455B"/>
-    <w:rPr>
-      <w:color w:val="0563C1" w:themeColor="hyperlink"/>
-      <w:u w:val="single"/>
-    </w:rPr>
-  </w:style>
-  <w:style w:type="character" w:customStyle="1" w:styleId="Ttulo2Car">
-    <w:name w:val="Título 2 Car"/>
-    <w:basedOn w:val="Fuentedeprrafopredeter"/>
-    <w:link w:val="Ttulo2"/>
-    <w:uiPriority w:val="9"/>
-    <w:rsid w:val="00DD455B"/>
-    <w:rPr>
-      <w:rFonts w:asciiTheme="majorHAnsi" w:eastAsiaTheme="majorEastAsia" w:hAnsiTheme="majorHAnsi" w:cstheme="majorBidi"/>
-      <w:color w:val="2F5496" w:themeColor="accent1" w:themeShade="BF"/>
-      <w:sz w:val="26"/>
-      <w:szCs w:val="26"/>
-    </w:rPr>
-  </w:style>
-  <w:style w:type="paragraph" w:styleId="TDC2">
-    <w:name w:val="toc 2"/>
-    <w:basedOn w:val="Normal"/>
-    <w:next w:val="Normal"/>
-    <w:autoRedefine/>
-    <w:uiPriority w:val="39"/>
-    <w:unhideWhenUsed/>
-    <w:rsid w:val="00DD455B"/>
-    <w:pPr>
-      <w:spacing w:after="100"/>
-      <w:ind w:left="220"/>
-    </w:pPr>
-  </w:style>
-  <w:style w:type="table" w:customStyle="1" w:styleId="Tabladecuadrcula1clara-nfasis51">
-    <w:name w:val="Tabla de cuadrícula 1 clara - Énfasis 51"/>
-    <w:basedOn w:val="Tablanormal"/>
-    <w:uiPriority w:val="46"/>
-    <w:rsid w:val="00161E86"/>
-    <w:pPr>
-      <w:spacing w:after="0" w:line="240" w:lineRule="auto"/>
-    </w:pPr>
-    <w:tblPr>
-      <w:tblStyleRowBandSize w:val="1"/>
-      <w:tblStyleColBandSize w:val="1"/>
-      <w:tblBorders>
-        <w:top w:val="single" w:sz="4" w:space="0" w:color="BDD6EE" w:themeColor="accent5" w:themeTint="66"/>
-        <w:left w:val="single" w:sz="4" w:space="0" w:color="BDD6EE" w:themeColor="accent5" w:themeTint="66"/>
-        <w:bottom w:val="single" w:sz="4" w:space="0" w:color="BDD6EE" w:themeColor="accent5" w:themeTint="66"/>
-        <w:right w:val="single" w:sz="4" w:space="0" w:color="BDD6EE" w:themeColor="accent5" w:themeTint="66"/>
-        <w:insideH w:val="single" w:sz="4" w:space="0" w:color="BDD6EE" w:themeColor="accent5" w:themeTint="66"/>
-        <w:insideV w:val="single" w:sz="4" w:space="0" w:color="BDD6EE" w:themeColor="accent5" w:themeTint="66"/>
-      </w:tblBorders>
-    </w:tblPr>
-    <w:tblStylePr w:type="firstRow">
-      <w:rPr>
-        <w:b/>
-        <w:bCs/>
-      </w:rPr>
-      <w:tblPr/>
-      <w:tcPr>
-        <w:tcBorders>
-          <w:bottom w:val="single" w:sz="12" w:space="0" w:color="9CC2E5" w:themeColor="accent5" w:themeTint="99"/>
-        </w:tcBorders>
-      </w:tcPr>
-    </w:tblStylePr>
-    <w:tblStylePr w:type="lastRow">
-      <w:rPr>
-        <w:b/>
-        <w:bCs/>
-      </w:rPr>
-      <w:tblPr/>
-      <w:tcPr>
-        <w:tcBorders>
-          <w:top w:val="double" w:sz="2" w:space="0" w:color="9CC2E5" w:themeColor="accent5" w:themeTint="99"/>
-        </w:tcBorders>
-      </w:tcPr>
-    </w:tblStylePr>
-    <w:tblStylePr w:type="firstCol">
-      <w:rPr>
-        <w:b/>
-        <w:bCs/>
-      </w:rPr>
-    </w:tblStylePr>
-    <w:tblStylePr w:type="lastCol">
-      <w:rPr>
-        <w:b/>
-        <w:bCs/>
-      </w:rPr>
-    </w:tblStylePr>
-  </w:style>
-  <w:style w:type="table" w:customStyle="1" w:styleId="Tabladecuadrcula1clara-nfasis61">
-    <w:name w:val="Tabla de cuadrícula 1 clara - Énfasis 61"/>
-    <w:basedOn w:val="Tablanormal"/>
-    <w:uiPriority w:val="46"/>
-    <w:rsid w:val="00161E86"/>
-    <w:pPr>
-      <w:spacing w:after="0" w:line="240" w:lineRule="auto"/>
-    </w:pPr>
-    <w:tblPr>
-      <w:tblStyleRowBandSize w:val="1"/>
-      <w:tblStyleColBandSize w:val="1"/>
-      <w:tblBorders>
-        <w:top w:val="single" w:sz="4" w:space="0" w:color="C5E0B3" w:themeColor="accent6" w:themeTint="66"/>
-        <w:left w:val="single" w:sz="4" w:space="0" w:color="C5E0B3" w:themeColor="accent6" w:themeTint="66"/>
-        <w:bottom w:val="single" w:sz="4" w:space="0" w:color="C5E0B3" w:themeColor="accent6" w:themeTint="66"/>
-        <w:right w:val="single" w:sz="4" w:space="0" w:color="C5E0B3" w:themeColor="accent6" w:themeTint="66"/>
-        <w:insideH w:val="single" w:sz="4" w:space="0" w:color="C5E0B3" w:themeColor="accent6" w:themeTint="66"/>
-        <w:insideV w:val="single" w:sz="4" w:space="0" w:color="C5E0B3" w:themeColor="accent6" w:themeTint="66"/>
-      </w:tblBorders>
-    </w:tblPr>
-    <w:tblStylePr w:type="firstRow">
-      <w:rPr>
-        <w:b/>
-        <w:bCs/>
-      </w:rPr>
-      <w:tblPr/>
-      <w:tcPr>
-        <w:tcBorders>
-          <w:bottom w:val="single" w:sz="12" w:space="0" w:color="A8D08D" w:themeColor="accent6" w:themeTint="99"/>
-        </w:tcBorders>
-      </w:tcPr>
-    </w:tblStylePr>
-    <w:tblStylePr w:type="lastRow">
-      <w:rPr>
-        <w:b/>
-        <w:bCs/>
-      </w:rPr>
-      <w:tblPr/>
-      <w:tcPr>
-        <w:tcBorders>
-          <w:top w:val="double" w:sz="2" w:space="0" w:color="A8D08D" w:themeColor="accent6" w:themeTint="99"/>
-        </w:tcBorders>
-      </w:tcPr>
-    </w:tblStylePr>
-    <w:tblStylePr w:type="firstCol">
-      <w:rPr>
-        <w:b/>
-        <w:bCs/>
-      </w:rPr>
-    </w:tblStylePr>
-    <w:tblStylePr w:type="lastCol">
-      <w:rPr>
-        <w:b/>
-        <w:bCs/>
-      </w:rPr>
-    </w:tblStylePr>
-  </w:style>
-  <w:style w:type="paragraph" w:styleId="Textodeglobo">
-    <w:name w:val="Balloon Text"/>
-    <w:basedOn w:val="Normal"/>
-    <w:link w:val="TextodegloboCar"/>
-    <w:uiPriority w:val="99"/>
-    <w:semiHidden/>
-    <w:unhideWhenUsed/>
-    <w:rsid w:val="00172722"/>
-    <w:pPr>
-      <w:spacing w:after="0" w:line="240" w:lineRule="auto"/>
-    </w:pPr>
-    <w:rPr>
-      <w:rFonts w:ascii="Tahoma" w:hAnsi="Tahoma" w:cs="Tahoma"/>
-      <w:sz w:val="16"/>
-      <w:szCs w:val="16"/>
-    </w:rPr>
-  </w:style>
-  <w:style w:type="character" w:customStyle="1" w:styleId="TextodegloboCar">
-    <w:name w:val="Texto de globo Car"/>
-    <w:basedOn w:val="Fuentedeprrafopredeter"/>
-    <w:link w:val="Textodeglobo"/>
-    <w:uiPriority w:val="99"/>
-    <w:semiHidden/>
-    <w:rsid w:val="00172722"/>
-    <w:rPr>
-      <w:rFonts w:ascii="Tahoma" w:hAnsi="Tahoma" w:cs="Tahoma"/>
-      <w:sz w:val="16"/>
-      <w:szCs w:val="16"/>
-    </w:rPr>
-  </w:style>
-  <w:style w:type="table" w:styleId="Cuadrculaclara-nfasis4">
-    <w:name w:val="Light Grid Accent 4"/>
-    <w:basedOn w:val="Tablanormal"/>
-    <w:uiPriority w:val="62"/>
-    <w:rsid w:val="00172722"/>
-    <w:pPr>
-      <w:spacing w:after="0" w:line="240" w:lineRule="auto"/>
-      <w:jc w:val="left"/>
-    </w:pPr>
-    <w:rPr>
-      <w:rFonts w:asciiTheme="minorHAnsi" w:eastAsiaTheme="minorEastAsia" w:hAnsiTheme="minorHAnsi"/>
-      <w:lang w:eastAsia="ja-JP"/>
-    </w:rPr>
-    <w:tblPr>
-      <w:tblStyleRowBandSize w:val="1"/>
-      <w:tblStyleColBandSize w:val="1"/>
-      <w:tblBorders>
-        <w:top w:val="single" w:sz="8" w:space="0" w:color="FFC000" w:themeColor="accent4"/>
-        <w:left w:val="single" w:sz="8" w:space="0" w:color="FFC000" w:themeColor="accent4"/>
-        <w:bottom w:val="single" w:sz="8" w:space="0" w:color="FFC000" w:themeColor="accent4"/>
-        <w:right w:val="single" w:sz="8" w:space="0" w:color="FFC000" w:themeColor="accent4"/>
-        <w:insideH w:val="single" w:sz="8" w:space="0" w:color="FFC000" w:themeColor="accent4"/>
-        <w:insideV w:val="single" w:sz="8" w:space="0" w:color="FFC000" w:themeColor="accent4"/>
-      </w:tblBorders>
     </w:tblPr>
     <w:tblStylePr w:type="firstRow">
       <w:pPr>
@@ -18999,7 +18727,7 @@
   <a:extraClrSchemeLst/>
   <a:extLst>
     <a:ext uri="{05A4C25C-085E-4340-85A3-A5531E510DB2}">
-      <thm15:themeFamily xmlns:thm15="http://schemas.microsoft.com/office/thememl/2012/main" xmlns="" name="Office Theme" id="{62F939B6-93AF-4DB8-9C6B-D6C7DFDC589F}" vid="{4A3C46E8-61CC-4603-A589-7422A47A8E4A}"/>
+      <thm15:themeFamily xmlns:thm15="http://schemas.microsoft.com/office/thememl/2012/main" name="Office Theme" id="{62F939B6-93AF-4DB8-9C6B-D6C7DFDC589F}" vid="{4A3C46E8-61CC-4603-A589-7422A47A8E4A}"/>
     </a:ext>
   </a:extLst>
 </a:theme>
@@ -19010,7 +18738,7 @@
 </file>
 
 <file path=customXml/itemProps1.xml><?xml version="1.0" encoding="utf-8"?>
-<ds:datastoreItem xmlns:ds="http://schemas.openxmlformats.org/officeDocument/2006/customXml" ds:itemID="{7D69D6FE-01B5-4A37-AB88-F3718E60E21B}">
+<ds:datastoreItem xmlns:ds="http://schemas.openxmlformats.org/officeDocument/2006/customXml" ds:itemID="{A23B020E-E1EC-414E-B84E-D55D4298349A}">
   <ds:schemaRefs>
     <ds:schemaRef ds:uri="http://schemas.openxmlformats.org/officeDocument/2006/bibliography"/>
   </ds:schemaRefs>

</xml_diff>

<commit_message>
Modifican nombres a caso de uso del documento pero no de los diagramas
</commit_message>
<xml_diff>
--- a/plantilla documento de requerimientos curso aydsc.docx
+++ b/plantilla documento de requerimientos curso aydsc.docx
@@ -1,6 +1,6 @@
 
 <file path=word/document.xml><?xml version="1.0" encoding="utf-8"?>
-<w:document xmlns:wpc="http://schemas.microsoft.com/office/word/2010/wordprocessingCanvas" xmlns:mc="http://schemas.openxmlformats.org/markup-compatibility/2006" xmlns:o="urn:schemas-microsoft-com:office:office" xmlns:r="http://schemas.openxmlformats.org/officeDocument/2006/relationships" xmlns:m="http://schemas.openxmlformats.org/officeDocument/2006/math" xmlns:v="urn:schemas-microsoft-com:vml" xmlns:wp14="http://schemas.microsoft.com/office/word/2010/wordprocessingDrawing" xmlns:wp="http://schemas.openxmlformats.org/drawingml/2006/wordprocessingDrawing" xmlns:w10="urn:schemas-microsoft-com:office:word" xmlns:w="http://schemas.openxmlformats.org/wordprocessingml/2006/main" xmlns:w14="http://schemas.microsoft.com/office/word/2010/wordml" xmlns:w15="http://schemas.microsoft.com/office/word/2012/wordml" xmlns:wpg="http://schemas.microsoft.com/office/word/2010/wordprocessingGroup" xmlns:wpi="http://schemas.microsoft.com/office/word/2010/wordprocessingInk" xmlns:wne="http://schemas.microsoft.com/office/word/2006/wordml" xmlns:wps="http://schemas.microsoft.com/office/word/2010/wordprocessingShape" mc:Ignorable="w14 w15 wp14">
+<w:document xmlns:wpc="http://schemas.microsoft.com/office/word/2010/wordprocessingCanvas" xmlns:mc="http://schemas.openxmlformats.org/markup-compatibility/2006" xmlns:o="urn:schemas-microsoft-com:office:office" xmlns:r="http://schemas.openxmlformats.org/officeDocument/2006/relationships" xmlns:m="http://schemas.openxmlformats.org/officeDocument/2006/math" xmlns:v="urn:schemas-microsoft-com:vml" xmlns:wp14="http://schemas.microsoft.com/office/word/2010/wordprocessingDrawing" xmlns:wp="http://schemas.openxmlformats.org/drawingml/2006/wordprocessingDrawing" xmlns:w10="urn:schemas-microsoft-com:office:word" xmlns:w="http://schemas.openxmlformats.org/wordprocessingml/2006/main" xmlns:w14="http://schemas.microsoft.com/office/word/2010/wordml" xmlns:wpg="http://schemas.microsoft.com/office/word/2010/wordprocessingGroup" xmlns:wpi="http://schemas.microsoft.com/office/word/2010/wordprocessingInk" xmlns:wne="http://schemas.microsoft.com/office/word/2006/wordml" xmlns:wps="http://schemas.microsoft.com/office/word/2010/wordprocessingShape" mc:Ignorable="w14 wp14">
   <w:body>
     <w:p>
       <w:pPr>
@@ -1716,7 +1716,7 @@
           </w:tcPr>
           <w:p>
             <w:r>
-              <w:t xml:space="preserve">Final </w:t>
+              <w:t>Calificación</w:t>
             </w:r>
           </w:p>
         </w:tc>
@@ -1768,6 +1768,72 @@
           <w:p>
             <w:r>
               <w:t>8</w:t>
+            </w:r>
+          </w:p>
+        </w:tc>
+      </w:tr>
+      <w:tr>
+        <w:tc>
+          <w:tcPr>
+            <w:tcW w:w="1809" w:type="dxa"/>
+            <w:tcBorders>
+              <w:top w:val="single" w:sz="4" w:space="0" w:color="auto"/>
+              <w:left w:val="single" w:sz="4" w:space="0" w:color="auto"/>
+              <w:bottom w:val="single" w:sz="4" w:space="0" w:color="auto"/>
+              <w:right w:val="single" w:sz="4" w:space="0" w:color="auto"/>
+            </w:tcBorders>
+          </w:tcPr>
+          <w:p>
+            <w:r>
+              <w:t>Corrección en nombres de CU</w:t>
+            </w:r>
+          </w:p>
+        </w:tc>
+        <w:tc>
+          <w:tcPr>
+            <w:tcW w:w="1418" w:type="dxa"/>
+            <w:tcBorders>
+              <w:top w:val="single" w:sz="4" w:space="0" w:color="auto"/>
+              <w:left w:val="single" w:sz="4" w:space="0" w:color="auto"/>
+              <w:bottom w:val="single" w:sz="4" w:space="0" w:color="auto"/>
+              <w:right w:val="single" w:sz="4" w:space="0" w:color="auto"/>
+            </w:tcBorders>
+          </w:tcPr>
+          <w:p>
+            <w:r>
+              <w:t>24/01/22</w:t>
+            </w:r>
+          </w:p>
+        </w:tc>
+        <w:tc>
+          <w:tcPr>
+            <w:tcW w:w="3714" w:type="dxa"/>
+            <w:tcBorders>
+              <w:top w:val="single" w:sz="4" w:space="0" w:color="auto"/>
+              <w:left w:val="single" w:sz="4" w:space="0" w:color="auto"/>
+              <w:bottom w:val="single" w:sz="4" w:space="0" w:color="auto"/>
+              <w:right w:val="single" w:sz="4" w:space="0" w:color="auto"/>
+            </w:tcBorders>
+          </w:tcPr>
+          <w:p>
+            <w:r>
+              <w:t xml:space="preserve">Se modifican los nombres de los casos de uso, orientándolos más a lo que debe hacer el sistema con un verbo en infinito </w:t>
+            </w:r>
+          </w:p>
+        </w:tc>
+        <w:tc>
+          <w:tcPr>
+            <w:tcW w:w="1553" w:type="dxa"/>
+            <w:tcBorders>
+              <w:top w:val="single" w:sz="4" w:space="0" w:color="auto"/>
+              <w:left w:val="single" w:sz="4" w:space="0" w:color="auto"/>
+              <w:bottom w:val="single" w:sz="4" w:space="0" w:color="auto"/>
+              <w:right w:val="single" w:sz="4" w:space="0" w:color="auto"/>
+            </w:tcBorders>
+          </w:tcPr>
+          <w:p>
+            <w:r>
+              <w:t>9</w:t>
             </w:r>
           </w:p>
         </w:tc>
@@ -1837,7 +1903,7 @@
             <o:lock v:ext="edit" aspectratio="t"/>
           </v:shapetype>
           <v:shape id="_x0000_i1025" type="#_x0000_t75" style="width:446.25pt;height:414.75pt">
-            <v:imagedata r:id="rId6" o:title="ClassDiagram1"/>
+            <v:imagedata r:id="rId7" o:title="ClassDiagram1"/>
           </v:shape>
         </w:pict>
       </w:r>
@@ -1974,7 +2040,13 @@
               <w:rPr>
                 <w:sz w:val="24"/>
               </w:rPr>
-              <w:t>Registrar/ingresar usuario</w:t>
+              <w:t>Validar</w:t>
+            </w:r>
+            <w:r>
+              <w:rPr>
+                <w:sz w:val="24"/>
+              </w:rPr>
+              <w:t xml:space="preserve"> usuario</w:t>
             </w:r>
           </w:p>
         </w:tc>
@@ -2012,7 +2084,7 @@
               <w:rPr>
                 <w:sz w:val="24"/>
               </w:rPr>
-              <w:t>Elegir bebidas, botanas o promociones</w:t>
+              <w:t>Agregar producto a carrito</w:t>
             </w:r>
           </w:p>
         </w:tc>
@@ -2050,7 +2122,7 @@
               <w:rPr>
                 <w:sz w:val="24"/>
               </w:rPr>
-              <w:t>pagar producto</w:t>
+              <w:t>Mostrar opciones de pago</w:t>
             </w:r>
           </w:p>
         </w:tc>
@@ -2088,7 +2160,7 @@
               <w:rPr>
                 <w:sz w:val="24"/>
               </w:rPr>
-              <w:t>Finalizar compra</w:t>
+              <w:t>Agregar productos a lista de compras</w:t>
             </w:r>
           </w:p>
         </w:tc>
@@ -2126,7 +2198,7 @@
               <w:rPr>
                 <w:sz w:val="24"/>
               </w:rPr>
-              <w:t>Calificar un Producto</w:t>
+              <w:t>Agregar calificación a producto</w:t>
             </w:r>
           </w:p>
         </w:tc>
@@ -2164,7 +2236,7 @@
               <w:rPr>
                 <w:sz w:val="24"/>
               </w:rPr>
-              <w:t>Sugerir/Comentar sobre un producto</w:t>
+              <w:t>Agregar comentario a producto</w:t>
             </w:r>
           </w:p>
         </w:tc>
@@ -2202,7 +2274,7 @@
               <w:rPr>
                 <w:sz w:val="24"/>
               </w:rPr>
-              <w:t>Consultar historial de compras</w:t>
+              <w:t>Mostrar lista de compras</w:t>
             </w:r>
           </w:p>
         </w:tc>
@@ -2240,7 +2312,7 @@
               <w:rPr>
                 <w:sz w:val="24"/>
               </w:rPr>
-              <w:t>Consultar Pedidos de clientes</w:t>
+              <w:t>Mostrar lista de pedidos</w:t>
             </w:r>
           </w:p>
         </w:tc>
@@ -2278,7 +2350,7 @@
               <w:rPr>
                 <w:sz w:val="24"/>
               </w:rPr>
-              <w:t>Administrar Productos</w:t>
+              <w:t>Modificar lista de productos</w:t>
             </w:r>
           </w:p>
         </w:tc>
@@ -2307,7 +2379,7 @@
       <w:r>
         <w:rPr>
           <w:noProof/>
-          <w:lang w:eastAsia="es-MX"/>
+          <w:lang w:eastAsia="ja-JP"/>
         </w:rPr>
         <w:drawing>
           <wp:inline distT="0" distB="0" distL="0" distR="0" wp14:anchorId="1AF0EACA" wp14:editId="181CF547">
@@ -2325,7 +2397,7 @@
                     <pic:cNvPicPr/>
                   </pic:nvPicPr>
                   <pic:blipFill rotWithShape="1">
-                    <a:blip r:embed="rId7"/>
+                    <a:blip r:embed="rId8"/>
                     <a:srcRect l="24788" t="12345" r="30453" b="9305"/>
                     <a:stretch/>
                   </pic:blipFill>
@@ -2420,7 +2492,7 @@
       <w:r>
         <w:rPr>
           <w:noProof/>
-          <w:lang w:eastAsia="es-MX"/>
+          <w:lang w:eastAsia="ja-JP"/>
         </w:rPr>
         <w:drawing>
           <wp:inline distT="0" distB="0" distL="0" distR="0" wp14:anchorId="08915D11" wp14:editId="44427F58">
@@ -2440,7 +2512,7 @@
                     </pic:cNvPicPr>
                   </pic:nvPicPr>
                   <pic:blipFill>
-                    <a:blip r:embed="rId8">
+                    <a:blip r:embed="rId9">
                       <a:extLst>
                         <a:ext uri="{28A0092B-C50C-407E-A947-70E740481C1C}">
                           <a14:useLocalDpi xmlns:a14="http://schemas.microsoft.com/office/drawing/2010/main" val="0"/>
@@ -2499,7 +2571,7 @@
       <w:r>
         <w:rPr>
           <w:noProof/>
-          <w:lang w:eastAsia="es-MX"/>
+          <w:lang w:eastAsia="ja-JP"/>
         </w:rPr>
         <w:drawing>
           <wp:inline distT="0" distB="0" distL="0" distR="0" wp14:anchorId="505B3B8E" wp14:editId="25E701F9">
@@ -2517,7 +2589,7 @@
                     <pic:cNvPicPr/>
                   </pic:nvPicPr>
                   <pic:blipFill>
-                    <a:blip r:embed="rId9"/>
+                    <a:blip r:embed="rId10"/>
                     <a:stretch>
                       <a:fillRect/>
                     </a:stretch>
@@ -2666,7 +2738,14 @@
                 <w:rFonts w:ascii="Arial" w:hAnsi="Arial" w:cs="Arial"/>
                 <w:sz w:val="28"/>
               </w:rPr>
-              <w:t xml:space="preserve"> Iniciar sesión</w:t>
+              <w:t xml:space="preserve"> </w:t>
+            </w:r>
+            <w:r>
+              <w:rPr>
+                <w:rFonts w:ascii="Arial" w:hAnsi="Arial" w:cs="Arial"/>
+                <w:sz w:val="28"/>
+              </w:rPr>
+              <w:t>Validar Usuario</w:t>
             </w:r>
           </w:p>
         </w:tc>
@@ -3934,7 +4013,21 @@
                 <w:rFonts w:ascii="Arial" w:hAnsi="Arial" w:cs="Arial"/>
                 <w:sz w:val="28"/>
               </w:rPr>
-              <w:t xml:space="preserve"> Elegir bebidas, botanas o promociones.</w:t>
+              <w:t xml:space="preserve"> </w:t>
+            </w:r>
+            <w:r>
+              <w:rPr>
+                <w:rFonts w:ascii="Arial" w:hAnsi="Arial" w:cs="Arial"/>
+                <w:sz w:val="28"/>
+              </w:rPr>
+              <w:t>Agregar producto a carrito</w:t>
+            </w:r>
+            <w:r>
+              <w:rPr>
+                <w:rFonts w:ascii="Arial" w:hAnsi="Arial" w:cs="Arial"/>
+                <w:sz w:val="28"/>
+              </w:rPr>
+              <w:t>.</w:t>
             </w:r>
           </w:p>
         </w:tc>
@@ -5683,7 +5776,14 @@
                 <w:rFonts w:ascii="Arial" w:hAnsi="Arial" w:cs="Arial"/>
                 <w:sz w:val="28"/>
               </w:rPr>
-              <w:t xml:space="preserve"> Pagar producto</w:t>
+              <w:t xml:space="preserve"> </w:t>
+            </w:r>
+            <w:r>
+              <w:rPr>
+                <w:rFonts w:ascii="Arial" w:hAnsi="Arial" w:cs="Arial"/>
+                <w:sz w:val="28"/>
+              </w:rPr>
+              <w:t>Mostrar opciones de pago</w:t>
             </w:r>
           </w:p>
         </w:tc>
@@ -6522,7 +6622,21 @@
                 <w:rFonts w:ascii="Arial" w:hAnsi="Arial" w:cs="Arial"/>
                 <w:sz w:val="28"/>
               </w:rPr>
-              <w:t xml:space="preserve"> Finalizar compra.</w:t>
+              <w:t xml:space="preserve"> </w:t>
+            </w:r>
+            <w:r>
+              <w:rPr>
+                <w:rFonts w:ascii="Arial" w:hAnsi="Arial" w:cs="Arial"/>
+                <w:sz w:val="28"/>
+              </w:rPr>
+              <w:t>Agregar productos a lista de compras</w:t>
+            </w:r>
+            <w:r>
+              <w:rPr>
+                <w:rFonts w:ascii="Arial" w:hAnsi="Arial" w:cs="Arial"/>
+                <w:sz w:val="28"/>
+              </w:rPr>
+              <w:t>.</w:t>
             </w:r>
           </w:p>
         </w:tc>
@@ -7571,7 +7685,21 @@
                 <w:rFonts w:ascii="Arial" w:hAnsi="Arial" w:cs="Arial"/>
                 <w:sz w:val="28"/>
               </w:rPr>
-              <w:t xml:space="preserve"> Calificar un producto.</w:t>
+              <w:t xml:space="preserve"> </w:t>
+            </w:r>
+            <w:r>
+              <w:rPr>
+                <w:rFonts w:ascii="Arial" w:hAnsi="Arial" w:cs="Arial"/>
+                <w:sz w:val="28"/>
+              </w:rPr>
+              <w:t>Agregar calificación a producto</w:t>
+            </w:r>
+            <w:r>
+              <w:rPr>
+                <w:rFonts w:ascii="Arial" w:hAnsi="Arial" w:cs="Arial"/>
+                <w:sz w:val="28"/>
+              </w:rPr>
+              <w:t>.</w:t>
             </w:r>
           </w:p>
         </w:tc>
@@ -8759,14 +8887,14 @@
                 <w:rFonts w:ascii="Arial" w:hAnsi="Arial" w:cs="Arial"/>
                 <w:sz w:val="28"/>
               </w:rPr>
-              <w:t xml:space="preserve"> C</w:t>
-            </w:r>
-            <w:r>
-              <w:rPr>
-                <w:rFonts w:ascii="Arial" w:hAnsi="Arial" w:cs="Arial"/>
-                <w:sz w:val="28"/>
-              </w:rPr>
-              <w:t>omentar/sugerir sobre un producto</w:t>
+              <w:t xml:space="preserve"> </w:t>
+            </w:r>
+            <w:r>
+              <w:rPr>
+                <w:rFonts w:ascii="Arial" w:hAnsi="Arial" w:cs="Arial"/>
+                <w:sz w:val="28"/>
+              </w:rPr>
+              <w:t>Agregar comentario a producto</w:t>
             </w:r>
             <w:r>
               <w:rPr>
@@ -9817,7 +9945,21 @@
                 <w:rFonts w:ascii="Arial" w:hAnsi="Arial" w:cs="Arial"/>
                 <w:sz w:val="28"/>
               </w:rPr>
-              <w:t xml:space="preserve"> Consultar historial de compras.</w:t>
+              <w:t xml:space="preserve"> </w:t>
+            </w:r>
+            <w:r>
+              <w:rPr>
+                <w:rFonts w:ascii="Arial" w:hAnsi="Arial" w:cs="Arial"/>
+                <w:sz w:val="28"/>
+              </w:rPr>
+              <w:t>Mostrar lista de compras</w:t>
+            </w:r>
+            <w:r>
+              <w:rPr>
+                <w:rFonts w:ascii="Arial" w:hAnsi="Arial" w:cs="Arial"/>
+                <w:sz w:val="28"/>
+              </w:rPr>
+              <w:t>.</w:t>
             </w:r>
           </w:p>
         </w:tc>
@@ -10744,21 +10886,21 @@
                 <w:rFonts w:ascii="Arial" w:hAnsi="Arial" w:cs="Arial"/>
                 <w:sz w:val="28"/>
               </w:rPr>
-              <w:t xml:space="preserve"> C</w:t>
-            </w:r>
-            <w:r>
-              <w:rPr>
-                <w:rFonts w:ascii="Arial" w:hAnsi="Arial" w:cs="Arial"/>
-                <w:sz w:val="28"/>
-              </w:rPr>
-              <w:t xml:space="preserve">onsultar </w:t>
-            </w:r>
-            <w:r>
-              <w:rPr>
-                <w:rFonts w:ascii="Arial" w:hAnsi="Arial" w:cs="Arial"/>
-                <w:sz w:val="28"/>
-              </w:rPr>
-              <w:t>pedidos de clientes.</w:t>
+              <w:t xml:space="preserve"> </w:t>
+            </w:r>
+            <w:r>
+              <w:rPr>
+                <w:rFonts w:ascii="Arial" w:hAnsi="Arial" w:cs="Arial"/>
+                <w:sz w:val="28"/>
+              </w:rPr>
+              <w:t>Mostrar lista de pedidos</w:t>
+            </w:r>
+            <w:r>
+              <w:rPr>
+                <w:rFonts w:ascii="Arial" w:hAnsi="Arial" w:cs="Arial"/>
+                <w:sz w:val="28"/>
+              </w:rPr>
+              <w:t>.</w:t>
             </w:r>
           </w:p>
         </w:tc>
@@ -11740,7 +11882,7 @@
                 <w:rFonts w:ascii="Arial" w:hAnsi="Arial" w:cs="Arial"/>
                 <w:sz w:val="28"/>
               </w:rPr>
-              <w:t>Administrar Productos</w:t>
+              <w:t>Configurar lista de productos</w:t>
             </w:r>
             <w:r>
               <w:rPr>
@@ -13246,7 +13388,7 @@
       <w:r>
         <w:rPr>
           <w:noProof/>
-          <w:lang w:eastAsia="es-MX"/>
+          <w:lang w:eastAsia="ja-JP"/>
         </w:rPr>
         <w:drawing>
           <wp:inline distT="0" distB="0" distL="0" distR="0" wp14:anchorId="4ECDF2B3" wp14:editId="25D5B8BD">
@@ -13266,7 +13408,7 @@
                     </pic:cNvPicPr>
                   </pic:nvPicPr>
                   <pic:blipFill>
-                    <a:blip r:embed="rId10">
+                    <a:blip r:embed="rId11">
                       <a:extLst>
                         <a:ext uri="{28A0092B-C50C-407E-A947-70E740481C1C}">
                           <a14:useLocalDpi xmlns:a14="http://schemas.microsoft.com/office/drawing/2010/main" val="0"/>
@@ -13308,7 +13450,7 @@
         <w:lastRenderedPageBreak/>
         <w:pict w14:anchorId="17810400">
           <v:shape id="_x0000_i1026" type="#_x0000_t75" style="width:446.25pt;height:490.5pt">
-            <v:imagedata r:id="rId11" o:title="Diagrama caso de uso 2 bebidas palomitas"/>
+            <v:imagedata r:id="rId12" o:title="Diagrama caso de uso 2 bebidas palomitas"/>
           </v:shape>
         </w:pict>
       </w:r>
@@ -13335,7 +13477,7 @@
       <w:r>
         <w:rPr>
           <w:noProof/>
-          <w:lang w:eastAsia="es-MX"/>
+          <w:lang w:eastAsia="ja-JP"/>
         </w:rPr>
         <w:lastRenderedPageBreak/>
         <w:drawing>
@@ -13356,7 +13498,7 @@
                     </pic:cNvPicPr>
                   </pic:nvPicPr>
                   <pic:blipFill>
-                    <a:blip r:embed="rId12" cstate="print">
+                    <a:blip r:embed="rId13" cstate="print">
                       <a:extLst>
                         <a:ext uri="{28A0092B-C50C-407E-A947-70E740481C1C}">
                           <a14:useLocalDpi xmlns:a14="http://schemas.microsoft.com/office/drawing/2010/main" val="0"/>
@@ -13412,7 +13554,7 @@
       <w:r>
         <w:rPr>
           <w:noProof/>
-          <w:lang w:eastAsia="es-MX"/>
+          <w:lang w:eastAsia="ja-JP"/>
         </w:rPr>
         <w:lastRenderedPageBreak/>
         <w:drawing>
@@ -13433,7 +13575,7 @@
                     </pic:cNvPicPr>
                   </pic:nvPicPr>
                   <pic:blipFill>
-                    <a:blip r:embed="rId13">
+                    <a:blip r:embed="rId14">
                       <a:extLst>
                         <a:ext uri="{28A0092B-C50C-407E-A947-70E740481C1C}">
                           <a14:useLocalDpi xmlns:a14="http://schemas.microsoft.com/office/drawing/2010/main" val="0"/>
@@ -13472,14 +13614,12 @@
       <w:r>
         <w:t>Diagrama de flujo del caso de uso 4. Calificar producto</w:t>
       </w:r>
-      <w:bookmarkStart w:id="8" w:name="_GoBack"/>
-      <w:bookmarkEnd w:id="8"/>
     </w:p>
     <w:p>
       <w:r>
         <w:rPr>
           <w:noProof/>
-          <w:lang w:eastAsia="es-MX"/>
+          <w:lang w:eastAsia="ja-JP"/>
         </w:rPr>
         <w:lastRenderedPageBreak/>
         <w:drawing>
@@ -13498,7 +13638,7 @@
                     <pic:cNvPicPr/>
                   </pic:nvPicPr>
                   <pic:blipFill>
-                    <a:blip r:embed="rId14"/>
+                    <a:blip r:embed="rId15"/>
                     <a:stretch>
                       <a:fillRect/>
                     </a:stretch>
@@ -13528,11 +13668,11 @@
       <w:pPr>
         <w:pStyle w:val="Ttulo1"/>
       </w:pPr>
-      <w:bookmarkStart w:id="9" w:name="_Toc90040884"/>
+      <w:bookmarkStart w:id="8" w:name="_Toc90040884"/>
       <w:r>
         <w:t>Apéndice A: Interfaces de casos de uso</w:t>
       </w:r>
-      <w:bookmarkEnd w:id="9"/>
+      <w:bookmarkEnd w:id="8"/>
     </w:p>
     <w:p>
       <w:r>
@@ -13566,13 +13706,19 @@
         <w:rPr>
           <w:b/>
         </w:rPr>
-        <w:t>Ven-1 I</w:t>
+        <w:t xml:space="preserve">Ven-1 </w:t>
       </w:r>
       <w:r>
         <w:rPr>
           <w:b/>
         </w:rPr>
-        <w:t xml:space="preserve">ngresar/registrar usuario: </w:t>
+        <w:t>Validar</w:t>
+      </w:r>
+      <w:r>
+        <w:rPr>
+          <w:b/>
+        </w:rPr>
+        <w:t xml:space="preserve"> usuario: </w:t>
       </w:r>
     </w:p>
     <w:p>
@@ -13597,7 +13743,7 @@
       <w:r>
         <w:rPr>
           <w:noProof/>
-          <w:lang w:eastAsia="es-MX"/>
+          <w:lang w:eastAsia="ja-JP"/>
         </w:rPr>
         <w:lastRenderedPageBreak/>
         <w:drawing>
@@ -13616,7 +13762,7 @@
                     <pic:cNvPicPr/>
                   </pic:nvPicPr>
                   <pic:blipFill rotWithShape="1">
-                    <a:blip r:embed="rId15"/>
+                    <a:blip r:embed="rId16"/>
                     <a:srcRect l="23780" t="32326" r="33586" b="9970"/>
                     <a:stretch/>
                   </pic:blipFill>
@@ -13670,7 +13816,7 @@
       <w:r>
         <w:rPr>
           <w:noProof/>
-          <w:lang w:eastAsia="es-MX"/>
+          <w:lang w:eastAsia="ja-JP"/>
         </w:rPr>
         <w:lastRenderedPageBreak/>
         <w:drawing>
@@ -13689,7 +13835,7 @@
                     <pic:cNvPicPr/>
                   </pic:nvPicPr>
                   <pic:blipFill rotWithShape="1">
-                    <a:blip r:embed="rId16"/>
+                    <a:blip r:embed="rId17"/>
                     <a:srcRect l="30235" t="32931" r="34774" b="10272"/>
                     <a:stretch/>
                   </pic:blipFill>
@@ -13734,7 +13880,7 @@
       <w:r>
         <w:rPr>
           <w:noProof/>
-          <w:lang w:eastAsia="es-MX"/>
+          <w:lang w:eastAsia="ja-JP"/>
         </w:rPr>
         <w:drawing>
           <wp:inline distT="0" distB="0" distL="0" distR="0" wp14:anchorId="71202CB1" wp14:editId="6B183691">
@@ -13752,7 +13898,7 @@
                     <pic:cNvPicPr/>
                   </pic:nvPicPr>
                   <pic:blipFill rotWithShape="1">
-                    <a:blip r:embed="rId17"/>
+                    <a:blip r:embed="rId18"/>
                     <a:srcRect l="18684" t="34442" r="35454" b="11178"/>
                     <a:stretch/>
                   </pic:blipFill>
@@ -13801,7 +13947,7 @@
       <w:r>
         <w:rPr>
           <w:noProof/>
-          <w:lang w:eastAsia="es-MX"/>
+          <w:lang w:eastAsia="ja-JP"/>
         </w:rPr>
         <w:drawing>
           <wp:inline distT="0" distB="0" distL="0" distR="0" wp14:anchorId="12536154" wp14:editId="0CE4617C">
@@ -13819,7 +13965,7 @@
                     <pic:cNvPicPr/>
                   </pic:nvPicPr>
                   <pic:blipFill>
-                    <a:blip r:embed="rId18"/>
+                    <a:blip r:embed="rId19"/>
                     <a:stretch>
                       <a:fillRect/>
                     </a:stretch>
@@ -13855,7 +14001,13 @@
         <w:rPr>
           <w:b/>
         </w:rPr>
-        <w:t>Ven-2 Elegir bebidas, botanas o promociones</w:t>
+        <w:t xml:space="preserve">Ven-2 </w:t>
+      </w:r>
+      <w:r>
+        <w:rPr>
+          <w:b/>
+        </w:rPr>
+        <w:t>Agregar producto a carrito</w:t>
       </w:r>
       <w:r>
         <w:rPr>
@@ -13936,7 +14088,7 @@
       <w:r>
         <w:rPr>
           <w:noProof/>
-          <w:lang w:eastAsia="es-MX"/>
+          <w:lang w:eastAsia="ja-JP"/>
         </w:rPr>
         <w:drawing>
           <wp:inline distT="0" distB="0" distL="0" distR="0" wp14:anchorId="769C9F27" wp14:editId="4223FCAF">
@@ -13954,7 +14106,7 @@
                     <pic:cNvPicPr/>
                   </pic:nvPicPr>
                   <pic:blipFill>
-                    <a:blip r:embed="rId19"/>
+                    <a:blip r:embed="rId20"/>
                     <a:stretch>
                       <a:fillRect/>
                     </a:stretch>
@@ -13994,7 +14146,7 @@
       <w:r>
         <w:rPr>
           <w:noProof/>
-          <w:lang w:eastAsia="es-MX"/>
+          <w:lang w:eastAsia="ja-JP"/>
         </w:rPr>
         <w:drawing>
           <wp:inline distT="0" distB="0" distL="0" distR="0" wp14:anchorId="4BE11A24" wp14:editId="3EF7BFE8">
@@ -14012,7 +14164,7 @@
                     <pic:cNvPicPr/>
                   </pic:nvPicPr>
                   <pic:blipFill>
-                    <a:blip r:embed="rId20"/>
+                    <a:blip r:embed="rId21"/>
                     <a:stretch>
                       <a:fillRect/>
                     </a:stretch>
@@ -14069,7 +14221,7 @@
       <w:r>
         <w:rPr>
           <w:noProof/>
-          <w:lang w:eastAsia="es-MX"/>
+          <w:lang w:eastAsia="ja-JP"/>
         </w:rPr>
         <w:drawing>
           <wp:inline distT="0" distB="0" distL="0" distR="0" wp14:anchorId="5BF156F1" wp14:editId="474A65AE">
@@ -14087,7 +14239,7 @@
                     <pic:cNvPicPr/>
                   </pic:nvPicPr>
                   <pic:blipFill>
-                    <a:blip r:embed="rId21"/>
+                    <a:blip r:embed="rId22"/>
                     <a:stretch>
                       <a:fillRect/>
                     </a:stretch>
@@ -14133,7 +14285,7 @@
       <w:r>
         <w:rPr>
           <w:noProof/>
-          <w:lang w:eastAsia="es-MX"/>
+          <w:lang w:eastAsia="ja-JP"/>
         </w:rPr>
         <w:drawing>
           <wp:inline distT="0" distB="0" distL="0" distR="0" wp14:anchorId="28886C45" wp14:editId="64C5FBE0">
@@ -14151,7 +14303,7 @@
                     <pic:cNvPicPr/>
                   </pic:nvPicPr>
                   <pic:blipFill>
-                    <a:blip r:embed="rId22"/>
+                    <a:blip r:embed="rId23"/>
                     <a:stretch>
                       <a:fillRect/>
                     </a:stretch>
@@ -14190,7 +14342,7 @@
       <w:r>
         <w:rPr>
           <w:noProof/>
-          <w:lang w:eastAsia="es-MX"/>
+          <w:lang w:eastAsia="ja-JP"/>
         </w:rPr>
         <w:drawing>
           <wp:inline distT="0" distB="0" distL="0" distR="0" wp14:anchorId="1F12E02E" wp14:editId="4878C4B9">
@@ -14208,7 +14360,7 @@
                     <pic:cNvPicPr/>
                   </pic:nvPicPr>
                   <pic:blipFill>
-                    <a:blip r:embed="rId23"/>
+                    <a:blip r:embed="rId24"/>
                     <a:stretch>
                       <a:fillRect/>
                     </a:stretch>
@@ -14254,7 +14406,7 @@
       <w:r>
         <w:rPr>
           <w:noProof/>
-          <w:lang w:eastAsia="es-MX"/>
+          <w:lang w:eastAsia="ja-JP"/>
         </w:rPr>
         <w:drawing>
           <wp:inline distT="0" distB="0" distL="0" distR="0" wp14:anchorId="591C2F46" wp14:editId="045EEA24">
@@ -14272,7 +14424,7 @@
                     <pic:cNvPicPr/>
                   </pic:nvPicPr>
                   <pic:blipFill>
-                    <a:blip r:embed="rId24"/>
+                    <a:blip r:embed="rId25"/>
                     <a:stretch>
                       <a:fillRect/>
                     </a:stretch>
@@ -14305,7 +14457,7 @@
       <w:r>
         <w:rPr>
           <w:noProof/>
-          <w:lang w:eastAsia="es-MX"/>
+          <w:lang w:eastAsia="ja-JP"/>
         </w:rPr>
         <w:drawing>
           <wp:inline distT="0" distB="0" distL="0" distR="0" wp14:anchorId="011E2828" wp14:editId="30BCC68D">
@@ -14323,7 +14475,7 @@
                     <pic:cNvPicPr/>
                   </pic:nvPicPr>
                   <pic:blipFill rotWithShape="1">
-                    <a:blip r:embed="rId25"/>
+                    <a:blip r:embed="rId26"/>
                     <a:srcRect l="22674" t="28961" r="35338" b="22671"/>
                     <a:stretch/>
                   </pic:blipFill>
@@ -14363,7 +14515,7 @@
       <w:r>
         <w:rPr>
           <w:noProof/>
-          <w:lang w:eastAsia="es-MX"/>
+          <w:lang w:eastAsia="ja-JP"/>
         </w:rPr>
         <w:lastRenderedPageBreak/>
         <w:drawing>
@@ -14382,7 +14534,7 @@
                     <pic:cNvPicPr/>
                   </pic:nvPicPr>
                   <pic:blipFill rotWithShape="1">
-                    <a:blip r:embed="rId26"/>
+                    <a:blip r:embed="rId27"/>
                     <a:srcRect l="23178" t="22989" r="34834" b="22373"/>
                     <a:stretch/>
                   </pic:blipFill>
@@ -14422,7 +14574,7 @@
       <w:r>
         <w:rPr>
           <w:noProof/>
-          <w:lang w:eastAsia="es-MX"/>
+          <w:lang w:eastAsia="ja-JP"/>
         </w:rPr>
         <w:drawing>
           <wp:inline distT="0" distB="0" distL="0" distR="0" wp14:anchorId="44DF73B7" wp14:editId="4079A50C">
@@ -14440,7 +14592,7 @@
                     <pic:cNvPicPr/>
                   </pic:nvPicPr>
                   <pic:blipFill rotWithShape="1">
-                    <a:blip r:embed="rId27"/>
+                    <a:blip r:embed="rId28"/>
                     <a:srcRect l="23346" t="29857" r="35002" b="24761"/>
                     <a:stretch/>
                   </pic:blipFill>
@@ -14506,19 +14658,24 @@
           <w:b/>
           <w:sz w:val="24"/>
         </w:rPr>
-        <w:t>Consultar Pedidos de clientes</w:t>
+        <w:t>Mostrar lista de pedidos:</w:t>
       </w:r>
     </w:p>
     <w:p>
       <w:r>
-        <w:t>En la ventana principal podrá presionar consultar pedidos de clientes si tiene una cuenta de administrador, ahí se mostrará una tabla por cada pedido, donde se tiene toda la información de los artículos que ha pedido y del usuario, así como la hora a la cual se debe entregar el pedido, también podrá ordenarlos o buscarlos por precio, nombre o id del pedido. Al presionar el botón inicial lo llevará a la ventana principal.</w:t>
+        <w:t xml:space="preserve">En la ventana principal podrá presionar consultar pedidos de clientes si tiene una cuenta de administrador, ahí se mostrará una tabla por cada pedido, donde se tiene toda la información de los artículos que ha pedido y del usuario, así </w:t>
+      </w:r>
+      <w:bookmarkStart w:id="9" w:name="_GoBack"/>
+      <w:bookmarkEnd w:id="9"/>
+      <w:r>
+        <w:t>como la hora a la cual se debe entregar el pedido, también podrá ordenarlos o buscarlos por precio, nombre o id del pedido. Al presionar el botón inicial lo llevará a la ventana principal.</w:t>
       </w:r>
     </w:p>
     <w:p>
       <w:r>
         <w:rPr>
           <w:noProof/>
-          <w:lang w:eastAsia="es-MX"/>
+          <w:lang w:eastAsia="ja-JP"/>
         </w:rPr>
         <w:lastRenderedPageBreak/>
         <w:drawing>
@@ -14537,7 +14694,7 @@
                     <pic:cNvPicPr/>
                   </pic:nvPicPr>
                   <pic:blipFill rotWithShape="1">
-                    <a:blip r:embed="rId28"/>
+                    <a:blip r:embed="rId29"/>
                     <a:srcRect l="24120" t="36858" r="33586" b="10272"/>
                     <a:stretch/>
                   </pic:blipFill>
@@ -14574,7 +14731,7 @@
       <w:r>
         <w:rPr>
           <w:noProof/>
-          <w:lang w:eastAsia="es-MX"/>
+          <w:lang w:eastAsia="ja-JP"/>
         </w:rPr>
         <w:drawing>
           <wp:inline distT="0" distB="0" distL="0" distR="0" wp14:anchorId="4139FC24" wp14:editId="3DA0F0B0">
@@ -14592,7 +14749,7 @@
                     <pic:cNvPicPr/>
                   </pic:nvPicPr>
                   <pic:blipFill rotWithShape="1">
-                    <a:blip r:embed="rId29"/>
+                    <a:blip r:embed="rId30"/>
                     <a:srcRect l="26159" t="33837" r="32906" b="20241"/>
                     <a:stretch/>
                   </pic:blipFill>
@@ -14635,7 +14792,7 @@
       <w:r>
         <w:t xml:space="preserve">Se utilizaron como referencia el apartado de bebidas y comidas de </w:t>
       </w:r>
-      <w:hyperlink r:id="rId30" w:history="1">
+      <w:hyperlink r:id="rId31" w:history="1">
         <w:r>
           <w:rPr>
             <w:rStyle w:val="Hipervnculo"/>
@@ -14648,7 +14805,7 @@
       <w:r>
         <w:t xml:space="preserve">Se utilizaron como referencia el apartado de bebidas y comidas de </w:t>
       </w:r>
-      <w:hyperlink r:id="rId31" w:history="1">
+      <w:hyperlink r:id="rId32" w:history="1">
         <w:r>
           <w:rPr>
             <w:rStyle w:val="Hipervnculo"/>
@@ -14668,7 +14825,7 @@
 </file>
 
 <file path=word/numbering.xml><?xml version="1.0" encoding="utf-8"?>
-<w:numbering xmlns:wpc="http://schemas.microsoft.com/office/word/2010/wordprocessingCanvas" xmlns:mc="http://schemas.openxmlformats.org/markup-compatibility/2006" xmlns:o="urn:schemas-microsoft-com:office:office" xmlns:r="http://schemas.openxmlformats.org/officeDocument/2006/relationships" xmlns:m="http://schemas.openxmlformats.org/officeDocument/2006/math" xmlns:v="urn:schemas-microsoft-com:vml" xmlns:wp14="http://schemas.microsoft.com/office/word/2010/wordprocessingDrawing" xmlns:wp="http://schemas.openxmlformats.org/drawingml/2006/wordprocessingDrawing" xmlns:w10="urn:schemas-microsoft-com:office:word" xmlns:w="http://schemas.openxmlformats.org/wordprocessingml/2006/main" xmlns:w14="http://schemas.microsoft.com/office/word/2010/wordml" xmlns:w15="http://schemas.microsoft.com/office/word/2012/wordml" xmlns:wpg="http://schemas.microsoft.com/office/word/2010/wordprocessingGroup" xmlns:wpi="http://schemas.microsoft.com/office/word/2010/wordprocessingInk" xmlns:wne="http://schemas.microsoft.com/office/word/2006/wordml" xmlns:wps="http://schemas.microsoft.com/office/word/2010/wordprocessingShape" mc:Ignorable="w14 w15 wp14">
+<w:numbering xmlns:wpc="http://schemas.microsoft.com/office/word/2010/wordprocessingCanvas" xmlns:mc="http://schemas.openxmlformats.org/markup-compatibility/2006" xmlns:o="urn:schemas-microsoft-com:office:office" xmlns:r="http://schemas.openxmlformats.org/officeDocument/2006/relationships" xmlns:m="http://schemas.openxmlformats.org/officeDocument/2006/math" xmlns:v="urn:schemas-microsoft-com:vml" xmlns:wp14="http://schemas.microsoft.com/office/word/2010/wordprocessingDrawing" xmlns:wp="http://schemas.openxmlformats.org/drawingml/2006/wordprocessingDrawing" xmlns:w10="urn:schemas-microsoft-com:office:word" xmlns:w="http://schemas.openxmlformats.org/wordprocessingml/2006/main" xmlns:w14="http://schemas.microsoft.com/office/word/2010/wordml" xmlns:wpg="http://schemas.microsoft.com/office/word/2010/wordprocessingGroup" xmlns:wpi="http://schemas.microsoft.com/office/word/2010/wordprocessingInk" xmlns:wne="http://schemas.microsoft.com/office/word/2006/wordml" xmlns:wps="http://schemas.microsoft.com/office/word/2010/wordprocessingShape" mc:Ignorable="w14 wp14">
   <w:abstractNum w:abstractNumId="0">
     <w:nsid w:val="020952A5"/>
     <w:multiLevelType w:val="multilevel"/>
@@ -17529,7 +17686,7 @@
 </file>
 
 <file path=word/styles.xml><?xml version="1.0" encoding="utf-8"?>
-<w:styles xmlns:mc="http://schemas.openxmlformats.org/markup-compatibility/2006" xmlns:r="http://schemas.openxmlformats.org/officeDocument/2006/relationships" xmlns:w="http://schemas.openxmlformats.org/wordprocessingml/2006/main" xmlns:w14="http://schemas.microsoft.com/office/word/2010/wordml" xmlns:w15="http://schemas.microsoft.com/office/word/2012/wordml" mc:Ignorable="w14 w15">
+<w:styles xmlns:mc="http://schemas.openxmlformats.org/markup-compatibility/2006" xmlns:r="http://schemas.openxmlformats.org/officeDocument/2006/relationships" xmlns:w="http://schemas.openxmlformats.org/wordprocessingml/2006/main" xmlns:w14="http://schemas.microsoft.com/office/word/2010/wordml" mc:Ignorable="w14">
   <w:docDefaults>
     <w:rPrDefault>
       <w:rPr>
@@ -17546,378 +17703,144 @@
       </w:pPr>
     </w:pPrDefault>
   </w:docDefaults>
-  <w:latentStyles w:defLockedState="0" w:defUIPriority="99" w:defSemiHidden="0" w:defUnhideWhenUsed="0" w:defQFormat="0" w:count="371">
-    <w:lsdException w:name="Normal" w:uiPriority="0" w:qFormat="1"/>
-    <w:lsdException w:name="heading 1" w:uiPriority="9" w:qFormat="1"/>
-    <w:lsdException w:name="heading 2" w:semiHidden="1" w:uiPriority="9" w:unhideWhenUsed="1" w:qFormat="1"/>
-    <w:lsdException w:name="heading 3" w:semiHidden="1" w:uiPriority="9" w:unhideWhenUsed="1" w:qFormat="1"/>
-    <w:lsdException w:name="heading 4" w:semiHidden="1" w:uiPriority="9" w:unhideWhenUsed="1" w:qFormat="1"/>
-    <w:lsdException w:name="heading 5" w:semiHidden="1" w:uiPriority="9" w:unhideWhenUsed="1" w:qFormat="1"/>
-    <w:lsdException w:name="heading 6" w:semiHidden="1" w:uiPriority="9" w:unhideWhenUsed="1" w:qFormat="1"/>
-    <w:lsdException w:name="heading 7" w:semiHidden="1" w:uiPriority="9" w:unhideWhenUsed="1" w:qFormat="1"/>
-    <w:lsdException w:name="heading 8" w:semiHidden="1" w:uiPriority="9" w:unhideWhenUsed="1" w:qFormat="1"/>
-    <w:lsdException w:name="heading 9" w:semiHidden="1" w:uiPriority="9" w:unhideWhenUsed="1" w:qFormat="1"/>
-    <w:lsdException w:name="index 1" w:semiHidden="1" w:unhideWhenUsed="1"/>
-    <w:lsdException w:name="index 2" w:semiHidden="1" w:unhideWhenUsed="1"/>
-    <w:lsdException w:name="index 3" w:semiHidden="1" w:unhideWhenUsed="1"/>
-    <w:lsdException w:name="index 4" w:semiHidden="1" w:unhideWhenUsed="1"/>
-    <w:lsdException w:name="index 5" w:semiHidden="1" w:unhideWhenUsed="1"/>
-    <w:lsdException w:name="index 6" w:semiHidden="1" w:unhideWhenUsed="1"/>
-    <w:lsdException w:name="index 7" w:semiHidden="1" w:unhideWhenUsed="1"/>
-    <w:lsdException w:name="index 8" w:semiHidden="1" w:unhideWhenUsed="1"/>
-    <w:lsdException w:name="index 9" w:semiHidden="1" w:unhideWhenUsed="1"/>
-    <w:lsdException w:name="toc 1" w:semiHidden="1" w:uiPriority="39" w:unhideWhenUsed="1"/>
-    <w:lsdException w:name="toc 2" w:semiHidden="1" w:uiPriority="39" w:unhideWhenUsed="1"/>
-    <w:lsdException w:name="toc 3" w:semiHidden="1" w:uiPriority="39" w:unhideWhenUsed="1"/>
-    <w:lsdException w:name="toc 4" w:semiHidden="1" w:uiPriority="39" w:unhideWhenUsed="1"/>
-    <w:lsdException w:name="toc 5" w:semiHidden="1" w:uiPriority="39" w:unhideWhenUsed="1"/>
-    <w:lsdException w:name="toc 6" w:semiHidden="1" w:uiPriority="39" w:unhideWhenUsed="1"/>
-    <w:lsdException w:name="toc 7" w:semiHidden="1" w:uiPriority="39" w:unhideWhenUsed="1"/>
-    <w:lsdException w:name="toc 8" w:semiHidden="1" w:uiPriority="39" w:unhideWhenUsed="1"/>
-    <w:lsdException w:name="toc 9" w:semiHidden="1" w:uiPriority="39" w:unhideWhenUsed="1"/>
-    <w:lsdException w:name="Normal Indent" w:semiHidden="1" w:unhideWhenUsed="1"/>
-    <w:lsdException w:name="footnote text" w:semiHidden="1" w:unhideWhenUsed="1"/>
-    <w:lsdException w:name="annotation text" w:semiHidden="1" w:unhideWhenUsed="1"/>
-    <w:lsdException w:name="header" w:semiHidden="1" w:unhideWhenUsed="1"/>
-    <w:lsdException w:name="footer" w:semiHidden="1" w:unhideWhenUsed="1"/>
-    <w:lsdException w:name="index heading" w:semiHidden="1" w:unhideWhenUsed="1"/>
-    <w:lsdException w:name="caption" w:semiHidden="1" w:uiPriority="35" w:unhideWhenUsed="1" w:qFormat="1"/>
-    <w:lsdException w:name="table of figures" w:semiHidden="1" w:unhideWhenUsed="1"/>
-    <w:lsdException w:name="envelope address" w:semiHidden="1" w:unhideWhenUsed="1"/>
-    <w:lsdException w:name="envelope return" w:semiHidden="1" w:unhideWhenUsed="1"/>
-    <w:lsdException w:name="footnote reference" w:semiHidden="1" w:unhideWhenUsed="1"/>
-    <w:lsdException w:name="annotation reference" w:semiHidden="1" w:unhideWhenUsed="1"/>
-    <w:lsdException w:name="line number" w:semiHidden="1" w:unhideWhenUsed="1"/>
-    <w:lsdException w:name="page number" w:semiHidden="1" w:unhideWhenUsed="1"/>
-    <w:lsdException w:name="endnote reference" w:semiHidden="1" w:unhideWhenUsed="1"/>
-    <w:lsdException w:name="endnote text" w:semiHidden="1" w:unhideWhenUsed="1"/>
-    <w:lsdException w:name="table of authorities" w:semiHidden="1" w:unhideWhenUsed="1"/>
-    <w:lsdException w:name="macro" w:semiHidden="1" w:unhideWhenUsed="1"/>
-    <w:lsdException w:name="toa heading" w:semiHidden="1" w:unhideWhenUsed="1"/>
-    <w:lsdException w:name="List" w:semiHidden="1" w:unhideWhenUsed="1"/>
-    <w:lsdException w:name="List Bullet" w:semiHidden="1" w:unhideWhenUsed="1"/>
-    <w:lsdException w:name="List Number" w:semiHidden="1" w:unhideWhenUsed="1"/>
-    <w:lsdException w:name="List 2" w:semiHidden="1" w:unhideWhenUsed="1"/>
-    <w:lsdException w:name="List 3" w:semiHidden="1" w:unhideWhenUsed="1"/>
-    <w:lsdException w:name="List 4" w:semiHidden="1" w:unhideWhenUsed="1"/>
-    <w:lsdException w:name="List 5" w:semiHidden="1" w:unhideWhenUsed="1"/>
-    <w:lsdException w:name="List Bullet 2" w:semiHidden="1" w:unhideWhenUsed="1"/>
-    <w:lsdException w:name="List Bullet 3" w:semiHidden="1" w:unhideWhenUsed="1"/>
-    <w:lsdException w:name="List Bullet 4" w:semiHidden="1" w:unhideWhenUsed="1"/>
-    <w:lsdException w:name="List Bullet 5" w:semiHidden="1" w:unhideWhenUsed="1"/>
-    <w:lsdException w:name="List Number 2" w:semiHidden="1" w:unhideWhenUsed="1"/>
-    <w:lsdException w:name="List Number 3" w:semiHidden="1" w:unhideWhenUsed="1"/>
-    <w:lsdException w:name="List Number 4" w:semiHidden="1" w:unhideWhenUsed="1"/>
-    <w:lsdException w:name="List Number 5" w:semiHidden="1" w:unhideWhenUsed="1"/>
-    <w:lsdException w:name="Title" w:uiPriority="10" w:qFormat="1"/>
-    <w:lsdException w:name="Closing" w:semiHidden="1" w:unhideWhenUsed="1"/>
-    <w:lsdException w:name="Signature" w:semiHidden="1" w:unhideWhenUsed="1"/>
-    <w:lsdException w:name="Default Paragraph Font" w:semiHidden="1" w:uiPriority="1" w:unhideWhenUsed="1"/>
-    <w:lsdException w:name="Body Text" w:semiHidden="1" w:unhideWhenUsed="1"/>
-    <w:lsdException w:name="Body Text Indent" w:semiHidden="1" w:unhideWhenUsed="1"/>
-    <w:lsdException w:name="List Continue" w:semiHidden="1" w:unhideWhenUsed="1"/>
-    <w:lsdException w:name="List Continue 2" w:semiHidden="1" w:unhideWhenUsed="1"/>
-    <w:lsdException w:name="List Continue 3" w:semiHidden="1" w:unhideWhenUsed="1"/>
-    <w:lsdException w:name="List Continue 4" w:semiHidden="1" w:unhideWhenUsed="1"/>
-    <w:lsdException w:name="List Continue 5" w:semiHidden="1" w:unhideWhenUsed="1"/>
-    <w:lsdException w:name="Message Header" w:semiHidden="1" w:unhideWhenUsed="1"/>
-    <w:lsdException w:name="Subtitle" w:uiPriority="11" w:qFormat="1"/>
-    <w:lsdException w:name="Salutation" w:semiHidden="1" w:unhideWhenUsed="1"/>
-    <w:lsdException w:name="Date" w:semiHidden="1" w:unhideWhenUsed="1"/>
-    <w:lsdException w:name="Body Text First Indent" w:semiHidden="1" w:unhideWhenUsed="1"/>
-    <w:lsdException w:name="Body Text First Indent 2" w:semiHidden="1" w:unhideWhenUsed="1"/>
-    <w:lsdException w:name="Note Heading" w:semiHidden="1" w:unhideWhenUsed="1"/>
-    <w:lsdException w:name="Body Text 2" w:semiHidden="1" w:unhideWhenUsed="1"/>
-    <w:lsdException w:name="Body Text 3" w:semiHidden="1" w:unhideWhenUsed="1"/>
-    <w:lsdException w:name="Body Text Indent 2" w:semiHidden="1" w:unhideWhenUsed="1"/>
-    <w:lsdException w:name="Body Text Indent 3" w:semiHidden="1" w:unhideWhenUsed="1"/>
-    <w:lsdException w:name="Block Text" w:semiHidden="1" w:unhideWhenUsed="1"/>
-    <w:lsdException w:name="Hyperlink" w:semiHidden="1" w:unhideWhenUsed="1"/>
-    <w:lsdException w:name="FollowedHyperlink" w:semiHidden="1" w:unhideWhenUsed="1"/>
-    <w:lsdException w:name="Strong" w:uiPriority="22" w:qFormat="1"/>
-    <w:lsdException w:name="Emphasis" w:uiPriority="20" w:qFormat="1"/>
-    <w:lsdException w:name="Document Map" w:semiHidden="1" w:unhideWhenUsed="1"/>
-    <w:lsdException w:name="Plain Text" w:semiHidden="1" w:unhideWhenUsed="1"/>
-    <w:lsdException w:name="E-mail Signature" w:semiHidden="1" w:unhideWhenUsed="1"/>
-    <w:lsdException w:name="HTML Top of Form" w:semiHidden="1" w:unhideWhenUsed="1"/>
-    <w:lsdException w:name="HTML Bottom of Form" w:semiHidden="1" w:unhideWhenUsed="1"/>
-    <w:lsdException w:name="Normal (Web)" w:semiHidden="1" w:unhideWhenUsed="1"/>
-    <w:lsdException w:name="HTML Acronym" w:semiHidden="1" w:unhideWhenUsed="1"/>
-    <w:lsdException w:name="HTML Address" w:semiHidden="1" w:unhideWhenUsed="1"/>
-    <w:lsdException w:name="HTML Cite" w:semiHidden="1" w:unhideWhenUsed="1"/>
-    <w:lsdException w:name="HTML Code" w:semiHidden="1" w:unhideWhenUsed="1"/>
-    <w:lsdException w:name="HTML Definition" w:semiHidden="1" w:unhideWhenUsed="1"/>
-    <w:lsdException w:name="HTML Keyboard" w:semiHidden="1" w:unhideWhenUsed="1"/>
-    <w:lsdException w:name="HTML Preformatted" w:semiHidden="1" w:unhideWhenUsed="1"/>
-    <w:lsdException w:name="HTML Sample" w:semiHidden="1" w:unhideWhenUsed="1"/>
-    <w:lsdException w:name="HTML Typewriter" w:semiHidden="1" w:unhideWhenUsed="1"/>
-    <w:lsdException w:name="HTML Variable" w:semiHidden="1" w:unhideWhenUsed="1"/>
-    <w:lsdException w:name="Normal Table" w:semiHidden="1" w:unhideWhenUsed="1"/>
-    <w:lsdException w:name="annotation subject" w:semiHidden="1" w:unhideWhenUsed="1"/>
-    <w:lsdException w:name="No List" w:semiHidden="1" w:unhideWhenUsed="1"/>
-    <w:lsdException w:name="Outline List 1" w:semiHidden="1" w:unhideWhenUsed="1"/>
-    <w:lsdException w:name="Outline List 2" w:semiHidden="1" w:unhideWhenUsed="1"/>
-    <w:lsdException w:name="Outline List 3" w:semiHidden="1" w:unhideWhenUsed="1"/>
-    <w:lsdException w:name="Table Simple 1" w:semiHidden="1" w:unhideWhenUsed="1"/>
-    <w:lsdException w:name="Table Simple 2" w:semiHidden="1" w:unhideWhenUsed="1"/>
-    <w:lsdException w:name="Table Simple 3" w:semiHidden="1" w:unhideWhenUsed="1"/>
-    <w:lsdException w:name="Table Classic 1" w:semiHidden="1" w:unhideWhenUsed="1"/>
-    <w:lsdException w:name="Table Classic 2" w:semiHidden="1" w:unhideWhenUsed="1"/>
-    <w:lsdException w:name="Table Classic 3" w:semiHidden="1" w:unhideWhenUsed="1"/>
-    <w:lsdException w:name="Table Classic 4" w:semiHidden="1" w:unhideWhenUsed="1"/>
-    <w:lsdException w:name="Table Colorful 1" w:semiHidden="1" w:unhideWhenUsed="1"/>
-    <w:lsdException w:name="Table Colorful 2" w:semiHidden="1" w:unhideWhenUsed="1"/>
-    <w:lsdException w:name="Table Colorful 3" w:semiHidden="1" w:unhideWhenUsed="1"/>
-    <w:lsdException w:name="Table Columns 1" w:semiHidden="1" w:unhideWhenUsed="1"/>
-    <w:lsdException w:name="Table Columns 2" w:semiHidden="1" w:unhideWhenUsed="1"/>
-    <w:lsdException w:name="Table Columns 3" w:semiHidden="1" w:unhideWhenUsed="1"/>
-    <w:lsdException w:name="Table Columns 4" w:semiHidden="1" w:unhideWhenUsed="1"/>
-    <w:lsdException w:name="Table Columns 5" w:semiHidden="1" w:unhideWhenUsed="1"/>
-    <w:lsdException w:name="Table Grid 1" w:semiHidden="1" w:unhideWhenUsed="1"/>
-    <w:lsdException w:name="Table Grid 2" w:semiHidden="1" w:unhideWhenUsed="1"/>
-    <w:lsdException w:name="Table Grid 3" w:semiHidden="1" w:unhideWhenUsed="1"/>
-    <w:lsdException w:name="Table Grid 4" w:semiHidden="1" w:unhideWhenUsed="1"/>
-    <w:lsdException w:name="Table Grid 5" w:semiHidden="1" w:unhideWhenUsed="1"/>
-    <w:lsdException w:name="Table Grid 6" w:semiHidden="1" w:unhideWhenUsed="1"/>
-    <w:lsdException w:name="Table Grid 7" w:semiHidden="1" w:unhideWhenUsed="1"/>
-    <w:lsdException w:name="Table Grid 8" w:semiHidden="1" w:unhideWhenUsed="1"/>
-    <w:lsdException w:name="Table List 1" w:semiHidden="1" w:unhideWhenUsed="1"/>
-    <w:lsdException w:name="Table List 2" w:semiHidden="1" w:unhideWhenUsed="1"/>
-    <w:lsdException w:name="Table List 3" w:semiHidden="1" w:unhideWhenUsed="1"/>
-    <w:lsdException w:name="Table List 4" w:semiHidden="1" w:unhideWhenUsed="1"/>
-    <w:lsdException w:name="Table List 5" w:semiHidden="1" w:unhideWhenUsed="1"/>
-    <w:lsdException w:name="Table List 6" w:semiHidden="1" w:unhideWhenUsed="1"/>
-    <w:lsdException w:name="Table List 7" w:semiHidden="1" w:unhideWhenUsed="1"/>
-    <w:lsdException w:name="Table List 8" w:semiHidden="1" w:unhideWhenUsed="1"/>
-    <w:lsdException w:name="Table 3D effects 1" w:semiHidden="1" w:unhideWhenUsed="1"/>
-    <w:lsdException w:name="Table 3D effects 2" w:semiHidden="1" w:unhideWhenUsed="1"/>
-    <w:lsdException w:name="Table 3D effects 3" w:semiHidden="1" w:unhideWhenUsed="1"/>
-    <w:lsdException w:name="Table Contemporary" w:semiHidden="1" w:unhideWhenUsed="1"/>
-    <w:lsdException w:name="Table Elegant" w:semiHidden="1" w:unhideWhenUsed="1"/>
-    <w:lsdException w:name="Table Professional" w:semiHidden="1" w:unhideWhenUsed="1"/>
-    <w:lsdException w:name="Table Subtle 1" w:semiHidden="1" w:unhideWhenUsed="1"/>
-    <w:lsdException w:name="Table Subtle 2" w:semiHidden="1" w:unhideWhenUsed="1"/>
-    <w:lsdException w:name="Table Web 1" w:semiHidden="1" w:unhideWhenUsed="1"/>
-    <w:lsdException w:name="Table Web 2" w:semiHidden="1" w:unhideWhenUsed="1"/>
-    <w:lsdException w:name="Table Web 3" w:semiHidden="1" w:unhideWhenUsed="1"/>
-    <w:lsdException w:name="Balloon Text" w:semiHidden="1" w:unhideWhenUsed="1"/>
-    <w:lsdException w:name="Table Grid" w:uiPriority="39"/>
-    <w:lsdException w:name="Table Theme" w:semiHidden="1" w:unhideWhenUsed="1"/>
-    <w:lsdException w:name="Placeholder Text" w:semiHidden="1"/>
-    <w:lsdException w:name="No Spacing" w:uiPriority="1" w:qFormat="1"/>
-    <w:lsdException w:name="Light Shading" w:uiPriority="60"/>
-    <w:lsdException w:name="Light List" w:uiPriority="61"/>
-    <w:lsdException w:name="Light Grid" w:uiPriority="62"/>
-    <w:lsdException w:name="Medium Shading 1" w:uiPriority="63"/>
-    <w:lsdException w:name="Medium Shading 2" w:uiPriority="64"/>
-    <w:lsdException w:name="Medium List 1" w:uiPriority="65"/>
-    <w:lsdException w:name="Medium List 2" w:uiPriority="66"/>
-    <w:lsdException w:name="Medium Grid 1" w:uiPriority="67"/>
-    <w:lsdException w:name="Medium Grid 2" w:uiPriority="68"/>
-    <w:lsdException w:name="Medium Grid 3" w:uiPriority="69"/>
-    <w:lsdException w:name="Dark List" w:uiPriority="70"/>
-    <w:lsdException w:name="Colorful Shading" w:uiPriority="71"/>
-    <w:lsdException w:name="Colorful List" w:uiPriority="72"/>
-    <w:lsdException w:name="Colorful Grid" w:uiPriority="73"/>
-    <w:lsdException w:name="Light Shading Accent 1" w:uiPriority="60"/>
-    <w:lsdException w:name="Light List Accent 1" w:uiPriority="61"/>
-    <w:lsdException w:name="Light Grid Accent 1" w:uiPriority="62"/>
-    <w:lsdException w:name="Medium Shading 1 Accent 1" w:uiPriority="63"/>
-    <w:lsdException w:name="Medium Shading 2 Accent 1" w:uiPriority="64"/>
-    <w:lsdException w:name="Medium List 1 Accent 1" w:uiPriority="65"/>
-    <w:lsdException w:name="Revision" w:semiHidden="1"/>
-    <w:lsdException w:name="List Paragraph" w:uiPriority="34" w:qFormat="1"/>
-    <w:lsdException w:name="Quote" w:uiPriority="29" w:qFormat="1"/>
-    <w:lsdException w:name="Intense Quote" w:uiPriority="30" w:qFormat="1"/>
-    <w:lsdException w:name="Medium List 2 Accent 1" w:uiPriority="66"/>
-    <w:lsdException w:name="Medium Grid 1 Accent 1" w:uiPriority="67"/>
-    <w:lsdException w:name="Medium Grid 2 Accent 1" w:uiPriority="68"/>
-    <w:lsdException w:name="Medium Grid 3 Accent 1" w:uiPriority="69"/>
-    <w:lsdException w:name="Dark List Accent 1" w:uiPriority="70"/>
-    <w:lsdException w:name="Colorful Shading Accent 1" w:uiPriority="71"/>
-    <w:lsdException w:name="Colorful List Accent 1" w:uiPriority="72"/>
-    <w:lsdException w:name="Colorful Grid Accent 1" w:uiPriority="73"/>
-    <w:lsdException w:name="Light Shading Accent 2" w:uiPriority="60"/>
-    <w:lsdException w:name="Light List Accent 2" w:uiPriority="61"/>
-    <w:lsdException w:name="Light Grid Accent 2" w:uiPriority="62"/>
-    <w:lsdException w:name="Medium Shading 1 Accent 2" w:uiPriority="63"/>
-    <w:lsdException w:name="Medium Shading 2 Accent 2" w:uiPriority="64"/>
-    <w:lsdException w:name="Medium List 1 Accent 2" w:uiPriority="65"/>
-    <w:lsdException w:name="Medium List 2 Accent 2" w:uiPriority="66"/>
-    <w:lsdException w:name="Medium Grid 1 Accent 2" w:uiPriority="67"/>
-    <w:lsdException w:name="Medium Grid 2 Accent 2" w:uiPriority="68"/>
-    <w:lsdException w:name="Medium Grid 3 Accent 2" w:uiPriority="69"/>
-    <w:lsdException w:name="Dark List Accent 2" w:uiPriority="70"/>
-    <w:lsdException w:name="Colorful Shading Accent 2" w:uiPriority="71"/>
-    <w:lsdException w:name="Colorful List Accent 2" w:uiPriority="72"/>
-    <w:lsdException w:name="Colorful Grid Accent 2" w:uiPriority="73"/>
-    <w:lsdException w:name="Light Shading Accent 3" w:uiPriority="60"/>
-    <w:lsdException w:name="Light List Accent 3" w:uiPriority="61"/>
-    <w:lsdException w:name="Light Grid Accent 3" w:uiPriority="62"/>
-    <w:lsdException w:name="Medium Shading 1 Accent 3" w:uiPriority="63"/>
-    <w:lsdException w:name="Medium Shading 2 Accent 3" w:uiPriority="64"/>
-    <w:lsdException w:name="Medium List 1 Accent 3" w:uiPriority="65"/>
-    <w:lsdException w:name="Medium List 2 Accent 3" w:uiPriority="66"/>
-    <w:lsdException w:name="Medium Grid 1 Accent 3" w:uiPriority="67"/>
-    <w:lsdException w:name="Medium Grid 2 Accent 3" w:uiPriority="68"/>
-    <w:lsdException w:name="Medium Grid 3 Accent 3" w:uiPriority="69"/>
-    <w:lsdException w:name="Dark List Accent 3" w:uiPriority="70"/>
-    <w:lsdException w:name="Colorful Shading Accent 3" w:uiPriority="71"/>
-    <w:lsdException w:name="Colorful List Accent 3" w:uiPriority="72"/>
-    <w:lsdException w:name="Colorful Grid Accent 3" w:uiPriority="73"/>
-    <w:lsdException w:name="Light Shading Accent 4" w:uiPriority="60"/>
-    <w:lsdException w:name="Light List Accent 4" w:uiPriority="61"/>
-    <w:lsdException w:name="Light Grid Accent 4" w:uiPriority="62"/>
-    <w:lsdException w:name="Medium Shading 1 Accent 4" w:uiPriority="63"/>
-    <w:lsdException w:name="Medium Shading 2 Accent 4" w:uiPriority="64"/>
-    <w:lsdException w:name="Medium List 1 Accent 4" w:uiPriority="65"/>
-    <w:lsdException w:name="Medium List 2 Accent 4" w:uiPriority="66"/>
-    <w:lsdException w:name="Medium Grid 1 Accent 4" w:uiPriority="67"/>
-    <w:lsdException w:name="Medium Grid 2 Accent 4" w:uiPriority="68"/>
-    <w:lsdException w:name="Medium Grid 3 Accent 4" w:uiPriority="69"/>
-    <w:lsdException w:name="Dark List Accent 4" w:uiPriority="70"/>
-    <w:lsdException w:name="Colorful Shading Accent 4" w:uiPriority="71"/>
-    <w:lsdException w:name="Colorful List Accent 4" w:uiPriority="72"/>
-    <w:lsdException w:name="Colorful Grid Accent 4" w:uiPriority="73"/>
-    <w:lsdException w:name="Light Shading Accent 5" w:uiPriority="60"/>
-    <w:lsdException w:name="Light List Accent 5" w:uiPriority="61"/>
-    <w:lsdException w:name="Light Grid Accent 5" w:uiPriority="62"/>
-    <w:lsdException w:name="Medium Shading 1 Accent 5" w:uiPriority="63"/>
-    <w:lsdException w:name="Medium Shading 2 Accent 5" w:uiPriority="64"/>
-    <w:lsdException w:name="Medium List 1 Accent 5" w:uiPriority="65"/>
-    <w:lsdException w:name="Medium List 2 Accent 5" w:uiPriority="66"/>
-    <w:lsdException w:name="Medium Grid 1 Accent 5" w:uiPriority="67"/>
-    <w:lsdException w:name="Medium Grid 2 Accent 5" w:uiPriority="68"/>
-    <w:lsdException w:name="Medium Grid 3 Accent 5" w:uiPriority="69"/>
-    <w:lsdException w:name="Dark List Accent 5" w:uiPriority="70"/>
-    <w:lsdException w:name="Colorful Shading Accent 5" w:uiPriority="71"/>
-    <w:lsdException w:name="Colorful List Accent 5" w:uiPriority="72"/>
-    <w:lsdException w:name="Colorful Grid Accent 5" w:uiPriority="73"/>
-    <w:lsdException w:name="Light Shading Accent 6" w:uiPriority="60"/>
-    <w:lsdException w:name="Light List Accent 6" w:uiPriority="61"/>
-    <w:lsdException w:name="Light Grid Accent 6" w:uiPriority="62"/>
-    <w:lsdException w:name="Medium Shading 1 Accent 6" w:uiPriority="63"/>
-    <w:lsdException w:name="Medium Shading 2 Accent 6" w:uiPriority="64"/>
-    <w:lsdException w:name="Medium List 1 Accent 6" w:uiPriority="65"/>
-    <w:lsdException w:name="Medium List 2 Accent 6" w:uiPriority="66"/>
-    <w:lsdException w:name="Medium Grid 1 Accent 6" w:uiPriority="67"/>
-    <w:lsdException w:name="Medium Grid 2 Accent 6" w:uiPriority="68"/>
-    <w:lsdException w:name="Medium Grid 3 Accent 6" w:uiPriority="69"/>
-    <w:lsdException w:name="Dark List Accent 6" w:uiPriority="70"/>
-    <w:lsdException w:name="Colorful Shading Accent 6" w:uiPriority="71"/>
-    <w:lsdException w:name="Colorful List Accent 6" w:uiPriority="72"/>
-    <w:lsdException w:name="Colorful Grid Accent 6" w:uiPriority="73"/>
-    <w:lsdException w:name="Subtle Emphasis" w:uiPriority="19" w:qFormat="1"/>
-    <w:lsdException w:name="Intense Emphasis" w:uiPriority="21" w:qFormat="1"/>
-    <w:lsdException w:name="Subtle Reference" w:uiPriority="31" w:qFormat="1"/>
-    <w:lsdException w:name="Intense Reference" w:uiPriority="32" w:qFormat="1"/>
-    <w:lsdException w:name="Book Title" w:uiPriority="33" w:qFormat="1"/>
-    <w:lsdException w:name="Bibliography" w:semiHidden="1" w:uiPriority="37" w:unhideWhenUsed="1"/>
-    <w:lsdException w:name="TOC Heading" w:semiHidden="1" w:uiPriority="39" w:unhideWhenUsed="1" w:qFormat="1"/>
-    <w:lsdException w:name="Plain Table 1" w:uiPriority="41"/>
-    <w:lsdException w:name="Plain Table 2" w:uiPriority="42"/>
-    <w:lsdException w:name="Plain Table 3" w:uiPriority="43"/>
-    <w:lsdException w:name="Plain Table 4" w:uiPriority="44"/>
-    <w:lsdException w:name="Plain Table 5" w:uiPriority="45"/>
-    <w:lsdException w:name="Grid Table Light" w:uiPriority="40"/>
-    <w:lsdException w:name="Grid Table 1 Light" w:uiPriority="46"/>
-    <w:lsdException w:name="Grid Table 2" w:uiPriority="47"/>
-    <w:lsdException w:name="Grid Table 3" w:uiPriority="48"/>
-    <w:lsdException w:name="Grid Table 4" w:uiPriority="49"/>
-    <w:lsdException w:name="Grid Table 5 Dark" w:uiPriority="50"/>
-    <w:lsdException w:name="Grid Table 6 Colorful" w:uiPriority="51"/>
-    <w:lsdException w:name="Grid Table 7 Colorful" w:uiPriority="52"/>
-    <w:lsdException w:name="Grid Table 1 Light Accent 1" w:uiPriority="46"/>
-    <w:lsdException w:name="Grid Table 2 Accent 1" w:uiPriority="47"/>
-    <w:lsdException w:name="Grid Table 3 Accent 1" w:uiPriority="48"/>
-    <w:lsdException w:name="Grid Table 4 Accent 1" w:uiPriority="49"/>
-    <w:lsdException w:name="Grid Table 5 Dark Accent 1" w:uiPriority="50"/>
-    <w:lsdException w:name="Grid Table 6 Colorful Accent 1" w:uiPriority="51"/>
-    <w:lsdException w:name="Grid Table 7 Colorful Accent 1" w:uiPriority="52"/>
-    <w:lsdException w:name="Grid Table 1 Light Accent 2" w:uiPriority="46"/>
-    <w:lsdException w:name="Grid Table 2 Accent 2" w:uiPriority="47"/>
-    <w:lsdException w:name="Grid Table 3 Accent 2" w:uiPriority="48"/>
-    <w:lsdException w:name="Grid Table 4 Accent 2" w:uiPriority="49"/>
-    <w:lsdException w:name="Grid Table 5 Dark Accent 2" w:uiPriority="50"/>
-    <w:lsdException w:name="Grid Table 6 Colorful Accent 2" w:uiPriority="51"/>
-    <w:lsdException w:name="Grid Table 7 Colorful Accent 2" w:uiPriority="52"/>
-    <w:lsdException w:name="Grid Table 1 Light Accent 3" w:uiPriority="46"/>
-    <w:lsdException w:name="Grid Table 2 Accent 3" w:uiPriority="47"/>
-    <w:lsdException w:name="Grid Table 3 Accent 3" w:uiPriority="48"/>
-    <w:lsdException w:name="Grid Table 4 Accent 3" w:uiPriority="49"/>
-    <w:lsdException w:name="Grid Table 5 Dark Accent 3" w:uiPriority="50"/>
-    <w:lsdException w:name="Grid Table 6 Colorful Accent 3" w:uiPriority="51"/>
-    <w:lsdException w:name="Grid Table 7 Colorful Accent 3" w:uiPriority="52"/>
-    <w:lsdException w:name="Grid Table 1 Light Accent 4" w:uiPriority="46"/>
-    <w:lsdException w:name="Grid Table 2 Accent 4" w:uiPriority="47"/>
-    <w:lsdException w:name="Grid Table 3 Accent 4" w:uiPriority="48"/>
-    <w:lsdException w:name="Grid Table 4 Accent 4" w:uiPriority="49"/>
-    <w:lsdException w:name="Grid Table 5 Dark Accent 4" w:uiPriority="50"/>
-    <w:lsdException w:name="Grid Table 6 Colorful Accent 4" w:uiPriority="51"/>
-    <w:lsdException w:name="Grid Table 7 Colorful Accent 4" w:uiPriority="52"/>
-    <w:lsdException w:name="Grid Table 1 Light Accent 5" w:uiPriority="46"/>
-    <w:lsdException w:name="Grid Table 2 Accent 5" w:uiPriority="47"/>
-    <w:lsdException w:name="Grid Table 3 Accent 5" w:uiPriority="48"/>
-    <w:lsdException w:name="Grid Table 4 Accent 5" w:uiPriority="49"/>
-    <w:lsdException w:name="Grid Table 5 Dark Accent 5" w:uiPriority="50"/>
-    <w:lsdException w:name="Grid Table 6 Colorful Accent 5" w:uiPriority="51"/>
-    <w:lsdException w:name="Grid Table 7 Colorful Accent 5" w:uiPriority="52"/>
-    <w:lsdException w:name="Grid Table 1 Light Accent 6" w:uiPriority="46"/>
-    <w:lsdException w:name="Grid Table 2 Accent 6" w:uiPriority="47"/>
-    <w:lsdException w:name="Grid Table 3 Accent 6" w:uiPriority="48"/>
-    <w:lsdException w:name="Grid Table 4 Accent 6" w:uiPriority="49"/>
-    <w:lsdException w:name="Grid Table 5 Dark Accent 6" w:uiPriority="50"/>
-    <w:lsdException w:name="Grid Table 6 Colorful Accent 6" w:uiPriority="51"/>
-    <w:lsdException w:name="Grid Table 7 Colorful Accent 6" w:uiPriority="52"/>
-    <w:lsdException w:name="List Table 1 Light" w:uiPriority="46"/>
-    <w:lsdException w:name="List Table 2" w:uiPriority="47"/>
-    <w:lsdException w:name="List Table 3" w:uiPriority="48"/>
-    <w:lsdException w:name="List Table 4" w:uiPriority="49"/>
-    <w:lsdException w:name="List Table 5 Dark" w:uiPriority="50"/>
-    <w:lsdException w:name="List Table 6 Colorful" w:uiPriority="51"/>
-    <w:lsdException w:name="List Table 7 Colorful" w:uiPriority="52"/>
-    <w:lsdException w:name="List Table 1 Light Accent 1" w:uiPriority="46"/>
-    <w:lsdException w:name="List Table 2 Accent 1" w:uiPriority="47"/>
-    <w:lsdException w:name="List Table 3 Accent 1" w:uiPriority="48"/>
-    <w:lsdException w:name="List Table 4 Accent 1" w:uiPriority="49"/>
-    <w:lsdException w:name="List Table 5 Dark Accent 1" w:uiPriority="50"/>
-    <w:lsdException w:name="List Table 6 Colorful Accent 1" w:uiPriority="51"/>
-    <w:lsdException w:name="List Table 7 Colorful Accent 1" w:uiPriority="52"/>
-    <w:lsdException w:name="List Table 1 Light Accent 2" w:uiPriority="46"/>
-    <w:lsdException w:name="List Table 2 Accent 2" w:uiPriority="47"/>
-    <w:lsdException w:name="List Table 3 Accent 2" w:uiPriority="48"/>
-    <w:lsdException w:name="List Table 4 Accent 2" w:uiPriority="49"/>
-    <w:lsdException w:name="List Table 5 Dark Accent 2" w:uiPriority="50"/>
-    <w:lsdException w:name="List Table 6 Colorful Accent 2" w:uiPriority="51"/>
-    <w:lsdException w:name="List Table 7 Colorful Accent 2" w:uiPriority="52"/>
-    <w:lsdException w:name="List Table 1 Light Accent 3" w:uiPriority="46"/>
-    <w:lsdException w:name="List Table 2 Accent 3" w:uiPriority="47"/>
-    <w:lsdException w:name="List Table 3 Accent 3" w:uiPriority="48"/>
-    <w:lsdException w:name="List Table 4 Accent 3" w:uiPriority="49"/>
-    <w:lsdException w:name="List Table 5 Dark Accent 3" w:uiPriority="50"/>
-    <w:lsdException w:name="List Table 6 Colorful Accent 3" w:uiPriority="51"/>
-    <w:lsdException w:name="List Table 7 Colorful Accent 3" w:uiPriority="52"/>
-    <w:lsdException w:name="List Table 1 Light Accent 4" w:uiPriority="46"/>
-    <w:lsdException w:name="List Table 2 Accent 4" w:uiPriority="47"/>
-    <w:lsdException w:name="List Table 3 Accent 4" w:uiPriority="48"/>
-    <w:lsdException w:name="List Table 4 Accent 4" w:uiPriority="49"/>
-    <w:lsdException w:name="List Table 5 Dark Accent 4" w:uiPriority="50"/>
-    <w:lsdException w:name="List Table 6 Colorful Accent 4" w:uiPriority="51"/>
-    <w:lsdException w:name="List Table 7 Colorful Accent 4" w:uiPriority="52"/>
-    <w:lsdException w:name="List Table 1 Light Accent 5" w:uiPriority="46"/>
-    <w:lsdException w:name="List Table 2 Accent 5" w:uiPriority="47"/>
-    <w:lsdException w:name="List Table 3 Accent 5" w:uiPriority="48"/>
-    <w:lsdException w:name="List Table 4 Accent 5" w:uiPriority="49"/>
-    <w:lsdException w:name="List Table 5 Dark Accent 5" w:uiPriority="50"/>
-    <w:lsdException w:name="List Table 6 Colorful Accent 5" w:uiPriority="51"/>
-    <w:lsdException w:name="List Table 7 Colorful Accent 5" w:uiPriority="52"/>
-    <w:lsdException w:name="List Table 1 Light Accent 6" w:uiPriority="46"/>
-    <w:lsdException w:name="List Table 2 Accent 6" w:uiPriority="47"/>
-    <w:lsdException w:name="List Table 3 Accent 6" w:uiPriority="48"/>
-    <w:lsdException w:name="List Table 4 Accent 6" w:uiPriority="49"/>
-    <w:lsdException w:name="List Table 5 Dark Accent 6" w:uiPriority="50"/>
-    <w:lsdException w:name="List Table 6 Colorful Accent 6" w:uiPriority="51"/>
-    <w:lsdException w:name="List Table 7 Colorful Accent 6" w:uiPriority="52"/>
+  <w:latentStyles w:defLockedState="0" w:defUIPriority="99" w:defSemiHidden="1" w:defUnhideWhenUsed="1" w:defQFormat="0" w:count="267">
+    <w:lsdException w:name="Normal" w:semiHidden="0" w:uiPriority="0" w:unhideWhenUsed="0" w:qFormat="1"/>
+    <w:lsdException w:name="heading 1" w:semiHidden="0" w:uiPriority="9" w:unhideWhenUsed="0" w:qFormat="1"/>
+    <w:lsdException w:name="heading 2" w:uiPriority="9" w:qFormat="1"/>
+    <w:lsdException w:name="heading 3" w:uiPriority="9" w:qFormat="1"/>
+    <w:lsdException w:name="heading 4" w:uiPriority="9" w:qFormat="1"/>
+    <w:lsdException w:name="heading 5" w:uiPriority="9" w:qFormat="1"/>
+    <w:lsdException w:name="heading 6" w:uiPriority="9" w:qFormat="1"/>
+    <w:lsdException w:name="heading 7" w:uiPriority="9" w:qFormat="1"/>
+    <w:lsdException w:name="heading 8" w:uiPriority="9" w:qFormat="1"/>
+    <w:lsdException w:name="heading 9" w:uiPriority="9" w:qFormat="1"/>
+    <w:lsdException w:name="toc 1" w:uiPriority="39"/>
+    <w:lsdException w:name="toc 2" w:uiPriority="39"/>
+    <w:lsdException w:name="toc 3" w:uiPriority="39"/>
+    <w:lsdException w:name="toc 4" w:uiPriority="39"/>
+    <w:lsdException w:name="toc 5" w:uiPriority="39"/>
+    <w:lsdException w:name="toc 6" w:uiPriority="39"/>
+    <w:lsdException w:name="toc 7" w:uiPriority="39"/>
+    <w:lsdException w:name="toc 8" w:uiPriority="39"/>
+    <w:lsdException w:name="toc 9" w:uiPriority="39"/>
+    <w:lsdException w:name="caption" w:uiPriority="35" w:qFormat="1"/>
+    <w:lsdException w:name="Title" w:semiHidden="0" w:uiPriority="10" w:unhideWhenUsed="0" w:qFormat="1"/>
+    <w:lsdException w:name="Default Paragraph Font" w:uiPriority="1"/>
+    <w:lsdException w:name="Subtitle" w:semiHidden="0" w:uiPriority="11" w:unhideWhenUsed="0" w:qFormat="1"/>
+    <w:lsdException w:name="Strong" w:semiHidden="0" w:uiPriority="22" w:unhideWhenUsed="0" w:qFormat="1"/>
+    <w:lsdException w:name="Emphasis" w:semiHidden="0" w:uiPriority="20" w:unhideWhenUsed="0" w:qFormat="1"/>
+    <w:lsdException w:name="Table Grid" w:semiHidden="0" w:uiPriority="39" w:unhideWhenUsed="0"/>
+    <w:lsdException w:name="Placeholder Text" w:unhideWhenUsed="0"/>
+    <w:lsdException w:name="No Spacing" w:semiHidden="0" w:uiPriority="1" w:unhideWhenUsed="0" w:qFormat="1"/>
+    <w:lsdException w:name="Light Shading" w:semiHidden="0" w:uiPriority="60" w:unhideWhenUsed="0"/>
+    <w:lsdException w:name="Light List" w:semiHidden="0" w:uiPriority="61" w:unhideWhenUsed="0"/>
+    <w:lsdException w:name="Light Grid" w:semiHidden="0" w:uiPriority="62" w:unhideWhenUsed="0"/>
+    <w:lsdException w:name="Medium Shading 1" w:semiHidden="0" w:uiPriority="63" w:unhideWhenUsed="0"/>
+    <w:lsdException w:name="Medium Shading 2" w:semiHidden="0" w:uiPriority="64" w:unhideWhenUsed="0"/>
+    <w:lsdException w:name="Medium List 1" w:semiHidden="0" w:uiPriority="65" w:unhideWhenUsed="0"/>
+    <w:lsdException w:name="Medium List 2" w:semiHidden="0" w:uiPriority="66" w:unhideWhenUsed="0"/>
+    <w:lsdException w:name="Medium Grid 1" w:semiHidden="0" w:uiPriority="67" w:unhideWhenUsed="0"/>
+    <w:lsdException w:name="Medium Grid 2" w:semiHidden="0" w:uiPriority="68" w:unhideWhenUsed="0"/>
+    <w:lsdException w:name="Medium Grid 3" w:semiHidden="0" w:uiPriority="69" w:unhideWhenUsed="0"/>
+    <w:lsdException w:name="Dark List" w:semiHidden="0" w:uiPriority="70" w:unhideWhenUsed="0"/>
+    <w:lsdException w:name="Colorful Shading" w:semiHidden="0" w:uiPriority="71" w:unhideWhenUsed="0"/>
+    <w:lsdException w:name="Colorful List" w:semiHidden="0" w:uiPriority="72" w:unhideWhenUsed="0"/>
+    <w:lsdException w:name="Colorful Grid" w:semiHidden="0" w:uiPriority="73" w:unhideWhenUsed="0"/>
+    <w:lsdException w:name="Light Shading Accent 1" w:semiHidden="0" w:uiPriority="60" w:unhideWhenUsed="0"/>
+    <w:lsdException w:name="Light List Accent 1" w:semiHidden="0" w:uiPriority="61" w:unhideWhenUsed="0"/>
+    <w:lsdException w:name="Light Grid Accent 1" w:semiHidden="0" w:uiPriority="62" w:unhideWhenUsed="0"/>
+    <w:lsdException w:name="Medium Shading 1 Accent 1" w:semiHidden="0" w:uiPriority="63" w:unhideWhenUsed="0"/>
+    <w:lsdException w:name="Medium Shading 2 Accent 1" w:semiHidden="0" w:uiPriority="64" w:unhideWhenUsed="0"/>
+    <w:lsdException w:name="Medium List 1 Accent 1" w:semiHidden="0" w:uiPriority="65" w:unhideWhenUsed="0"/>
+    <w:lsdException w:name="Revision" w:unhideWhenUsed="0"/>
+    <w:lsdException w:name="List Paragraph" w:semiHidden="0" w:uiPriority="34" w:unhideWhenUsed="0" w:qFormat="1"/>
+    <w:lsdException w:name="Quote" w:semiHidden="0" w:uiPriority="29" w:unhideWhenUsed="0" w:qFormat="1"/>
+    <w:lsdException w:name="Intense Quote" w:semiHidden="0" w:uiPriority="30" w:unhideWhenUsed="0" w:qFormat="1"/>
+    <w:lsdException w:name="Medium List 2 Accent 1" w:semiHidden="0" w:uiPriority="66" w:unhideWhenUsed="0"/>
+    <w:lsdException w:name="Medium Grid 1 Accent 1" w:semiHidden="0" w:uiPriority="67" w:unhideWhenUsed="0"/>
+    <w:lsdException w:name="Medium Grid 2 Accent 1" w:semiHidden="0" w:uiPriority="68" w:unhideWhenUsed="0"/>
+    <w:lsdException w:name="Medium Grid 3 Accent 1" w:semiHidden="0" w:uiPriority="69" w:unhideWhenUsed="0"/>
+    <w:lsdException w:name="Dark List Accent 1" w:semiHidden="0" w:uiPriority="70" w:unhideWhenUsed="0"/>
+    <w:lsdException w:name="Colorful Shading Accent 1" w:semiHidden="0" w:uiPriority="71" w:unhideWhenUsed="0"/>
+    <w:lsdException w:name="Colorful List Accent 1" w:semiHidden="0" w:uiPriority="72" w:unhideWhenUsed="0"/>
+    <w:lsdException w:name="Colorful Grid Accent 1" w:semiHidden="0" w:uiPriority="73" w:unhideWhenUsed="0"/>
+    <w:lsdException w:name="Light Shading Accent 2" w:semiHidden="0" w:uiPriority="60" w:unhideWhenUsed="0"/>
+    <w:lsdException w:name="Light List Accent 2" w:semiHidden="0" w:uiPriority="61" w:unhideWhenUsed="0"/>
+    <w:lsdException w:name="Light Grid Accent 2" w:semiHidden="0" w:uiPriority="62" w:unhideWhenUsed="0"/>
+    <w:lsdException w:name="Medium Shading 1 Accent 2" w:semiHidden="0" w:uiPriority="63" w:unhideWhenUsed="0"/>
+    <w:lsdException w:name="Medium Shading 2 Accent 2" w:semiHidden="0" w:uiPriority="64" w:unhideWhenUsed="0"/>
+    <w:lsdException w:name="Medium List 1 Accent 2" w:semiHidden="0" w:uiPriority="65" w:unhideWhenUsed="0"/>
+    <w:lsdException w:name="Medium List 2 Accent 2" w:semiHidden="0" w:uiPriority="66" w:unhideWhenUsed="0"/>
+    <w:lsdException w:name="Medium Grid 1 Accent 2" w:semiHidden="0" w:uiPriority="67" w:unhideWhenUsed="0"/>
+    <w:lsdException w:name="Medium Grid 2 Accent 2" w:semiHidden="0" w:uiPriority="68" w:unhideWhenUsed="0"/>
+    <w:lsdException w:name="Medium Grid 3 Accent 2" w:semiHidden="0" w:uiPriority="69" w:unhideWhenUsed="0"/>
+    <w:lsdException w:name="Dark List Accent 2" w:semiHidden="0" w:uiPriority="70" w:unhideWhenUsed="0"/>
+    <w:lsdException w:name="Colorful Shading Accent 2" w:semiHidden="0" w:uiPriority="71" w:unhideWhenUsed="0"/>
+    <w:lsdException w:name="Colorful List Accent 2" w:semiHidden="0" w:uiPriority="72" w:unhideWhenUsed="0"/>
+    <w:lsdException w:name="Colorful Grid Accent 2" w:semiHidden="0" w:uiPriority="73" w:unhideWhenUsed="0"/>
+    <w:lsdException w:name="Light Shading Accent 3" w:semiHidden="0" w:uiPriority="60" w:unhideWhenUsed="0"/>
+    <w:lsdException w:name="Light List Accent 3" w:semiHidden="0" w:uiPriority="61" w:unhideWhenUsed="0"/>
+    <w:lsdException w:name="Light Grid Accent 3" w:semiHidden="0" w:uiPriority="62" w:unhideWhenUsed="0"/>
+    <w:lsdException w:name="Medium Shading 1 Accent 3" w:semiHidden="0" w:uiPriority="63" w:unhideWhenUsed="0"/>
+    <w:lsdException w:name="Medium Shading 2 Accent 3" w:semiHidden="0" w:uiPriority="64" w:unhideWhenUsed="0"/>
+    <w:lsdException w:name="Medium List 1 Accent 3" w:semiHidden="0" w:uiPriority="65" w:unhideWhenUsed="0"/>
+    <w:lsdException w:name="Medium List 2 Accent 3" w:semiHidden="0" w:uiPriority="66" w:unhideWhenUsed="0"/>
+    <w:lsdException w:name="Medium Grid 1 Accent 3" w:semiHidden="0" w:uiPriority="67" w:unhideWhenUsed="0"/>
+    <w:lsdException w:name="Medium Grid 2 Accent 3" w:semiHidden="0" w:uiPriority="68" w:unhideWhenUsed="0"/>
+    <w:lsdException w:name="Medium Grid 3 Accent 3" w:semiHidden="0" w:uiPriority="69" w:unhideWhenUsed="0"/>
+    <w:lsdException w:name="Dark List Accent 3" w:semiHidden="0" w:uiPriority="70" w:unhideWhenUsed="0"/>
+    <w:lsdException w:name="Colorful Shading Accent 3" w:semiHidden="0" w:uiPriority="71" w:unhideWhenUsed="0"/>
+    <w:lsdException w:name="Colorful List Accent 3" w:semiHidden="0" w:uiPriority="72" w:unhideWhenUsed="0"/>
+    <w:lsdException w:name="Colorful Grid Accent 3" w:semiHidden="0" w:uiPriority="73" w:unhideWhenUsed="0"/>
+    <w:lsdException w:name="Light Shading Accent 4" w:semiHidden="0" w:uiPriority="60" w:unhideWhenUsed="0"/>
+    <w:lsdException w:name="Light List Accent 4" w:semiHidden="0" w:uiPriority="61" w:unhideWhenUsed="0"/>
+    <w:lsdException w:name="Light Grid Accent 4" w:semiHidden="0" w:uiPriority="62" w:unhideWhenUsed="0"/>
+    <w:lsdException w:name="Medium Shading 1 Accent 4" w:semiHidden="0" w:uiPriority="63" w:unhideWhenUsed="0"/>
+    <w:lsdException w:name="Medium Shading 2 Accent 4" w:semiHidden="0" w:uiPriority="64" w:unhideWhenUsed="0"/>
+    <w:lsdException w:name="Medium List 1 Accent 4" w:semiHidden="0" w:uiPriority="65" w:unhideWhenUsed="0"/>
+    <w:lsdException w:name="Medium List 2 Accent 4" w:semiHidden="0" w:uiPriority="66" w:unhideWhenUsed="0"/>
+    <w:lsdException w:name="Medium Grid 1 Accent 4" w:semiHidden="0" w:uiPriority="67" w:unhideWhenUsed="0"/>
+    <w:lsdException w:name="Medium Grid 2 Accent 4" w:semiHidden="0" w:uiPriority="68" w:unhideWhenUsed="0"/>
+    <w:lsdException w:name="Medium Grid 3 Accent 4" w:semiHidden="0" w:uiPriority="69" w:unhideWhenUsed="0"/>
+    <w:lsdException w:name="Dark List Accent 4" w:semiHidden="0" w:uiPriority="70" w:unhideWhenUsed="0"/>
+    <w:lsdException w:name="Colorful Shading Accent 4" w:semiHidden="0" w:uiPriority="71" w:unhideWhenUsed="0"/>
+    <w:lsdException w:name="Colorful List Accent 4" w:semiHidden="0" w:uiPriority="72" w:unhideWhenUsed="0"/>
+    <w:lsdException w:name="Colorful Grid Accent 4" w:semiHidden="0" w:uiPriority="73" w:unhideWhenUsed="0"/>
+    <w:lsdException w:name="Light Shading Accent 5" w:semiHidden="0" w:uiPriority="60" w:unhideWhenUsed="0"/>
+    <w:lsdException w:name="Light List Accent 5" w:semiHidden="0" w:uiPriority="61" w:unhideWhenUsed="0"/>
+    <w:lsdException w:name="Light Grid Accent 5" w:semiHidden="0" w:uiPriority="62" w:unhideWhenUsed="0"/>
+    <w:lsdException w:name="Medium Shading 1 Accent 5" w:semiHidden="0" w:uiPriority="63" w:unhideWhenUsed="0"/>
+    <w:lsdException w:name="Medium Shading 2 Accent 5" w:semiHidden="0" w:uiPriority="64" w:unhideWhenUsed="0"/>
+    <w:lsdException w:name="Medium List 1 Accent 5" w:semiHidden="0" w:uiPriority="65" w:unhideWhenUsed="0"/>
+    <w:lsdException w:name="Medium List 2 Accent 5" w:semiHidden="0" w:uiPriority="66" w:unhideWhenUsed="0"/>
+    <w:lsdException w:name="Medium Grid 1 Accent 5" w:semiHidden="0" w:uiPriority="67" w:unhideWhenUsed="0"/>
+    <w:lsdException w:name="Medium Grid 2 Accent 5" w:semiHidden="0" w:uiPriority="68" w:unhideWhenUsed="0"/>
+    <w:lsdException w:name="Medium Grid 3 Accent 5" w:semiHidden="0" w:uiPriority="69" w:unhideWhenUsed="0"/>
+    <w:lsdException w:name="Dark List Accent 5" w:semiHidden="0" w:uiPriority="70" w:unhideWhenUsed="0"/>
+    <w:lsdException w:name="Colorful Shading Accent 5" w:semiHidden="0" w:uiPriority="71" w:unhideWhenUsed="0"/>
+    <w:lsdException w:name="Colorful List Accent 5" w:semiHidden="0" w:uiPriority="72" w:unhideWhenUsed="0"/>
+    <w:lsdException w:name="Colorful Grid Accent 5" w:semiHidden="0" w:uiPriority="73" w:unhideWhenUsed="0"/>
+    <w:lsdException w:name="Light Shading Accent 6" w:semiHidden="0" w:uiPriority="60" w:unhideWhenUsed="0"/>
+    <w:lsdException w:name="Light List Accent 6" w:semiHidden="0" w:uiPriority="61" w:unhideWhenUsed="0"/>
+    <w:lsdException w:name="Light Grid Accent 6" w:semiHidden="0" w:uiPriority="62" w:unhideWhenUsed="0"/>
+    <w:lsdException w:name="Medium Shading 1 Accent 6" w:semiHidden="0" w:uiPriority="63" w:unhideWhenUsed="0"/>
+    <w:lsdException w:name="Medium Shading 2 Accent 6" w:semiHidden="0" w:uiPriority="64" w:unhideWhenUsed="0"/>
+    <w:lsdException w:name="Medium List 1 Accent 6" w:semiHidden="0" w:uiPriority="65" w:unhideWhenUsed="0"/>
+    <w:lsdException w:name="Medium List 2 Accent 6" w:semiHidden="0" w:uiPriority="66" w:unhideWhenUsed="0"/>
+    <w:lsdException w:name="Medium Grid 1 Accent 6" w:semiHidden="0" w:uiPriority="67" w:unhideWhenUsed="0"/>
+    <w:lsdException w:name="Medium Grid 2 Accent 6" w:semiHidden="0" w:uiPriority="68" w:unhideWhenUsed="0"/>
+    <w:lsdException w:name="Medium Grid 3 Accent 6" w:semiHidden="0" w:uiPriority="69" w:unhideWhenUsed="0"/>
+    <w:lsdException w:name="Dark List Accent 6" w:semiHidden="0" w:uiPriority="70" w:unhideWhenUsed="0"/>
+    <w:lsdException w:name="Colorful Shading Accent 6" w:semiHidden="0" w:uiPriority="71" w:unhideWhenUsed="0"/>
+    <w:lsdException w:name="Colorful List Accent 6" w:semiHidden="0" w:uiPriority="72" w:unhideWhenUsed="0"/>
+    <w:lsdException w:name="Colorful Grid Accent 6" w:semiHidden="0" w:uiPriority="73" w:unhideWhenUsed="0"/>
+    <w:lsdException w:name="Subtle Emphasis" w:semiHidden="0" w:uiPriority="19" w:unhideWhenUsed="0" w:qFormat="1"/>
+    <w:lsdException w:name="Intense Emphasis" w:semiHidden="0" w:uiPriority="21" w:unhideWhenUsed="0" w:qFormat="1"/>
+    <w:lsdException w:name="Subtle Reference" w:semiHidden="0" w:uiPriority="31" w:unhideWhenUsed="0" w:qFormat="1"/>
+    <w:lsdException w:name="Intense Reference" w:semiHidden="0" w:uiPriority="32" w:unhideWhenUsed="0" w:qFormat="1"/>
+    <w:lsdException w:name="Book Title" w:semiHidden="0" w:uiPriority="33" w:unhideWhenUsed="0" w:qFormat="1"/>
+    <w:lsdException w:name="Bibliography" w:uiPriority="37"/>
+    <w:lsdException w:name="TOC Heading" w:uiPriority="39" w:qFormat="1"/>
   </w:latentStyles>
   <w:style w:type="paragraph" w:default="1" w:styleId="Normal">
     <w:name w:val="Normal"/>
@@ -18002,7 +17925,6 @@
       <w:spacing w:after="0" w:line="240" w:lineRule="auto"/>
     </w:pPr>
     <w:tblPr>
-      <w:tblInd w:w="0" w:type="dxa"/>
       <w:tblBorders>
         <w:top w:val="single" w:sz="4" w:space="0" w:color="auto"/>
         <w:left w:val="single" w:sz="4" w:space="0" w:color="auto"/>
@@ -18011,12 +17933,6 @@
         <w:insideH w:val="single" w:sz="4" w:space="0" w:color="auto"/>
         <w:insideV w:val="single" w:sz="4" w:space="0" w:color="auto"/>
       </w:tblBorders>
-      <w:tblCellMar>
-        <w:top w:w="0" w:type="dxa"/>
-        <w:left w:w="108" w:type="dxa"/>
-        <w:bottom w:w="0" w:type="dxa"/>
-        <w:right w:w="108" w:type="dxa"/>
-      </w:tblCellMar>
     </w:tblPr>
   </w:style>
   <w:style w:type="paragraph" w:styleId="Prrafodelista">
@@ -18030,11 +17946,11 @@
       <w:contextualSpacing/>
     </w:pPr>
   </w:style>
-  <w:style w:type="paragraph" w:styleId="Puesto">
+  <w:style w:type="paragraph" w:styleId="Ttulo">
     <w:name w:val="Title"/>
     <w:basedOn w:val="Normal"/>
     <w:next w:val="Normal"/>
-    <w:link w:val="PuestoCar"/>
+    <w:link w:val="TtuloCar"/>
     <w:uiPriority w:val="10"/>
     <w:qFormat/>
     <w:rsid w:val="00DD455B"/>
@@ -18050,10 +17966,10 @@
       <w:szCs w:val="56"/>
     </w:rPr>
   </w:style>
-  <w:style w:type="character" w:customStyle="1" w:styleId="PuestoCar">
-    <w:name w:val="Puesto Car"/>
+  <w:style w:type="character" w:customStyle="1" w:styleId="TtuloCar">
+    <w:name w:val="Título Car"/>
     <w:basedOn w:val="Fuentedeprrafopredeter"/>
-    <w:link w:val="Puesto"/>
+    <w:link w:val="Ttulo"/>
     <w:uiPriority w:val="10"/>
     <w:rsid w:val="00DD455B"/>
     <w:rPr>
@@ -18153,7 +18069,6 @@
     <w:tblPr>
       <w:tblStyleRowBandSize w:val="1"/>
       <w:tblStyleColBandSize w:val="1"/>
-      <w:tblInd w:w="0" w:type="dxa"/>
       <w:tblBorders>
         <w:top w:val="single" w:sz="4" w:space="0" w:color="BDD6EE" w:themeColor="accent5" w:themeTint="66"/>
         <w:left w:val="single" w:sz="4" w:space="0" w:color="BDD6EE" w:themeColor="accent5" w:themeTint="66"/>
@@ -18162,12 +18077,6 @@
         <w:insideH w:val="single" w:sz="4" w:space="0" w:color="BDD6EE" w:themeColor="accent5" w:themeTint="66"/>
         <w:insideV w:val="single" w:sz="4" w:space="0" w:color="BDD6EE" w:themeColor="accent5" w:themeTint="66"/>
       </w:tblBorders>
-      <w:tblCellMar>
-        <w:top w:w="0" w:type="dxa"/>
-        <w:left w:w="108" w:type="dxa"/>
-        <w:bottom w:w="0" w:type="dxa"/>
-        <w:right w:w="108" w:type="dxa"/>
-      </w:tblCellMar>
     </w:tblPr>
     <w:tblStylePr w:type="firstRow">
       <w:rPr>
@@ -18217,7 +18126,6 @@
     <w:tblPr>
       <w:tblStyleRowBandSize w:val="1"/>
       <w:tblStyleColBandSize w:val="1"/>
-      <w:tblInd w:w="0" w:type="dxa"/>
       <w:tblBorders>
         <w:top w:val="single" w:sz="4" w:space="0" w:color="C5E0B3" w:themeColor="accent6" w:themeTint="66"/>
         <w:left w:val="single" w:sz="4" w:space="0" w:color="C5E0B3" w:themeColor="accent6" w:themeTint="66"/>
@@ -18226,12 +18134,6 @@
         <w:insideH w:val="single" w:sz="4" w:space="0" w:color="C5E0B3" w:themeColor="accent6" w:themeTint="66"/>
         <w:insideV w:val="single" w:sz="4" w:space="0" w:color="C5E0B3" w:themeColor="accent6" w:themeTint="66"/>
       </w:tblBorders>
-      <w:tblCellMar>
-        <w:top w:w="0" w:type="dxa"/>
-        <w:left w:w="108" w:type="dxa"/>
-        <w:bottom w:w="0" w:type="dxa"/>
-        <w:right w:w="108" w:type="dxa"/>
-      </w:tblCellMar>
     </w:tblPr>
     <w:tblStylePr w:type="firstRow">
       <w:rPr>
@@ -18316,7 +18218,6 @@
     <w:tblPr>
       <w:tblStyleRowBandSize w:val="1"/>
       <w:tblStyleColBandSize w:val="1"/>
-      <w:tblInd w:w="0" w:type="dxa"/>
       <w:tblBorders>
         <w:top w:val="single" w:sz="8" w:space="0" w:color="FFC000" w:themeColor="accent4"/>
         <w:left w:val="single" w:sz="8" w:space="0" w:color="FFC000" w:themeColor="accent4"/>
@@ -18325,12 +18226,654 @@
         <w:insideH w:val="single" w:sz="8" w:space="0" w:color="FFC000" w:themeColor="accent4"/>
         <w:insideV w:val="single" w:sz="8" w:space="0" w:color="FFC000" w:themeColor="accent4"/>
       </w:tblBorders>
+    </w:tblPr>
+    <w:tblStylePr w:type="firstRow">
+      <w:pPr>
+        <w:spacing w:before="0" w:after="0" w:line="240" w:lineRule="auto"/>
+      </w:pPr>
+      <w:rPr>
+        <w:rFonts w:asciiTheme="majorHAnsi" w:eastAsiaTheme="majorEastAsia" w:hAnsiTheme="majorHAnsi" w:cstheme="majorBidi"/>
+        <w:b/>
+        <w:bCs/>
+      </w:rPr>
+      <w:tblPr/>
+      <w:tcPr>
+        <w:tcBorders>
+          <w:top w:val="single" w:sz="8" w:space="0" w:color="FFC000" w:themeColor="accent4"/>
+          <w:left w:val="single" w:sz="8" w:space="0" w:color="FFC000" w:themeColor="accent4"/>
+          <w:bottom w:val="single" w:sz="18" w:space="0" w:color="FFC000" w:themeColor="accent4"/>
+          <w:right w:val="single" w:sz="8" w:space="0" w:color="FFC000" w:themeColor="accent4"/>
+          <w:insideH w:val="nil"/>
+          <w:insideV w:val="single" w:sz="8" w:space="0" w:color="FFC000" w:themeColor="accent4"/>
+        </w:tcBorders>
+      </w:tcPr>
+    </w:tblStylePr>
+    <w:tblStylePr w:type="lastRow">
+      <w:pPr>
+        <w:spacing w:before="0" w:after="0" w:line="240" w:lineRule="auto"/>
+      </w:pPr>
+      <w:rPr>
+        <w:rFonts w:asciiTheme="majorHAnsi" w:eastAsiaTheme="majorEastAsia" w:hAnsiTheme="majorHAnsi" w:cstheme="majorBidi"/>
+        <w:b/>
+        <w:bCs/>
+      </w:rPr>
+      <w:tblPr/>
+      <w:tcPr>
+        <w:tcBorders>
+          <w:top w:val="double" w:sz="6" w:space="0" w:color="FFC000" w:themeColor="accent4"/>
+          <w:left w:val="single" w:sz="8" w:space="0" w:color="FFC000" w:themeColor="accent4"/>
+          <w:bottom w:val="single" w:sz="8" w:space="0" w:color="FFC000" w:themeColor="accent4"/>
+          <w:right w:val="single" w:sz="8" w:space="0" w:color="FFC000" w:themeColor="accent4"/>
+          <w:insideH w:val="nil"/>
+          <w:insideV w:val="single" w:sz="8" w:space="0" w:color="FFC000" w:themeColor="accent4"/>
+        </w:tcBorders>
+      </w:tcPr>
+    </w:tblStylePr>
+    <w:tblStylePr w:type="firstCol">
+      <w:rPr>
+        <w:rFonts w:asciiTheme="majorHAnsi" w:eastAsiaTheme="majorEastAsia" w:hAnsiTheme="majorHAnsi" w:cstheme="majorBidi"/>
+        <w:b/>
+        <w:bCs/>
+      </w:rPr>
+    </w:tblStylePr>
+    <w:tblStylePr w:type="lastCol">
+      <w:rPr>
+        <w:rFonts w:asciiTheme="majorHAnsi" w:eastAsiaTheme="majorEastAsia" w:hAnsiTheme="majorHAnsi" w:cstheme="majorBidi"/>
+        <w:b/>
+        <w:bCs/>
+      </w:rPr>
+      <w:tblPr/>
+      <w:tcPr>
+        <w:tcBorders>
+          <w:top w:val="single" w:sz="8" w:space="0" w:color="FFC000" w:themeColor="accent4"/>
+          <w:left w:val="single" w:sz="8" w:space="0" w:color="FFC000" w:themeColor="accent4"/>
+          <w:bottom w:val="single" w:sz="8" w:space="0" w:color="FFC000" w:themeColor="accent4"/>
+          <w:right w:val="single" w:sz="8" w:space="0" w:color="FFC000" w:themeColor="accent4"/>
+        </w:tcBorders>
+      </w:tcPr>
+    </w:tblStylePr>
+    <w:tblStylePr w:type="band1Vert">
+      <w:tblPr/>
+      <w:tcPr>
+        <w:tcBorders>
+          <w:top w:val="single" w:sz="8" w:space="0" w:color="FFC000" w:themeColor="accent4"/>
+          <w:left w:val="single" w:sz="8" w:space="0" w:color="FFC000" w:themeColor="accent4"/>
+          <w:bottom w:val="single" w:sz="8" w:space="0" w:color="FFC000" w:themeColor="accent4"/>
+          <w:right w:val="single" w:sz="8" w:space="0" w:color="FFC000" w:themeColor="accent4"/>
+        </w:tcBorders>
+        <w:shd w:val="clear" w:color="auto" w:fill="FFEFC0" w:themeFill="accent4" w:themeFillTint="3F"/>
+      </w:tcPr>
+    </w:tblStylePr>
+    <w:tblStylePr w:type="band1Horz">
+      <w:tblPr/>
+      <w:tcPr>
+        <w:tcBorders>
+          <w:top w:val="single" w:sz="8" w:space="0" w:color="FFC000" w:themeColor="accent4"/>
+          <w:left w:val="single" w:sz="8" w:space="0" w:color="FFC000" w:themeColor="accent4"/>
+          <w:bottom w:val="single" w:sz="8" w:space="0" w:color="FFC000" w:themeColor="accent4"/>
+          <w:right w:val="single" w:sz="8" w:space="0" w:color="FFC000" w:themeColor="accent4"/>
+          <w:insideV w:val="single" w:sz="8" w:space="0" w:color="FFC000" w:themeColor="accent4"/>
+        </w:tcBorders>
+        <w:shd w:val="clear" w:color="auto" w:fill="FFEFC0" w:themeFill="accent4" w:themeFillTint="3F"/>
+      </w:tcPr>
+    </w:tblStylePr>
+    <w:tblStylePr w:type="band2Horz">
+      <w:tblPr/>
+      <w:tcPr>
+        <w:tcBorders>
+          <w:top w:val="single" w:sz="8" w:space="0" w:color="FFC000" w:themeColor="accent4"/>
+          <w:left w:val="single" w:sz="8" w:space="0" w:color="FFC000" w:themeColor="accent4"/>
+          <w:bottom w:val="single" w:sz="8" w:space="0" w:color="FFC000" w:themeColor="accent4"/>
+          <w:right w:val="single" w:sz="8" w:space="0" w:color="FFC000" w:themeColor="accent4"/>
+          <w:insideV w:val="single" w:sz="8" w:space="0" w:color="FFC000" w:themeColor="accent4"/>
+        </w:tcBorders>
+      </w:tcPr>
+    </w:tblStylePr>
+  </w:style>
+</w:styles>
+</file>
+
+<file path=word/stylesWithEffects.xml><?xml version="1.0" encoding="utf-8"?>
+<w:styles xmlns:wpc="http://schemas.microsoft.com/office/word/2010/wordprocessingCanvas" xmlns:mc="http://schemas.openxmlformats.org/markup-compatibility/2006" xmlns:o="urn:schemas-microsoft-com:office:office" xmlns:r="http://schemas.openxmlformats.org/officeDocument/2006/relationships" xmlns:m="http://schemas.openxmlformats.org/officeDocument/2006/math" xmlns:v="urn:schemas-microsoft-com:vml" xmlns:wp14="http://schemas.microsoft.com/office/word/2010/wordprocessingDrawing" xmlns:wp="http://schemas.openxmlformats.org/drawingml/2006/wordprocessingDrawing" xmlns:w10="urn:schemas-microsoft-com:office:word" xmlns:w="http://schemas.openxmlformats.org/wordprocessingml/2006/main" xmlns:w14="http://schemas.microsoft.com/office/word/2010/wordml" xmlns:wpg="http://schemas.microsoft.com/office/word/2010/wordprocessingGroup" xmlns:wpi="http://schemas.microsoft.com/office/word/2010/wordprocessingInk" xmlns:wne="http://schemas.microsoft.com/office/word/2006/wordml" xmlns:wps="http://schemas.microsoft.com/office/word/2010/wordprocessingShape" mc:Ignorable="w14 wp14">
+  <w:docDefaults>
+    <w:rPrDefault>
+      <w:rPr>
+        <w:rFonts w:ascii="Arial" w:eastAsiaTheme="minorHAnsi" w:hAnsi="Arial" w:cstheme="minorBidi"/>
+        <w:sz w:val="22"/>
+        <w:szCs w:val="22"/>
+        <w:lang w:val="es-MX" w:eastAsia="en-US" w:bidi="ar-SA"/>
+      </w:rPr>
+    </w:rPrDefault>
+    <w:pPrDefault>
+      <w:pPr>
+        <w:spacing w:after="160" w:line="259" w:lineRule="auto"/>
+        <w:jc w:val="both"/>
+      </w:pPr>
+    </w:pPrDefault>
+  </w:docDefaults>
+  <w:latentStyles w:defLockedState="0" w:defUIPriority="99" w:defSemiHidden="1" w:defUnhideWhenUsed="1" w:defQFormat="0" w:count="267">
+    <w:lsdException w:name="Normal" w:semiHidden="0" w:uiPriority="0" w:unhideWhenUsed="0" w:qFormat="1"/>
+    <w:lsdException w:name="heading 1" w:semiHidden="0" w:uiPriority="9" w:unhideWhenUsed="0" w:qFormat="1"/>
+    <w:lsdException w:name="heading 2" w:uiPriority="9" w:qFormat="1"/>
+    <w:lsdException w:name="heading 3" w:uiPriority="9" w:qFormat="1"/>
+    <w:lsdException w:name="heading 4" w:uiPriority="9" w:qFormat="1"/>
+    <w:lsdException w:name="heading 5" w:uiPriority="9" w:qFormat="1"/>
+    <w:lsdException w:name="heading 6" w:uiPriority="9" w:qFormat="1"/>
+    <w:lsdException w:name="heading 7" w:uiPriority="9" w:qFormat="1"/>
+    <w:lsdException w:name="heading 8" w:uiPriority="9" w:qFormat="1"/>
+    <w:lsdException w:name="heading 9" w:uiPriority="9" w:qFormat="1"/>
+    <w:lsdException w:name="toc 1" w:uiPriority="39"/>
+    <w:lsdException w:name="toc 2" w:uiPriority="39"/>
+    <w:lsdException w:name="toc 3" w:uiPriority="39"/>
+    <w:lsdException w:name="toc 4" w:uiPriority="39"/>
+    <w:lsdException w:name="toc 5" w:uiPriority="39"/>
+    <w:lsdException w:name="toc 6" w:uiPriority="39"/>
+    <w:lsdException w:name="toc 7" w:uiPriority="39"/>
+    <w:lsdException w:name="toc 8" w:uiPriority="39"/>
+    <w:lsdException w:name="toc 9" w:uiPriority="39"/>
+    <w:lsdException w:name="caption" w:uiPriority="35" w:qFormat="1"/>
+    <w:lsdException w:name="Title" w:semiHidden="0" w:uiPriority="10" w:unhideWhenUsed="0" w:qFormat="1"/>
+    <w:lsdException w:name="Default Paragraph Font" w:uiPriority="1"/>
+    <w:lsdException w:name="Subtitle" w:semiHidden="0" w:uiPriority="11" w:unhideWhenUsed="0" w:qFormat="1"/>
+    <w:lsdException w:name="Strong" w:semiHidden="0" w:uiPriority="22" w:unhideWhenUsed="0" w:qFormat="1"/>
+    <w:lsdException w:name="Emphasis" w:semiHidden="0" w:uiPriority="20" w:unhideWhenUsed="0" w:qFormat="1"/>
+    <w:lsdException w:name="Table Grid" w:semiHidden="0" w:uiPriority="39" w:unhideWhenUsed="0"/>
+    <w:lsdException w:name="Placeholder Text" w:unhideWhenUsed="0"/>
+    <w:lsdException w:name="No Spacing" w:semiHidden="0" w:uiPriority="1" w:unhideWhenUsed="0" w:qFormat="1"/>
+    <w:lsdException w:name="Light Shading" w:semiHidden="0" w:uiPriority="60" w:unhideWhenUsed="0"/>
+    <w:lsdException w:name="Light List" w:semiHidden="0" w:uiPriority="61" w:unhideWhenUsed="0"/>
+    <w:lsdException w:name="Light Grid" w:semiHidden="0" w:uiPriority="62" w:unhideWhenUsed="0"/>
+    <w:lsdException w:name="Medium Shading 1" w:semiHidden="0" w:uiPriority="63" w:unhideWhenUsed="0"/>
+    <w:lsdException w:name="Medium Shading 2" w:semiHidden="0" w:uiPriority="64" w:unhideWhenUsed="0"/>
+    <w:lsdException w:name="Medium List 1" w:semiHidden="0" w:uiPriority="65" w:unhideWhenUsed="0"/>
+    <w:lsdException w:name="Medium List 2" w:semiHidden="0" w:uiPriority="66" w:unhideWhenUsed="0"/>
+    <w:lsdException w:name="Medium Grid 1" w:semiHidden="0" w:uiPriority="67" w:unhideWhenUsed="0"/>
+    <w:lsdException w:name="Medium Grid 2" w:semiHidden="0" w:uiPriority="68" w:unhideWhenUsed="0"/>
+    <w:lsdException w:name="Medium Grid 3" w:semiHidden="0" w:uiPriority="69" w:unhideWhenUsed="0"/>
+    <w:lsdException w:name="Dark List" w:semiHidden="0" w:uiPriority="70" w:unhideWhenUsed="0"/>
+    <w:lsdException w:name="Colorful Shading" w:semiHidden="0" w:uiPriority="71" w:unhideWhenUsed="0"/>
+    <w:lsdException w:name="Colorful List" w:semiHidden="0" w:uiPriority="72" w:unhideWhenUsed="0"/>
+    <w:lsdException w:name="Colorful Grid" w:semiHidden="0" w:uiPriority="73" w:unhideWhenUsed="0"/>
+    <w:lsdException w:name="Light Shading Accent 1" w:semiHidden="0" w:uiPriority="60" w:unhideWhenUsed="0"/>
+    <w:lsdException w:name="Light List Accent 1" w:semiHidden="0" w:uiPriority="61" w:unhideWhenUsed="0"/>
+    <w:lsdException w:name="Light Grid Accent 1" w:semiHidden="0" w:uiPriority="62" w:unhideWhenUsed="0"/>
+    <w:lsdException w:name="Medium Shading 1 Accent 1" w:semiHidden="0" w:uiPriority="63" w:unhideWhenUsed="0"/>
+    <w:lsdException w:name="Medium Shading 2 Accent 1" w:semiHidden="0" w:uiPriority="64" w:unhideWhenUsed="0"/>
+    <w:lsdException w:name="Medium List 1 Accent 1" w:semiHidden="0" w:uiPriority="65" w:unhideWhenUsed="0"/>
+    <w:lsdException w:name="Revision" w:unhideWhenUsed="0"/>
+    <w:lsdException w:name="List Paragraph" w:semiHidden="0" w:uiPriority="34" w:unhideWhenUsed="0" w:qFormat="1"/>
+    <w:lsdException w:name="Quote" w:semiHidden="0" w:uiPriority="29" w:unhideWhenUsed="0" w:qFormat="1"/>
+    <w:lsdException w:name="Intense Quote" w:semiHidden="0" w:uiPriority="30" w:unhideWhenUsed="0" w:qFormat="1"/>
+    <w:lsdException w:name="Medium List 2 Accent 1" w:semiHidden="0" w:uiPriority="66" w:unhideWhenUsed="0"/>
+    <w:lsdException w:name="Medium Grid 1 Accent 1" w:semiHidden="0" w:uiPriority="67" w:unhideWhenUsed="0"/>
+    <w:lsdException w:name="Medium Grid 2 Accent 1" w:semiHidden="0" w:uiPriority="68" w:unhideWhenUsed="0"/>
+    <w:lsdException w:name="Medium Grid 3 Accent 1" w:semiHidden="0" w:uiPriority="69" w:unhideWhenUsed="0"/>
+    <w:lsdException w:name="Dark List Accent 1" w:semiHidden="0" w:uiPriority="70" w:unhideWhenUsed="0"/>
+    <w:lsdException w:name="Colorful Shading Accent 1" w:semiHidden="0" w:uiPriority="71" w:unhideWhenUsed="0"/>
+    <w:lsdException w:name="Colorful List Accent 1" w:semiHidden="0" w:uiPriority="72" w:unhideWhenUsed="0"/>
+    <w:lsdException w:name="Colorful Grid Accent 1" w:semiHidden="0" w:uiPriority="73" w:unhideWhenUsed="0"/>
+    <w:lsdException w:name="Light Shading Accent 2" w:semiHidden="0" w:uiPriority="60" w:unhideWhenUsed="0"/>
+    <w:lsdException w:name="Light List Accent 2" w:semiHidden="0" w:uiPriority="61" w:unhideWhenUsed="0"/>
+    <w:lsdException w:name="Light Grid Accent 2" w:semiHidden="0" w:uiPriority="62" w:unhideWhenUsed="0"/>
+    <w:lsdException w:name="Medium Shading 1 Accent 2" w:semiHidden="0" w:uiPriority="63" w:unhideWhenUsed="0"/>
+    <w:lsdException w:name="Medium Shading 2 Accent 2" w:semiHidden="0" w:uiPriority="64" w:unhideWhenUsed="0"/>
+    <w:lsdException w:name="Medium List 1 Accent 2" w:semiHidden="0" w:uiPriority="65" w:unhideWhenUsed="0"/>
+    <w:lsdException w:name="Medium List 2 Accent 2" w:semiHidden="0" w:uiPriority="66" w:unhideWhenUsed="0"/>
+    <w:lsdException w:name="Medium Grid 1 Accent 2" w:semiHidden="0" w:uiPriority="67" w:unhideWhenUsed="0"/>
+    <w:lsdException w:name="Medium Grid 2 Accent 2" w:semiHidden="0" w:uiPriority="68" w:unhideWhenUsed="0"/>
+    <w:lsdException w:name="Medium Grid 3 Accent 2" w:semiHidden="0" w:uiPriority="69" w:unhideWhenUsed="0"/>
+    <w:lsdException w:name="Dark List Accent 2" w:semiHidden="0" w:uiPriority="70" w:unhideWhenUsed="0"/>
+    <w:lsdException w:name="Colorful Shading Accent 2" w:semiHidden="0" w:uiPriority="71" w:unhideWhenUsed="0"/>
+    <w:lsdException w:name="Colorful List Accent 2" w:semiHidden="0" w:uiPriority="72" w:unhideWhenUsed="0"/>
+    <w:lsdException w:name="Colorful Grid Accent 2" w:semiHidden="0" w:uiPriority="73" w:unhideWhenUsed="0"/>
+    <w:lsdException w:name="Light Shading Accent 3" w:semiHidden="0" w:uiPriority="60" w:unhideWhenUsed="0"/>
+    <w:lsdException w:name="Light List Accent 3" w:semiHidden="0" w:uiPriority="61" w:unhideWhenUsed="0"/>
+    <w:lsdException w:name="Light Grid Accent 3" w:semiHidden="0" w:uiPriority="62" w:unhideWhenUsed="0"/>
+    <w:lsdException w:name="Medium Shading 1 Accent 3" w:semiHidden="0" w:uiPriority="63" w:unhideWhenUsed="0"/>
+    <w:lsdException w:name="Medium Shading 2 Accent 3" w:semiHidden="0" w:uiPriority="64" w:unhideWhenUsed="0"/>
+    <w:lsdException w:name="Medium List 1 Accent 3" w:semiHidden="0" w:uiPriority="65" w:unhideWhenUsed="0"/>
+    <w:lsdException w:name="Medium List 2 Accent 3" w:semiHidden="0" w:uiPriority="66" w:unhideWhenUsed="0"/>
+    <w:lsdException w:name="Medium Grid 1 Accent 3" w:semiHidden="0" w:uiPriority="67" w:unhideWhenUsed="0"/>
+    <w:lsdException w:name="Medium Grid 2 Accent 3" w:semiHidden="0" w:uiPriority="68" w:unhideWhenUsed="0"/>
+    <w:lsdException w:name="Medium Grid 3 Accent 3" w:semiHidden="0" w:uiPriority="69" w:unhideWhenUsed="0"/>
+    <w:lsdException w:name="Dark List Accent 3" w:semiHidden="0" w:uiPriority="70" w:unhideWhenUsed="0"/>
+    <w:lsdException w:name="Colorful Shading Accent 3" w:semiHidden="0" w:uiPriority="71" w:unhideWhenUsed="0"/>
+    <w:lsdException w:name="Colorful List Accent 3" w:semiHidden="0" w:uiPriority="72" w:unhideWhenUsed="0"/>
+    <w:lsdException w:name="Colorful Grid Accent 3" w:semiHidden="0" w:uiPriority="73" w:unhideWhenUsed="0"/>
+    <w:lsdException w:name="Light Shading Accent 4" w:semiHidden="0" w:uiPriority="60" w:unhideWhenUsed="0"/>
+    <w:lsdException w:name="Light List Accent 4" w:semiHidden="0" w:uiPriority="61" w:unhideWhenUsed="0"/>
+    <w:lsdException w:name="Light Grid Accent 4" w:semiHidden="0" w:uiPriority="62" w:unhideWhenUsed="0"/>
+    <w:lsdException w:name="Medium Shading 1 Accent 4" w:semiHidden="0" w:uiPriority="63" w:unhideWhenUsed="0"/>
+    <w:lsdException w:name="Medium Shading 2 Accent 4" w:semiHidden="0" w:uiPriority="64" w:unhideWhenUsed="0"/>
+    <w:lsdException w:name="Medium List 1 Accent 4" w:semiHidden="0" w:uiPriority="65" w:unhideWhenUsed="0"/>
+    <w:lsdException w:name="Medium List 2 Accent 4" w:semiHidden="0" w:uiPriority="66" w:unhideWhenUsed="0"/>
+    <w:lsdException w:name="Medium Grid 1 Accent 4" w:semiHidden="0" w:uiPriority="67" w:unhideWhenUsed="0"/>
+    <w:lsdException w:name="Medium Grid 2 Accent 4" w:semiHidden="0" w:uiPriority="68" w:unhideWhenUsed="0"/>
+    <w:lsdException w:name="Medium Grid 3 Accent 4" w:semiHidden="0" w:uiPriority="69" w:unhideWhenUsed="0"/>
+    <w:lsdException w:name="Dark List Accent 4" w:semiHidden="0" w:uiPriority="70" w:unhideWhenUsed="0"/>
+    <w:lsdException w:name="Colorful Shading Accent 4" w:semiHidden="0" w:uiPriority="71" w:unhideWhenUsed="0"/>
+    <w:lsdException w:name="Colorful List Accent 4" w:semiHidden="0" w:uiPriority="72" w:unhideWhenUsed="0"/>
+    <w:lsdException w:name="Colorful Grid Accent 4" w:semiHidden="0" w:uiPriority="73" w:unhideWhenUsed="0"/>
+    <w:lsdException w:name="Light Shading Accent 5" w:semiHidden="0" w:uiPriority="60" w:unhideWhenUsed="0"/>
+    <w:lsdException w:name="Light List Accent 5" w:semiHidden="0" w:uiPriority="61" w:unhideWhenUsed="0"/>
+    <w:lsdException w:name="Light Grid Accent 5" w:semiHidden="0" w:uiPriority="62" w:unhideWhenUsed="0"/>
+    <w:lsdException w:name="Medium Shading 1 Accent 5" w:semiHidden="0" w:uiPriority="63" w:unhideWhenUsed="0"/>
+    <w:lsdException w:name="Medium Shading 2 Accent 5" w:semiHidden="0" w:uiPriority="64" w:unhideWhenUsed="0"/>
+    <w:lsdException w:name="Medium List 1 Accent 5" w:semiHidden="0" w:uiPriority="65" w:unhideWhenUsed="0"/>
+    <w:lsdException w:name="Medium List 2 Accent 5" w:semiHidden="0" w:uiPriority="66" w:unhideWhenUsed="0"/>
+    <w:lsdException w:name="Medium Grid 1 Accent 5" w:semiHidden="0" w:uiPriority="67" w:unhideWhenUsed="0"/>
+    <w:lsdException w:name="Medium Grid 2 Accent 5" w:semiHidden="0" w:uiPriority="68" w:unhideWhenUsed="0"/>
+    <w:lsdException w:name="Medium Grid 3 Accent 5" w:semiHidden="0" w:uiPriority="69" w:unhideWhenUsed="0"/>
+    <w:lsdException w:name="Dark List Accent 5" w:semiHidden="0" w:uiPriority="70" w:unhideWhenUsed="0"/>
+    <w:lsdException w:name="Colorful Shading Accent 5" w:semiHidden="0" w:uiPriority="71" w:unhideWhenUsed="0"/>
+    <w:lsdException w:name="Colorful List Accent 5" w:semiHidden="0" w:uiPriority="72" w:unhideWhenUsed="0"/>
+    <w:lsdException w:name="Colorful Grid Accent 5" w:semiHidden="0" w:uiPriority="73" w:unhideWhenUsed="0"/>
+    <w:lsdException w:name="Light Shading Accent 6" w:semiHidden="0" w:uiPriority="60" w:unhideWhenUsed="0"/>
+    <w:lsdException w:name="Light List Accent 6" w:semiHidden="0" w:uiPriority="61" w:unhideWhenUsed="0"/>
+    <w:lsdException w:name="Light Grid Accent 6" w:semiHidden="0" w:uiPriority="62" w:unhideWhenUsed="0"/>
+    <w:lsdException w:name="Medium Shading 1 Accent 6" w:semiHidden="0" w:uiPriority="63" w:unhideWhenUsed="0"/>
+    <w:lsdException w:name="Medium Shading 2 Accent 6" w:semiHidden="0" w:uiPriority="64" w:unhideWhenUsed="0"/>
+    <w:lsdException w:name="Medium List 1 Accent 6" w:semiHidden="0" w:uiPriority="65" w:unhideWhenUsed="0"/>
+    <w:lsdException w:name="Medium List 2 Accent 6" w:semiHidden="0" w:uiPriority="66" w:unhideWhenUsed="0"/>
+    <w:lsdException w:name="Medium Grid 1 Accent 6" w:semiHidden="0" w:uiPriority="67" w:unhideWhenUsed="0"/>
+    <w:lsdException w:name="Medium Grid 2 Accent 6" w:semiHidden="0" w:uiPriority="68" w:unhideWhenUsed="0"/>
+    <w:lsdException w:name="Medium Grid 3 Accent 6" w:semiHidden="0" w:uiPriority="69" w:unhideWhenUsed="0"/>
+    <w:lsdException w:name="Dark List Accent 6" w:semiHidden="0" w:uiPriority="70" w:unhideWhenUsed="0"/>
+    <w:lsdException w:name="Colorful Shading Accent 6" w:semiHidden="0" w:uiPriority="71" w:unhideWhenUsed="0"/>
+    <w:lsdException w:name="Colorful List Accent 6" w:semiHidden="0" w:uiPriority="72" w:unhideWhenUsed="0"/>
+    <w:lsdException w:name="Colorful Grid Accent 6" w:semiHidden="0" w:uiPriority="73" w:unhideWhenUsed="0"/>
+    <w:lsdException w:name="Subtle Emphasis" w:semiHidden="0" w:uiPriority="19" w:unhideWhenUsed="0" w:qFormat="1"/>
+    <w:lsdException w:name="Intense Emphasis" w:semiHidden="0" w:uiPriority="21" w:unhideWhenUsed="0" w:qFormat="1"/>
+    <w:lsdException w:name="Subtle Reference" w:semiHidden="0" w:uiPriority="31" w:unhideWhenUsed="0" w:qFormat="1"/>
+    <w:lsdException w:name="Intense Reference" w:semiHidden="0" w:uiPriority="32" w:unhideWhenUsed="0" w:qFormat="1"/>
+    <w:lsdException w:name="Book Title" w:semiHidden="0" w:uiPriority="33" w:unhideWhenUsed="0" w:qFormat="1"/>
+    <w:lsdException w:name="Bibliography" w:uiPriority="37"/>
+    <w:lsdException w:name="TOC Heading" w:uiPriority="39" w:qFormat="1"/>
+  </w:latentStyles>
+  <w:style w:type="paragraph" w:default="1" w:styleId="Normal">
+    <w:name w:val="Normal"/>
+    <w:qFormat/>
+  </w:style>
+  <w:style w:type="paragraph" w:styleId="Ttulo1">
+    <w:name w:val="heading 1"/>
+    <w:basedOn w:val="Normal"/>
+    <w:next w:val="Normal"/>
+    <w:link w:val="Ttulo1Car"/>
+    <w:uiPriority w:val="9"/>
+    <w:qFormat/>
+    <w:rsid w:val="00DD455B"/>
+    <w:pPr>
+      <w:keepNext/>
+      <w:keepLines/>
+      <w:spacing w:before="240" w:after="0"/>
+      <w:outlineLvl w:val="0"/>
+    </w:pPr>
+    <w:rPr>
+      <w:rFonts w:asciiTheme="majorHAnsi" w:eastAsiaTheme="majorEastAsia" w:hAnsiTheme="majorHAnsi" w:cstheme="majorBidi"/>
+      <w:color w:val="2F5496" w:themeColor="accent1" w:themeShade="BF"/>
+      <w:sz w:val="32"/>
+      <w:szCs w:val="32"/>
+    </w:rPr>
+  </w:style>
+  <w:style w:type="paragraph" w:styleId="Ttulo2">
+    <w:name w:val="heading 2"/>
+    <w:basedOn w:val="Normal"/>
+    <w:next w:val="Normal"/>
+    <w:link w:val="Ttulo2Car"/>
+    <w:uiPriority w:val="9"/>
+    <w:unhideWhenUsed/>
+    <w:qFormat/>
+    <w:rsid w:val="00DD455B"/>
+    <w:pPr>
+      <w:keepNext/>
+      <w:keepLines/>
+      <w:spacing w:before="40" w:after="0"/>
+      <w:outlineLvl w:val="1"/>
+    </w:pPr>
+    <w:rPr>
+      <w:rFonts w:asciiTheme="majorHAnsi" w:eastAsiaTheme="majorEastAsia" w:hAnsiTheme="majorHAnsi" w:cstheme="majorBidi"/>
+      <w:color w:val="2F5496" w:themeColor="accent1" w:themeShade="BF"/>
+      <w:sz w:val="26"/>
+      <w:szCs w:val="26"/>
+    </w:rPr>
+  </w:style>
+  <w:style w:type="character" w:default="1" w:styleId="Fuentedeprrafopredeter">
+    <w:name w:val="Default Paragraph Font"/>
+    <w:uiPriority w:val="1"/>
+    <w:semiHidden/>
+    <w:unhideWhenUsed/>
+  </w:style>
+  <w:style w:type="table" w:default="1" w:styleId="Tablanormal">
+    <w:name w:val="Normal Table"/>
+    <w:uiPriority w:val="99"/>
+    <w:semiHidden/>
+    <w:unhideWhenUsed/>
+    <w:tblPr>
+      <w:tblInd w:w="0" w:type="dxa"/>
       <w:tblCellMar>
         <w:top w:w="0" w:type="dxa"/>
         <w:left w:w="108" w:type="dxa"/>
         <w:bottom w:w="0" w:type="dxa"/>
         <w:right w:w="108" w:type="dxa"/>
       </w:tblCellMar>
+    </w:tblPr>
+  </w:style>
+  <w:style w:type="numbering" w:default="1" w:styleId="Sinlista">
+    <w:name w:val="No List"/>
+    <w:uiPriority w:val="99"/>
+    <w:semiHidden/>
+    <w:unhideWhenUsed/>
+  </w:style>
+  <w:style w:type="table" w:styleId="Tablaconcuadrcula">
+    <w:name w:val="Table Grid"/>
+    <w:basedOn w:val="Tablanormal"/>
+    <w:uiPriority w:val="39"/>
+    <w:rsid w:val="00067A96"/>
+    <w:pPr>
+      <w:spacing w:after="0" w:line="240" w:lineRule="auto"/>
+    </w:pPr>
+    <w:tblPr>
+      <w:tblBorders>
+        <w:top w:val="single" w:sz="4" w:space="0" w:color="auto"/>
+        <w:left w:val="single" w:sz="4" w:space="0" w:color="auto"/>
+        <w:bottom w:val="single" w:sz="4" w:space="0" w:color="auto"/>
+        <w:right w:val="single" w:sz="4" w:space="0" w:color="auto"/>
+        <w:insideH w:val="single" w:sz="4" w:space="0" w:color="auto"/>
+        <w:insideV w:val="single" w:sz="4" w:space="0" w:color="auto"/>
+      </w:tblBorders>
+    </w:tblPr>
+  </w:style>
+  <w:style w:type="paragraph" w:styleId="Prrafodelista">
+    <w:name w:val="List Paragraph"/>
+    <w:basedOn w:val="Normal"/>
+    <w:uiPriority w:val="34"/>
+    <w:qFormat/>
+    <w:rsid w:val="00067A96"/>
+    <w:pPr>
+      <w:ind w:left="720"/>
+      <w:contextualSpacing/>
+    </w:pPr>
+  </w:style>
+  <w:style w:type="paragraph" w:styleId="Ttulo">
+    <w:name w:val="Title"/>
+    <w:basedOn w:val="Normal"/>
+    <w:next w:val="Normal"/>
+    <w:link w:val="TtuloCar"/>
+    <w:uiPriority w:val="10"/>
+    <w:qFormat/>
+    <w:rsid w:val="00DD455B"/>
+    <w:pPr>
+      <w:spacing w:after="0" w:line="240" w:lineRule="auto"/>
+      <w:contextualSpacing/>
+    </w:pPr>
+    <w:rPr>
+      <w:rFonts w:asciiTheme="majorHAnsi" w:eastAsiaTheme="majorEastAsia" w:hAnsiTheme="majorHAnsi" w:cstheme="majorBidi"/>
+      <w:spacing w:val="-10"/>
+      <w:kern w:val="28"/>
+      <w:sz w:val="56"/>
+      <w:szCs w:val="56"/>
+    </w:rPr>
+  </w:style>
+  <w:style w:type="character" w:customStyle="1" w:styleId="TtuloCar">
+    <w:name w:val="Título Car"/>
+    <w:basedOn w:val="Fuentedeprrafopredeter"/>
+    <w:link w:val="Ttulo"/>
+    <w:uiPriority w:val="10"/>
+    <w:rsid w:val="00DD455B"/>
+    <w:rPr>
+      <w:rFonts w:asciiTheme="majorHAnsi" w:eastAsiaTheme="majorEastAsia" w:hAnsiTheme="majorHAnsi" w:cstheme="majorBidi"/>
+      <w:spacing w:val="-10"/>
+      <w:kern w:val="28"/>
+      <w:sz w:val="5